<commit_message>
Correção feita em Requisitos Funcionais, foram retirados alguns requisitos inadequados ao projeto TCC II. Adicionado três requisitos (RNF: 06, 07, 08) pertinentes a Requisitos Não Funcionais
</commit_message>
<xml_diff>
--- a/docs/documento-requisitos-do-sistema/prototipo-bem-te-vi-social/bem_te_vi_social.docx
+++ b/docs/documento-requisitos-do-sistema/prototipo-bem-te-vi-social/bem_te_vi_social.docx
@@ -2662,16 +2662,14 @@
         </w:rPr>
         <w:t xml:space="preserve">fornece as informações necessárias para o projeto e implementação do sistema, bem como para a realização dos testes e homologação </w:t>
       </w:r>
-      <w:proofErr w:type="gramStart"/>
       <w:r>
         <w:rPr>
           <w:rFonts w:ascii="Times New Roman" w:hAnsi="Times New Roman" w:cs="Times New Roman"/>
           <w:sz w:val="24"/>
           <w:szCs w:val="24"/>
         </w:rPr>
-        <w:t>do mesmo</w:t>
+        <w:t>dele</w:t>
       </w:r>
-      <w:proofErr w:type="gramEnd"/>
       <w:r>
         <w:rPr>
           <w:rFonts w:ascii="Times New Roman" w:hAnsi="Times New Roman" w:cs="Times New Roman"/>
@@ -3211,23 +3209,53 @@
         </w:rPr>
         <w:t xml:space="preserve">O sistema é um protótipo de rede social que permitirá aos usuários registrados </w:t>
       </w:r>
-      <w:proofErr w:type="gramStart"/>
       <w:r>
         <w:rPr>
           <w:rFonts w:ascii="Times New Roman" w:hAnsi="Times New Roman" w:cs="Times New Roman"/>
           <w:sz w:val="24"/>
           <w:szCs w:val="24"/>
         </w:rPr>
-        <w:t>realizar</w:t>
+        <w:t>realizarem</w:t>
       </w:r>
-      <w:proofErr w:type="gramEnd"/>
       <w:r>
         <w:rPr>
           <w:rFonts w:ascii="Times New Roman" w:hAnsi="Times New Roman" w:cs="Times New Roman"/>
           <w:sz w:val="24"/>
           <w:szCs w:val="24"/>
         </w:rPr>
-        <w:t xml:space="preserve"> postagens, acessar e gerenciar seu próprio conteúdo. Além disso, usuários administradores terão a capacidade de monitorar as atividades e postagens dentro da rede. O protótipo também servirá como uma base para o </w:t>
+        <w:t xml:space="preserve"> postagens, acessar</w:t>
+      </w:r>
+      <w:r>
+        <w:rPr>
+          <w:rFonts w:ascii="Times New Roman" w:hAnsi="Times New Roman" w:cs="Times New Roman"/>
+          <w:sz w:val="24"/>
+          <w:szCs w:val="24"/>
+        </w:rPr>
+        <w:t>em</w:t>
+      </w:r>
+      <w:r>
+        <w:rPr>
+          <w:rFonts w:ascii="Times New Roman" w:hAnsi="Times New Roman" w:cs="Times New Roman"/>
+          <w:sz w:val="24"/>
+          <w:szCs w:val="24"/>
+        </w:rPr>
+        <w:t xml:space="preserve"> e gerenciar</w:t>
+      </w:r>
+      <w:r>
+        <w:rPr>
+          <w:rFonts w:ascii="Times New Roman" w:hAnsi="Times New Roman" w:cs="Times New Roman"/>
+          <w:sz w:val="24"/>
+          <w:szCs w:val="24"/>
+        </w:rPr>
+        <w:t>em</w:t>
+      </w:r>
+      <w:r>
+        <w:rPr>
+          <w:rFonts w:ascii="Times New Roman" w:hAnsi="Times New Roman" w:cs="Times New Roman"/>
+          <w:sz w:val="24"/>
+          <w:szCs w:val="24"/>
+        </w:rPr>
+        <w:t xml:space="preserve"> seu próprio conteúdo. Além disso, usuários administradores terão a capacidade de monitorar as atividades e postagens dentro da rede. O protótipo também servirá como uma base para o </w:t>
       </w:r>
       <w:r>
         <w:rPr>
@@ -3301,67 +3329,11 @@
       <w:pPr>
         <w:rPr>
           <w:rFonts w:ascii="Times New Roman" w:hAnsi="Times New Roman" w:cs="Times New Roman"/>
-          <w:sz w:val="24"/>
-          <w:szCs w:val="24"/>
-        </w:rPr>
-      </w:pPr>
-      <w:r>
-        <w:rPr>
-          <w:rFonts w:ascii="Times New Roman" w:hAnsi="Times New Roman" w:cs="Times New Roman"/>
           <w:b/>
           <w:bCs/>
           <w:sz w:val="24"/>
           <w:szCs w:val="24"/>
         </w:rPr>
-        <w:t>RF001:</w:t>
-      </w:r>
-      <w:r>
-        <w:rPr>
-          <w:rFonts w:ascii="Times New Roman" w:hAnsi="Times New Roman" w:cs="Times New Roman"/>
-          <w:sz w:val="24"/>
-          <w:szCs w:val="24"/>
-        </w:rPr>
-        <w:t xml:space="preserve"> Permitir que usuários não registrados se cadastrem na plataforma.</w:t>
-      </w:r>
-    </w:p>
-    <w:p>
-      <w:pPr>
-        <w:pStyle w:val="PargrafodaLista"/>
-        <w:numPr>
-          <w:ilvl w:val="0"/>
-          <w:numId w:val="122"/>
-        </w:numPr>
-        <w:rPr>
-          <w:rFonts w:ascii="Times New Roman" w:hAnsi="Times New Roman" w:cs="Times New Roman"/>
-          <w:sz w:val="24"/>
-          <w:szCs w:val="24"/>
-        </w:rPr>
-      </w:pPr>
-      <w:r>
-        <w:rPr>
-          <w:rFonts w:ascii="Times New Roman" w:hAnsi="Times New Roman" w:cs="Times New Roman"/>
-          <w:sz w:val="24"/>
-          <w:szCs w:val="24"/>
-        </w:rPr>
-        <w:t>Relacionado ao Caso de Uso 01 - Registrar.</w:t>
-      </w:r>
-    </w:p>
-    <w:p>
-      <w:pPr>
-        <w:rPr>
-          <w:rFonts w:ascii="Times New Roman" w:hAnsi="Times New Roman" w:cs="Times New Roman"/>
-          <w:sz w:val="24"/>
-          <w:szCs w:val="24"/>
-        </w:rPr>
-      </w:pPr>
-    </w:p>
-    <w:p>
-      <w:pPr>
-        <w:rPr>
-          <w:rFonts w:ascii="Times New Roman" w:hAnsi="Times New Roman" w:cs="Times New Roman"/>
-          <w:sz w:val="24"/>
-          <w:szCs w:val="24"/>
-        </w:rPr>
       </w:pPr>
       <w:r>
         <w:rPr>
@@ -3371,7 +3343,15 @@
           <w:sz w:val="24"/>
           <w:szCs w:val="24"/>
         </w:rPr>
-        <w:t>RF0</w:t>
+        <w:t>RF001:</w:t>
+      </w:r>
+      <w:r>
+        <w:rPr>
+          <w:rFonts w:ascii="Times New Roman" w:hAnsi="Times New Roman" w:cs="Times New Roman"/>
+          <w:sz w:val="24"/>
+          <w:szCs w:val="24"/>
+        </w:rPr>
+        <w:t xml:space="preserve"> </w:t>
       </w:r>
       <w:r>
         <w:rPr>
@@ -3381,8 +3361,22 @@
           <w:sz w:val="24"/>
           <w:szCs w:val="24"/>
         </w:rPr>
-        <w:t>0</w:t>
+        <w:t>Permitir que novos usuários se cadastrem na plataforma.</w:t>
       </w:r>
+    </w:p>
+    <w:p>
+      <w:pPr>
+        <w:pStyle w:val="PargrafodaLista"/>
+        <w:numPr>
+          <w:ilvl w:val="0"/>
+          <w:numId w:val="127"/>
+        </w:numPr>
+        <w:rPr>
+          <w:rFonts w:ascii="Times New Roman" w:hAnsi="Times New Roman" w:cs="Times New Roman"/>
+          <w:sz w:val="24"/>
+          <w:szCs w:val="24"/>
+        </w:rPr>
+      </w:pPr>
       <w:r>
         <w:rPr>
           <w:rFonts w:ascii="Times New Roman" w:hAnsi="Times New Roman" w:cs="Times New Roman"/>
@@ -3391,7 +3385,7 @@
           <w:sz w:val="24"/>
           <w:szCs w:val="24"/>
         </w:rPr>
-        <w:t>2:</w:t>
+        <w:t>Registrar:</w:t>
       </w:r>
       <w:r>
         <w:rPr>
@@ -3399,7 +3393,625 @@
           <w:sz w:val="24"/>
           <w:szCs w:val="24"/>
         </w:rPr>
-        <w:t xml:space="preserve"> Permitir que usuários registrados acessem suas contas.</w:t>
+        <w:t xml:space="preserve"> O sistema deve oferecer uma funcionalidade de cadastro que permita aos novos usuários </w:t>
+      </w:r>
+      <w:proofErr w:type="gramStart"/>
+      <w:r>
+        <w:rPr>
+          <w:rFonts w:ascii="Times New Roman" w:hAnsi="Times New Roman" w:cs="Times New Roman"/>
+          <w:sz w:val="24"/>
+          <w:szCs w:val="24"/>
+        </w:rPr>
+        <w:t>criar</w:t>
+      </w:r>
+      <w:proofErr w:type="gramEnd"/>
+      <w:r>
+        <w:rPr>
+          <w:rFonts w:ascii="Times New Roman" w:hAnsi="Times New Roman" w:cs="Times New Roman"/>
+          <w:sz w:val="24"/>
+          <w:szCs w:val="24"/>
+        </w:rPr>
+        <w:t xml:space="preserve"> suas contas, fornecendo informações básicas e passando por processos de verificação de identidade quando necessário.</w:t>
+      </w:r>
+    </w:p>
+    <w:p>
+      <w:pPr>
+        <w:rPr>
+          <w:rFonts w:ascii="Times New Roman" w:hAnsi="Times New Roman" w:cs="Times New Roman"/>
+          <w:sz w:val="24"/>
+          <w:szCs w:val="24"/>
+        </w:rPr>
+      </w:pPr>
+    </w:p>
+    <w:p>
+      <w:pPr>
+        <w:rPr>
+          <w:rFonts w:ascii="Times New Roman" w:hAnsi="Times New Roman" w:cs="Times New Roman"/>
+          <w:b/>
+          <w:bCs/>
+          <w:sz w:val="24"/>
+          <w:szCs w:val="24"/>
+        </w:rPr>
+      </w:pPr>
+      <w:r>
+        <w:rPr>
+          <w:rFonts w:ascii="Times New Roman" w:hAnsi="Times New Roman" w:cs="Times New Roman"/>
+          <w:b/>
+          <w:bCs/>
+          <w:sz w:val="24"/>
+          <w:szCs w:val="24"/>
+        </w:rPr>
+        <w:t>RF002: Permitir que usuários registrados criem e publiquem postagens.</w:t>
+      </w:r>
+    </w:p>
+    <w:p>
+      <w:pPr>
+        <w:pStyle w:val="PargrafodaLista"/>
+        <w:numPr>
+          <w:ilvl w:val="0"/>
+          <w:numId w:val="127"/>
+        </w:numPr>
+        <w:rPr>
+          <w:rFonts w:ascii="Times New Roman" w:hAnsi="Times New Roman" w:cs="Times New Roman"/>
+          <w:sz w:val="24"/>
+          <w:szCs w:val="24"/>
+        </w:rPr>
+      </w:pPr>
+      <w:r>
+        <w:rPr>
+          <w:rFonts w:ascii="Times New Roman" w:hAnsi="Times New Roman" w:cs="Times New Roman"/>
+          <w:b/>
+          <w:bCs/>
+          <w:sz w:val="24"/>
+          <w:szCs w:val="24"/>
+        </w:rPr>
+        <w:t>Postar:</w:t>
+      </w:r>
+      <w:r>
+        <w:rPr>
+          <w:rFonts w:ascii="Times New Roman" w:hAnsi="Times New Roman" w:cs="Times New Roman"/>
+          <w:sz w:val="24"/>
+          <w:szCs w:val="24"/>
+        </w:rPr>
+        <w:t xml:space="preserve"> Usuários devem ter a capacidade de criar conteúdo</w:t>
+      </w:r>
+      <w:r>
+        <w:rPr>
+          <w:rFonts w:ascii="Times New Roman" w:hAnsi="Times New Roman" w:cs="Times New Roman"/>
+          <w:sz w:val="24"/>
+          <w:szCs w:val="24"/>
+        </w:rPr>
+        <w:t xml:space="preserve"> em formato de </w:t>
+      </w:r>
+      <w:r>
+        <w:rPr>
+          <w:rFonts w:ascii="Times New Roman" w:hAnsi="Times New Roman" w:cs="Times New Roman"/>
+          <w:sz w:val="24"/>
+          <w:szCs w:val="24"/>
+        </w:rPr>
+        <w:t>texto</w:t>
+      </w:r>
+      <w:r>
+        <w:rPr>
+          <w:rFonts w:ascii="Times New Roman" w:hAnsi="Times New Roman" w:cs="Times New Roman"/>
+          <w:sz w:val="24"/>
+          <w:szCs w:val="24"/>
+        </w:rPr>
+        <w:t xml:space="preserve"> </w:t>
+      </w:r>
+      <w:r>
+        <w:rPr>
+          <w:rFonts w:ascii="Times New Roman" w:hAnsi="Times New Roman" w:cs="Times New Roman"/>
+          <w:sz w:val="24"/>
+          <w:szCs w:val="24"/>
+        </w:rPr>
+        <w:t xml:space="preserve">e publicá-los em seus perfis </w:t>
+      </w:r>
+      <w:r>
+        <w:rPr>
+          <w:rFonts w:ascii="Times New Roman" w:hAnsi="Times New Roman" w:cs="Times New Roman"/>
+          <w:sz w:val="24"/>
+          <w:szCs w:val="24"/>
+        </w:rPr>
+        <w:t>(que são públicos)</w:t>
+      </w:r>
+      <w:r>
+        <w:rPr>
+          <w:rFonts w:ascii="Times New Roman" w:hAnsi="Times New Roman" w:cs="Times New Roman"/>
+          <w:sz w:val="24"/>
+          <w:szCs w:val="24"/>
+        </w:rPr>
+        <w:t>.</w:t>
+      </w:r>
+    </w:p>
+    <w:p>
+      <w:pPr>
+        <w:rPr>
+          <w:rFonts w:ascii="Times New Roman" w:hAnsi="Times New Roman" w:cs="Times New Roman"/>
+          <w:sz w:val="24"/>
+          <w:szCs w:val="24"/>
+        </w:rPr>
+      </w:pPr>
+    </w:p>
+    <w:p>
+      <w:pPr>
+        <w:rPr>
+          <w:rFonts w:ascii="Times New Roman" w:hAnsi="Times New Roman" w:cs="Times New Roman"/>
+          <w:b/>
+          <w:bCs/>
+          <w:sz w:val="24"/>
+          <w:szCs w:val="24"/>
+        </w:rPr>
+      </w:pPr>
+      <w:r>
+        <w:rPr>
+          <w:rFonts w:ascii="Times New Roman" w:hAnsi="Times New Roman" w:cs="Times New Roman"/>
+          <w:b/>
+          <w:bCs/>
+          <w:sz w:val="24"/>
+          <w:szCs w:val="24"/>
+        </w:rPr>
+        <w:t>RF003: Possibilitar que usuários registrados editem e atualizem seus perfis.</w:t>
+      </w:r>
+    </w:p>
+    <w:p>
+      <w:pPr>
+        <w:pStyle w:val="PargrafodaLista"/>
+        <w:numPr>
+          <w:ilvl w:val="0"/>
+          <w:numId w:val="127"/>
+        </w:numPr>
+        <w:rPr>
+          <w:rFonts w:ascii="Times New Roman" w:hAnsi="Times New Roman" w:cs="Times New Roman"/>
+          <w:sz w:val="24"/>
+          <w:szCs w:val="24"/>
+        </w:rPr>
+      </w:pPr>
+      <w:r>
+        <w:rPr>
+          <w:rFonts w:ascii="Times New Roman" w:hAnsi="Times New Roman" w:cs="Times New Roman"/>
+          <w:b/>
+          <w:bCs/>
+          <w:sz w:val="24"/>
+          <w:szCs w:val="24"/>
+        </w:rPr>
+        <w:t>Editar Perfil:</w:t>
+      </w:r>
+      <w:r>
+        <w:rPr>
+          <w:rFonts w:ascii="Times New Roman" w:hAnsi="Times New Roman" w:cs="Times New Roman"/>
+          <w:sz w:val="24"/>
+          <w:szCs w:val="24"/>
+        </w:rPr>
+        <w:t xml:space="preserve"> Os usuários devem poder alterar informações em seus perfis, como foto</w:t>
+      </w:r>
+      <w:r>
+        <w:rPr>
+          <w:rFonts w:ascii="Times New Roman" w:hAnsi="Times New Roman" w:cs="Times New Roman"/>
+          <w:sz w:val="24"/>
+          <w:szCs w:val="24"/>
+        </w:rPr>
+        <w:t xml:space="preserve"> e nome</w:t>
+      </w:r>
+      <w:r>
+        <w:rPr>
+          <w:rFonts w:ascii="Times New Roman" w:hAnsi="Times New Roman" w:cs="Times New Roman"/>
+          <w:sz w:val="24"/>
+          <w:szCs w:val="24"/>
+        </w:rPr>
+        <w:t>, a fim de manter sua identidade digital atualizada e relevante.</w:t>
+      </w:r>
+    </w:p>
+    <w:p>
+      <w:pPr>
+        <w:rPr>
+          <w:rFonts w:ascii="Times New Roman" w:hAnsi="Times New Roman" w:cs="Times New Roman"/>
+          <w:sz w:val="24"/>
+          <w:szCs w:val="24"/>
+        </w:rPr>
+      </w:pPr>
+    </w:p>
+    <w:p>
+      <w:pPr>
+        <w:rPr>
+          <w:rFonts w:ascii="Times New Roman" w:hAnsi="Times New Roman" w:cs="Times New Roman"/>
+          <w:b/>
+          <w:bCs/>
+          <w:sz w:val="24"/>
+          <w:szCs w:val="24"/>
+        </w:rPr>
+      </w:pPr>
+      <w:r>
+        <w:rPr>
+          <w:rFonts w:ascii="Times New Roman" w:hAnsi="Times New Roman" w:cs="Times New Roman"/>
+          <w:b/>
+          <w:bCs/>
+          <w:sz w:val="24"/>
+          <w:szCs w:val="24"/>
+        </w:rPr>
+        <w:t>RF004: Permitir que usuários registrados visualizem seus registros de atividades na plataforma.</w:t>
+      </w:r>
+    </w:p>
+    <w:p>
+      <w:pPr>
+        <w:pStyle w:val="PargrafodaLista"/>
+        <w:numPr>
+          <w:ilvl w:val="0"/>
+          <w:numId w:val="127"/>
+        </w:numPr>
+        <w:rPr>
+          <w:rFonts w:ascii="Times New Roman" w:hAnsi="Times New Roman" w:cs="Times New Roman"/>
+          <w:sz w:val="24"/>
+          <w:szCs w:val="24"/>
+        </w:rPr>
+      </w:pPr>
+      <w:r>
+        <w:rPr>
+          <w:rFonts w:ascii="Times New Roman" w:hAnsi="Times New Roman" w:cs="Times New Roman"/>
+          <w:sz w:val="24"/>
+          <w:szCs w:val="24"/>
+        </w:rPr>
+        <w:t>Visualizar Log de Acesso: Usuários podem acessar um histórico de suas atividades e interações dentro da plataforma, incluindo datas e horários de acesso, para monitoramento pessoal de segurança e uso.</w:t>
+      </w:r>
+    </w:p>
+    <w:p>
+      <w:pPr>
+        <w:rPr>
+          <w:rFonts w:ascii="Times New Roman" w:hAnsi="Times New Roman" w:cs="Times New Roman"/>
+          <w:sz w:val="24"/>
+          <w:szCs w:val="24"/>
+        </w:rPr>
+      </w:pPr>
+    </w:p>
+    <w:p>
+      <w:pPr>
+        <w:rPr>
+          <w:rFonts w:ascii="Times New Roman" w:hAnsi="Times New Roman" w:cs="Times New Roman"/>
+          <w:b/>
+          <w:bCs/>
+          <w:sz w:val="24"/>
+          <w:szCs w:val="24"/>
+        </w:rPr>
+      </w:pPr>
+      <w:r>
+        <w:rPr>
+          <w:rFonts w:ascii="Times New Roman" w:hAnsi="Times New Roman" w:cs="Times New Roman"/>
+          <w:b/>
+          <w:bCs/>
+          <w:sz w:val="24"/>
+          <w:szCs w:val="24"/>
+        </w:rPr>
+        <w:t>RF005: Permitir que administradores gerenciem contas de usuários.</w:t>
+      </w:r>
+    </w:p>
+    <w:p>
+      <w:pPr>
+        <w:pStyle w:val="PargrafodaLista"/>
+        <w:numPr>
+          <w:ilvl w:val="0"/>
+          <w:numId w:val="127"/>
+        </w:numPr>
+        <w:rPr>
+          <w:rFonts w:ascii="Times New Roman" w:hAnsi="Times New Roman" w:cs="Times New Roman"/>
+          <w:sz w:val="24"/>
+          <w:szCs w:val="24"/>
+        </w:rPr>
+      </w:pPr>
+      <w:r>
+        <w:rPr>
+          <w:rFonts w:ascii="Times New Roman" w:hAnsi="Times New Roman" w:cs="Times New Roman"/>
+          <w:b/>
+          <w:bCs/>
+          <w:sz w:val="24"/>
+          <w:szCs w:val="24"/>
+        </w:rPr>
+        <w:t>Gerenciar Usuários:</w:t>
+      </w:r>
+      <w:r>
+        <w:rPr>
+          <w:rFonts w:ascii="Times New Roman" w:hAnsi="Times New Roman" w:cs="Times New Roman"/>
+          <w:sz w:val="24"/>
+          <w:szCs w:val="24"/>
+        </w:rPr>
+        <w:t xml:space="preserve"> Administradores devem ter ferramentas para gerenciar contas de usuários, incluindo a habilidade de ativar, desativar, ou alterar os níveis de acesso dos usuários conforme necessário.</w:t>
+      </w:r>
+    </w:p>
+    <w:p>
+      <w:pPr>
+        <w:rPr>
+          <w:rFonts w:ascii="Times New Roman" w:hAnsi="Times New Roman" w:cs="Times New Roman"/>
+          <w:sz w:val="24"/>
+          <w:szCs w:val="24"/>
+        </w:rPr>
+      </w:pPr>
+    </w:p>
+    <w:p>
+      <w:pPr>
+        <w:rPr>
+          <w:rFonts w:ascii="Times New Roman" w:hAnsi="Times New Roman" w:cs="Times New Roman"/>
+          <w:b/>
+          <w:bCs/>
+          <w:sz w:val="24"/>
+          <w:szCs w:val="24"/>
+        </w:rPr>
+      </w:pPr>
+      <w:r>
+        <w:rPr>
+          <w:rFonts w:ascii="Times New Roman" w:hAnsi="Times New Roman" w:cs="Times New Roman"/>
+          <w:b/>
+          <w:bCs/>
+          <w:sz w:val="24"/>
+          <w:szCs w:val="24"/>
+        </w:rPr>
+        <w:t>RF006: Permitir que administradores modifiquem e gerenciem o conteúdo publicado na rede.</w:t>
+      </w:r>
+    </w:p>
+    <w:p>
+      <w:pPr>
+        <w:pStyle w:val="PargrafodaLista"/>
+        <w:numPr>
+          <w:ilvl w:val="0"/>
+          <w:numId w:val="127"/>
+        </w:numPr>
+        <w:rPr>
+          <w:rFonts w:ascii="Times New Roman" w:hAnsi="Times New Roman" w:cs="Times New Roman"/>
+          <w:sz w:val="24"/>
+          <w:szCs w:val="24"/>
+        </w:rPr>
+      </w:pPr>
+      <w:r>
+        <w:rPr>
+          <w:rFonts w:ascii="Times New Roman" w:hAnsi="Times New Roman" w:cs="Times New Roman"/>
+          <w:b/>
+          <w:bCs/>
+          <w:sz w:val="24"/>
+          <w:szCs w:val="24"/>
+        </w:rPr>
+        <w:t>Gerenciar Conteúdo:</w:t>
+      </w:r>
+      <w:r>
+        <w:rPr>
+          <w:rFonts w:ascii="Times New Roman" w:hAnsi="Times New Roman" w:cs="Times New Roman"/>
+          <w:sz w:val="24"/>
+          <w:szCs w:val="24"/>
+        </w:rPr>
+        <w:t xml:space="preserve"> Deve existir uma funcionalidade que permita aos administradores </w:t>
+      </w:r>
+      <w:proofErr w:type="gramStart"/>
+      <w:r>
+        <w:rPr>
+          <w:rFonts w:ascii="Times New Roman" w:hAnsi="Times New Roman" w:cs="Times New Roman"/>
+          <w:sz w:val="24"/>
+          <w:szCs w:val="24"/>
+        </w:rPr>
+        <w:t>editar</w:t>
+      </w:r>
+      <w:proofErr w:type="gramEnd"/>
+      <w:r>
+        <w:rPr>
+          <w:rFonts w:ascii="Times New Roman" w:hAnsi="Times New Roman" w:cs="Times New Roman"/>
+          <w:sz w:val="24"/>
+          <w:szCs w:val="24"/>
+        </w:rPr>
+        <w:t>, remover ou arquivar qualquer conteúdo publicado na rede social para garantir a conformidade com as diretrizes da plataforma.</w:t>
+      </w:r>
+    </w:p>
+    <w:p>
+      <w:pPr>
+        <w:rPr>
+          <w:rFonts w:ascii="Times New Roman" w:hAnsi="Times New Roman" w:cs="Times New Roman"/>
+          <w:sz w:val="24"/>
+          <w:szCs w:val="24"/>
+        </w:rPr>
+      </w:pPr>
+    </w:p>
+    <w:p>
+      <w:pPr>
+        <w:rPr>
+          <w:rFonts w:ascii="Times New Roman" w:hAnsi="Times New Roman" w:cs="Times New Roman"/>
+          <w:b/>
+          <w:bCs/>
+          <w:sz w:val="24"/>
+          <w:szCs w:val="24"/>
+        </w:rPr>
+      </w:pPr>
+      <w:r>
+        <w:rPr>
+          <w:rFonts w:ascii="Times New Roman" w:hAnsi="Times New Roman" w:cs="Times New Roman"/>
+          <w:b/>
+          <w:bCs/>
+          <w:sz w:val="24"/>
+          <w:szCs w:val="24"/>
+        </w:rPr>
+        <w:t>RF007: Habilitar o monitoramento de registros de acesso por administradores</w:t>
+      </w:r>
+      <w:r>
+        <w:rPr>
+          <w:rFonts w:ascii="Times New Roman" w:hAnsi="Times New Roman" w:cs="Times New Roman"/>
+          <w:b/>
+          <w:bCs/>
+          <w:sz w:val="24"/>
+          <w:szCs w:val="24"/>
+        </w:rPr>
+        <w:t>.</w:t>
+      </w:r>
+    </w:p>
+    <w:p>
+      <w:pPr>
+        <w:pStyle w:val="PargrafodaLista"/>
+        <w:numPr>
+          <w:ilvl w:val="0"/>
+          <w:numId w:val="127"/>
+        </w:numPr>
+        <w:rPr>
+          <w:rFonts w:ascii="Times New Roman" w:hAnsi="Times New Roman" w:cs="Times New Roman"/>
+          <w:sz w:val="24"/>
+          <w:szCs w:val="24"/>
+        </w:rPr>
+      </w:pPr>
+      <w:r>
+        <w:rPr>
+          <w:rFonts w:ascii="Times New Roman" w:hAnsi="Times New Roman" w:cs="Times New Roman"/>
+          <w:b/>
+          <w:bCs/>
+          <w:sz w:val="24"/>
+          <w:szCs w:val="24"/>
+        </w:rPr>
+        <w:t>Monitorar Log de Acesso:</w:t>
+      </w:r>
+      <w:r>
+        <w:rPr>
+          <w:rFonts w:ascii="Times New Roman" w:hAnsi="Times New Roman" w:cs="Times New Roman"/>
+          <w:sz w:val="24"/>
+          <w:szCs w:val="24"/>
+        </w:rPr>
+        <w:t xml:space="preserve"> Administradores devem poder acessar e analisar registros de acesso detalhados dos usuários para monitorar atividades suspeitas e manter a segurança da plataforma.</w:t>
+      </w:r>
+    </w:p>
+    <w:p>
+      <w:pPr>
+        <w:rPr>
+          <w:rFonts w:ascii="Times New Roman" w:hAnsi="Times New Roman" w:cs="Times New Roman"/>
+          <w:sz w:val="24"/>
+          <w:szCs w:val="24"/>
+        </w:rPr>
+      </w:pPr>
+    </w:p>
+    <w:p>
+      <w:pPr>
+        <w:rPr>
+          <w:rFonts w:ascii="Times New Roman" w:hAnsi="Times New Roman" w:cs="Times New Roman"/>
+          <w:b/>
+          <w:bCs/>
+          <w:sz w:val="24"/>
+          <w:szCs w:val="24"/>
+        </w:rPr>
+      </w:pPr>
+      <w:r>
+        <w:rPr>
+          <w:rFonts w:ascii="Times New Roman" w:hAnsi="Times New Roman" w:cs="Times New Roman"/>
+          <w:b/>
+          <w:bCs/>
+          <w:sz w:val="24"/>
+          <w:szCs w:val="24"/>
+        </w:rPr>
+        <w:t>RF008: Permitir que administradores analisem padrões de comportamento dos usuários com base em seus dados de acesso.</w:t>
+      </w:r>
+    </w:p>
+    <w:p>
+      <w:pPr>
+        <w:pStyle w:val="PargrafodaLista"/>
+        <w:numPr>
+          <w:ilvl w:val="0"/>
+          <w:numId w:val="127"/>
+        </w:numPr>
+        <w:rPr>
+          <w:rFonts w:ascii="Times New Roman" w:hAnsi="Times New Roman" w:cs="Times New Roman"/>
+          <w:sz w:val="24"/>
+          <w:szCs w:val="24"/>
+        </w:rPr>
+      </w:pPr>
+      <w:r>
+        <w:rPr>
+          <w:rFonts w:ascii="Times New Roman" w:hAnsi="Times New Roman" w:cs="Times New Roman"/>
+          <w:b/>
+          <w:bCs/>
+          <w:sz w:val="24"/>
+          <w:szCs w:val="24"/>
+        </w:rPr>
+        <w:t>Analisar Comportamento de Acesso:</w:t>
+      </w:r>
+      <w:r>
+        <w:rPr>
+          <w:rFonts w:ascii="Times New Roman" w:hAnsi="Times New Roman" w:cs="Times New Roman"/>
+          <w:sz w:val="24"/>
+          <w:szCs w:val="24"/>
+        </w:rPr>
+        <w:t xml:space="preserve"> Ferramentas analíticas devem estar disponíveis para administradores, permitindo-lhes compreender melhor as tendências de uso e comportamentos dos usuários para melhorar a gestão da rede social.</w:t>
+      </w:r>
+    </w:p>
+    <w:p>
+      <w:pPr>
+        <w:rPr>
+          <w:rFonts w:ascii="Times New Roman" w:hAnsi="Times New Roman" w:cs="Times New Roman"/>
+          <w:sz w:val="24"/>
+          <w:szCs w:val="24"/>
+        </w:rPr>
+      </w:pPr>
+    </w:p>
+    <w:p>
+      <w:pPr>
+        <w:pStyle w:val="Ttulo1"/>
+        <w:spacing w:after="240"/>
+        <w:rPr>
+          <w:rFonts w:ascii="Times New Roman" w:hAnsi="Times New Roman" w:cs="Times New Roman"/>
+          <w:b/>
+          <w:bCs/>
+          <w:color w:val="auto"/>
+          <w:sz w:val="24"/>
+          <w:szCs w:val="24"/>
+        </w:rPr>
+      </w:pPr>
+      <w:bookmarkStart w:id="5" w:name="_Toc165990984"/>
+      <w:r>
+        <w:rPr>
+          <w:rFonts w:ascii="Times New Roman" w:hAnsi="Times New Roman" w:cs="Times New Roman"/>
+          <w:b/>
+          <w:bCs/>
+          <w:color w:val="auto"/>
+          <w:sz w:val="24"/>
+          <w:szCs w:val="24"/>
+        </w:rPr>
+        <w:t xml:space="preserve">4. </w:t>
+      </w:r>
+      <w:r>
+        <w:rPr>
+          <w:rFonts w:ascii="Times New Roman" w:hAnsi="Times New Roman" w:cs="Times New Roman"/>
+          <w:b/>
+          <w:bCs/>
+          <w:color w:val="auto"/>
+          <w:sz w:val="24"/>
+          <w:szCs w:val="24"/>
+        </w:rPr>
+        <w:t>REQUISITOS NÃO FUNCIONAIS</w:t>
+      </w:r>
+      <w:bookmarkEnd w:id="5"/>
+    </w:p>
+    <w:p>
+      <w:pPr>
+        <w:rPr>
+          <w:rFonts w:ascii="Times New Roman" w:hAnsi="Times New Roman" w:cs="Times New Roman"/>
+          <w:sz w:val="24"/>
+          <w:szCs w:val="24"/>
+        </w:rPr>
+      </w:pPr>
+      <w:r>
+        <w:rPr>
+          <w:rFonts w:ascii="Times New Roman" w:hAnsi="Times New Roman" w:cs="Times New Roman"/>
+          <w:b/>
+          <w:bCs/>
+          <w:sz w:val="24"/>
+          <w:szCs w:val="24"/>
+        </w:rPr>
+        <w:t>RNF01:</w:t>
+      </w:r>
+      <w:r>
+        <w:rPr>
+          <w:rFonts w:ascii="Times New Roman" w:hAnsi="Times New Roman" w:cs="Times New Roman"/>
+          <w:sz w:val="24"/>
+          <w:szCs w:val="24"/>
+        </w:rPr>
+        <w:t xml:space="preserve"> </w:t>
+      </w:r>
+      <w:r>
+        <w:rPr>
+          <w:rFonts w:ascii="Times New Roman" w:hAnsi="Times New Roman" w:cs="Times New Roman"/>
+          <w:b/>
+          <w:bCs/>
+          <w:sz w:val="24"/>
+          <w:szCs w:val="24"/>
+        </w:rPr>
+        <w:t>O sistema deve garantir a segurança das informações dos usuários.</w:t>
       </w:r>
     </w:p>
     <w:p>
@@ -3418,39 +4030,39 @@
       <w:r>
         <w:rPr>
           <w:rFonts w:ascii="Times New Roman" w:hAnsi="Times New Roman" w:cs="Times New Roman"/>
-          <w:sz w:val="24"/>
-          <w:szCs w:val="24"/>
-        </w:rPr>
-        <w:t>Relacionado ao Caso de Uso 02 - Entrar.</w:t>
-      </w:r>
-    </w:p>
-    <w:p>
-      <w:pPr>
-        <w:rPr>
-          <w:rFonts w:ascii="Times New Roman" w:hAnsi="Times New Roman" w:cs="Times New Roman"/>
-          <w:sz w:val="24"/>
-          <w:szCs w:val="24"/>
-        </w:rPr>
-      </w:pPr>
-    </w:p>
-    <w:p>
-      <w:pPr>
-        <w:rPr>
-          <w:rFonts w:ascii="Times New Roman" w:hAnsi="Times New Roman" w:cs="Times New Roman"/>
-          <w:sz w:val="24"/>
-          <w:szCs w:val="24"/>
-        </w:rPr>
-      </w:pPr>
-      <w:r>
-        <w:rPr>
-          <w:rFonts w:ascii="Times New Roman" w:hAnsi="Times New Roman" w:cs="Times New Roman"/>
           <w:b/>
           <w:bCs/>
           <w:sz w:val="24"/>
           <w:szCs w:val="24"/>
         </w:rPr>
-        <w:t>RF0</w:t>
+        <w:t>Segurança:</w:t>
       </w:r>
+      <w:r>
+        <w:rPr>
+          <w:rFonts w:ascii="Times New Roman" w:hAnsi="Times New Roman" w:cs="Times New Roman"/>
+          <w:sz w:val="24"/>
+          <w:szCs w:val="24"/>
+        </w:rPr>
+        <w:t xml:space="preserve"> Para proteger dados sensíveis e garantir a privacidade, o sistema deve implementar medidas de segurança robustas, incluindo criptografia de dados, autenticação forte e políticas de controle de acesso.</w:t>
+      </w:r>
+    </w:p>
+    <w:p>
+      <w:pPr>
+        <w:rPr>
+          <w:rFonts w:ascii="Times New Roman" w:hAnsi="Times New Roman" w:cs="Times New Roman"/>
+          <w:sz w:val="24"/>
+          <w:szCs w:val="24"/>
+        </w:rPr>
+      </w:pPr>
+    </w:p>
+    <w:p>
+      <w:pPr>
+        <w:rPr>
+          <w:rFonts w:ascii="Times New Roman" w:hAnsi="Times New Roman" w:cs="Times New Roman"/>
+          <w:sz w:val="24"/>
+          <w:szCs w:val="24"/>
+        </w:rPr>
+      </w:pPr>
       <w:r>
         <w:rPr>
           <w:rFonts w:ascii="Times New Roman" w:hAnsi="Times New Roman" w:cs="Times New Roman"/>
@@ -3459,7 +4071,15 @@
           <w:sz w:val="24"/>
           <w:szCs w:val="24"/>
         </w:rPr>
-        <w:t>0</w:t>
+        <w:t>RNF02:</w:t>
+      </w:r>
+      <w:r>
+        <w:rPr>
+          <w:rFonts w:ascii="Times New Roman" w:hAnsi="Times New Roman" w:cs="Times New Roman"/>
+          <w:sz w:val="24"/>
+          <w:szCs w:val="24"/>
+        </w:rPr>
+        <w:t xml:space="preserve"> </w:t>
       </w:r>
       <w:r>
         <w:rPr>
@@ -3469,15 +4089,7 @@
           <w:sz w:val="24"/>
           <w:szCs w:val="24"/>
         </w:rPr>
-        <w:t>3:</w:t>
-      </w:r>
-      <w:r>
-        <w:rPr>
-          <w:rFonts w:ascii="Times New Roman" w:hAnsi="Times New Roman" w:cs="Times New Roman"/>
-          <w:sz w:val="24"/>
-          <w:szCs w:val="24"/>
-        </w:rPr>
-        <w:t xml:space="preserve"> Possibilitar que usuários registrados façam logout.</w:t>
+        <w:t>O sistema deve ser escalável para acomodar um aumento no número de usuários.</w:t>
       </w:r>
     </w:p>
     <w:p>
@@ -3496,39 +4108,39 @@
       <w:r>
         <w:rPr>
           <w:rFonts w:ascii="Times New Roman" w:hAnsi="Times New Roman" w:cs="Times New Roman"/>
-          <w:sz w:val="24"/>
-          <w:szCs w:val="24"/>
-        </w:rPr>
-        <w:t>Relacionado ao Caso de Uso 03 - Sair.</w:t>
-      </w:r>
-    </w:p>
-    <w:p>
-      <w:pPr>
-        <w:rPr>
-          <w:rFonts w:ascii="Times New Roman" w:hAnsi="Times New Roman" w:cs="Times New Roman"/>
-          <w:sz w:val="24"/>
-          <w:szCs w:val="24"/>
-        </w:rPr>
-      </w:pPr>
-    </w:p>
-    <w:p>
-      <w:pPr>
-        <w:rPr>
-          <w:rFonts w:ascii="Times New Roman" w:hAnsi="Times New Roman" w:cs="Times New Roman"/>
-          <w:sz w:val="24"/>
-          <w:szCs w:val="24"/>
-        </w:rPr>
-      </w:pPr>
-      <w:r>
-        <w:rPr>
-          <w:rFonts w:ascii="Times New Roman" w:hAnsi="Times New Roman" w:cs="Times New Roman"/>
           <w:b/>
           <w:bCs/>
           <w:sz w:val="24"/>
           <w:szCs w:val="24"/>
         </w:rPr>
-        <w:t>RF0</w:t>
+        <w:t>Escalabilidade:</w:t>
       </w:r>
+      <w:r>
+        <w:rPr>
+          <w:rFonts w:ascii="Times New Roman" w:hAnsi="Times New Roman" w:cs="Times New Roman"/>
+          <w:sz w:val="24"/>
+          <w:szCs w:val="24"/>
+        </w:rPr>
+        <w:t xml:space="preserve"> À medida que a base de usuários cresce, o sistema deve manter sua performance e estabilidade. Isso envolve a utilização de arquiteturas escaláveis, balanceamento de carga e recursos de computação flexíveis.</w:t>
+      </w:r>
+    </w:p>
+    <w:p>
+      <w:pPr>
+        <w:rPr>
+          <w:rFonts w:ascii="Times New Roman" w:hAnsi="Times New Roman" w:cs="Times New Roman"/>
+          <w:sz w:val="24"/>
+          <w:szCs w:val="24"/>
+        </w:rPr>
+      </w:pPr>
+    </w:p>
+    <w:p>
+      <w:pPr>
+        <w:rPr>
+          <w:rFonts w:ascii="Times New Roman" w:hAnsi="Times New Roman" w:cs="Times New Roman"/>
+          <w:sz w:val="24"/>
+          <w:szCs w:val="24"/>
+        </w:rPr>
+      </w:pPr>
       <w:r>
         <w:rPr>
           <w:rFonts w:ascii="Times New Roman" w:hAnsi="Times New Roman" w:cs="Times New Roman"/>
@@ -3537,7 +4149,15 @@
           <w:sz w:val="24"/>
           <w:szCs w:val="24"/>
         </w:rPr>
-        <w:t>0</w:t>
+        <w:t>RNF03:</w:t>
+      </w:r>
+      <w:r>
+        <w:rPr>
+          <w:rFonts w:ascii="Times New Roman" w:hAnsi="Times New Roman" w:cs="Times New Roman"/>
+          <w:sz w:val="24"/>
+          <w:szCs w:val="24"/>
+        </w:rPr>
+        <w:t xml:space="preserve"> </w:t>
       </w:r>
       <w:r>
         <w:rPr>
@@ -3547,15 +4167,7 @@
           <w:sz w:val="24"/>
           <w:szCs w:val="24"/>
         </w:rPr>
-        <w:t>4:</w:t>
-      </w:r>
-      <w:r>
-        <w:rPr>
-          <w:rFonts w:ascii="Times New Roman" w:hAnsi="Times New Roman" w:cs="Times New Roman"/>
-          <w:sz w:val="24"/>
-          <w:szCs w:val="24"/>
-        </w:rPr>
-        <w:t xml:space="preserve"> Habilitar a recuperação de senha.</w:t>
+        <w:t>A interface do usuário deve ser intuitiva e fácil de navegar.</w:t>
       </w:r>
     </w:p>
     <w:p>
@@ -3574,40 +4186,33 @@
       <w:r>
         <w:rPr>
           <w:rFonts w:ascii="Times New Roman" w:hAnsi="Times New Roman" w:cs="Times New Roman"/>
-          <w:sz w:val="24"/>
-          <w:szCs w:val="24"/>
-        </w:rPr>
-        <w:t>Relacionado ao Caso de Uso 04 - Recuperar senha.</w:t>
-      </w:r>
-    </w:p>
-    <w:p>
-      <w:pPr>
-        <w:rPr>
-          <w:rFonts w:ascii="Times New Roman" w:hAnsi="Times New Roman" w:cs="Times New Roman"/>
-          <w:sz w:val="24"/>
-          <w:szCs w:val="24"/>
-        </w:rPr>
-      </w:pPr>
-    </w:p>
-    <w:p>
-      <w:pPr>
-        <w:rPr>
-          <w:rFonts w:ascii="Times New Roman" w:hAnsi="Times New Roman" w:cs="Times New Roman"/>
-          <w:sz w:val="24"/>
-          <w:szCs w:val="24"/>
-        </w:rPr>
-      </w:pPr>
-      <w:r>
-        <w:rPr>
-          <w:rFonts w:ascii="Times New Roman" w:hAnsi="Times New Roman" w:cs="Times New Roman"/>
           <w:b/>
           <w:bCs/>
           <w:sz w:val="24"/>
           <w:szCs w:val="24"/>
         </w:rPr>
-        <w:t>RF0</w:t>
+        <w:t>Intuitividade:</w:t>
       </w:r>
       <w:r>
+        <w:rPr>
+          <w:rFonts w:ascii="Times New Roman" w:hAnsi="Times New Roman" w:cs="Times New Roman"/>
+          <w:sz w:val="24"/>
+          <w:szCs w:val="24"/>
+        </w:rPr>
+        <w:t xml:space="preserve"> O design da interface deve ser claro e amigável, permitindo que os usuários de todos os níveis técnicos interajam com a plataforma sem dificuldades. Isso inclui uma navegação lógica, design responsivo e assistência ao usuário.</w:t>
+      </w:r>
+    </w:p>
+    <w:p>
+      <w:pPr>
+        <w:rPr>
+          <w:rFonts w:ascii="Times New Roman" w:hAnsi="Times New Roman" w:cs="Times New Roman"/>
+          <w:sz w:val="24"/>
+          <w:szCs w:val="24"/>
+        </w:rPr>
+      </w:pPr>
+    </w:p>
+    <w:p>
+      <w:pPr>
         <w:rPr>
           <w:rFonts w:ascii="Times New Roman" w:hAnsi="Times New Roman" w:cs="Times New Roman"/>
           <w:b/>
@@ -3615,8 +4220,7 @@
           <w:sz w:val="24"/>
           <w:szCs w:val="24"/>
         </w:rPr>
-        <w:t>0</w:t>
-      </w:r>
+      </w:pPr>
       <w:r>
         <w:rPr>
           <w:rFonts w:ascii="Times New Roman" w:hAnsi="Times New Roman" w:cs="Times New Roman"/>
@@ -3625,7 +4229,7 @@
           <w:sz w:val="24"/>
           <w:szCs w:val="24"/>
         </w:rPr>
-        <w:t>5:</w:t>
+        <w:t>RNF04:</w:t>
       </w:r>
       <w:r>
         <w:rPr>
@@ -3633,7 +4237,17 @@
           <w:sz w:val="24"/>
           <w:szCs w:val="24"/>
         </w:rPr>
-        <w:t xml:space="preserve"> Permitir que usuários registrados façam postagens.</w:t>
+        <w:t xml:space="preserve"> </w:t>
+      </w:r>
+      <w:r>
+        <w:rPr>
+          <w:rFonts w:ascii="Times New Roman" w:hAnsi="Times New Roman" w:cs="Times New Roman"/>
+          <w:b/>
+          <w:bCs/>
+          <w:sz w:val="24"/>
+          <w:szCs w:val="24"/>
+        </w:rPr>
+        <w:t>O sistema deve processar as requisições dos usuários em tempo aceitável.</w:t>
       </w:r>
     </w:p>
     <w:p>
@@ -3652,40 +4266,33 @@
       <w:r>
         <w:rPr>
           <w:rFonts w:ascii="Times New Roman" w:hAnsi="Times New Roman" w:cs="Times New Roman"/>
-          <w:sz w:val="24"/>
-          <w:szCs w:val="24"/>
-        </w:rPr>
-        <w:t>Relacionado ao Caso de Uso 05 - Postar.</w:t>
-      </w:r>
-    </w:p>
-    <w:p>
-      <w:pPr>
-        <w:rPr>
-          <w:rFonts w:ascii="Times New Roman" w:hAnsi="Times New Roman" w:cs="Times New Roman"/>
-          <w:sz w:val="24"/>
-          <w:szCs w:val="24"/>
-        </w:rPr>
-      </w:pPr>
-    </w:p>
-    <w:p>
-      <w:pPr>
-        <w:rPr>
-          <w:rFonts w:ascii="Times New Roman" w:hAnsi="Times New Roman" w:cs="Times New Roman"/>
-          <w:sz w:val="24"/>
-          <w:szCs w:val="24"/>
-        </w:rPr>
-      </w:pPr>
-      <w:r>
-        <w:rPr>
-          <w:rFonts w:ascii="Times New Roman" w:hAnsi="Times New Roman" w:cs="Times New Roman"/>
           <w:b/>
           <w:bCs/>
           <w:sz w:val="24"/>
           <w:szCs w:val="24"/>
         </w:rPr>
-        <w:t>RF0</w:t>
+        <w:t>Desempenho:</w:t>
       </w:r>
       <w:r>
+        <w:rPr>
+          <w:rFonts w:ascii="Times New Roman" w:hAnsi="Times New Roman" w:cs="Times New Roman"/>
+          <w:sz w:val="24"/>
+          <w:szCs w:val="24"/>
+        </w:rPr>
+        <w:t xml:space="preserve"> Para proporcionar uma experiência de usuário fluida e responsiva, o sistema deve ser capaz de processar todas as requisições dentro de um tempo definido como aceitável, garantindo tempos de resposta rápidos mesmo sob carga pesada.</w:t>
+      </w:r>
+    </w:p>
+    <w:p>
+      <w:pPr>
+        <w:rPr>
+          <w:rFonts w:ascii="Times New Roman" w:hAnsi="Times New Roman" w:cs="Times New Roman"/>
+          <w:sz w:val="24"/>
+          <w:szCs w:val="24"/>
+        </w:rPr>
+      </w:pPr>
+    </w:p>
+    <w:p>
+      <w:pPr>
         <w:rPr>
           <w:rFonts w:ascii="Times New Roman" w:hAnsi="Times New Roman" w:cs="Times New Roman"/>
           <w:b/>
@@ -3693,8 +4300,7 @@
           <w:sz w:val="24"/>
           <w:szCs w:val="24"/>
         </w:rPr>
-        <w:t>0</w:t>
-      </w:r>
+      </w:pPr>
       <w:r>
         <w:rPr>
           <w:rFonts w:ascii="Times New Roman" w:hAnsi="Times New Roman" w:cs="Times New Roman"/>
@@ -3703,7 +4309,7 @@
           <w:sz w:val="24"/>
           <w:szCs w:val="24"/>
         </w:rPr>
-        <w:t>6:</w:t>
+        <w:t>RNF05:</w:t>
       </w:r>
       <w:r>
         <w:rPr>
@@ -3711,7 +4317,17 @@
           <w:sz w:val="24"/>
           <w:szCs w:val="24"/>
         </w:rPr>
-        <w:t xml:space="preserve"> Permitir a exclusão de postagens.</w:t>
+        <w:t xml:space="preserve"> </w:t>
+      </w:r>
+      <w:r>
+        <w:rPr>
+          <w:rFonts w:ascii="Times New Roman" w:hAnsi="Times New Roman" w:cs="Times New Roman"/>
+          <w:b/>
+          <w:bCs/>
+          <w:sz w:val="24"/>
+          <w:szCs w:val="24"/>
+        </w:rPr>
+        <w:t>O sistema deve ser altamente disponível para garantir acesso contínuo aos usuários.</w:t>
       </w:r>
     </w:p>
     <w:p>
@@ -3730,39 +4346,40 @@
       <w:r>
         <w:rPr>
           <w:rFonts w:ascii="Times New Roman" w:hAnsi="Times New Roman" w:cs="Times New Roman"/>
-          <w:sz w:val="24"/>
-          <w:szCs w:val="24"/>
-        </w:rPr>
-        <w:t>Relacionado ao Caso de Uso 06 - Excluir postagem.</w:t>
-      </w:r>
-    </w:p>
-    <w:p>
-      <w:pPr>
-        <w:rPr>
-          <w:rFonts w:ascii="Times New Roman" w:hAnsi="Times New Roman" w:cs="Times New Roman"/>
-          <w:sz w:val="24"/>
-          <w:szCs w:val="24"/>
-        </w:rPr>
-      </w:pPr>
-    </w:p>
-    <w:p>
-      <w:pPr>
-        <w:rPr>
-          <w:rFonts w:ascii="Times New Roman" w:hAnsi="Times New Roman" w:cs="Times New Roman"/>
-          <w:sz w:val="24"/>
-          <w:szCs w:val="24"/>
-        </w:rPr>
-      </w:pPr>
-      <w:r>
-        <w:rPr>
-          <w:rFonts w:ascii="Times New Roman" w:hAnsi="Times New Roman" w:cs="Times New Roman"/>
           <w:b/>
           <w:bCs/>
           <w:sz w:val="24"/>
           <w:szCs w:val="24"/>
         </w:rPr>
-        <w:t>RF0</w:t>
+        <w:lastRenderedPageBreak/>
+        <w:t>Disponibilidade:</w:t>
       </w:r>
+      <w:r>
+        <w:rPr>
+          <w:rFonts w:ascii="Times New Roman" w:hAnsi="Times New Roman" w:cs="Times New Roman"/>
+          <w:sz w:val="24"/>
+          <w:szCs w:val="24"/>
+        </w:rPr>
+        <w:t xml:space="preserve"> O sistema deve garantir uma operacionalidade contínua, com um tempo de disponibilidade de, pelo menos, 99%, reduzindo interrupções e maximizando o tempo de acesso para os usuários.</w:t>
+      </w:r>
+    </w:p>
+    <w:p>
+      <w:pPr>
+        <w:rPr>
+          <w:rFonts w:ascii="Times New Roman" w:hAnsi="Times New Roman" w:cs="Times New Roman"/>
+          <w:sz w:val="24"/>
+          <w:szCs w:val="24"/>
+        </w:rPr>
+      </w:pPr>
+    </w:p>
+    <w:p>
+      <w:pPr>
+        <w:rPr>
+          <w:rFonts w:ascii="Times New Roman" w:hAnsi="Times New Roman" w:cs="Times New Roman"/>
+          <w:sz w:val="24"/>
+          <w:szCs w:val="24"/>
+        </w:rPr>
+      </w:pPr>
       <w:r>
         <w:rPr>
           <w:rFonts w:ascii="Times New Roman" w:hAnsi="Times New Roman" w:cs="Times New Roman"/>
@@ -3771,7 +4388,15 @@
           <w:sz w:val="24"/>
           <w:szCs w:val="24"/>
         </w:rPr>
-        <w:t>0</w:t>
+        <w:t>RNF06:</w:t>
+      </w:r>
+      <w:r>
+        <w:rPr>
+          <w:rFonts w:ascii="Times New Roman" w:hAnsi="Times New Roman" w:cs="Times New Roman"/>
+          <w:sz w:val="24"/>
+          <w:szCs w:val="24"/>
+        </w:rPr>
+        <w:t xml:space="preserve"> </w:t>
       </w:r>
       <w:r>
         <w:rPr>
@@ -3781,15 +4406,7 @@
           <w:sz w:val="24"/>
           <w:szCs w:val="24"/>
         </w:rPr>
-        <w:t>7:</w:t>
-      </w:r>
-      <w:r>
-        <w:rPr>
-          <w:rFonts w:ascii="Times New Roman" w:hAnsi="Times New Roman" w:cs="Times New Roman"/>
-          <w:sz w:val="24"/>
-          <w:szCs w:val="24"/>
-        </w:rPr>
-        <w:t xml:space="preserve"> Permitir acesso a postagens.</w:t>
+        <w:t>O sistema deve ser compatível com uma variedade de dispositivos e navegadores.</w:t>
       </w:r>
     </w:p>
     <w:p>
@@ -3808,41 +4425,33 @@
       <w:r>
         <w:rPr>
           <w:rFonts w:ascii="Times New Roman" w:hAnsi="Times New Roman" w:cs="Times New Roman"/>
-          <w:sz w:val="24"/>
-          <w:szCs w:val="24"/>
-        </w:rPr>
-        <w:t>Relacionado ao Caso de Uso 07 - Acessar postagem.</w:t>
-      </w:r>
-    </w:p>
-    <w:p>
-      <w:pPr>
-        <w:pStyle w:val="PargrafodaLista"/>
-        <w:rPr>
-          <w:rFonts w:ascii="Times New Roman" w:hAnsi="Times New Roman" w:cs="Times New Roman"/>
-          <w:sz w:val="24"/>
-          <w:szCs w:val="24"/>
-        </w:rPr>
-      </w:pPr>
-    </w:p>
-    <w:p>
-      <w:pPr>
-        <w:rPr>
-          <w:rFonts w:ascii="Times New Roman" w:hAnsi="Times New Roman" w:cs="Times New Roman"/>
-          <w:sz w:val="24"/>
-          <w:szCs w:val="24"/>
-        </w:rPr>
-      </w:pPr>
-      <w:r>
-        <w:rPr>
-          <w:rFonts w:ascii="Times New Roman" w:hAnsi="Times New Roman" w:cs="Times New Roman"/>
           <w:b/>
           <w:bCs/>
           <w:sz w:val="24"/>
           <w:szCs w:val="24"/>
         </w:rPr>
-        <w:t>RF0</w:t>
+        <w:t>Compatibilidade:</w:t>
       </w:r>
       <w:r>
+        <w:rPr>
+          <w:rFonts w:ascii="Times New Roman" w:hAnsi="Times New Roman" w:cs="Times New Roman"/>
+          <w:sz w:val="24"/>
+          <w:szCs w:val="24"/>
+        </w:rPr>
+        <w:t xml:space="preserve"> Para atender a uma base de usuários diversificada, o sistema deve funcionar de maneira eficaz em diferentes plataformas, incluindo computadores, smartphones e tablets, e ser compatível com os principais navegadores do mercado, como Chrome, Firefox, Safari e Edge.</w:t>
+      </w:r>
+    </w:p>
+    <w:p>
+      <w:pPr>
+        <w:rPr>
+          <w:rFonts w:ascii="Times New Roman" w:hAnsi="Times New Roman" w:cs="Times New Roman"/>
+          <w:sz w:val="24"/>
+          <w:szCs w:val="24"/>
+        </w:rPr>
+      </w:pPr>
+    </w:p>
+    <w:p>
+      <w:pPr>
         <w:rPr>
           <w:rFonts w:ascii="Times New Roman" w:hAnsi="Times New Roman" w:cs="Times New Roman"/>
           <w:b/>
@@ -3850,8 +4459,7 @@
           <w:sz w:val="24"/>
           <w:szCs w:val="24"/>
         </w:rPr>
-        <w:t>0</w:t>
-      </w:r>
+      </w:pPr>
       <w:r>
         <w:rPr>
           <w:rFonts w:ascii="Times New Roman" w:hAnsi="Times New Roman" w:cs="Times New Roman"/>
@@ -3860,7 +4468,7 @@
           <w:sz w:val="24"/>
           <w:szCs w:val="24"/>
         </w:rPr>
-        <w:t>8:</w:t>
+        <w:t>RNF07:</w:t>
       </w:r>
       <w:r>
         <w:rPr>
@@ -3868,7 +4476,17 @@
           <w:sz w:val="24"/>
           <w:szCs w:val="24"/>
         </w:rPr>
-        <w:t xml:space="preserve"> Possibilitar que usuários registrados editem seu perfil.</w:t>
+        <w:t xml:space="preserve"> </w:t>
+      </w:r>
+      <w:r>
+        <w:rPr>
+          <w:rFonts w:ascii="Times New Roman" w:hAnsi="Times New Roman" w:cs="Times New Roman"/>
+          <w:b/>
+          <w:bCs/>
+          <w:sz w:val="24"/>
+          <w:szCs w:val="24"/>
+        </w:rPr>
+        <w:t>O sistema deve ser fácil de manter e atualizar.</w:t>
       </w:r>
     </w:p>
     <w:p>
@@ -3887,743 +4505,20 @@
       <w:r>
         <w:rPr>
           <w:rFonts w:ascii="Times New Roman" w:hAnsi="Times New Roman" w:cs="Times New Roman"/>
-          <w:sz w:val="24"/>
-          <w:szCs w:val="24"/>
-        </w:rPr>
-        <w:t>Relacionado ao Caso de Uso 08 - Acessar perfil, Caso de Uso 09 - Editar perfil.</w:t>
-      </w:r>
-    </w:p>
-    <w:p>
-      <w:pPr>
-        <w:rPr>
-          <w:rFonts w:ascii="Times New Roman" w:hAnsi="Times New Roman" w:cs="Times New Roman"/>
-          <w:sz w:val="24"/>
-          <w:szCs w:val="24"/>
-        </w:rPr>
-      </w:pPr>
-    </w:p>
-    <w:p>
-      <w:pPr>
-        <w:rPr>
-          <w:rFonts w:ascii="Times New Roman" w:hAnsi="Times New Roman" w:cs="Times New Roman"/>
-          <w:sz w:val="24"/>
-          <w:szCs w:val="24"/>
-        </w:rPr>
-      </w:pPr>
-      <w:r>
-        <w:rPr>
-          <w:rFonts w:ascii="Times New Roman" w:hAnsi="Times New Roman" w:cs="Times New Roman"/>
           <w:b/>
           <w:bCs/>
           <w:sz w:val="24"/>
           <w:szCs w:val="24"/>
         </w:rPr>
-        <w:t>RF0</w:t>
+        <w:t>Manutenibilidade:</w:t>
       </w:r>
       <w:r>
         <w:rPr>
           <w:rFonts w:ascii="Times New Roman" w:hAnsi="Times New Roman" w:cs="Times New Roman"/>
-          <w:b/>
-          <w:bCs/>
           <w:sz w:val="24"/>
           <w:szCs w:val="24"/>
         </w:rPr>
-        <w:t>0</w:t>
-      </w:r>
-      <w:r>
-        <w:rPr>
-          <w:rFonts w:ascii="Times New Roman" w:hAnsi="Times New Roman" w:cs="Times New Roman"/>
-          <w:b/>
-          <w:bCs/>
-          <w:sz w:val="24"/>
-          <w:szCs w:val="24"/>
-        </w:rPr>
-        <w:t>9:</w:t>
-      </w:r>
-      <w:r>
-        <w:rPr>
-          <w:rFonts w:ascii="Times New Roman" w:hAnsi="Times New Roman" w:cs="Times New Roman"/>
-          <w:sz w:val="24"/>
-          <w:szCs w:val="24"/>
-        </w:rPr>
-        <w:t xml:space="preserve"> Permitir que usuários registrados visualizem seu log de acesso.</w:t>
-      </w:r>
-    </w:p>
-    <w:p>
-      <w:pPr>
-        <w:pStyle w:val="PargrafodaLista"/>
-        <w:numPr>
-          <w:ilvl w:val="0"/>
-          <w:numId w:val="1"/>
-        </w:numPr>
-        <w:rPr>
-          <w:rFonts w:ascii="Times New Roman" w:hAnsi="Times New Roman" w:cs="Times New Roman"/>
-          <w:sz w:val="24"/>
-          <w:szCs w:val="24"/>
-        </w:rPr>
-      </w:pPr>
-      <w:r>
-        <w:rPr>
-          <w:rFonts w:ascii="Times New Roman" w:hAnsi="Times New Roman" w:cs="Times New Roman"/>
-          <w:sz w:val="24"/>
-          <w:szCs w:val="24"/>
-        </w:rPr>
-        <w:t>Relacionado ao Caso de Uso 10 - Visualizar log de acesso.</w:t>
-      </w:r>
-    </w:p>
-    <w:p>
-      <w:pPr>
-        <w:rPr>
-          <w:rFonts w:ascii="Times New Roman" w:hAnsi="Times New Roman" w:cs="Times New Roman"/>
-          <w:sz w:val="24"/>
-          <w:szCs w:val="24"/>
-        </w:rPr>
-      </w:pPr>
-    </w:p>
-    <w:p>
-      <w:pPr>
-        <w:rPr>
-          <w:rFonts w:ascii="Times New Roman" w:hAnsi="Times New Roman" w:cs="Times New Roman"/>
-          <w:sz w:val="24"/>
-          <w:szCs w:val="24"/>
-        </w:rPr>
-      </w:pPr>
-      <w:r>
-        <w:rPr>
-          <w:rFonts w:ascii="Times New Roman" w:hAnsi="Times New Roman" w:cs="Times New Roman"/>
-          <w:b/>
-          <w:bCs/>
-          <w:sz w:val="24"/>
-          <w:szCs w:val="24"/>
-        </w:rPr>
-        <w:t>RF</w:t>
-      </w:r>
-      <w:r>
-        <w:rPr>
-          <w:rFonts w:ascii="Times New Roman" w:hAnsi="Times New Roman" w:cs="Times New Roman"/>
-          <w:b/>
-          <w:bCs/>
-          <w:sz w:val="24"/>
-          <w:szCs w:val="24"/>
-        </w:rPr>
-        <w:t>0</w:t>
-      </w:r>
-      <w:r>
-        <w:rPr>
-          <w:rFonts w:ascii="Times New Roman" w:hAnsi="Times New Roman" w:cs="Times New Roman"/>
-          <w:b/>
-          <w:bCs/>
-          <w:sz w:val="24"/>
-          <w:szCs w:val="24"/>
-        </w:rPr>
-        <w:t>10:</w:t>
-      </w:r>
-      <w:r>
-        <w:rPr>
-          <w:rFonts w:ascii="Times New Roman" w:hAnsi="Times New Roman" w:cs="Times New Roman"/>
-          <w:sz w:val="24"/>
-          <w:szCs w:val="24"/>
-        </w:rPr>
-        <w:t xml:space="preserve"> Permitir que o usuário administrador gerencie usuários.</w:t>
-      </w:r>
-    </w:p>
-    <w:p>
-      <w:pPr>
-        <w:pStyle w:val="PargrafodaLista"/>
-        <w:numPr>
-          <w:ilvl w:val="0"/>
-          <w:numId w:val="1"/>
-        </w:numPr>
-        <w:rPr>
-          <w:rFonts w:ascii="Times New Roman" w:hAnsi="Times New Roman" w:cs="Times New Roman"/>
-          <w:sz w:val="24"/>
-          <w:szCs w:val="24"/>
-        </w:rPr>
-      </w:pPr>
-      <w:r>
-        <w:rPr>
-          <w:rFonts w:ascii="Times New Roman" w:hAnsi="Times New Roman" w:cs="Times New Roman"/>
-          <w:sz w:val="24"/>
-          <w:szCs w:val="24"/>
-        </w:rPr>
-        <w:t>Relacionado ao Caso de Uso 11 - Gerenciar usuários.</w:t>
-      </w:r>
-    </w:p>
-    <w:p>
-      <w:pPr>
-        <w:rPr>
-          <w:rFonts w:ascii="Times New Roman" w:hAnsi="Times New Roman" w:cs="Times New Roman"/>
-          <w:sz w:val="24"/>
-          <w:szCs w:val="24"/>
-        </w:rPr>
-      </w:pPr>
-    </w:p>
-    <w:p>
-      <w:pPr>
-        <w:rPr>
-          <w:rFonts w:ascii="Times New Roman" w:hAnsi="Times New Roman" w:cs="Times New Roman"/>
-          <w:sz w:val="24"/>
-          <w:szCs w:val="24"/>
-        </w:rPr>
-      </w:pPr>
-      <w:r>
-        <w:rPr>
-          <w:rFonts w:ascii="Times New Roman" w:hAnsi="Times New Roman" w:cs="Times New Roman"/>
-          <w:b/>
-          <w:bCs/>
-          <w:sz w:val="24"/>
-          <w:szCs w:val="24"/>
-        </w:rPr>
-        <w:t>RF</w:t>
-      </w:r>
-      <w:r>
-        <w:rPr>
-          <w:rFonts w:ascii="Times New Roman" w:hAnsi="Times New Roman" w:cs="Times New Roman"/>
-          <w:b/>
-          <w:bCs/>
-          <w:sz w:val="24"/>
-          <w:szCs w:val="24"/>
-        </w:rPr>
-        <w:t>0</w:t>
-      </w:r>
-      <w:r>
-        <w:rPr>
-          <w:rFonts w:ascii="Times New Roman" w:hAnsi="Times New Roman" w:cs="Times New Roman"/>
-          <w:b/>
-          <w:bCs/>
-          <w:sz w:val="24"/>
-          <w:szCs w:val="24"/>
-        </w:rPr>
-        <w:t>11:</w:t>
-      </w:r>
-      <w:r>
-        <w:rPr>
-          <w:rFonts w:ascii="Times New Roman" w:hAnsi="Times New Roman" w:cs="Times New Roman"/>
-          <w:sz w:val="24"/>
-          <w:szCs w:val="24"/>
-        </w:rPr>
-        <w:t xml:space="preserve"> Habilitar o monitoramento de atividades na plataforma pelo administrador.</w:t>
-      </w:r>
-    </w:p>
-    <w:p>
-      <w:pPr>
-        <w:pStyle w:val="PargrafodaLista"/>
-        <w:numPr>
-          <w:ilvl w:val="0"/>
-          <w:numId w:val="1"/>
-        </w:numPr>
-        <w:rPr>
-          <w:rFonts w:ascii="Times New Roman" w:hAnsi="Times New Roman" w:cs="Times New Roman"/>
-          <w:sz w:val="24"/>
-          <w:szCs w:val="24"/>
-        </w:rPr>
-      </w:pPr>
-      <w:r>
-        <w:rPr>
-          <w:rFonts w:ascii="Times New Roman" w:hAnsi="Times New Roman" w:cs="Times New Roman"/>
-          <w:sz w:val="24"/>
-          <w:szCs w:val="24"/>
-        </w:rPr>
-        <w:t>Relacionado ao Caso de Uso 12 - Monitorar atividade.</w:t>
-      </w:r>
-    </w:p>
-    <w:p>
-      <w:pPr>
-        <w:rPr>
-          <w:rFonts w:ascii="Times New Roman" w:hAnsi="Times New Roman" w:cs="Times New Roman"/>
-          <w:sz w:val="24"/>
-          <w:szCs w:val="24"/>
-        </w:rPr>
-      </w:pPr>
-    </w:p>
-    <w:p>
-      <w:pPr>
-        <w:rPr>
-          <w:rFonts w:ascii="Times New Roman" w:hAnsi="Times New Roman" w:cs="Times New Roman"/>
-          <w:sz w:val="24"/>
-          <w:szCs w:val="24"/>
-        </w:rPr>
-      </w:pPr>
-      <w:r>
-        <w:rPr>
-          <w:rFonts w:ascii="Times New Roman" w:hAnsi="Times New Roman" w:cs="Times New Roman"/>
-          <w:b/>
-          <w:bCs/>
-          <w:sz w:val="24"/>
-          <w:szCs w:val="24"/>
-        </w:rPr>
-        <w:t>RF</w:t>
-      </w:r>
-      <w:r>
-        <w:rPr>
-          <w:rFonts w:ascii="Times New Roman" w:hAnsi="Times New Roman" w:cs="Times New Roman"/>
-          <w:b/>
-          <w:bCs/>
-          <w:sz w:val="24"/>
-          <w:szCs w:val="24"/>
-        </w:rPr>
-        <w:t>0</w:t>
-      </w:r>
-      <w:r>
-        <w:rPr>
-          <w:rFonts w:ascii="Times New Roman" w:hAnsi="Times New Roman" w:cs="Times New Roman"/>
-          <w:b/>
-          <w:bCs/>
-          <w:sz w:val="24"/>
-          <w:szCs w:val="24"/>
-        </w:rPr>
-        <w:t>12:</w:t>
-      </w:r>
-      <w:r>
-        <w:rPr>
-          <w:rFonts w:ascii="Times New Roman" w:hAnsi="Times New Roman" w:cs="Times New Roman"/>
-          <w:sz w:val="24"/>
-          <w:szCs w:val="24"/>
-        </w:rPr>
-        <w:t xml:space="preserve"> Permitir que o administrador gerencie conteúdo.</w:t>
-      </w:r>
-    </w:p>
-    <w:p>
-      <w:pPr>
-        <w:pStyle w:val="PargrafodaLista"/>
-        <w:numPr>
-          <w:ilvl w:val="0"/>
-          <w:numId w:val="1"/>
-        </w:numPr>
-        <w:rPr>
-          <w:rFonts w:ascii="Times New Roman" w:hAnsi="Times New Roman" w:cs="Times New Roman"/>
-          <w:sz w:val="24"/>
-          <w:szCs w:val="24"/>
-        </w:rPr>
-      </w:pPr>
-      <w:r>
-        <w:rPr>
-          <w:rFonts w:ascii="Times New Roman" w:hAnsi="Times New Roman" w:cs="Times New Roman"/>
-          <w:sz w:val="24"/>
-          <w:szCs w:val="24"/>
-        </w:rPr>
-        <w:t>Relacionado ao Caso de Uso 13 - Gerenciar conteúdo.</w:t>
-      </w:r>
-    </w:p>
-    <w:p>
-      <w:pPr>
-        <w:rPr>
-          <w:rFonts w:ascii="Times New Roman" w:hAnsi="Times New Roman" w:cs="Times New Roman"/>
-          <w:sz w:val="24"/>
-          <w:szCs w:val="24"/>
-        </w:rPr>
-      </w:pPr>
-    </w:p>
-    <w:p>
-      <w:pPr>
-        <w:rPr>
-          <w:rFonts w:ascii="Times New Roman" w:hAnsi="Times New Roman" w:cs="Times New Roman"/>
-          <w:sz w:val="24"/>
-          <w:szCs w:val="24"/>
-        </w:rPr>
-      </w:pPr>
-      <w:r>
-        <w:rPr>
-          <w:rFonts w:ascii="Times New Roman" w:hAnsi="Times New Roman" w:cs="Times New Roman"/>
-          <w:b/>
-          <w:bCs/>
-          <w:sz w:val="24"/>
-          <w:szCs w:val="24"/>
-        </w:rPr>
-        <w:t>RF</w:t>
-      </w:r>
-      <w:r>
-        <w:rPr>
-          <w:rFonts w:ascii="Times New Roman" w:hAnsi="Times New Roman" w:cs="Times New Roman"/>
-          <w:b/>
-          <w:bCs/>
-          <w:sz w:val="24"/>
-          <w:szCs w:val="24"/>
-        </w:rPr>
-        <w:t>0</w:t>
-      </w:r>
-      <w:r>
-        <w:rPr>
-          <w:rFonts w:ascii="Times New Roman" w:hAnsi="Times New Roman" w:cs="Times New Roman"/>
-          <w:b/>
-          <w:bCs/>
-          <w:sz w:val="24"/>
-          <w:szCs w:val="24"/>
-        </w:rPr>
-        <w:t>13:</w:t>
-      </w:r>
-      <w:r>
-        <w:rPr>
-          <w:rFonts w:ascii="Times New Roman" w:hAnsi="Times New Roman" w:cs="Times New Roman"/>
-          <w:sz w:val="24"/>
-          <w:szCs w:val="24"/>
-        </w:rPr>
-        <w:t xml:space="preserve"> Habilitar o monitoramento de logs de acesso pelo administrador.</w:t>
-      </w:r>
-    </w:p>
-    <w:p>
-      <w:pPr>
-        <w:pStyle w:val="PargrafodaLista"/>
-        <w:numPr>
-          <w:ilvl w:val="0"/>
-          <w:numId w:val="1"/>
-        </w:numPr>
-        <w:rPr>
-          <w:rFonts w:ascii="Times New Roman" w:hAnsi="Times New Roman" w:cs="Times New Roman"/>
-          <w:sz w:val="24"/>
-          <w:szCs w:val="24"/>
-        </w:rPr>
-      </w:pPr>
-      <w:r>
-        <w:rPr>
-          <w:rFonts w:ascii="Times New Roman" w:hAnsi="Times New Roman" w:cs="Times New Roman"/>
-          <w:sz w:val="24"/>
-          <w:szCs w:val="24"/>
-        </w:rPr>
-        <w:t>Relacionado ao Caso de Uso 14 - Monitorar log de acesso.</w:t>
-      </w:r>
-    </w:p>
-    <w:p>
-      <w:pPr>
-        <w:rPr>
-          <w:rFonts w:ascii="Times New Roman" w:hAnsi="Times New Roman" w:cs="Times New Roman"/>
-          <w:sz w:val="24"/>
-          <w:szCs w:val="24"/>
-        </w:rPr>
-      </w:pPr>
-    </w:p>
-    <w:p>
-      <w:pPr>
-        <w:rPr>
-          <w:rFonts w:ascii="Times New Roman" w:hAnsi="Times New Roman" w:cs="Times New Roman"/>
-          <w:sz w:val="24"/>
-          <w:szCs w:val="24"/>
-        </w:rPr>
-      </w:pPr>
-      <w:r>
-        <w:rPr>
-          <w:rFonts w:ascii="Times New Roman" w:hAnsi="Times New Roman" w:cs="Times New Roman"/>
-          <w:b/>
-          <w:bCs/>
-          <w:sz w:val="24"/>
-          <w:szCs w:val="24"/>
-        </w:rPr>
-        <w:t>RF</w:t>
-      </w:r>
-      <w:r>
-        <w:rPr>
-          <w:rFonts w:ascii="Times New Roman" w:hAnsi="Times New Roman" w:cs="Times New Roman"/>
-          <w:b/>
-          <w:bCs/>
-          <w:sz w:val="24"/>
-          <w:szCs w:val="24"/>
-        </w:rPr>
-        <w:t>0</w:t>
-      </w:r>
-      <w:r>
-        <w:rPr>
-          <w:rFonts w:ascii="Times New Roman" w:hAnsi="Times New Roman" w:cs="Times New Roman"/>
-          <w:b/>
-          <w:bCs/>
-          <w:sz w:val="24"/>
-          <w:szCs w:val="24"/>
-        </w:rPr>
-        <w:t>14:</w:t>
-      </w:r>
-      <w:r>
-        <w:rPr>
-          <w:rFonts w:ascii="Times New Roman" w:hAnsi="Times New Roman" w:cs="Times New Roman"/>
-          <w:sz w:val="24"/>
-          <w:szCs w:val="24"/>
-        </w:rPr>
-        <w:t xml:space="preserve"> Permitir análise do comportamento de acesso pelos administradores.</w:t>
-      </w:r>
-    </w:p>
-    <w:p>
-      <w:pPr>
-        <w:pStyle w:val="PargrafodaLista"/>
-        <w:numPr>
-          <w:ilvl w:val="0"/>
-          <w:numId w:val="1"/>
-        </w:numPr>
-        <w:rPr>
-          <w:rFonts w:ascii="Times New Roman" w:hAnsi="Times New Roman" w:cs="Times New Roman"/>
-          <w:sz w:val="24"/>
-          <w:szCs w:val="24"/>
-        </w:rPr>
-      </w:pPr>
-      <w:r>
-        <w:rPr>
-          <w:rFonts w:ascii="Times New Roman" w:hAnsi="Times New Roman" w:cs="Times New Roman"/>
-          <w:sz w:val="24"/>
-          <w:szCs w:val="24"/>
-        </w:rPr>
-        <w:t>Relacionado ao Caso de Uso 15 - Analisar comportamento de acesso.</w:t>
-      </w:r>
-    </w:p>
-    <w:p/>
-    <w:p>
-      <w:pPr>
-        <w:pStyle w:val="Ttulo1"/>
-        <w:spacing w:after="240"/>
-        <w:rPr>
-          <w:rFonts w:ascii="Times New Roman" w:hAnsi="Times New Roman" w:cs="Times New Roman"/>
-          <w:b/>
-          <w:bCs/>
-          <w:color w:val="auto"/>
-          <w:sz w:val="24"/>
-          <w:szCs w:val="24"/>
-        </w:rPr>
-      </w:pPr>
-      <w:bookmarkStart w:id="5" w:name="_Toc165990984"/>
-      <w:r>
-        <w:rPr>
-          <w:rFonts w:ascii="Times New Roman" w:hAnsi="Times New Roman" w:cs="Times New Roman"/>
-          <w:b/>
-          <w:bCs/>
-          <w:color w:val="auto"/>
-          <w:sz w:val="24"/>
-          <w:szCs w:val="24"/>
-        </w:rPr>
-        <w:t xml:space="preserve">4. </w:t>
-      </w:r>
-      <w:r>
-        <w:rPr>
-          <w:rFonts w:ascii="Times New Roman" w:hAnsi="Times New Roman" w:cs="Times New Roman"/>
-          <w:b/>
-          <w:bCs/>
-          <w:color w:val="auto"/>
-          <w:sz w:val="24"/>
-          <w:szCs w:val="24"/>
-        </w:rPr>
-        <w:t>REQUISITOS NÃO FUNCIONAIS</w:t>
-      </w:r>
-      <w:bookmarkEnd w:id="5"/>
-    </w:p>
-    <w:p>
-      <w:pPr>
-        <w:rPr>
-          <w:rFonts w:ascii="Times New Roman" w:hAnsi="Times New Roman" w:cs="Times New Roman"/>
-          <w:sz w:val="24"/>
-          <w:szCs w:val="24"/>
-        </w:rPr>
-      </w:pPr>
-      <w:r>
-        <w:rPr>
-          <w:rFonts w:ascii="Times New Roman" w:hAnsi="Times New Roman" w:cs="Times New Roman"/>
-          <w:b/>
-          <w:bCs/>
-          <w:sz w:val="24"/>
-          <w:szCs w:val="24"/>
-        </w:rPr>
-        <w:t>RNF01:</w:t>
-      </w:r>
-      <w:r>
-        <w:rPr>
-          <w:rFonts w:ascii="Times New Roman" w:hAnsi="Times New Roman" w:cs="Times New Roman"/>
-          <w:sz w:val="24"/>
-          <w:szCs w:val="24"/>
-        </w:rPr>
-        <w:t xml:space="preserve"> O sistema deve ser seguro para proteger as informações dos usuários.</w:t>
-      </w:r>
-    </w:p>
-    <w:p>
-      <w:pPr>
-        <w:pStyle w:val="PargrafodaLista"/>
-        <w:numPr>
-          <w:ilvl w:val="0"/>
-          <w:numId w:val="1"/>
-        </w:numPr>
-        <w:rPr>
-          <w:rFonts w:ascii="Times New Roman" w:hAnsi="Times New Roman" w:cs="Times New Roman"/>
-          <w:sz w:val="24"/>
-          <w:szCs w:val="24"/>
-        </w:rPr>
-      </w:pPr>
-      <w:r>
-        <w:rPr>
-          <w:rFonts w:ascii="Times New Roman" w:hAnsi="Times New Roman" w:cs="Times New Roman"/>
-          <w:sz w:val="24"/>
-          <w:szCs w:val="24"/>
-        </w:rPr>
-        <w:t>Segurança</w:t>
-      </w:r>
-    </w:p>
-    <w:p>
-      <w:pPr>
-        <w:pStyle w:val="PargrafodaLista"/>
-        <w:rPr>
-          <w:rFonts w:ascii="Times New Roman" w:hAnsi="Times New Roman" w:cs="Times New Roman"/>
-          <w:sz w:val="24"/>
-          <w:szCs w:val="24"/>
-        </w:rPr>
-      </w:pPr>
-    </w:p>
-    <w:p>
-      <w:pPr>
-        <w:rPr>
-          <w:rFonts w:ascii="Times New Roman" w:hAnsi="Times New Roman" w:cs="Times New Roman"/>
-          <w:sz w:val="24"/>
-          <w:szCs w:val="24"/>
-        </w:rPr>
-      </w:pPr>
-      <w:r>
-        <w:rPr>
-          <w:rFonts w:ascii="Times New Roman" w:hAnsi="Times New Roman" w:cs="Times New Roman"/>
-          <w:b/>
-          <w:bCs/>
-          <w:sz w:val="24"/>
-          <w:szCs w:val="24"/>
-        </w:rPr>
-        <w:t>RNF02:</w:t>
-      </w:r>
-      <w:r>
-        <w:rPr>
-          <w:rFonts w:ascii="Times New Roman" w:hAnsi="Times New Roman" w:cs="Times New Roman"/>
-          <w:sz w:val="24"/>
-          <w:szCs w:val="24"/>
-        </w:rPr>
-        <w:t xml:space="preserve"> O sistema deve ser escalável para suportar um número crescente de usuários.</w:t>
-      </w:r>
-    </w:p>
-    <w:p>
-      <w:pPr>
-        <w:pStyle w:val="PargrafodaLista"/>
-        <w:numPr>
-          <w:ilvl w:val="0"/>
-          <w:numId w:val="1"/>
-        </w:numPr>
-        <w:rPr>
-          <w:rFonts w:ascii="Times New Roman" w:hAnsi="Times New Roman" w:cs="Times New Roman"/>
-          <w:sz w:val="24"/>
-          <w:szCs w:val="24"/>
-        </w:rPr>
-      </w:pPr>
-      <w:r>
-        <w:rPr>
-          <w:rFonts w:ascii="Times New Roman" w:hAnsi="Times New Roman" w:cs="Times New Roman"/>
-          <w:sz w:val="24"/>
-          <w:szCs w:val="24"/>
-        </w:rPr>
-        <w:t>Escalável</w:t>
-      </w:r>
-    </w:p>
-    <w:p>
-      <w:pPr>
-        <w:pStyle w:val="PargrafodaLista"/>
-        <w:rPr>
-          <w:rFonts w:ascii="Times New Roman" w:hAnsi="Times New Roman" w:cs="Times New Roman"/>
-          <w:sz w:val="24"/>
-          <w:szCs w:val="24"/>
-        </w:rPr>
-      </w:pPr>
-    </w:p>
-    <w:p>
-      <w:pPr>
-        <w:rPr>
-          <w:rFonts w:ascii="Times New Roman" w:hAnsi="Times New Roman" w:cs="Times New Roman"/>
-          <w:sz w:val="24"/>
-          <w:szCs w:val="24"/>
-        </w:rPr>
-      </w:pPr>
-      <w:r>
-        <w:rPr>
-          <w:rFonts w:ascii="Times New Roman" w:hAnsi="Times New Roman" w:cs="Times New Roman"/>
-          <w:b/>
-          <w:bCs/>
-          <w:sz w:val="24"/>
-          <w:szCs w:val="24"/>
-        </w:rPr>
-        <w:t>RNF03:</w:t>
-      </w:r>
-      <w:r>
-        <w:rPr>
-          <w:rFonts w:ascii="Times New Roman" w:hAnsi="Times New Roman" w:cs="Times New Roman"/>
-          <w:sz w:val="24"/>
-          <w:szCs w:val="24"/>
-        </w:rPr>
-        <w:t xml:space="preserve"> A interface deve ser intuitiva e fácil de usar.</w:t>
-      </w:r>
-    </w:p>
-    <w:p>
-      <w:pPr>
-        <w:pStyle w:val="PargrafodaLista"/>
-        <w:numPr>
-          <w:ilvl w:val="0"/>
-          <w:numId w:val="1"/>
-        </w:numPr>
-        <w:rPr>
-          <w:rFonts w:ascii="Times New Roman" w:hAnsi="Times New Roman" w:cs="Times New Roman"/>
-          <w:sz w:val="24"/>
-          <w:szCs w:val="24"/>
-        </w:rPr>
-      </w:pPr>
-      <w:r>
-        <w:rPr>
-          <w:rFonts w:ascii="Times New Roman" w:hAnsi="Times New Roman" w:cs="Times New Roman"/>
-          <w:sz w:val="24"/>
-          <w:szCs w:val="24"/>
-        </w:rPr>
-        <w:t>Intuitivo</w:t>
-      </w:r>
-    </w:p>
-    <w:p>
-      <w:pPr>
-        <w:pStyle w:val="PargrafodaLista"/>
-        <w:rPr>
-          <w:rFonts w:ascii="Times New Roman" w:hAnsi="Times New Roman" w:cs="Times New Roman"/>
-          <w:sz w:val="24"/>
-          <w:szCs w:val="24"/>
-        </w:rPr>
-      </w:pPr>
-    </w:p>
-    <w:p>
-      <w:pPr>
-        <w:rPr>
-          <w:rFonts w:ascii="Times New Roman" w:hAnsi="Times New Roman" w:cs="Times New Roman"/>
-          <w:sz w:val="24"/>
-          <w:szCs w:val="24"/>
-        </w:rPr>
-      </w:pPr>
-      <w:r>
-        <w:rPr>
-          <w:rFonts w:ascii="Times New Roman" w:hAnsi="Times New Roman" w:cs="Times New Roman"/>
-          <w:b/>
-          <w:bCs/>
-          <w:sz w:val="24"/>
-          <w:szCs w:val="24"/>
-        </w:rPr>
-        <w:t>RNF04:</w:t>
-      </w:r>
-      <w:r>
-        <w:rPr>
-          <w:rFonts w:ascii="Times New Roman" w:hAnsi="Times New Roman" w:cs="Times New Roman"/>
-          <w:sz w:val="24"/>
-          <w:szCs w:val="24"/>
-        </w:rPr>
-        <w:t xml:space="preserve"> O sistema deve ser capaz de processar as requisições em um tempo aceitável.</w:t>
-      </w:r>
-    </w:p>
-    <w:p>
-      <w:pPr>
-        <w:pStyle w:val="PargrafodaLista"/>
-        <w:numPr>
-          <w:ilvl w:val="0"/>
-          <w:numId w:val="1"/>
-        </w:numPr>
-        <w:rPr>
-          <w:rFonts w:ascii="Times New Roman" w:hAnsi="Times New Roman" w:cs="Times New Roman"/>
-          <w:sz w:val="24"/>
-          <w:szCs w:val="24"/>
-        </w:rPr>
-      </w:pPr>
-      <w:r>
-        <w:rPr>
-          <w:rFonts w:ascii="Times New Roman" w:hAnsi="Times New Roman" w:cs="Times New Roman"/>
-          <w:sz w:val="24"/>
-          <w:szCs w:val="24"/>
-        </w:rPr>
-        <w:t>Desempenho</w:t>
+        <w:t xml:space="preserve"> Deve-se projetar o sistema de maneira que permita fácil manutenção e atualização. Isso inclui a utilização de código modular, documentação abrangente e padrões de projeto que facilitam futuras atualizações, correções de bugs e adições de novas funcionalidades sem interrupções significativas.</w:t>
       </w:r>
     </w:p>
     <w:p/>
@@ -4733,7 +4628,6 @@
           <w:bCs/>
           <w:color w:val="auto"/>
         </w:rPr>
-        <w:lastRenderedPageBreak/>
         <w:t xml:space="preserve">5.1.1 </w:t>
       </w:r>
       <w:r>
@@ -5332,6 +5226,7 @@
                 <w:sz w:val="24"/>
                 <w:szCs w:val="24"/>
               </w:rPr>
+              <w:lastRenderedPageBreak/>
               <w:t xml:space="preserve">O usuário clica no link descrito </w:t>
             </w:r>
             <w:proofErr w:type="gramStart"/>
@@ -6229,7 +6124,6 @@
                 <w:sz w:val="24"/>
                 <w:szCs w:val="24"/>
               </w:rPr>
-              <w:lastRenderedPageBreak/>
               <w:t>A senha do usuário deve atender aos requisitos mínimos de segurança (por exemplo, pelo menos 8 caracteres, incluindo números, letras maiúsculas e minúsculas, e símbolos especiais).</w:t>
             </w:r>
           </w:p>
@@ -6681,6 +6575,7 @@
                 <w:sz w:val="24"/>
                 <w:szCs w:val="24"/>
               </w:rPr>
+              <w:lastRenderedPageBreak/>
               <w:t>Cenário principal</w:t>
             </w:r>
           </w:p>
@@ -7759,7 +7654,6 @@
                 <w:sz w:val="24"/>
                 <w:szCs w:val="24"/>
               </w:rPr>
-              <w:lastRenderedPageBreak/>
               <w:t>As tentativas de login falhadas devem ser registradas para futura análise de segurança.</w:t>
             </w:r>
           </w:p>
@@ -8160,6 +8054,7 @@
                 <w:sz w:val="24"/>
                 <w:szCs w:val="24"/>
               </w:rPr>
+              <w:lastRenderedPageBreak/>
               <w:t>Cenário principal</w:t>
             </w:r>
           </w:p>
@@ -8799,7 +8694,6 @@
                 <w:sz w:val="24"/>
                 <w:szCs w:val="24"/>
               </w:rPr>
-              <w:lastRenderedPageBreak/>
               <w:t>Resumo</w:t>
             </w:r>
           </w:p>
@@ -10352,6 +10246,7 @@
                 <w:sz w:val="24"/>
                 <w:szCs w:val="24"/>
               </w:rPr>
+              <w:lastRenderedPageBreak/>
               <w:t>O usuário clica no botão "Postar".</w:t>
             </w:r>
           </w:p>
@@ -11018,7 +10913,6 @@
                 <w:sz w:val="24"/>
                 <w:szCs w:val="24"/>
               </w:rPr>
-              <w:lastRenderedPageBreak/>
               <w:t>Ator principal</w:t>
             </w:r>
           </w:p>
@@ -11447,6 +11341,7 @@
                 <w:sz w:val="24"/>
                 <w:szCs w:val="24"/>
               </w:rPr>
+              <w:lastRenderedPageBreak/>
               <w:t>Ações do ator</w:t>
             </w:r>
           </w:p>
@@ -12148,7 +12043,6 @@
                 <w:sz w:val="24"/>
                 <w:szCs w:val="24"/>
               </w:rPr>
-              <w:lastRenderedPageBreak/>
               <w:t>Postagens excluídas não podem ser recuperadas.</w:t>
             </w:r>
           </w:p>
@@ -12575,6 +12469,7 @@
                 <w:sz w:val="24"/>
                 <w:szCs w:val="24"/>
               </w:rPr>
+              <w:lastRenderedPageBreak/>
               <w:t>Pós-condições</w:t>
             </w:r>
           </w:p>
@@ -13137,16 +13032,7 @@
                 <w:sz w:val="24"/>
                 <w:szCs w:val="24"/>
               </w:rPr>
-              <w:t xml:space="preserve">O sistema verifica as configurações de privacidade da postagem e, se o </w:t>
-            </w:r>
-            <w:r>
-              <w:rPr>
-                <w:rFonts w:ascii="Times New Roman" w:hAnsi="Times New Roman" w:cs="Times New Roman"/>
-                <w:sz w:val="24"/>
-                <w:szCs w:val="24"/>
-              </w:rPr>
-              <w:lastRenderedPageBreak/>
-              <w:t>acesso for permitido, mostra os detalhes da postagem selecionada.</w:t>
+              <w:t>O sistema verifica as configurações de privacidade da postagem e, se o acesso for permitido, mostra os detalhes da postagem selecionada.</w:t>
             </w:r>
           </w:p>
         </w:tc>
@@ -13177,7 +13063,6 @@
                 <w:sz w:val="24"/>
                 <w:szCs w:val="24"/>
               </w:rPr>
-              <w:lastRenderedPageBreak/>
               <w:t>Cenário de exceção</w:t>
             </w:r>
           </w:p>
@@ -16447,7 +16332,6 @@
                 <w:sz w:val="24"/>
                 <w:szCs w:val="24"/>
               </w:rPr>
-              <w:lastRenderedPageBreak/>
               <w:t>O usuário navega até a seção de segurança ou configurações de sua conta.</w:t>
             </w:r>
           </w:p>
@@ -17027,6 +16911,7 @@
                 <w:sz w:val="24"/>
                 <w:szCs w:val="24"/>
               </w:rPr>
+              <w:lastRenderedPageBreak/>
               <w:t>O log de acesso deve ser mantido de forma segura para garantir que informações sensíveis não sejam expostas.</w:t>
             </w:r>
           </w:p>
@@ -17504,7 +17389,6 @@
                 <w:sz w:val="24"/>
                 <w:szCs w:val="24"/>
               </w:rPr>
-              <w:lastRenderedPageBreak/>
               <w:t>Ações do ator</w:t>
             </w:r>
           </w:p>
@@ -18241,6 +18125,7 @@
                 <w:sz w:val="24"/>
                 <w:szCs w:val="24"/>
               </w:rPr>
+              <w:lastRenderedPageBreak/>
               <w:t>As ações de gerenciamento devem ser registradas em um log de auditoria.</w:t>
             </w:r>
           </w:p>
@@ -18743,7 +18628,6 @@
                 <w:sz w:val="24"/>
                 <w:szCs w:val="24"/>
               </w:rPr>
-              <w:lastRenderedPageBreak/>
               <w:t>O usuário administrador acessa a página de monitoramento de atividades.</w:t>
             </w:r>
           </w:p>
@@ -19859,7 +19743,6 @@
                 <w:sz w:val="24"/>
                 <w:szCs w:val="24"/>
               </w:rPr>
-              <w:lastRenderedPageBreak/>
               <w:t>Ações do ator</w:t>
             </w:r>
           </w:p>
@@ -20587,6 +20470,7 @@
                 <w:sz w:val="24"/>
                 <w:szCs w:val="24"/>
               </w:rPr>
+              <w:lastRenderedPageBreak/>
               <w:t>O administrador deve seguir as diretrizes e políticas da plataforma ao tomar decisões de moderação.</w:t>
             </w:r>
           </w:p>
@@ -21026,7 +20910,6 @@
                 <w:sz w:val="24"/>
                 <w:szCs w:val="24"/>
               </w:rPr>
-              <w:lastRenderedPageBreak/>
               <w:t>Ações do ator</w:t>
             </w:r>
           </w:p>
@@ -22128,7 +22011,6 @@
                 <w:sz w:val="24"/>
                 <w:szCs w:val="24"/>
               </w:rPr>
-              <w:lastRenderedPageBreak/>
               <w:t>Ações do ator</w:t>
             </w:r>
           </w:p>
@@ -22826,6 +22708,7 @@
                 <w:sz w:val="24"/>
                 <w:szCs w:val="24"/>
               </w:rPr>
+              <w:lastRenderedPageBreak/>
               <w:t>Os dados analisados devem ser armazenados e tratados de acordo com as políticas de privacidade e regulamentações aplicáveis.</w:t>
             </w:r>
           </w:p>
@@ -26295,6 +26178,119 @@
     </w:lvl>
   </w:abstractNum>
   <w:abstractNum w:abstractNumId="31" w15:restartNumberingAfterBreak="0">
+    <w:nsid w:val="1E56771A"/>
+    <w:multiLevelType w:val="hybridMultilevel"/>
+    <w:tmpl w:val="BECC4E58"/>
+    <w:lvl w:ilvl="0" w:tplc="04160001">
+      <w:start w:val="1"/>
+      <w:numFmt w:val="bullet"/>
+      <w:lvlText w:val=""/>
+      <w:lvlJc w:val="left"/>
+      <w:pPr>
+        <w:ind w:left="720" w:hanging="360"/>
+      </w:pPr>
+      <w:rPr>
+        <w:rFonts w:ascii="Symbol" w:hAnsi="Symbol" w:hint="default"/>
+      </w:rPr>
+    </w:lvl>
+    <w:lvl w:ilvl="1" w:tplc="04160003" w:tentative="1">
+      <w:start w:val="1"/>
+      <w:numFmt w:val="bullet"/>
+      <w:lvlText w:val="o"/>
+      <w:lvlJc w:val="left"/>
+      <w:pPr>
+        <w:ind w:left="1440" w:hanging="360"/>
+      </w:pPr>
+      <w:rPr>
+        <w:rFonts w:ascii="Courier New" w:hAnsi="Courier New" w:cs="Courier New" w:hint="default"/>
+      </w:rPr>
+    </w:lvl>
+    <w:lvl w:ilvl="2" w:tplc="04160005" w:tentative="1">
+      <w:start w:val="1"/>
+      <w:numFmt w:val="bullet"/>
+      <w:lvlText w:val=""/>
+      <w:lvlJc w:val="left"/>
+      <w:pPr>
+        <w:ind w:left="2160" w:hanging="360"/>
+      </w:pPr>
+      <w:rPr>
+        <w:rFonts w:ascii="Wingdings" w:hAnsi="Wingdings" w:hint="default"/>
+      </w:rPr>
+    </w:lvl>
+    <w:lvl w:ilvl="3" w:tplc="04160001" w:tentative="1">
+      <w:start w:val="1"/>
+      <w:numFmt w:val="bullet"/>
+      <w:lvlText w:val=""/>
+      <w:lvlJc w:val="left"/>
+      <w:pPr>
+        <w:ind w:left="2880" w:hanging="360"/>
+      </w:pPr>
+      <w:rPr>
+        <w:rFonts w:ascii="Symbol" w:hAnsi="Symbol" w:hint="default"/>
+      </w:rPr>
+    </w:lvl>
+    <w:lvl w:ilvl="4" w:tplc="04160003" w:tentative="1">
+      <w:start w:val="1"/>
+      <w:numFmt w:val="bullet"/>
+      <w:lvlText w:val="o"/>
+      <w:lvlJc w:val="left"/>
+      <w:pPr>
+        <w:ind w:left="3600" w:hanging="360"/>
+      </w:pPr>
+      <w:rPr>
+        <w:rFonts w:ascii="Courier New" w:hAnsi="Courier New" w:cs="Courier New" w:hint="default"/>
+      </w:rPr>
+    </w:lvl>
+    <w:lvl w:ilvl="5" w:tplc="04160005" w:tentative="1">
+      <w:start w:val="1"/>
+      <w:numFmt w:val="bullet"/>
+      <w:lvlText w:val=""/>
+      <w:lvlJc w:val="left"/>
+      <w:pPr>
+        <w:ind w:left="4320" w:hanging="360"/>
+      </w:pPr>
+      <w:rPr>
+        <w:rFonts w:ascii="Wingdings" w:hAnsi="Wingdings" w:hint="default"/>
+      </w:rPr>
+    </w:lvl>
+    <w:lvl w:ilvl="6" w:tplc="04160001" w:tentative="1">
+      <w:start w:val="1"/>
+      <w:numFmt w:val="bullet"/>
+      <w:lvlText w:val=""/>
+      <w:lvlJc w:val="left"/>
+      <w:pPr>
+        <w:ind w:left="5040" w:hanging="360"/>
+      </w:pPr>
+      <w:rPr>
+        <w:rFonts w:ascii="Symbol" w:hAnsi="Symbol" w:hint="default"/>
+      </w:rPr>
+    </w:lvl>
+    <w:lvl w:ilvl="7" w:tplc="04160003" w:tentative="1">
+      <w:start w:val="1"/>
+      <w:numFmt w:val="bullet"/>
+      <w:lvlText w:val="o"/>
+      <w:lvlJc w:val="left"/>
+      <w:pPr>
+        <w:ind w:left="5760" w:hanging="360"/>
+      </w:pPr>
+      <w:rPr>
+        <w:rFonts w:ascii="Courier New" w:hAnsi="Courier New" w:cs="Courier New" w:hint="default"/>
+      </w:rPr>
+    </w:lvl>
+    <w:lvl w:ilvl="8" w:tplc="04160005" w:tentative="1">
+      <w:start w:val="1"/>
+      <w:numFmt w:val="bullet"/>
+      <w:lvlText w:val=""/>
+      <w:lvlJc w:val="left"/>
+      <w:pPr>
+        <w:ind w:left="6480" w:hanging="360"/>
+      </w:pPr>
+      <w:rPr>
+        <w:rFonts w:ascii="Wingdings" w:hAnsi="Wingdings" w:hint="default"/>
+      </w:rPr>
+    </w:lvl>
+  </w:abstractNum>
+  <w:abstractNum w:abstractNumId="32" w15:restartNumberingAfterBreak="0">
     <w:nsid w:val="1E637878"/>
     <w:multiLevelType w:val="hybridMultilevel"/>
     <w:tmpl w:val="055CDADC"/>
@@ -26383,7 +26379,7 @@
       </w:pPr>
     </w:lvl>
   </w:abstractNum>
-  <w:abstractNum w:abstractNumId="32" w15:restartNumberingAfterBreak="0">
+  <w:abstractNum w:abstractNumId="33" w15:restartNumberingAfterBreak="0">
     <w:nsid w:val="1F424CFD"/>
     <w:multiLevelType w:val="hybridMultilevel"/>
     <w:tmpl w:val="02189D7A"/>
@@ -26472,7 +26468,7 @@
       </w:pPr>
     </w:lvl>
   </w:abstractNum>
-  <w:abstractNum w:abstractNumId="33" w15:restartNumberingAfterBreak="0">
+  <w:abstractNum w:abstractNumId="34" w15:restartNumberingAfterBreak="0">
     <w:nsid w:val="1F4D0C7B"/>
     <w:multiLevelType w:val="hybridMultilevel"/>
     <w:tmpl w:val="7F323830"/>
@@ -26558,7 +26554,7 @@
       </w:pPr>
     </w:lvl>
   </w:abstractNum>
-  <w:abstractNum w:abstractNumId="34" w15:restartNumberingAfterBreak="0">
+  <w:abstractNum w:abstractNumId="35" w15:restartNumberingAfterBreak="0">
     <w:nsid w:val="1F5A6A2B"/>
     <w:multiLevelType w:val="hybridMultilevel"/>
     <w:tmpl w:val="9CDC14B2"/>
@@ -26644,7 +26640,7 @@
       </w:pPr>
     </w:lvl>
   </w:abstractNum>
-  <w:abstractNum w:abstractNumId="35" w15:restartNumberingAfterBreak="0">
+  <w:abstractNum w:abstractNumId="36" w15:restartNumberingAfterBreak="0">
     <w:nsid w:val="216E3897"/>
     <w:multiLevelType w:val="hybridMultilevel"/>
     <w:tmpl w:val="D5440AC0"/>
@@ -26733,7 +26729,7 @@
       </w:pPr>
     </w:lvl>
   </w:abstractNum>
-  <w:abstractNum w:abstractNumId="36" w15:restartNumberingAfterBreak="0">
+  <w:abstractNum w:abstractNumId="37" w15:restartNumberingAfterBreak="0">
     <w:nsid w:val="21D6453E"/>
     <w:multiLevelType w:val="hybridMultilevel"/>
     <w:tmpl w:val="4A6EC966"/>
@@ -26819,7 +26815,7 @@
       </w:pPr>
     </w:lvl>
   </w:abstractNum>
-  <w:abstractNum w:abstractNumId="37" w15:restartNumberingAfterBreak="0">
+  <w:abstractNum w:abstractNumId="38" w15:restartNumberingAfterBreak="0">
     <w:nsid w:val="22280908"/>
     <w:multiLevelType w:val="hybridMultilevel"/>
     <w:tmpl w:val="BC72FEEA"/>
@@ -26908,7 +26904,7 @@
       </w:pPr>
     </w:lvl>
   </w:abstractNum>
-  <w:abstractNum w:abstractNumId="38" w15:restartNumberingAfterBreak="0">
+  <w:abstractNum w:abstractNumId="39" w15:restartNumberingAfterBreak="0">
     <w:nsid w:val="236A5AD1"/>
     <w:multiLevelType w:val="multilevel"/>
     <w:tmpl w:val="B874DBE2"/>
@@ -26998,7 +26994,7 @@
       </w:pPr>
     </w:lvl>
   </w:abstractNum>
-  <w:abstractNum w:abstractNumId="39" w15:restartNumberingAfterBreak="0">
+  <w:abstractNum w:abstractNumId="40" w15:restartNumberingAfterBreak="0">
     <w:nsid w:val="25061C41"/>
     <w:multiLevelType w:val="hybridMultilevel"/>
     <w:tmpl w:val="39EC834C"/>
@@ -27084,7 +27080,7 @@
       </w:pPr>
     </w:lvl>
   </w:abstractNum>
-  <w:abstractNum w:abstractNumId="40" w15:restartNumberingAfterBreak="0">
+  <w:abstractNum w:abstractNumId="41" w15:restartNumberingAfterBreak="0">
     <w:nsid w:val="2533439C"/>
     <w:multiLevelType w:val="hybridMultilevel"/>
     <w:tmpl w:val="A0485EC8"/>
@@ -27173,7 +27169,7 @@
       </w:pPr>
     </w:lvl>
   </w:abstractNum>
-  <w:abstractNum w:abstractNumId="41" w15:restartNumberingAfterBreak="0">
+  <w:abstractNum w:abstractNumId="42" w15:restartNumberingAfterBreak="0">
     <w:nsid w:val="253B70A7"/>
     <w:multiLevelType w:val="hybridMultilevel"/>
     <w:tmpl w:val="F1B084A4"/>
@@ -27259,7 +27255,7 @@
       </w:pPr>
     </w:lvl>
   </w:abstractNum>
-  <w:abstractNum w:abstractNumId="42" w15:restartNumberingAfterBreak="0">
+  <w:abstractNum w:abstractNumId="43" w15:restartNumberingAfterBreak="0">
     <w:nsid w:val="26570670"/>
     <w:multiLevelType w:val="hybridMultilevel"/>
     <w:tmpl w:val="BCDAA78E"/>
@@ -27348,7 +27344,7 @@
       </w:pPr>
     </w:lvl>
   </w:abstractNum>
-  <w:abstractNum w:abstractNumId="43" w15:restartNumberingAfterBreak="0">
+  <w:abstractNum w:abstractNumId="44" w15:restartNumberingAfterBreak="0">
     <w:nsid w:val="27AB0C3E"/>
     <w:multiLevelType w:val="hybridMultilevel"/>
     <w:tmpl w:val="5D8AF2DE"/>
@@ -27437,7 +27433,7 @@
       </w:pPr>
     </w:lvl>
   </w:abstractNum>
-  <w:abstractNum w:abstractNumId="44" w15:restartNumberingAfterBreak="0">
+  <w:abstractNum w:abstractNumId="45" w15:restartNumberingAfterBreak="0">
     <w:nsid w:val="286B3E24"/>
     <w:multiLevelType w:val="hybridMultilevel"/>
     <w:tmpl w:val="630E6A60"/>
@@ -27526,7 +27522,7 @@
       </w:pPr>
     </w:lvl>
   </w:abstractNum>
-  <w:abstractNum w:abstractNumId="45" w15:restartNumberingAfterBreak="0">
+  <w:abstractNum w:abstractNumId="46" w15:restartNumberingAfterBreak="0">
     <w:nsid w:val="2C41053D"/>
     <w:multiLevelType w:val="hybridMultilevel"/>
     <w:tmpl w:val="6DEC764A"/>
@@ -27612,7 +27608,7 @@
       </w:pPr>
     </w:lvl>
   </w:abstractNum>
-  <w:abstractNum w:abstractNumId="46" w15:restartNumberingAfterBreak="0">
+  <w:abstractNum w:abstractNumId="47" w15:restartNumberingAfterBreak="0">
     <w:nsid w:val="2E1B0EC6"/>
     <w:multiLevelType w:val="hybridMultilevel"/>
     <w:tmpl w:val="BC2EC330"/>
@@ -27701,7 +27697,7 @@
       </w:pPr>
     </w:lvl>
   </w:abstractNum>
-  <w:abstractNum w:abstractNumId="47" w15:restartNumberingAfterBreak="0">
+  <w:abstractNum w:abstractNumId="48" w15:restartNumberingAfterBreak="0">
     <w:nsid w:val="3236726C"/>
     <w:multiLevelType w:val="hybridMultilevel"/>
     <w:tmpl w:val="BEDEFBC4"/>
@@ -27787,7 +27783,7 @@
       </w:pPr>
     </w:lvl>
   </w:abstractNum>
-  <w:abstractNum w:abstractNumId="48" w15:restartNumberingAfterBreak="0">
+  <w:abstractNum w:abstractNumId="49" w15:restartNumberingAfterBreak="0">
     <w:nsid w:val="343875C8"/>
     <w:multiLevelType w:val="hybridMultilevel"/>
     <w:tmpl w:val="7F323830"/>
@@ -27873,7 +27869,7 @@
       </w:pPr>
     </w:lvl>
   </w:abstractNum>
-  <w:abstractNum w:abstractNumId="49" w15:restartNumberingAfterBreak="0">
+  <w:abstractNum w:abstractNumId="50" w15:restartNumberingAfterBreak="0">
     <w:nsid w:val="34E14981"/>
     <w:multiLevelType w:val="hybridMultilevel"/>
     <w:tmpl w:val="2DAC9FDA"/>
@@ -27959,7 +27955,7 @@
       </w:pPr>
     </w:lvl>
   </w:abstractNum>
-  <w:abstractNum w:abstractNumId="50" w15:restartNumberingAfterBreak="0">
+  <w:abstractNum w:abstractNumId="51" w15:restartNumberingAfterBreak="0">
     <w:nsid w:val="35995EAC"/>
     <w:multiLevelType w:val="hybridMultilevel"/>
     <w:tmpl w:val="56D215AA"/>
@@ -28045,7 +28041,7 @@
       </w:pPr>
     </w:lvl>
   </w:abstractNum>
-  <w:abstractNum w:abstractNumId="51" w15:restartNumberingAfterBreak="0">
+  <w:abstractNum w:abstractNumId="52" w15:restartNumberingAfterBreak="0">
     <w:nsid w:val="378655C7"/>
     <w:multiLevelType w:val="hybridMultilevel"/>
     <w:tmpl w:val="015676C0"/>
@@ -28131,7 +28127,7 @@
       </w:pPr>
     </w:lvl>
   </w:abstractNum>
-  <w:abstractNum w:abstractNumId="52" w15:restartNumberingAfterBreak="0">
+  <w:abstractNum w:abstractNumId="53" w15:restartNumberingAfterBreak="0">
     <w:nsid w:val="37FA21A6"/>
     <w:multiLevelType w:val="hybridMultilevel"/>
     <w:tmpl w:val="99560486"/>
@@ -28217,7 +28213,7 @@
       </w:pPr>
     </w:lvl>
   </w:abstractNum>
-  <w:abstractNum w:abstractNumId="53" w15:restartNumberingAfterBreak="0">
+  <w:abstractNum w:abstractNumId="54" w15:restartNumberingAfterBreak="0">
     <w:nsid w:val="3A4C232A"/>
     <w:multiLevelType w:val="hybridMultilevel"/>
     <w:tmpl w:val="8B4A3FB0"/>
@@ -28303,7 +28299,7 @@
       </w:pPr>
     </w:lvl>
   </w:abstractNum>
-  <w:abstractNum w:abstractNumId="54" w15:restartNumberingAfterBreak="0">
+  <w:abstractNum w:abstractNumId="55" w15:restartNumberingAfterBreak="0">
     <w:nsid w:val="3A6858A7"/>
     <w:multiLevelType w:val="hybridMultilevel"/>
     <w:tmpl w:val="11A42638"/>
@@ -28392,7 +28388,7 @@
       </w:pPr>
     </w:lvl>
   </w:abstractNum>
-  <w:abstractNum w:abstractNumId="55" w15:restartNumberingAfterBreak="0">
+  <w:abstractNum w:abstractNumId="56" w15:restartNumberingAfterBreak="0">
     <w:nsid w:val="3B7A0669"/>
     <w:multiLevelType w:val="hybridMultilevel"/>
     <w:tmpl w:val="0E787C5A"/>
@@ -28505,7 +28501,7 @@
       </w:rPr>
     </w:lvl>
   </w:abstractNum>
-  <w:abstractNum w:abstractNumId="56" w15:restartNumberingAfterBreak="0">
+  <w:abstractNum w:abstractNumId="57" w15:restartNumberingAfterBreak="0">
     <w:nsid w:val="3BE34666"/>
     <w:multiLevelType w:val="hybridMultilevel"/>
     <w:tmpl w:val="4AB678D2"/>
@@ -28594,7 +28590,7 @@
       </w:pPr>
     </w:lvl>
   </w:abstractNum>
-  <w:abstractNum w:abstractNumId="57" w15:restartNumberingAfterBreak="0">
+  <w:abstractNum w:abstractNumId="58" w15:restartNumberingAfterBreak="0">
     <w:nsid w:val="3EE80A4C"/>
     <w:multiLevelType w:val="hybridMultilevel"/>
     <w:tmpl w:val="2CEA8B9A"/>
@@ -28683,7 +28679,7 @@
       </w:pPr>
     </w:lvl>
   </w:abstractNum>
-  <w:abstractNum w:abstractNumId="58" w15:restartNumberingAfterBreak="0">
+  <w:abstractNum w:abstractNumId="59" w15:restartNumberingAfterBreak="0">
     <w:nsid w:val="3F9337D7"/>
     <w:multiLevelType w:val="hybridMultilevel"/>
     <w:tmpl w:val="804C85A4"/>
@@ -28772,7 +28768,7 @@
       </w:pPr>
     </w:lvl>
   </w:abstractNum>
-  <w:abstractNum w:abstractNumId="59" w15:restartNumberingAfterBreak="0">
+  <w:abstractNum w:abstractNumId="60" w15:restartNumberingAfterBreak="0">
     <w:nsid w:val="40F126C5"/>
     <w:multiLevelType w:val="hybridMultilevel"/>
     <w:tmpl w:val="FC944F4E"/>
@@ -28858,7 +28854,7 @@
       </w:pPr>
     </w:lvl>
   </w:abstractNum>
-  <w:abstractNum w:abstractNumId="60" w15:restartNumberingAfterBreak="0">
+  <w:abstractNum w:abstractNumId="61" w15:restartNumberingAfterBreak="0">
     <w:nsid w:val="40FE7EFE"/>
     <w:multiLevelType w:val="hybridMultilevel"/>
     <w:tmpl w:val="5F7A5176"/>
@@ -28944,7 +28940,7 @@
       </w:pPr>
     </w:lvl>
   </w:abstractNum>
-  <w:abstractNum w:abstractNumId="61" w15:restartNumberingAfterBreak="0">
+  <w:abstractNum w:abstractNumId="62" w15:restartNumberingAfterBreak="0">
     <w:nsid w:val="410E7BC3"/>
     <w:multiLevelType w:val="hybridMultilevel"/>
     <w:tmpl w:val="562C4B32"/>
@@ -29033,7 +29029,7 @@
       </w:pPr>
     </w:lvl>
   </w:abstractNum>
-  <w:abstractNum w:abstractNumId="62" w15:restartNumberingAfterBreak="0">
+  <w:abstractNum w:abstractNumId="63" w15:restartNumberingAfterBreak="0">
     <w:nsid w:val="42C4180C"/>
     <w:multiLevelType w:val="hybridMultilevel"/>
     <w:tmpl w:val="C3CC104E"/>
@@ -29122,7 +29118,7 @@
       </w:pPr>
     </w:lvl>
   </w:abstractNum>
-  <w:abstractNum w:abstractNumId="63" w15:restartNumberingAfterBreak="0">
+  <w:abstractNum w:abstractNumId="64" w15:restartNumberingAfterBreak="0">
     <w:nsid w:val="431D6D54"/>
     <w:multiLevelType w:val="hybridMultilevel"/>
     <w:tmpl w:val="01CE7EA8"/>
@@ -29208,7 +29204,7 @@
       </w:pPr>
     </w:lvl>
   </w:abstractNum>
-  <w:abstractNum w:abstractNumId="64" w15:restartNumberingAfterBreak="0">
+  <w:abstractNum w:abstractNumId="65" w15:restartNumberingAfterBreak="0">
     <w:nsid w:val="435F5F9A"/>
     <w:multiLevelType w:val="hybridMultilevel"/>
     <w:tmpl w:val="AFB436AC"/>
@@ -29294,7 +29290,7 @@
       </w:pPr>
     </w:lvl>
   </w:abstractNum>
-  <w:abstractNum w:abstractNumId="65" w15:restartNumberingAfterBreak="0">
+  <w:abstractNum w:abstractNumId="66" w15:restartNumberingAfterBreak="0">
     <w:nsid w:val="43E20A65"/>
     <w:multiLevelType w:val="hybridMultilevel"/>
     <w:tmpl w:val="0262B030"/>
@@ -29383,7 +29379,7 @@
       </w:pPr>
     </w:lvl>
   </w:abstractNum>
-  <w:abstractNum w:abstractNumId="66" w15:restartNumberingAfterBreak="0">
+  <w:abstractNum w:abstractNumId="67" w15:restartNumberingAfterBreak="0">
     <w:nsid w:val="451504E1"/>
     <w:multiLevelType w:val="hybridMultilevel"/>
     <w:tmpl w:val="BC4EA7F8"/>
@@ -29472,7 +29468,7 @@
       </w:pPr>
     </w:lvl>
   </w:abstractNum>
-  <w:abstractNum w:abstractNumId="67" w15:restartNumberingAfterBreak="0">
+  <w:abstractNum w:abstractNumId="68" w15:restartNumberingAfterBreak="0">
     <w:nsid w:val="45E2368C"/>
     <w:multiLevelType w:val="hybridMultilevel"/>
     <w:tmpl w:val="1CC05460"/>
@@ -29561,7 +29557,7 @@
       </w:pPr>
     </w:lvl>
   </w:abstractNum>
-  <w:abstractNum w:abstractNumId="68" w15:restartNumberingAfterBreak="0">
+  <w:abstractNum w:abstractNumId="69" w15:restartNumberingAfterBreak="0">
     <w:nsid w:val="46A90AE2"/>
     <w:multiLevelType w:val="hybridMultilevel"/>
     <w:tmpl w:val="685E7C24"/>
@@ -29647,7 +29643,7 @@
       </w:pPr>
     </w:lvl>
   </w:abstractNum>
-  <w:abstractNum w:abstractNumId="69" w15:restartNumberingAfterBreak="0">
+  <w:abstractNum w:abstractNumId="70" w15:restartNumberingAfterBreak="0">
     <w:nsid w:val="473D3C61"/>
     <w:multiLevelType w:val="hybridMultilevel"/>
     <w:tmpl w:val="2416A79A"/>
@@ -29736,7 +29732,7 @@
       </w:pPr>
     </w:lvl>
   </w:abstractNum>
-  <w:abstractNum w:abstractNumId="70" w15:restartNumberingAfterBreak="0">
+  <w:abstractNum w:abstractNumId="71" w15:restartNumberingAfterBreak="0">
     <w:nsid w:val="47E9797E"/>
     <w:multiLevelType w:val="hybridMultilevel"/>
     <w:tmpl w:val="91D4EC20"/>
@@ -29822,7 +29818,7 @@
       </w:pPr>
     </w:lvl>
   </w:abstractNum>
-  <w:abstractNum w:abstractNumId="71" w15:restartNumberingAfterBreak="0">
+  <w:abstractNum w:abstractNumId="72" w15:restartNumberingAfterBreak="0">
     <w:nsid w:val="487A3A9F"/>
     <w:multiLevelType w:val="hybridMultilevel"/>
     <w:tmpl w:val="3A02B7BC"/>
@@ -29908,7 +29904,7 @@
       </w:pPr>
     </w:lvl>
   </w:abstractNum>
-  <w:abstractNum w:abstractNumId="72" w15:restartNumberingAfterBreak="0">
+  <w:abstractNum w:abstractNumId="73" w15:restartNumberingAfterBreak="0">
     <w:nsid w:val="4A171D94"/>
     <w:multiLevelType w:val="hybridMultilevel"/>
     <w:tmpl w:val="E126F3C6"/>
@@ -29997,7 +29993,7 @@
       </w:pPr>
     </w:lvl>
   </w:abstractNum>
-  <w:abstractNum w:abstractNumId="73" w15:restartNumberingAfterBreak="0">
+  <w:abstractNum w:abstractNumId="74" w15:restartNumberingAfterBreak="0">
     <w:nsid w:val="4A747E63"/>
     <w:multiLevelType w:val="hybridMultilevel"/>
     <w:tmpl w:val="A630ED00"/>
@@ -30086,7 +30082,7 @@
       </w:pPr>
     </w:lvl>
   </w:abstractNum>
-  <w:abstractNum w:abstractNumId="74" w15:restartNumberingAfterBreak="0">
+  <w:abstractNum w:abstractNumId="75" w15:restartNumberingAfterBreak="0">
     <w:nsid w:val="4B042AA2"/>
     <w:multiLevelType w:val="multilevel"/>
     <w:tmpl w:val="223A7212"/>
@@ -30176,7 +30172,7 @@
       </w:pPr>
     </w:lvl>
   </w:abstractNum>
-  <w:abstractNum w:abstractNumId="75" w15:restartNumberingAfterBreak="0">
+  <w:abstractNum w:abstractNumId="76" w15:restartNumberingAfterBreak="0">
     <w:nsid w:val="4CFB01F3"/>
     <w:multiLevelType w:val="hybridMultilevel"/>
     <w:tmpl w:val="DFB83128"/>
@@ -30262,7 +30258,7 @@
       </w:pPr>
     </w:lvl>
   </w:abstractNum>
-  <w:abstractNum w:abstractNumId="76" w15:restartNumberingAfterBreak="0">
+  <w:abstractNum w:abstractNumId="77" w15:restartNumberingAfterBreak="0">
     <w:nsid w:val="4E973D78"/>
     <w:multiLevelType w:val="hybridMultilevel"/>
     <w:tmpl w:val="91D4EC20"/>
@@ -30348,7 +30344,7 @@
       </w:pPr>
     </w:lvl>
   </w:abstractNum>
-  <w:abstractNum w:abstractNumId="77" w15:restartNumberingAfterBreak="0">
+  <w:abstractNum w:abstractNumId="78" w15:restartNumberingAfterBreak="0">
     <w:nsid w:val="4FDC7534"/>
     <w:multiLevelType w:val="hybridMultilevel"/>
     <w:tmpl w:val="2AFC4F86"/>
@@ -30434,7 +30430,7 @@
       </w:pPr>
     </w:lvl>
   </w:abstractNum>
-  <w:abstractNum w:abstractNumId="78" w15:restartNumberingAfterBreak="0">
+  <w:abstractNum w:abstractNumId="79" w15:restartNumberingAfterBreak="0">
     <w:nsid w:val="513A6AA5"/>
     <w:multiLevelType w:val="hybridMultilevel"/>
     <w:tmpl w:val="D79ACAFC"/>
@@ -30523,7 +30519,7 @@
       </w:pPr>
     </w:lvl>
   </w:abstractNum>
-  <w:abstractNum w:abstractNumId="79" w15:restartNumberingAfterBreak="0">
+  <w:abstractNum w:abstractNumId="80" w15:restartNumberingAfterBreak="0">
     <w:nsid w:val="517A72EC"/>
     <w:multiLevelType w:val="multilevel"/>
     <w:tmpl w:val="10E6C9BC"/>
@@ -30644,7 +30640,7 @@
       </w:rPr>
     </w:lvl>
   </w:abstractNum>
-  <w:abstractNum w:abstractNumId="80" w15:restartNumberingAfterBreak="0">
+  <w:abstractNum w:abstractNumId="81" w15:restartNumberingAfterBreak="0">
     <w:nsid w:val="53110215"/>
     <w:multiLevelType w:val="hybridMultilevel"/>
     <w:tmpl w:val="5E8CA2A4"/>
@@ -30733,7 +30729,7 @@
       </w:pPr>
     </w:lvl>
   </w:abstractNum>
-  <w:abstractNum w:abstractNumId="81" w15:restartNumberingAfterBreak="0">
+  <w:abstractNum w:abstractNumId="82" w15:restartNumberingAfterBreak="0">
     <w:nsid w:val="53442532"/>
     <w:multiLevelType w:val="hybridMultilevel"/>
     <w:tmpl w:val="59AA5D4C"/>
@@ -30819,7 +30815,7 @@
       </w:pPr>
     </w:lvl>
   </w:abstractNum>
-  <w:abstractNum w:abstractNumId="82" w15:restartNumberingAfterBreak="0">
+  <w:abstractNum w:abstractNumId="83" w15:restartNumberingAfterBreak="0">
     <w:nsid w:val="53442F44"/>
     <w:multiLevelType w:val="hybridMultilevel"/>
     <w:tmpl w:val="02D29B08"/>
@@ -30905,7 +30901,7 @@
       </w:pPr>
     </w:lvl>
   </w:abstractNum>
-  <w:abstractNum w:abstractNumId="83" w15:restartNumberingAfterBreak="0">
+  <w:abstractNum w:abstractNumId="84" w15:restartNumberingAfterBreak="0">
     <w:nsid w:val="572310B7"/>
     <w:multiLevelType w:val="hybridMultilevel"/>
     <w:tmpl w:val="35CC4776"/>
@@ -30994,7 +30990,7 @@
       </w:pPr>
     </w:lvl>
   </w:abstractNum>
-  <w:abstractNum w:abstractNumId="84" w15:restartNumberingAfterBreak="0">
+  <w:abstractNum w:abstractNumId="85" w15:restartNumberingAfterBreak="0">
     <w:nsid w:val="5856299C"/>
     <w:multiLevelType w:val="hybridMultilevel"/>
     <w:tmpl w:val="7BF4C91E"/>
@@ -31083,7 +31079,7 @@
       </w:pPr>
     </w:lvl>
   </w:abstractNum>
-  <w:abstractNum w:abstractNumId="85" w15:restartNumberingAfterBreak="0">
+  <w:abstractNum w:abstractNumId="86" w15:restartNumberingAfterBreak="0">
     <w:nsid w:val="58EF7EFC"/>
     <w:multiLevelType w:val="hybridMultilevel"/>
     <w:tmpl w:val="BC825C2C"/>
@@ -31169,7 +31165,7 @@
       </w:pPr>
     </w:lvl>
   </w:abstractNum>
-  <w:abstractNum w:abstractNumId="86" w15:restartNumberingAfterBreak="0">
+  <w:abstractNum w:abstractNumId="87" w15:restartNumberingAfterBreak="0">
     <w:nsid w:val="59072CFF"/>
     <w:multiLevelType w:val="hybridMultilevel"/>
     <w:tmpl w:val="D52CAF06"/>
@@ -31258,7 +31254,7 @@
       </w:pPr>
     </w:lvl>
   </w:abstractNum>
-  <w:abstractNum w:abstractNumId="87" w15:restartNumberingAfterBreak="0">
+  <w:abstractNum w:abstractNumId="88" w15:restartNumberingAfterBreak="0">
     <w:nsid w:val="5AC03831"/>
     <w:multiLevelType w:val="hybridMultilevel"/>
     <w:tmpl w:val="48D230D8"/>
@@ -31347,7 +31343,7 @@
       </w:pPr>
     </w:lvl>
   </w:abstractNum>
-  <w:abstractNum w:abstractNumId="88" w15:restartNumberingAfterBreak="0">
+  <w:abstractNum w:abstractNumId="89" w15:restartNumberingAfterBreak="0">
     <w:nsid w:val="5B3A785F"/>
     <w:multiLevelType w:val="hybridMultilevel"/>
     <w:tmpl w:val="2AA42C24"/>
@@ -31433,7 +31429,7 @@
       </w:pPr>
     </w:lvl>
   </w:abstractNum>
-  <w:abstractNum w:abstractNumId="89" w15:restartNumberingAfterBreak="0">
+  <w:abstractNum w:abstractNumId="90" w15:restartNumberingAfterBreak="0">
     <w:nsid w:val="5ECE4ECF"/>
     <w:multiLevelType w:val="hybridMultilevel"/>
     <w:tmpl w:val="92486EE2"/>
@@ -31522,7 +31518,7 @@
       </w:pPr>
     </w:lvl>
   </w:abstractNum>
-  <w:abstractNum w:abstractNumId="90" w15:restartNumberingAfterBreak="0">
+  <w:abstractNum w:abstractNumId="91" w15:restartNumberingAfterBreak="0">
     <w:nsid w:val="61F06F78"/>
     <w:multiLevelType w:val="hybridMultilevel"/>
     <w:tmpl w:val="2AA42C24"/>
@@ -31608,7 +31604,7 @@
       </w:pPr>
     </w:lvl>
   </w:abstractNum>
-  <w:abstractNum w:abstractNumId="91" w15:restartNumberingAfterBreak="0">
+  <w:abstractNum w:abstractNumId="92" w15:restartNumberingAfterBreak="0">
     <w:nsid w:val="621E5222"/>
     <w:multiLevelType w:val="multilevel"/>
     <w:tmpl w:val="A12CC6F8"/>
@@ -31726,7 +31722,7 @@
       </w:rPr>
     </w:lvl>
   </w:abstractNum>
-  <w:abstractNum w:abstractNumId="92" w15:restartNumberingAfterBreak="0">
+  <w:abstractNum w:abstractNumId="93" w15:restartNumberingAfterBreak="0">
     <w:nsid w:val="653C7ECB"/>
     <w:multiLevelType w:val="hybridMultilevel"/>
     <w:tmpl w:val="0D6AEDC0"/>
@@ -31812,7 +31808,7 @@
       </w:pPr>
     </w:lvl>
   </w:abstractNum>
-  <w:abstractNum w:abstractNumId="93" w15:restartNumberingAfterBreak="0">
+  <w:abstractNum w:abstractNumId="94" w15:restartNumberingAfterBreak="0">
     <w:nsid w:val="66C26E78"/>
     <w:multiLevelType w:val="hybridMultilevel"/>
     <w:tmpl w:val="860CFD5E"/>
@@ -31901,7 +31897,7 @@
       </w:pPr>
     </w:lvl>
   </w:abstractNum>
-  <w:abstractNum w:abstractNumId="94" w15:restartNumberingAfterBreak="0">
+  <w:abstractNum w:abstractNumId="95" w15:restartNumberingAfterBreak="0">
     <w:nsid w:val="680C530F"/>
     <w:multiLevelType w:val="hybridMultilevel"/>
     <w:tmpl w:val="67FA7A58"/>
@@ -31987,7 +31983,7 @@
       </w:pPr>
     </w:lvl>
   </w:abstractNum>
-  <w:abstractNum w:abstractNumId="95" w15:restartNumberingAfterBreak="0">
+  <w:abstractNum w:abstractNumId="96" w15:restartNumberingAfterBreak="0">
     <w:nsid w:val="68781583"/>
     <w:multiLevelType w:val="hybridMultilevel"/>
     <w:tmpl w:val="59544CD8"/>
@@ -32076,7 +32072,7 @@
       </w:pPr>
     </w:lvl>
   </w:abstractNum>
-  <w:abstractNum w:abstractNumId="96" w15:restartNumberingAfterBreak="0">
+  <w:abstractNum w:abstractNumId="97" w15:restartNumberingAfterBreak="0">
     <w:nsid w:val="689E4937"/>
     <w:multiLevelType w:val="hybridMultilevel"/>
     <w:tmpl w:val="1578FDDA"/>
@@ -32162,7 +32158,7 @@
       </w:pPr>
     </w:lvl>
   </w:abstractNum>
-  <w:abstractNum w:abstractNumId="97" w15:restartNumberingAfterBreak="0">
+  <w:abstractNum w:abstractNumId="98" w15:restartNumberingAfterBreak="0">
     <w:nsid w:val="69DA244E"/>
     <w:multiLevelType w:val="hybridMultilevel"/>
     <w:tmpl w:val="F8CC6BC0"/>
@@ -32248,7 +32244,7 @@
       </w:pPr>
     </w:lvl>
   </w:abstractNum>
-  <w:abstractNum w:abstractNumId="98" w15:restartNumberingAfterBreak="0">
+  <w:abstractNum w:abstractNumId="99" w15:restartNumberingAfterBreak="0">
     <w:nsid w:val="6A7E3B85"/>
     <w:multiLevelType w:val="hybridMultilevel"/>
     <w:tmpl w:val="62CA62CA"/>
@@ -32337,7 +32333,7 @@
       </w:pPr>
     </w:lvl>
   </w:abstractNum>
-  <w:abstractNum w:abstractNumId="99" w15:restartNumberingAfterBreak="0">
+  <w:abstractNum w:abstractNumId="100" w15:restartNumberingAfterBreak="0">
     <w:nsid w:val="6A870A9E"/>
     <w:multiLevelType w:val="hybridMultilevel"/>
     <w:tmpl w:val="E014EC2C"/>
@@ -32426,7 +32422,7 @@
       </w:pPr>
     </w:lvl>
   </w:abstractNum>
-  <w:abstractNum w:abstractNumId="100" w15:restartNumberingAfterBreak="0">
+  <w:abstractNum w:abstractNumId="101" w15:restartNumberingAfterBreak="0">
     <w:nsid w:val="6B0A2114"/>
     <w:multiLevelType w:val="hybridMultilevel"/>
     <w:tmpl w:val="79D0B740"/>
@@ -32512,7 +32508,7 @@
       </w:pPr>
     </w:lvl>
   </w:abstractNum>
-  <w:abstractNum w:abstractNumId="101" w15:restartNumberingAfterBreak="0">
+  <w:abstractNum w:abstractNumId="102" w15:restartNumberingAfterBreak="0">
     <w:nsid w:val="6B4C0EB6"/>
     <w:multiLevelType w:val="hybridMultilevel"/>
     <w:tmpl w:val="F904BB6E"/>
@@ -32598,7 +32594,7 @@
       </w:pPr>
     </w:lvl>
   </w:abstractNum>
-  <w:abstractNum w:abstractNumId="102" w15:restartNumberingAfterBreak="0">
+  <w:abstractNum w:abstractNumId="103" w15:restartNumberingAfterBreak="0">
     <w:nsid w:val="6B543D98"/>
     <w:multiLevelType w:val="hybridMultilevel"/>
     <w:tmpl w:val="D700A8F0"/>
@@ -32687,7 +32683,7 @@
       </w:pPr>
     </w:lvl>
   </w:abstractNum>
-  <w:abstractNum w:abstractNumId="103" w15:restartNumberingAfterBreak="0">
+  <w:abstractNum w:abstractNumId="104" w15:restartNumberingAfterBreak="0">
     <w:nsid w:val="6BB966DF"/>
     <w:multiLevelType w:val="hybridMultilevel"/>
     <w:tmpl w:val="C214ED12"/>
@@ -32776,7 +32772,7 @@
       </w:pPr>
     </w:lvl>
   </w:abstractNum>
-  <w:abstractNum w:abstractNumId="104" w15:restartNumberingAfterBreak="0">
+  <w:abstractNum w:abstractNumId="105" w15:restartNumberingAfterBreak="0">
     <w:nsid w:val="6BE87CBD"/>
     <w:multiLevelType w:val="hybridMultilevel"/>
     <w:tmpl w:val="7DE64662"/>
@@ -32862,7 +32858,7 @@
       </w:pPr>
     </w:lvl>
   </w:abstractNum>
-  <w:abstractNum w:abstractNumId="105" w15:restartNumberingAfterBreak="0">
+  <w:abstractNum w:abstractNumId="106" w15:restartNumberingAfterBreak="0">
     <w:nsid w:val="6C9F59EC"/>
     <w:multiLevelType w:val="hybridMultilevel"/>
     <w:tmpl w:val="DBCCC3BE"/>
@@ -32948,7 +32944,7 @@
       </w:pPr>
     </w:lvl>
   </w:abstractNum>
-  <w:abstractNum w:abstractNumId="106" w15:restartNumberingAfterBreak="0">
+  <w:abstractNum w:abstractNumId="107" w15:restartNumberingAfterBreak="0">
     <w:nsid w:val="6EE067F1"/>
     <w:multiLevelType w:val="hybridMultilevel"/>
     <w:tmpl w:val="D764B2F2"/>
@@ -33037,7 +33033,7 @@
       </w:pPr>
     </w:lvl>
   </w:abstractNum>
-  <w:abstractNum w:abstractNumId="107" w15:restartNumberingAfterBreak="0">
+  <w:abstractNum w:abstractNumId="108" w15:restartNumberingAfterBreak="0">
     <w:nsid w:val="6F2A5B5D"/>
     <w:multiLevelType w:val="hybridMultilevel"/>
     <w:tmpl w:val="A47CA9D2"/>
@@ -33123,7 +33119,7 @@
       </w:pPr>
     </w:lvl>
   </w:abstractNum>
-  <w:abstractNum w:abstractNumId="108" w15:restartNumberingAfterBreak="0">
+  <w:abstractNum w:abstractNumId="109" w15:restartNumberingAfterBreak="0">
     <w:nsid w:val="71424576"/>
     <w:multiLevelType w:val="hybridMultilevel"/>
     <w:tmpl w:val="500A22D2"/>
@@ -33212,7 +33208,7 @@
       </w:pPr>
     </w:lvl>
   </w:abstractNum>
-  <w:abstractNum w:abstractNumId="109" w15:restartNumberingAfterBreak="0">
+  <w:abstractNum w:abstractNumId="110" w15:restartNumberingAfterBreak="0">
     <w:nsid w:val="720E42D0"/>
     <w:multiLevelType w:val="hybridMultilevel"/>
     <w:tmpl w:val="ED9E56FC"/>
@@ -33298,7 +33294,7 @@
       </w:pPr>
     </w:lvl>
   </w:abstractNum>
-  <w:abstractNum w:abstractNumId="110" w15:restartNumberingAfterBreak="0">
+  <w:abstractNum w:abstractNumId="111" w15:restartNumberingAfterBreak="0">
     <w:nsid w:val="7259222C"/>
     <w:multiLevelType w:val="hybridMultilevel"/>
     <w:tmpl w:val="B92C4E06"/>
@@ -33387,7 +33383,7 @@
       </w:pPr>
     </w:lvl>
   </w:abstractNum>
-  <w:abstractNum w:abstractNumId="111" w15:restartNumberingAfterBreak="0">
+  <w:abstractNum w:abstractNumId="112" w15:restartNumberingAfterBreak="0">
     <w:nsid w:val="729169BF"/>
     <w:multiLevelType w:val="hybridMultilevel"/>
     <w:tmpl w:val="1C042A78"/>
@@ -33473,10 +33469,10 @@
       </w:pPr>
     </w:lvl>
   </w:abstractNum>
-  <w:abstractNum w:abstractNumId="112" w15:restartNumberingAfterBreak="0">
+  <w:abstractNum w:abstractNumId="113" w15:restartNumberingAfterBreak="0">
     <w:nsid w:val="72C37E1D"/>
     <w:multiLevelType w:val="hybridMultilevel"/>
-    <w:tmpl w:val="3438A46A"/>
+    <w:tmpl w:val="6150A31E"/>
     <w:lvl w:ilvl="0" w:tplc="04160001">
       <w:start w:val="1"/>
       <w:numFmt w:val="bullet"/>
@@ -33586,7 +33582,7 @@
       </w:rPr>
     </w:lvl>
   </w:abstractNum>
-  <w:abstractNum w:abstractNumId="113" w15:restartNumberingAfterBreak="0">
+  <w:abstractNum w:abstractNumId="114" w15:restartNumberingAfterBreak="0">
     <w:nsid w:val="73526D02"/>
     <w:multiLevelType w:val="hybridMultilevel"/>
     <w:tmpl w:val="6D247DAE"/>
@@ -33672,7 +33668,7 @@
       </w:pPr>
     </w:lvl>
   </w:abstractNum>
-  <w:abstractNum w:abstractNumId="114" w15:restartNumberingAfterBreak="0">
+  <w:abstractNum w:abstractNumId="115" w15:restartNumberingAfterBreak="0">
     <w:nsid w:val="735A1C24"/>
     <w:multiLevelType w:val="hybridMultilevel"/>
     <w:tmpl w:val="77A0A016"/>
@@ -33758,7 +33754,7 @@
       </w:pPr>
     </w:lvl>
   </w:abstractNum>
-  <w:abstractNum w:abstractNumId="115" w15:restartNumberingAfterBreak="0">
+  <w:abstractNum w:abstractNumId="116" w15:restartNumberingAfterBreak="0">
     <w:nsid w:val="74E00A45"/>
     <w:multiLevelType w:val="hybridMultilevel"/>
     <w:tmpl w:val="C65C3400"/>
@@ -33847,7 +33843,7 @@
       </w:pPr>
     </w:lvl>
   </w:abstractNum>
-  <w:abstractNum w:abstractNumId="116" w15:restartNumberingAfterBreak="0">
+  <w:abstractNum w:abstractNumId="117" w15:restartNumberingAfterBreak="0">
     <w:nsid w:val="75AF7DFA"/>
     <w:multiLevelType w:val="hybridMultilevel"/>
     <w:tmpl w:val="4732C664"/>
@@ -33936,7 +33932,7 @@
       </w:pPr>
     </w:lvl>
   </w:abstractNum>
-  <w:abstractNum w:abstractNumId="117" w15:restartNumberingAfterBreak="0">
+  <w:abstractNum w:abstractNumId="118" w15:restartNumberingAfterBreak="0">
     <w:nsid w:val="7784438C"/>
     <w:multiLevelType w:val="hybridMultilevel"/>
     <w:tmpl w:val="BDB20B28"/>
@@ -34025,7 +34021,7 @@
       </w:pPr>
     </w:lvl>
   </w:abstractNum>
-  <w:abstractNum w:abstractNumId="118" w15:restartNumberingAfterBreak="0">
+  <w:abstractNum w:abstractNumId="119" w15:restartNumberingAfterBreak="0">
     <w:nsid w:val="788147BE"/>
     <w:multiLevelType w:val="hybridMultilevel"/>
     <w:tmpl w:val="EC8EB108"/>
@@ -34111,7 +34107,7 @@
       </w:pPr>
     </w:lvl>
   </w:abstractNum>
-  <w:abstractNum w:abstractNumId="119" w15:restartNumberingAfterBreak="0">
+  <w:abstractNum w:abstractNumId="120" w15:restartNumberingAfterBreak="0">
     <w:nsid w:val="7938381F"/>
     <w:multiLevelType w:val="hybridMultilevel"/>
     <w:tmpl w:val="BAE21DF2"/>
@@ -34200,7 +34196,7 @@
       </w:pPr>
     </w:lvl>
   </w:abstractNum>
-  <w:abstractNum w:abstractNumId="120" w15:restartNumberingAfterBreak="0">
+  <w:abstractNum w:abstractNumId="121" w15:restartNumberingAfterBreak="0">
     <w:nsid w:val="799E6F91"/>
     <w:multiLevelType w:val="hybridMultilevel"/>
     <w:tmpl w:val="A3EAB6BC"/>
@@ -34286,7 +34282,7 @@
       </w:pPr>
     </w:lvl>
   </w:abstractNum>
-  <w:abstractNum w:abstractNumId="121" w15:restartNumberingAfterBreak="0">
+  <w:abstractNum w:abstractNumId="122" w15:restartNumberingAfterBreak="0">
     <w:nsid w:val="7A77688B"/>
     <w:multiLevelType w:val="hybridMultilevel"/>
     <w:tmpl w:val="1EC4BF30"/>
@@ -34375,7 +34371,7 @@
       </w:pPr>
     </w:lvl>
   </w:abstractNum>
-  <w:abstractNum w:abstractNumId="122" w15:restartNumberingAfterBreak="0">
+  <w:abstractNum w:abstractNumId="123" w15:restartNumberingAfterBreak="0">
     <w:nsid w:val="7B7D4A26"/>
     <w:multiLevelType w:val="hybridMultilevel"/>
     <w:tmpl w:val="A906F5AC"/>
@@ -34461,7 +34457,7 @@
       </w:pPr>
     </w:lvl>
   </w:abstractNum>
-  <w:abstractNum w:abstractNumId="123" w15:restartNumberingAfterBreak="0">
+  <w:abstractNum w:abstractNumId="124" w15:restartNumberingAfterBreak="0">
     <w:nsid w:val="7CF91FCE"/>
     <w:multiLevelType w:val="hybridMultilevel"/>
     <w:tmpl w:val="48DEDA40"/>
@@ -34550,7 +34546,7 @@
       </w:pPr>
     </w:lvl>
   </w:abstractNum>
-  <w:abstractNum w:abstractNumId="124" w15:restartNumberingAfterBreak="0">
+  <w:abstractNum w:abstractNumId="125" w15:restartNumberingAfterBreak="0">
     <w:nsid w:val="7D2B20FD"/>
     <w:multiLevelType w:val="hybridMultilevel"/>
     <w:tmpl w:val="C7DCCCB0"/>
@@ -34640,16 +34636,16 @@
     </w:lvl>
   </w:abstractNum>
   <w:num w:numId="1" w16cid:durableId="512305941">
-    <w:abstractNumId w:val="112"/>
+    <w:abstractNumId w:val="113"/>
   </w:num>
   <w:num w:numId="2" w16cid:durableId="236287250">
-    <w:abstractNumId w:val="79"/>
+    <w:abstractNumId w:val="80"/>
   </w:num>
   <w:num w:numId="3" w16cid:durableId="1060179523">
     <w:abstractNumId w:val="18"/>
   </w:num>
   <w:num w:numId="4" w16cid:durableId="17389390">
-    <w:abstractNumId w:val="98"/>
+    <w:abstractNumId w:val="99"/>
   </w:num>
   <w:num w:numId="5" w16cid:durableId="1417945219">
     <w:abstractNumId w:val="22"/>
@@ -34658,100 +34654,100 @@
     <w:abstractNumId w:val="27"/>
   </w:num>
   <w:num w:numId="7" w16cid:durableId="1955483292">
-    <w:abstractNumId w:val="99"/>
+    <w:abstractNumId w:val="100"/>
   </w:num>
   <w:num w:numId="8" w16cid:durableId="143089077">
-    <w:abstractNumId w:val="93"/>
+    <w:abstractNumId w:val="94"/>
   </w:num>
   <w:num w:numId="9" w16cid:durableId="692071752">
     <w:abstractNumId w:val="5"/>
   </w:num>
   <w:num w:numId="10" w16cid:durableId="1354308862">
-    <w:abstractNumId w:val="108"/>
+    <w:abstractNumId w:val="109"/>
   </w:num>
   <w:num w:numId="11" w16cid:durableId="618875064">
-    <w:abstractNumId w:val="35"/>
+    <w:abstractNumId w:val="36"/>
   </w:num>
   <w:num w:numId="12" w16cid:durableId="509878739">
     <w:abstractNumId w:val="25"/>
   </w:num>
   <w:num w:numId="13" w16cid:durableId="875042859">
-    <w:abstractNumId w:val="46"/>
+    <w:abstractNumId w:val="47"/>
   </w:num>
   <w:num w:numId="14" w16cid:durableId="1305234986">
-    <w:abstractNumId w:val="65"/>
+    <w:abstractNumId w:val="66"/>
   </w:num>
   <w:num w:numId="15" w16cid:durableId="1765607075">
-    <w:abstractNumId w:val="106"/>
+    <w:abstractNumId w:val="107"/>
   </w:num>
   <w:num w:numId="16" w16cid:durableId="1026178692">
-    <w:abstractNumId w:val="86"/>
+    <w:abstractNumId w:val="87"/>
   </w:num>
   <w:num w:numId="17" w16cid:durableId="20402844">
+    <w:abstractNumId w:val="104"/>
+  </w:num>
+  <w:num w:numId="18" w16cid:durableId="57166575">
     <w:abstractNumId w:val="103"/>
   </w:num>
-  <w:num w:numId="18" w16cid:durableId="57166575">
-    <w:abstractNumId w:val="102"/>
-  </w:num>
   <w:num w:numId="19" w16cid:durableId="1577399185">
-    <w:abstractNumId w:val="61"/>
+    <w:abstractNumId w:val="62"/>
   </w:num>
   <w:num w:numId="20" w16cid:durableId="1974938581">
-    <w:abstractNumId w:val="67"/>
+    <w:abstractNumId w:val="68"/>
   </w:num>
   <w:num w:numId="21" w16cid:durableId="1324621920">
     <w:abstractNumId w:val="9"/>
   </w:num>
   <w:num w:numId="22" w16cid:durableId="1082604540">
-    <w:abstractNumId w:val="83"/>
+    <w:abstractNumId w:val="84"/>
   </w:num>
   <w:num w:numId="23" w16cid:durableId="1811245398">
-    <w:abstractNumId w:val="56"/>
+    <w:abstractNumId w:val="57"/>
   </w:num>
   <w:num w:numId="24" w16cid:durableId="1096436052">
     <w:abstractNumId w:val="17"/>
   </w:num>
   <w:num w:numId="25" w16cid:durableId="1481385145">
-    <w:abstractNumId w:val="121"/>
+    <w:abstractNumId w:val="122"/>
   </w:num>
   <w:num w:numId="26" w16cid:durableId="290793853">
-    <w:abstractNumId w:val="115"/>
+    <w:abstractNumId w:val="116"/>
   </w:num>
   <w:num w:numId="27" w16cid:durableId="1240365652">
     <w:abstractNumId w:val="12"/>
   </w:num>
   <w:num w:numId="28" w16cid:durableId="944578999">
-    <w:abstractNumId w:val="119"/>
+    <w:abstractNumId w:val="120"/>
   </w:num>
   <w:num w:numId="29" w16cid:durableId="1775518375">
-    <w:abstractNumId w:val="124"/>
+    <w:abstractNumId w:val="125"/>
   </w:num>
   <w:num w:numId="30" w16cid:durableId="987128347">
-    <w:abstractNumId w:val="32"/>
+    <w:abstractNumId w:val="33"/>
   </w:num>
   <w:num w:numId="31" w16cid:durableId="1809126082">
-    <w:abstractNumId w:val="42"/>
+    <w:abstractNumId w:val="43"/>
   </w:num>
   <w:num w:numId="32" w16cid:durableId="1590507693">
-    <w:abstractNumId w:val="116"/>
+    <w:abstractNumId w:val="117"/>
   </w:num>
   <w:num w:numId="33" w16cid:durableId="719213246">
-    <w:abstractNumId w:val="72"/>
+    <w:abstractNumId w:val="73"/>
   </w:num>
   <w:num w:numId="34" w16cid:durableId="1994602256">
-    <w:abstractNumId w:val="69"/>
+    <w:abstractNumId w:val="70"/>
   </w:num>
   <w:num w:numId="35" w16cid:durableId="253326303">
-    <w:abstractNumId w:val="110"/>
+    <w:abstractNumId w:val="111"/>
   </w:num>
   <w:num w:numId="36" w16cid:durableId="155147717">
-    <w:abstractNumId w:val="84"/>
+    <w:abstractNumId w:val="85"/>
   </w:num>
   <w:num w:numId="37" w16cid:durableId="188185785">
     <w:abstractNumId w:val="16"/>
   </w:num>
   <w:num w:numId="38" w16cid:durableId="1654142327">
-    <w:abstractNumId w:val="58"/>
+    <w:abstractNumId w:val="59"/>
   </w:num>
   <w:num w:numId="39" w16cid:durableId="1276323909">
     <w:abstractNumId w:val="29"/>
@@ -34760,34 +34756,34 @@
     <w:abstractNumId w:val="6"/>
   </w:num>
   <w:num w:numId="41" w16cid:durableId="783812172">
-    <w:abstractNumId w:val="78"/>
+    <w:abstractNumId w:val="79"/>
   </w:num>
   <w:num w:numId="42" w16cid:durableId="977419656">
-    <w:abstractNumId w:val="57"/>
+    <w:abstractNumId w:val="58"/>
   </w:num>
   <w:num w:numId="43" w16cid:durableId="1301423796">
-    <w:abstractNumId w:val="87"/>
+    <w:abstractNumId w:val="88"/>
   </w:num>
   <w:num w:numId="44" w16cid:durableId="940837916">
-    <w:abstractNumId w:val="31"/>
+    <w:abstractNumId w:val="32"/>
   </w:num>
   <w:num w:numId="45" w16cid:durableId="916786028">
-    <w:abstractNumId w:val="89"/>
+    <w:abstractNumId w:val="90"/>
   </w:num>
   <w:num w:numId="46" w16cid:durableId="1547258808">
     <w:abstractNumId w:val="21"/>
   </w:num>
   <w:num w:numId="47" w16cid:durableId="84805708">
-    <w:abstractNumId w:val="80"/>
+    <w:abstractNumId w:val="81"/>
   </w:num>
   <w:num w:numId="48" w16cid:durableId="1043015892">
-    <w:abstractNumId w:val="95"/>
+    <w:abstractNumId w:val="96"/>
   </w:num>
   <w:num w:numId="49" w16cid:durableId="1995405517">
-    <w:abstractNumId w:val="40"/>
+    <w:abstractNumId w:val="41"/>
   </w:num>
   <w:num w:numId="50" w16cid:durableId="694700169">
-    <w:abstractNumId w:val="43"/>
+    <w:abstractNumId w:val="44"/>
   </w:num>
   <w:num w:numId="51" w16cid:durableId="1972175158">
     <w:abstractNumId w:val="28"/>
@@ -34796,13 +34792,13 @@
     <w:abstractNumId w:val="15"/>
   </w:num>
   <w:num w:numId="53" w16cid:durableId="738988641">
-    <w:abstractNumId w:val="73"/>
+    <w:abstractNumId w:val="74"/>
   </w:num>
   <w:num w:numId="54" w16cid:durableId="955141654">
-    <w:abstractNumId w:val="62"/>
+    <w:abstractNumId w:val="63"/>
   </w:num>
   <w:num w:numId="55" w16cid:durableId="1629779498">
-    <w:abstractNumId w:val="37"/>
+    <w:abstractNumId w:val="38"/>
   </w:num>
   <w:num w:numId="56" w16cid:durableId="1190875842">
     <w:abstractNumId w:val="1"/>
@@ -34811,37 +34807,37 @@
     <w:abstractNumId w:val="4"/>
   </w:num>
   <w:num w:numId="58" w16cid:durableId="869532127">
-    <w:abstractNumId w:val="66"/>
+    <w:abstractNumId w:val="67"/>
   </w:num>
   <w:num w:numId="59" w16cid:durableId="1320814744">
-    <w:abstractNumId w:val="117"/>
+    <w:abstractNumId w:val="118"/>
   </w:num>
   <w:num w:numId="60" w16cid:durableId="1577012496">
-    <w:abstractNumId w:val="54"/>
+    <w:abstractNumId w:val="55"/>
   </w:num>
   <w:num w:numId="61" w16cid:durableId="907418567">
-    <w:abstractNumId w:val="44"/>
+    <w:abstractNumId w:val="45"/>
   </w:num>
   <w:num w:numId="62" w16cid:durableId="1765416504">
     <w:abstractNumId w:val="3"/>
   </w:num>
   <w:num w:numId="63" w16cid:durableId="131362266">
-    <w:abstractNumId w:val="123"/>
+    <w:abstractNumId w:val="124"/>
   </w:num>
   <w:num w:numId="64" w16cid:durableId="472911856">
     <w:abstractNumId w:val="2"/>
   </w:num>
   <w:num w:numId="65" w16cid:durableId="606043516">
-    <w:abstractNumId w:val="94"/>
+    <w:abstractNumId w:val="95"/>
   </w:num>
   <w:num w:numId="66" w16cid:durableId="1493451495">
-    <w:abstractNumId w:val="68"/>
+    <w:abstractNumId w:val="69"/>
   </w:num>
   <w:num w:numId="67" w16cid:durableId="1462646256">
     <w:abstractNumId w:val="8"/>
   </w:num>
   <w:num w:numId="68" w16cid:durableId="1830360760">
-    <w:abstractNumId w:val="47"/>
+    <w:abstractNumId w:val="48"/>
     <w:lvlOverride w:ilvl="0">
       <w:startOverride w:val="1"/>
     </w:lvlOverride>
@@ -34901,7 +34897,7 @@
     </w:lvlOverride>
   </w:num>
   <w:num w:numId="70" w16cid:durableId="433014062">
-    <w:abstractNumId w:val="92"/>
+    <w:abstractNumId w:val="93"/>
     <w:lvlOverride w:ilvl="0">
       <w:startOverride w:val="1"/>
     </w:lvlOverride>
@@ -34931,7 +34927,7 @@
     </w:lvlOverride>
   </w:num>
   <w:num w:numId="71" w16cid:durableId="1741441743">
-    <w:abstractNumId w:val="77"/>
+    <w:abstractNumId w:val="78"/>
     <w:lvlOverride w:ilvl="0">
       <w:startOverride w:val="1"/>
     </w:lvlOverride>
@@ -34961,7 +34957,7 @@
     </w:lvlOverride>
   </w:num>
   <w:num w:numId="72" w16cid:durableId="1366980279">
-    <w:abstractNumId w:val="105"/>
+    <w:abstractNumId w:val="106"/>
     <w:lvlOverride w:ilvl="0">
       <w:startOverride w:val="1"/>
     </w:lvlOverride>
@@ -34991,7 +34987,7 @@
     </w:lvlOverride>
   </w:num>
   <w:num w:numId="73" w16cid:durableId="369383202">
-    <w:abstractNumId w:val="36"/>
+    <w:abstractNumId w:val="37"/>
     <w:lvlOverride w:ilvl="0">
       <w:startOverride w:val="1"/>
     </w:lvlOverride>
@@ -35021,145 +35017,145 @@
     </w:lvlOverride>
   </w:num>
   <w:num w:numId="74" w16cid:durableId="1507474593">
-    <w:abstractNumId w:val="100"/>
+    <w:abstractNumId w:val="101"/>
   </w:num>
   <w:num w:numId="75" w16cid:durableId="1022239722">
-    <w:abstractNumId w:val="111"/>
+    <w:abstractNumId w:val="112"/>
   </w:num>
   <w:num w:numId="76" w16cid:durableId="2067876409">
-    <w:abstractNumId w:val="120"/>
+    <w:abstractNumId w:val="121"/>
   </w:num>
   <w:num w:numId="77" w16cid:durableId="968826773">
-    <w:abstractNumId w:val="59"/>
+    <w:abstractNumId w:val="60"/>
   </w:num>
   <w:num w:numId="78" w16cid:durableId="1411192575">
-    <w:abstractNumId w:val="107"/>
+    <w:abstractNumId w:val="108"/>
   </w:num>
   <w:num w:numId="79" w16cid:durableId="1483884969">
-    <w:abstractNumId w:val="97"/>
+    <w:abstractNumId w:val="98"/>
   </w:num>
   <w:num w:numId="80" w16cid:durableId="392894045">
+    <w:abstractNumId w:val="35"/>
+  </w:num>
+  <w:num w:numId="81" w16cid:durableId="867256680">
+    <w:abstractNumId w:val="114"/>
+  </w:num>
+  <w:num w:numId="82" w16cid:durableId="1695308594">
+    <w:abstractNumId w:val="49"/>
+  </w:num>
+  <w:num w:numId="83" w16cid:durableId="1480808018">
     <w:abstractNumId w:val="34"/>
   </w:num>
-  <w:num w:numId="81" w16cid:durableId="867256680">
-    <w:abstractNumId w:val="113"/>
-  </w:num>
-  <w:num w:numId="82" w16cid:durableId="1695308594">
-    <w:abstractNumId w:val="48"/>
-  </w:num>
-  <w:num w:numId="83" w16cid:durableId="1480808018">
-    <w:abstractNumId w:val="33"/>
-  </w:num>
   <w:num w:numId="84" w16cid:durableId="1105224634">
-    <w:abstractNumId w:val="109"/>
+    <w:abstractNumId w:val="110"/>
   </w:num>
   <w:num w:numId="85" w16cid:durableId="818494975">
-    <w:abstractNumId w:val="82"/>
+    <w:abstractNumId w:val="83"/>
   </w:num>
   <w:num w:numId="86" w16cid:durableId="793864002">
-    <w:abstractNumId w:val="75"/>
+    <w:abstractNumId w:val="76"/>
   </w:num>
   <w:num w:numId="87" w16cid:durableId="305747775">
     <w:abstractNumId w:val="13"/>
   </w:num>
   <w:num w:numId="88" w16cid:durableId="1196622849">
-    <w:abstractNumId w:val="60"/>
+    <w:abstractNumId w:val="61"/>
   </w:num>
   <w:num w:numId="89" w16cid:durableId="1266156465">
-    <w:abstractNumId w:val="96"/>
+    <w:abstractNumId w:val="97"/>
   </w:num>
   <w:num w:numId="90" w16cid:durableId="1313217850">
-    <w:abstractNumId w:val="76"/>
+    <w:abstractNumId w:val="77"/>
   </w:num>
   <w:num w:numId="91" w16cid:durableId="2054842380">
-    <w:abstractNumId w:val="70"/>
+    <w:abstractNumId w:val="71"/>
   </w:num>
   <w:num w:numId="92" w16cid:durableId="1528759895">
-    <w:abstractNumId w:val="101"/>
+    <w:abstractNumId w:val="102"/>
   </w:num>
   <w:num w:numId="93" w16cid:durableId="1547260774">
-    <w:abstractNumId w:val="91"/>
+    <w:abstractNumId w:val="92"/>
   </w:num>
   <w:num w:numId="94" w16cid:durableId="1117525738">
-    <w:abstractNumId w:val="52"/>
+    <w:abstractNumId w:val="53"/>
   </w:num>
   <w:num w:numId="95" w16cid:durableId="1318267598">
     <w:abstractNumId w:val="11"/>
   </w:num>
   <w:num w:numId="96" w16cid:durableId="1643853369">
-    <w:abstractNumId w:val="114"/>
+    <w:abstractNumId w:val="115"/>
   </w:num>
   <w:num w:numId="97" w16cid:durableId="1640381860">
     <w:abstractNumId w:val="7"/>
   </w:num>
   <w:num w:numId="98" w16cid:durableId="108205733">
-    <w:abstractNumId w:val="90"/>
+    <w:abstractNumId w:val="91"/>
   </w:num>
   <w:num w:numId="99" w16cid:durableId="1734311489">
-    <w:abstractNumId w:val="88"/>
+    <w:abstractNumId w:val="89"/>
   </w:num>
   <w:num w:numId="100" w16cid:durableId="1582451620">
-    <w:abstractNumId w:val="49"/>
+    <w:abstractNumId w:val="50"/>
   </w:num>
   <w:num w:numId="101" w16cid:durableId="256796441">
-    <w:abstractNumId w:val="39"/>
+    <w:abstractNumId w:val="40"/>
   </w:num>
   <w:num w:numId="102" w16cid:durableId="1868061937">
     <w:abstractNumId w:val="19"/>
   </w:num>
   <w:num w:numId="103" w16cid:durableId="1612475063">
-    <w:abstractNumId w:val="104"/>
+    <w:abstractNumId w:val="105"/>
   </w:num>
   <w:num w:numId="104" w16cid:durableId="1146750017">
-    <w:abstractNumId w:val="85"/>
+    <w:abstractNumId w:val="86"/>
   </w:num>
   <w:num w:numId="105" w16cid:durableId="1468350766">
     <w:abstractNumId w:val="23"/>
   </w:num>
   <w:num w:numId="106" w16cid:durableId="981617926">
-    <w:abstractNumId w:val="64"/>
+    <w:abstractNumId w:val="65"/>
   </w:num>
   <w:num w:numId="107" w16cid:durableId="711030016">
     <w:abstractNumId w:val="14"/>
   </w:num>
   <w:num w:numId="108" w16cid:durableId="1649941931">
-    <w:abstractNumId w:val="53"/>
+    <w:abstractNumId w:val="54"/>
   </w:num>
   <w:num w:numId="109" w16cid:durableId="1805732020">
-    <w:abstractNumId w:val="50"/>
+    <w:abstractNumId w:val="51"/>
   </w:num>
   <w:num w:numId="110" w16cid:durableId="1420832098">
-    <w:abstractNumId w:val="71"/>
+    <w:abstractNumId w:val="72"/>
   </w:num>
   <w:num w:numId="111" w16cid:durableId="1417020274">
-    <w:abstractNumId w:val="81"/>
+    <w:abstractNumId w:val="82"/>
   </w:num>
   <w:num w:numId="112" w16cid:durableId="1612785931">
-    <w:abstractNumId w:val="45"/>
+    <w:abstractNumId w:val="46"/>
   </w:num>
   <w:num w:numId="113" w16cid:durableId="946426271">
     <w:abstractNumId w:val="30"/>
   </w:num>
   <w:num w:numId="114" w16cid:durableId="300235302">
-    <w:abstractNumId w:val="63"/>
+    <w:abstractNumId w:val="64"/>
   </w:num>
   <w:num w:numId="115" w16cid:durableId="2059352680">
-    <w:abstractNumId w:val="122"/>
+    <w:abstractNumId w:val="123"/>
   </w:num>
   <w:num w:numId="116" w16cid:durableId="1564024869">
     <w:abstractNumId w:val="26"/>
   </w:num>
   <w:num w:numId="117" w16cid:durableId="1868980935">
-    <w:abstractNumId w:val="118"/>
+    <w:abstractNumId w:val="119"/>
   </w:num>
   <w:num w:numId="118" w16cid:durableId="943727516">
-    <w:abstractNumId w:val="51"/>
+    <w:abstractNumId w:val="52"/>
   </w:num>
   <w:num w:numId="119" w16cid:durableId="1502768764">
-    <w:abstractNumId w:val="41"/>
+    <w:abstractNumId w:val="42"/>
   </w:num>
   <w:num w:numId="120" w16cid:durableId="582297880">
-    <w:abstractNumId w:val="55"/>
+    <w:abstractNumId w:val="56"/>
   </w:num>
   <w:num w:numId="121" w16cid:durableId="1259216385">
     <w:abstractNumId w:val="24"/>
@@ -35168,7 +35164,7 @@
     <w:abstractNumId w:val="20"/>
   </w:num>
   <w:num w:numId="123" w16cid:durableId="1470588058">
-    <w:abstractNumId w:val="38"/>
+    <w:abstractNumId w:val="39"/>
   </w:num>
   <w:num w:numId="124" w16cid:durableId="598833441">
     <w:abstractNumId w:val="0"/>
@@ -35177,7 +35173,10 @@
     <w:abstractNumId w:val="10"/>
   </w:num>
   <w:num w:numId="126" w16cid:durableId="927811347">
-    <w:abstractNumId w:val="74"/>
+    <w:abstractNumId w:val="75"/>
+  </w:num>
+  <w:num w:numId="127" w16cid:durableId="377054832">
+    <w:abstractNumId w:val="31"/>
   </w:num>
   <w:numIdMacAtCleanup w:val="122"/>
 </w:numbering>

</xml_diff>

<commit_message>
Adicionado dois Requisitos Funcionais: RF009 e RF010.
</commit_message>
<xml_diff>
--- a/docs/documento-requisitos-do-sistema/prototipo-bem-te-vi-social/bem_te_vi_social.docx
+++ b/docs/documento-requisitos-do-sistema/prototipo-bem-te-vi-social/bem_te_vi_social.docx
@@ -3620,7 +3620,15 @@
           <w:sz w:val="24"/>
           <w:szCs w:val="24"/>
         </w:rPr>
-        <w:t xml:space="preserve"> Deve existir uma funcionalidade que permita aos administradores </w:t>
+        <w:t xml:space="preserve"> Deve existir uma funcionalidade que permita aos administradores</w:t>
+      </w:r>
+      <w:r>
+        <w:rPr>
+          <w:rFonts w:ascii="Times New Roman" w:hAnsi="Times New Roman" w:cs="Times New Roman"/>
+          <w:sz w:val="24"/>
+          <w:szCs w:val="24"/>
+        </w:rPr>
+        <w:t xml:space="preserve"> </w:t>
       </w:r>
       <w:proofErr w:type="gramStart"/>
       <w:r>
@@ -3629,7 +3637,7 @@
           <w:sz w:val="24"/>
           <w:szCs w:val="24"/>
         </w:rPr>
-        <w:t>editar</w:t>
+        <w:t>remover</w:t>
       </w:r>
       <w:proofErr w:type="gramEnd"/>
       <w:r>
@@ -3638,7 +3646,7 @@
           <w:sz w:val="24"/>
           <w:szCs w:val="24"/>
         </w:rPr>
-        <w:t>, remover ou arquivar qualquer conteúdo publicado na rede social para garantir a conformidade com as diretrizes da plataforma.</w:t>
+        <w:t xml:space="preserve"> qualquer conteúdo publicado na rede social para garantir a conformidade com as diretrizes da plataforma.</w:t>
       </w:r>
     </w:p>
     <w:p>
@@ -3774,6 +3782,130 @@
           <w:szCs w:val="24"/>
         </w:rPr>
         <w:t xml:space="preserve"> Ferramentas analíticas devem estar disponíveis para administradores, permitindo-lhes compreender melhor as tendências de uso e comportamentos dos usuários para melhorar a gestão da rede social.</w:t>
+      </w:r>
+    </w:p>
+    <w:p>
+      <w:pPr>
+        <w:rPr>
+          <w:rFonts w:ascii="Times New Roman" w:hAnsi="Times New Roman" w:cs="Times New Roman"/>
+          <w:sz w:val="24"/>
+          <w:szCs w:val="24"/>
+        </w:rPr>
+      </w:pPr>
+    </w:p>
+    <w:p>
+      <w:pPr>
+        <w:rPr>
+          <w:rFonts w:ascii="Times New Roman" w:hAnsi="Times New Roman" w:cs="Times New Roman"/>
+          <w:b/>
+          <w:bCs/>
+          <w:sz w:val="24"/>
+          <w:szCs w:val="24"/>
+        </w:rPr>
+      </w:pPr>
+      <w:r>
+        <w:rPr>
+          <w:rFonts w:ascii="Times New Roman" w:hAnsi="Times New Roman" w:cs="Times New Roman"/>
+          <w:b/>
+          <w:bCs/>
+          <w:sz w:val="24"/>
+          <w:szCs w:val="24"/>
+        </w:rPr>
+        <w:t>RF009: Permitir que usuários registrados sigam outros usuários.</w:t>
+      </w:r>
+    </w:p>
+    <w:p>
+      <w:pPr>
+        <w:pStyle w:val="PargrafodaLista"/>
+        <w:numPr>
+          <w:ilvl w:val="0"/>
+          <w:numId w:val="127"/>
+        </w:numPr>
+        <w:rPr>
+          <w:rFonts w:ascii="Times New Roman" w:hAnsi="Times New Roman" w:cs="Times New Roman"/>
+          <w:sz w:val="24"/>
+          <w:szCs w:val="24"/>
+        </w:rPr>
+      </w:pPr>
+      <w:r>
+        <w:rPr>
+          <w:rFonts w:ascii="Times New Roman" w:hAnsi="Times New Roman" w:cs="Times New Roman"/>
+          <w:b/>
+          <w:bCs/>
+          <w:sz w:val="24"/>
+          <w:szCs w:val="24"/>
+        </w:rPr>
+        <w:t>Seguir Usuário:</w:t>
+      </w:r>
+      <w:r>
+        <w:rPr>
+          <w:rFonts w:ascii="Times New Roman" w:hAnsi="Times New Roman" w:cs="Times New Roman"/>
+          <w:sz w:val="24"/>
+          <w:szCs w:val="24"/>
+        </w:rPr>
+        <w:t xml:space="preserve"> O sistema deve oferecer a funcionalidade para que usuários possam seguir outros perfis na rede social. Ao seguir um usuário, os posts deste usuário começam a aparecer no feed do seguidor, aumentando a interação e o engajamento na plataforma.</w:t>
+      </w:r>
+    </w:p>
+    <w:p>
+      <w:pPr>
+        <w:rPr>
+          <w:rFonts w:ascii="Times New Roman" w:hAnsi="Times New Roman" w:cs="Times New Roman"/>
+          <w:sz w:val="24"/>
+          <w:szCs w:val="24"/>
+        </w:rPr>
+      </w:pPr>
+    </w:p>
+    <w:p>
+      <w:pPr>
+        <w:rPr>
+          <w:rFonts w:ascii="Times New Roman" w:hAnsi="Times New Roman" w:cs="Times New Roman"/>
+          <w:b/>
+          <w:bCs/>
+          <w:sz w:val="24"/>
+          <w:szCs w:val="24"/>
+        </w:rPr>
+      </w:pPr>
+      <w:r>
+        <w:rPr>
+          <w:rFonts w:ascii="Times New Roman" w:hAnsi="Times New Roman" w:cs="Times New Roman"/>
+          <w:b/>
+          <w:bCs/>
+          <w:sz w:val="24"/>
+          <w:szCs w:val="24"/>
+        </w:rPr>
+        <w:t>RF010: Permitir que usuários visualizem os perfis de outros usuários.</w:t>
+      </w:r>
+    </w:p>
+    <w:p>
+      <w:pPr>
+        <w:pStyle w:val="PargrafodaLista"/>
+        <w:numPr>
+          <w:ilvl w:val="0"/>
+          <w:numId w:val="127"/>
+        </w:numPr>
+        <w:rPr>
+          <w:rFonts w:ascii="Times New Roman" w:hAnsi="Times New Roman" w:cs="Times New Roman"/>
+          <w:sz w:val="24"/>
+          <w:szCs w:val="24"/>
+        </w:rPr>
+      </w:pPr>
+      <w:r>
+        <w:rPr>
+          <w:rFonts w:ascii="Times New Roman" w:hAnsi="Times New Roman" w:cs="Times New Roman"/>
+          <w:b/>
+          <w:bCs/>
+          <w:sz w:val="24"/>
+          <w:szCs w:val="24"/>
+        </w:rPr>
+        <w:t>Visualizar Perfil:</w:t>
+      </w:r>
+      <w:r>
+        <w:rPr>
+          <w:rFonts w:ascii="Times New Roman" w:hAnsi="Times New Roman" w:cs="Times New Roman"/>
+          <w:sz w:val="24"/>
+          <w:szCs w:val="24"/>
+        </w:rPr>
+        <w:t xml:space="preserve"> Os usuários devem ter a capacidade de acessar e visualizar os perfis de outros usuários na rede social. Isso inclui ver informações públicas como nome de usuário, biografia, número de seguidores e postagens, promovendo maior conectividade e interação social.</w:t>
       </w:r>
     </w:p>
     <w:p>
@@ -5215,7 +5347,6 @@
                 <w:sz w:val="24"/>
                 <w:szCs w:val="24"/>
               </w:rPr>
-              <w:lastRenderedPageBreak/>
               <w:t>O usuário pode preencher os campos solicitados e ou obrigatórios, como nome, e-mail, senha. Clica no link descrito “Cadastrar”.</w:t>
             </w:r>
           </w:p>
@@ -6478,7 +6609,6 @@
                 <w:sz w:val="24"/>
                 <w:szCs w:val="24"/>
               </w:rPr>
-              <w:lastRenderedPageBreak/>
               <w:t>Ações do ator</w:t>
             </w:r>
           </w:p>
@@ -7288,6 +7418,7 @@
                 <w:sz w:val="24"/>
                 <w:szCs w:val="24"/>
               </w:rPr>
+              <w:lastRenderedPageBreak/>
               <w:t>As configurações de privacidade do usuário devem ser respeitadas em todas as postagens.</w:t>
             </w:r>
           </w:p>
@@ -7643,7 +7774,6 @@
                 <w:sz w:val="24"/>
                 <w:szCs w:val="24"/>
               </w:rPr>
-              <w:lastRenderedPageBreak/>
               <w:t>Pós-condições</w:t>
             </w:r>
           </w:p>
@@ -8581,7 +8711,16 @@
                 <w:sz w:val="24"/>
                 <w:szCs w:val="24"/>
               </w:rPr>
-              <w:t>O usuário insere informações inválidas, como um formato de imagem não suportado ou uma senha fraca.</w:t>
+              <w:t xml:space="preserve">O usuário insere informações inválidas, como um formato de </w:t>
+            </w:r>
+            <w:r>
+              <w:rPr>
+                <w:rFonts w:ascii="Times New Roman" w:hAnsi="Times New Roman" w:cs="Times New Roman"/>
+                <w:sz w:val="24"/>
+                <w:szCs w:val="24"/>
+              </w:rPr>
+              <w:lastRenderedPageBreak/>
+              <w:t>imagem não suportado ou uma senha fraca.</w:t>
             </w:r>
           </w:p>
         </w:tc>
@@ -8608,6 +8747,7 @@
                 <w:sz w:val="24"/>
                 <w:szCs w:val="24"/>
               </w:rPr>
+              <w:lastRenderedPageBreak/>
               <w:t>O sistema exibe uma mensagem de erro e solicita que o usuário corrija as informações.</w:t>
             </w:r>
           </w:p>
@@ -8919,16 +9059,7 @@
                 <w:sz w:val="24"/>
                 <w:szCs w:val="24"/>
               </w:rPr>
-              <w:t xml:space="preserve">Este caso de uso descreve o processo pelo qual um usuário registrado pode visualizar seu próprio log de acessos, </w:t>
-            </w:r>
-            <w:r>
-              <w:rPr>
-                <w:rFonts w:ascii="Times New Roman" w:hAnsi="Times New Roman" w:cs="Times New Roman"/>
-                <w:sz w:val="24"/>
-                <w:szCs w:val="24"/>
-              </w:rPr>
-              <w:lastRenderedPageBreak/>
-              <w:t>mostrando os horários e talvez até locais de login anteriores.</w:t>
+              <w:t>Este caso de uso descreve o processo pelo qual um usuário registrado pode visualizar seu próprio log de acessos, mostrando os horários e talvez até locais de login anteriores.</w:t>
             </w:r>
           </w:p>
         </w:tc>
@@ -9643,6 +9774,7 @@
                 <w:sz w:val="24"/>
                 <w:szCs w:val="24"/>
               </w:rPr>
+              <w:lastRenderedPageBreak/>
               <w:t>Ações do ator</w:t>
             </w:r>
           </w:p>
@@ -10885,6 +11017,7 @@
                 <w:sz w:val="24"/>
                 <w:szCs w:val="24"/>
               </w:rPr>
+              <w:lastRenderedPageBreak/>
               <w:t>O administrador tenta realizar uma ação que ele não tem permissão para fazer (por exemplo, apagar um outro usuário administrador).</w:t>
             </w:r>
           </w:p>
@@ -11063,27 +11196,7 @@
                 <w:sz w:val="24"/>
                 <w:szCs w:val="24"/>
               </w:rPr>
-              <w:t xml:space="preserve">Caso de uso </w:t>
-            </w:r>
-            <w:r>
-              <w:rPr>
-                <w:rFonts w:ascii="Times New Roman" w:hAnsi="Times New Roman" w:cs="Times New Roman"/>
-                <w:b/>
-                <w:bCs/>
-                <w:sz w:val="24"/>
-                <w:szCs w:val="24"/>
-              </w:rPr>
-              <w:t>006</w:t>
-            </w:r>
-            <w:r>
-              <w:rPr>
-                <w:rFonts w:ascii="Times New Roman" w:hAnsi="Times New Roman" w:cs="Times New Roman"/>
-                <w:b/>
-                <w:bCs/>
-                <w:sz w:val="24"/>
-                <w:szCs w:val="24"/>
-              </w:rPr>
-              <w:t xml:space="preserve"> – Gerenciar conteúdo</w:t>
+              <w:t>Caso de uso 006 – Gerenciar conteúdo</w:t>
             </w:r>
           </w:p>
         </w:tc>
@@ -12009,6 +12122,7 @@
                 <w:sz w:val="24"/>
                 <w:szCs w:val="24"/>
               </w:rPr>
+              <w:lastRenderedPageBreak/>
               <w:t>Cenário de exceção</w:t>
             </w:r>
           </w:p>
@@ -12383,7 +12497,6 @@
                 <w:sz w:val="24"/>
                 <w:szCs w:val="24"/>
               </w:rPr>
-              <w:lastRenderedPageBreak/>
               <w:t>Resumo</w:t>
             </w:r>
           </w:p>
@@ -13211,6 +13324,7 @@
                 <w:sz w:val="24"/>
                 <w:szCs w:val="24"/>
               </w:rPr>
+              <w:lastRenderedPageBreak/>
               <w:t>O administrador tenta acessar logs de acesso que ele não tem permissão para ver.</w:t>
             </w:r>
           </w:p>
@@ -13520,7 +13634,6 @@
                 <w:sz w:val="24"/>
                 <w:szCs w:val="24"/>
               </w:rPr>
-              <w:lastRenderedPageBreak/>
               <w:t>Resumo</w:t>
             </w:r>
           </w:p>
@@ -14224,6 +14337,7 @@
                 <w:sz w:val="24"/>
                 <w:szCs w:val="24"/>
               </w:rPr>
+              <w:lastRenderedPageBreak/>
               <w:t>O administrador utiliza ferramentas avançadas de análise, como segmentação de dados ou análise de tendências.</w:t>
             </w:r>
           </w:p>
@@ -14535,7 +14649,6 @@
           <w:sz w:val="24"/>
           <w:szCs w:val="24"/>
         </w:rPr>
-        <w:lastRenderedPageBreak/>
         <w:t>6.</w:t>
       </w:r>
       <w:r>
@@ -15065,6 +15178,7 @@
           <w:sz w:val="24"/>
           <w:szCs w:val="24"/>
         </w:rPr>
+        <w:lastRenderedPageBreak/>
         <w:t>Git</w:t>
       </w:r>
       <w:proofErr w:type="spellEnd"/>
@@ -17957,7 +18071,7 @@
   <w:abstractNum w:abstractNumId="31" w15:restartNumberingAfterBreak="0">
     <w:nsid w:val="1E56771A"/>
     <w:multiLevelType w:val="hybridMultilevel"/>
-    <w:tmpl w:val="BECC4E58"/>
+    <w:tmpl w:val="FE2A273C"/>
     <w:lvl w:ilvl="0" w:tplc="04160001">
       <w:start w:val="1"/>
       <w:numFmt w:val="bullet"/>

</xml_diff>

<commit_message>
Adicionado a Tabela de Casos de Uso: Caso de Uso 009 e 010.
</commit_message>
<xml_diff>
--- a/docs/documento-requisitos-do-sistema/prototipo-bem-te-vi-social/bem_te_vi_social.docx
+++ b/docs/documento-requisitos-do-sistema/prototipo-bem-te-vi-social/bem_te_vi_social.docx
@@ -6519,7 +6519,23 @@
                 <w:sz w:val="24"/>
                 <w:szCs w:val="24"/>
               </w:rPr>
-              <w:t>O post do usuário é visível na linha do tempo do usuário e pode ser visto por outros usuários, de acordo com as configurações de privacidade do usuário.</w:t>
+              <w:t>O post do usuário é visível na linha do tempo do usuário e pode ser visto por outros usuários</w:t>
+            </w:r>
+            <w:r>
+              <w:rPr>
+                <w:rFonts w:ascii="Times New Roman" w:hAnsi="Times New Roman" w:cs="Times New Roman"/>
+                <w:sz w:val="24"/>
+                <w:szCs w:val="24"/>
+              </w:rPr>
+              <w:t xml:space="preserve"> que o seguem</w:t>
+            </w:r>
+            <w:r>
+              <w:rPr>
+                <w:rFonts w:ascii="Times New Roman" w:hAnsi="Times New Roman" w:cs="Times New Roman"/>
+                <w:sz w:val="24"/>
+                <w:szCs w:val="24"/>
+              </w:rPr>
+              <w:t>.</w:t>
             </w:r>
           </w:p>
         </w:tc>
@@ -7418,7 +7434,6 @@
                 <w:sz w:val="24"/>
                 <w:szCs w:val="24"/>
               </w:rPr>
-              <w:lastRenderedPageBreak/>
               <w:t>As configurações de privacidade do usuário devem ser respeitadas em todas as postagens.</w:t>
             </w:r>
           </w:p>
@@ -8711,16 +8726,7 @@
                 <w:sz w:val="24"/>
                 <w:szCs w:val="24"/>
               </w:rPr>
-              <w:t xml:space="preserve">O usuário insere informações inválidas, como um formato de </w:t>
-            </w:r>
-            <w:r>
-              <w:rPr>
-                <w:rFonts w:ascii="Times New Roman" w:hAnsi="Times New Roman" w:cs="Times New Roman"/>
-                <w:sz w:val="24"/>
-                <w:szCs w:val="24"/>
-              </w:rPr>
-              <w:lastRenderedPageBreak/>
-              <w:t>imagem não suportado ou uma senha fraca.</w:t>
+              <w:t>O usuário insere informações inválidas, como um formato de imagem não suportado ou uma senha fraca.</w:t>
             </w:r>
           </w:p>
         </w:tc>
@@ -8747,7 +8753,6 @@
                 <w:sz w:val="24"/>
                 <w:szCs w:val="24"/>
               </w:rPr>
-              <w:lastRenderedPageBreak/>
               <w:t>O sistema exibe uma mensagem de erro e solicita que o usuário corrija as informações.</w:t>
             </w:r>
           </w:p>
@@ -8809,6 +8814,7 @@
                 <w:sz w:val="24"/>
                 <w:szCs w:val="24"/>
               </w:rPr>
+              <w:lastRenderedPageBreak/>
               <w:t>Todas as informações inseridas devem passar por uma validação rigorosa para garantir a integridade e segurança dos dados.</w:t>
             </w:r>
           </w:p>
@@ -9774,7 +9780,6 @@
                 <w:sz w:val="24"/>
                 <w:szCs w:val="24"/>
               </w:rPr>
-              <w:lastRenderedPageBreak/>
               <w:t>Ações do ator</w:t>
             </w:r>
           </w:p>
@@ -9858,7 +9863,16 @@
                 <w:sz w:val="24"/>
                 <w:szCs w:val="24"/>
               </w:rPr>
-              <w:t>O sistema nega o acesso e exibe uma mensagem de erro, informando que o usuário não tem permissão para acessar esses dados.</w:t>
+              <w:t xml:space="preserve">O sistema nega o acesso e exibe uma mensagem de erro, informando que o </w:t>
+            </w:r>
+            <w:r>
+              <w:rPr>
+                <w:rFonts w:ascii="Times New Roman" w:hAnsi="Times New Roman" w:cs="Times New Roman"/>
+                <w:sz w:val="24"/>
+                <w:szCs w:val="24"/>
+              </w:rPr>
+              <w:lastRenderedPageBreak/>
+              <w:t>usuário não tem permissão para acessar esses dados.</w:t>
             </w:r>
           </w:p>
         </w:tc>
@@ -9889,6 +9903,7 @@
                 <w:sz w:val="24"/>
                 <w:szCs w:val="24"/>
               </w:rPr>
+              <w:lastRenderedPageBreak/>
               <w:t>Regras de negócio</w:t>
             </w:r>
           </w:p>
@@ -11017,8 +11032,16 @@
                 <w:sz w:val="24"/>
                 <w:szCs w:val="24"/>
               </w:rPr>
+              <w:t xml:space="preserve">O administrador tenta realizar uma ação que ele não tem permissão para </w:t>
+            </w:r>
+            <w:r>
+              <w:rPr>
+                <w:rFonts w:ascii="Times New Roman" w:hAnsi="Times New Roman" w:cs="Times New Roman"/>
+                <w:sz w:val="24"/>
+                <w:szCs w:val="24"/>
+              </w:rPr>
               <w:lastRenderedPageBreak/>
-              <w:t>O administrador tenta realizar uma ação que ele não tem permissão para fazer (por exemplo, apagar um outro usuário administrador).</w:t>
+              <w:t>fazer (por exemplo, apagar um outro usuário administrador).</w:t>
             </w:r>
           </w:p>
         </w:tc>
@@ -11045,6 +11068,7 @@
                 <w:sz w:val="24"/>
                 <w:szCs w:val="24"/>
               </w:rPr>
+              <w:lastRenderedPageBreak/>
               <w:t>O sistema nega o pedido e informa ao administrador que ele não tem permissão para executar essa ação.</w:t>
             </w:r>
           </w:p>
@@ -12122,7 +12146,6 @@
                 <w:sz w:val="24"/>
                 <w:szCs w:val="24"/>
               </w:rPr>
-              <w:lastRenderedPageBreak/>
               <w:t>Cenário de exceção</w:t>
             </w:r>
           </w:p>
@@ -12208,6 +12231,7 @@
                 <w:sz w:val="24"/>
                 <w:szCs w:val="24"/>
               </w:rPr>
+              <w:lastRenderedPageBreak/>
               <w:t>O administrador tenta editar ou remover uma postagem que ele não tem permissão para modificar.</w:t>
             </w:r>
           </w:p>
@@ -13324,7 +13348,6 @@
                 <w:sz w:val="24"/>
                 <w:szCs w:val="24"/>
               </w:rPr>
-              <w:lastRenderedPageBreak/>
               <w:t>O administrador tenta acessar logs de acesso que ele não tem permissão para ver.</w:t>
             </w:r>
           </w:p>
@@ -13383,6 +13406,7 @@
                 <w:sz w:val="24"/>
                 <w:szCs w:val="24"/>
               </w:rPr>
+              <w:lastRenderedPageBreak/>
               <w:t>Regras de negócio</w:t>
             </w:r>
           </w:p>
@@ -14337,7 +14361,6 @@
                 <w:sz w:val="24"/>
                 <w:szCs w:val="24"/>
               </w:rPr>
-              <w:lastRenderedPageBreak/>
               <w:t>O administrador utiliza ferramentas avançadas de análise, como segmentação de dados ou análise de tendências.</w:t>
             </w:r>
           </w:p>
@@ -14425,6 +14448,7 @@
                 <w:sz w:val="24"/>
                 <w:szCs w:val="24"/>
               </w:rPr>
+              <w:lastRenderedPageBreak/>
               <w:t>Ações do ator</w:t>
             </w:r>
           </w:p>
@@ -14600,6 +14624,1977 @@
                 <w:szCs w:val="24"/>
               </w:rPr>
               <w:t>Os dados analisados devem ser armazenados e tratados de acordo com as políticas de privacidade e regulamentações aplicáveis.</w:t>
+            </w:r>
+          </w:p>
+        </w:tc>
+      </w:tr>
+    </w:tbl>
+    <w:p>
+      <w:pPr>
+        <w:rPr>
+          <w:rFonts w:ascii="Times New Roman" w:hAnsi="Times New Roman" w:cs="Times New Roman"/>
+          <w:b/>
+          <w:bCs/>
+          <w:sz w:val="24"/>
+          <w:szCs w:val="24"/>
+        </w:rPr>
+      </w:pPr>
+    </w:p>
+    <w:p>
+      <w:pPr>
+        <w:rPr>
+          <w:rFonts w:ascii="Times New Roman" w:hAnsi="Times New Roman" w:cs="Times New Roman"/>
+          <w:b/>
+          <w:bCs/>
+          <w:sz w:val="24"/>
+          <w:szCs w:val="24"/>
+        </w:rPr>
+      </w:pPr>
+    </w:p>
+    <w:tbl>
+      <w:tblPr>
+        <w:tblStyle w:val="Tabelacomgrade"/>
+        <w:tblW w:w="0" w:type="auto"/>
+        <w:tblLook w:val="04A0" w:firstRow="1" w:lastRow="0" w:firstColumn="1" w:lastColumn="0" w:noHBand="0" w:noVBand="1"/>
+      </w:tblPr>
+      <w:tblGrid>
+        <w:gridCol w:w="4247"/>
+        <w:gridCol w:w="4247"/>
+      </w:tblGrid>
+      <w:tr>
+        <w:tc>
+          <w:tcPr>
+            <w:tcW w:w="8494" w:type="dxa"/>
+            <w:gridSpan w:val="2"/>
+            <w:shd w:val="clear" w:color="auto" w:fill="B4C6E7" w:themeFill="accent1" w:themeFillTint="66"/>
+          </w:tcPr>
+          <w:p>
+            <w:pPr>
+              <w:jc w:val="center"/>
+              <w:rPr>
+                <w:rFonts w:ascii="Times New Roman" w:hAnsi="Times New Roman" w:cs="Times New Roman"/>
+                <w:b/>
+                <w:bCs/>
+                <w:sz w:val="24"/>
+                <w:szCs w:val="24"/>
+              </w:rPr>
+            </w:pPr>
+            <w:r>
+              <w:rPr>
+                <w:rFonts w:ascii="Times New Roman" w:hAnsi="Times New Roman" w:cs="Times New Roman"/>
+                <w:b/>
+                <w:bCs/>
+                <w:sz w:val="24"/>
+                <w:szCs w:val="24"/>
+              </w:rPr>
+              <w:t>Caso de uso 00</w:t>
+            </w:r>
+            <w:r>
+              <w:rPr>
+                <w:rFonts w:ascii="Times New Roman" w:hAnsi="Times New Roman" w:cs="Times New Roman"/>
+                <w:b/>
+                <w:bCs/>
+                <w:sz w:val="24"/>
+                <w:szCs w:val="24"/>
+              </w:rPr>
+              <w:t>9</w:t>
+            </w:r>
+            <w:r>
+              <w:rPr>
+                <w:rFonts w:ascii="Times New Roman" w:hAnsi="Times New Roman" w:cs="Times New Roman"/>
+                <w:b/>
+                <w:bCs/>
+                <w:sz w:val="24"/>
+                <w:szCs w:val="24"/>
+              </w:rPr>
+              <w:t xml:space="preserve"> – </w:t>
+            </w:r>
+            <w:r>
+              <w:rPr>
+                <w:rFonts w:ascii="Times New Roman" w:hAnsi="Times New Roman" w:cs="Times New Roman"/>
+                <w:b/>
+                <w:bCs/>
+                <w:sz w:val="24"/>
+                <w:szCs w:val="24"/>
+              </w:rPr>
+              <w:t>Seguir Usuário</w:t>
+            </w:r>
+          </w:p>
+        </w:tc>
+      </w:tr>
+      <w:tr>
+        <w:tc>
+          <w:tcPr>
+            <w:tcW w:w="4247" w:type="dxa"/>
+          </w:tcPr>
+          <w:p>
+            <w:pPr>
+              <w:rPr>
+                <w:rFonts w:ascii="Times New Roman" w:hAnsi="Times New Roman" w:cs="Times New Roman"/>
+                <w:sz w:val="24"/>
+                <w:szCs w:val="24"/>
+              </w:rPr>
+            </w:pPr>
+            <w:r>
+              <w:rPr>
+                <w:rFonts w:ascii="Times New Roman" w:hAnsi="Times New Roman" w:cs="Times New Roman"/>
+                <w:sz w:val="24"/>
+                <w:szCs w:val="24"/>
+              </w:rPr>
+              <w:t>Ator principal</w:t>
+            </w:r>
+          </w:p>
+        </w:tc>
+        <w:tc>
+          <w:tcPr>
+            <w:tcW w:w="4247" w:type="dxa"/>
+          </w:tcPr>
+          <w:p>
+            <w:pPr>
+              <w:rPr>
+                <w:rFonts w:ascii="Times New Roman" w:hAnsi="Times New Roman" w:cs="Times New Roman"/>
+                <w:sz w:val="24"/>
+                <w:szCs w:val="24"/>
+              </w:rPr>
+            </w:pPr>
+            <w:r>
+              <w:rPr>
+                <w:rFonts w:ascii="Times New Roman" w:hAnsi="Times New Roman" w:cs="Times New Roman"/>
+                <w:sz w:val="24"/>
+                <w:szCs w:val="24"/>
+              </w:rPr>
+              <w:t>Usuário</w:t>
+            </w:r>
+          </w:p>
+        </w:tc>
+      </w:tr>
+      <w:tr>
+        <w:tc>
+          <w:tcPr>
+            <w:tcW w:w="4247" w:type="dxa"/>
+          </w:tcPr>
+          <w:p>
+            <w:pPr>
+              <w:rPr>
+                <w:rFonts w:ascii="Times New Roman" w:hAnsi="Times New Roman" w:cs="Times New Roman"/>
+                <w:sz w:val="24"/>
+                <w:szCs w:val="24"/>
+              </w:rPr>
+            </w:pPr>
+          </w:p>
+        </w:tc>
+        <w:tc>
+          <w:tcPr>
+            <w:tcW w:w="4247" w:type="dxa"/>
+          </w:tcPr>
+          <w:p>
+            <w:pPr>
+              <w:rPr>
+                <w:rFonts w:ascii="Times New Roman" w:hAnsi="Times New Roman" w:cs="Times New Roman"/>
+                <w:sz w:val="24"/>
+                <w:szCs w:val="24"/>
+              </w:rPr>
+            </w:pPr>
+          </w:p>
+        </w:tc>
+      </w:tr>
+      <w:tr>
+        <w:tc>
+          <w:tcPr>
+            <w:tcW w:w="4247" w:type="dxa"/>
+          </w:tcPr>
+          <w:p>
+            <w:pPr>
+              <w:rPr>
+                <w:rFonts w:ascii="Times New Roman" w:hAnsi="Times New Roman" w:cs="Times New Roman"/>
+                <w:sz w:val="24"/>
+                <w:szCs w:val="24"/>
+              </w:rPr>
+            </w:pPr>
+            <w:r>
+              <w:rPr>
+                <w:rFonts w:ascii="Times New Roman" w:hAnsi="Times New Roman" w:cs="Times New Roman"/>
+                <w:sz w:val="24"/>
+                <w:szCs w:val="24"/>
+              </w:rPr>
+              <w:t>Resumo</w:t>
+            </w:r>
+          </w:p>
+        </w:tc>
+        <w:tc>
+          <w:tcPr>
+            <w:tcW w:w="4247" w:type="dxa"/>
+          </w:tcPr>
+          <w:p>
+            <w:pPr>
+              <w:rPr>
+                <w:rFonts w:ascii="Times New Roman" w:hAnsi="Times New Roman" w:cs="Times New Roman"/>
+                <w:sz w:val="24"/>
+                <w:szCs w:val="24"/>
+              </w:rPr>
+            </w:pPr>
+            <w:r>
+              <w:rPr>
+                <w:rFonts w:ascii="Times New Roman" w:hAnsi="Times New Roman" w:cs="Times New Roman"/>
+                <w:sz w:val="24"/>
+                <w:szCs w:val="24"/>
+              </w:rPr>
+              <w:t>Este caso de uso descreve a funcionalidade onde um usuário segue outro usuário para começar a receber atualizações deste em seu feed.</w:t>
+            </w:r>
+          </w:p>
+        </w:tc>
+      </w:tr>
+      <w:tr>
+        <w:tc>
+          <w:tcPr>
+            <w:tcW w:w="4247" w:type="dxa"/>
+          </w:tcPr>
+          <w:p>
+            <w:pPr>
+              <w:rPr>
+                <w:rFonts w:ascii="Times New Roman" w:hAnsi="Times New Roman" w:cs="Times New Roman"/>
+                <w:sz w:val="24"/>
+                <w:szCs w:val="24"/>
+              </w:rPr>
+            </w:pPr>
+          </w:p>
+        </w:tc>
+        <w:tc>
+          <w:tcPr>
+            <w:tcW w:w="4247" w:type="dxa"/>
+          </w:tcPr>
+          <w:p>
+            <w:pPr>
+              <w:rPr>
+                <w:rFonts w:ascii="Times New Roman" w:hAnsi="Times New Roman" w:cs="Times New Roman"/>
+                <w:sz w:val="24"/>
+                <w:szCs w:val="24"/>
+              </w:rPr>
+            </w:pPr>
+          </w:p>
+        </w:tc>
+      </w:tr>
+      <w:tr>
+        <w:trPr>
+          <w:trHeight w:val="96"/>
+        </w:trPr>
+        <w:tc>
+          <w:tcPr>
+            <w:tcW w:w="4247" w:type="dxa"/>
+          </w:tcPr>
+          <w:p>
+            <w:pPr>
+              <w:rPr>
+                <w:rFonts w:ascii="Times New Roman" w:hAnsi="Times New Roman" w:cs="Times New Roman"/>
+                <w:sz w:val="24"/>
+                <w:szCs w:val="24"/>
+              </w:rPr>
+            </w:pPr>
+            <w:r>
+              <w:rPr>
+                <w:rFonts w:ascii="Times New Roman" w:hAnsi="Times New Roman" w:cs="Times New Roman"/>
+                <w:sz w:val="24"/>
+                <w:szCs w:val="24"/>
+              </w:rPr>
+              <w:t>Pré-condições</w:t>
+            </w:r>
+          </w:p>
+        </w:tc>
+        <w:tc>
+          <w:tcPr>
+            <w:tcW w:w="4247" w:type="dxa"/>
+          </w:tcPr>
+          <w:p>
+            <w:pPr>
+              <w:rPr>
+                <w:rFonts w:ascii="Times New Roman" w:hAnsi="Times New Roman" w:cs="Times New Roman"/>
+                <w:sz w:val="24"/>
+                <w:szCs w:val="24"/>
+              </w:rPr>
+            </w:pPr>
+            <w:r>
+              <w:rPr>
+                <w:rFonts w:ascii="Times New Roman" w:hAnsi="Times New Roman" w:cs="Times New Roman"/>
+                <w:sz w:val="24"/>
+                <w:szCs w:val="24"/>
+              </w:rPr>
+              <w:t>O usuário está logado na plataforma.</w:t>
+            </w:r>
+          </w:p>
+        </w:tc>
+      </w:tr>
+      <w:tr>
+        <w:tc>
+          <w:tcPr>
+            <w:tcW w:w="4247" w:type="dxa"/>
+          </w:tcPr>
+          <w:p>
+            <w:pPr>
+              <w:rPr>
+                <w:rFonts w:ascii="Times New Roman" w:hAnsi="Times New Roman" w:cs="Times New Roman"/>
+                <w:sz w:val="24"/>
+                <w:szCs w:val="24"/>
+              </w:rPr>
+            </w:pPr>
+          </w:p>
+        </w:tc>
+        <w:tc>
+          <w:tcPr>
+            <w:tcW w:w="4247" w:type="dxa"/>
+          </w:tcPr>
+          <w:p>
+            <w:pPr>
+              <w:rPr>
+                <w:rFonts w:ascii="Times New Roman" w:hAnsi="Times New Roman" w:cs="Times New Roman"/>
+                <w:sz w:val="24"/>
+                <w:szCs w:val="24"/>
+              </w:rPr>
+            </w:pPr>
+          </w:p>
+        </w:tc>
+      </w:tr>
+      <w:tr>
+        <w:tc>
+          <w:tcPr>
+            <w:tcW w:w="4247" w:type="dxa"/>
+          </w:tcPr>
+          <w:p>
+            <w:pPr>
+              <w:rPr>
+                <w:rFonts w:ascii="Times New Roman" w:hAnsi="Times New Roman" w:cs="Times New Roman"/>
+                <w:sz w:val="24"/>
+                <w:szCs w:val="24"/>
+              </w:rPr>
+            </w:pPr>
+            <w:r>
+              <w:rPr>
+                <w:rFonts w:ascii="Times New Roman" w:hAnsi="Times New Roman" w:cs="Times New Roman"/>
+                <w:sz w:val="24"/>
+                <w:szCs w:val="24"/>
+              </w:rPr>
+              <w:t>Pós-condições</w:t>
+            </w:r>
+          </w:p>
+        </w:tc>
+        <w:tc>
+          <w:tcPr>
+            <w:tcW w:w="4247" w:type="dxa"/>
+          </w:tcPr>
+          <w:p>
+            <w:pPr>
+              <w:rPr>
+                <w:rFonts w:ascii="Times New Roman" w:hAnsi="Times New Roman" w:cs="Times New Roman"/>
+                <w:sz w:val="24"/>
+                <w:szCs w:val="24"/>
+              </w:rPr>
+            </w:pPr>
+            <w:r>
+              <w:rPr>
+                <w:rFonts w:ascii="Times New Roman" w:hAnsi="Times New Roman" w:cs="Times New Roman"/>
+                <w:sz w:val="24"/>
+                <w:szCs w:val="24"/>
+              </w:rPr>
+              <w:t>O usuário seguido é adicionado à lista de seguindo do usuário que realizou a ação, e suas futuras postagens aparecerão no feed do seguidor.</w:t>
+            </w:r>
+          </w:p>
+        </w:tc>
+      </w:tr>
+      <w:tr>
+        <w:tc>
+          <w:tcPr>
+            <w:tcW w:w="4247" w:type="dxa"/>
+          </w:tcPr>
+          <w:p>
+            <w:pPr>
+              <w:rPr>
+                <w:rFonts w:ascii="Times New Roman" w:hAnsi="Times New Roman" w:cs="Times New Roman"/>
+                <w:sz w:val="24"/>
+                <w:szCs w:val="24"/>
+              </w:rPr>
+            </w:pPr>
+          </w:p>
+        </w:tc>
+        <w:tc>
+          <w:tcPr>
+            <w:tcW w:w="4247" w:type="dxa"/>
+          </w:tcPr>
+          <w:p>
+            <w:pPr>
+              <w:rPr>
+                <w:rFonts w:ascii="Times New Roman" w:hAnsi="Times New Roman" w:cs="Times New Roman"/>
+                <w:sz w:val="24"/>
+                <w:szCs w:val="24"/>
+              </w:rPr>
+            </w:pPr>
+          </w:p>
+        </w:tc>
+      </w:tr>
+      <w:tr>
+        <w:tc>
+          <w:tcPr>
+            <w:tcW w:w="8494" w:type="dxa"/>
+            <w:gridSpan w:val="2"/>
+            <w:shd w:val="clear" w:color="auto" w:fill="B4C6E7" w:themeFill="accent1" w:themeFillTint="66"/>
+          </w:tcPr>
+          <w:p>
+            <w:pPr>
+              <w:jc w:val="center"/>
+              <w:rPr>
+                <w:rFonts w:ascii="Times New Roman" w:hAnsi="Times New Roman" w:cs="Times New Roman"/>
+                <w:b/>
+                <w:bCs/>
+                <w:sz w:val="24"/>
+                <w:szCs w:val="24"/>
+              </w:rPr>
+            </w:pPr>
+            <w:r>
+              <w:rPr>
+                <w:rFonts w:ascii="Times New Roman" w:hAnsi="Times New Roman" w:cs="Times New Roman"/>
+                <w:b/>
+                <w:bCs/>
+                <w:sz w:val="24"/>
+                <w:szCs w:val="24"/>
+              </w:rPr>
+              <w:t>Cenário principal</w:t>
+            </w:r>
+          </w:p>
+        </w:tc>
+      </w:tr>
+      <w:tr>
+        <w:tc>
+          <w:tcPr>
+            <w:tcW w:w="4247" w:type="dxa"/>
+          </w:tcPr>
+          <w:p>
+            <w:pPr>
+              <w:jc w:val="center"/>
+              <w:rPr>
+                <w:rFonts w:ascii="Times New Roman" w:hAnsi="Times New Roman" w:cs="Times New Roman"/>
+                <w:b/>
+                <w:bCs/>
+                <w:sz w:val="24"/>
+                <w:szCs w:val="24"/>
+              </w:rPr>
+            </w:pPr>
+            <w:r>
+              <w:rPr>
+                <w:rFonts w:ascii="Times New Roman" w:hAnsi="Times New Roman" w:cs="Times New Roman"/>
+                <w:b/>
+                <w:bCs/>
+                <w:sz w:val="24"/>
+                <w:szCs w:val="24"/>
+              </w:rPr>
+              <w:t>Ações do ator</w:t>
+            </w:r>
+          </w:p>
+        </w:tc>
+        <w:tc>
+          <w:tcPr>
+            <w:tcW w:w="4247" w:type="dxa"/>
+          </w:tcPr>
+          <w:p>
+            <w:pPr>
+              <w:jc w:val="center"/>
+              <w:rPr>
+                <w:rFonts w:ascii="Times New Roman" w:hAnsi="Times New Roman" w:cs="Times New Roman"/>
+                <w:b/>
+                <w:bCs/>
+                <w:sz w:val="24"/>
+                <w:szCs w:val="24"/>
+              </w:rPr>
+            </w:pPr>
+            <w:r>
+              <w:rPr>
+                <w:rFonts w:ascii="Times New Roman" w:hAnsi="Times New Roman" w:cs="Times New Roman"/>
+                <w:b/>
+                <w:bCs/>
+                <w:sz w:val="24"/>
+                <w:szCs w:val="24"/>
+              </w:rPr>
+              <w:t>Ações do sistema</w:t>
+            </w:r>
+          </w:p>
+        </w:tc>
+      </w:tr>
+      <w:tr>
+        <w:tc>
+          <w:tcPr>
+            <w:tcW w:w="4247" w:type="dxa"/>
+          </w:tcPr>
+          <w:p>
+            <w:pPr>
+              <w:pStyle w:val="PargrafodaLista"/>
+              <w:numPr>
+                <w:ilvl w:val="0"/>
+                <w:numId w:val="128"/>
+              </w:numPr>
+              <w:rPr>
+                <w:rFonts w:ascii="Times New Roman" w:hAnsi="Times New Roman" w:cs="Times New Roman"/>
+                <w:sz w:val="24"/>
+                <w:szCs w:val="24"/>
+              </w:rPr>
+            </w:pPr>
+            <w:r>
+              <w:rPr>
+                <w:rFonts w:ascii="Times New Roman" w:hAnsi="Times New Roman" w:cs="Times New Roman"/>
+                <w:sz w:val="24"/>
+                <w:szCs w:val="24"/>
+              </w:rPr>
+              <w:t>O usuário navega pelo perfil de outro usuário.</w:t>
+            </w:r>
+          </w:p>
+        </w:tc>
+        <w:tc>
+          <w:tcPr>
+            <w:tcW w:w="4247" w:type="dxa"/>
+          </w:tcPr>
+          <w:p>
+            <w:pPr>
+              <w:pStyle w:val="PargrafodaLista"/>
+              <w:numPr>
+                <w:ilvl w:val="0"/>
+                <w:numId w:val="128"/>
+              </w:numPr>
+              <w:rPr>
+                <w:rFonts w:ascii="Times New Roman" w:hAnsi="Times New Roman" w:cs="Times New Roman"/>
+                <w:sz w:val="24"/>
+                <w:szCs w:val="24"/>
+              </w:rPr>
+            </w:pPr>
+            <w:r>
+              <w:rPr>
+                <w:rFonts w:ascii="Times New Roman" w:hAnsi="Times New Roman" w:cs="Times New Roman"/>
+                <w:sz w:val="24"/>
+                <w:szCs w:val="24"/>
+              </w:rPr>
+              <w:t>O sistema exibe o perfil, incluindo um botão para seguir.</w:t>
+            </w:r>
+          </w:p>
+        </w:tc>
+      </w:tr>
+      <w:tr>
+        <w:tc>
+          <w:tcPr>
+            <w:tcW w:w="4247" w:type="dxa"/>
+          </w:tcPr>
+          <w:p>
+            <w:pPr>
+              <w:pStyle w:val="PargrafodaLista"/>
+              <w:numPr>
+                <w:ilvl w:val="0"/>
+                <w:numId w:val="128"/>
+              </w:numPr>
+              <w:rPr>
+                <w:rFonts w:ascii="Times New Roman" w:hAnsi="Times New Roman" w:cs="Times New Roman"/>
+                <w:sz w:val="24"/>
+                <w:szCs w:val="24"/>
+              </w:rPr>
+            </w:pPr>
+            <w:r>
+              <w:rPr>
+                <w:rFonts w:ascii="Times New Roman" w:hAnsi="Times New Roman" w:cs="Times New Roman"/>
+                <w:sz w:val="24"/>
+                <w:szCs w:val="24"/>
+              </w:rPr>
+              <w:t>O usuário clica no botão "Seguir".</w:t>
+            </w:r>
+          </w:p>
+        </w:tc>
+        <w:tc>
+          <w:tcPr>
+            <w:tcW w:w="4247" w:type="dxa"/>
+          </w:tcPr>
+          <w:p>
+            <w:pPr>
+              <w:pStyle w:val="PargrafodaLista"/>
+              <w:numPr>
+                <w:ilvl w:val="0"/>
+                <w:numId w:val="128"/>
+              </w:numPr>
+              <w:rPr>
+                <w:rFonts w:ascii="Times New Roman" w:hAnsi="Times New Roman" w:cs="Times New Roman"/>
+                <w:sz w:val="24"/>
+                <w:szCs w:val="24"/>
+              </w:rPr>
+            </w:pPr>
+            <w:r>
+              <w:rPr>
+                <w:rFonts w:ascii="Times New Roman" w:hAnsi="Times New Roman" w:cs="Times New Roman"/>
+                <w:sz w:val="24"/>
+                <w:szCs w:val="24"/>
+              </w:rPr>
+              <w:t>O sistema registra essa ação, adicionando o perfil visitado à lista de usuários seguidos do ator.</w:t>
+            </w:r>
+          </w:p>
+        </w:tc>
+      </w:tr>
+      <w:tr>
+        <w:tc>
+          <w:tcPr>
+            <w:tcW w:w="8494" w:type="dxa"/>
+            <w:gridSpan w:val="2"/>
+            <w:shd w:val="clear" w:color="auto" w:fill="B4C6E7" w:themeFill="accent1" w:themeFillTint="66"/>
+          </w:tcPr>
+          <w:p>
+            <w:pPr>
+              <w:jc w:val="center"/>
+              <w:rPr>
+                <w:rFonts w:ascii="Times New Roman" w:hAnsi="Times New Roman" w:cs="Times New Roman"/>
+                <w:b/>
+                <w:bCs/>
+                <w:sz w:val="24"/>
+                <w:szCs w:val="24"/>
+              </w:rPr>
+            </w:pPr>
+            <w:r>
+              <w:rPr>
+                <w:rFonts w:ascii="Times New Roman" w:hAnsi="Times New Roman" w:cs="Times New Roman"/>
+                <w:b/>
+                <w:bCs/>
+                <w:sz w:val="24"/>
+                <w:szCs w:val="24"/>
+              </w:rPr>
+              <w:t>Restrições</w:t>
+            </w:r>
+          </w:p>
+        </w:tc>
+      </w:tr>
+      <w:tr>
+        <w:tc>
+          <w:tcPr>
+            <w:tcW w:w="4247" w:type="dxa"/>
+          </w:tcPr>
+          <w:p>
+            <w:pPr>
+              <w:rPr>
+                <w:rFonts w:ascii="Times New Roman" w:hAnsi="Times New Roman" w:cs="Times New Roman"/>
+                <w:sz w:val="24"/>
+                <w:szCs w:val="24"/>
+              </w:rPr>
+            </w:pPr>
+          </w:p>
+        </w:tc>
+        <w:tc>
+          <w:tcPr>
+            <w:tcW w:w="4247" w:type="dxa"/>
+          </w:tcPr>
+          <w:p>
+            <w:pPr>
+              <w:jc w:val="center"/>
+              <w:rPr>
+                <w:rFonts w:ascii="Times New Roman" w:hAnsi="Times New Roman" w:cs="Times New Roman"/>
+                <w:b/>
+                <w:bCs/>
+                <w:sz w:val="24"/>
+                <w:szCs w:val="24"/>
+              </w:rPr>
+            </w:pPr>
+            <w:r>
+              <w:rPr>
+                <w:rFonts w:ascii="Times New Roman" w:hAnsi="Times New Roman" w:cs="Times New Roman"/>
+                <w:b/>
+                <w:bCs/>
+                <w:sz w:val="24"/>
+                <w:szCs w:val="24"/>
+              </w:rPr>
+              <w:t>Ações do sistema</w:t>
+            </w:r>
+          </w:p>
+        </w:tc>
+      </w:tr>
+      <w:tr>
+        <w:tc>
+          <w:tcPr>
+            <w:tcW w:w="4247" w:type="dxa"/>
+          </w:tcPr>
+          <w:p>
+            <w:pPr>
+              <w:rPr>
+                <w:rFonts w:ascii="Times New Roman" w:hAnsi="Times New Roman" w:cs="Times New Roman"/>
+                <w:sz w:val="24"/>
+                <w:szCs w:val="24"/>
+              </w:rPr>
+            </w:pPr>
+          </w:p>
+        </w:tc>
+        <w:tc>
+          <w:tcPr>
+            <w:tcW w:w="4247" w:type="dxa"/>
+          </w:tcPr>
+          <w:p>
+            <w:pPr>
+              <w:rPr>
+                <w:rFonts w:ascii="Times New Roman" w:hAnsi="Times New Roman" w:cs="Times New Roman"/>
+                <w:sz w:val="24"/>
+                <w:szCs w:val="24"/>
+              </w:rPr>
+            </w:pPr>
+            <w:r>
+              <w:rPr>
+                <w:rFonts w:ascii="Times New Roman" w:hAnsi="Times New Roman" w:cs="Times New Roman"/>
+                <w:sz w:val="24"/>
+                <w:szCs w:val="24"/>
+              </w:rPr>
+              <w:t>O sistema deve verificar se o usuário já segue o outro antes de adicionar à lista de seguindo.</w:t>
+            </w:r>
+          </w:p>
+        </w:tc>
+      </w:tr>
+      <w:tr>
+        <w:tc>
+          <w:tcPr>
+            <w:tcW w:w="8494" w:type="dxa"/>
+            <w:gridSpan w:val="2"/>
+            <w:shd w:val="clear" w:color="auto" w:fill="B4C6E7" w:themeFill="accent1" w:themeFillTint="66"/>
+          </w:tcPr>
+          <w:p>
+            <w:pPr>
+              <w:jc w:val="center"/>
+              <w:rPr>
+                <w:rFonts w:ascii="Times New Roman" w:hAnsi="Times New Roman" w:cs="Times New Roman"/>
+                <w:b/>
+                <w:bCs/>
+                <w:sz w:val="24"/>
+                <w:szCs w:val="24"/>
+              </w:rPr>
+            </w:pPr>
+            <w:r>
+              <w:rPr>
+                <w:rFonts w:ascii="Times New Roman" w:hAnsi="Times New Roman" w:cs="Times New Roman"/>
+                <w:b/>
+                <w:bCs/>
+                <w:sz w:val="24"/>
+                <w:szCs w:val="24"/>
+              </w:rPr>
+              <w:t>Cenário alternativo</w:t>
+            </w:r>
+          </w:p>
+        </w:tc>
+      </w:tr>
+      <w:tr>
+        <w:tc>
+          <w:tcPr>
+            <w:tcW w:w="8494" w:type="dxa"/>
+            <w:gridSpan w:val="2"/>
+          </w:tcPr>
+          <w:p>
+            <w:pPr>
+              <w:pStyle w:val="PargrafodaLista"/>
+              <w:tabs>
+                <w:tab w:val="left" w:pos="1815"/>
+              </w:tabs>
+              <w:ind w:left="360"/>
+              <w:rPr>
+                <w:rFonts w:ascii="Times New Roman" w:hAnsi="Times New Roman" w:cs="Times New Roman"/>
+                <w:sz w:val="24"/>
+                <w:szCs w:val="24"/>
+              </w:rPr>
+            </w:pPr>
+            <w:r>
+              <w:rPr>
+                <w:rFonts w:ascii="Times New Roman" w:hAnsi="Times New Roman" w:cs="Times New Roman"/>
+                <w:sz w:val="24"/>
+                <w:szCs w:val="24"/>
+              </w:rPr>
+              <w:tab/>
+            </w:r>
+            <w:r>
+              <w:rPr>
+                <w:rFonts w:ascii="Times New Roman" w:hAnsi="Times New Roman" w:cs="Times New Roman"/>
+                <w:sz w:val="24"/>
+                <w:szCs w:val="24"/>
+              </w:rPr>
+              <w:t>Nenhum cenário alternativo relevante.</w:t>
+            </w:r>
+          </w:p>
+        </w:tc>
+      </w:tr>
+      <w:tr>
+        <w:tc>
+          <w:tcPr>
+            <w:tcW w:w="8494" w:type="dxa"/>
+            <w:gridSpan w:val="2"/>
+            <w:shd w:val="clear" w:color="auto" w:fill="B4C6E7" w:themeFill="accent1" w:themeFillTint="66"/>
+          </w:tcPr>
+          <w:p>
+            <w:pPr>
+              <w:jc w:val="center"/>
+              <w:rPr>
+                <w:rFonts w:ascii="Times New Roman" w:hAnsi="Times New Roman" w:cs="Times New Roman"/>
+                <w:b/>
+                <w:bCs/>
+                <w:sz w:val="24"/>
+                <w:szCs w:val="24"/>
+              </w:rPr>
+            </w:pPr>
+            <w:r>
+              <w:rPr>
+                <w:rFonts w:ascii="Times New Roman" w:hAnsi="Times New Roman" w:cs="Times New Roman"/>
+                <w:b/>
+                <w:bCs/>
+                <w:sz w:val="24"/>
+                <w:szCs w:val="24"/>
+              </w:rPr>
+              <w:t>Cenário de exceção</w:t>
+            </w:r>
+          </w:p>
+        </w:tc>
+      </w:tr>
+      <w:tr>
+        <w:tc>
+          <w:tcPr>
+            <w:tcW w:w="4247" w:type="dxa"/>
+          </w:tcPr>
+          <w:p>
+            <w:pPr>
+              <w:jc w:val="center"/>
+              <w:rPr>
+                <w:rFonts w:ascii="Times New Roman" w:hAnsi="Times New Roman" w:cs="Times New Roman"/>
+                <w:b/>
+                <w:bCs/>
+                <w:sz w:val="24"/>
+                <w:szCs w:val="24"/>
+              </w:rPr>
+            </w:pPr>
+            <w:r>
+              <w:rPr>
+                <w:rFonts w:ascii="Times New Roman" w:hAnsi="Times New Roman" w:cs="Times New Roman"/>
+                <w:b/>
+                <w:bCs/>
+                <w:sz w:val="24"/>
+                <w:szCs w:val="24"/>
+              </w:rPr>
+              <w:t>Ações do ator</w:t>
+            </w:r>
+          </w:p>
+        </w:tc>
+        <w:tc>
+          <w:tcPr>
+            <w:tcW w:w="4247" w:type="dxa"/>
+          </w:tcPr>
+          <w:p>
+            <w:pPr>
+              <w:jc w:val="center"/>
+              <w:rPr>
+                <w:rFonts w:ascii="Times New Roman" w:hAnsi="Times New Roman" w:cs="Times New Roman"/>
+                <w:b/>
+                <w:bCs/>
+                <w:sz w:val="24"/>
+                <w:szCs w:val="24"/>
+              </w:rPr>
+            </w:pPr>
+            <w:r>
+              <w:rPr>
+                <w:rFonts w:ascii="Times New Roman" w:hAnsi="Times New Roman" w:cs="Times New Roman"/>
+                <w:b/>
+                <w:bCs/>
+                <w:sz w:val="24"/>
+                <w:szCs w:val="24"/>
+              </w:rPr>
+              <w:t>Ações do sistema</w:t>
+            </w:r>
+          </w:p>
+        </w:tc>
+      </w:tr>
+      <w:tr>
+        <w:tc>
+          <w:tcPr>
+            <w:tcW w:w="4247" w:type="dxa"/>
+          </w:tcPr>
+          <w:p>
+            <w:pPr>
+              <w:pStyle w:val="PargrafodaLista"/>
+              <w:numPr>
+                <w:ilvl w:val="0"/>
+                <w:numId w:val="129"/>
+              </w:numPr>
+              <w:rPr>
+                <w:rFonts w:ascii="Times New Roman" w:hAnsi="Times New Roman" w:cs="Times New Roman"/>
+                <w:sz w:val="24"/>
+                <w:szCs w:val="24"/>
+              </w:rPr>
+            </w:pPr>
+            <w:r>
+              <w:rPr>
+                <w:rFonts w:ascii="Times New Roman" w:hAnsi="Times New Roman" w:cs="Times New Roman"/>
+                <w:sz w:val="24"/>
+                <w:szCs w:val="24"/>
+              </w:rPr>
+              <w:t>O usuário tenta seguir um perfil que ele já segue.</w:t>
+            </w:r>
+          </w:p>
+        </w:tc>
+        <w:tc>
+          <w:tcPr>
+            <w:tcW w:w="4247" w:type="dxa"/>
+          </w:tcPr>
+          <w:p>
+            <w:pPr>
+              <w:pStyle w:val="PargrafodaLista"/>
+              <w:numPr>
+                <w:ilvl w:val="0"/>
+                <w:numId w:val="129"/>
+              </w:numPr>
+              <w:rPr>
+                <w:rFonts w:ascii="Times New Roman" w:hAnsi="Times New Roman" w:cs="Times New Roman"/>
+                <w:sz w:val="24"/>
+                <w:szCs w:val="24"/>
+              </w:rPr>
+            </w:pPr>
+            <w:r>
+              <w:rPr>
+                <w:rFonts w:ascii="Times New Roman" w:hAnsi="Times New Roman" w:cs="Times New Roman"/>
+                <w:sz w:val="24"/>
+                <w:szCs w:val="24"/>
+              </w:rPr>
+              <w:t>O sistema não realiza a ação e pode exibir uma mensagem indicando que o perfil já é seguido.</w:t>
+            </w:r>
+          </w:p>
+        </w:tc>
+      </w:tr>
+      <w:tr>
+        <w:tc>
+          <w:tcPr>
+            <w:tcW w:w="8494" w:type="dxa"/>
+            <w:gridSpan w:val="2"/>
+            <w:shd w:val="clear" w:color="auto" w:fill="B4C6E7" w:themeFill="accent1" w:themeFillTint="66"/>
+          </w:tcPr>
+          <w:p>
+            <w:pPr>
+              <w:jc w:val="center"/>
+              <w:rPr>
+                <w:rFonts w:ascii="Times New Roman" w:hAnsi="Times New Roman" w:cs="Times New Roman"/>
+                <w:b/>
+                <w:bCs/>
+                <w:sz w:val="24"/>
+                <w:szCs w:val="24"/>
+              </w:rPr>
+            </w:pPr>
+            <w:r>
+              <w:rPr>
+                <w:rFonts w:ascii="Times New Roman" w:hAnsi="Times New Roman" w:cs="Times New Roman"/>
+                <w:b/>
+                <w:bCs/>
+                <w:sz w:val="24"/>
+                <w:szCs w:val="24"/>
+              </w:rPr>
+              <w:t>Regras de negócio</w:t>
+            </w:r>
+          </w:p>
+        </w:tc>
+      </w:tr>
+      <w:tr>
+        <w:tc>
+          <w:tcPr>
+            <w:tcW w:w="8494" w:type="dxa"/>
+            <w:gridSpan w:val="2"/>
+          </w:tcPr>
+          <w:p>
+            <w:pPr>
+              <w:pStyle w:val="PargrafodaLista"/>
+              <w:numPr>
+                <w:ilvl w:val="0"/>
+                <w:numId w:val="130"/>
+              </w:numPr>
+              <w:rPr>
+                <w:rFonts w:ascii="Times New Roman" w:hAnsi="Times New Roman" w:cs="Times New Roman"/>
+                <w:sz w:val="24"/>
+                <w:szCs w:val="24"/>
+              </w:rPr>
+            </w:pPr>
+            <w:r>
+              <w:rPr>
+                <w:rFonts w:ascii="Times New Roman" w:hAnsi="Times New Roman" w:cs="Times New Roman"/>
+                <w:sz w:val="24"/>
+                <w:szCs w:val="24"/>
+              </w:rPr>
+              <w:t>Um usuário não pode seguir a si mesmo.</w:t>
+            </w:r>
+          </w:p>
+        </w:tc>
+      </w:tr>
+    </w:tbl>
+    <w:p>
+      <w:pPr>
+        <w:rPr>
+          <w:rFonts w:ascii="Times New Roman" w:hAnsi="Times New Roman" w:cs="Times New Roman"/>
+          <w:b/>
+          <w:bCs/>
+          <w:sz w:val="24"/>
+          <w:szCs w:val="24"/>
+        </w:rPr>
+      </w:pPr>
+    </w:p>
+    <w:p>
+      <w:pPr>
+        <w:rPr>
+          <w:rFonts w:ascii="Times New Roman" w:hAnsi="Times New Roman" w:cs="Times New Roman"/>
+          <w:b/>
+          <w:bCs/>
+          <w:sz w:val="24"/>
+          <w:szCs w:val="24"/>
+        </w:rPr>
+      </w:pPr>
+    </w:p>
+    <w:tbl>
+      <w:tblPr>
+        <w:tblStyle w:val="Tabelacomgrade"/>
+        <w:tblW w:w="0" w:type="auto"/>
+        <w:tblLook w:val="04A0" w:firstRow="1" w:lastRow="0" w:firstColumn="1" w:lastColumn="0" w:noHBand="0" w:noVBand="1"/>
+      </w:tblPr>
+      <w:tblGrid>
+        <w:gridCol w:w="4247"/>
+        <w:gridCol w:w="4247"/>
+      </w:tblGrid>
+      <w:tr>
+        <w:tc>
+          <w:tcPr>
+            <w:tcW w:w="8494" w:type="dxa"/>
+            <w:gridSpan w:val="2"/>
+            <w:shd w:val="clear" w:color="auto" w:fill="B4C6E7" w:themeFill="accent1" w:themeFillTint="66"/>
+          </w:tcPr>
+          <w:p>
+            <w:pPr>
+              <w:jc w:val="center"/>
+              <w:rPr>
+                <w:rFonts w:ascii="Times New Roman" w:hAnsi="Times New Roman" w:cs="Times New Roman"/>
+                <w:b/>
+                <w:bCs/>
+                <w:sz w:val="24"/>
+                <w:szCs w:val="24"/>
+              </w:rPr>
+            </w:pPr>
+            <w:r>
+              <w:rPr>
+                <w:rFonts w:ascii="Times New Roman" w:hAnsi="Times New Roman" w:cs="Times New Roman"/>
+                <w:b/>
+                <w:bCs/>
+                <w:sz w:val="24"/>
+                <w:szCs w:val="24"/>
+              </w:rPr>
+              <w:t>Caso de uso 0</w:t>
+            </w:r>
+            <w:r>
+              <w:rPr>
+                <w:rFonts w:ascii="Times New Roman" w:hAnsi="Times New Roman" w:cs="Times New Roman"/>
+                <w:b/>
+                <w:bCs/>
+                <w:sz w:val="24"/>
+                <w:szCs w:val="24"/>
+              </w:rPr>
+              <w:t>10</w:t>
+            </w:r>
+            <w:r>
+              <w:rPr>
+                <w:rFonts w:ascii="Times New Roman" w:hAnsi="Times New Roman" w:cs="Times New Roman"/>
+                <w:b/>
+                <w:bCs/>
+                <w:sz w:val="24"/>
+                <w:szCs w:val="24"/>
+              </w:rPr>
+              <w:t xml:space="preserve"> – </w:t>
+            </w:r>
+            <w:r>
+              <w:rPr>
+                <w:rFonts w:ascii="Times New Roman" w:hAnsi="Times New Roman" w:cs="Times New Roman"/>
+                <w:b/>
+                <w:bCs/>
+                <w:sz w:val="24"/>
+                <w:szCs w:val="24"/>
+              </w:rPr>
+              <w:t>Visualizar Perfil</w:t>
+            </w:r>
+          </w:p>
+        </w:tc>
+      </w:tr>
+      <w:tr>
+        <w:tc>
+          <w:tcPr>
+            <w:tcW w:w="4247" w:type="dxa"/>
+          </w:tcPr>
+          <w:p>
+            <w:pPr>
+              <w:rPr>
+                <w:rFonts w:ascii="Times New Roman" w:hAnsi="Times New Roman" w:cs="Times New Roman"/>
+                <w:sz w:val="24"/>
+                <w:szCs w:val="24"/>
+              </w:rPr>
+            </w:pPr>
+            <w:r>
+              <w:rPr>
+                <w:rFonts w:ascii="Times New Roman" w:hAnsi="Times New Roman" w:cs="Times New Roman"/>
+                <w:sz w:val="24"/>
+                <w:szCs w:val="24"/>
+              </w:rPr>
+              <w:t>Ator principal</w:t>
+            </w:r>
+          </w:p>
+        </w:tc>
+        <w:tc>
+          <w:tcPr>
+            <w:tcW w:w="4247" w:type="dxa"/>
+          </w:tcPr>
+          <w:p>
+            <w:pPr>
+              <w:rPr>
+                <w:rFonts w:ascii="Times New Roman" w:hAnsi="Times New Roman" w:cs="Times New Roman"/>
+                <w:sz w:val="24"/>
+                <w:szCs w:val="24"/>
+              </w:rPr>
+            </w:pPr>
+            <w:r>
+              <w:rPr>
+                <w:rFonts w:ascii="Times New Roman" w:hAnsi="Times New Roman" w:cs="Times New Roman"/>
+                <w:sz w:val="24"/>
+                <w:szCs w:val="24"/>
+              </w:rPr>
+              <w:t>Usuário</w:t>
+            </w:r>
+          </w:p>
+        </w:tc>
+      </w:tr>
+      <w:tr>
+        <w:tc>
+          <w:tcPr>
+            <w:tcW w:w="4247" w:type="dxa"/>
+          </w:tcPr>
+          <w:p>
+            <w:pPr>
+              <w:rPr>
+                <w:rFonts w:ascii="Times New Roman" w:hAnsi="Times New Roman" w:cs="Times New Roman"/>
+                <w:sz w:val="24"/>
+                <w:szCs w:val="24"/>
+              </w:rPr>
+            </w:pPr>
+          </w:p>
+        </w:tc>
+        <w:tc>
+          <w:tcPr>
+            <w:tcW w:w="4247" w:type="dxa"/>
+          </w:tcPr>
+          <w:p>
+            <w:pPr>
+              <w:rPr>
+                <w:rFonts w:ascii="Times New Roman" w:hAnsi="Times New Roman" w:cs="Times New Roman"/>
+                <w:sz w:val="24"/>
+                <w:szCs w:val="24"/>
+              </w:rPr>
+            </w:pPr>
+          </w:p>
+        </w:tc>
+      </w:tr>
+      <w:tr>
+        <w:tc>
+          <w:tcPr>
+            <w:tcW w:w="4247" w:type="dxa"/>
+          </w:tcPr>
+          <w:p>
+            <w:pPr>
+              <w:rPr>
+                <w:rFonts w:ascii="Times New Roman" w:hAnsi="Times New Roman" w:cs="Times New Roman"/>
+                <w:sz w:val="24"/>
+                <w:szCs w:val="24"/>
+              </w:rPr>
+            </w:pPr>
+            <w:r>
+              <w:rPr>
+                <w:rFonts w:ascii="Times New Roman" w:hAnsi="Times New Roman" w:cs="Times New Roman"/>
+                <w:sz w:val="24"/>
+                <w:szCs w:val="24"/>
+              </w:rPr>
+              <w:t>Resumo</w:t>
+            </w:r>
+          </w:p>
+        </w:tc>
+        <w:tc>
+          <w:tcPr>
+            <w:tcW w:w="4247" w:type="dxa"/>
+          </w:tcPr>
+          <w:p>
+            <w:pPr>
+              <w:rPr>
+                <w:rFonts w:ascii="Times New Roman" w:hAnsi="Times New Roman" w:cs="Times New Roman"/>
+                <w:sz w:val="24"/>
+                <w:szCs w:val="24"/>
+              </w:rPr>
+            </w:pPr>
+            <w:r>
+              <w:rPr>
+                <w:rFonts w:ascii="Times New Roman" w:hAnsi="Times New Roman" w:cs="Times New Roman"/>
+                <w:sz w:val="24"/>
+                <w:szCs w:val="24"/>
+              </w:rPr>
+              <w:t>Este caso de uso permite que um usuário visualize o perfil de outro usuário, incluindo informações públicas como biografia, postagens e número de seguidores e seguidos.</w:t>
+            </w:r>
+          </w:p>
+        </w:tc>
+      </w:tr>
+      <w:tr>
+        <w:tc>
+          <w:tcPr>
+            <w:tcW w:w="4247" w:type="dxa"/>
+          </w:tcPr>
+          <w:p>
+            <w:pPr>
+              <w:rPr>
+                <w:rFonts w:ascii="Times New Roman" w:hAnsi="Times New Roman" w:cs="Times New Roman"/>
+                <w:sz w:val="24"/>
+                <w:szCs w:val="24"/>
+              </w:rPr>
+            </w:pPr>
+          </w:p>
+        </w:tc>
+        <w:tc>
+          <w:tcPr>
+            <w:tcW w:w="4247" w:type="dxa"/>
+          </w:tcPr>
+          <w:p>
+            <w:pPr>
+              <w:rPr>
+                <w:rFonts w:ascii="Times New Roman" w:hAnsi="Times New Roman" w:cs="Times New Roman"/>
+                <w:sz w:val="24"/>
+                <w:szCs w:val="24"/>
+              </w:rPr>
+            </w:pPr>
+          </w:p>
+        </w:tc>
+      </w:tr>
+      <w:tr>
+        <w:trPr>
+          <w:trHeight w:val="96"/>
+        </w:trPr>
+        <w:tc>
+          <w:tcPr>
+            <w:tcW w:w="4247" w:type="dxa"/>
+          </w:tcPr>
+          <w:p>
+            <w:pPr>
+              <w:rPr>
+                <w:rFonts w:ascii="Times New Roman" w:hAnsi="Times New Roman" w:cs="Times New Roman"/>
+                <w:sz w:val="24"/>
+                <w:szCs w:val="24"/>
+              </w:rPr>
+            </w:pPr>
+            <w:r>
+              <w:rPr>
+                <w:rFonts w:ascii="Times New Roman" w:hAnsi="Times New Roman" w:cs="Times New Roman"/>
+                <w:sz w:val="24"/>
+                <w:szCs w:val="24"/>
+              </w:rPr>
+              <w:t>Pré-condições</w:t>
+            </w:r>
+          </w:p>
+        </w:tc>
+        <w:tc>
+          <w:tcPr>
+            <w:tcW w:w="4247" w:type="dxa"/>
+          </w:tcPr>
+          <w:p>
+            <w:pPr>
+              <w:rPr>
+                <w:rFonts w:ascii="Times New Roman" w:hAnsi="Times New Roman" w:cs="Times New Roman"/>
+                <w:sz w:val="24"/>
+                <w:szCs w:val="24"/>
+              </w:rPr>
+            </w:pPr>
+            <w:r>
+              <w:rPr>
+                <w:rFonts w:ascii="Times New Roman" w:hAnsi="Times New Roman" w:cs="Times New Roman"/>
+                <w:sz w:val="24"/>
+                <w:szCs w:val="24"/>
+              </w:rPr>
+              <w:t>O usuário está logado na plataforma.</w:t>
+            </w:r>
+          </w:p>
+        </w:tc>
+      </w:tr>
+      <w:tr>
+        <w:tc>
+          <w:tcPr>
+            <w:tcW w:w="4247" w:type="dxa"/>
+          </w:tcPr>
+          <w:p>
+            <w:pPr>
+              <w:rPr>
+                <w:rFonts w:ascii="Times New Roman" w:hAnsi="Times New Roman" w:cs="Times New Roman"/>
+                <w:sz w:val="24"/>
+                <w:szCs w:val="24"/>
+              </w:rPr>
+            </w:pPr>
+          </w:p>
+        </w:tc>
+        <w:tc>
+          <w:tcPr>
+            <w:tcW w:w="4247" w:type="dxa"/>
+          </w:tcPr>
+          <w:p>
+            <w:pPr>
+              <w:rPr>
+                <w:rFonts w:ascii="Times New Roman" w:hAnsi="Times New Roman" w:cs="Times New Roman"/>
+                <w:sz w:val="24"/>
+                <w:szCs w:val="24"/>
+              </w:rPr>
+            </w:pPr>
+          </w:p>
+        </w:tc>
+      </w:tr>
+      <w:tr>
+        <w:tc>
+          <w:tcPr>
+            <w:tcW w:w="4247" w:type="dxa"/>
+          </w:tcPr>
+          <w:p>
+            <w:pPr>
+              <w:rPr>
+                <w:rFonts w:ascii="Times New Roman" w:hAnsi="Times New Roman" w:cs="Times New Roman"/>
+                <w:sz w:val="24"/>
+                <w:szCs w:val="24"/>
+              </w:rPr>
+            </w:pPr>
+            <w:r>
+              <w:rPr>
+                <w:rFonts w:ascii="Times New Roman" w:hAnsi="Times New Roman" w:cs="Times New Roman"/>
+                <w:sz w:val="24"/>
+                <w:szCs w:val="24"/>
+              </w:rPr>
+              <w:t>Pós-condições</w:t>
+            </w:r>
+          </w:p>
+        </w:tc>
+        <w:tc>
+          <w:tcPr>
+            <w:tcW w:w="4247" w:type="dxa"/>
+          </w:tcPr>
+          <w:p>
+            <w:pPr>
+              <w:rPr>
+                <w:rFonts w:ascii="Times New Roman" w:hAnsi="Times New Roman" w:cs="Times New Roman"/>
+                <w:sz w:val="24"/>
+                <w:szCs w:val="24"/>
+              </w:rPr>
+            </w:pPr>
+            <w:r>
+              <w:rPr>
+                <w:rFonts w:ascii="Times New Roman" w:hAnsi="Times New Roman" w:cs="Times New Roman"/>
+                <w:sz w:val="24"/>
+                <w:szCs w:val="24"/>
+              </w:rPr>
+              <w:t>O perfil do outro usuário é exibido.</w:t>
+            </w:r>
+          </w:p>
+        </w:tc>
+      </w:tr>
+      <w:tr>
+        <w:tc>
+          <w:tcPr>
+            <w:tcW w:w="4247" w:type="dxa"/>
+          </w:tcPr>
+          <w:p>
+            <w:pPr>
+              <w:rPr>
+                <w:rFonts w:ascii="Times New Roman" w:hAnsi="Times New Roman" w:cs="Times New Roman"/>
+                <w:sz w:val="24"/>
+                <w:szCs w:val="24"/>
+              </w:rPr>
+            </w:pPr>
+          </w:p>
+        </w:tc>
+        <w:tc>
+          <w:tcPr>
+            <w:tcW w:w="4247" w:type="dxa"/>
+          </w:tcPr>
+          <w:p>
+            <w:pPr>
+              <w:rPr>
+                <w:rFonts w:ascii="Times New Roman" w:hAnsi="Times New Roman" w:cs="Times New Roman"/>
+                <w:sz w:val="24"/>
+                <w:szCs w:val="24"/>
+              </w:rPr>
+            </w:pPr>
+          </w:p>
+        </w:tc>
+      </w:tr>
+      <w:tr>
+        <w:tc>
+          <w:tcPr>
+            <w:tcW w:w="8494" w:type="dxa"/>
+            <w:gridSpan w:val="2"/>
+            <w:shd w:val="clear" w:color="auto" w:fill="B4C6E7" w:themeFill="accent1" w:themeFillTint="66"/>
+          </w:tcPr>
+          <w:p>
+            <w:pPr>
+              <w:jc w:val="center"/>
+              <w:rPr>
+                <w:rFonts w:ascii="Times New Roman" w:hAnsi="Times New Roman" w:cs="Times New Roman"/>
+                <w:b/>
+                <w:bCs/>
+                <w:sz w:val="24"/>
+                <w:szCs w:val="24"/>
+              </w:rPr>
+            </w:pPr>
+            <w:r>
+              <w:rPr>
+                <w:rFonts w:ascii="Times New Roman" w:hAnsi="Times New Roman" w:cs="Times New Roman"/>
+                <w:b/>
+                <w:bCs/>
+                <w:sz w:val="24"/>
+                <w:szCs w:val="24"/>
+              </w:rPr>
+              <w:t>Cenário principal</w:t>
+            </w:r>
+          </w:p>
+        </w:tc>
+      </w:tr>
+      <w:tr>
+        <w:tc>
+          <w:tcPr>
+            <w:tcW w:w="4247" w:type="dxa"/>
+          </w:tcPr>
+          <w:p>
+            <w:pPr>
+              <w:jc w:val="center"/>
+              <w:rPr>
+                <w:rFonts w:ascii="Times New Roman" w:hAnsi="Times New Roman" w:cs="Times New Roman"/>
+                <w:b/>
+                <w:bCs/>
+                <w:sz w:val="24"/>
+                <w:szCs w:val="24"/>
+              </w:rPr>
+            </w:pPr>
+            <w:r>
+              <w:rPr>
+                <w:rFonts w:ascii="Times New Roman" w:hAnsi="Times New Roman" w:cs="Times New Roman"/>
+                <w:b/>
+                <w:bCs/>
+                <w:sz w:val="24"/>
+                <w:szCs w:val="24"/>
+              </w:rPr>
+              <w:t>Ações do ator</w:t>
+            </w:r>
+          </w:p>
+        </w:tc>
+        <w:tc>
+          <w:tcPr>
+            <w:tcW w:w="4247" w:type="dxa"/>
+          </w:tcPr>
+          <w:p>
+            <w:pPr>
+              <w:jc w:val="center"/>
+              <w:rPr>
+                <w:rFonts w:ascii="Times New Roman" w:hAnsi="Times New Roman" w:cs="Times New Roman"/>
+                <w:b/>
+                <w:bCs/>
+                <w:sz w:val="24"/>
+                <w:szCs w:val="24"/>
+              </w:rPr>
+            </w:pPr>
+            <w:r>
+              <w:rPr>
+                <w:rFonts w:ascii="Times New Roman" w:hAnsi="Times New Roman" w:cs="Times New Roman"/>
+                <w:b/>
+                <w:bCs/>
+                <w:sz w:val="24"/>
+                <w:szCs w:val="24"/>
+              </w:rPr>
+              <w:t>Ações do sistema</w:t>
+            </w:r>
+          </w:p>
+        </w:tc>
+      </w:tr>
+      <w:tr>
+        <w:tc>
+          <w:tcPr>
+            <w:tcW w:w="4247" w:type="dxa"/>
+          </w:tcPr>
+          <w:p>
+            <w:pPr>
+              <w:pStyle w:val="PargrafodaLista"/>
+              <w:numPr>
+                <w:ilvl w:val="0"/>
+                <w:numId w:val="131"/>
+              </w:numPr>
+              <w:rPr>
+                <w:rFonts w:ascii="Times New Roman" w:hAnsi="Times New Roman" w:cs="Times New Roman"/>
+                <w:sz w:val="24"/>
+                <w:szCs w:val="24"/>
+              </w:rPr>
+            </w:pPr>
+            <w:r>
+              <w:rPr>
+                <w:rFonts w:ascii="Times New Roman" w:hAnsi="Times New Roman" w:cs="Times New Roman"/>
+                <w:sz w:val="24"/>
+                <w:szCs w:val="24"/>
+              </w:rPr>
+              <w:t>O usuário insere o nome de usuário na barra de pesquisa ou clica em um nome de usuário em qualquer parte da plataforma.</w:t>
+            </w:r>
+          </w:p>
+        </w:tc>
+        <w:tc>
+          <w:tcPr>
+            <w:tcW w:w="4247" w:type="dxa"/>
+          </w:tcPr>
+          <w:p>
+            <w:pPr>
+              <w:pStyle w:val="PargrafodaLista"/>
+              <w:numPr>
+                <w:ilvl w:val="0"/>
+                <w:numId w:val="131"/>
+              </w:numPr>
+              <w:rPr>
+                <w:rFonts w:ascii="Times New Roman" w:hAnsi="Times New Roman" w:cs="Times New Roman"/>
+                <w:sz w:val="24"/>
+                <w:szCs w:val="24"/>
+              </w:rPr>
+            </w:pPr>
+            <w:r>
+              <w:rPr>
+                <w:rFonts w:ascii="Times New Roman" w:hAnsi="Times New Roman" w:cs="Times New Roman"/>
+                <w:sz w:val="24"/>
+                <w:szCs w:val="24"/>
+              </w:rPr>
+              <w:t>O sistema processa a solicitação e redireciona para a página de perfil do usuário buscado.</w:t>
+            </w:r>
+          </w:p>
+        </w:tc>
+      </w:tr>
+      <w:tr>
+        <w:tc>
+          <w:tcPr>
+            <w:tcW w:w="4247" w:type="dxa"/>
+          </w:tcPr>
+          <w:p>
+            <w:pPr>
+              <w:pStyle w:val="PargrafodaLista"/>
+              <w:numPr>
+                <w:ilvl w:val="0"/>
+                <w:numId w:val="131"/>
+              </w:numPr>
+              <w:rPr>
+                <w:rFonts w:ascii="Times New Roman" w:hAnsi="Times New Roman" w:cs="Times New Roman"/>
+                <w:sz w:val="24"/>
+                <w:szCs w:val="24"/>
+              </w:rPr>
+            </w:pPr>
+            <w:r>
+              <w:rPr>
+                <w:rFonts w:ascii="Times New Roman" w:hAnsi="Times New Roman" w:cs="Times New Roman"/>
+                <w:sz w:val="24"/>
+                <w:szCs w:val="24"/>
+              </w:rPr>
+              <w:t>O usuário visualiza o perfil, incluindo postagens, seguidores e perfis seguidos.</w:t>
+            </w:r>
+          </w:p>
+        </w:tc>
+        <w:tc>
+          <w:tcPr>
+            <w:tcW w:w="4247" w:type="dxa"/>
+          </w:tcPr>
+          <w:p>
+            <w:pPr>
+              <w:pStyle w:val="PargrafodaLista"/>
+              <w:ind w:left="360"/>
+              <w:rPr>
+                <w:rFonts w:ascii="Times New Roman" w:hAnsi="Times New Roman" w:cs="Times New Roman"/>
+                <w:sz w:val="24"/>
+                <w:szCs w:val="24"/>
+              </w:rPr>
+            </w:pPr>
+          </w:p>
+        </w:tc>
+      </w:tr>
+      <w:tr>
+        <w:tc>
+          <w:tcPr>
+            <w:tcW w:w="8494" w:type="dxa"/>
+            <w:gridSpan w:val="2"/>
+            <w:shd w:val="clear" w:color="auto" w:fill="B4C6E7" w:themeFill="accent1" w:themeFillTint="66"/>
+          </w:tcPr>
+          <w:p>
+            <w:pPr>
+              <w:jc w:val="center"/>
+              <w:rPr>
+                <w:rFonts w:ascii="Times New Roman" w:hAnsi="Times New Roman" w:cs="Times New Roman"/>
+                <w:b/>
+                <w:bCs/>
+                <w:sz w:val="24"/>
+                <w:szCs w:val="24"/>
+              </w:rPr>
+            </w:pPr>
+            <w:r>
+              <w:rPr>
+                <w:rFonts w:ascii="Times New Roman" w:hAnsi="Times New Roman" w:cs="Times New Roman"/>
+                <w:b/>
+                <w:bCs/>
+                <w:sz w:val="24"/>
+                <w:szCs w:val="24"/>
+              </w:rPr>
+              <w:t>Restrições</w:t>
+            </w:r>
+          </w:p>
+        </w:tc>
+      </w:tr>
+      <w:tr>
+        <w:tc>
+          <w:tcPr>
+            <w:tcW w:w="4247" w:type="dxa"/>
+          </w:tcPr>
+          <w:p>
+            <w:pPr>
+              <w:rPr>
+                <w:rFonts w:ascii="Times New Roman" w:hAnsi="Times New Roman" w:cs="Times New Roman"/>
+                <w:sz w:val="24"/>
+                <w:szCs w:val="24"/>
+              </w:rPr>
+            </w:pPr>
+          </w:p>
+        </w:tc>
+        <w:tc>
+          <w:tcPr>
+            <w:tcW w:w="4247" w:type="dxa"/>
+          </w:tcPr>
+          <w:p>
+            <w:pPr>
+              <w:jc w:val="center"/>
+              <w:rPr>
+                <w:rFonts w:ascii="Times New Roman" w:hAnsi="Times New Roman" w:cs="Times New Roman"/>
+                <w:b/>
+                <w:bCs/>
+                <w:sz w:val="24"/>
+                <w:szCs w:val="24"/>
+              </w:rPr>
+            </w:pPr>
+            <w:r>
+              <w:rPr>
+                <w:rFonts w:ascii="Times New Roman" w:hAnsi="Times New Roman" w:cs="Times New Roman"/>
+                <w:b/>
+                <w:bCs/>
+                <w:sz w:val="24"/>
+                <w:szCs w:val="24"/>
+              </w:rPr>
+              <w:t>Ações do sistema</w:t>
+            </w:r>
+          </w:p>
+        </w:tc>
+      </w:tr>
+      <w:tr>
+        <w:tc>
+          <w:tcPr>
+            <w:tcW w:w="4247" w:type="dxa"/>
+          </w:tcPr>
+          <w:p>
+            <w:pPr>
+              <w:rPr>
+                <w:rFonts w:ascii="Times New Roman" w:hAnsi="Times New Roman" w:cs="Times New Roman"/>
+                <w:sz w:val="24"/>
+                <w:szCs w:val="24"/>
+              </w:rPr>
+            </w:pPr>
+          </w:p>
+        </w:tc>
+        <w:tc>
+          <w:tcPr>
+            <w:tcW w:w="4247" w:type="dxa"/>
+          </w:tcPr>
+          <w:p>
+            <w:pPr>
+              <w:rPr>
+                <w:rFonts w:ascii="Times New Roman" w:hAnsi="Times New Roman" w:cs="Times New Roman"/>
+                <w:sz w:val="24"/>
+                <w:szCs w:val="24"/>
+              </w:rPr>
+            </w:pPr>
+            <w:r>
+              <w:rPr>
+                <w:rFonts w:ascii="Times New Roman" w:hAnsi="Times New Roman" w:cs="Times New Roman"/>
+                <w:sz w:val="24"/>
+                <w:szCs w:val="24"/>
+              </w:rPr>
+              <w:t>O sistema deve garantir que apenas informações públicas sejam exibidas.</w:t>
+            </w:r>
+          </w:p>
+        </w:tc>
+      </w:tr>
+      <w:tr>
+        <w:tc>
+          <w:tcPr>
+            <w:tcW w:w="8494" w:type="dxa"/>
+            <w:gridSpan w:val="2"/>
+            <w:shd w:val="clear" w:color="auto" w:fill="B4C6E7" w:themeFill="accent1" w:themeFillTint="66"/>
+          </w:tcPr>
+          <w:p>
+            <w:pPr>
+              <w:jc w:val="center"/>
+              <w:rPr>
+                <w:rFonts w:ascii="Times New Roman" w:hAnsi="Times New Roman" w:cs="Times New Roman"/>
+                <w:b/>
+                <w:bCs/>
+                <w:sz w:val="24"/>
+                <w:szCs w:val="24"/>
+              </w:rPr>
+            </w:pPr>
+            <w:r>
+              <w:rPr>
+                <w:rFonts w:ascii="Times New Roman" w:hAnsi="Times New Roman" w:cs="Times New Roman"/>
+                <w:b/>
+                <w:bCs/>
+                <w:sz w:val="24"/>
+                <w:szCs w:val="24"/>
+              </w:rPr>
+              <w:t>Cenário alternativo</w:t>
+            </w:r>
+          </w:p>
+        </w:tc>
+      </w:tr>
+      <w:tr>
+        <w:tc>
+          <w:tcPr>
+            <w:tcW w:w="8494" w:type="dxa"/>
+            <w:gridSpan w:val="2"/>
+          </w:tcPr>
+          <w:p>
+            <w:pPr>
+              <w:jc w:val="center"/>
+              <w:rPr>
+                <w:rFonts w:ascii="Times New Roman" w:hAnsi="Times New Roman" w:cs="Times New Roman"/>
+                <w:sz w:val="24"/>
+                <w:szCs w:val="24"/>
+              </w:rPr>
+            </w:pPr>
+            <w:r>
+              <w:rPr>
+                <w:rFonts w:ascii="Times New Roman" w:hAnsi="Times New Roman" w:cs="Times New Roman"/>
+                <w:sz w:val="24"/>
+                <w:szCs w:val="24"/>
+              </w:rPr>
+              <w:t>Nenhum cenário alternativo relevante.</w:t>
+            </w:r>
+          </w:p>
+        </w:tc>
+      </w:tr>
+      <w:tr>
+        <w:tc>
+          <w:tcPr>
+            <w:tcW w:w="8494" w:type="dxa"/>
+            <w:gridSpan w:val="2"/>
+            <w:shd w:val="clear" w:color="auto" w:fill="B4C6E7" w:themeFill="accent1" w:themeFillTint="66"/>
+          </w:tcPr>
+          <w:p>
+            <w:pPr>
+              <w:jc w:val="center"/>
+              <w:rPr>
+                <w:rFonts w:ascii="Times New Roman" w:hAnsi="Times New Roman" w:cs="Times New Roman"/>
+                <w:b/>
+                <w:bCs/>
+                <w:sz w:val="24"/>
+                <w:szCs w:val="24"/>
+              </w:rPr>
+            </w:pPr>
+            <w:r>
+              <w:rPr>
+                <w:rFonts w:ascii="Times New Roman" w:hAnsi="Times New Roman" w:cs="Times New Roman"/>
+                <w:b/>
+                <w:bCs/>
+                <w:sz w:val="24"/>
+                <w:szCs w:val="24"/>
+              </w:rPr>
+              <w:t>Cenário de exceção</w:t>
+            </w:r>
+          </w:p>
+        </w:tc>
+      </w:tr>
+      <w:tr>
+        <w:tc>
+          <w:tcPr>
+            <w:tcW w:w="4247" w:type="dxa"/>
+          </w:tcPr>
+          <w:p>
+            <w:pPr>
+              <w:jc w:val="center"/>
+              <w:rPr>
+                <w:rFonts w:ascii="Times New Roman" w:hAnsi="Times New Roman" w:cs="Times New Roman"/>
+                <w:b/>
+                <w:bCs/>
+                <w:sz w:val="24"/>
+                <w:szCs w:val="24"/>
+              </w:rPr>
+            </w:pPr>
+            <w:r>
+              <w:rPr>
+                <w:rFonts w:ascii="Times New Roman" w:hAnsi="Times New Roman" w:cs="Times New Roman"/>
+                <w:b/>
+                <w:bCs/>
+                <w:sz w:val="24"/>
+                <w:szCs w:val="24"/>
+              </w:rPr>
+              <w:t>Ações do ator</w:t>
+            </w:r>
+          </w:p>
+        </w:tc>
+        <w:tc>
+          <w:tcPr>
+            <w:tcW w:w="4247" w:type="dxa"/>
+          </w:tcPr>
+          <w:p>
+            <w:pPr>
+              <w:jc w:val="center"/>
+              <w:rPr>
+                <w:rFonts w:ascii="Times New Roman" w:hAnsi="Times New Roman" w:cs="Times New Roman"/>
+                <w:b/>
+                <w:bCs/>
+                <w:sz w:val="24"/>
+                <w:szCs w:val="24"/>
+              </w:rPr>
+            </w:pPr>
+            <w:r>
+              <w:rPr>
+                <w:rFonts w:ascii="Times New Roman" w:hAnsi="Times New Roman" w:cs="Times New Roman"/>
+                <w:b/>
+                <w:bCs/>
+                <w:sz w:val="24"/>
+                <w:szCs w:val="24"/>
+              </w:rPr>
+              <w:t>Ações do sistema</w:t>
+            </w:r>
+          </w:p>
+        </w:tc>
+      </w:tr>
+      <w:tr>
+        <w:tc>
+          <w:tcPr>
+            <w:tcW w:w="4247" w:type="dxa"/>
+          </w:tcPr>
+          <w:p>
+            <w:pPr>
+              <w:pStyle w:val="PargrafodaLista"/>
+              <w:numPr>
+                <w:ilvl w:val="0"/>
+                <w:numId w:val="132"/>
+              </w:numPr>
+              <w:rPr>
+                <w:rFonts w:ascii="Times New Roman" w:hAnsi="Times New Roman" w:cs="Times New Roman"/>
+                <w:sz w:val="24"/>
+                <w:szCs w:val="24"/>
+              </w:rPr>
+            </w:pPr>
+            <w:r>
+              <w:rPr>
+                <w:rFonts w:ascii="Times New Roman" w:hAnsi="Times New Roman" w:cs="Times New Roman"/>
+                <w:sz w:val="24"/>
+                <w:szCs w:val="24"/>
+              </w:rPr>
+              <w:t>O usuário tenta acessar um perfil inexistente.</w:t>
+            </w:r>
+          </w:p>
+        </w:tc>
+        <w:tc>
+          <w:tcPr>
+            <w:tcW w:w="4247" w:type="dxa"/>
+          </w:tcPr>
+          <w:p>
+            <w:pPr>
+              <w:pStyle w:val="PargrafodaLista"/>
+              <w:numPr>
+                <w:ilvl w:val="0"/>
+                <w:numId w:val="132"/>
+              </w:numPr>
+              <w:rPr>
+                <w:rFonts w:ascii="Times New Roman" w:hAnsi="Times New Roman" w:cs="Times New Roman"/>
+                <w:sz w:val="24"/>
+                <w:szCs w:val="24"/>
+              </w:rPr>
+            </w:pPr>
+            <w:r>
+              <w:rPr>
+                <w:rFonts w:ascii="Times New Roman" w:hAnsi="Times New Roman" w:cs="Times New Roman"/>
+                <w:sz w:val="24"/>
+                <w:szCs w:val="24"/>
+              </w:rPr>
+              <w:t>O sistema exibe uma mensagem de erro indicando que o perfil não foi encontrado.</w:t>
+            </w:r>
+          </w:p>
+        </w:tc>
+      </w:tr>
+      <w:tr>
+        <w:tc>
+          <w:tcPr>
+            <w:tcW w:w="8494" w:type="dxa"/>
+            <w:gridSpan w:val="2"/>
+            <w:shd w:val="clear" w:color="auto" w:fill="B4C6E7" w:themeFill="accent1" w:themeFillTint="66"/>
+          </w:tcPr>
+          <w:p>
+            <w:pPr>
+              <w:jc w:val="center"/>
+              <w:rPr>
+                <w:rFonts w:ascii="Times New Roman" w:hAnsi="Times New Roman" w:cs="Times New Roman"/>
+                <w:b/>
+                <w:bCs/>
+                <w:sz w:val="24"/>
+                <w:szCs w:val="24"/>
+              </w:rPr>
+            </w:pPr>
+            <w:r>
+              <w:rPr>
+                <w:rFonts w:ascii="Times New Roman" w:hAnsi="Times New Roman" w:cs="Times New Roman"/>
+                <w:b/>
+                <w:bCs/>
+                <w:sz w:val="24"/>
+                <w:szCs w:val="24"/>
+              </w:rPr>
+              <w:t>Regras de negócio</w:t>
+            </w:r>
+          </w:p>
+        </w:tc>
+      </w:tr>
+      <w:tr>
+        <w:tc>
+          <w:tcPr>
+            <w:tcW w:w="8494" w:type="dxa"/>
+            <w:gridSpan w:val="2"/>
+          </w:tcPr>
+          <w:p>
+            <w:pPr>
+              <w:pStyle w:val="PargrafodaLista"/>
+              <w:numPr>
+                <w:ilvl w:val="0"/>
+                <w:numId w:val="133"/>
+              </w:numPr>
+              <w:rPr>
+                <w:rFonts w:ascii="Times New Roman" w:hAnsi="Times New Roman" w:cs="Times New Roman"/>
+                <w:sz w:val="24"/>
+                <w:szCs w:val="24"/>
+              </w:rPr>
+            </w:pPr>
+            <w:r>
+              <w:rPr>
+                <w:rFonts w:ascii="Times New Roman" w:hAnsi="Times New Roman" w:cs="Times New Roman"/>
+                <w:sz w:val="24"/>
+                <w:szCs w:val="24"/>
+              </w:rPr>
+              <w:t>Informações de perfil são públicas por padrão, mas</w:t>
+            </w:r>
+            <w:r>
+              <w:rPr>
+                <w:rFonts w:ascii="Times New Roman" w:hAnsi="Times New Roman" w:cs="Times New Roman"/>
+                <w:sz w:val="24"/>
+                <w:szCs w:val="24"/>
+              </w:rPr>
+              <w:t>,</w:t>
+            </w:r>
+            <w:r>
+              <w:rPr>
+                <w:rFonts w:ascii="Times New Roman" w:hAnsi="Times New Roman" w:cs="Times New Roman"/>
+                <w:sz w:val="24"/>
+                <w:szCs w:val="24"/>
+              </w:rPr>
+              <w:t xml:space="preserve"> </w:t>
+            </w:r>
+            <w:r>
+              <w:rPr>
+                <w:rFonts w:ascii="Times New Roman" w:hAnsi="Times New Roman" w:cs="Times New Roman"/>
+                <w:sz w:val="24"/>
+                <w:szCs w:val="24"/>
+              </w:rPr>
+              <w:t>as postagens do usuário não são públicas.</w:t>
             </w:r>
           </w:p>
         </w:tc>
@@ -15178,7 +17173,6 @@
           <w:sz w:val="24"/>
           <w:szCs w:val="24"/>
         </w:rPr>
-        <w:lastRenderedPageBreak/>
         <w:t>Git</w:t>
       </w:r>
       <w:proofErr w:type="spellEnd"/>
@@ -19147,6 +21141,95 @@
     </w:lvl>
   </w:abstractNum>
   <w:abstractNum w:abstractNumId="43" w15:restartNumberingAfterBreak="0">
+    <w:nsid w:val="257B0AD2"/>
+    <w:multiLevelType w:val="hybridMultilevel"/>
+    <w:tmpl w:val="BC72FEEA"/>
+    <w:lvl w:ilvl="0" w:tplc="FFFFFFFF">
+      <w:start w:val="1"/>
+      <w:numFmt w:val="decimal"/>
+      <w:lvlText w:val="%1."/>
+      <w:lvlJc w:val="left"/>
+      <w:pPr>
+        <w:ind w:left="360" w:hanging="360"/>
+      </w:pPr>
+      <w:rPr>
+        <w:rFonts w:hint="default"/>
+      </w:rPr>
+    </w:lvl>
+    <w:lvl w:ilvl="1" w:tplc="FFFFFFFF" w:tentative="1">
+      <w:start w:val="1"/>
+      <w:numFmt w:val="lowerLetter"/>
+      <w:lvlText w:val="%2."/>
+      <w:lvlJc w:val="left"/>
+      <w:pPr>
+        <w:ind w:left="1080" w:hanging="360"/>
+      </w:pPr>
+    </w:lvl>
+    <w:lvl w:ilvl="2" w:tplc="FFFFFFFF" w:tentative="1">
+      <w:start w:val="1"/>
+      <w:numFmt w:val="lowerRoman"/>
+      <w:lvlText w:val="%3."/>
+      <w:lvlJc w:val="right"/>
+      <w:pPr>
+        <w:ind w:left="1800" w:hanging="180"/>
+      </w:pPr>
+    </w:lvl>
+    <w:lvl w:ilvl="3" w:tplc="FFFFFFFF" w:tentative="1">
+      <w:start w:val="1"/>
+      <w:numFmt w:val="decimal"/>
+      <w:lvlText w:val="%4."/>
+      <w:lvlJc w:val="left"/>
+      <w:pPr>
+        <w:ind w:left="2520" w:hanging="360"/>
+      </w:pPr>
+    </w:lvl>
+    <w:lvl w:ilvl="4" w:tplc="FFFFFFFF" w:tentative="1">
+      <w:start w:val="1"/>
+      <w:numFmt w:val="lowerLetter"/>
+      <w:lvlText w:val="%5."/>
+      <w:lvlJc w:val="left"/>
+      <w:pPr>
+        <w:ind w:left="3240" w:hanging="360"/>
+      </w:pPr>
+    </w:lvl>
+    <w:lvl w:ilvl="5" w:tplc="FFFFFFFF" w:tentative="1">
+      <w:start w:val="1"/>
+      <w:numFmt w:val="lowerRoman"/>
+      <w:lvlText w:val="%6."/>
+      <w:lvlJc w:val="right"/>
+      <w:pPr>
+        <w:ind w:left="3960" w:hanging="180"/>
+      </w:pPr>
+    </w:lvl>
+    <w:lvl w:ilvl="6" w:tplc="FFFFFFFF" w:tentative="1">
+      <w:start w:val="1"/>
+      <w:numFmt w:val="decimal"/>
+      <w:lvlText w:val="%7."/>
+      <w:lvlJc w:val="left"/>
+      <w:pPr>
+        <w:ind w:left="4680" w:hanging="360"/>
+      </w:pPr>
+    </w:lvl>
+    <w:lvl w:ilvl="7" w:tplc="FFFFFFFF" w:tentative="1">
+      <w:start w:val="1"/>
+      <w:numFmt w:val="lowerLetter"/>
+      <w:lvlText w:val="%8."/>
+      <w:lvlJc w:val="left"/>
+      <w:pPr>
+        <w:ind w:left="5400" w:hanging="360"/>
+      </w:pPr>
+    </w:lvl>
+    <w:lvl w:ilvl="8" w:tplc="FFFFFFFF" w:tentative="1">
+      <w:start w:val="1"/>
+      <w:numFmt w:val="lowerRoman"/>
+      <w:lvlText w:val="%9."/>
+      <w:lvlJc w:val="right"/>
+      <w:pPr>
+        <w:ind w:left="6120" w:hanging="180"/>
+      </w:pPr>
+    </w:lvl>
+  </w:abstractNum>
+  <w:abstractNum w:abstractNumId="44" w15:restartNumberingAfterBreak="0">
     <w:nsid w:val="26570670"/>
     <w:multiLevelType w:val="hybridMultilevel"/>
     <w:tmpl w:val="BCDAA78E"/>
@@ -19235,7 +21318,7 @@
       </w:pPr>
     </w:lvl>
   </w:abstractNum>
-  <w:abstractNum w:abstractNumId="44" w15:restartNumberingAfterBreak="0">
+  <w:abstractNum w:abstractNumId="45" w15:restartNumberingAfterBreak="0">
     <w:nsid w:val="27AB0C3E"/>
     <w:multiLevelType w:val="hybridMultilevel"/>
     <w:tmpl w:val="5D8AF2DE"/>
@@ -19324,7 +21407,7 @@
       </w:pPr>
     </w:lvl>
   </w:abstractNum>
-  <w:abstractNum w:abstractNumId="45" w15:restartNumberingAfterBreak="0">
+  <w:abstractNum w:abstractNumId="46" w15:restartNumberingAfterBreak="0">
     <w:nsid w:val="286B3E24"/>
     <w:multiLevelType w:val="hybridMultilevel"/>
     <w:tmpl w:val="630E6A60"/>
@@ -19413,7 +21496,185 @@
       </w:pPr>
     </w:lvl>
   </w:abstractNum>
-  <w:abstractNum w:abstractNumId="46" w15:restartNumberingAfterBreak="0">
+  <w:abstractNum w:abstractNumId="47" w15:restartNumberingAfterBreak="0">
+    <w:nsid w:val="28E64286"/>
+    <w:multiLevelType w:val="hybridMultilevel"/>
+    <w:tmpl w:val="BC72FEEA"/>
+    <w:lvl w:ilvl="0" w:tplc="FFFFFFFF">
+      <w:start w:val="1"/>
+      <w:numFmt w:val="decimal"/>
+      <w:lvlText w:val="%1."/>
+      <w:lvlJc w:val="left"/>
+      <w:pPr>
+        <w:ind w:left="360" w:hanging="360"/>
+      </w:pPr>
+      <w:rPr>
+        <w:rFonts w:hint="default"/>
+      </w:rPr>
+    </w:lvl>
+    <w:lvl w:ilvl="1" w:tplc="FFFFFFFF" w:tentative="1">
+      <w:start w:val="1"/>
+      <w:numFmt w:val="lowerLetter"/>
+      <w:lvlText w:val="%2."/>
+      <w:lvlJc w:val="left"/>
+      <w:pPr>
+        <w:ind w:left="1080" w:hanging="360"/>
+      </w:pPr>
+    </w:lvl>
+    <w:lvl w:ilvl="2" w:tplc="FFFFFFFF" w:tentative="1">
+      <w:start w:val="1"/>
+      <w:numFmt w:val="lowerRoman"/>
+      <w:lvlText w:val="%3."/>
+      <w:lvlJc w:val="right"/>
+      <w:pPr>
+        <w:ind w:left="1800" w:hanging="180"/>
+      </w:pPr>
+    </w:lvl>
+    <w:lvl w:ilvl="3" w:tplc="FFFFFFFF" w:tentative="1">
+      <w:start w:val="1"/>
+      <w:numFmt w:val="decimal"/>
+      <w:lvlText w:val="%4."/>
+      <w:lvlJc w:val="left"/>
+      <w:pPr>
+        <w:ind w:left="2520" w:hanging="360"/>
+      </w:pPr>
+    </w:lvl>
+    <w:lvl w:ilvl="4" w:tplc="FFFFFFFF" w:tentative="1">
+      <w:start w:val="1"/>
+      <w:numFmt w:val="lowerLetter"/>
+      <w:lvlText w:val="%5."/>
+      <w:lvlJc w:val="left"/>
+      <w:pPr>
+        <w:ind w:left="3240" w:hanging="360"/>
+      </w:pPr>
+    </w:lvl>
+    <w:lvl w:ilvl="5" w:tplc="FFFFFFFF" w:tentative="1">
+      <w:start w:val="1"/>
+      <w:numFmt w:val="lowerRoman"/>
+      <w:lvlText w:val="%6."/>
+      <w:lvlJc w:val="right"/>
+      <w:pPr>
+        <w:ind w:left="3960" w:hanging="180"/>
+      </w:pPr>
+    </w:lvl>
+    <w:lvl w:ilvl="6" w:tplc="FFFFFFFF" w:tentative="1">
+      <w:start w:val="1"/>
+      <w:numFmt w:val="decimal"/>
+      <w:lvlText w:val="%7."/>
+      <w:lvlJc w:val="left"/>
+      <w:pPr>
+        <w:ind w:left="4680" w:hanging="360"/>
+      </w:pPr>
+    </w:lvl>
+    <w:lvl w:ilvl="7" w:tplc="FFFFFFFF" w:tentative="1">
+      <w:start w:val="1"/>
+      <w:numFmt w:val="lowerLetter"/>
+      <w:lvlText w:val="%8."/>
+      <w:lvlJc w:val="left"/>
+      <w:pPr>
+        <w:ind w:left="5400" w:hanging="360"/>
+      </w:pPr>
+    </w:lvl>
+    <w:lvl w:ilvl="8" w:tplc="FFFFFFFF" w:tentative="1">
+      <w:start w:val="1"/>
+      <w:numFmt w:val="lowerRoman"/>
+      <w:lvlText w:val="%9."/>
+      <w:lvlJc w:val="right"/>
+      <w:pPr>
+        <w:ind w:left="6120" w:hanging="180"/>
+      </w:pPr>
+    </w:lvl>
+  </w:abstractNum>
+  <w:abstractNum w:abstractNumId="48" w15:restartNumberingAfterBreak="0">
+    <w:nsid w:val="2A6E7EE6"/>
+    <w:multiLevelType w:val="hybridMultilevel"/>
+    <w:tmpl w:val="BC4EA7F8"/>
+    <w:lvl w:ilvl="0" w:tplc="FFFFFFFF">
+      <w:start w:val="1"/>
+      <w:numFmt w:val="decimal"/>
+      <w:lvlText w:val="%1."/>
+      <w:lvlJc w:val="left"/>
+      <w:pPr>
+        <w:ind w:left="360" w:hanging="360"/>
+      </w:pPr>
+      <w:rPr>
+        <w:rFonts w:hint="default"/>
+      </w:rPr>
+    </w:lvl>
+    <w:lvl w:ilvl="1" w:tplc="FFFFFFFF" w:tentative="1">
+      <w:start w:val="1"/>
+      <w:numFmt w:val="lowerLetter"/>
+      <w:lvlText w:val="%2."/>
+      <w:lvlJc w:val="left"/>
+      <w:pPr>
+        <w:ind w:left="1080" w:hanging="360"/>
+      </w:pPr>
+    </w:lvl>
+    <w:lvl w:ilvl="2" w:tplc="FFFFFFFF" w:tentative="1">
+      <w:start w:val="1"/>
+      <w:numFmt w:val="lowerRoman"/>
+      <w:lvlText w:val="%3."/>
+      <w:lvlJc w:val="right"/>
+      <w:pPr>
+        <w:ind w:left="1800" w:hanging="180"/>
+      </w:pPr>
+    </w:lvl>
+    <w:lvl w:ilvl="3" w:tplc="FFFFFFFF" w:tentative="1">
+      <w:start w:val="1"/>
+      <w:numFmt w:val="decimal"/>
+      <w:lvlText w:val="%4."/>
+      <w:lvlJc w:val="left"/>
+      <w:pPr>
+        <w:ind w:left="2520" w:hanging="360"/>
+      </w:pPr>
+    </w:lvl>
+    <w:lvl w:ilvl="4" w:tplc="FFFFFFFF" w:tentative="1">
+      <w:start w:val="1"/>
+      <w:numFmt w:val="lowerLetter"/>
+      <w:lvlText w:val="%5."/>
+      <w:lvlJc w:val="left"/>
+      <w:pPr>
+        <w:ind w:left="3240" w:hanging="360"/>
+      </w:pPr>
+    </w:lvl>
+    <w:lvl w:ilvl="5" w:tplc="FFFFFFFF" w:tentative="1">
+      <w:start w:val="1"/>
+      <w:numFmt w:val="lowerRoman"/>
+      <w:lvlText w:val="%6."/>
+      <w:lvlJc w:val="right"/>
+      <w:pPr>
+        <w:ind w:left="3960" w:hanging="180"/>
+      </w:pPr>
+    </w:lvl>
+    <w:lvl w:ilvl="6" w:tplc="FFFFFFFF" w:tentative="1">
+      <w:start w:val="1"/>
+      <w:numFmt w:val="decimal"/>
+      <w:lvlText w:val="%7."/>
+      <w:lvlJc w:val="left"/>
+      <w:pPr>
+        <w:ind w:left="4680" w:hanging="360"/>
+      </w:pPr>
+    </w:lvl>
+    <w:lvl w:ilvl="7" w:tplc="FFFFFFFF" w:tentative="1">
+      <w:start w:val="1"/>
+      <w:numFmt w:val="lowerLetter"/>
+      <w:lvlText w:val="%8."/>
+      <w:lvlJc w:val="left"/>
+      <w:pPr>
+        <w:ind w:left="5400" w:hanging="360"/>
+      </w:pPr>
+    </w:lvl>
+    <w:lvl w:ilvl="8" w:tplc="FFFFFFFF" w:tentative="1">
+      <w:start w:val="1"/>
+      <w:numFmt w:val="lowerRoman"/>
+      <w:lvlText w:val="%9."/>
+      <w:lvlJc w:val="right"/>
+      <w:pPr>
+        <w:ind w:left="6120" w:hanging="180"/>
+      </w:pPr>
+    </w:lvl>
+  </w:abstractNum>
+  <w:abstractNum w:abstractNumId="49" w15:restartNumberingAfterBreak="0">
     <w:nsid w:val="2C41053D"/>
     <w:multiLevelType w:val="hybridMultilevel"/>
     <w:tmpl w:val="6DEC764A"/>
@@ -19499,7 +21760,7 @@
       </w:pPr>
     </w:lvl>
   </w:abstractNum>
-  <w:abstractNum w:abstractNumId="47" w15:restartNumberingAfterBreak="0">
+  <w:abstractNum w:abstractNumId="50" w15:restartNumberingAfterBreak="0">
     <w:nsid w:val="2E1B0EC6"/>
     <w:multiLevelType w:val="hybridMultilevel"/>
     <w:tmpl w:val="BC2EC330"/>
@@ -19588,7 +21849,7 @@
       </w:pPr>
     </w:lvl>
   </w:abstractNum>
-  <w:abstractNum w:abstractNumId="48" w15:restartNumberingAfterBreak="0">
+  <w:abstractNum w:abstractNumId="51" w15:restartNumberingAfterBreak="0">
     <w:nsid w:val="3236726C"/>
     <w:multiLevelType w:val="hybridMultilevel"/>
     <w:tmpl w:val="BEDEFBC4"/>
@@ -19674,7 +21935,7 @@
       </w:pPr>
     </w:lvl>
   </w:abstractNum>
-  <w:abstractNum w:abstractNumId="49" w15:restartNumberingAfterBreak="0">
+  <w:abstractNum w:abstractNumId="52" w15:restartNumberingAfterBreak="0">
     <w:nsid w:val="343875C8"/>
     <w:multiLevelType w:val="hybridMultilevel"/>
     <w:tmpl w:val="7F323830"/>
@@ -19760,7 +22021,7 @@
       </w:pPr>
     </w:lvl>
   </w:abstractNum>
-  <w:abstractNum w:abstractNumId="50" w15:restartNumberingAfterBreak="0">
+  <w:abstractNum w:abstractNumId="53" w15:restartNumberingAfterBreak="0">
     <w:nsid w:val="34E14981"/>
     <w:multiLevelType w:val="hybridMultilevel"/>
     <w:tmpl w:val="2DAC9FDA"/>
@@ -19846,7 +22107,7 @@
       </w:pPr>
     </w:lvl>
   </w:abstractNum>
-  <w:abstractNum w:abstractNumId="51" w15:restartNumberingAfterBreak="0">
+  <w:abstractNum w:abstractNumId="54" w15:restartNumberingAfterBreak="0">
     <w:nsid w:val="35995EAC"/>
     <w:multiLevelType w:val="hybridMultilevel"/>
     <w:tmpl w:val="56D215AA"/>
@@ -19932,7 +22193,7 @@
       </w:pPr>
     </w:lvl>
   </w:abstractNum>
-  <w:abstractNum w:abstractNumId="52" w15:restartNumberingAfterBreak="0">
+  <w:abstractNum w:abstractNumId="55" w15:restartNumberingAfterBreak="0">
     <w:nsid w:val="378655C7"/>
     <w:multiLevelType w:val="hybridMultilevel"/>
     <w:tmpl w:val="015676C0"/>
@@ -20018,7 +22279,7 @@
       </w:pPr>
     </w:lvl>
   </w:abstractNum>
-  <w:abstractNum w:abstractNumId="53" w15:restartNumberingAfterBreak="0">
+  <w:abstractNum w:abstractNumId="56" w15:restartNumberingAfterBreak="0">
     <w:nsid w:val="37FA21A6"/>
     <w:multiLevelType w:val="hybridMultilevel"/>
     <w:tmpl w:val="99560486"/>
@@ -20104,7 +22365,7 @@
       </w:pPr>
     </w:lvl>
   </w:abstractNum>
-  <w:abstractNum w:abstractNumId="54" w15:restartNumberingAfterBreak="0">
+  <w:abstractNum w:abstractNumId="57" w15:restartNumberingAfterBreak="0">
     <w:nsid w:val="3A4C232A"/>
     <w:multiLevelType w:val="hybridMultilevel"/>
     <w:tmpl w:val="8B4A3FB0"/>
@@ -20190,7 +22451,7 @@
       </w:pPr>
     </w:lvl>
   </w:abstractNum>
-  <w:abstractNum w:abstractNumId="55" w15:restartNumberingAfterBreak="0">
+  <w:abstractNum w:abstractNumId="58" w15:restartNumberingAfterBreak="0">
     <w:nsid w:val="3A6858A7"/>
     <w:multiLevelType w:val="hybridMultilevel"/>
     <w:tmpl w:val="11A42638"/>
@@ -20279,7 +22540,7 @@
       </w:pPr>
     </w:lvl>
   </w:abstractNum>
-  <w:abstractNum w:abstractNumId="56" w15:restartNumberingAfterBreak="0">
+  <w:abstractNum w:abstractNumId="59" w15:restartNumberingAfterBreak="0">
     <w:nsid w:val="3B7A0669"/>
     <w:multiLevelType w:val="hybridMultilevel"/>
     <w:tmpl w:val="0E787C5A"/>
@@ -20392,7 +22653,7 @@
       </w:rPr>
     </w:lvl>
   </w:abstractNum>
-  <w:abstractNum w:abstractNumId="57" w15:restartNumberingAfterBreak="0">
+  <w:abstractNum w:abstractNumId="60" w15:restartNumberingAfterBreak="0">
     <w:nsid w:val="3BE34666"/>
     <w:multiLevelType w:val="hybridMultilevel"/>
     <w:tmpl w:val="4AB678D2"/>
@@ -20481,7 +22742,7 @@
       </w:pPr>
     </w:lvl>
   </w:abstractNum>
-  <w:abstractNum w:abstractNumId="58" w15:restartNumberingAfterBreak="0">
+  <w:abstractNum w:abstractNumId="61" w15:restartNumberingAfterBreak="0">
     <w:nsid w:val="3EE80A4C"/>
     <w:multiLevelType w:val="hybridMultilevel"/>
     <w:tmpl w:val="2CEA8B9A"/>
@@ -20570,7 +22831,7 @@
       </w:pPr>
     </w:lvl>
   </w:abstractNum>
-  <w:abstractNum w:abstractNumId="59" w15:restartNumberingAfterBreak="0">
+  <w:abstractNum w:abstractNumId="62" w15:restartNumberingAfterBreak="0">
     <w:nsid w:val="3F9337D7"/>
     <w:multiLevelType w:val="hybridMultilevel"/>
     <w:tmpl w:val="804C85A4"/>
@@ -20659,7 +22920,7 @@
       </w:pPr>
     </w:lvl>
   </w:abstractNum>
-  <w:abstractNum w:abstractNumId="60" w15:restartNumberingAfterBreak="0">
+  <w:abstractNum w:abstractNumId="63" w15:restartNumberingAfterBreak="0">
     <w:nsid w:val="40F126C5"/>
     <w:multiLevelType w:val="hybridMultilevel"/>
     <w:tmpl w:val="FC944F4E"/>
@@ -20745,7 +23006,7 @@
       </w:pPr>
     </w:lvl>
   </w:abstractNum>
-  <w:abstractNum w:abstractNumId="61" w15:restartNumberingAfterBreak="0">
+  <w:abstractNum w:abstractNumId="64" w15:restartNumberingAfterBreak="0">
     <w:nsid w:val="40FE7EFE"/>
     <w:multiLevelType w:val="hybridMultilevel"/>
     <w:tmpl w:val="5F7A5176"/>
@@ -20831,7 +23092,7 @@
       </w:pPr>
     </w:lvl>
   </w:abstractNum>
-  <w:abstractNum w:abstractNumId="62" w15:restartNumberingAfterBreak="0">
+  <w:abstractNum w:abstractNumId="65" w15:restartNumberingAfterBreak="0">
     <w:nsid w:val="410E7BC3"/>
     <w:multiLevelType w:val="hybridMultilevel"/>
     <w:tmpl w:val="562C4B32"/>
@@ -20920,7 +23181,7 @@
       </w:pPr>
     </w:lvl>
   </w:abstractNum>
-  <w:abstractNum w:abstractNumId="63" w15:restartNumberingAfterBreak="0">
+  <w:abstractNum w:abstractNumId="66" w15:restartNumberingAfterBreak="0">
     <w:nsid w:val="42C4180C"/>
     <w:multiLevelType w:val="hybridMultilevel"/>
     <w:tmpl w:val="C3CC104E"/>
@@ -21009,7 +23270,7 @@
       </w:pPr>
     </w:lvl>
   </w:abstractNum>
-  <w:abstractNum w:abstractNumId="64" w15:restartNumberingAfterBreak="0">
+  <w:abstractNum w:abstractNumId="67" w15:restartNumberingAfterBreak="0">
     <w:nsid w:val="431D6D54"/>
     <w:multiLevelType w:val="hybridMultilevel"/>
     <w:tmpl w:val="01CE7EA8"/>
@@ -21095,7 +23356,7 @@
       </w:pPr>
     </w:lvl>
   </w:abstractNum>
-  <w:abstractNum w:abstractNumId="65" w15:restartNumberingAfterBreak="0">
+  <w:abstractNum w:abstractNumId="68" w15:restartNumberingAfterBreak="0">
     <w:nsid w:val="435F5F9A"/>
     <w:multiLevelType w:val="hybridMultilevel"/>
     <w:tmpl w:val="AFB436AC"/>
@@ -21181,7 +23442,7 @@
       </w:pPr>
     </w:lvl>
   </w:abstractNum>
-  <w:abstractNum w:abstractNumId="66" w15:restartNumberingAfterBreak="0">
+  <w:abstractNum w:abstractNumId="69" w15:restartNumberingAfterBreak="0">
     <w:nsid w:val="43E20A65"/>
     <w:multiLevelType w:val="hybridMultilevel"/>
     <w:tmpl w:val="0262B030"/>
@@ -21270,7 +23531,7 @@
       </w:pPr>
     </w:lvl>
   </w:abstractNum>
-  <w:abstractNum w:abstractNumId="67" w15:restartNumberingAfterBreak="0">
+  <w:abstractNum w:abstractNumId="70" w15:restartNumberingAfterBreak="0">
     <w:nsid w:val="451504E1"/>
     <w:multiLevelType w:val="hybridMultilevel"/>
     <w:tmpl w:val="BC4EA7F8"/>
@@ -21359,7 +23620,7 @@
       </w:pPr>
     </w:lvl>
   </w:abstractNum>
-  <w:abstractNum w:abstractNumId="68" w15:restartNumberingAfterBreak="0">
+  <w:abstractNum w:abstractNumId="71" w15:restartNumberingAfterBreak="0">
     <w:nsid w:val="45E2368C"/>
     <w:multiLevelType w:val="hybridMultilevel"/>
     <w:tmpl w:val="1CC05460"/>
@@ -21448,7 +23709,7 @@
       </w:pPr>
     </w:lvl>
   </w:abstractNum>
-  <w:abstractNum w:abstractNumId="69" w15:restartNumberingAfterBreak="0">
+  <w:abstractNum w:abstractNumId="72" w15:restartNumberingAfterBreak="0">
     <w:nsid w:val="46A90AE2"/>
     <w:multiLevelType w:val="hybridMultilevel"/>
     <w:tmpl w:val="685E7C24"/>
@@ -21534,7 +23795,7 @@
       </w:pPr>
     </w:lvl>
   </w:abstractNum>
-  <w:abstractNum w:abstractNumId="70" w15:restartNumberingAfterBreak="0">
+  <w:abstractNum w:abstractNumId="73" w15:restartNumberingAfterBreak="0">
     <w:nsid w:val="473D3C61"/>
     <w:multiLevelType w:val="hybridMultilevel"/>
     <w:tmpl w:val="2416A79A"/>
@@ -21623,7 +23884,7 @@
       </w:pPr>
     </w:lvl>
   </w:abstractNum>
-  <w:abstractNum w:abstractNumId="71" w15:restartNumberingAfterBreak="0">
+  <w:abstractNum w:abstractNumId="74" w15:restartNumberingAfterBreak="0">
     <w:nsid w:val="47E9797E"/>
     <w:multiLevelType w:val="hybridMultilevel"/>
     <w:tmpl w:val="91D4EC20"/>
@@ -21709,7 +23970,7 @@
       </w:pPr>
     </w:lvl>
   </w:abstractNum>
-  <w:abstractNum w:abstractNumId="72" w15:restartNumberingAfterBreak="0">
+  <w:abstractNum w:abstractNumId="75" w15:restartNumberingAfterBreak="0">
     <w:nsid w:val="487A3A9F"/>
     <w:multiLevelType w:val="hybridMultilevel"/>
     <w:tmpl w:val="3A02B7BC"/>
@@ -21795,7 +24056,7 @@
       </w:pPr>
     </w:lvl>
   </w:abstractNum>
-  <w:abstractNum w:abstractNumId="73" w15:restartNumberingAfterBreak="0">
+  <w:abstractNum w:abstractNumId="76" w15:restartNumberingAfterBreak="0">
     <w:nsid w:val="4A171D94"/>
     <w:multiLevelType w:val="hybridMultilevel"/>
     <w:tmpl w:val="E126F3C6"/>
@@ -21884,7 +24145,7 @@
       </w:pPr>
     </w:lvl>
   </w:abstractNum>
-  <w:abstractNum w:abstractNumId="74" w15:restartNumberingAfterBreak="0">
+  <w:abstractNum w:abstractNumId="77" w15:restartNumberingAfterBreak="0">
     <w:nsid w:val="4A747E63"/>
     <w:multiLevelType w:val="hybridMultilevel"/>
     <w:tmpl w:val="A630ED00"/>
@@ -21973,7 +24234,7 @@
       </w:pPr>
     </w:lvl>
   </w:abstractNum>
-  <w:abstractNum w:abstractNumId="75" w15:restartNumberingAfterBreak="0">
+  <w:abstractNum w:abstractNumId="78" w15:restartNumberingAfterBreak="0">
     <w:nsid w:val="4B042AA2"/>
     <w:multiLevelType w:val="multilevel"/>
     <w:tmpl w:val="223A7212"/>
@@ -22063,7 +24324,7 @@
       </w:pPr>
     </w:lvl>
   </w:abstractNum>
-  <w:abstractNum w:abstractNumId="76" w15:restartNumberingAfterBreak="0">
+  <w:abstractNum w:abstractNumId="79" w15:restartNumberingAfterBreak="0">
     <w:nsid w:val="4CFB01F3"/>
     <w:multiLevelType w:val="hybridMultilevel"/>
     <w:tmpl w:val="DFB83128"/>
@@ -22149,7 +24410,7 @@
       </w:pPr>
     </w:lvl>
   </w:abstractNum>
-  <w:abstractNum w:abstractNumId="77" w15:restartNumberingAfterBreak="0">
+  <w:abstractNum w:abstractNumId="80" w15:restartNumberingAfterBreak="0">
     <w:nsid w:val="4E973D78"/>
     <w:multiLevelType w:val="hybridMultilevel"/>
     <w:tmpl w:val="91D4EC20"/>
@@ -22235,7 +24496,7 @@
       </w:pPr>
     </w:lvl>
   </w:abstractNum>
-  <w:abstractNum w:abstractNumId="78" w15:restartNumberingAfterBreak="0">
+  <w:abstractNum w:abstractNumId="81" w15:restartNumberingAfterBreak="0">
     <w:nsid w:val="4FDC7534"/>
     <w:multiLevelType w:val="hybridMultilevel"/>
     <w:tmpl w:val="2AFC4F86"/>
@@ -22321,7 +24582,7 @@
       </w:pPr>
     </w:lvl>
   </w:abstractNum>
-  <w:abstractNum w:abstractNumId="79" w15:restartNumberingAfterBreak="0">
+  <w:abstractNum w:abstractNumId="82" w15:restartNumberingAfterBreak="0">
     <w:nsid w:val="513A6AA5"/>
     <w:multiLevelType w:val="hybridMultilevel"/>
     <w:tmpl w:val="D79ACAFC"/>
@@ -22410,7 +24671,7 @@
       </w:pPr>
     </w:lvl>
   </w:abstractNum>
-  <w:abstractNum w:abstractNumId="80" w15:restartNumberingAfterBreak="0">
+  <w:abstractNum w:abstractNumId="83" w15:restartNumberingAfterBreak="0">
     <w:nsid w:val="517A72EC"/>
     <w:multiLevelType w:val="multilevel"/>
     <w:tmpl w:val="10E6C9BC"/>
@@ -22531,7 +24792,96 @@
       </w:rPr>
     </w:lvl>
   </w:abstractNum>
-  <w:abstractNum w:abstractNumId="81" w15:restartNumberingAfterBreak="0">
+  <w:abstractNum w:abstractNumId="84" w15:restartNumberingAfterBreak="0">
+    <w:nsid w:val="519053F6"/>
+    <w:multiLevelType w:val="hybridMultilevel"/>
+    <w:tmpl w:val="98D0D35E"/>
+    <w:lvl w:ilvl="0" w:tplc="FFFFFFFF">
+      <w:start w:val="1"/>
+      <w:numFmt w:val="decimal"/>
+      <w:lvlText w:val="%1."/>
+      <w:lvlJc w:val="left"/>
+      <w:pPr>
+        <w:ind w:left="360" w:hanging="360"/>
+      </w:pPr>
+      <w:rPr>
+        <w:rFonts w:hint="default"/>
+      </w:rPr>
+    </w:lvl>
+    <w:lvl w:ilvl="1" w:tplc="FFFFFFFF" w:tentative="1">
+      <w:start w:val="1"/>
+      <w:numFmt w:val="lowerLetter"/>
+      <w:lvlText w:val="%2."/>
+      <w:lvlJc w:val="left"/>
+      <w:pPr>
+        <w:ind w:left="1080" w:hanging="360"/>
+      </w:pPr>
+    </w:lvl>
+    <w:lvl w:ilvl="2" w:tplc="FFFFFFFF" w:tentative="1">
+      <w:start w:val="1"/>
+      <w:numFmt w:val="lowerRoman"/>
+      <w:lvlText w:val="%3."/>
+      <w:lvlJc w:val="right"/>
+      <w:pPr>
+        <w:ind w:left="1800" w:hanging="180"/>
+      </w:pPr>
+    </w:lvl>
+    <w:lvl w:ilvl="3" w:tplc="FFFFFFFF" w:tentative="1">
+      <w:start w:val="1"/>
+      <w:numFmt w:val="decimal"/>
+      <w:lvlText w:val="%4."/>
+      <w:lvlJc w:val="left"/>
+      <w:pPr>
+        <w:ind w:left="2520" w:hanging="360"/>
+      </w:pPr>
+    </w:lvl>
+    <w:lvl w:ilvl="4" w:tplc="FFFFFFFF" w:tentative="1">
+      <w:start w:val="1"/>
+      <w:numFmt w:val="lowerLetter"/>
+      <w:lvlText w:val="%5."/>
+      <w:lvlJc w:val="left"/>
+      <w:pPr>
+        <w:ind w:left="3240" w:hanging="360"/>
+      </w:pPr>
+    </w:lvl>
+    <w:lvl w:ilvl="5" w:tplc="FFFFFFFF" w:tentative="1">
+      <w:start w:val="1"/>
+      <w:numFmt w:val="lowerRoman"/>
+      <w:lvlText w:val="%6."/>
+      <w:lvlJc w:val="right"/>
+      <w:pPr>
+        <w:ind w:left="3960" w:hanging="180"/>
+      </w:pPr>
+    </w:lvl>
+    <w:lvl w:ilvl="6" w:tplc="FFFFFFFF" w:tentative="1">
+      <w:start w:val="1"/>
+      <w:numFmt w:val="decimal"/>
+      <w:lvlText w:val="%7."/>
+      <w:lvlJc w:val="left"/>
+      <w:pPr>
+        <w:ind w:left="4680" w:hanging="360"/>
+      </w:pPr>
+    </w:lvl>
+    <w:lvl w:ilvl="7" w:tplc="FFFFFFFF" w:tentative="1">
+      <w:start w:val="1"/>
+      <w:numFmt w:val="lowerLetter"/>
+      <w:lvlText w:val="%8."/>
+      <w:lvlJc w:val="left"/>
+      <w:pPr>
+        <w:ind w:left="5400" w:hanging="360"/>
+      </w:pPr>
+    </w:lvl>
+    <w:lvl w:ilvl="8" w:tplc="FFFFFFFF" w:tentative="1">
+      <w:start w:val="1"/>
+      <w:numFmt w:val="lowerRoman"/>
+      <w:lvlText w:val="%9."/>
+      <w:lvlJc w:val="right"/>
+      <w:pPr>
+        <w:ind w:left="6120" w:hanging="180"/>
+      </w:pPr>
+    </w:lvl>
+  </w:abstractNum>
+  <w:abstractNum w:abstractNumId="85" w15:restartNumberingAfterBreak="0">
     <w:nsid w:val="53110215"/>
     <w:multiLevelType w:val="hybridMultilevel"/>
     <w:tmpl w:val="5E8CA2A4"/>
@@ -22620,7 +24970,7 @@
       </w:pPr>
     </w:lvl>
   </w:abstractNum>
-  <w:abstractNum w:abstractNumId="82" w15:restartNumberingAfterBreak="0">
+  <w:abstractNum w:abstractNumId="86" w15:restartNumberingAfterBreak="0">
     <w:nsid w:val="53442532"/>
     <w:multiLevelType w:val="hybridMultilevel"/>
     <w:tmpl w:val="59AA5D4C"/>
@@ -22706,7 +25056,7 @@
       </w:pPr>
     </w:lvl>
   </w:abstractNum>
-  <w:abstractNum w:abstractNumId="83" w15:restartNumberingAfterBreak="0">
+  <w:abstractNum w:abstractNumId="87" w15:restartNumberingAfterBreak="0">
     <w:nsid w:val="53442F44"/>
     <w:multiLevelType w:val="hybridMultilevel"/>
     <w:tmpl w:val="02D29B08"/>
@@ -22792,7 +25142,7 @@
       </w:pPr>
     </w:lvl>
   </w:abstractNum>
-  <w:abstractNum w:abstractNumId="84" w15:restartNumberingAfterBreak="0">
+  <w:abstractNum w:abstractNumId="88" w15:restartNumberingAfterBreak="0">
     <w:nsid w:val="572310B7"/>
     <w:multiLevelType w:val="hybridMultilevel"/>
     <w:tmpl w:val="35CC4776"/>
@@ -22881,7 +25231,7 @@
       </w:pPr>
     </w:lvl>
   </w:abstractNum>
-  <w:abstractNum w:abstractNumId="85" w15:restartNumberingAfterBreak="0">
+  <w:abstractNum w:abstractNumId="89" w15:restartNumberingAfterBreak="0">
     <w:nsid w:val="5856299C"/>
     <w:multiLevelType w:val="hybridMultilevel"/>
     <w:tmpl w:val="7BF4C91E"/>
@@ -22970,7 +25320,7 @@
       </w:pPr>
     </w:lvl>
   </w:abstractNum>
-  <w:abstractNum w:abstractNumId="86" w15:restartNumberingAfterBreak="0">
+  <w:abstractNum w:abstractNumId="90" w15:restartNumberingAfterBreak="0">
     <w:nsid w:val="58EF7EFC"/>
     <w:multiLevelType w:val="hybridMultilevel"/>
     <w:tmpl w:val="BC825C2C"/>
@@ -23056,7 +25406,7 @@
       </w:pPr>
     </w:lvl>
   </w:abstractNum>
-  <w:abstractNum w:abstractNumId="87" w15:restartNumberingAfterBreak="0">
+  <w:abstractNum w:abstractNumId="91" w15:restartNumberingAfterBreak="0">
     <w:nsid w:val="59072CFF"/>
     <w:multiLevelType w:val="hybridMultilevel"/>
     <w:tmpl w:val="D52CAF06"/>
@@ -23145,7 +25495,7 @@
       </w:pPr>
     </w:lvl>
   </w:abstractNum>
-  <w:abstractNum w:abstractNumId="88" w15:restartNumberingAfterBreak="0">
+  <w:abstractNum w:abstractNumId="92" w15:restartNumberingAfterBreak="0">
     <w:nsid w:val="5AC03831"/>
     <w:multiLevelType w:val="hybridMultilevel"/>
     <w:tmpl w:val="48D230D8"/>
@@ -23234,7 +25584,7 @@
       </w:pPr>
     </w:lvl>
   </w:abstractNum>
-  <w:abstractNum w:abstractNumId="89" w15:restartNumberingAfterBreak="0">
+  <w:abstractNum w:abstractNumId="93" w15:restartNumberingAfterBreak="0">
     <w:nsid w:val="5B3A785F"/>
     <w:multiLevelType w:val="hybridMultilevel"/>
     <w:tmpl w:val="2AA42C24"/>
@@ -23320,7 +25670,7 @@
       </w:pPr>
     </w:lvl>
   </w:abstractNum>
-  <w:abstractNum w:abstractNumId="90" w15:restartNumberingAfterBreak="0">
+  <w:abstractNum w:abstractNumId="94" w15:restartNumberingAfterBreak="0">
     <w:nsid w:val="5ECE4ECF"/>
     <w:multiLevelType w:val="hybridMultilevel"/>
     <w:tmpl w:val="92486EE2"/>
@@ -23409,7 +25759,7 @@
       </w:pPr>
     </w:lvl>
   </w:abstractNum>
-  <w:abstractNum w:abstractNumId="91" w15:restartNumberingAfterBreak="0">
+  <w:abstractNum w:abstractNumId="95" w15:restartNumberingAfterBreak="0">
     <w:nsid w:val="61F06F78"/>
     <w:multiLevelType w:val="hybridMultilevel"/>
     <w:tmpl w:val="2AA42C24"/>
@@ -23495,7 +25845,7 @@
       </w:pPr>
     </w:lvl>
   </w:abstractNum>
-  <w:abstractNum w:abstractNumId="92" w15:restartNumberingAfterBreak="0">
+  <w:abstractNum w:abstractNumId="96" w15:restartNumberingAfterBreak="0">
     <w:nsid w:val="621E5222"/>
     <w:multiLevelType w:val="multilevel"/>
     <w:tmpl w:val="A12CC6F8"/>
@@ -23613,7 +25963,7 @@
       </w:rPr>
     </w:lvl>
   </w:abstractNum>
-  <w:abstractNum w:abstractNumId="93" w15:restartNumberingAfterBreak="0">
+  <w:abstractNum w:abstractNumId="97" w15:restartNumberingAfterBreak="0">
     <w:nsid w:val="653C7ECB"/>
     <w:multiLevelType w:val="hybridMultilevel"/>
     <w:tmpl w:val="0D6AEDC0"/>
@@ -23699,7 +26049,7 @@
       </w:pPr>
     </w:lvl>
   </w:abstractNum>
-  <w:abstractNum w:abstractNumId="94" w15:restartNumberingAfterBreak="0">
+  <w:abstractNum w:abstractNumId="98" w15:restartNumberingAfterBreak="0">
     <w:nsid w:val="66C26E78"/>
     <w:multiLevelType w:val="hybridMultilevel"/>
     <w:tmpl w:val="860CFD5E"/>
@@ -23788,7 +26138,7 @@
       </w:pPr>
     </w:lvl>
   </w:abstractNum>
-  <w:abstractNum w:abstractNumId="95" w15:restartNumberingAfterBreak="0">
+  <w:abstractNum w:abstractNumId="99" w15:restartNumberingAfterBreak="0">
     <w:nsid w:val="680C530F"/>
     <w:multiLevelType w:val="hybridMultilevel"/>
     <w:tmpl w:val="67FA7A58"/>
@@ -23874,7 +26224,7 @@
       </w:pPr>
     </w:lvl>
   </w:abstractNum>
-  <w:abstractNum w:abstractNumId="96" w15:restartNumberingAfterBreak="0">
+  <w:abstractNum w:abstractNumId="100" w15:restartNumberingAfterBreak="0">
     <w:nsid w:val="68781583"/>
     <w:multiLevelType w:val="hybridMultilevel"/>
     <w:tmpl w:val="59544CD8"/>
@@ -23963,7 +26313,7 @@
       </w:pPr>
     </w:lvl>
   </w:abstractNum>
-  <w:abstractNum w:abstractNumId="97" w15:restartNumberingAfterBreak="0">
+  <w:abstractNum w:abstractNumId="101" w15:restartNumberingAfterBreak="0">
     <w:nsid w:val="689E4937"/>
     <w:multiLevelType w:val="hybridMultilevel"/>
     <w:tmpl w:val="1578FDDA"/>
@@ -24049,7 +26399,7 @@
       </w:pPr>
     </w:lvl>
   </w:abstractNum>
-  <w:abstractNum w:abstractNumId="98" w15:restartNumberingAfterBreak="0">
+  <w:abstractNum w:abstractNumId="102" w15:restartNumberingAfterBreak="0">
     <w:nsid w:val="69DA244E"/>
     <w:multiLevelType w:val="hybridMultilevel"/>
     <w:tmpl w:val="F8CC6BC0"/>
@@ -24135,7 +26485,7 @@
       </w:pPr>
     </w:lvl>
   </w:abstractNum>
-  <w:abstractNum w:abstractNumId="99" w15:restartNumberingAfterBreak="0">
+  <w:abstractNum w:abstractNumId="103" w15:restartNumberingAfterBreak="0">
     <w:nsid w:val="6A7E3B85"/>
     <w:multiLevelType w:val="hybridMultilevel"/>
     <w:tmpl w:val="62CA62CA"/>
@@ -24224,7 +26574,7 @@
       </w:pPr>
     </w:lvl>
   </w:abstractNum>
-  <w:abstractNum w:abstractNumId="100" w15:restartNumberingAfterBreak="0">
+  <w:abstractNum w:abstractNumId="104" w15:restartNumberingAfterBreak="0">
     <w:nsid w:val="6A870A9E"/>
     <w:multiLevelType w:val="hybridMultilevel"/>
     <w:tmpl w:val="E014EC2C"/>
@@ -24313,7 +26663,7 @@
       </w:pPr>
     </w:lvl>
   </w:abstractNum>
-  <w:abstractNum w:abstractNumId="101" w15:restartNumberingAfterBreak="0">
+  <w:abstractNum w:abstractNumId="105" w15:restartNumberingAfterBreak="0">
     <w:nsid w:val="6B0A2114"/>
     <w:multiLevelType w:val="hybridMultilevel"/>
     <w:tmpl w:val="79D0B740"/>
@@ -24399,7 +26749,7 @@
       </w:pPr>
     </w:lvl>
   </w:abstractNum>
-  <w:abstractNum w:abstractNumId="102" w15:restartNumberingAfterBreak="0">
+  <w:abstractNum w:abstractNumId="106" w15:restartNumberingAfterBreak="0">
     <w:nsid w:val="6B4C0EB6"/>
     <w:multiLevelType w:val="hybridMultilevel"/>
     <w:tmpl w:val="F904BB6E"/>
@@ -24485,7 +26835,7 @@
       </w:pPr>
     </w:lvl>
   </w:abstractNum>
-  <w:abstractNum w:abstractNumId="103" w15:restartNumberingAfterBreak="0">
+  <w:abstractNum w:abstractNumId="107" w15:restartNumberingAfterBreak="0">
     <w:nsid w:val="6B543D98"/>
     <w:multiLevelType w:val="hybridMultilevel"/>
     <w:tmpl w:val="D700A8F0"/>
@@ -24574,7 +26924,7 @@
       </w:pPr>
     </w:lvl>
   </w:abstractNum>
-  <w:abstractNum w:abstractNumId="104" w15:restartNumberingAfterBreak="0">
+  <w:abstractNum w:abstractNumId="108" w15:restartNumberingAfterBreak="0">
     <w:nsid w:val="6BB966DF"/>
     <w:multiLevelType w:val="hybridMultilevel"/>
     <w:tmpl w:val="C214ED12"/>
@@ -24663,7 +27013,7 @@
       </w:pPr>
     </w:lvl>
   </w:abstractNum>
-  <w:abstractNum w:abstractNumId="105" w15:restartNumberingAfterBreak="0">
+  <w:abstractNum w:abstractNumId="109" w15:restartNumberingAfterBreak="0">
     <w:nsid w:val="6BE87CBD"/>
     <w:multiLevelType w:val="hybridMultilevel"/>
     <w:tmpl w:val="7DE64662"/>
@@ -24749,7 +27099,7 @@
       </w:pPr>
     </w:lvl>
   </w:abstractNum>
-  <w:abstractNum w:abstractNumId="106" w15:restartNumberingAfterBreak="0">
+  <w:abstractNum w:abstractNumId="110" w15:restartNumberingAfterBreak="0">
     <w:nsid w:val="6C9F59EC"/>
     <w:multiLevelType w:val="hybridMultilevel"/>
     <w:tmpl w:val="DBCCC3BE"/>
@@ -24835,7 +27185,96 @@
       </w:pPr>
     </w:lvl>
   </w:abstractNum>
-  <w:abstractNum w:abstractNumId="107" w15:restartNumberingAfterBreak="0">
+  <w:abstractNum w:abstractNumId="111" w15:restartNumberingAfterBreak="0">
+    <w:nsid w:val="6D3E3428"/>
+    <w:multiLevelType w:val="hybridMultilevel"/>
+    <w:tmpl w:val="98D0D35E"/>
+    <w:lvl w:ilvl="0" w:tplc="FFFFFFFF">
+      <w:start w:val="1"/>
+      <w:numFmt w:val="decimal"/>
+      <w:lvlText w:val="%1."/>
+      <w:lvlJc w:val="left"/>
+      <w:pPr>
+        <w:ind w:left="360" w:hanging="360"/>
+      </w:pPr>
+      <w:rPr>
+        <w:rFonts w:hint="default"/>
+      </w:rPr>
+    </w:lvl>
+    <w:lvl w:ilvl="1" w:tplc="FFFFFFFF" w:tentative="1">
+      <w:start w:val="1"/>
+      <w:numFmt w:val="lowerLetter"/>
+      <w:lvlText w:val="%2."/>
+      <w:lvlJc w:val="left"/>
+      <w:pPr>
+        <w:ind w:left="1080" w:hanging="360"/>
+      </w:pPr>
+    </w:lvl>
+    <w:lvl w:ilvl="2" w:tplc="FFFFFFFF" w:tentative="1">
+      <w:start w:val="1"/>
+      <w:numFmt w:val="lowerRoman"/>
+      <w:lvlText w:val="%3."/>
+      <w:lvlJc w:val="right"/>
+      <w:pPr>
+        <w:ind w:left="1800" w:hanging="180"/>
+      </w:pPr>
+    </w:lvl>
+    <w:lvl w:ilvl="3" w:tplc="FFFFFFFF" w:tentative="1">
+      <w:start w:val="1"/>
+      <w:numFmt w:val="decimal"/>
+      <w:lvlText w:val="%4."/>
+      <w:lvlJc w:val="left"/>
+      <w:pPr>
+        <w:ind w:left="2520" w:hanging="360"/>
+      </w:pPr>
+    </w:lvl>
+    <w:lvl w:ilvl="4" w:tplc="FFFFFFFF" w:tentative="1">
+      <w:start w:val="1"/>
+      <w:numFmt w:val="lowerLetter"/>
+      <w:lvlText w:val="%5."/>
+      <w:lvlJc w:val="left"/>
+      <w:pPr>
+        <w:ind w:left="3240" w:hanging="360"/>
+      </w:pPr>
+    </w:lvl>
+    <w:lvl w:ilvl="5" w:tplc="FFFFFFFF" w:tentative="1">
+      <w:start w:val="1"/>
+      <w:numFmt w:val="lowerRoman"/>
+      <w:lvlText w:val="%6."/>
+      <w:lvlJc w:val="right"/>
+      <w:pPr>
+        <w:ind w:left="3960" w:hanging="180"/>
+      </w:pPr>
+    </w:lvl>
+    <w:lvl w:ilvl="6" w:tplc="FFFFFFFF" w:tentative="1">
+      <w:start w:val="1"/>
+      <w:numFmt w:val="decimal"/>
+      <w:lvlText w:val="%7."/>
+      <w:lvlJc w:val="left"/>
+      <w:pPr>
+        <w:ind w:left="4680" w:hanging="360"/>
+      </w:pPr>
+    </w:lvl>
+    <w:lvl w:ilvl="7" w:tplc="FFFFFFFF" w:tentative="1">
+      <w:start w:val="1"/>
+      <w:numFmt w:val="lowerLetter"/>
+      <w:lvlText w:val="%8."/>
+      <w:lvlJc w:val="left"/>
+      <w:pPr>
+        <w:ind w:left="5400" w:hanging="360"/>
+      </w:pPr>
+    </w:lvl>
+    <w:lvl w:ilvl="8" w:tplc="FFFFFFFF" w:tentative="1">
+      <w:start w:val="1"/>
+      <w:numFmt w:val="lowerRoman"/>
+      <w:lvlText w:val="%9."/>
+      <w:lvlJc w:val="right"/>
+      <w:pPr>
+        <w:ind w:left="6120" w:hanging="180"/>
+      </w:pPr>
+    </w:lvl>
+  </w:abstractNum>
+  <w:abstractNum w:abstractNumId="112" w15:restartNumberingAfterBreak="0">
     <w:nsid w:val="6EE067F1"/>
     <w:multiLevelType w:val="hybridMultilevel"/>
     <w:tmpl w:val="D764B2F2"/>
@@ -24924,7 +27363,7 @@
       </w:pPr>
     </w:lvl>
   </w:abstractNum>
-  <w:abstractNum w:abstractNumId="108" w15:restartNumberingAfterBreak="0">
+  <w:abstractNum w:abstractNumId="113" w15:restartNumberingAfterBreak="0">
     <w:nsid w:val="6F2A5B5D"/>
     <w:multiLevelType w:val="hybridMultilevel"/>
     <w:tmpl w:val="A47CA9D2"/>
@@ -25010,7 +27449,7 @@
       </w:pPr>
     </w:lvl>
   </w:abstractNum>
-  <w:abstractNum w:abstractNumId="109" w15:restartNumberingAfterBreak="0">
+  <w:abstractNum w:abstractNumId="114" w15:restartNumberingAfterBreak="0">
     <w:nsid w:val="71424576"/>
     <w:multiLevelType w:val="hybridMultilevel"/>
     <w:tmpl w:val="500A22D2"/>
@@ -25099,7 +27538,7 @@
       </w:pPr>
     </w:lvl>
   </w:abstractNum>
-  <w:abstractNum w:abstractNumId="110" w15:restartNumberingAfterBreak="0">
+  <w:abstractNum w:abstractNumId="115" w15:restartNumberingAfterBreak="0">
     <w:nsid w:val="720E42D0"/>
     <w:multiLevelType w:val="hybridMultilevel"/>
     <w:tmpl w:val="ED9E56FC"/>
@@ -25185,7 +27624,7 @@
       </w:pPr>
     </w:lvl>
   </w:abstractNum>
-  <w:abstractNum w:abstractNumId="111" w15:restartNumberingAfterBreak="0">
+  <w:abstractNum w:abstractNumId="116" w15:restartNumberingAfterBreak="0">
     <w:nsid w:val="7259222C"/>
     <w:multiLevelType w:val="hybridMultilevel"/>
     <w:tmpl w:val="B92C4E06"/>
@@ -25274,7 +27713,7 @@
       </w:pPr>
     </w:lvl>
   </w:abstractNum>
-  <w:abstractNum w:abstractNumId="112" w15:restartNumberingAfterBreak="0">
+  <w:abstractNum w:abstractNumId="117" w15:restartNumberingAfterBreak="0">
     <w:nsid w:val="729169BF"/>
     <w:multiLevelType w:val="hybridMultilevel"/>
     <w:tmpl w:val="1C042A78"/>
@@ -25360,7 +27799,7 @@
       </w:pPr>
     </w:lvl>
   </w:abstractNum>
-  <w:abstractNum w:abstractNumId="113" w15:restartNumberingAfterBreak="0">
+  <w:abstractNum w:abstractNumId="118" w15:restartNumberingAfterBreak="0">
     <w:nsid w:val="72C37E1D"/>
     <w:multiLevelType w:val="hybridMultilevel"/>
     <w:tmpl w:val="6150A31E"/>
@@ -25473,7 +27912,7 @@
       </w:rPr>
     </w:lvl>
   </w:abstractNum>
-  <w:abstractNum w:abstractNumId="114" w15:restartNumberingAfterBreak="0">
+  <w:abstractNum w:abstractNumId="119" w15:restartNumberingAfterBreak="0">
     <w:nsid w:val="73526D02"/>
     <w:multiLevelType w:val="hybridMultilevel"/>
     <w:tmpl w:val="6D247DAE"/>
@@ -25559,7 +27998,7 @@
       </w:pPr>
     </w:lvl>
   </w:abstractNum>
-  <w:abstractNum w:abstractNumId="115" w15:restartNumberingAfterBreak="0">
+  <w:abstractNum w:abstractNumId="120" w15:restartNumberingAfterBreak="0">
     <w:nsid w:val="735A1C24"/>
     <w:multiLevelType w:val="hybridMultilevel"/>
     <w:tmpl w:val="77A0A016"/>
@@ -25645,7 +28084,7 @@
       </w:pPr>
     </w:lvl>
   </w:abstractNum>
-  <w:abstractNum w:abstractNumId="116" w15:restartNumberingAfterBreak="0">
+  <w:abstractNum w:abstractNumId="121" w15:restartNumberingAfterBreak="0">
     <w:nsid w:val="74E00A45"/>
     <w:multiLevelType w:val="hybridMultilevel"/>
     <w:tmpl w:val="C65C3400"/>
@@ -25734,7 +28173,7 @@
       </w:pPr>
     </w:lvl>
   </w:abstractNum>
-  <w:abstractNum w:abstractNumId="117" w15:restartNumberingAfterBreak="0">
+  <w:abstractNum w:abstractNumId="122" w15:restartNumberingAfterBreak="0">
     <w:nsid w:val="75AF7DFA"/>
     <w:multiLevelType w:val="hybridMultilevel"/>
     <w:tmpl w:val="4732C664"/>
@@ -25823,7 +28262,7 @@
       </w:pPr>
     </w:lvl>
   </w:abstractNum>
-  <w:abstractNum w:abstractNumId="118" w15:restartNumberingAfterBreak="0">
+  <w:abstractNum w:abstractNumId="123" w15:restartNumberingAfterBreak="0">
     <w:nsid w:val="7784438C"/>
     <w:multiLevelType w:val="hybridMultilevel"/>
     <w:tmpl w:val="BDB20B28"/>
@@ -25912,7 +28351,7 @@
       </w:pPr>
     </w:lvl>
   </w:abstractNum>
-  <w:abstractNum w:abstractNumId="119" w15:restartNumberingAfterBreak="0">
+  <w:abstractNum w:abstractNumId="124" w15:restartNumberingAfterBreak="0">
     <w:nsid w:val="788147BE"/>
     <w:multiLevelType w:val="hybridMultilevel"/>
     <w:tmpl w:val="EC8EB108"/>
@@ -25998,7 +28437,7 @@
       </w:pPr>
     </w:lvl>
   </w:abstractNum>
-  <w:abstractNum w:abstractNumId="120" w15:restartNumberingAfterBreak="0">
+  <w:abstractNum w:abstractNumId="125" w15:restartNumberingAfterBreak="0">
     <w:nsid w:val="7938381F"/>
     <w:multiLevelType w:val="hybridMultilevel"/>
     <w:tmpl w:val="BAE21DF2"/>
@@ -26087,7 +28526,7 @@
       </w:pPr>
     </w:lvl>
   </w:abstractNum>
-  <w:abstractNum w:abstractNumId="121" w15:restartNumberingAfterBreak="0">
+  <w:abstractNum w:abstractNumId="126" w15:restartNumberingAfterBreak="0">
     <w:nsid w:val="799E6F91"/>
     <w:multiLevelType w:val="hybridMultilevel"/>
     <w:tmpl w:val="A3EAB6BC"/>
@@ -26173,7 +28612,7 @@
       </w:pPr>
     </w:lvl>
   </w:abstractNum>
-  <w:abstractNum w:abstractNumId="122" w15:restartNumberingAfterBreak="0">
+  <w:abstractNum w:abstractNumId="127" w15:restartNumberingAfterBreak="0">
     <w:nsid w:val="7A77688B"/>
     <w:multiLevelType w:val="hybridMultilevel"/>
     <w:tmpl w:val="1EC4BF30"/>
@@ -26262,7 +28701,7 @@
       </w:pPr>
     </w:lvl>
   </w:abstractNum>
-  <w:abstractNum w:abstractNumId="123" w15:restartNumberingAfterBreak="0">
+  <w:abstractNum w:abstractNumId="128" w15:restartNumberingAfterBreak="0">
     <w:nsid w:val="7B7D4A26"/>
     <w:multiLevelType w:val="hybridMultilevel"/>
     <w:tmpl w:val="A906F5AC"/>
@@ -26348,7 +28787,96 @@
       </w:pPr>
     </w:lvl>
   </w:abstractNum>
-  <w:abstractNum w:abstractNumId="124" w15:restartNumberingAfterBreak="0">
+  <w:abstractNum w:abstractNumId="129" w15:restartNumberingAfterBreak="0">
+    <w:nsid w:val="7CB87150"/>
+    <w:multiLevelType w:val="hybridMultilevel"/>
+    <w:tmpl w:val="BC4EA7F8"/>
+    <w:lvl w:ilvl="0" w:tplc="FFFFFFFF">
+      <w:start w:val="1"/>
+      <w:numFmt w:val="decimal"/>
+      <w:lvlText w:val="%1."/>
+      <w:lvlJc w:val="left"/>
+      <w:pPr>
+        <w:ind w:left="360" w:hanging="360"/>
+      </w:pPr>
+      <w:rPr>
+        <w:rFonts w:hint="default"/>
+      </w:rPr>
+    </w:lvl>
+    <w:lvl w:ilvl="1" w:tplc="FFFFFFFF" w:tentative="1">
+      <w:start w:val="1"/>
+      <w:numFmt w:val="lowerLetter"/>
+      <w:lvlText w:val="%2."/>
+      <w:lvlJc w:val="left"/>
+      <w:pPr>
+        <w:ind w:left="1080" w:hanging="360"/>
+      </w:pPr>
+    </w:lvl>
+    <w:lvl w:ilvl="2" w:tplc="FFFFFFFF" w:tentative="1">
+      <w:start w:val="1"/>
+      <w:numFmt w:val="lowerRoman"/>
+      <w:lvlText w:val="%3."/>
+      <w:lvlJc w:val="right"/>
+      <w:pPr>
+        <w:ind w:left="1800" w:hanging="180"/>
+      </w:pPr>
+    </w:lvl>
+    <w:lvl w:ilvl="3" w:tplc="FFFFFFFF" w:tentative="1">
+      <w:start w:val="1"/>
+      <w:numFmt w:val="decimal"/>
+      <w:lvlText w:val="%4."/>
+      <w:lvlJc w:val="left"/>
+      <w:pPr>
+        <w:ind w:left="2520" w:hanging="360"/>
+      </w:pPr>
+    </w:lvl>
+    <w:lvl w:ilvl="4" w:tplc="FFFFFFFF" w:tentative="1">
+      <w:start w:val="1"/>
+      <w:numFmt w:val="lowerLetter"/>
+      <w:lvlText w:val="%5."/>
+      <w:lvlJc w:val="left"/>
+      <w:pPr>
+        <w:ind w:left="3240" w:hanging="360"/>
+      </w:pPr>
+    </w:lvl>
+    <w:lvl w:ilvl="5" w:tplc="FFFFFFFF" w:tentative="1">
+      <w:start w:val="1"/>
+      <w:numFmt w:val="lowerRoman"/>
+      <w:lvlText w:val="%6."/>
+      <w:lvlJc w:val="right"/>
+      <w:pPr>
+        <w:ind w:left="3960" w:hanging="180"/>
+      </w:pPr>
+    </w:lvl>
+    <w:lvl w:ilvl="6" w:tplc="FFFFFFFF" w:tentative="1">
+      <w:start w:val="1"/>
+      <w:numFmt w:val="decimal"/>
+      <w:lvlText w:val="%7."/>
+      <w:lvlJc w:val="left"/>
+      <w:pPr>
+        <w:ind w:left="4680" w:hanging="360"/>
+      </w:pPr>
+    </w:lvl>
+    <w:lvl w:ilvl="7" w:tplc="FFFFFFFF" w:tentative="1">
+      <w:start w:val="1"/>
+      <w:numFmt w:val="lowerLetter"/>
+      <w:lvlText w:val="%8."/>
+      <w:lvlJc w:val="left"/>
+      <w:pPr>
+        <w:ind w:left="5400" w:hanging="360"/>
+      </w:pPr>
+    </w:lvl>
+    <w:lvl w:ilvl="8" w:tplc="FFFFFFFF" w:tentative="1">
+      <w:start w:val="1"/>
+      <w:numFmt w:val="lowerRoman"/>
+      <w:lvlText w:val="%9."/>
+      <w:lvlJc w:val="right"/>
+      <w:pPr>
+        <w:ind w:left="6120" w:hanging="180"/>
+      </w:pPr>
+    </w:lvl>
+  </w:abstractNum>
+  <w:abstractNum w:abstractNumId="130" w15:restartNumberingAfterBreak="0">
     <w:nsid w:val="7CF91FCE"/>
     <w:multiLevelType w:val="hybridMultilevel"/>
     <w:tmpl w:val="48DEDA40"/>
@@ -26437,7 +28965,7 @@
       </w:pPr>
     </w:lvl>
   </w:abstractNum>
-  <w:abstractNum w:abstractNumId="125" w15:restartNumberingAfterBreak="0">
+  <w:abstractNum w:abstractNumId="131" w15:restartNumberingAfterBreak="0">
     <w:nsid w:val="7D2B20FD"/>
     <w:multiLevelType w:val="hybridMultilevel"/>
     <w:tmpl w:val="C7DCCCB0"/>
@@ -26527,16 +29055,16 @@
     </w:lvl>
   </w:abstractNum>
   <w:num w:numId="1" w16cid:durableId="512305941">
-    <w:abstractNumId w:val="113"/>
+    <w:abstractNumId w:val="118"/>
   </w:num>
   <w:num w:numId="2" w16cid:durableId="236287250">
-    <w:abstractNumId w:val="80"/>
+    <w:abstractNumId w:val="83"/>
   </w:num>
   <w:num w:numId="3" w16cid:durableId="1060179523">
     <w:abstractNumId w:val="18"/>
   </w:num>
   <w:num w:numId="4" w16cid:durableId="17389390">
-    <w:abstractNumId w:val="99"/>
+    <w:abstractNumId w:val="103"/>
   </w:num>
   <w:num w:numId="5" w16cid:durableId="1417945219">
     <w:abstractNumId w:val="22"/>
@@ -26545,16 +29073,16 @@
     <w:abstractNumId w:val="27"/>
   </w:num>
   <w:num w:numId="7" w16cid:durableId="1955483292">
-    <w:abstractNumId w:val="100"/>
+    <w:abstractNumId w:val="104"/>
   </w:num>
   <w:num w:numId="8" w16cid:durableId="143089077">
-    <w:abstractNumId w:val="94"/>
+    <w:abstractNumId w:val="98"/>
   </w:num>
   <w:num w:numId="9" w16cid:durableId="692071752">
     <w:abstractNumId w:val="5"/>
   </w:num>
   <w:num w:numId="10" w16cid:durableId="1354308862">
-    <w:abstractNumId w:val="109"/>
+    <w:abstractNumId w:val="114"/>
   </w:num>
   <w:num w:numId="11" w16cid:durableId="618875064">
     <w:abstractNumId w:val="36"/>
@@ -26563,82 +29091,82 @@
     <w:abstractNumId w:val="25"/>
   </w:num>
   <w:num w:numId="13" w16cid:durableId="875042859">
-    <w:abstractNumId w:val="47"/>
+    <w:abstractNumId w:val="50"/>
   </w:num>
   <w:num w:numId="14" w16cid:durableId="1305234986">
-    <w:abstractNumId w:val="66"/>
+    <w:abstractNumId w:val="69"/>
   </w:num>
   <w:num w:numId="15" w16cid:durableId="1765607075">
+    <w:abstractNumId w:val="112"/>
+  </w:num>
+  <w:num w:numId="16" w16cid:durableId="1026178692">
+    <w:abstractNumId w:val="91"/>
+  </w:num>
+  <w:num w:numId="17" w16cid:durableId="20402844">
+    <w:abstractNumId w:val="108"/>
+  </w:num>
+  <w:num w:numId="18" w16cid:durableId="57166575">
     <w:abstractNumId w:val="107"/>
   </w:num>
-  <w:num w:numId="16" w16cid:durableId="1026178692">
-    <w:abstractNumId w:val="87"/>
-  </w:num>
-  <w:num w:numId="17" w16cid:durableId="20402844">
-    <w:abstractNumId w:val="104"/>
-  </w:num>
-  <w:num w:numId="18" w16cid:durableId="57166575">
-    <w:abstractNumId w:val="103"/>
-  </w:num>
   <w:num w:numId="19" w16cid:durableId="1577399185">
-    <w:abstractNumId w:val="62"/>
+    <w:abstractNumId w:val="65"/>
   </w:num>
   <w:num w:numId="20" w16cid:durableId="1974938581">
-    <w:abstractNumId w:val="68"/>
+    <w:abstractNumId w:val="71"/>
   </w:num>
   <w:num w:numId="21" w16cid:durableId="1324621920">
     <w:abstractNumId w:val="9"/>
   </w:num>
   <w:num w:numId="22" w16cid:durableId="1082604540">
-    <w:abstractNumId w:val="84"/>
+    <w:abstractNumId w:val="88"/>
   </w:num>
   <w:num w:numId="23" w16cid:durableId="1811245398">
-    <w:abstractNumId w:val="57"/>
+    <w:abstractNumId w:val="60"/>
   </w:num>
   <w:num w:numId="24" w16cid:durableId="1096436052">
     <w:abstractNumId w:val="17"/>
   </w:num>
   <w:num w:numId="25" w16cid:durableId="1481385145">
-    <w:abstractNumId w:val="122"/>
+    <w:abstractNumId w:val="127"/>
   </w:num>
   <w:num w:numId="26" w16cid:durableId="290793853">
-    <w:abstractNumId w:val="116"/>
+    <w:abstractNumId w:val="121"/>
   </w:num>
   <w:num w:numId="27" w16cid:durableId="1240365652">
     <w:abstractNumId w:val="12"/>
   </w:num>
   <w:num w:numId="28" w16cid:durableId="944578999">
-    <w:abstractNumId w:val="120"/>
+    <w:abstractNumId w:val="125"/>
   </w:num>
   <w:num w:numId="29" w16cid:durableId="1775518375">
-    <w:abstractNumId w:val="125"/>
+    <w:abstractNumId w:val="131"/>
   </w:num>
   <w:num w:numId="30" w16cid:durableId="987128347">
     <w:abstractNumId w:val="33"/>
   </w:num>
   <w:num w:numId="31" w16cid:durableId="1809126082">
-    <w:abstractNumId w:val="43"/>
+    <w:abstractNumId w:val="44"/>
   </w:num>
   <w:num w:numId="32" w16cid:durableId="1590507693">
-    <w:abstractNumId w:val="117"/>
+    <w:abstractNumId w:val="122"/>
   </w:num>
   <w:num w:numId="33" w16cid:durableId="719213246">
+    <w:abstractNumId w:val="76"/>
+  </w:num>
+  <w:num w:numId="34" w16cid:durableId="1994602256">
     <w:abstractNumId w:val="73"/>
   </w:num>
-  <w:num w:numId="34" w16cid:durableId="1994602256">
-    <w:abstractNumId w:val="70"/>
-  </w:num>
   <w:num w:numId="35" w16cid:durableId="253326303">
-    <w:abstractNumId w:val="111"/>
+    <w:abstractNumId w:val="116"/>
   </w:num>
   <w:num w:numId="36" w16cid:durableId="155147717">
-    <w:abstractNumId w:val="85"/>
+    <w:abstractNumId w:val="89"/>
   </w:num>
   <w:num w:numId="37" w16cid:durableId="188185785">
     <w:abstractNumId w:val="16"/>
   </w:num>
   <w:num w:numId="38" w16cid:durableId="1654142327">
-    <w:abstractNumId w:val="59"/>
+    <w:abstractNumId w:val="62"/>
   </w:num>
   <w:num w:numId="39" w16cid:durableId="1276323909">
     <w:abstractNumId w:val="29"/>
@@ -26647,34 +29175,34 @@
     <w:abstractNumId w:val="6"/>
   </w:num>
   <w:num w:numId="41" w16cid:durableId="783812172">
-    <w:abstractNumId w:val="79"/>
+    <w:abstractNumId w:val="82"/>
   </w:num>
   <w:num w:numId="42" w16cid:durableId="977419656">
-    <w:abstractNumId w:val="58"/>
+    <w:abstractNumId w:val="61"/>
   </w:num>
   <w:num w:numId="43" w16cid:durableId="1301423796">
-    <w:abstractNumId w:val="88"/>
+    <w:abstractNumId w:val="92"/>
   </w:num>
   <w:num w:numId="44" w16cid:durableId="940837916">
     <w:abstractNumId w:val="32"/>
   </w:num>
   <w:num w:numId="45" w16cid:durableId="916786028">
-    <w:abstractNumId w:val="90"/>
+    <w:abstractNumId w:val="94"/>
   </w:num>
   <w:num w:numId="46" w16cid:durableId="1547258808">
     <w:abstractNumId w:val="21"/>
   </w:num>
   <w:num w:numId="47" w16cid:durableId="84805708">
-    <w:abstractNumId w:val="81"/>
+    <w:abstractNumId w:val="85"/>
   </w:num>
   <w:num w:numId="48" w16cid:durableId="1043015892">
-    <w:abstractNumId w:val="96"/>
+    <w:abstractNumId w:val="100"/>
   </w:num>
   <w:num w:numId="49" w16cid:durableId="1995405517">
     <w:abstractNumId w:val="41"/>
   </w:num>
   <w:num w:numId="50" w16cid:durableId="694700169">
-    <w:abstractNumId w:val="44"/>
+    <w:abstractNumId w:val="45"/>
   </w:num>
   <w:num w:numId="51" w16cid:durableId="1972175158">
     <w:abstractNumId w:val="28"/>
@@ -26683,10 +29211,10 @@
     <w:abstractNumId w:val="15"/>
   </w:num>
   <w:num w:numId="53" w16cid:durableId="738988641">
-    <w:abstractNumId w:val="74"/>
+    <w:abstractNumId w:val="77"/>
   </w:num>
   <w:num w:numId="54" w16cid:durableId="955141654">
-    <w:abstractNumId w:val="63"/>
+    <w:abstractNumId w:val="66"/>
   </w:num>
   <w:num w:numId="55" w16cid:durableId="1629779498">
     <w:abstractNumId w:val="38"/>
@@ -26698,37 +29226,37 @@
     <w:abstractNumId w:val="4"/>
   </w:num>
   <w:num w:numId="58" w16cid:durableId="869532127">
-    <w:abstractNumId w:val="67"/>
+    <w:abstractNumId w:val="70"/>
   </w:num>
   <w:num w:numId="59" w16cid:durableId="1320814744">
-    <w:abstractNumId w:val="118"/>
+    <w:abstractNumId w:val="123"/>
   </w:num>
   <w:num w:numId="60" w16cid:durableId="1577012496">
-    <w:abstractNumId w:val="55"/>
+    <w:abstractNumId w:val="58"/>
   </w:num>
   <w:num w:numId="61" w16cid:durableId="907418567">
-    <w:abstractNumId w:val="45"/>
+    <w:abstractNumId w:val="46"/>
   </w:num>
   <w:num w:numId="62" w16cid:durableId="1765416504">
     <w:abstractNumId w:val="3"/>
   </w:num>
   <w:num w:numId="63" w16cid:durableId="131362266">
-    <w:abstractNumId w:val="124"/>
+    <w:abstractNumId w:val="130"/>
   </w:num>
   <w:num w:numId="64" w16cid:durableId="472911856">
     <w:abstractNumId w:val="2"/>
   </w:num>
   <w:num w:numId="65" w16cid:durableId="606043516">
-    <w:abstractNumId w:val="95"/>
+    <w:abstractNumId w:val="99"/>
   </w:num>
   <w:num w:numId="66" w16cid:durableId="1493451495">
-    <w:abstractNumId w:val="69"/>
+    <w:abstractNumId w:val="72"/>
   </w:num>
   <w:num w:numId="67" w16cid:durableId="1462646256">
     <w:abstractNumId w:val="8"/>
   </w:num>
   <w:num w:numId="68" w16cid:durableId="1830360760">
-    <w:abstractNumId w:val="48"/>
+    <w:abstractNumId w:val="51"/>
     <w:lvlOverride w:ilvl="0">
       <w:startOverride w:val="1"/>
     </w:lvlOverride>
@@ -26788,7 +29316,7 @@
     </w:lvlOverride>
   </w:num>
   <w:num w:numId="70" w16cid:durableId="433014062">
-    <w:abstractNumId w:val="93"/>
+    <w:abstractNumId w:val="97"/>
     <w:lvlOverride w:ilvl="0">
       <w:startOverride w:val="1"/>
     </w:lvlOverride>
@@ -26818,7 +29346,7 @@
     </w:lvlOverride>
   </w:num>
   <w:num w:numId="71" w16cid:durableId="1741441743">
-    <w:abstractNumId w:val="78"/>
+    <w:abstractNumId w:val="81"/>
     <w:lvlOverride w:ilvl="0">
       <w:startOverride w:val="1"/>
     </w:lvlOverride>
@@ -26848,7 +29376,7 @@
     </w:lvlOverride>
   </w:num>
   <w:num w:numId="72" w16cid:durableId="1366980279">
-    <w:abstractNumId w:val="106"/>
+    <w:abstractNumId w:val="110"/>
     <w:lvlOverride w:ilvl="0">
       <w:startOverride w:val="1"/>
     </w:lvlOverride>
@@ -26908,85 +29436,85 @@
     </w:lvlOverride>
   </w:num>
   <w:num w:numId="74" w16cid:durableId="1507474593">
-    <w:abstractNumId w:val="101"/>
+    <w:abstractNumId w:val="105"/>
   </w:num>
   <w:num w:numId="75" w16cid:durableId="1022239722">
-    <w:abstractNumId w:val="112"/>
+    <w:abstractNumId w:val="117"/>
   </w:num>
   <w:num w:numId="76" w16cid:durableId="2067876409">
-    <w:abstractNumId w:val="121"/>
+    <w:abstractNumId w:val="126"/>
   </w:num>
   <w:num w:numId="77" w16cid:durableId="968826773">
-    <w:abstractNumId w:val="60"/>
+    <w:abstractNumId w:val="63"/>
   </w:num>
   <w:num w:numId="78" w16cid:durableId="1411192575">
-    <w:abstractNumId w:val="108"/>
+    <w:abstractNumId w:val="113"/>
   </w:num>
   <w:num w:numId="79" w16cid:durableId="1483884969">
-    <w:abstractNumId w:val="98"/>
+    <w:abstractNumId w:val="102"/>
   </w:num>
   <w:num w:numId="80" w16cid:durableId="392894045">
     <w:abstractNumId w:val="35"/>
   </w:num>
   <w:num w:numId="81" w16cid:durableId="867256680">
-    <w:abstractNumId w:val="114"/>
+    <w:abstractNumId w:val="119"/>
   </w:num>
   <w:num w:numId="82" w16cid:durableId="1695308594">
-    <w:abstractNumId w:val="49"/>
+    <w:abstractNumId w:val="52"/>
   </w:num>
   <w:num w:numId="83" w16cid:durableId="1480808018">
     <w:abstractNumId w:val="34"/>
   </w:num>
   <w:num w:numId="84" w16cid:durableId="1105224634">
-    <w:abstractNumId w:val="110"/>
+    <w:abstractNumId w:val="115"/>
   </w:num>
   <w:num w:numId="85" w16cid:durableId="818494975">
-    <w:abstractNumId w:val="83"/>
+    <w:abstractNumId w:val="87"/>
   </w:num>
   <w:num w:numId="86" w16cid:durableId="793864002">
-    <w:abstractNumId w:val="76"/>
+    <w:abstractNumId w:val="79"/>
   </w:num>
   <w:num w:numId="87" w16cid:durableId="305747775">
     <w:abstractNumId w:val="13"/>
   </w:num>
   <w:num w:numId="88" w16cid:durableId="1196622849">
-    <w:abstractNumId w:val="61"/>
+    <w:abstractNumId w:val="64"/>
   </w:num>
   <w:num w:numId="89" w16cid:durableId="1266156465">
-    <w:abstractNumId w:val="97"/>
+    <w:abstractNumId w:val="101"/>
   </w:num>
   <w:num w:numId="90" w16cid:durableId="1313217850">
-    <w:abstractNumId w:val="77"/>
+    <w:abstractNumId w:val="80"/>
   </w:num>
   <w:num w:numId="91" w16cid:durableId="2054842380">
-    <w:abstractNumId w:val="71"/>
+    <w:abstractNumId w:val="74"/>
   </w:num>
   <w:num w:numId="92" w16cid:durableId="1528759895">
-    <w:abstractNumId w:val="102"/>
+    <w:abstractNumId w:val="106"/>
   </w:num>
   <w:num w:numId="93" w16cid:durableId="1547260774">
-    <w:abstractNumId w:val="92"/>
+    <w:abstractNumId w:val="96"/>
   </w:num>
   <w:num w:numId="94" w16cid:durableId="1117525738">
-    <w:abstractNumId w:val="53"/>
+    <w:abstractNumId w:val="56"/>
   </w:num>
   <w:num w:numId="95" w16cid:durableId="1318267598">
     <w:abstractNumId w:val="11"/>
   </w:num>
   <w:num w:numId="96" w16cid:durableId="1643853369">
-    <w:abstractNumId w:val="115"/>
+    <w:abstractNumId w:val="120"/>
   </w:num>
   <w:num w:numId="97" w16cid:durableId="1640381860">
     <w:abstractNumId w:val="7"/>
   </w:num>
   <w:num w:numId="98" w16cid:durableId="108205733">
-    <w:abstractNumId w:val="91"/>
+    <w:abstractNumId w:val="95"/>
   </w:num>
   <w:num w:numId="99" w16cid:durableId="1734311489">
-    <w:abstractNumId w:val="89"/>
+    <w:abstractNumId w:val="93"/>
   </w:num>
   <w:num w:numId="100" w16cid:durableId="1582451620">
-    <w:abstractNumId w:val="50"/>
+    <w:abstractNumId w:val="53"/>
   </w:num>
   <w:num w:numId="101" w16cid:durableId="256796441">
     <w:abstractNumId w:val="40"/>
@@ -26995,58 +29523,58 @@
     <w:abstractNumId w:val="19"/>
   </w:num>
   <w:num w:numId="103" w16cid:durableId="1612475063">
-    <w:abstractNumId w:val="105"/>
+    <w:abstractNumId w:val="109"/>
   </w:num>
   <w:num w:numId="104" w16cid:durableId="1146750017">
-    <w:abstractNumId w:val="86"/>
+    <w:abstractNumId w:val="90"/>
   </w:num>
   <w:num w:numId="105" w16cid:durableId="1468350766">
     <w:abstractNumId w:val="23"/>
   </w:num>
   <w:num w:numId="106" w16cid:durableId="981617926">
-    <w:abstractNumId w:val="65"/>
+    <w:abstractNumId w:val="68"/>
   </w:num>
   <w:num w:numId="107" w16cid:durableId="711030016">
     <w:abstractNumId w:val="14"/>
   </w:num>
   <w:num w:numId="108" w16cid:durableId="1649941931">
+    <w:abstractNumId w:val="57"/>
+  </w:num>
+  <w:num w:numId="109" w16cid:durableId="1805732020">
     <w:abstractNumId w:val="54"/>
   </w:num>
-  <w:num w:numId="109" w16cid:durableId="1805732020">
-    <w:abstractNumId w:val="51"/>
-  </w:num>
   <w:num w:numId="110" w16cid:durableId="1420832098">
-    <w:abstractNumId w:val="72"/>
+    <w:abstractNumId w:val="75"/>
   </w:num>
   <w:num w:numId="111" w16cid:durableId="1417020274">
-    <w:abstractNumId w:val="82"/>
+    <w:abstractNumId w:val="86"/>
   </w:num>
   <w:num w:numId="112" w16cid:durableId="1612785931">
-    <w:abstractNumId w:val="46"/>
+    <w:abstractNumId w:val="49"/>
   </w:num>
   <w:num w:numId="113" w16cid:durableId="946426271">
     <w:abstractNumId w:val="30"/>
   </w:num>
   <w:num w:numId="114" w16cid:durableId="300235302">
-    <w:abstractNumId w:val="64"/>
+    <w:abstractNumId w:val="67"/>
   </w:num>
   <w:num w:numId="115" w16cid:durableId="2059352680">
-    <w:abstractNumId w:val="123"/>
+    <w:abstractNumId w:val="128"/>
   </w:num>
   <w:num w:numId="116" w16cid:durableId="1564024869">
     <w:abstractNumId w:val="26"/>
   </w:num>
   <w:num w:numId="117" w16cid:durableId="1868980935">
-    <w:abstractNumId w:val="119"/>
+    <w:abstractNumId w:val="124"/>
   </w:num>
   <w:num w:numId="118" w16cid:durableId="943727516">
-    <w:abstractNumId w:val="52"/>
+    <w:abstractNumId w:val="55"/>
   </w:num>
   <w:num w:numId="119" w16cid:durableId="1502768764">
     <w:abstractNumId w:val="42"/>
   </w:num>
   <w:num w:numId="120" w16cid:durableId="582297880">
-    <w:abstractNumId w:val="56"/>
+    <w:abstractNumId w:val="59"/>
   </w:num>
   <w:num w:numId="121" w16cid:durableId="1259216385">
     <w:abstractNumId w:val="24"/>
@@ -27064,10 +29592,28 @@
     <w:abstractNumId w:val="10"/>
   </w:num>
   <w:num w:numId="126" w16cid:durableId="927811347">
-    <w:abstractNumId w:val="75"/>
+    <w:abstractNumId w:val="78"/>
   </w:num>
   <w:num w:numId="127" w16cid:durableId="377054832">
     <w:abstractNumId w:val="31"/>
+  </w:num>
+  <w:num w:numId="128" w16cid:durableId="1653950180">
+    <w:abstractNumId w:val="47"/>
+  </w:num>
+  <w:num w:numId="129" w16cid:durableId="1258296810">
+    <w:abstractNumId w:val="84"/>
+  </w:num>
+  <w:num w:numId="130" w16cid:durableId="286396030">
+    <w:abstractNumId w:val="48"/>
+  </w:num>
+  <w:num w:numId="131" w16cid:durableId="1295409405">
+    <w:abstractNumId w:val="43"/>
+  </w:num>
+  <w:num w:numId="132" w16cid:durableId="331957010">
+    <w:abstractNumId w:val="111"/>
+  </w:num>
+  <w:num w:numId="133" w16cid:durableId="1584952508">
+    <w:abstractNumId w:val="129"/>
   </w:num>
   <w:numIdMacAtCleanup w:val="122"/>
 </w:numbering>

</xml_diff>

<commit_message>
Arquivo aberto para copiar tabelas, não foi alterado nada, porém, tá dizendo que teve changes aqui. Se tiverem forão alterações insignificantes.
</commit_message>
<xml_diff>
--- a/docs/documento-requisitos-do-sistema/prototipo-bem-te-vi-social/bem_te_vi_social.docx
+++ b/docs/documento-requisitos-do-sistema/prototipo-bem-te-vi-social/bem_te_vi_social.docx
@@ -4585,7 +4585,6 @@
       </w:r>
       <w:bookmarkEnd w:id="7"/>
     </w:p>
-    <w:p/>
     <w:p>
       <w:pPr>
         <w:pStyle w:val="Ttulo3"/>
@@ -4597,62 +4596,6 @@
           <w:color w:val="auto"/>
         </w:rPr>
       </w:pPr>
-      <w:bookmarkStart w:id="8" w:name="_Toc166087378"/>
-      <w:r>
-        <w:rPr>
-          <w:rFonts w:ascii="Times New Roman" w:hAnsi="Times New Roman" w:cs="Times New Roman"/>
-          <w:b/>
-          <w:bCs/>
-          <w:color w:val="auto"/>
-        </w:rPr>
-        <w:t xml:space="preserve">5.1.1 </w:t>
-      </w:r>
-      <w:r>
-        <w:rPr>
-          <w:rFonts w:ascii="Times New Roman" w:hAnsi="Times New Roman" w:cs="Times New Roman"/>
-          <w:b/>
-          <w:bCs/>
-          <w:color w:val="auto"/>
-        </w:rPr>
-        <w:t xml:space="preserve">Usuário </w:t>
-      </w:r>
-      <w:r>
-        <w:rPr>
-          <w:rFonts w:ascii="Times New Roman" w:hAnsi="Times New Roman" w:cs="Times New Roman"/>
-          <w:b/>
-          <w:bCs/>
-          <w:color w:val="auto"/>
-        </w:rPr>
-        <w:t>n</w:t>
-      </w:r>
-      <w:r>
-        <w:rPr>
-          <w:rFonts w:ascii="Times New Roman" w:hAnsi="Times New Roman" w:cs="Times New Roman"/>
-          <w:b/>
-          <w:bCs/>
-          <w:color w:val="auto"/>
-        </w:rPr>
-        <w:t xml:space="preserve">ão </w:t>
-      </w:r>
-      <w:r>
-        <w:rPr>
-          <w:rFonts w:ascii="Times New Roman" w:hAnsi="Times New Roman" w:cs="Times New Roman"/>
-          <w:b/>
-          <w:bCs/>
-          <w:color w:val="auto"/>
-        </w:rPr>
-        <w:t>C</w:t>
-      </w:r>
-      <w:r>
-        <w:rPr>
-          <w:rFonts w:ascii="Times New Roman" w:hAnsi="Times New Roman" w:cs="Times New Roman"/>
-          <w:b/>
-          <w:bCs/>
-          <w:color w:val="auto"/>
-        </w:rPr>
-        <w:t>adastrado</w:t>
-      </w:r>
-      <w:bookmarkEnd w:id="8"/>
     </w:p>
     <w:tbl>
       <w:tblPr>
@@ -4689,6 +4632,7 @@
                 <w:szCs w:val="24"/>
               </w:rPr>
             </w:pPr>
+            <w:bookmarkStart w:id="8" w:name="_Hlk166170168"/>
             <w:r>
               <w:rPr>
                 <w:rFonts w:ascii="Times New Roman" w:hAnsi="Times New Roman" w:cs="Times New Roman"/>
@@ -6150,6 +6094,7 @@
           </w:p>
         </w:tc>
       </w:tr>
+      <w:bookmarkEnd w:id="8"/>
     </w:tbl>
     <w:p>
       <w:pPr>
@@ -6197,6 +6142,7 @@
                 <w:szCs w:val="24"/>
               </w:rPr>
             </w:pPr>
+            <w:bookmarkStart w:id="9" w:name="_Hlk166170192"/>
             <w:r>
               <w:rPr>
                 <w:rFonts w:ascii="Times New Roman" w:hAnsi="Times New Roman" w:cs="Times New Roman"/>
@@ -6345,6 +6291,7 @@
                 <w:sz w:val="24"/>
                 <w:szCs w:val="24"/>
               </w:rPr>
+              <w:lastRenderedPageBreak/>
               <w:t>Resumo</w:t>
             </w:r>
           </w:p>
@@ -7439,6 +7386,7 @@
           </w:p>
         </w:tc>
       </w:tr>
+      <w:bookmarkEnd w:id="9"/>
     </w:tbl>
     <w:p>
       <w:pPr>
@@ -7486,6 +7434,7 @@
                 <w:szCs w:val="24"/>
               </w:rPr>
             </w:pPr>
+            <w:bookmarkStart w:id="10" w:name="_Hlk166170215"/>
             <w:r>
               <w:rPr>
                 <w:rFonts w:ascii="Times New Roman" w:hAnsi="Times New Roman" w:cs="Times New Roman"/>
@@ -8850,6 +8799,7 @@
           </w:p>
         </w:tc>
       </w:tr>
+      <w:bookmarkEnd w:id="10"/>
     </w:tbl>
     <w:p>
       <w:pPr>
@@ -8897,6 +8847,7 @@
                 <w:szCs w:val="24"/>
               </w:rPr>
             </w:pPr>
+            <w:bookmarkStart w:id="11" w:name="_Hlk166170232"/>
             <w:r>
               <w:rPr>
                 <w:rFonts w:ascii="Times New Roman" w:hAnsi="Times New Roman" w:cs="Times New Roman"/>
@@ -9969,6 +9920,7 @@
           </w:p>
         </w:tc>
       </w:tr>
+      <w:bookmarkEnd w:id="11"/>
     </w:tbl>
     <w:p>
       <w:pPr>
@@ -10010,6 +9962,7 @@
                 <w:szCs w:val="24"/>
               </w:rPr>
             </w:pPr>
+            <w:bookmarkStart w:id="12" w:name="_Hlk166170252"/>
             <w:r>
               <w:rPr>
                 <w:rFonts w:ascii="Times New Roman" w:hAnsi="Times New Roman" w:cs="Times New Roman"/>
@@ -11165,6 +11118,7 @@
           </w:p>
         </w:tc>
       </w:tr>
+      <w:bookmarkEnd w:id="12"/>
     </w:tbl>
     <w:p>
       <w:pPr>
@@ -11212,6 +11166,7 @@
                 <w:szCs w:val="24"/>
               </w:rPr>
             </w:pPr>
+            <w:bookmarkStart w:id="13" w:name="_Hlk166170275"/>
             <w:r>
               <w:rPr>
                 <w:rFonts w:ascii="Times New Roman" w:hAnsi="Times New Roman" w:cs="Times New Roman"/>
@@ -12355,6 +12310,7 @@
           </w:p>
         </w:tc>
       </w:tr>
+      <w:bookmarkEnd w:id="13"/>
     </w:tbl>
     <w:p>
       <w:pPr>
@@ -12393,6 +12349,7 @@
                 <w:szCs w:val="24"/>
               </w:rPr>
             </w:pPr>
+            <w:bookmarkStart w:id="14" w:name="_Hlk166170287"/>
             <w:r>
               <w:rPr>
                 <w:rFonts w:ascii="Times New Roman" w:hAnsi="Times New Roman" w:cs="Times New Roman"/>
@@ -13472,6 +13429,7 @@
           </w:p>
         </w:tc>
       </w:tr>
+      <w:bookmarkEnd w:id="14"/>
     </w:tbl>
     <w:p>
       <w:pPr>
@@ -13530,6 +13488,7 @@
                 <w:szCs w:val="24"/>
               </w:rPr>
             </w:pPr>
+            <w:bookmarkStart w:id="15" w:name="_Hlk166170307"/>
             <w:r>
               <w:rPr>
                 <w:rFonts w:ascii="Times New Roman" w:hAnsi="Times New Roman" w:cs="Times New Roman"/>
@@ -14628,6 +14587,7 @@
           </w:p>
         </w:tc>
       </w:tr>
+      <w:bookmarkEnd w:id="15"/>
     </w:tbl>
     <w:p>
       <w:pPr>
@@ -14679,35 +14639,16 @@
                 <w:szCs w:val="24"/>
               </w:rPr>
             </w:pPr>
-            <w:r>
-              <w:rPr>
-                <w:rFonts w:ascii="Times New Roman" w:hAnsi="Times New Roman" w:cs="Times New Roman"/>
-                <w:b/>
-                <w:bCs/>
-                <w:sz w:val="24"/>
-                <w:szCs w:val="24"/>
-              </w:rPr>
-              <w:t>Caso de uso 00</w:t>
-            </w:r>
-            <w:r>
-              <w:rPr>
-                <w:rFonts w:ascii="Times New Roman" w:hAnsi="Times New Roman" w:cs="Times New Roman"/>
-                <w:b/>
-                <w:bCs/>
-                <w:sz w:val="24"/>
-                <w:szCs w:val="24"/>
-              </w:rPr>
-              <w:t>9</w:t>
-            </w:r>
-            <w:r>
-              <w:rPr>
-                <w:rFonts w:ascii="Times New Roman" w:hAnsi="Times New Roman" w:cs="Times New Roman"/>
-                <w:b/>
-                <w:bCs/>
-                <w:sz w:val="24"/>
-                <w:szCs w:val="24"/>
-              </w:rPr>
-              <w:t xml:space="preserve"> – </w:t>
+            <w:bookmarkStart w:id="16" w:name="_Hlk166170326"/>
+            <w:r>
+              <w:rPr>
+                <w:rFonts w:ascii="Times New Roman" w:hAnsi="Times New Roman" w:cs="Times New Roman"/>
+                <w:b/>
+                <w:bCs/>
+                <w:sz w:val="24"/>
+                <w:szCs w:val="24"/>
+              </w:rPr>
+              <w:t xml:space="preserve">Caso de uso 009 – </w:t>
             </w:r>
             <w:r>
               <w:rPr>
@@ -15613,6 +15554,7 @@
           </w:p>
         </w:tc>
       </w:tr>
+      <w:bookmarkEnd w:id="16"/>
     </w:tbl>
     <w:p>
       <w:pPr>
@@ -15664,35 +15606,16 @@
                 <w:szCs w:val="24"/>
               </w:rPr>
             </w:pPr>
-            <w:r>
-              <w:rPr>
-                <w:rFonts w:ascii="Times New Roman" w:hAnsi="Times New Roman" w:cs="Times New Roman"/>
-                <w:b/>
-                <w:bCs/>
-                <w:sz w:val="24"/>
-                <w:szCs w:val="24"/>
-              </w:rPr>
-              <w:t>Caso de uso 0</w:t>
-            </w:r>
-            <w:r>
-              <w:rPr>
-                <w:rFonts w:ascii="Times New Roman" w:hAnsi="Times New Roman" w:cs="Times New Roman"/>
-                <w:b/>
-                <w:bCs/>
-                <w:sz w:val="24"/>
-                <w:szCs w:val="24"/>
-              </w:rPr>
-              <w:t>10</w:t>
-            </w:r>
-            <w:r>
-              <w:rPr>
-                <w:rFonts w:ascii="Times New Roman" w:hAnsi="Times New Roman" w:cs="Times New Roman"/>
-                <w:b/>
-                <w:bCs/>
-                <w:sz w:val="24"/>
-                <w:szCs w:val="24"/>
-              </w:rPr>
-              <w:t xml:space="preserve"> – </w:t>
+            <w:bookmarkStart w:id="17" w:name="_Hlk166170342"/>
+            <w:r>
+              <w:rPr>
+                <w:rFonts w:ascii="Times New Roman" w:hAnsi="Times New Roman" w:cs="Times New Roman"/>
+                <w:b/>
+                <w:bCs/>
+                <w:sz w:val="24"/>
+                <w:szCs w:val="24"/>
+              </w:rPr>
+              <w:t xml:space="preserve">Caso de uso 010 – </w:t>
             </w:r>
             <w:r>
               <w:rPr>
@@ -16599,6 +16522,7 @@
           </w:p>
         </w:tc>
       </w:tr>
+      <w:bookmarkEnd w:id="17"/>
     </w:tbl>
     <w:p>
       <w:pPr>
@@ -16634,7 +16558,7 @@
           <w:szCs w:val="24"/>
         </w:rPr>
       </w:pPr>
-      <w:bookmarkStart w:id="9" w:name="_Toc166087379"/>
+      <w:bookmarkStart w:id="18" w:name="_Toc166087379"/>
       <w:r>
         <w:rPr>
           <w:rFonts w:ascii="Times New Roman" w:hAnsi="Times New Roman" w:cs="Times New Roman"/>
@@ -16668,7 +16592,7 @@
         </w:rPr>
         <w:t>MODELOS DO SISTEMA</w:t>
       </w:r>
-      <w:bookmarkEnd w:id="9"/>
+      <w:bookmarkEnd w:id="18"/>
     </w:p>
     <w:p>
       <w:pPr>
@@ -16726,7 +16650,7 @@
           <w:szCs w:val="24"/>
         </w:rPr>
       </w:pPr>
-      <w:bookmarkStart w:id="10" w:name="_Toc166087380"/>
+      <w:bookmarkStart w:id="19" w:name="_Toc166087380"/>
       <w:r>
         <w:rPr>
           <w:rFonts w:ascii="Times New Roman" w:hAnsi="Times New Roman" w:cs="Times New Roman"/>
@@ -16749,7 +16673,7 @@
         </w:rPr>
         <w:t>EVOLUÇÃO DO SISTEMA</w:t>
       </w:r>
-      <w:bookmarkEnd w:id="10"/>
+      <w:bookmarkEnd w:id="19"/>
     </w:p>
     <w:p>
       <w:pPr>
@@ -16807,7 +16731,7 @@
           <w:szCs w:val="24"/>
         </w:rPr>
       </w:pPr>
-      <w:bookmarkStart w:id="11" w:name="_Toc166087381"/>
+      <w:bookmarkStart w:id="20" w:name="_Toc166087381"/>
       <w:r>
         <w:rPr>
           <w:rFonts w:ascii="Times New Roman" w:hAnsi="Times New Roman" w:cs="Times New Roman"/>
@@ -16830,7 +16754,7 @@
         </w:rPr>
         <w:t>GLOSSÁRIO</w:t>
       </w:r>
-      <w:bookmarkEnd w:id="11"/>
+      <w:bookmarkEnd w:id="20"/>
     </w:p>
     <w:p>
       <w:pPr>
@@ -16953,7 +16877,7 @@
           <w:szCs w:val="24"/>
         </w:rPr>
       </w:pPr>
-      <w:bookmarkStart w:id="12" w:name="_Toc166087382"/>
+      <w:bookmarkStart w:id="21" w:name="_Toc166087382"/>
       <w:r>
         <w:rPr>
           <w:rFonts w:ascii="Times New Roman" w:hAnsi="Times New Roman" w:cs="Times New Roman"/>
@@ -16976,7 +16900,7 @@
         </w:rPr>
         <w:t>FERRAMENTAS UTILIZADAS</w:t>
       </w:r>
-      <w:bookmarkEnd w:id="12"/>
+      <w:bookmarkEnd w:id="21"/>
     </w:p>
     <w:p/>
     <w:p>
@@ -16987,6 +16911,7 @@
           <w:szCs w:val="24"/>
         </w:rPr>
       </w:pPr>
+      <w:bookmarkStart w:id="22" w:name="_Hlk166170819"/>
       <w:proofErr w:type="spellStart"/>
       <w:r>
         <w:rPr>
@@ -17185,6 +17110,7 @@
         <w:t xml:space="preserve"> e GitHub: Descreva como essas ferramentas serão utilizadas para controle de versão e colaboração no código.</w:t>
       </w:r>
     </w:p>
+    <w:bookmarkEnd w:id="22"/>
     <w:p>
       <w:pPr>
         <w:rPr>
@@ -17206,7 +17132,7 @@
           <w:szCs w:val="24"/>
         </w:rPr>
       </w:pPr>
-      <w:bookmarkStart w:id="13" w:name="_Toc166087383"/>
+      <w:bookmarkStart w:id="23" w:name="_Toc166087383"/>
       <w:r>
         <w:rPr>
           <w:rFonts w:ascii="Times New Roman" w:hAnsi="Times New Roman" w:cs="Times New Roman"/>
@@ -17229,7 +17155,7 @@
         </w:rPr>
         <w:t>BOAS PRÁTICAS</w:t>
       </w:r>
-      <w:bookmarkEnd w:id="13"/>
+      <w:bookmarkEnd w:id="23"/>
     </w:p>
     <w:p/>
     <w:p>
@@ -17238,6 +17164,7 @@
           <w:rFonts w:ascii="Times New Roman" w:hAnsi="Times New Roman" w:cs="Times New Roman"/>
         </w:rPr>
       </w:pPr>
+      <w:bookmarkStart w:id="24" w:name="_Hlk166170869"/>
       <w:r>
         <w:rPr>
           <w:rFonts w:ascii="Times New Roman" w:hAnsi="Times New Roman" w:cs="Times New Roman"/>
@@ -17266,6 +17193,7 @@
         <w:t xml:space="preserve"> para PHP: Discuta como a documentação de código será padronizada para facilitar a compreensão e manutenção futura.</w:t>
       </w:r>
     </w:p>
+    <w:bookmarkEnd w:id="24"/>
     <w:p>
       <w:pPr>
         <w:rPr>

</xml_diff>

<commit_message>
Atualizando a documentação deste repositório, que foi escrita primeiro em uemg-tcc.
</commit_message>
<xml_diff>
--- a/docs/documento-requisitos-do-sistema/prototipo-bem-te-vi-social/bem_te_vi_social.docx
+++ b/docs/documento-requisitos-do-sistema/prototipo-bem-te-vi-social/bem_te_vi_social.docx
@@ -16845,8 +16845,6 @@
     </w:p>
     <w:p>
       <w:pPr>
-        <w:pStyle w:val="PargrafodaLista"/>
-        <w:ind w:left="360"/>
         <w:rPr>
           <w:rFonts w:ascii="Times New Roman" w:hAnsi="Times New Roman" w:cs="Times New Roman"/>
           <w:sz w:val="24"/>
@@ -16856,18 +16854,8 @@
     </w:p>
     <w:p>
       <w:pPr>
-        <w:pStyle w:val="PargrafodaLista"/>
-        <w:ind w:left="360"/>
-        <w:rPr>
-          <w:rFonts w:ascii="Times New Roman" w:hAnsi="Times New Roman" w:cs="Times New Roman"/>
-          <w:sz w:val="24"/>
-          <w:szCs w:val="24"/>
-        </w:rPr>
-      </w:pPr>
-    </w:p>
-    <w:p>
-      <w:pPr>
         <w:pStyle w:val="Ttulo1"/>
+        <w:spacing w:line="360" w:lineRule="auto"/>
         <w:rPr>
           <w:rFonts w:ascii="Times New Roman" w:hAnsi="Times New Roman" w:cs="Times New Roman"/>
           <w:b/>
@@ -16902,20 +16890,46 @@
       </w:r>
       <w:bookmarkEnd w:id="21"/>
     </w:p>
-    <w:p/>
     <w:p>
       <w:pPr>
-        <w:rPr>
-          <w:rFonts w:ascii="Times New Roman" w:hAnsi="Times New Roman" w:cs="Times New Roman"/>
-          <w:sz w:val="24"/>
-          <w:szCs w:val="24"/>
-        </w:rPr>
-      </w:pPr>
-      <w:bookmarkStart w:id="22" w:name="_Hlk166170819"/>
+        <w:spacing w:after="0"/>
+        <w:ind w:firstLine="720"/>
+        <w:jc w:val="both"/>
+        <w:rPr>
+          <w:rFonts w:ascii="Times New Roman" w:hAnsi="Times New Roman" w:cs="Times New Roman"/>
+          <w:sz w:val="24"/>
+          <w:szCs w:val="24"/>
+        </w:rPr>
+      </w:pPr>
+      <w:r>
+        <w:rPr>
+          <w:rFonts w:ascii="Times New Roman" w:hAnsi="Times New Roman" w:cs="Times New Roman"/>
+          <w:sz w:val="24"/>
+          <w:szCs w:val="24"/>
+        </w:rPr>
+        <w:t>Este capítulo descreve as ferramentas escolhidas para o desenvolvimento, implementação e manutenção do protótipo da rede social Bem-te-vi, delineando como cada uma contribui para a realização dos objetivos específicos do projeto. A seleção dessas ferramentas visa estabelecer um ambiente de desenvolvimento robusto, eficiente e adaptado às necessidades específicas do sistema.</w:t>
+      </w:r>
+    </w:p>
+    <w:p>
+      <w:pPr>
+        <w:spacing w:after="0"/>
+        <w:ind w:firstLine="720"/>
+        <w:jc w:val="both"/>
+        <w:rPr>
+          <w:rFonts w:ascii="Times New Roman" w:hAnsi="Times New Roman" w:cs="Times New Roman"/>
+          <w:b/>
+          <w:bCs/>
+          <w:sz w:val="24"/>
+          <w:szCs w:val="24"/>
+        </w:rPr>
+      </w:pPr>
       <w:proofErr w:type="spellStart"/>
       <w:r>
         <w:rPr>
           <w:rFonts w:ascii="Times New Roman" w:hAnsi="Times New Roman" w:cs="Times New Roman"/>
+          <w:b/>
+          <w:bCs/>
+          <w:i/>
           <w:sz w:val="24"/>
           <w:szCs w:val="24"/>
         </w:rPr>
@@ -16925,15 +16939,169 @@
       <w:r>
         <w:rPr>
           <w:rFonts w:ascii="Times New Roman" w:hAnsi="Times New Roman" w:cs="Times New Roman"/>
-          <w:sz w:val="24"/>
-          <w:szCs w:val="24"/>
-        </w:rPr>
-        <w:t xml:space="preserve">, </w:t>
+          <w:b/>
+          <w:bCs/>
+          <w:sz w:val="24"/>
+          <w:szCs w:val="24"/>
+        </w:rPr>
+        <w:t xml:space="preserve">: </w:t>
+      </w:r>
+      <w:r>
+        <w:rPr>
+          <w:rFonts w:ascii="Times New Roman" w:hAnsi="Times New Roman" w:cs="Times New Roman"/>
+          <w:sz w:val="24"/>
+          <w:szCs w:val="24"/>
+        </w:rPr>
+        <w:t xml:space="preserve">é um </w:t>
+      </w:r>
+      <w:r>
+        <w:rPr>
+          <w:rFonts w:ascii="Times New Roman" w:hAnsi="Times New Roman" w:cs="Times New Roman"/>
+          <w:i/>
+          <w:iCs/>
+          <w:sz w:val="24"/>
+          <w:szCs w:val="24"/>
+        </w:rPr>
+        <w:t>Framework</w:t>
+      </w:r>
+      <w:r>
+        <w:rPr>
+          <w:rFonts w:ascii="Times New Roman" w:hAnsi="Times New Roman" w:cs="Times New Roman"/>
+          <w:sz w:val="24"/>
+          <w:szCs w:val="24"/>
+        </w:rPr>
+        <w:t xml:space="preserve"> PHP para desenvolvimento </w:t>
+      </w:r>
+      <w:r>
+        <w:rPr>
+          <w:rFonts w:ascii="Times New Roman" w:hAnsi="Times New Roman" w:cs="Times New Roman"/>
+          <w:i/>
+          <w:iCs/>
+          <w:sz w:val="24"/>
+          <w:szCs w:val="24"/>
+        </w:rPr>
+        <w:t>web</w:t>
+      </w:r>
+      <w:r>
+        <w:rPr>
+          <w:rFonts w:ascii="Times New Roman" w:hAnsi="Times New Roman" w:cs="Times New Roman"/>
+          <w:sz w:val="24"/>
+          <w:szCs w:val="24"/>
+        </w:rPr>
+        <w:t xml:space="preserve"> que segue o padrão arquitetural MVC (</w:t>
+      </w:r>
+      <w:r>
+        <w:rPr>
+          <w:rFonts w:ascii="Times New Roman" w:hAnsi="Times New Roman" w:cs="Times New Roman"/>
+          <w:i/>
+          <w:iCs/>
+          <w:sz w:val="24"/>
+          <w:szCs w:val="24"/>
+        </w:rPr>
+        <w:t>Model-</w:t>
       </w:r>
       <w:proofErr w:type="spellStart"/>
       <w:r>
         <w:rPr>
           <w:rFonts w:ascii="Times New Roman" w:hAnsi="Times New Roman" w:cs="Times New Roman"/>
+          <w:i/>
+          <w:iCs/>
+          <w:sz w:val="24"/>
+          <w:szCs w:val="24"/>
+        </w:rPr>
+        <w:t>View</w:t>
+      </w:r>
+      <w:proofErr w:type="spellEnd"/>
+      <w:r>
+        <w:rPr>
+          <w:rFonts w:ascii="Times New Roman" w:hAnsi="Times New Roman" w:cs="Times New Roman"/>
+          <w:i/>
+          <w:iCs/>
+          <w:sz w:val="24"/>
+          <w:szCs w:val="24"/>
+        </w:rPr>
+        <w:t>-</w:t>
+      </w:r>
+      <w:proofErr w:type="spellStart"/>
+      <w:r>
+        <w:rPr>
+          <w:rFonts w:ascii="Times New Roman" w:hAnsi="Times New Roman" w:cs="Times New Roman"/>
+          <w:i/>
+          <w:iCs/>
+          <w:sz w:val="24"/>
+          <w:szCs w:val="24"/>
+        </w:rPr>
+        <w:t>Controller</w:t>
+      </w:r>
+      <w:proofErr w:type="spellEnd"/>
+      <w:r>
+        <w:rPr>
+          <w:rFonts w:ascii="Times New Roman" w:hAnsi="Times New Roman" w:cs="Times New Roman"/>
+          <w:sz w:val="24"/>
+          <w:szCs w:val="24"/>
+        </w:rPr>
+        <w:t xml:space="preserve">). Ele será utilizado para construir a estrutura básica da rede social, oferecendo uma rica biblioteca de funcionalidades que facilitam tarefas comuns como autenticação de usuários, roteamento, sessões e </w:t>
+      </w:r>
+      <w:proofErr w:type="spellStart"/>
+      <w:r>
+        <w:rPr>
+          <w:rFonts w:ascii="Times New Roman" w:hAnsi="Times New Roman" w:cs="Times New Roman"/>
+          <w:i/>
+          <w:iCs/>
+          <w:sz w:val="24"/>
+          <w:szCs w:val="24"/>
+        </w:rPr>
+        <w:t>caching</w:t>
+      </w:r>
+      <w:proofErr w:type="spellEnd"/>
+      <w:r>
+        <w:rPr>
+          <w:rFonts w:ascii="Times New Roman" w:hAnsi="Times New Roman" w:cs="Times New Roman"/>
+          <w:sz w:val="24"/>
+          <w:szCs w:val="24"/>
+        </w:rPr>
+        <w:t xml:space="preserve">. A escolha do </w:t>
+      </w:r>
+      <w:proofErr w:type="spellStart"/>
+      <w:r>
+        <w:rPr>
+          <w:rFonts w:ascii="Times New Roman" w:hAnsi="Times New Roman" w:cs="Times New Roman"/>
+          <w:i/>
+          <w:sz w:val="24"/>
+          <w:szCs w:val="24"/>
+        </w:rPr>
+        <w:t>Laravel</w:t>
+      </w:r>
+      <w:proofErr w:type="spellEnd"/>
+      <w:r>
+        <w:rPr>
+          <w:rFonts w:ascii="Times New Roman" w:hAnsi="Times New Roman" w:cs="Times New Roman"/>
+          <w:sz w:val="24"/>
+          <w:szCs w:val="24"/>
+        </w:rPr>
+        <w:t xml:space="preserve"> permite um desenvolvimento ágil e uma manutenção simplificada do código, o que é crucial para a adaptação rápida às necessidades de moderação de conteúdo e segurança.</w:t>
+      </w:r>
+    </w:p>
+    <w:p>
+      <w:pPr>
+        <w:spacing w:after="0"/>
+        <w:ind w:firstLine="720"/>
+        <w:jc w:val="both"/>
+        <w:rPr>
+          <w:rFonts w:ascii="Times New Roman" w:hAnsi="Times New Roman" w:cs="Times New Roman"/>
+          <w:b/>
+          <w:bCs/>
+          <w:sz w:val="24"/>
+          <w:szCs w:val="24"/>
+        </w:rPr>
+      </w:pPr>
+      <w:proofErr w:type="spellStart"/>
+      <w:r>
+        <w:rPr>
+          <w:rFonts w:ascii="Times New Roman" w:hAnsi="Times New Roman" w:cs="Times New Roman"/>
+          <w:b/>
+          <w:bCs/>
+          <w:i/>
           <w:sz w:val="24"/>
           <w:szCs w:val="24"/>
         </w:rPr>
@@ -16943,37 +17111,164 @@
       <w:r>
         <w:rPr>
           <w:rFonts w:ascii="Times New Roman" w:hAnsi="Times New Roman" w:cs="Times New Roman"/>
+          <w:b/>
+          <w:bCs/>
+          <w:sz w:val="24"/>
+          <w:szCs w:val="24"/>
+        </w:rPr>
+        <w:t xml:space="preserve">: </w:t>
+      </w:r>
+      <w:r>
+        <w:rPr>
+          <w:rFonts w:ascii="Times New Roman" w:hAnsi="Times New Roman" w:cs="Times New Roman"/>
+          <w:sz w:val="24"/>
+          <w:szCs w:val="24"/>
+        </w:rPr>
+        <w:t xml:space="preserve">é um ambiente de desenvolvimento portátil e isolado que facilita a gestão de serviços como </w:t>
+      </w:r>
+      <w:r>
+        <w:rPr>
+          <w:rFonts w:ascii="Times New Roman" w:hAnsi="Times New Roman" w:cs="Times New Roman"/>
+          <w:i/>
+          <w:sz w:val="24"/>
+          <w:szCs w:val="24"/>
+        </w:rPr>
+        <w:t>Apache</w:t>
+      </w:r>
+      <w:r>
+        <w:rPr>
+          <w:rFonts w:ascii="Times New Roman" w:hAnsi="Times New Roman" w:cs="Times New Roman"/>
           <w:sz w:val="24"/>
           <w:szCs w:val="24"/>
         </w:rPr>
         <w:t xml:space="preserve">, </w:t>
+      </w:r>
+      <w:r>
+        <w:rPr>
+          <w:rFonts w:ascii="Times New Roman" w:hAnsi="Times New Roman" w:cs="Times New Roman"/>
+          <w:i/>
+          <w:sz w:val="24"/>
+          <w:szCs w:val="24"/>
+        </w:rPr>
+        <w:t>My</w:t>
+      </w:r>
+      <w:r>
+        <w:rPr>
+          <w:rFonts w:ascii="Times New Roman" w:hAnsi="Times New Roman" w:cs="Times New Roman"/>
+          <w:iCs/>
+          <w:sz w:val="24"/>
+          <w:szCs w:val="24"/>
+        </w:rPr>
+        <w:t>SQL</w:t>
+      </w:r>
+      <w:r>
+        <w:rPr>
+          <w:rFonts w:ascii="Times New Roman" w:hAnsi="Times New Roman" w:cs="Times New Roman"/>
+          <w:sz w:val="24"/>
+          <w:szCs w:val="24"/>
+        </w:rPr>
+        <w:t xml:space="preserve"> e PHP no desenvolvimento local. Será utilizado para configurar rapidamente um ambiente de desenvolvimento consistente entre todos os membros da equipe, minimizando possíveis inconsistências entre diferentes ambientes de desenvolvimento.</w:t>
+      </w:r>
+    </w:p>
+    <w:p>
+      <w:pPr>
+        <w:spacing w:after="0"/>
+        <w:ind w:firstLine="720"/>
+        <w:jc w:val="both"/>
+        <w:rPr>
+          <w:rFonts w:ascii="Times New Roman" w:hAnsi="Times New Roman" w:cs="Times New Roman"/>
+          <w:b/>
+          <w:bCs/>
+          <w:sz w:val="24"/>
+          <w:szCs w:val="24"/>
+        </w:rPr>
+      </w:pPr>
+      <w:proofErr w:type="spellStart"/>
+      <w:r>
+        <w:rPr>
+          <w:rFonts w:ascii="Times New Roman" w:hAnsi="Times New Roman" w:cs="Times New Roman"/>
+          <w:b/>
+          <w:bCs/>
+          <w:i/>
+          <w:iCs/>
+          <w:sz w:val="24"/>
+          <w:szCs w:val="24"/>
+        </w:rPr>
+        <w:t>Maria</w:t>
+      </w:r>
+      <w:r>
+        <w:rPr>
+          <w:rFonts w:ascii="Times New Roman" w:hAnsi="Times New Roman" w:cs="Times New Roman"/>
+          <w:b/>
+          <w:bCs/>
+          <w:sz w:val="24"/>
+          <w:szCs w:val="24"/>
+        </w:rPr>
+        <w:t>DB</w:t>
+      </w:r>
+      <w:proofErr w:type="spellEnd"/>
+      <w:r>
+        <w:rPr>
+          <w:rFonts w:ascii="Times New Roman" w:hAnsi="Times New Roman" w:cs="Times New Roman"/>
+          <w:b/>
+          <w:bCs/>
+          <w:sz w:val="24"/>
+          <w:szCs w:val="24"/>
+        </w:rPr>
+        <w:t xml:space="preserve"> e </w:t>
       </w:r>
       <w:proofErr w:type="spellStart"/>
       <w:r>
         <w:rPr>
           <w:rFonts w:ascii="Times New Roman" w:hAnsi="Times New Roman" w:cs="Times New Roman"/>
-          <w:sz w:val="24"/>
-          <w:szCs w:val="24"/>
-        </w:rPr>
-        <w:t>MariaDB</w:t>
+          <w:b/>
+          <w:bCs/>
+          <w:i/>
+          <w:iCs/>
+          <w:sz w:val="24"/>
+          <w:szCs w:val="24"/>
+        </w:rPr>
+        <w:t>Heidi</w:t>
+      </w:r>
+      <w:r>
+        <w:rPr>
+          <w:rFonts w:ascii="Times New Roman" w:hAnsi="Times New Roman" w:cs="Times New Roman"/>
+          <w:b/>
+          <w:bCs/>
+          <w:sz w:val="24"/>
+          <w:szCs w:val="24"/>
+        </w:rPr>
+        <w:t>SQL</w:t>
       </w:r>
       <w:proofErr w:type="spellEnd"/>
       <w:r>
         <w:rPr>
           <w:rFonts w:ascii="Times New Roman" w:hAnsi="Times New Roman" w:cs="Times New Roman"/>
-          <w:sz w:val="24"/>
-          <w:szCs w:val="24"/>
-        </w:rPr>
-        <w:t xml:space="preserve">, </w:t>
+          <w:b/>
+          <w:bCs/>
+          <w:sz w:val="24"/>
+          <w:szCs w:val="24"/>
+        </w:rPr>
+        <w:t xml:space="preserve">: </w:t>
       </w:r>
       <w:proofErr w:type="spellStart"/>
       <w:r>
         <w:rPr>
           <w:rFonts w:ascii="Times New Roman" w:hAnsi="Times New Roman" w:cs="Times New Roman"/>
-          <w:sz w:val="24"/>
-          <w:szCs w:val="24"/>
-        </w:rPr>
-        <w:t>HeidiSQL</w:t>
+          <w:i/>
+          <w:iCs/>
+          <w:sz w:val="24"/>
+          <w:szCs w:val="24"/>
+        </w:rPr>
+        <w:t>Maria</w:t>
+      </w:r>
+      <w:r>
+        <w:rPr>
+          <w:rFonts w:ascii="Times New Roman" w:hAnsi="Times New Roman" w:cs="Times New Roman"/>
+          <w:sz w:val="24"/>
+          <w:szCs w:val="24"/>
+        </w:rPr>
+        <w:t>DB</w:t>
       </w:r>
       <w:proofErr w:type="spellEnd"/>
       <w:r>
@@ -16982,13 +17277,63 @@
           <w:sz w:val="24"/>
           <w:szCs w:val="24"/>
         </w:rPr>
-        <w:t>: Descreva brevemente cada uma dessas tecnologias e como elas se integram para formar o ambiente de desenvolvimento do sistema.</w:t>
+        <w:t xml:space="preserve">, um sistema de gerenciamento de banco de dados derivado do </w:t>
+      </w:r>
+      <w:r>
+        <w:rPr>
+          <w:rFonts w:ascii="Times New Roman" w:hAnsi="Times New Roman" w:cs="Times New Roman"/>
+          <w:i/>
+          <w:sz w:val="24"/>
+          <w:szCs w:val="24"/>
+        </w:rPr>
+        <w:t>MySQL</w:t>
+      </w:r>
+      <w:r>
+        <w:rPr>
+          <w:rFonts w:ascii="Times New Roman" w:hAnsi="Times New Roman" w:cs="Times New Roman"/>
+          <w:sz w:val="24"/>
+          <w:szCs w:val="24"/>
+        </w:rPr>
+        <w:t xml:space="preserve">, será usado para armazenar e gerenciar todas as informações da rede social. </w:t>
+      </w:r>
+      <w:proofErr w:type="spellStart"/>
+      <w:r>
+        <w:rPr>
+          <w:rFonts w:ascii="Times New Roman" w:hAnsi="Times New Roman" w:cs="Times New Roman"/>
+          <w:i/>
+          <w:iCs/>
+          <w:sz w:val="24"/>
+          <w:szCs w:val="24"/>
+        </w:rPr>
+        <w:t>Heidi</w:t>
+      </w:r>
+      <w:r>
+        <w:rPr>
+          <w:rFonts w:ascii="Times New Roman" w:hAnsi="Times New Roman" w:cs="Times New Roman"/>
+          <w:sz w:val="24"/>
+          <w:szCs w:val="24"/>
+        </w:rPr>
+        <w:t>SQL</w:t>
+      </w:r>
+      <w:proofErr w:type="spellEnd"/>
+      <w:r>
+        <w:rPr>
+          <w:rFonts w:ascii="Times New Roman" w:hAnsi="Times New Roman" w:cs="Times New Roman"/>
+          <w:sz w:val="24"/>
+          <w:szCs w:val="24"/>
+        </w:rPr>
+        <w:t>, uma interface gráfica para gestão de bases de dados, será usada para facilitar a visualização e manipulação dos dados. Esta combinação permite um gerenciamento eficiente dos dados com alta performance, segurança e escalabilidade.</w:t>
       </w:r>
     </w:p>
     <w:p>
       <w:pPr>
-        <w:rPr>
-          <w:rFonts w:ascii="Times New Roman" w:hAnsi="Times New Roman" w:cs="Times New Roman"/>
+        <w:spacing w:after="0"/>
+        <w:ind w:firstLine="720"/>
+        <w:jc w:val="both"/>
+        <w:rPr>
+          <w:rFonts w:ascii="Times New Roman" w:hAnsi="Times New Roman" w:cs="Times New Roman"/>
+          <w:b/>
+          <w:bCs/>
           <w:sz w:val="24"/>
           <w:szCs w:val="24"/>
         </w:rPr>
@@ -16996,15 +17341,21 @@
       <w:r>
         <w:rPr>
           <w:rFonts w:ascii="Times New Roman" w:hAnsi="Times New Roman" w:cs="Times New Roman"/>
-          <w:sz w:val="24"/>
-          <w:szCs w:val="24"/>
-        </w:rPr>
-        <w:t xml:space="preserve">Virtual Studio </w:t>
+          <w:b/>
+          <w:bCs/>
+          <w:i/>
+          <w:sz w:val="24"/>
+          <w:szCs w:val="24"/>
+        </w:rPr>
+        <w:t xml:space="preserve">Visual Studio </w:t>
       </w:r>
       <w:proofErr w:type="spellStart"/>
       <w:r>
         <w:rPr>
           <w:rFonts w:ascii="Times New Roman" w:hAnsi="Times New Roman" w:cs="Times New Roman"/>
+          <w:b/>
+          <w:bCs/>
+          <w:i/>
           <w:sz w:val="24"/>
           <w:szCs w:val="24"/>
         </w:rPr>
@@ -17014,15 +17365,285 @@
       <w:r>
         <w:rPr>
           <w:rFonts w:ascii="Times New Roman" w:hAnsi="Times New Roman" w:cs="Times New Roman"/>
-          <w:sz w:val="24"/>
-          <w:szCs w:val="24"/>
-        </w:rPr>
-        <w:t xml:space="preserve">, Visual </w:t>
+          <w:b/>
+          <w:bCs/>
+          <w:sz w:val="24"/>
+          <w:szCs w:val="24"/>
+        </w:rPr>
+        <w:t xml:space="preserve">: </w:t>
+      </w:r>
+      <w:r>
+        <w:rPr>
+          <w:rFonts w:ascii="Times New Roman" w:hAnsi="Times New Roman" w:cs="Times New Roman"/>
+          <w:sz w:val="24"/>
+          <w:szCs w:val="24"/>
+        </w:rPr>
+        <w:t xml:space="preserve">é um editor de código fonte leve, mas poderoso, que suporta uma variedade de linguagens de programação e </w:t>
+      </w:r>
+      <w:r>
+        <w:rPr>
+          <w:rFonts w:ascii="Times New Roman" w:hAnsi="Times New Roman" w:cs="Times New Roman"/>
+          <w:i/>
+          <w:iCs/>
+          <w:sz w:val="24"/>
+          <w:szCs w:val="24"/>
+        </w:rPr>
+        <w:t>Framework</w:t>
+      </w:r>
+      <w:r>
+        <w:rPr>
+          <w:rFonts w:ascii="Times New Roman" w:hAnsi="Times New Roman" w:cs="Times New Roman"/>
+          <w:i/>
+          <w:iCs/>
+          <w:sz w:val="24"/>
+          <w:szCs w:val="24"/>
+        </w:rPr>
+        <w:t>s</w:t>
+      </w:r>
+      <w:r>
+        <w:rPr>
+          <w:rFonts w:ascii="Times New Roman" w:hAnsi="Times New Roman" w:cs="Times New Roman"/>
+          <w:sz w:val="24"/>
+          <w:szCs w:val="24"/>
+        </w:rPr>
+        <w:t xml:space="preserve">, incluindo PHP e </w:t>
       </w:r>
       <w:proofErr w:type="spellStart"/>
       <w:r>
         <w:rPr>
           <w:rFonts w:ascii="Times New Roman" w:hAnsi="Times New Roman" w:cs="Times New Roman"/>
+          <w:i/>
+          <w:sz w:val="24"/>
+          <w:szCs w:val="24"/>
+        </w:rPr>
+        <w:t>Laravel</w:t>
+      </w:r>
+      <w:proofErr w:type="spellEnd"/>
+      <w:r>
+        <w:rPr>
+          <w:rFonts w:ascii="Times New Roman" w:hAnsi="Times New Roman" w:cs="Times New Roman"/>
+          <w:sz w:val="24"/>
+          <w:szCs w:val="24"/>
+        </w:rPr>
+        <w:t xml:space="preserve">. Ele </w:t>
+      </w:r>
+      <w:r>
+        <w:rPr>
+          <w:rFonts w:ascii="Times New Roman" w:hAnsi="Times New Roman" w:cs="Times New Roman"/>
+          <w:sz w:val="24"/>
+          <w:szCs w:val="24"/>
+        </w:rPr>
+        <w:t xml:space="preserve">é </w:t>
+      </w:r>
+      <w:r>
+        <w:rPr>
+          <w:rFonts w:ascii="Times New Roman" w:hAnsi="Times New Roman" w:cs="Times New Roman"/>
+          <w:sz w:val="24"/>
+          <w:szCs w:val="24"/>
+        </w:rPr>
+        <w:t>usado p</w:t>
+      </w:r>
+      <w:r>
+        <w:rPr>
+          <w:rFonts w:ascii="Times New Roman" w:hAnsi="Times New Roman" w:cs="Times New Roman"/>
+          <w:sz w:val="24"/>
+          <w:szCs w:val="24"/>
+        </w:rPr>
+        <w:t xml:space="preserve">or programadores </w:t>
+      </w:r>
+      <w:r>
+        <w:rPr>
+          <w:rFonts w:ascii="Times New Roman" w:hAnsi="Times New Roman" w:cs="Times New Roman"/>
+          <w:sz w:val="24"/>
+          <w:szCs w:val="24"/>
+        </w:rPr>
+        <w:t>para escrever e revisar o código de forma eficiente, com suporte a extensões que melhoram a produtividade e a colaboração, como correção de código e controle de versão integrado.</w:t>
+      </w:r>
+    </w:p>
+    <w:p>
+      <w:pPr>
+        <w:spacing w:after="0"/>
+        <w:ind w:firstLine="720"/>
+        <w:jc w:val="both"/>
+        <w:rPr>
+          <w:rFonts w:ascii="Times New Roman" w:hAnsi="Times New Roman" w:cs="Times New Roman"/>
+          <w:b/>
+          <w:bCs/>
+          <w:sz w:val="24"/>
+          <w:szCs w:val="24"/>
+        </w:rPr>
+      </w:pPr>
+      <w:proofErr w:type="spellStart"/>
+      <w:r>
+        <w:rPr>
+          <w:rFonts w:ascii="Times New Roman" w:hAnsi="Times New Roman" w:cs="Times New Roman"/>
+          <w:b/>
+          <w:bCs/>
+          <w:i/>
+          <w:sz w:val="24"/>
+          <w:szCs w:val="24"/>
+        </w:rPr>
+        <w:t>Bulma</w:t>
+      </w:r>
+      <w:proofErr w:type="spellEnd"/>
+      <w:r>
+        <w:rPr>
+          <w:rFonts w:ascii="Times New Roman" w:hAnsi="Times New Roman" w:cs="Times New Roman"/>
+          <w:b/>
+          <w:bCs/>
+          <w:sz w:val="24"/>
+          <w:szCs w:val="24"/>
+        </w:rPr>
+        <w:t xml:space="preserve"> </w:t>
+      </w:r>
+      <w:r>
+        <w:rPr>
+          <w:rFonts w:ascii="Times New Roman" w:hAnsi="Times New Roman" w:cs="Times New Roman"/>
+          <w:b/>
+          <w:bCs/>
+          <w:i/>
+          <w:sz w:val="24"/>
+          <w:szCs w:val="24"/>
+        </w:rPr>
+        <w:t>Framework</w:t>
+      </w:r>
+      <w:r>
+        <w:rPr>
+          <w:rFonts w:ascii="Times New Roman" w:hAnsi="Times New Roman" w:cs="Times New Roman"/>
+          <w:b/>
+          <w:bCs/>
+          <w:sz w:val="24"/>
+          <w:szCs w:val="24"/>
+        </w:rPr>
+        <w:t xml:space="preserve">: </w:t>
+      </w:r>
+      <w:r>
+        <w:rPr>
+          <w:rFonts w:ascii="Times New Roman" w:hAnsi="Times New Roman" w:cs="Times New Roman"/>
+          <w:sz w:val="24"/>
+          <w:szCs w:val="24"/>
+        </w:rPr>
+        <w:t xml:space="preserve">é um </w:t>
+      </w:r>
+      <w:r>
+        <w:rPr>
+          <w:rFonts w:ascii="Times New Roman" w:hAnsi="Times New Roman" w:cs="Times New Roman"/>
+          <w:i/>
+          <w:iCs/>
+          <w:sz w:val="24"/>
+          <w:szCs w:val="24"/>
+        </w:rPr>
+        <w:t>Framework</w:t>
+      </w:r>
+      <w:r>
+        <w:rPr>
+          <w:rFonts w:ascii="Times New Roman" w:hAnsi="Times New Roman" w:cs="Times New Roman"/>
+          <w:sz w:val="24"/>
+          <w:szCs w:val="24"/>
+        </w:rPr>
+        <w:t xml:space="preserve"> CSS baseado em </w:t>
+      </w:r>
+      <w:proofErr w:type="spellStart"/>
+      <w:r>
+        <w:rPr>
+          <w:rFonts w:ascii="Times New Roman" w:hAnsi="Times New Roman" w:cs="Times New Roman"/>
+          <w:i/>
+          <w:iCs/>
+          <w:sz w:val="24"/>
+          <w:szCs w:val="24"/>
+        </w:rPr>
+        <w:t>Flexbox</w:t>
+      </w:r>
+      <w:proofErr w:type="spellEnd"/>
+      <w:r>
+        <w:rPr>
+          <w:rFonts w:ascii="Times New Roman" w:hAnsi="Times New Roman" w:cs="Times New Roman"/>
+          <w:sz w:val="24"/>
+          <w:szCs w:val="24"/>
+        </w:rPr>
+        <w:t xml:space="preserve"> que será utilizado para a construção das interfaces do usuário. Com sua abordagem modular e fácil de usar, o </w:t>
+      </w:r>
+      <w:proofErr w:type="spellStart"/>
+      <w:r>
+        <w:rPr>
+          <w:rFonts w:ascii="Times New Roman" w:hAnsi="Times New Roman" w:cs="Times New Roman"/>
+          <w:i/>
+          <w:sz w:val="24"/>
+          <w:szCs w:val="24"/>
+        </w:rPr>
+        <w:t>Bulma</w:t>
+      </w:r>
+      <w:proofErr w:type="spellEnd"/>
+      <w:r>
+        <w:rPr>
+          <w:rFonts w:ascii="Times New Roman" w:hAnsi="Times New Roman" w:cs="Times New Roman"/>
+          <w:sz w:val="24"/>
+          <w:szCs w:val="24"/>
+        </w:rPr>
+        <w:t xml:space="preserve"> permite um desenvolvimento rápido e responsivo do </w:t>
+      </w:r>
+      <w:r>
+        <w:rPr>
+          <w:rFonts w:ascii="Times New Roman" w:hAnsi="Times New Roman" w:cs="Times New Roman"/>
+          <w:i/>
+          <w:iCs/>
+          <w:sz w:val="24"/>
+          <w:szCs w:val="24"/>
+        </w:rPr>
+        <w:t>front-</w:t>
+      </w:r>
+      <w:proofErr w:type="spellStart"/>
+      <w:r>
+        <w:rPr>
+          <w:rFonts w:ascii="Times New Roman" w:hAnsi="Times New Roman" w:cs="Times New Roman"/>
+          <w:i/>
+          <w:iCs/>
+          <w:sz w:val="24"/>
+          <w:szCs w:val="24"/>
+        </w:rPr>
+        <w:t>end</w:t>
+      </w:r>
+      <w:proofErr w:type="spellEnd"/>
+      <w:r>
+        <w:rPr>
+          <w:rFonts w:ascii="Times New Roman" w:hAnsi="Times New Roman" w:cs="Times New Roman"/>
+          <w:sz w:val="24"/>
+          <w:szCs w:val="24"/>
+        </w:rPr>
+        <w:t>, assegurando que a rede social seja acessível em diversos dispositivos e tamanhos de tela.</w:t>
+      </w:r>
+    </w:p>
+    <w:p>
+      <w:pPr>
+        <w:spacing w:after="0"/>
+        <w:ind w:firstLine="720"/>
+        <w:jc w:val="both"/>
+        <w:rPr>
+          <w:rFonts w:ascii="Times New Roman" w:hAnsi="Times New Roman" w:cs="Times New Roman"/>
+          <w:b/>
+          <w:bCs/>
+          <w:sz w:val="24"/>
+          <w:szCs w:val="24"/>
+        </w:rPr>
+      </w:pPr>
+      <w:r>
+        <w:rPr>
+          <w:rFonts w:ascii="Times New Roman" w:hAnsi="Times New Roman" w:cs="Times New Roman"/>
+          <w:b/>
+          <w:bCs/>
+          <w:i/>
+          <w:sz w:val="24"/>
+          <w:szCs w:val="24"/>
+        </w:rPr>
+        <w:t xml:space="preserve">Visual </w:t>
+      </w:r>
+      <w:proofErr w:type="spellStart"/>
+      <w:r>
+        <w:rPr>
+          <w:rFonts w:ascii="Times New Roman" w:hAnsi="Times New Roman" w:cs="Times New Roman"/>
+          <w:b/>
+          <w:bCs/>
+          <w:i/>
           <w:sz w:val="24"/>
           <w:szCs w:val="24"/>
         </w:rPr>
@@ -17032,32 +17653,91 @@
       <w:r>
         <w:rPr>
           <w:rFonts w:ascii="Times New Roman" w:hAnsi="Times New Roman" w:cs="Times New Roman"/>
-          <w:sz w:val="24"/>
-          <w:szCs w:val="24"/>
-        </w:rPr>
-        <w:t xml:space="preserve"> Online, </w:t>
+          <w:b/>
+          <w:bCs/>
+          <w:i/>
+          <w:sz w:val="24"/>
+          <w:szCs w:val="24"/>
+        </w:rPr>
+        <w:t xml:space="preserve"> Online</w:t>
+      </w:r>
+      <w:r>
+        <w:rPr>
+          <w:rFonts w:ascii="Times New Roman" w:hAnsi="Times New Roman" w:cs="Times New Roman"/>
+          <w:b/>
+          <w:bCs/>
+          <w:sz w:val="24"/>
+          <w:szCs w:val="24"/>
+        </w:rPr>
+        <w:t xml:space="preserve">: </w:t>
+      </w:r>
+      <w:r>
+        <w:rPr>
+          <w:rFonts w:ascii="Times New Roman" w:hAnsi="Times New Roman" w:cs="Times New Roman"/>
+          <w:sz w:val="24"/>
+          <w:szCs w:val="24"/>
+        </w:rPr>
+        <w:t xml:space="preserve">é uma </w:t>
+      </w:r>
+      <w:r>
+        <w:rPr>
+          <w:rFonts w:ascii="Times New Roman" w:hAnsi="Times New Roman" w:cs="Times New Roman"/>
+          <w:sz w:val="24"/>
+          <w:szCs w:val="24"/>
+        </w:rPr>
+        <w:t>ferramenta</w:t>
+      </w:r>
+      <w:r>
+        <w:rPr>
+          <w:rFonts w:ascii="Times New Roman" w:hAnsi="Times New Roman" w:cs="Times New Roman"/>
+          <w:sz w:val="24"/>
+          <w:szCs w:val="24"/>
+        </w:rPr>
+        <w:t xml:space="preserve"> utilizada para a criação de diagramas de casos de uso e classes, facilitando a visualização das estruturas de dados e fluxos de trabalho do sistema. </w:t>
+      </w:r>
+      <w:r>
+        <w:rPr>
+          <w:rFonts w:ascii="Times New Roman" w:hAnsi="Times New Roman" w:cs="Times New Roman"/>
+          <w:i/>
+          <w:sz w:val="24"/>
+          <w:szCs w:val="24"/>
+        </w:rPr>
+        <w:t xml:space="preserve">Visual </w:t>
       </w:r>
       <w:proofErr w:type="spellStart"/>
       <w:r>
         <w:rPr>
           <w:rFonts w:ascii="Times New Roman" w:hAnsi="Times New Roman" w:cs="Times New Roman"/>
-          <w:sz w:val="24"/>
-          <w:szCs w:val="24"/>
-        </w:rPr>
-        <w:t>Bulma</w:t>
+          <w:i/>
+          <w:sz w:val="24"/>
+          <w:szCs w:val="24"/>
+        </w:rPr>
+        <w:t>Paradigm</w:t>
       </w:r>
       <w:proofErr w:type="spellEnd"/>
       <w:r>
         <w:rPr>
           <w:rFonts w:ascii="Times New Roman" w:hAnsi="Times New Roman" w:cs="Times New Roman"/>
-          <w:sz w:val="24"/>
-          <w:szCs w:val="24"/>
-        </w:rPr>
-        <w:t xml:space="preserve"> Framework: Explique a função de cada ferramenta na codificação e no design do sistema.</w:t>
+          <w:i/>
+          <w:sz w:val="24"/>
+          <w:szCs w:val="24"/>
+        </w:rPr>
+        <w:t xml:space="preserve"> Online</w:t>
+      </w:r>
+      <w:r>
+        <w:rPr>
+          <w:rFonts w:ascii="Times New Roman" w:hAnsi="Times New Roman" w:cs="Times New Roman"/>
+          <w:sz w:val="24"/>
+          <w:szCs w:val="24"/>
+        </w:rPr>
+        <w:t xml:space="preserve"> ajuda a manter a documentação do projeto clara e atualizada, essencial para o alinhamento da equipe e para futuras revisões do projeto.</w:t>
       </w:r>
     </w:p>
     <w:p>
       <w:pPr>
+        <w:spacing w:after="0"/>
+        <w:ind w:firstLine="720"/>
+        <w:jc w:val="both"/>
         <w:rPr>
           <w:rFonts w:ascii="Times New Roman" w:hAnsi="Times New Roman" w:cs="Times New Roman"/>
           <w:sz w:val="24"/>
@@ -17068,23 +17748,59 @@
       <w:r>
         <w:rPr>
           <w:rFonts w:ascii="Times New Roman" w:hAnsi="Times New Roman" w:cs="Times New Roman"/>
-          <w:sz w:val="24"/>
-          <w:szCs w:val="24"/>
-        </w:rPr>
+          <w:b/>
+          <w:bCs/>
+          <w:i/>
+          <w:sz w:val="24"/>
+          <w:szCs w:val="24"/>
+        </w:rPr>
+        <w:lastRenderedPageBreak/>
         <w:t>Trello</w:t>
       </w:r>
       <w:proofErr w:type="spellEnd"/>
       <w:r>
         <w:rPr>
           <w:rFonts w:ascii="Times New Roman" w:hAnsi="Times New Roman" w:cs="Times New Roman"/>
-          <w:sz w:val="24"/>
-          <w:szCs w:val="24"/>
-        </w:rPr>
-        <w:t>: Mencione como esta ferramenta será utilizada para o gerenciamento de projetos e organização das tarefas.</w:t>
+          <w:b/>
+          <w:bCs/>
+          <w:sz w:val="24"/>
+          <w:szCs w:val="24"/>
+        </w:rPr>
+        <w:t xml:space="preserve">: </w:t>
+      </w:r>
+      <w:r>
+        <w:rPr>
+          <w:rFonts w:ascii="Times New Roman" w:hAnsi="Times New Roman" w:cs="Times New Roman"/>
+          <w:sz w:val="24"/>
+          <w:szCs w:val="24"/>
+        </w:rPr>
+        <w:t xml:space="preserve">é uma ferramenta de gerenciamento de projetos baseada em </w:t>
+      </w:r>
+      <w:proofErr w:type="spellStart"/>
+      <w:r>
+        <w:rPr>
+          <w:rFonts w:ascii="Times New Roman" w:hAnsi="Times New Roman" w:cs="Times New Roman"/>
+          <w:i/>
+          <w:sz w:val="24"/>
+          <w:szCs w:val="24"/>
+        </w:rPr>
+        <w:t>Kanban</w:t>
+      </w:r>
+      <w:proofErr w:type="spellEnd"/>
+      <w:r>
+        <w:rPr>
+          <w:rFonts w:ascii="Times New Roman" w:hAnsi="Times New Roman" w:cs="Times New Roman"/>
+          <w:sz w:val="24"/>
+          <w:szCs w:val="24"/>
+        </w:rPr>
+        <w:t>, será usada para organizar as tarefas de desenvolvimento, monitorar o progresso e priorizar atividades. Facilita a comunicação e colaboração entre os membros da equipe, garantindo que todos estejam alinhados com os objetivos do projeto.</w:t>
       </w:r>
     </w:p>
     <w:p>
       <w:pPr>
+        <w:spacing w:after="0"/>
+        <w:ind w:firstLine="720"/>
+        <w:jc w:val="both"/>
         <w:rPr>
           <w:rFonts w:ascii="Times New Roman" w:hAnsi="Times New Roman" w:cs="Times New Roman"/>
           <w:sz w:val="24"/>
@@ -17095,6 +17811,9 @@
       <w:r>
         <w:rPr>
           <w:rFonts w:ascii="Times New Roman" w:hAnsi="Times New Roman" w:cs="Times New Roman"/>
+          <w:b/>
+          <w:bCs/>
+          <w:i/>
           <w:sz w:val="24"/>
           <w:szCs w:val="24"/>
         </w:rPr>
@@ -17104,25 +17823,98 @@
       <w:r>
         <w:rPr>
           <w:rFonts w:ascii="Times New Roman" w:hAnsi="Times New Roman" w:cs="Times New Roman"/>
-          <w:sz w:val="24"/>
-          <w:szCs w:val="24"/>
-        </w:rPr>
-        <w:t xml:space="preserve"> e GitHub: Descreva como essas ferramentas serão utilizadas para controle de versão e colaboração no código.</w:t>
+          <w:b/>
+          <w:bCs/>
+          <w:sz w:val="24"/>
+          <w:szCs w:val="24"/>
+        </w:rPr>
+        <w:t xml:space="preserve"> e </w:t>
+      </w:r>
+      <w:r>
+        <w:rPr>
+          <w:rFonts w:ascii="Times New Roman" w:hAnsi="Times New Roman" w:cs="Times New Roman"/>
+          <w:b/>
+          <w:bCs/>
+          <w:i/>
+          <w:sz w:val="24"/>
+          <w:szCs w:val="24"/>
+        </w:rPr>
+        <w:t>GitHub</w:t>
+      </w:r>
+      <w:r>
+        <w:rPr>
+          <w:rFonts w:ascii="Times New Roman" w:hAnsi="Times New Roman" w:cs="Times New Roman"/>
+          <w:b/>
+          <w:bCs/>
+          <w:sz w:val="24"/>
+          <w:szCs w:val="24"/>
+        </w:rPr>
+        <w:t xml:space="preserve">: </w:t>
+      </w:r>
+      <w:r>
+        <w:rPr>
+          <w:rFonts w:ascii="Times New Roman" w:hAnsi="Times New Roman" w:cs="Times New Roman"/>
+          <w:sz w:val="24"/>
+          <w:szCs w:val="24"/>
+        </w:rPr>
+        <w:t>este</w:t>
+      </w:r>
+      <w:r>
+        <w:rPr>
+          <w:rFonts w:ascii="Times New Roman" w:hAnsi="Times New Roman" w:cs="Times New Roman"/>
+          <w:b/>
+          <w:bCs/>
+          <w:sz w:val="24"/>
+          <w:szCs w:val="24"/>
+        </w:rPr>
+        <w:t xml:space="preserve"> </w:t>
+      </w:r>
+      <w:r>
+        <w:rPr>
+          <w:rFonts w:ascii="Times New Roman" w:hAnsi="Times New Roman" w:cs="Times New Roman"/>
+          <w:sz w:val="24"/>
+          <w:szCs w:val="24"/>
+        </w:rPr>
+        <w:t xml:space="preserve">será usado para controle de versão, permitindo que múltiplos desenvolvedores trabalhem simultaneamente no código sem conflitos. </w:t>
+      </w:r>
+      <w:r>
+        <w:rPr>
+          <w:rFonts w:ascii="Times New Roman" w:hAnsi="Times New Roman" w:cs="Times New Roman"/>
+          <w:i/>
+          <w:sz w:val="24"/>
+          <w:szCs w:val="24"/>
+        </w:rPr>
+        <w:t>GitHub</w:t>
+      </w:r>
+      <w:r>
+        <w:rPr>
+          <w:rFonts w:ascii="Times New Roman" w:hAnsi="Times New Roman" w:cs="Times New Roman"/>
+          <w:sz w:val="24"/>
+          <w:szCs w:val="24"/>
+        </w:rPr>
+        <w:t>, uma plataforma de hospedagem de código-fonte, será usada para armazenar o repositório do projeto, facilitar revisões de código, rastrear problemas e gerenciar atualizações. Essas ferramentas são essenciais para a colaboração efetiva e para manter um histórico detalhado das mudanças no código.</w:t>
       </w:r>
     </w:p>
-    <w:bookmarkEnd w:id="22"/>
     <w:p>
       <w:pPr>
-        <w:rPr>
-          <w:rFonts w:ascii="Times New Roman" w:hAnsi="Times New Roman" w:cs="Times New Roman"/>
-          <w:sz w:val="24"/>
-          <w:szCs w:val="24"/>
-        </w:rPr>
-      </w:pPr>
+        <w:pStyle w:val="Recuodecorpodetexto"/>
+        <w:spacing w:line="240" w:lineRule="auto"/>
+      </w:pPr>
+      <w:r>
+        <w:t>Estas ferramentas foram selecionadas não apenas por suas capacidades individuais, mas também pela forma como se integram para criar um ambiente de desenvolvimento coeso e eficaz, diretamente alinhado com os objetivos específicos do projeto Bem-te-vi, especialmente no que tange à criação de um ambiente virtual seguro e amigável para compartilhamento de mensagens.</w:t>
+      </w:r>
     </w:p>
     <w:p>
       <w:pPr>
+        <w:pStyle w:val="Recuodecorpodetexto"/>
+        <w:spacing w:line="240" w:lineRule="auto"/>
+        <w:ind w:firstLine="0"/>
+      </w:pPr>
+    </w:p>
+    <w:p>
+      <w:pPr>
         <w:pStyle w:val="Ttulo1"/>
+        <w:spacing w:line="360" w:lineRule="auto"/>
         <w:rPr>
           <w:rFonts w:ascii="Times New Roman" w:hAnsi="Times New Roman" w:cs="Times New Roman"/>
           <w:b/>
@@ -17132,7 +17924,7 @@
           <w:szCs w:val="24"/>
         </w:rPr>
       </w:pPr>
-      <w:bookmarkStart w:id="23" w:name="_Toc166087383"/>
+      <w:bookmarkStart w:id="22" w:name="_Toc166087383"/>
       <w:r>
         <w:rPr>
           <w:rFonts w:ascii="Times New Roman" w:hAnsi="Times New Roman" w:cs="Times New Roman"/>
@@ -17155,33 +17947,160 @@
         </w:rPr>
         <w:t>BOAS PRÁTICAS</w:t>
       </w:r>
-      <w:bookmarkEnd w:id="23"/>
+      <w:bookmarkEnd w:id="22"/>
     </w:p>
-    <w:p/>
     <w:p>
       <w:pPr>
-        <w:rPr>
-          <w:rFonts w:ascii="Times New Roman" w:hAnsi="Times New Roman" w:cs="Times New Roman"/>
-        </w:rPr>
-      </w:pPr>
-      <w:bookmarkStart w:id="24" w:name="_Hlk166170869"/>
+        <w:pStyle w:val="Corpodetexto"/>
+        <w:ind w:firstLine="720"/>
+      </w:pPr>
       <w:r>
-        <w:rPr>
-          <w:rFonts w:ascii="Times New Roman" w:hAnsi="Times New Roman" w:cs="Times New Roman"/>
-        </w:rPr>
-        <w:t>Guia de Estilo de Codificação (PSR-1/PSR-2 para PHP): Explique a importância de seguir esses padrões para garantir a legibilidade e a manutenção do código.</w:t>
+        <w:t>A adoção de boas práticas de desenvolvimento é crucial para garantir a qualidade, a manutenção e a escalabilidade do código no projeto da rede social Bem-te-vi. Este capítulo detalha as práticas adotadas pel</w:t>
+      </w:r>
+      <w:r>
+        <w:t>os autores</w:t>
+      </w:r>
+      <w:r>
+        <w:t xml:space="preserve"> para promover um código limpo, bem documentado e fácil de manter.</w:t>
       </w:r>
     </w:p>
     <w:p>
       <w:pPr>
-        <w:rPr>
-          <w:rFonts w:ascii="Times New Roman" w:hAnsi="Times New Roman" w:cs="Times New Roman"/>
-        </w:rPr>
-      </w:pPr>
+        <w:spacing w:after="0"/>
+        <w:ind w:firstLine="720"/>
+        <w:jc w:val="both"/>
+        <w:rPr>
+          <w:rFonts w:ascii="Times New Roman" w:hAnsi="Times New Roman" w:cs="Times New Roman"/>
+          <w:b/>
+          <w:bCs/>
+          <w:sz w:val="24"/>
+          <w:szCs w:val="24"/>
+        </w:rPr>
+      </w:pPr>
+      <w:r>
+        <w:rPr>
+          <w:rFonts w:ascii="Times New Roman" w:hAnsi="Times New Roman" w:cs="Times New Roman"/>
+          <w:b/>
+          <w:bCs/>
+          <w:sz w:val="24"/>
+          <w:szCs w:val="24"/>
+        </w:rPr>
+        <w:t>Guia de Estilo de Codificação (PSR-1/PSR-2 para PHP)</w:t>
+      </w:r>
+      <w:r>
+        <w:rPr>
+          <w:rFonts w:ascii="Times New Roman" w:hAnsi="Times New Roman" w:cs="Times New Roman"/>
+          <w:b/>
+          <w:bCs/>
+          <w:sz w:val="24"/>
+          <w:szCs w:val="24"/>
+        </w:rPr>
+        <w:t xml:space="preserve">: </w:t>
+      </w:r>
+      <w:r>
+        <w:rPr>
+          <w:rFonts w:ascii="Times New Roman" w:hAnsi="Times New Roman" w:cs="Times New Roman"/>
+          <w:sz w:val="24"/>
+          <w:szCs w:val="24"/>
+        </w:rPr>
+        <w:t xml:space="preserve">a adesão aos padrões PSR-1 e PSR-2 é fundamental para garantir a uniformidade e legibilidade do código PHP utilizado no projeto. O PSR-1 estabelece normas básicas de codificação, como o uso de </w:t>
+      </w:r>
       <w:proofErr w:type="spellStart"/>
       <w:r>
         <w:rPr>
           <w:rFonts w:ascii="Times New Roman" w:hAnsi="Times New Roman" w:cs="Times New Roman"/>
+          <w:i/>
+          <w:iCs/>
+          <w:sz w:val="24"/>
+          <w:szCs w:val="24"/>
+        </w:rPr>
+        <w:t>tags</w:t>
+      </w:r>
+      <w:proofErr w:type="spellEnd"/>
+      <w:r>
+        <w:rPr>
+          <w:rFonts w:ascii="Times New Roman" w:hAnsi="Times New Roman" w:cs="Times New Roman"/>
+          <w:sz w:val="24"/>
+          <w:szCs w:val="24"/>
+        </w:rPr>
+        <w:t xml:space="preserve"> de fechamento PHP, a codificação de caracteres UTF-8 sem BOM para arquivos PHP, e nomes de classes em </w:t>
+      </w:r>
+      <w:proofErr w:type="spellStart"/>
+      <w:r>
+        <w:rPr>
+          <w:rFonts w:ascii="Times New Roman" w:hAnsi="Times New Roman" w:cs="Times New Roman"/>
+          <w:i/>
+          <w:iCs/>
+          <w:sz w:val="24"/>
+          <w:szCs w:val="24"/>
+        </w:rPr>
+        <w:t>StudlyCaps</w:t>
+      </w:r>
+      <w:proofErr w:type="spellEnd"/>
+      <w:r>
+        <w:rPr>
+          <w:rFonts w:ascii="Times New Roman" w:hAnsi="Times New Roman" w:cs="Times New Roman"/>
+          <w:sz w:val="24"/>
+          <w:szCs w:val="24"/>
+        </w:rPr>
+        <w:t>. Por sua vez, o PSR-2 trata de aspectos de formatação, como a indentação por quatro espaços (sem uso de tabulações), linhas com no máximo 120 caracteres, e colocação de chaves seguindo o estilo K&amp;R.</w:t>
+      </w:r>
+      <w:r>
+        <w:rPr>
+          <w:rFonts w:ascii="Times New Roman" w:hAnsi="Times New Roman" w:cs="Times New Roman"/>
+          <w:b/>
+          <w:bCs/>
+          <w:sz w:val="24"/>
+          <w:szCs w:val="24"/>
+        </w:rPr>
+        <w:t xml:space="preserve"> </w:t>
+      </w:r>
+      <w:r>
+        <w:rPr>
+          <w:rFonts w:ascii="Times New Roman" w:hAnsi="Times New Roman" w:cs="Times New Roman"/>
+          <w:sz w:val="24"/>
+          <w:szCs w:val="24"/>
+        </w:rPr>
+        <w:t xml:space="preserve">A implementação desses guias de estilo ajuda a manter o código organizado e consistente, facilitando a revisão por outros desenvolvedores e contribuindo para um ambiente de trabalho colaborativo mais eficiente. Além disso, a consistência promovida pelos padrões PSR facilita a detecção e correção de erros, melhorando a qualidade geral do </w:t>
+      </w:r>
+      <w:r>
+        <w:rPr>
+          <w:rFonts w:ascii="Times New Roman" w:hAnsi="Times New Roman" w:cs="Times New Roman"/>
+          <w:i/>
+          <w:sz w:val="24"/>
+          <w:szCs w:val="24"/>
+        </w:rPr>
+        <w:t>software</w:t>
+      </w:r>
+      <w:r>
+        <w:rPr>
+          <w:rFonts w:ascii="Times New Roman" w:hAnsi="Times New Roman" w:cs="Times New Roman"/>
+          <w:sz w:val="24"/>
+          <w:szCs w:val="24"/>
+        </w:rPr>
+        <w:t>.</w:t>
+      </w:r>
+    </w:p>
+    <w:p>
+      <w:pPr>
+        <w:spacing w:after="0"/>
+        <w:ind w:firstLine="360"/>
+        <w:jc w:val="both"/>
+        <w:rPr>
+          <w:rFonts w:ascii="Times New Roman" w:hAnsi="Times New Roman" w:cs="Times New Roman"/>
+          <w:sz w:val="24"/>
+          <w:szCs w:val="24"/>
+        </w:rPr>
+      </w:pPr>
+      <w:proofErr w:type="spellStart"/>
+      <w:r>
+        <w:rPr>
+          <w:rFonts w:ascii="Times New Roman" w:hAnsi="Times New Roman" w:cs="Times New Roman"/>
+          <w:b/>
+          <w:bCs/>
+          <w:i/>
+          <w:sz w:val="24"/>
+          <w:szCs w:val="24"/>
         </w:rPr>
         <w:t>DocBlock</w:t>
       </w:r>
@@ -17189,11 +18108,213 @@
       <w:r>
         <w:rPr>
           <w:rFonts w:ascii="Times New Roman" w:hAnsi="Times New Roman" w:cs="Times New Roman"/>
-        </w:rPr>
-        <w:t xml:space="preserve"> para PHP: Discuta como a documentação de código será padronizada para facilitar a compreensão e manutenção futura.</w:t>
+          <w:b/>
+          <w:bCs/>
+          <w:sz w:val="24"/>
+          <w:szCs w:val="24"/>
+        </w:rPr>
+        <w:t xml:space="preserve"> para PHP</w:t>
+      </w:r>
+      <w:r>
+        <w:rPr>
+          <w:rFonts w:ascii="Times New Roman" w:hAnsi="Times New Roman" w:cs="Times New Roman"/>
+          <w:b/>
+          <w:bCs/>
+          <w:sz w:val="24"/>
+          <w:szCs w:val="24"/>
+        </w:rPr>
+        <w:t xml:space="preserve">: </w:t>
+      </w:r>
+      <w:r>
+        <w:rPr>
+          <w:rFonts w:ascii="Times New Roman" w:hAnsi="Times New Roman" w:cs="Times New Roman"/>
+          <w:sz w:val="24"/>
+          <w:szCs w:val="24"/>
+        </w:rPr>
+        <w:t xml:space="preserve">O uso de </w:t>
+      </w:r>
+      <w:proofErr w:type="spellStart"/>
+      <w:r>
+        <w:rPr>
+          <w:rFonts w:ascii="Times New Roman" w:hAnsi="Times New Roman" w:cs="Times New Roman"/>
+          <w:i/>
+          <w:sz w:val="24"/>
+          <w:szCs w:val="24"/>
+        </w:rPr>
+        <w:t>DocBlock</w:t>
+      </w:r>
+      <w:proofErr w:type="spellEnd"/>
+      <w:r>
+        <w:rPr>
+          <w:rFonts w:ascii="Times New Roman" w:hAnsi="Times New Roman" w:cs="Times New Roman"/>
+          <w:sz w:val="24"/>
+          <w:szCs w:val="24"/>
+        </w:rPr>
+        <w:t xml:space="preserve"> é essencial para a documentação no código PHP. </w:t>
+      </w:r>
+      <w:proofErr w:type="spellStart"/>
+      <w:r>
+        <w:rPr>
+          <w:rFonts w:ascii="Times New Roman" w:hAnsi="Times New Roman" w:cs="Times New Roman"/>
+          <w:i/>
+          <w:sz w:val="24"/>
+          <w:szCs w:val="24"/>
+        </w:rPr>
+        <w:t>DocBlock</w:t>
+      </w:r>
+      <w:proofErr w:type="spellEnd"/>
+      <w:r>
+        <w:rPr>
+          <w:rFonts w:ascii="Times New Roman" w:hAnsi="Times New Roman" w:cs="Times New Roman"/>
+          <w:sz w:val="24"/>
+          <w:szCs w:val="24"/>
+        </w:rPr>
+        <w:t xml:space="preserve"> é um formato de comentário de múltiplas linhas que é colocado antes das declarações de classes, métodos e funções para descrever o comportamento, os parâmetros, os retornos e as exceções desses componentes de </w:t>
+      </w:r>
+      <w:r>
+        <w:rPr>
+          <w:rFonts w:ascii="Times New Roman" w:hAnsi="Times New Roman" w:cs="Times New Roman"/>
+          <w:i/>
+          <w:iCs/>
+          <w:sz w:val="24"/>
+          <w:szCs w:val="24"/>
+        </w:rPr>
+        <w:t>software</w:t>
+      </w:r>
+      <w:r>
+        <w:rPr>
+          <w:rFonts w:ascii="Times New Roman" w:hAnsi="Times New Roman" w:cs="Times New Roman"/>
+          <w:sz w:val="24"/>
+          <w:szCs w:val="24"/>
+        </w:rPr>
+        <w:t xml:space="preserve">. A prática de utilizar </w:t>
+      </w:r>
+      <w:proofErr w:type="spellStart"/>
+      <w:r>
+        <w:rPr>
+          <w:rFonts w:ascii="Times New Roman" w:hAnsi="Times New Roman" w:cs="Times New Roman"/>
+          <w:i/>
+          <w:sz w:val="24"/>
+          <w:szCs w:val="24"/>
+        </w:rPr>
+        <w:t>DocBlock</w:t>
+      </w:r>
+      <w:proofErr w:type="spellEnd"/>
+      <w:r>
+        <w:rPr>
+          <w:rFonts w:ascii="Times New Roman" w:hAnsi="Times New Roman" w:cs="Times New Roman"/>
+          <w:sz w:val="24"/>
+          <w:szCs w:val="24"/>
+        </w:rPr>
+        <w:t xml:space="preserve"> permite que ferramentas de geração de documentação automática, como </w:t>
+      </w:r>
+      <w:proofErr w:type="spellStart"/>
+      <w:r>
+        <w:rPr>
+          <w:rFonts w:ascii="Times New Roman" w:hAnsi="Times New Roman" w:cs="Times New Roman"/>
+          <w:sz w:val="24"/>
+          <w:szCs w:val="24"/>
+        </w:rPr>
+        <w:t>phpDocumentor</w:t>
+      </w:r>
+      <w:proofErr w:type="spellEnd"/>
+      <w:r>
+        <w:rPr>
+          <w:rFonts w:ascii="Times New Roman" w:hAnsi="Times New Roman" w:cs="Times New Roman"/>
+          <w:sz w:val="24"/>
+          <w:szCs w:val="24"/>
+        </w:rPr>
+        <w:t>, criem uma documentação de API detalhada e acessível.</w:t>
+      </w:r>
+      <w:r>
+        <w:rPr>
+          <w:rFonts w:ascii="Times New Roman" w:hAnsi="Times New Roman" w:cs="Times New Roman"/>
+          <w:sz w:val="24"/>
+          <w:szCs w:val="24"/>
+        </w:rPr>
+        <w:t xml:space="preserve"> </w:t>
+      </w:r>
+      <w:r>
+        <w:rPr>
+          <w:rFonts w:ascii="Times New Roman" w:hAnsi="Times New Roman" w:cs="Times New Roman"/>
+          <w:sz w:val="24"/>
+          <w:szCs w:val="24"/>
+        </w:rPr>
+        <w:t xml:space="preserve">A documentação de código com </w:t>
+      </w:r>
+      <w:proofErr w:type="spellStart"/>
+      <w:r>
+        <w:rPr>
+          <w:rFonts w:ascii="Times New Roman" w:hAnsi="Times New Roman" w:cs="Times New Roman"/>
+          <w:i/>
+          <w:sz w:val="24"/>
+          <w:szCs w:val="24"/>
+        </w:rPr>
+        <w:t>DocBlock</w:t>
+      </w:r>
+      <w:proofErr w:type="spellEnd"/>
+      <w:r>
+        <w:rPr>
+          <w:rFonts w:ascii="Times New Roman" w:hAnsi="Times New Roman" w:cs="Times New Roman"/>
+          <w:sz w:val="24"/>
+          <w:szCs w:val="24"/>
+        </w:rPr>
+        <w:t xml:space="preserve"> é especialmente importante em um projeto colaborativo como o Bem-te-vi, onde </w:t>
+      </w:r>
+      <w:r>
+        <w:rPr>
+          <w:rFonts w:ascii="Times New Roman" w:hAnsi="Times New Roman" w:cs="Times New Roman"/>
+          <w:sz w:val="24"/>
+          <w:szCs w:val="24"/>
+        </w:rPr>
+        <w:t>os</w:t>
+      </w:r>
+      <w:r>
+        <w:rPr>
+          <w:rFonts w:ascii="Times New Roman" w:hAnsi="Times New Roman" w:cs="Times New Roman"/>
+          <w:sz w:val="24"/>
+          <w:szCs w:val="24"/>
+        </w:rPr>
+        <w:t xml:space="preserve"> desenvolvedores podem trabalhar em diferentes partes do sistema. Com uma documentação clara e acessível, </w:t>
+      </w:r>
+      <w:r>
+        <w:rPr>
+          <w:rFonts w:ascii="Times New Roman" w:hAnsi="Times New Roman" w:cs="Times New Roman"/>
+          <w:sz w:val="24"/>
+          <w:szCs w:val="24"/>
+        </w:rPr>
+        <w:t>os</w:t>
+      </w:r>
+      <w:r>
+        <w:rPr>
+          <w:rFonts w:ascii="Times New Roman" w:hAnsi="Times New Roman" w:cs="Times New Roman"/>
+          <w:sz w:val="24"/>
+          <w:szCs w:val="24"/>
+        </w:rPr>
+        <w:t xml:space="preserve"> membros da equipe podem entender rapidamente a funcionalidade e o propósito do código existente, facilitando a integração e a continuidade do desenvolvimento. Além disso, uma boa documentação é crucial para a manutenção a longo prazo do sistema, permitindo que alterações e expansões sejam realizadas com segurança e eficácia.</w:t>
       </w:r>
     </w:p>
-    <w:bookmarkEnd w:id="24"/>
+    <w:p>
+      <w:pPr>
+        <w:pStyle w:val="PargrafodaLista"/>
+        <w:ind w:left="0" w:firstLine="360"/>
+        <w:jc w:val="both"/>
+        <w:rPr>
+          <w:rFonts w:ascii="Times New Roman" w:hAnsi="Times New Roman" w:cs="Times New Roman"/>
+          <w:sz w:val="24"/>
+          <w:szCs w:val="24"/>
+        </w:rPr>
+      </w:pPr>
+      <w:r>
+        <w:rPr>
+          <w:rFonts w:ascii="Times New Roman" w:hAnsi="Times New Roman" w:cs="Times New Roman"/>
+          <w:sz w:val="24"/>
+          <w:szCs w:val="24"/>
+        </w:rPr>
+        <w:lastRenderedPageBreak/>
+        <w:t>Adotar essas práticas de desenvolvimento não apenas melhora a qualidade do código, mas também fomenta uma cultura de desenvolvimento disciplinado e comprometido com a qualidade entre os programadores, elementos essenciais para o sucesso do projeto da rede social Bem-te-vi.</w:t>
+      </w:r>
+    </w:p>
     <w:p>
       <w:pPr>
         <w:rPr>
@@ -30205,6 +31326,71 @@
       </w:numPr>
     </w:pPr>
   </w:style>
+  <w:style w:type="paragraph" w:styleId="Corpodetexto">
+    <w:name w:val="Body Text"/>
+    <w:basedOn w:val="Normal"/>
+    <w:link w:val="CorpodetextoChar"/>
+    <w:uiPriority w:val="99"/>
+    <w:unhideWhenUsed/>
+    <w:rsid w:val="00BF0EC5"/>
+    <w:pPr>
+      <w:spacing w:after="0" w:line="276" w:lineRule="auto"/>
+      <w:jc w:val="both"/>
+    </w:pPr>
+    <w:rPr>
+      <w:rFonts w:ascii="Times New Roman" w:eastAsia="Arial" w:hAnsi="Times New Roman" w:cs="Times New Roman"/>
+      <w:kern w:val="0"/>
+      <w:sz w:val="24"/>
+      <w:szCs w:val="24"/>
+      <w:lang w:eastAsia="ja-JP"/>
+      <w14:ligatures w14:val="none"/>
+    </w:rPr>
+  </w:style>
+  <w:style w:type="character" w:customStyle="1" w:styleId="CorpodetextoChar">
+    <w:name w:val="Corpo de texto Char"/>
+    <w:basedOn w:val="Fontepargpadro"/>
+    <w:link w:val="Corpodetexto"/>
+    <w:uiPriority w:val="99"/>
+    <w:rsid w:val="00BF0EC5"/>
+    <w:rPr>
+      <w:rFonts w:ascii="Times New Roman" w:eastAsia="Arial" w:hAnsi="Times New Roman" w:cs="Times New Roman"/>
+      <w:kern w:val="0"/>
+      <w:sz w:val="24"/>
+      <w:szCs w:val="24"/>
+      <w:lang w:eastAsia="ja-JP"/>
+      <w14:ligatures w14:val="none"/>
+    </w:rPr>
+  </w:style>
+  <w:style w:type="paragraph" w:styleId="Recuodecorpodetexto">
+    <w:name w:val="Body Text Indent"/>
+    <w:basedOn w:val="Normal"/>
+    <w:link w:val="RecuodecorpodetextoChar"/>
+    <w:uiPriority w:val="99"/>
+    <w:unhideWhenUsed/>
+    <w:rsid w:val="0096297C"/>
+    <w:pPr>
+      <w:spacing w:after="0"/>
+      <w:ind w:firstLine="720"/>
+      <w:jc w:val="both"/>
+    </w:pPr>
+    <w:rPr>
+      <w:rFonts w:ascii="Times New Roman" w:hAnsi="Times New Roman" w:cs="Times New Roman"/>
+      <w:sz w:val="24"/>
+      <w:szCs w:val="24"/>
+    </w:rPr>
+  </w:style>
+  <w:style w:type="character" w:customStyle="1" w:styleId="RecuodecorpodetextoChar">
+    <w:name w:val="Recuo de corpo de texto Char"/>
+    <w:basedOn w:val="Fontepargpadro"/>
+    <w:link w:val="Recuodecorpodetexto"/>
+    <w:uiPriority w:val="99"/>
+    <w:rsid w:val="0096297C"/>
+    <w:rPr>
+      <w:rFonts w:ascii="Times New Roman" w:hAnsi="Times New Roman" w:cs="Times New Roman"/>
+      <w:sz w:val="24"/>
+      <w:szCs w:val="24"/>
+    </w:rPr>
+  </w:style>
 </w:styles>
 </file>
 

</xml_diff>

<commit_message>
Adicão de RFs: 016 a 020, RNFs: 008 e 009 relacionados ao modelo de Rede Neural BERT.
</commit_message>
<xml_diff>
--- a/docs/documento-requisitos-do-sistema/prototipo-bem-te-vi-social/bem_te_vi_social.docx
+++ b/docs/documento-requisitos-do-sistema/prototipo-bem-te-vi-social/bem_te_vi_social.docx
@@ -4493,6 +4493,733 @@
     </w:p>
     <w:p>
       <w:pPr>
+        <w:jc w:val="both"/>
+        <w:rPr>
+          <w:rFonts w:ascii="Times New Roman" w:hAnsi="Times New Roman" w:cs="Times New Roman"/>
+          <w:b/>
+          <w:bCs/>
+          <w:sz w:val="24"/>
+          <w:szCs w:val="24"/>
+        </w:rPr>
+      </w:pPr>
+    </w:p>
+    <w:p>
+      <w:pPr>
+        <w:pStyle w:val="Corpodetexto"/>
+        <w:spacing w:line="360" w:lineRule="auto"/>
+        <w:rPr>
+          <w:rFonts w:eastAsiaTheme="minorHAnsi"/>
+          <w:b/>
+          <w:bCs/>
+          <w:kern w:val="2"/>
+          <w:lang w:eastAsia="en-US"/>
+          <w14:ligatures w14:val="standardContextual"/>
+        </w:rPr>
+      </w:pPr>
+      <w:r>
+        <w:rPr>
+          <w:rFonts w:eastAsiaTheme="minorHAnsi"/>
+          <w:b/>
+          <w:bCs/>
+          <w:kern w:val="2"/>
+          <w:lang w:eastAsia="en-US"/>
+          <w14:ligatures w14:val="standardContextual"/>
+        </w:rPr>
+        <w:t>RF016: Analisar Postagens com Modelo BERT</w:t>
+      </w:r>
+    </w:p>
+    <w:p>
+      <w:pPr>
+        <w:pStyle w:val="Corpodetexto"/>
+        <w:numPr>
+          <w:ilvl w:val="0"/>
+          <w:numId w:val="134"/>
+        </w:numPr>
+        <w:spacing w:line="240" w:lineRule="auto"/>
+        <w:rPr>
+          <w:rFonts w:eastAsiaTheme="minorHAnsi"/>
+          <w:kern w:val="2"/>
+          <w:lang w:eastAsia="en-US"/>
+          <w14:ligatures w14:val="standardContextual"/>
+        </w:rPr>
+      </w:pPr>
+      <w:r>
+        <w:rPr>
+          <w:rFonts w:eastAsiaTheme="minorHAnsi"/>
+          <w:b/>
+          <w:bCs/>
+          <w:kern w:val="2"/>
+          <w:lang w:eastAsia="en-US"/>
+          <w14:ligatures w14:val="standardContextual"/>
+        </w:rPr>
+        <w:t>Descrição:</w:t>
+      </w:r>
+      <w:r>
+        <w:rPr>
+          <w:rFonts w:eastAsiaTheme="minorHAnsi"/>
+          <w:kern w:val="2"/>
+          <w:lang w:eastAsia="en-US"/>
+          <w14:ligatures w14:val="standardContextual"/>
+        </w:rPr>
+        <w:t xml:space="preserve"> O sistema deve analisar as postagens de texto utilizando o modelo BERT para detectar conteúdo ofensivo.</w:t>
+      </w:r>
+    </w:p>
+    <w:p>
+      <w:pPr>
+        <w:pStyle w:val="Corpodetexto"/>
+        <w:spacing w:line="360" w:lineRule="auto"/>
+        <w:rPr>
+          <w:rFonts w:eastAsiaTheme="minorHAnsi"/>
+          <w:kern w:val="2"/>
+          <w:lang w:eastAsia="en-US"/>
+          <w14:ligatures w14:val="standardContextual"/>
+        </w:rPr>
+      </w:pPr>
+    </w:p>
+    <w:p>
+      <w:pPr>
+        <w:pStyle w:val="Corpodetexto"/>
+        <w:spacing w:line="360" w:lineRule="auto"/>
+        <w:rPr>
+          <w:rFonts w:eastAsiaTheme="minorHAnsi"/>
+          <w:b/>
+          <w:bCs/>
+          <w:kern w:val="2"/>
+          <w:lang w:eastAsia="en-US"/>
+          <w14:ligatures w14:val="standardContextual"/>
+        </w:rPr>
+      </w:pPr>
+      <w:r>
+        <w:rPr>
+          <w:rFonts w:eastAsiaTheme="minorHAnsi"/>
+          <w:b/>
+          <w:bCs/>
+          <w:kern w:val="2"/>
+          <w:lang w:eastAsia="en-US"/>
+          <w14:ligatures w14:val="standardContextual"/>
+        </w:rPr>
+        <w:t>Detalhes:</w:t>
+      </w:r>
+    </w:p>
+    <w:p>
+      <w:pPr>
+        <w:pStyle w:val="Corpodetexto"/>
+        <w:numPr>
+          <w:ilvl w:val="0"/>
+          <w:numId w:val="134"/>
+        </w:numPr>
+        <w:spacing w:line="240" w:lineRule="auto"/>
+        <w:rPr>
+          <w:rFonts w:eastAsiaTheme="minorHAnsi"/>
+          <w:kern w:val="2"/>
+          <w:lang w:eastAsia="en-US"/>
+          <w14:ligatures w14:val="standardContextual"/>
+        </w:rPr>
+      </w:pPr>
+      <w:r>
+        <w:rPr>
+          <w:rFonts w:eastAsiaTheme="minorHAnsi"/>
+          <w:kern w:val="2"/>
+          <w:lang w:eastAsia="en-US"/>
+          <w14:ligatures w14:val="standardContextual"/>
+        </w:rPr>
+        <w:t>Todas as postagens de texto devem passar pelo modelo BERT para avaliação antes de serem publicadas.</w:t>
+      </w:r>
+    </w:p>
+    <w:p>
+      <w:pPr>
+        <w:pStyle w:val="Corpodetexto"/>
+        <w:numPr>
+          <w:ilvl w:val="0"/>
+          <w:numId w:val="134"/>
+        </w:numPr>
+        <w:spacing w:line="240" w:lineRule="auto"/>
+        <w:rPr>
+          <w:rFonts w:eastAsiaTheme="minorHAnsi"/>
+          <w:kern w:val="2"/>
+          <w:lang w:eastAsia="en-US"/>
+          <w14:ligatures w14:val="standardContextual"/>
+        </w:rPr>
+      </w:pPr>
+      <w:r>
+        <w:rPr>
+          <w:rFonts w:eastAsiaTheme="minorHAnsi"/>
+          <w:kern w:val="2"/>
+          <w:lang w:eastAsia="en-US"/>
+          <w14:ligatures w14:val="standardContextual"/>
+        </w:rPr>
+        <w:t>O modelo BERT deve classificar a postagem como positiva ou negativa com base no conteúdo.</w:t>
+      </w:r>
+    </w:p>
+    <w:p>
+      <w:pPr>
+        <w:pStyle w:val="Corpodetexto"/>
+        <w:spacing w:line="360" w:lineRule="auto"/>
+        <w:rPr>
+          <w:rFonts w:eastAsiaTheme="minorHAnsi"/>
+          <w:kern w:val="2"/>
+          <w:lang w:eastAsia="en-US"/>
+          <w14:ligatures w14:val="standardContextual"/>
+        </w:rPr>
+      </w:pPr>
+    </w:p>
+    <w:p>
+      <w:pPr>
+        <w:pStyle w:val="Corpodetexto"/>
+        <w:spacing w:line="360" w:lineRule="auto"/>
+        <w:rPr>
+          <w:rFonts w:eastAsiaTheme="minorHAnsi"/>
+          <w:b/>
+          <w:bCs/>
+          <w:kern w:val="2"/>
+          <w:lang w:eastAsia="en-US"/>
+          <w14:ligatures w14:val="standardContextual"/>
+        </w:rPr>
+      </w:pPr>
+      <w:r>
+        <w:rPr>
+          <w:rFonts w:eastAsiaTheme="minorHAnsi"/>
+          <w:b/>
+          <w:bCs/>
+          <w:kern w:val="2"/>
+          <w:lang w:eastAsia="en-US"/>
+          <w14:ligatures w14:val="standardContextual"/>
+        </w:rPr>
+        <w:t>RF017: Notificar Usuários sobre Conteúdo Ofensivo</w:t>
+      </w:r>
+    </w:p>
+    <w:p>
+      <w:pPr>
+        <w:pStyle w:val="Corpodetexto"/>
+        <w:numPr>
+          <w:ilvl w:val="0"/>
+          <w:numId w:val="153"/>
+        </w:numPr>
+        <w:spacing w:line="240" w:lineRule="auto"/>
+        <w:rPr>
+          <w:rFonts w:eastAsiaTheme="minorHAnsi"/>
+          <w:kern w:val="2"/>
+          <w:lang w:eastAsia="en-US"/>
+          <w14:ligatures w14:val="standardContextual"/>
+        </w:rPr>
+      </w:pPr>
+      <w:r>
+        <w:rPr>
+          <w:rFonts w:eastAsiaTheme="minorHAnsi"/>
+          <w:b/>
+          <w:bCs/>
+          <w:kern w:val="2"/>
+          <w:lang w:eastAsia="en-US"/>
+          <w14:ligatures w14:val="standardContextual"/>
+        </w:rPr>
+        <w:t>Descrição:</w:t>
+      </w:r>
+      <w:r>
+        <w:rPr>
+          <w:rFonts w:eastAsiaTheme="minorHAnsi"/>
+          <w:kern w:val="2"/>
+          <w:lang w:eastAsia="en-US"/>
+          <w14:ligatures w14:val="standardContextual"/>
+        </w:rPr>
+        <w:t xml:space="preserve"> O sistema deve notificar os usuários quando suas postagens forem avaliadas como ofensivas.</w:t>
+      </w:r>
+    </w:p>
+    <w:p>
+      <w:pPr>
+        <w:pStyle w:val="Corpodetexto"/>
+        <w:spacing w:line="360" w:lineRule="auto"/>
+        <w:rPr>
+          <w:rFonts w:eastAsiaTheme="minorHAnsi"/>
+          <w:kern w:val="2"/>
+          <w:lang w:eastAsia="en-US"/>
+          <w14:ligatures w14:val="standardContextual"/>
+        </w:rPr>
+      </w:pPr>
+    </w:p>
+    <w:p>
+      <w:pPr>
+        <w:pStyle w:val="Corpodetexto"/>
+        <w:spacing w:line="360" w:lineRule="auto"/>
+        <w:rPr>
+          <w:rFonts w:eastAsiaTheme="minorHAnsi"/>
+          <w:b/>
+          <w:bCs/>
+          <w:kern w:val="2"/>
+          <w:lang w:eastAsia="en-US"/>
+          <w14:ligatures w14:val="standardContextual"/>
+        </w:rPr>
+      </w:pPr>
+      <w:r>
+        <w:rPr>
+          <w:rFonts w:eastAsiaTheme="minorHAnsi"/>
+          <w:b/>
+          <w:bCs/>
+          <w:kern w:val="2"/>
+          <w:lang w:eastAsia="en-US"/>
+          <w14:ligatures w14:val="standardContextual"/>
+        </w:rPr>
+        <w:t>Detalhes:</w:t>
+      </w:r>
+    </w:p>
+    <w:p>
+      <w:pPr>
+        <w:pStyle w:val="Corpodetexto"/>
+        <w:numPr>
+          <w:ilvl w:val="0"/>
+          <w:numId w:val="153"/>
+        </w:numPr>
+        <w:spacing w:line="240" w:lineRule="auto"/>
+        <w:rPr>
+          <w:rFonts w:eastAsiaTheme="minorHAnsi"/>
+          <w:kern w:val="2"/>
+          <w:lang w:eastAsia="en-US"/>
+          <w14:ligatures w14:val="standardContextual"/>
+        </w:rPr>
+      </w:pPr>
+      <w:r>
+        <w:rPr>
+          <w:rFonts w:eastAsiaTheme="minorHAnsi"/>
+          <w:kern w:val="2"/>
+          <w:lang w:eastAsia="en-US"/>
+          <w14:ligatures w14:val="standardContextual"/>
+        </w:rPr>
+        <w:t>O usuário deve receber uma mensagem indicando que a postagem foi considerada ofensiva e não será publicada.</w:t>
+      </w:r>
+    </w:p>
+    <w:p>
+      <w:pPr>
+        <w:pStyle w:val="Corpodetexto"/>
+        <w:numPr>
+          <w:ilvl w:val="0"/>
+          <w:numId w:val="153"/>
+        </w:numPr>
+        <w:spacing w:line="240" w:lineRule="auto"/>
+        <w:rPr>
+          <w:rFonts w:eastAsiaTheme="minorHAnsi"/>
+          <w:kern w:val="2"/>
+          <w:lang w:eastAsia="en-US"/>
+          <w14:ligatures w14:val="standardContextual"/>
+        </w:rPr>
+      </w:pPr>
+      <w:r>
+        <w:rPr>
+          <w:rFonts w:eastAsiaTheme="minorHAnsi"/>
+          <w:kern w:val="2"/>
+          <w:lang w:eastAsia="en-US"/>
+          <w14:ligatures w14:val="standardContextual"/>
+        </w:rPr>
+        <w:t>A mensagem deve incluir sugestões de edição para tornar a postagem aceitável.</w:t>
+      </w:r>
+    </w:p>
+    <w:p>
+      <w:pPr>
+        <w:pStyle w:val="Corpodetexto"/>
+        <w:spacing w:line="360" w:lineRule="auto"/>
+        <w:rPr>
+          <w:rFonts w:eastAsiaTheme="minorHAnsi"/>
+          <w:kern w:val="2"/>
+          <w:lang w:eastAsia="en-US"/>
+          <w14:ligatures w14:val="standardContextual"/>
+        </w:rPr>
+      </w:pPr>
+    </w:p>
+    <w:p>
+      <w:pPr>
+        <w:pStyle w:val="Corpodetexto"/>
+        <w:spacing w:line="240" w:lineRule="auto"/>
+        <w:rPr>
+          <w:rFonts w:eastAsiaTheme="minorHAnsi"/>
+          <w:b/>
+          <w:bCs/>
+          <w:kern w:val="2"/>
+          <w:lang w:eastAsia="en-US"/>
+          <w14:ligatures w14:val="standardContextual"/>
+        </w:rPr>
+      </w:pPr>
+      <w:r>
+        <w:rPr>
+          <w:rFonts w:eastAsiaTheme="minorHAnsi"/>
+          <w:b/>
+          <w:bCs/>
+          <w:kern w:val="2"/>
+          <w:lang w:eastAsia="en-US"/>
+          <w14:ligatures w14:val="standardContextual"/>
+        </w:rPr>
+        <w:t>RF018: Permitir Edição de Postagens Ofensivas</w:t>
+      </w:r>
+    </w:p>
+    <w:p>
+      <w:pPr>
+        <w:pStyle w:val="Corpodetexto"/>
+        <w:numPr>
+          <w:ilvl w:val="0"/>
+          <w:numId w:val="154"/>
+        </w:numPr>
+        <w:spacing w:line="240" w:lineRule="auto"/>
+        <w:rPr>
+          <w:rFonts w:eastAsiaTheme="minorHAnsi"/>
+          <w:kern w:val="2"/>
+          <w:lang w:eastAsia="en-US"/>
+          <w14:ligatures w14:val="standardContextual"/>
+        </w:rPr>
+      </w:pPr>
+      <w:r>
+        <w:rPr>
+          <w:rFonts w:eastAsiaTheme="minorHAnsi"/>
+          <w:b/>
+          <w:bCs/>
+          <w:kern w:val="2"/>
+          <w:lang w:eastAsia="en-US"/>
+          <w14:ligatures w14:val="standardContextual"/>
+        </w:rPr>
+        <w:t>Descrição:</w:t>
+      </w:r>
+      <w:r>
+        <w:rPr>
+          <w:rFonts w:eastAsiaTheme="minorHAnsi"/>
+          <w:kern w:val="2"/>
+          <w:lang w:eastAsia="en-US"/>
+          <w14:ligatures w14:val="standardContextual"/>
+        </w:rPr>
+        <w:t xml:space="preserve"> O sistema deve permitir que os usuários editem suas postagens ofensivas e submetam novamente para análise.</w:t>
+      </w:r>
+    </w:p>
+    <w:p>
+      <w:pPr>
+        <w:pStyle w:val="Corpodetexto"/>
+        <w:spacing w:line="360" w:lineRule="auto"/>
+        <w:rPr>
+          <w:rFonts w:eastAsiaTheme="minorHAnsi"/>
+          <w:kern w:val="2"/>
+          <w:lang w:eastAsia="en-US"/>
+          <w14:ligatures w14:val="standardContextual"/>
+        </w:rPr>
+      </w:pPr>
+    </w:p>
+    <w:p>
+      <w:pPr>
+        <w:pStyle w:val="Corpodetexto"/>
+        <w:spacing w:line="240" w:lineRule="auto"/>
+        <w:rPr>
+          <w:rFonts w:eastAsiaTheme="minorHAnsi"/>
+          <w:b/>
+          <w:bCs/>
+          <w:kern w:val="2"/>
+          <w:lang w:eastAsia="en-US"/>
+          <w14:ligatures w14:val="standardContextual"/>
+        </w:rPr>
+      </w:pPr>
+      <w:r>
+        <w:rPr>
+          <w:rFonts w:eastAsiaTheme="minorHAnsi"/>
+          <w:b/>
+          <w:bCs/>
+          <w:kern w:val="2"/>
+          <w:lang w:eastAsia="en-US"/>
+          <w14:ligatures w14:val="standardContextual"/>
+        </w:rPr>
+        <w:t>Detalhes:</w:t>
+      </w:r>
+    </w:p>
+    <w:p>
+      <w:pPr>
+        <w:pStyle w:val="Corpodetexto"/>
+        <w:numPr>
+          <w:ilvl w:val="0"/>
+          <w:numId w:val="154"/>
+        </w:numPr>
+        <w:spacing w:line="240" w:lineRule="auto"/>
+        <w:rPr>
+          <w:rFonts w:eastAsiaTheme="minorHAnsi"/>
+          <w:kern w:val="2"/>
+          <w:lang w:eastAsia="en-US"/>
+          <w14:ligatures w14:val="standardContextual"/>
+        </w:rPr>
+      </w:pPr>
+      <w:r>
+        <w:rPr>
+          <w:rFonts w:eastAsiaTheme="minorHAnsi"/>
+          <w:kern w:val="2"/>
+          <w:lang w:eastAsia="en-US"/>
+          <w14:ligatures w14:val="standardContextual"/>
+        </w:rPr>
+        <w:t>O usuário deve poder editar a postagem ofensiva e submetê-la novamente até que seja considerada aceitável pelo modelo BERT.</w:t>
+      </w:r>
+    </w:p>
+    <w:p>
+      <w:pPr>
+        <w:pStyle w:val="Corpodetexto"/>
+        <w:spacing w:line="360" w:lineRule="auto"/>
+        <w:rPr>
+          <w:rFonts w:eastAsiaTheme="minorHAnsi"/>
+          <w:kern w:val="2"/>
+          <w:lang w:eastAsia="en-US"/>
+          <w14:ligatures w14:val="standardContextual"/>
+        </w:rPr>
+      </w:pPr>
+    </w:p>
+    <w:p>
+      <w:pPr>
+        <w:pStyle w:val="Corpodetexto"/>
+        <w:spacing w:line="240" w:lineRule="auto"/>
+        <w:rPr>
+          <w:rFonts w:eastAsiaTheme="minorHAnsi"/>
+          <w:b/>
+          <w:bCs/>
+          <w:kern w:val="2"/>
+          <w:lang w:eastAsia="en-US"/>
+          <w14:ligatures w14:val="standardContextual"/>
+        </w:rPr>
+      </w:pPr>
+      <w:r>
+        <w:rPr>
+          <w:rFonts w:eastAsiaTheme="minorHAnsi"/>
+          <w:b/>
+          <w:bCs/>
+          <w:kern w:val="2"/>
+          <w:lang w:eastAsia="en-US"/>
+          <w14:ligatures w14:val="standardContextual"/>
+        </w:rPr>
+        <w:t>RF019: Monitorar e Registrar Postagens Ofensivas</w:t>
+      </w:r>
+    </w:p>
+    <w:p>
+      <w:pPr>
+        <w:pStyle w:val="Corpodetexto"/>
+        <w:spacing w:line="240" w:lineRule="auto"/>
+        <w:rPr>
+          <w:rFonts w:eastAsiaTheme="minorHAnsi"/>
+          <w:kern w:val="2"/>
+          <w:lang w:eastAsia="en-US"/>
+          <w14:ligatures w14:val="standardContextual"/>
+        </w:rPr>
+      </w:pPr>
+    </w:p>
+    <w:p>
+      <w:pPr>
+        <w:pStyle w:val="Corpodetexto"/>
+        <w:numPr>
+          <w:ilvl w:val="0"/>
+          <w:numId w:val="154"/>
+        </w:numPr>
+        <w:spacing w:line="240" w:lineRule="auto"/>
+        <w:rPr>
+          <w:rFonts w:eastAsiaTheme="minorHAnsi"/>
+          <w:kern w:val="2"/>
+          <w:lang w:eastAsia="en-US"/>
+          <w14:ligatures w14:val="standardContextual"/>
+        </w:rPr>
+      </w:pPr>
+      <w:r>
+        <w:rPr>
+          <w:rFonts w:eastAsiaTheme="minorHAnsi"/>
+          <w:b/>
+          <w:bCs/>
+          <w:kern w:val="2"/>
+          <w:lang w:eastAsia="en-US"/>
+          <w14:ligatures w14:val="standardContextual"/>
+        </w:rPr>
+        <w:lastRenderedPageBreak/>
+        <w:t>Descrição:</w:t>
+      </w:r>
+      <w:r>
+        <w:rPr>
+          <w:rFonts w:eastAsiaTheme="minorHAnsi"/>
+          <w:kern w:val="2"/>
+          <w:lang w:eastAsia="en-US"/>
+          <w14:ligatures w14:val="standardContextual"/>
+        </w:rPr>
+        <w:t xml:space="preserve"> O sistema deve monitorar e registrar todas as postagens consideradas ofensivas pelo modelo BERT.</w:t>
+      </w:r>
+    </w:p>
+    <w:p>
+      <w:pPr>
+        <w:pStyle w:val="Corpodetexto"/>
+        <w:spacing w:line="360" w:lineRule="auto"/>
+        <w:rPr>
+          <w:rFonts w:eastAsiaTheme="minorHAnsi"/>
+          <w:kern w:val="2"/>
+          <w:lang w:eastAsia="en-US"/>
+          <w14:ligatures w14:val="standardContextual"/>
+        </w:rPr>
+      </w:pPr>
+    </w:p>
+    <w:p>
+      <w:pPr>
+        <w:pStyle w:val="Corpodetexto"/>
+        <w:spacing w:line="360" w:lineRule="auto"/>
+        <w:rPr>
+          <w:rFonts w:eastAsiaTheme="minorHAnsi"/>
+          <w:b/>
+          <w:bCs/>
+          <w:kern w:val="2"/>
+          <w:lang w:eastAsia="en-US"/>
+          <w14:ligatures w14:val="standardContextual"/>
+        </w:rPr>
+      </w:pPr>
+      <w:r>
+        <w:rPr>
+          <w:rFonts w:eastAsiaTheme="minorHAnsi"/>
+          <w:b/>
+          <w:bCs/>
+          <w:kern w:val="2"/>
+          <w:lang w:eastAsia="en-US"/>
+          <w14:ligatures w14:val="standardContextual"/>
+        </w:rPr>
+        <w:t>Detalhes:</w:t>
+      </w:r>
+    </w:p>
+    <w:p>
+      <w:pPr>
+        <w:pStyle w:val="Corpodetexto"/>
+        <w:numPr>
+          <w:ilvl w:val="0"/>
+          <w:numId w:val="154"/>
+        </w:numPr>
+        <w:spacing w:line="240" w:lineRule="auto"/>
+        <w:rPr>
+          <w:rFonts w:eastAsiaTheme="minorHAnsi"/>
+          <w:kern w:val="2"/>
+          <w:lang w:eastAsia="en-US"/>
+          <w14:ligatures w14:val="standardContextual"/>
+        </w:rPr>
+      </w:pPr>
+      <w:r>
+        <w:rPr>
+          <w:rFonts w:eastAsiaTheme="minorHAnsi"/>
+          <w:kern w:val="2"/>
+          <w:lang w:eastAsia="en-US"/>
+          <w14:ligatures w14:val="standardContextual"/>
+        </w:rPr>
+        <w:t>Os administradores devem poder acessar um log de todas as postagens ofensivas para revisão e ação adicional, se necessário.</w:t>
+      </w:r>
+    </w:p>
+    <w:p>
+      <w:pPr>
+        <w:pStyle w:val="Corpodetexto"/>
+        <w:spacing w:line="360" w:lineRule="auto"/>
+        <w:rPr>
+          <w:rFonts w:eastAsiaTheme="minorHAnsi"/>
+          <w:kern w:val="2"/>
+          <w:lang w:eastAsia="en-US"/>
+          <w14:ligatures w14:val="standardContextual"/>
+        </w:rPr>
+      </w:pPr>
+    </w:p>
+    <w:p>
+      <w:pPr>
+        <w:pStyle w:val="Corpodetexto"/>
+        <w:spacing w:line="360" w:lineRule="auto"/>
+        <w:rPr>
+          <w:rFonts w:eastAsiaTheme="minorHAnsi"/>
+          <w:b/>
+          <w:bCs/>
+          <w:kern w:val="2"/>
+          <w:lang w:eastAsia="en-US"/>
+          <w14:ligatures w14:val="standardContextual"/>
+        </w:rPr>
+      </w:pPr>
+      <w:r>
+        <w:rPr>
+          <w:rFonts w:eastAsiaTheme="minorHAnsi"/>
+          <w:b/>
+          <w:bCs/>
+          <w:kern w:val="2"/>
+          <w:lang w:eastAsia="en-US"/>
+          <w14:ligatures w14:val="standardContextual"/>
+        </w:rPr>
+        <w:t>RF020: Fornecer Relatórios de Postagens Filtradas</w:t>
+      </w:r>
+    </w:p>
+    <w:p>
+      <w:pPr>
+        <w:pStyle w:val="Corpodetexto"/>
+        <w:numPr>
+          <w:ilvl w:val="0"/>
+          <w:numId w:val="154"/>
+        </w:numPr>
+        <w:spacing w:line="240" w:lineRule="auto"/>
+        <w:rPr>
+          <w:rFonts w:eastAsiaTheme="minorHAnsi"/>
+          <w:kern w:val="2"/>
+          <w:lang w:eastAsia="en-US"/>
+          <w14:ligatures w14:val="standardContextual"/>
+        </w:rPr>
+      </w:pPr>
+      <w:r>
+        <w:rPr>
+          <w:rFonts w:eastAsiaTheme="minorHAnsi"/>
+          <w:kern w:val="2"/>
+          <w:lang w:eastAsia="en-US"/>
+          <w14:ligatures w14:val="standardContextual"/>
+        </w:rPr>
+        <w:t>Descrição: O sistema deve fornecer relatórios detalhados sobre as postagens que foram filtradas pelo modelo BERT.</w:t>
+      </w:r>
+    </w:p>
+    <w:p>
+      <w:pPr>
+        <w:pStyle w:val="Corpodetexto"/>
+        <w:spacing w:line="360" w:lineRule="auto"/>
+        <w:rPr>
+          <w:rFonts w:eastAsiaTheme="minorHAnsi"/>
+          <w:kern w:val="2"/>
+          <w:lang w:eastAsia="en-US"/>
+          <w14:ligatures w14:val="standardContextual"/>
+        </w:rPr>
+      </w:pPr>
+    </w:p>
+    <w:p>
+      <w:pPr>
+        <w:pStyle w:val="Corpodetexto"/>
+        <w:spacing w:line="360" w:lineRule="auto"/>
+        <w:rPr>
+          <w:rFonts w:eastAsiaTheme="minorHAnsi"/>
+          <w:b/>
+          <w:bCs/>
+          <w:kern w:val="2"/>
+          <w:lang w:eastAsia="en-US"/>
+          <w14:ligatures w14:val="standardContextual"/>
+        </w:rPr>
+      </w:pPr>
+      <w:r>
+        <w:rPr>
+          <w:rFonts w:eastAsiaTheme="minorHAnsi"/>
+          <w:b/>
+          <w:bCs/>
+          <w:kern w:val="2"/>
+          <w:lang w:eastAsia="en-US"/>
+          <w14:ligatures w14:val="standardContextual"/>
+        </w:rPr>
+        <w:t>Detalhes:</w:t>
+      </w:r>
+    </w:p>
+    <w:p>
+      <w:pPr>
+        <w:pStyle w:val="Corpodetexto"/>
+        <w:numPr>
+          <w:ilvl w:val="0"/>
+          <w:numId w:val="154"/>
+        </w:numPr>
+        <w:spacing w:after="160" w:line="240" w:lineRule="auto"/>
+        <w:rPr>
+          <w:rFonts w:eastAsiaTheme="minorHAnsi"/>
+          <w:kern w:val="2"/>
+          <w:lang w:eastAsia="en-US"/>
+          <w14:ligatures w14:val="standardContextual"/>
+        </w:rPr>
+      </w:pPr>
+      <w:r>
+        <w:rPr>
+          <w:rFonts w:eastAsiaTheme="minorHAnsi"/>
+          <w:kern w:val="2"/>
+          <w:lang w:eastAsia="en-US"/>
+          <w14:ligatures w14:val="standardContextual"/>
+        </w:rPr>
+        <w:t>Relatórios devem incluir estatísticas sobre o número de postagens analisadas, quantas foram consideradas ofensivas, e quais ações foram tomadas.</w:t>
+      </w:r>
+    </w:p>
+    <w:p>
+      <w:pPr>
         <w:rPr>
           <w:rFonts w:ascii="Times New Roman" w:hAnsi="Times New Roman" w:cs="Times New Roman"/>
           <w:sz w:val="24"/>
@@ -4840,7 +5567,16 @@
           <w:sz w:val="24"/>
           <w:szCs w:val="24"/>
         </w:rPr>
-        <w:t xml:space="preserve"> Para proporcionar uma experiência de usuário fluida e responsiva, o sistema deve ser capaz de processar todas as requisições dentro de um tempo definido como aceitável, garantindo tempos de resposta rápidos mesmo sob carga pesada.</w:t>
+        <w:t xml:space="preserve"> Para proporcionar uma experiência de usuário fluida e responsiva, o sistema deve ser capaz de processar todas as requisições dentro de </w:t>
+      </w:r>
+      <w:r>
+        <w:rPr>
+          <w:rFonts w:ascii="Times New Roman" w:hAnsi="Times New Roman" w:cs="Times New Roman"/>
+          <w:sz w:val="24"/>
+          <w:szCs w:val="24"/>
+        </w:rPr>
+        <w:lastRenderedPageBreak/>
+        <w:t>um tempo definido como aceitável, garantindo tempos de resposta rápidos mesmo sob carga pesada.</w:t>
       </w:r>
     </w:p>
     <w:p>
@@ -4870,7 +5606,6 @@
           <w:sz w:val="24"/>
           <w:szCs w:val="24"/>
         </w:rPr>
-        <w:lastRenderedPageBreak/>
         <w:t>RNF05:</w:t>
       </w:r>
       <w:r>
@@ -5080,6 +5815,291 @@
           <w:szCs w:val="24"/>
         </w:rPr>
         <w:t xml:space="preserve"> Deve-se projetar o sistema de maneira que permita fácil manutenção e atualização. Isso inclui a utilização de código modular, documentação abrangente e padrões de projeto que facilitam futuras atualizações, correções de bugs e adições de novas funcionalidades sem interrupções significativas.</w:t>
+      </w:r>
+    </w:p>
+    <w:p>
+      <w:pPr>
+        <w:rPr>
+          <w:rFonts w:ascii="Times New Roman" w:hAnsi="Times New Roman" w:cs="Times New Roman"/>
+          <w:sz w:val="24"/>
+          <w:szCs w:val="24"/>
+        </w:rPr>
+      </w:pPr>
+    </w:p>
+    <w:p>
+      <w:pPr>
+        <w:pStyle w:val="Ttulo5"/>
+      </w:pPr>
+      <w:r>
+        <w:t>RNF08: Desempenho do Modelo BERT</w:t>
+      </w:r>
+    </w:p>
+    <w:p>
+      <w:pPr>
+        <w:pStyle w:val="PargrafodaLista"/>
+        <w:numPr>
+          <w:ilvl w:val="0"/>
+          <w:numId w:val="1"/>
+        </w:numPr>
+        <w:spacing w:after="0"/>
+        <w:rPr>
+          <w:rFonts w:ascii="Times New Roman" w:hAnsi="Times New Roman" w:cs="Times New Roman"/>
+          <w:sz w:val="24"/>
+          <w:szCs w:val="24"/>
+        </w:rPr>
+      </w:pPr>
+      <w:r>
+        <w:rPr>
+          <w:rFonts w:ascii="Times New Roman" w:hAnsi="Times New Roman" w:cs="Times New Roman"/>
+          <w:b/>
+          <w:bCs/>
+          <w:sz w:val="24"/>
+          <w:szCs w:val="24"/>
+        </w:rPr>
+        <w:t>Descrição:</w:t>
+      </w:r>
+      <w:r>
+        <w:rPr>
+          <w:rFonts w:ascii="Times New Roman" w:hAnsi="Times New Roman" w:cs="Times New Roman"/>
+          <w:sz w:val="24"/>
+          <w:szCs w:val="24"/>
+        </w:rPr>
+        <w:t xml:space="preserve"> O sistema deve garantir que o modelo BERT funcione de forma eficiente e com baixo tempo de resposta.</w:t>
+      </w:r>
+    </w:p>
+    <w:p>
+      <w:pPr>
+        <w:spacing w:after="0" w:line="360" w:lineRule="auto"/>
+        <w:rPr>
+          <w:rFonts w:ascii="Times New Roman" w:hAnsi="Times New Roman" w:cs="Times New Roman"/>
+          <w:sz w:val="24"/>
+          <w:szCs w:val="24"/>
+        </w:rPr>
+      </w:pPr>
+    </w:p>
+    <w:p>
+      <w:pPr>
+        <w:spacing w:after="0"/>
+        <w:rPr>
+          <w:rFonts w:ascii="Times New Roman" w:hAnsi="Times New Roman" w:cs="Times New Roman"/>
+          <w:sz w:val="24"/>
+          <w:szCs w:val="24"/>
+        </w:rPr>
+      </w:pPr>
+      <w:r>
+        <w:rPr>
+          <w:rFonts w:ascii="Times New Roman" w:hAnsi="Times New Roman" w:cs="Times New Roman"/>
+          <w:b/>
+          <w:bCs/>
+          <w:sz w:val="24"/>
+          <w:szCs w:val="24"/>
+        </w:rPr>
+        <w:t>Detalhes:</w:t>
+      </w:r>
+      <w:r>
+        <w:rPr>
+          <w:rFonts w:ascii="Times New Roman" w:hAnsi="Times New Roman" w:cs="Times New Roman"/>
+          <w:sz w:val="24"/>
+          <w:szCs w:val="24"/>
+        </w:rPr>
+        <w:t xml:space="preserve"> </w:t>
+      </w:r>
+    </w:p>
+    <w:p>
+      <w:pPr>
+        <w:pStyle w:val="PargrafodaLista"/>
+        <w:numPr>
+          <w:ilvl w:val="0"/>
+          <w:numId w:val="1"/>
+        </w:numPr>
+        <w:spacing w:after="0"/>
+        <w:rPr>
+          <w:rFonts w:ascii="Times New Roman" w:hAnsi="Times New Roman" w:cs="Times New Roman"/>
+          <w:sz w:val="24"/>
+          <w:szCs w:val="24"/>
+        </w:rPr>
+      </w:pPr>
+      <w:r>
+        <w:rPr>
+          <w:rFonts w:ascii="Times New Roman" w:hAnsi="Times New Roman" w:cs="Times New Roman"/>
+          <w:sz w:val="24"/>
+          <w:szCs w:val="24"/>
+        </w:rPr>
+        <w:t xml:space="preserve">O tempo de resposta para a análise de uma postagem não deve exceder 2 segundos. </w:t>
+      </w:r>
+    </w:p>
+    <w:p>
+      <w:pPr>
+        <w:pStyle w:val="PargrafodaLista"/>
+        <w:numPr>
+          <w:ilvl w:val="0"/>
+          <w:numId w:val="1"/>
+        </w:numPr>
+        <w:spacing w:after="0"/>
+        <w:rPr>
+          <w:rFonts w:ascii="Times New Roman" w:hAnsi="Times New Roman" w:cs="Times New Roman"/>
+          <w:sz w:val="24"/>
+          <w:szCs w:val="24"/>
+        </w:rPr>
+      </w:pPr>
+      <w:r>
+        <w:rPr>
+          <w:rFonts w:ascii="Times New Roman" w:hAnsi="Times New Roman" w:cs="Times New Roman"/>
+          <w:sz w:val="24"/>
+          <w:szCs w:val="24"/>
+        </w:rPr>
+        <w:t>O sistema deve ser capaz de processar múltiplas postagens simultaneamente sem degradação significativa do desempenho.</w:t>
+      </w:r>
+    </w:p>
+    <w:p>
+      <w:pPr>
+        <w:rPr>
+          <w:rFonts w:ascii="Times New Roman" w:hAnsi="Times New Roman" w:cs="Times New Roman"/>
+          <w:sz w:val="24"/>
+          <w:szCs w:val="24"/>
+        </w:rPr>
+      </w:pPr>
+    </w:p>
+    <w:p>
+      <w:pPr>
+        <w:pStyle w:val="Ttulo5"/>
+      </w:pPr>
+      <w:r>
+        <w:t>RNF09: Precisão do Modelo BERT</w:t>
+      </w:r>
+    </w:p>
+    <w:p>
+      <w:pPr>
+        <w:pStyle w:val="PargrafodaLista"/>
+        <w:numPr>
+          <w:ilvl w:val="0"/>
+          <w:numId w:val="155"/>
+        </w:numPr>
+        <w:spacing w:after="0"/>
+        <w:rPr>
+          <w:rFonts w:ascii="Times New Roman" w:hAnsi="Times New Roman" w:cs="Times New Roman"/>
+          <w:sz w:val="24"/>
+          <w:szCs w:val="24"/>
+        </w:rPr>
+      </w:pPr>
+      <w:r>
+        <w:rPr>
+          <w:rFonts w:ascii="Times New Roman" w:hAnsi="Times New Roman" w:cs="Times New Roman"/>
+          <w:b/>
+          <w:bCs/>
+          <w:sz w:val="24"/>
+          <w:szCs w:val="24"/>
+        </w:rPr>
+        <w:t>Descrição:</w:t>
+      </w:r>
+      <w:r>
+        <w:rPr>
+          <w:rFonts w:ascii="Times New Roman" w:hAnsi="Times New Roman" w:cs="Times New Roman"/>
+          <w:sz w:val="24"/>
+          <w:szCs w:val="24"/>
+        </w:rPr>
+        <w:t xml:space="preserve"> O sistema deve garantir uma alta precisão na detecção de conteúdo ofensivo utilizando o modelo BERT.</w:t>
+      </w:r>
+    </w:p>
+    <w:p>
+      <w:pPr>
+        <w:spacing w:after="0" w:line="360" w:lineRule="auto"/>
+        <w:rPr>
+          <w:rFonts w:ascii="Times New Roman" w:hAnsi="Times New Roman" w:cs="Times New Roman"/>
+          <w:sz w:val="24"/>
+          <w:szCs w:val="24"/>
+        </w:rPr>
+      </w:pPr>
+    </w:p>
+    <w:p>
+      <w:pPr>
+        <w:spacing w:after="0" w:line="360" w:lineRule="auto"/>
+        <w:rPr>
+          <w:rFonts w:ascii="Times New Roman" w:hAnsi="Times New Roman" w:cs="Times New Roman"/>
+          <w:sz w:val="24"/>
+          <w:szCs w:val="24"/>
+        </w:rPr>
+      </w:pPr>
+      <w:r>
+        <w:rPr>
+          <w:rFonts w:ascii="Times New Roman" w:hAnsi="Times New Roman" w:cs="Times New Roman"/>
+          <w:b/>
+          <w:bCs/>
+          <w:sz w:val="24"/>
+          <w:szCs w:val="24"/>
+        </w:rPr>
+        <w:t>Detalhes:</w:t>
+      </w:r>
+      <w:r>
+        <w:rPr>
+          <w:rFonts w:ascii="Times New Roman" w:hAnsi="Times New Roman" w:cs="Times New Roman"/>
+          <w:sz w:val="24"/>
+          <w:szCs w:val="24"/>
+        </w:rPr>
+        <w:t xml:space="preserve"> </w:t>
+      </w:r>
+    </w:p>
+    <w:p>
+      <w:pPr>
+        <w:pStyle w:val="PargrafodaLista"/>
+        <w:numPr>
+          <w:ilvl w:val="0"/>
+          <w:numId w:val="155"/>
+        </w:numPr>
+        <w:spacing w:after="0"/>
+        <w:rPr>
+          <w:rFonts w:ascii="Times New Roman" w:hAnsi="Times New Roman" w:cs="Times New Roman"/>
+          <w:sz w:val="24"/>
+          <w:szCs w:val="24"/>
+        </w:rPr>
+      </w:pPr>
+      <w:r>
+        <w:rPr>
+          <w:rFonts w:ascii="Times New Roman" w:hAnsi="Times New Roman" w:cs="Times New Roman"/>
+          <w:sz w:val="24"/>
+          <w:szCs w:val="24"/>
+        </w:rPr>
+        <w:lastRenderedPageBreak/>
+        <w:t xml:space="preserve">O modelo BERT deve ser treinado e ajustado regularmente para manter uma precisão acima de 90% na detecção de postagens ofensivas. </w:t>
+      </w:r>
+    </w:p>
+    <w:p>
+      <w:pPr>
+        <w:pStyle w:val="PargrafodaLista"/>
+        <w:numPr>
+          <w:ilvl w:val="0"/>
+          <w:numId w:val="155"/>
+        </w:numPr>
+        <w:spacing w:after="0"/>
+        <w:rPr>
+          <w:rFonts w:ascii="Times New Roman" w:hAnsi="Times New Roman" w:cs="Times New Roman"/>
+          <w:sz w:val="24"/>
+          <w:szCs w:val="24"/>
+        </w:rPr>
+      </w:pPr>
+      <w:r>
+        <w:rPr>
+          <w:rFonts w:ascii="Times New Roman" w:hAnsi="Times New Roman" w:cs="Times New Roman"/>
+          <w:sz w:val="24"/>
+          <w:szCs w:val="24"/>
+        </w:rPr>
+        <w:t xml:space="preserve">O sistema deve incluir mecanismos para </w:t>
+      </w:r>
+      <w:r>
+        <w:rPr>
+          <w:rFonts w:ascii="Times New Roman" w:hAnsi="Times New Roman" w:cs="Times New Roman"/>
+          <w:sz w:val="24"/>
+          <w:szCs w:val="24"/>
+        </w:rPr>
+        <w:t>retreinamento</w:t>
+      </w:r>
+      <w:r>
+        <w:rPr>
+          <w:rFonts w:ascii="Times New Roman" w:hAnsi="Times New Roman" w:cs="Times New Roman"/>
+          <w:sz w:val="24"/>
+          <w:szCs w:val="24"/>
+        </w:rPr>
+        <w:t xml:space="preserve"> do modelo com novos dados.</w:t>
       </w:r>
     </w:p>
     <w:p/>
@@ -5699,7 +6719,6 @@
                 <w:sz w:val="24"/>
                 <w:szCs w:val="24"/>
               </w:rPr>
-              <w:lastRenderedPageBreak/>
               <w:t xml:space="preserve">O usuário clica no link descrito </w:t>
             </w:r>
             <w:proofErr w:type="gramStart"/>
@@ -6227,6 +7246,7 @@
                 <w:sz w:val="24"/>
                 <w:szCs w:val="24"/>
               </w:rPr>
+              <w:lastRenderedPageBreak/>
               <w:t>O usuário pode corrigir as informações e tentar registrar novamente.</w:t>
             </w:r>
           </w:p>
@@ -6996,16 +8016,7 @@
                 <w:sz w:val="24"/>
                 <w:szCs w:val="24"/>
               </w:rPr>
-              <w:t xml:space="preserve">O sistema valida as credenciais do usuário e, se forem corretas, concede acesso à conta do usuário, permitindo que </w:t>
-            </w:r>
-            <w:r>
-              <w:rPr>
-                <w:rFonts w:ascii="Times New Roman" w:hAnsi="Times New Roman" w:cs="Times New Roman"/>
-                <w:sz w:val="24"/>
-                <w:szCs w:val="24"/>
-              </w:rPr>
-              <w:lastRenderedPageBreak/>
-              <w:t>ele utilize as funcionalidades da plataforma.</w:t>
+              <w:t>O sistema valida as credenciais do usuário e, se forem corretas, concede acesso à conta do usuário, permitindo que ele utilize as funcionalidades da plataforma.</w:t>
             </w:r>
           </w:p>
         </w:tc>
@@ -7043,7 +8054,6 @@
                 <w:sz w:val="24"/>
                 <w:szCs w:val="24"/>
               </w:rPr>
-              <w:lastRenderedPageBreak/>
               <w:t>Cenário principal</w:t>
             </w:r>
           </w:p>
@@ -8496,16 +9506,7 @@
                 <w:sz w:val="24"/>
                 <w:szCs w:val="24"/>
               </w:rPr>
-              <w:t xml:space="preserve">Este caso de uso descreve o processo pelo qual um usuário registrado faz logout da plataforma, encerrando sua </w:t>
-            </w:r>
-            <w:r>
-              <w:rPr>
-                <w:rFonts w:ascii="Times New Roman" w:hAnsi="Times New Roman" w:cs="Times New Roman"/>
-                <w:sz w:val="24"/>
-                <w:szCs w:val="24"/>
-              </w:rPr>
-              <w:lastRenderedPageBreak/>
-              <w:t>sessão para proteger suas informações pessoais.</w:t>
+              <w:t>Este caso de uso descreve o processo pelo qual um usuário registrado faz logout da plataforma, encerrando sua sessão para proteger suas informações pessoais.</w:t>
             </w:r>
           </w:p>
         </w:tc>
@@ -8978,6 +9979,7 @@
                 <w:sz w:val="24"/>
                 <w:szCs w:val="24"/>
               </w:rPr>
+              <w:lastRenderedPageBreak/>
               <w:t xml:space="preserve">4.   </w:t>
             </w:r>
             <w:r>
@@ -9766,7 +10768,6 @@
                 <w:sz w:val="24"/>
                 <w:szCs w:val="24"/>
               </w:rPr>
-              <w:lastRenderedPageBreak/>
               <w:t>Caso de uso 00</w:t>
             </w:r>
             <w:r>
@@ -10243,7 +11244,16 @@
                 <w:sz w:val="24"/>
                 <w:szCs w:val="24"/>
               </w:rPr>
-              <w:t>O sistema verifica o conteúdo do post contra o banco de dados de palavras proibidas. Se nenhuma palavra proibida for encontrada, o sistema publica o post na linha do tempo do usuário.</w:t>
+              <w:t xml:space="preserve">O sistema verifica o conteúdo do post contra o banco de dados de palavras </w:t>
+            </w:r>
+            <w:r>
+              <w:rPr>
+                <w:rFonts w:ascii="Times New Roman" w:hAnsi="Times New Roman" w:cs="Times New Roman"/>
+                <w:sz w:val="24"/>
+                <w:szCs w:val="24"/>
+              </w:rPr>
+              <w:lastRenderedPageBreak/>
+              <w:t>proibidas. Se nenhuma palavra proibida for encontrada, o sistema publica o post na linha do tempo do usuário.</w:t>
             </w:r>
           </w:p>
         </w:tc>
@@ -10272,6 +11282,7 @@
                 <w:sz w:val="24"/>
                 <w:szCs w:val="24"/>
               </w:rPr>
+              <w:lastRenderedPageBreak/>
               <w:t>O usuário clica no campo de entrada do post.</w:t>
             </w:r>
           </w:p>
@@ -10937,7 +11948,6 @@
                 <w:sz w:val="24"/>
                 <w:szCs w:val="24"/>
               </w:rPr>
-              <w:lastRenderedPageBreak/>
               <w:t>As configurações de privacidade do usuário devem ser respeitadas em todas as postagens.</w:t>
             </w:r>
           </w:p>
@@ -11298,7 +12308,16 @@
                 <w:sz w:val="24"/>
                 <w:szCs w:val="24"/>
               </w:rPr>
-              <w:t>O usuário seguido é adicionado à lista de seguindo do usuário que realizou a ação, e suas futuras postagens aparecerão no feed do seguidor.</w:t>
+              <w:t xml:space="preserve">O usuário seguido é adicionado à lista de seguindo do usuário que realizou a ação, </w:t>
+            </w:r>
+            <w:r>
+              <w:rPr>
+                <w:rFonts w:ascii="Times New Roman" w:hAnsi="Times New Roman" w:cs="Times New Roman"/>
+                <w:sz w:val="24"/>
+                <w:szCs w:val="24"/>
+              </w:rPr>
+              <w:lastRenderedPageBreak/>
+              <w:t>e suas futuras postagens aparecerão no feed do seguidor.</w:t>
             </w:r>
           </w:p>
         </w:tc>
@@ -12085,7 +13104,6 @@
                 <w:sz w:val="24"/>
                 <w:szCs w:val="24"/>
               </w:rPr>
-              <w:lastRenderedPageBreak/>
               <w:t>Resumo</w:t>
             </w:r>
           </w:p>
@@ -12471,7 +13489,16 @@
                 <w:sz w:val="24"/>
                 <w:szCs w:val="24"/>
               </w:rPr>
-              <w:t>O usuário insere o nome de usuário na barra de pesquisa ou clica em um nome de usuário em qualquer parte da plataforma.</w:t>
+              <w:t xml:space="preserve">O usuário insere o nome de usuário na barra de pesquisa ou clica em um </w:t>
+            </w:r>
+            <w:r>
+              <w:rPr>
+                <w:rFonts w:ascii="Times New Roman" w:hAnsi="Times New Roman" w:cs="Times New Roman"/>
+                <w:sz w:val="24"/>
+                <w:szCs w:val="24"/>
+              </w:rPr>
+              <w:lastRenderedPageBreak/>
+              <w:t>nome de usuário em qualquer parte da plataforma.</w:t>
             </w:r>
           </w:p>
         </w:tc>
@@ -12498,6 +13525,7 @@
                 <w:sz w:val="24"/>
                 <w:szCs w:val="24"/>
               </w:rPr>
+              <w:lastRenderedPageBreak/>
               <w:t>O sistema processa a solicitação e redireciona para a página de perfil do usuário buscado.</w:t>
             </w:r>
           </w:p>
@@ -13223,7 +14251,6 @@
                 <w:sz w:val="24"/>
                 <w:szCs w:val="24"/>
               </w:rPr>
-              <w:lastRenderedPageBreak/>
               <w:t>Pré-condições</w:t>
             </w:r>
           </w:p>
@@ -14365,16 +15392,7 @@
                 <w:sz w:val="24"/>
                 <w:szCs w:val="24"/>
               </w:rPr>
-              <w:t xml:space="preserve">Este caso de uso descreve o processo pelo qual um usuário registrado pode </w:t>
-            </w:r>
-            <w:r>
-              <w:rPr>
-                <w:rFonts w:ascii="Times New Roman" w:hAnsi="Times New Roman" w:cs="Times New Roman"/>
-                <w:sz w:val="24"/>
-                <w:szCs w:val="24"/>
-              </w:rPr>
-              <w:lastRenderedPageBreak/>
-              <w:t>editar e atualizar informações em seu perfil, incluindo foto, nome, biografia e senha.</w:t>
+              <w:t>Este caso de uso descreve o processo pelo qual um usuário registrado pode editar e atualizar informações em seu perfil, incluindo foto, nome, biografia e senha.</w:t>
             </w:r>
           </w:p>
         </w:tc>
@@ -14730,6 +15748,7 @@
                 <w:sz w:val="24"/>
                 <w:szCs w:val="24"/>
               </w:rPr>
+              <w:lastRenderedPageBreak/>
               <w:t xml:space="preserve">2.   </w:t>
             </w:r>
             <w:r>
@@ -15566,7 +16585,6 @@
                 <w:sz w:val="24"/>
                 <w:szCs w:val="24"/>
               </w:rPr>
-              <w:lastRenderedPageBreak/>
               <w:t>A senha do usuário deve atender aos requisitos mínimos de segurança (por exemplo, pelo menos 8 caracteres, incluindo números, letras maiúsculas e minúsculas, e símbolos especiais).</w:t>
             </w:r>
           </w:p>
@@ -15851,7 +16869,16 @@
                 <w:sz w:val="24"/>
                 <w:szCs w:val="24"/>
               </w:rPr>
-              <w:t>Este caso de uso descreve o processo pelo qual um usuário registrado pode visualizar seu próprio log de acessos, mostrando os horários e talvez até locais de login anteriores.</w:t>
+              <w:t xml:space="preserve">Este caso de uso descreve o processo pelo qual um usuário registrado pode visualizar seu próprio log de acessos, </w:t>
+            </w:r>
+            <w:r>
+              <w:rPr>
+                <w:rFonts w:ascii="Times New Roman" w:hAnsi="Times New Roman" w:cs="Times New Roman"/>
+                <w:sz w:val="24"/>
+                <w:szCs w:val="24"/>
+              </w:rPr>
+              <w:lastRenderedPageBreak/>
+              <w:t>mostrando os horários e talvez até locais de login anteriores.</w:t>
             </w:r>
           </w:p>
         </w:tc>
@@ -16622,7 +17649,6 @@
                 <w:sz w:val="24"/>
                 <w:szCs w:val="24"/>
               </w:rPr>
-              <w:lastRenderedPageBreak/>
               <w:t>O usuário tenta acessar o log de acesso de outro usuário.</w:t>
             </w:r>
           </w:p>
@@ -17993,6 +19019,7 @@
                 <w:sz w:val="24"/>
                 <w:szCs w:val="24"/>
               </w:rPr>
+              <w:lastRenderedPageBreak/>
               <w:t>A exclusão da conta deve ser irreversível e remover todos os dados associados ao usuário do sistema.</w:t>
             </w:r>
           </w:p>
@@ -18694,7 +19721,6 @@
                 <w:sz w:val="24"/>
                 <w:szCs w:val="24"/>
               </w:rPr>
-              <w:lastRenderedPageBreak/>
               <w:t xml:space="preserve">2.   </w:t>
             </w:r>
             <w:r>
@@ -19137,6 +20163,7 @@
                 <w:sz w:val="24"/>
                 <w:szCs w:val="24"/>
               </w:rPr>
+              <w:lastRenderedPageBreak/>
               <w:t xml:space="preserve">1.   </w:t>
             </w:r>
             <w:r>
@@ -19755,7 +20782,6 @@
                 <w:sz w:val="24"/>
                 <w:szCs w:val="24"/>
               </w:rPr>
-              <w:lastRenderedPageBreak/>
               <w:t>Pré-condições</w:t>
             </w:r>
           </w:p>
@@ -20092,7 +21118,16 @@
                 <w:sz w:val="24"/>
                 <w:szCs w:val="24"/>
               </w:rPr>
-              <w:t xml:space="preserve">O sistema exibe as opções disponíveis para gerenciar a conta do usuário (ativar, desativar, editar </w:t>
+              <w:t xml:space="preserve">O sistema exibe as opções disponíveis para gerenciar a conta do </w:t>
+            </w:r>
+            <w:r>
+              <w:rPr>
+                <w:rFonts w:ascii="Times New Roman" w:hAnsi="Times New Roman" w:cs="Times New Roman"/>
+                <w:sz w:val="24"/>
+                <w:szCs w:val="24"/>
+              </w:rPr>
+              <w:lastRenderedPageBreak/>
+              <w:t xml:space="preserve">usuário (ativar, desativar, editar </w:t>
             </w:r>
             <w:proofErr w:type="gramStart"/>
             <w:r>
@@ -20139,6 +21174,7 @@
                 <w:sz w:val="24"/>
                 <w:szCs w:val="24"/>
               </w:rPr>
+              <w:lastRenderedPageBreak/>
               <w:t>O administrador escolhe a ação desejada (por exemplo, desativar a conta do usuário) e confirma a ação.</w:t>
             </w:r>
           </w:p>
@@ -20768,7 +21804,6 @@
                 <w:sz w:val="24"/>
                 <w:szCs w:val="24"/>
               </w:rPr>
-              <w:lastRenderedPageBreak/>
               <w:t>Regras de negócio</w:t>
             </w:r>
           </w:p>
@@ -21065,7 +22100,16 @@
                 <w:sz w:val="24"/>
                 <w:szCs w:val="24"/>
               </w:rPr>
-              <w:t>Este caso de uso permite ao usuário administrador monitorar os logs de acesso de todos os usuários registrados. Isso inclui informações como data, hora.</w:t>
+              <w:t xml:space="preserve">Este caso de uso permite ao usuário administrador monitorar os logs de </w:t>
+            </w:r>
+            <w:r>
+              <w:rPr>
+                <w:rFonts w:ascii="Times New Roman" w:hAnsi="Times New Roman" w:cs="Times New Roman"/>
+                <w:sz w:val="24"/>
+                <w:szCs w:val="24"/>
+              </w:rPr>
+              <w:lastRenderedPageBreak/>
+              <w:t>acesso de todos os usuários registrados. Isso inclui informações como data, hora.</w:t>
             </w:r>
           </w:p>
         </w:tc>
@@ -21920,7 +22964,6 @@
                 <w:sz w:val="24"/>
                 <w:szCs w:val="24"/>
               </w:rPr>
-              <w:lastRenderedPageBreak/>
               <w:t>Regras de negócio</w:t>
             </w:r>
           </w:p>
@@ -22187,7 +23230,16 @@
                 <w:sz w:val="24"/>
                 <w:szCs w:val="24"/>
               </w:rPr>
-              <w:t>Este caso de uso permite ao usuário administrador analisar o comportamento de acesso dos usuários registrados para identificar padrões, otimizar a experiência do usuário e reforçar a segurança.</w:t>
+              <w:t xml:space="preserve">Este caso de uso permite ao usuário administrador analisar o comportamento de acesso dos usuários registrados para identificar padrões, otimizar a </w:t>
+            </w:r>
+            <w:r>
+              <w:rPr>
+                <w:rFonts w:ascii="Times New Roman" w:hAnsi="Times New Roman" w:cs="Times New Roman"/>
+                <w:sz w:val="24"/>
+                <w:szCs w:val="24"/>
+              </w:rPr>
+              <w:lastRenderedPageBreak/>
+              <w:t>experiência do usuário e reforçar a segurança.</w:t>
             </w:r>
           </w:p>
         </w:tc>
@@ -22987,7 +24039,6 @@
                 <w:sz w:val="24"/>
                 <w:szCs w:val="24"/>
               </w:rPr>
-              <w:lastRenderedPageBreak/>
               <w:t>O administrador tenta acessar métricas que ele não tem permissão para ver.</w:t>
             </w:r>
           </w:p>
@@ -24050,7 +25101,6 @@
                 <w:sz w:val="24"/>
                 <w:szCs w:val="24"/>
               </w:rPr>
-              <w:lastRenderedPageBreak/>
               <w:t>O administrador usa filtros de pesquisa para encontrar postagens específicas.</w:t>
             </w:r>
           </w:p>
@@ -24362,6 +25412,7 @@
           <w:sz w:val="24"/>
           <w:szCs w:val="24"/>
         </w:rPr>
+        <w:lastRenderedPageBreak/>
         <w:t>6.</w:t>
       </w:r>
       <w:r>
@@ -24961,16 +26012,7 @@
           <w:sz w:val="24"/>
           <w:szCs w:val="24"/>
         </w:rPr>
-        <w:t xml:space="preserve"> e PHP no desenvolvimento local. Será utilizado </w:t>
-      </w:r>
-      <w:r>
-        <w:rPr>
-          <w:rFonts w:ascii="Times New Roman" w:hAnsi="Times New Roman" w:cs="Times New Roman"/>
-          <w:sz w:val="24"/>
-          <w:szCs w:val="24"/>
-        </w:rPr>
-        <w:lastRenderedPageBreak/>
-        <w:t>para configurar rapidamente um ambiente de desenvolvimento consistente entre todos os membros da equipe, minimizando possíveis inconsistências entre diferentes ambientes de desenvolvimento.</w:t>
+        <w:t xml:space="preserve"> e PHP no desenvolvimento local. Será utilizado para configurar rapidamente um ambiente de desenvolvimento consistente entre todos os membros da equipe, minimizando possíveis inconsistências entre diferentes ambientes de desenvolvimento.</w:t>
       </w:r>
     </w:p>
     <w:p>
@@ -25364,7 +26406,16 @@
           <w:sz w:val="24"/>
           <w:szCs w:val="24"/>
         </w:rPr>
-        <w:t xml:space="preserve"> que será utilizado para a construção das interfaces do usuário. Com sua abordagem modular e fácil de usar, o </w:t>
+        <w:t xml:space="preserve"> que será utilizado para a construção das interfaces do usuário. Com sua abordagem modular e fácil de usar, </w:t>
+      </w:r>
+      <w:r>
+        <w:rPr>
+          <w:rFonts w:ascii="Times New Roman" w:hAnsi="Times New Roman" w:cs="Times New Roman"/>
+          <w:sz w:val="24"/>
+          <w:szCs w:val="24"/>
+        </w:rPr>
+        <w:lastRenderedPageBreak/>
+        <w:t xml:space="preserve">o </w:t>
       </w:r>
       <w:proofErr w:type="spellStart"/>
       <w:r>
@@ -25816,7 +26867,6 @@
           <w:sz w:val="24"/>
           <w:szCs w:val="24"/>
         </w:rPr>
-        <w:lastRenderedPageBreak/>
         <w:t>tags</w:t>
       </w:r>
       <w:proofErr w:type="spellEnd"/>
@@ -26062,7 +27112,16 @@
           <w:sz w:val="24"/>
           <w:szCs w:val="24"/>
         </w:rPr>
-        <w:t xml:space="preserve"> é especialmente importante em um projeto colaborativo como o Bem-te-vi, onde </w:t>
+        <w:t xml:space="preserve"> é especialmente importante em um projeto </w:t>
+      </w:r>
+      <w:r>
+        <w:rPr>
+          <w:rFonts w:ascii="Times New Roman" w:hAnsi="Times New Roman" w:cs="Times New Roman"/>
+          <w:sz w:val="24"/>
+          <w:szCs w:val="24"/>
+        </w:rPr>
+        <w:lastRenderedPageBreak/>
+        <w:t xml:space="preserve">colaborativo como o Bem-te-vi, onde </w:t>
       </w:r>
       <w:r>
         <w:rPr>
@@ -30086,6 +31145,119 @@
     </w:lvl>
   </w:abstractNum>
   <w:abstractNum w:abstractNumId="44" w15:restartNumberingAfterBreak="0">
+    <w:nsid w:val="22C92EE6"/>
+    <w:multiLevelType w:val="hybridMultilevel"/>
+    <w:tmpl w:val="8DD6EED0"/>
+    <w:lvl w:ilvl="0" w:tplc="04160001">
+      <w:start w:val="1"/>
+      <w:numFmt w:val="bullet"/>
+      <w:lvlText w:val=""/>
+      <w:lvlJc w:val="left"/>
+      <w:pPr>
+        <w:ind w:left="720" w:hanging="360"/>
+      </w:pPr>
+      <w:rPr>
+        <w:rFonts w:ascii="Symbol" w:hAnsi="Symbol" w:hint="default"/>
+      </w:rPr>
+    </w:lvl>
+    <w:lvl w:ilvl="1" w:tplc="04160003" w:tentative="1">
+      <w:start w:val="1"/>
+      <w:numFmt w:val="bullet"/>
+      <w:lvlText w:val="o"/>
+      <w:lvlJc w:val="left"/>
+      <w:pPr>
+        <w:ind w:left="1440" w:hanging="360"/>
+      </w:pPr>
+      <w:rPr>
+        <w:rFonts w:ascii="Courier New" w:hAnsi="Courier New" w:cs="Courier New" w:hint="default"/>
+      </w:rPr>
+    </w:lvl>
+    <w:lvl w:ilvl="2" w:tplc="04160005" w:tentative="1">
+      <w:start w:val="1"/>
+      <w:numFmt w:val="bullet"/>
+      <w:lvlText w:val=""/>
+      <w:lvlJc w:val="left"/>
+      <w:pPr>
+        <w:ind w:left="2160" w:hanging="360"/>
+      </w:pPr>
+      <w:rPr>
+        <w:rFonts w:ascii="Wingdings" w:hAnsi="Wingdings" w:hint="default"/>
+      </w:rPr>
+    </w:lvl>
+    <w:lvl w:ilvl="3" w:tplc="04160001" w:tentative="1">
+      <w:start w:val="1"/>
+      <w:numFmt w:val="bullet"/>
+      <w:lvlText w:val=""/>
+      <w:lvlJc w:val="left"/>
+      <w:pPr>
+        <w:ind w:left="2880" w:hanging="360"/>
+      </w:pPr>
+      <w:rPr>
+        <w:rFonts w:ascii="Symbol" w:hAnsi="Symbol" w:hint="default"/>
+      </w:rPr>
+    </w:lvl>
+    <w:lvl w:ilvl="4" w:tplc="04160003" w:tentative="1">
+      <w:start w:val="1"/>
+      <w:numFmt w:val="bullet"/>
+      <w:lvlText w:val="o"/>
+      <w:lvlJc w:val="left"/>
+      <w:pPr>
+        <w:ind w:left="3600" w:hanging="360"/>
+      </w:pPr>
+      <w:rPr>
+        <w:rFonts w:ascii="Courier New" w:hAnsi="Courier New" w:cs="Courier New" w:hint="default"/>
+      </w:rPr>
+    </w:lvl>
+    <w:lvl w:ilvl="5" w:tplc="04160005" w:tentative="1">
+      <w:start w:val="1"/>
+      <w:numFmt w:val="bullet"/>
+      <w:lvlText w:val=""/>
+      <w:lvlJc w:val="left"/>
+      <w:pPr>
+        <w:ind w:left="4320" w:hanging="360"/>
+      </w:pPr>
+      <w:rPr>
+        <w:rFonts w:ascii="Wingdings" w:hAnsi="Wingdings" w:hint="default"/>
+      </w:rPr>
+    </w:lvl>
+    <w:lvl w:ilvl="6" w:tplc="04160001" w:tentative="1">
+      <w:start w:val="1"/>
+      <w:numFmt w:val="bullet"/>
+      <w:lvlText w:val=""/>
+      <w:lvlJc w:val="left"/>
+      <w:pPr>
+        <w:ind w:left="5040" w:hanging="360"/>
+      </w:pPr>
+      <w:rPr>
+        <w:rFonts w:ascii="Symbol" w:hAnsi="Symbol" w:hint="default"/>
+      </w:rPr>
+    </w:lvl>
+    <w:lvl w:ilvl="7" w:tplc="04160003" w:tentative="1">
+      <w:start w:val="1"/>
+      <w:numFmt w:val="bullet"/>
+      <w:lvlText w:val="o"/>
+      <w:lvlJc w:val="left"/>
+      <w:pPr>
+        <w:ind w:left="5760" w:hanging="360"/>
+      </w:pPr>
+      <w:rPr>
+        <w:rFonts w:ascii="Courier New" w:hAnsi="Courier New" w:cs="Courier New" w:hint="default"/>
+      </w:rPr>
+    </w:lvl>
+    <w:lvl w:ilvl="8" w:tplc="04160005" w:tentative="1">
+      <w:start w:val="1"/>
+      <w:numFmt w:val="bullet"/>
+      <w:lvlText w:val=""/>
+      <w:lvlJc w:val="left"/>
+      <w:pPr>
+        <w:ind w:left="6480" w:hanging="360"/>
+      </w:pPr>
+      <w:rPr>
+        <w:rFonts w:ascii="Wingdings" w:hAnsi="Wingdings" w:hint="default"/>
+      </w:rPr>
+    </w:lvl>
+  </w:abstractNum>
+  <w:abstractNum w:abstractNumId="45" w15:restartNumberingAfterBreak="0">
     <w:nsid w:val="236A5AD1"/>
     <w:multiLevelType w:val="multilevel"/>
     <w:tmpl w:val="B874DBE2"/>
@@ -30175,7 +31347,7 @@
       </w:pPr>
     </w:lvl>
   </w:abstractNum>
-  <w:abstractNum w:abstractNumId="45" w15:restartNumberingAfterBreak="0">
+  <w:abstractNum w:abstractNumId="46" w15:restartNumberingAfterBreak="0">
     <w:nsid w:val="25061C41"/>
     <w:multiLevelType w:val="hybridMultilevel"/>
     <w:tmpl w:val="39EC834C"/>
@@ -30261,7 +31433,7 @@
       </w:pPr>
     </w:lvl>
   </w:abstractNum>
-  <w:abstractNum w:abstractNumId="46" w15:restartNumberingAfterBreak="0">
+  <w:abstractNum w:abstractNumId="47" w15:restartNumberingAfterBreak="0">
     <w:nsid w:val="2533439C"/>
     <w:multiLevelType w:val="hybridMultilevel"/>
     <w:tmpl w:val="A0485EC8"/>
@@ -30350,7 +31522,7 @@
       </w:pPr>
     </w:lvl>
   </w:abstractNum>
-  <w:abstractNum w:abstractNumId="47" w15:restartNumberingAfterBreak="0">
+  <w:abstractNum w:abstractNumId="48" w15:restartNumberingAfterBreak="0">
     <w:nsid w:val="253B70A7"/>
     <w:multiLevelType w:val="hybridMultilevel"/>
     <w:tmpl w:val="F1B084A4"/>
@@ -30436,7 +31608,7 @@
       </w:pPr>
     </w:lvl>
   </w:abstractNum>
-  <w:abstractNum w:abstractNumId="48" w15:restartNumberingAfterBreak="0">
+  <w:abstractNum w:abstractNumId="49" w15:restartNumberingAfterBreak="0">
     <w:nsid w:val="257B0AD2"/>
     <w:multiLevelType w:val="hybridMultilevel"/>
     <w:tmpl w:val="BC72FEEA"/>
@@ -30525,7 +31697,7 @@
       </w:pPr>
     </w:lvl>
   </w:abstractNum>
-  <w:abstractNum w:abstractNumId="49" w15:restartNumberingAfterBreak="0">
+  <w:abstractNum w:abstractNumId="50" w15:restartNumberingAfterBreak="0">
     <w:nsid w:val="26570670"/>
     <w:multiLevelType w:val="hybridMultilevel"/>
     <w:tmpl w:val="BCDAA78E"/>
@@ -30614,7 +31786,7 @@
       </w:pPr>
     </w:lvl>
   </w:abstractNum>
-  <w:abstractNum w:abstractNumId="50" w15:restartNumberingAfterBreak="0">
+  <w:abstractNum w:abstractNumId="51" w15:restartNumberingAfterBreak="0">
     <w:nsid w:val="268C0BCC"/>
     <w:multiLevelType w:val="hybridMultilevel"/>
     <w:tmpl w:val="E970FA54"/>
@@ -30703,7 +31875,7 @@
       </w:pPr>
     </w:lvl>
   </w:abstractNum>
-  <w:abstractNum w:abstractNumId="51" w15:restartNumberingAfterBreak="0">
+  <w:abstractNum w:abstractNumId="52" w15:restartNumberingAfterBreak="0">
     <w:nsid w:val="274D65ED"/>
     <w:multiLevelType w:val="hybridMultilevel"/>
     <w:tmpl w:val="BC4EA7F8"/>
@@ -30792,7 +31964,7 @@
       </w:pPr>
     </w:lvl>
   </w:abstractNum>
-  <w:abstractNum w:abstractNumId="52" w15:restartNumberingAfterBreak="0">
+  <w:abstractNum w:abstractNumId="53" w15:restartNumberingAfterBreak="0">
     <w:nsid w:val="27AB0C3E"/>
     <w:multiLevelType w:val="hybridMultilevel"/>
     <w:tmpl w:val="5D8AF2DE"/>
@@ -30881,7 +32053,7 @@
       </w:pPr>
     </w:lvl>
   </w:abstractNum>
-  <w:abstractNum w:abstractNumId="53" w15:restartNumberingAfterBreak="0">
+  <w:abstractNum w:abstractNumId="54" w15:restartNumberingAfterBreak="0">
     <w:nsid w:val="286B3E24"/>
     <w:multiLevelType w:val="hybridMultilevel"/>
     <w:tmpl w:val="630E6A60"/>
@@ -30970,7 +32142,7 @@
       </w:pPr>
     </w:lvl>
   </w:abstractNum>
-  <w:abstractNum w:abstractNumId="54" w15:restartNumberingAfterBreak="0">
+  <w:abstractNum w:abstractNumId="55" w15:restartNumberingAfterBreak="0">
     <w:nsid w:val="28E64286"/>
     <w:multiLevelType w:val="hybridMultilevel"/>
     <w:tmpl w:val="BC72FEEA"/>
@@ -31059,7 +32231,7 @@
       </w:pPr>
     </w:lvl>
   </w:abstractNum>
-  <w:abstractNum w:abstractNumId="55" w15:restartNumberingAfterBreak="0">
+  <w:abstractNum w:abstractNumId="56" w15:restartNumberingAfterBreak="0">
     <w:nsid w:val="2A6E7EE6"/>
     <w:multiLevelType w:val="hybridMultilevel"/>
     <w:tmpl w:val="BC4EA7F8"/>
@@ -31148,7 +32320,7 @@
       </w:pPr>
     </w:lvl>
   </w:abstractNum>
-  <w:abstractNum w:abstractNumId="56" w15:restartNumberingAfterBreak="0">
+  <w:abstractNum w:abstractNumId="57" w15:restartNumberingAfterBreak="0">
     <w:nsid w:val="2C41053D"/>
     <w:multiLevelType w:val="hybridMultilevel"/>
     <w:tmpl w:val="6DEC764A"/>
@@ -31234,7 +32406,7 @@
       </w:pPr>
     </w:lvl>
   </w:abstractNum>
-  <w:abstractNum w:abstractNumId="57" w15:restartNumberingAfterBreak="0">
+  <w:abstractNum w:abstractNumId="58" w15:restartNumberingAfterBreak="0">
     <w:nsid w:val="2E1B0EC6"/>
     <w:multiLevelType w:val="hybridMultilevel"/>
     <w:tmpl w:val="BC2EC330"/>
@@ -31323,7 +32495,120 @@
       </w:pPr>
     </w:lvl>
   </w:abstractNum>
-  <w:abstractNum w:abstractNumId="58" w15:restartNumberingAfterBreak="0">
+  <w:abstractNum w:abstractNumId="59" w15:restartNumberingAfterBreak="0">
+    <w:nsid w:val="2E651464"/>
+    <w:multiLevelType w:val="hybridMultilevel"/>
+    <w:tmpl w:val="65922A2A"/>
+    <w:lvl w:ilvl="0" w:tplc="04160001">
+      <w:start w:val="1"/>
+      <w:numFmt w:val="bullet"/>
+      <w:lvlText w:val=""/>
+      <w:lvlJc w:val="left"/>
+      <w:pPr>
+        <w:ind w:left="720" w:hanging="360"/>
+      </w:pPr>
+      <w:rPr>
+        <w:rFonts w:ascii="Symbol" w:hAnsi="Symbol" w:hint="default"/>
+      </w:rPr>
+    </w:lvl>
+    <w:lvl w:ilvl="1" w:tplc="04160003" w:tentative="1">
+      <w:start w:val="1"/>
+      <w:numFmt w:val="bullet"/>
+      <w:lvlText w:val="o"/>
+      <w:lvlJc w:val="left"/>
+      <w:pPr>
+        <w:ind w:left="1440" w:hanging="360"/>
+      </w:pPr>
+      <w:rPr>
+        <w:rFonts w:ascii="Courier New" w:hAnsi="Courier New" w:cs="Courier New" w:hint="default"/>
+      </w:rPr>
+    </w:lvl>
+    <w:lvl w:ilvl="2" w:tplc="04160005" w:tentative="1">
+      <w:start w:val="1"/>
+      <w:numFmt w:val="bullet"/>
+      <w:lvlText w:val=""/>
+      <w:lvlJc w:val="left"/>
+      <w:pPr>
+        <w:ind w:left="2160" w:hanging="360"/>
+      </w:pPr>
+      <w:rPr>
+        <w:rFonts w:ascii="Wingdings" w:hAnsi="Wingdings" w:hint="default"/>
+      </w:rPr>
+    </w:lvl>
+    <w:lvl w:ilvl="3" w:tplc="04160001" w:tentative="1">
+      <w:start w:val="1"/>
+      <w:numFmt w:val="bullet"/>
+      <w:lvlText w:val=""/>
+      <w:lvlJc w:val="left"/>
+      <w:pPr>
+        <w:ind w:left="2880" w:hanging="360"/>
+      </w:pPr>
+      <w:rPr>
+        <w:rFonts w:ascii="Symbol" w:hAnsi="Symbol" w:hint="default"/>
+      </w:rPr>
+    </w:lvl>
+    <w:lvl w:ilvl="4" w:tplc="04160003" w:tentative="1">
+      <w:start w:val="1"/>
+      <w:numFmt w:val="bullet"/>
+      <w:lvlText w:val="o"/>
+      <w:lvlJc w:val="left"/>
+      <w:pPr>
+        <w:ind w:left="3600" w:hanging="360"/>
+      </w:pPr>
+      <w:rPr>
+        <w:rFonts w:ascii="Courier New" w:hAnsi="Courier New" w:cs="Courier New" w:hint="default"/>
+      </w:rPr>
+    </w:lvl>
+    <w:lvl w:ilvl="5" w:tplc="04160005" w:tentative="1">
+      <w:start w:val="1"/>
+      <w:numFmt w:val="bullet"/>
+      <w:lvlText w:val=""/>
+      <w:lvlJc w:val="left"/>
+      <w:pPr>
+        <w:ind w:left="4320" w:hanging="360"/>
+      </w:pPr>
+      <w:rPr>
+        <w:rFonts w:ascii="Wingdings" w:hAnsi="Wingdings" w:hint="default"/>
+      </w:rPr>
+    </w:lvl>
+    <w:lvl w:ilvl="6" w:tplc="04160001" w:tentative="1">
+      <w:start w:val="1"/>
+      <w:numFmt w:val="bullet"/>
+      <w:lvlText w:val=""/>
+      <w:lvlJc w:val="left"/>
+      <w:pPr>
+        <w:ind w:left="5040" w:hanging="360"/>
+      </w:pPr>
+      <w:rPr>
+        <w:rFonts w:ascii="Symbol" w:hAnsi="Symbol" w:hint="default"/>
+      </w:rPr>
+    </w:lvl>
+    <w:lvl w:ilvl="7" w:tplc="04160003" w:tentative="1">
+      <w:start w:val="1"/>
+      <w:numFmt w:val="bullet"/>
+      <w:lvlText w:val="o"/>
+      <w:lvlJc w:val="left"/>
+      <w:pPr>
+        <w:ind w:left="5760" w:hanging="360"/>
+      </w:pPr>
+      <w:rPr>
+        <w:rFonts w:ascii="Courier New" w:hAnsi="Courier New" w:cs="Courier New" w:hint="default"/>
+      </w:rPr>
+    </w:lvl>
+    <w:lvl w:ilvl="8" w:tplc="04160005" w:tentative="1">
+      <w:start w:val="1"/>
+      <w:numFmt w:val="bullet"/>
+      <w:lvlText w:val=""/>
+      <w:lvlJc w:val="left"/>
+      <w:pPr>
+        <w:ind w:left="6480" w:hanging="360"/>
+      </w:pPr>
+      <w:rPr>
+        <w:rFonts w:ascii="Wingdings" w:hAnsi="Wingdings" w:hint="default"/>
+      </w:rPr>
+    </w:lvl>
+  </w:abstractNum>
+  <w:abstractNum w:abstractNumId="60" w15:restartNumberingAfterBreak="0">
     <w:nsid w:val="3236726C"/>
     <w:multiLevelType w:val="hybridMultilevel"/>
     <w:tmpl w:val="BEDEFBC4"/>
@@ -31409,7 +32694,7 @@
       </w:pPr>
     </w:lvl>
   </w:abstractNum>
-  <w:abstractNum w:abstractNumId="59" w15:restartNumberingAfterBreak="0">
+  <w:abstractNum w:abstractNumId="61" w15:restartNumberingAfterBreak="0">
     <w:nsid w:val="32F40A5F"/>
     <w:multiLevelType w:val="hybridMultilevel"/>
     <w:tmpl w:val="C5003862"/>
@@ -31498,7 +32783,7 @@
       </w:pPr>
     </w:lvl>
   </w:abstractNum>
-  <w:abstractNum w:abstractNumId="60" w15:restartNumberingAfterBreak="0">
+  <w:abstractNum w:abstractNumId="62" w15:restartNumberingAfterBreak="0">
     <w:nsid w:val="343875C8"/>
     <w:multiLevelType w:val="hybridMultilevel"/>
     <w:tmpl w:val="7F323830"/>
@@ -31584,7 +32869,7 @@
       </w:pPr>
     </w:lvl>
   </w:abstractNum>
-  <w:abstractNum w:abstractNumId="61" w15:restartNumberingAfterBreak="0">
+  <w:abstractNum w:abstractNumId="63" w15:restartNumberingAfterBreak="0">
     <w:nsid w:val="34E14981"/>
     <w:multiLevelType w:val="hybridMultilevel"/>
     <w:tmpl w:val="2DAC9FDA"/>
@@ -31670,7 +32955,7 @@
       </w:pPr>
     </w:lvl>
   </w:abstractNum>
-  <w:abstractNum w:abstractNumId="62" w15:restartNumberingAfterBreak="0">
+  <w:abstractNum w:abstractNumId="64" w15:restartNumberingAfterBreak="0">
     <w:nsid w:val="35995EAC"/>
     <w:multiLevelType w:val="hybridMultilevel"/>
     <w:tmpl w:val="56D215AA"/>
@@ -31756,7 +33041,7 @@
       </w:pPr>
     </w:lvl>
   </w:abstractNum>
-  <w:abstractNum w:abstractNumId="63" w15:restartNumberingAfterBreak="0">
+  <w:abstractNum w:abstractNumId="65" w15:restartNumberingAfterBreak="0">
     <w:nsid w:val="378655C7"/>
     <w:multiLevelType w:val="hybridMultilevel"/>
     <w:tmpl w:val="015676C0"/>
@@ -31842,7 +33127,7 @@
       </w:pPr>
     </w:lvl>
   </w:abstractNum>
-  <w:abstractNum w:abstractNumId="64" w15:restartNumberingAfterBreak="0">
+  <w:abstractNum w:abstractNumId="66" w15:restartNumberingAfterBreak="0">
     <w:nsid w:val="37FA21A6"/>
     <w:multiLevelType w:val="hybridMultilevel"/>
     <w:tmpl w:val="99560486"/>
@@ -31928,7 +33213,7 @@
       </w:pPr>
     </w:lvl>
   </w:abstractNum>
-  <w:abstractNum w:abstractNumId="65" w15:restartNumberingAfterBreak="0">
+  <w:abstractNum w:abstractNumId="67" w15:restartNumberingAfterBreak="0">
     <w:nsid w:val="3A4C232A"/>
     <w:multiLevelType w:val="hybridMultilevel"/>
     <w:tmpl w:val="8B4A3FB0"/>
@@ -32014,7 +33299,7 @@
       </w:pPr>
     </w:lvl>
   </w:abstractNum>
-  <w:abstractNum w:abstractNumId="66" w15:restartNumberingAfterBreak="0">
+  <w:abstractNum w:abstractNumId="68" w15:restartNumberingAfterBreak="0">
     <w:nsid w:val="3A6858A7"/>
     <w:multiLevelType w:val="hybridMultilevel"/>
     <w:tmpl w:val="11A42638"/>
@@ -32103,7 +33388,7 @@
       </w:pPr>
     </w:lvl>
   </w:abstractNum>
-  <w:abstractNum w:abstractNumId="67" w15:restartNumberingAfterBreak="0">
+  <w:abstractNum w:abstractNumId="69" w15:restartNumberingAfterBreak="0">
     <w:nsid w:val="3B7A0669"/>
     <w:multiLevelType w:val="hybridMultilevel"/>
     <w:tmpl w:val="0E787C5A"/>
@@ -32216,7 +33501,7 @@
       </w:rPr>
     </w:lvl>
   </w:abstractNum>
-  <w:abstractNum w:abstractNumId="68" w15:restartNumberingAfterBreak="0">
+  <w:abstractNum w:abstractNumId="70" w15:restartNumberingAfterBreak="0">
     <w:nsid w:val="3BE34666"/>
     <w:multiLevelType w:val="hybridMultilevel"/>
     <w:tmpl w:val="4AB678D2"/>
@@ -32305,7 +33590,7 @@
       </w:pPr>
     </w:lvl>
   </w:abstractNum>
-  <w:abstractNum w:abstractNumId="69" w15:restartNumberingAfterBreak="0">
+  <w:abstractNum w:abstractNumId="71" w15:restartNumberingAfterBreak="0">
     <w:nsid w:val="3EE80A4C"/>
     <w:multiLevelType w:val="hybridMultilevel"/>
     <w:tmpl w:val="2CEA8B9A"/>
@@ -32394,7 +33679,7 @@
       </w:pPr>
     </w:lvl>
   </w:abstractNum>
-  <w:abstractNum w:abstractNumId="70" w15:restartNumberingAfterBreak="0">
+  <w:abstractNum w:abstractNumId="72" w15:restartNumberingAfterBreak="0">
     <w:nsid w:val="3F9337D7"/>
     <w:multiLevelType w:val="hybridMultilevel"/>
     <w:tmpl w:val="804C85A4"/>
@@ -32483,10 +33768,10 @@
       </w:pPr>
     </w:lvl>
   </w:abstractNum>
-  <w:abstractNum w:abstractNumId="71" w15:restartNumberingAfterBreak="0">
+  <w:abstractNum w:abstractNumId="73" w15:restartNumberingAfterBreak="0">
     <w:nsid w:val="4004250A"/>
     <w:multiLevelType w:val="hybridMultilevel"/>
-    <w:tmpl w:val="DB027CB6"/>
+    <w:tmpl w:val="F904A8B8"/>
     <w:lvl w:ilvl="0" w:tplc="04160001">
       <w:start w:val="1"/>
       <w:numFmt w:val="bullet"/>
@@ -32596,7 +33881,7 @@
       </w:rPr>
     </w:lvl>
   </w:abstractNum>
-  <w:abstractNum w:abstractNumId="72" w15:restartNumberingAfterBreak="0">
+  <w:abstractNum w:abstractNumId="74" w15:restartNumberingAfterBreak="0">
     <w:nsid w:val="40F126C5"/>
     <w:multiLevelType w:val="hybridMultilevel"/>
     <w:tmpl w:val="FC944F4E"/>
@@ -32682,7 +33967,7 @@
       </w:pPr>
     </w:lvl>
   </w:abstractNum>
-  <w:abstractNum w:abstractNumId="73" w15:restartNumberingAfterBreak="0">
+  <w:abstractNum w:abstractNumId="75" w15:restartNumberingAfterBreak="0">
     <w:nsid w:val="40FE7EFE"/>
     <w:multiLevelType w:val="hybridMultilevel"/>
     <w:tmpl w:val="5F7A5176"/>
@@ -32768,7 +34053,7 @@
       </w:pPr>
     </w:lvl>
   </w:abstractNum>
-  <w:abstractNum w:abstractNumId="74" w15:restartNumberingAfterBreak="0">
+  <w:abstractNum w:abstractNumId="76" w15:restartNumberingAfterBreak="0">
     <w:nsid w:val="410E7BC3"/>
     <w:multiLevelType w:val="hybridMultilevel"/>
     <w:tmpl w:val="562C4B32"/>
@@ -32857,7 +34142,7 @@
       </w:pPr>
     </w:lvl>
   </w:abstractNum>
-  <w:abstractNum w:abstractNumId="75" w15:restartNumberingAfterBreak="0">
+  <w:abstractNum w:abstractNumId="77" w15:restartNumberingAfterBreak="0">
     <w:nsid w:val="42C4180C"/>
     <w:multiLevelType w:val="hybridMultilevel"/>
     <w:tmpl w:val="C3CC104E"/>
@@ -32946,7 +34231,7 @@
       </w:pPr>
     </w:lvl>
   </w:abstractNum>
-  <w:abstractNum w:abstractNumId="76" w15:restartNumberingAfterBreak="0">
+  <w:abstractNum w:abstractNumId="78" w15:restartNumberingAfterBreak="0">
     <w:nsid w:val="431D6D54"/>
     <w:multiLevelType w:val="hybridMultilevel"/>
     <w:tmpl w:val="01CE7EA8"/>
@@ -33032,7 +34317,7 @@
       </w:pPr>
     </w:lvl>
   </w:abstractNum>
-  <w:abstractNum w:abstractNumId="77" w15:restartNumberingAfterBreak="0">
+  <w:abstractNum w:abstractNumId="79" w15:restartNumberingAfterBreak="0">
     <w:nsid w:val="435F5F9A"/>
     <w:multiLevelType w:val="hybridMultilevel"/>
     <w:tmpl w:val="AFB436AC"/>
@@ -33118,7 +34403,7 @@
       </w:pPr>
     </w:lvl>
   </w:abstractNum>
-  <w:abstractNum w:abstractNumId="78" w15:restartNumberingAfterBreak="0">
+  <w:abstractNum w:abstractNumId="80" w15:restartNumberingAfterBreak="0">
     <w:nsid w:val="43E20A65"/>
     <w:multiLevelType w:val="hybridMultilevel"/>
     <w:tmpl w:val="0262B030"/>
@@ -33207,7 +34492,120 @@
       </w:pPr>
     </w:lvl>
   </w:abstractNum>
-  <w:abstractNum w:abstractNumId="79" w15:restartNumberingAfterBreak="0">
+  <w:abstractNum w:abstractNumId="81" w15:restartNumberingAfterBreak="0">
+    <w:nsid w:val="443205B3"/>
+    <w:multiLevelType w:val="hybridMultilevel"/>
+    <w:tmpl w:val="31D896AC"/>
+    <w:lvl w:ilvl="0" w:tplc="04160001">
+      <w:start w:val="1"/>
+      <w:numFmt w:val="bullet"/>
+      <w:lvlText w:val=""/>
+      <w:lvlJc w:val="left"/>
+      <w:pPr>
+        <w:ind w:left="720" w:hanging="360"/>
+      </w:pPr>
+      <w:rPr>
+        <w:rFonts w:ascii="Symbol" w:hAnsi="Symbol" w:hint="default"/>
+      </w:rPr>
+    </w:lvl>
+    <w:lvl w:ilvl="1" w:tplc="04160003" w:tentative="1">
+      <w:start w:val="1"/>
+      <w:numFmt w:val="bullet"/>
+      <w:lvlText w:val="o"/>
+      <w:lvlJc w:val="left"/>
+      <w:pPr>
+        <w:ind w:left="1440" w:hanging="360"/>
+      </w:pPr>
+      <w:rPr>
+        <w:rFonts w:ascii="Courier New" w:hAnsi="Courier New" w:cs="Courier New" w:hint="default"/>
+      </w:rPr>
+    </w:lvl>
+    <w:lvl w:ilvl="2" w:tplc="04160005" w:tentative="1">
+      <w:start w:val="1"/>
+      <w:numFmt w:val="bullet"/>
+      <w:lvlText w:val=""/>
+      <w:lvlJc w:val="left"/>
+      <w:pPr>
+        <w:ind w:left="2160" w:hanging="360"/>
+      </w:pPr>
+      <w:rPr>
+        <w:rFonts w:ascii="Wingdings" w:hAnsi="Wingdings" w:hint="default"/>
+      </w:rPr>
+    </w:lvl>
+    <w:lvl w:ilvl="3" w:tplc="04160001" w:tentative="1">
+      <w:start w:val="1"/>
+      <w:numFmt w:val="bullet"/>
+      <w:lvlText w:val=""/>
+      <w:lvlJc w:val="left"/>
+      <w:pPr>
+        <w:ind w:left="2880" w:hanging="360"/>
+      </w:pPr>
+      <w:rPr>
+        <w:rFonts w:ascii="Symbol" w:hAnsi="Symbol" w:hint="default"/>
+      </w:rPr>
+    </w:lvl>
+    <w:lvl w:ilvl="4" w:tplc="04160003" w:tentative="1">
+      <w:start w:val="1"/>
+      <w:numFmt w:val="bullet"/>
+      <w:lvlText w:val="o"/>
+      <w:lvlJc w:val="left"/>
+      <w:pPr>
+        <w:ind w:left="3600" w:hanging="360"/>
+      </w:pPr>
+      <w:rPr>
+        <w:rFonts w:ascii="Courier New" w:hAnsi="Courier New" w:cs="Courier New" w:hint="default"/>
+      </w:rPr>
+    </w:lvl>
+    <w:lvl w:ilvl="5" w:tplc="04160005" w:tentative="1">
+      <w:start w:val="1"/>
+      <w:numFmt w:val="bullet"/>
+      <w:lvlText w:val=""/>
+      <w:lvlJc w:val="left"/>
+      <w:pPr>
+        <w:ind w:left="4320" w:hanging="360"/>
+      </w:pPr>
+      <w:rPr>
+        <w:rFonts w:ascii="Wingdings" w:hAnsi="Wingdings" w:hint="default"/>
+      </w:rPr>
+    </w:lvl>
+    <w:lvl w:ilvl="6" w:tplc="04160001" w:tentative="1">
+      <w:start w:val="1"/>
+      <w:numFmt w:val="bullet"/>
+      <w:lvlText w:val=""/>
+      <w:lvlJc w:val="left"/>
+      <w:pPr>
+        <w:ind w:left="5040" w:hanging="360"/>
+      </w:pPr>
+      <w:rPr>
+        <w:rFonts w:ascii="Symbol" w:hAnsi="Symbol" w:hint="default"/>
+      </w:rPr>
+    </w:lvl>
+    <w:lvl w:ilvl="7" w:tplc="04160003" w:tentative="1">
+      <w:start w:val="1"/>
+      <w:numFmt w:val="bullet"/>
+      <w:lvlText w:val="o"/>
+      <w:lvlJc w:val="left"/>
+      <w:pPr>
+        <w:ind w:left="5760" w:hanging="360"/>
+      </w:pPr>
+      <w:rPr>
+        <w:rFonts w:ascii="Courier New" w:hAnsi="Courier New" w:cs="Courier New" w:hint="default"/>
+      </w:rPr>
+    </w:lvl>
+    <w:lvl w:ilvl="8" w:tplc="04160005" w:tentative="1">
+      <w:start w:val="1"/>
+      <w:numFmt w:val="bullet"/>
+      <w:lvlText w:val=""/>
+      <w:lvlJc w:val="left"/>
+      <w:pPr>
+        <w:ind w:left="6480" w:hanging="360"/>
+      </w:pPr>
+      <w:rPr>
+        <w:rFonts w:ascii="Wingdings" w:hAnsi="Wingdings" w:hint="default"/>
+      </w:rPr>
+    </w:lvl>
+  </w:abstractNum>
+  <w:abstractNum w:abstractNumId="82" w15:restartNumberingAfterBreak="0">
     <w:nsid w:val="451504E1"/>
     <w:multiLevelType w:val="hybridMultilevel"/>
     <w:tmpl w:val="BC4EA7F8"/>
@@ -33296,7 +34694,7 @@
       </w:pPr>
     </w:lvl>
   </w:abstractNum>
-  <w:abstractNum w:abstractNumId="80" w15:restartNumberingAfterBreak="0">
+  <w:abstractNum w:abstractNumId="83" w15:restartNumberingAfterBreak="0">
     <w:nsid w:val="459761D2"/>
     <w:multiLevelType w:val="hybridMultilevel"/>
     <w:tmpl w:val="98D0D35E"/>
@@ -33385,7 +34783,7 @@
       </w:pPr>
     </w:lvl>
   </w:abstractNum>
-  <w:abstractNum w:abstractNumId="81" w15:restartNumberingAfterBreak="0">
+  <w:abstractNum w:abstractNumId="84" w15:restartNumberingAfterBreak="0">
     <w:nsid w:val="45E2368C"/>
     <w:multiLevelType w:val="hybridMultilevel"/>
     <w:tmpl w:val="1CC05460"/>
@@ -33474,7 +34872,7 @@
       </w:pPr>
     </w:lvl>
   </w:abstractNum>
-  <w:abstractNum w:abstractNumId="82" w15:restartNumberingAfterBreak="0">
+  <w:abstractNum w:abstractNumId="85" w15:restartNumberingAfterBreak="0">
     <w:nsid w:val="46A90AE2"/>
     <w:multiLevelType w:val="hybridMultilevel"/>
     <w:tmpl w:val="685E7C24"/>
@@ -33560,7 +34958,7 @@
       </w:pPr>
     </w:lvl>
   </w:abstractNum>
-  <w:abstractNum w:abstractNumId="83" w15:restartNumberingAfterBreak="0">
+  <w:abstractNum w:abstractNumId="86" w15:restartNumberingAfterBreak="0">
     <w:nsid w:val="46B00D8D"/>
     <w:multiLevelType w:val="hybridMultilevel"/>
     <w:tmpl w:val="7B40B058"/>
@@ -33649,7 +35047,7 @@
       </w:pPr>
     </w:lvl>
   </w:abstractNum>
-  <w:abstractNum w:abstractNumId="84" w15:restartNumberingAfterBreak="0">
+  <w:abstractNum w:abstractNumId="87" w15:restartNumberingAfterBreak="0">
     <w:nsid w:val="473D3C61"/>
     <w:multiLevelType w:val="hybridMultilevel"/>
     <w:tmpl w:val="2416A79A"/>
@@ -33738,7 +35136,7 @@
       </w:pPr>
     </w:lvl>
   </w:abstractNum>
-  <w:abstractNum w:abstractNumId="85" w15:restartNumberingAfterBreak="0">
+  <w:abstractNum w:abstractNumId="88" w15:restartNumberingAfterBreak="0">
     <w:nsid w:val="47E9797E"/>
     <w:multiLevelType w:val="hybridMultilevel"/>
     <w:tmpl w:val="91D4EC20"/>
@@ -33824,7 +35222,7 @@
       </w:pPr>
     </w:lvl>
   </w:abstractNum>
-  <w:abstractNum w:abstractNumId="86" w15:restartNumberingAfterBreak="0">
+  <w:abstractNum w:abstractNumId="89" w15:restartNumberingAfterBreak="0">
     <w:nsid w:val="487A3A9F"/>
     <w:multiLevelType w:val="hybridMultilevel"/>
     <w:tmpl w:val="3A02B7BC"/>
@@ -33910,7 +35308,7 @@
       </w:pPr>
     </w:lvl>
   </w:abstractNum>
-  <w:abstractNum w:abstractNumId="87" w15:restartNumberingAfterBreak="0">
+  <w:abstractNum w:abstractNumId="90" w15:restartNumberingAfterBreak="0">
     <w:nsid w:val="4A171D94"/>
     <w:multiLevelType w:val="hybridMultilevel"/>
     <w:tmpl w:val="E126F3C6"/>
@@ -33999,7 +35397,7 @@
       </w:pPr>
     </w:lvl>
   </w:abstractNum>
-  <w:abstractNum w:abstractNumId="88" w15:restartNumberingAfterBreak="0">
+  <w:abstractNum w:abstractNumId="91" w15:restartNumberingAfterBreak="0">
     <w:nsid w:val="4A747E63"/>
     <w:multiLevelType w:val="hybridMultilevel"/>
     <w:tmpl w:val="A630ED00"/>
@@ -34088,7 +35486,7 @@
       </w:pPr>
     </w:lvl>
   </w:abstractNum>
-  <w:abstractNum w:abstractNumId="89" w15:restartNumberingAfterBreak="0">
+  <w:abstractNum w:abstractNumId="92" w15:restartNumberingAfterBreak="0">
     <w:nsid w:val="4B042AA2"/>
     <w:multiLevelType w:val="multilevel"/>
     <w:tmpl w:val="223A7212"/>
@@ -34178,7 +35576,7 @@
       </w:pPr>
     </w:lvl>
   </w:abstractNum>
-  <w:abstractNum w:abstractNumId="90" w15:restartNumberingAfterBreak="0">
+  <w:abstractNum w:abstractNumId="93" w15:restartNumberingAfterBreak="0">
     <w:nsid w:val="4C8F5407"/>
     <w:multiLevelType w:val="hybridMultilevel"/>
     <w:tmpl w:val="C5003862"/>
@@ -34267,7 +35665,7 @@
       </w:pPr>
     </w:lvl>
   </w:abstractNum>
-  <w:abstractNum w:abstractNumId="91" w15:restartNumberingAfterBreak="0">
+  <w:abstractNum w:abstractNumId="94" w15:restartNumberingAfterBreak="0">
     <w:nsid w:val="4CFB01F3"/>
     <w:multiLevelType w:val="hybridMultilevel"/>
     <w:tmpl w:val="DFB83128"/>
@@ -34353,7 +35751,7 @@
       </w:pPr>
     </w:lvl>
   </w:abstractNum>
-  <w:abstractNum w:abstractNumId="92" w15:restartNumberingAfterBreak="0">
+  <w:abstractNum w:abstractNumId="95" w15:restartNumberingAfterBreak="0">
     <w:nsid w:val="4E973D78"/>
     <w:multiLevelType w:val="hybridMultilevel"/>
     <w:tmpl w:val="91D4EC20"/>
@@ -34439,7 +35837,7 @@
       </w:pPr>
     </w:lvl>
   </w:abstractNum>
-  <w:abstractNum w:abstractNumId="93" w15:restartNumberingAfterBreak="0">
+  <w:abstractNum w:abstractNumId="96" w15:restartNumberingAfterBreak="0">
     <w:nsid w:val="4FDC7534"/>
     <w:multiLevelType w:val="hybridMultilevel"/>
     <w:tmpl w:val="2AFC4F86"/>
@@ -34525,7 +35923,7 @@
       </w:pPr>
     </w:lvl>
   </w:abstractNum>
-  <w:abstractNum w:abstractNumId="94" w15:restartNumberingAfterBreak="0">
+  <w:abstractNum w:abstractNumId="97" w15:restartNumberingAfterBreak="0">
     <w:nsid w:val="513A6AA5"/>
     <w:multiLevelType w:val="hybridMultilevel"/>
     <w:tmpl w:val="D79ACAFC"/>
@@ -34614,7 +36012,7 @@
       </w:pPr>
     </w:lvl>
   </w:abstractNum>
-  <w:abstractNum w:abstractNumId="95" w15:restartNumberingAfterBreak="0">
+  <w:abstractNum w:abstractNumId="98" w15:restartNumberingAfterBreak="0">
     <w:nsid w:val="517A72EC"/>
     <w:multiLevelType w:val="multilevel"/>
     <w:tmpl w:val="10E6C9BC"/>
@@ -34735,7 +36133,7 @@
       </w:rPr>
     </w:lvl>
   </w:abstractNum>
-  <w:abstractNum w:abstractNumId="96" w15:restartNumberingAfterBreak="0">
+  <w:abstractNum w:abstractNumId="99" w15:restartNumberingAfterBreak="0">
     <w:nsid w:val="519053F6"/>
     <w:multiLevelType w:val="hybridMultilevel"/>
     <w:tmpl w:val="98D0D35E"/>
@@ -34824,7 +36222,7 @@
       </w:pPr>
     </w:lvl>
   </w:abstractNum>
-  <w:abstractNum w:abstractNumId="97" w15:restartNumberingAfterBreak="0">
+  <w:abstractNum w:abstractNumId="100" w15:restartNumberingAfterBreak="0">
     <w:nsid w:val="51986E26"/>
     <w:multiLevelType w:val="hybridMultilevel"/>
     <w:tmpl w:val="500A22D2"/>
@@ -34913,7 +36311,233 @@
       </w:pPr>
     </w:lvl>
   </w:abstractNum>
-  <w:abstractNum w:abstractNumId="98" w15:restartNumberingAfterBreak="0">
+  <w:abstractNum w:abstractNumId="101" w15:restartNumberingAfterBreak="0">
+    <w:nsid w:val="51D05A43"/>
+    <w:multiLevelType w:val="hybridMultilevel"/>
+    <w:tmpl w:val="3106298C"/>
+    <w:lvl w:ilvl="0" w:tplc="04160001">
+      <w:start w:val="1"/>
+      <w:numFmt w:val="bullet"/>
+      <w:lvlText w:val=""/>
+      <w:lvlJc w:val="left"/>
+      <w:pPr>
+        <w:ind w:left="720" w:hanging="360"/>
+      </w:pPr>
+      <w:rPr>
+        <w:rFonts w:ascii="Symbol" w:hAnsi="Symbol" w:hint="default"/>
+      </w:rPr>
+    </w:lvl>
+    <w:lvl w:ilvl="1" w:tplc="04160003" w:tentative="1">
+      <w:start w:val="1"/>
+      <w:numFmt w:val="bullet"/>
+      <w:lvlText w:val="o"/>
+      <w:lvlJc w:val="left"/>
+      <w:pPr>
+        <w:ind w:left="1440" w:hanging="360"/>
+      </w:pPr>
+      <w:rPr>
+        <w:rFonts w:ascii="Courier New" w:hAnsi="Courier New" w:cs="Courier New" w:hint="default"/>
+      </w:rPr>
+    </w:lvl>
+    <w:lvl w:ilvl="2" w:tplc="04160005" w:tentative="1">
+      <w:start w:val="1"/>
+      <w:numFmt w:val="bullet"/>
+      <w:lvlText w:val=""/>
+      <w:lvlJc w:val="left"/>
+      <w:pPr>
+        <w:ind w:left="2160" w:hanging="360"/>
+      </w:pPr>
+      <w:rPr>
+        <w:rFonts w:ascii="Wingdings" w:hAnsi="Wingdings" w:hint="default"/>
+      </w:rPr>
+    </w:lvl>
+    <w:lvl w:ilvl="3" w:tplc="04160001" w:tentative="1">
+      <w:start w:val="1"/>
+      <w:numFmt w:val="bullet"/>
+      <w:lvlText w:val=""/>
+      <w:lvlJc w:val="left"/>
+      <w:pPr>
+        <w:ind w:left="2880" w:hanging="360"/>
+      </w:pPr>
+      <w:rPr>
+        <w:rFonts w:ascii="Symbol" w:hAnsi="Symbol" w:hint="default"/>
+      </w:rPr>
+    </w:lvl>
+    <w:lvl w:ilvl="4" w:tplc="04160003" w:tentative="1">
+      <w:start w:val="1"/>
+      <w:numFmt w:val="bullet"/>
+      <w:lvlText w:val="o"/>
+      <w:lvlJc w:val="left"/>
+      <w:pPr>
+        <w:ind w:left="3600" w:hanging="360"/>
+      </w:pPr>
+      <w:rPr>
+        <w:rFonts w:ascii="Courier New" w:hAnsi="Courier New" w:cs="Courier New" w:hint="default"/>
+      </w:rPr>
+    </w:lvl>
+    <w:lvl w:ilvl="5" w:tplc="04160005" w:tentative="1">
+      <w:start w:val="1"/>
+      <w:numFmt w:val="bullet"/>
+      <w:lvlText w:val=""/>
+      <w:lvlJc w:val="left"/>
+      <w:pPr>
+        <w:ind w:left="4320" w:hanging="360"/>
+      </w:pPr>
+      <w:rPr>
+        <w:rFonts w:ascii="Wingdings" w:hAnsi="Wingdings" w:hint="default"/>
+      </w:rPr>
+    </w:lvl>
+    <w:lvl w:ilvl="6" w:tplc="04160001" w:tentative="1">
+      <w:start w:val="1"/>
+      <w:numFmt w:val="bullet"/>
+      <w:lvlText w:val=""/>
+      <w:lvlJc w:val="left"/>
+      <w:pPr>
+        <w:ind w:left="5040" w:hanging="360"/>
+      </w:pPr>
+      <w:rPr>
+        <w:rFonts w:ascii="Symbol" w:hAnsi="Symbol" w:hint="default"/>
+      </w:rPr>
+    </w:lvl>
+    <w:lvl w:ilvl="7" w:tplc="04160003" w:tentative="1">
+      <w:start w:val="1"/>
+      <w:numFmt w:val="bullet"/>
+      <w:lvlText w:val="o"/>
+      <w:lvlJc w:val="left"/>
+      <w:pPr>
+        <w:ind w:left="5760" w:hanging="360"/>
+      </w:pPr>
+      <w:rPr>
+        <w:rFonts w:ascii="Courier New" w:hAnsi="Courier New" w:cs="Courier New" w:hint="default"/>
+      </w:rPr>
+    </w:lvl>
+    <w:lvl w:ilvl="8" w:tplc="04160005" w:tentative="1">
+      <w:start w:val="1"/>
+      <w:numFmt w:val="bullet"/>
+      <w:lvlText w:val=""/>
+      <w:lvlJc w:val="left"/>
+      <w:pPr>
+        <w:ind w:left="6480" w:hanging="360"/>
+      </w:pPr>
+      <w:rPr>
+        <w:rFonts w:ascii="Wingdings" w:hAnsi="Wingdings" w:hint="default"/>
+      </w:rPr>
+    </w:lvl>
+  </w:abstractNum>
+  <w:abstractNum w:abstractNumId="102" w15:restartNumberingAfterBreak="0">
+    <w:nsid w:val="52F13EA7"/>
+    <w:multiLevelType w:val="hybridMultilevel"/>
+    <w:tmpl w:val="800A8D38"/>
+    <w:lvl w:ilvl="0" w:tplc="04160001">
+      <w:start w:val="1"/>
+      <w:numFmt w:val="bullet"/>
+      <w:lvlText w:val=""/>
+      <w:lvlJc w:val="left"/>
+      <w:pPr>
+        <w:ind w:left="720" w:hanging="360"/>
+      </w:pPr>
+      <w:rPr>
+        <w:rFonts w:ascii="Symbol" w:hAnsi="Symbol" w:hint="default"/>
+      </w:rPr>
+    </w:lvl>
+    <w:lvl w:ilvl="1" w:tplc="04160003" w:tentative="1">
+      <w:start w:val="1"/>
+      <w:numFmt w:val="bullet"/>
+      <w:lvlText w:val="o"/>
+      <w:lvlJc w:val="left"/>
+      <w:pPr>
+        <w:ind w:left="1440" w:hanging="360"/>
+      </w:pPr>
+      <w:rPr>
+        <w:rFonts w:ascii="Courier New" w:hAnsi="Courier New" w:cs="Courier New" w:hint="default"/>
+      </w:rPr>
+    </w:lvl>
+    <w:lvl w:ilvl="2" w:tplc="04160005" w:tentative="1">
+      <w:start w:val="1"/>
+      <w:numFmt w:val="bullet"/>
+      <w:lvlText w:val=""/>
+      <w:lvlJc w:val="left"/>
+      <w:pPr>
+        <w:ind w:left="2160" w:hanging="360"/>
+      </w:pPr>
+      <w:rPr>
+        <w:rFonts w:ascii="Wingdings" w:hAnsi="Wingdings" w:hint="default"/>
+      </w:rPr>
+    </w:lvl>
+    <w:lvl w:ilvl="3" w:tplc="04160001" w:tentative="1">
+      <w:start w:val="1"/>
+      <w:numFmt w:val="bullet"/>
+      <w:lvlText w:val=""/>
+      <w:lvlJc w:val="left"/>
+      <w:pPr>
+        <w:ind w:left="2880" w:hanging="360"/>
+      </w:pPr>
+      <w:rPr>
+        <w:rFonts w:ascii="Symbol" w:hAnsi="Symbol" w:hint="default"/>
+      </w:rPr>
+    </w:lvl>
+    <w:lvl w:ilvl="4" w:tplc="04160003" w:tentative="1">
+      <w:start w:val="1"/>
+      <w:numFmt w:val="bullet"/>
+      <w:lvlText w:val="o"/>
+      <w:lvlJc w:val="left"/>
+      <w:pPr>
+        <w:ind w:left="3600" w:hanging="360"/>
+      </w:pPr>
+      <w:rPr>
+        <w:rFonts w:ascii="Courier New" w:hAnsi="Courier New" w:cs="Courier New" w:hint="default"/>
+      </w:rPr>
+    </w:lvl>
+    <w:lvl w:ilvl="5" w:tplc="04160005" w:tentative="1">
+      <w:start w:val="1"/>
+      <w:numFmt w:val="bullet"/>
+      <w:lvlText w:val=""/>
+      <w:lvlJc w:val="left"/>
+      <w:pPr>
+        <w:ind w:left="4320" w:hanging="360"/>
+      </w:pPr>
+      <w:rPr>
+        <w:rFonts w:ascii="Wingdings" w:hAnsi="Wingdings" w:hint="default"/>
+      </w:rPr>
+    </w:lvl>
+    <w:lvl w:ilvl="6" w:tplc="04160001" w:tentative="1">
+      <w:start w:val="1"/>
+      <w:numFmt w:val="bullet"/>
+      <w:lvlText w:val=""/>
+      <w:lvlJc w:val="left"/>
+      <w:pPr>
+        <w:ind w:left="5040" w:hanging="360"/>
+      </w:pPr>
+      <w:rPr>
+        <w:rFonts w:ascii="Symbol" w:hAnsi="Symbol" w:hint="default"/>
+      </w:rPr>
+    </w:lvl>
+    <w:lvl w:ilvl="7" w:tplc="04160003" w:tentative="1">
+      <w:start w:val="1"/>
+      <w:numFmt w:val="bullet"/>
+      <w:lvlText w:val="o"/>
+      <w:lvlJc w:val="left"/>
+      <w:pPr>
+        <w:ind w:left="5760" w:hanging="360"/>
+      </w:pPr>
+      <w:rPr>
+        <w:rFonts w:ascii="Courier New" w:hAnsi="Courier New" w:cs="Courier New" w:hint="default"/>
+      </w:rPr>
+    </w:lvl>
+    <w:lvl w:ilvl="8" w:tplc="04160005" w:tentative="1">
+      <w:start w:val="1"/>
+      <w:numFmt w:val="bullet"/>
+      <w:lvlText w:val=""/>
+      <w:lvlJc w:val="left"/>
+      <w:pPr>
+        <w:ind w:left="6480" w:hanging="360"/>
+      </w:pPr>
+      <w:rPr>
+        <w:rFonts w:ascii="Wingdings" w:hAnsi="Wingdings" w:hint="default"/>
+      </w:rPr>
+    </w:lvl>
+  </w:abstractNum>
+  <w:abstractNum w:abstractNumId="103" w15:restartNumberingAfterBreak="0">
     <w:nsid w:val="53110215"/>
     <w:multiLevelType w:val="hybridMultilevel"/>
     <w:tmpl w:val="5E8CA2A4"/>
@@ -35002,7 +36626,7 @@
       </w:pPr>
     </w:lvl>
   </w:abstractNum>
-  <w:abstractNum w:abstractNumId="99" w15:restartNumberingAfterBreak="0">
+  <w:abstractNum w:abstractNumId="104" w15:restartNumberingAfterBreak="0">
     <w:nsid w:val="53442532"/>
     <w:multiLevelType w:val="hybridMultilevel"/>
     <w:tmpl w:val="59AA5D4C"/>
@@ -35088,7 +36712,7 @@
       </w:pPr>
     </w:lvl>
   </w:abstractNum>
-  <w:abstractNum w:abstractNumId="100" w15:restartNumberingAfterBreak="0">
+  <w:abstractNum w:abstractNumId="105" w15:restartNumberingAfterBreak="0">
     <w:nsid w:val="53442F44"/>
     <w:multiLevelType w:val="hybridMultilevel"/>
     <w:tmpl w:val="02D29B08"/>
@@ -35174,7 +36798,120 @@
       </w:pPr>
     </w:lvl>
   </w:abstractNum>
-  <w:abstractNum w:abstractNumId="101" w15:restartNumberingAfterBreak="0">
+  <w:abstractNum w:abstractNumId="106" w15:restartNumberingAfterBreak="0">
+    <w:nsid w:val="54643B65"/>
+    <w:multiLevelType w:val="hybridMultilevel"/>
+    <w:tmpl w:val="5C4C5592"/>
+    <w:lvl w:ilvl="0" w:tplc="04160001">
+      <w:start w:val="1"/>
+      <w:numFmt w:val="bullet"/>
+      <w:lvlText w:val=""/>
+      <w:lvlJc w:val="left"/>
+      <w:pPr>
+        <w:ind w:left="720" w:hanging="360"/>
+      </w:pPr>
+      <w:rPr>
+        <w:rFonts w:ascii="Symbol" w:hAnsi="Symbol" w:hint="default"/>
+      </w:rPr>
+    </w:lvl>
+    <w:lvl w:ilvl="1" w:tplc="04160003" w:tentative="1">
+      <w:start w:val="1"/>
+      <w:numFmt w:val="bullet"/>
+      <w:lvlText w:val="o"/>
+      <w:lvlJc w:val="left"/>
+      <w:pPr>
+        <w:ind w:left="1440" w:hanging="360"/>
+      </w:pPr>
+      <w:rPr>
+        <w:rFonts w:ascii="Courier New" w:hAnsi="Courier New" w:cs="Courier New" w:hint="default"/>
+      </w:rPr>
+    </w:lvl>
+    <w:lvl w:ilvl="2" w:tplc="04160005" w:tentative="1">
+      <w:start w:val="1"/>
+      <w:numFmt w:val="bullet"/>
+      <w:lvlText w:val=""/>
+      <w:lvlJc w:val="left"/>
+      <w:pPr>
+        <w:ind w:left="2160" w:hanging="360"/>
+      </w:pPr>
+      <w:rPr>
+        <w:rFonts w:ascii="Wingdings" w:hAnsi="Wingdings" w:hint="default"/>
+      </w:rPr>
+    </w:lvl>
+    <w:lvl w:ilvl="3" w:tplc="04160001" w:tentative="1">
+      <w:start w:val="1"/>
+      <w:numFmt w:val="bullet"/>
+      <w:lvlText w:val=""/>
+      <w:lvlJc w:val="left"/>
+      <w:pPr>
+        <w:ind w:left="2880" w:hanging="360"/>
+      </w:pPr>
+      <w:rPr>
+        <w:rFonts w:ascii="Symbol" w:hAnsi="Symbol" w:hint="default"/>
+      </w:rPr>
+    </w:lvl>
+    <w:lvl w:ilvl="4" w:tplc="04160003" w:tentative="1">
+      <w:start w:val="1"/>
+      <w:numFmt w:val="bullet"/>
+      <w:lvlText w:val="o"/>
+      <w:lvlJc w:val="left"/>
+      <w:pPr>
+        <w:ind w:left="3600" w:hanging="360"/>
+      </w:pPr>
+      <w:rPr>
+        <w:rFonts w:ascii="Courier New" w:hAnsi="Courier New" w:cs="Courier New" w:hint="default"/>
+      </w:rPr>
+    </w:lvl>
+    <w:lvl w:ilvl="5" w:tplc="04160005" w:tentative="1">
+      <w:start w:val="1"/>
+      <w:numFmt w:val="bullet"/>
+      <w:lvlText w:val=""/>
+      <w:lvlJc w:val="left"/>
+      <w:pPr>
+        <w:ind w:left="4320" w:hanging="360"/>
+      </w:pPr>
+      <w:rPr>
+        <w:rFonts w:ascii="Wingdings" w:hAnsi="Wingdings" w:hint="default"/>
+      </w:rPr>
+    </w:lvl>
+    <w:lvl w:ilvl="6" w:tplc="04160001" w:tentative="1">
+      <w:start w:val="1"/>
+      <w:numFmt w:val="bullet"/>
+      <w:lvlText w:val=""/>
+      <w:lvlJc w:val="left"/>
+      <w:pPr>
+        <w:ind w:left="5040" w:hanging="360"/>
+      </w:pPr>
+      <w:rPr>
+        <w:rFonts w:ascii="Symbol" w:hAnsi="Symbol" w:hint="default"/>
+      </w:rPr>
+    </w:lvl>
+    <w:lvl w:ilvl="7" w:tplc="04160003" w:tentative="1">
+      <w:start w:val="1"/>
+      <w:numFmt w:val="bullet"/>
+      <w:lvlText w:val="o"/>
+      <w:lvlJc w:val="left"/>
+      <w:pPr>
+        <w:ind w:left="5760" w:hanging="360"/>
+      </w:pPr>
+      <w:rPr>
+        <w:rFonts w:ascii="Courier New" w:hAnsi="Courier New" w:cs="Courier New" w:hint="default"/>
+      </w:rPr>
+    </w:lvl>
+    <w:lvl w:ilvl="8" w:tplc="04160005" w:tentative="1">
+      <w:start w:val="1"/>
+      <w:numFmt w:val="bullet"/>
+      <w:lvlText w:val=""/>
+      <w:lvlJc w:val="left"/>
+      <w:pPr>
+        <w:ind w:left="6480" w:hanging="360"/>
+      </w:pPr>
+      <w:rPr>
+        <w:rFonts w:ascii="Wingdings" w:hAnsi="Wingdings" w:hint="default"/>
+      </w:rPr>
+    </w:lvl>
+  </w:abstractNum>
+  <w:abstractNum w:abstractNumId="107" w15:restartNumberingAfterBreak="0">
     <w:nsid w:val="572310B7"/>
     <w:multiLevelType w:val="hybridMultilevel"/>
     <w:tmpl w:val="35CC4776"/>
@@ -35263,7 +37000,7 @@
       </w:pPr>
     </w:lvl>
   </w:abstractNum>
-  <w:abstractNum w:abstractNumId="102" w15:restartNumberingAfterBreak="0">
+  <w:abstractNum w:abstractNumId="108" w15:restartNumberingAfterBreak="0">
     <w:nsid w:val="5856299C"/>
     <w:multiLevelType w:val="hybridMultilevel"/>
     <w:tmpl w:val="7BF4C91E"/>
@@ -35352,7 +37089,7 @@
       </w:pPr>
     </w:lvl>
   </w:abstractNum>
-  <w:abstractNum w:abstractNumId="103" w15:restartNumberingAfterBreak="0">
+  <w:abstractNum w:abstractNumId="109" w15:restartNumberingAfterBreak="0">
     <w:nsid w:val="58EF7EFC"/>
     <w:multiLevelType w:val="hybridMultilevel"/>
     <w:tmpl w:val="BC825C2C"/>
@@ -35438,7 +37175,7 @@
       </w:pPr>
     </w:lvl>
   </w:abstractNum>
-  <w:abstractNum w:abstractNumId="104" w15:restartNumberingAfterBreak="0">
+  <w:abstractNum w:abstractNumId="110" w15:restartNumberingAfterBreak="0">
     <w:nsid w:val="59072CFF"/>
     <w:multiLevelType w:val="hybridMultilevel"/>
     <w:tmpl w:val="D52CAF06"/>
@@ -35527,7 +37264,7 @@
       </w:pPr>
     </w:lvl>
   </w:abstractNum>
-  <w:abstractNum w:abstractNumId="105" w15:restartNumberingAfterBreak="0">
+  <w:abstractNum w:abstractNumId="111" w15:restartNumberingAfterBreak="0">
     <w:nsid w:val="59456797"/>
     <w:multiLevelType w:val="hybridMultilevel"/>
     <w:tmpl w:val="E970FA54"/>
@@ -35616,7 +37353,7 @@
       </w:pPr>
     </w:lvl>
   </w:abstractNum>
-  <w:abstractNum w:abstractNumId="106" w15:restartNumberingAfterBreak="0">
+  <w:abstractNum w:abstractNumId="112" w15:restartNumberingAfterBreak="0">
     <w:nsid w:val="5AC03831"/>
     <w:multiLevelType w:val="hybridMultilevel"/>
     <w:tmpl w:val="48D230D8"/>
@@ -35705,7 +37442,7 @@
       </w:pPr>
     </w:lvl>
   </w:abstractNum>
-  <w:abstractNum w:abstractNumId="107" w15:restartNumberingAfterBreak="0">
+  <w:abstractNum w:abstractNumId="113" w15:restartNumberingAfterBreak="0">
     <w:nsid w:val="5B3A785F"/>
     <w:multiLevelType w:val="hybridMultilevel"/>
     <w:tmpl w:val="2AA42C24"/>
@@ -35791,7 +37528,7 @@
       </w:pPr>
     </w:lvl>
   </w:abstractNum>
-  <w:abstractNum w:abstractNumId="108" w15:restartNumberingAfterBreak="0">
+  <w:abstractNum w:abstractNumId="114" w15:restartNumberingAfterBreak="0">
     <w:nsid w:val="5ECE4ECF"/>
     <w:multiLevelType w:val="hybridMultilevel"/>
     <w:tmpl w:val="92486EE2"/>
@@ -35880,7 +37617,7 @@
       </w:pPr>
     </w:lvl>
   </w:abstractNum>
-  <w:abstractNum w:abstractNumId="109" w15:restartNumberingAfterBreak="0">
+  <w:abstractNum w:abstractNumId="115" w15:restartNumberingAfterBreak="0">
     <w:nsid w:val="61F06F78"/>
     <w:multiLevelType w:val="hybridMultilevel"/>
     <w:tmpl w:val="2AA42C24"/>
@@ -35966,7 +37703,7 @@
       </w:pPr>
     </w:lvl>
   </w:abstractNum>
-  <w:abstractNum w:abstractNumId="110" w15:restartNumberingAfterBreak="0">
+  <w:abstractNum w:abstractNumId="116" w15:restartNumberingAfterBreak="0">
     <w:nsid w:val="621E5222"/>
     <w:multiLevelType w:val="multilevel"/>
     <w:tmpl w:val="A12CC6F8"/>
@@ -36084,7 +37821,7 @@
       </w:rPr>
     </w:lvl>
   </w:abstractNum>
-  <w:abstractNum w:abstractNumId="111" w15:restartNumberingAfterBreak="0">
+  <w:abstractNum w:abstractNumId="117" w15:restartNumberingAfterBreak="0">
     <w:nsid w:val="653C7ECB"/>
     <w:multiLevelType w:val="hybridMultilevel"/>
     <w:tmpl w:val="0D6AEDC0"/>
@@ -36170,7 +37907,7 @@
       </w:pPr>
     </w:lvl>
   </w:abstractNum>
-  <w:abstractNum w:abstractNumId="112" w15:restartNumberingAfterBreak="0">
+  <w:abstractNum w:abstractNumId="118" w15:restartNumberingAfterBreak="0">
     <w:nsid w:val="6601744D"/>
     <w:multiLevelType w:val="hybridMultilevel"/>
     <w:tmpl w:val="BBA43AFE"/>
@@ -36259,7 +37996,7 @@
       </w:pPr>
     </w:lvl>
   </w:abstractNum>
-  <w:abstractNum w:abstractNumId="113" w15:restartNumberingAfterBreak="0">
+  <w:abstractNum w:abstractNumId="119" w15:restartNumberingAfterBreak="0">
     <w:nsid w:val="66C26E78"/>
     <w:multiLevelType w:val="hybridMultilevel"/>
     <w:tmpl w:val="860CFD5E"/>
@@ -36348,7 +38085,7 @@
       </w:pPr>
     </w:lvl>
   </w:abstractNum>
-  <w:abstractNum w:abstractNumId="114" w15:restartNumberingAfterBreak="0">
+  <w:abstractNum w:abstractNumId="120" w15:restartNumberingAfterBreak="0">
     <w:nsid w:val="680C530F"/>
     <w:multiLevelType w:val="hybridMultilevel"/>
     <w:tmpl w:val="67FA7A58"/>
@@ -36434,7 +38171,7 @@
       </w:pPr>
     </w:lvl>
   </w:abstractNum>
-  <w:abstractNum w:abstractNumId="115" w15:restartNumberingAfterBreak="0">
+  <w:abstractNum w:abstractNumId="121" w15:restartNumberingAfterBreak="0">
     <w:nsid w:val="68781583"/>
     <w:multiLevelType w:val="hybridMultilevel"/>
     <w:tmpl w:val="59544CD8"/>
@@ -36523,7 +38260,7 @@
       </w:pPr>
     </w:lvl>
   </w:abstractNum>
-  <w:abstractNum w:abstractNumId="116" w15:restartNumberingAfterBreak="0">
+  <w:abstractNum w:abstractNumId="122" w15:restartNumberingAfterBreak="0">
     <w:nsid w:val="689E4937"/>
     <w:multiLevelType w:val="hybridMultilevel"/>
     <w:tmpl w:val="1578FDDA"/>
@@ -36609,7 +38346,7 @@
       </w:pPr>
     </w:lvl>
   </w:abstractNum>
-  <w:abstractNum w:abstractNumId="117" w15:restartNumberingAfterBreak="0">
+  <w:abstractNum w:abstractNumId="123" w15:restartNumberingAfterBreak="0">
     <w:nsid w:val="69DA244E"/>
     <w:multiLevelType w:val="hybridMultilevel"/>
     <w:tmpl w:val="F8CC6BC0"/>
@@ -36695,7 +38432,7 @@
       </w:pPr>
     </w:lvl>
   </w:abstractNum>
-  <w:abstractNum w:abstractNumId="118" w15:restartNumberingAfterBreak="0">
+  <w:abstractNum w:abstractNumId="124" w15:restartNumberingAfterBreak="0">
     <w:nsid w:val="6A7E3B85"/>
     <w:multiLevelType w:val="hybridMultilevel"/>
     <w:tmpl w:val="62CA62CA"/>
@@ -36784,7 +38521,7 @@
       </w:pPr>
     </w:lvl>
   </w:abstractNum>
-  <w:abstractNum w:abstractNumId="119" w15:restartNumberingAfterBreak="0">
+  <w:abstractNum w:abstractNumId="125" w15:restartNumberingAfterBreak="0">
     <w:nsid w:val="6A870A9E"/>
     <w:multiLevelType w:val="hybridMultilevel"/>
     <w:tmpl w:val="E014EC2C"/>
@@ -36873,7 +38610,7 @@
       </w:pPr>
     </w:lvl>
   </w:abstractNum>
-  <w:abstractNum w:abstractNumId="120" w15:restartNumberingAfterBreak="0">
+  <w:abstractNum w:abstractNumId="126" w15:restartNumberingAfterBreak="0">
     <w:nsid w:val="6B0A2114"/>
     <w:multiLevelType w:val="hybridMultilevel"/>
     <w:tmpl w:val="79D0B740"/>
@@ -36959,7 +38696,7 @@
       </w:pPr>
     </w:lvl>
   </w:abstractNum>
-  <w:abstractNum w:abstractNumId="121" w15:restartNumberingAfterBreak="0">
+  <w:abstractNum w:abstractNumId="127" w15:restartNumberingAfterBreak="0">
     <w:nsid w:val="6B4C0EB6"/>
     <w:multiLevelType w:val="hybridMultilevel"/>
     <w:tmpl w:val="F904BB6E"/>
@@ -37045,7 +38782,7 @@
       </w:pPr>
     </w:lvl>
   </w:abstractNum>
-  <w:abstractNum w:abstractNumId="122" w15:restartNumberingAfterBreak="0">
+  <w:abstractNum w:abstractNumId="128" w15:restartNumberingAfterBreak="0">
     <w:nsid w:val="6B543D98"/>
     <w:multiLevelType w:val="hybridMultilevel"/>
     <w:tmpl w:val="D700A8F0"/>
@@ -37134,7 +38871,7 @@
       </w:pPr>
     </w:lvl>
   </w:abstractNum>
-  <w:abstractNum w:abstractNumId="123" w15:restartNumberingAfterBreak="0">
+  <w:abstractNum w:abstractNumId="129" w15:restartNumberingAfterBreak="0">
     <w:nsid w:val="6BB966DF"/>
     <w:multiLevelType w:val="hybridMultilevel"/>
     <w:tmpl w:val="C214ED12"/>
@@ -37223,7 +38960,7 @@
       </w:pPr>
     </w:lvl>
   </w:abstractNum>
-  <w:abstractNum w:abstractNumId="124" w15:restartNumberingAfterBreak="0">
+  <w:abstractNum w:abstractNumId="130" w15:restartNumberingAfterBreak="0">
     <w:nsid w:val="6BE87CBD"/>
     <w:multiLevelType w:val="hybridMultilevel"/>
     <w:tmpl w:val="7DE64662"/>
@@ -37309,7 +39046,7 @@
       </w:pPr>
     </w:lvl>
   </w:abstractNum>
-  <w:abstractNum w:abstractNumId="125" w15:restartNumberingAfterBreak="0">
+  <w:abstractNum w:abstractNumId="131" w15:restartNumberingAfterBreak="0">
     <w:nsid w:val="6C9F59EC"/>
     <w:multiLevelType w:val="hybridMultilevel"/>
     <w:tmpl w:val="DBCCC3BE"/>
@@ -37395,7 +39132,7 @@
       </w:pPr>
     </w:lvl>
   </w:abstractNum>
-  <w:abstractNum w:abstractNumId="126" w15:restartNumberingAfterBreak="0">
+  <w:abstractNum w:abstractNumId="132" w15:restartNumberingAfterBreak="0">
     <w:nsid w:val="6D3E3428"/>
     <w:multiLevelType w:val="hybridMultilevel"/>
     <w:tmpl w:val="98D0D35E"/>
@@ -37484,7 +39221,7 @@
       </w:pPr>
     </w:lvl>
   </w:abstractNum>
-  <w:abstractNum w:abstractNumId="127" w15:restartNumberingAfterBreak="0">
+  <w:abstractNum w:abstractNumId="133" w15:restartNumberingAfterBreak="0">
     <w:nsid w:val="6EE067F1"/>
     <w:multiLevelType w:val="hybridMultilevel"/>
     <w:tmpl w:val="D764B2F2"/>
@@ -37573,7 +39310,7 @@
       </w:pPr>
     </w:lvl>
   </w:abstractNum>
-  <w:abstractNum w:abstractNumId="128" w15:restartNumberingAfterBreak="0">
+  <w:abstractNum w:abstractNumId="134" w15:restartNumberingAfterBreak="0">
     <w:nsid w:val="6F2A5B5D"/>
     <w:multiLevelType w:val="hybridMultilevel"/>
     <w:tmpl w:val="A47CA9D2"/>
@@ -37659,7 +39396,7 @@
       </w:pPr>
     </w:lvl>
   </w:abstractNum>
-  <w:abstractNum w:abstractNumId="129" w15:restartNumberingAfterBreak="0">
+  <w:abstractNum w:abstractNumId="135" w15:restartNumberingAfterBreak="0">
     <w:nsid w:val="71424576"/>
     <w:multiLevelType w:val="hybridMultilevel"/>
     <w:tmpl w:val="500A22D2"/>
@@ -37748,7 +39485,7 @@
       </w:pPr>
     </w:lvl>
   </w:abstractNum>
-  <w:abstractNum w:abstractNumId="130" w15:restartNumberingAfterBreak="0">
+  <w:abstractNum w:abstractNumId="136" w15:restartNumberingAfterBreak="0">
     <w:nsid w:val="720E42D0"/>
     <w:multiLevelType w:val="hybridMultilevel"/>
     <w:tmpl w:val="ED9E56FC"/>
@@ -37834,7 +39571,7 @@
       </w:pPr>
     </w:lvl>
   </w:abstractNum>
-  <w:abstractNum w:abstractNumId="131" w15:restartNumberingAfterBreak="0">
+  <w:abstractNum w:abstractNumId="137" w15:restartNumberingAfterBreak="0">
     <w:nsid w:val="7259222C"/>
     <w:multiLevelType w:val="hybridMultilevel"/>
     <w:tmpl w:val="B92C4E06"/>
@@ -37923,7 +39660,7 @@
       </w:pPr>
     </w:lvl>
   </w:abstractNum>
-  <w:abstractNum w:abstractNumId="132" w15:restartNumberingAfterBreak="0">
+  <w:abstractNum w:abstractNumId="138" w15:restartNumberingAfterBreak="0">
     <w:nsid w:val="729169BF"/>
     <w:multiLevelType w:val="hybridMultilevel"/>
     <w:tmpl w:val="1C042A78"/>
@@ -38009,10 +39746,10 @@
       </w:pPr>
     </w:lvl>
   </w:abstractNum>
-  <w:abstractNum w:abstractNumId="133" w15:restartNumberingAfterBreak="0">
+  <w:abstractNum w:abstractNumId="139" w15:restartNumberingAfterBreak="0">
     <w:nsid w:val="72C37E1D"/>
     <w:multiLevelType w:val="hybridMultilevel"/>
-    <w:tmpl w:val="6150A31E"/>
+    <w:tmpl w:val="36D6228E"/>
     <w:lvl w:ilvl="0" w:tplc="04160001">
       <w:start w:val="1"/>
       <w:numFmt w:val="bullet"/>
@@ -38122,7 +39859,7 @@
       </w:rPr>
     </w:lvl>
   </w:abstractNum>
-  <w:abstractNum w:abstractNumId="134" w15:restartNumberingAfterBreak="0">
+  <w:abstractNum w:abstractNumId="140" w15:restartNumberingAfterBreak="0">
     <w:nsid w:val="73526D02"/>
     <w:multiLevelType w:val="hybridMultilevel"/>
     <w:tmpl w:val="6D247DAE"/>
@@ -38208,7 +39945,7 @@
       </w:pPr>
     </w:lvl>
   </w:abstractNum>
-  <w:abstractNum w:abstractNumId="135" w15:restartNumberingAfterBreak="0">
+  <w:abstractNum w:abstractNumId="141" w15:restartNumberingAfterBreak="0">
     <w:nsid w:val="735A1C24"/>
     <w:multiLevelType w:val="hybridMultilevel"/>
     <w:tmpl w:val="77A0A016"/>
@@ -38294,7 +40031,7 @@
       </w:pPr>
     </w:lvl>
   </w:abstractNum>
-  <w:abstractNum w:abstractNumId="136" w15:restartNumberingAfterBreak="0">
+  <w:abstractNum w:abstractNumId="142" w15:restartNumberingAfterBreak="0">
     <w:nsid w:val="74E00A45"/>
     <w:multiLevelType w:val="hybridMultilevel"/>
     <w:tmpl w:val="C65C3400"/>
@@ -38383,7 +40120,7 @@
       </w:pPr>
     </w:lvl>
   </w:abstractNum>
-  <w:abstractNum w:abstractNumId="137" w15:restartNumberingAfterBreak="0">
+  <w:abstractNum w:abstractNumId="143" w15:restartNumberingAfterBreak="0">
     <w:nsid w:val="75AF7DFA"/>
     <w:multiLevelType w:val="hybridMultilevel"/>
     <w:tmpl w:val="4732C664"/>
@@ -38472,7 +40209,7 @@
       </w:pPr>
     </w:lvl>
   </w:abstractNum>
-  <w:abstractNum w:abstractNumId="138" w15:restartNumberingAfterBreak="0">
+  <w:abstractNum w:abstractNumId="144" w15:restartNumberingAfterBreak="0">
     <w:nsid w:val="7784438C"/>
     <w:multiLevelType w:val="hybridMultilevel"/>
     <w:tmpl w:val="BDB20B28"/>
@@ -38561,7 +40298,7 @@
       </w:pPr>
     </w:lvl>
   </w:abstractNum>
-  <w:abstractNum w:abstractNumId="139" w15:restartNumberingAfterBreak="0">
+  <w:abstractNum w:abstractNumId="145" w15:restartNumberingAfterBreak="0">
     <w:nsid w:val="788147BE"/>
     <w:multiLevelType w:val="hybridMultilevel"/>
     <w:tmpl w:val="EC8EB108"/>
@@ -38647,7 +40384,7 @@
       </w:pPr>
     </w:lvl>
   </w:abstractNum>
-  <w:abstractNum w:abstractNumId="140" w15:restartNumberingAfterBreak="0">
+  <w:abstractNum w:abstractNumId="146" w15:restartNumberingAfterBreak="0">
     <w:nsid w:val="7938381F"/>
     <w:multiLevelType w:val="hybridMultilevel"/>
     <w:tmpl w:val="BAE21DF2"/>
@@ -38736,7 +40473,7 @@
       </w:pPr>
     </w:lvl>
   </w:abstractNum>
-  <w:abstractNum w:abstractNumId="141" w15:restartNumberingAfterBreak="0">
+  <w:abstractNum w:abstractNumId="147" w15:restartNumberingAfterBreak="0">
     <w:nsid w:val="799E6F91"/>
     <w:multiLevelType w:val="hybridMultilevel"/>
     <w:tmpl w:val="A3EAB6BC"/>
@@ -38822,7 +40559,7 @@
       </w:pPr>
     </w:lvl>
   </w:abstractNum>
-  <w:abstractNum w:abstractNumId="142" w15:restartNumberingAfterBreak="0">
+  <w:abstractNum w:abstractNumId="148" w15:restartNumberingAfterBreak="0">
     <w:nsid w:val="7A77688B"/>
     <w:multiLevelType w:val="hybridMultilevel"/>
     <w:tmpl w:val="1EC4BF30"/>
@@ -38911,7 +40648,7 @@
       </w:pPr>
     </w:lvl>
   </w:abstractNum>
-  <w:abstractNum w:abstractNumId="143" w15:restartNumberingAfterBreak="0">
+  <w:abstractNum w:abstractNumId="149" w15:restartNumberingAfterBreak="0">
     <w:nsid w:val="7B7D4A26"/>
     <w:multiLevelType w:val="hybridMultilevel"/>
     <w:tmpl w:val="A906F5AC"/>
@@ -38997,7 +40734,7 @@
       </w:pPr>
     </w:lvl>
   </w:abstractNum>
-  <w:abstractNum w:abstractNumId="144" w15:restartNumberingAfterBreak="0">
+  <w:abstractNum w:abstractNumId="150" w15:restartNumberingAfterBreak="0">
     <w:nsid w:val="7CB87150"/>
     <w:multiLevelType w:val="hybridMultilevel"/>
     <w:tmpl w:val="BC4EA7F8"/>
@@ -39086,7 +40823,7 @@
       </w:pPr>
     </w:lvl>
   </w:abstractNum>
-  <w:abstractNum w:abstractNumId="145" w15:restartNumberingAfterBreak="0">
+  <w:abstractNum w:abstractNumId="151" w15:restartNumberingAfterBreak="0">
     <w:nsid w:val="7CF91FCE"/>
     <w:multiLevelType w:val="hybridMultilevel"/>
     <w:tmpl w:val="48DEDA40"/>
@@ -39175,7 +40912,7 @@
       </w:pPr>
     </w:lvl>
   </w:abstractNum>
-  <w:abstractNum w:abstractNumId="146" w15:restartNumberingAfterBreak="0">
+  <w:abstractNum w:abstractNumId="152" w15:restartNumberingAfterBreak="0">
     <w:nsid w:val="7D2B20FD"/>
     <w:multiLevelType w:val="hybridMultilevel"/>
     <w:tmpl w:val="C7DCCCB0"/>
@@ -39264,7 +41001,7 @@
       </w:pPr>
     </w:lvl>
   </w:abstractNum>
-  <w:abstractNum w:abstractNumId="147" w15:restartNumberingAfterBreak="0">
+  <w:abstractNum w:abstractNumId="153" w15:restartNumberingAfterBreak="0">
     <w:nsid w:val="7EA9659D"/>
     <w:multiLevelType w:val="hybridMultilevel"/>
     <w:tmpl w:val="804C85A4"/>
@@ -39354,16 +41091,16 @@
     </w:lvl>
   </w:abstractNum>
   <w:num w:numId="1" w16cid:durableId="512305941">
-    <w:abstractNumId w:val="133"/>
+    <w:abstractNumId w:val="139"/>
   </w:num>
   <w:num w:numId="2" w16cid:durableId="236287250">
-    <w:abstractNumId w:val="95"/>
+    <w:abstractNumId w:val="98"/>
   </w:num>
   <w:num w:numId="3" w16cid:durableId="1060179523">
     <w:abstractNumId w:val="23"/>
   </w:num>
   <w:num w:numId="4" w16cid:durableId="17389390">
-    <w:abstractNumId w:val="118"/>
+    <w:abstractNumId w:val="124"/>
   </w:num>
   <w:num w:numId="5" w16cid:durableId="1417945219">
     <w:abstractNumId w:val="27"/>
@@ -39372,16 +41109,16 @@
     <w:abstractNumId w:val="32"/>
   </w:num>
   <w:num w:numId="7" w16cid:durableId="1955483292">
-    <w:abstractNumId w:val="119"/>
+    <w:abstractNumId w:val="125"/>
   </w:num>
   <w:num w:numId="8" w16cid:durableId="143089077">
-    <w:abstractNumId w:val="113"/>
+    <w:abstractNumId w:val="119"/>
   </w:num>
   <w:num w:numId="9" w16cid:durableId="692071752">
     <w:abstractNumId w:val="7"/>
   </w:num>
   <w:num w:numId="10" w16cid:durableId="1354308862">
-    <w:abstractNumId w:val="129"/>
+    <w:abstractNumId w:val="135"/>
   </w:num>
   <w:num w:numId="11" w16cid:durableId="618875064">
     <w:abstractNumId w:val="41"/>
@@ -39390,82 +41127,82 @@
     <w:abstractNumId w:val="30"/>
   </w:num>
   <w:num w:numId="13" w16cid:durableId="875042859">
-    <w:abstractNumId w:val="57"/>
+    <w:abstractNumId w:val="58"/>
   </w:num>
   <w:num w:numId="14" w16cid:durableId="1305234986">
-    <w:abstractNumId w:val="78"/>
+    <w:abstractNumId w:val="80"/>
   </w:num>
   <w:num w:numId="15" w16cid:durableId="1765607075">
-    <w:abstractNumId w:val="127"/>
+    <w:abstractNumId w:val="133"/>
   </w:num>
   <w:num w:numId="16" w16cid:durableId="1026178692">
-    <w:abstractNumId w:val="104"/>
+    <w:abstractNumId w:val="110"/>
   </w:num>
   <w:num w:numId="17" w16cid:durableId="20402844">
-    <w:abstractNumId w:val="123"/>
+    <w:abstractNumId w:val="129"/>
   </w:num>
   <w:num w:numId="18" w16cid:durableId="57166575">
-    <w:abstractNumId w:val="122"/>
+    <w:abstractNumId w:val="128"/>
   </w:num>
   <w:num w:numId="19" w16cid:durableId="1577399185">
-    <w:abstractNumId w:val="74"/>
+    <w:abstractNumId w:val="76"/>
   </w:num>
   <w:num w:numId="20" w16cid:durableId="1974938581">
-    <w:abstractNumId w:val="81"/>
+    <w:abstractNumId w:val="84"/>
   </w:num>
   <w:num w:numId="21" w16cid:durableId="1324621920">
     <w:abstractNumId w:val="11"/>
   </w:num>
   <w:num w:numId="22" w16cid:durableId="1082604540">
-    <w:abstractNumId w:val="101"/>
+    <w:abstractNumId w:val="107"/>
   </w:num>
   <w:num w:numId="23" w16cid:durableId="1811245398">
-    <w:abstractNumId w:val="68"/>
+    <w:abstractNumId w:val="70"/>
   </w:num>
   <w:num w:numId="24" w16cid:durableId="1096436052">
     <w:abstractNumId w:val="21"/>
   </w:num>
   <w:num w:numId="25" w16cid:durableId="1481385145">
-    <w:abstractNumId w:val="142"/>
+    <w:abstractNumId w:val="148"/>
   </w:num>
   <w:num w:numId="26" w16cid:durableId="290793853">
-    <w:abstractNumId w:val="136"/>
+    <w:abstractNumId w:val="142"/>
   </w:num>
   <w:num w:numId="27" w16cid:durableId="1240365652">
     <w:abstractNumId w:val="14"/>
   </w:num>
   <w:num w:numId="28" w16cid:durableId="944578999">
-    <w:abstractNumId w:val="140"/>
+    <w:abstractNumId w:val="146"/>
   </w:num>
   <w:num w:numId="29" w16cid:durableId="1775518375">
-    <w:abstractNumId w:val="146"/>
+    <w:abstractNumId w:val="152"/>
   </w:num>
   <w:num w:numId="30" w16cid:durableId="987128347">
     <w:abstractNumId w:val="38"/>
   </w:num>
   <w:num w:numId="31" w16cid:durableId="1809126082">
-    <w:abstractNumId w:val="49"/>
+    <w:abstractNumId w:val="50"/>
   </w:num>
   <w:num w:numId="32" w16cid:durableId="1590507693">
+    <w:abstractNumId w:val="143"/>
+  </w:num>
+  <w:num w:numId="33" w16cid:durableId="719213246">
+    <w:abstractNumId w:val="90"/>
+  </w:num>
+  <w:num w:numId="34" w16cid:durableId="1994602256">
+    <w:abstractNumId w:val="87"/>
+  </w:num>
+  <w:num w:numId="35" w16cid:durableId="253326303">
     <w:abstractNumId w:val="137"/>
   </w:num>
-  <w:num w:numId="33" w16cid:durableId="719213246">
-    <w:abstractNumId w:val="87"/>
-  </w:num>
-  <w:num w:numId="34" w16cid:durableId="1994602256">
-    <w:abstractNumId w:val="84"/>
-  </w:num>
-  <w:num w:numId="35" w16cid:durableId="253326303">
-    <w:abstractNumId w:val="131"/>
-  </w:num>
   <w:num w:numId="36" w16cid:durableId="155147717">
-    <w:abstractNumId w:val="102"/>
+    <w:abstractNumId w:val="108"/>
   </w:num>
   <w:num w:numId="37" w16cid:durableId="188185785">
     <w:abstractNumId w:val="19"/>
   </w:num>
   <w:num w:numId="38" w16cid:durableId="1654142327">
-    <w:abstractNumId w:val="70"/>
+    <w:abstractNumId w:val="72"/>
   </w:num>
   <w:num w:numId="39" w16cid:durableId="1276323909">
     <w:abstractNumId w:val="34"/>
@@ -39474,34 +41211,34 @@
     <w:abstractNumId w:val="8"/>
   </w:num>
   <w:num w:numId="41" w16cid:durableId="783812172">
-    <w:abstractNumId w:val="94"/>
+    <w:abstractNumId w:val="97"/>
   </w:num>
   <w:num w:numId="42" w16cid:durableId="977419656">
-    <w:abstractNumId w:val="69"/>
+    <w:abstractNumId w:val="71"/>
   </w:num>
   <w:num w:numId="43" w16cid:durableId="1301423796">
-    <w:abstractNumId w:val="106"/>
+    <w:abstractNumId w:val="112"/>
   </w:num>
   <w:num w:numId="44" w16cid:durableId="940837916">
     <w:abstractNumId w:val="37"/>
   </w:num>
   <w:num w:numId="45" w16cid:durableId="916786028">
-    <w:abstractNumId w:val="108"/>
+    <w:abstractNumId w:val="114"/>
   </w:num>
   <w:num w:numId="46" w16cid:durableId="1547258808">
     <w:abstractNumId w:val="26"/>
   </w:num>
   <w:num w:numId="47" w16cid:durableId="84805708">
-    <w:abstractNumId w:val="98"/>
+    <w:abstractNumId w:val="103"/>
   </w:num>
   <w:num w:numId="48" w16cid:durableId="1043015892">
-    <w:abstractNumId w:val="115"/>
+    <w:abstractNumId w:val="121"/>
   </w:num>
   <w:num w:numId="49" w16cid:durableId="1995405517">
-    <w:abstractNumId w:val="46"/>
+    <w:abstractNumId w:val="47"/>
   </w:num>
   <w:num w:numId="50" w16cid:durableId="694700169">
-    <w:abstractNumId w:val="52"/>
+    <w:abstractNumId w:val="53"/>
   </w:num>
   <w:num w:numId="51" w16cid:durableId="1972175158">
     <w:abstractNumId w:val="33"/>
@@ -39510,10 +41247,10 @@
     <w:abstractNumId w:val="18"/>
   </w:num>
   <w:num w:numId="53" w16cid:durableId="738988641">
-    <w:abstractNumId w:val="88"/>
+    <w:abstractNumId w:val="91"/>
   </w:num>
   <w:num w:numId="54" w16cid:durableId="955141654">
-    <w:abstractNumId w:val="75"/>
+    <w:abstractNumId w:val="77"/>
   </w:num>
   <w:num w:numId="55" w16cid:durableId="1629779498">
     <w:abstractNumId w:val="43"/>
@@ -39525,37 +41262,37 @@
     <w:abstractNumId w:val="6"/>
   </w:num>
   <w:num w:numId="58" w16cid:durableId="869532127">
-    <w:abstractNumId w:val="79"/>
+    <w:abstractNumId w:val="82"/>
   </w:num>
   <w:num w:numId="59" w16cid:durableId="1320814744">
-    <w:abstractNumId w:val="138"/>
+    <w:abstractNumId w:val="144"/>
   </w:num>
   <w:num w:numId="60" w16cid:durableId="1577012496">
-    <w:abstractNumId w:val="66"/>
+    <w:abstractNumId w:val="68"/>
   </w:num>
   <w:num w:numId="61" w16cid:durableId="907418567">
-    <w:abstractNumId w:val="53"/>
+    <w:abstractNumId w:val="54"/>
   </w:num>
   <w:num w:numId="62" w16cid:durableId="1765416504">
     <w:abstractNumId w:val="5"/>
   </w:num>
   <w:num w:numId="63" w16cid:durableId="131362266">
-    <w:abstractNumId w:val="145"/>
+    <w:abstractNumId w:val="151"/>
   </w:num>
   <w:num w:numId="64" w16cid:durableId="472911856">
     <w:abstractNumId w:val="4"/>
   </w:num>
   <w:num w:numId="65" w16cid:durableId="606043516">
-    <w:abstractNumId w:val="114"/>
+    <w:abstractNumId w:val="120"/>
   </w:num>
   <w:num w:numId="66" w16cid:durableId="1493451495">
-    <w:abstractNumId w:val="82"/>
+    <w:abstractNumId w:val="85"/>
   </w:num>
   <w:num w:numId="67" w16cid:durableId="1462646256">
     <w:abstractNumId w:val="10"/>
   </w:num>
   <w:num w:numId="68" w16cid:durableId="1830360760">
-    <w:abstractNumId w:val="58"/>
+    <w:abstractNumId w:val="60"/>
     <w:lvlOverride w:ilvl="0">
       <w:startOverride w:val="1"/>
     </w:lvlOverride>
@@ -39615,7 +41352,7 @@
     </w:lvlOverride>
   </w:num>
   <w:num w:numId="70" w16cid:durableId="433014062">
-    <w:abstractNumId w:val="111"/>
+    <w:abstractNumId w:val="117"/>
     <w:lvlOverride w:ilvl="0">
       <w:startOverride w:val="1"/>
     </w:lvlOverride>
@@ -39645,7 +41382,7 @@
     </w:lvlOverride>
   </w:num>
   <w:num w:numId="71" w16cid:durableId="1741441743">
-    <w:abstractNumId w:val="93"/>
+    <w:abstractNumId w:val="96"/>
     <w:lvlOverride w:ilvl="0">
       <w:startOverride w:val="1"/>
     </w:lvlOverride>
@@ -39675,7 +41412,7 @@
     </w:lvlOverride>
   </w:num>
   <w:num w:numId="72" w16cid:durableId="1366980279">
-    <w:abstractNumId w:val="125"/>
+    <w:abstractNumId w:val="131"/>
     <w:lvlOverride w:ilvl="0">
       <w:startOverride w:val="1"/>
     </w:lvlOverride>
@@ -39735,145 +41472,145 @@
     </w:lvlOverride>
   </w:num>
   <w:num w:numId="74" w16cid:durableId="1507474593">
-    <w:abstractNumId w:val="120"/>
+    <w:abstractNumId w:val="126"/>
   </w:num>
   <w:num w:numId="75" w16cid:durableId="1022239722">
-    <w:abstractNumId w:val="132"/>
+    <w:abstractNumId w:val="138"/>
   </w:num>
   <w:num w:numId="76" w16cid:durableId="2067876409">
-    <w:abstractNumId w:val="141"/>
+    <w:abstractNumId w:val="147"/>
   </w:num>
   <w:num w:numId="77" w16cid:durableId="968826773">
-    <w:abstractNumId w:val="72"/>
+    <w:abstractNumId w:val="74"/>
   </w:num>
   <w:num w:numId="78" w16cid:durableId="1411192575">
-    <w:abstractNumId w:val="128"/>
+    <w:abstractNumId w:val="134"/>
   </w:num>
   <w:num w:numId="79" w16cid:durableId="1483884969">
-    <w:abstractNumId w:val="117"/>
+    <w:abstractNumId w:val="123"/>
   </w:num>
   <w:num w:numId="80" w16cid:durableId="392894045">
     <w:abstractNumId w:val="40"/>
   </w:num>
   <w:num w:numId="81" w16cid:durableId="867256680">
-    <w:abstractNumId w:val="134"/>
+    <w:abstractNumId w:val="140"/>
   </w:num>
   <w:num w:numId="82" w16cid:durableId="1695308594">
-    <w:abstractNumId w:val="60"/>
+    <w:abstractNumId w:val="62"/>
   </w:num>
   <w:num w:numId="83" w16cid:durableId="1480808018">
     <w:abstractNumId w:val="39"/>
   </w:num>
   <w:num w:numId="84" w16cid:durableId="1105224634">
-    <w:abstractNumId w:val="130"/>
+    <w:abstractNumId w:val="136"/>
   </w:num>
   <w:num w:numId="85" w16cid:durableId="818494975">
-    <w:abstractNumId w:val="100"/>
+    <w:abstractNumId w:val="105"/>
   </w:num>
   <w:num w:numId="86" w16cid:durableId="793864002">
-    <w:abstractNumId w:val="91"/>
+    <w:abstractNumId w:val="94"/>
   </w:num>
   <w:num w:numId="87" w16cid:durableId="305747775">
     <w:abstractNumId w:val="15"/>
   </w:num>
   <w:num w:numId="88" w16cid:durableId="1196622849">
-    <w:abstractNumId w:val="73"/>
+    <w:abstractNumId w:val="75"/>
   </w:num>
   <w:num w:numId="89" w16cid:durableId="1266156465">
+    <w:abstractNumId w:val="122"/>
+  </w:num>
+  <w:num w:numId="90" w16cid:durableId="1313217850">
+    <w:abstractNumId w:val="95"/>
+  </w:num>
+  <w:num w:numId="91" w16cid:durableId="2054842380">
+    <w:abstractNumId w:val="88"/>
+  </w:num>
+  <w:num w:numId="92" w16cid:durableId="1528759895">
+    <w:abstractNumId w:val="127"/>
+  </w:num>
+  <w:num w:numId="93" w16cid:durableId="1547260774">
     <w:abstractNumId w:val="116"/>
   </w:num>
-  <w:num w:numId="90" w16cid:durableId="1313217850">
-    <w:abstractNumId w:val="92"/>
-  </w:num>
-  <w:num w:numId="91" w16cid:durableId="2054842380">
-    <w:abstractNumId w:val="85"/>
-  </w:num>
-  <w:num w:numId="92" w16cid:durableId="1528759895">
-    <w:abstractNumId w:val="121"/>
-  </w:num>
-  <w:num w:numId="93" w16cid:durableId="1547260774">
-    <w:abstractNumId w:val="110"/>
-  </w:num>
   <w:num w:numId="94" w16cid:durableId="1117525738">
-    <w:abstractNumId w:val="64"/>
+    <w:abstractNumId w:val="66"/>
   </w:num>
   <w:num w:numId="95" w16cid:durableId="1318267598">
     <w:abstractNumId w:val="13"/>
   </w:num>
   <w:num w:numId="96" w16cid:durableId="1643853369">
-    <w:abstractNumId w:val="135"/>
+    <w:abstractNumId w:val="141"/>
   </w:num>
   <w:num w:numId="97" w16cid:durableId="1640381860">
     <w:abstractNumId w:val="9"/>
   </w:num>
   <w:num w:numId="98" w16cid:durableId="108205733">
-    <w:abstractNumId w:val="109"/>
+    <w:abstractNumId w:val="115"/>
   </w:num>
   <w:num w:numId="99" w16cid:durableId="1734311489">
-    <w:abstractNumId w:val="107"/>
+    <w:abstractNumId w:val="113"/>
   </w:num>
   <w:num w:numId="100" w16cid:durableId="1582451620">
-    <w:abstractNumId w:val="61"/>
+    <w:abstractNumId w:val="63"/>
   </w:num>
   <w:num w:numId="101" w16cid:durableId="256796441">
-    <w:abstractNumId w:val="45"/>
+    <w:abstractNumId w:val="46"/>
   </w:num>
   <w:num w:numId="102" w16cid:durableId="1868061937">
     <w:abstractNumId w:val="24"/>
   </w:num>
   <w:num w:numId="103" w16cid:durableId="1612475063">
-    <w:abstractNumId w:val="124"/>
+    <w:abstractNumId w:val="130"/>
   </w:num>
   <w:num w:numId="104" w16cid:durableId="1146750017">
-    <w:abstractNumId w:val="103"/>
+    <w:abstractNumId w:val="109"/>
   </w:num>
   <w:num w:numId="105" w16cid:durableId="1468350766">
     <w:abstractNumId w:val="28"/>
   </w:num>
   <w:num w:numId="106" w16cid:durableId="981617926">
-    <w:abstractNumId w:val="77"/>
+    <w:abstractNumId w:val="79"/>
   </w:num>
   <w:num w:numId="107" w16cid:durableId="711030016">
     <w:abstractNumId w:val="17"/>
   </w:num>
   <w:num w:numId="108" w16cid:durableId="1649941931">
-    <w:abstractNumId w:val="65"/>
+    <w:abstractNumId w:val="67"/>
   </w:num>
   <w:num w:numId="109" w16cid:durableId="1805732020">
-    <w:abstractNumId w:val="62"/>
+    <w:abstractNumId w:val="64"/>
   </w:num>
   <w:num w:numId="110" w16cid:durableId="1420832098">
-    <w:abstractNumId w:val="86"/>
+    <w:abstractNumId w:val="89"/>
   </w:num>
   <w:num w:numId="111" w16cid:durableId="1417020274">
-    <w:abstractNumId w:val="99"/>
+    <w:abstractNumId w:val="104"/>
   </w:num>
   <w:num w:numId="112" w16cid:durableId="1612785931">
-    <w:abstractNumId w:val="56"/>
+    <w:abstractNumId w:val="57"/>
   </w:num>
   <w:num w:numId="113" w16cid:durableId="946426271">
     <w:abstractNumId w:val="35"/>
   </w:num>
   <w:num w:numId="114" w16cid:durableId="300235302">
-    <w:abstractNumId w:val="76"/>
+    <w:abstractNumId w:val="78"/>
   </w:num>
   <w:num w:numId="115" w16cid:durableId="2059352680">
-    <w:abstractNumId w:val="143"/>
+    <w:abstractNumId w:val="149"/>
   </w:num>
   <w:num w:numId="116" w16cid:durableId="1564024869">
     <w:abstractNumId w:val="31"/>
   </w:num>
   <w:num w:numId="117" w16cid:durableId="1868980935">
-    <w:abstractNumId w:val="139"/>
+    <w:abstractNumId w:val="145"/>
   </w:num>
   <w:num w:numId="118" w16cid:durableId="943727516">
-    <w:abstractNumId w:val="63"/>
+    <w:abstractNumId w:val="65"/>
   </w:num>
   <w:num w:numId="119" w16cid:durableId="1502768764">
-    <w:abstractNumId w:val="47"/>
+    <w:abstractNumId w:val="48"/>
   </w:num>
   <w:num w:numId="120" w16cid:durableId="582297880">
-    <w:abstractNumId w:val="67"/>
+    <w:abstractNumId w:val="69"/>
   </w:num>
   <w:num w:numId="121" w16cid:durableId="1259216385">
     <w:abstractNumId w:val="29"/>
@@ -39882,7 +41619,7 @@
     <w:abstractNumId w:val="25"/>
   </w:num>
   <w:num w:numId="123" w16cid:durableId="1470588058">
-    <w:abstractNumId w:val="44"/>
+    <w:abstractNumId w:val="45"/>
   </w:num>
   <w:num w:numId="124" w16cid:durableId="598833441">
     <w:abstractNumId w:val="2"/>
@@ -39891,34 +41628,34 @@
     <w:abstractNumId w:val="12"/>
   </w:num>
   <w:num w:numId="126" w16cid:durableId="927811347">
-    <w:abstractNumId w:val="89"/>
+    <w:abstractNumId w:val="92"/>
   </w:num>
   <w:num w:numId="127" w16cid:durableId="377054832">
     <w:abstractNumId w:val="36"/>
   </w:num>
   <w:num w:numId="128" w16cid:durableId="1653950180">
-    <w:abstractNumId w:val="54"/>
+    <w:abstractNumId w:val="55"/>
   </w:num>
   <w:num w:numId="129" w16cid:durableId="1258296810">
-    <w:abstractNumId w:val="96"/>
+    <w:abstractNumId w:val="99"/>
   </w:num>
   <w:num w:numId="130" w16cid:durableId="286396030">
-    <w:abstractNumId w:val="55"/>
+    <w:abstractNumId w:val="56"/>
   </w:num>
   <w:num w:numId="131" w16cid:durableId="1295409405">
-    <w:abstractNumId w:val="48"/>
+    <w:abstractNumId w:val="49"/>
   </w:num>
   <w:num w:numId="132" w16cid:durableId="331957010">
-    <w:abstractNumId w:val="126"/>
+    <w:abstractNumId w:val="132"/>
   </w:num>
   <w:num w:numId="133" w16cid:durableId="1584952508">
-    <w:abstractNumId w:val="144"/>
+    <w:abstractNumId w:val="150"/>
   </w:num>
   <w:num w:numId="134" w16cid:durableId="14969484">
-    <w:abstractNumId w:val="71"/>
+    <w:abstractNumId w:val="73"/>
   </w:num>
   <w:num w:numId="135" w16cid:durableId="492765521">
-    <w:abstractNumId w:val="59"/>
+    <w:abstractNumId w:val="61"/>
   </w:num>
   <w:num w:numId="136" w16cid:durableId="1003120803">
     <w:abstractNumId w:val="22"/>
@@ -39927,13 +41664,13 @@
     <w:abstractNumId w:val="0"/>
   </w:num>
   <w:num w:numId="138" w16cid:durableId="1945376161">
-    <w:abstractNumId w:val="97"/>
+    <w:abstractNumId w:val="100"/>
   </w:num>
   <w:num w:numId="139" w16cid:durableId="1197232206">
-    <w:abstractNumId w:val="90"/>
+    <w:abstractNumId w:val="93"/>
   </w:num>
   <w:num w:numId="140" w16cid:durableId="1928801122">
-    <w:abstractNumId w:val="112"/>
+    <w:abstractNumId w:val="118"/>
   </w:num>
   <w:num w:numId="141" w16cid:durableId="1386946922">
     <w:abstractNumId w:val="20"/>
@@ -39942,25 +41679,43 @@
     <w:abstractNumId w:val="16"/>
   </w:num>
   <w:num w:numId="143" w16cid:durableId="309286684">
-    <w:abstractNumId w:val="80"/>
+    <w:abstractNumId w:val="83"/>
   </w:num>
   <w:num w:numId="144" w16cid:durableId="1873876830">
-    <w:abstractNumId w:val="51"/>
+    <w:abstractNumId w:val="52"/>
   </w:num>
   <w:num w:numId="145" w16cid:durableId="2089033173">
-    <w:abstractNumId w:val="83"/>
+    <w:abstractNumId w:val="86"/>
   </w:num>
   <w:num w:numId="146" w16cid:durableId="1509981714">
     <w:abstractNumId w:val="1"/>
   </w:num>
   <w:num w:numId="147" w16cid:durableId="1257127463">
-    <w:abstractNumId w:val="50"/>
+    <w:abstractNumId w:val="51"/>
   </w:num>
   <w:num w:numId="148" w16cid:durableId="224950436">
-    <w:abstractNumId w:val="147"/>
+    <w:abstractNumId w:val="153"/>
   </w:num>
   <w:num w:numId="149" w16cid:durableId="1571229487">
-    <w:abstractNumId w:val="105"/>
+    <w:abstractNumId w:val="111"/>
+  </w:num>
+  <w:num w:numId="150" w16cid:durableId="2003239557">
+    <w:abstractNumId w:val="101"/>
+  </w:num>
+  <w:num w:numId="151" w16cid:durableId="1824007455">
+    <w:abstractNumId w:val="81"/>
+  </w:num>
+  <w:num w:numId="152" w16cid:durableId="1918511755">
+    <w:abstractNumId w:val="102"/>
+  </w:num>
+  <w:num w:numId="153" w16cid:durableId="76942477">
+    <w:abstractNumId w:val="59"/>
+  </w:num>
+  <w:num w:numId="154" w16cid:durableId="574894768">
+    <w:abstractNumId w:val="106"/>
+  </w:num>
+  <w:num w:numId="155" w16cid:durableId="1631277849">
+    <w:abstractNumId w:val="44"/>
   </w:num>
   <w:numIdMacAtCleanup w:val="122"/>
 </w:numbering>
@@ -40432,6 +42187,51 @@
       <w:szCs w:val="24"/>
     </w:rPr>
   </w:style>
+  <w:style w:type="paragraph" w:styleId="Ttulo4">
+    <w:name w:val="heading 4"/>
+    <w:basedOn w:val="Normal"/>
+    <w:next w:val="Normal"/>
+    <w:link w:val="Ttulo4Char"/>
+    <w:uiPriority w:val="9"/>
+    <w:unhideWhenUsed/>
+    <w:qFormat/>
+    <w:rsid w:val="001667CC"/>
+    <w:pPr>
+      <w:keepNext/>
+      <w:spacing w:line="240" w:lineRule="auto"/>
+      <w:jc w:val="both"/>
+      <w:outlineLvl w:val="3"/>
+    </w:pPr>
+    <w:rPr>
+      <w:rFonts w:ascii="Times New Roman" w:hAnsi="Times New Roman" w:cs="Times New Roman"/>
+      <w:b/>
+      <w:bCs/>
+      <w:sz w:val="24"/>
+      <w:szCs w:val="24"/>
+    </w:rPr>
+  </w:style>
+  <w:style w:type="paragraph" w:styleId="Ttulo5">
+    <w:name w:val="heading 5"/>
+    <w:basedOn w:val="Normal"/>
+    <w:next w:val="Normal"/>
+    <w:link w:val="Ttulo5Char"/>
+    <w:uiPriority w:val="9"/>
+    <w:unhideWhenUsed/>
+    <w:qFormat/>
+    <w:rsid w:val="00EC0EBD"/>
+    <w:pPr>
+      <w:keepNext/>
+      <w:spacing w:after="0" w:line="360" w:lineRule="auto"/>
+      <w:outlineLvl w:val="4"/>
+    </w:pPr>
+    <w:rPr>
+      <w:rFonts w:ascii="Times New Roman" w:hAnsi="Times New Roman" w:cs="Times New Roman"/>
+      <w:b/>
+      <w:bCs/>
+      <w:sz w:val="24"/>
+      <w:szCs w:val="24"/>
+    </w:rPr>
+  </w:style>
   <w:style w:type="character" w:default="1" w:styleId="Fontepargpadro">
     <w:name w:val="Default Paragraph Font"/>
     <w:uiPriority w:val="1"/>
@@ -40708,6 +42508,34 @@
     <w:uiPriority w:val="99"/>
     <w:semiHidden/>
     <w:rsid w:val="001777D2"/>
+  </w:style>
+  <w:style w:type="character" w:customStyle="1" w:styleId="Ttulo4Char">
+    <w:name w:val="Título 4 Char"/>
+    <w:basedOn w:val="Fontepargpadro"/>
+    <w:link w:val="Ttulo4"/>
+    <w:uiPriority w:val="9"/>
+    <w:rsid w:val="001667CC"/>
+    <w:rPr>
+      <w:rFonts w:ascii="Times New Roman" w:hAnsi="Times New Roman" w:cs="Times New Roman"/>
+      <w:b/>
+      <w:bCs/>
+      <w:sz w:val="24"/>
+      <w:szCs w:val="24"/>
+    </w:rPr>
+  </w:style>
+  <w:style w:type="character" w:customStyle="1" w:styleId="Ttulo5Char">
+    <w:name w:val="Título 5 Char"/>
+    <w:basedOn w:val="Fontepargpadro"/>
+    <w:link w:val="Ttulo5"/>
+    <w:uiPriority w:val="9"/>
+    <w:rsid w:val="00EC0EBD"/>
+    <w:rPr>
+      <w:rFonts w:ascii="Times New Roman" w:hAnsi="Times New Roman" w:cs="Times New Roman"/>
+      <w:b/>
+      <w:bCs/>
+      <w:sz w:val="24"/>
+      <w:szCs w:val="24"/>
+    </w:rPr>
   </w:style>
 </w:styles>
 </file>

</xml_diff>

<commit_message>
Formatação aplicada simplificando RFs e adição do novo RNF010.
</commit_message>
<xml_diff>
--- a/docs/documento-requisitos-do-sistema/prototipo-bem-te-vi-social/bem_te_vi_social.docx
+++ b/docs/documento-requisitos-do-sistema/prototipo-bem-te-vi-social/bem_te_vi_social.docx
@@ -3163,6 +3163,7 @@
     </w:p>
     <w:p>
       <w:pPr>
+        <w:spacing w:line="240" w:lineRule="auto"/>
         <w:jc w:val="both"/>
         <w:rPr>
           <w:rFonts w:ascii="Times New Roman" w:hAnsi="Times New Roman" w:cs="Times New Roman"/>
@@ -3180,7 +3181,27 @@
           <w:sz w:val="24"/>
           <w:szCs w:val="24"/>
         </w:rPr>
-        <w:t>RF001: Permitir que novos usuários se cadastrem na plataforma.</w:t>
+        <w:t xml:space="preserve">RF001: </w:t>
+      </w:r>
+      <w:r>
+        <w:rPr>
+          <w:rFonts w:ascii="Times New Roman" w:hAnsi="Times New Roman" w:cs="Times New Roman"/>
+          <w:b/>
+          <w:bCs/>
+          <w:sz w:val="24"/>
+          <w:szCs w:val="24"/>
+        </w:rPr>
+        <w:t>Registrar</w:t>
+      </w:r>
+      <w:r>
+        <w:rPr>
+          <w:rFonts w:ascii="Times New Roman" w:hAnsi="Times New Roman" w:cs="Times New Roman"/>
+          <w:b/>
+          <w:bCs/>
+          <w:sz w:val="24"/>
+          <w:szCs w:val="24"/>
+        </w:rPr>
+        <w:t>.</w:t>
       </w:r>
     </w:p>
     <w:p>
@@ -3200,20 +3221,10 @@
       <w:r>
         <w:rPr>
           <w:rFonts w:ascii="Times New Roman" w:hAnsi="Times New Roman" w:cs="Times New Roman"/>
-          <w:b/>
-          <w:bCs/>
           <w:sz w:val="24"/>
           <w:szCs w:val="24"/>
         </w:rPr>
         <w:lastRenderedPageBreak/>
-        <w:t xml:space="preserve">Registrar: </w:t>
-      </w:r>
-      <w:r>
-        <w:rPr>
-          <w:rFonts w:ascii="Times New Roman" w:hAnsi="Times New Roman" w:cs="Times New Roman"/>
-          <w:sz w:val="24"/>
-          <w:szCs w:val="24"/>
-        </w:rPr>
         <w:t>O sistema deve oferecer uma funcionalidade de cadastro que permita aos novos usuários criarem suas contas, fornecendo informações básicas e passando por processos de verificação de identidade quando necessário.</w:t>
       </w:r>
     </w:p>
@@ -3231,6 +3242,7 @@
     </w:p>
     <w:p>
       <w:pPr>
+        <w:spacing w:line="240" w:lineRule="auto"/>
         <w:jc w:val="both"/>
         <w:rPr>
           <w:rFonts w:ascii="Times New Roman" w:hAnsi="Times New Roman" w:cs="Times New Roman"/>
@@ -3248,7 +3260,7 @@
           <w:sz w:val="24"/>
           <w:szCs w:val="24"/>
         </w:rPr>
-        <w:t>RF0</w:t>
+        <w:t xml:space="preserve">RF002: </w:t>
       </w:r>
       <w:r>
         <w:rPr>
@@ -3258,7 +3270,7 @@
           <w:sz w:val="24"/>
           <w:szCs w:val="24"/>
         </w:rPr>
-        <w:t>02</w:t>
+        <w:t>Entrar</w:t>
       </w:r>
       <w:r>
         <w:rPr>
@@ -3268,7 +3280,7 @@
           <w:sz w:val="24"/>
           <w:szCs w:val="24"/>
         </w:rPr>
-        <w:t>: Permitir que usuários registrados entrem na plataforma.</w:t>
+        <w:t>.</w:t>
       </w:r>
     </w:p>
     <w:p>
@@ -3288,16 +3300,6 @@
       <w:r>
         <w:rPr>
           <w:rFonts w:ascii="Times New Roman" w:hAnsi="Times New Roman" w:cs="Times New Roman"/>
-          <w:b/>
-          <w:bCs/>
-          <w:sz w:val="24"/>
-          <w:szCs w:val="24"/>
-        </w:rPr>
-        <w:t xml:space="preserve">Entrar: </w:t>
-      </w:r>
-      <w:r>
-        <w:rPr>
-          <w:rFonts w:ascii="Times New Roman" w:hAnsi="Times New Roman" w:cs="Times New Roman"/>
           <w:sz w:val="24"/>
           <w:szCs w:val="24"/>
         </w:rPr>
@@ -3319,23 +3321,7 @@
           <w:sz w:val="24"/>
           <w:szCs w:val="24"/>
         </w:rPr>
-        <w:t xml:space="preserve"> que permita aos usuários registrados acessarem suas contas, utilizando credenciais seguras (</w:t>
-      </w:r>
-      <w:r>
-        <w:rPr>
-          <w:rFonts w:ascii="Times New Roman" w:hAnsi="Times New Roman" w:cs="Times New Roman"/>
-          <w:sz w:val="24"/>
-          <w:szCs w:val="24"/>
-        </w:rPr>
-        <w:t>endereço de e-mail</w:t>
-      </w:r>
-      <w:r>
-        <w:rPr>
-          <w:rFonts w:ascii="Times New Roman" w:hAnsi="Times New Roman" w:cs="Times New Roman"/>
-          <w:sz w:val="24"/>
-          <w:szCs w:val="24"/>
-        </w:rPr>
-        <w:t xml:space="preserve"> e senha).</w:t>
+        <w:t xml:space="preserve"> que permita aos usuários registrados acessarem suas contas, utilizando credenciais seguras (endereço de e-mail e senha).</w:t>
       </w:r>
     </w:p>
     <w:p>
@@ -3352,6 +3338,7 @@
     </w:p>
     <w:p>
       <w:pPr>
+        <w:spacing w:line="240" w:lineRule="auto"/>
         <w:jc w:val="both"/>
         <w:rPr>
           <w:rFonts w:ascii="Times New Roman" w:hAnsi="Times New Roman" w:cs="Times New Roman"/>
@@ -3369,7 +3356,7 @@
           <w:sz w:val="24"/>
           <w:szCs w:val="24"/>
         </w:rPr>
-        <w:t>RF0</w:t>
+        <w:t xml:space="preserve">RF003: </w:t>
       </w:r>
       <w:r>
         <w:rPr>
@@ -3379,7 +3366,7 @@
           <w:sz w:val="24"/>
           <w:szCs w:val="24"/>
         </w:rPr>
-        <w:t>03</w:t>
+        <w:t>Sair</w:t>
       </w:r>
       <w:r>
         <w:rPr>
@@ -3389,7 +3376,7 @@
           <w:sz w:val="24"/>
           <w:szCs w:val="24"/>
         </w:rPr>
-        <w:t>: Permitir que usuários registrados saiam da plataforma.</w:t>
+        <w:t>.</w:t>
       </w:r>
     </w:p>
     <w:p>
@@ -3411,16 +3398,6 @@
       <w:r>
         <w:rPr>
           <w:rFonts w:ascii="Times New Roman" w:hAnsi="Times New Roman" w:cs="Times New Roman"/>
-          <w:b/>
-          <w:bCs/>
-          <w:sz w:val="24"/>
-          <w:szCs w:val="24"/>
-        </w:rPr>
-        <w:t xml:space="preserve">Sair: </w:t>
-      </w:r>
-      <w:r>
-        <w:rPr>
-          <w:rFonts w:ascii="Times New Roman" w:hAnsi="Times New Roman" w:cs="Times New Roman"/>
           <w:sz w:val="24"/>
           <w:szCs w:val="24"/>
         </w:rPr>
@@ -3459,6 +3436,7 @@
     </w:p>
     <w:p>
       <w:pPr>
+        <w:spacing w:line="240" w:lineRule="auto"/>
         <w:jc w:val="both"/>
         <w:rPr>
           <w:rFonts w:ascii="Times New Roman" w:hAnsi="Times New Roman" w:cs="Times New Roman"/>
@@ -3476,7 +3454,7 @@
           <w:sz w:val="24"/>
           <w:szCs w:val="24"/>
         </w:rPr>
-        <w:t>RF00</w:t>
+        <w:t xml:space="preserve">RF004: </w:t>
       </w:r>
       <w:r>
         <w:rPr>
@@ -3486,7 +3464,7 @@
           <w:sz w:val="24"/>
           <w:szCs w:val="24"/>
         </w:rPr>
-        <w:t>4</w:t>
+        <w:t>Postar</w:t>
       </w:r>
       <w:r>
         <w:rPr>
@@ -3496,20 +3474,8 @@
           <w:sz w:val="24"/>
           <w:szCs w:val="24"/>
         </w:rPr>
-        <w:t>: Permitir que usuários registrados criem e publiquem postagens.</w:t>
+        <w:t>.</w:t>
       </w:r>
-    </w:p>
-    <w:p>
-      <w:pPr>
-        <w:jc w:val="both"/>
-        <w:rPr>
-          <w:rFonts w:ascii="Times New Roman" w:hAnsi="Times New Roman" w:cs="Times New Roman"/>
-          <w:b/>
-          <w:bCs/>
-          <w:sz w:val="24"/>
-          <w:szCs w:val="24"/>
-        </w:rPr>
-      </w:pPr>
     </w:p>
     <w:p>
       <w:pPr>
@@ -3528,16 +3494,6 @@
       <w:r>
         <w:rPr>
           <w:rFonts w:ascii="Times New Roman" w:hAnsi="Times New Roman" w:cs="Times New Roman"/>
-          <w:b/>
-          <w:bCs/>
-          <w:sz w:val="24"/>
-          <w:szCs w:val="24"/>
-        </w:rPr>
-        <w:t xml:space="preserve">Postar: </w:t>
-      </w:r>
-      <w:r>
-        <w:rPr>
-          <w:rFonts w:ascii="Times New Roman" w:hAnsi="Times New Roman" w:cs="Times New Roman"/>
           <w:sz w:val="24"/>
           <w:szCs w:val="24"/>
         </w:rPr>
@@ -3558,6 +3514,7 @@
     </w:p>
     <w:p>
       <w:pPr>
+        <w:spacing w:line="240" w:lineRule="auto"/>
         <w:jc w:val="both"/>
         <w:rPr>
           <w:rFonts w:ascii="Times New Roman" w:hAnsi="Times New Roman" w:cs="Times New Roman"/>
@@ -3575,7 +3532,7 @@
           <w:sz w:val="24"/>
           <w:szCs w:val="24"/>
         </w:rPr>
-        <w:t>RF00</w:t>
+        <w:t xml:space="preserve">RF005: </w:t>
       </w:r>
       <w:r>
         <w:rPr>
@@ -3585,7 +3542,7 @@
           <w:sz w:val="24"/>
           <w:szCs w:val="24"/>
         </w:rPr>
-        <w:t>5</w:t>
+        <w:t>Seguir Usuário</w:t>
       </w:r>
       <w:r>
         <w:rPr>
@@ -3595,7 +3552,7 @@
           <w:sz w:val="24"/>
           <w:szCs w:val="24"/>
         </w:rPr>
-        <w:t>: Permitir que usuários registrados sigam outros usuários.</w:t>
+        <w:t>.</w:t>
       </w:r>
     </w:p>
     <w:p>
@@ -3615,16 +3572,6 @@
       <w:r>
         <w:rPr>
           <w:rFonts w:ascii="Times New Roman" w:hAnsi="Times New Roman" w:cs="Times New Roman"/>
-          <w:b/>
-          <w:bCs/>
-          <w:sz w:val="24"/>
-          <w:szCs w:val="24"/>
-        </w:rPr>
-        <w:t xml:space="preserve">Seguir Usuário: </w:t>
-      </w:r>
-      <w:r>
-        <w:rPr>
-          <w:rFonts w:ascii="Times New Roman" w:hAnsi="Times New Roman" w:cs="Times New Roman"/>
           <w:sz w:val="24"/>
           <w:szCs w:val="24"/>
         </w:rPr>
@@ -3681,6 +3628,7 @@
     </w:p>
     <w:p>
       <w:pPr>
+        <w:spacing w:line="240" w:lineRule="auto"/>
         <w:jc w:val="both"/>
         <w:rPr>
           <w:rFonts w:ascii="Times New Roman" w:hAnsi="Times New Roman" w:cs="Times New Roman"/>
@@ -3698,7 +3646,7 @@
           <w:sz w:val="24"/>
           <w:szCs w:val="24"/>
         </w:rPr>
-        <w:t>RF0</w:t>
+        <w:t xml:space="preserve">RF006: </w:t>
       </w:r>
       <w:r>
         <w:rPr>
@@ -3708,7 +3656,7 @@
           <w:sz w:val="24"/>
           <w:szCs w:val="24"/>
         </w:rPr>
-        <w:t>06</w:t>
+        <w:t>Visualizar Perfil</w:t>
       </w:r>
       <w:r>
         <w:rPr>
@@ -3718,7 +3666,7 @@
           <w:sz w:val="24"/>
           <w:szCs w:val="24"/>
         </w:rPr>
-        <w:t>: Permitir que usuários visualizem os perfis de outros usuários.</w:t>
+        <w:t>.</w:t>
       </w:r>
     </w:p>
     <w:p>
@@ -3740,16 +3688,6 @@
       <w:r>
         <w:rPr>
           <w:rFonts w:ascii="Times New Roman" w:hAnsi="Times New Roman" w:cs="Times New Roman"/>
-          <w:b/>
-          <w:bCs/>
-          <w:sz w:val="24"/>
-          <w:szCs w:val="24"/>
-        </w:rPr>
-        <w:t xml:space="preserve">Visualizar Perfil: </w:t>
-      </w:r>
-      <w:r>
-        <w:rPr>
-          <w:rFonts w:ascii="Times New Roman" w:hAnsi="Times New Roman" w:cs="Times New Roman"/>
           <w:sz w:val="24"/>
           <w:szCs w:val="24"/>
         </w:rPr>
@@ -3787,7 +3725,7 @@
           <w:sz w:val="24"/>
           <w:szCs w:val="24"/>
         </w:rPr>
-        <w:t>RF0</w:t>
+        <w:t xml:space="preserve">RF007: </w:t>
       </w:r>
       <w:r>
         <w:rPr>
@@ -3797,7 +3735,7 @@
           <w:sz w:val="24"/>
           <w:szCs w:val="24"/>
         </w:rPr>
-        <w:t>07</w:t>
+        <w:t>Configurar</w:t>
       </w:r>
       <w:r>
         <w:rPr>
@@ -3807,7 +3745,7 @@
           <w:sz w:val="24"/>
           <w:szCs w:val="24"/>
         </w:rPr>
-        <w:t>: Oferecer uma área de configurações para usuários registrados.</w:t>
+        <w:t>.</w:t>
       </w:r>
     </w:p>
     <w:p>
@@ -3829,16 +3767,6 @@
       <w:r>
         <w:rPr>
           <w:rFonts w:ascii="Times New Roman" w:hAnsi="Times New Roman" w:cs="Times New Roman"/>
-          <w:b/>
-          <w:bCs/>
-          <w:sz w:val="24"/>
-          <w:szCs w:val="24"/>
-        </w:rPr>
-        <w:t xml:space="preserve">Configurar: </w:t>
-      </w:r>
-      <w:r>
-        <w:rPr>
-          <w:rFonts w:ascii="Times New Roman" w:hAnsi="Times New Roman" w:cs="Times New Roman"/>
           <w:sz w:val="24"/>
           <w:szCs w:val="24"/>
         </w:rPr>
@@ -3859,6 +3787,7 @@
     </w:p>
     <w:p>
       <w:pPr>
+        <w:spacing w:line="240" w:lineRule="auto"/>
         <w:jc w:val="both"/>
         <w:rPr>
           <w:rFonts w:ascii="Times New Roman" w:hAnsi="Times New Roman" w:cs="Times New Roman"/>
@@ -3876,7 +3805,7 @@
           <w:sz w:val="24"/>
           <w:szCs w:val="24"/>
         </w:rPr>
-        <w:t>RF00</w:t>
+        <w:t xml:space="preserve">RF008: </w:t>
       </w:r>
       <w:r>
         <w:rPr>
@@ -3886,7 +3815,7 @@
           <w:sz w:val="24"/>
           <w:szCs w:val="24"/>
         </w:rPr>
-        <w:t>8</w:t>
+        <w:t>Editar Perfil</w:t>
       </w:r>
       <w:r>
         <w:rPr>
@@ -3896,7 +3825,7 @@
           <w:sz w:val="24"/>
           <w:szCs w:val="24"/>
         </w:rPr>
-        <w:t>: Possibilitar que usuários registrados editem e atualizem seus perfis.</w:t>
+        <w:t>.</w:t>
       </w:r>
     </w:p>
     <w:p>
@@ -3918,68 +3847,11 @@
       <w:r>
         <w:rPr>
           <w:rFonts w:ascii="Times New Roman" w:hAnsi="Times New Roman" w:cs="Times New Roman"/>
-          <w:b/>
-          <w:bCs/>
-          <w:sz w:val="24"/>
-          <w:szCs w:val="24"/>
-        </w:rPr>
-        <w:t xml:space="preserve">Editar Perfil: </w:t>
-      </w:r>
-      <w:r>
-        <w:rPr>
-          <w:rFonts w:ascii="Times New Roman" w:hAnsi="Times New Roman" w:cs="Times New Roman"/>
-          <w:sz w:val="24"/>
-          <w:szCs w:val="24"/>
-        </w:rPr>
-        <w:t>Os usuários devem poder alterar informações em seus perfis, como foto</w:t>
-      </w:r>
-      <w:r>
-        <w:rPr>
-          <w:rFonts w:ascii="Times New Roman" w:hAnsi="Times New Roman" w:cs="Times New Roman"/>
-          <w:sz w:val="24"/>
-          <w:szCs w:val="24"/>
-        </w:rPr>
-        <w:t xml:space="preserve">, </w:t>
-      </w:r>
-      <w:r>
-        <w:rPr>
-          <w:rFonts w:ascii="Times New Roman" w:hAnsi="Times New Roman" w:cs="Times New Roman"/>
-          <w:sz w:val="24"/>
-          <w:szCs w:val="24"/>
-        </w:rPr>
-        <w:t>nome</w:t>
-      </w:r>
-      <w:r>
-        <w:rPr>
-          <w:rFonts w:ascii="Times New Roman" w:hAnsi="Times New Roman" w:cs="Times New Roman"/>
-          <w:sz w:val="24"/>
-          <w:szCs w:val="24"/>
-        </w:rPr>
-        <w:t>, biografia e senha</w:t>
-      </w:r>
-      <w:r>
-        <w:rPr>
-          <w:rFonts w:ascii="Times New Roman" w:hAnsi="Times New Roman" w:cs="Times New Roman"/>
-          <w:sz w:val="24"/>
-          <w:szCs w:val="24"/>
-        </w:rPr>
-        <w:t xml:space="preserve"> a fim de manter sua </w:t>
-      </w:r>
-      <w:r>
-        <w:rPr>
-          <w:rFonts w:ascii="Times New Roman" w:hAnsi="Times New Roman" w:cs="Times New Roman"/>
-          <w:sz w:val="24"/>
-          <w:szCs w:val="24"/>
-        </w:rPr>
-        <w:t xml:space="preserve">conta segura, a </w:t>
-      </w:r>
-      <w:r>
-        <w:rPr>
-          <w:rFonts w:ascii="Times New Roman" w:hAnsi="Times New Roman" w:cs="Times New Roman"/>
-          <w:sz w:val="24"/>
-          <w:szCs w:val="24"/>
-        </w:rPr>
-        <w:t>identidade digital atualizada e relevante.</w:t>
+          <w:sz w:val="24"/>
+          <w:szCs w:val="24"/>
+        </w:rPr>
+        <w:lastRenderedPageBreak/>
+        <w:t>Os usuários devem poder alterar informações em seus perfis, como foto, nome, biografia e senha a fim de manter sua conta segura, a identidade digital atualizada e relevante.</w:t>
       </w:r>
     </w:p>
     <w:p>
@@ -3997,16 +3869,45 @@
     <w:p>
       <w:pPr>
         <w:pStyle w:val="Corpodetexto2"/>
+        <w:spacing w:line="240" w:lineRule="auto"/>
         <w:jc w:val="both"/>
+        <w:rPr>
+          <w:rFonts w:ascii="Times New Roman" w:hAnsi="Times New Roman" w:cs="Times New Roman"/>
+          <w:b/>
+          <w:bCs/>
+          <w:sz w:val="24"/>
+          <w:szCs w:val="24"/>
+        </w:rPr>
       </w:pPr>
       <w:r>
-        <w:t>RF00</w:t>
+        <w:rPr>
+          <w:rFonts w:ascii="Times New Roman" w:hAnsi="Times New Roman" w:cs="Times New Roman"/>
+          <w:b/>
+          <w:bCs/>
+          <w:sz w:val="24"/>
+          <w:szCs w:val="24"/>
+        </w:rPr>
+        <w:t xml:space="preserve">RF009: </w:t>
       </w:r>
       <w:r>
-        <w:t>9</w:t>
+        <w:rPr>
+          <w:rFonts w:ascii="Times New Roman" w:hAnsi="Times New Roman" w:cs="Times New Roman"/>
+          <w:b/>
+          <w:bCs/>
+          <w:sz w:val="24"/>
+          <w:szCs w:val="24"/>
+        </w:rPr>
+        <w:t>Visualizar Log de Acesso</w:t>
       </w:r>
       <w:r>
-        <w:t>: Permitir que usuários registrados visualizem seus registros de atividades na plataforma.</w:t>
+        <w:rPr>
+          <w:rFonts w:ascii="Times New Roman" w:hAnsi="Times New Roman" w:cs="Times New Roman"/>
+          <w:b/>
+          <w:bCs/>
+          <w:sz w:val="24"/>
+          <w:szCs w:val="24"/>
+        </w:rPr>
+        <w:t>.</w:t>
       </w:r>
     </w:p>
     <w:p>
@@ -4026,16 +3927,6 @@
       <w:r>
         <w:rPr>
           <w:rFonts w:ascii="Times New Roman" w:hAnsi="Times New Roman" w:cs="Times New Roman"/>
-          <w:b/>
-          <w:bCs/>
-          <w:sz w:val="24"/>
-          <w:szCs w:val="24"/>
-        </w:rPr>
-        <w:t xml:space="preserve">Visualizar Log de Acesso: </w:t>
-      </w:r>
-      <w:r>
-        <w:rPr>
-          <w:rFonts w:ascii="Times New Roman" w:hAnsi="Times New Roman" w:cs="Times New Roman"/>
           <w:sz w:val="24"/>
           <w:szCs w:val="24"/>
         </w:rPr>
@@ -4055,10 +3946,45 @@
     <w:p>
       <w:pPr>
         <w:pStyle w:val="Corpodetexto2"/>
+        <w:spacing w:line="240" w:lineRule="auto"/>
         <w:jc w:val="both"/>
+        <w:rPr>
+          <w:rFonts w:ascii="Times New Roman" w:hAnsi="Times New Roman" w:cs="Times New Roman"/>
+          <w:b/>
+          <w:bCs/>
+          <w:sz w:val="24"/>
+          <w:szCs w:val="24"/>
+        </w:rPr>
       </w:pPr>
       <w:r>
-        <w:t>RF010: Permitir que usuários apaguem suas próprias contas.</w:t>
+        <w:rPr>
+          <w:rFonts w:ascii="Times New Roman" w:hAnsi="Times New Roman" w:cs="Times New Roman"/>
+          <w:b/>
+          <w:bCs/>
+          <w:sz w:val="24"/>
+          <w:szCs w:val="24"/>
+        </w:rPr>
+        <w:t xml:space="preserve">RF010: </w:t>
+      </w:r>
+      <w:r>
+        <w:rPr>
+          <w:rFonts w:ascii="Times New Roman" w:hAnsi="Times New Roman" w:cs="Times New Roman"/>
+          <w:b/>
+          <w:bCs/>
+          <w:sz w:val="24"/>
+          <w:szCs w:val="24"/>
+        </w:rPr>
+        <w:t>Apagar Conta</w:t>
+      </w:r>
+      <w:r>
+        <w:rPr>
+          <w:rFonts w:ascii="Times New Roman" w:hAnsi="Times New Roman" w:cs="Times New Roman"/>
+          <w:b/>
+          <w:bCs/>
+          <w:sz w:val="24"/>
+          <w:szCs w:val="24"/>
+        </w:rPr>
+        <w:t>.</w:t>
       </w:r>
     </w:p>
     <w:p>
@@ -4071,36 +3997,78 @@
         <w:spacing w:after="160" w:line="259" w:lineRule="auto"/>
         <w:jc w:val="both"/>
         <w:rPr>
+          <w:rFonts w:ascii="Times New Roman" w:hAnsi="Times New Roman" w:cs="Times New Roman"/>
           <w:b/>
           <w:bCs/>
+          <w:sz w:val="24"/>
+          <w:szCs w:val="24"/>
         </w:rPr>
       </w:pPr>
       <w:r>
-        <w:t xml:space="preserve">Apagar Conta: </w:t>
-      </w:r>
-      <w:r>
+        <w:rPr>
+          <w:rFonts w:ascii="Times New Roman" w:hAnsi="Times New Roman" w:cs="Times New Roman"/>
+          <w:sz w:val="24"/>
+          <w:szCs w:val="24"/>
+        </w:rPr>
         <w:t>Usuários devem ter a capacidade de remover suas próprias contas, incluindo todos os dados associados, caso desejem deixar a plataforma.</w:t>
       </w:r>
     </w:p>
     <w:p>
       <w:pPr>
         <w:pStyle w:val="Corpodetexto2"/>
+        <w:spacing w:after="160" w:line="259" w:lineRule="auto"/>
         <w:jc w:val="both"/>
+        <w:rPr>
+          <w:rFonts w:ascii="Times New Roman" w:hAnsi="Times New Roman" w:cs="Times New Roman"/>
+          <w:b/>
+          <w:bCs/>
+          <w:sz w:val="24"/>
+          <w:szCs w:val="24"/>
+        </w:rPr>
       </w:pPr>
     </w:p>
     <w:p>
       <w:pPr>
         <w:pStyle w:val="Corpodetexto2"/>
+        <w:spacing w:line="240" w:lineRule="auto"/>
         <w:jc w:val="both"/>
+        <w:rPr>
+          <w:rFonts w:ascii="Times New Roman" w:hAnsi="Times New Roman" w:cs="Times New Roman"/>
+          <w:b/>
+          <w:bCs/>
+          <w:sz w:val="24"/>
+          <w:szCs w:val="24"/>
+        </w:rPr>
       </w:pPr>
       <w:r>
-        <w:t>RF01</w:t>
+        <w:rPr>
+          <w:rFonts w:ascii="Times New Roman" w:hAnsi="Times New Roman" w:cs="Times New Roman"/>
+          <w:b/>
+          <w:bCs/>
+          <w:sz w:val="24"/>
+          <w:szCs w:val="24"/>
+        </w:rPr>
+        <w:t xml:space="preserve">RF011: </w:t>
       </w:r>
       <w:r>
-        <w:t>1</w:t>
+        <w:rPr>
+          <w:rFonts w:ascii="Times New Roman" w:hAnsi="Times New Roman" w:cs="Times New Roman"/>
+          <w:b/>
+          <w:bCs/>
+          <w:sz w:val="24"/>
+          <w:szCs w:val="24"/>
+        </w:rPr>
+        <w:t>Ativar/Desativar Acesso de Usuário</w:t>
       </w:r>
       <w:r>
-        <w:t>: Permitir que usuários administradores ativem ou desativem o acesso de contas de usuários.</w:t>
+        <w:rPr>
+          <w:rFonts w:ascii="Times New Roman" w:hAnsi="Times New Roman" w:cs="Times New Roman"/>
+          <w:b/>
+          <w:bCs/>
+          <w:sz w:val="24"/>
+          <w:szCs w:val="24"/>
+        </w:rPr>
+        <w:t>.</w:t>
       </w:r>
     </w:p>
     <w:p>
@@ -4122,16 +4090,6 @@
       <w:r>
         <w:rPr>
           <w:rFonts w:ascii="Times New Roman" w:hAnsi="Times New Roman" w:cs="Times New Roman"/>
-          <w:b/>
-          <w:bCs/>
-          <w:sz w:val="24"/>
-          <w:szCs w:val="24"/>
-        </w:rPr>
-        <w:t xml:space="preserve">Ativar/Desativar Acesso de Usuário: </w:t>
-      </w:r>
-      <w:r>
-        <w:rPr>
-          <w:rFonts w:ascii="Times New Roman" w:hAnsi="Times New Roman" w:cs="Times New Roman"/>
           <w:sz w:val="24"/>
           <w:szCs w:val="24"/>
         </w:rPr>
@@ -4169,7 +4127,7 @@
           <w:sz w:val="24"/>
           <w:szCs w:val="24"/>
         </w:rPr>
-        <w:t>RF0</w:t>
+        <w:t xml:space="preserve">RF012: </w:t>
       </w:r>
       <w:r>
         <w:rPr>
@@ -4179,7 +4137,7 @@
           <w:sz w:val="24"/>
           <w:szCs w:val="24"/>
         </w:rPr>
-        <w:t>12</w:t>
+        <w:t>Gerenciar Usuários</w:t>
       </w:r>
       <w:r>
         <w:rPr>
@@ -4189,7 +4147,7 @@
           <w:sz w:val="24"/>
           <w:szCs w:val="24"/>
         </w:rPr>
-        <w:t>: Permitir que administradores gerenciem contas de usuários.</w:t>
+        <w:t>.</w:t>
       </w:r>
     </w:p>
     <w:p>
@@ -4209,16 +4167,6 @@
       <w:r>
         <w:rPr>
           <w:rFonts w:ascii="Times New Roman" w:hAnsi="Times New Roman" w:cs="Times New Roman"/>
-          <w:b/>
-          <w:bCs/>
-          <w:sz w:val="24"/>
-          <w:szCs w:val="24"/>
-        </w:rPr>
-        <w:t xml:space="preserve">Gerenciar Usuários: </w:t>
-      </w:r>
-      <w:r>
-        <w:rPr>
-          <w:rFonts w:ascii="Times New Roman" w:hAnsi="Times New Roman" w:cs="Times New Roman"/>
           <w:sz w:val="24"/>
           <w:szCs w:val="24"/>
         </w:rPr>
@@ -4256,7 +4204,7 @@
           <w:sz w:val="24"/>
           <w:szCs w:val="24"/>
         </w:rPr>
-        <w:t>RF0</w:t>
+        <w:t xml:space="preserve">RF013: </w:t>
       </w:r>
       <w:r>
         <w:rPr>
@@ -4266,7 +4214,7 @@
           <w:sz w:val="24"/>
           <w:szCs w:val="24"/>
         </w:rPr>
-        <w:t>13</w:t>
+        <w:t>Monitorar Log de Acesso</w:t>
       </w:r>
       <w:r>
         <w:rPr>
@@ -4276,7 +4224,7 @@
           <w:sz w:val="24"/>
           <w:szCs w:val="24"/>
         </w:rPr>
-        <w:t>: Habilitar o monitoramento de registros de acesso por administradores.</w:t>
+        <w:t>.</w:t>
       </w:r>
     </w:p>
     <w:p>
@@ -4296,16 +4244,6 @@
       <w:r>
         <w:rPr>
           <w:rFonts w:ascii="Times New Roman" w:hAnsi="Times New Roman" w:cs="Times New Roman"/>
-          <w:b/>
-          <w:bCs/>
-          <w:sz w:val="24"/>
-          <w:szCs w:val="24"/>
-        </w:rPr>
-        <w:t xml:space="preserve">Monitorar Log de Acesso: </w:t>
-      </w:r>
-      <w:r>
-        <w:rPr>
-          <w:rFonts w:ascii="Times New Roman" w:hAnsi="Times New Roman" w:cs="Times New Roman"/>
           <w:sz w:val="24"/>
           <w:szCs w:val="24"/>
         </w:rPr>
@@ -4343,7 +4281,7 @@
           <w:sz w:val="24"/>
           <w:szCs w:val="24"/>
         </w:rPr>
-        <w:t>RF0</w:t>
+        <w:t xml:space="preserve">RF014: </w:t>
       </w:r>
       <w:r>
         <w:rPr>
@@ -4353,7 +4291,7 @@
           <w:sz w:val="24"/>
           <w:szCs w:val="24"/>
         </w:rPr>
-        <w:t>14</w:t>
+        <w:t>Analisar Comportamento de Acesso</w:t>
       </w:r>
       <w:r>
         <w:rPr>
@@ -4363,7 +4301,7 @@
           <w:sz w:val="24"/>
           <w:szCs w:val="24"/>
         </w:rPr>
-        <w:t>: Permitir que administradores analisem padrões de comportamento dos usuários com base em seus dados de acesso.</w:t>
+        <w:t>.</w:t>
       </w:r>
     </w:p>
     <w:p>
@@ -4385,17 +4323,6 @@
       <w:r>
         <w:rPr>
           <w:rFonts w:ascii="Times New Roman" w:hAnsi="Times New Roman" w:cs="Times New Roman"/>
-          <w:b/>
-          <w:bCs/>
-          <w:sz w:val="24"/>
-          <w:szCs w:val="24"/>
-        </w:rPr>
-        <w:lastRenderedPageBreak/>
-        <w:t xml:space="preserve">Analisar Comportamento de Acesso: </w:t>
-      </w:r>
-      <w:r>
-        <w:rPr>
-          <w:rFonts w:ascii="Times New Roman" w:hAnsi="Times New Roman" w:cs="Times New Roman"/>
           <w:sz w:val="24"/>
           <w:szCs w:val="24"/>
         </w:rPr>
@@ -4416,6 +4343,7 @@
     </w:p>
     <w:p>
       <w:pPr>
+        <w:spacing w:line="240" w:lineRule="auto"/>
         <w:jc w:val="both"/>
         <w:rPr>
           <w:rFonts w:ascii="Times New Roman" w:hAnsi="Times New Roman" w:cs="Times New Roman"/>
@@ -4433,7 +4361,7 @@
           <w:sz w:val="24"/>
           <w:szCs w:val="24"/>
         </w:rPr>
-        <w:t>RF0</w:t>
+        <w:t xml:space="preserve">RF015: </w:t>
       </w:r>
       <w:r>
         <w:rPr>
@@ -4443,7 +4371,7 @@
           <w:sz w:val="24"/>
           <w:szCs w:val="24"/>
         </w:rPr>
-        <w:t>15</w:t>
+        <w:t>Gerenciar Conteúdo</w:t>
       </w:r>
       <w:r>
         <w:rPr>
@@ -4453,7 +4381,7 @@
           <w:sz w:val="24"/>
           <w:szCs w:val="24"/>
         </w:rPr>
-        <w:t>: Permitir que administradores modifiquem e gerenciem o conteúdo publicado na rede.</w:t>
+        <w:t>.</w:t>
       </w:r>
     </w:p>
     <w:p>
@@ -4475,19 +4403,10 @@
       <w:r>
         <w:rPr>
           <w:rFonts w:ascii="Times New Roman" w:hAnsi="Times New Roman" w:cs="Times New Roman"/>
-          <w:b/>
-          <w:bCs/>
-          <w:sz w:val="24"/>
-          <w:szCs w:val="24"/>
-        </w:rPr>
-        <w:t xml:space="preserve">Gerenciar Conteúdo: </w:t>
-      </w:r>
-      <w:r>
-        <w:rPr>
-          <w:rFonts w:ascii="Times New Roman" w:hAnsi="Times New Roman" w:cs="Times New Roman"/>
-          <w:sz w:val="24"/>
-          <w:szCs w:val="24"/>
-        </w:rPr>
+          <w:sz w:val="24"/>
+          <w:szCs w:val="24"/>
+        </w:rPr>
+        <w:lastRenderedPageBreak/>
         <w:t>Deve existir uma funcionalidade que permita aos administradores removerem qualquer conteúdo publicado na rede social para garantir a conformidade com as diretrizes da plataforma.</w:t>
       </w:r>
     </w:p>
@@ -4546,22 +4465,11 @@
       <w:r>
         <w:rPr>
           <w:rFonts w:eastAsiaTheme="minorHAnsi"/>
-          <w:b/>
-          <w:bCs/>
           <w:kern w:val="2"/>
           <w:lang w:eastAsia="en-US"/>
           <w14:ligatures w14:val="standardContextual"/>
         </w:rPr>
-        <w:t>Descrição:</w:t>
-      </w:r>
-      <w:r>
-        <w:rPr>
-          <w:rFonts w:eastAsiaTheme="minorHAnsi"/>
-          <w:kern w:val="2"/>
-          <w:lang w:eastAsia="en-US"/>
-          <w14:ligatures w14:val="standardContextual"/>
-        </w:rPr>
-        <w:t xml:space="preserve"> O sistema deve analisar as postagens de texto utilizando o modelo BERT para detectar conteúdo ofensivo.</w:t>
+        <w:t>O sistema deve analisar as postagens de texto utilizando o modelo BERT para detectar conteúdo ofensivo.</w:t>
       </w:r>
     </w:p>
     <w:p>
@@ -4598,7 +4506,7 @@
           <w:lang w:eastAsia="en-US"/>
           <w14:ligatures w14:val="standardContextual"/>
         </w:rPr>
-        <w:t>Detalhes:</w:t>
+        <w:t>RF017: Notificar Usuários sobre Conteúdo Ofensivo</w:t>
       </w:r>
     </w:p>
     <w:p>
@@ -4606,7 +4514,7 @@
         <w:pStyle w:val="Corpodetexto"/>
         <w:numPr>
           <w:ilvl w:val="0"/>
-          <w:numId w:val="134"/>
+          <w:numId w:val="153"/>
         </w:numPr>
         <w:spacing w:line="240" w:lineRule="auto"/>
         <w:rPr>
@@ -4623,32 +4531,7 @@
           <w:lang w:eastAsia="en-US"/>
           <w14:ligatures w14:val="standardContextual"/>
         </w:rPr>
-        <w:t>Todas as postagens de texto devem passar pelo modelo BERT para avaliação antes de serem publicadas.</w:t>
-      </w:r>
-    </w:p>
-    <w:p>
-      <w:pPr>
-        <w:pStyle w:val="Corpodetexto"/>
-        <w:numPr>
-          <w:ilvl w:val="0"/>
-          <w:numId w:val="134"/>
-        </w:numPr>
-        <w:spacing w:line="240" w:lineRule="auto"/>
-        <w:rPr>
-          <w:rFonts w:eastAsiaTheme="minorHAnsi"/>
-          <w:kern w:val="2"/>
-          <w:lang w:eastAsia="en-US"/>
-          <w14:ligatures w14:val="standardContextual"/>
-        </w:rPr>
-      </w:pPr>
-      <w:r>
-        <w:rPr>
-          <w:rFonts w:eastAsiaTheme="minorHAnsi"/>
-          <w:kern w:val="2"/>
-          <w:lang w:eastAsia="en-US"/>
-          <w14:ligatures w14:val="standardContextual"/>
-        </w:rPr>
-        <w:t>O modelo BERT deve classificar a postagem como positiva ou negativa com base no conteúdo.</w:t>
+        <w:t>O sistema deve notificar os usuários quando suas postagens forem avaliadas como ofensivas.</w:t>
       </w:r>
     </w:p>
     <w:p>
@@ -4685,7 +4568,7 @@
           <w:lang w:eastAsia="en-US"/>
           <w14:ligatures w14:val="standardContextual"/>
         </w:rPr>
-        <w:t>RF017: Notificar Usuários sobre Conteúdo Ofensivo</w:t>
+        <w:t>RF018: Permitir Criação de Nova Postagem após Notificação de Conteúdo Ofensivo</w:t>
       </w:r>
     </w:p>
     <w:p>
@@ -4693,7 +4576,7 @@
         <w:pStyle w:val="Corpodetexto"/>
         <w:numPr>
           <w:ilvl w:val="0"/>
-          <w:numId w:val="153"/>
+          <w:numId w:val="156"/>
         </w:numPr>
         <w:spacing w:line="240" w:lineRule="auto"/>
         <w:rPr>
@@ -4704,6 +4587,51 @@
         </w:rPr>
       </w:pPr>
       <w:r>
+        <w:rPr>
+          <w:rFonts w:eastAsiaTheme="minorHAnsi"/>
+          <w:kern w:val="2"/>
+          <w:lang w:eastAsia="en-US"/>
+          <w14:ligatures w14:val="standardContextual"/>
+        </w:rPr>
+        <w:t xml:space="preserve">O sistema deve permitir que os usuários </w:t>
+      </w:r>
+      <w:proofErr w:type="gramStart"/>
+      <w:r>
+        <w:rPr>
+          <w:rFonts w:eastAsiaTheme="minorHAnsi"/>
+          <w:kern w:val="2"/>
+          <w:lang w:eastAsia="en-US"/>
+          <w14:ligatures w14:val="standardContextual"/>
+        </w:rPr>
+        <w:t>criem uma nova</w:t>
+      </w:r>
+      <w:proofErr w:type="gramEnd"/>
+      <w:r>
+        <w:rPr>
+          <w:rFonts w:eastAsiaTheme="minorHAnsi"/>
+          <w:kern w:val="2"/>
+          <w:lang w:eastAsia="en-US"/>
+          <w14:ligatures w14:val="standardContextual"/>
+        </w:rPr>
+        <w:t xml:space="preserve"> postagem após serem notificados de que sua postagem anterior foi considerada ofensiva.</w:t>
+      </w:r>
+    </w:p>
+    <w:p>
+      <w:pPr>
+        <w:pStyle w:val="Corpodetexto"/>
+        <w:spacing w:line="360" w:lineRule="auto"/>
+        <w:rPr>
+          <w:rFonts w:eastAsiaTheme="minorHAnsi"/>
+          <w:kern w:val="2"/>
+          <w:lang w:eastAsia="en-US"/>
+          <w14:ligatures w14:val="standardContextual"/>
+        </w:rPr>
+      </w:pPr>
+    </w:p>
+    <w:p>
+      <w:pPr>
+        <w:pStyle w:val="Corpodetexto"/>
+        <w:spacing w:line="360" w:lineRule="auto"/>
         <w:rPr>
           <w:rFonts w:eastAsiaTheme="minorHAnsi"/>
           <w:b/>
@@ -4712,34 +4640,8 @@
           <w:lang w:eastAsia="en-US"/>
           <w14:ligatures w14:val="standardContextual"/>
         </w:rPr>
-        <w:t>Descrição:</w:t>
-      </w:r>
+      </w:pPr>
       <w:r>
-        <w:rPr>
-          <w:rFonts w:eastAsiaTheme="minorHAnsi"/>
-          <w:kern w:val="2"/>
-          <w:lang w:eastAsia="en-US"/>
-          <w14:ligatures w14:val="standardContextual"/>
-        </w:rPr>
-        <w:t xml:space="preserve"> O sistema deve notificar os usuários quando suas postagens forem avaliadas como ofensivas.</w:t>
-      </w:r>
-    </w:p>
-    <w:p>
-      <w:pPr>
-        <w:pStyle w:val="Corpodetexto"/>
-        <w:spacing w:line="360" w:lineRule="auto"/>
-        <w:rPr>
-          <w:rFonts w:eastAsiaTheme="minorHAnsi"/>
-          <w:kern w:val="2"/>
-          <w:lang w:eastAsia="en-US"/>
-          <w14:ligatures w14:val="standardContextual"/>
-        </w:rPr>
-      </w:pPr>
-    </w:p>
-    <w:p>
-      <w:pPr>
-        <w:pStyle w:val="Corpodetexto"/>
-        <w:spacing w:line="360" w:lineRule="auto"/>
         <w:rPr>
           <w:rFonts w:eastAsiaTheme="minorHAnsi"/>
           <w:b/>
@@ -4748,8 +4650,50 @@
           <w:lang w:eastAsia="en-US"/>
           <w14:ligatures w14:val="standardContextual"/>
         </w:rPr>
+        <w:t>RF019: Monitorar e Registrar Postagens Ofensivas</w:t>
+      </w:r>
+    </w:p>
+    <w:p>
+      <w:pPr>
+        <w:pStyle w:val="Corpodetexto"/>
+        <w:numPr>
+          <w:ilvl w:val="0"/>
+          <w:numId w:val="154"/>
+        </w:numPr>
+        <w:spacing w:line="240" w:lineRule="auto"/>
+        <w:rPr>
+          <w:rFonts w:eastAsiaTheme="minorHAnsi"/>
+          <w:kern w:val="2"/>
+          <w:lang w:eastAsia="en-US"/>
+          <w14:ligatures w14:val="standardContextual"/>
+        </w:rPr>
       </w:pPr>
       <w:r>
+        <w:rPr>
+          <w:rFonts w:eastAsiaTheme="minorHAnsi"/>
+          <w:kern w:val="2"/>
+          <w:lang w:eastAsia="en-US"/>
+          <w14:ligatures w14:val="standardContextual"/>
+        </w:rPr>
+        <w:t>O sistema deve monitorar e registrar todas as postagens consideradas ofensivas pelo modelo BERT.</w:t>
+      </w:r>
+    </w:p>
+    <w:p>
+      <w:pPr>
+        <w:pStyle w:val="Corpodetexto"/>
+        <w:spacing w:line="360" w:lineRule="auto"/>
+        <w:rPr>
+          <w:rFonts w:eastAsiaTheme="minorHAnsi"/>
+          <w:kern w:val="2"/>
+          <w:lang w:eastAsia="en-US"/>
+          <w14:ligatures w14:val="standardContextual"/>
+        </w:rPr>
+      </w:pPr>
+    </w:p>
+    <w:p>
+      <w:pPr>
+        <w:pStyle w:val="Corpodetexto"/>
+        <w:spacing w:line="360" w:lineRule="auto"/>
         <w:rPr>
           <w:rFonts w:eastAsiaTheme="minorHAnsi"/>
           <w:b/>
@@ -4758,75 +4702,8 @@
           <w:lang w:eastAsia="en-US"/>
           <w14:ligatures w14:val="standardContextual"/>
         </w:rPr>
-        <w:t>Detalhes:</w:t>
-      </w:r>
-    </w:p>
-    <w:p>
-      <w:pPr>
-        <w:pStyle w:val="Corpodetexto"/>
-        <w:numPr>
-          <w:ilvl w:val="0"/>
-          <w:numId w:val="153"/>
-        </w:numPr>
-        <w:spacing w:line="240" w:lineRule="auto"/>
-        <w:rPr>
-          <w:rFonts w:eastAsiaTheme="minorHAnsi"/>
-          <w:kern w:val="2"/>
-          <w:lang w:eastAsia="en-US"/>
-          <w14:ligatures w14:val="standardContextual"/>
-        </w:rPr>
       </w:pPr>
       <w:r>
-        <w:rPr>
-          <w:rFonts w:eastAsiaTheme="minorHAnsi"/>
-          <w:kern w:val="2"/>
-          <w:lang w:eastAsia="en-US"/>
-          <w14:ligatures w14:val="standardContextual"/>
-        </w:rPr>
-        <w:t>O usuário deve receber uma mensagem indicando que a postagem foi considerada ofensiva e não será publicada.</w:t>
-      </w:r>
-    </w:p>
-    <w:p>
-      <w:pPr>
-        <w:pStyle w:val="Corpodetexto"/>
-        <w:numPr>
-          <w:ilvl w:val="0"/>
-          <w:numId w:val="153"/>
-        </w:numPr>
-        <w:spacing w:line="240" w:lineRule="auto"/>
-        <w:rPr>
-          <w:rFonts w:eastAsiaTheme="minorHAnsi"/>
-          <w:kern w:val="2"/>
-          <w:lang w:eastAsia="en-US"/>
-          <w14:ligatures w14:val="standardContextual"/>
-        </w:rPr>
-      </w:pPr>
-      <w:r>
-        <w:rPr>
-          <w:rFonts w:eastAsiaTheme="minorHAnsi"/>
-          <w:kern w:val="2"/>
-          <w:lang w:eastAsia="en-US"/>
-          <w14:ligatures w14:val="standardContextual"/>
-        </w:rPr>
-        <w:t>A mensagem deve incluir sugestões de edição para tornar a postagem aceitável.</w:t>
-      </w:r>
-    </w:p>
-    <w:p>
-      <w:pPr>
-        <w:pStyle w:val="Corpodetexto"/>
-        <w:spacing w:line="360" w:lineRule="auto"/>
-        <w:rPr>
-          <w:rFonts w:eastAsiaTheme="minorHAnsi"/>
-          <w:kern w:val="2"/>
-          <w:lang w:eastAsia="en-US"/>
-          <w14:ligatures w14:val="standardContextual"/>
-        </w:rPr>
-      </w:pPr>
-    </w:p>
-    <w:p>
-      <w:pPr>
-        <w:pStyle w:val="Corpodetexto"/>
-        <w:spacing w:line="240" w:lineRule="auto"/>
         <w:rPr>
           <w:rFonts w:eastAsiaTheme="minorHAnsi"/>
           <w:b/>
@@ -4835,17 +4712,7 @@
           <w:lang w:eastAsia="en-US"/>
           <w14:ligatures w14:val="standardContextual"/>
         </w:rPr>
-      </w:pPr>
-      <w:r>
-        <w:rPr>
-          <w:rFonts w:eastAsiaTheme="minorHAnsi"/>
-          <w:b/>
-          <w:bCs/>
-          <w:kern w:val="2"/>
-          <w:lang w:eastAsia="en-US"/>
-          <w14:ligatures w14:val="standardContextual"/>
-        </w:rPr>
-        <w:t>RF018: Permitir Edição de Postagens Ofensivas</w:t>
+        <w:t>RF020: Fornecer Relatórios de Postagens Filtradas</w:t>
       </w:r>
     </w:p>
     <w:p>
@@ -4866,356 +4733,11 @@
       <w:r>
         <w:rPr>
           <w:rFonts w:eastAsiaTheme="minorHAnsi"/>
-          <w:b/>
-          <w:bCs/>
           <w:kern w:val="2"/>
           <w:lang w:eastAsia="en-US"/>
           <w14:ligatures w14:val="standardContextual"/>
         </w:rPr>
-        <w:t>Descrição:</w:t>
-      </w:r>
-      <w:r>
-        <w:rPr>
-          <w:rFonts w:eastAsiaTheme="minorHAnsi"/>
-          <w:kern w:val="2"/>
-          <w:lang w:eastAsia="en-US"/>
-          <w14:ligatures w14:val="standardContextual"/>
-        </w:rPr>
-        <w:t xml:space="preserve"> O sistema deve permitir que os usuários editem suas postagens ofensivas e submetam novamente para análise.</w:t>
-      </w:r>
-    </w:p>
-    <w:p>
-      <w:pPr>
-        <w:pStyle w:val="Corpodetexto"/>
-        <w:spacing w:line="360" w:lineRule="auto"/>
-        <w:rPr>
-          <w:rFonts w:eastAsiaTheme="minorHAnsi"/>
-          <w:kern w:val="2"/>
-          <w:lang w:eastAsia="en-US"/>
-          <w14:ligatures w14:val="standardContextual"/>
-        </w:rPr>
-      </w:pPr>
-    </w:p>
-    <w:p>
-      <w:pPr>
-        <w:pStyle w:val="Corpodetexto"/>
-        <w:spacing w:line="240" w:lineRule="auto"/>
-        <w:rPr>
-          <w:rFonts w:eastAsiaTheme="minorHAnsi"/>
-          <w:b/>
-          <w:bCs/>
-          <w:kern w:val="2"/>
-          <w:lang w:eastAsia="en-US"/>
-          <w14:ligatures w14:val="standardContextual"/>
-        </w:rPr>
-      </w:pPr>
-      <w:r>
-        <w:rPr>
-          <w:rFonts w:eastAsiaTheme="minorHAnsi"/>
-          <w:b/>
-          <w:bCs/>
-          <w:kern w:val="2"/>
-          <w:lang w:eastAsia="en-US"/>
-          <w14:ligatures w14:val="standardContextual"/>
-        </w:rPr>
-        <w:t>Detalhes:</w:t>
-      </w:r>
-    </w:p>
-    <w:p>
-      <w:pPr>
-        <w:pStyle w:val="Corpodetexto"/>
-        <w:numPr>
-          <w:ilvl w:val="0"/>
-          <w:numId w:val="154"/>
-        </w:numPr>
-        <w:spacing w:line="240" w:lineRule="auto"/>
-        <w:rPr>
-          <w:rFonts w:eastAsiaTheme="minorHAnsi"/>
-          <w:kern w:val="2"/>
-          <w:lang w:eastAsia="en-US"/>
-          <w14:ligatures w14:val="standardContextual"/>
-        </w:rPr>
-      </w:pPr>
-      <w:r>
-        <w:rPr>
-          <w:rFonts w:eastAsiaTheme="minorHAnsi"/>
-          <w:kern w:val="2"/>
-          <w:lang w:eastAsia="en-US"/>
-          <w14:ligatures w14:val="standardContextual"/>
-        </w:rPr>
-        <w:t>O usuário deve poder editar a postagem ofensiva e submetê-la novamente até que seja considerada aceitável pelo modelo BERT.</w:t>
-      </w:r>
-    </w:p>
-    <w:p>
-      <w:pPr>
-        <w:pStyle w:val="Corpodetexto"/>
-        <w:spacing w:line="360" w:lineRule="auto"/>
-        <w:rPr>
-          <w:rFonts w:eastAsiaTheme="minorHAnsi"/>
-          <w:kern w:val="2"/>
-          <w:lang w:eastAsia="en-US"/>
-          <w14:ligatures w14:val="standardContextual"/>
-        </w:rPr>
-      </w:pPr>
-    </w:p>
-    <w:p>
-      <w:pPr>
-        <w:pStyle w:val="Corpodetexto"/>
-        <w:spacing w:line="240" w:lineRule="auto"/>
-        <w:rPr>
-          <w:rFonts w:eastAsiaTheme="minorHAnsi"/>
-          <w:b/>
-          <w:bCs/>
-          <w:kern w:val="2"/>
-          <w:lang w:eastAsia="en-US"/>
-          <w14:ligatures w14:val="standardContextual"/>
-        </w:rPr>
-      </w:pPr>
-      <w:r>
-        <w:rPr>
-          <w:rFonts w:eastAsiaTheme="minorHAnsi"/>
-          <w:b/>
-          <w:bCs/>
-          <w:kern w:val="2"/>
-          <w:lang w:eastAsia="en-US"/>
-          <w14:ligatures w14:val="standardContextual"/>
-        </w:rPr>
-        <w:t>RF019: Monitorar e Registrar Postagens Ofensivas</w:t>
-      </w:r>
-    </w:p>
-    <w:p>
-      <w:pPr>
-        <w:pStyle w:val="Corpodetexto"/>
-        <w:spacing w:line="240" w:lineRule="auto"/>
-        <w:rPr>
-          <w:rFonts w:eastAsiaTheme="minorHAnsi"/>
-          <w:kern w:val="2"/>
-          <w:lang w:eastAsia="en-US"/>
-          <w14:ligatures w14:val="standardContextual"/>
-        </w:rPr>
-      </w:pPr>
-    </w:p>
-    <w:p>
-      <w:pPr>
-        <w:pStyle w:val="Corpodetexto"/>
-        <w:numPr>
-          <w:ilvl w:val="0"/>
-          <w:numId w:val="154"/>
-        </w:numPr>
-        <w:spacing w:line="240" w:lineRule="auto"/>
-        <w:rPr>
-          <w:rFonts w:eastAsiaTheme="minorHAnsi"/>
-          <w:kern w:val="2"/>
-          <w:lang w:eastAsia="en-US"/>
-          <w14:ligatures w14:val="standardContextual"/>
-        </w:rPr>
-      </w:pPr>
-      <w:r>
-        <w:rPr>
-          <w:rFonts w:eastAsiaTheme="minorHAnsi"/>
-          <w:b/>
-          <w:bCs/>
-          <w:kern w:val="2"/>
-          <w:lang w:eastAsia="en-US"/>
-          <w14:ligatures w14:val="standardContextual"/>
-        </w:rPr>
-        <w:lastRenderedPageBreak/>
-        <w:t>Descrição:</w:t>
-      </w:r>
-      <w:r>
-        <w:rPr>
-          <w:rFonts w:eastAsiaTheme="minorHAnsi"/>
-          <w:kern w:val="2"/>
-          <w:lang w:eastAsia="en-US"/>
-          <w14:ligatures w14:val="standardContextual"/>
-        </w:rPr>
-        <w:t xml:space="preserve"> O sistema deve monitorar e registrar todas as postagens consideradas ofensivas pelo modelo BERT.</w:t>
-      </w:r>
-    </w:p>
-    <w:p>
-      <w:pPr>
-        <w:pStyle w:val="Corpodetexto"/>
-        <w:spacing w:line="360" w:lineRule="auto"/>
-        <w:rPr>
-          <w:rFonts w:eastAsiaTheme="minorHAnsi"/>
-          <w:kern w:val="2"/>
-          <w:lang w:eastAsia="en-US"/>
-          <w14:ligatures w14:val="standardContextual"/>
-        </w:rPr>
-      </w:pPr>
-    </w:p>
-    <w:p>
-      <w:pPr>
-        <w:pStyle w:val="Corpodetexto"/>
-        <w:spacing w:line="360" w:lineRule="auto"/>
-        <w:rPr>
-          <w:rFonts w:eastAsiaTheme="minorHAnsi"/>
-          <w:b/>
-          <w:bCs/>
-          <w:kern w:val="2"/>
-          <w:lang w:eastAsia="en-US"/>
-          <w14:ligatures w14:val="standardContextual"/>
-        </w:rPr>
-      </w:pPr>
-      <w:r>
-        <w:rPr>
-          <w:rFonts w:eastAsiaTheme="minorHAnsi"/>
-          <w:b/>
-          <w:bCs/>
-          <w:kern w:val="2"/>
-          <w:lang w:eastAsia="en-US"/>
-          <w14:ligatures w14:val="standardContextual"/>
-        </w:rPr>
-        <w:t>Detalhes:</w:t>
-      </w:r>
-    </w:p>
-    <w:p>
-      <w:pPr>
-        <w:pStyle w:val="Corpodetexto"/>
-        <w:numPr>
-          <w:ilvl w:val="0"/>
-          <w:numId w:val="154"/>
-        </w:numPr>
-        <w:spacing w:line="240" w:lineRule="auto"/>
-        <w:rPr>
-          <w:rFonts w:eastAsiaTheme="minorHAnsi"/>
-          <w:kern w:val="2"/>
-          <w:lang w:eastAsia="en-US"/>
-          <w14:ligatures w14:val="standardContextual"/>
-        </w:rPr>
-      </w:pPr>
-      <w:r>
-        <w:rPr>
-          <w:rFonts w:eastAsiaTheme="minorHAnsi"/>
-          <w:kern w:val="2"/>
-          <w:lang w:eastAsia="en-US"/>
-          <w14:ligatures w14:val="standardContextual"/>
-        </w:rPr>
-        <w:t>Os administradores devem poder acessar um log de todas as postagens ofensivas para revisão e ação adicional, se necessário.</w:t>
-      </w:r>
-    </w:p>
-    <w:p>
-      <w:pPr>
-        <w:pStyle w:val="Corpodetexto"/>
-        <w:spacing w:line="360" w:lineRule="auto"/>
-        <w:rPr>
-          <w:rFonts w:eastAsiaTheme="minorHAnsi"/>
-          <w:kern w:val="2"/>
-          <w:lang w:eastAsia="en-US"/>
-          <w14:ligatures w14:val="standardContextual"/>
-        </w:rPr>
-      </w:pPr>
-    </w:p>
-    <w:p>
-      <w:pPr>
-        <w:pStyle w:val="Corpodetexto"/>
-        <w:spacing w:line="360" w:lineRule="auto"/>
-        <w:rPr>
-          <w:rFonts w:eastAsiaTheme="minorHAnsi"/>
-          <w:b/>
-          <w:bCs/>
-          <w:kern w:val="2"/>
-          <w:lang w:eastAsia="en-US"/>
-          <w14:ligatures w14:val="standardContextual"/>
-        </w:rPr>
-      </w:pPr>
-      <w:r>
-        <w:rPr>
-          <w:rFonts w:eastAsiaTheme="minorHAnsi"/>
-          <w:b/>
-          <w:bCs/>
-          <w:kern w:val="2"/>
-          <w:lang w:eastAsia="en-US"/>
-          <w14:ligatures w14:val="standardContextual"/>
-        </w:rPr>
-        <w:t>RF020: Fornecer Relatórios de Postagens Filtradas</w:t>
-      </w:r>
-    </w:p>
-    <w:p>
-      <w:pPr>
-        <w:pStyle w:val="Corpodetexto"/>
-        <w:numPr>
-          <w:ilvl w:val="0"/>
-          <w:numId w:val="154"/>
-        </w:numPr>
-        <w:spacing w:line="240" w:lineRule="auto"/>
-        <w:rPr>
-          <w:rFonts w:eastAsiaTheme="minorHAnsi"/>
-          <w:kern w:val="2"/>
-          <w:lang w:eastAsia="en-US"/>
-          <w14:ligatures w14:val="standardContextual"/>
-        </w:rPr>
-      </w:pPr>
-      <w:r>
-        <w:rPr>
-          <w:rFonts w:eastAsiaTheme="minorHAnsi"/>
-          <w:kern w:val="2"/>
-          <w:lang w:eastAsia="en-US"/>
-          <w14:ligatures w14:val="standardContextual"/>
-        </w:rPr>
-        <w:t>Descrição: O sistema deve fornecer relatórios detalhados sobre as postagens que foram filtradas pelo modelo BERT.</w:t>
-      </w:r>
-    </w:p>
-    <w:p>
-      <w:pPr>
-        <w:pStyle w:val="Corpodetexto"/>
-        <w:spacing w:line="360" w:lineRule="auto"/>
-        <w:rPr>
-          <w:rFonts w:eastAsiaTheme="minorHAnsi"/>
-          <w:kern w:val="2"/>
-          <w:lang w:eastAsia="en-US"/>
-          <w14:ligatures w14:val="standardContextual"/>
-        </w:rPr>
-      </w:pPr>
-    </w:p>
-    <w:p>
-      <w:pPr>
-        <w:pStyle w:val="Corpodetexto"/>
-        <w:spacing w:line="360" w:lineRule="auto"/>
-        <w:rPr>
-          <w:rFonts w:eastAsiaTheme="minorHAnsi"/>
-          <w:b/>
-          <w:bCs/>
-          <w:kern w:val="2"/>
-          <w:lang w:eastAsia="en-US"/>
-          <w14:ligatures w14:val="standardContextual"/>
-        </w:rPr>
-      </w:pPr>
-      <w:r>
-        <w:rPr>
-          <w:rFonts w:eastAsiaTheme="minorHAnsi"/>
-          <w:b/>
-          <w:bCs/>
-          <w:kern w:val="2"/>
-          <w:lang w:eastAsia="en-US"/>
-          <w14:ligatures w14:val="standardContextual"/>
-        </w:rPr>
-        <w:t>Detalhes:</w:t>
-      </w:r>
-    </w:p>
-    <w:p>
-      <w:pPr>
-        <w:pStyle w:val="Corpodetexto"/>
-        <w:numPr>
-          <w:ilvl w:val="0"/>
-          <w:numId w:val="154"/>
-        </w:numPr>
-        <w:spacing w:after="160" w:line="240" w:lineRule="auto"/>
-        <w:rPr>
-          <w:rFonts w:eastAsiaTheme="minorHAnsi"/>
-          <w:kern w:val="2"/>
-          <w:lang w:eastAsia="en-US"/>
-          <w14:ligatures w14:val="standardContextual"/>
-        </w:rPr>
-      </w:pPr>
-      <w:r>
-        <w:rPr>
-          <w:rFonts w:eastAsiaTheme="minorHAnsi"/>
-          <w:kern w:val="2"/>
-          <w:lang w:eastAsia="en-US"/>
-          <w14:ligatures w14:val="standardContextual"/>
-        </w:rPr>
-        <w:t>Relatórios devem incluir estatísticas sobre o número de postagens analisadas, quantas foram consideradas ofensivas, e quais ações foram tomadas.</w:t>
+        <w:t>O sistema deve fornecer relatórios detalhados sobre as postagens que foram filtradas pelo modelo BERT.</w:t>
       </w:r>
     </w:p>
     <w:p>
@@ -5299,7 +4821,17 @@
           <w:sz w:val="24"/>
           <w:szCs w:val="24"/>
         </w:rPr>
-        <w:t>O sistema deve garantir a segurança das informações dos usuários.</w:t>
+        <w:t>Segurança</w:t>
+      </w:r>
+      <w:r>
+        <w:rPr>
+          <w:rFonts w:ascii="Times New Roman" w:hAnsi="Times New Roman" w:cs="Times New Roman"/>
+          <w:b/>
+          <w:bCs/>
+          <w:sz w:val="24"/>
+          <w:szCs w:val="24"/>
+        </w:rPr>
+        <w:t>.</w:t>
       </w:r>
     </w:p>
     <w:p>
@@ -5318,20 +4850,10 @@
       <w:r>
         <w:rPr>
           <w:rFonts w:ascii="Times New Roman" w:hAnsi="Times New Roman" w:cs="Times New Roman"/>
-          <w:b/>
-          <w:bCs/>
-          <w:sz w:val="24"/>
-          <w:szCs w:val="24"/>
-        </w:rPr>
-        <w:t>Segurança:</w:t>
-      </w:r>
-      <w:r>
-        <w:rPr>
-          <w:rFonts w:ascii="Times New Roman" w:hAnsi="Times New Roman" w:cs="Times New Roman"/>
-          <w:sz w:val="24"/>
-          <w:szCs w:val="24"/>
-        </w:rPr>
-        <w:t xml:space="preserve"> Para proteger dados sensíveis e garantir a privacidade, o sistema deve implementar medidas de segurança robustas, incluindo criptografia de dados, autenticação forte e políticas de controle de acesso.</w:t>
+          <w:sz w:val="24"/>
+          <w:szCs w:val="24"/>
+        </w:rPr>
+        <w:t>Para proteger dados sensíveis e garantir a privacidade, o sistema deve implementar medidas de segurança robustas, incluindo criptografia de dados, autenticação forte e políticas de controle de acesso.</w:t>
       </w:r>
     </w:p>
     <w:p>
@@ -5377,7 +4899,17 @@
           <w:sz w:val="24"/>
           <w:szCs w:val="24"/>
         </w:rPr>
-        <w:t>O sistema deve ser escalável para acomodar um aumento no número de usuários.</w:t>
+        <w:t>Escalabilidade</w:t>
+      </w:r>
+      <w:r>
+        <w:rPr>
+          <w:rFonts w:ascii="Times New Roman" w:hAnsi="Times New Roman" w:cs="Times New Roman"/>
+          <w:b/>
+          <w:bCs/>
+          <w:sz w:val="24"/>
+          <w:szCs w:val="24"/>
+        </w:rPr>
+        <w:t>.</w:t>
       </w:r>
     </w:p>
     <w:p>
@@ -5396,20 +4928,10 @@
       <w:r>
         <w:rPr>
           <w:rFonts w:ascii="Times New Roman" w:hAnsi="Times New Roman" w:cs="Times New Roman"/>
-          <w:b/>
-          <w:bCs/>
-          <w:sz w:val="24"/>
-          <w:szCs w:val="24"/>
-        </w:rPr>
-        <w:t>Escalabilidade:</w:t>
-      </w:r>
-      <w:r>
-        <w:rPr>
-          <w:rFonts w:ascii="Times New Roman" w:hAnsi="Times New Roman" w:cs="Times New Roman"/>
-          <w:sz w:val="24"/>
-          <w:szCs w:val="24"/>
-        </w:rPr>
-        <w:t xml:space="preserve"> À medida que a base de usuários cresce, o sistema deve manter sua performance e estabilidade. Isso envolve a utilização de arquiteturas escaláveis, balanceamento de carga e recursos de computação flexíveis.</w:t>
+          <w:sz w:val="24"/>
+          <w:szCs w:val="24"/>
+        </w:rPr>
+        <w:t>À medida que a base de usuários cresce, o sistema deve manter sua performance e estabilidade. Isso envolve a utilização de arquiteturas escaláveis, balanceamento de carga e recursos de computação flexíveis.</w:t>
       </w:r>
     </w:p>
     <w:p>
@@ -5455,7 +4977,17 @@
           <w:sz w:val="24"/>
           <w:szCs w:val="24"/>
         </w:rPr>
-        <w:t>A interface do usuário deve ser intuitiva e fácil de navegar.</w:t>
+        <w:t>Intuitividade</w:t>
+      </w:r>
+      <w:r>
+        <w:rPr>
+          <w:rFonts w:ascii="Times New Roman" w:hAnsi="Times New Roman" w:cs="Times New Roman"/>
+          <w:b/>
+          <w:bCs/>
+          <w:sz w:val="24"/>
+          <w:szCs w:val="24"/>
+        </w:rPr>
+        <w:t>.</w:t>
       </w:r>
     </w:p>
     <w:p>
@@ -5474,20 +5006,11 @@
       <w:r>
         <w:rPr>
           <w:rFonts w:ascii="Times New Roman" w:hAnsi="Times New Roman" w:cs="Times New Roman"/>
-          <w:b/>
-          <w:bCs/>
-          <w:sz w:val="24"/>
-          <w:szCs w:val="24"/>
-        </w:rPr>
-        <w:t>Intuitividade:</w:t>
-      </w:r>
-      <w:r>
-        <w:rPr>
-          <w:rFonts w:ascii="Times New Roman" w:hAnsi="Times New Roman" w:cs="Times New Roman"/>
-          <w:sz w:val="24"/>
-          <w:szCs w:val="24"/>
-        </w:rPr>
-        <w:t xml:space="preserve"> O design da interface deve ser claro e amigável, permitindo que os usuários de todos os níveis técnicos interajam com a plataforma sem dificuldades. Isso inclui uma navegação lógica, design responsivo e assistência ao usuário.</w:t>
+          <w:sz w:val="24"/>
+          <w:szCs w:val="24"/>
+        </w:rPr>
+        <w:lastRenderedPageBreak/>
+        <w:t>O design da interface deve ser claro e amigável, permitindo que os usuários de todos os níveis técnicos interajam com a plataforma sem dificuldades. Isso inclui uma navegação lógica, design responsivo e assistência ao usuário.</w:t>
       </w:r>
     </w:p>
     <w:p>
@@ -5535,7 +5058,17 @@
           <w:sz w:val="24"/>
           <w:szCs w:val="24"/>
         </w:rPr>
-        <w:t>O sistema deve processar as requisições dos usuários em tempo aceitável.</w:t>
+        <w:t>Desempenho</w:t>
+      </w:r>
+      <w:r>
+        <w:rPr>
+          <w:rFonts w:ascii="Times New Roman" w:hAnsi="Times New Roman" w:cs="Times New Roman"/>
+          <w:b/>
+          <w:bCs/>
+          <w:sz w:val="24"/>
+          <w:szCs w:val="24"/>
+        </w:rPr>
+        <w:t>.</w:t>
       </w:r>
     </w:p>
     <w:p>
@@ -5554,29 +5087,10 @@
       <w:r>
         <w:rPr>
           <w:rFonts w:ascii="Times New Roman" w:hAnsi="Times New Roman" w:cs="Times New Roman"/>
-          <w:b/>
-          <w:bCs/>
-          <w:sz w:val="24"/>
-          <w:szCs w:val="24"/>
-        </w:rPr>
-        <w:t>Desempenho:</w:t>
-      </w:r>
-      <w:r>
-        <w:rPr>
-          <w:rFonts w:ascii="Times New Roman" w:hAnsi="Times New Roman" w:cs="Times New Roman"/>
-          <w:sz w:val="24"/>
-          <w:szCs w:val="24"/>
-        </w:rPr>
-        <w:t xml:space="preserve"> Para proporcionar uma experiência de usuário fluida e responsiva, o sistema deve ser capaz de processar todas as requisições dentro de </w:t>
-      </w:r>
-      <w:r>
-        <w:rPr>
-          <w:rFonts w:ascii="Times New Roman" w:hAnsi="Times New Roman" w:cs="Times New Roman"/>
-          <w:sz w:val="24"/>
-          <w:szCs w:val="24"/>
-        </w:rPr>
-        <w:lastRenderedPageBreak/>
-        <w:t>um tempo definido como aceitável, garantindo tempos de resposta rápidos mesmo sob carga pesada.</w:t>
+          <w:sz w:val="24"/>
+          <w:szCs w:val="24"/>
+        </w:rPr>
+        <w:t>Para proporcionar uma experiência de usuário fluida e responsiva, o sistema deve ser capaz de processar todas as requisições dentro de um tempo definido como aceitável, garantindo tempos de resposta rápidos mesmo sob carga pesada.</w:t>
       </w:r>
     </w:p>
     <w:p>
@@ -5624,7 +5138,17 @@
           <w:sz w:val="24"/>
           <w:szCs w:val="24"/>
         </w:rPr>
-        <w:t>O sistema deve ser altamente disponível para garantir acesso contínuo aos usuários.</w:t>
+        <w:t>Disponibilidade</w:t>
+      </w:r>
+      <w:r>
+        <w:rPr>
+          <w:rFonts w:ascii="Times New Roman" w:hAnsi="Times New Roman" w:cs="Times New Roman"/>
+          <w:b/>
+          <w:bCs/>
+          <w:sz w:val="24"/>
+          <w:szCs w:val="24"/>
+        </w:rPr>
+        <w:t>.</w:t>
       </w:r>
     </w:p>
     <w:p>
@@ -5643,20 +5167,10 @@
       <w:r>
         <w:rPr>
           <w:rFonts w:ascii="Times New Roman" w:hAnsi="Times New Roman" w:cs="Times New Roman"/>
-          <w:b/>
-          <w:bCs/>
-          <w:sz w:val="24"/>
-          <w:szCs w:val="24"/>
-        </w:rPr>
-        <w:t>Disponibilidade:</w:t>
-      </w:r>
-      <w:r>
-        <w:rPr>
-          <w:rFonts w:ascii="Times New Roman" w:hAnsi="Times New Roman" w:cs="Times New Roman"/>
-          <w:sz w:val="24"/>
-          <w:szCs w:val="24"/>
-        </w:rPr>
-        <w:t xml:space="preserve"> O sistema deve garantir uma operacionalidade contínua, com um tempo de disponibilidade de, pelo menos, 99%, reduzindo interrupções e maximizando o tempo de acesso para os usuários.</w:t>
+          <w:sz w:val="24"/>
+          <w:szCs w:val="24"/>
+        </w:rPr>
+        <w:t>O sistema deve garantir uma operacionalidade contínua, com um tempo de disponibilidade de, pelo menos, 99%, reduzindo interrupções e maximizando o tempo de acesso para os usuários.</w:t>
       </w:r>
     </w:p>
     <w:p>
@@ -5702,7 +5216,17 @@
           <w:sz w:val="24"/>
           <w:szCs w:val="24"/>
         </w:rPr>
-        <w:t>O sistema deve ser compatível com uma variedade de dispositivos e navegadores.</w:t>
+        <w:t>Compatibilidade</w:t>
+      </w:r>
+      <w:r>
+        <w:rPr>
+          <w:rFonts w:ascii="Times New Roman" w:hAnsi="Times New Roman" w:cs="Times New Roman"/>
+          <w:b/>
+          <w:bCs/>
+          <w:sz w:val="24"/>
+          <w:szCs w:val="24"/>
+        </w:rPr>
+        <w:t>.</w:t>
       </w:r>
     </w:p>
     <w:p>
@@ -5721,20 +5245,10 @@
       <w:r>
         <w:rPr>
           <w:rFonts w:ascii="Times New Roman" w:hAnsi="Times New Roman" w:cs="Times New Roman"/>
-          <w:b/>
-          <w:bCs/>
-          <w:sz w:val="24"/>
-          <w:szCs w:val="24"/>
-        </w:rPr>
-        <w:t>Compatibilidade:</w:t>
-      </w:r>
-      <w:r>
-        <w:rPr>
-          <w:rFonts w:ascii="Times New Roman" w:hAnsi="Times New Roman" w:cs="Times New Roman"/>
-          <w:sz w:val="24"/>
-          <w:szCs w:val="24"/>
-        </w:rPr>
-        <w:t xml:space="preserve"> Para atender a uma base de usuários diversificada, o sistema deve funcionar de maneira eficaz em diferentes plataformas, incluindo computadores, smartphones e tablets, e ser compatível com os principais navegadores do mercado, como Chrome, Firefox, Safari e Edge.</w:t>
+          <w:sz w:val="24"/>
+          <w:szCs w:val="24"/>
+        </w:rPr>
+        <w:t>Para atender a uma base de usuários diversificada, o sistema deve funcionar de maneira eficaz em diferentes plataformas, incluindo computadores, smartphones e tablets, e ser compatível com os principais navegadores do mercado, como Chrome, Firefox, Safari e Edge.</w:t>
       </w:r>
     </w:p>
     <w:p>
@@ -5782,7 +5296,17 @@
           <w:sz w:val="24"/>
           <w:szCs w:val="24"/>
         </w:rPr>
-        <w:t>O sistema deve ser fácil de manter e atualizar.</w:t>
+        <w:t>Manutenibilidade</w:t>
+      </w:r>
+      <w:r>
+        <w:rPr>
+          <w:rFonts w:ascii="Times New Roman" w:hAnsi="Times New Roman" w:cs="Times New Roman"/>
+          <w:b/>
+          <w:bCs/>
+          <w:sz w:val="24"/>
+          <w:szCs w:val="24"/>
+        </w:rPr>
+        <w:t>.</w:t>
       </w:r>
     </w:p>
     <w:p>
@@ -5801,20 +5325,10 @@
       <w:r>
         <w:rPr>
           <w:rFonts w:ascii="Times New Roman" w:hAnsi="Times New Roman" w:cs="Times New Roman"/>
-          <w:b/>
-          <w:bCs/>
-          <w:sz w:val="24"/>
-          <w:szCs w:val="24"/>
-        </w:rPr>
-        <w:t>Manutenibilidade:</w:t>
-      </w:r>
-      <w:r>
-        <w:rPr>
-          <w:rFonts w:ascii="Times New Roman" w:hAnsi="Times New Roman" w:cs="Times New Roman"/>
-          <w:sz w:val="24"/>
-          <w:szCs w:val="24"/>
-        </w:rPr>
-        <w:t xml:space="preserve"> Deve-se projetar o sistema de maneira que permita fácil manutenção e atualização. Isso inclui a utilização de código modular, documentação abrangente e padrões de projeto que facilitam futuras atualizações, correções de bugs e adições de novas funcionalidades sem interrupções significativas.</w:t>
+          <w:sz w:val="24"/>
+          <w:szCs w:val="24"/>
+        </w:rPr>
+        <w:t>Deve-se projetar o sistema de maneira que permita fácil manutenção e atualização. Isso inclui a utilização de código modular, documentação abrangente e padrões de projeto que facilitam futuras atualizações, correções de bugs e adições de novas funcionalidades sem interrupções significativas.</w:t>
       </w:r>
     </w:p>
     <w:p>
@@ -5851,104 +5365,10 @@
       <w:r>
         <w:rPr>
           <w:rFonts w:ascii="Times New Roman" w:hAnsi="Times New Roman" w:cs="Times New Roman"/>
-          <w:b/>
-          <w:bCs/>
-          <w:sz w:val="24"/>
-          <w:szCs w:val="24"/>
-        </w:rPr>
-        <w:t>Descrição:</w:t>
-      </w:r>
-      <w:r>
-        <w:rPr>
-          <w:rFonts w:ascii="Times New Roman" w:hAnsi="Times New Roman" w:cs="Times New Roman"/>
-          <w:sz w:val="24"/>
-          <w:szCs w:val="24"/>
-        </w:rPr>
-        <w:t xml:space="preserve"> O sistema deve garantir que o modelo BERT funcione de forma eficiente e com baixo tempo de resposta.</w:t>
-      </w:r>
-    </w:p>
-    <w:p>
-      <w:pPr>
-        <w:spacing w:after="0" w:line="360" w:lineRule="auto"/>
-        <w:rPr>
-          <w:rFonts w:ascii="Times New Roman" w:hAnsi="Times New Roman" w:cs="Times New Roman"/>
-          <w:sz w:val="24"/>
-          <w:szCs w:val="24"/>
-        </w:rPr>
-      </w:pPr>
-    </w:p>
-    <w:p>
-      <w:pPr>
-        <w:spacing w:after="0"/>
-        <w:rPr>
-          <w:rFonts w:ascii="Times New Roman" w:hAnsi="Times New Roman" w:cs="Times New Roman"/>
-          <w:sz w:val="24"/>
-          <w:szCs w:val="24"/>
-        </w:rPr>
-      </w:pPr>
-      <w:r>
-        <w:rPr>
-          <w:rFonts w:ascii="Times New Roman" w:hAnsi="Times New Roman" w:cs="Times New Roman"/>
-          <w:b/>
-          <w:bCs/>
-          <w:sz w:val="24"/>
-          <w:szCs w:val="24"/>
-        </w:rPr>
-        <w:t>Detalhes:</w:t>
-      </w:r>
-      <w:r>
-        <w:rPr>
-          <w:rFonts w:ascii="Times New Roman" w:hAnsi="Times New Roman" w:cs="Times New Roman"/>
-          <w:sz w:val="24"/>
-          <w:szCs w:val="24"/>
-        </w:rPr>
-        <w:t xml:space="preserve"> </w:t>
-      </w:r>
-    </w:p>
-    <w:p>
-      <w:pPr>
-        <w:pStyle w:val="PargrafodaLista"/>
-        <w:numPr>
-          <w:ilvl w:val="0"/>
-          <w:numId w:val="1"/>
-        </w:numPr>
-        <w:spacing w:after="0"/>
-        <w:rPr>
-          <w:rFonts w:ascii="Times New Roman" w:hAnsi="Times New Roman" w:cs="Times New Roman"/>
-          <w:sz w:val="24"/>
-          <w:szCs w:val="24"/>
-        </w:rPr>
-      </w:pPr>
-      <w:r>
-        <w:rPr>
-          <w:rFonts w:ascii="Times New Roman" w:hAnsi="Times New Roman" w:cs="Times New Roman"/>
-          <w:sz w:val="24"/>
-          <w:szCs w:val="24"/>
-        </w:rPr>
-        <w:t xml:space="preserve">O tempo de resposta para a análise de uma postagem não deve exceder 2 segundos. </w:t>
-      </w:r>
-    </w:p>
-    <w:p>
-      <w:pPr>
-        <w:pStyle w:val="PargrafodaLista"/>
-        <w:numPr>
-          <w:ilvl w:val="0"/>
-          <w:numId w:val="1"/>
-        </w:numPr>
-        <w:spacing w:after="0"/>
-        <w:rPr>
-          <w:rFonts w:ascii="Times New Roman" w:hAnsi="Times New Roman" w:cs="Times New Roman"/>
-          <w:sz w:val="24"/>
-          <w:szCs w:val="24"/>
-        </w:rPr>
-      </w:pPr>
-      <w:r>
-        <w:rPr>
-          <w:rFonts w:ascii="Times New Roman" w:hAnsi="Times New Roman" w:cs="Times New Roman"/>
-          <w:sz w:val="24"/>
-          <w:szCs w:val="24"/>
-        </w:rPr>
-        <w:t>O sistema deve ser capaz de processar múltiplas postagens simultaneamente sem degradação significativa do desempenho.</w:t>
+          <w:sz w:val="24"/>
+          <w:szCs w:val="24"/>
+        </w:rPr>
+        <w:t>O sistema deve garantir que o modelo BERT funcione de forma eficiente e com baixo tempo de resposta.</w:t>
       </w:r>
     </w:p>
     <w:p>
@@ -5985,20 +5405,10 @@
       <w:r>
         <w:rPr>
           <w:rFonts w:ascii="Times New Roman" w:hAnsi="Times New Roman" w:cs="Times New Roman"/>
-          <w:b/>
-          <w:bCs/>
-          <w:sz w:val="24"/>
-          <w:szCs w:val="24"/>
-        </w:rPr>
-        <w:t>Descrição:</w:t>
-      </w:r>
-      <w:r>
-        <w:rPr>
-          <w:rFonts w:ascii="Times New Roman" w:hAnsi="Times New Roman" w:cs="Times New Roman"/>
-          <w:sz w:val="24"/>
-          <w:szCs w:val="24"/>
-        </w:rPr>
-        <w:t xml:space="preserve"> O sistema deve garantir uma alta precisão na detecção de conteúdo ofensivo utilizando o modelo BERT.</w:t>
+          <w:sz w:val="24"/>
+          <w:szCs w:val="24"/>
+        </w:rPr>
+        <w:t>O sistema deve garantir uma alta precisão na detecção de conteúdo ofensivo utilizando o modelo BERT.</w:t>
       </w:r>
     </w:p>
     <w:p>
@@ -6013,93 +5423,33 @@
     </w:p>
     <w:p>
       <w:pPr>
-        <w:spacing w:after="0" w:line="360" w:lineRule="auto"/>
-        <w:rPr>
-          <w:rFonts w:ascii="Times New Roman" w:hAnsi="Times New Roman" w:cs="Times New Roman"/>
-          <w:sz w:val="24"/>
-          <w:szCs w:val="24"/>
-        </w:rPr>
+        <w:pStyle w:val="Ttulo5"/>
       </w:pPr>
       <w:r>
-        <w:rPr>
-          <w:rFonts w:ascii="Times New Roman" w:hAnsi="Times New Roman" w:cs="Times New Roman"/>
-          <w:b/>
-          <w:bCs/>
-          <w:sz w:val="24"/>
-          <w:szCs w:val="24"/>
-        </w:rPr>
-        <w:t>Detalhes:</w:t>
-      </w:r>
-      <w:r>
-        <w:rPr>
-          <w:rFonts w:ascii="Times New Roman" w:hAnsi="Times New Roman" w:cs="Times New Roman"/>
-          <w:sz w:val="24"/>
-          <w:szCs w:val="24"/>
-        </w:rPr>
-        <w:t xml:space="preserve"> </w:t>
+        <w:t>RNF10: Inclusão de Novos Dados de Treinamento</w:t>
       </w:r>
     </w:p>
     <w:p>
       <w:pPr>
-        <w:pStyle w:val="PargrafodaLista"/>
+        <w:pStyle w:val="Corpodetexto3"/>
         <w:numPr>
           <w:ilvl w:val="0"/>
           <w:numId w:val="155"/>
         </w:numPr>
-        <w:spacing w:after="0"/>
-        <w:rPr>
-          <w:rFonts w:ascii="Times New Roman" w:hAnsi="Times New Roman" w:cs="Times New Roman"/>
-          <w:sz w:val="24"/>
-          <w:szCs w:val="24"/>
-        </w:rPr>
+        <w:spacing w:line="240" w:lineRule="auto"/>
       </w:pPr>
       <w:r>
-        <w:rPr>
-          <w:rFonts w:ascii="Times New Roman" w:hAnsi="Times New Roman" w:cs="Times New Roman"/>
-          <w:sz w:val="24"/>
-          <w:szCs w:val="24"/>
-        </w:rPr>
-        <w:lastRenderedPageBreak/>
-        <w:t xml:space="preserve">O modelo BERT deve ser treinado e ajustado regularmente para manter uma precisão acima de 90% na detecção de postagens ofensivas. </w:t>
-      </w:r>
-    </w:p>
-    <w:p>
-      <w:pPr>
-        <w:pStyle w:val="PargrafodaLista"/>
-        <w:numPr>
-          <w:ilvl w:val="0"/>
-          <w:numId w:val="155"/>
-        </w:numPr>
-        <w:spacing w:after="0"/>
-        <w:rPr>
-          <w:rFonts w:ascii="Times New Roman" w:hAnsi="Times New Roman" w:cs="Times New Roman"/>
-          <w:sz w:val="24"/>
-          <w:szCs w:val="24"/>
-        </w:rPr>
-      </w:pPr>
-      <w:r>
-        <w:rPr>
-          <w:rFonts w:ascii="Times New Roman" w:hAnsi="Times New Roman" w:cs="Times New Roman"/>
-          <w:sz w:val="24"/>
-          <w:szCs w:val="24"/>
-        </w:rPr>
-        <w:t xml:space="preserve">O sistema deve incluir mecanismos para </w:t>
+        <w:t xml:space="preserve">O sistema deve permitir a inclusão de novos dados de treinamento de maneira fácil e eficiente, para que o modelo BERT possa ser continuamente aprimorado. </w:t>
       </w:r>
       <w:r>
-        <w:rPr>
-          <w:rFonts w:ascii="Times New Roman" w:hAnsi="Times New Roman" w:cs="Times New Roman"/>
-          <w:sz w:val="24"/>
-          <w:szCs w:val="24"/>
-        </w:rPr>
-        <w:t>retreinamento</w:t>
+        <w:lastRenderedPageBreak/>
+        <w:t xml:space="preserve">Isso inclui a capacidade de adicionar novos dados, </w:t>
       </w:r>
       <w:r>
-        <w:rPr>
-          <w:rFonts w:ascii="Times New Roman" w:hAnsi="Times New Roman" w:cs="Times New Roman"/>
-          <w:sz w:val="24"/>
-          <w:szCs w:val="24"/>
-        </w:rPr>
-        <w:t xml:space="preserve"> do modelo com novos dados.</w:t>
+        <w:t>retreinar</w:t>
+      </w:r>
+      <w:r>
+        <w:t xml:space="preserve"> o modelo e atualizar o modelo em produção com mínimas interrupções.</w:t>
       </w:r>
     </w:p>
     <w:p/>
@@ -7246,7 +6596,6 @@
                 <w:sz w:val="24"/>
                 <w:szCs w:val="24"/>
               </w:rPr>
-              <w:lastRenderedPageBreak/>
               <w:t>O usuário pode corrigir as informações e tentar registrar novamente.</w:t>
             </w:r>
           </w:p>
@@ -7413,6 +6762,7 @@
                 <w:sz w:val="24"/>
                 <w:szCs w:val="24"/>
               </w:rPr>
+              <w:lastRenderedPageBreak/>
               <w:t>O usuário tenta se registrar com informações inválidas (por exemplo, um formato de e-mail inválido).</w:t>
             </w:r>
           </w:p>
@@ -8807,6 +8157,7 @@
                 <w:szCs w:val="24"/>
                 <w:highlight w:val="yellow"/>
               </w:rPr>
+              <w:lastRenderedPageBreak/>
               <w:t>O usuário esquece a senha e clica no link "Esqueci minha senha".</w:t>
             </w:r>
           </w:p>
@@ -9979,7 +9330,6 @@
                 <w:sz w:val="24"/>
                 <w:szCs w:val="24"/>
               </w:rPr>
-              <w:lastRenderedPageBreak/>
               <w:t xml:space="preserve">4.   </w:t>
             </w:r>
             <w:r>
@@ -11244,16 +10594,7 @@
                 <w:sz w:val="24"/>
                 <w:szCs w:val="24"/>
               </w:rPr>
-              <w:t xml:space="preserve">O sistema verifica o conteúdo do post contra o banco de dados de palavras </w:t>
-            </w:r>
-            <w:r>
-              <w:rPr>
-                <w:rFonts w:ascii="Times New Roman" w:hAnsi="Times New Roman" w:cs="Times New Roman"/>
-                <w:sz w:val="24"/>
-                <w:szCs w:val="24"/>
-              </w:rPr>
-              <w:lastRenderedPageBreak/>
-              <w:t>proibidas. Se nenhuma palavra proibida for encontrada, o sistema publica o post na linha do tempo do usuário.</w:t>
+              <w:t>O sistema verifica o conteúdo do post contra o banco de dados de palavras proibidas. Se nenhuma palavra proibida for encontrada, o sistema publica o post na linha do tempo do usuário.</w:t>
             </w:r>
           </w:p>
         </w:tc>
@@ -11282,7 +10623,6 @@
                 <w:sz w:val="24"/>
                 <w:szCs w:val="24"/>
               </w:rPr>
-              <w:lastRenderedPageBreak/>
               <w:t>O usuário clica no campo de entrada do post.</w:t>
             </w:r>
           </w:p>
@@ -11328,6 +10668,7 @@
                 <w:sz w:val="24"/>
                 <w:szCs w:val="24"/>
               </w:rPr>
+              <w:lastRenderedPageBreak/>
               <w:t>O usuário insere o texto desejado no campo de entrada do post</w:t>
             </w:r>
           </w:p>
@@ -12308,16 +11649,7 @@
                 <w:sz w:val="24"/>
                 <w:szCs w:val="24"/>
               </w:rPr>
-              <w:t xml:space="preserve">O usuário seguido é adicionado à lista de seguindo do usuário que realizou a ação, </w:t>
-            </w:r>
-            <w:r>
-              <w:rPr>
-                <w:rFonts w:ascii="Times New Roman" w:hAnsi="Times New Roman" w:cs="Times New Roman"/>
-                <w:sz w:val="24"/>
-                <w:szCs w:val="24"/>
-              </w:rPr>
-              <w:lastRenderedPageBreak/>
-              <w:t>e suas futuras postagens aparecerão no feed do seguidor.</w:t>
+              <w:t>O usuário seguido é adicionado à lista de seguindo do usuário que realizou a ação, e suas futuras postagens aparecerão no feed do seguidor.</w:t>
             </w:r>
           </w:p>
         </w:tc>
@@ -12463,6 +11795,7 @@
                 <w:sz w:val="24"/>
                 <w:szCs w:val="24"/>
               </w:rPr>
+              <w:lastRenderedPageBreak/>
               <w:t>O usuário navega pelo perfil de outro usuário.</w:t>
             </w:r>
           </w:p>
@@ -13489,16 +12822,7 @@
                 <w:sz w:val="24"/>
                 <w:szCs w:val="24"/>
               </w:rPr>
-              <w:t xml:space="preserve">O usuário insere o nome de usuário na barra de pesquisa ou clica em um </w:t>
-            </w:r>
-            <w:r>
-              <w:rPr>
-                <w:rFonts w:ascii="Times New Roman" w:hAnsi="Times New Roman" w:cs="Times New Roman"/>
-                <w:sz w:val="24"/>
-                <w:szCs w:val="24"/>
-              </w:rPr>
-              <w:lastRenderedPageBreak/>
-              <w:t>nome de usuário em qualquer parte da plataforma.</w:t>
+              <w:t>O usuário insere o nome de usuário na barra de pesquisa ou clica em um nome de usuário em qualquer parte da plataforma.</w:t>
             </w:r>
           </w:p>
         </w:tc>
@@ -13525,7 +12849,6 @@
                 <w:sz w:val="24"/>
                 <w:szCs w:val="24"/>
               </w:rPr>
-              <w:lastRenderedPageBreak/>
               <w:t>O sistema processa a solicitação e redireciona para a página de perfil do usuário buscado.</w:t>
             </w:r>
           </w:p>
@@ -13602,6 +12925,7 @@
                 <w:sz w:val="24"/>
                 <w:szCs w:val="24"/>
               </w:rPr>
+              <w:lastRenderedPageBreak/>
               <w:t>Restrições</w:t>
             </w:r>
           </w:p>
@@ -14797,6 +14121,7 @@
                 <w:sz w:val="24"/>
                 <w:szCs w:val="24"/>
               </w:rPr>
+              <w:lastRenderedPageBreak/>
               <w:t>Cenário alternativo</w:t>
             </w:r>
           </w:p>
@@ -15748,7 +15073,6 @@
                 <w:sz w:val="24"/>
                 <w:szCs w:val="24"/>
               </w:rPr>
-              <w:lastRenderedPageBreak/>
               <w:t xml:space="preserve">2.   </w:t>
             </w:r>
             <w:r>
@@ -16869,16 +16193,7 @@
                 <w:sz w:val="24"/>
                 <w:szCs w:val="24"/>
               </w:rPr>
-              <w:t xml:space="preserve">Este caso de uso descreve o processo pelo qual um usuário registrado pode visualizar seu próprio log de acessos, </w:t>
-            </w:r>
-            <w:r>
-              <w:rPr>
-                <w:rFonts w:ascii="Times New Roman" w:hAnsi="Times New Roman" w:cs="Times New Roman"/>
-                <w:sz w:val="24"/>
-                <w:szCs w:val="24"/>
-              </w:rPr>
-              <w:lastRenderedPageBreak/>
-              <w:t>mostrando os horários e talvez até locais de login anteriores.</w:t>
+              <w:t>Este caso de uso descreve o processo pelo qual um usuário registrado pode visualizar seu próprio log de acessos, mostrando os horários e talvez até locais de login anteriores.</w:t>
             </w:r>
           </w:p>
         </w:tc>
@@ -17042,7 +16357,16 @@
                 <w:sz w:val="24"/>
                 <w:szCs w:val="24"/>
               </w:rPr>
-              <w:t>O usuário tem mais informações sobre suas atividades de login, o que pode ser útil para monitorar a segurança de sua conta.</w:t>
+              <w:t xml:space="preserve">O usuário tem mais informações sobre suas atividades de login, o que pode ser </w:t>
+            </w:r>
+            <w:r>
+              <w:rPr>
+                <w:rFonts w:ascii="Times New Roman" w:hAnsi="Times New Roman" w:cs="Times New Roman"/>
+                <w:sz w:val="24"/>
+                <w:szCs w:val="24"/>
+              </w:rPr>
+              <w:lastRenderedPageBreak/>
+              <w:t>útil para monitorar a segurança de sua conta.</w:t>
             </w:r>
           </w:p>
         </w:tc>
@@ -19019,7 +18343,6 @@
                 <w:sz w:val="24"/>
                 <w:szCs w:val="24"/>
               </w:rPr>
-              <w:lastRenderedPageBreak/>
               <w:t>A exclusão da conta deve ser irreversível e remover todos os dados associados ao usuário do sistema.</w:t>
             </w:r>
           </w:p>
@@ -19144,6 +18467,7 @@
                 <w:sz w:val="24"/>
                 <w:szCs w:val="24"/>
               </w:rPr>
+              <w:lastRenderedPageBreak/>
               <w:t>Caso de uso 0</w:t>
             </w:r>
             <w:r>
@@ -20163,7 +19487,6 @@
                 <w:sz w:val="24"/>
                 <w:szCs w:val="24"/>
               </w:rPr>
-              <w:lastRenderedPageBreak/>
               <w:t xml:space="preserve">1.   </w:t>
             </w:r>
             <w:r>
@@ -20380,7 +19703,16 @@
                 <w:sz w:val="24"/>
                 <w:szCs w:val="24"/>
               </w:rPr>
-              <w:t>O sistema deve garantir que a ação não seja aplicada parcialmente e manter a conta do usuário no estado anterior até que a conexão seja restabelecida e o processo possa ser concluído corretamente.</w:t>
+              <w:t xml:space="preserve">O sistema deve garantir que a ação não seja aplicada parcialmente e manter a conta do usuário no estado </w:t>
+            </w:r>
+            <w:r>
+              <w:rPr>
+                <w:rFonts w:ascii="Times New Roman" w:hAnsi="Times New Roman" w:cs="Times New Roman"/>
+                <w:sz w:val="24"/>
+                <w:szCs w:val="24"/>
+              </w:rPr>
+              <w:lastRenderedPageBreak/>
+              <w:t>anterior até que a conexão seja restabelecida e o processo possa ser concluído corretamente.</w:t>
             </w:r>
           </w:p>
         </w:tc>
@@ -20411,6 +19743,7 @@
                 <w:sz w:val="24"/>
                 <w:szCs w:val="24"/>
               </w:rPr>
+              <w:lastRenderedPageBreak/>
               <w:t>Regras de negócio</w:t>
             </w:r>
           </w:p>
@@ -21118,16 +20451,7 @@
                 <w:sz w:val="24"/>
                 <w:szCs w:val="24"/>
               </w:rPr>
-              <w:t xml:space="preserve">O sistema exibe as opções disponíveis para gerenciar a conta do </w:t>
-            </w:r>
-            <w:r>
-              <w:rPr>
-                <w:rFonts w:ascii="Times New Roman" w:hAnsi="Times New Roman" w:cs="Times New Roman"/>
-                <w:sz w:val="24"/>
-                <w:szCs w:val="24"/>
-              </w:rPr>
-              <w:lastRenderedPageBreak/>
-              <w:t xml:space="preserve">usuário (ativar, desativar, editar </w:t>
+              <w:t xml:space="preserve">O sistema exibe as opções disponíveis para gerenciar a conta do usuário (ativar, desativar, editar </w:t>
             </w:r>
             <w:proofErr w:type="gramStart"/>
             <w:r>
@@ -21174,7 +20498,6 @@
                 <w:sz w:val="24"/>
                 <w:szCs w:val="24"/>
               </w:rPr>
-              <w:lastRenderedPageBreak/>
               <w:t>O administrador escolhe a ação desejada (por exemplo, desativar a conta do usuário) e confirma a ação.</w:t>
             </w:r>
           </w:p>
@@ -22100,16 +21423,7 @@
                 <w:sz w:val="24"/>
                 <w:szCs w:val="24"/>
               </w:rPr>
-              <w:t xml:space="preserve">Este caso de uso permite ao usuário administrador monitorar os logs de </w:t>
-            </w:r>
-            <w:r>
-              <w:rPr>
-                <w:rFonts w:ascii="Times New Roman" w:hAnsi="Times New Roman" w:cs="Times New Roman"/>
-                <w:sz w:val="24"/>
-                <w:szCs w:val="24"/>
-              </w:rPr>
-              <w:lastRenderedPageBreak/>
-              <w:t>acesso de todos os usuários registrados. Isso inclui informações como data, hora.</w:t>
+              <w:t>Este caso de uso permite ao usuário administrador monitorar os logs de acesso de todos os usuários registrados. Isso inclui informações como data, hora.</w:t>
             </w:r>
           </w:p>
         </w:tc>
@@ -22410,6 +21724,7 @@
                 <w:sz w:val="24"/>
                 <w:szCs w:val="24"/>
               </w:rPr>
+              <w:lastRenderedPageBreak/>
               <w:t>O usuário administrador acessa a página de monitoramento de logs de acesso.</w:t>
             </w:r>
           </w:p>
@@ -23230,16 +22545,7 @@
                 <w:sz w:val="24"/>
                 <w:szCs w:val="24"/>
               </w:rPr>
-              <w:t xml:space="preserve">Este caso de uso permite ao usuário administrador analisar o comportamento de acesso dos usuários registrados para identificar padrões, otimizar a </w:t>
-            </w:r>
-            <w:r>
-              <w:rPr>
-                <w:rFonts w:ascii="Times New Roman" w:hAnsi="Times New Roman" w:cs="Times New Roman"/>
-                <w:sz w:val="24"/>
-                <w:szCs w:val="24"/>
-              </w:rPr>
-              <w:lastRenderedPageBreak/>
-              <w:t>experiência do usuário e reforçar a segurança.</w:t>
+              <w:t>Este caso de uso permite ao usuário administrador analisar o comportamento de acesso dos usuários registrados para identificar padrões, otimizar a experiência do usuário e reforçar a segurança.</w:t>
             </w:r>
           </w:p>
         </w:tc>
@@ -23540,6 +22846,7 @@
                 <w:sz w:val="24"/>
                 <w:szCs w:val="24"/>
               </w:rPr>
+              <w:lastRenderedPageBreak/>
               <w:t>O usuário administrador acessa a página de análise de comportamento de acesso.</w:t>
             </w:r>
           </w:p>
@@ -25412,7 +24719,6 @@
           <w:sz w:val="24"/>
           <w:szCs w:val="24"/>
         </w:rPr>
-        <w:lastRenderedPageBreak/>
         <w:t>6.</w:t>
       </w:r>
       <w:r>
@@ -25677,6 +24983,7 @@
           <w:sz w:val="24"/>
           <w:szCs w:val="24"/>
         </w:rPr>
+        <w:lastRenderedPageBreak/>
         <w:t>Usuário administrador:</w:t>
       </w:r>
       <w:r>
@@ -26406,16 +25713,7 @@
           <w:sz w:val="24"/>
           <w:szCs w:val="24"/>
         </w:rPr>
-        <w:t xml:space="preserve"> que será utilizado para a construção das interfaces do usuário. Com sua abordagem modular e fácil de usar, </w:t>
-      </w:r>
-      <w:r>
-        <w:rPr>
-          <w:rFonts w:ascii="Times New Roman" w:hAnsi="Times New Roman" w:cs="Times New Roman"/>
-          <w:sz w:val="24"/>
-          <w:szCs w:val="24"/>
-        </w:rPr>
-        <w:lastRenderedPageBreak/>
-        <w:t xml:space="preserve">o </w:t>
+        <w:t xml:space="preserve"> que será utilizado para a construção das interfaces do usuário. Com sua abordagem modular e fácil de usar, o </w:t>
       </w:r>
       <w:proofErr w:type="spellStart"/>
       <w:r>
@@ -26670,6 +25968,7 @@
           <w:sz w:val="24"/>
           <w:szCs w:val="24"/>
         </w:rPr>
+        <w:lastRenderedPageBreak/>
         <w:t>Git</w:t>
       </w:r>
       <w:proofErr w:type="spellEnd"/>
@@ -27112,16 +26411,7 @@
           <w:sz w:val="24"/>
           <w:szCs w:val="24"/>
         </w:rPr>
-        <w:t xml:space="preserve"> é especialmente importante em um projeto </w:t>
-      </w:r>
-      <w:r>
-        <w:rPr>
-          <w:rFonts w:ascii="Times New Roman" w:hAnsi="Times New Roman" w:cs="Times New Roman"/>
-          <w:sz w:val="24"/>
-          <w:szCs w:val="24"/>
-        </w:rPr>
-        <w:lastRenderedPageBreak/>
-        <w:t xml:space="preserve">colaborativo como o Bem-te-vi, onde </w:t>
+        <w:t xml:space="preserve"> é especialmente importante em um projeto colaborativo como o Bem-te-vi, onde </w:t>
       </w:r>
       <w:r>
         <w:rPr>
@@ -27815,6 +27105,119 @@
     </w:lvl>
   </w:abstractNum>
   <w:abstractNum w:abstractNumId="7" w15:restartNumberingAfterBreak="0">
+    <w:nsid w:val="055B1E98"/>
+    <w:multiLevelType w:val="hybridMultilevel"/>
+    <w:tmpl w:val="36F83EF8"/>
+    <w:lvl w:ilvl="0" w:tplc="04160001">
+      <w:start w:val="1"/>
+      <w:numFmt w:val="bullet"/>
+      <w:lvlText w:val=""/>
+      <w:lvlJc w:val="left"/>
+      <w:pPr>
+        <w:ind w:left="720" w:hanging="360"/>
+      </w:pPr>
+      <w:rPr>
+        <w:rFonts w:ascii="Symbol" w:hAnsi="Symbol" w:hint="default"/>
+      </w:rPr>
+    </w:lvl>
+    <w:lvl w:ilvl="1" w:tplc="04160003" w:tentative="1">
+      <w:start w:val="1"/>
+      <w:numFmt w:val="bullet"/>
+      <w:lvlText w:val="o"/>
+      <w:lvlJc w:val="left"/>
+      <w:pPr>
+        <w:ind w:left="1440" w:hanging="360"/>
+      </w:pPr>
+      <w:rPr>
+        <w:rFonts w:ascii="Courier New" w:hAnsi="Courier New" w:cs="Courier New" w:hint="default"/>
+      </w:rPr>
+    </w:lvl>
+    <w:lvl w:ilvl="2" w:tplc="04160005" w:tentative="1">
+      <w:start w:val="1"/>
+      <w:numFmt w:val="bullet"/>
+      <w:lvlText w:val=""/>
+      <w:lvlJc w:val="left"/>
+      <w:pPr>
+        <w:ind w:left="2160" w:hanging="360"/>
+      </w:pPr>
+      <w:rPr>
+        <w:rFonts w:ascii="Wingdings" w:hAnsi="Wingdings" w:hint="default"/>
+      </w:rPr>
+    </w:lvl>
+    <w:lvl w:ilvl="3" w:tplc="04160001" w:tentative="1">
+      <w:start w:val="1"/>
+      <w:numFmt w:val="bullet"/>
+      <w:lvlText w:val=""/>
+      <w:lvlJc w:val="left"/>
+      <w:pPr>
+        <w:ind w:left="2880" w:hanging="360"/>
+      </w:pPr>
+      <w:rPr>
+        <w:rFonts w:ascii="Symbol" w:hAnsi="Symbol" w:hint="default"/>
+      </w:rPr>
+    </w:lvl>
+    <w:lvl w:ilvl="4" w:tplc="04160003" w:tentative="1">
+      <w:start w:val="1"/>
+      <w:numFmt w:val="bullet"/>
+      <w:lvlText w:val="o"/>
+      <w:lvlJc w:val="left"/>
+      <w:pPr>
+        <w:ind w:left="3600" w:hanging="360"/>
+      </w:pPr>
+      <w:rPr>
+        <w:rFonts w:ascii="Courier New" w:hAnsi="Courier New" w:cs="Courier New" w:hint="default"/>
+      </w:rPr>
+    </w:lvl>
+    <w:lvl w:ilvl="5" w:tplc="04160005" w:tentative="1">
+      <w:start w:val="1"/>
+      <w:numFmt w:val="bullet"/>
+      <w:lvlText w:val=""/>
+      <w:lvlJc w:val="left"/>
+      <w:pPr>
+        <w:ind w:left="4320" w:hanging="360"/>
+      </w:pPr>
+      <w:rPr>
+        <w:rFonts w:ascii="Wingdings" w:hAnsi="Wingdings" w:hint="default"/>
+      </w:rPr>
+    </w:lvl>
+    <w:lvl w:ilvl="6" w:tplc="04160001" w:tentative="1">
+      <w:start w:val="1"/>
+      <w:numFmt w:val="bullet"/>
+      <w:lvlText w:val=""/>
+      <w:lvlJc w:val="left"/>
+      <w:pPr>
+        <w:ind w:left="5040" w:hanging="360"/>
+      </w:pPr>
+      <w:rPr>
+        <w:rFonts w:ascii="Symbol" w:hAnsi="Symbol" w:hint="default"/>
+      </w:rPr>
+    </w:lvl>
+    <w:lvl w:ilvl="7" w:tplc="04160003" w:tentative="1">
+      <w:start w:val="1"/>
+      <w:numFmt w:val="bullet"/>
+      <w:lvlText w:val="o"/>
+      <w:lvlJc w:val="left"/>
+      <w:pPr>
+        <w:ind w:left="5760" w:hanging="360"/>
+      </w:pPr>
+      <w:rPr>
+        <w:rFonts w:ascii="Courier New" w:hAnsi="Courier New" w:cs="Courier New" w:hint="default"/>
+      </w:rPr>
+    </w:lvl>
+    <w:lvl w:ilvl="8" w:tplc="04160005" w:tentative="1">
+      <w:start w:val="1"/>
+      <w:numFmt w:val="bullet"/>
+      <w:lvlText w:val=""/>
+      <w:lvlJc w:val="left"/>
+      <w:pPr>
+        <w:ind w:left="6480" w:hanging="360"/>
+      </w:pPr>
+      <w:rPr>
+        <w:rFonts w:ascii="Wingdings" w:hAnsi="Wingdings" w:hint="default"/>
+      </w:rPr>
+    </w:lvl>
+  </w:abstractNum>
+  <w:abstractNum w:abstractNumId="8" w15:restartNumberingAfterBreak="0">
     <w:nsid w:val="05925ACF"/>
     <w:multiLevelType w:val="hybridMultilevel"/>
     <w:tmpl w:val="BBA43AFE"/>
@@ -27903,7 +27306,7 @@
       </w:pPr>
     </w:lvl>
   </w:abstractNum>
-  <w:abstractNum w:abstractNumId="8" w15:restartNumberingAfterBreak="0">
+  <w:abstractNum w:abstractNumId="9" w15:restartNumberingAfterBreak="0">
     <w:nsid w:val="087F26DE"/>
     <w:multiLevelType w:val="hybridMultilevel"/>
     <w:tmpl w:val="F6026AD6"/>
@@ -27992,7 +27395,7 @@
       </w:pPr>
     </w:lvl>
   </w:abstractNum>
-  <w:abstractNum w:abstractNumId="9" w15:restartNumberingAfterBreak="0">
+  <w:abstractNum w:abstractNumId="10" w15:restartNumberingAfterBreak="0">
     <w:nsid w:val="08D2048E"/>
     <w:multiLevelType w:val="hybridMultilevel"/>
     <w:tmpl w:val="DAEE6602"/>
@@ -28078,7 +27481,7 @@
       </w:pPr>
     </w:lvl>
   </w:abstractNum>
-  <w:abstractNum w:abstractNumId="10" w15:restartNumberingAfterBreak="0">
+  <w:abstractNum w:abstractNumId="11" w15:restartNumberingAfterBreak="0">
     <w:nsid w:val="0A5A5582"/>
     <w:multiLevelType w:val="hybridMultilevel"/>
     <w:tmpl w:val="308CF5B2"/>
@@ -28164,7 +27567,7 @@
       </w:pPr>
     </w:lvl>
   </w:abstractNum>
-  <w:abstractNum w:abstractNumId="11" w15:restartNumberingAfterBreak="0">
+  <w:abstractNum w:abstractNumId="12" w15:restartNumberingAfterBreak="0">
     <w:nsid w:val="0A8001B8"/>
     <w:multiLevelType w:val="hybridMultilevel"/>
     <w:tmpl w:val="933E2AAC"/>
@@ -28253,7 +27656,7 @@
       </w:pPr>
     </w:lvl>
   </w:abstractNum>
-  <w:abstractNum w:abstractNumId="12" w15:restartNumberingAfterBreak="0">
+  <w:abstractNum w:abstractNumId="13" w15:restartNumberingAfterBreak="0">
     <w:nsid w:val="0E5F05C4"/>
     <w:multiLevelType w:val="multilevel"/>
     <w:tmpl w:val="BC72FEEA"/>
@@ -28343,7 +27746,7 @@
       </w:pPr>
     </w:lvl>
   </w:abstractNum>
-  <w:abstractNum w:abstractNumId="13" w15:restartNumberingAfterBreak="0">
+  <w:abstractNum w:abstractNumId="14" w15:restartNumberingAfterBreak="0">
     <w:nsid w:val="0E6613C4"/>
     <w:multiLevelType w:val="hybridMultilevel"/>
     <w:tmpl w:val="99560486"/>
@@ -28429,7 +27832,7 @@
       </w:pPr>
     </w:lvl>
   </w:abstractNum>
-  <w:abstractNum w:abstractNumId="14" w15:restartNumberingAfterBreak="0">
+  <w:abstractNum w:abstractNumId="15" w15:restartNumberingAfterBreak="0">
     <w:nsid w:val="0E7F4F7E"/>
     <w:multiLevelType w:val="hybridMultilevel"/>
     <w:tmpl w:val="4EE2ACB0"/>
@@ -28518,7 +27921,7 @@
       </w:pPr>
     </w:lvl>
   </w:abstractNum>
-  <w:abstractNum w:abstractNumId="15" w15:restartNumberingAfterBreak="0">
+  <w:abstractNum w:abstractNumId="16" w15:restartNumberingAfterBreak="0">
     <w:nsid w:val="0EB86349"/>
     <w:multiLevelType w:val="hybridMultilevel"/>
     <w:tmpl w:val="DFB83128"/>
@@ -28604,7 +28007,7 @@
       </w:pPr>
     </w:lvl>
   </w:abstractNum>
-  <w:abstractNum w:abstractNumId="16" w15:restartNumberingAfterBreak="0">
+  <w:abstractNum w:abstractNumId="17" w15:restartNumberingAfterBreak="0">
     <w:nsid w:val="0F0C6C17"/>
     <w:multiLevelType w:val="hybridMultilevel"/>
     <w:tmpl w:val="BC72FEEA"/>
@@ -28693,7 +28096,7 @@
       </w:pPr>
     </w:lvl>
   </w:abstractNum>
-  <w:abstractNum w:abstractNumId="17" w15:restartNumberingAfterBreak="0">
+  <w:abstractNum w:abstractNumId="18" w15:restartNumberingAfterBreak="0">
     <w:nsid w:val="10A409AB"/>
     <w:multiLevelType w:val="hybridMultilevel"/>
     <w:tmpl w:val="24E02870"/>
@@ -28779,7 +28182,7 @@
       </w:pPr>
     </w:lvl>
   </w:abstractNum>
-  <w:abstractNum w:abstractNumId="18" w15:restartNumberingAfterBreak="0">
+  <w:abstractNum w:abstractNumId="19" w15:restartNumberingAfterBreak="0">
     <w:nsid w:val="14292CE6"/>
     <w:multiLevelType w:val="hybridMultilevel"/>
     <w:tmpl w:val="ABC673AA"/>
@@ -28868,7 +28271,7 @@
       </w:pPr>
     </w:lvl>
   </w:abstractNum>
-  <w:abstractNum w:abstractNumId="19" w15:restartNumberingAfterBreak="0">
+  <w:abstractNum w:abstractNumId="20" w15:restartNumberingAfterBreak="0">
     <w:nsid w:val="14582006"/>
     <w:multiLevelType w:val="hybridMultilevel"/>
     <w:tmpl w:val="7B40B058"/>
@@ -28957,7 +28360,7 @@
       </w:pPr>
     </w:lvl>
   </w:abstractNum>
-  <w:abstractNum w:abstractNumId="20" w15:restartNumberingAfterBreak="0">
+  <w:abstractNum w:abstractNumId="21" w15:restartNumberingAfterBreak="0">
     <w:nsid w:val="15545E53"/>
     <w:multiLevelType w:val="hybridMultilevel"/>
     <w:tmpl w:val="500A22D2"/>
@@ -29046,7 +28449,7 @@
       </w:pPr>
     </w:lvl>
   </w:abstractNum>
-  <w:abstractNum w:abstractNumId="21" w15:restartNumberingAfterBreak="0">
+  <w:abstractNum w:abstractNumId="22" w15:restartNumberingAfterBreak="0">
     <w:nsid w:val="155C1D04"/>
     <w:multiLevelType w:val="hybridMultilevel"/>
     <w:tmpl w:val="D6B801E6"/>
@@ -29135,7 +28538,7 @@
       </w:pPr>
     </w:lvl>
   </w:abstractNum>
-  <w:abstractNum w:abstractNumId="22" w15:restartNumberingAfterBreak="0">
+  <w:abstractNum w:abstractNumId="23" w15:restartNumberingAfterBreak="0">
     <w:nsid w:val="156A2BDB"/>
     <w:multiLevelType w:val="hybridMultilevel"/>
     <w:tmpl w:val="860CFD5E"/>
@@ -29224,7 +28627,7 @@
       </w:pPr>
     </w:lvl>
   </w:abstractNum>
-  <w:abstractNum w:abstractNumId="23" w15:restartNumberingAfterBreak="0">
+  <w:abstractNum w:abstractNumId="24" w15:restartNumberingAfterBreak="0">
     <w:nsid w:val="15BD15C8"/>
     <w:multiLevelType w:val="hybridMultilevel"/>
     <w:tmpl w:val="C5003862"/>
@@ -29313,7 +28716,7 @@
       </w:pPr>
     </w:lvl>
   </w:abstractNum>
-  <w:abstractNum w:abstractNumId="24" w15:restartNumberingAfterBreak="0">
+  <w:abstractNum w:abstractNumId="25" w15:restartNumberingAfterBreak="0">
     <w:nsid w:val="15C259A3"/>
     <w:multiLevelType w:val="hybridMultilevel"/>
     <w:tmpl w:val="1AA0D97E"/>
@@ -29399,7 +28802,7 @@
       </w:pPr>
     </w:lvl>
   </w:abstractNum>
-  <w:abstractNum w:abstractNumId="25" w15:restartNumberingAfterBreak="0">
+  <w:abstractNum w:abstractNumId="26" w15:restartNumberingAfterBreak="0">
     <w:nsid w:val="18D14F8D"/>
     <w:multiLevelType w:val="hybridMultilevel"/>
     <w:tmpl w:val="468CF734"/>
@@ -29512,7 +28915,7 @@
       </w:rPr>
     </w:lvl>
   </w:abstractNum>
-  <w:abstractNum w:abstractNumId="26" w15:restartNumberingAfterBreak="0">
+  <w:abstractNum w:abstractNumId="27" w15:restartNumberingAfterBreak="0">
     <w:nsid w:val="19063B26"/>
     <w:multiLevelType w:val="hybridMultilevel"/>
     <w:tmpl w:val="E70A2A3E"/>
@@ -29601,7 +29004,7 @@
       </w:pPr>
     </w:lvl>
   </w:abstractNum>
-  <w:abstractNum w:abstractNumId="27" w15:restartNumberingAfterBreak="0">
+  <w:abstractNum w:abstractNumId="28" w15:restartNumberingAfterBreak="0">
     <w:nsid w:val="19690BD5"/>
     <w:multiLevelType w:val="hybridMultilevel"/>
     <w:tmpl w:val="E940C0D2"/>
@@ -29690,7 +29093,7 @@
       </w:pPr>
     </w:lvl>
   </w:abstractNum>
-  <w:abstractNum w:abstractNumId="28" w15:restartNumberingAfterBreak="0">
+  <w:abstractNum w:abstractNumId="29" w15:restartNumberingAfterBreak="0">
     <w:nsid w:val="1A5A267E"/>
     <w:multiLevelType w:val="hybridMultilevel"/>
     <w:tmpl w:val="D272F6FC"/>
@@ -29776,7 +29179,7 @@
       </w:pPr>
     </w:lvl>
   </w:abstractNum>
-  <w:abstractNum w:abstractNumId="29" w15:restartNumberingAfterBreak="0">
+  <w:abstractNum w:abstractNumId="30" w15:restartNumberingAfterBreak="0">
     <w:nsid w:val="1A776D93"/>
     <w:multiLevelType w:val="hybridMultilevel"/>
     <w:tmpl w:val="C8701434"/>
@@ -29889,7 +29292,7 @@
       </w:rPr>
     </w:lvl>
   </w:abstractNum>
-  <w:abstractNum w:abstractNumId="30" w15:restartNumberingAfterBreak="0">
+  <w:abstractNum w:abstractNumId="31" w15:restartNumberingAfterBreak="0">
     <w:nsid w:val="1AB9711F"/>
     <w:multiLevelType w:val="hybridMultilevel"/>
     <w:tmpl w:val="D87EFEA4"/>
@@ -29978,7 +29381,7 @@
       </w:pPr>
     </w:lvl>
   </w:abstractNum>
-  <w:abstractNum w:abstractNumId="31" w15:restartNumberingAfterBreak="0">
+  <w:abstractNum w:abstractNumId="32" w15:restartNumberingAfterBreak="0">
     <w:nsid w:val="1B0C6040"/>
     <w:multiLevelType w:val="hybridMultilevel"/>
     <w:tmpl w:val="9CAE3A6A"/>
@@ -30064,7 +29467,7 @@
       </w:pPr>
     </w:lvl>
   </w:abstractNum>
-  <w:abstractNum w:abstractNumId="32" w15:restartNumberingAfterBreak="0">
+  <w:abstractNum w:abstractNumId="33" w15:restartNumberingAfterBreak="0">
     <w:nsid w:val="1B9D7E40"/>
     <w:multiLevelType w:val="hybridMultilevel"/>
     <w:tmpl w:val="FAB8F198"/>
@@ -30153,7 +29556,7 @@
       </w:pPr>
     </w:lvl>
   </w:abstractNum>
-  <w:abstractNum w:abstractNumId="33" w15:restartNumberingAfterBreak="0">
+  <w:abstractNum w:abstractNumId="34" w15:restartNumberingAfterBreak="0">
     <w:nsid w:val="1BD0246D"/>
     <w:multiLevelType w:val="hybridMultilevel"/>
     <w:tmpl w:val="E9724946"/>
@@ -30242,7 +29645,7 @@
       </w:pPr>
     </w:lvl>
   </w:abstractNum>
-  <w:abstractNum w:abstractNumId="34" w15:restartNumberingAfterBreak="0">
+  <w:abstractNum w:abstractNumId="35" w15:restartNumberingAfterBreak="0">
     <w:nsid w:val="1C6326A1"/>
     <w:multiLevelType w:val="hybridMultilevel"/>
     <w:tmpl w:val="E970FA54"/>
@@ -30331,7 +29734,7 @@
       </w:pPr>
     </w:lvl>
   </w:abstractNum>
-  <w:abstractNum w:abstractNumId="35" w15:restartNumberingAfterBreak="0">
+  <w:abstractNum w:abstractNumId="36" w15:restartNumberingAfterBreak="0">
     <w:nsid w:val="1DF156C5"/>
     <w:multiLevelType w:val="hybridMultilevel"/>
     <w:tmpl w:val="3288EC20"/>
@@ -30417,7 +29820,7 @@
       </w:pPr>
     </w:lvl>
   </w:abstractNum>
-  <w:abstractNum w:abstractNumId="36" w15:restartNumberingAfterBreak="0">
+  <w:abstractNum w:abstractNumId="37" w15:restartNumberingAfterBreak="0">
     <w:nsid w:val="1E56771A"/>
     <w:multiLevelType w:val="hybridMultilevel"/>
     <w:tmpl w:val="FE2A273C"/>
@@ -30530,7 +29933,7 @@
       </w:rPr>
     </w:lvl>
   </w:abstractNum>
-  <w:abstractNum w:abstractNumId="37" w15:restartNumberingAfterBreak="0">
+  <w:abstractNum w:abstractNumId="38" w15:restartNumberingAfterBreak="0">
     <w:nsid w:val="1E637878"/>
     <w:multiLevelType w:val="hybridMultilevel"/>
     <w:tmpl w:val="055CDADC"/>
@@ -30619,7 +30022,7 @@
       </w:pPr>
     </w:lvl>
   </w:abstractNum>
-  <w:abstractNum w:abstractNumId="38" w15:restartNumberingAfterBreak="0">
+  <w:abstractNum w:abstractNumId="39" w15:restartNumberingAfterBreak="0">
     <w:nsid w:val="1F424CFD"/>
     <w:multiLevelType w:val="hybridMultilevel"/>
     <w:tmpl w:val="02189D7A"/>
@@ -30708,7 +30111,7 @@
       </w:pPr>
     </w:lvl>
   </w:abstractNum>
-  <w:abstractNum w:abstractNumId="39" w15:restartNumberingAfterBreak="0">
+  <w:abstractNum w:abstractNumId="40" w15:restartNumberingAfterBreak="0">
     <w:nsid w:val="1F4D0C7B"/>
     <w:multiLevelType w:val="hybridMultilevel"/>
     <w:tmpl w:val="7F323830"/>
@@ -30794,7 +30197,7 @@
       </w:pPr>
     </w:lvl>
   </w:abstractNum>
-  <w:abstractNum w:abstractNumId="40" w15:restartNumberingAfterBreak="0">
+  <w:abstractNum w:abstractNumId="41" w15:restartNumberingAfterBreak="0">
     <w:nsid w:val="1F5A6A2B"/>
     <w:multiLevelType w:val="hybridMultilevel"/>
     <w:tmpl w:val="9CDC14B2"/>
@@ -30880,7 +30283,7 @@
       </w:pPr>
     </w:lvl>
   </w:abstractNum>
-  <w:abstractNum w:abstractNumId="41" w15:restartNumberingAfterBreak="0">
+  <w:abstractNum w:abstractNumId="42" w15:restartNumberingAfterBreak="0">
     <w:nsid w:val="216E3897"/>
     <w:multiLevelType w:val="hybridMultilevel"/>
     <w:tmpl w:val="D5440AC0"/>
@@ -30969,7 +30372,7 @@
       </w:pPr>
     </w:lvl>
   </w:abstractNum>
-  <w:abstractNum w:abstractNumId="42" w15:restartNumberingAfterBreak="0">
+  <w:abstractNum w:abstractNumId="43" w15:restartNumberingAfterBreak="0">
     <w:nsid w:val="21D6453E"/>
     <w:multiLevelType w:val="hybridMultilevel"/>
     <w:tmpl w:val="4A6EC966"/>
@@ -31055,7 +30458,7 @@
       </w:pPr>
     </w:lvl>
   </w:abstractNum>
-  <w:abstractNum w:abstractNumId="43" w15:restartNumberingAfterBreak="0">
+  <w:abstractNum w:abstractNumId="44" w15:restartNumberingAfterBreak="0">
     <w:nsid w:val="22280908"/>
     <w:multiLevelType w:val="hybridMultilevel"/>
     <w:tmpl w:val="BC72FEEA"/>
@@ -31144,10 +30547,10 @@
       </w:pPr>
     </w:lvl>
   </w:abstractNum>
-  <w:abstractNum w:abstractNumId="44" w15:restartNumberingAfterBreak="0">
+  <w:abstractNum w:abstractNumId="45" w15:restartNumberingAfterBreak="0">
     <w:nsid w:val="22C92EE6"/>
     <w:multiLevelType w:val="hybridMultilevel"/>
-    <w:tmpl w:val="8DD6EED0"/>
+    <w:tmpl w:val="2340AFF4"/>
     <w:lvl w:ilvl="0" w:tplc="04160001">
       <w:start w:val="1"/>
       <w:numFmt w:val="bullet"/>
@@ -31257,7 +30660,7 @@
       </w:rPr>
     </w:lvl>
   </w:abstractNum>
-  <w:abstractNum w:abstractNumId="45" w15:restartNumberingAfterBreak="0">
+  <w:abstractNum w:abstractNumId="46" w15:restartNumberingAfterBreak="0">
     <w:nsid w:val="236A5AD1"/>
     <w:multiLevelType w:val="multilevel"/>
     <w:tmpl w:val="B874DBE2"/>
@@ -31347,7 +30750,7 @@
       </w:pPr>
     </w:lvl>
   </w:abstractNum>
-  <w:abstractNum w:abstractNumId="46" w15:restartNumberingAfterBreak="0">
+  <w:abstractNum w:abstractNumId="47" w15:restartNumberingAfterBreak="0">
     <w:nsid w:val="25061C41"/>
     <w:multiLevelType w:val="hybridMultilevel"/>
     <w:tmpl w:val="39EC834C"/>
@@ -31433,7 +30836,7 @@
       </w:pPr>
     </w:lvl>
   </w:abstractNum>
-  <w:abstractNum w:abstractNumId="47" w15:restartNumberingAfterBreak="0">
+  <w:abstractNum w:abstractNumId="48" w15:restartNumberingAfterBreak="0">
     <w:nsid w:val="2533439C"/>
     <w:multiLevelType w:val="hybridMultilevel"/>
     <w:tmpl w:val="A0485EC8"/>
@@ -31522,7 +30925,7 @@
       </w:pPr>
     </w:lvl>
   </w:abstractNum>
-  <w:abstractNum w:abstractNumId="48" w15:restartNumberingAfterBreak="0">
+  <w:abstractNum w:abstractNumId="49" w15:restartNumberingAfterBreak="0">
     <w:nsid w:val="253B70A7"/>
     <w:multiLevelType w:val="hybridMultilevel"/>
     <w:tmpl w:val="F1B084A4"/>
@@ -31608,7 +31011,7 @@
       </w:pPr>
     </w:lvl>
   </w:abstractNum>
-  <w:abstractNum w:abstractNumId="49" w15:restartNumberingAfterBreak="0">
+  <w:abstractNum w:abstractNumId="50" w15:restartNumberingAfterBreak="0">
     <w:nsid w:val="257B0AD2"/>
     <w:multiLevelType w:val="hybridMultilevel"/>
     <w:tmpl w:val="BC72FEEA"/>
@@ -31697,7 +31100,7 @@
       </w:pPr>
     </w:lvl>
   </w:abstractNum>
-  <w:abstractNum w:abstractNumId="50" w15:restartNumberingAfterBreak="0">
+  <w:abstractNum w:abstractNumId="51" w15:restartNumberingAfterBreak="0">
     <w:nsid w:val="26570670"/>
     <w:multiLevelType w:val="hybridMultilevel"/>
     <w:tmpl w:val="BCDAA78E"/>
@@ -31786,7 +31189,7 @@
       </w:pPr>
     </w:lvl>
   </w:abstractNum>
-  <w:abstractNum w:abstractNumId="51" w15:restartNumberingAfterBreak="0">
+  <w:abstractNum w:abstractNumId="52" w15:restartNumberingAfterBreak="0">
     <w:nsid w:val="268C0BCC"/>
     <w:multiLevelType w:val="hybridMultilevel"/>
     <w:tmpl w:val="E970FA54"/>
@@ -31875,7 +31278,7 @@
       </w:pPr>
     </w:lvl>
   </w:abstractNum>
-  <w:abstractNum w:abstractNumId="52" w15:restartNumberingAfterBreak="0">
+  <w:abstractNum w:abstractNumId="53" w15:restartNumberingAfterBreak="0">
     <w:nsid w:val="274D65ED"/>
     <w:multiLevelType w:val="hybridMultilevel"/>
     <w:tmpl w:val="BC4EA7F8"/>
@@ -31964,7 +31367,7 @@
       </w:pPr>
     </w:lvl>
   </w:abstractNum>
-  <w:abstractNum w:abstractNumId="53" w15:restartNumberingAfterBreak="0">
+  <w:abstractNum w:abstractNumId="54" w15:restartNumberingAfterBreak="0">
     <w:nsid w:val="27AB0C3E"/>
     <w:multiLevelType w:val="hybridMultilevel"/>
     <w:tmpl w:val="5D8AF2DE"/>
@@ -32053,7 +31456,7 @@
       </w:pPr>
     </w:lvl>
   </w:abstractNum>
-  <w:abstractNum w:abstractNumId="54" w15:restartNumberingAfterBreak="0">
+  <w:abstractNum w:abstractNumId="55" w15:restartNumberingAfterBreak="0">
     <w:nsid w:val="286B3E24"/>
     <w:multiLevelType w:val="hybridMultilevel"/>
     <w:tmpl w:val="630E6A60"/>
@@ -32142,7 +31545,7 @@
       </w:pPr>
     </w:lvl>
   </w:abstractNum>
-  <w:abstractNum w:abstractNumId="55" w15:restartNumberingAfterBreak="0">
+  <w:abstractNum w:abstractNumId="56" w15:restartNumberingAfterBreak="0">
     <w:nsid w:val="28E64286"/>
     <w:multiLevelType w:val="hybridMultilevel"/>
     <w:tmpl w:val="BC72FEEA"/>
@@ -32231,7 +31634,7 @@
       </w:pPr>
     </w:lvl>
   </w:abstractNum>
-  <w:abstractNum w:abstractNumId="56" w15:restartNumberingAfterBreak="0">
+  <w:abstractNum w:abstractNumId="57" w15:restartNumberingAfterBreak="0">
     <w:nsid w:val="2A6E7EE6"/>
     <w:multiLevelType w:val="hybridMultilevel"/>
     <w:tmpl w:val="BC4EA7F8"/>
@@ -32320,7 +31723,7 @@
       </w:pPr>
     </w:lvl>
   </w:abstractNum>
-  <w:abstractNum w:abstractNumId="57" w15:restartNumberingAfterBreak="0">
+  <w:abstractNum w:abstractNumId="58" w15:restartNumberingAfterBreak="0">
     <w:nsid w:val="2C41053D"/>
     <w:multiLevelType w:val="hybridMultilevel"/>
     <w:tmpl w:val="6DEC764A"/>
@@ -32406,7 +31809,7 @@
       </w:pPr>
     </w:lvl>
   </w:abstractNum>
-  <w:abstractNum w:abstractNumId="58" w15:restartNumberingAfterBreak="0">
+  <w:abstractNum w:abstractNumId="59" w15:restartNumberingAfterBreak="0">
     <w:nsid w:val="2E1B0EC6"/>
     <w:multiLevelType w:val="hybridMultilevel"/>
     <w:tmpl w:val="BC2EC330"/>
@@ -32495,7 +31898,7 @@
       </w:pPr>
     </w:lvl>
   </w:abstractNum>
-  <w:abstractNum w:abstractNumId="59" w15:restartNumberingAfterBreak="0">
+  <w:abstractNum w:abstractNumId="60" w15:restartNumberingAfterBreak="0">
     <w:nsid w:val="2E651464"/>
     <w:multiLevelType w:val="hybridMultilevel"/>
     <w:tmpl w:val="65922A2A"/>
@@ -32608,7 +32011,7 @@
       </w:rPr>
     </w:lvl>
   </w:abstractNum>
-  <w:abstractNum w:abstractNumId="60" w15:restartNumberingAfterBreak="0">
+  <w:abstractNum w:abstractNumId="61" w15:restartNumberingAfterBreak="0">
     <w:nsid w:val="3236726C"/>
     <w:multiLevelType w:val="hybridMultilevel"/>
     <w:tmpl w:val="BEDEFBC4"/>
@@ -32694,7 +32097,7 @@
       </w:pPr>
     </w:lvl>
   </w:abstractNum>
-  <w:abstractNum w:abstractNumId="61" w15:restartNumberingAfterBreak="0">
+  <w:abstractNum w:abstractNumId="62" w15:restartNumberingAfterBreak="0">
     <w:nsid w:val="32F40A5F"/>
     <w:multiLevelType w:val="hybridMultilevel"/>
     <w:tmpl w:val="C5003862"/>
@@ -32783,7 +32186,7 @@
       </w:pPr>
     </w:lvl>
   </w:abstractNum>
-  <w:abstractNum w:abstractNumId="62" w15:restartNumberingAfterBreak="0">
+  <w:abstractNum w:abstractNumId="63" w15:restartNumberingAfterBreak="0">
     <w:nsid w:val="343875C8"/>
     <w:multiLevelType w:val="hybridMultilevel"/>
     <w:tmpl w:val="7F323830"/>
@@ -32869,7 +32272,7 @@
       </w:pPr>
     </w:lvl>
   </w:abstractNum>
-  <w:abstractNum w:abstractNumId="63" w15:restartNumberingAfterBreak="0">
+  <w:abstractNum w:abstractNumId="64" w15:restartNumberingAfterBreak="0">
     <w:nsid w:val="34E14981"/>
     <w:multiLevelType w:val="hybridMultilevel"/>
     <w:tmpl w:val="2DAC9FDA"/>
@@ -32955,7 +32358,7 @@
       </w:pPr>
     </w:lvl>
   </w:abstractNum>
-  <w:abstractNum w:abstractNumId="64" w15:restartNumberingAfterBreak="0">
+  <w:abstractNum w:abstractNumId="65" w15:restartNumberingAfterBreak="0">
     <w:nsid w:val="35995EAC"/>
     <w:multiLevelType w:val="hybridMultilevel"/>
     <w:tmpl w:val="56D215AA"/>
@@ -33041,7 +32444,7 @@
       </w:pPr>
     </w:lvl>
   </w:abstractNum>
-  <w:abstractNum w:abstractNumId="65" w15:restartNumberingAfterBreak="0">
+  <w:abstractNum w:abstractNumId="66" w15:restartNumberingAfterBreak="0">
     <w:nsid w:val="378655C7"/>
     <w:multiLevelType w:val="hybridMultilevel"/>
     <w:tmpl w:val="015676C0"/>
@@ -33127,7 +32530,7 @@
       </w:pPr>
     </w:lvl>
   </w:abstractNum>
-  <w:abstractNum w:abstractNumId="66" w15:restartNumberingAfterBreak="0">
+  <w:abstractNum w:abstractNumId="67" w15:restartNumberingAfterBreak="0">
     <w:nsid w:val="37FA21A6"/>
     <w:multiLevelType w:val="hybridMultilevel"/>
     <w:tmpl w:val="99560486"/>
@@ -33213,7 +32616,7 @@
       </w:pPr>
     </w:lvl>
   </w:abstractNum>
-  <w:abstractNum w:abstractNumId="67" w15:restartNumberingAfterBreak="0">
+  <w:abstractNum w:abstractNumId="68" w15:restartNumberingAfterBreak="0">
     <w:nsid w:val="3A4C232A"/>
     <w:multiLevelType w:val="hybridMultilevel"/>
     <w:tmpl w:val="8B4A3FB0"/>
@@ -33299,7 +32702,7 @@
       </w:pPr>
     </w:lvl>
   </w:abstractNum>
-  <w:abstractNum w:abstractNumId="68" w15:restartNumberingAfterBreak="0">
+  <w:abstractNum w:abstractNumId="69" w15:restartNumberingAfterBreak="0">
     <w:nsid w:val="3A6858A7"/>
     <w:multiLevelType w:val="hybridMultilevel"/>
     <w:tmpl w:val="11A42638"/>
@@ -33388,7 +32791,7 @@
       </w:pPr>
     </w:lvl>
   </w:abstractNum>
-  <w:abstractNum w:abstractNumId="69" w15:restartNumberingAfterBreak="0">
+  <w:abstractNum w:abstractNumId="70" w15:restartNumberingAfterBreak="0">
     <w:nsid w:val="3B7A0669"/>
     <w:multiLevelType w:val="hybridMultilevel"/>
     <w:tmpl w:val="0E787C5A"/>
@@ -33501,7 +32904,7 @@
       </w:rPr>
     </w:lvl>
   </w:abstractNum>
-  <w:abstractNum w:abstractNumId="70" w15:restartNumberingAfterBreak="0">
+  <w:abstractNum w:abstractNumId="71" w15:restartNumberingAfterBreak="0">
     <w:nsid w:val="3BE34666"/>
     <w:multiLevelType w:val="hybridMultilevel"/>
     <w:tmpl w:val="4AB678D2"/>
@@ -33590,7 +32993,7 @@
       </w:pPr>
     </w:lvl>
   </w:abstractNum>
-  <w:abstractNum w:abstractNumId="71" w15:restartNumberingAfterBreak="0">
+  <w:abstractNum w:abstractNumId="72" w15:restartNumberingAfterBreak="0">
     <w:nsid w:val="3EE80A4C"/>
     <w:multiLevelType w:val="hybridMultilevel"/>
     <w:tmpl w:val="2CEA8B9A"/>
@@ -33679,7 +33082,7 @@
       </w:pPr>
     </w:lvl>
   </w:abstractNum>
-  <w:abstractNum w:abstractNumId="72" w15:restartNumberingAfterBreak="0">
+  <w:abstractNum w:abstractNumId="73" w15:restartNumberingAfterBreak="0">
     <w:nsid w:val="3F9337D7"/>
     <w:multiLevelType w:val="hybridMultilevel"/>
     <w:tmpl w:val="804C85A4"/>
@@ -33768,7 +33171,7 @@
       </w:pPr>
     </w:lvl>
   </w:abstractNum>
-  <w:abstractNum w:abstractNumId="73" w15:restartNumberingAfterBreak="0">
+  <w:abstractNum w:abstractNumId="74" w15:restartNumberingAfterBreak="0">
     <w:nsid w:val="4004250A"/>
     <w:multiLevelType w:val="hybridMultilevel"/>
     <w:tmpl w:val="F904A8B8"/>
@@ -33881,7 +33284,7 @@
       </w:rPr>
     </w:lvl>
   </w:abstractNum>
-  <w:abstractNum w:abstractNumId="74" w15:restartNumberingAfterBreak="0">
+  <w:abstractNum w:abstractNumId="75" w15:restartNumberingAfterBreak="0">
     <w:nsid w:val="40F126C5"/>
     <w:multiLevelType w:val="hybridMultilevel"/>
     <w:tmpl w:val="FC944F4E"/>
@@ -33967,7 +33370,7 @@
       </w:pPr>
     </w:lvl>
   </w:abstractNum>
-  <w:abstractNum w:abstractNumId="75" w15:restartNumberingAfterBreak="0">
+  <w:abstractNum w:abstractNumId="76" w15:restartNumberingAfterBreak="0">
     <w:nsid w:val="40FE7EFE"/>
     <w:multiLevelType w:val="hybridMultilevel"/>
     <w:tmpl w:val="5F7A5176"/>
@@ -34053,7 +33456,7 @@
       </w:pPr>
     </w:lvl>
   </w:abstractNum>
-  <w:abstractNum w:abstractNumId="76" w15:restartNumberingAfterBreak="0">
+  <w:abstractNum w:abstractNumId="77" w15:restartNumberingAfterBreak="0">
     <w:nsid w:val="410E7BC3"/>
     <w:multiLevelType w:val="hybridMultilevel"/>
     <w:tmpl w:val="562C4B32"/>
@@ -34142,7 +33545,7 @@
       </w:pPr>
     </w:lvl>
   </w:abstractNum>
-  <w:abstractNum w:abstractNumId="77" w15:restartNumberingAfterBreak="0">
+  <w:abstractNum w:abstractNumId="78" w15:restartNumberingAfterBreak="0">
     <w:nsid w:val="42C4180C"/>
     <w:multiLevelType w:val="hybridMultilevel"/>
     <w:tmpl w:val="C3CC104E"/>
@@ -34231,7 +33634,7 @@
       </w:pPr>
     </w:lvl>
   </w:abstractNum>
-  <w:abstractNum w:abstractNumId="78" w15:restartNumberingAfterBreak="0">
+  <w:abstractNum w:abstractNumId="79" w15:restartNumberingAfterBreak="0">
     <w:nsid w:val="431D6D54"/>
     <w:multiLevelType w:val="hybridMultilevel"/>
     <w:tmpl w:val="01CE7EA8"/>
@@ -34317,7 +33720,7 @@
       </w:pPr>
     </w:lvl>
   </w:abstractNum>
-  <w:abstractNum w:abstractNumId="79" w15:restartNumberingAfterBreak="0">
+  <w:abstractNum w:abstractNumId="80" w15:restartNumberingAfterBreak="0">
     <w:nsid w:val="435F5F9A"/>
     <w:multiLevelType w:val="hybridMultilevel"/>
     <w:tmpl w:val="AFB436AC"/>
@@ -34403,7 +33806,7 @@
       </w:pPr>
     </w:lvl>
   </w:abstractNum>
-  <w:abstractNum w:abstractNumId="80" w15:restartNumberingAfterBreak="0">
+  <w:abstractNum w:abstractNumId="81" w15:restartNumberingAfterBreak="0">
     <w:nsid w:val="43E20A65"/>
     <w:multiLevelType w:val="hybridMultilevel"/>
     <w:tmpl w:val="0262B030"/>
@@ -34492,7 +33895,7 @@
       </w:pPr>
     </w:lvl>
   </w:abstractNum>
-  <w:abstractNum w:abstractNumId="81" w15:restartNumberingAfterBreak="0">
+  <w:abstractNum w:abstractNumId="82" w15:restartNumberingAfterBreak="0">
     <w:nsid w:val="443205B3"/>
     <w:multiLevelType w:val="hybridMultilevel"/>
     <w:tmpl w:val="31D896AC"/>
@@ -34605,7 +34008,7 @@
       </w:rPr>
     </w:lvl>
   </w:abstractNum>
-  <w:abstractNum w:abstractNumId="82" w15:restartNumberingAfterBreak="0">
+  <w:abstractNum w:abstractNumId="83" w15:restartNumberingAfterBreak="0">
     <w:nsid w:val="451504E1"/>
     <w:multiLevelType w:val="hybridMultilevel"/>
     <w:tmpl w:val="BC4EA7F8"/>
@@ -34694,7 +34097,7 @@
       </w:pPr>
     </w:lvl>
   </w:abstractNum>
-  <w:abstractNum w:abstractNumId="83" w15:restartNumberingAfterBreak="0">
+  <w:abstractNum w:abstractNumId="84" w15:restartNumberingAfterBreak="0">
     <w:nsid w:val="459761D2"/>
     <w:multiLevelType w:val="hybridMultilevel"/>
     <w:tmpl w:val="98D0D35E"/>
@@ -34783,7 +34186,7 @@
       </w:pPr>
     </w:lvl>
   </w:abstractNum>
-  <w:abstractNum w:abstractNumId="84" w15:restartNumberingAfterBreak="0">
+  <w:abstractNum w:abstractNumId="85" w15:restartNumberingAfterBreak="0">
     <w:nsid w:val="45E2368C"/>
     <w:multiLevelType w:val="hybridMultilevel"/>
     <w:tmpl w:val="1CC05460"/>
@@ -34872,7 +34275,7 @@
       </w:pPr>
     </w:lvl>
   </w:abstractNum>
-  <w:abstractNum w:abstractNumId="85" w15:restartNumberingAfterBreak="0">
+  <w:abstractNum w:abstractNumId="86" w15:restartNumberingAfterBreak="0">
     <w:nsid w:val="46A90AE2"/>
     <w:multiLevelType w:val="hybridMultilevel"/>
     <w:tmpl w:val="685E7C24"/>
@@ -34958,7 +34361,7 @@
       </w:pPr>
     </w:lvl>
   </w:abstractNum>
-  <w:abstractNum w:abstractNumId="86" w15:restartNumberingAfterBreak="0">
+  <w:abstractNum w:abstractNumId="87" w15:restartNumberingAfterBreak="0">
     <w:nsid w:val="46B00D8D"/>
     <w:multiLevelType w:val="hybridMultilevel"/>
     <w:tmpl w:val="7B40B058"/>
@@ -35047,7 +34450,7 @@
       </w:pPr>
     </w:lvl>
   </w:abstractNum>
-  <w:abstractNum w:abstractNumId="87" w15:restartNumberingAfterBreak="0">
+  <w:abstractNum w:abstractNumId="88" w15:restartNumberingAfterBreak="0">
     <w:nsid w:val="473D3C61"/>
     <w:multiLevelType w:val="hybridMultilevel"/>
     <w:tmpl w:val="2416A79A"/>
@@ -35136,7 +34539,7 @@
       </w:pPr>
     </w:lvl>
   </w:abstractNum>
-  <w:abstractNum w:abstractNumId="88" w15:restartNumberingAfterBreak="0">
+  <w:abstractNum w:abstractNumId="89" w15:restartNumberingAfterBreak="0">
     <w:nsid w:val="47E9797E"/>
     <w:multiLevelType w:val="hybridMultilevel"/>
     <w:tmpl w:val="91D4EC20"/>
@@ -35222,7 +34625,7 @@
       </w:pPr>
     </w:lvl>
   </w:abstractNum>
-  <w:abstractNum w:abstractNumId="89" w15:restartNumberingAfterBreak="0">
+  <w:abstractNum w:abstractNumId="90" w15:restartNumberingAfterBreak="0">
     <w:nsid w:val="487A3A9F"/>
     <w:multiLevelType w:val="hybridMultilevel"/>
     <w:tmpl w:val="3A02B7BC"/>
@@ -35308,7 +34711,7 @@
       </w:pPr>
     </w:lvl>
   </w:abstractNum>
-  <w:abstractNum w:abstractNumId="90" w15:restartNumberingAfterBreak="0">
+  <w:abstractNum w:abstractNumId="91" w15:restartNumberingAfterBreak="0">
     <w:nsid w:val="4A171D94"/>
     <w:multiLevelType w:val="hybridMultilevel"/>
     <w:tmpl w:val="E126F3C6"/>
@@ -35397,7 +34800,7 @@
       </w:pPr>
     </w:lvl>
   </w:abstractNum>
-  <w:abstractNum w:abstractNumId="91" w15:restartNumberingAfterBreak="0">
+  <w:abstractNum w:abstractNumId="92" w15:restartNumberingAfterBreak="0">
     <w:nsid w:val="4A747E63"/>
     <w:multiLevelType w:val="hybridMultilevel"/>
     <w:tmpl w:val="A630ED00"/>
@@ -35486,7 +34889,7 @@
       </w:pPr>
     </w:lvl>
   </w:abstractNum>
-  <w:abstractNum w:abstractNumId="92" w15:restartNumberingAfterBreak="0">
+  <w:abstractNum w:abstractNumId="93" w15:restartNumberingAfterBreak="0">
     <w:nsid w:val="4B042AA2"/>
     <w:multiLevelType w:val="multilevel"/>
     <w:tmpl w:val="223A7212"/>
@@ -35576,7 +34979,7 @@
       </w:pPr>
     </w:lvl>
   </w:abstractNum>
-  <w:abstractNum w:abstractNumId="93" w15:restartNumberingAfterBreak="0">
+  <w:abstractNum w:abstractNumId="94" w15:restartNumberingAfterBreak="0">
     <w:nsid w:val="4C8F5407"/>
     <w:multiLevelType w:val="hybridMultilevel"/>
     <w:tmpl w:val="C5003862"/>
@@ -35665,7 +35068,7 @@
       </w:pPr>
     </w:lvl>
   </w:abstractNum>
-  <w:abstractNum w:abstractNumId="94" w15:restartNumberingAfterBreak="0">
+  <w:abstractNum w:abstractNumId="95" w15:restartNumberingAfterBreak="0">
     <w:nsid w:val="4CFB01F3"/>
     <w:multiLevelType w:val="hybridMultilevel"/>
     <w:tmpl w:val="DFB83128"/>
@@ -35751,7 +35154,7 @@
       </w:pPr>
     </w:lvl>
   </w:abstractNum>
-  <w:abstractNum w:abstractNumId="95" w15:restartNumberingAfterBreak="0">
+  <w:abstractNum w:abstractNumId="96" w15:restartNumberingAfterBreak="0">
     <w:nsid w:val="4E973D78"/>
     <w:multiLevelType w:val="hybridMultilevel"/>
     <w:tmpl w:val="91D4EC20"/>
@@ -35837,7 +35240,7 @@
       </w:pPr>
     </w:lvl>
   </w:abstractNum>
-  <w:abstractNum w:abstractNumId="96" w15:restartNumberingAfterBreak="0">
+  <w:abstractNum w:abstractNumId="97" w15:restartNumberingAfterBreak="0">
     <w:nsid w:val="4FDC7534"/>
     <w:multiLevelType w:val="hybridMultilevel"/>
     <w:tmpl w:val="2AFC4F86"/>
@@ -35923,7 +35326,7 @@
       </w:pPr>
     </w:lvl>
   </w:abstractNum>
-  <w:abstractNum w:abstractNumId="97" w15:restartNumberingAfterBreak="0">
+  <w:abstractNum w:abstractNumId="98" w15:restartNumberingAfterBreak="0">
     <w:nsid w:val="513A6AA5"/>
     <w:multiLevelType w:val="hybridMultilevel"/>
     <w:tmpl w:val="D79ACAFC"/>
@@ -36012,7 +35415,7 @@
       </w:pPr>
     </w:lvl>
   </w:abstractNum>
-  <w:abstractNum w:abstractNumId="98" w15:restartNumberingAfterBreak="0">
+  <w:abstractNum w:abstractNumId="99" w15:restartNumberingAfterBreak="0">
     <w:nsid w:val="517A72EC"/>
     <w:multiLevelType w:val="multilevel"/>
     <w:tmpl w:val="10E6C9BC"/>
@@ -36133,7 +35536,7 @@
       </w:rPr>
     </w:lvl>
   </w:abstractNum>
-  <w:abstractNum w:abstractNumId="99" w15:restartNumberingAfterBreak="0">
+  <w:abstractNum w:abstractNumId="100" w15:restartNumberingAfterBreak="0">
     <w:nsid w:val="519053F6"/>
     <w:multiLevelType w:val="hybridMultilevel"/>
     <w:tmpl w:val="98D0D35E"/>
@@ -36222,7 +35625,7 @@
       </w:pPr>
     </w:lvl>
   </w:abstractNum>
-  <w:abstractNum w:abstractNumId="100" w15:restartNumberingAfterBreak="0">
+  <w:abstractNum w:abstractNumId="101" w15:restartNumberingAfterBreak="0">
     <w:nsid w:val="51986E26"/>
     <w:multiLevelType w:val="hybridMultilevel"/>
     <w:tmpl w:val="500A22D2"/>
@@ -36311,7 +35714,7 @@
       </w:pPr>
     </w:lvl>
   </w:abstractNum>
-  <w:abstractNum w:abstractNumId="101" w15:restartNumberingAfterBreak="0">
+  <w:abstractNum w:abstractNumId="102" w15:restartNumberingAfterBreak="0">
     <w:nsid w:val="51D05A43"/>
     <w:multiLevelType w:val="hybridMultilevel"/>
     <w:tmpl w:val="3106298C"/>
@@ -36424,7 +35827,7 @@
       </w:rPr>
     </w:lvl>
   </w:abstractNum>
-  <w:abstractNum w:abstractNumId="102" w15:restartNumberingAfterBreak="0">
+  <w:abstractNum w:abstractNumId="103" w15:restartNumberingAfterBreak="0">
     <w:nsid w:val="52F13EA7"/>
     <w:multiLevelType w:val="hybridMultilevel"/>
     <w:tmpl w:val="800A8D38"/>
@@ -36537,7 +35940,7 @@
       </w:rPr>
     </w:lvl>
   </w:abstractNum>
-  <w:abstractNum w:abstractNumId="103" w15:restartNumberingAfterBreak="0">
+  <w:abstractNum w:abstractNumId="104" w15:restartNumberingAfterBreak="0">
     <w:nsid w:val="53110215"/>
     <w:multiLevelType w:val="hybridMultilevel"/>
     <w:tmpl w:val="5E8CA2A4"/>
@@ -36626,7 +36029,7 @@
       </w:pPr>
     </w:lvl>
   </w:abstractNum>
-  <w:abstractNum w:abstractNumId="104" w15:restartNumberingAfterBreak="0">
+  <w:abstractNum w:abstractNumId="105" w15:restartNumberingAfterBreak="0">
     <w:nsid w:val="53442532"/>
     <w:multiLevelType w:val="hybridMultilevel"/>
     <w:tmpl w:val="59AA5D4C"/>
@@ -36712,7 +36115,7 @@
       </w:pPr>
     </w:lvl>
   </w:abstractNum>
-  <w:abstractNum w:abstractNumId="105" w15:restartNumberingAfterBreak="0">
+  <w:abstractNum w:abstractNumId="106" w15:restartNumberingAfterBreak="0">
     <w:nsid w:val="53442F44"/>
     <w:multiLevelType w:val="hybridMultilevel"/>
     <w:tmpl w:val="02D29B08"/>
@@ -36798,7 +36201,7 @@
       </w:pPr>
     </w:lvl>
   </w:abstractNum>
-  <w:abstractNum w:abstractNumId="106" w15:restartNumberingAfterBreak="0">
+  <w:abstractNum w:abstractNumId="107" w15:restartNumberingAfterBreak="0">
     <w:nsid w:val="54643B65"/>
     <w:multiLevelType w:val="hybridMultilevel"/>
     <w:tmpl w:val="5C4C5592"/>
@@ -36911,7 +36314,7 @@
       </w:rPr>
     </w:lvl>
   </w:abstractNum>
-  <w:abstractNum w:abstractNumId="107" w15:restartNumberingAfterBreak="0">
+  <w:abstractNum w:abstractNumId="108" w15:restartNumberingAfterBreak="0">
     <w:nsid w:val="572310B7"/>
     <w:multiLevelType w:val="hybridMultilevel"/>
     <w:tmpl w:val="35CC4776"/>
@@ -37000,7 +36403,7 @@
       </w:pPr>
     </w:lvl>
   </w:abstractNum>
-  <w:abstractNum w:abstractNumId="108" w15:restartNumberingAfterBreak="0">
+  <w:abstractNum w:abstractNumId="109" w15:restartNumberingAfterBreak="0">
     <w:nsid w:val="5856299C"/>
     <w:multiLevelType w:val="hybridMultilevel"/>
     <w:tmpl w:val="7BF4C91E"/>
@@ -37089,7 +36492,7 @@
       </w:pPr>
     </w:lvl>
   </w:abstractNum>
-  <w:abstractNum w:abstractNumId="109" w15:restartNumberingAfterBreak="0">
+  <w:abstractNum w:abstractNumId="110" w15:restartNumberingAfterBreak="0">
     <w:nsid w:val="58EF7EFC"/>
     <w:multiLevelType w:val="hybridMultilevel"/>
     <w:tmpl w:val="BC825C2C"/>
@@ -37175,7 +36578,7 @@
       </w:pPr>
     </w:lvl>
   </w:abstractNum>
-  <w:abstractNum w:abstractNumId="110" w15:restartNumberingAfterBreak="0">
+  <w:abstractNum w:abstractNumId="111" w15:restartNumberingAfterBreak="0">
     <w:nsid w:val="59072CFF"/>
     <w:multiLevelType w:val="hybridMultilevel"/>
     <w:tmpl w:val="D52CAF06"/>
@@ -37264,7 +36667,7 @@
       </w:pPr>
     </w:lvl>
   </w:abstractNum>
-  <w:abstractNum w:abstractNumId="111" w15:restartNumberingAfterBreak="0">
+  <w:abstractNum w:abstractNumId="112" w15:restartNumberingAfterBreak="0">
     <w:nsid w:val="59456797"/>
     <w:multiLevelType w:val="hybridMultilevel"/>
     <w:tmpl w:val="E970FA54"/>
@@ -37353,7 +36756,7 @@
       </w:pPr>
     </w:lvl>
   </w:abstractNum>
-  <w:abstractNum w:abstractNumId="112" w15:restartNumberingAfterBreak="0">
+  <w:abstractNum w:abstractNumId="113" w15:restartNumberingAfterBreak="0">
     <w:nsid w:val="5AC03831"/>
     <w:multiLevelType w:val="hybridMultilevel"/>
     <w:tmpl w:val="48D230D8"/>
@@ -37442,7 +36845,7 @@
       </w:pPr>
     </w:lvl>
   </w:abstractNum>
-  <w:abstractNum w:abstractNumId="113" w15:restartNumberingAfterBreak="0">
+  <w:abstractNum w:abstractNumId="114" w15:restartNumberingAfterBreak="0">
     <w:nsid w:val="5B3A785F"/>
     <w:multiLevelType w:val="hybridMultilevel"/>
     <w:tmpl w:val="2AA42C24"/>
@@ -37528,7 +36931,7 @@
       </w:pPr>
     </w:lvl>
   </w:abstractNum>
-  <w:abstractNum w:abstractNumId="114" w15:restartNumberingAfterBreak="0">
+  <w:abstractNum w:abstractNumId="115" w15:restartNumberingAfterBreak="0">
     <w:nsid w:val="5ECE4ECF"/>
     <w:multiLevelType w:val="hybridMultilevel"/>
     <w:tmpl w:val="92486EE2"/>
@@ -37617,7 +37020,7 @@
       </w:pPr>
     </w:lvl>
   </w:abstractNum>
-  <w:abstractNum w:abstractNumId="115" w15:restartNumberingAfterBreak="0">
+  <w:abstractNum w:abstractNumId="116" w15:restartNumberingAfterBreak="0">
     <w:nsid w:val="61F06F78"/>
     <w:multiLevelType w:val="hybridMultilevel"/>
     <w:tmpl w:val="2AA42C24"/>
@@ -37703,7 +37106,7 @@
       </w:pPr>
     </w:lvl>
   </w:abstractNum>
-  <w:abstractNum w:abstractNumId="116" w15:restartNumberingAfterBreak="0">
+  <w:abstractNum w:abstractNumId="117" w15:restartNumberingAfterBreak="0">
     <w:nsid w:val="621E5222"/>
     <w:multiLevelType w:val="multilevel"/>
     <w:tmpl w:val="A12CC6F8"/>
@@ -37821,7 +37224,7 @@
       </w:rPr>
     </w:lvl>
   </w:abstractNum>
-  <w:abstractNum w:abstractNumId="117" w15:restartNumberingAfterBreak="0">
+  <w:abstractNum w:abstractNumId="118" w15:restartNumberingAfterBreak="0">
     <w:nsid w:val="653C7ECB"/>
     <w:multiLevelType w:val="hybridMultilevel"/>
     <w:tmpl w:val="0D6AEDC0"/>
@@ -37907,7 +37310,7 @@
       </w:pPr>
     </w:lvl>
   </w:abstractNum>
-  <w:abstractNum w:abstractNumId="118" w15:restartNumberingAfterBreak="0">
+  <w:abstractNum w:abstractNumId="119" w15:restartNumberingAfterBreak="0">
     <w:nsid w:val="6601744D"/>
     <w:multiLevelType w:val="hybridMultilevel"/>
     <w:tmpl w:val="BBA43AFE"/>
@@ -37996,7 +37399,7 @@
       </w:pPr>
     </w:lvl>
   </w:abstractNum>
-  <w:abstractNum w:abstractNumId="119" w15:restartNumberingAfterBreak="0">
+  <w:abstractNum w:abstractNumId="120" w15:restartNumberingAfterBreak="0">
     <w:nsid w:val="66C26E78"/>
     <w:multiLevelType w:val="hybridMultilevel"/>
     <w:tmpl w:val="860CFD5E"/>
@@ -38085,7 +37488,7 @@
       </w:pPr>
     </w:lvl>
   </w:abstractNum>
-  <w:abstractNum w:abstractNumId="120" w15:restartNumberingAfterBreak="0">
+  <w:abstractNum w:abstractNumId="121" w15:restartNumberingAfterBreak="0">
     <w:nsid w:val="680C530F"/>
     <w:multiLevelType w:val="hybridMultilevel"/>
     <w:tmpl w:val="67FA7A58"/>
@@ -38171,7 +37574,7 @@
       </w:pPr>
     </w:lvl>
   </w:abstractNum>
-  <w:abstractNum w:abstractNumId="121" w15:restartNumberingAfterBreak="0">
+  <w:abstractNum w:abstractNumId="122" w15:restartNumberingAfterBreak="0">
     <w:nsid w:val="68781583"/>
     <w:multiLevelType w:val="hybridMultilevel"/>
     <w:tmpl w:val="59544CD8"/>
@@ -38260,7 +37663,7 @@
       </w:pPr>
     </w:lvl>
   </w:abstractNum>
-  <w:abstractNum w:abstractNumId="122" w15:restartNumberingAfterBreak="0">
+  <w:abstractNum w:abstractNumId="123" w15:restartNumberingAfterBreak="0">
     <w:nsid w:val="689E4937"/>
     <w:multiLevelType w:val="hybridMultilevel"/>
     <w:tmpl w:val="1578FDDA"/>
@@ -38346,7 +37749,7 @@
       </w:pPr>
     </w:lvl>
   </w:abstractNum>
-  <w:abstractNum w:abstractNumId="123" w15:restartNumberingAfterBreak="0">
+  <w:abstractNum w:abstractNumId="124" w15:restartNumberingAfterBreak="0">
     <w:nsid w:val="69DA244E"/>
     <w:multiLevelType w:val="hybridMultilevel"/>
     <w:tmpl w:val="F8CC6BC0"/>
@@ -38432,7 +37835,7 @@
       </w:pPr>
     </w:lvl>
   </w:abstractNum>
-  <w:abstractNum w:abstractNumId="124" w15:restartNumberingAfterBreak="0">
+  <w:abstractNum w:abstractNumId="125" w15:restartNumberingAfterBreak="0">
     <w:nsid w:val="6A7E3B85"/>
     <w:multiLevelType w:val="hybridMultilevel"/>
     <w:tmpl w:val="62CA62CA"/>
@@ -38521,7 +37924,7 @@
       </w:pPr>
     </w:lvl>
   </w:abstractNum>
-  <w:abstractNum w:abstractNumId="125" w15:restartNumberingAfterBreak="0">
+  <w:abstractNum w:abstractNumId="126" w15:restartNumberingAfterBreak="0">
     <w:nsid w:val="6A870A9E"/>
     <w:multiLevelType w:val="hybridMultilevel"/>
     <w:tmpl w:val="E014EC2C"/>
@@ -38610,7 +38013,7 @@
       </w:pPr>
     </w:lvl>
   </w:abstractNum>
-  <w:abstractNum w:abstractNumId="126" w15:restartNumberingAfterBreak="0">
+  <w:abstractNum w:abstractNumId="127" w15:restartNumberingAfterBreak="0">
     <w:nsid w:val="6B0A2114"/>
     <w:multiLevelType w:val="hybridMultilevel"/>
     <w:tmpl w:val="79D0B740"/>
@@ -38696,7 +38099,7 @@
       </w:pPr>
     </w:lvl>
   </w:abstractNum>
-  <w:abstractNum w:abstractNumId="127" w15:restartNumberingAfterBreak="0">
+  <w:abstractNum w:abstractNumId="128" w15:restartNumberingAfterBreak="0">
     <w:nsid w:val="6B4C0EB6"/>
     <w:multiLevelType w:val="hybridMultilevel"/>
     <w:tmpl w:val="F904BB6E"/>
@@ -38782,7 +38185,7 @@
       </w:pPr>
     </w:lvl>
   </w:abstractNum>
-  <w:abstractNum w:abstractNumId="128" w15:restartNumberingAfterBreak="0">
+  <w:abstractNum w:abstractNumId="129" w15:restartNumberingAfterBreak="0">
     <w:nsid w:val="6B543D98"/>
     <w:multiLevelType w:val="hybridMultilevel"/>
     <w:tmpl w:val="D700A8F0"/>
@@ -38871,7 +38274,7 @@
       </w:pPr>
     </w:lvl>
   </w:abstractNum>
-  <w:abstractNum w:abstractNumId="129" w15:restartNumberingAfterBreak="0">
+  <w:abstractNum w:abstractNumId="130" w15:restartNumberingAfterBreak="0">
     <w:nsid w:val="6BB966DF"/>
     <w:multiLevelType w:val="hybridMultilevel"/>
     <w:tmpl w:val="C214ED12"/>
@@ -38960,7 +38363,7 @@
       </w:pPr>
     </w:lvl>
   </w:abstractNum>
-  <w:abstractNum w:abstractNumId="130" w15:restartNumberingAfterBreak="0">
+  <w:abstractNum w:abstractNumId="131" w15:restartNumberingAfterBreak="0">
     <w:nsid w:val="6BE87CBD"/>
     <w:multiLevelType w:val="hybridMultilevel"/>
     <w:tmpl w:val="7DE64662"/>
@@ -39046,7 +38449,7 @@
       </w:pPr>
     </w:lvl>
   </w:abstractNum>
-  <w:abstractNum w:abstractNumId="131" w15:restartNumberingAfterBreak="0">
+  <w:abstractNum w:abstractNumId="132" w15:restartNumberingAfterBreak="0">
     <w:nsid w:val="6C9F59EC"/>
     <w:multiLevelType w:val="hybridMultilevel"/>
     <w:tmpl w:val="DBCCC3BE"/>
@@ -39132,7 +38535,7 @@
       </w:pPr>
     </w:lvl>
   </w:abstractNum>
-  <w:abstractNum w:abstractNumId="132" w15:restartNumberingAfterBreak="0">
+  <w:abstractNum w:abstractNumId="133" w15:restartNumberingAfterBreak="0">
     <w:nsid w:val="6D3E3428"/>
     <w:multiLevelType w:val="hybridMultilevel"/>
     <w:tmpl w:val="98D0D35E"/>
@@ -39221,7 +38624,7 @@
       </w:pPr>
     </w:lvl>
   </w:abstractNum>
-  <w:abstractNum w:abstractNumId="133" w15:restartNumberingAfterBreak="0">
+  <w:abstractNum w:abstractNumId="134" w15:restartNumberingAfterBreak="0">
     <w:nsid w:val="6EE067F1"/>
     <w:multiLevelType w:val="hybridMultilevel"/>
     <w:tmpl w:val="D764B2F2"/>
@@ -39310,7 +38713,7 @@
       </w:pPr>
     </w:lvl>
   </w:abstractNum>
-  <w:abstractNum w:abstractNumId="134" w15:restartNumberingAfterBreak="0">
+  <w:abstractNum w:abstractNumId="135" w15:restartNumberingAfterBreak="0">
     <w:nsid w:val="6F2A5B5D"/>
     <w:multiLevelType w:val="hybridMultilevel"/>
     <w:tmpl w:val="A47CA9D2"/>
@@ -39396,7 +38799,7 @@
       </w:pPr>
     </w:lvl>
   </w:abstractNum>
-  <w:abstractNum w:abstractNumId="135" w15:restartNumberingAfterBreak="0">
+  <w:abstractNum w:abstractNumId="136" w15:restartNumberingAfterBreak="0">
     <w:nsid w:val="71424576"/>
     <w:multiLevelType w:val="hybridMultilevel"/>
     <w:tmpl w:val="500A22D2"/>
@@ -39485,7 +38888,7 @@
       </w:pPr>
     </w:lvl>
   </w:abstractNum>
-  <w:abstractNum w:abstractNumId="136" w15:restartNumberingAfterBreak="0">
+  <w:abstractNum w:abstractNumId="137" w15:restartNumberingAfterBreak="0">
     <w:nsid w:val="720E42D0"/>
     <w:multiLevelType w:val="hybridMultilevel"/>
     <w:tmpl w:val="ED9E56FC"/>
@@ -39571,7 +38974,7 @@
       </w:pPr>
     </w:lvl>
   </w:abstractNum>
-  <w:abstractNum w:abstractNumId="137" w15:restartNumberingAfterBreak="0">
+  <w:abstractNum w:abstractNumId="138" w15:restartNumberingAfterBreak="0">
     <w:nsid w:val="7259222C"/>
     <w:multiLevelType w:val="hybridMultilevel"/>
     <w:tmpl w:val="B92C4E06"/>
@@ -39660,7 +39063,7 @@
       </w:pPr>
     </w:lvl>
   </w:abstractNum>
-  <w:abstractNum w:abstractNumId="138" w15:restartNumberingAfterBreak="0">
+  <w:abstractNum w:abstractNumId="139" w15:restartNumberingAfterBreak="0">
     <w:nsid w:val="729169BF"/>
     <w:multiLevelType w:val="hybridMultilevel"/>
     <w:tmpl w:val="1C042A78"/>
@@ -39746,7 +39149,7 @@
       </w:pPr>
     </w:lvl>
   </w:abstractNum>
-  <w:abstractNum w:abstractNumId="139" w15:restartNumberingAfterBreak="0">
+  <w:abstractNum w:abstractNumId="140" w15:restartNumberingAfterBreak="0">
     <w:nsid w:val="72C37E1D"/>
     <w:multiLevelType w:val="hybridMultilevel"/>
     <w:tmpl w:val="36D6228E"/>
@@ -39859,7 +39262,7 @@
       </w:rPr>
     </w:lvl>
   </w:abstractNum>
-  <w:abstractNum w:abstractNumId="140" w15:restartNumberingAfterBreak="0">
+  <w:abstractNum w:abstractNumId="141" w15:restartNumberingAfterBreak="0">
     <w:nsid w:val="73526D02"/>
     <w:multiLevelType w:val="hybridMultilevel"/>
     <w:tmpl w:val="6D247DAE"/>
@@ -39945,7 +39348,7 @@
       </w:pPr>
     </w:lvl>
   </w:abstractNum>
-  <w:abstractNum w:abstractNumId="141" w15:restartNumberingAfterBreak="0">
+  <w:abstractNum w:abstractNumId="142" w15:restartNumberingAfterBreak="0">
     <w:nsid w:val="735A1C24"/>
     <w:multiLevelType w:val="hybridMultilevel"/>
     <w:tmpl w:val="77A0A016"/>
@@ -40031,7 +39434,7 @@
       </w:pPr>
     </w:lvl>
   </w:abstractNum>
-  <w:abstractNum w:abstractNumId="142" w15:restartNumberingAfterBreak="0">
+  <w:abstractNum w:abstractNumId="143" w15:restartNumberingAfterBreak="0">
     <w:nsid w:val="74E00A45"/>
     <w:multiLevelType w:val="hybridMultilevel"/>
     <w:tmpl w:val="C65C3400"/>
@@ -40120,7 +39523,7 @@
       </w:pPr>
     </w:lvl>
   </w:abstractNum>
-  <w:abstractNum w:abstractNumId="143" w15:restartNumberingAfterBreak="0">
+  <w:abstractNum w:abstractNumId="144" w15:restartNumberingAfterBreak="0">
     <w:nsid w:val="75AF7DFA"/>
     <w:multiLevelType w:val="hybridMultilevel"/>
     <w:tmpl w:val="4732C664"/>
@@ -40209,7 +39612,7 @@
       </w:pPr>
     </w:lvl>
   </w:abstractNum>
-  <w:abstractNum w:abstractNumId="144" w15:restartNumberingAfterBreak="0">
+  <w:abstractNum w:abstractNumId="145" w15:restartNumberingAfterBreak="0">
     <w:nsid w:val="7784438C"/>
     <w:multiLevelType w:val="hybridMultilevel"/>
     <w:tmpl w:val="BDB20B28"/>
@@ -40298,7 +39701,7 @@
       </w:pPr>
     </w:lvl>
   </w:abstractNum>
-  <w:abstractNum w:abstractNumId="145" w15:restartNumberingAfterBreak="0">
+  <w:abstractNum w:abstractNumId="146" w15:restartNumberingAfterBreak="0">
     <w:nsid w:val="788147BE"/>
     <w:multiLevelType w:val="hybridMultilevel"/>
     <w:tmpl w:val="EC8EB108"/>
@@ -40384,7 +39787,7 @@
       </w:pPr>
     </w:lvl>
   </w:abstractNum>
-  <w:abstractNum w:abstractNumId="146" w15:restartNumberingAfterBreak="0">
+  <w:abstractNum w:abstractNumId="147" w15:restartNumberingAfterBreak="0">
     <w:nsid w:val="7938381F"/>
     <w:multiLevelType w:val="hybridMultilevel"/>
     <w:tmpl w:val="BAE21DF2"/>
@@ -40473,7 +39876,7 @@
       </w:pPr>
     </w:lvl>
   </w:abstractNum>
-  <w:abstractNum w:abstractNumId="147" w15:restartNumberingAfterBreak="0">
+  <w:abstractNum w:abstractNumId="148" w15:restartNumberingAfterBreak="0">
     <w:nsid w:val="799E6F91"/>
     <w:multiLevelType w:val="hybridMultilevel"/>
     <w:tmpl w:val="A3EAB6BC"/>
@@ -40559,7 +39962,7 @@
       </w:pPr>
     </w:lvl>
   </w:abstractNum>
-  <w:abstractNum w:abstractNumId="148" w15:restartNumberingAfterBreak="0">
+  <w:abstractNum w:abstractNumId="149" w15:restartNumberingAfterBreak="0">
     <w:nsid w:val="7A77688B"/>
     <w:multiLevelType w:val="hybridMultilevel"/>
     <w:tmpl w:val="1EC4BF30"/>
@@ -40648,7 +40051,7 @@
       </w:pPr>
     </w:lvl>
   </w:abstractNum>
-  <w:abstractNum w:abstractNumId="149" w15:restartNumberingAfterBreak="0">
+  <w:abstractNum w:abstractNumId="150" w15:restartNumberingAfterBreak="0">
     <w:nsid w:val="7B7D4A26"/>
     <w:multiLevelType w:val="hybridMultilevel"/>
     <w:tmpl w:val="A906F5AC"/>
@@ -40734,7 +40137,7 @@
       </w:pPr>
     </w:lvl>
   </w:abstractNum>
-  <w:abstractNum w:abstractNumId="150" w15:restartNumberingAfterBreak="0">
+  <w:abstractNum w:abstractNumId="151" w15:restartNumberingAfterBreak="0">
     <w:nsid w:val="7CB87150"/>
     <w:multiLevelType w:val="hybridMultilevel"/>
     <w:tmpl w:val="BC4EA7F8"/>
@@ -40823,7 +40226,7 @@
       </w:pPr>
     </w:lvl>
   </w:abstractNum>
-  <w:abstractNum w:abstractNumId="151" w15:restartNumberingAfterBreak="0">
+  <w:abstractNum w:abstractNumId="152" w15:restartNumberingAfterBreak="0">
     <w:nsid w:val="7CF91FCE"/>
     <w:multiLevelType w:val="hybridMultilevel"/>
     <w:tmpl w:val="48DEDA40"/>
@@ -40912,7 +40315,7 @@
       </w:pPr>
     </w:lvl>
   </w:abstractNum>
-  <w:abstractNum w:abstractNumId="152" w15:restartNumberingAfterBreak="0">
+  <w:abstractNum w:abstractNumId="153" w15:restartNumberingAfterBreak="0">
     <w:nsid w:val="7D2B20FD"/>
     <w:multiLevelType w:val="hybridMultilevel"/>
     <w:tmpl w:val="C7DCCCB0"/>
@@ -41001,7 +40404,7 @@
       </w:pPr>
     </w:lvl>
   </w:abstractNum>
-  <w:abstractNum w:abstractNumId="153" w15:restartNumberingAfterBreak="0">
+  <w:abstractNum w:abstractNumId="154" w15:restartNumberingAfterBreak="0">
     <w:nsid w:val="7EA9659D"/>
     <w:multiLevelType w:val="hybridMultilevel"/>
     <w:tmpl w:val="804C85A4"/>
@@ -41091,169 +40494,169 @@
     </w:lvl>
   </w:abstractNum>
   <w:num w:numId="1" w16cid:durableId="512305941">
-    <w:abstractNumId w:val="139"/>
+    <w:abstractNumId w:val="140"/>
   </w:num>
   <w:num w:numId="2" w16cid:durableId="236287250">
+    <w:abstractNumId w:val="99"/>
+  </w:num>
+  <w:num w:numId="3" w16cid:durableId="1060179523">
+    <w:abstractNumId w:val="24"/>
+  </w:num>
+  <w:num w:numId="4" w16cid:durableId="17389390">
+    <w:abstractNumId w:val="125"/>
+  </w:num>
+  <w:num w:numId="5" w16cid:durableId="1417945219">
+    <w:abstractNumId w:val="28"/>
+  </w:num>
+  <w:num w:numId="6" w16cid:durableId="39979985">
+    <w:abstractNumId w:val="33"/>
+  </w:num>
+  <w:num w:numId="7" w16cid:durableId="1955483292">
+    <w:abstractNumId w:val="126"/>
+  </w:num>
+  <w:num w:numId="8" w16cid:durableId="143089077">
+    <w:abstractNumId w:val="120"/>
+  </w:num>
+  <w:num w:numId="9" w16cid:durableId="692071752">
+    <w:abstractNumId w:val="8"/>
+  </w:num>
+  <w:num w:numId="10" w16cid:durableId="1354308862">
+    <w:abstractNumId w:val="136"/>
+  </w:num>
+  <w:num w:numId="11" w16cid:durableId="618875064">
+    <w:abstractNumId w:val="42"/>
+  </w:num>
+  <w:num w:numId="12" w16cid:durableId="509878739">
+    <w:abstractNumId w:val="31"/>
+  </w:num>
+  <w:num w:numId="13" w16cid:durableId="875042859">
+    <w:abstractNumId w:val="59"/>
+  </w:num>
+  <w:num w:numId="14" w16cid:durableId="1305234986">
+    <w:abstractNumId w:val="81"/>
+  </w:num>
+  <w:num w:numId="15" w16cid:durableId="1765607075">
+    <w:abstractNumId w:val="134"/>
+  </w:num>
+  <w:num w:numId="16" w16cid:durableId="1026178692">
+    <w:abstractNumId w:val="111"/>
+  </w:num>
+  <w:num w:numId="17" w16cid:durableId="20402844">
+    <w:abstractNumId w:val="130"/>
+  </w:num>
+  <w:num w:numId="18" w16cid:durableId="57166575">
+    <w:abstractNumId w:val="129"/>
+  </w:num>
+  <w:num w:numId="19" w16cid:durableId="1577399185">
+    <w:abstractNumId w:val="77"/>
+  </w:num>
+  <w:num w:numId="20" w16cid:durableId="1974938581">
+    <w:abstractNumId w:val="85"/>
+  </w:num>
+  <w:num w:numId="21" w16cid:durableId="1324621920">
+    <w:abstractNumId w:val="12"/>
+  </w:num>
+  <w:num w:numId="22" w16cid:durableId="1082604540">
+    <w:abstractNumId w:val="108"/>
+  </w:num>
+  <w:num w:numId="23" w16cid:durableId="1811245398">
+    <w:abstractNumId w:val="71"/>
+  </w:num>
+  <w:num w:numId="24" w16cid:durableId="1096436052">
+    <w:abstractNumId w:val="22"/>
+  </w:num>
+  <w:num w:numId="25" w16cid:durableId="1481385145">
+    <w:abstractNumId w:val="149"/>
+  </w:num>
+  <w:num w:numId="26" w16cid:durableId="290793853">
+    <w:abstractNumId w:val="143"/>
+  </w:num>
+  <w:num w:numId="27" w16cid:durableId="1240365652">
+    <w:abstractNumId w:val="15"/>
+  </w:num>
+  <w:num w:numId="28" w16cid:durableId="944578999">
+    <w:abstractNumId w:val="147"/>
+  </w:num>
+  <w:num w:numId="29" w16cid:durableId="1775518375">
+    <w:abstractNumId w:val="153"/>
+  </w:num>
+  <w:num w:numId="30" w16cid:durableId="987128347">
+    <w:abstractNumId w:val="39"/>
+  </w:num>
+  <w:num w:numId="31" w16cid:durableId="1809126082">
+    <w:abstractNumId w:val="51"/>
+  </w:num>
+  <w:num w:numId="32" w16cid:durableId="1590507693">
+    <w:abstractNumId w:val="144"/>
+  </w:num>
+  <w:num w:numId="33" w16cid:durableId="719213246">
+    <w:abstractNumId w:val="91"/>
+  </w:num>
+  <w:num w:numId="34" w16cid:durableId="1994602256">
+    <w:abstractNumId w:val="88"/>
+  </w:num>
+  <w:num w:numId="35" w16cid:durableId="253326303">
+    <w:abstractNumId w:val="138"/>
+  </w:num>
+  <w:num w:numId="36" w16cid:durableId="155147717">
+    <w:abstractNumId w:val="109"/>
+  </w:num>
+  <w:num w:numId="37" w16cid:durableId="188185785">
+    <w:abstractNumId w:val="20"/>
+  </w:num>
+  <w:num w:numId="38" w16cid:durableId="1654142327">
+    <w:abstractNumId w:val="73"/>
+  </w:num>
+  <w:num w:numId="39" w16cid:durableId="1276323909">
+    <w:abstractNumId w:val="35"/>
+  </w:num>
+  <w:num w:numId="40" w16cid:durableId="410933329">
+    <w:abstractNumId w:val="9"/>
+  </w:num>
+  <w:num w:numId="41" w16cid:durableId="783812172">
     <w:abstractNumId w:val="98"/>
   </w:num>
-  <w:num w:numId="3" w16cid:durableId="1060179523">
-    <w:abstractNumId w:val="23"/>
+  <w:num w:numId="42" w16cid:durableId="977419656">
+    <w:abstractNumId w:val="72"/>
   </w:num>
-  <w:num w:numId="4" w16cid:durableId="17389390">
-    <w:abstractNumId w:val="124"/>
+  <w:num w:numId="43" w16cid:durableId="1301423796">
+    <w:abstractNumId w:val="113"/>
   </w:num>
-  <w:num w:numId="5" w16cid:durableId="1417945219">
+  <w:num w:numId="44" w16cid:durableId="940837916">
+    <w:abstractNumId w:val="38"/>
+  </w:num>
+  <w:num w:numId="45" w16cid:durableId="916786028">
+    <w:abstractNumId w:val="115"/>
+  </w:num>
+  <w:num w:numId="46" w16cid:durableId="1547258808">
     <w:abstractNumId w:val="27"/>
   </w:num>
-  <w:num w:numId="6" w16cid:durableId="39979985">
-    <w:abstractNumId w:val="32"/>
+  <w:num w:numId="47" w16cid:durableId="84805708">
+    <w:abstractNumId w:val="104"/>
   </w:num>
-  <w:num w:numId="7" w16cid:durableId="1955483292">
-    <w:abstractNumId w:val="125"/>
+  <w:num w:numId="48" w16cid:durableId="1043015892">
+    <w:abstractNumId w:val="122"/>
   </w:num>
-  <w:num w:numId="8" w16cid:durableId="143089077">
-    <w:abstractNumId w:val="119"/>
+  <w:num w:numId="49" w16cid:durableId="1995405517">
+    <w:abstractNumId w:val="48"/>
   </w:num>
-  <w:num w:numId="9" w16cid:durableId="692071752">
-    <w:abstractNumId w:val="7"/>
+  <w:num w:numId="50" w16cid:durableId="694700169">
+    <w:abstractNumId w:val="54"/>
   </w:num>
-  <w:num w:numId="10" w16cid:durableId="1354308862">
-    <w:abstractNumId w:val="135"/>
+  <w:num w:numId="51" w16cid:durableId="1972175158">
+    <w:abstractNumId w:val="34"/>
   </w:num>
-  <w:num w:numId="11" w16cid:durableId="618875064">
-    <w:abstractNumId w:val="41"/>
-  </w:num>
-  <w:num w:numId="12" w16cid:durableId="509878739">
-    <w:abstractNumId w:val="30"/>
-  </w:num>
-  <w:num w:numId="13" w16cid:durableId="875042859">
-    <w:abstractNumId w:val="58"/>
-  </w:num>
-  <w:num w:numId="14" w16cid:durableId="1305234986">
-    <w:abstractNumId w:val="80"/>
-  </w:num>
-  <w:num w:numId="15" w16cid:durableId="1765607075">
-    <w:abstractNumId w:val="133"/>
-  </w:num>
-  <w:num w:numId="16" w16cid:durableId="1026178692">
-    <w:abstractNumId w:val="110"/>
-  </w:num>
-  <w:num w:numId="17" w16cid:durableId="20402844">
-    <w:abstractNumId w:val="129"/>
-  </w:num>
-  <w:num w:numId="18" w16cid:durableId="57166575">
-    <w:abstractNumId w:val="128"/>
-  </w:num>
-  <w:num w:numId="19" w16cid:durableId="1577399185">
-    <w:abstractNumId w:val="76"/>
-  </w:num>
-  <w:num w:numId="20" w16cid:durableId="1974938581">
-    <w:abstractNumId w:val="84"/>
-  </w:num>
-  <w:num w:numId="21" w16cid:durableId="1324621920">
-    <w:abstractNumId w:val="11"/>
-  </w:num>
-  <w:num w:numId="22" w16cid:durableId="1082604540">
-    <w:abstractNumId w:val="107"/>
-  </w:num>
-  <w:num w:numId="23" w16cid:durableId="1811245398">
-    <w:abstractNumId w:val="70"/>
-  </w:num>
-  <w:num w:numId="24" w16cid:durableId="1096436052">
-    <w:abstractNumId w:val="21"/>
-  </w:num>
-  <w:num w:numId="25" w16cid:durableId="1481385145">
-    <w:abstractNumId w:val="148"/>
-  </w:num>
-  <w:num w:numId="26" w16cid:durableId="290793853">
-    <w:abstractNumId w:val="142"/>
-  </w:num>
-  <w:num w:numId="27" w16cid:durableId="1240365652">
-    <w:abstractNumId w:val="14"/>
-  </w:num>
-  <w:num w:numId="28" w16cid:durableId="944578999">
-    <w:abstractNumId w:val="146"/>
-  </w:num>
-  <w:num w:numId="29" w16cid:durableId="1775518375">
-    <w:abstractNumId w:val="152"/>
-  </w:num>
-  <w:num w:numId="30" w16cid:durableId="987128347">
-    <w:abstractNumId w:val="38"/>
-  </w:num>
-  <w:num w:numId="31" w16cid:durableId="1809126082">
-    <w:abstractNumId w:val="50"/>
-  </w:num>
-  <w:num w:numId="32" w16cid:durableId="1590507693">
-    <w:abstractNumId w:val="143"/>
-  </w:num>
-  <w:num w:numId="33" w16cid:durableId="719213246">
-    <w:abstractNumId w:val="90"/>
-  </w:num>
-  <w:num w:numId="34" w16cid:durableId="1994602256">
-    <w:abstractNumId w:val="87"/>
-  </w:num>
-  <w:num w:numId="35" w16cid:durableId="253326303">
-    <w:abstractNumId w:val="137"/>
-  </w:num>
-  <w:num w:numId="36" w16cid:durableId="155147717">
-    <w:abstractNumId w:val="108"/>
-  </w:num>
-  <w:num w:numId="37" w16cid:durableId="188185785">
+  <w:num w:numId="52" w16cid:durableId="798062891">
     <w:abstractNumId w:val="19"/>
   </w:num>
-  <w:num w:numId="38" w16cid:durableId="1654142327">
-    <w:abstractNumId w:val="72"/>
-  </w:num>
-  <w:num w:numId="39" w16cid:durableId="1276323909">
-    <w:abstractNumId w:val="34"/>
-  </w:num>
-  <w:num w:numId="40" w16cid:durableId="410933329">
-    <w:abstractNumId w:val="8"/>
-  </w:num>
-  <w:num w:numId="41" w16cid:durableId="783812172">
-    <w:abstractNumId w:val="97"/>
-  </w:num>
-  <w:num w:numId="42" w16cid:durableId="977419656">
-    <w:abstractNumId w:val="71"/>
-  </w:num>
-  <w:num w:numId="43" w16cid:durableId="1301423796">
-    <w:abstractNumId w:val="112"/>
-  </w:num>
-  <w:num w:numId="44" w16cid:durableId="940837916">
-    <w:abstractNumId w:val="37"/>
-  </w:num>
-  <w:num w:numId="45" w16cid:durableId="916786028">
-    <w:abstractNumId w:val="114"/>
-  </w:num>
-  <w:num w:numId="46" w16cid:durableId="1547258808">
-    <w:abstractNumId w:val="26"/>
-  </w:num>
-  <w:num w:numId="47" w16cid:durableId="84805708">
-    <w:abstractNumId w:val="103"/>
-  </w:num>
-  <w:num w:numId="48" w16cid:durableId="1043015892">
-    <w:abstractNumId w:val="121"/>
-  </w:num>
-  <w:num w:numId="49" w16cid:durableId="1995405517">
-    <w:abstractNumId w:val="47"/>
-  </w:num>
-  <w:num w:numId="50" w16cid:durableId="694700169">
-    <w:abstractNumId w:val="53"/>
-  </w:num>
-  <w:num w:numId="51" w16cid:durableId="1972175158">
-    <w:abstractNumId w:val="33"/>
-  </w:num>
-  <w:num w:numId="52" w16cid:durableId="798062891">
-    <w:abstractNumId w:val="18"/>
-  </w:num>
   <w:num w:numId="53" w16cid:durableId="738988641">
-    <w:abstractNumId w:val="91"/>
+    <w:abstractNumId w:val="92"/>
   </w:num>
   <w:num w:numId="54" w16cid:durableId="955141654">
-    <w:abstractNumId w:val="77"/>
+    <w:abstractNumId w:val="78"/>
   </w:num>
   <w:num w:numId="55" w16cid:durableId="1629779498">
-    <w:abstractNumId w:val="43"/>
+    <w:abstractNumId w:val="44"/>
   </w:num>
   <w:num w:numId="56" w16cid:durableId="1190875842">
     <w:abstractNumId w:val="3"/>
@@ -41262,37 +40665,37 @@
     <w:abstractNumId w:val="6"/>
   </w:num>
   <w:num w:numId="58" w16cid:durableId="869532127">
-    <w:abstractNumId w:val="82"/>
+    <w:abstractNumId w:val="83"/>
   </w:num>
   <w:num w:numId="59" w16cid:durableId="1320814744">
-    <w:abstractNumId w:val="144"/>
+    <w:abstractNumId w:val="145"/>
   </w:num>
   <w:num w:numId="60" w16cid:durableId="1577012496">
-    <w:abstractNumId w:val="68"/>
+    <w:abstractNumId w:val="69"/>
   </w:num>
   <w:num w:numId="61" w16cid:durableId="907418567">
-    <w:abstractNumId w:val="54"/>
+    <w:abstractNumId w:val="55"/>
   </w:num>
   <w:num w:numId="62" w16cid:durableId="1765416504">
     <w:abstractNumId w:val="5"/>
   </w:num>
   <w:num w:numId="63" w16cid:durableId="131362266">
-    <w:abstractNumId w:val="151"/>
+    <w:abstractNumId w:val="152"/>
   </w:num>
   <w:num w:numId="64" w16cid:durableId="472911856">
     <w:abstractNumId w:val="4"/>
   </w:num>
   <w:num w:numId="65" w16cid:durableId="606043516">
-    <w:abstractNumId w:val="120"/>
+    <w:abstractNumId w:val="121"/>
   </w:num>
   <w:num w:numId="66" w16cid:durableId="1493451495">
-    <w:abstractNumId w:val="85"/>
+    <w:abstractNumId w:val="86"/>
   </w:num>
   <w:num w:numId="67" w16cid:durableId="1462646256">
-    <w:abstractNumId w:val="10"/>
+    <w:abstractNumId w:val="11"/>
   </w:num>
   <w:num w:numId="68" w16cid:durableId="1830360760">
-    <w:abstractNumId w:val="60"/>
+    <w:abstractNumId w:val="61"/>
     <w:lvlOverride w:ilvl="0">
       <w:startOverride w:val="1"/>
     </w:lvlOverride>
@@ -41352,7 +40755,7 @@
     </w:lvlOverride>
   </w:num>
   <w:num w:numId="70" w16cid:durableId="433014062">
-    <w:abstractNumId w:val="117"/>
+    <w:abstractNumId w:val="118"/>
     <w:lvlOverride w:ilvl="0">
       <w:startOverride w:val="1"/>
     </w:lvlOverride>
@@ -41382,7 +40785,7 @@
     </w:lvlOverride>
   </w:num>
   <w:num w:numId="71" w16cid:durableId="1741441743">
-    <w:abstractNumId w:val="96"/>
+    <w:abstractNumId w:val="97"/>
     <w:lvlOverride w:ilvl="0">
       <w:startOverride w:val="1"/>
     </w:lvlOverride>
@@ -41412,7 +40815,7 @@
     </w:lvlOverride>
   </w:num>
   <w:num w:numId="72" w16cid:durableId="1366980279">
-    <w:abstractNumId w:val="131"/>
+    <w:abstractNumId w:val="132"/>
     <w:lvlOverride w:ilvl="0">
       <w:startOverride w:val="1"/>
     </w:lvlOverride>
@@ -41442,7 +40845,7 @@
     </w:lvlOverride>
   </w:num>
   <w:num w:numId="73" w16cid:durableId="369383202">
-    <w:abstractNumId w:val="42"/>
+    <w:abstractNumId w:val="43"/>
     <w:lvlOverride w:ilvl="0">
       <w:startOverride w:val="1"/>
     </w:lvlOverride>
@@ -41472,250 +40875,253 @@
     </w:lvlOverride>
   </w:num>
   <w:num w:numId="74" w16cid:durableId="1507474593">
-    <w:abstractNumId w:val="126"/>
+    <w:abstractNumId w:val="127"/>
   </w:num>
   <w:num w:numId="75" w16cid:durableId="1022239722">
-    <w:abstractNumId w:val="138"/>
+    <w:abstractNumId w:val="139"/>
   </w:num>
   <w:num w:numId="76" w16cid:durableId="2067876409">
-    <w:abstractNumId w:val="147"/>
+    <w:abstractNumId w:val="148"/>
   </w:num>
   <w:num w:numId="77" w16cid:durableId="968826773">
-    <w:abstractNumId w:val="74"/>
+    <w:abstractNumId w:val="75"/>
   </w:num>
   <w:num w:numId="78" w16cid:durableId="1411192575">
-    <w:abstractNumId w:val="134"/>
+    <w:abstractNumId w:val="135"/>
   </w:num>
   <w:num w:numId="79" w16cid:durableId="1483884969">
+    <w:abstractNumId w:val="124"/>
+  </w:num>
+  <w:num w:numId="80" w16cid:durableId="392894045">
+    <w:abstractNumId w:val="41"/>
+  </w:num>
+  <w:num w:numId="81" w16cid:durableId="867256680">
+    <w:abstractNumId w:val="141"/>
+  </w:num>
+  <w:num w:numId="82" w16cid:durableId="1695308594">
+    <w:abstractNumId w:val="63"/>
+  </w:num>
+  <w:num w:numId="83" w16cid:durableId="1480808018">
+    <w:abstractNumId w:val="40"/>
+  </w:num>
+  <w:num w:numId="84" w16cid:durableId="1105224634">
+    <w:abstractNumId w:val="137"/>
+  </w:num>
+  <w:num w:numId="85" w16cid:durableId="818494975">
+    <w:abstractNumId w:val="106"/>
+  </w:num>
+  <w:num w:numId="86" w16cid:durableId="793864002">
+    <w:abstractNumId w:val="95"/>
+  </w:num>
+  <w:num w:numId="87" w16cid:durableId="305747775">
+    <w:abstractNumId w:val="16"/>
+  </w:num>
+  <w:num w:numId="88" w16cid:durableId="1196622849">
+    <w:abstractNumId w:val="76"/>
+  </w:num>
+  <w:num w:numId="89" w16cid:durableId="1266156465">
     <w:abstractNumId w:val="123"/>
   </w:num>
-  <w:num w:numId="80" w16cid:durableId="392894045">
-    <w:abstractNumId w:val="40"/>
+  <w:num w:numId="90" w16cid:durableId="1313217850">
+    <w:abstractNumId w:val="96"/>
   </w:num>
-  <w:num w:numId="81" w16cid:durableId="867256680">
-    <w:abstractNumId w:val="140"/>
+  <w:num w:numId="91" w16cid:durableId="2054842380">
+    <w:abstractNumId w:val="89"/>
   </w:num>
-  <w:num w:numId="82" w16cid:durableId="1695308594">
-    <w:abstractNumId w:val="62"/>
+  <w:num w:numId="92" w16cid:durableId="1528759895">
+    <w:abstractNumId w:val="128"/>
   </w:num>
-  <w:num w:numId="83" w16cid:durableId="1480808018">
-    <w:abstractNumId w:val="39"/>
+  <w:num w:numId="93" w16cid:durableId="1547260774">
+    <w:abstractNumId w:val="117"/>
   </w:num>
-  <w:num w:numId="84" w16cid:durableId="1105224634">
-    <w:abstractNumId w:val="136"/>
+  <w:num w:numId="94" w16cid:durableId="1117525738">
+    <w:abstractNumId w:val="67"/>
   </w:num>
-  <w:num w:numId="85" w16cid:durableId="818494975">
+  <w:num w:numId="95" w16cid:durableId="1318267598">
+    <w:abstractNumId w:val="14"/>
+  </w:num>
+  <w:num w:numId="96" w16cid:durableId="1643853369">
+    <w:abstractNumId w:val="142"/>
+  </w:num>
+  <w:num w:numId="97" w16cid:durableId="1640381860">
+    <w:abstractNumId w:val="10"/>
+  </w:num>
+  <w:num w:numId="98" w16cid:durableId="108205733">
+    <w:abstractNumId w:val="116"/>
+  </w:num>
+  <w:num w:numId="99" w16cid:durableId="1734311489">
+    <w:abstractNumId w:val="114"/>
+  </w:num>
+  <w:num w:numId="100" w16cid:durableId="1582451620">
+    <w:abstractNumId w:val="64"/>
+  </w:num>
+  <w:num w:numId="101" w16cid:durableId="256796441">
+    <w:abstractNumId w:val="47"/>
+  </w:num>
+  <w:num w:numId="102" w16cid:durableId="1868061937">
+    <w:abstractNumId w:val="25"/>
+  </w:num>
+  <w:num w:numId="103" w16cid:durableId="1612475063">
+    <w:abstractNumId w:val="131"/>
+  </w:num>
+  <w:num w:numId="104" w16cid:durableId="1146750017">
+    <w:abstractNumId w:val="110"/>
+  </w:num>
+  <w:num w:numId="105" w16cid:durableId="1468350766">
+    <w:abstractNumId w:val="29"/>
+  </w:num>
+  <w:num w:numId="106" w16cid:durableId="981617926">
+    <w:abstractNumId w:val="80"/>
+  </w:num>
+  <w:num w:numId="107" w16cid:durableId="711030016">
+    <w:abstractNumId w:val="18"/>
+  </w:num>
+  <w:num w:numId="108" w16cid:durableId="1649941931">
+    <w:abstractNumId w:val="68"/>
+  </w:num>
+  <w:num w:numId="109" w16cid:durableId="1805732020">
+    <w:abstractNumId w:val="65"/>
+  </w:num>
+  <w:num w:numId="110" w16cid:durableId="1420832098">
+    <w:abstractNumId w:val="90"/>
+  </w:num>
+  <w:num w:numId="111" w16cid:durableId="1417020274">
     <w:abstractNumId w:val="105"/>
   </w:num>
-  <w:num w:numId="86" w16cid:durableId="793864002">
-    <w:abstractNumId w:val="94"/>
+  <w:num w:numId="112" w16cid:durableId="1612785931">
+    <w:abstractNumId w:val="58"/>
   </w:num>
-  <w:num w:numId="87" w16cid:durableId="305747775">
-    <w:abstractNumId w:val="15"/>
+  <w:num w:numId="113" w16cid:durableId="946426271">
+    <w:abstractNumId w:val="36"/>
   </w:num>
-  <w:num w:numId="88" w16cid:durableId="1196622849">
-    <w:abstractNumId w:val="75"/>
+  <w:num w:numId="114" w16cid:durableId="300235302">
+    <w:abstractNumId w:val="79"/>
   </w:num>
-  <w:num w:numId="89" w16cid:durableId="1266156465">
-    <w:abstractNumId w:val="122"/>
+  <w:num w:numId="115" w16cid:durableId="2059352680">
+    <w:abstractNumId w:val="150"/>
   </w:num>
-  <w:num w:numId="90" w16cid:durableId="1313217850">
-    <w:abstractNumId w:val="95"/>
+  <w:num w:numId="116" w16cid:durableId="1564024869">
+    <w:abstractNumId w:val="32"/>
   </w:num>
-  <w:num w:numId="91" w16cid:durableId="2054842380">
-    <w:abstractNumId w:val="88"/>
+  <w:num w:numId="117" w16cid:durableId="1868980935">
+    <w:abstractNumId w:val="146"/>
   </w:num>
-  <w:num w:numId="92" w16cid:durableId="1528759895">
-    <w:abstractNumId w:val="127"/>
-  </w:num>
-  <w:num w:numId="93" w16cid:durableId="1547260774">
-    <w:abstractNumId w:val="116"/>
-  </w:num>
-  <w:num w:numId="94" w16cid:durableId="1117525738">
+  <w:num w:numId="118" w16cid:durableId="943727516">
     <w:abstractNumId w:val="66"/>
   </w:num>
-  <w:num w:numId="95" w16cid:durableId="1318267598">
-    <w:abstractNumId w:val="13"/>
-  </w:num>
-  <w:num w:numId="96" w16cid:durableId="1643853369">
-    <w:abstractNumId w:val="141"/>
-  </w:num>
-  <w:num w:numId="97" w16cid:durableId="1640381860">
-    <w:abstractNumId w:val="9"/>
-  </w:num>
-  <w:num w:numId="98" w16cid:durableId="108205733">
-    <w:abstractNumId w:val="115"/>
-  </w:num>
-  <w:num w:numId="99" w16cid:durableId="1734311489">
-    <w:abstractNumId w:val="113"/>
-  </w:num>
-  <w:num w:numId="100" w16cid:durableId="1582451620">
-    <w:abstractNumId w:val="63"/>
-  </w:num>
-  <w:num w:numId="101" w16cid:durableId="256796441">
-    <w:abstractNumId w:val="46"/>
-  </w:num>
-  <w:num w:numId="102" w16cid:durableId="1868061937">
-    <w:abstractNumId w:val="24"/>
-  </w:num>
-  <w:num w:numId="103" w16cid:durableId="1612475063">
-    <w:abstractNumId w:val="130"/>
-  </w:num>
-  <w:num w:numId="104" w16cid:durableId="1146750017">
-    <w:abstractNumId w:val="109"/>
-  </w:num>
-  <w:num w:numId="105" w16cid:durableId="1468350766">
-    <w:abstractNumId w:val="28"/>
-  </w:num>
-  <w:num w:numId="106" w16cid:durableId="981617926">
-    <w:abstractNumId w:val="79"/>
-  </w:num>
-  <w:num w:numId="107" w16cid:durableId="711030016">
-    <w:abstractNumId w:val="17"/>
-  </w:num>
-  <w:num w:numId="108" w16cid:durableId="1649941931">
-    <w:abstractNumId w:val="67"/>
-  </w:num>
-  <w:num w:numId="109" w16cid:durableId="1805732020">
-    <w:abstractNumId w:val="64"/>
-  </w:num>
-  <w:num w:numId="110" w16cid:durableId="1420832098">
-    <w:abstractNumId w:val="89"/>
-  </w:num>
-  <w:num w:numId="111" w16cid:durableId="1417020274">
-    <w:abstractNumId w:val="104"/>
-  </w:num>
-  <w:num w:numId="112" w16cid:durableId="1612785931">
-    <w:abstractNumId w:val="57"/>
-  </w:num>
-  <w:num w:numId="113" w16cid:durableId="946426271">
-    <w:abstractNumId w:val="35"/>
-  </w:num>
-  <w:num w:numId="114" w16cid:durableId="300235302">
-    <w:abstractNumId w:val="78"/>
-  </w:num>
-  <w:num w:numId="115" w16cid:durableId="2059352680">
-    <w:abstractNumId w:val="149"/>
-  </w:num>
-  <w:num w:numId="116" w16cid:durableId="1564024869">
-    <w:abstractNumId w:val="31"/>
-  </w:num>
-  <w:num w:numId="117" w16cid:durableId="1868980935">
-    <w:abstractNumId w:val="145"/>
-  </w:num>
-  <w:num w:numId="118" w16cid:durableId="943727516">
-    <w:abstractNumId w:val="65"/>
-  </w:num>
   <w:num w:numId="119" w16cid:durableId="1502768764">
-    <w:abstractNumId w:val="48"/>
+    <w:abstractNumId w:val="49"/>
   </w:num>
   <w:num w:numId="120" w16cid:durableId="582297880">
-    <w:abstractNumId w:val="69"/>
+    <w:abstractNumId w:val="70"/>
   </w:num>
   <w:num w:numId="121" w16cid:durableId="1259216385">
-    <w:abstractNumId w:val="29"/>
+    <w:abstractNumId w:val="30"/>
   </w:num>
   <w:num w:numId="122" w16cid:durableId="1688747729">
-    <w:abstractNumId w:val="25"/>
+    <w:abstractNumId w:val="26"/>
   </w:num>
   <w:num w:numId="123" w16cid:durableId="1470588058">
-    <w:abstractNumId w:val="45"/>
+    <w:abstractNumId w:val="46"/>
   </w:num>
   <w:num w:numId="124" w16cid:durableId="598833441">
     <w:abstractNumId w:val="2"/>
   </w:num>
   <w:num w:numId="125" w16cid:durableId="1478374443">
-    <w:abstractNumId w:val="12"/>
+    <w:abstractNumId w:val="13"/>
   </w:num>
   <w:num w:numId="126" w16cid:durableId="927811347">
-    <w:abstractNumId w:val="92"/>
+    <w:abstractNumId w:val="93"/>
   </w:num>
   <w:num w:numId="127" w16cid:durableId="377054832">
-    <w:abstractNumId w:val="36"/>
+    <w:abstractNumId w:val="37"/>
   </w:num>
   <w:num w:numId="128" w16cid:durableId="1653950180">
-    <w:abstractNumId w:val="55"/>
+    <w:abstractNumId w:val="56"/>
   </w:num>
   <w:num w:numId="129" w16cid:durableId="1258296810">
-    <w:abstractNumId w:val="99"/>
+    <w:abstractNumId w:val="100"/>
   </w:num>
   <w:num w:numId="130" w16cid:durableId="286396030">
-    <w:abstractNumId w:val="56"/>
+    <w:abstractNumId w:val="57"/>
   </w:num>
   <w:num w:numId="131" w16cid:durableId="1295409405">
-    <w:abstractNumId w:val="49"/>
+    <w:abstractNumId w:val="50"/>
   </w:num>
   <w:num w:numId="132" w16cid:durableId="331957010">
-    <w:abstractNumId w:val="132"/>
+    <w:abstractNumId w:val="133"/>
   </w:num>
   <w:num w:numId="133" w16cid:durableId="1584952508">
-    <w:abstractNumId w:val="150"/>
+    <w:abstractNumId w:val="151"/>
   </w:num>
   <w:num w:numId="134" w16cid:durableId="14969484">
-    <w:abstractNumId w:val="73"/>
+    <w:abstractNumId w:val="74"/>
   </w:num>
   <w:num w:numId="135" w16cid:durableId="492765521">
-    <w:abstractNumId w:val="61"/>
+    <w:abstractNumId w:val="62"/>
   </w:num>
   <w:num w:numId="136" w16cid:durableId="1003120803">
-    <w:abstractNumId w:val="22"/>
+    <w:abstractNumId w:val="23"/>
   </w:num>
   <w:num w:numId="137" w16cid:durableId="578373434">
     <w:abstractNumId w:val="0"/>
   </w:num>
   <w:num w:numId="138" w16cid:durableId="1945376161">
-    <w:abstractNumId w:val="100"/>
+    <w:abstractNumId w:val="101"/>
   </w:num>
   <w:num w:numId="139" w16cid:durableId="1197232206">
-    <w:abstractNumId w:val="93"/>
+    <w:abstractNumId w:val="94"/>
   </w:num>
   <w:num w:numId="140" w16cid:durableId="1928801122">
-    <w:abstractNumId w:val="118"/>
+    <w:abstractNumId w:val="119"/>
   </w:num>
   <w:num w:numId="141" w16cid:durableId="1386946922">
-    <w:abstractNumId w:val="20"/>
+    <w:abstractNumId w:val="21"/>
   </w:num>
   <w:num w:numId="142" w16cid:durableId="2009209421">
-    <w:abstractNumId w:val="16"/>
+    <w:abstractNumId w:val="17"/>
   </w:num>
   <w:num w:numId="143" w16cid:durableId="309286684">
-    <w:abstractNumId w:val="83"/>
+    <w:abstractNumId w:val="84"/>
   </w:num>
   <w:num w:numId="144" w16cid:durableId="1873876830">
-    <w:abstractNumId w:val="52"/>
+    <w:abstractNumId w:val="53"/>
   </w:num>
   <w:num w:numId="145" w16cid:durableId="2089033173">
-    <w:abstractNumId w:val="86"/>
+    <w:abstractNumId w:val="87"/>
   </w:num>
   <w:num w:numId="146" w16cid:durableId="1509981714">
     <w:abstractNumId w:val="1"/>
   </w:num>
   <w:num w:numId="147" w16cid:durableId="1257127463">
-    <w:abstractNumId w:val="51"/>
+    <w:abstractNumId w:val="52"/>
   </w:num>
   <w:num w:numId="148" w16cid:durableId="224950436">
-    <w:abstractNumId w:val="153"/>
+    <w:abstractNumId w:val="154"/>
   </w:num>
   <w:num w:numId="149" w16cid:durableId="1571229487">
-    <w:abstractNumId w:val="111"/>
+    <w:abstractNumId w:val="112"/>
   </w:num>
   <w:num w:numId="150" w16cid:durableId="2003239557">
-    <w:abstractNumId w:val="101"/>
+    <w:abstractNumId w:val="102"/>
   </w:num>
   <w:num w:numId="151" w16cid:durableId="1824007455">
-    <w:abstractNumId w:val="81"/>
+    <w:abstractNumId w:val="82"/>
   </w:num>
   <w:num w:numId="152" w16cid:durableId="1918511755">
-    <w:abstractNumId w:val="102"/>
+    <w:abstractNumId w:val="103"/>
   </w:num>
   <w:num w:numId="153" w16cid:durableId="76942477">
-    <w:abstractNumId w:val="59"/>
+    <w:abstractNumId w:val="60"/>
   </w:num>
   <w:num w:numId="154" w16cid:durableId="574894768">
-    <w:abstractNumId w:val="106"/>
+    <w:abstractNumId w:val="107"/>
   </w:num>
   <w:num w:numId="155" w16cid:durableId="1631277849">
-    <w:abstractNumId w:val="44"/>
+    <w:abstractNumId w:val="45"/>
+  </w:num>
+  <w:num w:numId="156" w16cid:durableId="1769764104">
+    <w:abstractNumId w:val="7"/>
   </w:num>
   <w:numIdMacAtCleanup w:val="122"/>
 </w:numbering>
@@ -42537,6 +41943,34 @@
       <w:szCs w:val="24"/>
     </w:rPr>
   </w:style>
+  <w:style w:type="paragraph" w:styleId="Corpodetexto3">
+    <w:name w:val="Body Text 3"/>
+    <w:basedOn w:val="Normal"/>
+    <w:link w:val="Corpodetexto3Char"/>
+    <w:uiPriority w:val="99"/>
+    <w:unhideWhenUsed/>
+    <w:rsid w:val="00C14D8B"/>
+    <w:pPr>
+      <w:spacing w:after="0" w:line="360" w:lineRule="auto"/>
+    </w:pPr>
+    <w:rPr>
+      <w:rFonts w:ascii="Times New Roman" w:hAnsi="Times New Roman" w:cs="Times New Roman"/>
+      <w:sz w:val="24"/>
+      <w:szCs w:val="24"/>
+    </w:rPr>
+  </w:style>
+  <w:style w:type="character" w:customStyle="1" w:styleId="Corpodetexto3Char">
+    <w:name w:val="Corpo de texto 3 Char"/>
+    <w:basedOn w:val="Fontepargpadro"/>
+    <w:link w:val="Corpodetexto3"/>
+    <w:uiPriority w:val="99"/>
+    <w:rsid w:val="00C14D8B"/>
+    <w:rPr>
+      <w:rFonts w:ascii="Times New Roman" w:hAnsi="Times New Roman" w:cs="Times New Roman"/>
+      <w:sz w:val="24"/>
+      <w:szCs w:val="24"/>
+    </w:rPr>
+  </w:style>
 </w:styles>
 </file>
 

</xml_diff>

<commit_message>
Adicionado a Tabela de Casos de Uso, Caso de Uso 016 – Analisar Postagens com Modelo BERT.
</commit_message>
<xml_diff>
--- a/docs/documento-requisitos-do-sistema/prototipo-bem-te-vi-social/bem_te_vi_social.docx
+++ b/docs/documento-requisitos-do-sistema/prototipo-bem-te-vi-social/bem_te_vi_social.docx
@@ -24697,6 +24697,1561 @@
         </w:rPr>
       </w:pPr>
     </w:p>
+    <w:tbl>
+      <w:tblPr>
+        <w:tblStyle w:val="Tabelacomgrade"/>
+        <w:tblW w:w="0" w:type="auto"/>
+        <w:tblLook w:val="04A0" w:firstRow="1" w:lastRow="0" w:firstColumn="1" w:lastColumn="0" w:noHBand="0" w:noVBand="1"/>
+      </w:tblPr>
+      <w:tblGrid>
+        <w:gridCol w:w="4247"/>
+        <w:gridCol w:w="4247"/>
+      </w:tblGrid>
+      <w:tr>
+        <w:tc>
+          <w:tcPr>
+            <w:tcW w:w="8494" w:type="dxa"/>
+            <w:gridSpan w:val="2"/>
+            <w:shd w:val="clear" w:color="auto" w:fill="B4C6E7" w:themeFill="accent1" w:themeFillTint="66"/>
+          </w:tcPr>
+          <w:p>
+            <w:pPr>
+              <w:jc w:val="center"/>
+              <w:rPr>
+                <w:rFonts w:ascii="Times New Roman" w:hAnsi="Times New Roman" w:cs="Times New Roman"/>
+                <w:b/>
+                <w:bCs/>
+                <w:sz w:val="24"/>
+                <w:szCs w:val="24"/>
+              </w:rPr>
+            </w:pPr>
+            <w:r>
+              <w:rPr>
+                <w:rFonts w:ascii="Times New Roman" w:hAnsi="Times New Roman" w:cs="Times New Roman"/>
+                <w:b/>
+                <w:bCs/>
+                <w:sz w:val="24"/>
+                <w:szCs w:val="24"/>
+              </w:rPr>
+              <w:t>Caso de uso 0</w:t>
+            </w:r>
+            <w:r>
+              <w:rPr>
+                <w:rFonts w:ascii="Times New Roman" w:hAnsi="Times New Roman" w:cs="Times New Roman"/>
+                <w:b/>
+                <w:bCs/>
+                <w:sz w:val="24"/>
+                <w:szCs w:val="24"/>
+              </w:rPr>
+              <w:t>1</w:t>
+            </w:r>
+            <w:r>
+              <w:rPr>
+                <w:rFonts w:ascii="Times New Roman" w:hAnsi="Times New Roman" w:cs="Times New Roman"/>
+                <w:b/>
+                <w:bCs/>
+                <w:sz w:val="24"/>
+                <w:szCs w:val="24"/>
+              </w:rPr>
+              <w:t>6</w:t>
+            </w:r>
+            <w:r>
+              <w:rPr>
+                <w:rFonts w:ascii="Times New Roman" w:hAnsi="Times New Roman" w:cs="Times New Roman"/>
+                <w:b/>
+                <w:bCs/>
+                <w:sz w:val="24"/>
+                <w:szCs w:val="24"/>
+              </w:rPr>
+              <w:t xml:space="preserve"> – </w:t>
+            </w:r>
+            <w:r>
+              <w:rPr>
+                <w:rFonts w:ascii="Times New Roman" w:hAnsi="Times New Roman" w:cs="Times New Roman"/>
+                <w:b/>
+                <w:bCs/>
+                <w:sz w:val="24"/>
+                <w:szCs w:val="24"/>
+              </w:rPr>
+              <w:t>Analisar Postagens com Modelo BERT</w:t>
+            </w:r>
+          </w:p>
+        </w:tc>
+      </w:tr>
+      <w:tr>
+        <w:tc>
+          <w:tcPr>
+            <w:tcW w:w="4247" w:type="dxa"/>
+          </w:tcPr>
+          <w:p>
+            <w:pPr>
+              <w:rPr>
+                <w:rFonts w:ascii="Times New Roman" w:hAnsi="Times New Roman" w:cs="Times New Roman"/>
+                <w:sz w:val="24"/>
+                <w:szCs w:val="24"/>
+              </w:rPr>
+            </w:pPr>
+            <w:r>
+              <w:rPr>
+                <w:rFonts w:ascii="Times New Roman" w:hAnsi="Times New Roman" w:cs="Times New Roman"/>
+                <w:sz w:val="24"/>
+                <w:szCs w:val="24"/>
+              </w:rPr>
+              <w:t>Ator principal</w:t>
+            </w:r>
+          </w:p>
+        </w:tc>
+        <w:tc>
+          <w:tcPr>
+            <w:tcW w:w="4247" w:type="dxa"/>
+          </w:tcPr>
+          <w:p>
+            <w:pPr>
+              <w:rPr>
+                <w:rFonts w:ascii="Times New Roman" w:hAnsi="Times New Roman" w:cs="Times New Roman"/>
+                <w:sz w:val="24"/>
+                <w:szCs w:val="24"/>
+              </w:rPr>
+            </w:pPr>
+            <w:r>
+              <w:rPr>
+                <w:rFonts w:ascii="Times New Roman" w:hAnsi="Times New Roman" w:cs="Times New Roman"/>
+                <w:sz w:val="24"/>
+                <w:szCs w:val="24"/>
+              </w:rPr>
+              <w:t>BERT</w:t>
+            </w:r>
+          </w:p>
+        </w:tc>
+      </w:tr>
+      <w:tr>
+        <w:tc>
+          <w:tcPr>
+            <w:tcW w:w="4247" w:type="dxa"/>
+          </w:tcPr>
+          <w:p>
+            <w:pPr>
+              <w:rPr>
+                <w:rFonts w:ascii="Times New Roman" w:hAnsi="Times New Roman" w:cs="Times New Roman"/>
+                <w:sz w:val="24"/>
+                <w:szCs w:val="24"/>
+              </w:rPr>
+            </w:pPr>
+          </w:p>
+        </w:tc>
+        <w:tc>
+          <w:tcPr>
+            <w:tcW w:w="4247" w:type="dxa"/>
+          </w:tcPr>
+          <w:p>
+            <w:pPr>
+              <w:rPr>
+                <w:rFonts w:ascii="Times New Roman" w:hAnsi="Times New Roman" w:cs="Times New Roman"/>
+                <w:sz w:val="24"/>
+                <w:szCs w:val="24"/>
+              </w:rPr>
+            </w:pPr>
+          </w:p>
+        </w:tc>
+      </w:tr>
+      <w:tr>
+        <w:tc>
+          <w:tcPr>
+            <w:tcW w:w="4247" w:type="dxa"/>
+          </w:tcPr>
+          <w:p>
+            <w:pPr>
+              <w:rPr>
+                <w:rFonts w:ascii="Times New Roman" w:hAnsi="Times New Roman" w:cs="Times New Roman"/>
+                <w:sz w:val="24"/>
+                <w:szCs w:val="24"/>
+              </w:rPr>
+            </w:pPr>
+          </w:p>
+          <w:p>
+            <w:pPr>
+              <w:rPr>
+                <w:rFonts w:ascii="Times New Roman" w:hAnsi="Times New Roman" w:cs="Times New Roman"/>
+                <w:sz w:val="24"/>
+                <w:szCs w:val="24"/>
+              </w:rPr>
+            </w:pPr>
+          </w:p>
+          <w:p>
+            <w:pPr>
+              <w:rPr>
+                <w:rFonts w:ascii="Times New Roman" w:hAnsi="Times New Roman" w:cs="Times New Roman"/>
+                <w:sz w:val="24"/>
+                <w:szCs w:val="24"/>
+              </w:rPr>
+            </w:pPr>
+            <w:r>
+              <w:rPr>
+                <w:rFonts w:ascii="Times New Roman" w:hAnsi="Times New Roman" w:cs="Times New Roman"/>
+                <w:sz w:val="24"/>
+                <w:szCs w:val="24"/>
+              </w:rPr>
+              <w:t>Resumo</w:t>
+            </w:r>
+          </w:p>
+        </w:tc>
+        <w:tc>
+          <w:tcPr>
+            <w:tcW w:w="4247" w:type="dxa"/>
+          </w:tcPr>
+          <w:p>
+            <w:pPr>
+              <w:rPr>
+                <w:rFonts w:ascii="Times New Roman" w:hAnsi="Times New Roman" w:cs="Times New Roman"/>
+                <w:sz w:val="24"/>
+                <w:szCs w:val="24"/>
+              </w:rPr>
+            </w:pPr>
+            <w:r>
+              <w:rPr>
+                <w:rFonts w:ascii="Times New Roman" w:hAnsi="Times New Roman" w:cs="Times New Roman"/>
+                <w:sz w:val="24"/>
+                <w:szCs w:val="24"/>
+              </w:rPr>
+              <w:t>Este caso de uso permite que o modelo BERT analise as postagens de texto enviadas pelos usuários para detectar conteúdo ofensivo.</w:t>
+            </w:r>
+          </w:p>
+        </w:tc>
+      </w:tr>
+      <w:tr>
+        <w:tc>
+          <w:tcPr>
+            <w:tcW w:w="4247" w:type="dxa"/>
+          </w:tcPr>
+          <w:p>
+            <w:pPr>
+              <w:rPr>
+                <w:rFonts w:ascii="Times New Roman" w:hAnsi="Times New Roman" w:cs="Times New Roman"/>
+                <w:sz w:val="24"/>
+                <w:szCs w:val="24"/>
+              </w:rPr>
+            </w:pPr>
+          </w:p>
+        </w:tc>
+        <w:tc>
+          <w:tcPr>
+            <w:tcW w:w="4247" w:type="dxa"/>
+          </w:tcPr>
+          <w:p>
+            <w:pPr>
+              <w:rPr>
+                <w:rFonts w:ascii="Times New Roman" w:hAnsi="Times New Roman" w:cs="Times New Roman"/>
+                <w:sz w:val="24"/>
+                <w:szCs w:val="24"/>
+              </w:rPr>
+            </w:pPr>
+          </w:p>
+        </w:tc>
+      </w:tr>
+      <w:tr>
+        <w:trPr>
+          <w:trHeight w:val="96"/>
+        </w:trPr>
+        <w:tc>
+          <w:tcPr>
+            <w:tcW w:w="4247" w:type="dxa"/>
+            <w:vMerge w:val="restart"/>
+          </w:tcPr>
+          <w:p>
+            <w:pPr>
+              <w:rPr>
+                <w:rFonts w:ascii="Times New Roman" w:hAnsi="Times New Roman" w:cs="Times New Roman"/>
+                <w:sz w:val="24"/>
+                <w:szCs w:val="24"/>
+              </w:rPr>
+            </w:pPr>
+          </w:p>
+          <w:p>
+            <w:pPr>
+              <w:rPr>
+                <w:rFonts w:ascii="Times New Roman" w:hAnsi="Times New Roman" w:cs="Times New Roman"/>
+                <w:sz w:val="24"/>
+                <w:szCs w:val="24"/>
+              </w:rPr>
+            </w:pPr>
+            <w:r>
+              <w:rPr>
+                <w:rFonts w:ascii="Times New Roman" w:hAnsi="Times New Roman" w:cs="Times New Roman"/>
+                <w:sz w:val="24"/>
+                <w:szCs w:val="24"/>
+              </w:rPr>
+              <w:t>Pré-condições</w:t>
+            </w:r>
+          </w:p>
+        </w:tc>
+        <w:tc>
+          <w:tcPr>
+            <w:tcW w:w="4247" w:type="dxa"/>
+          </w:tcPr>
+          <w:p>
+            <w:pPr>
+              <w:rPr>
+                <w:rFonts w:ascii="Times New Roman" w:hAnsi="Times New Roman" w:cs="Times New Roman"/>
+                <w:sz w:val="24"/>
+                <w:szCs w:val="24"/>
+              </w:rPr>
+            </w:pPr>
+            <w:r>
+              <w:rPr>
+                <w:rFonts w:ascii="Times New Roman" w:hAnsi="Times New Roman" w:cs="Times New Roman"/>
+                <w:sz w:val="24"/>
+                <w:szCs w:val="24"/>
+              </w:rPr>
+              <w:t xml:space="preserve">1.   </w:t>
+            </w:r>
+            <w:r>
+              <w:rPr>
+                <w:rFonts w:ascii="Times New Roman" w:hAnsi="Times New Roman" w:cs="Times New Roman"/>
+                <w:sz w:val="24"/>
+                <w:szCs w:val="24"/>
+              </w:rPr>
+              <w:t>O usuário deve estar autenticado.</w:t>
+            </w:r>
+          </w:p>
+        </w:tc>
+      </w:tr>
+      <w:tr>
+        <w:tc>
+          <w:tcPr>
+            <w:tcW w:w="4247" w:type="dxa"/>
+            <w:vMerge/>
+          </w:tcPr>
+          <w:p>
+            <w:pPr>
+              <w:rPr>
+                <w:rFonts w:ascii="Times New Roman" w:hAnsi="Times New Roman" w:cs="Times New Roman"/>
+                <w:sz w:val="24"/>
+                <w:szCs w:val="24"/>
+              </w:rPr>
+            </w:pPr>
+          </w:p>
+        </w:tc>
+        <w:tc>
+          <w:tcPr>
+            <w:tcW w:w="4247" w:type="dxa"/>
+          </w:tcPr>
+          <w:p>
+            <w:pPr>
+              <w:rPr>
+                <w:rFonts w:ascii="Times New Roman" w:hAnsi="Times New Roman" w:cs="Times New Roman"/>
+                <w:sz w:val="24"/>
+                <w:szCs w:val="24"/>
+              </w:rPr>
+            </w:pPr>
+            <w:r>
+              <w:rPr>
+                <w:rFonts w:ascii="Times New Roman" w:hAnsi="Times New Roman" w:cs="Times New Roman"/>
+                <w:sz w:val="24"/>
+                <w:szCs w:val="24"/>
+              </w:rPr>
+              <w:t xml:space="preserve">2.   </w:t>
+            </w:r>
+            <w:r>
+              <w:rPr>
+                <w:rFonts w:ascii="Times New Roman" w:hAnsi="Times New Roman" w:cs="Times New Roman"/>
+                <w:sz w:val="24"/>
+                <w:szCs w:val="24"/>
+              </w:rPr>
+              <w:t>O sistema deve estar configurado com o modelo BERT treinado.</w:t>
+            </w:r>
+          </w:p>
+        </w:tc>
+      </w:tr>
+      <w:tr>
+        <w:tc>
+          <w:tcPr>
+            <w:tcW w:w="4247" w:type="dxa"/>
+          </w:tcPr>
+          <w:p>
+            <w:pPr>
+              <w:rPr>
+                <w:rFonts w:ascii="Times New Roman" w:hAnsi="Times New Roman" w:cs="Times New Roman"/>
+                <w:sz w:val="24"/>
+                <w:szCs w:val="24"/>
+              </w:rPr>
+            </w:pPr>
+          </w:p>
+        </w:tc>
+        <w:tc>
+          <w:tcPr>
+            <w:tcW w:w="4247" w:type="dxa"/>
+          </w:tcPr>
+          <w:p>
+            <w:pPr>
+              <w:rPr>
+                <w:rFonts w:ascii="Times New Roman" w:hAnsi="Times New Roman" w:cs="Times New Roman"/>
+                <w:sz w:val="24"/>
+                <w:szCs w:val="24"/>
+              </w:rPr>
+            </w:pPr>
+          </w:p>
+        </w:tc>
+      </w:tr>
+      <w:tr>
+        <w:tc>
+          <w:tcPr>
+            <w:tcW w:w="4247" w:type="dxa"/>
+            <w:vMerge w:val="restart"/>
+          </w:tcPr>
+          <w:p>
+            <w:pPr>
+              <w:rPr>
+                <w:rFonts w:ascii="Times New Roman" w:hAnsi="Times New Roman" w:cs="Times New Roman"/>
+                <w:sz w:val="24"/>
+                <w:szCs w:val="24"/>
+              </w:rPr>
+            </w:pPr>
+          </w:p>
+          <w:p>
+            <w:pPr>
+              <w:rPr>
+                <w:rFonts w:ascii="Times New Roman" w:hAnsi="Times New Roman" w:cs="Times New Roman"/>
+                <w:sz w:val="24"/>
+                <w:szCs w:val="24"/>
+              </w:rPr>
+            </w:pPr>
+            <w:r>
+              <w:rPr>
+                <w:rFonts w:ascii="Times New Roman" w:hAnsi="Times New Roman" w:cs="Times New Roman"/>
+                <w:sz w:val="24"/>
+                <w:szCs w:val="24"/>
+              </w:rPr>
+              <w:t>Pós-condições</w:t>
+            </w:r>
+          </w:p>
+        </w:tc>
+        <w:tc>
+          <w:tcPr>
+            <w:tcW w:w="4247" w:type="dxa"/>
+          </w:tcPr>
+          <w:p>
+            <w:pPr>
+              <w:rPr>
+                <w:rFonts w:ascii="Times New Roman" w:hAnsi="Times New Roman" w:cs="Times New Roman"/>
+                <w:sz w:val="24"/>
+                <w:szCs w:val="24"/>
+              </w:rPr>
+            </w:pPr>
+            <w:r>
+              <w:rPr>
+                <w:rFonts w:ascii="Times New Roman" w:hAnsi="Times New Roman" w:cs="Times New Roman"/>
+                <w:sz w:val="24"/>
+                <w:szCs w:val="24"/>
+              </w:rPr>
+              <w:t xml:space="preserve">1.   </w:t>
+            </w:r>
+            <w:r>
+              <w:rPr>
+                <w:rFonts w:ascii="Times New Roman" w:hAnsi="Times New Roman" w:cs="Times New Roman"/>
+                <w:sz w:val="24"/>
+                <w:szCs w:val="24"/>
+              </w:rPr>
+              <w:t>A postagem é classificada como aceitável ou ofensiva.</w:t>
+            </w:r>
+          </w:p>
+        </w:tc>
+      </w:tr>
+      <w:tr>
+        <w:tc>
+          <w:tcPr>
+            <w:tcW w:w="4247" w:type="dxa"/>
+            <w:vMerge/>
+          </w:tcPr>
+          <w:p>
+            <w:pPr>
+              <w:rPr>
+                <w:rFonts w:ascii="Times New Roman" w:hAnsi="Times New Roman" w:cs="Times New Roman"/>
+                <w:sz w:val="24"/>
+                <w:szCs w:val="24"/>
+              </w:rPr>
+            </w:pPr>
+          </w:p>
+        </w:tc>
+        <w:tc>
+          <w:tcPr>
+            <w:tcW w:w="4247" w:type="dxa"/>
+          </w:tcPr>
+          <w:p>
+            <w:pPr>
+              <w:rPr>
+                <w:rFonts w:ascii="Times New Roman" w:hAnsi="Times New Roman" w:cs="Times New Roman"/>
+                <w:sz w:val="24"/>
+                <w:szCs w:val="24"/>
+              </w:rPr>
+            </w:pPr>
+            <w:r>
+              <w:rPr>
+                <w:rFonts w:ascii="Times New Roman" w:hAnsi="Times New Roman" w:cs="Times New Roman"/>
+                <w:sz w:val="24"/>
+                <w:szCs w:val="24"/>
+              </w:rPr>
+              <w:t xml:space="preserve">2.   </w:t>
+            </w:r>
+            <w:r>
+              <w:rPr>
+                <w:rFonts w:ascii="Times New Roman" w:hAnsi="Times New Roman" w:cs="Times New Roman"/>
+                <w:sz w:val="24"/>
+                <w:szCs w:val="24"/>
+              </w:rPr>
+              <w:t>A postagem ofensiva é registrada e o usuário é notificado.</w:t>
+            </w:r>
+          </w:p>
+        </w:tc>
+      </w:tr>
+      <w:tr>
+        <w:tc>
+          <w:tcPr>
+            <w:tcW w:w="4247" w:type="dxa"/>
+          </w:tcPr>
+          <w:p>
+            <w:pPr>
+              <w:rPr>
+                <w:rFonts w:ascii="Times New Roman" w:hAnsi="Times New Roman" w:cs="Times New Roman"/>
+                <w:sz w:val="24"/>
+                <w:szCs w:val="24"/>
+              </w:rPr>
+            </w:pPr>
+          </w:p>
+        </w:tc>
+        <w:tc>
+          <w:tcPr>
+            <w:tcW w:w="4247" w:type="dxa"/>
+          </w:tcPr>
+          <w:p>
+            <w:pPr>
+              <w:rPr>
+                <w:rFonts w:ascii="Times New Roman" w:hAnsi="Times New Roman" w:cs="Times New Roman"/>
+                <w:sz w:val="24"/>
+                <w:szCs w:val="24"/>
+              </w:rPr>
+            </w:pPr>
+          </w:p>
+        </w:tc>
+      </w:tr>
+      <w:tr>
+        <w:tc>
+          <w:tcPr>
+            <w:tcW w:w="8494" w:type="dxa"/>
+            <w:gridSpan w:val="2"/>
+            <w:shd w:val="clear" w:color="auto" w:fill="B4C6E7" w:themeFill="accent1" w:themeFillTint="66"/>
+          </w:tcPr>
+          <w:p>
+            <w:pPr>
+              <w:jc w:val="center"/>
+              <w:rPr>
+                <w:rFonts w:ascii="Times New Roman" w:hAnsi="Times New Roman" w:cs="Times New Roman"/>
+                <w:b/>
+                <w:bCs/>
+                <w:sz w:val="24"/>
+                <w:szCs w:val="24"/>
+              </w:rPr>
+            </w:pPr>
+            <w:r>
+              <w:rPr>
+                <w:rFonts w:ascii="Times New Roman" w:hAnsi="Times New Roman" w:cs="Times New Roman"/>
+                <w:b/>
+                <w:bCs/>
+                <w:sz w:val="24"/>
+                <w:szCs w:val="24"/>
+              </w:rPr>
+              <w:t>Cenário principal</w:t>
+            </w:r>
+          </w:p>
+        </w:tc>
+      </w:tr>
+      <w:tr>
+        <w:tc>
+          <w:tcPr>
+            <w:tcW w:w="4247" w:type="dxa"/>
+          </w:tcPr>
+          <w:p>
+            <w:pPr>
+              <w:jc w:val="center"/>
+              <w:rPr>
+                <w:rFonts w:ascii="Times New Roman" w:hAnsi="Times New Roman" w:cs="Times New Roman"/>
+                <w:b/>
+                <w:bCs/>
+                <w:sz w:val="24"/>
+                <w:szCs w:val="24"/>
+              </w:rPr>
+            </w:pPr>
+            <w:r>
+              <w:rPr>
+                <w:rFonts w:ascii="Times New Roman" w:hAnsi="Times New Roman" w:cs="Times New Roman"/>
+                <w:b/>
+                <w:bCs/>
+                <w:sz w:val="24"/>
+                <w:szCs w:val="24"/>
+              </w:rPr>
+              <w:t>Ações do ator</w:t>
+            </w:r>
+          </w:p>
+        </w:tc>
+        <w:tc>
+          <w:tcPr>
+            <w:tcW w:w="4247" w:type="dxa"/>
+          </w:tcPr>
+          <w:p>
+            <w:pPr>
+              <w:jc w:val="center"/>
+              <w:rPr>
+                <w:rFonts w:ascii="Times New Roman" w:hAnsi="Times New Roman" w:cs="Times New Roman"/>
+                <w:b/>
+                <w:bCs/>
+                <w:sz w:val="24"/>
+                <w:szCs w:val="24"/>
+              </w:rPr>
+            </w:pPr>
+            <w:r>
+              <w:rPr>
+                <w:rFonts w:ascii="Times New Roman" w:hAnsi="Times New Roman" w:cs="Times New Roman"/>
+                <w:b/>
+                <w:bCs/>
+                <w:sz w:val="24"/>
+                <w:szCs w:val="24"/>
+              </w:rPr>
+              <w:t>Ações do sistema</w:t>
+            </w:r>
+          </w:p>
+        </w:tc>
+      </w:tr>
+      <w:tr>
+        <w:tc>
+          <w:tcPr>
+            <w:tcW w:w="4247" w:type="dxa"/>
+          </w:tcPr>
+          <w:p>
+            <w:pPr>
+              <w:pStyle w:val="PargrafodaLista"/>
+              <w:numPr>
+                <w:ilvl w:val="0"/>
+                <w:numId w:val="157"/>
+              </w:numPr>
+              <w:rPr>
+                <w:rFonts w:ascii="Times New Roman" w:hAnsi="Times New Roman" w:cs="Times New Roman"/>
+                <w:sz w:val="24"/>
+                <w:szCs w:val="24"/>
+              </w:rPr>
+            </w:pPr>
+            <w:r>
+              <w:rPr>
+                <w:rFonts w:ascii="Times New Roman" w:hAnsi="Times New Roman" w:cs="Times New Roman"/>
+                <w:sz w:val="24"/>
+                <w:szCs w:val="24"/>
+              </w:rPr>
+              <w:t>O usuário cria e envia uma nova postagem.</w:t>
+            </w:r>
+          </w:p>
+        </w:tc>
+        <w:tc>
+          <w:tcPr>
+            <w:tcW w:w="4247" w:type="dxa"/>
+          </w:tcPr>
+          <w:p>
+            <w:pPr>
+              <w:pStyle w:val="PargrafodaLista"/>
+              <w:numPr>
+                <w:ilvl w:val="0"/>
+                <w:numId w:val="157"/>
+              </w:numPr>
+              <w:rPr>
+                <w:rFonts w:ascii="Times New Roman" w:hAnsi="Times New Roman" w:cs="Times New Roman"/>
+                <w:sz w:val="24"/>
+                <w:szCs w:val="24"/>
+              </w:rPr>
+            </w:pPr>
+            <w:r>
+              <w:rPr>
+                <w:rFonts w:ascii="Times New Roman" w:hAnsi="Times New Roman" w:cs="Times New Roman"/>
+                <w:sz w:val="24"/>
+                <w:szCs w:val="24"/>
+              </w:rPr>
+              <w:t>O sistema recebe a postagem e a submete ao modelo BERT para análise.</w:t>
+            </w:r>
+          </w:p>
+        </w:tc>
+      </w:tr>
+      <w:tr>
+        <w:tc>
+          <w:tcPr>
+            <w:tcW w:w="4247" w:type="dxa"/>
+          </w:tcPr>
+          <w:p>
+            <w:pPr>
+              <w:pStyle w:val="PargrafodaLista"/>
+              <w:ind w:left="360"/>
+              <w:rPr>
+                <w:rFonts w:ascii="Times New Roman" w:hAnsi="Times New Roman" w:cs="Times New Roman"/>
+                <w:sz w:val="24"/>
+                <w:szCs w:val="24"/>
+              </w:rPr>
+            </w:pPr>
+          </w:p>
+        </w:tc>
+        <w:tc>
+          <w:tcPr>
+            <w:tcW w:w="4247" w:type="dxa"/>
+          </w:tcPr>
+          <w:p>
+            <w:pPr>
+              <w:pStyle w:val="PargrafodaLista"/>
+              <w:numPr>
+                <w:ilvl w:val="0"/>
+                <w:numId w:val="157"/>
+              </w:numPr>
+              <w:rPr>
+                <w:rFonts w:ascii="Times New Roman" w:hAnsi="Times New Roman" w:cs="Times New Roman"/>
+                <w:sz w:val="24"/>
+                <w:szCs w:val="24"/>
+              </w:rPr>
+            </w:pPr>
+            <w:r>
+              <w:rPr>
+                <w:rFonts w:ascii="Times New Roman" w:hAnsi="Times New Roman" w:cs="Times New Roman"/>
+                <w:sz w:val="24"/>
+                <w:szCs w:val="24"/>
+              </w:rPr>
+              <w:t>O BERT analisa a postagem para detectar conteúdo ofensivo.</w:t>
+            </w:r>
+          </w:p>
+        </w:tc>
+      </w:tr>
+      <w:tr>
+        <w:tc>
+          <w:tcPr>
+            <w:tcW w:w="4247" w:type="dxa"/>
+          </w:tcPr>
+          <w:p>
+            <w:pPr>
+              <w:pStyle w:val="PargrafodaLista"/>
+              <w:ind w:left="360"/>
+              <w:rPr>
+                <w:rFonts w:ascii="Times New Roman" w:hAnsi="Times New Roman" w:cs="Times New Roman"/>
+                <w:sz w:val="24"/>
+                <w:szCs w:val="24"/>
+              </w:rPr>
+            </w:pPr>
+          </w:p>
+        </w:tc>
+        <w:tc>
+          <w:tcPr>
+            <w:tcW w:w="4247" w:type="dxa"/>
+          </w:tcPr>
+          <w:p>
+            <w:pPr>
+              <w:pStyle w:val="PargrafodaLista"/>
+              <w:numPr>
+                <w:ilvl w:val="0"/>
+                <w:numId w:val="157"/>
+              </w:numPr>
+              <w:rPr>
+                <w:rFonts w:ascii="Times New Roman" w:hAnsi="Times New Roman" w:cs="Times New Roman"/>
+                <w:sz w:val="24"/>
+                <w:szCs w:val="24"/>
+              </w:rPr>
+            </w:pPr>
+            <w:r>
+              <w:rPr>
+                <w:rFonts w:ascii="Times New Roman" w:hAnsi="Times New Roman" w:cs="Times New Roman"/>
+                <w:sz w:val="24"/>
+                <w:szCs w:val="24"/>
+              </w:rPr>
+              <w:t>O sistema registra a classificação da postagem.</w:t>
+            </w:r>
+          </w:p>
+        </w:tc>
+      </w:tr>
+      <w:tr>
+        <w:tc>
+          <w:tcPr>
+            <w:tcW w:w="4247" w:type="dxa"/>
+          </w:tcPr>
+          <w:p>
+            <w:pPr>
+              <w:pStyle w:val="PargrafodaLista"/>
+              <w:ind w:left="360"/>
+              <w:rPr>
+                <w:rFonts w:ascii="Times New Roman" w:hAnsi="Times New Roman" w:cs="Times New Roman"/>
+                <w:sz w:val="24"/>
+                <w:szCs w:val="24"/>
+              </w:rPr>
+            </w:pPr>
+          </w:p>
+        </w:tc>
+        <w:tc>
+          <w:tcPr>
+            <w:tcW w:w="4247" w:type="dxa"/>
+          </w:tcPr>
+          <w:p>
+            <w:pPr>
+              <w:pStyle w:val="PargrafodaLista"/>
+              <w:numPr>
+                <w:ilvl w:val="0"/>
+                <w:numId w:val="157"/>
+              </w:numPr>
+              <w:rPr>
+                <w:rFonts w:ascii="Times New Roman" w:hAnsi="Times New Roman" w:cs="Times New Roman"/>
+                <w:sz w:val="24"/>
+                <w:szCs w:val="24"/>
+              </w:rPr>
+            </w:pPr>
+            <w:r>
+              <w:rPr>
+                <w:rFonts w:ascii="Times New Roman" w:hAnsi="Times New Roman" w:cs="Times New Roman"/>
+                <w:sz w:val="24"/>
+                <w:szCs w:val="24"/>
+              </w:rPr>
+              <w:t>Se a postagem for aceitável, o sistema publica a postagem.</w:t>
+            </w:r>
+          </w:p>
+        </w:tc>
+      </w:tr>
+      <w:tr>
+        <w:tc>
+          <w:tcPr>
+            <w:tcW w:w="4247" w:type="dxa"/>
+          </w:tcPr>
+          <w:p>
+            <w:pPr>
+              <w:pStyle w:val="PargrafodaLista"/>
+              <w:ind w:left="360"/>
+              <w:rPr>
+                <w:rFonts w:ascii="Times New Roman" w:hAnsi="Times New Roman" w:cs="Times New Roman"/>
+                <w:sz w:val="24"/>
+                <w:szCs w:val="24"/>
+              </w:rPr>
+            </w:pPr>
+          </w:p>
+        </w:tc>
+        <w:tc>
+          <w:tcPr>
+            <w:tcW w:w="4247" w:type="dxa"/>
+          </w:tcPr>
+          <w:p>
+            <w:pPr>
+              <w:pStyle w:val="PargrafodaLista"/>
+              <w:numPr>
+                <w:ilvl w:val="0"/>
+                <w:numId w:val="157"/>
+              </w:numPr>
+              <w:rPr>
+                <w:rFonts w:ascii="Times New Roman" w:hAnsi="Times New Roman" w:cs="Times New Roman"/>
+                <w:sz w:val="24"/>
+                <w:szCs w:val="24"/>
+              </w:rPr>
+            </w:pPr>
+            <w:r>
+              <w:rPr>
+                <w:rFonts w:ascii="Times New Roman" w:hAnsi="Times New Roman" w:cs="Times New Roman"/>
+                <w:sz w:val="24"/>
+                <w:szCs w:val="24"/>
+              </w:rPr>
+              <w:t>Se a postagem for ofensiva, o sistema registra a postagem como ofensiva e notifica o usuário.</w:t>
+            </w:r>
+          </w:p>
+        </w:tc>
+      </w:tr>
+      <w:tr>
+        <w:tc>
+          <w:tcPr>
+            <w:tcW w:w="8494" w:type="dxa"/>
+            <w:gridSpan w:val="2"/>
+            <w:shd w:val="clear" w:color="auto" w:fill="B4C6E7" w:themeFill="accent1" w:themeFillTint="66"/>
+          </w:tcPr>
+          <w:p>
+            <w:pPr>
+              <w:jc w:val="center"/>
+              <w:rPr>
+                <w:rFonts w:ascii="Times New Roman" w:hAnsi="Times New Roman" w:cs="Times New Roman"/>
+                <w:b/>
+                <w:bCs/>
+                <w:sz w:val="24"/>
+                <w:szCs w:val="24"/>
+              </w:rPr>
+            </w:pPr>
+            <w:r>
+              <w:rPr>
+                <w:rFonts w:ascii="Times New Roman" w:hAnsi="Times New Roman" w:cs="Times New Roman"/>
+                <w:b/>
+                <w:bCs/>
+                <w:sz w:val="24"/>
+                <w:szCs w:val="24"/>
+              </w:rPr>
+              <w:t>Restrições</w:t>
+            </w:r>
+          </w:p>
+        </w:tc>
+      </w:tr>
+      <w:tr>
+        <w:tc>
+          <w:tcPr>
+            <w:tcW w:w="8494" w:type="dxa"/>
+            <w:gridSpan w:val="2"/>
+          </w:tcPr>
+          <w:p>
+            <w:pPr>
+              <w:jc w:val="both"/>
+              <w:rPr>
+                <w:rFonts w:ascii="Times New Roman" w:hAnsi="Times New Roman" w:cs="Times New Roman"/>
+                <w:sz w:val="24"/>
+                <w:szCs w:val="24"/>
+              </w:rPr>
+            </w:pPr>
+            <w:r>
+              <w:rPr>
+                <w:rFonts w:ascii="Times New Roman" w:hAnsi="Times New Roman" w:cs="Times New Roman"/>
+                <w:sz w:val="24"/>
+                <w:szCs w:val="24"/>
+              </w:rPr>
+              <w:t>Todas as análises e classificações realizadas pelo BERT devem ser registradas para auditoria futura.</w:t>
+            </w:r>
+          </w:p>
+        </w:tc>
+      </w:tr>
+      <w:tr>
+        <w:tc>
+          <w:tcPr>
+            <w:tcW w:w="8494" w:type="dxa"/>
+            <w:gridSpan w:val="2"/>
+            <w:shd w:val="clear" w:color="auto" w:fill="B4C6E7" w:themeFill="accent1" w:themeFillTint="66"/>
+          </w:tcPr>
+          <w:p>
+            <w:pPr>
+              <w:jc w:val="center"/>
+              <w:rPr>
+                <w:rFonts w:ascii="Times New Roman" w:hAnsi="Times New Roman" w:cs="Times New Roman"/>
+                <w:b/>
+                <w:bCs/>
+                <w:sz w:val="24"/>
+                <w:szCs w:val="24"/>
+              </w:rPr>
+            </w:pPr>
+            <w:r>
+              <w:rPr>
+                <w:rFonts w:ascii="Times New Roman" w:hAnsi="Times New Roman" w:cs="Times New Roman"/>
+                <w:b/>
+                <w:bCs/>
+                <w:sz w:val="24"/>
+                <w:szCs w:val="24"/>
+              </w:rPr>
+              <w:t>Cenário alternativo</w:t>
+            </w:r>
+          </w:p>
+        </w:tc>
+      </w:tr>
+      <w:tr>
+        <w:tc>
+          <w:tcPr>
+            <w:tcW w:w="4247" w:type="dxa"/>
+          </w:tcPr>
+          <w:p>
+            <w:pPr>
+              <w:jc w:val="center"/>
+              <w:rPr>
+                <w:rFonts w:ascii="Times New Roman" w:hAnsi="Times New Roman" w:cs="Times New Roman"/>
+                <w:b/>
+                <w:bCs/>
+                <w:sz w:val="24"/>
+                <w:szCs w:val="24"/>
+              </w:rPr>
+            </w:pPr>
+            <w:r>
+              <w:rPr>
+                <w:rFonts w:ascii="Times New Roman" w:hAnsi="Times New Roman" w:cs="Times New Roman"/>
+                <w:b/>
+                <w:bCs/>
+                <w:sz w:val="24"/>
+                <w:szCs w:val="24"/>
+              </w:rPr>
+              <w:t>Ações do ator</w:t>
+            </w:r>
+          </w:p>
+        </w:tc>
+        <w:tc>
+          <w:tcPr>
+            <w:tcW w:w="4247" w:type="dxa"/>
+          </w:tcPr>
+          <w:p>
+            <w:pPr>
+              <w:jc w:val="center"/>
+              <w:rPr>
+                <w:rFonts w:ascii="Times New Roman" w:hAnsi="Times New Roman" w:cs="Times New Roman"/>
+                <w:b/>
+                <w:bCs/>
+                <w:sz w:val="24"/>
+                <w:szCs w:val="24"/>
+              </w:rPr>
+            </w:pPr>
+            <w:r>
+              <w:rPr>
+                <w:rFonts w:ascii="Times New Roman" w:hAnsi="Times New Roman" w:cs="Times New Roman"/>
+                <w:b/>
+                <w:bCs/>
+                <w:sz w:val="24"/>
+                <w:szCs w:val="24"/>
+              </w:rPr>
+              <w:t>Ações do sistema</w:t>
+            </w:r>
+          </w:p>
+        </w:tc>
+      </w:tr>
+      <w:tr>
+        <w:tc>
+          <w:tcPr>
+            <w:tcW w:w="4247" w:type="dxa"/>
+          </w:tcPr>
+          <w:p>
+            <w:pPr>
+              <w:pStyle w:val="PargrafodaLista"/>
+              <w:numPr>
+                <w:ilvl w:val="0"/>
+                <w:numId w:val="158"/>
+              </w:numPr>
+              <w:rPr>
+                <w:rFonts w:ascii="Times New Roman" w:hAnsi="Times New Roman" w:cs="Times New Roman"/>
+                <w:sz w:val="24"/>
+                <w:szCs w:val="24"/>
+              </w:rPr>
+            </w:pPr>
+            <w:r>
+              <w:rPr>
+                <w:rFonts w:ascii="Times New Roman" w:hAnsi="Times New Roman" w:cs="Times New Roman"/>
+                <w:sz w:val="24"/>
+                <w:szCs w:val="24"/>
+              </w:rPr>
+              <w:t>O usuário edita e reenvia uma postagem previamente rejeitada.</w:t>
+            </w:r>
+          </w:p>
+        </w:tc>
+        <w:tc>
+          <w:tcPr>
+            <w:tcW w:w="4247" w:type="dxa"/>
+          </w:tcPr>
+          <w:p>
+            <w:pPr>
+              <w:pStyle w:val="PargrafodaLista"/>
+              <w:numPr>
+                <w:ilvl w:val="0"/>
+                <w:numId w:val="158"/>
+              </w:numPr>
+              <w:rPr>
+                <w:rFonts w:ascii="Times New Roman" w:hAnsi="Times New Roman" w:cs="Times New Roman"/>
+                <w:sz w:val="24"/>
+                <w:szCs w:val="24"/>
+              </w:rPr>
+            </w:pPr>
+            <w:r>
+              <w:rPr>
+                <w:rFonts w:ascii="Times New Roman" w:hAnsi="Times New Roman" w:cs="Times New Roman"/>
+                <w:sz w:val="24"/>
+                <w:szCs w:val="24"/>
+              </w:rPr>
+              <w:t>O sistema submete a postagem editada ao BERT para uma nova análise.</w:t>
+            </w:r>
+          </w:p>
+        </w:tc>
+      </w:tr>
+      <w:tr>
+        <w:tc>
+          <w:tcPr>
+            <w:tcW w:w="4247" w:type="dxa"/>
+          </w:tcPr>
+          <w:p>
+            <w:pPr>
+              <w:pStyle w:val="PargrafodaLista"/>
+              <w:ind w:left="360"/>
+              <w:rPr>
+                <w:rFonts w:ascii="Times New Roman" w:hAnsi="Times New Roman" w:cs="Times New Roman"/>
+                <w:sz w:val="24"/>
+                <w:szCs w:val="24"/>
+              </w:rPr>
+            </w:pPr>
+          </w:p>
+        </w:tc>
+        <w:tc>
+          <w:tcPr>
+            <w:tcW w:w="4247" w:type="dxa"/>
+          </w:tcPr>
+          <w:p>
+            <w:pPr>
+              <w:pStyle w:val="PargrafodaLista"/>
+              <w:numPr>
+                <w:ilvl w:val="0"/>
+                <w:numId w:val="158"/>
+              </w:numPr>
+              <w:rPr>
+                <w:rFonts w:ascii="Times New Roman" w:hAnsi="Times New Roman" w:cs="Times New Roman"/>
+                <w:sz w:val="24"/>
+                <w:szCs w:val="24"/>
+              </w:rPr>
+            </w:pPr>
+            <w:r>
+              <w:rPr>
+                <w:rFonts w:ascii="Times New Roman" w:hAnsi="Times New Roman" w:cs="Times New Roman"/>
+                <w:sz w:val="24"/>
+                <w:szCs w:val="24"/>
+              </w:rPr>
+              <w:t>O BERT reanalisa a postagem e registra a nova classificação.</w:t>
+            </w:r>
+          </w:p>
+        </w:tc>
+      </w:tr>
+      <w:tr>
+        <w:tc>
+          <w:tcPr>
+            <w:tcW w:w="4247" w:type="dxa"/>
+          </w:tcPr>
+          <w:p>
+            <w:pPr>
+              <w:pStyle w:val="PargrafodaLista"/>
+              <w:ind w:left="360"/>
+              <w:rPr>
+                <w:rFonts w:ascii="Times New Roman" w:hAnsi="Times New Roman" w:cs="Times New Roman"/>
+                <w:sz w:val="24"/>
+                <w:szCs w:val="24"/>
+              </w:rPr>
+            </w:pPr>
+          </w:p>
+        </w:tc>
+        <w:tc>
+          <w:tcPr>
+            <w:tcW w:w="4247" w:type="dxa"/>
+          </w:tcPr>
+          <w:p>
+            <w:pPr>
+              <w:pStyle w:val="PargrafodaLista"/>
+              <w:numPr>
+                <w:ilvl w:val="0"/>
+                <w:numId w:val="158"/>
+              </w:numPr>
+              <w:rPr>
+                <w:rFonts w:ascii="Times New Roman" w:hAnsi="Times New Roman" w:cs="Times New Roman"/>
+                <w:sz w:val="24"/>
+                <w:szCs w:val="24"/>
+              </w:rPr>
+            </w:pPr>
+            <w:r>
+              <w:rPr>
+                <w:rFonts w:ascii="Times New Roman" w:hAnsi="Times New Roman" w:cs="Times New Roman"/>
+                <w:sz w:val="24"/>
+                <w:szCs w:val="24"/>
+              </w:rPr>
+              <w:t>Se a postagem for aceitável, o sistema publica a postagem.</w:t>
+            </w:r>
+          </w:p>
+        </w:tc>
+      </w:tr>
+      <w:tr>
+        <w:tc>
+          <w:tcPr>
+            <w:tcW w:w="4247" w:type="dxa"/>
+          </w:tcPr>
+          <w:p>
+            <w:pPr>
+              <w:pStyle w:val="PargrafodaLista"/>
+              <w:ind w:left="360"/>
+              <w:rPr>
+                <w:rFonts w:ascii="Times New Roman" w:hAnsi="Times New Roman" w:cs="Times New Roman"/>
+                <w:sz w:val="24"/>
+                <w:szCs w:val="24"/>
+              </w:rPr>
+            </w:pPr>
+          </w:p>
+        </w:tc>
+        <w:tc>
+          <w:tcPr>
+            <w:tcW w:w="4247" w:type="dxa"/>
+          </w:tcPr>
+          <w:p>
+            <w:pPr>
+              <w:pStyle w:val="PargrafodaLista"/>
+              <w:numPr>
+                <w:ilvl w:val="0"/>
+                <w:numId w:val="158"/>
+              </w:numPr>
+              <w:rPr>
+                <w:rFonts w:ascii="Times New Roman" w:hAnsi="Times New Roman" w:cs="Times New Roman"/>
+                <w:sz w:val="24"/>
+                <w:szCs w:val="24"/>
+              </w:rPr>
+            </w:pPr>
+            <w:r>
+              <w:rPr>
+                <w:rFonts w:ascii="Times New Roman" w:hAnsi="Times New Roman" w:cs="Times New Roman"/>
+                <w:sz w:val="24"/>
+                <w:szCs w:val="24"/>
+              </w:rPr>
+              <w:t>Se a postagem continuar ofensiva, o sistema registra novamente e notifica o usuário.</w:t>
+            </w:r>
+          </w:p>
+        </w:tc>
+      </w:tr>
+      <w:tr>
+        <w:tc>
+          <w:tcPr>
+            <w:tcW w:w="8494" w:type="dxa"/>
+            <w:gridSpan w:val="2"/>
+            <w:shd w:val="clear" w:color="auto" w:fill="B4C6E7" w:themeFill="accent1" w:themeFillTint="66"/>
+          </w:tcPr>
+          <w:p>
+            <w:pPr>
+              <w:jc w:val="center"/>
+              <w:rPr>
+                <w:rFonts w:ascii="Times New Roman" w:hAnsi="Times New Roman" w:cs="Times New Roman"/>
+                <w:b/>
+                <w:bCs/>
+                <w:sz w:val="24"/>
+                <w:szCs w:val="24"/>
+              </w:rPr>
+            </w:pPr>
+            <w:r>
+              <w:rPr>
+                <w:rFonts w:ascii="Times New Roman" w:hAnsi="Times New Roman" w:cs="Times New Roman"/>
+                <w:b/>
+                <w:bCs/>
+                <w:sz w:val="24"/>
+                <w:szCs w:val="24"/>
+              </w:rPr>
+              <w:t>Cenário de exceção</w:t>
+            </w:r>
+          </w:p>
+        </w:tc>
+      </w:tr>
+      <w:tr>
+        <w:tc>
+          <w:tcPr>
+            <w:tcW w:w="4247" w:type="dxa"/>
+          </w:tcPr>
+          <w:p>
+            <w:pPr>
+              <w:jc w:val="center"/>
+              <w:rPr>
+                <w:rFonts w:ascii="Times New Roman" w:hAnsi="Times New Roman" w:cs="Times New Roman"/>
+                <w:b/>
+                <w:bCs/>
+                <w:sz w:val="24"/>
+                <w:szCs w:val="24"/>
+              </w:rPr>
+            </w:pPr>
+            <w:r>
+              <w:rPr>
+                <w:rFonts w:ascii="Times New Roman" w:hAnsi="Times New Roman" w:cs="Times New Roman"/>
+                <w:b/>
+                <w:bCs/>
+                <w:sz w:val="24"/>
+                <w:szCs w:val="24"/>
+              </w:rPr>
+              <w:t>Ações do ator</w:t>
+            </w:r>
+          </w:p>
+        </w:tc>
+        <w:tc>
+          <w:tcPr>
+            <w:tcW w:w="4247" w:type="dxa"/>
+          </w:tcPr>
+          <w:p>
+            <w:pPr>
+              <w:jc w:val="center"/>
+              <w:rPr>
+                <w:rFonts w:ascii="Times New Roman" w:hAnsi="Times New Roman" w:cs="Times New Roman"/>
+                <w:b/>
+                <w:bCs/>
+                <w:sz w:val="24"/>
+                <w:szCs w:val="24"/>
+              </w:rPr>
+            </w:pPr>
+            <w:r>
+              <w:rPr>
+                <w:rFonts w:ascii="Times New Roman" w:hAnsi="Times New Roman" w:cs="Times New Roman"/>
+                <w:b/>
+                <w:bCs/>
+                <w:sz w:val="24"/>
+                <w:szCs w:val="24"/>
+              </w:rPr>
+              <w:t>Ações do sistema</w:t>
+            </w:r>
+          </w:p>
+        </w:tc>
+      </w:tr>
+      <w:tr>
+        <w:tc>
+          <w:tcPr>
+            <w:tcW w:w="4247" w:type="dxa"/>
+          </w:tcPr>
+          <w:p>
+            <w:pPr>
+              <w:pStyle w:val="PargrafodaLista"/>
+              <w:numPr>
+                <w:ilvl w:val="0"/>
+                <w:numId w:val="159"/>
+              </w:numPr>
+              <w:rPr>
+                <w:rFonts w:ascii="Times New Roman" w:hAnsi="Times New Roman" w:cs="Times New Roman"/>
+                <w:sz w:val="24"/>
+                <w:szCs w:val="24"/>
+              </w:rPr>
+            </w:pPr>
+            <w:r>
+              <w:rPr>
+                <w:rFonts w:ascii="Times New Roman" w:hAnsi="Times New Roman" w:cs="Times New Roman"/>
+                <w:sz w:val="24"/>
+                <w:szCs w:val="24"/>
+              </w:rPr>
+              <w:t>O BERT falha ao analisar a postagem devido a problemas técnicos.</w:t>
+            </w:r>
+          </w:p>
+        </w:tc>
+        <w:tc>
+          <w:tcPr>
+            <w:tcW w:w="4247" w:type="dxa"/>
+          </w:tcPr>
+          <w:p>
+            <w:pPr>
+              <w:pStyle w:val="PargrafodaLista"/>
+              <w:numPr>
+                <w:ilvl w:val="0"/>
+                <w:numId w:val="159"/>
+              </w:numPr>
+              <w:rPr>
+                <w:rFonts w:ascii="Times New Roman" w:hAnsi="Times New Roman" w:cs="Times New Roman"/>
+                <w:sz w:val="24"/>
+                <w:szCs w:val="24"/>
+              </w:rPr>
+            </w:pPr>
+            <w:r>
+              <w:rPr>
+                <w:rFonts w:ascii="Times New Roman" w:hAnsi="Times New Roman" w:cs="Times New Roman"/>
+                <w:sz w:val="24"/>
+                <w:szCs w:val="24"/>
+              </w:rPr>
+              <w:t>O sistema informa ao usuário que houve um erro e que a postagem não pôde ser analisada no momento.</w:t>
+            </w:r>
+          </w:p>
+        </w:tc>
+      </w:tr>
+      <w:tr>
+        <w:tc>
+          <w:tcPr>
+            <w:tcW w:w="4247" w:type="dxa"/>
+          </w:tcPr>
+          <w:p>
+            <w:pPr>
+              <w:rPr>
+                <w:rFonts w:ascii="Times New Roman" w:hAnsi="Times New Roman" w:cs="Times New Roman"/>
+                <w:sz w:val="24"/>
+                <w:szCs w:val="24"/>
+              </w:rPr>
+            </w:pPr>
+          </w:p>
+        </w:tc>
+        <w:tc>
+          <w:tcPr>
+            <w:tcW w:w="4247" w:type="dxa"/>
+          </w:tcPr>
+          <w:p>
+            <w:pPr>
+              <w:pStyle w:val="PargrafodaLista"/>
+              <w:numPr>
+                <w:ilvl w:val="0"/>
+                <w:numId w:val="159"/>
+              </w:numPr>
+              <w:rPr>
+                <w:rFonts w:ascii="Times New Roman" w:hAnsi="Times New Roman" w:cs="Times New Roman"/>
+                <w:sz w:val="24"/>
+                <w:szCs w:val="24"/>
+              </w:rPr>
+            </w:pPr>
+            <w:r>
+              <w:rPr>
+                <w:rFonts w:ascii="Times New Roman" w:hAnsi="Times New Roman" w:cs="Times New Roman"/>
+                <w:sz w:val="24"/>
+                <w:szCs w:val="24"/>
+              </w:rPr>
+              <w:t>O sistema registra o erro e notifica o administrador do sistema.</w:t>
+            </w:r>
+          </w:p>
+        </w:tc>
+      </w:tr>
+      <w:tr>
+        <w:tc>
+          <w:tcPr>
+            <w:tcW w:w="8494" w:type="dxa"/>
+            <w:gridSpan w:val="2"/>
+            <w:shd w:val="clear" w:color="auto" w:fill="B4C6E7" w:themeFill="accent1" w:themeFillTint="66"/>
+          </w:tcPr>
+          <w:p>
+            <w:pPr>
+              <w:jc w:val="center"/>
+              <w:rPr>
+                <w:rFonts w:ascii="Times New Roman" w:hAnsi="Times New Roman" w:cs="Times New Roman"/>
+                <w:b/>
+                <w:bCs/>
+                <w:sz w:val="24"/>
+                <w:szCs w:val="24"/>
+              </w:rPr>
+            </w:pPr>
+            <w:r>
+              <w:rPr>
+                <w:rFonts w:ascii="Times New Roman" w:hAnsi="Times New Roman" w:cs="Times New Roman"/>
+                <w:b/>
+                <w:bCs/>
+                <w:sz w:val="24"/>
+                <w:szCs w:val="24"/>
+              </w:rPr>
+              <w:t>Regras de negócio</w:t>
+            </w:r>
+          </w:p>
+        </w:tc>
+      </w:tr>
+      <w:tr>
+        <w:tc>
+          <w:tcPr>
+            <w:tcW w:w="8494" w:type="dxa"/>
+            <w:gridSpan w:val="2"/>
+          </w:tcPr>
+          <w:p>
+            <w:pPr>
+              <w:pStyle w:val="PargrafodaLista"/>
+              <w:numPr>
+                <w:ilvl w:val="0"/>
+                <w:numId w:val="160"/>
+              </w:numPr>
+              <w:rPr>
+                <w:rFonts w:ascii="Times New Roman" w:hAnsi="Times New Roman" w:cs="Times New Roman"/>
+                <w:sz w:val="24"/>
+                <w:szCs w:val="24"/>
+              </w:rPr>
+            </w:pPr>
+            <w:r>
+              <w:rPr>
+                <w:rFonts w:ascii="Times New Roman" w:hAnsi="Times New Roman" w:cs="Times New Roman"/>
+                <w:sz w:val="24"/>
+                <w:szCs w:val="24"/>
+              </w:rPr>
+              <w:t>O sistema deve submeter todas as postagens de texto ao BERT para análise antes de publicação.</w:t>
+            </w:r>
+          </w:p>
+        </w:tc>
+      </w:tr>
+      <w:tr>
+        <w:tc>
+          <w:tcPr>
+            <w:tcW w:w="8494" w:type="dxa"/>
+            <w:gridSpan w:val="2"/>
+          </w:tcPr>
+          <w:p>
+            <w:pPr>
+              <w:pStyle w:val="PargrafodaLista"/>
+              <w:numPr>
+                <w:ilvl w:val="0"/>
+                <w:numId w:val="160"/>
+              </w:numPr>
+              <w:rPr>
+                <w:rFonts w:ascii="Times New Roman" w:hAnsi="Times New Roman" w:cs="Times New Roman"/>
+                <w:sz w:val="24"/>
+                <w:szCs w:val="24"/>
+              </w:rPr>
+            </w:pPr>
+            <w:r>
+              <w:rPr>
+                <w:rFonts w:ascii="Times New Roman" w:hAnsi="Times New Roman" w:cs="Times New Roman"/>
+                <w:sz w:val="24"/>
+                <w:szCs w:val="24"/>
+              </w:rPr>
+              <w:t>Postagens classificadas como ofensivas não devem ser publicadas e devem ser registradas para revisão.</w:t>
+            </w:r>
+          </w:p>
+        </w:tc>
+      </w:tr>
+      <w:tr>
+        <w:tc>
+          <w:tcPr>
+            <w:tcW w:w="8494" w:type="dxa"/>
+            <w:gridSpan w:val="2"/>
+          </w:tcPr>
+          <w:p>
+            <w:pPr>
+              <w:pStyle w:val="PargrafodaLista"/>
+              <w:numPr>
+                <w:ilvl w:val="0"/>
+                <w:numId w:val="160"/>
+              </w:numPr>
+              <w:rPr>
+                <w:rFonts w:ascii="Times New Roman" w:hAnsi="Times New Roman" w:cs="Times New Roman"/>
+                <w:sz w:val="24"/>
+                <w:szCs w:val="24"/>
+              </w:rPr>
+            </w:pPr>
+            <w:r>
+              <w:rPr>
+                <w:rFonts w:ascii="Times New Roman" w:hAnsi="Times New Roman" w:cs="Times New Roman"/>
+                <w:sz w:val="24"/>
+                <w:szCs w:val="24"/>
+              </w:rPr>
+              <w:t>O usuário deve ser notificado imediatamente se a postagem for considerada ofensiva, com uma mensagem clara e opções para submeter uma nova postagem.</w:t>
+            </w:r>
+          </w:p>
+        </w:tc>
+      </w:tr>
+      <w:tr>
+        <w:tc>
+          <w:tcPr>
+            <w:tcW w:w="8494" w:type="dxa"/>
+            <w:gridSpan w:val="2"/>
+          </w:tcPr>
+          <w:p>
+            <w:pPr>
+              <w:pStyle w:val="PargrafodaLista"/>
+              <w:numPr>
+                <w:ilvl w:val="0"/>
+                <w:numId w:val="160"/>
+              </w:numPr>
+              <w:rPr>
+                <w:rFonts w:ascii="Times New Roman" w:hAnsi="Times New Roman" w:cs="Times New Roman"/>
+                <w:sz w:val="24"/>
+                <w:szCs w:val="24"/>
+              </w:rPr>
+            </w:pPr>
+            <w:r>
+              <w:rPr>
+                <w:rFonts w:ascii="Times New Roman" w:hAnsi="Times New Roman" w:cs="Times New Roman"/>
+                <w:sz w:val="24"/>
+                <w:szCs w:val="24"/>
+              </w:rPr>
+              <w:lastRenderedPageBreak/>
+              <w:t>As ações do BERT devem ser registradas para auditoria e monitoramento contínuo da eficácia do modelo.</w:t>
+            </w:r>
+          </w:p>
+        </w:tc>
+      </w:tr>
+    </w:tbl>
+    <w:p>
+      <w:pPr>
+        <w:rPr>
+          <w:rFonts w:ascii="Times New Roman" w:hAnsi="Times New Roman" w:cs="Times New Roman"/>
+          <w:b/>
+          <w:bCs/>
+          <w:sz w:val="24"/>
+          <w:szCs w:val="24"/>
+        </w:rPr>
+      </w:pPr>
+    </w:p>
+    <w:p>
+      <w:pPr>
+        <w:rPr>
+          <w:rFonts w:ascii="Times New Roman" w:hAnsi="Times New Roman" w:cs="Times New Roman"/>
+          <w:b/>
+          <w:bCs/>
+          <w:sz w:val="24"/>
+          <w:szCs w:val="24"/>
+        </w:rPr>
+      </w:pPr>
+    </w:p>
     <w:p>
       <w:pPr>
         <w:pStyle w:val="Ttulo1"/>
@@ -24983,7 +26538,6 @@
           <w:sz w:val="24"/>
           <w:szCs w:val="24"/>
         </w:rPr>
-        <w:lastRenderedPageBreak/>
         <w:t>Usuário administrador:</w:t>
       </w:r>
       <w:r>
@@ -25577,7 +27131,16 @@
           <w:sz w:val="24"/>
           <w:szCs w:val="24"/>
         </w:rPr>
-        <w:t xml:space="preserve">. Ele </w:t>
+        <w:t xml:space="preserve">. </w:t>
+      </w:r>
+      <w:r>
+        <w:rPr>
+          <w:rFonts w:ascii="Times New Roman" w:hAnsi="Times New Roman" w:cs="Times New Roman"/>
+          <w:sz w:val="24"/>
+          <w:szCs w:val="24"/>
+        </w:rPr>
+        <w:lastRenderedPageBreak/>
+        <w:t xml:space="preserve">Ele </w:t>
       </w:r>
       <w:r>
         <w:rPr>
@@ -25968,7 +27531,6 @@
           <w:sz w:val="24"/>
           <w:szCs w:val="24"/>
         </w:rPr>
-        <w:lastRenderedPageBreak/>
         <w:t>Git</w:t>
       </w:r>
       <w:proofErr w:type="spellEnd"/>
@@ -26321,7 +27883,16 @@
           <w:sz w:val="24"/>
           <w:szCs w:val="24"/>
         </w:rPr>
-        <w:t xml:space="preserve"> é um formato de comentário de múltiplas linhas que é colocado antes das declarações de classes, métodos e funções para descrever o comportamento, os parâmetros, os retornos e as exceções desses componentes de </w:t>
+        <w:t xml:space="preserve"> é um formato de comentário de múltiplas linhas que é colocado antes das </w:t>
+      </w:r>
+      <w:r>
+        <w:rPr>
+          <w:rFonts w:ascii="Times New Roman" w:hAnsi="Times New Roman" w:cs="Times New Roman"/>
+          <w:sz w:val="24"/>
+          <w:szCs w:val="24"/>
+        </w:rPr>
+        <w:lastRenderedPageBreak/>
+        <w:t xml:space="preserve">declarações de classes, métodos e funções para descrever o comportamento, os parâmetros, os retornos e as exceções desses componentes de </w:t>
       </w:r>
       <w:r>
         <w:rPr>
@@ -30661,6 +32232,95 @@
     </w:lvl>
   </w:abstractNum>
   <w:abstractNum w:abstractNumId="46" w15:restartNumberingAfterBreak="0">
+    <w:nsid w:val="22F43063"/>
+    <w:multiLevelType w:val="hybridMultilevel"/>
+    <w:tmpl w:val="5E8CA2A4"/>
+    <w:lvl w:ilvl="0" w:tplc="FFFFFFFF">
+      <w:start w:val="1"/>
+      <w:numFmt w:val="decimal"/>
+      <w:lvlText w:val="%1."/>
+      <w:lvlJc w:val="left"/>
+      <w:pPr>
+        <w:ind w:left="360" w:hanging="360"/>
+      </w:pPr>
+      <w:rPr>
+        <w:rFonts w:hint="default"/>
+      </w:rPr>
+    </w:lvl>
+    <w:lvl w:ilvl="1" w:tplc="FFFFFFFF" w:tentative="1">
+      <w:start w:val="1"/>
+      <w:numFmt w:val="lowerLetter"/>
+      <w:lvlText w:val="%2."/>
+      <w:lvlJc w:val="left"/>
+      <w:pPr>
+        <w:ind w:left="1080" w:hanging="360"/>
+      </w:pPr>
+    </w:lvl>
+    <w:lvl w:ilvl="2" w:tplc="FFFFFFFF" w:tentative="1">
+      <w:start w:val="1"/>
+      <w:numFmt w:val="lowerRoman"/>
+      <w:lvlText w:val="%3."/>
+      <w:lvlJc w:val="right"/>
+      <w:pPr>
+        <w:ind w:left="1800" w:hanging="180"/>
+      </w:pPr>
+    </w:lvl>
+    <w:lvl w:ilvl="3" w:tplc="FFFFFFFF" w:tentative="1">
+      <w:start w:val="1"/>
+      <w:numFmt w:val="decimal"/>
+      <w:lvlText w:val="%4."/>
+      <w:lvlJc w:val="left"/>
+      <w:pPr>
+        <w:ind w:left="2520" w:hanging="360"/>
+      </w:pPr>
+    </w:lvl>
+    <w:lvl w:ilvl="4" w:tplc="FFFFFFFF" w:tentative="1">
+      <w:start w:val="1"/>
+      <w:numFmt w:val="lowerLetter"/>
+      <w:lvlText w:val="%5."/>
+      <w:lvlJc w:val="left"/>
+      <w:pPr>
+        <w:ind w:left="3240" w:hanging="360"/>
+      </w:pPr>
+    </w:lvl>
+    <w:lvl w:ilvl="5" w:tplc="FFFFFFFF" w:tentative="1">
+      <w:start w:val="1"/>
+      <w:numFmt w:val="lowerRoman"/>
+      <w:lvlText w:val="%6."/>
+      <w:lvlJc w:val="right"/>
+      <w:pPr>
+        <w:ind w:left="3960" w:hanging="180"/>
+      </w:pPr>
+    </w:lvl>
+    <w:lvl w:ilvl="6" w:tplc="FFFFFFFF" w:tentative="1">
+      <w:start w:val="1"/>
+      <w:numFmt w:val="decimal"/>
+      <w:lvlText w:val="%7."/>
+      <w:lvlJc w:val="left"/>
+      <w:pPr>
+        <w:ind w:left="4680" w:hanging="360"/>
+      </w:pPr>
+    </w:lvl>
+    <w:lvl w:ilvl="7" w:tplc="FFFFFFFF" w:tentative="1">
+      <w:start w:val="1"/>
+      <w:numFmt w:val="lowerLetter"/>
+      <w:lvlText w:val="%8."/>
+      <w:lvlJc w:val="left"/>
+      <w:pPr>
+        <w:ind w:left="5400" w:hanging="360"/>
+      </w:pPr>
+    </w:lvl>
+    <w:lvl w:ilvl="8" w:tplc="FFFFFFFF" w:tentative="1">
+      <w:start w:val="1"/>
+      <w:numFmt w:val="lowerRoman"/>
+      <w:lvlText w:val="%9."/>
+      <w:lvlJc w:val="right"/>
+      <w:pPr>
+        <w:ind w:left="6120" w:hanging="180"/>
+      </w:pPr>
+    </w:lvl>
+  </w:abstractNum>
+  <w:abstractNum w:abstractNumId="47" w15:restartNumberingAfterBreak="0">
     <w:nsid w:val="236A5AD1"/>
     <w:multiLevelType w:val="multilevel"/>
     <w:tmpl w:val="B874DBE2"/>
@@ -30750,7 +32410,7 @@
       </w:pPr>
     </w:lvl>
   </w:abstractNum>
-  <w:abstractNum w:abstractNumId="47" w15:restartNumberingAfterBreak="0">
+  <w:abstractNum w:abstractNumId="48" w15:restartNumberingAfterBreak="0">
     <w:nsid w:val="25061C41"/>
     <w:multiLevelType w:val="hybridMultilevel"/>
     <w:tmpl w:val="39EC834C"/>
@@ -30836,7 +32496,7 @@
       </w:pPr>
     </w:lvl>
   </w:abstractNum>
-  <w:abstractNum w:abstractNumId="48" w15:restartNumberingAfterBreak="0">
+  <w:abstractNum w:abstractNumId="49" w15:restartNumberingAfterBreak="0">
     <w:nsid w:val="2533439C"/>
     <w:multiLevelType w:val="hybridMultilevel"/>
     <w:tmpl w:val="A0485EC8"/>
@@ -30925,7 +32585,7 @@
       </w:pPr>
     </w:lvl>
   </w:abstractNum>
-  <w:abstractNum w:abstractNumId="49" w15:restartNumberingAfterBreak="0">
+  <w:abstractNum w:abstractNumId="50" w15:restartNumberingAfterBreak="0">
     <w:nsid w:val="253B70A7"/>
     <w:multiLevelType w:val="hybridMultilevel"/>
     <w:tmpl w:val="F1B084A4"/>
@@ -31011,7 +32671,7 @@
       </w:pPr>
     </w:lvl>
   </w:abstractNum>
-  <w:abstractNum w:abstractNumId="50" w15:restartNumberingAfterBreak="0">
+  <w:abstractNum w:abstractNumId="51" w15:restartNumberingAfterBreak="0">
     <w:nsid w:val="257B0AD2"/>
     <w:multiLevelType w:val="hybridMultilevel"/>
     <w:tmpl w:val="BC72FEEA"/>
@@ -31100,7 +32760,7 @@
       </w:pPr>
     </w:lvl>
   </w:abstractNum>
-  <w:abstractNum w:abstractNumId="51" w15:restartNumberingAfterBreak="0">
+  <w:abstractNum w:abstractNumId="52" w15:restartNumberingAfterBreak="0">
     <w:nsid w:val="26570670"/>
     <w:multiLevelType w:val="hybridMultilevel"/>
     <w:tmpl w:val="BCDAA78E"/>
@@ -31189,7 +32849,7 @@
       </w:pPr>
     </w:lvl>
   </w:abstractNum>
-  <w:abstractNum w:abstractNumId="52" w15:restartNumberingAfterBreak="0">
+  <w:abstractNum w:abstractNumId="53" w15:restartNumberingAfterBreak="0">
     <w:nsid w:val="268C0BCC"/>
     <w:multiLevelType w:val="hybridMultilevel"/>
     <w:tmpl w:val="E970FA54"/>
@@ -31278,7 +32938,7 @@
       </w:pPr>
     </w:lvl>
   </w:abstractNum>
-  <w:abstractNum w:abstractNumId="53" w15:restartNumberingAfterBreak="0">
+  <w:abstractNum w:abstractNumId="54" w15:restartNumberingAfterBreak="0">
     <w:nsid w:val="274D65ED"/>
     <w:multiLevelType w:val="hybridMultilevel"/>
     <w:tmpl w:val="BC4EA7F8"/>
@@ -31367,7 +33027,7 @@
       </w:pPr>
     </w:lvl>
   </w:abstractNum>
-  <w:abstractNum w:abstractNumId="54" w15:restartNumberingAfterBreak="0">
+  <w:abstractNum w:abstractNumId="55" w15:restartNumberingAfterBreak="0">
     <w:nsid w:val="27AB0C3E"/>
     <w:multiLevelType w:val="hybridMultilevel"/>
     <w:tmpl w:val="5D8AF2DE"/>
@@ -31456,7 +33116,7 @@
       </w:pPr>
     </w:lvl>
   </w:abstractNum>
-  <w:abstractNum w:abstractNumId="55" w15:restartNumberingAfterBreak="0">
+  <w:abstractNum w:abstractNumId="56" w15:restartNumberingAfterBreak="0">
     <w:nsid w:val="286B3E24"/>
     <w:multiLevelType w:val="hybridMultilevel"/>
     <w:tmpl w:val="630E6A60"/>
@@ -31545,7 +33205,7 @@
       </w:pPr>
     </w:lvl>
   </w:abstractNum>
-  <w:abstractNum w:abstractNumId="56" w15:restartNumberingAfterBreak="0">
+  <w:abstractNum w:abstractNumId="57" w15:restartNumberingAfterBreak="0">
     <w:nsid w:val="28E64286"/>
     <w:multiLevelType w:val="hybridMultilevel"/>
     <w:tmpl w:val="BC72FEEA"/>
@@ -31634,7 +33294,7 @@
       </w:pPr>
     </w:lvl>
   </w:abstractNum>
-  <w:abstractNum w:abstractNumId="57" w15:restartNumberingAfterBreak="0">
+  <w:abstractNum w:abstractNumId="58" w15:restartNumberingAfterBreak="0">
     <w:nsid w:val="2A6E7EE6"/>
     <w:multiLevelType w:val="hybridMultilevel"/>
     <w:tmpl w:val="BC4EA7F8"/>
@@ -31723,7 +33383,7 @@
       </w:pPr>
     </w:lvl>
   </w:abstractNum>
-  <w:abstractNum w:abstractNumId="58" w15:restartNumberingAfterBreak="0">
+  <w:abstractNum w:abstractNumId="59" w15:restartNumberingAfterBreak="0">
     <w:nsid w:val="2C41053D"/>
     <w:multiLevelType w:val="hybridMultilevel"/>
     <w:tmpl w:val="6DEC764A"/>
@@ -31809,7 +33469,7 @@
       </w:pPr>
     </w:lvl>
   </w:abstractNum>
-  <w:abstractNum w:abstractNumId="59" w15:restartNumberingAfterBreak="0">
+  <w:abstractNum w:abstractNumId="60" w15:restartNumberingAfterBreak="0">
     <w:nsid w:val="2E1B0EC6"/>
     <w:multiLevelType w:val="hybridMultilevel"/>
     <w:tmpl w:val="BC2EC330"/>
@@ -31898,7 +33558,7 @@
       </w:pPr>
     </w:lvl>
   </w:abstractNum>
-  <w:abstractNum w:abstractNumId="60" w15:restartNumberingAfterBreak="0">
+  <w:abstractNum w:abstractNumId="61" w15:restartNumberingAfterBreak="0">
     <w:nsid w:val="2E651464"/>
     <w:multiLevelType w:val="hybridMultilevel"/>
     <w:tmpl w:val="65922A2A"/>
@@ -32011,7 +33671,7 @@
       </w:rPr>
     </w:lvl>
   </w:abstractNum>
-  <w:abstractNum w:abstractNumId="61" w15:restartNumberingAfterBreak="0">
+  <w:abstractNum w:abstractNumId="62" w15:restartNumberingAfterBreak="0">
     <w:nsid w:val="3236726C"/>
     <w:multiLevelType w:val="hybridMultilevel"/>
     <w:tmpl w:val="BEDEFBC4"/>
@@ -32097,7 +33757,7 @@
       </w:pPr>
     </w:lvl>
   </w:abstractNum>
-  <w:abstractNum w:abstractNumId="62" w15:restartNumberingAfterBreak="0">
+  <w:abstractNum w:abstractNumId="63" w15:restartNumberingAfterBreak="0">
     <w:nsid w:val="32F40A5F"/>
     <w:multiLevelType w:val="hybridMultilevel"/>
     <w:tmpl w:val="C5003862"/>
@@ -32186,7 +33846,7 @@
       </w:pPr>
     </w:lvl>
   </w:abstractNum>
-  <w:abstractNum w:abstractNumId="63" w15:restartNumberingAfterBreak="0">
+  <w:abstractNum w:abstractNumId="64" w15:restartNumberingAfterBreak="0">
     <w:nsid w:val="343875C8"/>
     <w:multiLevelType w:val="hybridMultilevel"/>
     <w:tmpl w:val="7F323830"/>
@@ -32272,7 +33932,7 @@
       </w:pPr>
     </w:lvl>
   </w:abstractNum>
-  <w:abstractNum w:abstractNumId="64" w15:restartNumberingAfterBreak="0">
+  <w:abstractNum w:abstractNumId="65" w15:restartNumberingAfterBreak="0">
     <w:nsid w:val="34E14981"/>
     <w:multiLevelType w:val="hybridMultilevel"/>
     <w:tmpl w:val="2DAC9FDA"/>
@@ -32358,7 +34018,7 @@
       </w:pPr>
     </w:lvl>
   </w:abstractNum>
-  <w:abstractNum w:abstractNumId="65" w15:restartNumberingAfterBreak="0">
+  <w:abstractNum w:abstractNumId="66" w15:restartNumberingAfterBreak="0">
     <w:nsid w:val="35995EAC"/>
     <w:multiLevelType w:val="hybridMultilevel"/>
     <w:tmpl w:val="56D215AA"/>
@@ -32444,7 +34104,7 @@
       </w:pPr>
     </w:lvl>
   </w:abstractNum>
-  <w:abstractNum w:abstractNumId="66" w15:restartNumberingAfterBreak="0">
+  <w:abstractNum w:abstractNumId="67" w15:restartNumberingAfterBreak="0">
     <w:nsid w:val="378655C7"/>
     <w:multiLevelType w:val="hybridMultilevel"/>
     <w:tmpl w:val="015676C0"/>
@@ -32530,7 +34190,7 @@
       </w:pPr>
     </w:lvl>
   </w:abstractNum>
-  <w:abstractNum w:abstractNumId="67" w15:restartNumberingAfterBreak="0">
+  <w:abstractNum w:abstractNumId="68" w15:restartNumberingAfterBreak="0">
     <w:nsid w:val="37FA21A6"/>
     <w:multiLevelType w:val="hybridMultilevel"/>
     <w:tmpl w:val="99560486"/>
@@ -32616,7 +34276,7 @@
       </w:pPr>
     </w:lvl>
   </w:abstractNum>
-  <w:abstractNum w:abstractNumId="68" w15:restartNumberingAfterBreak="0">
+  <w:abstractNum w:abstractNumId="69" w15:restartNumberingAfterBreak="0">
     <w:nsid w:val="3A4C232A"/>
     <w:multiLevelType w:val="hybridMultilevel"/>
     <w:tmpl w:val="8B4A3FB0"/>
@@ -32702,7 +34362,7 @@
       </w:pPr>
     </w:lvl>
   </w:abstractNum>
-  <w:abstractNum w:abstractNumId="69" w15:restartNumberingAfterBreak="0">
+  <w:abstractNum w:abstractNumId="70" w15:restartNumberingAfterBreak="0">
     <w:nsid w:val="3A6858A7"/>
     <w:multiLevelType w:val="hybridMultilevel"/>
     <w:tmpl w:val="11A42638"/>
@@ -32791,7 +34451,7 @@
       </w:pPr>
     </w:lvl>
   </w:abstractNum>
-  <w:abstractNum w:abstractNumId="70" w15:restartNumberingAfterBreak="0">
+  <w:abstractNum w:abstractNumId="71" w15:restartNumberingAfterBreak="0">
     <w:nsid w:val="3B7A0669"/>
     <w:multiLevelType w:val="hybridMultilevel"/>
     <w:tmpl w:val="0E787C5A"/>
@@ -32904,7 +34564,7 @@
       </w:rPr>
     </w:lvl>
   </w:abstractNum>
-  <w:abstractNum w:abstractNumId="71" w15:restartNumberingAfterBreak="0">
+  <w:abstractNum w:abstractNumId="72" w15:restartNumberingAfterBreak="0">
     <w:nsid w:val="3BE34666"/>
     <w:multiLevelType w:val="hybridMultilevel"/>
     <w:tmpl w:val="4AB678D2"/>
@@ -32993,7 +34653,7 @@
       </w:pPr>
     </w:lvl>
   </w:abstractNum>
-  <w:abstractNum w:abstractNumId="72" w15:restartNumberingAfterBreak="0">
+  <w:abstractNum w:abstractNumId="73" w15:restartNumberingAfterBreak="0">
     <w:nsid w:val="3EE80A4C"/>
     <w:multiLevelType w:val="hybridMultilevel"/>
     <w:tmpl w:val="2CEA8B9A"/>
@@ -33082,7 +34742,7 @@
       </w:pPr>
     </w:lvl>
   </w:abstractNum>
-  <w:abstractNum w:abstractNumId="73" w15:restartNumberingAfterBreak="0">
+  <w:abstractNum w:abstractNumId="74" w15:restartNumberingAfterBreak="0">
     <w:nsid w:val="3F9337D7"/>
     <w:multiLevelType w:val="hybridMultilevel"/>
     <w:tmpl w:val="804C85A4"/>
@@ -33171,7 +34831,7 @@
       </w:pPr>
     </w:lvl>
   </w:abstractNum>
-  <w:abstractNum w:abstractNumId="74" w15:restartNumberingAfterBreak="0">
+  <w:abstractNum w:abstractNumId="75" w15:restartNumberingAfterBreak="0">
     <w:nsid w:val="4004250A"/>
     <w:multiLevelType w:val="hybridMultilevel"/>
     <w:tmpl w:val="F904A8B8"/>
@@ -33284,7 +34944,7 @@
       </w:rPr>
     </w:lvl>
   </w:abstractNum>
-  <w:abstractNum w:abstractNumId="75" w15:restartNumberingAfterBreak="0">
+  <w:abstractNum w:abstractNumId="76" w15:restartNumberingAfterBreak="0">
     <w:nsid w:val="40F126C5"/>
     <w:multiLevelType w:val="hybridMultilevel"/>
     <w:tmpl w:val="FC944F4E"/>
@@ -33370,7 +35030,7 @@
       </w:pPr>
     </w:lvl>
   </w:abstractNum>
-  <w:abstractNum w:abstractNumId="76" w15:restartNumberingAfterBreak="0">
+  <w:abstractNum w:abstractNumId="77" w15:restartNumberingAfterBreak="0">
     <w:nsid w:val="40FE7EFE"/>
     <w:multiLevelType w:val="hybridMultilevel"/>
     <w:tmpl w:val="5F7A5176"/>
@@ -33456,7 +35116,7 @@
       </w:pPr>
     </w:lvl>
   </w:abstractNum>
-  <w:abstractNum w:abstractNumId="77" w15:restartNumberingAfterBreak="0">
+  <w:abstractNum w:abstractNumId="78" w15:restartNumberingAfterBreak="0">
     <w:nsid w:val="410E7BC3"/>
     <w:multiLevelType w:val="hybridMultilevel"/>
     <w:tmpl w:val="562C4B32"/>
@@ -33545,7 +35205,7 @@
       </w:pPr>
     </w:lvl>
   </w:abstractNum>
-  <w:abstractNum w:abstractNumId="78" w15:restartNumberingAfterBreak="0">
+  <w:abstractNum w:abstractNumId="79" w15:restartNumberingAfterBreak="0">
     <w:nsid w:val="42C4180C"/>
     <w:multiLevelType w:val="hybridMultilevel"/>
     <w:tmpl w:val="C3CC104E"/>
@@ -33634,7 +35294,7 @@
       </w:pPr>
     </w:lvl>
   </w:abstractNum>
-  <w:abstractNum w:abstractNumId="79" w15:restartNumberingAfterBreak="0">
+  <w:abstractNum w:abstractNumId="80" w15:restartNumberingAfterBreak="0">
     <w:nsid w:val="431D6D54"/>
     <w:multiLevelType w:val="hybridMultilevel"/>
     <w:tmpl w:val="01CE7EA8"/>
@@ -33720,7 +35380,7 @@
       </w:pPr>
     </w:lvl>
   </w:abstractNum>
-  <w:abstractNum w:abstractNumId="80" w15:restartNumberingAfterBreak="0">
+  <w:abstractNum w:abstractNumId="81" w15:restartNumberingAfterBreak="0">
     <w:nsid w:val="435F5F9A"/>
     <w:multiLevelType w:val="hybridMultilevel"/>
     <w:tmpl w:val="AFB436AC"/>
@@ -33806,7 +35466,7 @@
       </w:pPr>
     </w:lvl>
   </w:abstractNum>
-  <w:abstractNum w:abstractNumId="81" w15:restartNumberingAfterBreak="0">
+  <w:abstractNum w:abstractNumId="82" w15:restartNumberingAfterBreak="0">
     <w:nsid w:val="43E20A65"/>
     <w:multiLevelType w:val="hybridMultilevel"/>
     <w:tmpl w:val="0262B030"/>
@@ -33895,7 +35555,7 @@
       </w:pPr>
     </w:lvl>
   </w:abstractNum>
-  <w:abstractNum w:abstractNumId="82" w15:restartNumberingAfterBreak="0">
+  <w:abstractNum w:abstractNumId="83" w15:restartNumberingAfterBreak="0">
     <w:nsid w:val="443205B3"/>
     <w:multiLevelType w:val="hybridMultilevel"/>
     <w:tmpl w:val="31D896AC"/>
@@ -34008,7 +35668,7 @@
       </w:rPr>
     </w:lvl>
   </w:abstractNum>
-  <w:abstractNum w:abstractNumId="83" w15:restartNumberingAfterBreak="0">
+  <w:abstractNum w:abstractNumId="84" w15:restartNumberingAfterBreak="0">
     <w:nsid w:val="451504E1"/>
     <w:multiLevelType w:val="hybridMultilevel"/>
     <w:tmpl w:val="BC4EA7F8"/>
@@ -34097,7 +35757,7 @@
       </w:pPr>
     </w:lvl>
   </w:abstractNum>
-  <w:abstractNum w:abstractNumId="84" w15:restartNumberingAfterBreak="0">
+  <w:abstractNum w:abstractNumId="85" w15:restartNumberingAfterBreak="0">
     <w:nsid w:val="459761D2"/>
     <w:multiLevelType w:val="hybridMultilevel"/>
     <w:tmpl w:val="98D0D35E"/>
@@ -34186,7 +35846,7 @@
       </w:pPr>
     </w:lvl>
   </w:abstractNum>
-  <w:abstractNum w:abstractNumId="85" w15:restartNumberingAfterBreak="0">
+  <w:abstractNum w:abstractNumId="86" w15:restartNumberingAfterBreak="0">
     <w:nsid w:val="45E2368C"/>
     <w:multiLevelType w:val="hybridMultilevel"/>
     <w:tmpl w:val="1CC05460"/>
@@ -34275,7 +35935,7 @@
       </w:pPr>
     </w:lvl>
   </w:abstractNum>
-  <w:abstractNum w:abstractNumId="86" w15:restartNumberingAfterBreak="0">
+  <w:abstractNum w:abstractNumId="87" w15:restartNumberingAfterBreak="0">
     <w:nsid w:val="46A90AE2"/>
     <w:multiLevelType w:val="hybridMultilevel"/>
     <w:tmpl w:val="685E7C24"/>
@@ -34361,7 +36021,7 @@
       </w:pPr>
     </w:lvl>
   </w:abstractNum>
-  <w:abstractNum w:abstractNumId="87" w15:restartNumberingAfterBreak="0">
+  <w:abstractNum w:abstractNumId="88" w15:restartNumberingAfterBreak="0">
     <w:nsid w:val="46B00D8D"/>
     <w:multiLevelType w:val="hybridMultilevel"/>
     <w:tmpl w:val="7B40B058"/>
@@ -34450,7 +36110,7 @@
       </w:pPr>
     </w:lvl>
   </w:abstractNum>
-  <w:abstractNum w:abstractNumId="88" w15:restartNumberingAfterBreak="0">
+  <w:abstractNum w:abstractNumId="89" w15:restartNumberingAfterBreak="0">
     <w:nsid w:val="473D3C61"/>
     <w:multiLevelType w:val="hybridMultilevel"/>
     <w:tmpl w:val="2416A79A"/>
@@ -34539,7 +36199,7 @@
       </w:pPr>
     </w:lvl>
   </w:abstractNum>
-  <w:abstractNum w:abstractNumId="89" w15:restartNumberingAfterBreak="0">
+  <w:abstractNum w:abstractNumId="90" w15:restartNumberingAfterBreak="0">
     <w:nsid w:val="47E9797E"/>
     <w:multiLevelType w:val="hybridMultilevel"/>
     <w:tmpl w:val="91D4EC20"/>
@@ -34625,7 +36285,7 @@
       </w:pPr>
     </w:lvl>
   </w:abstractNum>
-  <w:abstractNum w:abstractNumId="90" w15:restartNumberingAfterBreak="0">
+  <w:abstractNum w:abstractNumId="91" w15:restartNumberingAfterBreak="0">
     <w:nsid w:val="487A3A9F"/>
     <w:multiLevelType w:val="hybridMultilevel"/>
     <w:tmpl w:val="3A02B7BC"/>
@@ -34711,7 +36371,96 @@
       </w:pPr>
     </w:lvl>
   </w:abstractNum>
-  <w:abstractNum w:abstractNumId="91" w15:restartNumberingAfterBreak="0">
+  <w:abstractNum w:abstractNumId="92" w15:restartNumberingAfterBreak="0">
+    <w:nsid w:val="49EF1AF2"/>
+    <w:multiLevelType w:val="hybridMultilevel"/>
+    <w:tmpl w:val="59544CD8"/>
+    <w:lvl w:ilvl="0" w:tplc="FFFFFFFF">
+      <w:start w:val="1"/>
+      <w:numFmt w:val="decimal"/>
+      <w:lvlText w:val="%1."/>
+      <w:lvlJc w:val="left"/>
+      <w:pPr>
+        <w:ind w:left="360" w:hanging="360"/>
+      </w:pPr>
+      <w:rPr>
+        <w:rFonts w:hint="default"/>
+      </w:rPr>
+    </w:lvl>
+    <w:lvl w:ilvl="1" w:tplc="FFFFFFFF" w:tentative="1">
+      <w:start w:val="1"/>
+      <w:numFmt w:val="lowerLetter"/>
+      <w:lvlText w:val="%2."/>
+      <w:lvlJc w:val="left"/>
+      <w:pPr>
+        <w:ind w:left="1080" w:hanging="360"/>
+      </w:pPr>
+    </w:lvl>
+    <w:lvl w:ilvl="2" w:tplc="FFFFFFFF" w:tentative="1">
+      <w:start w:val="1"/>
+      <w:numFmt w:val="lowerRoman"/>
+      <w:lvlText w:val="%3."/>
+      <w:lvlJc w:val="right"/>
+      <w:pPr>
+        <w:ind w:left="1800" w:hanging="180"/>
+      </w:pPr>
+    </w:lvl>
+    <w:lvl w:ilvl="3" w:tplc="FFFFFFFF" w:tentative="1">
+      <w:start w:val="1"/>
+      <w:numFmt w:val="decimal"/>
+      <w:lvlText w:val="%4."/>
+      <w:lvlJc w:val="left"/>
+      <w:pPr>
+        <w:ind w:left="2520" w:hanging="360"/>
+      </w:pPr>
+    </w:lvl>
+    <w:lvl w:ilvl="4" w:tplc="FFFFFFFF" w:tentative="1">
+      <w:start w:val="1"/>
+      <w:numFmt w:val="lowerLetter"/>
+      <w:lvlText w:val="%5."/>
+      <w:lvlJc w:val="left"/>
+      <w:pPr>
+        <w:ind w:left="3240" w:hanging="360"/>
+      </w:pPr>
+    </w:lvl>
+    <w:lvl w:ilvl="5" w:tplc="FFFFFFFF" w:tentative="1">
+      <w:start w:val="1"/>
+      <w:numFmt w:val="lowerRoman"/>
+      <w:lvlText w:val="%6."/>
+      <w:lvlJc w:val="right"/>
+      <w:pPr>
+        <w:ind w:left="3960" w:hanging="180"/>
+      </w:pPr>
+    </w:lvl>
+    <w:lvl w:ilvl="6" w:tplc="FFFFFFFF" w:tentative="1">
+      <w:start w:val="1"/>
+      <w:numFmt w:val="decimal"/>
+      <w:lvlText w:val="%7."/>
+      <w:lvlJc w:val="left"/>
+      <w:pPr>
+        <w:ind w:left="4680" w:hanging="360"/>
+      </w:pPr>
+    </w:lvl>
+    <w:lvl w:ilvl="7" w:tplc="FFFFFFFF" w:tentative="1">
+      <w:start w:val="1"/>
+      <w:numFmt w:val="lowerLetter"/>
+      <w:lvlText w:val="%8."/>
+      <w:lvlJc w:val="left"/>
+      <w:pPr>
+        <w:ind w:left="5400" w:hanging="360"/>
+      </w:pPr>
+    </w:lvl>
+    <w:lvl w:ilvl="8" w:tplc="FFFFFFFF" w:tentative="1">
+      <w:start w:val="1"/>
+      <w:numFmt w:val="lowerRoman"/>
+      <w:lvlText w:val="%9."/>
+      <w:lvlJc w:val="right"/>
+      <w:pPr>
+        <w:ind w:left="6120" w:hanging="180"/>
+      </w:pPr>
+    </w:lvl>
+  </w:abstractNum>
+  <w:abstractNum w:abstractNumId="93" w15:restartNumberingAfterBreak="0">
     <w:nsid w:val="4A171D94"/>
     <w:multiLevelType w:val="hybridMultilevel"/>
     <w:tmpl w:val="E126F3C6"/>
@@ -34800,7 +36549,96 @@
       </w:pPr>
     </w:lvl>
   </w:abstractNum>
-  <w:abstractNum w:abstractNumId="92" w15:restartNumberingAfterBreak="0">
+  <w:abstractNum w:abstractNumId="94" w15:restartNumberingAfterBreak="0">
+    <w:nsid w:val="4A667450"/>
+    <w:multiLevelType w:val="hybridMultilevel"/>
+    <w:tmpl w:val="A0485EC8"/>
+    <w:lvl w:ilvl="0" w:tplc="FFFFFFFF">
+      <w:start w:val="1"/>
+      <w:numFmt w:val="decimal"/>
+      <w:lvlText w:val="%1."/>
+      <w:lvlJc w:val="left"/>
+      <w:pPr>
+        <w:ind w:left="360" w:hanging="360"/>
+      </w:pPr>
+      <w:rPr>
+        <w:rFonts w:hint="default"/>
+      </w:rPr>
+    </w:lvl>
+    <w:lvl w:ilvl="1" w:tplc="FFFFFFFF" w:tentative="1">
+      <w:start w:val="1"/>
+      <w:numFmt w:val="lowerLetter"/>
+      <w:lvlText w:val="%2."/>
+      <w:lvlJc w:val="left"/>
+      <w:pPr>
+        <w:ind w:left="1080" w:hanging="360"/>
+      </w:pPr>
+    </w:lvl>
+    <w:lvl w:ilvl="2" w:tplc="FFFFFFFF" w:tentative="1">
+      <w:start w:val="1"/>
+      <w:numFmt w:val="lowerRoman"/>
+      <w:lvlText w:val="%3."/>
+      <w:lvlJc w:val="right"/>
+      <w:pPr>
+        <w:ind w:left="1800" w:hanging="180"/>
+      </w:pPr>
+    </w:lvl>
+    <w:lvl w:ilvl="3" w:tplc="FFFFFFFF" w:tentative="1">
+      <w:start w:val="1"/>
+      <w:numFmt w:val="decimal"/>
+      <w:lvlText w:val="%4."/>
+      <w:lvlJc w:val="left"/>
+      <w:pPr>
+        <w:ind w:left="2520" w:hanging="360"/>
+      </w:pPr>
+    </w:lvl>
+    <w:lvl w:ilvl="4" w:tplc="FFFFFFFF" w:tentative="1">
+      <w:start w:val="1"/>
+      <w:numFmt w:val="lowerLetter"/>
+      <w:lvlText w:val="%5."/>
+      <w:lvlJc w:val="left"/>
+      <w:pPr>
+        <w:ind w:left="3240" w:hanging="360"/>
+      </w:pPr>
+    </w:lvl>
+    <w:lvl w:ilvl="5" w:tplc="FFFFFFFF" w:tentative="1">
+      <w:start w:val="1"/>
+      <w:numFmt w:val="lowerRoman"/>
+      <w:lvlText w:val="%6."/>
+      <w:lvlJc w:val="right"/>
+      <w:pPr>
+        <w:ind w:left="3960" w:hanging="180"/>
+      </w:pPr>
+    </w:lvl>
+    <w:lvl w:ilvl="6" w:tplc="FFFFFFFF" w:tentative="1">
+      <w:start w:val="1"/>
+      <w:numFmt w:val="decimal"/>
+      <w:lvlText w:val="%7."/>
+      <w:lvlJc w:val="left"/>
+      <w:pPr>
+        <w:ind w:left="4680" w:hanging="360"/>
+      </w:pPr>
+    </w:lvl>
+    <w:lvl w:ilvl="7" w:tplc="FFFFFFFF" w:tentative="1">
+      <w:start w:val="1"/>
+      <w:numFmt w:val="lowerLetter"/>
+      <w:lvlText w:val="%8."/>
+      <w:lvlJc w:val="left"/>
+      <w:pPr>
+        <w:ind w:left="5400" w:hanging="360"/>
+      </w:pPr>
+    </w:lvl>
+    <w:lvl w:ilvl="8" w:tplc="FFFFFFFF" w:tentative="1">
+      <w:start w:val="1"/>
+      <w:numFmt w:val="lowerRoman"/>
+      <w:lvlText w:val="%9."/>
+      <w:lvlJc w:val="right"/>
+      <w:pPr>
+        <w:ind w:left="6120" w:hanging="180"/>
+      </w:pPr>
+    </w:lvl>
+  </w:abstractNum>
+  <w:abstractNum w:abstractNumId="95" w15:restartNumberingAfterBreak="0">
     <w:nsid w:val="4A747E63"/>
     <w:multiLevelType w:val="hybridMultilevel"/>
     <w:tmpl w:val="A630ED00"/>
@@ -34889,7 +36727,7 @@
       </w:pPr>
     </w:lvl>
   </w:abstractNum>
-  <w:abstractNum w:abstractNumId="93" w15:restartNumberingAfterBreak="0">
+  <w:abstractNum w:abstractNumId="96" w15:restartNumberingAfterBreak="0">
     <w:nsid w:val="4B042AA2"/>
     <w:multiLevelType w:val="multilevel"/>
     <w:tmpl w:val="223A7212"/>
@@ -34979,7 +36817,96 @@
       </w:pPr>
     </w:lvl>
   </w:abstractNum>
-  <w:abstractNum w:abstractNumId="94" w15:restartNumberingAfterBreak="0">
+  <w:abstractNum w:abstractNumId="97" w15:restartNumberingAfterBreak="0">
+    <w:nsid w:val="4B606B29"/>
+    <w:multiLevelType w:val="hybridMultilevel"/>
+    <w:tmpl w:val="5D8AF2DE"/>
+    <w:lvl w:ilvl="0" w:tplc="FFFFFFFF">
+      <w:start w:val="1"/>
+      <w:numFmt w:val="decimal"/>
+      <w:lvlText w:val="%1."/>
+      <w:lvlJc w:val="left"/>
+      <w:pPr>
+        <w:ind w:left="360" w:hanging="360"/>
+      </w:pPr>
+      <w:rPr>
+        <w:rFonts w:hint="default"/>
+      </w:rPr>
+    </w:lvl>
+    <w:lvl w:ilvl="1" w:tplc="FFFFFFFF" w:tentative="1">
+      <w:start w:val="1"/>
+      <w:numFmt w:val="lowerLetter"/>
+      <w:lvlText w:val="%2."/>
+      <w:lvlJc w:val="left"/>
+      <w:pPr>
+        <w:ind w:left="1080" w:hanging="360"/>
+      </w:pPr>
+    </w:lvl>
+    <w:lvl w:ilvl="2" w:tplc="FFFFFFFF" w:tentative="1">
+      <w:start w:val="1"/>
+      <w:numFmt w:val="lowerRoman"/>
+      <w:lvlText w:val="%3."/>
+      <w:lvlJc w:val="right"/>
+      <w:pPr>
+        <w:ind w:left="1800" w:hanging="180"/>
+      </w:pPr>
+    </w:lvl>
+    <w:lvl w:ilvl="3" w:tplc="FFFFFFFF" w:tentative="1">
+      <w:start w:val="1"/>
+      <w:numFmt w:val="decimal"/>
+      <w:lvlText w:val="%4."/>
+      <w:lvlJc w:val="left"/>
+      <w:pPr>
+        <w:ind w:left="2520" w:hanging="360"/>
+      </w:pPr>
+    </w:lvl>
+    <w:lvl w:ilvl="4" w:tplc="FFFFFFFF" w:tentative="1">
+      <w:start w:val="1"/>
+      <w:numFmt w:val="lowerLetter"/>
+      <w:lvlText w:val="%5."/>
+      <w:lvlJc w:val="left"/>
+      <w:pPr>
+        <w:ind w:left="3240" w:hanging="360"/>
+      </w:pPr>
+    </w:lvl>
+    <w:lvl w:ilvl="5" w:tplc="FFFFFFFF" w:tentative="1">
+      <w:start w:val="1"/>
+      <w:numFmt w:val="lowerRoman"/>
+      <w:lvlText w:val="%6."/>
+      <w:lvlJc w:val="right"/>
+      <w:pPr>
+        <w:ind w:left="3960" w:hanging="180"/>
+      </w:pPr>
+    </w:lvl>
+    <w:lvl w:ilvl="6" w:tplc="FFFFFFFF" w:tentative="1">
+      <w:start w:val="1"/>
+      <w:numFmt w:val="decimal"/>
+      <w:lvlText w:val="%7."/>
+      <w:lvlJc w:val="left"/>
+      <w:pPr>
+        <w:ind w:left="4680" w:hanging="360"/>
+      </w:pPr>
+    </w:lvl>
+    <w:lvl w:ilvl="7" w:tplc="FFFFFFFF" w:tentative="1">
+      <w:start w:val="1"/>
+      <w:numFmt w:val="lowerLetter"/>
+      <w:lvlText w:val="%8."/>
+      <w:lvlJc w:val="left"/>
+      <w:pPr>
+        <w:ind w:left="5400" w:hanging="360"/>
+      </w:pPr>
+    </w:lvl>
+    <w:lvl w:ilvl="8" w:tplc="FFFFFFFF" w:tentative="1">
+      <w:start w:val="1"/>
+      <w:numFmt w:val="lowerRoman"/>
+      <w:lvlText w:val="%9."/>
+      <w:lvlJc w:val="right"/>
+      <w:pPr>
+        <w:ind w:left="6120" w:hanging="180"/>
+      </w:pPr>
+    </w:lvl>
+  </w:abstractNum>
+  <w:abstractNum w:abstractNumId="98" w15:restartNumberingAfterBreak="0">
     <w:nsid w:val="4C8F5407"/>
     <w:multiLevelType w:val="hybridMultilevel"/>
     <w:tmpl w:val="C5003862"/>
@@ -35068,7 +36995,7 @@
       </w:pPr>
     </w:lvl>
   </w:abstractNum>
-  <w:abstractNum w:abstractNumId="95" w15:restartNumberingAfterBreak="0">
+  <w:abstractNum w:abstractNumId="99" w15:restartNumberingAfterBreak="0">
     <w:nsid w:val="4CFB01F3"/>
     <w:multiLevelType w:val="hybridMultilevel"/>
     <w:tmpl w:val="DFB83128"/>
@@ -35154,7 +37081,7 @@
       </w:pPr>
     </w:lvl>
   </w:abstractNum>
-  <w:abstractNum w:abstractNumId="96" w15:restartNumberingAfterBreak="0">
+  <w:abstractNum w:abstractNumId="100" w15:restartNumberingAfterBreak="0">
     <w:nsid w:val="4E973D78"/>
     <w:multiLevelType w:val="hybridMultilevel"/>
     <w:tmpl w:val="91D4EC20"/>
@@ -35240,7 +37167,7 @@
       </w:pPr>
     </w:lvl>
   </w:abstractNum>
-  <w:abstractNum w:abstractNumId="97" w15:restartNumberingAfterBreak="0">
+  <w:abstractNum w:abstractNumId="101" w15:restartNumberingAfterBreak="0">
     <w:nsid w:val="4FDC7534"/>
     <w:multiLevelType w:val="hybridMultilevel"/>
     <w:tmpl w:val="2AFC4F86"/>
@@ -35326,7 +37253,7 @@
       </w:pPr>
     </w:lvl>
   </w:abstractNum>
-  <w:abstractNum w:abstractNumId="98" w15:restartNumberingAfterBreak="0">
+  <w:abstractNum w:abstractNumId="102" w15:restartNumberingAfterBreak="0">
     <w:nsid w:val="513A6AA5"/>
     <w:multiLevelType w:val="hybridMultilevel"/>
     <w:tmpl w:val="D79ACAFC"/>
@@ -35415,7 +37342,7 @@
       </w:pPr>
     </w:lvl>
   </w:abstractNum>
-  <w:abstractNum w:abstractNumId="99" w15:restartNumberingAfterBreak="0">
+  <w:abstractNum w:abstractNumId="103" w15:restartNumberingAfterBreak="0">
     <w:nsid w:val="517A72EC"/>
     <w:multiLevelType w:val="multilevel"/>
     <w:tmpl w:val="10E6C9BC"/>
@@ -35536,7 +37463,7 @@
       </w:rPr>
     </w:lvl>
   </w:abstractNum>
-  <w:abstractNum w:abstractNumId="100" w15:restartNumberingAfterBreak="0">
+  <w:abstractNum w:abstractNumId="104" w15:restartNumberingAfterBreak="0">
     <w:nsid w:val="519053F6"/>
     <w:multiLevelType w:val="hybridMultilevel"/>
     <w:tmpl w:val="98D0D35E"/>
@@ -35625,7 +37552,7 @@
       </w:pPr>
     </w:lvl>
   </w:abstractNum>
-  <w:abstractNum w:abstractNumId="101" w15:restartNumberingAfterBreak="0">
+  <w:abstractNum w:abstractNumId="105" w15:restartNumberingAfterBreak="0">
     <w:nsid w:val="51986E26"/>
     <w:multiLevelType w:val="hybridMultilevel"/>
     <w:tmpl w:val="500A22D2"/>
@@ -35714,7 +37641,7 @@
       </w:pPr>
     </w:lvl>
   </w:abstractNum>
-  <w:abstractNum w:abstractNumId="102" w15:restartNumberingAfterBreak="0">
+  <w:abstractNum w:abstractNumId="106" w15:restartNumberingAfterBreak="0">
     <w:nsid w:val="51D05A43"/>
     <w:multiLevelType w:val="hybridMultilevel"/>
     <w:tmpl w:val="3106298C"/>
@@ -35827,7 +37754,7 @@
       </w:rPr>
     </w:lvl>
   </w:abstractNum>
-  <w:abstractNum w:abstractNumId="103" w15:restartNumberingAfterBreak="0">
+  <w:abstractNum w:abstractNumId="107" w15:restartNumberingAfterBreak="0">
     <w:nsid w:val="52F13EA7"/>
     <w:multiLevelType w:val="hybridMultilevel"/>
     <w:tmpl w:val="800A8D38"/>
@@ -35940,7 +37867,7 @@
       </w:rPr>
     </w:lvl>
   </w:abstractNum>
-  <w:abstractNum w:abstractNumId="104" w15:restartNumberingAfterBreak="0">
+  <w:abstractNum w:abstractNumId="108" w15:restartNumberingAfterBreak="0">
     <w:nsid w:val="53110215"/>
     <w:multiLevelType w:val="hybridMultilevel"/>
     <w:tmpl w:val="5E8CA2A4"/>
@@ -36029,7 +37956,7 @@
       </w:pPr>
     </w:lvl>
   </w:abstractNum>
-  <w:abstractNum w:abstractNumId="105" w15:restartNumberingAfterBreak="0">
+  <w:abstractNum w:abstractNumId="109" w15:restartNumberingAfterBreak="0">
     <w:nsid w:val="53442532"/>
     <w:multiLevelType w:val="hybridMultilevel"/>
     <w:tmpl w:val="59AA5D4C"/>
@@ -36115,7 +38042,7 @@
       </w:pPr>
     </w:lvl>
   </w:abstractNum>
-  <w:abstractNum w:abstractNumId="106" w15:restartNumberingAfterBreak="0">
+  <w:abstractNum w:abstractNumId="110" w15:restartNumberingAfterBreak="0">
     <w:nsid w:val="53442F44"/>
     <w:multiLevelType w:val="hybridMultilevel"/>
     <w:tmpl w:val="02D29B08"/>
@@ -36201,7 +38128,7 @@
       </w:pPr>
     </w:lvl>
   </w:abstractNum>
-  <w:abstractNum w:abstractNumId="107" w15:restartNumberingAfterBreak="0">
+  <w:abstractNum w:abstractNumId="111" w15:restartNumberingAfterBreak="0">
     <w:nsid w:val="54643B65"/>
     <w:multiLevelType w:val="hybridMultilevel"/>
     <w:tmpl w:val="5C4C5592"/>
@@ -36314,7 +38241,7 @@
       </w:rPr>
     </w:lvl>
   </w:abstractNum>
-  <w:abstractNum w:abstractNumId="108" w15:restartNumberingAfterBreak="0">
+  <w:abstractNum w:abstractNumId="112" w15:restartNumberingAfterBreak="0">
     <w:nsid w:val="572310B7"/>
     <w:multiLevelType w:val="hybridMultilevel"/>
     <w:tmpl w:val="35CC4776"/>
@@ -36403,7 +38330,7 @@
       </w:pPr>
     </w:lvl>
   </w:abstractNum>
-  <w:abstractNum w:abstractNumId="109" w15:restartNumberingAfterBreak="0">
+  <w:abstractNum w:abstractNumId="113" w15:restartNumberingAfterBreak="0">
     <w:nsid w:val="5856299C"/>
     <w:multiLevelType w:val="hybridMultilevel"/>
     <w:tmpl w:val="7BF4C91E"/>
@@ -36492,7 +38419,7 @@
       </w:pPr>
     </w:lvl>
   </w:abstractNum>
-  <w:abstractNum w:abstractNumId="110" w15:restartNumberingAfterBreak="0">
+  <w:abstractNum w:abstractNumId="114" w15:restartNumberingAfterBreak="0">
     <w:nsid w:val="58EF7EFC"/>
     <w:multiLevelType w:val="hybridMultilevel"/>
     <w:tmpl w:val="BC825C2C"/>
@@ -36578,7 +38505,7 @@
       </w:pPr>
     </w:lvl>
   </w:abstractNum>
-  <w:abstractNum w:abstractNumId="111" w15:restartNumberingAfterBreak="0">
+  <w:abstractNum w:abstractNumId="115" w15:restartNumberingAfterBreak="0">
     <w:nsid w:val="59072CFF"/>
     <w:multiLevelType w:val="hybridMultilevel"/>
     <w:tmpl w:val="D52CAF06"/>
@@ -36667,7 +38594,7 @@
       </w:pPr>
     </w:lvl>
   </w:abstractNum>
-  <w:abstractNum w:abstractNumId="112" w15:restartNumberingAfterBreak="0">
+  <w:abstractNum w:abstractNumId="116" w15:restartNumberingAfterBreak="0">
     <w:nsid w:val="59456797"/>
     <w:multiLevelType w:val="hybridMultilevel"/>
     <w:tmpl w:val="E970FA54"/>
@@ -36756,7 +38683,7 @@
       </w:pPr>
     </w:lvl>
   </w:abstractNum>
-  <w:abstractNum w:abstractNumId="113" w15:restartNumberingAfterBreak="0">
+  <w:abstractNum w:abstractNumId="117" w15:restartNumberingAfterBreak="0">
     <w:nsid w:val="5AC03831"/>
     <w:multiLevelType w:val="hybridMultilevel"/>
     <w:tmpl w:val="48D230D8"/>
@@ -36845,7 +38772,7 @@
       </w:pPr>
     </w:lvl>
   </w:abstractNum>
-  <w:abstractNum w:abstractNumId="114" w15:restartNumberingAfterBreak="0">
+  <w:abstractNum w:abstractNumId="118" w15:restartNumberingAfterBreak="0">
     <w:nsid w:val="5B3A785F"/>
     <w:multiLevelType w:val="hybridMultilevel"/>
     <w:tmpl w:val="2AA42C24"/>
@@ -36931,7 +38858,7 @@
       </w:pPr>
     </w:lvl>
   </w:abstractNum>
-  <w:abstractNum w:abstractNumId="115" w15:restartNumberingAfterBreak="0">
+  <w:abstractNum w:abstractNumId="119" w15:restartNumberingAfterBreak="0">
     <w:nsid w:val="5ECE4ECF"/>
     <w:multiLevelType w:val="hybridMultilevel"/>
     <w:tmpl w:val="92486EE2"/>
@@ -37020,7 +38947,7 @@
       </w:pPr>
     </w:lvl>
   </w:abstractNum>
-  <w:abstractNum w:abstractNumId="116" w15:restartNumberingAfterBreak="0">
+  <w:abstractNum w:abstractNumId="120" w15:restartNumberingAfterBreak="0">
     <w:nsid w:val="61F06F78"/>
     <w:multiLevelType w:val="hybridMultilevel"/>
     <w:tmpl w:val="2AA42C24"/>
@@ -37106,7 +39033,7 @@
       </w:pPr>
     </w:lvl>
   </w:abstractNum>
-  <w:abstractNum w:abstractNumId="117" w15:restartNumberingAfterBreak="0">
+  <w:abstractNum w:abstractNumId="121" w15:restartNumberingAfterBreak="0">
     <w:nsid w:val="621E5222"/>
     <w:multiLevelType w:val="multilevel"/>
     <w:tmpl w:val="A12CC6F8"/>
@@ -37224,7 +39151,7 @@
       </w:rPr>
     </w:lvl>
   </w:abstractNum>
-  <w:abstractNum w:abstractNumId="118" w15:restartNumberingAfterBreak="0">
+  <w:abstractNum w:abstractNumId="122" w15:restartNumberingAfterBreak="0">
     <w:nsid w:val="653C7ECB"/>
     <w:multiLevelType w:val="hybridMultilevel"/>
     <w:tmpl w:val="0D6AEDC0"/>
@@ -37310,7 +39237,7 @@
       </w:pPr>
     </w:lvl>
   </w:abstractNum>
-  <w:abstractNum w:abstractNumId="119" w15:restartNumberingAfterBreak="0">
+  <w:abstractNum w:abstractNumId="123" w15:restartNumberingAfterBreak="0">
     <w:nsid w:val="6601744D"/>
     <w:multiLevelType w:val="hybridMultilevel"/>
     <w:tmpl w:val="BBA43AFE"/>
@@ -37399,7 +39326,7 @@
       </w:pPr>
     </w:lvl>
   </w:abstractNum>
-  <w:abstractNum w:abstractNumId="120" w15:restartNumberingAfterBreak="0">
+  <w:abstractNum w:abstractNumId="124" w15:restartNumberingAfterBreak="0">
     <w:nsid w:val="66C26E78"/>
     <w:multiLevelType w:val="hybridMultilevel"/>
     <w:tmpl w:val="860CFD5E"/>
@@ -37488,7 +39415,7 @@
       </w:pPr>
     </w:lvl>
   </w:abstractNum>
-  <w:abstractNum w:abstractNumId="121" w15:restartNumberingAfterBreak="0">
+  <w:abstractNum w:abstractNumId="125" w15:restartNumberingAfterBreak="0">
     <w:nsid w:val="680C530F"/>
     <w:multiLevelType w:val="hybridMultilevel"/>
     <w:tmpl w:val="67FA7A58"/>
@@ -37574,7 +39501,7 @@
       </w:pPr>
     </w:lvl>
   </w:abstractNum>
-  <w:abstractNum w:abstractNumId="122" w15:restartNumberingAfterBreak="0">
+  <w:abstractNum w:abstractNumId="126" w15:restartNumberingAfterBreak="0">
     <w:nsid w:val="68781583"/>
     <w:multiLevelType w:val="hybridMultilevel"/>
     <w:tmpl w:val="59544CD8"/>
@@ -37663,7 +39590,7 @@
       </w:pPr>
     </w:lvl>
   </w:abstractNum>
-  <w:abstractNum w:abstractNumId="123" w15:restartNumberingAfterBreak="0">
+  <w:abstractNum w:abstractNumId="127" w15:restartNumberingAfterBreak="0">
     <w:nsid w:val="689E4937"/>
     <w:multiLevelType w:val="hybridMultilevel"/>
     <w:tmpl w:val="1578FDDA"/>
@@ -37749,7 +39676,7 @@
       </w:pPr>
     </w:lvl>
   </w:abstractNum>
-  <w:abstractNum w:abstractNumId="124" w15:restartNumberingAfterBreak="0">
+  <w:abstractNum w:abstractNumId="128" w15:restartNumberingAfterBreak="0">
     <w:nsid w:val="69DA244E"/>
     <w:multiLevelType w:val="hybridMultilevel"/>
     <w:tmpl w:val="F8CC6BC0"/>
@@ -37835,7 +39762,7 @@
       </w:pPr>
     </w:lvl>
   </w:abstractNum>
-  <w:abstractNum w:abstractNumId="125" w15:restartNumberingAfterBreak="0">
+  <w:abstractNum w:abstractNumId="129" w15:restartNumberingAfterBreak="0">
     <w:nsid w:val="6A7E3B85"/>
     <w:multiLevelType w:val="hybridMultilevel"/>
     <w:tmpl w:val="62CA62CA"/>
@@ -37924,7 +39851,7 @@
       </w:pPr>
     </w:lvl>
   </w:abstractNum>
-  <w:abstractNum w:abstractNumId="126" w15:restartNumberingAfterBreak="0">
+  <w:abstractNum w:abstractNumId="130" w15:restartNumberingAfterBreak="0">
     <w:nsid w:val="6A870A9E"/>
     <w:multiLevelType w:val="hybridMultilevel"/>
     <w:tmpl w:val="E014EC2C"/>
@@ -38013,7 +39940,7 @@
       </w:pPr>
     </w:lvl>
   </w:abstractNum>
-  <w:abstractNum w:abstractNumId="127" w15:restartNumberingAfterBreak="0">
+  <w:abstractNum w:abstractNumId="131" w15:restartNumberingAfterBreak="0">
     <w:nsid w:val="6B0A2114"/>
     <w:multiLevelType w:val="hybridMultilevel"/>
     <w:tmpl w:val="79D0B740"/>
@@ -38099,7 +40026,7 @@
       </w:pPr>
     </w:lvl>
   </w:abstractNum>
-  <w:abstractNum w:abstractNumId="128" w15:restartNumberingAfterBreak="0">
+  <w:abstractNum w:abstractNumId="132" w15:restartNumberingAfterBreak="0">
     <w:nsid w:val="6B4C0EB6"/>
     <w:multiLevelType w:val="hybridMultilevel"/>
     <w:tmpl w:val="F904BB6E"/>
@@ -38185,7 +40112,7 @@
       </w:pPr>
     </w:lvl>
   </w:abstractNum>
-  <w:abstractNum w:abstractNumId="129" w15:restartNumberingAfterBreak="0">
+  <w:abstractNum w:abstractNumId="133" w15:restartNumberingAfterBreak="0">
     <w:nsid w:val="6B543D98"/>
     <w:multiLevelType w:val="hybridMultilevel"/>
     <w:tmpl w:val="D700A8F0"/>
@@ -38274,7 +40201,7 @@
       </w:pPr>
     </w:lvl>
   </w:abstractNum>
-  <w:abstractNum w:abstractNumId="130" w15:restartNumberingAfterBreak="0">
+  <w:abstractNum w:abstractNumId="134" w15:restartNumberingAfterBreak="0">
     <w:nsid w:val="6BB966DF"/>
     <w:multiLevelType w:val="hybridMultilevel"/>
     <w:tmpl w:val="C214ED12"/>
@@ -38363,7 +40290,7 @@
       </w:pPr>
     </w:lvl>
   </w:abstractNum>
-  <w:abstractNum w:abstractNumId="131" w15:restartNumberingAfterBreak="0">
+  <w:abstractNum w:abstractNumId="135" w15:restartNumberingAfterBreak="0">
     <w:nsid w:val="6BE87CBD"/>
     <w:multiLevelType w:val="hybridMultilevel"/>
     <w:tmpl w:val="7DE64662"/>
@@ -38449,7 +40376,7 @@
       </w:pPr>
     </w:lvl>
   </w:abstractNum>
-  <w:abstractNum w:abstractNumId="132" w15:restartNumberingAfterBreak="0">
+  <w:abstractNum w:abstractNumId="136" w15:restartNumberingAfterBreak="0">
     <w:nsid w:val="6C9F59EC"/>
     <w:multiLevelType w:val="hybridMultilevel"/>
     <w:tmpl w:val="DBCCC3BE"/>
@@ -38535,7 +40462,7 @@
       </w:pPr>
     </w:lvl>
   </w:abstractNum>
-  <w:abstractNum w:abstractNumId="133" w15:restartNumberingAfterBreak="0">
+  <w:abstractNum w:abstractNumId="137" w15:restartNumberingAfterBreak="0">
     <w:nsid w:val="6D3E3428"/>
     <w:multiLevelType w:val="hybridMultilevel"/>
     <w:tmpl w:val="98D0D35E"/>
@@ -38624,7 +40551,7 @@
       </w:pPr>
     </w:lvl>
   </w:abstractNum>
-  <w:abstractNum w:abstractNumId="134" w15:restartNumberingAfterBreak="0">
+  <w:abstractNum w:abstractNumId="138" w15:restartNumberingAfterBreak="0">
     <w:nsid w:val="6EE067F1"/>
     <w:multiLevelType w:val="hybridMultilevel"/>
     <w:tmpl w:val="D764B2F2"/>
@@ -38713,7 +40640,7 @@
       </w:pPr>
     </w:lvl>
   </w:abstractNum>
-  <w:abstractNum w:abstractNumId="135" w15:restartNumberingAfterBreak="0">
+  <w:abstractNum w:abstractNumId="139" w15:restartNumberingAfterBreak="0">
     <w:nsid w:val="6F2A5B5D"/>
     <w:multiLevelType w:val="hybridMultilevel"/>
     <w:tmpl w:val="A47CA9D2"/>
@@ -38799,7 +40726,7 @@
       </w:pPr>
     </w:lvl>
   </w:abstractNum>
-  <w:abstractNum w:abstractNumId="136" w15:restartNumberingAfterBreak="0">
+  <w:abstractNum w:abstractNumId="140" w15:restartNumberingAfterBreak="0">
     <w:nsid w:val="71424576"/>
     <w:multiLevelType w:val="hybridMultilevel"/>
     <w:tmpl w:val="500A22D2"/>
@@ -38888,7 +40815,7 @@
       </w:pPr>
     </w:lvl>
   </w:abstractNum>
-  <w:abstractNum w:abstractNumId="137" w15:restartNumberingAfterBreak="0">
+  <w:abstractNum w:abstractNumId="141" w15:restartNumberingAfterBreak="0">
     <w:nsid w:val="720E42D0"/>
     <w:multiLevelType w:val="hybridMultilevel"/>
     <w:tmpl w:val="ED9E56FC"/>
@@ -38974,7 +40901,7 @@
       </w:pPr>
     </w:lvl>
   </w:abstractNum>
-  <w:abstractNum w:abstractNumId="138" w15:restartNumberingAfterBreak="0">
+  <w:abstractNum w:abstractNumId="142" w15:restartNumberingAfterBreak="0">
     <w:nsid w:val="7259222C"/>
     <w:multiLevelType w:val="hybridMultilevel"/>
     <w:tmpl w:val="B92C4E06"/>
@@ -39063,7 +40990,7 @@
       </w:pPr>
     </w:lvl>
   </w:abstractNum>
-  <w:abstractNum w:abstractNumId="139" w15:restartNumberingAfterBreak="0">
+  <w:abstractNum w:abstractNumId="143" w15:restartNumberingAfterBreak="0">
     <w:nsid w:val="729169BF"/>
     <w:multiLevelType w:val="hybridMultilevel"/>
     <w:tmpl w:val="1C042A78"/>
@@ -39149,7 +41076,7 @@
       </w:pPr>
     </w:lvl>
   </w:abstractNum>
-  <w:abstractNum w:abstractNumId="140" w15:restartNumberingAfterBreak="0">
+  <w:abstractNum w:abstractNumId="144" w15:restartNumberingAfterBreak="0">
     <w:nsid w:val="72C37E1D"/>
     <w:multiLevelType w:val="hybridMultilevel"/>
     <w:tmpl w:val="36D6228E"/>
@@ -39262,7 +41189,7 @@
       </w:rPr>
     </w:lvl>
   </w:abstractNum>
-  <w:abstractNum w:abstractNumId="141" w15:restartNumberingAfterBreak="0">
+  <w:abstractNum w:abstractNumId="145" w15:restartNumberingAfterBreak="0">
     <w:nsid w:val="73526D02"/>
     <w:multiLevelType w:val="hybridMultilevel"/>
     <w:tmpl w:val="6D247DAE"/>
@@ -39348,7 +41275,7 @@
       </w:pPr>
     </w:lvl>
   </w:abstractNum>
-  <w:abstractNum w:abstractNumId="142" w15:restartNumberingAfterBreak="0">
+  <w:abstractNum w:abstractNumId="146" w15:restartNumberingAfterBreak="0">
     <w:nsid w:val="735A1C24"/>
     <w:multiLevelType w:val="hybridMultilevel"/>
     <w:tmpl w:val="77A0A016"/>
@@ -39434,7 +41361,7 @@
       </w:pPr>
     </w:lvl>
   </w:abstractNum>
-  <w:abstractNum w:abstractNumId="143" w15:restartNumberingAfterBreak="0">
+  <w:abstractNum w:abstractNumId="147" w15:restartNumberingAfterBreak="0">
     <w:nsid w:val="74E00A45"/>
     <w:multiLevelType w:val="hybridMultilevel"/>
     <w:tmpl w:val="C65C3400"/>
@@ -39523,7 +41450,7 @@
       </w:pPr>
     </w:lvl>
   </w:abstractNum>
-  <w:abstractNum w:abstractNumId="144" w15:restartNumberingAfterBreak="0">
+  <w:abstractNum w:abstractNumId="148" w15:restartNumberingAfterBreak="0">
     <w:nsid w:val="75AF7DFA"/>
     <w:multiLevelType w:val="hybridMultilevel"/>
     <w:tmpl w:val="4732C664"/>
@@ -39612,7 +41539,7 @@
       </w:pPr>
     </w:lvl>
   </w:abstractNum>
-  <w:abstractNum w:abstractNumId="145" w15:restartNumberingAfterBreak="0">
+  <w:abstractNum w:abstractNumId="149" w15:restartNumberingAfterBreak="0">
     <w:nsid w:val="7784438C"/>
     <w:multiLevelType w:val="hybridMultilevel"/>
     <w:tmpl w:val="BDB20B28"/>
@@ -39701,7 +41628,7 @@
       </w:pPr>
     </w:lvl>
   </w:abstractNum>
-  <w:abstractNum w:abstractNumId="146" w15:restartNumberingAfterBreak="0">
+  <w:abstractNum w:abstractNumId="150" w15:restartNumberingAfterBreak="0">
     <w:nsid w:val="788147BE"/>
     <w:multiLevelType w:val="hybridMultilevel"/>
     <w:tmpl w:val="EC8EB108"/>
@@ -39787,7 +41714,7 @@
       </w:pPr>
     </w:lvl>
   </w:abstractNum>
-  <w:abstractNum w:abstractNumId="147" w15:restartNumberingAfterBreak="0">
+  <w:abstractNum w:abstractNumId="151" w15:restartNumberingAfterBreak="0">
     <w:nsid w:val="7938381F"/>
     <w:multiLevelType w:val="hybridMultilevel"/>
     <w:tmpl w:val="BAE21DF2"/>
@@ -39876,7 +41803,7 @@
       </w:pPr>
     </w:lvl>
   </w:abstractNum>
-  <w:abstractNum w:abstractNumId="148" w15:restartNumberingAfterBreak="0">
+  <w:abstractNum w:abstractNumId="152" w15:restartNumberingAfterBreak="0">
     <w:nsid w:val="799E6F91"/>
     <w:multiLevelType w:val="hybridMultilevel"/>
     <w:tmpl w:val="A3EAB6BC"/>
@@ -39962,7 +41889,7 @@
       </w:pPr>
     </w:lvl>
   </w:abstractNum>
-  <w:abstractNum w:abstractNumId="149" w15:restartNumberingAfterBreak="0">
+  <w:abstractNum w:abstractNumId="153" w15:restartNumberingAfterBreak="0">
     <w:nsid w:val="7A77688B"/>
     <w:multiLevelType w:val="hybridMultilevel"/>
     <w:tmpl w:val="1EC4BF30"/>
@@ -40051,7 +41978,7 @@
       </w:pPr>
     </w:lvl>
   </w:abstractNum>
-  <w:abstractNum w:abstractNumId="150" w15:restartNumberingAfterBreak="0">
+  <w:abstractNum w:abstractNumId="154" w15:restartNumberingAfterBreak="0">
     <w:nsid w:val="7B7D4A26"/>
     <w:multiLevelType w:val="hybridMultilevel"/>
     <w:tmpl w:val="A906F5AC"/>
@@ -40137,7 +42064,7 @@
       </w:pPr>
     </w:lvl>
   </w:abstractNum>
-  <w:abstractNum w:abstractNumId="151" w15:restartNumberingAfterBreak="0">
+  <w:abstractNum w:abstractNumId="155" w15:restartNumberingAfterBreak="0">
     <w:nsid w:val="7CB87150"/>
     <w:multiLevelType w:val="hybridMultilevel"/>
     <w:tmpl w:val="BC4EA7F8"/>
@@ -40226,7 +42153,7 @@
       </w:pPr>
     </w:lvl>
   </w:abstractNum>
-  <w:abstractNum w:abstractNumId="152" w15:restartNumberingAfterBreak="0">
+  <w:abstractNum w:abstractNumId="156" w15:restartNumberingAfterBreak="0">
     <w:nsid w:val="7CF91FCE"/>
     <w:multiLevelType w:val="hybridMultilevel"/>
     <w:tmpl w:val="48DEDA40"/>
@@ -40315,7 +42242,7 @@
       </w:pPr>
     </w:lvl>
   </w:abstractNum>
-  <w:abstractNum w:abstractNumId="153" w15:restartNumberingAfterBreak="0">
+  <w:abstractNum w:abstractNumId="157" w15:restartNumberingAfterBreak="0">
     <w:nsid w:val="7D2B20FD"/>
     <w:multiLevelType w:val="hybridMultilevel"/>
     <w:tmpl w:val="C7DCCCB0"/>
@@ -40404,7 +42331,7 @@
       </w:pPr>
     </w:lvl>
   </w:abstractNum>
-  <w:abstractNum w:abstractNumId="154" w15:restartNumberingAfterBreak="0">
+  <w:abstractNum w:abstractNumId="158" w15:restartNumberingAfterBreak="0">
     <w:nsid w:val="7EA9659D"/>
     <w:multiLevelType w:val="hybridMultilevel"/>
     <w:tmpl w:val="804C85A4"/>
@@ -40494,16 +42421,16 @@
     </w:lvl>
   </w:abstractNum>
   <w:num w:numId="1" w16cid:durableId="512305941">
-    <w:abstractNumId w:val="140"/>
+    <w:abstractNumId w:val="144"/>
   </w:num>
   <w:num w:numId="2" w16cid:durableId="236287250">
-    <w:abstractNumId w:val="99"/>
+    <w:abstractNumId w:val="103"/>
   </w:num>
   <w:num w:numId="3" w16cid:durableId="1060179523">
     <w:abstractNumId w:val="24"/>
   </w:num>
   <w:num w:numId="4" w16cid:durableId="17389390">
-    <w:abstractNumId w:val="125"/>
+    <w:abstractNumId w:val="129"/>
   </w:num>
   <w:num w:numId="5" w16cid:durableId="1417945219">
     <w:abstractNumId w:val="28"/>
@@ -40512,16 +42439,16 @@
     <w:abstractNumId w:val="33"/>
   </w:num>
   <w:num w:numId="7" w16cid:durableId="1955483292">
-    <w:abstractNumId w:val="126"/>
+    <w:abstractNumId w:val="130"/>
   </w:num>
   <w:num w:numId="8" w16cid:durableId="143089077">
-    <w:abstractNumId w:val="120"/>
+    <w:abstractNumId w:val="124"/>
   </w:num>
   <w:num w:numId="9" w16cid:durableId="692071752">
     <w:abstractNumId w:val="8"/>
   </w:num>
   <w:num w:numId="10" w16cid:durableId="1354308862">
-    <w:abstractNumId w:val="136"/>
+    <w:abstractNumId w:val="140"/>
   </w:num>
   <w:num w:numId="11" w16cid:durableId="618875064">
     <w:abstractNumId w:val="42"/>
@@ -40530,82 +42457,82 @@
     <w:abstractNumId w:val="31"/>
   </w:num>
   <w:num w:numId="13" w16cid:durableId="875042859">
-    <w:abstractNumId w:val="59"/>
+    <w:abstractNumId w:val="60"/>
   </w:num>
   <w:num w:numId="14" w16cid:durableId="1305234986">
-    <w:abstractNumId w:val="81"/>
+    <w:abstractNumId w:val="82"/>
   </w:num>
   <w:num w:numId="15" w16cid:durableId="1765607075">
+    <w:abstractNumId w:val="138"/>
+  </w:num>
+  <w:num w:numId="16" w16cid:durableId="1026178692">
+    <w:abstractNumId w:val="115"/>
+  </w:num>
+  <w:num w:numId="17" w16cid:durableId="20402844">
     <w:abstractNumId w:val="134"/>
   </w:num>
-  <w:num w:numId="16" w16cid:durableId="1026178692">
-    <w:abstractNumId w:val="111"/>
-  </w:num>
-  <w:num w:numId="17" w16cid:durableId="20402844">
-    <w:abstractNumId w:val="130"/>
-  </w:num>
   <w:num w:numId="18" w16cid:durableId="57166575">
-    <w:abstractNumId w:val="129"/>
+    <w:abstractNumId w:val="133"/>
   </w:num>
   <w:num w:numId="19" w16cid:durableId="1577399185">
-    <w:abstractNumId w:val="77"/>
+    <w:abstractNumId w:val="78"/>
   </w:num>
   <w:num w:numId="20" w16cid:durableId="1974938581">
-    <w:abstractNumId w:val="85"/>
+    <w:abstractNumId w:val="86"/>
   </w:num>
   <w:num w:numId="21" w16cid:durableId="1324621920">
     <w:abstractNumId w:val="12"/>
   </w:num>
   <w:num w:numId="22" w16cid:durableId="1082604540">
-    <w:abstractNumId w:val="108"/>
+    <w:abstractNumId w:val="112"/>
   </w:num>
   <w:num w:numId="23" w16cid:durableId="1811245398">
-    <w:abstractNumId w:val="71"/>
+    <w:abstractNumId w:val="72"/>
   </w:num>
   <w:num w:numId="24" w16cid:durableId="1096436052">
     <w:abstractNumId w:val="22"/>
   </w:num>
   <w:num w:numId="25" w16cid:durableId="1481385145">
-    <w:abstractNumId w:val="149"/>
+    <w:abstractNumId w:val="153"/>
   </w:num>
   <w:num w:numId="26" w16cid:durableId="290793853">
-    <w:abstractNumId w:val="143"/>
+    <w:abstractNumId w:val="147"/>
   </w:num>
   <w:num w:numId="27" w16cid:durableId="1240365652">
     <w:abstractNumId w:val="15"/>
   </w:num>
   <w:num w:numId="28" w16cid:durableId="944578999">
-    <w:abstractNumId w:val="147"/>
+    <w:abstractNumId w:val="151"/>
   </w:num>
   <w:num w:numId="29" w16cid:durableId="1775518375">
-    <w:abstractNumId w:val="153"/>
+    <w:abstractNumId w:val="157"/>
   </w:num>
   <w:num w:numId="30" w16cid:durableId="987128347">
     <w:abstractNumId w:val="39"/>
   </w:num>
   <w:num w:numId="31" w16cid:durableId="1809126082">
-    <w:abstractNumId w:val="51"/>
+    <w:abstractNumId w:val="52"/>
   </w:num>
   <w:num w:numId="32" w16cid:durableId="1590507693">
-    <w:abstractNumId w:val="144"/>
+    <w:abstractNumId w:val="148"/>
   </w:num>
   <w:num w:numId="33" w16cid:durableId="719213246">
-    <w:abstractNumId w:val="91"/>
+    <w:abstractNumId w:val="93"/>
   </w:num>
   <w:num w:numId="34" w16cid:durableId="1994602256">
-    <w:abstractNumId w:val="88"/>
+    <w:abstractNumId w:val="89"/>
   </w:num>
   <w:num w:numId="35" w16cid:durableId="253326303">
-    <w:abstractNumId w:val="138"/>
+    <w:abstractNumId w:val="142"/>
   </w:num>
   <w:num w:numId="36" w16cid:durableId="155147717">
-    <w:abstractNumId w:val="109"/>
+    <w:abstractNumId w:val="113"/>
   </w:num>
   <w:num w:numId="37" w16cid:durableId="188185785">
     <w:abstractNumId w:val="20"/>
   </w:num>
   <w:num w:numId="38" w16cid:durableId="1654142327">
-    <w:abstractNumId w:val="73"/>
+    <w:abstractNumId w:val="74"/>
   </w:num>
   <w:num w:numId="39" w16cid:durableId="1276323909">
     <w:abstractNumId w:val="35"/>
@@ -40614,34 +42541,34 @@
     <w:abstractNumId w:val="9"/>
   </w:num>
   <w:num w:numId="41" w16cid:durableId="783812172">
-    <w:abstractNumId w:val="98"/>
+    <w:abstractNumId w:val="102"/>
   </w:num>
   <w:num w:numId="42" w16cid:durableId="977419656">
-    <w:abstractNumId w:val="72"/>
+    <w:abstractNumId w:val="73"/>
   </w:num>
   <w:num w:numId="43" w16cid:durableId="1301423796">
-    <w:abstractNumId w:val="113"/>
+    <w:abstractNumId w:val="117"/>
   </w:num>
   <w:num w:numId="44" w16cid:durableId="940837916">
     <w:abstractNumId w:val="38"/>
   </w:num>
   <w:num w:numId="45" w16cid:durableId="916786028">
-    <w:abstractNumId w:val="115"/>
+    <w:abstractNumId w:val="119"/>
   </w:num>
   <w:num w:numId="46" w16cid:durableId="1547258808">
     <w:abstractNumId w:val="27"/>
   </w:num>
   <w:num w:numId="47" w16cid:durableId="84805708">
-    <w:abstractNumId w:val="104"/>
+    <w:abstractNumId w:val="108"/>
   </w:num>
   <w:num w:numId="48" w16cid:durableId="1043015892">
-    <w:abstractNumId w:val="122"/>
+    <w:abstractNumId w:val="126"/>
   </w:num>
   <w:num w:numId="49" w16cid:durableId="1995405517">
-    <w:abstractNumId w:val="48"/>
+    <w:abstractNumId w:val="49"/>
   </w:num>
   <w:num w:numId="50" w16cid:durableId="694700169">
-    <w:abstractNumId w:val="54"/>
+    <w:abstractNumId w:val="55"/>
   </w:num>
   <w:num w:numId="51" w16cid:durableId="1972175158">
     <w:abstractNumId w:val="34"/>
@@ -40650,10 +42577,10 @@
     <w:abstractNumId w:val="19"/>
   </w:num>
   <w:num w:numId="53" w16cid:durableId="738988641">
-    <w:abstractNumId w:val="92"/>
+    <w:abstractNumId w:val="95"/>
   </w:num>
   <w:num w:numId="54" w16cid:durableId="955141654">
-    <w:abstractNumId w:val="78"/>
+    <w:abstractNumId w:val="79"/>
   </w:num>
   <w:num w:numId="55" w16cid:durableId="1629779498">
     <w:abstractNumId w:val="44"/>
@@ -40665,37 +42592,37 @@
     <w:abstractNumId w:val="6"/>
   </w:num>
   <w:num w:numId="58" w16cid:durableId="869532127">
-    <w:abstractNumId w:val="83"/>
+    <w:abstractNumId w:val="84"/>
   </w:num>
   <w:num w:numId="59" w16cid:durableId="1320814744">
-    <w:abstractNumId w:val="145"/>
+    <w:abstractNumId w:val="149"/>
   </w:num>
   <w:num w:numId="60" w16cid:durableId="1577012496">
-    <w:abstractNumId w:val="69"/>
+    <w:abstractNumId w:val="70"/>
   </w:num>
   <w:num w:numId="61" w16cid:durableId="907418567">
-    <w:abstractNumId w:val="55"/>
+    <w:abstractNumId w:val="56"/>
   </w:num>
   <w:num w:numId="62" w16cid:durableId="1765416504">
     <w:abstractNumId w:val="5"/>
   </w:num>
   <w:num w:numId="63" w16cid:durableId="131362266">
-    <w:abstractNumId w:val="152"/>
+    <w:abstractNumId w:val="156"/>
   </w:num>
   <w:num w:numId="64" w16cid:durableId="472911856">
     <w:abstractNumId w:val="4"/>
   </w:num>
   <w:num w:numId="65" w16cid:durableId="606043516">
-    <w:abstractNumId w:val="121"/>
+    <w:abstractNumId w:val="125"/>
   </w:num>
   <w:num w:numId="66" w16cid:durableId="1493451495">
-    <w:abstractNumId w:val="86"/>
+    <w:abstractNumId w:val="87"/>
   </w:num>
   <w:num w:numId="67" w16cid:durableId="1462646256">
     <w:abstractNumId w:val="11"/>
   </w:num>
   <w:num w:numId="68" w16cid:durableId="1830360760">
-    <w:abstractNumId w:val="61"/>
+    <w:abstractNumId w:val="62"/>
     <w:lvlOverride w:ilvl="0">
       <w:startOverride w:val="1"/>
     </w:lvlOverride>
@@ -40755,7 +42682,7 @@
     </w:lvlOverride>
   </w:num>
   <w:num w:numId="70" w16cid:durableId="433014062">
-    <w:abstractNumId w:val="118"/>
+    <w:abstractNumId w:val="122"/>
     <w:lvlOverride w:ilvl="0">
       <w:startOverride w:val="1"/>
     </w:lvlOverride>
@@ -40785,7 +42712,7 @@
     </w:lvlOverride>
   </w:num>
   <w:num w:numId="71" w16cid:durableId="1741441743">
-    <w:abstractNumId w:val="97"/>
+    <w:abstractNumId w:val="101"/>
     <w:lvlOverride w:ilvl="0">
       <w:startOverride w:val="1"/>
     </w:lvlOverride>
@@ -40815,7 +42742,7 @@
     </w:lvlOverride>
   </w:num>
   <w:num w:numId="72" w16cid:durableId="1366980279">
-    <w:abstractNumId w:val="132"/>
+    <w:abstractNumId w:val="136"/>
     <w:lvlOverride w:ilvl="0">
       <w:startOverride w:val="1"/>
     </w:lvlOverride>
@@ -40875,145 +42802,145 @@
     </w:lvlOverride>
   </w:num>
   <w:num w:numId="74" w16cid:durableId="1507474593">
-    <w:abstractNumId w:val="127"/>
+    <w:abstractNumId w:val="131"/>
   </w:num>
   <w:num w:numId="75" w16cid:durableId="1022239722">
+    <w:abstractNumId w:val="143"/>
+  </w:num>
+  <w:num w:numId="76" w16cid:durableId="2067876409">
+    <w:abstractNumId w:val="152"/>
+  </w:num>
+  <w:num w:numId="77" w16cid:durableId="968826773">
+    <w:abstractNumId w:val="76"/>
+  </w:num>
+  <w:num w:numId="78" w16cid:durableId="1411192575">
     <w:abstractNumId w:val="139"/>
   </w:num>
-  <w:num w:numId="76" w16cid:durableId="2067876409">
-    <w:abstractNumId w:val="148"/>
-  </w:num>
-  <w:num w:numId="77" w16cid:durableId="968826773">
-    <w:abstractNumId w:val="75"/>
-  </w:num>
-  <w:num w:numId="78" w16cid:durableId="1411192575">
-    <w:abstractNumId w:val="135"/>
-  </w:num>
   <w:num w:numId="79" w16cid:durableId="1483884969">
-    <w:abstractNumId w:val="124"/>
+    <w:abstractNumId w:val="128"/>
   </w:num>
   <w:num w:numId="80" w16cid:durableId="392894045">
     <w:abstractNumId w:val="41"/>
   </w:num>
   <w:num w:numId="81" w16cid:durableId="867256680">
-    <w:abstractNumId w:val="141"/>
+    <w:abstractNumId w:val="145"/>
   </w:num>
   <w:num w:numId="82" w16cid:durableId="1695308594">
-    <w:abstractNumId w:val="63"/>
+    <w:abstractNumId w:val="64"/>
   </w:num>
   <w:num w:numId="83" w16cid:durableId="1480808018">
     <w:abstractNumId w:val="40"/>
   </w:num>
   <w:num w:numId="84" w16cid:durableId="1105224634">
-    <w:abstractNumId w:val="137"/>
+    <w:abstractNumId w:val="141"/>
   </w:num>
   <w:num w:numId="85" w16cid:durableId="818494975">
-    <w:abstractNumId w:val="106"/>
+    <w:abstractNumId w:val="110"/>
   </w:num>
   <w:num w:numId="86" w16cid:durableId="793864002">
-    <w:abstractNumId w:val="95"/>
+    <w:abstractNumId w:val="99"/>
   </w:num>
   <w:num w:numId="87" w16cid:durableId="305747775">
     <w:abstractNumId w:val="16"/>
   </w:num>
   <w:num w:numId="88" w16cid:durableId="1196622849">
-    <w:abstractNumId w:val="76"/>
+    <w:abstractNumId w:val="77"/>
   </w:num>
   <w:num w:numId="89" w16cid:durableId="1266156465">
-    <w:abstractNumId w:val="123"/>
+    <w:abstractNumId w:val="127"/>
   </w:num>
   <w:num w:numId="90" w16cid:durableId="1313217850">
-    <w:abstractNumId w:val="96"/>
+    <w:abstractNumId w:val="100"/>
   </w:num>
   <w:num w:numId="91" w16cid:durableId="2054842380">
-    <w:abstractNumId w:val="89"/>
+    <w:abstractNumId w:val="90"/>
   </w:num>
   <w:num w:numId="92" w16cid:durableId="1528759895">
-    <w:abstractNumId w:val="128"/>
+    <w:abstractNumId w:val="132"/>
   </w:num>
   <w:num w:numId="93" w16cid:durableId="1547260774">
-    <w:abstractNumId w:val="117"/>
+    <w:abstractNumId w:val="121"/>
   </w:num>
   <w:num w:numId="94" w16cid:durableId="1117525738">
-    <w:abstractNumId w:val="67"/>
+    <w:abstractNumId w:val="68"/>
   </w:num>
   <w:num w:numId="95" w16cid:durableId="1318267598">
     <w:abstractNumId w:val="14"/>
   </w:num>
   <w:num w:numId="96" w16cid:durableId="1643853369">
-    <w:abstractNumId w:val="142"/>
+    <w:abstractNumId w:val="146"/>
   </w:num>
   <w:num w:numId="97" w16cid:durableId="1640381860">
     <w:abstractNumId w:val="10"/>
   </w:num>
   <w:num w:numId="98" w16cid:durableId="108205733">
-    <w:abstractNumId w:val="116"/>
+    <w:abstractNumId w:val="120"/>
   </w:num>
   <w:num w:numId="99" w16cid:durableId="1734311489">
-    <w:abstractNumId w:val="114"/>
+    <w:abstractNumId w:val="118"/>
   </w:num>
   <w:num w:numId="100" w16cid:durableId="1582451620">
-    <w:abstractNumId w:val="64"/>
+    <w:abstractNumId w:val="65"/>
   </w:num>
   <w:num w:numId="101" w16cid:durableId="256796441">
-    <w:abstractNumId w:val="47"/>
+    <w:abstractNumId w:val="48"/>
   </w:num>
   <w:num w:numId="102" w16cid:durableId="1868061937">
     <w:abstractNumId w:val="25"/>
   </w:num>
   <w:num w:numId="103" w16cid:durableId="1612475063">
-    <w:abstractNumId w:val="131"/>
+    <w:abstractNumId w:val="135"/>
   </w:num>
   <w:num w:numId="104" w16cid:durableId="1146750017">
-    <w:abstractNumId w:val="110"/>
+    <w:abstractNumId w:val="114"/>
   </w:num>
   <w:num w:numId="105" w16cid:durableId="1468350766">
     <w:abstractNumId w:val="29"/>
   </w:num>
   <w:num w:numId="106" w16cid:durableId="981617926">
-    <w:abstractNumId w:val="80"/>
+    <w:abstractNumId w:val="81"/>
   </w:num>
   <w:num w:numId="107" w16cid:durableId="711030016">
     <w:abstractNumId w:val="18"/>
   </w:num>
   <w:num w:numId="108" w16cid:durableId="1649941931">
-    <w:abstractNumId w:val="68"/>
+    <w:abstractNumId w:val="69"/>
   </w:num>
   <w:num w:numId="109" w16cid:durableId="1805732020">
-    <w:abstractNumId w:val="65"/>
+    <w:abstractNumId w:val="66"/>
   </w:num>
   <w:num w:numId="110" w16cid:durableId="1420832098">
-    <w:abstractNumId w:val="90"/>
+    <w:abstractNumId w:val="91"/>
   </w:num>
   <w:num w:numId="111" w16cid:durableId="1417020274">
-    <w:abstractNumId w:val="105"/>
+    <w:abstractNumId w:val="109"/>
   </w:num>
   <w:num w:numId="112" w16cid:durableId="1612785931">
-    <w:abstractNumId w:val="58"/>
+    <w:abstractNumId w:val="59"/>
   </w:num>
   <w:num w:numId="113" w16cid:durableId="946426271">
     <w:abstractNumId w:val="36"/>
   </w:num>
   <w:num w:numId="114" w16cid:durableId="300235302">
-    <w:abstractNumId w:val="79"/>
+    <w:abstractNumId w:val="80"/>
   </w:num>
   <w:num w:numId="115" w16cid:durableId="2059352680">
-    <w:abstractNumId w:val="150"/>
+    <w:abstractNumId w:val="154"/>
   </w:num>
   <w:num w:numId="116" w16cid:durableId="1564024869">
     <w:abstractNumId w:val="32"/>
   </w:num>
   <w:num w:numId="117" w16cid:durableId="1868980935">
-    <w:abstractNumId w:val="146"/>
+    <w:abstractNumId w:val="150"/>
   </w:num>
   <w:num w:numId="118" w16cid:durableId="943727516">
-    <w:abstractNumId w:val="66"/>
+    <w:abstractNumId w:val="67"/>
   </w:num>
   <w:num w:numId="119" w16cid:durableId="1502768764">
-    <w:abstractNumId w:val="49"/>
+    <w:abstractNumId w:val="50"/>
   </w:num>
   <w:num w:numId="120" w16cid:durableId="582297880">
-    <w:abstractNumId w:val="70"/>
+    <w:abstractNumId w:val="71"/>
   </w:num>
   <w:num w:numId="121" w16cid:durableId="1259216385">
     <w:abstractNumId w:val="30"/>
@@ -41022,7 +42949,7 @@
     <w:abstractNumId w:val="26"/>
   </w:num>
   <w:num w:numId="123" w16cid:durableId="1470588058">
-    <w:abstractNumId w:val="46"/>
+    <w:abstractNumId w:val="47"/>
   </w:num>
   <w:num w:numId="124" w16cid:durableId="598833441">
     <w:abstractNumId w:val="2"/>
@@ -41031,34 +42958,34 @@
     <w:abstractNumId w:val="13"/>
   </w:num>
   <w:num w:numId="126" w16cid:durableId="927811347">
-    <w:abstractNumId w:val="93"/>
+    <w:abstractNumId w:val="96"/>
   </w:num>
   <w:num w:numId="127" w16cid:durableId="377054832">
     <w:abstractNumId w:val="37"/>
   </w:num>
   <w:num w:numId="128" w16cid:durableId="1653950180">
-    <w:abstractNumId w:val="56"/>
+    <w:abstractNumId w:val="57"/>
   </w:num>
   <w:num w:numId="129" w16cid:durableId="1258296810">
-    <w:abstractNumId w:val="100"/>
+    <w:abstractNumId w:val="104"/>
   </w:num>
   <w:num w:numId="130" w16cid:durableId="286396030">
-    <w:abstractNumId w:val="57"/>
+    <w:abstractNumId w:val="58"/>
   </w:num>
   <w:num w:numId="131" w16cid:durableId="1295409405">
-    <w:abstractNumId w:val="50"/>
+    <w:abstractNumId w:val="51"/>
   </w:num>
   <w:num w:numId="132" w16cid:durableId="331957010">
-    <w:abstractNumId w:val="133"/>
+    <w:abstractNumId w:val="137"/>
   </w:num>
   <w:num w:numId="133" w16cid:durableId="1584952508">
-    <w:abstractNumId w:val="151"/>
+    <w:abstractNumId w:val="155"/>
   </w:num>
   <w:num w:numId="134" w16cid:durableId="14969484">
-    <w:abstractNumId w:val="74"/>
+    <w:abstractNumId w:val="75"/>
   </w:num>
   <w:num w:numId="135" w16cid:durableId="492765521">
-    <w:abstractNumId w:val="62"/>
+    <w:abstractNumId w:val="63"/>
   </w:num>
   <w:num w:numId="136" w16cid:durableId="1003120803">
     <w:abstractNumId w:val="23"/>
@@ -41067,13 +42994,13 @@
     <w:abstractNumId w:val="0"/>
   </w:num>
   <w:num w:numId="138" w16cid:durableId="1945376161">
-    <w:abstractNumId w:val="101"/>
+    <w:abstractNumId w:val="105"/>
   </w:num>
   <w:num w:numId="139" w16cid:durableId="1197232206">
-    <w:abstractNumId w:val="94"/>
+    <w:abstractNumId w:val="98"/>
   </w:num>
   <w:num w:numId="140" w16cid:durableId="1928801122">
-    <w:abstractNumId w:val="119"/>
+    <w:abstractNumId w:val="123"/>
   </w:num>
   <w:num w:numId="141" w16cid:durableId="1386946922">
     <w:abstractNumId w:val="21"/>
@@ -41082,46 +43009,58 @@
     <w:abstractNumId w:val="17"/>
   </w:num>
   <w:num w:numId="143" w16cid:durableId="309286684">
-    <w:abstractNumId w:val="84"/>
+    <w:abstractNumId w:val="85"/>
   </w:num>
   <w:num w:numId="144" w16cid:durableId="1873876830">
-    <w:abstractNumId w:val="53"/>
+    <w:abstractNumId w:val="54"/>
   </w:num>
   <w:num w:numId="145" w16cid:durableId="2089033173">
-    <w:abstractNumId w:val="87"/>
+    <w:abstractNumId w:val="88"/>
   </w:num>
   <w:num w:numId="146" w16cid:durableId="1509981714">
     <w:abstractNumId w:val="1"/>
   </w:num>
   <w:num w:numId="147" w16cid:durableId="1257127463">
-    <w:abstractNumId w:val="52"/>
+    <w:abstractNumId w:val="53"/>
   </w:num>
   <w:num w:numId="148" w16cid:durableId="224950436">
-    <w:abstractNumId w:val="154"/>
+    <w:abstractNumId w:val="158"/>
   </w:num>
   <w:num w:numId="149" w16cid:durableId="1571229487">
-    <w:abstractNumId w:val="112"/>
+    <w:abstractNumId w:val="116"/>
   </w:num>
   <w:num w:numId="150" w16cid:durableId="2003239557">
-    <w:abstractNumId w:val="102"/>
+    <w:abstractNumId w:val="106"/>
   </w:num>
   <w:num w:numId="151" w16cid:durableId="1824007455">
-    <w:abstractNumId w:val="82"/>
+    <w:abstractNumId w:val="83"/>
   </w:num>
   <w:num w:numId="152" w16cid:durableId="1918511755">
-    <w:abstractNumId w:val="103"/>
+    <w:abstractNumId w:val="107"/>
   </w:num>
   <w:num w:numId="153" w16cid:durableId="76942477">
-    <w:abstractNumId w:val="60"/>
+    <w:abstractNumId w:val="61"/>
   </w:num>
   <w:num w:numId="154" w16cid:durableId="574894768">
-    <w:abstractNumId w:val="107"/>
+    <w:abstractNumId w:val="111"/>
   </w:num>
   <w:num w:numId="155" w16cid:durableId="1631277849">
     <w:abstractNumId w:val="45"/>
   </w:num>
   <w:num w:numId="156" w16cid:durableId="1769764104">
     <w:abstractNumId w:val="7"/>
+  </w:num>
+  <w:num w:numId="157" w16cid:durableId="16466837">
+    <w:abstractNumId w:val="46"/>
+  </w:num>
+  <w:num w:numId="158" w16cid:durableId="1563058912">
+    <w:abstractNumId w:val="92"/>
+  </w:num>
+  <w:num w:numId="159" w16cid:durableId="1993365097">
+    <w:abstractNumId w:val="94"/>
+  </w:num>
+  <w:num w:numId="160" w16cid:durableId="1111171579">
+    <w:abstractNumId w:val="97"/>
   </w:num>
   <w:numIdMacAtCleanup w:val="122"/>
 </w:numbering>

</xml_diff>

<commit_message>
Adicionado a Tabela de Casos de Uso, Caso de Uso 017 – Notificar Usuários sobre Conteúdo Ofensivo.
</commit_message>
<xml_diff>
--- a/docs/documento-requisitos-do-sistema/prototipo-bem-te-vi-social/bem_te_vi_social.docx
+++ b/docs/documento-requisitos-do-sistema/prototipo-bem-te-vi-social/bem_te_vi_social.docx
@@ -26252,6 +26252,1526 @@
         </w:rPr>
       </w:pPr>
     </w:p>
+    <w:tbl>
+      <w:tblPr>
+        <w:tblStyle w:val="Tabelacomgrade"/>
+        <w:tblW w:w="0" w:type="auto"/>
+        <w:tblLook w:val="04A0" w:firstRow="1" w:lastRow="0" w:firstColumn="1" w:lastColumn="0" w:noHBand="0" w:noVBand="1"/>
+      </w:tblPr>
+      <w:tblGrid>
+        <w:gridCol w:w="4247"/>
+        <w:gridCol w:w="4247"/>
+      </w:tblGrid>
+      <w:tr>
+        <w:tc>
+          <w:tcPr>
+            <w:tcW w:w="8494" w:type="dxa"/>
+            <w:gridSpan w:val="2"/>
+            <w:shd w:val="clear" w:color="auto" w:fill="B4C6E7" w:themeFill="accent1" w:themeFillTint="66"/>
+          </w:tcPr>
+          <w:p>
+            <w:pPr>
+              <w:jc w:val="center"/>
+              <w:rPr>
+                <w:rFonts w:ascii="Times New Roman" w:hAnsi="Times New Roman" w:cs="Times New Roman"/>
+                <w:b/>
+                <w:bCs/>
+                <w:sz w:val="24"/>
+                <w:szCs w:val="24"/>
+              </w:rPr>
+            </w:pPr>
+            <w:r>
+              <w:rPr>
+                <w:rFonts w:ascii="Times New Roman" w:hAnsi="Times New Roman" w:cs="Times New Roman"/>
+                <w:b/>
+                <w:bCs/>
+                <w:sz w:val="24"/>
+                <w:szCs w:val="24"/>
+              </w:rPr>
+              <w:t>Caso de uso 0</w:t>
+            </w:r>
+            <w:r>
+              <w:rPr>
+                <w:rFonts w:ascii="Times New Roman" w:hAnsi="Times New Roman" w:cs="Times New Roman"/>
+                <w:b/>
+                <w:bCs/>
+                <w:sz w:val="24"/>
+                <w:szCs w:val="24"/>
+              </w:rPr>
+              <w:t>1</w:t>
+            </w:r>
+            <w:r>
+              <w:rPr>
+                <w:rFonts w:ascii="Times New Roman" w:hAnsi="Times New Roman" w:cs="Times New Roman"/>
+                <w:b/>
+                <w:bCs/>
+                <w:sz w:val="24"/>
+                <w:szCs w:val="24"/>
+              </w:rPr>
+              <w:t>7</w:t>
+            </w:r>
+            <w:r>
+              <w:rPr>
+                <w:rFonts w:ascii="Times New Roman" w:hAnsi="Times New Roman" w:cs="Times New Roman"/>
+                <w:b/>
+                <w:bCs/>
+                <w:sz w:val="24"/>
+                <w:szCs w:val="24"/>
+              </w:rPr>
+              <w:t xml:space="preserve"> – </w:t>
+            </w:r>
+            <w:r>
+              <w:rPr>
+                <w:rFonts w:ascii="Times New Roman" w:hAnsi="Times New Roman" w:cs="Times New Roman"/>
+                <w:b/>
+                <w:bCs/>
+                <w:sz w:val="24"/>
+                <w:szCs w:val="24"/>
+              </w:rPr>
+              <w:t>Notificar Usuários sobre Conteúdo Ofensivo</w:t>
+            </w:r>
+          </w:p>
+        </w:tc>
+      </w:tr>
+      <w:tr>
+        <w:tc>
+          <w:tcPr>
+            <w:tcW w:w="4247" w:type="dxa"/>
+          </w:tcPr>
+          <w:p>
+            <w:pPr>
+              <w:rPr>
+                <w:rFonts w:ascii="Times New Roman" w:hAnsi="Times New Roman" w:cs="Times New Roman"/>
+                <w:sz w:val="24"/>
+                <w:szCs w:val="24"/>
+              </w:rPr>
+            </w:pPr>
+            <w:r>
+              <w:rPr>
+                <w:rFonts w:ascii="Times New Roman" w:hAnsi="Times New Roman" w:cs="Times New Roman"/>
+                <w:sz w:val="24"/>
+                <w:szCs w:val="24"/>
+              </w:rPr>
+              <w:t>Ator principal</w:t>
+            </w:r>
+          </w:p>
+        </w:tc>
+        <w:tc>
+          <w:tcPr>
+            <w:tcW w:w="4247" w:type="dxa"/>
+          </w:tcPr>
+          <w:p>
+            <w:pPr>
+              <w:rPr>
+                <w:rFonts w:ascii="Times New Roman" w:hAnsi="Times New Roman" w:cs="Times New Roman"/>
+                <w:sz w:val="24"/>
+                <w:szCs w:val="24"/>
+              </w:rPr>
+            </w:pPr>
+            <w:r>
+              <w:rPr>
+                <w:rFonts w:ascii="Times New Roman" w:hAnsi="Times New Roman" w:cs="Times New Roman"/>
+                <w:sz w:val="24"/>
+                <w:szCs w:val="24"/>
+                <w:highlight w:val="yellow"/>
+              </w:rPr>
+              <w:t>Bem-te-vi ou Sistema</w:t>
+            </w:r>
+          </w:p>
+        </w:tc>
+      </w:tr>
+      <w:tr>
+        <w:tc>
+          <w:tcPr>
+            <w:tcW w:w="4247" w:type="dxa"/>
+          </w:tcPr>
+          <w:p>
+            <w:pPr>
+              <w:rPr>
+                <w:rFonts w:ascii="Times New Roman" w:hAnsi="Times New Roman" w:cs="Times New Roman"/>
+                <w:sz w:val="24"/>
+                <w:szCs w:val="24"/>
+              </w:rPr>
+            </w:pPr>
+          </w:p>
+        </w:tc>
+        <w:tc>
+          <w:tcPr>
+            <w:tcW w:w="4247" w:type="dxa"/>
+          </w:tcPr>
+          <w:p>
+            <w:pPr>
+              <w:rPr>
+                <w:rFonts w:ascii="Times New Roman" w:hAnsi="Times New Roman" w:cs="Times New Roman"/>
+                <w:sz w:val="24"/>
+                <w:szCs w:val="24"/>
+              </w:rPr>
+            </w:pPr>
+          </w:p>
+        </w:tc>
+      </w:tr>
+      <w:tr>
+        <w:tc>
+          <w:tcPr>
+            <w:tcW w:w="4247" w:type="dxa"/>
+          </w:tcPr>
+          <w:p>
+            <w:pPr>
+              <w:rPr>
+                <w:rFonts w:ascii="Times New Roman" w:hAnsi="Times New Roman" w:cs="Times New Roman"/>
+                <w:sz w:val="24"/>
+                <w:szCs w:val="24"/>
+              </w:rPr>
+            </w:pPr>
+          </w:p>
+          <w:p>
+            <w:pPr>
+              <w:rPr>
+                <w:rFonts w:ascii="Times New Roman" w:hAnsi="Times New Roman" w:cs="Times New Roman"/>
+                <w:sz w:val="24"/>
+                <w:szCs w:val="24"/>
+              </w:rPr>
+            </w:pPr>
+            <w:r>
+              <w:rPr>
+                <w:rFonts w:ascii="Times New Roman" w:hAnsi="Times New Roman" w:cs="Times New Roman"/>
+                <w:sz w:val="24"/>
+                <w:szCs w:val="24"/>
+              </w:rPr>
+              <w:t>Resumo</w:t>
+            </w:r>
+          </w:p>
+        </w:tc>
+        <w:tc>
+          <w:tcPr>
+            <w:tcW w:w="4247" w:type="dxa"/>
+          </w:tcPr>
+          <w:p>
+            <w:pPr>
+              <w:rPr>
+                <w:rFonts w:ascii="Times New Roman" w:hAnsi="Times New Roman" w:cs="Times New Roman"/>
+                <w:sz w:val="24"/>
+                <w:szCs w:val="24"/>
+              </w:rPr>
+            </w:pPr>
+            <w:r>
+              <w:rPr>
+                <w:rFonts w:ascii="Times New Roman" w:hAnsi="Times New Roman" w:cs="Times New Roman"/>
+                <w:sz w:val="24"/>
+                <w:szCs w:val="24"/>
+              </w:rPr>
+              <w:t>Este caso de uso permite que o sistema notifique os usuários quando suas postagens forem avaliadas como ofensivas pelo modelo BERT.</w:t>
+            </w:r>
+          </w:p>
+        </w:tc>
+      </w:tr>
+      <w:tr>
+        <w:tc>
+          <w:tcPr>
+            <w:tcW w:w="4247" w:type="dxa"/>
+          </w:tcPr>
+          <w:p>
+            <w:pPr>
+              <w:rPr>
+                <w:rFonts w:ascii="Times New Roman" w:hAnsi="Times New Roman" w:cs="Times New Roman"/>
+                <w:sz w:val="24"/>
+                <w:szCs w:val="24"/>
+              </w:rPr>
+            </w:pPr>
+          </w:p>
+        </w:tc>
+        <w:tc>
+          <w:tcPr>
+            <w:tcW w:w="4247" w:type="dxa"/>
+          </w:tcPr>
+          <w:p>
+            <w:pPr>
+              <w:rPr>
+                <w:rFonts w:ascii="Times New Roman" w:hAnsi="Times New Roman" w:cs="Times New Roman"/>
+                <w:sz w:val="24"/>
+                <w:szCs w:val="24"/>
+              </w:rPr>
+            </w:pPr>
+          </w:p>
+        </w:tc>
+      </w:tr>
+      <w:tr>
+        <w:trPr>
+          <w:trHeight w:val="96"/>
+        </w:trPr>
+        <w:tc>
+          <w:tcPr>
+            <w:tcW w:w="4247" w:type="dxa"/>
+            <w:vMerge w:val="restart"/>
+          </w:tcPr>
+          <w:p>
+            <w:pPr>
+              <w:rPr>
+                <w:rFonts w:ascii="Times New Roman" w:hAnsi="Times New Roman" w:cs="Times New Roman"/>
+                <w:sz w:val="24"/>
+                <w:szCs w:val="24"/>
+              </w:rPr>
+            </w:pPr>
+          </w:p>
+          <w:p>
+            <w:pPr>
+              <w:rPr>
+                <w:rFonts w:ascii="Times New Roman" w:hAnsi="Times New Roman" w:cs="Times New Roman"/>
+                <w:sz w:val="24"/>
+                <w:szCs w:val="24"/>
+              </w:rPr>
+            </w:pPr>
+            <w:r>
+              <w:rPr>
+                <w:rFonts w:ascii="Times New Roman" w:hAnsi="Times New Roman" w:cs="Times New Roman"/>
+                <w:sz w:val="24"/>
+                <w:szCs w:val="24"/>
+              </w:rPr>
+              <w:t>Pré-condições</w:t>
+            </w:r>
+          </w:p>
+        </w:tc>
+        <w:tc>
+          <w:tcPr>
+            <w:tcW w:w="4247" w:type="dxa"/>
+          </w:tcPr>
+          <w:p>
+            <w:pPr>
+              <w:rPr>
+                <w:rFonts w:ascii="Times New Roman" w:hAnsi="Times New Roman" w:cs="Times New Roman"/>
+                <w:sz w:val="24"/>
+                <w:szCs w:val="24"/>
+              </w:rPr>
+            </w:pPr>
+            <w:r>
+              <w:rPr>
+                <w:rFonts w:ascii="Times New Roman" w:hAnsi="Times New Roman" w:cs="Times New Roman"/>
+                <w:sz w:val="24"/>
+                <w:szCs w:val="24"/>
+              </w:rPr>
+              <w:t xml:space="preserve">1.   </w:t>
+            </w:r>
+            <w:r>
+              <w:rPr>
+                <w:rFonts w:ascii="Times New Roman" w:hAnsi="Times New Roman" w:cs="Times New Roman"/>
+                <w:sz w:val="24"/>
+                <w:szCs w:val="24"/>
+              </w:rPr>
+              <w:t>O usuário deve estar autenticado.</w:t>
+            </w:r>
+          </w:p>
+        </w:tc>
+      </w:tr>
+      <w:tr>
+        <w:tc>
+          <w:tcPr>
+            <w:tcW w:w="4247" w:type="dxa"/>
+            <w:vMerge/>
+          </w:tcPr>
+          <w:p>
+            <w:pPr>
+              <w:rPr>
+                <w:rFonts w:ascii="Times New Roman" w:hAnsi="Times New Roman" w:cs="Times New Roman"/>
+                <w:sz w:val="24"/>
+                <w:szCs w:val="24"/>
+              </w:rPr>
+            </w:pPr>
+          </w:p>
+        </w:tc>
+        <w:tc>
+          <w:tcPr>
+            <w:tcW w:w="4247" w:type="dxa"/>
+          </w:tcPr>
+          <w:p>
+            <w:pPr>
+              <w:rPr>
+                <w:rFonts w:ascii="Times New Roman" w:hAnsi="Times New Roman" w:cs="Times New Roman"/>
+                <w:sz w:val="24"/>
+                <w:szCs w:val="24"/>
+              </w:rPr>
+            </w:pPr>
+            <w:r>
+              <w:rPr>
+                <w:rFonts w:ascii="Times New Roman" w:hAnsi="Times New Roman" w:cs="Times New Roman"/>
+                <w:sz w:val="24"/>
+                <w:szCs w:val="24"/>
+              </w:rPr>
+              <w:t xml:space="preserve">2.   </w:t>
+            </w:r>
+            <w:r>
+              <w:rPr>
+                <w:rFonts w:ascii="Times New Roman" w:hAnsi="Times New Roman" w:cs="Times New Roman"/>
+                <w:sz w:val="24"/>
+                <w:szCs w:val="24"/>
+              </w:rPr>
+              <w:t>O modelo BERT deve ter analisado a postagem e classificado-a como ofensiva.</w:t>
+            </w:r>
+          </w:p>
+        </w:tc>
+      </w:tr>
+      <w:tr>
+        <w:tc>
+          <w:tcPr>
+            <w:tcW w:w="4247" w:type="dxa"/>
+          </w:tcPr>
+          <w:p>
+            <w:pPr>
+              <w:rPr>
+                <w:rFonts w:ascii="Times New Roman" w:hAnsi="Times New Roman" w:cs="Times New Roman"/>
+                <w:sz w:val="24"/>
+                <w:szCs w:val="24"/>
+              </w:rPr>
+            </w:pPr>
+          </w:p>
+        </w:tc>
+        <w:tc>
+          <w:tcPr>
+            <w:tcW w:w="4247" w:type="dxa"/>
+          </w:tcPr>
+          <w:p>
+            <w:pPr>
+              <w:rPr>
+                <w:rFonts w:ascii="Times New Roman" w:hAnsi="Times New Roman" w:cs="Times New Roman"/>
+                <w:sz w:val="24"/>
+                <w:szCs w:val="24"/>
+              </w:rPr>
+            </w:pPr>
+          </w:p>
+        </w:tc>
+      </w:tr>
+      <w:tr>
+        <w:tc>
+          <w:tcPr>
+            <w:tcW w:w="4247" w:type="dxa"/>
+            <w:vMerge w:val="restart"/>
+          </w:tcPr>
+          <w:p>
+            <w:pPr>
+              <w:rPr>
+                <w:rFonts w:ascii="Times New Roman" w:hAnsi="Times New Roman" w:cs="Times New Roman"/>
+                <w:sz w:val="24"/>
+                <w:szCs w:val="24"/>
+              </w:rPr>
+            </w:pPr>
+          </w:p>
+          <w:p>
+            <w:pPr>
+              <w:rPr>
+                <w:rFonts w:ascii="Times New Roman" w:hAnsi="Times New Roman" w:cs="Times New Roman"/>
+                <w:sz w:val="24"/>
+                <w:szCs w:val="24"/>
+              </w:rPr>
+            </w:pPr>
+            <w:r>
+              <w:rPr>
+                <w:rFonts w:ascii="Times New Roman" w:hAnsi="Times New Roman" w:cs="Times New Roman"/>
+                <w:sz w:val="24"/>
+                <w:szCs w:val="24"/>
+              </w:rPr>
+              <w:t>Pós-condições</w:t>
+            </w:r>
+          </w:p>
+        </w:tc>
+        <w:tc>
+          <w:tcPr>
+            <w:tcW w:w="4247" w:type="dxa"/>
+          </w:tcPr>
+          <w:p>
+            <w:pPr>
+              <w:rPr>
+                <w:rFonts w:ascii="Times New Roman" w:hAnsi="Times New Roman" w:cs="Times New Roman"/>
+                <w:sz w:val="24"/>
+                <w:szCs w:val="24"/>
+              </w:rPr>
+            </w:pPr>
+            <w:r>
+              <w:rPr>
+                <w:rFonts w:ascii="Times New Roman" w:hAnsi="Times New Roman" w:cs="Times New Roman"/>
+                <w:sz w:val="24"/>
+                <w:szCs w:val="24"/>
+              </w:rPr>
+              <w:t xml:space="preserve">1.   </w:t>
+            </w:r>
+            <w:r>
+              <w:rPr>
+                <w:rFonts w:ascii="Times New Roman" w:hAnsi="Times New Roman" w:cs="Times New Roman"/>
+                <w:sz w:val="24"/>
+                <w:szCs w:val="24"/>
+              </w:rPr>
+              <w:t>O usuário é notificado sobre o conteúdo ofensivo de sua postagem.</w:t>
+            </w:r>
+          </w:p>
+        </w:tc>
+      </w:tr>
+      <w:tr>
+        <w:tc>
+          <w:tcPr>
+            <w:tcW w:w="4247" w:type="dxa"/>
+            <w:vMerge/>
+          </w:tcPr>
+          <w:p>
+            <w:pPr>
+              <w:rPr>
+                <w:rFonts w:ascii="Times New Roman" w:hAnsi="Times New Roman" w:cs="Times New Roman"/>
+                <w:sz w:val="24"/>
+                <w:szCs w:val="24"/>
+              </w:rPr>
+            </w:pPr>
+          </w:p>
+        </w:tc>
+        <w:tc>
+          <w:tcPr>
+            <w:tcW w:w="4247" w:type="dxa"/>
+          </w:tcPr>
+          <w:p>
+            <w:pPr>
+              <w:rPr>
+                <w:rFonts w:ascii="Times New Roman" w:hAnsi="Times New Roman" w:cs="Times New Roman"/>
+                <w:sz w:val="24"/>
+                <w:szCs w:val="24"/>
+              </w:rPr>
+            </w:pPr>
+            <w:r>
+              <w:rPr>
+                <w:rFonts w:ascii="Times New Roman" w:hAnsi="Times New Roman" w:cs="Times New Roman"/>
+                <w:sz w:val="24"/>
+                <w:szCs w:val="24"/>
+              </w:rPr>
+              <w:t xml:space="preserve">2.   </w:t>
+            </w:r>
+            <w:r>
+              <w:rPr>
+                <w:rFonts w:ascii="Times New Roman" w:hAnsi="Times New Roman" w:cs="Times New Roman"/>
+                <w:sz w:val="24"/>
+                <w:szCs w:val="24"/>
+              </w:rPr>
+              <w:t>O usuário é redirecionado para a página de criação de nova postagem.</w:t>
+            </w:r>
+          </w:p>
+        </w:tc>
+      </w:tr>
+      <w:tr>
+        <w:tc>
+          <w:tcPr>
+            <w:tcW w:w="4247" w:type="dxa"/>
+          </w:tcPr>
+          <w:p>
+            <w:pPr>
+              <w:rPr>
+                <w:rFonts w:ascii="Times New Roman" w:hAnsi="Times New Roman" w:cs="Times New Roman"/>
+                <w:sz w:val="24"/>
+                <w:szCs w:val="24"/>
+              </w:rPr>
+            </w:pPr>
+          </w:p>
+        </w:tc>
+        <w:tc>
+          <w:tcPr>
+            <w:tcW w:w="4247" w:type="dxa"/>
+          </w:tcPr>
+          <w:p>
+            <w:pPr>
+              <w:rPr>
+                <w:rFonts w:ascii="Times New Roman" w:hAnsi="Times New Roman" w:cs="Times New Roman"/>
+                <w:sz w:val="24"/>
+                <w:szCs w:val="24"/>
+              </w:rPr>
+            </w:pPr>
+          </w:p>
+        </w:tc>
+      </w:tr>
+      <w:tr>
+        <w:tc>
+          <w:tcPr>
+            <w:tcW w:w="8494" w:type="dxa"/>
+            <w:gridSpan w:val="2"/>
+            <w:shd w:val="clear" w:color="auto" w:fill="B4C6E7" w:themeFill="accent1" w:themeFillTint="66"/>
+          </w:tcPr>
+          <w:p>
+            <w:pPr>
+              <w:jc w:val="center"/>
+              <w:rPr>
+                <w:rFonts w:ascii="Times New Roman" w:hAnsi="Times New Roman" w:cs="Times New Roman"/>
+                <w:b/>
+                <w:bCs/>
+                <w:sz w:val="24"/>
+                <w:szCs w:val="24"/>
+              </w:rPr>
+            </w:pPr>
+            <w:r>
+              <w:rPr>
+                <w:rFonts w:ascii="Times New Roman" w:hAnsi="Times New Roman" w:cs="Times New Roman"/>
+                <w:b/>
+                <w:bCs/>
+                <w:sz w:val="24"/>
+                <w:szCs w:val="24"/>
+              </w:rPr>
+              <w:t>Cenário principal</w:t>
+            </w:r>
+          </w:p>
+        </w:tc>
+      </w:tr>
+      <w:tr>
+        <w:tc>
+          <w:tcPr>
+            <w:tcW w:w="4247" w:type="dxa"/>
+          </w:tcPr>
+          <w:p>
+            <w:pPr>
+              <w:jc w:val="center"/>
+              <w:rPr>
+                <w:rFonts w:ascii="Times New Roman" w:hAnsi="Times New Roman" w:cs="Times New Roman"/>
+                <w:b/>
+                <w:bCs/>
+                <w:sz w:val="24"/>
+                <w:szCs w:val="24"/>
+              </w:rPr>
+            </w:pPr>
+            <w:r>
+              <w:rPr>
+                <w:rFonts w:ascii="Times New Roman" w:hAnsi="Times New Roman" w:cs="Times New Roman"/>
+                <w:b/>
+                <w:bCs/>
+                <w:sz w:val="24"/>
+                <w:szCs w:val="24"/>
+              </w:rPr>
+              <w:t>Ações do ator</w:t>
+            </w:r>
+          </w:p>
+        </w:tc>
+        <w:tc>
+          <w:tcPr>
+            <w:tcW w:w="4247" w:type="dxa"/>
+          </w:tcPr>
+          <w:p>
+            <w:pPr>
+              <w:jc w:val="center"/>
+              <w:rPr>
+                <w:rFonts w:ascii="Times New Roman" w:hAnsi="Times New Roman" w:cs="Times New Roman"/>
+                <w:b/>
+                <w:bCs/>
+                <w:sz w:val="24"/>
+                <w:szCs w:val="24"/>
+              </w:rPr>
+            </w:pPr>
+            <w:r>
+              <w:rPr>
+                <w:rFonts w:ascii="Times New Roman" w:hAnsi="Times New Roman" w:cs="Times New Roman"/>
+                <w:b/>
+                <w:bCs/>
+                <w:sz w:val="24"/>
+                <w:szCs w:val="24"/>
+              </w:rPr>
+              <w:t>Ações do sistema</w:t>
+            </w:r>
+          </w:p>
+        </w:tc>
+      </w:tr>
+      <w:tr>
+        <w:tc>
+          <w:tcPr>
+            <w:tcW w:w="4247" w:type="dxa"/>
+          </w:tcPr>
+          <w:p>
+            <w:pPr>
+              <w:pStyle w:val="PargrafodaLista"/>
+              <w:numPr>
+                <w:ilvl w:val="0"/>
+                <w:numId w:val="161"/>
+              </w:numPr>
+              <w:rPr>
+                <w:rFonts w:ascii="Times New Roman" w:hAnsi="Times New Roman" w:cs="Times New Roman"/>
+                <w:sz w:val="24"/>
+                <w:szCs w:val="24"/>
+              </w:rPr>
+            </w:pPr>
+            <w:r>
+              <w:rPr>
+                <w:rFonts w:ascii="Times New Roman" w:hAnsi="Times New Roman" w:cs="Times New Roman"/>
+                <w:sz w:val="24"/>
+                <w:szCs w:val="24"/>
+              </w:rPr>
+              <w:t>O BERT classifica a postagem do usuário como ofensiva.</w:t>
+            </w:r>
+          </w:p>
+        </w:tc>
+        <w:tc>
+          <w:tcPr>
+            <w:tcW w:w="4247" w:type="dxa"/>
+          </w:tcPr>
+          <w:p>
+            <w:pPr>
+              <w:pStyle w:val="PargrafodaLista"/>
+              <w:numPr>
+                <w:ilvl w:val="0"/>
+                <w:numId w:val="161"/>
+              </w:numPr>
+              <w:rPr>
+                <w:rFonts w:ascii="Times New Roman" w:hAnsi="Times New Roman" w:cs="Times New Roman"/>
+                <w:sz w:val="24"/>
+                <w:szCs w:val="24"/>
+              </w:rPr>
+            </w:pPr>
+            <w:r>
+              <w:rPr>
+                <w:rFonts w:ascii="Times New Roman" w:hAnsi="Times New Roman" w:cs="Times New Roman"/>
+                <w:sz w:val="24"/>
+                <w:szCs w:val="24"/>
+              </w:rPr>
+              <w:t>O sistema exibe uma mensagem de notificação ao usuário indicando que a postagem é ofensiva e não será publicada.</w:t>
+            </w:r>
+          </w:p>
+        </w:tc>
+      </w:tr>
+      <w:tr>
+        <w:tc>
+          <w:tcPr>
+            <w:tcW w:w="4247" w:type="dxa"/>
+          </w:tcPr>
+          <w:p>
+            <w:pPr>
+              <w:pStyle w:val="PargrafodaLista"/>
+              <w:ind w:left="360"/>
+              <w:rPr>
+                <w:rFonts w:ascii="Times New Roman" w:hAnsi="Times New Roman" w:cs="Times New Roman"/>
+                <w:sz w:val="24"/>
+                <w:szCs w:val="24"/>
+              </w:rPr>
+            </w:pPr>
+          </w:p>
+        </w:tc>
+        <w:tc>
+          <w:tcPr>
+            <w:tcW w:w="4247" w:type="dxa"/>
+          </w:tcPr>
+          <w:p>
+            <w:pPr>
+              <w:pStyle w:val="PargrafodaLista"/>
+              <w:numPr>
+                <w:ilvl w:val="0"/>
+                <w:numId w:val="161"/>
+              </w:numPr>
+              <w:rPr>
+                <w:rFonts w:ascii="Times New Roman" w:hAnsi="Times New Roman" w:cs="Times New Roman"/>
+                <w:sz w:val="24"/>
+                <w:szCs w:val="24"/>
+                <w:highlight w:val="yellow"/>
+              </w:rPr>
+            </w:pPr>
+            <w:r>
+              <w:rPr>
+                <w:rFonts w:ascii="Times New Roman" w:hAnsi="Times New Roman" w:cs="Times New Roman"/>
+                <w:sz w:val="24"/>
+                <w:szCs w:val="24"/>
+                <w:highlight w:val="yellow"/>
+              </w:rPr>
+              <w:t xml:space="preserve">A mensagem inclui um aviso em vermelho: "Este conteúdo não se adequa às políticas da rede social, por favor </w:t>
+            </w:r>
+            <w:r>
+              <w:rPr>
+                <w:rFonts w:ascii="Times New Roman" w:hAnsi="Times New Roman" w:cs="Times New Roman"/>
+                <w:sz w:val="24"/>
+                <w:szCs w:val="24"/>
+                <w:highlight w:val="yellow"/>
+              </w:rPr>
+              <w:t>edite sua</w:t>
+            </w:r>
+            <w:r>
+              <w:rPr>
+                <w:rFonts w:ascii="Times New Roman" w:hAnsi="Times New Roman" w:cs="Times New Roman"/>
+                <w:sz w:val="24"/>
+                <w:szCs w:val="24"/>
+                <w:highlight w:val="yellow"/>
+              </w:rPr>
+              <w:t xml:space="preserve"> postagem."</w:t>
+            </w:r>
+          </w:p>
+        </w:tc>
+      </w:tr>
+      <w:tr>
+        <w:tc>
+          <w:tcPr>
+            <w:tcW w:w="4247" w:type="dxa"/>
+          </w:tcPr>
+          <w:p>
+            <w:pPr>
+              <w:pStyle w:val="PargrafodaLista"/>
+              <w:ind w:left="360"/>
+              <w:rPr>
+                <w:rFonts w:ascii="Times New Roman" w:hAnsi="Times New Roman" w:cs="Times New Roman"/>
+                <w:sz w:val="24"/>
+                <w:szCs w:val="24"/>
+              </w:rPr>
+            </w:pPr>
+          </w:p>
+        </w:tc>
+        <w:tc>
+          <w:tcPr>
+            <w:tcW w:w="4247" w:type="dxa"/>
+          </w:tcPr>
+          <w:p>
+            <w:pPr>
+              <w:pStyle w:val="PargrafodaLista"/>
+              <w:numPr>
+                <w:ilvl w:val="0"/>
+                <w:numId w:val="161"/>
+              </w:numPr>
+              <w:rPr>
+                <w:rFonts w:ascii="Times New Roman" w:hAnsi="Times New Roman" w:cs="Times New Roman"/>
+                <w:sz w:val="24"/>
+                <w:szCs w:val="24"/>
+                <w:highlight w:val="yellow"/>
+              </w:rPr>
+            </w:pPr>
+            <w:r>
+              <w:rPr>
+                <w:rFonts w:ascii="Times New Roman" w:hAnsi="Times New Roman" w:cs="Times New Roman"/>
+                <w:sz w:val="24"/>
+                <w:szCs w:val="24"/>
+                <w:highlight w:val="yellow"/>
+              </w:rPr>
+              <w:t>O sistema mantém a mensagem na tela por 10 segundos.</w:t>
+            </w:r>
+          </w:p>
+        </w:tc>
+      </w:tr>
+      <w:tr>
+        <w:tc>
+          <w:tcPr>
+            <w:tcW w:w="4247" w:type="dxa"/>
+          </w:tcPr>
+          <w:p>
+            <w:pPr>
+              <w:pStyle w:val="PargrafodaLista"/>
+              <w:ind w:left="360"/>
+              <w:rPr>
+                <w:rFonts w:ascii="Times New Roman" w:hAnsi="Times New Roman" w:cs="Times New Roman"/>
+                <w:sz w:val="24"/>
+                <w:szCs w:val="24"/>
+              </w:rPr>
+            </w:pPr>
+          </w:p>
+        </w:tc>
+        <w:tc>
+          <w:tcPr>
+            <w:tcW w:w="4247" w:type="dxa"/>
+          </w:tcPr>
+          <w:p>
+            <w:pPr>
+              <w:pStyle w:val="PargrafodaLista"/>
+              <w:numPr>
+                <w:ilvl w:val="0"/>
+                <w:numId w:val="161"/>
+              </w:numPr>
+              <w:rPr>
+                <w:rFonts w:ascii="Times New Roman" w:hAnsi="Times New Roman" w:cs="Times New Roman"/>
+                <w:sz w:val="24"/>
+                <w:szCs w:val="24"/>
+                <w:highlight w:val="yellow"/>
+              </w:rPr>
+            </w:pPr>
+            <w:r>
+              <w:rPr>
+                <w:rFonts w:ascii="Times New Roman" w:hAnsi="Times New Roman" w:cs="Times New Roman"/>
+                <w:sz w:val="24"/>
+                <w:szCs w:val="24"/>
+                <w:highlight w:val="yellow"/>
+              </w:rPr>
+              <w:t>Após 10 segundos, o sistema redireciona o usuário para a página de criação de nova postagem.</w:t>
+            </w:r>
+          </w:p>
+        </w:tc>
+      </w:tr>
+      <w:tr>
+        <w:tc>
+          <w:tcPr>
+            <w:tcW w:w="8494" w:type="dxa"/>
+            <w:gridSpan w:val="2"/>
+            <w:shd w:val="clear" w:color="auto" w:fill="B4C6E7" w:themeFill="accent1" w:themeFillTint="66"/>
+          </w:tcPr>
+          <w:p>
+            <w:pPr>
+              <w:jc w:val="center"/>
+              <w:rPr>
+                <w:rFonts w:ascii="Times New Roman" w:hAnsi="Times New Roman" w:cs="Times New Roman"/>
+                <w:b/>
+                <w:bCs/>
+                <w:sz w:val="24"/>
+                <w:szCs w:val="24"/>
+              </w:rPr>
+            </w:pPr>
+            <w:r>
+              <w:rPr>
+                <w:rFonts w:ascii="Times New Roman" w:hAnsi="Times New Roman" w:cs="Times New Roman"/>
+                <w:b/>
+                <w:bCs/>
+                <w:sz w:val="24"/>
+                <w:szCs w:val="24"/>
+              </w:rPr>
+              <w:t>Restrições</w:t>
+            </w:r>
+          </w:p>
+        </w:tc>
+      </w:tr>
+      <w:tr>
+        <w:tc>
+          <w:tcPr>
+            <w:tcW w:w="8494" w:type="dxa"/>
+            <w:gridSpan w:val="2"/>
+          </w:tcPr>
+          <w:p>
+            <w:pPr>
+              <w:jc w:val="both"/>
+              <w:rPr>
+                <w:rFonts w:ascii="Times New Roman" w:hAnsi="Times New Roman" w:cs="Times New Roman"/>
+                <w:sz w:val="24"/>
+                <w:szCs w:val="24"/>
+              </w:rPr>
+            </w:pPr>
+            <w:r>
+              <w:rPr>
+                <w:rFonts w:ascii="Times New Roman" w:hAnsi="Times New Roman" w:cs="Times New Roman"/>
+                <w:sz w:val="24"/>
+                <w:szCs w:val="24"/>
+              </w:rPr>
+              <w:t xml:space="preserve">1.   </w:t>
+            </w:r>
+            <w:r>
+              <w:rPr>
+                <w:rFonts w:ascii="Times New Roman" w:hAnsi="Times New Roman" w:cs="Times New Roman"/>
+                <w:sz w:val="24"/>
+                <w:szCs w:val="24"/>
+              </w:rPr>
+              <w:t>A mensagem de notificação deve ser exibida de forma clara e destacada.</w:t>
+            </w:r>
+          </w:p>
+        </w:tc>
+      </w:tr>
+      <w:tr>
+        <w:tc>
+          <w:tcPr>
+            <w:tcW w:w="8494" w:type="dxa"/>
+            <w:gridSpan w:val="2"/>
+          </w:tcPr>
+          <w:p>
+            <w:pPr>
+              <w:jc w:val="both"/>
+              <w:rPr>
+                <w:rFonts w:ascii="Times New Roman" w:hAnsi="Times New Roman" w:cs="Times New Roman"/>
+                <w:sz w:val="24"/>
+                <w:szCs w:val="24"/>
+                <w:highlight w:val="yellow"/>
+              </w:rPr>
+            </w:pPr>
+            <w:r>
+              <w:rPr>
+                <w:rFonts w:ascii="Times New Roman" w:hAnsi="Times New Roman" w:cs="Times New Roman"/>
+                <w:sz w:val="24"/>
+                <w:szCs w:val="24"/>
+                <w:highlight w:val="yellow"/>
+              </w:rPr>
+              <w:t xml:space="preserve">2.   </w:t>
+            </w:r>
+            <w:r>
+              <w:rPr>
+                <w:rFonts w:ascii="Times New Roman" w:hAnsi="Times New Roman" w:cs="Times New Roman"/>
+                <w:sz w:val="24"/>
+                <w:szCs w:val="24"/>
+                <w:highlight w:val="yellow"/>
+              </w:rPr>
+              <w:t>O redirecionamento deve ocorrer automaticamente após 10 segundos.</w:t>
+            </w:r>
+          </w:p>
+        </w:tc>
+      </w:tr>
+      <w:tr>
+        <w:tc>
+          <w:tcPr>
+            <w:tcW w:w="8494" w:type="dxa"/>
+            <w:gridSpan w:val="2"/>
+            <w:shd w:val="clear" w:color="auto" w:fill="B4C6E7" w:themeFill="accent1" w:themeFillTint="66"/>
+          </w:tcPr>
+          <w:p>
+            <w:pPr>
+              <w:jc w:val="center"/>
+              <w:rPr>
+                <w:rFonts w:ascii="Times New Roman" w:hAnsi="Times New Roman" w:cs="Times New Roman"/>
+                <w:b/>
+                <w:bCs/>
+                <w:sz w:val="24"/>
+                <w:szCs w:val="24"/>
+              </w:rPr>
+            </w:pPr>
+            <w:r>
+              <w:rPr>
+                <w:rFonts w:ascii="Times New Roman" w:hAnsi="Times New Roman" w:cs="Times New Roman"/>
+                <w:b/>
+                <w:bCs/>
+                <w:sz w:val="24"/>
+                <w:szCs w:val="24"/>
+              </w:rPr>
+              <w:t>Cenário alternativo</w:t>
+            </w:r>
+          </w:p>
+        </w:tc>
+      </w:tr>
+      <w:tr>
+        <w:tc>
+          <w:tcPr>
+            <w:tcW w:w="4247" w:type="dxa"/>
+          </w:tcPr>
+          <w:p>
+            <w:pPr>
+              <w:jc w:val="center"/>
+              <w:rPr>
+                <w:rFonts w:ascii="Times New Roman" w:hAnsi="Times New Roman" w:cs="Times New Roman"/>
+                <w:b/>
+                <w:bCs/>
+                <w:sz w:val="24"/>
+                <w:szCs w:val="24"/>
+              </w:rPr>
+            </w:pPr>
+            <w:r>
+              <w:rPr>
+                <w:rFonts w:ascii="Times New Roman" w:hAnsi="Times New Roman" w:cs="Times New Roman"/>
+                <w:b/>
+                <w:bCs/>
+                <w:sz w:val="24"/>
+                <w:szCs w:val="24"/>
+              </w:rPr>
+              <w:t>Ações do ator</w:t>
+            </w:r>
+          </w:p>
+        </w:tc>
+        <w:tc>
+          <w:tcPr>
+            <w:tcW w:w="4247" w:type="dxa"/>
+          </w:tcPr>
+          <w:p>
+            <w:pPr>
+              <w:jc w:val="center"/>
+              <w:rPr>
+                <w:rFonts w:ascii="Times New Roman" w:hAnsi="Times New Roman" w:cs="Times New Roman"/>
+                <w:b/>
+                <w:bCs/>
+                <w:sz w:val="24"/>
+                <w:szCs w:val="24"/>
+              </w:rPr>
+            </w:pPr>
+            <w:r>
+              <w:rPr>
+                <w:rFonts w:ascii="Times New Roman" w:hAnsi="Times New Roman" w:cs="Times New Roman"/>
+                <w:b/>
+                <w:bCs/>
+                <w:sz w:val="24"/>
+                <w:szCs w:val="24"/>
+              </w:rPr>
+              <w:t>Ações do sistema</w:t>
+            </w:r>
+          </w:p>
+        </w:tc>
+      </w:tr>
+      <w:tr>
+        <w:tc>
+          <w:tcPr>
+            <w:tcW w:w="4247" w:type="dxa"/>
+          </w:tcPr>
+          <w:p>
+            <w:pPr>
+              <w:pStyle w:val="PargrafodaLista"/>
+              <w:numPr>
+                <w:ilvl w:val="0"/>
+                <w:numId w:val="162"/>
+              </w:numPr>
+              <w:rPr>
+                <w:rFonts w:ascii="Times New Roman" w:hAnsi="Times New Roman" w:cs="Times New Roman"/>
+                <w:sz w:val="24"/>
+                <w:szCs w:val="24"/>
+              </w:rPr>
+            </w:pPr>
+            <w:r>
+              <w:rPr>
+                <w:rFonts w:ascii="Times New Roman" w:hAnsi="Times New Roman" w:cs="Times New Roman"/>
+                <w:sz w:val="24"/>
+                <w:szCs w:val="24"/>
+              </w:rPr>
+              <w:t>O usuário tenta criar outra postagem enquanto a notificação está sendo exibida.</w:t>
+            </w:r>
+          </w:p>
+        </w:tc>
+        <w:tc>
+          <w:tcPr>
+            <w:tcW w:w="4247" w:type="dxa"/>
+          </w:tcPr>
+          <w:p>
+            <w:pPr>
+              <w:pStyle w:val="PargrafodaLista"/>
+              <w:numPr>
+                <w:ilvl w:val="0"/>
+                <w:numId w:val="162"/>
+              </w:numPr>
+              <w:rPr>
+                <w:rFonts w:ascii="Times New Roman" w:hAnsi="Times New Roman" w:cs="Times New Roman"/>
+                <w:sz w:val="24"/>
+                <w:szCs w:val="24"/>
+              </w:rPr>
+            </w:pPr>
+            <w:r>
+              <w:rPr>
+                <w:rFonts w:ascii="Times New Roman" w:hAnsi="Times New Roman" w:cs="Times New Roman"/>
+                <w:sz w:val="24"/>
+                <w:szCs w:val="24"/>
+              </w:rPr>
+              <w:t>O sistema bloqueia a criação de novas postagens até que o redirecionamento ocorra.</w:t>
+            </w:r>
+          </w:p>
+        </w:tc>
+      </w:tr>
+      <w:tr>
+        <w:tc>
+          <w:tcPr>
+            <w:tcW w:w="4247" w:type="dxa"/>
+          </w:tcPr>
+          <w:p>
+            <w:pPr>
+              <w:pStyle w:val="PargrafodaLista"/>
+              <w:ind w:left="360"/>
+              <w:rPr>
+                <w:rFonts w:ascii="Times New Roman" w:hAnsi="Times New Roman" w:cs="Times New Roman"/>
+                <w:sz w:val="24"/>
+                <w:szCs w:val="24"/>
+              </w:rPr>
+            </w:pPr>
+          </w:p>
+        </w:tc>
+        <w:tc>
+          <w:tcPr>
+            <w:tcW w:w="4247" w:type="dxa"/>
+          </w:tcPr>
+          <w:p>
+            <w:pPr>
+              <w:pStyle w:val="PargrafodaLista"/>
+              <w:numPr>
+                <w:ilvl w:val="0"/>
+                <w:numId w:val="162"/>
+              </w:numPr>
+              <w:rPr>
+                <w:rFonts w:ascii="Times New Roman" w:hAnsi="Times New Roman" w:cs="Times New Roman"/>
+                <w:sz w:val="24"/>
+                <w:szCs w:val="24"/>
+              </w:rPr>
+            </w:pPr>
+            <w:r>
+              <w:rPr>
+                <w:rFonts w:ascii="Times New Roman" w:hAnsi="Times New Roman" w:cs="Times New Roman"/>
+                <w:sz w:val="24"/>
+                <w:szCs w:val="24"/>
+              </w:rPr>
+              <w:t>O sistema exibe uma mensagem adicional informando que o usuário deve esperar até ser redirecionado.</w:t>
+            </w:r>
+          </w:p>
+        </w:tc>
+      </w:tr>
+      <w:tr>
+        <w:tc>
+          <w:tcPr>
+            <w:tcW w:w="8494" w:type="dxa"/>
+            <w:gridSpan w:val="2"/>
+            <w:shd w:val="clear" w:color="auto" w:fill="B4C6E7" w:themeFill="accent1" w:themeFillTint="66"/>
+          </w:tcPr>
+          <w:p>
+            <w:pPr>
+              <w:jc w:val="center"/>
+              <w:rPr>
+                <w:rFonts w:ascii="Times New Roman" w:hAnsi="Times New Roman" w:cs="Times New Roman"/>
+                <w:b/>
+                <w:bCs/>
+                <w:sz w:val="24"/>
+                <w:szCs w:val="24"/>
+              </w:rPr>
+            </w:pPr>
+            <w:r>
+              <w:rPr>
+                <w:rFonts w:ascii="Times New Roman" w:hAnsi="Times New Roman" w:cs="Times New Roman"/>
+                <w:b/>
+                <w:bCs/>
+                <w:sz w:val="24"/>
+                <w:szCs w:val="24"/>
+              </w:rPr>
+              <w:t>Cenário de exceção</w:t>
+            </w:r>
+          </w:p>
+        </w:tc>
+      </w:tr>
+      <w:tr>
+        <w:tc>
+          <w:tcPr>
+            <w:tcW w:w="4247" w:type="dxa"/>
+          </w:tcPr>
+          <w:p>
+            <w:pPr>
+              <w:jc w:val="center"/>
+              <w:rPr>
+                <w:rFonts w:ascii="Times New Roman" w:hAnsi="Times New Roman" w:cs="Times New Roman"/>
+                <w:b/>
+                <w:bCs/>
+                <w:sz w:val="24"/>
+                <w:szCs w:val="24"/>
+              </w:rPr>
+            </w:pPr>
+            <w:r>
+              <w:rPr>
+                <w:rFonts w:ascii="Times New Roman" w:hAnsi="Times New Roman" w:cs="Times New Roman"/>
+                <w:b/>
+                <w:bCs/>
+                <w:sz w:val="24"/>
+                <w:szCs w:val="24"/>
+              </w:rPr>
+              <w:lastRenderedPageBreak/>
+              <w:t>Ações do ator</w:t>
+            </w:r>
+          </w:p>
+        </w:tc>
+        <w:tc>
+          <w:tcPr>
+            <w:tcW w:w="4247" w:type="dxa"/>
+          </w:tcPr>
+          <w:p>
+            <w:pPr>
+              <w:jc w:val="center"/>
+              <w:rPr>
+                <w:rFonts w:ascii="Times New Roman" w:hAnsi="Times New Roman" w:cs="Times New Roman"/>
+                <w:b/>
+                <w:bCs/>
+                <w:sz w:val="24"/>
+                <w:szCs w:val="24"/>
+              </w:rPr>
+            </w:pPr>
+            <w:r>
+              <w:rPr>
+                <w:rFonts w:ascii="Times New Roman" w:hAnsi="Times New Roman" w:cs="Times New Roman"/>
+                <w:b/>
+                <w:bCs/>
+                <w:sz w:val="24"/>
+                <w:szCs w:val="24"/>
+              </w:rPr>
+              <w:t>Ações do sistema</w:t>
+            </w:r>
+          </w:p>
+        </w:tc>
+      </w:tr>
+      <w:tr>
+        <w:tc>
+          <w:tcPr>
+            <w:tcW w:w="4247" w:type="dxa"/>
+          </w:tcPr>
+          <w:p>
+            <w:pPr>
+              <w:rPr>
+                <w:rFonts w:ascii="Times New Roman" w:hAnsi="Times New Roman" w:cs="Times New Roman"/>
+                <w:sz w:val="24"/>
+                <w:szCs w:val="24"/>
+              </w:rPr>
+            </w:pPr>
+          </w:p>
+        </w:tc>
+        <w:tc>
+          <w:tcPr>
+            <w:tcW w:w="4247" w:type="dxa"/>
+          </w:tcPr>
+          <w:p>
+            <w:pPr>
+              <w:rPr>
+                <w:rFonts w:ascii="Times New Roman" w:hAnsi="Times New Roman" w:cs="Times New Roman"/>
+                <w:sz w:val="24"/>
+                <w:szCs w:val="24"/>
+              </w:rPr>
+            </w:pPr>
+            <w:r>
+              <w:rPr>
+                <w:rFonts w:ascii="Times New Roman" w:hAnsi="Times New Roman" w:cs="Times New Roman"/>
+                <w:sz w:val="24"/>
+                <w:szCs w:val="24"/>
+              </w:rPr>
+              <w:t xml:space="preserve">1.   </w:t>
+            </w:r>
+            <w:r>
+              <w:rPr>
+                <w:rFonts w:ascii="Times New Roman" w:hAnsi="Times New Roman" w:cs="Times New Roman"/>
+                <w:sz w:val="24"/>
+                <w:szCs w:val="24"/>
+              </w:rPr>
+              <w:t>O sistema falha ao exibir a mensagem de notificação.</w:t>
+            </w:r>
+          </w:p>
+        </w:tc>
+      </w:tr>
+      <w:tr>
+        <w:tc>
+          <w:tcPr>
+            <w:tcW w:w="4247" w:type="dxa"/>
+          </w:tcPr>
+          <w:p>
+            <w:pPr>
+              <w:rPr>
+                <w:rFonts w:ascii="Times New Roman" w:hAnsi="Times New Roman" w:cs="Times New Roman"/>
+                <w:sz w:val="24"/>
+                <w:szCs w:val="24"/>
+              </w:rPr>
+            </w:pPr>
+          </w:p>
+        </w:tc>
+        <w:tc>
+          <w:tcPr>
+            <w:tcW w:w="4247" w:type="dxa"/>
+          </w:tcPr>
+          <w:p>
+            <w:pPr>
+              <w:rPr>
+                <w:rFonts w:ascii="Times New Roman" w:hAnsi="Times New Roman" w:cs="Times New Roman"/>
+                <w:sz w:val="24"/>
+                <w:szCs w:val="24"/>
+              </w:rPr>
+            </w:pPr>
+            <w:r>
+              <w:rPr>
+                <w:rFonts w:ascii="Times New Roman" w:hAnsi="Times New Roman" w:cs="Times New Roman"/>
+                <w:sz w:val="24"/>
+                <w:szCs w:val="24"/>
+              </w:rPr>
+              <w:t xml:space="preserve">2.   </w:t>
+            </w:r>
+            <w:r>
+              <w:rPr>
+                <w:rFonts w:ascii="Times New Roman" w:hAnsi="Times New Roman" w:cs="Times New Roman"/>
+                <w:sz w:val="24"/>
+                <w:szCs w:val="24"/>
+              </w:rPr>
+              <w:t>O sistema registra o erro e notifica o administrador do sistema.</w:t>
+            </w:r>
+          </w:p>
+        </w:tc>
+      </w:tr>
+      <w:tr>
+        <w:tc>
+          <w:tcPr>
+            <w:tcW w:w="4247" w:type="dxa"/>
+          </w:tcPr>
+          <w:p>
+            <w:pPr>
+              <w:rPr>
+                <w:rFonts w:ascii="Times New Roman" w:hAnsi="Times New Roman" w:cs="Times New Roman"/>
+                <w:sz w:val="24"/>
+                <w:szCs w:val="24"/>
+              </w:rPr>
+            </w:pPr>
+            <w:r>
+              <w:rPr>
+                <w:rFonts w:ascii="Times New Roman" w:hAnsi="Times New Roman" w:cs="Times New Roman"/>
+                <w:sz w:val="24"/>
+                <w:szCs w:val="24"/>
+              </w:rPr>
+              <w:t xml:space="preserve">3.   </w:t>
+            </w:r>
+            <w:r>
+              <w:rPr>
+                <w:rFonts w:ascii="Times New Roman" w:hAnsi="Times New Roman" w:cs="Times New Roman"/>
+                <w:sz w:val="24"/>
+                <w:szCs w:val="24"/>
+              </w:rPr>
+              <w:t>O usuário é redirecionado diretamente para a página de criação de nova postagem sem ver a mensagem de notificação.</w:t>
+            </w:r>
+          </w:p>
+        </w:tc>
+        <w:tc>
+          <w:tcPr>
+            <w:tcW w:w="4247" w:type="dxa"/>
+          </w:tcPr>
+          <w:p>
+            <w:pPr>
+              <w:rPr>
+                <w:rFonts w:ascii="Times New Roman" w:hAnsi="Times New Roman" w:cs="Times New Roman"/>
+                <w:sz w:val="24"/>
+                <w:szCs w:val="24"/>
+              </w:rPr>
+            </w:pPr>
+          </w:p>
+        </w:tc>
+      </w:tr>
+      <w:tr>
+        <w:tc>
+          <w:tcPr>
+            <w:tcW w:w="8494" w:type="dxa"/>
+            <w:gridSpan w:val="2"/>
+            <w:shd w:val="clear" w:color="auto" w:fill="B4C6E7" w:themeFill="accent1" w:themeFillTint="66"/>
+          </w:tcPr>
+          <w:p>
+            <w:pPr>
+              <w:jc w:val="center"/>
+              <w:rPr>
+                <w:rFonts w:ascii="Times New Roman" w:hAnsi="Times New Roman" w:cs="Times New Roman"/>
+                <w:b/>
+                <w:bCs/>
+                <w:sz w:val="24"/>
+                <w:szCs w:val="24"/>
+              </w:rPr>
+            </w:pPr>
+            <w:r>
+              <w:rPr>
+                <w:rFonts w:ascii="Times New Roman" w:hAnsi="Times New Roman" w:cs="Times New Roman"/>
+                <w:b/>
+                <w:bCs/>
+                <w:sz w:val="24"/>
+                <w:szCs w:val="24"/>
+              </w:rPr>
+              <w:t>Regras de negócio</w:t>
+            </w:r>
+          </w:p>
+        </w:tc>
+      </w:tr>
+      <w:tr>
+        <w:tc>
+          <w:tcPr>
+            <w:tcW w:w="8494" w:type="dxa"/>
+            <w:gridSpan w:val="2"/>
+          </w:tcPr>
+          <w:p>
+            <w:pPr>
+              <w:pStyle w:val="PargrafodaLista"/>
+              <w:numPr>
+                <w:ilvl w:val="0"/>
+                <w:numId w:val="163"/>
+              </w:numPr>
+              <w:rPr>
+                <w:rFonts w:ascii="Times New Roman" w:hAnsi="Times New Roman" w:cs="Times New Roman"/>
+                <w:sz w:val="24"/>
+                <w:szCs w:val="24"/>
+              </w:rPr>
+            </w:pPr>
+            <w:r>
+              <w:rPr>
+                <w:rFonts w:ascii="Times New Roman" w:hAnsi="Times New Roman" w:cs="Times New Roman"/>
+                <w:sz w:val="24"/>
+                <w:szCs w:val="24"/>
+              </w:rPr>
+              <w:t>A notificação deve ser clara e compreensível para garantir que o usuário entenda por que a postagem foi rejeitada.</w:t>
+            </w:r>
+          </w:p>
+        </w:tc>
+      </w:tr>
+      <w:tr>
+        <w:tc>
+          <w:tcPr>
+            <w:tcW w:w="8494" w:type="dxa"/>
+            <w:gridSpan w:val="2"/>
+          </w:tcPr>
+          <w:p>
+            <w:pPr>
+              <w:pStyle w:val="PargrafodaLista"/>
+              <w:numPr>
+                <w:ilvl w:val="0"/>
+                <w:numId w:val="163"/>
+              </w:numPr>
+              <w:rPr>
+                <w:rFonts w:ascii="Times New Roman" w:hAnsi="Times New Roman" w:cs="Times New Roman"/>
+                <w:sz w:val="24"/>
+                <w:szCs w:val="24"/>
+              </w:rPr>
+            </w:pPr>
+            <w:r>
+              <w:rPr>
+                <w:rFonts w:ascii="Times New Roman" w:hAnsi="Times New Roman" w:cs="Times New Roman"/>
+                <w:sz w:val="24"/>
+                <w:szCs w:val="24"/>
+              </w:rPr>
+              <w:t>O redirecionamento automático após 10 segundos deve garantir que o usuário tenha tempo suficiente para ler a mensagem.</w:t>
+            </w:r>
+          </w:p>
+        </w:tc>
+      </w:tr>
+      <w:tr>
+        <w:tc>
+          <w:tcPr>
+            <w:tcW w:w="8494" w:type="dxa"/>
+            <w:gridSpan w:val="2"/>
+          </w:tcPr>
+          <w:p>
+            <w:pPr>
+              <w:pStyle w:val="PargrafodaLista"/>
+              <w:numPr>
+                <w:ilvl w:val="0"/>
+                <w:numId w:val="163"/>
+              </w:numPr>
+              <w:rPr>
+                <w:rFonts w:ascii="Times New Roman" w:hAnsi="Times New Roman" w:cs="Times New Roman"/>
+                <w:sz w:val="24"/>
+                <w:szCs w:val="24"/>
+              </w:rPr>
+            </w:pPr>
+            <w:r>
+              <w:rPr>
+                <w:rFonts w:ascii="Times New Roman" w:hAnsi="Times New Roman" w:cs="Times New Roman"/>
+                <w:sz w:val="24"/>
+                <w:szCs w:val="24"/>
+              </w:rPr>
+              <w:t>Todas as notificações e ações relacionadas a postagens ofensivas devem ser registradas para auditoria e revisão administrativa.</w:t>
+            </w:r>
+          </w:p>
+        </w:tc>
+      </w:tr>
+      <w:tr>
+        <w:tc>
+          <w:tcPr>
+            <w:tcW w:w="8494" w:type="dxa"/>
+            <w:gridSpan w:val="2"/>
+          </w:tcPr>
+          <w:p>
+            <w:pPr>
+              <w:pStyle w:val="PargrafodaLista"/>
+              <w:numPr>
+                <w:ilvl w:val="0"/>
+                <w:numId w:val="163"/>
+              </w:numPr>
+              <w:rPr>
+                <w:rFonts w:ascii="Times New Roman" w:hAnsi="Times New Roman" w:cs="Times New Roman"/>
+                <w:sz w:val="24"/>
+                <w:szCs w:val="24"/>
+              </w:rPr>
+            </w:pPr>
+            <w:r>
+              <w:rPr>
+                <w:rFonts w:ascii="Times New Roman" w:hAnsi="Times New Roman" w:cs="Times New Roman"/>
+                <w:sz w:val="24"/>
+                <w:szCs w:val="24"/>
+              </w:rPr>
+              <w:t>A interface de notificação deve ser responsiva e funcionar de maneira consistente em todos os dispositivos e navegadores suportados.</w:t>
+            </w:r>
+          </w:p>
+        </w:tc>
+      </w:tr>
+    </w:tbl>
+    <w:p>
+      <w:pPr>
+        <w:rPr>
+          <w:rFonts w:ascii="Times New Roman" w:hAnsi="Times New Roman" w:cs="Times New Roman"/>
+          <w:b/>
+          <w:bCs/>
+          <w:sz w:val="24"/>
+          <w:szCs w:val="24"/>
+        </w:rPr>
+      </w:pPr>
+    </w:p>
+    <w:p>
+      <w:pPr>
+        <w:rPr>
+          <w:rFonts w:ascii="Times New Roman" w:hAnsi="Times New Roman" w:cs="Times New Roman"/>
+          <w:b/>
+          <w:bCs/>
+          <w:sz w:val="24"/>
+          <w:szCs w:val="24"/>
+        </w:rPr>
+      </w:pPr>
+    </w:p>
     <w:p>
       <w:pPr>
         <w:pStyle w:val="Ttulo1"/>
@@ -26766,7 +28286,16 @@
           <w:sz w:val="24"/>
           <w:szCs w:val="24"/>
         </w:rPr>
-        <w:t xml:space="preserve">. A escolha do </w:t>
+        <w:t xml:space="preserve">. A escolha </w:t>
+      </w:r>
+      <w:r>
+        <w:rPr>
+          <w:rFonts w:ascii="Times New Roman" w:hAnsi="Times New Roman" w:cs="Times New Roman"/>
+          <w:sz w:val="24"/>
+          <w:szCs w:val="24"/>
+        </w:rPr>
+        <w:lastRenderedPageBreak/>
+        <w:t xml:space="preserve">do </w:t>
       </w:r>
       <w:proofErr w:type="spellStart"/>
       <w:r>
@@ -27131,16 +28660,7 @@
           <w:sz w:val="24"/>
           <w:szCs w:val="24"/>
         </w:rPr>
-        <w:t xml:space="preserve">. </w:t>
-      </w:r>
-      <w:r>
-        <w:rPr>
-          <w:rFonts w:ascii="Times New Roman" w:hAnsi="Times New Roman" w:cs="Times New Roman"/>
-          <w:sz w:val="24"/>
-          <w:szCs w:val="24"/>
-        </w:rPr>
-        <w:lastRenderedPageBreak/>
-        <w:t xml:space="preserve">Ele </w:t>
+        <w:t xml:space="preserve">. Ele </w:t>
       </w:r>
       <w:r>
         <w:rPr>
@@ -27669,7 +29189,11 @@
         <w:ind w:firstLine="720"/>
       </w:pPr>
       <w:r>
-        <w:t>A adoção de boas práticas de desenvolvimento é crucial para garantir a qualidade, a manutenção e a escalabilidade do código no projeto da rede social Bem-te-vi. Este capítulo detalha as práticas adotadas pel</w:t>
+        <w:t xml:space="preserve">A adoção de boas práticas de desenvolvimento é crucial para garantir a qualidade, a manutenção e a escalabilidade do código no projeto da rede social Bem-te-vi. Este </w:t>
+      </w:r>
+      <w:r>
+        <w:lastRenderedPageBreak/>
+        <w:t>capítulo detalha as práticas adotadas pel</w:t>
       </w:r>
       <w:r>
         <w:t>os autores</w:t>
@@ -27883,16 +29407,7 @@
           <w:sz w:val="24"/>
           <w:szCs w:val="24"/>
         </w:rPr>
-        <w:t xml:space="preserve"> é um formato de comentário de múltiplas linhas que é colocado antes das </w:t>
-      </w:r>
-      <w:r>
-        <w:rPr>
-          <w:rFonts w:ascii="Times New Roman" w:hAnsi="Times New Roman" w:cs="Times New Roman"/>
-          <w:sz w:val="24"/>
-          <w:szCs w:val="24"/>
-        </w:rPr>
-        <w:lastRenderedPageBreak/>
-        <w:t xml:space="preserve">declarações de classes, métodos e funções para descrever o comportamento, os parâmetros, os retornos e as exceções desses componentes de </w:t>
+        <w:t xml:space="preserve"> é um formato de comentário de múltiplas linhas que é colocado antes das declarações de classes, métodos e funções para descrever o comportamento, os parâmetros, os retornos e as exceções desses componentes de </w:t>
       </w:r>
       <w:r>
         <w:rPr>
@@ -28967,6 +30482,95 @@
     </w:lvl>
   </w:abstractNum>
   <w:abstractNum w:abstractNumId="10" w15:restartNumberingAfterBreak="0">
+    <w:nsid w:val="089E5361"/>
+    <w:multiLevelType w:val="hybridMultilevel"/>
+    <w:tmpl w:val="5D8AF2DE"/>
+    <w:lvl w:ilvl="0" w:tplc="FFFFFFFF">
+      <w:start w:val="1"/>
+      <w:numFmt w:val="decimal"/>
+      <w:lvlText w:val="%1."/>
+      <w:lvlJc w:val="left"/>
+      <w:pPr>
+        <w:ind w:left="360" w:hanging="360"/>
+      </w:pPr>
+      <w:rPr>
+        <w:rFonts w:hint="default"/>
+      </w:rPr>
+    </w:lvl>
+    <w:lvl w:ilvl="1" w:tplc="FFFFFFFF" w:tentative="1">
+      <w:start w:val="1"/>
+      <w:numFmt w:val="lowerLetter"/>
+      <w:lvlText w:val="%2."/>
+      <w:lvlJc w:val="left"/>
+      <w:pPr>
+        <w:ind w:left="1080" w:hanging="360"/>
+      </w:pPr>
+    </w:lvl>
+    <w:lvl w:ilvl="2" w:tplc="FFFFFFFF" w:tentative="1">
+      <w:start w:val="1"/>
+      <w:numFmt w:val="lowerRoman"/>
+      <w:lvlText w:val="%3."/>
+      <w:lvlJc w:val="right"/>
+      <w:pPr>
+        <w:ind w:left="1800" w:hanging="180"/>
+      </w:pPr>
+    </w:lvl>
+    <w:lvl w:ilvl="3" w:tplc="FFFFFFFF" w:tentative="1">
+      <w:start w:val="1"/>
+      <w:numFmt w:val="decimal"/>
+      <w:lvlText w:val="%4."/>
+      <w:lvlJc w:val="left"/>
+      <w:pPr>
+        <w:ind w:left="2520" w:hanging="360"/>
+      </w:pPr>
+    </w:lvl>
+    <w:lvl w:ilvl="4" w:tplc="FFFFFFFF" w:tentative="1">
+      <w:start w:val="1"/>
+      <w:numFmt w:val="lowerLetter"/>
+      <w:lvlText w:val="%5."/>
+      <w:lvlJc w:val="left"/>
+      <w:pPr>
+        <w:ind w:left="3240" w:hanging="360"/>
+      </w:pPr>
+    </w:lvl>
+    <w:lvl w:ilvl="5" w:tplc="FFFFFFFF" w:tentative="1">
+      <w:start w:val="1"/>
+      <w:numFmt w:val="lowerRoman"/>
+      <w:lvlText w:val="%6."/>
+      <w:lvlJc w:val="right"/>
+      <w:pPr>
+        <w:ind w:left="3960" w:hanging="180"/>
+      </w:pPr>
+    </w:lvl>
+    <w:lvl w:ilvl="6" w:tplc="FFFFFFFF" w:tentative="1">
+      <w:start w:val="1"/>
+      <w:numFmt w:val="decimal"/>
+      <w:lvlText w:val="%7."/>
+      <w:lvlJc w:val="left"/>
+      <w:pPr>
+        <w:ind w:left="4680" w:hanging="360"/>
+      </w:pPr>
+    </w:lvl>
+    <w:lvl w:ilvl="7" w:tplc="FFFFFFFF" w:tentative="1">
+      <w:start w:val="1"/>
+      <w:numFmt w:val="lowerLetter"/>
+      <w:lvlText w:val="%8."/>
+      <w:lvlJc w:val="left"/>
+      <w:pPr>
+        <w:ind w:left="5400" w:hanging="360"/>
+      </w:pPr>
+    </w:lvl>
+    <w:lvl w:ilvl="8" w:tplc="FFFFFFFF" w:tentative="1">
+      <w:start w:val="1"/>
+      <w:numFmt w:val="lowerRoman"/>
+      <w:lvlText w:val="%9."/>
+      <w:lvlJc w:val="right"/>
+      <w:pPr>
+        <w:ind w:left="6120" w:hanging="180"/>
+      </w:pPr>
+    </w:lvl>
+  </w:abstractNum>
+  <w:abstractNum w:abstractNumId="11" w15:restartNumberingAfterBreak="0">
     <w:nsid w:val="08D2048E"/>
     <w:multiLevelType w:val="hybridMultilevel"/>
     <w:tmpl w:val="DAEE6602"/>
@@ -29052,7 +30656,7 @@
       </w:pPr>
     </w:lvl>
   </w:abstractNum>
-  <w:abstractNum w:abstractNumId="11" w15:restartNumberingAfterBreak="0">
+  <w:abstractNum w:abstractNumId="12" w15:restartNumberingAfterBreak="0">
     <w:nsid w:val="0A5A5582"/>
     <w:multiLevelType w:val="hybridMultilevel"/>
     <w:tmpl w:val="308CF5B2"/>
@@ -29138,7 +30742,7 @@
       </w:pPr>
     </w:lvl>
   </w:abstractNum>
-  <w:abstractNum w:abstractNumId="12" w15:restartNumberingAfterBreak="0">
+  <w:abstractNum w:abstractNumId="13" w15:restartNumberingAfterBreak="0">
     <w:nsid w:val="0A8001B8"/>
     <w:multiLevelType w:val="hybridMultilevel"/>
     <w:tmpl w:val="933E2AAC"/>
@@ -29227,7 +30831,7 @@
       </w:pPr>
     </w:lvl>
   </w:abstractNum>
-  <w:abstractNum w:abstractNumId="13" w15:restartNumberingAfterBreak="0">
+  <w:abstractNum w:abstractNumId="14" w15:restartNumberingAfterBreak="0">
     <w:nsid w:val="0E5F05C4"/>
     <w:multiLevelType w:val="multilevel"/>
     <w:tmpl w:val="BC72FEEA"/>
@@ -29317,7 +30921,7 @@
       </w:pPr>
     </w:lvl>
   </w:abstractNum>
-  <w:abstractNum w:abstractNumId="14" w15:restartNumberingAfterBreak="0">
+  <w:abstractNum w:abstractNumId="15" w15:restartNumberingAfterBreak="0">
     <w:nsid w:val="0E6613C4"/>
     <w:multiLevelType w:val="hybridMultilevel"/>
     <w:tmpl w:val="99560486"/>
@@ -29403,7 +31007,7 @@
       </w:pPr>
     </w:lvl>
   </w:abstractNum>
-  <w:abstractNum w:abstractNumId="15" w15:restartNumberingAfterBreak="0">
+  <w:abstractNum w:abstractNumId="16" w15:restartNumberingAfterBreak="0">
     <w:nsid w:val="0E7F4F7E"/>
     <w:multiLevelType w:val="hybridMultilevel"/>
     <w:tmpl w:val="4EE2ACB0"/>
@@ -29492,7 +31096,7 @@
       </w:pPr>
     </w:lvl>
   </w:abstractNum>
-  <w:abstractNum w:abstractNumId="16" w15:restartNumberingAfterBreak="0">
+  <w:abstractNum w:abstractNumId="17" w15:restartNumberingAfterBreak="0">
     <w:nsid w:val="0EB86349"/>
     <w:multiLevelType w:val="hybridMultilevel"/>
     <w:tmpl w:val="DFB83128"/>
@@ -29578,7 +31182,7 @@
       </w:pPr>
     </w:lvl>
   </w:abstractNum>
-  <w:abstractNum w:abstractNumId="17" w15:restartNumberingAfterBreak="0">
+  <w:abstractNum w:abstractNumId="18" w15:restartNumberingAfterBreak="0">
     <w:nsid w:val="0F0C6C17"/>
     <w:multiLevelType w:val="hybridMultilevel"/>
     <w:tmpl w:val="BC72FEEA"/>
@@ -29667,7 +31271,7 @@
       </w:pPr>
     </w:lvl>
   </w:abstractNum>
-  <w:abstractNum w:abstractNumId="18" w15:restartNumberingAfterBreak="0">
+  <w:abstractNum w:abstractNumId="19" w15:restartNumberingAfterBreak="0">
     <w:nsid w:val="10A409AB"/>
     <w:multiLevelType w:val="hybridMultilevel"/>
     <w:tmpl w:val="24E02870"/>
@@ -29753,7 +31357,7 @@
       </w:pPr>
     </w:lvl>
   </w:abstractNum>
-  <w:abstractNum w:abstractNumId="19" w15:restartNumberingAfterBreak="0">
+  <w:abstractNum w:abstractNumId="20" w15:restartNumberingAfterBreak="0">
     <w:nsid w:val="14292CE6"/>
     <w:multiLevelType w:val="hybridMultilevel"/>
     <w:tmpl w:val="ABC673AA"/>
@@ -29842,7 +31446,7 @@
       </w:pPr>
     </w:lvl>
   </w:abstractNum>
-  <w:abstractNum w:abstractNumId="20" w15:restartNumberingAfterBreak="0">
+  <w:abstractNum w:abstractNumId="21" w15:restartNumberingAfterBreak="0">
     <w:nsid w:val="14582006"/>
     <w:multiLevelType w:val="hybridMultilevel"/>
     <w:tmpl w:val="7B40B058"/>
@@ -29931,7 +31535,7 @@
       </w:pPr>
     </w:lvl>
   </w:abstractNum>
-  <w:abstractNum w:abstractNumId="21" w15:restartNumberingAfterBreak="0">
+  <w:abstractNum w:abstractNumId="22" w15:restartNumberingAfterBreak="0">
     <w:nsid w:val="15545E53"/>
     <w:multiLevelType w:val="hybridMultilevel"/>
     <w:tmpl w:val="500A22D2"/>
@@ -30020,7 +31624,7 @@
       </w:pPr>
     </w:lvl>
   </w:abstractNum>
-  <w:abstractNum w:abstractNumId="22" w15:restartNumberingAfterBreak="0">
+  <w:abstractNum w:abstractNumId="23" w15:restartNumberingAfterBreak="0">
     <w:nsid w:val="155C1D04"/>
     <w:multiLevelType w:val="hybridMultilevel"/>
     <w:tmpl w:val="D6B801E6"/>
@@ -30109,7 +31713,7 @@
       </w:pPr>
     </w:lvl>
   </w:abstractNum>
-  <w:abstractNum w:abstractNumId="23" w15:restartNumberingAfterBreak="0">
+  <w:abstractNum w:abstractNumId="24" w15:restartNumberingAfterBreak="0">
     <w:nsid w:val="156A2BDB"/>
     <w:multiLevelType w:val="hybridMultilevel"/>
     <w:tmpl w:val="860CFD5E"/>
@@ -30198,7 +31802,7 @@
       </w:pPr>
     </w:lvl>
   </w:abstractNum>
-  <w:abstractNum w:abstractNumId="24" w15:restartNumberingAfterBreak="0">
+  <w:abstractNum w:abstractNumId="25" w15:restartNumberingAfterBreak="0">
     <w:nsid w:val="15BD15C8"/>
     <w:multiLevelType w:val="hybridMultilevel"/>
     <w:tmpl w:val="C5003862"/>
@@ -30287,7 +31891,7 @@
       </w:pPr>
     </w:lvl>
   </w:abstractNum>
-  <w:abstractNum w:abstractNumId="25" w15:restartNumberingAfterBreak="0">
+  <w:abstractNum w:abstractNumId="26" w15:restartNumberingAfterBreak="0">
     <w:nsid w:val="15C259A3"/>
     <w:multiLevelType w:val="hybridMultilevel"/>
     <w:tmpl w:val="1AA0D97E"/>
@@ -30373,7 +31977,7 @@
       </w:pPr>
     </w:lvl>
   </w:abstractNum>
-  <w:abstractNum w:abstractNumId="26" w15:restartNumberingAfterBreak="0">
+  <w:abstractNum w:abstractNumId="27" w15:restartNumberingAfterBreak="0">
     <w:nsid w:val="18D14F8D"/>
     <w:multiLevelType w:val="hybridMultilevel"/>
     <w:tmpl w:val="468CF734"/>
@@ -30486,7 +32090,7 @@
       </w:rPr>
     </w:lvl>
   </w:abstractNum>
-  <w:abstractNum w:abstractNumId="27" w15:restartNumberingAfterBreak="0">
+  <w:abstractNum w:abstractNumId="28" w15:restartNumberingAfterBreak="0">
     <w:nsid w:val="19063B26"/>
     <w:multiLevelType w:val="hybridMultilevel"/>
     <w:tmpl w:val="E70A2A3E"/>
@@ -30575,7 +32179,7 @@
       </w:pPr>
     </w:lvl>
   </w:abstractNum>
-  <w:abstractNum w:abstractNumId="28" w15:restartNumberingAfterBreak="0">
+  <w:abstractNum w:abstractNumId="29" w15:restartNumberingAfterBreak="0">
     <w:nsid w:val="19690BD5"/>
     <w:multiLevelType w:val="hybridMultilevel"/>
     <w:tmpl w:val="E940C0D2"/>
@@ -30664,7 +32268,7 @@
       </w:pPr>
     </w:lvl>
   </w:abstractNum>
-  <w:abstractNum w:abstractNumId="29" w15:restartNumberingAfterBreak="0">
+  <w:abstractNum w:abstractNumId="30" w15:restartNumberingAfterBreak="0">
     <w:nsid w:val="1A5A267E"/>
     <w:multiLevelType w:val="hybridMultilevel"/>
     <w:tmpl w:val="D272F6FC"/>
@@ -30750,7 +32354,7 @@
       </w:pPr>
     </w:lvl>
   </w:abstractNum>
-  <w:abstractNum w:abstractNumId="30" w15:restartNumberingAfterBreak="0">
+  <w:abstractNum w:abstractNumId="31" w15:restartNumberingAfterBreak="0">
     <w:nsid w:val="1A776D93"/>
     <w:multiLevelType w:val="hybridMultilevel"/>
     <w:tmpl w:val="C8701434"/>
@@ -30863,7 +32467,7 @@
       </w:rPr>
     </w:lvl>
   </w:abstractNum>
-  <w:abstractNum w:abstractNumId="31" w15:restartNumberingAfterBreak="0">
+  <w:abstractNum w:abstractNumId="32" w15:restartNumberingAfterBreak="0">
     <w:nsid w:val="1AB9711F"/>
     <w:multiLevelType w:val="hybridMultilevel"/>
     <w:tmpl w:val="D87EFEA4"/>
@@ -30952,7 +32556,7 @@
       </w:pPr>
     </w:lvl>
   </w:abstractNum>
-  <w:abstractNum w:abstractNumId="32" w15:restartNumberingAfterBreak="0">
+  <w:abstractNum w:abstractNumId="33" w15:restartNumberingAfterBreak="0">
     <w:nsid w:val="1B0C6040"/>
     <w:multiLevelType w:val="hybridMultilevel"/>
     <w:tmpl w:val="9CAE3A6A"/>
@@ -31038,7 +32642,7 @@
       </w:pPr>
     </w:lvl>
   </w:abstractNum>
-  <w:abstractNum w:abstractNumId="33" w15:restartNumberingAfterBreak="0">
+  <w:abstractNum w:abstractNumId="34" w15:restartNumberingAfterBreak="0">
     <w:nsid w:val="1B9D7E40"/>
     <w:multiLevelType w:val="hybridMultilevel"/>
     <w:tmpl w:val="FAB8F198"/>
@@ -31127,7 +32731,96 @@
       </w:pPr>
     </w:lvl>
   </w:abstractNum>
-  <w:abstractNum w:abstractNumId="34" w15:restartNumberingAfterBreak="0">
+  <w:abstractNum w:abstractNumId="35" w15:restartNumberingAfterBreak="0">
+    <w:nsid w:val="1BB536A6"/>
+    <w:multiLevelType w:val="hybridMultilevel"/>
+    <w:tmpl w:val="5E8CA2A4"/>
+    <w:lvl w:ilvl="0" w:tplc="FFFFFFFF">
+      <w:start w:val="1"/>
+      <w:numFmt w:val="decimal"/>
+      <w:lvlText w:val="%1."/>
+      <w:lvlJc w:val="left"/>
+      <w:pPr>
+        <w:ind w:left="360" w:hanging="360"/>
+      </w:pPr>
+      <w:rPr>
+        <w:rFonts w:hint="default"/>
+      </w:rPr>
+    </w:lvl>
+    <w:lvl w:ilvl="1" w:tplc="FFFFFFFF" w:tentative="1">
+      <w:start w:val="1"/>
+      <w:numFmt w:val="lowerLetter"/>
+      <w:lvlText w:val="%2."/>
+      <w:lvlJc w:val="left"/>
+      <w:pPr>
+        <w:ind w:left="1080" w:hanging="360"/>
+      </w:pPr>
+    </w:lvl>
+    <w:lvl w:ilvl="2" w:tplc="FFFFFFFF" w:tentative="1">
+      <w:start w:val="1"/>
+      <w:numFmt w:val="lowerRoman"/>
+      <w:lvlText w:val="%3."/>
+      <w:lvlJc w:val="right"/>
+      <w:pPr>
+        <w:ind w:left="1800" w:hanging="180"/>
+      </w:pPr>
+    </w:lvl>
+    <w:lvl w:ilvl="3" w:tplc="FFFFFFFF" w:tentative="1">
+      <w:start w:val="1"/>
+      <w:numFmt w:val="decimal"/>
+      <w:lvlText w:val="%4."/>
+      <w:lvlJc w:val="left"/>
+      <w:pPr>
+        <w:ind w:left="2520" w:hanging="360"/>
+      </w:pPr>
+    </w:lvl>
+    <w:lvl w:ilvl="4" w:tplc="FFFFFFFF" w:tentative="1">
+      <w:start w:val="1"/>
+      <w:numFmt w:val="lowerLetter"/>
+      <w:lvlText w:val="%5."/>
+      <w:lvlJc w:val="left"/>
+      <w:pPr>
+        <w:ind w:left="3240" w:hanging="360"/>
+      </w:pPr>
+    </w:lvl>
+    <w:lvl w:ilvl="5" w:tplc="FFFFFFFF" w:tentative="1">
+      <w:start w:val="1"/>
+      <w:numFmt w:val="lowerRoman"/>
+      <w:lvlText w:val="%6."/>
+      <w:lvlJc w:val="right"/>
+      <w:pPr>
+        <w:ind w:left="3960" w:hanging="180"/>
+      </w:pPr>
+    </w:lvl>
+    <w:lvl w:ilvl="6" w:tplc="FFFFFFFF" w:tentative="1">
+      <w:start w:val="1"/>
+      <w:numFmt w:val="decimal"/>
+      <w:lvlText w:val="%7."/>
+      <w:lvlJc w:val="left"/>
+      <w:pPr>
+        <w:ind w:left="4680" w:hanging="360"/>
+      </w:pPr>
+    </w:lvl>
+    <w:lvl w:ilvl="7" w:tplc="FFFFFFFF" w:tentative="1">
+      <w:start w:val="1"/>
+      <w:numFmt w:val="lowerLetter"/>
+      <w:lvlText w:val="%8."/>
+      <w:lvlJc w:val="left"/>
+      <w:pPr>
+        <w:ind w:left="5400" w:hanging="360"/>
+      </w:pPr>
+    </w:lvl>
+    <w:lvl w:ilvl="8" w:tplc="FFFFFFFF" w:tentative="1">
+      <w:start w:val="1"/>
+      <w:numFmt w:val="lowerRoman"/>
+      <w:lvlText w:val="%9."/>
+      <w:lvlJc w:val="right"/>
+      <w:pPr>
+        <w:ind w:left="6120" w:hanging="180"/>
+      </w:pPr>
+    </w:lvl>
+  </w:abstractNum>
+  <w:abstractNum w:abstractNumId="36" w15:restartNumberingAfterBreak="0">
     <w:nsid w:val="1BD0246D"/>
     <w:multiLevelType w:val="hybridMultilevel"/>
     <w:tmpl w:val="E9724946"/>
@@ -31216,7 +32909,7 @@
       </w:pPr>
     </w:lvl>
   </w:abstractNum>
-  <w:abstractNum w:abstractNumId="35" w15:restartNumberingAfterBreak="0">
+  <w:abstractNum w:abstractNumId="37" w15:restartNumberingAfterBreak="0">
     <w:nsid w:val="1C6326A1"/>
     <w:multiLevelType w:val="hybridMultilevel"/>
     <w:tmpl w:val="E970FA54"/>
@@ -31305,7 +32998,7 @@
       </w:pPr>
     </w:lvl>
   </w:abstractNum>
-  <w:abstractNum w:abstractNumId="36" w15:restartNumberingAfterBreak="0">
+  <w:abstractNum w:abstractNumId="38" w15:restartNumberingAfterBreak="0">
     <w:nsid w:val="1DF156C5"/>
     <w:multiLevelType w:val="hybridMultilevel"/>
     <w:tmpl w:val="3288EC20"/>
@@ -31391,7 +33084,7 @@
       </w:pPr>
     </w:lvl>
   </w:abstractNum>
-  <w:abstractNum w:abstractNumId="37" w15:restartNumberingAfterBreak="0">
+  <w:abstractNum w:abstractNumId="39" w15:restartNumberingAfterBreak="0">
     <w:nsid w:val="1E56771A"/>
     <w:multiLevelType w:val="hybridMultilevel"/>
     <w:tmpl w:val="FE2A273C"/>
@@ -31504,7 +33197,7 @@
       </w:rPr>
     </w:lvl>
   </w:abstractNum>
-  <w:abstractNum w:abstractNumId="38" w15:restartNumberingAfterBreak="0">
+  <w:abstractNum w:abstractNumId="40" w15:restartNumberingAfterBreak="0">
     <w:nsid w:val="1E637878"/>
     <w:multiLevelType w:val="hybridMultilevel"/>
     <w:tmpl w:val="055CDADC"/>
@@ -31593,7 +33286,7 @@
       </w:pPr>
     </w:lvl>
   </w:abstractNum>
-  <w:abstractNum w:abstractNumId="39" w15:restartNumberingAfterBreak="0">
+  <w:abstractNum w:abstractNumId="41" w15:restartNumberingAfterBreak="0">
     <w:nsid w:val="1F424CFD"/>
     <w:multiLevelType w:val="hybridMultilevel"/>
     <w:tmpl w:val="02189D7A"/>
@@ -31682,7 +33375,7 @@
       </w:pPr>
     </w:lvl>
   </w:abstractNum>
-  <w:abstractNum w:abstractNumId="40" w15:restartNumberingAfterBreak="0">
+  <w:abstractNum w:abstractNumId="42" w15:restartNumberingAfterBreak="0">
     <w:nsid w:val="1F4D0C7B"/>
     <w:multiLevelType w:val="hybridMultilevel"/>
     <w:tmpl w:val="7F323830"/>
@@ -31768,7 +33461,7 @@
       </w:pPr>
     </w:lvl>
   </w:abstractNum>
-  <w:abstractNum w:abstractNumId="41" w15:restartNumberingAfterBreak="0">
+  <w:abstractNum w:abstractNumId="43" w15:restartNumberingAfterBreak="0">
     <w:nsid w:val="1F5A6A2B"/>
     <w:multiLevelType w:val="hybridMultilevel"/>
     <w:tmpl w:val="9CDC14B2"/>
@@ -31854,7 +33547,7 @@
       </w:pPr>
     </w:lvl>
   </w:abstractNum>
-  <w:abstractNum w:abstractNumId="42" w15:restartNumberingAfterBreak="0">
+  <w:abstractNum w:abstractNumId="44" w15:restartNumberingAfterBreak="0">
     <w:nsid w:val="216E3897"/>
     <w:multiLevelType w:val="hybridMultilevel"/>
     <w:tmpl w:val="D5440AC0"/>
@@ -31943,7 +33636,7 @@
       </w:pPr>
     </w:lvl>
   </w:abstractNum>
-  <w:abstractNum w:abstractNumId="43" w15:restartNumberingAfterBreak="0">
+  <w:abstractNum w:abstractNumId="45" w15:restartNumberingAfterBreak="0">
     <w:nsid w:val="21D6453E"/>
     <w:multiLevelType w:val="hybridMultilevel"/>
     <w:tmpl w:val="4A6EC966"/>
@@ -32029,7 +33722,7 @@
       </w:pPr>
     </w:lvl>
   </w:abstractNum>
-  <w:abstractNum w:abstractNumId="44" w15:restartNumberingAfterBreak="0">
+  <w:abstractNum w:abstractNumId="46" w15:restartNumberingAfterBreak="0">
     <w:nsid w:val="22280908"/>
     <w:multiLevelType w:val="hybridMultilevel"/>
     <w:tmpl w:val="BC72FEEA"/>
@@ -32118,7 +33811,7 @@
       </w:pPr>
     </w:lvl>
   </w:abstractNum>
-  <w:abstractNum w:abstractNumId="45" w15:restartNumberingAfterBreak="0">
+  <w:abstractNum w:abstractNumId="47" w15:restartNumberingAfterBreak="0">
     <w:nsid w:val="22C92EE6"/>
     <w:multiLevelType w:val="hybridMultilevel"/>
     <w:tmpl w:val="2340AFF4"/>
@@ -32231,7 +33924,7 @@
       </w:rPr>
     </w:lvl>
   </w:abstractNum>
-  <w:abstractNum w:abstractNumId="46" w15:restartNumberingAfterBreak="0">
+  <w:abstractNum w:abstractNumId="48" w15:restartNumberingAfterBreak="0">
     <w:nsid w:val="22F43063"/>
     <w:multiLevelType w:val="hybridMultilevel"/>
     <w:tmpl w:val="5E8CA2A4"/>
@@ -32320,7 +34013,7 @@
       </w:pPr>
     </w:lvl>
   </w:abstractNum>
-  <w:abstractNum w:abstractNumId="47" w15:restartNumberingAfterBreak="0">
+  <w:abstractNum w:abstractNumId="49" w15:restartNumberingAfterBreak="0">
     <w:nsid w:val="236A5AD1"/>
     <w:multiLevelType w:val="multilevel"/>
     <w:tmpl w:val="B874DBE2"/>
@@ -32410,7 +34103,7 @@
       </w:pPr>
     </w:lvl>
   </w:abstractNum>
-  <w:abstractNum w:abstractNumId="48" w15:restartNumberingAfterBreak="0">
+  <w:abstractNum w:abstractNumId="50" w15:restartNumberingAfterBreak="0">
     <w:nsid w:val="25061C41"/>
     <w:multiLevelType w:val="hybridMultilevel"/>
     <w:tmpl w:val="39EC834C"/>
@@ -32496,7 +34189,7 @@
       </w:pPr>
     </w:lvl>
   </w:abstractNum>
-  <w:abstractNum w:abstractNumId="49" w15:restartNumberingAfterBreak="0">
+  <w:abstractNum w:abstractNumId="51" w15:restartNumberingAfterBreak="0">
     <w:nsid w:val="2533439C"/>
     <w:multiLevelType w:val="hybridMultilevel"/>
     <w:tmpl w:val="A0485EC8"/>
@@ -32585,7 +34278,7 @@
       </w:pPr>
     </w:lvl>
   </w:abstractNum>
-  <w:abstractNum w:abstractNumId="50" w15:restartNumberingAfterBreak="0">
+  <w:abstractNum w:abstractNumId="52" w15:restartNumberingAfterBreak="0">
     <w:nsid w:val="253B70A7"/>
     <w:multiLevelType w:val="hybridMultilevel"/>
     <w:tmpl w:val="F1B084A4"/>
@@ -32671,7 +34364,7 @@
       </w:pPr>
     </w:lvl>
   </w:abstractNum>
-  <w:abstractNum w:abstractNumId="51" w15:restartNumberingAfterBreak="0">
+  <w:abstractNum w:abstractNumId="53" w15:restartNumberingAfterBreak="0">
     <w:nsid w:val="257B0AD2"/>
     <w:multiLevelType w:val="hybridMultilevel"/>
     <w:tmpl w:val="BC72FEEA"/>
@@ -32760,7 +34453,7 @@
       </w:pPr>
     </w:lvl>
   </w:abstractNum>
-  <w:abstractNum w:abstractNumId="52" w15:restartNumberingAfterBreak="0">
+  <w:abstractNum w:abstractNumId="54" w15:restartNumberingAfterBreak="0">
     <w:nsid w:val="26570670"/>
     <w:multiLevelType w:val="hybridMultilevel"/>
     <w:tmpl w:val="BCDAA78E"/>
@@ -32849,7 +34542,7 @@
       </w:pPr>
     </w:lvl>
   </w:abstractNum>
-  <w:abstractNum w:abstractNumId="53" w15:restartNumberingAfterBreak="0">
+  <w:abstractNum w:abstractNumId="55" w15:restartNumberingAfterBreak="0">
     <w:nsid w:val="268C0BCC"/>
     <w:multiLevelType w:val="hybridMultilevel"/>
     <w:tmpl w:val="E970FA54"/>
@@ -32938,7 +34631,7 @@
       </w:pPr>
     </w:lvl>
   </w:abstractNum>
-  <w:abstractNum w:abstractNumId="54" w15:restartNumberingAfterBreak="0">
+  <w:abstractNum w:abstractNumId="56" w15:restartNumberingAfterBreak="0">
     <w:nsid w:val="274D65ED"/>
     <w:multiLevelType w:val="hybridMultilevel"/>
     <w:tmpl w:val="BC4EA7F8"/>
@@ -33027,7 +34720,7 @@
       </w:pPr>
     </w:lvl>
   </w:abstractNum>
-  <w:abstractNum w:abstractNumId="55" w15:restartNumberingAfterBreak="0">
+  <w:abstractNum w:abstractNumId="57" w15:restartNumberingAfterBreak="0">
     <w:nsid w:val="27AB0C3E"/>
     <w:multiLevelType w:val="hybridMultilevel"/>
     <w:tmpl w:val="5D8AF2DE"/>
@@ -33116,7 +34809,7 @@
       </w:pPr>
     </w:lvl>
   </w:abstractNum>
-  <w:abstractNum w:abstractNumId="56" w15:restartNumberingAfterBreak="0">
+  <w:abstractNum w:abstractNumId="58" w15:restartNumberingAfterBreak="0">
     <w:nsid w:val="286B3E24"/>
     <w:multiLevelType w:val="hybridMultilevel"/>
     <w:tmpl w:val="630E6A60"/>
@@ -33205,7 +34898,7 @@
       </w:pPr>
     </w:lvl>
   </w:abstractNum>
-  <w:abstractNum w:abstractNumId="57" w15:restartNumberingAfterBreak="0">
+  <w:abstractNum w:abstractNumId="59" w15:restartNumberingAfterBreak="0">
     <w:nsid w:val="28E64286"/>
     <w:multiLevelType w:val="hybridMultilevel"/>
     <w:tmpl w:val="BC72FEEA"/>
@@ -33294,7 +34987,7 @@
       </w:pPr>
     </w:lvl>
   </w:abstractNum>
-  <w:abstractNum w:abstractNumId="58" w15:restartNumberingAfterBreak="0">
+  <w:abstractNum w:abstractNumId="60" w15:restartNumberingAfterBreak="0">
     <w:nsid w:val="2A6E7EE6"/>
     <w:multiLevelType w:val="hybridMultilevel"/>
     <w:tmpl w:val="BC4EA7F8"/>
@@ -33383,7 +35076,7 @@
       </w:pPr>
     </w:lvl>
   </w:abstractNum>
-  <w:abstractNum w:abstractNumId="59" w15:restartNumberingAfterBreak="0">
+  <w:abstractNum w:abstractNumId="61" w15:restartNumberingAfterBreak="0">
     <w:nsid w:val="2C41053D"/>
     <w:multiLevelType w:val="hybridMultilevel"/>
     <w:tmpl w:val="6DEC764A"/>
@@ -33469,7 +35162,7 @@
       </w:pPr>
     </w:lvl>
   </w:abstractNum>
-  <w:abstractNum w:abstractNumId="60" w15:restartNumberingAfterBreak="0">
+  <w:abstractNum w:abstractNumId="62" w15:restartNumberingAfterBreak="0">
     <w:nsid w:val="2E1B0EC6"/>
     <w:multiLevelType w:val="hybridMultilevel"/>
     <w:tmpl w:val="BC2EC330"/>
@@ -33558,7 +35251,7 @@
       </w:pPr>
     </w:lvl>
   </w:abstractNum>
-  <w:abstractNum w:abstractNumId="61" w15:restartNumberingAfterBreak="0">
+  <w:abstractNum w:abstractNumId="63" w15:restartNumberingAfterBreak="0">
     <w:nsid w:val="2E651464"/>
     <w:multiLevelType w:val="hybridMultilevel"/>
     <w:tmpl w:val="65922A2A"/>
@@ -33671,7 +35364,7 @@
       </w:rPr>
     </w:lvl>
   </w:abstractNum>
-  <w:abstractNum w:abstractNumId="62" w15:restartNumberingAfterBreak="0">
+  <w:abstractNum w:abstractNumId="64" w15:restartNumberingAfterBreak="0">
     <w:nsid w:val="3236726C"/>
     <w:multiLevelType w:val="hybridMultilevel"/>
     <w:tmpl w:val="BEDEFBC4"/>
@@ -33757,7 +35450,7 @@
       </w:pPr>
     </w:lvl>
   </w:abstractNum>
-  <w:abstractNum w:abstractNumId="63" w15:restartNumberingAfterBreak="0">
+  <w:abstractNum w:abstractNumId="65" w15:restartNumberingAfterBreak="0">
     <w:nsid w:val="32F40A5F"/>
     <w:multiLevelType w:val="hybridMultilevel"/>
     <w:tmpl w:val="C5003862"/>
@@ -33846,7 +35539,7 @@
       </w:pPr>
     </w:lvl>
   </w:abstractNum>
-  <w:abstractNum w:abstractNumId="64" w15:restartNumberingAfterBreak="0">
+  <w:abstractNum w:abstractNumId="66" w15:restartNumberingAfterBreak="0">
     <w:nsid w:val="343875C8"/>
     <w:multiLevelType w:val="hybridMultilevel"/>
     <w:tmpl w:val="7F323830"/>
@@ -33932,7 +35625,7 @@
       </w:pPr>
     </w:lvl>
   </w:abstractNum>
-  <w:abstractNum w:abstractNumId="65" w15:restartNumberingAfterBreak="0">
+  <w:abstractNum w:abstractNumId="67" w15:restartNumberingAfterBreak="0">
     <w:nsid w:val="34E14981"/>
     <w:multiLevelType w:val="hybridMultilevel"/>
     <w:tmpl w:val="2DAC9FDA"/>
@@ -34018,7 +35711,7 @@
       </w:pPr>
     </w:lvl>
   </w:abstractNum>
-  <w:abstractNum w:abstractNumId="66" w15:restartNumberingAfterBreak="0">
+  <w:abstractNum w:abstractNumId="68" w15:restartNumberingAfterBreak="0">
     <w:nsid w:val="35995EAC"/>
     <w:multiLevelType w:val="hybridMultilevel"/>
     <w:tmpl w:val="56D215AA"/>
@@ -34104,7 +35797,7 @@
       </w:pPr>
     </w:lvl>
   </w:abstractNum>
-  <w:abstractNum w:abstractNumId="67" w15:restartNumberingAfterBreak="0">
+  <w:abstractNum w:abstractNumId="69" w15:restartNumberingAfterBreak="0">
     <w:nsid w:val="378655C7"/>
     <w:multiLevelType w:val="hybridMultilevel"/>
     <w:tmpl w:val="015676C0"/>
@@ -34190,7 +35883,7 @@
       </w:pPr>
     </w:lvl>
   </w:abstractNum>
-  <w:abstractNum w:abstractNumId="68" w15:restartNumberingAfterBreak="0">
+  <w:abstractNum w:abstractNumId="70" w15:restartNumberingAfterBreak="0">
     <w:nsid w:val="37FA21A6"/>
     <w:multiLevelType w:val="hybridMultilevel"/>
     <w:tmpl w:val="99560486"/>
@@ -34276,7 +35969,7 @@
       </w:pPr>
     </w:lvl>
   </w:abstractNum>
-  <w:abstractNum w:abstractNumId="69" w15:restartNumberingAfterBreak="0">
+  <w:abstractNum w:abstractNumId="71" w15:restartNumberingAfterBreak="0">
     <w:nsid w:val="3A4C232A"/>
     <w:multiLevelType w:val="hybridMultilevel"/>
     <w:tmpl w:val="8B4A3FB0"/>
@@ -34362,7 +36055,7 @@
       </w:pPr>
     </w:lvl>
   </w:abstractNum>
-  <w:abstractNum w:abstractNumId="70" w15:restartNumberingAfterBreak="0">
+  <w:abstractNum w:abstractNumId="72" w15:restartNumberingAfterBreak="0">
     <w:nsid w:val="3A6858A7"/>
     <w:multiLevelType w:val="hybridMultilevel"/>
     <w:tmpl w:val="11A42638"/>
@@ -34451,7 +36144,7 @@
       </w:pPr>
     </w:lvl>
   </w:abstractNum>
-  <w:abstractNum w:abstractNumId="71" w15:restartNumberingAfterBreak="0">
+  <w:abstractNum w:abstractNumId="73" w15:restartNumberingAfterBreak="0">
     <w:nsid w:val="3B7A0669"/>
     <w:multiLevelType w:val="hybridMultilevel"/>
     <w:tmpl w:val="0E787C5A"/>
@@ -34564,7 +36257,7 @@
       </w:rPr>
     </w:lvl>
   </w:abstractNum>
-  <w:abstractNum w:abstractNumId="72" w15:restartNumberingAfterBreak="0">
+  <w:abstractNum w:abstractNumId="74" w15:restartNumberingAfterBreak="0">
     <w:nsid w:val="3BE34666"/>
     <w:multiLevelType w:val="hybridMultilevel"/>
     <w:tmpl w:val="4AB678D2"/>
@@ -34653,7 +36346,7 @@
       </w:pPr>
     </w:lvl>
   </w:abstractNum>
-  <w:abstractNum w:abstractNumId="73" w15:restartNumberingAfterBreak="0">
+  <w:abstractNum w:abstractNumId="75" w15:restartNumberingAfterBreak="0">
     <w:nsid w:val="3EE80A4C"/>
     <w:multiLevelType w:val="hybridMultilevel"/>
     <w:tmpl w:val="2CEA8B9A"/>
@@ -34742,7 +36435,7 @@
       </w:pPr>
     </w:lvl>
   </w:abstractNum>
-  <w:abstractNum w:abstractNumId="74" w15:restartNumberingAfterBreak="0">
+  <w:abstractNum w:abstractNumId="76" w15:restartNumberingAfterBreak="0">
     <w:nsid w:val="3F9337D7"/>
     <w:multiLevelType w:val="hybridMultilevel"/>
     <w:tmpl w:val="804C85A4"/>
@@ -34831,7 +36524,7 @@
       </w:pPr>
     </w:lvl>
   </w:abstractNum>
-  <w:abstractNum w:abstractNumId="75" w15:restartNumberingAfterBreak="0">
+  <w:abstractNum w:abstractNumId="77" w15:restartNumberingAfterBreak="0">
     <w:nsid w:val="4004250A"/>
     <w:multiLevelType w:val="hybridMultilevel"/>
     <w:tmpl w:val="F904A8B8"/>
@@ -34944,7 +36637,7 @@
       </w:rPr>
     </w:lvl>
   </w:abstractNum>
-  <w:abstractNum w:abstractNumId="76" w15:restartNumberingAfterBreak="0">
+  <w:abstractNum w:abstractNumId="78" w15:restartNumberingAfterBreak="0">
     <w:nsid w:val="40F126C5"/>
     <w:multiLevelType w:val="hybridMultilevel"/>
     <w:tmpl w:val="FC944F4E"/>
@@ -35030,7 +36723,7 @@
       </w:pPr>
     </w:lvl>
   </w:abstractNum>
-  <w:abstractNum w:abstractNumId="77" w15:restartNumberingAfterBreak="0">
+  <w:abstractNum w:abstractNumId="79" w15:restartNumberingAfterBreak="0">
     <w:nsid w:val="40FE7EFE"/>
     <w:multiLevelType w:val="hybridMultilevel"/>
     <w:tmpl w:val="5F7A5176"/>
@@ -35116,7 +36809,7 @@
       </w:pPr>
     </w:lvl>
   </w:abstractNum>
-  <w:abstractNum w:abstractNumId="78" w15:restartNumberingAfterBreak="0">
+  <w:abstractNum w:abstractNumId="80" w15:restartNumberingAfterBreak="0">
     <w:nsid w:val="410E7BC3"/>
     <w:multiLevelType w:val="hybridMultilevel"/>
     <w:tmpl w:val="562C4B32"/>
@@ -35205,7 +36898,7 @@
       </w:pPr>
     </w:lvl>
   </w:abstractNum>
-  <w:abstractNum w:abstractNumId="79" w15:restartNumberingAfterBreak="0">
+  <w:abstractNum w:abstractNumId="81" w15:restartNumberingAfterBreak="0">
     <w:nsid w:val="42C4180C"/>
     <w:multiLevelType w:val="hybridMultilevel"/>
     <w:tmpl w:val="C3CC104E"/>
@@ -35294,7 +36987,7 @@
       </w:pPr>
     </w:lvl>
   </w:abstractNum>
-  <w:abstractNum w:abstractNumId="80" w15:restartNumberingAfterBreak="0">
+  <w:abstractNum w:abstractNumId="82" w15:restartNumberingAfterBreak="0">
     <w:nsid w:val="431D6D54"/>
     <w:multiLevelType w:val="hybridMultilevel"/>
     <w:tmpl w:val="01CE7EA8"/>
@@ -35380,7 +37073,7 @@
       </w:pPr>
     </w:lvl>
   </w:abstractNum>
-  <w:abstractNum w:abstractNumId="81" w15:restartNumberingAfterBreak="0">
+  <w:abstractNum w:abstractNumId="83" w15:restartNumberingAfterBreak="0">
     <w:nsid w:val="435F5F9A"/>
     <w:multiLevelType w:val="hybridMultilevel"/>
     <w:tmpl w:val="AFB436AC"/>
@@ -35466,7 +37159,7 @@
       </w:pPr>
     </w:lvl>
   </w:abstractNum>
-  <w:abstractNum w:abstractNumId="82" w15:restartNumberingAfterBreak="0">
+  <w:abstractNum w:abstractNumId="84" w15:restartNumberingAfterBreak="0">
     <w:nsid w:val="43E20A65"/>
     <w:multiLevelType w:val="hybridMultilevel"/>
     <w:tmpl w:val="0262B030"/>
@@ -35555,7 +37248,7 @@
       </w:pPr>
     </w:lvl>
   </w:abstractNum>
-  <w:abstractNum w:abstractNumId="83" w15:restartNumberingAfterBreak="0">
+  <w:abstractNum w:abstractNumId="85" w15:restartNumberingAfterBreak="0">
     <w:nsid w:val="443205B3"/>
     <w:multiLevelType w:val="hybridMultilevel"/>
     <w:tmpl w:val="31D896AC"/>
@@ -35668,7 +37361,7 @@
       </w:rPr>
     </w:lvl>
   </w:abstractNum>
-  <w:abstractNum w:abstractNumId="84" w15:restartNumberingAfterBreak="0">
+  <w:abstractNum w:abstractNumId="86" w15:restartNumberingAfterBreak="0">
     <w:nsid w:val="451504E1"/>
     <w:multiLevelType w:val="hybridMultilevel"/>
     <w:tmpl w:val="BC4EA7F8"/>
@@ -35757,7 +37450,7 @@
       </w:pPr>
     </w:lvl>
   </w:abstractNum>
-  <w:abstractNum w:abstractNumId="85" w15:restartNumberingAfterBreak="0">
+  <w:abstractNum w:abstractNumId="87" w15:restartNumberingAfterBreak="0">
     <w:nsid w:val="459761D2"/>
     <w:multiLevelType w:val="hybridMultilevel"/>
     <w:tmpl w:val="98D0D35E"/>
@@ -35846,7 +37539,7 @@
       </w:pPr>
     </w:lvl>
   </w:abstractNum>
-  <w:abstractNum w:abstractNumId="86" w15:restartNumberingAfterBreak="0">
+  <w:abstractNum w:abstractNumId="88" w15:restartNumberingAfterBreak="0">
     <w:nsid w:val="45E2368C"/>
     <w:multiLevelType w:val="hybridMultilevel"/>
     <w:tmpl w:val="1CC05460"/>
@@ -35935,7 +37628,7 @@
       </w:pPr>
     </w:lvl>
   </w:abstractNum>
-  <w:abstractNum w:abstractNumId="87" w15:restartNumberingAfterBreak="0">
+  <w:abstractNum w:abstractNumId="89" w15:restartNumberingAfterBreak="0">
     <w:nsid w:val="46A90AE2"/>
     <w:multiLevelType w:val="hybridMultilevel"/>
     <w:tmpl w:val="685E7C24"/>
@@ -36021,7 +37714,7 @@
       </w:pPr>
     </w:lvl>
   </w:abstractNum>
-  <w:abstractNum w:abstractNumId="88" w15:restartNumberingAfterBreak="0">
+  <w:abstractNum w:abstractNumId="90" w15:restartNumberingAfterBreak="0">
     <w:nsid w:val="46B00D8D"/>
     <w:multiLevelType w:val="hybridMultilevel"/>
     <w:tmpl w:val="7B40B058"/>
@@ -36110,7 +37803,7 @@
       </w:pPr>
     </w:lvl>
   </w:abstractNum>
-  <w:abstractNum w:abstractNumId="89" w15:restartNumberingAfterBreak="0">
+  <w:abstractNum w:abstractNumId="91" w15:restartNumberingAfterBreak="0">
     <w:nsid w:val="473D3C61"/>
     <w:multiLevelType w:val="hybridMultilevel"/>
     <w:tmpl w:val="2416A79A"/>
@@ -36199,7 +37892,7 @@
       </w:pPr>
     </w:lvl>
   </w:abstractNum>
-  <w:abstractNum w:abstractNumId="90" w15:restartNumberingAfterBreak="0">
+  <w:abstractNum w:abstractNumId="92" w15:restartNumberingAfterBreak="0">
     <w:nsid w:val="47E9797E"/>
     <w:multiLevelType w:val="hybridMultilevel"/>
     <w:tmpl w:val="91D4EC20"/>
@@ -36285,7 +37978,7 @@
       </w:pPr>
     </w:lvl>
   </w:abstractNum>
-  <w:abstractNum w:abstractNumId="91" w15:restartNumberingAfterBreak="0">
+  <w:abstractNum w:abstractNumId="93" w15:restartNumberingAfterBreak="0">
     <w:nsid w:val="487A3A9F"/>
     <w:multiLevelType w:val="hybridMultilevel"/>
     <w:tmpl w:val="3A02B7BC"/>
@@ -36371,7 +38064,7 @@
       </w:pPr>
     </w:lvl>
   </w:abstractNum>
-  <w:abstractNum w:abstractNumId="92" w15:restartNumberingAfterBreak="0">
+  <w:abstractNum w:abstractNumId="94" w15:restartNumberingAfterBreak="0">
     <w:nsid w:val="49EF1AF2"/>
     <w:multiLevelType w:val="hybridMultilevel"/>
     <w:tmpl w:val="59544CD8"/>
@@ -36460,7 +38153,7 @@
       </w:pPr>
     </w:lvl>
   </w:abstractNum>
-  <w:abstractNum w:abstractNumId="93" w15:restartNumberingAfterBreak="0">
+  <w:abstractNum w:abstractNumId="95" w15:restartNumberingAfterBreak="0">
     <w:nsid w:val="4A171D94"/>
     <w:multiLevelType w:val="hybridMultilevel"/>
     <w:tmpl w:val="E126F3C6"/>
@@ -36549,7 +38242,7 @@
       </w:pPr>
     </w:lvl>
   </w:abstractNum>
-  <w:abstractNum w:abstractNumId="94" w15:restartNumberingAfterBreak="0">
+  <w:abstractNum w:abstractNumId="96" w15:restartNumberingAfterBreak="0">
     <w:nsid w:val="4A667450"/>
     <w:multiLevelType w:val="hybridMultilevel"/>
     <w:tmpl w:val="A0485EC8"/>
@@ -36638,7 +38331,7 @@
       </w:pPr>
     </w:lvl>
   </w:abstractNum>
-  <w:abstractNum w:abstractNumId="95" w15:restartNumberingAfterBreak="0">
+  <w:abstractNum w:abstractNumId="97" w15:restartNumberingAfterBreak="0">
     <w:nsid w:val="4A747E63"/>
     <w:multiLevelType w:val="hybridMultilevel"/>
     <w:tmpl w:val="A630ED00"/>
@@ -36727,7 +38420,7 @@
       </w:pPr>
     </w:lvl>
   </w:abstractNum>
-  <w:abstractNum w:abstractNumId="96" w15:restartNumberingAfterBreak="0">
+  <w:abstractNum w:abstractNumId="98" w15:restartNumberingAfterBreak="0">
     <w:nsid w:val="4B042AA2"/>
     <w:multiLevelType w:val="multilevel"/>
     <w:tmpl w:val="223A7212"/>
@@ -36817,7 +38510,7 @@
       </w:pPr>
     </w:lvl>
   </w:abstractNum>
-  <w:abstractNum w:abstractNumId="97" w15:restartNumberingAfterBreak="0">
+  <w:abstractNum w:abstractNumId="99" w15:restartNumberingAfterBreak="0">
     <w:nsid w:val="4B606B29"/>
     <w:multiLevelType w:val="hybridMultilevel"/>
     <w:tmpl w:val="5D8AF2DE"/>
@@ -36906,7 +38599,7 @@
       </w:pPr>
     </w:lvl>
   </w:abstractNum>
-  <w:abstractNum w:abstractNumId="98" w15:restartNumberingAfterBreak="0">
+  <w:abstractNum w:abstractNumId="100" w15:restartNumberingAfterBreak="0">
     <w:nsid w:val="4C8F5407"/>
     <w:multiLevelType w:val="hybridMultilevel"/>
     <w:tmpl w:val="C5003862"/>
@@ -36995,7 +38688,7 @@
       </w:pPr>
     </w:lvl>
   </w:abstractNum>
-  <w:abstractNum w:abstractNumId="99" w15:restartNumberingAfterBreak="0">
+  <w:abstractNum w:abstractNumId="101" w15:restartNumberingAfterBreak="0">
     <w:nsid w:val="4CFB01F3"/>
     <w:multiLevelType w:val="hybridMultilevel"/>
     <w:tmpl w:val="DFB83128"/>
@@ -37081,7 +38774,7 @@
       </w:pPr>
     </w:lvl>
   </w:abstractNum>
-  <w:abstractNum w:abstractNumId="100" w15:restartNumberingAfterBreak="0">
+  <w:abstractNum w:abstractNumId="102" w15:restartNumberingAfterBreak="0">
     <w:nsid w:val="4E973D78"/>
     <w:multiLevelType w:val="hybridMultilevel"/>
     <w:tmpl w:val="91D4EC20"/>
@@ -37167,7 +38860,7 @@
       </w:pPr>
     </w:lvl>
   </w:abstractNum>
-  <w:abstractNum w:abstractNumId="101" w15:restartNumberingAfterBreak="0">
+  <w:abstractNum w:abstractNumId="103" w15:restartNumberingAfterBreak="0">
     <w:nsid w:val="4FDC7534"/>
     <w:multiLevelType w:val="hybridMultilevel"/>
     <w:tmpl w:val="2AFC4F86"/>
@@ -37253,7 +38946,7 @@
       </w:pPr>
     </w:lvl>
   </w:abstractNum>
-  <w:abstractNum w:abstractNumId="102" w15:restartNumberingAfterBreak="0">
+  <w:abstractNum w:abstractNumId="104" w15:restartNumberingAfterBreak="0">
     <w:nsid w:val="513A6AA5"/>
     <w:multiLevelType w:val="hybridMultilevel"/>
     <w:tmpl w:val="D79ACAFC"/>
@@ -37342,7 +39035,7 @@
       </w:pPr>
     </w:lvl>
   </w:abstractNum>
-  <w:abstractNum w:abstractNumId="103" w15:restartNumberingAfterBreak="0">
+  <w:abstractNum w:abstractNumId="105" w15:restartNumberingAfterBreak="0">
     <w:nsid w:val="517A72EC"/>
     <w:multiLevelType w:val="multilevel"/>
     <w:tmpl w:val="10E6C9BC"/>
@@ -37463,7 +39156,7 @@
       </w:rPr>
     </w:lvl>
   </w:abstractNum>
-  <w:abstractNum w:abstractNumId="104" w15:restartNumberingAfterBreak="0">
+  <w:abstractNum w:abstractNumId="106" w15:restartNumberingAfterBreak="0">
     <w:nsid w:val="519053F6"/>
     <w:multiLevelType w:val="hybridMultilevel"/>
     <w:tmpl w:val="98D0D35E"/>
@@ -37552,7 +39245,7 @@
       </w:pPr>
     </w:lvl>
   </w:abstractNum>
-  <w:abstractNum w:abstractNumId="105" w15:restartNumberingAfterBreak="0">
+  <w:abstractNum w:abstractNumId="107" w15:restartNumberingAfterBreak="0">
     <w:nsid w:val="51986E26"/>
     <w:multiLevelType w:val="hybridMultilevel"/>
     <w:tmpl w:val="500A22D2"/>
@@ -37641,7 +39334,7 @@
       </w:pPr>
     </w:lvl>
   </w:abstractNum>
-  <w:abstractNum w:abstractNumId="106" w15:restartNumberingAfterBreak="0">
+  <w:abstractNum w:abstractNumId="108" w15:restartNumberingAfterBreak="0">
     <w:nsid w:val="51D05A43"/>
     <w:multiLevelType w:val="hybridMultilevel"/>
     <w:tmpl w:val="3106298C"/>
@@ -37754,7 +39447,7 @@
       </w:rPr>
     </w:lvl>
   </w:abstractNum>
-  <w:abstractNum w:abstractNumId="107" w15:restartNumberingAfterBreak="0">
+  <w:abstractNum w:abstractNumId="109" w15:restartNumberingAfterBreak="0">
     <w:nsid w:val="52F13EA7"/>
     <w:multiLevelType w:val="hybridMultilevel"/>
     <w:tmpl w:val="800A8D38"/>
@@ -37867,7 +39560,7 @@
       </w:rPr>
     </w:lvl>
   </w:abstractNum>
-  <w:abstractNum w:abstractNumId="108" w15:restartNumberingAfterBreak="0">
+  <w:abstractNum w:abstractNumId="110" w15:restartNumberingAfterBreak="0">
     <w:nsid w:val="53110215"/>
     <w:multiLevelType w:val="hybridMultilevel"/>
     <w:tmpl w:val="5E8CA2A4"/>
@@ -37956,7 +39649,7 @@
       </w:pPr>
     </w:lvl>
   </w:abstractNum>
-  <w:abstractNum w:abstractNumId="109" w15:restartNumberingAfterBreak="0">
+  <w:abstractNum w:abstractNumId="111" w15:restartNumberingAfterBreak="0">
     <w:nsid w:val="53442532"/>
     <w:multiLevelType w:val="hybridMultilevel"/>
     <w:tmpl w:val="59AA5D4C"/>
@@ -38042,7 +39735,7 @@
       </w:pPr>
     </w:lvl>
   </w:abstractNum>
-  <w:abstractNum w:abstractNumId="110" w15:restartNumberingAfterBreak="0">
+  <w:abstractNum w:abstractNumId="112" w15:restartNumberingAfterBreak="0">
     <w:nsid w:val="53442F44"/>
     <w:multiLevelType w:val="hybridMultilevel"/>
     <w:tmpl w:val="02D29B08"/>
@@ -38128,7 +39821,7 @@
       </w:pPr>
     </w:lvl>
   </w:abstractNum>
-  <w:abstractNum w:abstractNumId="111" w15:restartNumberingAfterBreak="0">
+  <w:abstractNum w:abstractNumId="113" w15:restartNumberingAfterBreak="0">
     <w:nsid w:val="54643B65"/>
     <w:multiLevelType w:val="hybridMultilevel"/>
     <w:tmpl w:val="5C4C5592"/>
@@ -38241,7 +39934,7 @@
       </w:rPr>
     </w:lvl>
   </w:abstractNum>
-  <w:abstractNum w:abstractNumId="112" w15:restartNumberingAfterBreak="0">
+  <w:abstractNum w:abstractNumId="114" w15:restartNumberingAfterBreak="0">
     <w:nsid w:val="572310B7"/>
     <w:multiLevelType w:val="hybridMultilevel"/>
     <w:tmpl w:val="35CC4776"/>
@@ -38330,7 +40023,7 @@
       </w:pPr>
     </w:lvl>
   </w:abstractNum>
-  <w:abstractNum w:abstractNumId="113" w15:restartNumberingAfterBreak="0">
+  <w:abstractNum w:abstractNumId="115" w15:restartNumberingAfterBreak="0">
     <w:nsid w:val="5856299C"/>
     <w:multiLevelType w:val="hybridMultilevel"/>
     <w:tmpl w:val="7BF4C91E"/>
@@ -38419,7 +40112,7 @@
       </w:pPr>
     </w:lvl>
   </w:abstractNum>
-  <w:abstractNum w:abstractNumId="114" w15:restartNumberingAfterBreak="0">
+  <w:abstractNum w:abstractNumId="116" w15:restartNumberingAfterBreak="0">
     <w:nsid w:val="58EF7EFC"/>
     <w:multiLevelType w:val="hybridMultilevel"/>
     <w:tmpl w:val="BC825C2C"/>
@@ -38505,7 +40198,7 @@
       </w:pPr>
     </w:lvl>
   </w:abstractNum>
-  <w:abstractNum w:abstractNumId="115" w15:restartNumberingAfterBreak="0">
+  <w:abstractNum w:abstractNumId="117" w15:restartNumberingAfterBreak="0">
     <w:nsid w:val="59072CFF"/>
     <w:multiLevelType w:val="hybridMultilevel"/>
     <w:tmpl w:val="D52CAF06"/>
@@ -38594,7 +40287,7 @@
       </w:pPr>
     </w:lvl>
   </w:abstractNum>
-  <w:abstractNum w:abstractNumId="116" w15:restartNumberingAfterBreak="0">
+  <w:abstractNum w:abstractNumId="118" w15:restartNumberingAfterBreak="0">
     <w:nsid w:val="59456797"/>
     <w:multiLevelType w:val="hybridMultilevel"/>
     <w:tmpl w:val="E970FA54"/>
@@ -38683,7 +40376,7 @@
       </w:pPr>
     </w:lvl>
   </w:abstractNum>
-  <w:abstractNum w:abstractNumId="117" w15:restartNumberingAfterBreak="0">
+  <w:abstractNum w:abstractNumId="119" w15:restartNumberingAfterBreak="0">
     <w:nsid w:val="5AC03831"/>
     <w:multiLevelType w:val="hybridMultilevel"/>
     <w:tmpl w:val="48D230D8"/>
@@ -38772,7 +40465,7 @@
       </w:pPr>
     </w:lvl>
   </w:abstractNum>
-  <w:abstractNum w:abstractNumId="118" w15:restartNumberingAfterBreak="0">
+  <w:abstractNum w:abstractNumId="120" w15:restartNumberingAfterBreak="0">
     <w:nsid w:val="5B3A785F"/>
     <w:multiLevelType w:val="hybridMultilevel"/>
     <w:tmpl w:val="2AA42C24"/>
@@ -38858,7 +40551,7 @@
       </w:pPr>
     </w:lvl>
   </w:abstractNum>
-  <w:abstractNum w:abstractNumId="119" w15:restartNumberingAfterBreak="0">
+  <w:abstractNum w:abstractNumId="121" w15:restartNumberingAfterBreak="0">
     <w:nsid w:val="5ECE4ECF"/>
     <w:multiLevelType w:val="hybridMultilevel"/>
     <w:tmpl w:val="92486EE2"/>
@@ -38947,7 +40640,7 @@
       </w:pPr>
     </w:lvl>
   </w:abstractNum>
-  <w:abstractNum w:abstractNumId="120" w15:restartNumberingAfterBreak="0">
+  <w:abstractNum w:abstractNumId="122" w15:restartNumberingAfterBreak="0">
     <w:nsid w:val="61F06F78"/>
     <w:multiLevelType w:val="hybridMultilevel"/>
     <w:tmpl w:val="2AA42C24"/>
@@ -39033,7 +40726,7 @@
       </w:pPr>
     </w:lvl>
   </w:abstractNum>
-  <w:abstractNum w:abstractNumId="121" w15:restartNumberingAfterBreak="0">
+  <w:abstractNum w:abstractNumId="123" w15:restartNumberingAfterBreak="0">
     <w:nsid w:val="621E5222"/>
     <w:multiLevelType w:val="multilevel"/>
     <w:tmpl w:val="A12CC6F8"/>
@@ -39151,7 +40844,7 @@
       </w:rPr>
     </w:lvl>
   </w:abstractNum>
-  <w:abstractNum w:abstractNumId="122" w15:restartNumberingAfterBreak="0">
+  <w:abstractNum w:abstractNumId="124" w15:restartNumberingAfterBreak="0">
     <w:nsid w:val="653C7ECB"/>
     <w:multiLevelType w:val="hybridMultilevel"/>
     <w:tmpl w:val="0D6AEDC0"/>
@@ -39237,7 +40930,7 @@
       </w:pPr>
     </w:lvl>
   </w:abstractNum>
-  <w:abstractNum w:abstractNumId="123" w15:restartNumberingAfterBreak="0">
+  <w:abstractNum w:abstractNumId="125" w15:restartNumberingAfterBreak="0">
     <w:nsid w:val="6601744D"/>
     <w:multiLevelType w:val="hybridMultilevel"/>
     <w:tmpl w:val="BBA43AFE"/>
@@ -39326,7 +41019,7 @@
       </w:pPr>
     </w:lvl>
   </w:abstractNum>
-  <w:abstractNum w:abstractNumId="124" w15:restartNumberingAfterBreak="0">
+  <w:abstractNum w:abstractNumId="126" w15:restartNumberingAfterBreak="0">
     <w:nsid w:val="66C26E78"/>
     <w:multiLevelType w:val="hybridMultilevel"/>
     <w:tmpl w:val="860CFD5E"/>
@@ -39415,7 +41108,7 @@
       </w:pPr>
     </w:lvl>
   </w:abstractNum>
-  <w:abstractNum w:abstractNumId="125" w15:restartNumberingAfterBreak="0">
+  <w:abstractNum w:abstractNumId="127" w15:restartNumberingAfterBreak="0">
     <w:nsid w:val="680C530F"/>
     <w:multiLevelType w:val="hybridMultilevel"/>
     <w:tmpl w:val="67FA7A58"/>
@@ -39501,7 +41194,7 @@
       </w:pPr>
     </w:lvl>
   </w:abstractNum>
-  <w:abstractNum w:abstractNumId="126" w15:restartNumberingAfterBreak="0">
+  <w:abstractNum w:abstractNumId="128" w15:restartNumberingAfterBreak="0">
     <w:nsid w:val="68781583"/>
     <w:multiLevelType w:val="hybridMultilevel"/>
     <w:tmpl w:val="59544CD8"/>
@@ -39590,7 +41283,7 @@
       </w:pPr>
     </w:lvl>
   </w:abstractNum>
-  <w:abstractNum w:abstractNumId="127" w15:restartNumberingAfterBreak="0">
+  <w:abstractNum w:abstractNumId="129" w15:restartNumberingAfterBreak="0">
     <w:nsid w:val="689E4937"/>
     <w:multiLevelType w:val="hybridMultilevel"/>
     <w:tmpl w:val="1578FDDA"/>
@@ -39676,7 +41369,7 @@
       </w:pPr>
     </w:lvl>
   </w:abstractNum>
-  <w:abstractNum w:abstractNumId="128" w15:restartNumberingAfterBreak="0">
+  <w:abstractNum w:abstractNumId="130" w15:restartNumberingAfterBreak="0">
     <w:nsid w:val="69DA244E"/>
     <w:multiLevelType w:val="hybridMultilevel"/>
     <w:tmpl w:val="F8CC6BC0"/>
@@ -39762,7 +41455,7 @@
       </w:pPr>
     </w:lvl>
   </w:abstractNum>
-  <w:abstractNum w:abstractNumId="129" w15:restartNumberingAfterBreak="0">
+  <w:abstractNum w:abstractNumId="131" w15:restartNumberingAfterBreak="0">
     <w:nsid w:val="6A7E3B85"/>
     <w:multiLevelType w:val="hybridMultilevel"/>
     <w:tmpl w:val="62CA62CA"/>
@@ -39851,7 +41544,7 @@
       </w:pPr>
     </w:lvl>
   </w:abstractNum>
-  <w:abstractNum w:abstractNumId="130" w15:restartNumberingAfterBreak="0">
+  <w:abstractNum w:abstractNumId="132" w15:restartNumberingAfterBreak="0">
     <w:nsid w:val="6A870A9E"/>
     <w:multiLevelType w:val="hybridMultilevel"/>
     <w:tmpl w:val="E014EC2C"/>
@@ -39940,7 +41633,7 @@
       </w:pPr>
     </w:lvl>
   </w:abstractNum>
-  <w:abstractNum w:abstractNumId="131" w15:restartNumberingAfterBreak="0">
+  <w:abstractNum w:abstractNumId="133" w15:restartNumberingAfterBreak="0">
     <w:nsid w:val="6B0A2114"/>
     <w:multiLevelType w:val="hybridMultilevel"/>
     <w:tmpl w:val="79D0B740"/>
@@ -40026,7 +41719,7 @@
       </w:pPr>
     </w:lvl>
   </w:abstractNum>
-  <w:abstractNum w:abstractNumId="132" w15:restartNumberingAfterBreak="0">
+  <w:abstractNum w:abstractNumId="134" w15:restartNumberingAfterBreak="0">
     <w:nsid w:val="6B4C0EB6"/>
     <w:multiLevelType w:val="hybridMultilevel"/>
     <w:tmpl w:val="F904BB6E"/>
@@ -40112,7 +41805,7 @@
       </w:pPr>
     </w:lvl>
   </w:abstractNum>
-  <w:abstractNum w:abstractNumId="133" w15:restartNumberingAfterBreak="0">
+  <w:abstractNum w:abstractNumId="135" w15:restartNumberingAfterBreak="0">
     <w:nsid w:val="6B543D98"/>
     <w:multiLevelType w:val="hybridMultilevel"/>
     <w:tmpl w:val="D700A8F0"/>
@@ -40201,7 +41894,7 @@
       </w:pPr>
     </w:lvl>
   </w:abstractNum>
-  <w:abstractNum w:abstractNumId="134" w15:restartNumberingAfterBreak="0">
+  <w:abstractNum w:abstractNumId="136" w15:restartNumberingAfterBreak="0">
     <w:nsid w:val="6BB966DF"/>
     <w:multiLevelType w:val="hybridMultilevel"/>
     <w:tmpl w:val="C214ED12"/>
@@ -40290,7 +41983,7 @@
       </w:pPr>
     </w:lvl>
   </w:abstractNum>
-  <w:abstractNum w:abstractNumId="135" w15:restartNumberingAfterBreak="0">
+  <w:abstractNum w:abstractNumId="137" w15:restartNumberingAfterBreak="0">
     <w:nsid w:val="6BE87CBD"/>
     <w:multiLevelType w:val="hybridMultilevel"/>
     <w:tmpl w:val="7DE64662"/>
@@ -40376,7 +42069,7 @@
       </w:pPr>
     </w:lvl>
   </w:abstractNum>
-  <w:abstractNum w:abstractNumId="136" w15:restartNumberingAfterBreak="0">
+  <w:abstractNum w:abstractNumId="138" w15:restartNumberingAfterBreak="0">
     <w:nsid w:val="6C9F59EC"/>
     <w:multiLevelType w:val="hybridMultilevel"/>
     <w:tmpl w:val="DBCCC3BE"/>
@@ -40462,7 +42155,7 @@
       </w:pPr>
     </w:lvl>
   </w:abstractNum>
-  <w:abstractNum w:abstractNumId="137" w15:restartNumberingAfterBreak="0">
+  <w:abstractNum w:abstractNumId="139" w15:restartNumberingAfterBreak="0">
     <w:nsid w:val="6D3E3428"/>
     <w:multiLevelType w:val="hybridMultilevel"/>
     <w:tmpl w:val="98D0D35E"/>
@@ -40551,7 +42244,7 @@
       </w:pPr>
     </w:lvl>
   </w:abstractNum>
-  <w:abstractNum w:abstractNumId="138" w15:restartNumberingAfterBreak="0">
+  <w:abstractNum w:abstractNumId="140" w15:restartNumberingAfterBreak="0">
     <w:nsid w:val="6EE067F1"/>
     <w:multiLevelType w:val="hybridMultilevel"/>
     <w:tmpl w:val="D764B2F2"/>
@@ -40640,7 +42333,7 @@
       </w:pPr>
     </w:lvl>
   </w:abstractNum>
-  <w:abstractNum w:abstractNumId="139" w15:restartNumberingAfterBreak="0">
+  <w:abstractNum w:abstractNumId="141" w15:restartNumberingAfterBreak="0">
     <w:nsid w:val="6F2A5B5D"/>
     <w:multiLevelType w:val="hybridMultilevel"/>
     <w:tmpl w:val="A47CA9D2"/>
@@ -40726,7 +42419,7 @@
       </w:pPr>
     </w:lvl>
   </w:abstractNum>
-  <w:abstractNum w:abstractNumId="140" w15:restartNumberingAfterBreak="0">
+  <w:abstractNum w:abstractNumId="142" w15:restartNumberingAfterBreak="0">
     <w:nsid w:val="71424576"/>
     <w:multiLevelType w:val="hybridMultilevel"/>
     <w:tmpl w:val="500A22D2"/>
@@ -40815,7 +42508,7 @@
       </w:pPr>
     </w:lvl>
   </w:abstractNum>
-  <w:abstractNum w:abstractNumId="141" w15:restartNumberingAfterBreak="0">
+  <w:abstractNum w:abstractNumId="143" w15:restartNumberingAfterBreak="0">
     <w:nsid w:val="720E42D0"/>
     <w:multiLevelType w:val="hybridMultilevel"/>
     <w:tmpl w:val="ED9E56FC"/>
@@ -40901,7 +42594,7 @@
       </w:pPr>
     </w:lvl>
   </w:abstractNum>
-  <w:abstractNum w:abstractNumId="142" w15:restartNumberingAfterBreak="0">
+  <w:abstractNum w:abstractNumId="144" w15:restartNumberingAfterBreak="0">
     <w:nsid w:val="7259222C"/>
     <w:multiLevelType w:val="hybridMultilevel"/>
     <w:tmpl w:val="B92C4E06"/>
@@ -40990,7 +42683,7 @@
       </w:pPr>
     </w:lvl>
   </w:abstractNum>
-  <w:abstractNum w:abstractNumId="143" w15:restartNumberingAfterBreak="0">
+  <w:abstractNum w:abstractNumId="145" w15:restartNumberingAfterBreak="0">
     <w:nsid w:val="729169BF"/>
     <w:multiLevelType w:val="hybridMultilevel"/>
     <w:tmpl w:val="1C042A78"/>
@@ -41076,7 +42769,7 @@
       </w:pPr>
     </w:lvl>
   </w:abstractNum>
-  <w:abstractNum w:abstractNumId="144" w15:restartNumberingAfterBreak="0">
+  <w:abstractNum w:abstractNumId="146" w15:restartNumberingAfterBreak="0">
     <w:nsid w:val="72C37E1D"/>
     <w:multiLevelType w:val="hybridMultilevel"/>
     <w:tmpl w:val="36D6228E"/>
@@ -41189,7 +42882,7 @@
       </w:rPr>
     </w:lvl>
   </w:abstractNum>
-  <w:abstractNum w:abstractNumId="145" w15:restartNumberingAfterBreak="0">
+  <w:abstractNum w:abstractNumId="147" w15:restartNumberingAfterBreak="0">
     <w:nsid w:val="73526D02"/>
     <w:multiLevelType w:val="hybridMultilevel"/>
     <w:tmpl w:val="6D247DAE"/>
@@ -41275,7 +42968,7 @@
       </w:pPr>
     </w:lvl>
   </w:abstractNum>
-  <w:abstractNum w:abstractNumId="146" w15:restartNumberingAfterBreak="0">
+  <w:abstractNum w:abstractNumId="148" w15:restartNumberingAfterBreak="0">
     <w:nsid w:val="735A1C24"/>
     <w:multiLevelType w:val="hybridMultilevel"/>
     <w:tmpl w:val="77A0A016"/>
@@ -41361,7 +43054,7 @@
       </w:pPr>
     </w:lvl>
   </w:abstractNum>
-  <w:abstractNum w:abstractNumId="147" w15:restartNumberingAfterBreak="0">
+  <w:abstractNum w:abstractNumId="149" w15:restartNumberingAfterBreak="0">
     <w:nsid w:val="74E00A45"/>
     <w:multiLevelType w:val="hybridMultilevel"/>
     <w:tmpl w:val="C65C3400"/>
@@ -41450,7 +43143,7 @@
       </w:pPr>
     </w:lvl>
   </w:abstractNum>
-  <w:abstractNum w:abstractNumId="148" w15:restartNumberingAfterBreak="0">
+  <w:abstractNum w:abstractNumId="150" w15:restartNumberingAfterBreak="0">
     <w:nsid w:val="75AF7DFA"/>
     <w:multiLevelType w:val="hybridMultilevel"/>
     <w:tmpl w:val="4732C664"/>
@@ -41539,7 +43232,7 @@
       </w:pPr>
     </w:lvl>
   </w:abstractNum>
-  <w:abstractNum w:abstractNumId="149" w15:restartNumberingAfterBreak="0">
+  <w:abstractNum w:abstractNumId="151" w15:restartNumberingAfterBreak="0">
     <w:nsid w:val="7784438C"/>
     <w:multiLevelType w:val="hybridMultilevel"/>
     <w:tmpl w:val="BDB20B28"/>
@@ -41628,7 +43321,7 @@
       </w:pPr>
     </w:lvl>
   </w:abstractNum>
-  <w:abstractNum w:abstractNumId="150" w15:restartNumberingAfterBreak="0">
+  <w:abstractNum w:abstractNumId="152" w15:restartNumberingAfterBreak="0">
     <w:nsid w:val="788147BE"/>
     <w:multiLevelType w:val="hybridMultilevel"/>
     <w:tmpl w:val="EC8EB108"/>
@@ -41714,7 +43407,7 @@
       </w:pPr>
     </w:lvl>
   </w:abstractNum>
-  <w:abstractNum w:abstractNumId="151" w15:restartNumberingAfterBreak="0">
+  <w:abstractNum w:abstractNumId="153" w15:restartNumberingAfterBreak="0">
     <w:nsid w:val="7938381F"/>
     <w:multiLevelType w:val="hybridMultilevel"/>
     <w:tmpl w:val="BAE21DF2"/>
@@ -41803,7 +43496,7 @@
       </w:pPr>
     </w:lvl>
   </w:abstractNum>
-  <w:abstractNum w:abstractNumId="152" w15:restartNumberingAfterBreak="0">
+  <w:abstractNum w:abstractNumId="154" w15:restartNumberingAfterBreak="0">
     <w:nsid w:val="799E6F91"/>
     <w:multiLevelType w:val="hybridMultilevel"/>
     <w:tmpl w:val="A3EAB6BC"/>
@@ -41889,7 +43582,7 @@
       </w:pPr>
     </w:lvl>
   </w:abstractNum>
-  <w:abstractNum w:abstractNumId="153" w15:restartNumberingAfterBreak="0">
+  <w:abstractNum w:abstractNumId="155" w15:restartNumberingAfterBreak="0">
     <w:nsid w:val="7A77688B"/>
     <w:multiLevelType w:val="hybridMultilevel"/>
     <w:tmpl w:val="1EC4BF30"/>
@@ -41978,7 +43671,7 @@
       </w:pPr>
     </w:lvl>
   </w:abstractNum>
-  <w:abstractNum w:abstractNumId="154" w15:restartNumberingAfterBreak="0">
+  <w:abstractNum w:abstractNumId="156" w15:restartNumberingAfterBreak="0">
     <w:nsid w:val="7B7D4A26"/>
     <w:multiLevelType w:val="hybridMultilevel"/>
     <w:tmpl w:val="A906F5AC"/>
@@ -42064,7 +43757,7 @@
       </w:pPr>
     </w:lvl>
   </w:abstractNum>
-  <w:abstractNum w:abstractNumId="155" w15:restartNumberingAfterBreak="0">
+  <w:abstractNum w:abstractNumId="157" w15:restartNumberingAfterBreak="0">
     <w:nsid w:val="7CB87150"/>
     <w:multiLevelType w:val="hybridMultilevel"/>
     <w:tmpl w:val="BC4EA7F8"/>
@@ -42153,7 +43846,7 @@
       </w:pPr>
     </w:lvl>
   </w:abstractNum>
-  <w:abstractNum w:abstractNumId="156" w15:restartNumberingAfterBreak="0">
+  <w:abstractNum w:abstractNumId="158" w15:restartNumberingAfterBreak="0">
     <w:nsid w:val="7CF91FCE"/>
     <w:multiLevelType w:val="hybridMultilevel"/>
     <w:tmpl w:val="48DEDA40"/>
@@ -42242,7 +43935,7 @@
       </w:pPr>
     </w:lvl>
   </w:abstractNum>
-  <w:abstractNum w:abstractNumId="157" w15:restartNumberingAfterBreak="0">
+  <w:abstractNum w:abstractNumId="159" w15:restartNumberingAfterBreak="0">
     <w:nsid w:val="7D2B20FD"/>
     <w:multiLevelType w:val="hybridMultilevel"/>
     <w:tmpl w:val="C7DCCCB0"/>
@@ -42331,7 +44024,96 @@
       </w:pPr>
     </w:lvl>
   </w:abstractNum>
-  <w:abstractNum w:abstractNumId="158" w15:restartNumberingAfterBreak="0">
+  <w:abstractNum w:abstractNumId="160" w15:restartNumberingAfterBreak="0">
+    <w:nsid w:val="7D451DCF"/>
+    <w:multiLevelType w:val="hybridMultilevel"/>
+    <w:tmpl w:val="59544CD8"/>
+    <w:lvl w:ilvl="0" w:tplc="FFFFFFFF">
+      <w:start w:val="1"/>
+      <w:numFmt w:val="decimal"/>
+      <w:lvlText w:val="%1."/>
+      <w:lvlJc w:val="left"/>
+      <w:pPr>
+        <w:ind w:left="360" w:hanging="360"/>
+      </w:pPr>
+      <w:rPr>
+        <w:rFonts w:hint="default"/>
+      </w:rPr>
+    </w:lvl>
+    <w:lvl w:ilvl="1" w:tplc="FFFFFFFF" w:tentative="1">
+      <w:start w:val="1"/>
+      <w:numFmt w:val="lowerLetter"/>
+      <w:lvlText w:val="%2."/>
+      <w:lvlJc w:val="left"/>
+      <w:pPr>
+        <w:ind w:left="1080" w:hanging="360"/>
+      </w:pPr>
+    </w:lvl>
+    <w:lvl w:ilvl="2" w:tplc="FFFFFFFF" w:tentative="1">
+      <w:start w:val="1"/>
+      <w:numFmt w:val="lowerRoman"/>
+      <w:lvlText w:val="%3."/>
+      <w:lvlJc w:val="right"/>
+      <w:pPr>
+        <w:ind w:left="1800" w:hanging="180"/>
+      </w:pPr>
+    </w:lvl>
+    <w:lvl w:ilvl="3" w:tplc="FFFFFFFF" w:tentative="1">
+      <w:start w:val="1"/>
+      <w:numFmt w:val="decimal"/>
+      <w:lvlText w:val="%4."/>
+      <w:lvlJc w:val="left"/>
+      <w:pPr>
+        <w:ind w:left="2520" w:hanging="360"/>
+      </w:pPr>
+    </w:lvl>
+    <w:lvl w:ilvl="4" w:tplc="FFFFFFFF" w:tentative="1">
+      <w:start w:val="1"/>
+      <w:numFmt w:val="lowerLetter"/>
+      <w:lvlText w:val="%5."/>
+      <w:lvlJc w:val="left"/>
+      <w:pPr>
+        <w:ind w:left="3240" w:hanging="360"/>
+      </w:pPr>
+    </w:lvl>
+    <w:lvl w:ilvl="5" w:tplc="FFFFFFFF" w:tentative="1">
+      <w:start w:val="1"/>
+      <w:numFmt w:val="lowerRoman"/>
+      <w:lvlText w:val="%6."/>
+      <w:lvlJc w:val="right"/>
+      <w:pPr>
+        <w:ind w:left="3960" w:hanging="180"/>
+      </w:pPr>
+    </w:lvl>
+    <w:lvl w:ilvl="6" w:tplc="FFFFFFFF" w:tentative="1">
+      <w:start w:val="1"/>
+      <w:numFmt w:val="decimal"/>
+      <w:lvlText w:val="%7."/>
+      <w:lvlJc w:val="left"/>
+      <w:pPr>
+        <w:ind w:left="4680" w:hanging="360"/>
+      </w:pPr>
+    </w:lvl>
+    <w:lvl w:ilvl="7" w:tplc="FFFFFFFF" w:tentative="1">
+      <w:start w:val="1"/>
+      <w:numFmt w:val="lowerLetter"/>
+      <w:lvlText w:val="%8."/>
+      <w:lvlJc w:val="left"/>
+      <w:pPr>
+        <w:ind w:left="5400" w:hanging="360"/>
+      </w:pPr>
+    </w:lvl>
+    <w:lvl w:ilvl="8" w:tplc="FFFFFFFF" w:tentative="1">
+      <w:start w:val="1"/>
+      <w:numFmt w:val="lowerRoman"/>
+      <w:lvlText w:val="%9."/>
+      <w:lvlJc w:val="right"/>
+      <w:pPr>
+        <w:ind w:left="6120" w:hanging="180"/>
+      </w:pPr>
+    </w:lvl>
+  </w:abstractNum>
+  <w:abstractNum w:abstractNumId="161" w15:restartNumberingAfterBreak="0">
     <w:nsid w:val="7EA9659D"/>
     <w:multiLevelType w:val="hybridMultilevel"/>
     <w:tmpl w:val="804C85A4"/>
@@ -42421,169 +44203,169 @@
     </w:lvl>
   </w:abstractNum>
   <w:num w:numId="1" w16cid:durableId="512305941">
-    <w:abstractNumId w:val="144"/>
+    <w:abstractNumId w:val="146"/>
   </w:num>
   <w:num w:numId="2" w16cid:durableId="236287250">
-    <w:abstractNumId w:val="103"/>
+    <w:abstractNumId w:val="105"/>
   </w:num>
   <w:num w:numId="3" w16cid:durableId="1060179523">
-    <w:abstractNumId w:val="24"/>
+    <w:abstractNumId w:val="25"/>
   </w:num>
   <w:num w:numId="4" w16cid:durableId="17389390">
-    <w:abstractNumId w:val="129"/>
+    <w:abstractNumId w:val="131"/>
   </w:num>
   <w:num w:numId="5" w16cid:durableId="1417945219">
-    <w:abstractNumId w:val="28"/>
+    <w:abstractNumId w:val="29"/>
   </w:num>
   <w:num w:numId="6" w16cid:durableId="39979985">
-    <w:abstractNumId w:val="33"/>
+    <w:abstractNumId w:val="34"/>
   </w:num>
   <w:num w:numId="7" w16cid:durableId="1955483292">
-    <w:abstractNumId w:val="130"/>
+    <w:abstractNumId w:val="132"/>
   </w:num>
   <w:num w:numId="8" w16cid:durableId="143089077">
-    <w:abstractNumId w:val="124"/>
+    <w:abstractNumId w:val="126"/>
   </w:num>
   <w:num w:numId="9" w16cid:durableId="692071752">
     <w:abstractNumId w:val="8"/>
   </w:num>
   <w:num w:numId="10" w16cid:durableId="1354308862">
+    <w:abstractNumId w:val="142"/>
+  </w:num>
+  <w:num w:numId="11" w16cid:durableId="618875064">
+    <w:abstractNumId w:val="44"/>
+  </w:num>
+  <w:num w:numId="12" w16cid:durableId="509878739">
+    <w:abstractNumId w:val="32"/>
+  </w:num>
+  <w:num w:numId="13" w16cid:durableId="875042859">
+    <w:abstractNumId w:val="62"/>
+  </w:num>
+  <w:num w:numId="14" w16cid:durableId="1305234986">
+    <w:abstractNumId w:val="84"/>
+  </w:num>
+  <w:num w:numId="15" w16cid:durableId="1765607075">
     <w:abstractNumId w:val="140"/>
   </w:num>
-  <w:num w:numId="11" w16cid:durableId="618875064">
-    <w:abstractNumId w:val="42"/>
+  <w:num w:numId="16" w16cid:durableId="1026178692">
+    <w:abstractNumId w:val="117"/>
   </w:num>
-  <w:num w:numId="12" w16cid:durableId="509878739">
-    <w:abstractNumId w:val="31"/>
+  <w:num w:numId="17" w16cid:durableId="20402844">
+    <w:abstractNumId w:val="136"/>
   </w:num>
-  <w:num w:numId="13" w16cid:durableId="875042859">
-    <w:abstractNumId w:val="60"/>
+  <w:num w:numId="18" w16cid:durableId="57166575">
+    <w:abstractNumId w:val="135"/>
   </w:num>
-  <w:num w:numId="14" w16cid:durableId="1305234986">
-    <w:abstractNumId w:val="82"/>
+  <w:num w:numId="19" w16cid:durableId="1577399185">
+    <w:abstractNumId w:val="80"/>
   </w:num>
-  <w:num w:numId="15" w16cid:durableId="1765607075">
-    <w:abstractNumId w:val="138"/>
+  <w:num w:numId="20" w16cid:durableId="1974938581">
+    <w:abstractNumId w:val="88"/>
   </w:num>
-  <w:num w:numId="16" w16cid:durableId="1026178692">
+  <w:num w:numId="21" w16cid:durableId="1324621920">
+    <w:abstractNumId w:val="13"/>
+  </w:num>
+  <w:num w:numId="22" w16cid:durableId="1082604540">
+    <w:abstractNumId w:val="114"/>
+  </w:num>
+  <w:num w:numId="23" w16cid:durableId="1811245398">
+    <w:abstractNumId w:val="74"/>
+  </w:num>
+  <w:num w:numId="24" w16cid:durableId="1096436052">
+    <w:abstractNumId w:val="23"/>
+  </w:num>
+  <w:num w:numId="25" w16cid:durableId="1481385145">
+    <w:abstractNumId w:val="155"/>
+  </w:num>
+  <w:num w:numId="26" w16cid:durableId="290793853">
+    <w:abstractNumId w:val="149"/>
+  </w:num>
+  <w:num w:numId="27" w16cid:durableId="1240365652">
+    <w:abstractNumId w:val="16"/>
+  </w:num>
+  <w:num w:numId="28" w16cid:durableId="944578999">
+    <w:abstractNumId w:val="153"/>
+  </w:num>
+  <w:num w:numId="29" w16cid:durableId="1775518375">
+    <w:abstractNumId w:val="159"/>
+  </w:num>
+  <w:num w:numId="30" w16cid:durableId="987128347">
+    <w:abstractNumId w:val="41"/>
+  </w:num>
+  <w:num w:numId="31" w16cid:durableId="1809126082">
+    <w:abstractNumId w:val="54"/>
+  </w:num>
+  <w:num w:numId="32" w16cid:durableId="1590507693">
+    <w:abstractNumId w:val="150"/>
+  </w:num>
+  <w:num w:numId="33" w16cid:durableId="719213246">
+    <w:abstractNumId w:val="95"/>
+  </w:num>
+  <w:num w:numId="34" w16cid:durableId="1994602256">
+    <w:abstractNumId w:val="91"/>
+  </w:num>
+  <w:num w:numId="35" w16cid:durableId="253326303">
+    <w:abstractNumId w:val="144"/>
+  </w:num>
+  <w:num w:numId="36" w16cid:durableId="155147717">
     <w:abstractNumId w:val="115"/>
   </w:num>
-  <w:num w:numId="17" w16cid:durableId="20402844">
-    <w:abstractNumId w:val="134"/>
-  </w:num>
-  <w:num w:numId="18" w16cid:durableId="57166575">
-    <w:abstractNumId w:val="133"/>
-  </w:num>
-  <w:num w:numId="19" w16cid:durableId="1577399185">
-    <w:abstractNumId w:val="78"/>
-  </w:num>
-  <w:num w:numId="20" w16cid:durableId="1974938581">
-    <w:abstractNumId w:val="86"/>
-  </w:num>
-  <w:num w:numId="21" w16cid:durableId="1324621920">
-    <w:abstractNumId w:val="12"/>
-  </w:num>
-  <w:num w:numId="22" w16cid:durableId="1082604540">
-    <w:abstractNumId w:val="112"/>
-  </w:num>
-  <w:num w:numId="23" w16cid:durableId="1811245398">
-    <w:abstractNumId w:val="72"/>
-  </w:num>
-  <w:num w:numId="24" w16cid:durableId="1096436052">
-    <w:abstractNumId w:val="22"/>
-  </w:num>
-  <w:num w:numId="25" w16cid:durableId="1481385145">
-    <w:abstractNumId w:val="153"/>
-  </w:num>
-  <w:num w:numId="26" w16cid:durableId="290793853">
-    <w:abstractNumId w:val="147"/>
-  </w:num>
-  <w:num w:numId="27" w16cid:durableId="1240365652">
-    <w:abstractNumId w:val="15"/>
-  </w:num>
-  <w:num w:numId="28" w16cid:durableId="944578999">
-    <w:abstractNumId w:val="151"/>
-  </w:num>
-  <w:num w:numId="29" w16cid:durableId="1775518375">
-    <w:abstractNumId w:val="157"/>
-  </w:num>
-  <w:num w:numId="30" w16cid:durableId="987128347">
-    <w:abstractNumId w:val="39"/>
-  </w:num>
-  <w:num w:numId="31" w16cid:durableId="1809126082">
-    <w:abstractNumId w:val="52"/>
-  </w:num>
-  <w:num w:numId="32" w16cid:durableId="1590507693">
-    <w:abstractNumId w:val="148"/>
-  </w:num>
-  <w:num w:numId="33" w16cid:durableId="719213246">
-    <w:abstractNumId w:val="93"/>
-  </w:num>
-  <w:num w:numId="34" w16cid:durableId="1994602256">
-    <w:abstractNumId w:val="89"/>
-  </w:num>
-  <w:num w:numId="35" w16cid:durableId="253326303">
-    <w:abstractNumId w:val="142"/>
-  </w:num>
-  <w:num w:numId="36" w16cid:durableId="155147717">
-    <w:abstractNumId w:val="113"/>
-  </w:num>
   <w:num w:numId="37" w16cid:durableId="188185785">
-    <w:abstractNumId w:val="20"/>
+    <w:abstractNumId w:val="21"/>
   </w:num>
   <w:num w:numId="38" w16cid:durableId="1654142327">
-    <w:abstractNumId w:val="74"/>
+    <w:abstractNumId w:val="76"/>
   </w:num>
   <w:num w:numId="39" w16cid:durableId="1276323909">
-    <w:abstractNumId w:val="35"/>
+    <w:abstractNumId w:val="37"/>
   </w:num>
   <w:num w:numId="40" w16cid:durableId="410933329">
     <w:abstractNumId w:val="9"/>
   </w:num>
   <w:num w:numId="41" w16cid:durableId="783812172">
-    <w:abstractNumId w:val="102"/>
+    <w:abstractNumId w:val="104"/>
   </w:num>
   <w:num w:numId="42" w16cid:durableId="977419656">
-    <w:abstractNumId w:val="73"/>
+    <w:abstractNumId w:val="75"/>
   </w:num>
   <w:num w:numId="43" w16cid:durableId="1301423796">
-    <w:abstractNumId w:val="117"/>
+    <w:abstractNumId w:val="119"/>
   </w:num>
   <w:num w:numId="44" w16cid:durableId="940837916">
-    <w:abstractNumId w:val="38"/>
+    <w:abstractNumId w:val="40"/>
   </w:num>
   <w:num w:numId="45" w16cid:durableId="916786028">
-    <w:abstractNumId w:val="119"/>
+    <w:abstractNumId w:val="121"/>
   </w:num>
   <w:num w:numId="46" w16cid:durableId="1547258808">
-    <w:abstractNumId w:val="27"/>
+    <w:abstractNumId w:val="28"/>
   </w:num>
   <w:num w:numId="47" w16cid:durableId="84805708">
-    <w:abstractNumId w:val="108"/>
+    <w:abstractNumId w:val="110"/>
   </w:num>
   <w:num w:numId="48" w16cid:durableId="1043015892">
-    <w:abstractNumId w:val="126"/>
+    <w:abstractNumId w:val="128"/>
   </w:num>
   <w:num w:numId="49" w16cid:durableId="1995405517">
-    <w:abstractNumId w:val="49"/>
+    <w:abstractNumId w:val="51"/>
   </w:num>
   <w:num w:numId="50" w16cid:durableId="694700169">
-    <w:abstractNumId w:val="55"/>
+    <w:abstractNumId w:val="57"/>
   </w:num>
   <w:num w:numId="51" w16cid:durableId="1972175158">
-    <w:abstractNumId w:val="34"/>
+    <w:abstractNumId w:val="36"/>
   </w:num>
   <w:num w:numId="52" w16cid:durableId="798062891">
-    <w:abstractNumId w:val="19"/>
+    <w:abstractNumId w:val="20"/>
   </w:num>
   <w:num w:numId="53" w16cid:durableId="738988641">
-    <w:abstractNumId w:val="95"/>
+    <w:abstractNumId w:val="97"/>
   </w:num>
   <w:num w:numId="54" w16cid:durableId="955141654">
-    <w:abstractNumId w:val="79"/>
+    <w:abstractNumId w:val="81"/>
   </w:num>
   <w:num w:numId="55" w16cid:durableId="1629779498">
-    <w:abstractNumId w:val="44"/>
+    <w:abstractNumId w:val="46"/>
   </w:num>
   <w:num w:numId="56" w16cid:durableId="1190875842">
     <w:abstractNumId w:val="3"/>
@@ -42592,37 +44374,37 @@
     <w:abstractNumId w:val="6"/>
   </w:num>
   <w:num w:numId="58" w16cid:durableId="869532127">
-    <w:abstractNumId w:val="84"/>
+    <w:abstractNumId w:val="86"/>
   </w:num>
   <w:num w:numId="59" w16cid:durableId="1320814744">
-    <w:abstractNumId w:val="149"/>
+    <w:abstractNumId w:val="151"/>
   </w:num>
   <w:num w:numId="60" w16cid:durableId="1577012496">
-    <w:abstractNumId w:val="70"/>
+    <w:abstractNumId w:val="72"/>
   </w:num>
   <w:num w:numId="61" w16cid:durableId="907418567">
-    <w:abstractNumId w:val="56"/>
+    <w:abstractNumId w:val="58"/>
   </w:num>
   <w:num w:numId="62" w16cid:durableId="1765416504">
     <w:abstractNumId w:val="5"/>
   </w:num>
   <w:num w:numId="63" w16cid:durableId="131362266">
-    <w:abstractNumId w:val="156"/>
+    <w:abstractNumId w:val="158"/>
   </w:num>
   <w:num w:numId="64" w16cid:durableId="472911856">
     <w:abstractNumId w:val="4"/>
   </w:num>
   <w:num w:numId="65" w16cid:durableId="606043516">
-    <w:abstractNumId w:val="125"/>
+    <w:abstractNumId w:val="127"/>
   </w:num>
   <w:num w:numId="66" w16cid:durableId="1493451495">
-    <w:abstractNumId w:val="87"/>
+    <w:abstractNumId w:val="89"/>
   </w:num>
   <w:num w:numId="67" w16cid:durableId="1462646256">
-    <w:abstractNumId w:val="11"/>
+    <w:abstractNumId w:val="12"/>
   </w:num>
   <w:num w:numId="68" w16cid:durableId="1830360760">
-    <w:abstractNumId w:val="62"/>
+    <w:abstractNumId w:val="64"/>
     <w:lvlOverride w:ilvl="0">
       <w:startOverride w:val="1"/>
     </w:lvlOverride>
@@ -42682,7 +44464,7 @@
     </w:lvlOverride>
   </w:num>
   <w:num w:numId="70" w16cid:durableId="433014062">
-    <w:abstractNumId w:val="122"/>
+    <w:abstractNumId w:val="124"/>
     <w:lvlOverride w:ilvl="0">
       <w:startOverride w:val="1"/>
     </w:lvlOverride>
@@ -42712,7 +44494,7 @@
     </w:lvlOverride>
   </w:num>
   <w:num w:numId="71" w16cid:durableId="1741441743">
-    <w:abstractNumId w:val="101"/>
+    <w:abstractNumId w:val="103"/>
     <w:lvlOverride w:ilvl="0">
       <w:startOverride w:val="1"/>
     </w:lvlOverride>
@@ -42742,7 +44524,7 @@
     </w:lvlOverride>
   </w:num>
   <w:num w:numId="72" w16cid:durableId="1366980279">
-    <w:abstractNumId w:val="136"/>
+    <w:abstractNumId w:val="138"/>
     <w:lvlOverride w:ilvl="0">
       <w:startOverride w:val="1"/>
     </w:lvlOverride>
@@ -42772,7 +44554,7 @@
     </w:lvlOverride>
   </w:num>
   <w:num w:numId="73" w16cid:durableId="369383202">
-    <w:abstractNumId w:val="43"/>
+    <w:abstractNumId w:val="45"/>
     <w:lvlOverride w:ilvl="0">
       <w:startOverride w:val="1"/>
     </w:lvlOverride>
@@ -42802,265 +44584,274 @@
     </w:lvlOverride>
   </w:num>
   <w:num w:numId="74" w16cid:durableId="1507474593">
-    <w:abstractNumId w:val="131"/>
+    <w:abstractNumId w:val="133"/>
   </w:num>
   <w:num w:numId="75" w16cid:durableId="1022239722">
+    <w:abstractNumId w:val="145"/>
+  </w:num>
+  <w:num w:numId="76" w16cid:durableId="2067876409">
+    <w:abstractNumId w:val="154"/>
+  </w:num>
+  <w:num w:numId="77" w16cid:durableId="968826773">
+    <w:abstractNumId w:val="78"/>
+  </w:num>
+  <w:num w:numId="78" w16cid:durableId="1411192575">
+    <w:abstractNumId w:val="141"/>
+  </w:num>
+  <w:num w:numId="79" w16cid:durableId="1483884969">
+    <w:abstractNumId w:val="130"/>
+  </w:num>
+  <w:num w:numId="80" w16cid:durableId="392894045">
+    <w:abstractNumId w:val="43"/>
+  </w:num>
+  <w:num w:numId="81" w16cid:durableId="867256680">
+    <w:abstractNumId w:val="147"/>
+  </w:num>
+  <w:num w:numId="82" w16cid:durableId="1695308594">
+    <w:abstractNumId w:val="66"/>
+  </w:num>
+  <w:num w:numId="83" w16cid:durableId="1480808018">
+    <w:abstractNumId w:val="42"/>
+  </w:num>
+  <w:num w:numId="84" w16cid:durableId="1105224634">
     <w:abstractNumId w:val="143"/>
   </w:num>
-  <w:num w:numId="76" w16cid:durableId="2067876409">
+  <w:num w:numId="85" w16cid:durableId="818494975">
+    <w:abstractNumId w:val="112"/>
+  </w:num>
+  <w:num w:numId="86" w16cid:durableId="793864002">
+    <w:abstractNumId w:val="101"/>
+  </w:num>
+  <w:num w:numId="87" w16cid:durableId="305747775">
+    <w:abstractNumId w:val="17"/>
+  </w:num>
+  <w:num w:numId="88" w16cid:durableId="1196622849">
+    <w:abstractNumId w:val="79"/>
+  </w:num>
+  <w:num w:numId="89" w16cid:durableId="1266156465">
+    <w:abstractNumId w:val="129"/>
+  </w:num>
+  <w:num w:numId="90" w16cid:durableId="1313217850">
+    <w:abstractNumId w:val="102"/>
+  </w:num>
+  <w:num w:numId="91" w16cid:durableId="2054842380">
+    <w:abstractNumId w:val="92"/>
+  </w:num>
+  <w:num w:numId="92" w16cid:durableId="1528759895">
+    <w:abstractNumId w:val="134"/>
+  </w:num>
+  <w:num w:numId="93" w16cid:durableId="1547260774">
+    <w:abstractNumId w:val="123"/>
+  </w:num>
+  <w:num w:numId="94" w16cid:durableId="1117525738">
+    <w:abstractNumId w:val="70"/>
+  </w:num>
+  <w:num w:numId="95" w16cid:durableId="1318267598">
+    <w:abstractNumId w:val="15"/>
+  </w:num>
+  <w:num w:numId="96" w16cid:durableId="1643853369">
+    <w:abstractNumId w:val="148"/>
+  </w:num>
+  <w:num w:numId="97" w16cid:durableId="1640381860">
+    <w:abstractNumId w:val="11"/>
+  </w:num>
+  <w:num w:numId="98" w16cid:durableId="108205733">
+    <w:abstractNumId w:val="122"/>
+  </w:num>
+  <w:num w:numId="99" w16cid:durableId="1734311489">
+    <w:abstractNumId w:val="120"/>
+  </w:num>
+  <w:num w:numId="100" w16cid:durableId="1582451620">
+    <w:abstractNumId w:val="67"/>
+  </w:num>
+  <w:num w:numId="101" w16cid:durableId="256796441">
+    <w:abstractNumId w:val="50"/>
+  </w:num>
+  <w:num w:numId="102" w16cid:durableId="1868061937">
+    <w:abstractNumId w:val="26"/>
+  </w:num>
+  <w:num w:numId="103" w16cid:durableId="1612475063">
+    <w:abstractNumId w:val="137"/>
+  </w:num>
+  <w:num w:numId="104" w16cid:durableId="1146750017">
+    <w:abstractNumId w:val="116"/>
+  </w:num>
+  <w:num w:numId="105" w16cid:durableId="1468350766">
+    <w:abstractNumId w:val="30"/>
+  </w:num>
+  <w:num w:numId="106" w16cid:durableId="981617926">
+    <w:abstractNumId w:val="83"/>
+  </w:num>
+  <w:num w:numId="107" w16cid:durableId="711030016">
+    <w:abstractNumId w:val="19"/>
+  </w:num>
+  <w:num w:numId="108" w16cid:durableId="1649941931">
+    <w:abstractNumId w:val="71"/>
+  </w:num>
+  <w:num w:numId="109" w16cid:durableId="1805732020">
+    <w:abstractNumId w:val="68"/>
+  </w:num>
+  <w:num w:numId="110" w16cid:durableId="1420832098">
+    <w:abstractNumId w:val="93"/>
+  </w:num>
+  <w:num w:numId="111" w16cid:durableId="1417020274">
+    <w:abstractNumId w:val="111"/>
+  </w:num>
+  <w:num w:numId="112" w16cid:durableId="1612785931">
+    <w:abstractNumId w:val="61"/>
+  </w:num>
+  <w:num w:numId="113" w16cid:durableId="946426271">
+    <w:abstractNumId w:val="38"/>
+  </w:num>
+  <w:num w:numId="114" w16cid:durableId="300235302">
+    <w:abstractNumId w:val="82"/>
+  </w:num>
+  <w:num w:numId="115" w16cid:durableId="2059352680">
+    <w:abstractNumId w:val="156"/>
+  </w:num>
+  <w:num w:numId="116" w16cid:durableId="1564024869">
+    <w:abstractNumId w:val="33"/>
+  </w:num>
+  <w:num w:numId="117" w16cid:durableId="1868980935">
     <w:abstractNumId w:val="152"/>
   </w:num>
-  <w:num w:numId="77" w16cid:durableId="968826773">
-    <w:abstractNumId w:val="76"/>
-  </w:num>
-  <w:num w:numId="78" w16cid:durableId="1411192575">
-    <w:abstractNumId w:val="139"/>
-  </w:num>
-  <w:num w:numId="79" w16cid:durableId="1483884969">
-    <w:abstractNumId w:val="128"/>
-  </w:num>
-  <w:num w:numId="80" w16cid:durableId="392894045">
-    <w:abstractNumId w:val="41"/>
-  </w:num>
-  <w:num w:numId="81" w16cid:durableId="867256680">
-    <w:abstractNumId w:val="145"/>
-  </w:num>
-  <w:num w:numId="82" w16cid:durableId="1695308594">
-    <w:abstractNumId w:val="64"/>
-  </w:num>
-  <w:num w:numId="83" w16cid:durableId="1480808018">
-    <w:abstractNumId w:val="40"/>
-  </w:num>
-  <w:num w:numId="84" w16cid:durableId="1105224634">
-    <w:abstractNumId w:val="141"/>
-  </w:num>
-  <w:num w:numId="85" w16cid:durableId="818494975">
-    <w:abstractNumId w:val="110"/>
-  </w:num>
-  <w:num w:numId="86" w16cid:durableId="793864002">
-    <w:abstractNumId w:val="99"/>
-  </w:num>
-  <w:num w:numId="87" w16cid:durableId="305747775">
-    <w:abstractNumId w:val="16"/>
-  </w:num>
-  <w:num w:numId="88" w16cid:durableId="1196622849">
-    <w:abstractNumId w:val="77"/>
-  </w:num>
-  <w:num w:numId="89" w16cid:durableId="1266156465">
-    <w:abstractNumId w:val="127"/>
-  </w:num>
-  <w:num w:numId="90" w16cid:durableId="1313217850">
-    <w:abstractNumId w:val="100"/>
-  </w:num>
-  <w:num w:numId="91" w16cid:durableId="2054842380">
-    <w:abstractNumId w:val="90"/>
-  </w:num>
-  <w:num w:numId="92" w16cid:durableId="1528759895">
-    <w:abstractNumId w:val="132"/>
-  </w:num>
-  <w:num w:numId="93" w16cid:durableId="1547260774">
-    <w:abstractNumId w:val="121"/>
-  </w:num>
-  <w:num w:numId="94" w16cid:durableId="1117525738">
-    <w:abstractNumId w:val="68"/>
-  </w:num>
-  <w:num w:numId="95" w16cid:durableId="1318267598">
-    <w:abstractNumId w:val="14"/>
-  </w:num>
-  <w:num w:numId="96" w16cid:durableId="1643853369">
-    <w:abstractNumId w:val="146"/>
-  </w:num>
-  <w:num w:numId="97" w16cid:durableId="1640381860">
-    <w:abstractNumId w:val="10"/>
-  </w:num>
-  <w:num w:numId="98" w16cid:durableId="108205733">
-    <w:abstractNumId w:val="120"/>
-  </w:num>
-  <w:num w:numId="99" w16cid:durableId="1734311489">
-    <w:abstractNumId w:val="118"/>
-  </w:num>
-  <w:num w:numId="100" w16cid:durableId="1582451620">
-    <w:abstractNumId w:val="65"/>
-  </w:num>
-  <w:num w:numId="101" w16cid:durableId="256796441">
-    <w:abstractNumId w:val="48"/>
-  </w:num>
-  <w:num w:numId="102" w16cid:durableId="1868061937">
-    <w:abstractNumId w:val="25"/>
-  </w:num>
-  <w:num w:numId="103" w16cid:durableId="1612475063">
-    <w:abstractNumId w:val="135"/>
-  </w:num>
-  <w:num w:numId="104" w16cid:durableId="1146750017">
-    <w:abstractNumId w:val="114"/>
-  </w:num>
-  <w:num w:numId="105" w16cid:durableId="1468350766">
-    <w:abstractNumId w:val="29"/>
-  </w:num>
-  <w:num w:numId="106" w16cid:durableId="981617926">
-    <w:abstractNumId w:val="81"/>
-  </w:num>
-  <w:num w:numId="107" w16cid:durableId="711030016">
-    <w:abstractNumId w:val="18"/>
-  </w:num>
-  <w:num w:numId="108" w16cid:durableId="1649941931">
+  <w:num w:numId="118" w16cid:durableId="943727516">
     <w:abstractNumId w:val="69"/>
   </w:num>
-  <w:num w:numId="109" w16cid:durableId="1805732020">
-    <w:abstractNumId w:val="66"/>
-  </w:num>
-  <w:num w:numId="110" w16cid:durableId="1420832098">
-    <w:abstractNumId w:val="91"/>
-  </w:num>
-  <w:num w:numId="111" w16cid:durableId="1417020274">
-    <w:abstractNumId w:val="109"/>
-  </w:num>
-  <w:num w:numId="112" w16cid:durableId="1612785931">
-    <w:abstractNumId w:val="59"/>
-  </w:num>
-  <w:num w:numId="113" w16cid:durableId="946426271">
-    <w:abstractNumId w:val="36"/>
-  </w:num>
-  <w:num w:numId="114" w16cid:durableId="300235302">
-    <w:abstractNumId w:val="80"/>
-  </w:num>
-  <w:num w:numId="115" w16cid:durableId="2059352680">
-    <w:abstractNumId w:val="154"/>
-  </w:num>
-  <w:num w:numId="116" w16cid:durableId="1564024869">
-    <w:abstractNumId w:val="32"/>
-  </w:num>
-  <w:num w:numId="117" w16cid:durableId="1868980935">
-    <w:abstractNumId w:val="150"/>
-  </w:num>
-  <w:num w:numId="118" w16cid:durableId="943727516">
-    <w:abstractNumId w:val="67"/>
-  </w:num>
   <w:num w:numId="119" w16cid:durableId="1502768764">
-    <w:abstractNumId w:val="50"/>
+    <w:abstractNumId w:val="52"/>
   </w:num>
   <w:num w:numId="120" w16cid:durableId="582297880">
-    <w:abstractNumId w:val="71"/>
+    <w:abstractNumId w:val="73"/>
   </w:num>
   <w:num w:numId="121" w16cid:durableId="1259216385">
-    <w:abstractNumId w:val="30"/>
+    <w:abstractNumId w:val="31"/>
   </w:num>
   <w:num w:numId="122" w16cid:durableId="1688747729">
-    <w:abstractNumId w:val="26"/>
+    <w:abstractNumId w:val="27"/>
   </w:num>
   <w:num w:numId="123" w16cid:durableId="1470588058">
-    <w:abstractNumId w:val="47"/>
+    <w:abstractNumId w:val="49"/>
   </w:num>
   <w:num w:numId="124" w16cid:durableId="598833441">
     <w:abstractNumId w:val="2"/>
   </w:num>
   <w:num w:numId="125" w16cid:durableId="1478374443">
-    <w:abstractNumId w:val="13"/>
+    <w:abstractNumId w:val="14"/>
   </w:num>
   <w:num w:numId="126" w16cid:durableId="927811347">
-    <w:abstractNumId w:val="96"/>
+    <w:abstractNumId w:val="98"/>
   </w:num>
   <w:num w:numId="127" w16cid:durableId="377054832">
-    <w:abstractNumId w:val="37"/>
+    <w:abstractNumId w:val="39"/>
   </w:num>
   <w:num w:numId="128" w16cid:durableId="1653950180">
-    <w:abstractNumId w:val="57"/>
+    <w:abstractNumId w:val="59"/>
   </w:num>
   <w:num w:numId="129" w16cid:durableId="1258296810">
-    <w:abstractNumId w:val="104"/>
+    <w:abstractNumId w:val="106"/>
   </w:num>
   <w:num w:numId="130" w16cid:durableId="286396030">
-    <w:abstractNumId w:val="58"/>
+    <w:abstractNumId w:val="60"/>
   </w:num>
   <w:num w:numId="131" w16cid:durableId="1295409405">
-    <w:abstractNumId w:val="51"/>
+    <w:abstractNumId w:val="53"/>
   </w:num>
   <w:num w:numId="132" w16cid:durableId="331957010">
-    <w:abstractNumId w:val="137"/>
+    <w:abstractNumId w:val="139"/>
   </w:num>
   <w:num w:numId="133" w16cid:durableId="1584952508">
-    <w:abstractNumId w:val="155"/>
+    <w:abstractNumId w:val="157"/>
   </w:num>
   <w:num w:numId="134" w16cid:durableId="14969484">
-    <w:abstractNumId w:val="75"/>
+    <w:abstractNumId w:val="77"/>
   </w:num>
   <w:num w:numId="135" w16cid:durableId="492765521">
-    <w:abstractNumId w:val="63"/>
+    <w:abstractNumId w:val="65"/>
   </w:num>
   <w:num w:numId="136" w16cid:durableId="1003120803">
-    <w:abstractNumId w:val="23"/>
+    <w:abstractNumId w:val="24"/>
   </w:num>
   <w:num w:numId="137" w16cid:durableId="578373434">
     <w:abstractNumId w:val="0"/>
   </w:num>
   <w:num w:numId="138" w16cid:durableId="1945376161">
-    <w:abstractNumId w:val="105"/>
+    <w:abstractNumId w:val="107"/>
   </w:num>
   <w:num w:numId="139" w16cid:durableId="1197232206">
-    <w:abstractNumId w:val="98"/>
+    <w:abstractNumId w:val="100"/>
   </w:num>
   <w:num w:numId="140" w16cid:durableId="1928801122">
-    <w:abstractNumId w:val="123"/>
+    <w:abstractNumId w:val="125"/>
   </w:num>
   <w:num w:numId="141" w16cid:durableId="1386946922">
-    <w:abstractNumId w:val="21"/>
+    <w:abstractNumId w:val="22"/>
   </w:num>
   <w:num w:numId="142" w16cid:durableId="2009209421">
-    <w:abstractNumId w:val="17"/>
+    <w:abstractNumId w:val="18"/>
   </w:num>
   <w:num w:numId="143" w16cid:durableId="309286684">
-    <w:abstractNumId w:val="85"/>
+    <w:abstractNumId w:val="87"/>
   </w:num>
   <w:num w:numId="144" w16cid:durableId="1873876830">
-    <w:abstractNumId w:val="54"/>
+    <w:abstractNumId w:val="56"/>
   </w:num>
   <w:num w:numId="145" w16cid:durableId="2089033173">
-    <w:abstractNumId w:val="88"/>
+    <w:abstractNumId w:val="90"/>
   </w:num>
   <w:num w:numId="146" w16cid:durableId="1509981714">
     <w:abstractNumId w:val="1"/>
   </w:num>
   <w:num w:numId="147" w16cid:durableId="1257127463">
-    <w:abstractNumId w:val="53"/>
+    <w:abstractNumId w:val="55"/>
   </w:num>
   <w:num w:numId="148" w16cid:durableId="224950436">
-    <w:abstractNumId w:val="158"/>
+    <w:abstractNumId w:val="161"/>
   </w:num>
   <w:num w:numId="149" w16cid:durableId="1571229487">
-    <w:abstractNumId w:val="116"/>
+    <w:abstractNumId w:val="118"/>
   </w:num>
   <w:num w:numId="150" w16cid:durableId="2003239557">
-    <w:abstractNumId w:val="106"/>
+    <w:abstractNumId w:val="108"/>
   </w:num>
   <w:num w:numId="151" w16cid:durableId="1824007455">
-    <w:abstractNumId w:val="83"/>
+    <w:abstractNumId w:val="85"/>
   </w:num>
   <w:num w:numId="152" w16cid:durableId="1918511755">
-    <w:abstractNumId w:val="107"/>
+    <w:abstractNumId w:val="109"/>
   </w:num>
   <w:num w:numId="153" w16cid:durableId="76942477">
-    <w:abstractNumId w:val="61"/>
+    <w:abstractNumId w:val="63"/>
   </w:num>
   <w:num w:numId="154" w16cid:durableId="574894768">
-    <w:abstractNumId w:val="111"/>
+    <w:abstractNumId w:val="113"/>
   </w:num>
   <w:num w:numId="155" w16cid:durableId="1631277849">
-    <w:abstractNumId w:val="45"/>
+    <w:abstractNumId w:val="47"/>
   </w:num>
   <w:num w:numId="156" w16cid:durableId="1769764104">
     <w:abstractNumId w:val="7"/>
   </w:num>
   <w:num w:numId="157" w16cid:durableId="16466837">
-    <w:abstractNumId w:val="46"/>
+    <w:abstractNumId w:val="48"/>
   </w:num>
   <w:num w:numId="158" w16cid:durableId="1563058912">
-    <w:abstractNumId w:val="92"/>
+    <w:abstractNumId w:val="94"/>
   </w:num>
   <w:num w:numId="159" w16cid:durableId="1993365097">
-    <w:abstractNumId w:val="94"/>
+    <w:abstractNumId w:val="96"/>
   </w:num>
   <w:num w:numId="160" w16cid:durableId="1111171579">
-    <w:abstractNumId w:val="97"/>
+    <w:abstractNumId w:val="99"/>
+  </w:num>
+  <w:num w:numId="161" w16cid:durableId="1275602101">
+    <w:abstractNumId w:val="35"/>
+  </w:num>
+  <w:num w:numId="162" w16cid:durableId="909388237">
+    <w:abstractNumId w:val="160"/>
+  </w:num>
+  <w:num w:numId="163" w16cid:durableId="1862232690">
+    <w:abstractNumId w:val="10"/>
   </w:num>
   <w:numIdMacAtCleanup w:val="122"/>
 </w:numbering>

</xml_diff>

<commit_message>
Adicionado a Tabela de Casos de Uso, Caso de Uso 018 – Permitir Criação de Nova Postagem após Notificação de Conteúdo Ofensivo.
</commit_message>
<xml_diff>
--- a/docs/documento-requisitos-do-sistema/prototipo-bem-te-vi-social/bem_te_vi_social.docx
+++ b/docs/documento-requisitos-do-sistema/prototipo-bem-te-vi-social/bem_te_vi_social.docx
@@ -27772,6 +27772,1688 @@
         </w:rPr>
       </w:pPr>
     </w:p>
+    <w:tbl>
+      <w:tblPr>
+        <w:tblStyle w:val="Tabelacomgrade"/>
+        <w:tblW w:w="0" w:type="auto"/>
+        <w:tblLook w:val="04A0" w:firstRow="1" w:lastRow="0" w:firstColumn="1" w:lastColumn="0" w:noHBand="0" w:noVBand="1"/>
+      </w:tblPr>
+      <w:tblGrid>
+        <w:gridCol w:w="4247"/>
+        <w:gridCol w:w="4247"/>
+      </w:tblGrid>
+      <w:tr>
+        <w:tc>
+          <w:tcPr>
+            <w:tcW w:w="8494" w:type="dxa"/>
+            <w:gridSpan w:val="2"/>
+            <w:shd w:val="clear" w:color="auto" w:fill="B4C6E7" w:themeFill="accent1" w:themeFillTint="66"/>
+          </w:tcPr>
+          <w:p>
+            <w:pPr>
+              <w:jc w:val="center"/>
+              <w:rPr>
+                <w:rFonts w:ascii="Times New Roman" w:hAnsi="Times New Roman" w:cs="Times New Roman"/>
+                <w:b/>
+                <w:bCs/>
+                <w:sz w:val="24"/>
+                <w:szCs w:val="24"/>
+              </w:rPr>
+            </w:pPr>
+            <w:r>
+              <w:rPr>
+                <w:rFonts w:ascii="Times New Roman" w:hAnsi="Times New Roman" w:cs="Times New Roman"/>
+                <w:b/>
+                <w:bCs/>
+                <w:sz w:val="24"/>
+                <w:szCs w:val="24"/>
+              </w:rPr>
+              <w:t>Caso de uso 0</w:t>
+            </w:r>
+            <w:r>
+              <w:rPr>
+                <w:rFonts w:ascii="Times New Roman" w:hAnsi="Times New Roman" w:cs="Times New Roman"/>
+                <w:b/>
+                <w:bCs/>
+                <w:sz w:val="24"/>
+                <w:szCs w:val="24"/>
+              </w:rPr>
+              <w:t>1</w:t>
+            </w:r>
+            <w:r>
+              <w:rPr>
+                <w:rFonts w:ascii="Times New Roman" w:hAnsi="Times New Roman" w:cs="Times New Roman"/>
+                <w:b/>
+                <w:bCs/>
+                <w:sz w:val="24"/>
+                <w:szCs w:val="24"/>
+              </w:rPr>
+              <w:t>8</w:t>
+            </w:r>
+            <w:r>
+              <w:rPr>
+                <w:rFonts w:ascii="Times New Roman" w:hAnsi="Times New Roman" w:cs="Times New Roman"/>
+                <w:b/>
+                <w:bCs/>
+                <w:sz w:val="24"/>
+                <w:szCs w:val="24"/>
+              </w:rPr>
+              <w:t xml:space="preserve"> – </w:t>
+            </w:r>
+            <w:r>
+              <w:rPr>
+                <w:rFonts w:ascii="Times New Roman" w:hAnsi="Times New Roman" w:cs="Times New Roman"/>
+                <w:b/>
+                <w:bCs/>
+                <w:sz w:val="24"/>
+                <w:szCs w:val="24"/>
+              </w:rPr>
+              <w:t>Permitir Criação de Nova Postagem após Notificação de Conteúdo Ofensivo</w:t>
+            </w:r>
+          </w:p>
+        </w:tc>
+      </w:tr>
+      <w:tr>
+        <w:tc>
+          <w:tcPr>
+            <w:tcW w:w="4247" w:type="dxa"/>
+          </w:tcPr>
+          <w:p>
+            <w:pPr>
+              <w:rPr>
+                <w:rFonts w:ascii="Times New Roman" w:hAnsi="Times New Roman" w:cs="Times New Roman"/>
+                <w:sz w:val="24"/>
+                <w:szCs w:val="24"/>
+              </w:rPr>
+            </w:pPr>
+            <w:r>
+              <w:rPr>
+                <w:rFonts w:ascii="Times New Roman" w:hAnsi="Times New Roman" w:cs="Times New Roman"/>
+                <w:sz w:val="24"/>
+                <w:szCs w:val="24"/>
+              </w:rPr>
+              <w:t>Ator principal</w:t>
+            </w:r>
+          </w:p>
+        </w:tc>
+        <w:tc>
+          <w:tcPr>
+            <w:tcW w:w="4247" w:type="dxa"/>
+          </w:tcPr>
+          <w:p>
+            <w:pPr>
+              <w:rPr>
+                <w:rFonts w:ascii="Times New Roman" w:hAnsi="Times New Roman" w:cs="Times New Roman"/>
+                <w:sz w:val="24"/>
+                <w:szCs w:val="24"/>
+              </w:rPr>
+            </w:pPr>
+            <w:r>
+              <w:rPr>
+                <w:rFonts w:ascii="Times New Roman" w:hAnsi="Times New Roman" w:cs="Times New Roman"/>
+                <w:sz w:val="24"/>
+                <w:szCs w:val="24"/>
+              </w:rPr>
+              <w:t>Usuário</w:t>
+            </w:r>
+          </w:p>
+        </w:tc>
+      </w:tr>
+      <w:tr>
+        <w:tc>
+          <w:tcPr>
+            <w:tcW w:w="4247" w:type="dxa"/>
+          </w:tcPr>
+          <w:p>
+            <w:pPr>
+              <w:rPr>
+                <w:rFonts w:ascii="Times New Roman" w:hAnsi="Times New Roman" w:cs="Times New Roman"/>
+                <w:sz w:val="24"/>
+                <w:szCs w:val="24"/>
+              </w:rPr>
+            </w:pPr>
+          </w:p>
+        </w:tc>
+        <w:tc>
+          <w:tcPr>
+            <w:tcW w:w="4247" w:type="dxa"/>
+          </w:tcPr>
+          <w:p>
+            <w:pPr>
+              <w:rPr>
+                <w:rFonts w:ascii="Times New Roman" w:hAnsi="Times New Roman" w:cs="Times New Roman"/>
+                <w:sz w:val="24"/>
+                <w:szCs w:val="24"/>
+              </w:rPr>
+            </w:pPr>
+          </w:p>
+        </w:tc>
+      </w:tr>
+      <w:tr>
+        <w:tc>
+          <w:tcPr>
+            <w:tcW w:w="4247" w:type="dxa"/>
+          </w:tcPr>
+          <w:p>
+            <w:pPr>
+              <w:rPr>
+                <w:rFonts w:ascii="Times New Roman" w:hAnsi="Times New Roman" w:cs="Times New Roman"/>
+                <w:sz w:val="24"/>
+                <w:szCs w:val="24"/>
+              </w:rPr>
+            </w:pPr>
+          </w:p>
+          <w:p>
+            <w:pPr>
+              <w:rPr>
+                <w:rFonts w:ascii="Times New Roman" w:hAnsi="Times New Roman" w:cs="Times New Roman"/>
+                <w:sz w:val="24"/>
+                <w:szCs w:val="24"/>
+              </w:rPr>
+            </w:pPr>
+            <w:r>
+              <w:rPr>
+                <w:rFonts w:ascii="Times New Roman" w:hAnsi="Times New Roman" w:cs="Times New Roman"/>
+                <w:sz w:val="24"/>
+                <w:szCs w:val="24"/>
+              </w:rPr>
+              <w:t>Resumo</w:t>
+            </w:r>
+          </w:p>
+        </w:tc>
+        <w:tc>
+          <w:tcPr>
+            <w:tcW w:w="4247" w:type="dxa"/>
+          </w:tcPr>
+          <w:p>
+            <w:pPr>
+              <w:rPr>
+                <w:rFonts w:ascii="Times New Roman" w:hAnsi="Times New Roman" w:cs="Times New Roman"/>
+                <w:sz w:val="24"/>
+                <w:szCs w:val="24"/>
+              </w:rPr>
+            </w:pPr>
+            <w:r>
+              <w:rPr>
+                <w:rFonts w:ascii="Times New Roman" w:hAnsi="Times New Roman" w:cs="Times New Roman"/>
+                <w:sz w:val="24"/>
+                <w:szCs w:val="24"/>
+              </w:rPr>
+              <w:t xml:space="preserve">Este caso de uso permite que os usuários </w:t>
+            </w:r>
+            <w:proofErr w:type="gramStart"/>
+            <w:r>
+              <w:rPr>
+                <w:rFonts w:ascii="Times New Roman" w:hAnsi="Times New Roman" w:cs="Times New Roman"/>
+                <w:sz w:val="24"/>
+                <w:szCs w:val="24"/>
+              </w:rPr>
+              <w:t>criem uma nova</w:t>
+            </w:r>
+            <w:proofErr w:type="gramEnd"/>
+            <w:r>
+              <w:rPr>
+                <w:rFonts w:ascii="Times New Roman" w:hAnsi="Times New Roman" w:cs="Times New Roman"/>
+                <w:sz w:val="24"/>
+                <w:szCs w:val="24"/>
+              </w:rPr>
+              <w:t xml:space="preserve"> postagem após serem notificados de que sua postagem anterior foi considerada ofensiva pelo modelo BERT.</w:t>
+            </w:r>
+          </w:p>
+        </w:tc>
+      </w:tr>
+      <w:tr>
+        <w:tc>
+          <w:tcPr>
+            <w:tcW w:w="4247" w:type="dxa"/>
+          </w:tcPr>
+          <w:p>
+            <w:pPr>
+              <w:rPr>
+                <w:rFonts w:ascii="Times New Roman" w:hAnsi="Times New Roman" w:cs="Times New Roman"/>
+                <w:sz w:val="24"/>
+                <w:szCs w:val="24"/>
+              </w:rPr>
+            </w:pPr>
+          </w:p>
+        </w:tc>
+        <w:tc>
+          <w:tcPr>
+            <w:tcW w:w="4247" w:type="dxa"/>
+          </w:tcPr>
+          <w:p>
+            <w:pPr>
+              <w:rPr>
+                <w:rFonts w:ascii="Times New Roman" w:hAnsi="Times New Roman" w:cs="Times New Roman"/>
+                <w:sz w:val="24"/>
+                <w:szCs w:val="24"/>
+              </w:rPr>
+            </w:pPr>
+          </w:p>
+        </w:tc>
+      </w:tr>
+      <w:tr>
+        <w:trPr>
+          <w:trHeight w:val="96"/>
+        </w:trPr>
+        <w:tc>
+          <w:tcPr>
+            <w:tcW w:w="4247" w:type="dxa"/>
+            <w:vMerge w:val="restart"/>
+          </w:tcPr>
+          <w:p>
+            <w:pPr>
+              <w:rPr>
+                <w:rFonts w:ascii="Times New Roman" w:hAnsi="Times New Roman" w:cs="Times New Roman"/>
+                <w:sz w:val="24"/>
+                <w:szCs w:val="24"/>
+              </w:rPr>
+            </w:pPr>
+          </w:p>
+          <w:p>
+            <w:pPr>
+              <w:rPr>
+                <w:rFonts w:ascii="Times New Roman" w:hAnsi="Times New Roman" w:cs="Times New Roman"/>
+                <w:sz w:val="24"/>
+                <w:szCs w:val="24"/>
+              </w:rPr>
+            </w:pPr>
+            <w:r>
+              <w:rPr>
+                <w:rFonts w:ascii="Times New Roman" w:hAnsi="Times New Roman" w:cs="Times New Roman"/>
+                <w:sz w:val="24"/>
+                <w:szCs w:val="24"/>
+              </w:rPr>
+              <w:t>Pré-condições</w:t>
+            </w:r>
+          </w:p>
+        </w:tc>
+        <w:tc>
+          <w:tcPr>
+            <w:tcW w:w="4247" w:type="dxa"/>
+          </w:tcPr>
+          <w:p>
+            <w:pPr>
+              <w:rPr>
+                <w:rFonts w:ascii="Times New Roman" w:hAnsi="Times New Roman" w:cs="Times New Roman"/>
+                <w:sz w:val="24"/>
+                <w:szCs w:val="24"/>
+              </w:rPr>
+            </w:pPr>
+            <w:r>
+              <w:rPr>
+                <w:rFonts w:ascii="Times New Roman" w:hAnsi="Times New Roman" w:cs="Times New Roman"/>
+                <w:sz w:val="24"/>
+                <w:szCs w:val="24"/>
+              </w:rPr>
+              <w:t xml:space="preserve">1.   </w:t>
+            </w:r>
+            <w:r>
+              <w:rPr>
+                <w:rFonts w:ascii="Times New Roman" w:hAnsi="Times New Roman" w:cs="Times New Roman"/>
+                <w:sz w:val="24"/>
+                <w:szCs w:val="24"/>
+              </w:rPr>
+              <w:t>O usuário deve estar autenticado.</w:t>
+            </w:r>
+          </w:p>
+        </w:tc>
+      </w:tr>
+      <w:tr>
+        <w:tc>
+          <w:tcPr>
+            <w:tcW w:w="4247" w:type="dxa"/>
+            <w:vMerge/>
+          </w:tcPr>
+          <w:p>
+            <w:pPr>
+              <w:rPr>
+                <w:rFonts w:ascii="Times New Roman" w:hAnsi="Times New Roman" w:cs="Times New Roman"/>
+                <w:sz w:val="24"/>
+                <w:szCs w:val="24"/>
+              </w:rPr>
+            </w:pPr>
+          </w:p>
+        </w:tc>
+        <w:tc>
+          <w:tcPr>
+            <w:tcW w:w="4247" w:type="dxa"/>
+          </w:tcPr>
+          <w:p>
+            <w:pPr>
+              <w:rPr>
+                <w:rFonts w:ascii="Times New Roman" w:hAnsi="Times New Roman" w:cs="Times New Roman"/>
+                <w:sz w:val="24"/>
+                <w:szCs w:val="24"/>
+              </w:rPr>
+            </w:pPr>
+            <w:r>
+              <w:rPr>
+                <w:rFonts w:ascii="Times New Roman" w:hAnsi="Times New Roman" w:cs="Times New Roman"/>
+                <w:sz w:val="24"/>
+                <w:szCs w:val="24"/>
+              </w:rPr>
+              <w:t xml:space="preserve">2.   </w:t>
+            </w:r>
+            <w:r>
+              <w:rPr>
+                <w:rFonts w:ascii="Times New Roman" w:hAnsi="Times New Roman" w:cs="Times New Roman"/>
+                <w:sz w:val="24"/>
+                <w:szCs w:val="24"/>
+              </w:rPr>
+              <w:t>O usuário deve ter sido notificado de que sua postagem anterior foi considerada ofensiva.</w:t>
+            </w:r>
+          </w:p>
+        </w:tc>
+      </w:tr>
+      <w:tr>
+        <w:tc>
+          <w:tcPr>
+            <w:tcW w:w="4247" w:type="dxa"/>
+          </w:tcPr>
+          <w:p>
+            <w:pPr>
+              <w:rPr>
+                <w:rFonts w:ascii="Times New Roman" w:hAnsi="Times New Roman" w:cs="Times New Roman"/>
+                <w:sz w:val="24"/>
+                <w:szCs w:val="24"/>
+              </w:rPr>
+            </w:pPr>
+          </w:p>
+        </w:tc>
+        <w:tc>
+          <w:tcPr>
+            <w:tcW w:w="4247" w:type="dxa"/>
+          </w:tcPr>
+          <w:p>
+            <w:pPr>
+              <w:rPr>
+                <w:rFonts w:ascii="Times New Roman" w:hAnsi="Times New Roman" w:cs="Times New Roman"/>
+                <w:sz w:val="24"/>
+                <w:szCs w:val="24"/>
+              </w:rPr>
+            </w:pPr>
+          </w:p>
+        </w:tc>
+      </w:tr>
+      <w:tr>
+        <w:tc>
+          <w:tcPr>
+            <w:tcW w:w="4247" w:type="dxa"/>
+            <w:vMerge w:val="restart"/>
+          </w:tcPr>
+          <w:p>
+            <w:pPr>
+              <w:rPr>
+                <w:rFonts w:ascii="Times New Roman" w:hAnsi="Times New Roman" w:cs="Times New Roman"/>
+                <w:sz w:val="24"/>
+                <w:szCs w:val="24"/>
+              </w:rPr>
+            </w:pPr>
+          </w:p>
+          <w:p>
+            <w:pPr>
+              <w:rPr>
+                <w:rFonts w:ascii="Times New Roman" w:hAnsi="Times New Roman" w:cs="Times New Roman"/>
+                <w:sz w:val="24"/>
+                <w:szCs w:val="24"/>
+              </w:rPr>
+            </w:pPr>
+            <w:r>
+              <w:rPr>
+                <w:rFonts w:ascii="Times New Roman" w:hAnsi="Times New Roman" w:cs="Times New Roman"/>
+                <w:sz w:val="24"/>
+                <w:szCs w:val="24"/>
+              </w:rPr>
+              <w:t>Pós-condições</w:t>
+            </w:r>
+          </w:p>
+        </w:tc>
+        <w:tc>
+          <w:tcPr>
+            <w:tcW w:w="4247" w:type="dxa"/>
+          </w:tcPr>
+          <w:p>
+            <w:pPr>
+              <w:rPr>
+                <w:rFonts w:ascii="Times New Roman" w:hAnsi="Times New Roman" w:cs="Times New Roman"/>
+                <w:sz w:val="24"/>
+                <w:szCs w:val="24"/>
+              </w:rPr>
+            </w:pPr>
+            <w:r>
+              <w:rPr>
+                <w:rFonts w:ascii="Times New Roman" w:hAnsi="Times New Roman" w:cs="Times New Roman"/>
+                <w:sz w:val="24"/>
+                <w:szCs w:val="24"/>
+              </w:rPr>
+              <w:t xml:space="preserve">1.   </w:t>
+            </w:r>
+            <w:r>
+              <w:rPr>
+                <w:rFonts w:ascii="Times New Roman" w:hAnsi="Times New Roman" w:cs="Times New Roman"/>
+                <w:sz w:val="24"/>
+                <w:szCs w:val="24"/>
+              </w:rPr>
+              <w:t>O usuário cria e envia uma nova postagem.</w:t>
+            </w:r>
+          </w:p>
+        </w:tc>
+      </w:tr>
+      <w:tr>
+        <w:tc>
+          <w:tcPr>
+            <w:tcW w:w="4247" w:type="dxa"/>
+            <w:vMerge/>
+          </w:tcPr>
+          <w:p>
+            <w:pPr>
+              <w:rPr>
+                <w:rFonts w:ascii="Times New Roman" w:hAnsi="Times New Roman" w:cs="Times New Roman"/>
+                <w:sz w:val="24"/>
+                <w:szCs w:val="24"/>
+              </w:rPr>
+            </w:pPr>
+          </w:p>
+        </w:tc>
+        <w:tc>
+          <w:tcPr>
+            <w:tcW w:w="4247" w:type="dxa"/>
+          </w:tcPr>
+          <w:p>
+            <w:pPr>
+              <w:rPr>
+                <w:rFonts w:ascii="Times New Roman" w:hAnsi="Times New Roman" w:cs="Times New Roman"/>
+                <w:sz w:val="24"/>
+                <w:szCs w:val="24"/>
+              </w:rPr>
+            </w:pPr>
+            <w:r>
+              <w:rPr>
+                <w:rFonts w:ascii="Times New Roman" w:hAnsi="Times New Roman" w:cs="Times New Roman"/>
+                <w:sz w:val="24"/>
+                <w:szCs w:val="24"/>
+              </w:rPr>
+              <w:t xml:space="preserve">2.   </w:t>
+            </w:r>
+            <w:r>
+              <w:rPr>
+                <w:rFonts w:ascii="Times New Roman" w:hAnsi="Times New Roman" w:cs="Times New Roman"/>
+                <w:sz w:val="24"/>
+                <w:szCs w:val="24"/>
+              </w:rPr>
+              <w:t>A nova postagem é submetida ao modelo BERT para análise.</w:t>
+            </w:r>
+          </w:p>
+        </w:tc>
+      </w:tr>
+      <w:tr>
+        <w:tc>
+          <w:tcPr>
+            <w:tcW w:w="4247" w:type="dxa"/>
+          </w:tcPr>
+          <w:p>
+            <w:pPr>
+              <w:rPr>
+                <w:rFonts w:ascii="Times New Roman" w:hAnsi="Times New Roman" w:cs="Times New Roman"/>
+                <w:sz w:val="24"/>
+                <w:szCs w:val="24"/>
+              </w:rPr>
+            </w:pPr>
+          </w:p>
+        </w:tc>
+        <w:tc>
+          <w:tcPr>
+            <w:tcW w:w="4247" w:type="dxa"/>
+          </w:tcPr>
+          <w:p>
+            <w:pPr>
+              <w:rPr>
+                <w:rFonts w:ascii="Times New Roman" w:hAnsi="Times New Roman" w:cs="Times New Roman"/>
+                <w:sz w:val="24"/>
+                <w:szCs w:val="24"/>
+              </w:rPr>
+            </w:pPr>
+          </w:p>
+        </w:tc>
+      </w:tr>
+      <w:tr>
+        <w:tc>
+          <w:tcPr>
+            <w:tcW w:w="8494" w:type="dxa"/>
+            <w:gridSpan w:val="2"/>
+            <w:shd w:val="clear" w:color="auto" w:fill="B4C6E7" w:themeFill="accent1" w:themeFillTint="66"/>
+          </w:tcPr>
+          <w:p>
+            <w:pPr>
+              <w:jc w:val="center"/>
+              <w:rPr>
+                <w:rFonts w:ascii="Times New Roman" w:hAnsi="Times New Roman" w:cs="Times New Roman"/>
+                <w:b/>
+                <w:bCs/>
+                <w:sz w:val="24"/>
+                <w:szCs w:val="24"/>
+              </w:rPr>
+            </w:pPr>
+            <w:r>
+              <w:rPr>
+                <w:rFonts w:ascii="Times New Roman" w:hAnsi="Times New Roman" w:cs="Times New Roman"/>
+                <w:b/>
+                <w:bCs/>
+                <w:sz w:val="24"/>
+                <w:szCs w:val="24"/>
+              </w:rPr>
+              <w:t>Cenário principal</w:t>
+            </w:r>
+          </w:p>
+        </w:tc>
+      </w:tr>
+      <w:tr>
+        <w:tc>
+          <w:tcPr>
+            <w:tcW w:w="4247" w:type="dxa"/>
+          </w:tcPr>
+          <w:p>
+            <w:pPr>
+              <w:jc w:val="center"/>
+              <w:rPr>
+                <w:rFonts w:ascii="Times New Roman" w:hAnsi="Times New Roman" w:cs="Times New Roman"/>
+                <w:b/>
+                <w:bCs/>
+                <w:sz w:val="24"/>
+                <w:szCs w:val="24"/>
+              </w:rPr>
+            </w:pPr>
+            <w:r>
+              <w:rPr>
+                <w:rFonts w:ascii="Times New Roman" w:hAnsi="Times New Roman" w:cs="Times New Roman"/>
+                <w:b/>
+                <w:bCs/>
+                <w:sz w:val="24"/>
+                <w:szCs w:val="24"/>
+              </w:rPr>
+              <w:t>Ações do ator</w:t>
+            </w:r>
+          </w:p>
+        </w:tc>
+        <w:tc>
+          <w:tcPr>
+            <w:tcW w:w="4247" w:type="dxa"/>
+          </w:tcPr>
+          <w:p>
+            <w:pPr>
+              <w:jc w:val="center"/>
+              <w:rPr>
+                <w:rFonts w:ascii="Times New Roman" w:hAnsi="Times New Roman" w:cs="Times New Roman"/>
+                <w:b/>
+                <w:bCs/>
+                <w:sz w:val="24"/>
+                <w:szCs w:val="24"/>
+              </w:rPr>
+            </w:pPr>
+            <w:r>
+              <w:rPr>
+                <w:rFonts w:ascii="Times New Roman" w:hAnsi="Times New Roman" w:cs="Times New Roman"/>
+                <w:b/>
+                <w:bCs/>
+                <w:sz w:val="24"/>
+                <w:szCs w:val="24"/>
+              </w:rPr>
+              <w:t>Ações do sistema</w:t>
+            </w:r>
+          </w:p>
+        </w:tc>
+      </w:tr>
+      <w:tr>
+        <w:tc>
+          <w:tcPr>
+            <w:tcW w:w="4247" w:type="dxa"/>
+          </w:tcPr>
+          <w:p>
+            <w:pPr>
+              <w:pStyle w:val="PargrafodaLista"/>
+              <w:numPr>
+                <w:ilvl w:val="0"/>
+                <w:numId w:val="164"/>
+              </w:numPr>
+              <w:rPr>
+                <w:rFonts w:ascii="Times New Roman" w:hAnsi="Times New Roman" w:cs="Times New Roman"/>
+                <w:sz w:val="24"/>
+                <w:szCs w:val="24"/>
+              </w:rPr>
+            </w:pPr>
+            <w:r>
+              <w:rPr>
+                <w:rFonts w:ascii="Times New Roman" w:hAnsi="Times New Roman" w:cs="Times New Roman"/>
+                <w:sz w:val="24"/>
+                <w:szCs w:val="24"/>
+              </w:rPr>
+              <w:t>O usuário é notificado de que sua postagem foi considerada ofensiva.</w:t>
+            </w:r>
+          </w:p>
+        </w:tc>
+        <w:tc>
+          <w:tcPr>
+            <w:tcW w:w="4247" w:type="dxa"/>
+          </w:tcPr>
+          <w:p>
+            <w:pPr>
+              <w:pStyle w:val="PargrafodaLista"/>
+              <w:numPr>
+                <w:ilvl w:val="0"/>
+                <w:numId w:val="164"/>
+              </w:numPr>
+              <w:rPr>
+                <w:rFonts w:ascii="Times New Roman" w:hAnsi="Times New Roman" w:cs="Times New Roman"/>
+                <w:sz w:val="24"/>
+                <w:szCs w:val="24"/>
+              </w:rPr>
+            </w:pPr>
+            <w:r>
+              <w:rPr>
+                <w:rFonts w:ascii="Times New Roman" w:hAnsi="Times New Roman" w:cs="Times New Roman"/>
+                <w:sz w:val="24"/>
+                <w:szCs w:val="24"/>
+              </w:rPr>
+              <w:t>O sistema exibe a notificação com a mensagem: "Este conteúdo não se adequa às políticas da rede social, por favor faça outra postagem."</w:t>
+            </w:r>
+          </w:p>
+        </w:tc>
+      </w:tr>
+      <w:tr>
+        <w:tc>
+          <w:tcPr>
+            <w:tcW w:w="4247" w:type="dxa"/>
+          </w:tcPr>
+          <w:p>
+            <w:pPr>
+              <w:pStyle w:val="PargrafodaLista"/>
+              <w:ind w:left="360"/>
+              <w:rPr>
+                <w:rFonts w:ascii="Times New Roman" w:hAnsi="Times New Roman" w:cs="Times New Roman"/>
+                <w:sz w:val="24"/>
+                <w:szCs w:val="24"/>
+              </w:rPr>
+            </w:pPr>
+          </w:p>
+        </w:tc>
+        <w:tc>
+          <w:tcPr>
+            <w:tcW w:w="4247" w:type="dxa"/>
+            <w:shd w:val="clear" w:color="auto" w:fill="auto"/>
+          </w:tcPr>
+          <w:p>
+            <w:pPr>
+              <w:rPr>
+                <w:rFonts w:ascii="Times New Roman" w:hAnsi="Times New Roman" w:cs="Times New Roman"/>
+                <w:sz w:val="24"/>
+                <w:szCs w:val="24"/>
+                <w:highlight w:val="yellow"/>
+              </w:rPr>
+            </w:pPr>
+            <w:r>
+              <w:rPr>
+                <w:rFonts w:ascii="Times New Roman" w:hAnsi="Times New Roman" w:cs="Times New Roman"/>
+                <w:sz w:val="24"/>
+                <w:szCs w:val="24"/>
+              </w:rPr>
+              <w:t xml:space="preserve">3.   </w:t>
+            </w:r>
+            <w:r>
+              <w:rPr>
+                <w:rFonts w:ascii="Times New Roman" w:hAnsi="Times New Roman" w:cs="Times New Roman"/>
+                <w:sz w:val="24"/>
+                <w:szCs w:val="24"/>
+              </w:rPr>
+              <w:t xml:space="preserve">O sistema mantém a mensagem na tela por 10 segundos e redireciona o </w:t>
+            </w:r>
+            <w:r>
+              <w:rPr>
+                <w:rFonts w:ascii="Times New Roman" w:hAnsi="Times New Roman" w:cs="Times New Roman"/>
+                <w:sz w:val="24"/>
+                <w:szCs w:val="24"/>
+              </w:rPr>
+              <w:lastRenderedPageBreak/>
+              <w:t>usuário para a página de criação de nova postagem.</w:t>
+            </w:r>
+          </w:p>
+        </w:tc>
+      </w:tr>
+      <w:tr>
+        <w:tc>
+          <w:tcPr>
+            <w:tcW w:w="4247" w:type="dxa"/>
+          </w:tcPr>
+          <w:p>
+            <w:pPr>
+              <w:rPr>
+                <w:rFonts w:ascii="Times New Roman" w:hAnsi="Times New Roman" w:cs="Times New Roman"/>
+                <w:sz w:val="24"/>
+                <w:szCs w:val="24"/>
+              </w:rPr>
+            </w:pPr>
+          </w:p>
+        </w:tc>
+        <w:tc>
+          <w:tcPr>
+            <w:tcW w:w="4247" w:type="dxa"/>
+          </w:tcPr>
+          <w:p>
+            <w:pPr>
+              <w:rPr>
+                <w:rFonts w:ascii="Times New Roman" w:hAnsi="Times New Roman" w:cs="Times New Roman"/>
+                <w:sz w:val="24"/>
+                <w:szCs w:val="24"/>
+                <w:highlight w:val="yellow"/>
+              </w:rPr>
+            </w:pPr>
+          </w:p>
+        </w:tc>
+      </w:tr>
+      <w:tr>
+        <w:tc>
+          <w:tcPr>
+            <w:tcW w:w="4247" w:type="dxa"/>
+          </w:tcPr>
+          <w:p>
+            <w:pPr>
+              <w:rPr>
+                <w:rFonts w:ascii="Times New Roman" w:hAnsi="Times New Roman" w:cs="Times New Roman"/>
+                <w:sz w:val="24"/>
+                <w:szCs w:val="24"/>
+              </w:rPr>
+            </w:pPr>
+            <w:r>
+              <w:rPr>
+                <w:rFonts w:ascii="Times New Roman" w:hAnsi="Times New Roman" w:cs="Times New Roman"/>
+                <w:sz w:val="24"/>
+                <w:szCs w:val="24"/>
+              </w:rPr>
+              <w:t xml:space="preserve">4.   </w:t>
+            </w:r>
+            <w:r>
+              <w:rPr>
+                <w:rFonts w:ascii="Times New Roman" w:hAnsi="Times New Roman" w:cs="Times New Roman"/>
+                <w:sz w:val="24"/>
+                <w:szCs w:val="24"/>
+              </w:rPr>
+              <w:t>O usuário acessa a página de criação de nova postagem.</w:t>
+            </w:r>
+          </w:p>
+        </w:tc>
+        <w:tc>
+          <w:tcPr>
+            <w:tcW w:w="4247" w:type="dxa"/>
+          </w:tcPr>
+          <w:p>
+            <w:pPr>
+              <w:rPr>
+                <w:rFonts w:ascii="Times New Roman" w:hAnsi="Times New Roman" w:cs="Times New Roman"/>
+                <w:sz w:val="24"/>
+                <w:szCs w:val="24"/>
+                <w:highlight w:val="yellow"/>
+              </w:rPr>
+            </w:pPr>
+            <w:r>
+              <w:rPr>
+                <w:rFonts w:ascii="Times New Roman" w:hAnsi="Times New Roman" w:cs="Times New Roman"/>
+                <w:sz w:val="24"/>
+                <w:szCs w:val="24"/>
+              </w:rPr>
+              <w:t xml:space="preserve">5.   </w:t>
+            </w:r>
+            <w:r>
+              <w:rPr>
+                <w:rFonts w:ascii="Times New Roman" w:hAnsi="Times New Roman" w:cs="Times New Roman"/>
+                <w:sz w:val="24"/>
+                <w:szCs w:val="24"/>
+              </w:rPr>
+              <w:t>O sistema exibe o editor de postagens para o usuário.</w:t>
+            </w:r>
+          </w:p>
+        </w:tc>
+      </w:tr>
+      <w:tr>
+        <w:tc>
+          <w:tcPr>
+            <w:tcW w:w="4247" w:type="dxa"/>
+          </w:tcPr>
+          <w:p>
+            <w:pPr>
+              <w:rPr>
+                <w:rFonts w:ascii="Times New Roman" w:hAnsi="Times New Roman" w:cs="Times New Roman"/>
+                <w:sz w:val="24"/>
+                <w:szCs w:val="24"/>
+              </w:rPr>
+            </w:pPr>
+            <w:r>
+              <w:rPr>
+                <w:rFonts w:ascii="Times New Roman" w:hAnsi="Times New Roman" w:cs="Times New Roman"/>
+                <w:sz w:val="24"/>
+                <w:szCs w:val="24"/>
+              </w:rPr>
+              <w:t xml:space="preserve">6.   </w:t>
+            </w:r>
+            <w:r>
+              <w:rPr>
+                <w:rFonts w:ascii="Times New Roman" w:hAnsi="Times New Roman" w:cs="Times New Roman"/>
+                <w:sz w:val="24"/>
+                <w:szCs w:val="24"/>
+              </w:rPr>
+              <w:t>O usuário cria uma nova postagem.</w:t>
+            </w:r>
+          </w:p>
+        </w:tc>
+        <w:tc>
+          <w:tcPr>
+            <w:tcW w:w="4247" w:type="dxa"/>
+          </w:tcPr>
+          <w:p>
+            <w:pPr>
+              <w:rPr>
+                <w:rFonts w:ascii="Times New Roman" w:hAnsi="Times New Roman" w:cs="Times New Roman"/>
+                <w:sz w:val="24"/>
+                <w:szCs w:val="24"/>
+              </w:rPr>
+            </w:pPr>
+            <w:r>
+              <w:rPr>
+                <w:rFonts w:ascii="Times New Roman" w:hAnsi="Times New Roman" w:cs="Times New Roman"/>
+                <w:sz w:val="24"/>
+                <w:szCs w:val="24"/>
+              </w:rPr>
+              <w:t xml:space="preserve">7.   </w:t>
+            </w:r>
+            <w:r>
+              <w:rPr>
+                <w:rFonts w:ascii="Times New Roman" w:hAnsi="Times New Roman" w:cs="Times New Roman"/>
+                <w:sz w:val="24"/>
+                <w:szCs w:val="24"/>
+              </w:rPr>
+              <w:t>O sistema recebe a nova postagem e a submete ao modelo BERT para análise.</w:t>
+            </w:r>
+          </w:p>
+        </w:tc>
+      </w:tr>
+      <w:tr>
+        <w:tc>
+          <w:tcPr>
+            <w:tcW w:w="4247" w:type="dxa"/>
+          </w:tcPr>
+          <w:p>
+            <w:pPr>
+              <w:rPr>
+                <w:rFonts w:ascii="Times New Roman" w:hAnsi="Times New Roman" w:cs="Times New Roman"/>
+                <w:sz w:val="24"/>
+                <w:szCs w:val="24"/>
+              </w:rPr>
+            </w:pPr>
+          </w:p>
+        </w:tc>
+        <w:tc>
+          <w:tcPr>
+            <w:tcW w:w="4247" w:type="dxa"/>
+          </w:tcPr>
+          <w:p>
+            <w:pPr>
+              <w:rPr>
+                <w:rFonts w:ascii="Times New Roman" w:hAnsi="Times New Roman" w:cs="Times New Roman"/>
+                <w:sz w:val="24"/>
+                <w:szCs w:val="24"/>
+              </w:rPr>
+            </w:pPr>
+            <w:r>
+              <w:rPr>
+                <w:rFonts w:ascii="Times New Roman" w:hAnsi="Times New Roman" w:cs="Times New Roman"/>
+                <w:sz w:val="24"/>
+                <w:szCs w:val="24"/>
+              </w:rPr>
+              <w:t xml:space="preserve">8.   </w:t>
+            </w:r>
+            <w:r>
+              <w:rPr>
+                <w:rFonts w:ascii="Times New Roman" w:hAnsi="Times New Roman" w:cs="Times New Roman"/>
+                <w:sz w:val="24"/>
+                <w:szCs w:val="24"/>
+              </w:rPr>
+              <w:t>O BERT analisa a nova postagem e classifica o conteúdo.</w:t>
+            </w:r>
+          </w:p>
+        </w:tc>
+      </w:tr>
+      <w:tr>
+        <w:tc>
+          <w:tcPr>
+            <w:tcW w:w="4247" w:type="dxa"/>
+          </w:tcPr>
+          <w:p>
+            <w:pPr>
+              <w:rPr>
+                <w:rFonts w:ascii="Times New Roman" w:hAnsi="Times New Roman" w:cs="Times New Roman"/>
+                <w:sz w:val="24"/>
+                <w:szCs w:val="24"/>
+              </w:rPr>
+            </w:pPr>
+          </w:p>
+        </w:tc>
+        <w:tc>
+          <w:tcPr>
+            <w:tcW w:w="4247" w:type="dxa"/>
+          </w:tcPr>
+          <w:p>
+            <w:pPr>
+              <w:rPr>
+                <w:rFonts w:ascii="Times New Roman" w:hAnsi="Times New Roman" w:cs="Times New Roman"/>
+                <w:sz w:val="24"/>
+                <w:szCs w:val="24"/>
+              </w:rPr>
+            </w:pPr>
+            <w:r>
+              <w:rPr>
+                <w:rFonts w:ascii="Times New Roman" w:hAnsi="Times New Roman" w:cs="Times New Roman"/>
+                <w:sz w:val="24"/>
+                <w:szCs w:val="24"/>
+              </w:rPr>
+              <w:t xml:space="preserve">9.   </w:t>
+            </w:r>
+            <w:r>
+              <w:rPr>
+                <w:rFonts w:ascii="Times New Roman" w:hAnsi="Times New Roman" w:cs="Times New Roman"/>
+                <w:sz w:val="24"/>
+                <w:szCs w:val="24"/>
+              </w:rPr>
+              <w:t>O sistema publica a postagem se ela for aceitável ou notifica o usuário novamente se for considerada ofensiva.</w:t>
+            </w:r>
+          </w:p>
+        </w:tc>
+      </w:tr>
+      <w:tr>
+        <w:tc>
+          <w:tcPr>
+            <w:tcW w:w="8494" w:type="dxa"/>
+            <w:gridSpan w:val="2"/>
+            <w:shd w:val="clear" w:color="auto" w:fill="B4C6E7" w:themeFill="accent1" w:themeFillTint="66"/>
+          </w:tcPr>
+          <w:p>
+            <w:pPr>
+              <w:jc w:val="center"/>
+              <w:rPr>
+                <w:rFonts w:ascii="Times New Roman" w:hAnsi="Times New Roman" w:cs="Times New Roman"/>
+                <w:b/>
+                <w:bCs/>
+                <w:sz w:val="24"/>
+                <w:szCs w:val="24"/>
+              </w:rPr>
+            </w:pPr>
+            <w:r>
+              <w:rPr>
+                <w:rFonts w:ascii="Times New Roman" w:hAnsi="Times New Roman" w:cs="Times New Roman"/>
+                <w:b/>
+                <w:bCs/>
+                <w:sz w:val="24"/>
+                <w:szCs w:val="24"/>
+              </w:rPr>
+              <w:t>Restrições</w:t>
+            </w:r>
+          </w:p>
+        </w:tc>
+      </w:tr>
+      <w:tr>
+        <w:tc>
+          <w:tcPr>
+            <w:tcW w:w="8494" w:type="dxa"/>
+            <w:gridSpan w:val="2"/>
+          </w:tcPr>
+          <w:p>
+            <w:pPr>
+              <w:jc w:val="both"/>
+              <w:rPr>
+                <w:rFonts w:ascii="Times New Roman" w:hAnsi="Times New Roman" w:cs="Times New Roman"/>
+                <w:sz w:val="24"/>
+                <w:szCs w:val="24"/>
+              </w:rPr>
+            </w:pPr>
+            <w:r>
+              <w:rPr>
+                <w:rFonts w:ascii="Times New Roman" w:hAnsi="Times New Roman" w:cs="Times New Roman"/>
+                <w:sz w:val="24"/>
+                <w:szCs w:val="24"/>
+              </w:rPr>
+              <w:t>O sistema deve garantir que a nova postagem seja submetida ao BERT para análise antes de ser publicada.</w:t>
+            </w:r>
+          </w:p>
+        </w:tc>
+      </w:tr>
+      <w:tr>
+        <w:tc>
+          <w:tcPr>
+            <w:tcW w:w="8494" w:type="dxa"/>
+            <w:gridSpan w:val="2"/>
+            <w:shd w:val="clear" w:color="auto" w:fill="B4C6E7" w:themeFill="accent1" w:themeFillTint="66"/>
+          </w:tcPr>
+          <w:p>
+            <w:pPr>
+              <w:jc w:val="center"/>
+              <w:rPr>
+                <w:rFonts w:ascii="Times New Roman" w:hAnsi="Times New Roman" w:cs="Times New Roman"/>
+                <w:b/>
+                <w:bCs/>
+                <w:sz w:val="24"/>
+                <w:szCs w:val="24"/>
+              </w:rPr>
+            </w:pPr>
+            <w:r>
+              <w:rPr>
+                <w:rFonts w:ascii="Times New Roman" w:hAnsi="Times New Roman" w:cs="Times New Roman"/>
+                <w:b/>
+                <w:bCs/>
+                <w:sz w:val="24"/>
+                <w:szCs w:val="24"/>
+              </w:rPr>
+              <w:t>Cenário alternativo</w:t>
+            </w:r>
+          </w:p>
+        </w:tc>
+      </w:tr>
+      <w:tr>
+        <w:tc>
+          <w:tcPr>
+            <w:tcW w:w="4247" w:type="dxa"/>
+          </w:tcPr>
+          <w:p>
+            <w:pPr>
+              <w:jc w:val="center"/>
+              <w:rPr>
+                <w:rFonts w:ascii="Times New Roman" w:hAnsi="Times New Roman" w:cs="Times New Roman"/>
+                <w:b/>
+                <w:bCs/>
+                <w:sz w:val="24"/>
+                <w:szCs w:val="24"/>
+              </w:rPr>
+            </w:pPr>
+            <w:r>
+              <w:rPr>
+                <w:rFonts w:ascii="Times New Roman" w:hAnsi="Times New Roman" w:cs="Times New Roman"/>
+                <w:b/>
+                <w:bCs/>
+                <w:sz w:val="24"/>
+                <w:szCs w:val="24"/>
+              </w:rPr>
+              <w:t>Ações do ator</w:t>
+            </w:r>
+          </w:p>
+        </w:tc>
+        <w:tc>
+          <w:tcPr>
+            <w:tcW w:w="4247" w:type="dxa"/>
+          </w:tcPr>
+          <w:p>
+            <w:pPr>
+              <w:jc w:val="center"/>
+              <w:rPr>
+                <w:rFonts w:ascii="Times New Roman" w:hAnsi="Times New Roman" w:cs="Times New Roman"/>
+                <w:b/>
+                <w:bCs/>
+                <w:sz w:val="24"/>
+                <w:szCs w:val="24"/>
+              </w:rPr>
+            </w:pPr>
+            <w:r>
+              <w:rPr>
+                <w:rFonts w:ascii="Times New Roman" w:hAnsi="Times New Roman" w:cs="Times New Roman"/>
+                <w:b/>
+                <w:bCs/>
+                <w:sz w:val="24"/>
+                <w:szCs w:val="24"/>
+              </w:rPr>
+              <w:t>Ações do sistema</w:t>
+            </w:r>
+          </w:p>
+        </w:tc>
+      </w:tr>
+      <w:tr>
+        <w:tc>
+          <w:tcPr>
+            <w:tcW w:w="4247" w:type="dxa"/>
+          </w:tcPr>
+          <w:p>
+            <w:pPr>
+              <w:pStyle w:val="PargrafodaLista"/>
+              <w:numPr>
+                <w:ilvl w:val="0"/>
+                <w:numId w:val="165"/>
+              </w:numPr>
+              <w:rPr>
+                <w:rFonts w:ascii="Times New Roman" w:hAnsi="Times New Roman" w:cs="Times New Roman"/>
+                <w:sz w:val="24"/>
+                <w:szCs w:val="24"/>
+              </w:rPr>
+            </w:pPr>
+            <w:r>
+              <w:rPr>
+                <w:rFonts w:ascii="Times New Roman" w:hAnsi="Times New Roman" w:cs="Times New Roman"/>
+                <w:sz w:val="24"/>
+                <w:szCs w:val="24"/>
+              </w:rPr>
+              <w:t>O usuário opta por não criar uma nova postagem imediatamente após ser redirecionado.</w:t>
+            </w:r>
+          </w:p>
+        </w:tc>
+        <w:tc>
+          <w:tcPr>
+            <w:tcW w:w="4247" w:type="dxa"/>
+          </w:tcPr>
+          <w:p>
+            <w:pPr>
+              <w:pStyle w:val="PargrafodaLista"/>
+              <w:numPr>
+                <w:ilvl w:val="0"/>
+                <w:numId w:val="165"/>
+              </w:numPr>
+              <w:rPr>
+                <w:rFonts w:ascii="Times New Roman" w:hAnsi="Times New Roman" w:cs="Times New Roman"/>
+                <w:sz w:val="24"/>
+                <w:szCs w:val="24"/>
+              </w:rPr>
+            </w:pPr>
+            <w:r>
+              <w:rPr>
+                <w:rFonts w:ascii="Times New Roman" w:hAnsi="Times New Roman" w:cs="Times New Roman"/>
+                <w:sz w:val="24"/>
+                <w:szCs w:val="24"/>
+              </w:rPr>
+              <w:t>O sistema mantém o estado do redirecionamento até que o usuário decida criar uma nova postagem ou saia da página.</w:t>
+            </w:r>
+          </w:p>
+        </w:tc>
+      </w:tr>
+      <w:tr>
+        <w:tc>
+          <w:tcPr>
+            <w:tcW w:w="4247" w:type="dxa"/>
+          </w:tcPr>
+          <w:p>
+            <w:pPr>
+              <w:rPr>
+                <w:rFonts w:ascii="Times New Roman" w:hAnsi="Times New Roman" w:cs="Times New Roman"/>
+                <w:sz w:val="24"/>
+                <w:szCs w:val="24"/>
+              </w:rPr>
+            </w:pPr>
+            <w:r>
+              <w:rPr>
+                <w:rFonts w:ascii="Times New Roman" w:hAnsi="Times New Roman" w:cs="Times New Roman"/>
+                <w:sz w:val="24"/>
+                <w:szCs w:val="24"/>
+              </w:rPr>
+              <w:t xml:space="preserve">3.   </w:t>
+            </w:r>
+            <w:r>
+              <w:rPr>
+                <w:rFonts w:ascii="Times New Roman" w:hAnsi="Times New Roman" w:cs="Times New Roman"/>
+                <w:sz w:val="24"/>
+                <w:szCs w:val="24"/>
+              </w:rPr>
+              <w:t xml:space="preserve">O usuário retorna posteriormente para </w:t>
+            </w:r>
+            <w:proofErr w:type="gramStart"/>
+            <w:r>
+              <w:rPr>
+                <w:rFonts w:ascii="Times New Roman" w:hAnsi="Times New Roman" w:cs="Times New Roman"/>
+                <w:sz w:val="24"/>
+                <w:szCs w:val="24"/>
+              </w:rPr>
+              <w:t>criar uma nova</w:t>
+            </w:r>
+            <w:proofErr w:type="gramEnd"/>
+            <w:r>
+              <w:rPr>
+                <w:rFonts w:ascii="Times New Roman" w:hAnsi="Times New Roman" w:cs="Times New Roman"/>
+                <w:sz w:val="24"/>
+                <w:szCs w:val="24"/>
+              </w:rPr>
+              <w:t xml:space="preserve"> postagem.</w:t>
+            </w:r>
+          </w:p>
+        </w:tc>
+        <w:tc>
+          <w:tcPr>
+            <w:tcW w:w="4247" w:type="dxa"/>
+          </w:tcPr>
+          <w:p>
+            <w:pPr>
+              <w:rPr>
+                <w:rFonts w:ascii="Times New Roman" w:hAnsi="Times New Roman" w:cs="Times New Roman"/>
+                <w:sz w:val="24"/>
+                <w:szCs w:val="24"/>
+              </w:rPr>
+            </w:pPr>
+            <w:r>
+              <w:rPr>
+                <w:rFonts w:ascii="Times New Roman" w:hAnsi="Times New Roman" w:cs="Times New Roman"/>
+                <w:sz w:val="24"/>
+                <w:szCs w:val="24"/>
+              </w:rPr>
+              <w:t xml:space="preserve">4.   </w:t>
+            </w:r>
+            <w:r>
+              <w:rPr>
+                <w:rFonts w:ascii="Times New Roman" w:hAnsi="Times New Roman" w:cs="Times New Roman"/>
+                <w:sz w:val="24"/>
+                <w:szCs w:val="24"/>
+              </w:rPr>
+              <w:t>O sistema exibe o editor de postagens quando o usuário retorna à página.</w:t>
+            </w:r>
+          </w:p>
+        </w:tc>
+      </w:tr>
+      <w:tr>
+        <w:tc>
+          <w:tcPr>
+            <w:tcW w:w="8494" w:type="dxa"/>
+            <w:gridSpan w:val="2"/>
+            <w:shd w:val="clear" w:color="auto" w:fill="B4C6E7" w:themeFill="accent1" w:themeFillTint="66"/>
+          </w:tcPr>
+          <w:p>
+            <w:pPr>
+              <w:jc w:val="center"/>
+              <w:rPr>
+                <w:rFonts w:ascii="Times New Roman" w:hAnsi="Times New Roman" w:cs="Times New Roman"/>
+                <w:b/>
+                <w:bCs/>
+                <w:sz w:val="24"/>
+                <w:szCs w:val="24"/>
+              </w:rPr>
+            </w:pPr>
+            <w:r>
+              <w:rPr>
+                <w:rFonts w:ascii="Times New Roman" w:hAnsi="Times New Roman" w:cs="Times New Roman"/>
+                <w:b/>
+                <w:bCs/>
+                <w:sz w:val="24"/>
+                <w:szCs w:val="24"/>
+              </w:rPr>
+              <w:t>Cenário de exceção</w:t>
+            </w:r>
+          </w:p>
+        </w:tc>
+      </w:tr>
+      <w:tr>
+        <w:tc>
+          <w:tcPr>
+            <w:tcW w:w="4247" w:type="dxa"/>
+          </w:tcPr>
+          <w:p>
+            <w:pPr>
+              <w:jc w:val="center"/>
+              <w:rPr>
+                <w:rFonts w:ascii="Times New Roman" w:hAnsi="Times New Roman" w:cs="Times New Roman"/>
+                <w:b/>
+                <w:bCs/>
+                <w:sz w:val="24"/>
+                <w:szCs w:val="24"/>
+              </w:rPr>
+            </w:pPr>
+            <w:r>
+              <w:rPr>
+                <w:rFonts w:ascii="Times New Roman" w:hAnsi="Times New Roman" w:cs="Times New Roman"/>
+                <w:b/>
+                <w:bCs/>
+                <w:sz w:val="24"/>
+                <w:szCs w:val="24"/>
+              </w:rPr>
+              <w:t>Ações do ator</w:t>
+            </w:r>
+          </w:p>
+        </w:tc>
+        <w:tc>
+          <w:tcPr>
+            <w:tcW w:w="4247" w:type="dxa"/>
+          </w:tcPr>
+          <w:p>
+            <w:pPr>
+              <w:jc w:val="center"/>
+              <w:rPr>
+                <w:rFonts w:ascii="Times New Roman" w:hAnsi="Times New Roman" w:cs="Times New Roman"/>
+                <w:b/>
+                <w:bCs/>
+                <w:sz w:val="24"/>
+                <w:szCs w:val="24"/>
+              </w:rPr>
+            </w:pPr>
+            <w:r>
+              <w:rPr>
+                <w:rFonts w:ascii="Times New Roman" w:hAnsi="Times New Roman" w:cs="Times New Roman"/>
+                <w:b/>
+                <w:bCs/>
+                <w:sz w:val="24"/>
+                <w:szCs w:val="24"/>
+              </w:rPr>
+              <w:t>Ações do sistema</w:t>
+            </w:r>
+          </w:p>
+        </w:tc>
+      </w:tr>
+      <w:tr>
+        <w:tc>
+          <w:tcPr>
+            <w:tcW w:w="4247" w:type="dxa"/>
+          </w:tcPr>
+          <w:p>
+            <w:pPr>
+              <w:rPr>
+                <w:rFonts w:ascii="Times New Roman" w:hAnsi="Times New Roman" w:cs="Times New Roman"/>
+                <w:sz w:val="24"/>
+                <w:szCs w:val="24"/>
+              </w:rPr>
+            </w:pPr>
+          </w:p>
+        </w:tc>
+        <w:tc>
+          <w:tcPr>
+            <w:tcW w:w="4247" w:type="dxa"/>
+          </w:tcPr>
+          <w:p>
+            <w:pPr>
+              <w:rPr>
+                <w:rFonts w:ascii="Times New Roman" w:hAnsi="Times New Roman" w:cs="Times New Roman"/>
+                <w:sz w:val="24"/>
+                <w:szCs w:val="24"/>
+              </w:rPr>
+            </w:pPr>
+            <w:r>
+              <w:rPr>
+                <w:rFonts w:ascii="Times New Roman" w:hAnsi="Times New Roman" w:cs="Times New Roman"/>
+                <w:sz w:val="24"/>
+                <w:szCs w:val="24"/>
+              </w:rPr>
+              <w:t xml:space="preserve">1.   </w:t>
+            </w:r>
+            <w:r>
+              <w:rPr>
+                <w:rFonts w:ascii="Times New Roman" w:hAnsi="Times New Roman" w:cs="Times New Roman"/>
+                <w:sz w:val="24"/>
+                <w:szCs w:val="24"/>
+              </w:rPr>
+              <w:t>O sistema falha ao redirecionar o usuário para a página de criação de nova postagem.</w:t>
+            </w:r>
+            <w:r>
+              <w:rPr>
+                <w:rFonts w:ascii="Times New Roman" w:hAnsi="Times New Roman" w:cs="Times New Roman"/>
+                <w:sz w:val="24"/>
+                <w:szCs w:val="24"/>
+              </w:rPr>
+              <w:tab/>
+            </w:r>
+          </w:p>
+        </w:tc>
+      </w:tr>
+      <w:tr>
+        <w:tc>
+          <w:tcPr>
+            <w:tcW w:w="4247" w:type="dxa"/>
+          </w:tcPr>
+          <w:p>
+            <w:pPr>
+              <w:rPr>
+                <w:rFonts w:ascii="Times New Roman" w:hAnsi="Times New Roman" w:cs="Times New Roman"/>
+                <w:sz w:val="24"/>
+                <w:szCs w:val="24"/>
+              </w:rPr>
+            </w:pPr>
+          </w:p>
+        </w:tc>
+        <w:tc>
+          <w:tcPr>
+            <w:tcW w:w="4247" w:type="dxa"/>
+          </w:tcPr>
+          <w:p>
+            <w:pPr>
+              <w:rPr>
+                <w:rFonts w:ascii="Times New Roman" w:hAnsi="Times New Roman" w:cs="Times New Roman"/>
+                <w:sz w:val="24"/>
+                <w:szCs w:val="24"/>
+              </w:rPr>
+            </w:pPr>
+            <w:r>
+              <w:rPr>
+                <w:rFonts w:ascii="Times New Roman" w:hAnsi="Times New Roman" w:cs="Times New Roman"/>
+                <w:sz w:val="24"/>
+                <w:szCs w:val="24"/>
+              </w:rPr>
+              <w:t xml:space="preserve">2.   </w:t>
+            </w:r>
+            <w:r>
+              <w:rPr>
+                <w:rFonts w:ascii="Times New Roman" w:hAnsi="Times New Roman" w:cs="Times New Roman"/>
+                <w:sz w:val="24"/>
+                <w:szCs w:val="24"/>
+              </w:rPr>
+              <w:t>O sistema exibe uma mensagem de erro e solicita ao usuário que tente acessar a página de criação de nova postagem manualmente.</w:t>
+            </w:r>
+          </w:p>
+        </w:tc>
+      </w:tr>
+      <w:tr>
+        <w:tc>
+          <w:tcPr>
+            <w:tcW w:w="4247" w:type="dxa"/>
+          </w:tcPr>
+          <w:p>
+            <w:pPr>
+              <w:rPr>
+                <w:rFonts w:ascii="Times New Roman" w:hAnsi="Times New Roman" w:cs="Times New Roman"/>
+                <w:sz w:val="24"/>
+                <w:szCs w:val="24"/>
+              </w:rPr>
+            </w:pPr>
+          </w:p>
+        </w:tc>
+        <w:tc>
+          <w:tcPr>
+            <w:tcW w:w="4247" w:type="dxa"/>
+          </w:tcPr>
+          <w:p>
+            <w:pPr>
+              <w:rPr>
+                <w:rFonts w:ascii="Times New Roman" w:hAnsi="Times New Roman" w:cs="Times New Roman"/>
+                <w:sz w:val="24"/>
+                <w:szCs w:val="24"/>
+              </w:rPr>
+            </w:pPr>
+            <w:r>
+              <w:rPr>
+                <w:rFonts w:ascii="Times New Roman" w:hAnsi="Times New Roman" w:cs="Times New Roman"/>
+                <w:sz w:val="24"/>
+                <w:szCs w:val="24"/>
+              </w:rPr>
+              <w:t xml:space="preserve">3.   </w:t>
+            </w:r>
+            <w:r>
+              <w:rPr>
+                <w:rFonts w:ascii="Times New Roman" w:hAnsi="Times New Roman" w:cs="Times New Roman"/>
+                <w:sz w:val="24"/>
+                <w:szCs w:val="24"/>
+              </w:rPr>
+              <w:t>O sistema registra o erro e notifica o administrador do sistema.</w:t>
+            </w:r>
+          </w:p>
+        </w:tc>
+      </w:tr>
+      <w:tr>
+        <w:tc>
+          <w:tcPr>
+            <w:tcW w:w="8494" w:type="dxa"/>
+            <w:gridSpan w:val="2"/>
+            <w:shd w:val="clear" w:color="auto" w:fill="B4C6E7" w:themeFill="accent1" w:themeFillTint="66"/>
+          </w:tcPr>
+          <w:p>
+            <w:pPr>
+              <w:jc w:val="center"/>
+              <w:rPr>
+                <w:rFonts w:ascii="Times New Roman" w:hAnsi="Times New Roman" w:cs="Times New Roman"/>
+                <w:b/>
+                <w:bCs/>
+                <w:sz w:val="24"/>
+                <w:szCs w:val="24"/>
+              </w:rPr>
+            </w:pPr>
+            <w:r>
+              <w:rPr>
+                <w:rFonts w:ascii="Times New Roman" w:hAnsi="Times New Roman" w:cs="Times New Roman"/>
+                <w:b/>
+                <w:bCs/>
+                <w:sz w:val="24"/>
+                <w:szCs w:val="24"/>
+              </w:rPr>
+              <w:t>Regras de negócio</w:t>
+            </w:r>
+          </w:p>
+        </w:tc>
+      </w:tr>
+      <w:tr>
+        <w:tc>
+          <w:tcPr>
+            <w:tcW w:w="8494" w:type="dxa"/>
+            <w:gridSpan w:val="2"/>
+          </w:tcPr>
+          <w:p>
+            <w:pPr>
+              <w:pStyle w:val="PargrafodaLista"/>
+              <w:numPr>
+                <w:ilvl w:val="0"/>
+                <w:numId w:val="166"/>
+              </w:numPr>
+              <w:rPr>
+                <w:rFonts w:ascii="Times New Roman" w:hAnsi="Times New Roman" w:cs="Times New Roman"/>
+                <w:sz w:val="24"/>
+                <w:szCs w:val="24"/>
+              </w:rPr>
+            </w:pPr>
+            <w:r>
+              <w:rPr>
+                <w:rFonts w:ascii="Times New Roman" w:hAnsi="Times New Roman" w:cs="Times New Roman"/>
+                <w:sz w:val="24"/>
+                <w:szCs w:val="24"/>
+              </w:rPr>
+              <w:t>O usuário deve ser notificado de maneira clara e compreensível sobre a necessidade de criar uma nova postagem após a rejeição da postagem anterior.</w:t>
+            </w:r>
+          </w:p>
+        </w:tc>
+      </w:tr>
+      <w:tr>
+        <w:tc>
+          <w:tcPr>
+            <w:tcW w:w="8494" w:type="dxa"/>
+            <w:gridSpan w:val="2"/>
+          </w:tcPr>
+          <w:p>
+            <w:pPr>
+              <w:pStyle w:val="PargrafodaLista"/>
+              <w:numPr>
+                <w:ilvl w:val="0"/>
+                <w:numId w:val="166"/>
+              </w:numPr>
+              <w:rPr>
+                <w:rFonts w:ascii="Times New Roman" w:hAnsi="Times New Roman" w:cs="Times New Roman"/>
+                <w:sz w:val="24"/>
+                <w:szCs w:val="24"/>
+              </w:rPr>
+            </w:pPr>
+            <w:r>
+              <w:rPr>
+                <w:rFonts w:ascii="Times New Roman" w:hAnsi="Times New Roman" w:cs="Times New Roman"/>
+                <w:sz w:val="24"/>
+                <w:szCs w:val="24"/>
+              </w:rPr>
+              <w:t>O sistema deve garantir que toda nova postagem criada após uma notificação de conteúdo ofensivo seja analisada pelo BERT antes de ser publicada.</w:t>
+            </w:r>
+          </w:p>
+        </w:tc>
+      </w:tr>
+      <w:tr>
+        <w:tc>
+          <w:tcPr>
+            <w:tcW w:w="8494" w:type="dxa"/>
+            <w:gridSpan w:val="2"/>
+          </w:tcPr>
+          <w:p>
+            <w:pPr>
+              <w:pStyle w:val="PargrafodaLista"/>
+              <w:numPr>
+                <w:ilvl w:val="0"/>
+                <w:numId w:val="166"/>
+              </w:numPr>
+              <w:rPr>
+                <w:rFonts w:ascii="Times New Roman" w:hAnsi="Times New Roman" w:cs="Times New Roman"/>
+                <w:sz w:val="24"/>
+                <w:szCs w:val="24"/>
+              </w:rPr>
+            </w:pPr>
+            <w:r>
+              <w:rPr>
+                <w:rFonts w:ascii="Times New Roman" w:hAnsi="Times New Roman" w:cs="Times New Roman"/>
+                <w:sz w:val="24"/>
+                <w:szCs w:val="24"/>
+              </w:rPr>
+              <w:t>Todas as ações relacionadas à criação de novas postagens após notificações de conteúdo ofensivo devem ser registradas para auditoria e revisão administrativa.</w:t>
+            </w:r>
+          </w:p>
+        </w:tc>
+      </w:tr>
+      <w:tr>
+        <w:tc>
+          <w:tcPr>
+            <w:tcW w:w="8494" w:type="dxa"/>
+            <w:gridSpan w:val="2"/>
+          </w:tcPr>
+          <w:p>
+            <w:pPr>
+              <w:pStyle w:val="PargrafodaLista"/>
+              <w:numPr>
+                <w:ilvl w:val="0"/>
+                <w:numId w:val="166"/>
+              </w:numPr>
+              <w:rPr>
+                <w:rFonts w:ascii="Times New Roman" w:hAnsi="Times New Roman" w:cs="Times New Roman"/>
+                <w:sz w:val="24"/>
+                <w:szCs w:val="24"/>
+              </w:rPr>
+            </w:pPr>
+            <w:r>
+              <w:rPr>
+                <w:rFonts w:ascii="Times New Roman" w:hAnsi="Times New Roman" w:cs="Times New Roman"/>
+                <w:sz w:val="24"/>
+                <w:szCs w:val="24"/>
+              </w:rPr>
+              <w:t>A interface de criação de postagens deve ser responsiva e funcionar de maneira consistente em todos os dispositivos e navegadores suportados.</w:t>
+            </w:r>
+          </w:p>
+        </w:tc>
+      </w:tr>
+    </w:tbl>
+    <w:p>
+      <w:pPr>
+        <w:rPr>
+          <w:rFonts w:ascii="Times New Roman" w:hAnsi="Times New Roman" w:cs="Times New Roman"/>
+          <w:b/>
+          <w:bCs/>
+          <w:sz w:val="24"/>
+          <w:szCs w:val="24"/>
+        </w:rPr>
+      </w:pPr>
+    </w:p>
+    <w:p>
+      <w:pPr>
+        <w:rPr>
+          <w:rFonts w:ascii="Times New Roman" w:hAnsi="Times New Roman" w:cs="Times New Roman"/>
+          <w:b/>
+          <w:bCs/>
+          <w:sz w:val="24"/>
+          <w:szCs w:val="24"/>
+        </w:rPr>
+      </w:pPr>
+    </w:p>
     <w:p>
       <w:pPr>
         <w:pStyle w:val="Ttulo1"/>
@@ -28286,16 +29968,7 @@
           <w:sz w:val="24"/>
           <w:szCs w:val="24"/>
         </w:rPr>
-        <w:t xml:space="preserve">. A escolha </w:t>
-      </w:r>
-      <w:r>
-        <w:rPr>
-          <w:rFonts w:ascii="Times New Roman" w:hAnsi="Times New Roman" w:cs="Times New Roman"/>
-          <w:sz w:val="24"/>
-          <w:szCs w:val="24"/>
-        </w:rPr>
-        <w:lastRenderedPageBreak/>
-        <w:t xml:space="preserve">do </w:t>
+        <w:t xml:space="preserve">. A escolha do </w:t>
       </w:r>
       <w:proofErr w:type="spellStart"/>
       <w:r>
@@ -28870,6 +30543,7 @@
           <w:sz w:val="24"/>
           <w:szCs w:val="24"/>
         </w:rPr>
+        <w:lastRenderedPageBreak/>
         <w:t xml:space="preserve">Visual </w:t>
       </w:r>
       <w:proofErr w:type="spellStart"/>
@@ -29189,11 +30863,7 @@
         <w:ind w:firstLine="720"/>
       </w:pPr>
       <w:r>
-        <w:t xml:space="preserve">A adoção de boas práticas de desenvolvimento é crucial para garantir a qualidade, a manutenção e a escalabilidade do código no projeto da rede social Bem-te-vi. Este </w:t>
-      </w:r>
-      <w:r>
-        <w:lastRenderedPageBreak/>
-        <w:t>capítulo detalha as práticas adotadas pel</w:t>
+        <w:t>A adoção de boas práticas de desenvolvimento é crucial para garantir a qualidade, a manutenção e a escalabilidade do código no projeto da rede social Bem-te-vi. Este capítulo detalha as práticas adotadas pel</w:t>
       </w:r>
       <w:r>
         <w:t>os autores</w:t>
@@ -29529,7 +31199,16 @@
           <w:sz w:val="24"/>
           <w:szCs w:val="24"/>
         </w:rPr>
-        <w:t xml:space="preserve"> membros da equipe podem entender rapidamente a funcionalidade e o propósito do código existente, facilitando a integração e a continuidade do desenvolvimento. Além disso, uma boa documentação é crucial para a manutenção a longo prazo do sistema, permitindo que alterações e expansões sejam realizadas com segurança e eficácia.</w:t>
+        <w:t xml:space="preserve"> membros da equipe </w:t>
+      </w:r>
+      <w:r>
+        <w:rPr>
+          <w:rFonts w:ascii="Times New Roman" w:hAnsi="Times New Roman" w:cs="Times New Roman"/>
+          <w:sz w:val="24"/>
+          <w:szCs w:val="24"/>
+        </w:rPr>
+        <w:lastRenderedPageBreak/>
+        <w:t>podem entender rapidamente a funcionalidade e o propósito do código existente, facilitando a integração e a continuidade do desenvolvimento. Além disso, uma boa documentação é crucial para a manutenção a longo prazo do sistema, permitindo que alterações e expansões sejam realizadas com segurança e eficácia.</w:t>
       </w:r>
     </w:p>
     <w:p>
@@ -36145,6 +37824,95 @@
     </w:lvl>
   </w:abstractNum>
   <w:abstractNum w:abstractNumId="73" w15:restartNumberingAfterBreak="0">
+    <w:nsid w:val="3B683F02"/>
+    <w:multiLevelType w:val="hybridMultilevel"/>
+    <w:tmpl w:val="5E8CA2A4"/>
+    <w:lvl w:ilvl="0" w:tplc="FFFFFFFF">
+      <w:start w:val="1"/>
+      <w:numFmt w:val="decimal"/>
+      <w:lvlText w:val="%1."/>
+      <w:lvlJc w:val="left"/>
+      <w:pPr>
+        <w:ind w:left="360" w:hanging="360"/>
+      </w:pPr>
+      <w:rPr>
+        <w:rFonts w:hint="default"/>
+      </w:rPr>
+    </w:lvl>
+    <w:lvl w:ilvl="1" w:tplc="FFFFFFFF" w:tentative="1">
+      <w:start w:val="1"/>
+      <w:numFmt w:val="lowerLetter"/>
+      <w:lvlText w:val="%2."/>
+      <w:lvlJc w:val="left"/>
+      <w:pPr>
+        <w:ind w:left="1080" w:hanging="360"/>
+      </w:pPr>
+    </w:lvl>
+    <w:lvl w:ilvl="2" w:tplc="FFFFFFFF" w:tentative="1">
+      <w:start w:val="1"/>
+      <w:numFmt w:val="lowerRoman"/>
+      <w:lvlText w:val="%3."/>
+      <w:lvlJc w:val="right"/>
+      <w:pPr>
+        <w:ind w:left="1800" w:hanging="180"/>
+      </w:pPr>
+    </w:lvl>
+    <w:lvl w:ilvl="3" w:tplc="FFFFFFFF" w:tentative="1">
+      <w:start w:val="1"/>
+      <w:numFmt w:val="decimal"/>
+      <w:lvlText w:val="%4."/>
+      <w:lvlJc w:val="left"/>
+      <w:pPr>
+        <w:ind w:left="2520" w:hanging="360"/>
+      </w:pPr>
+    </w:lvl>
+    <w:lvl w:ilvl="4" w:tplc="FFFFFFFF" w:tentative="1">
+      <w:start w:val="1"/>
+      <w:numFmt w:val="lowerLetter"/>
+      <w:lvlText w:val="%5."/>
+      <w:lvlJc w:val="left"/>
+      <w:pPr>
+        <w:ind w:left="3240" w:hanging="360"/>
+      </w:pPr>
+    </w:lvl>
+    <w:lvl w:ilvl="5" w:tplc="FFFFFFFF" w:tentative="1">
+      <w:start w:val="1"/>
+      <w:numFmt w:val="lowerRoman"/>
+      <w:lvlText w:val="%6."/>
+      <w:lvlJc w:val="right"/>
+      <w:pPr>
+        <w:ind w:left="3960" w:hanging="180"/>
+      </w:pPr>
+    </w:lvl>
+    <w:lvl w:ilvl="6" w:tplc="FFFFFFFF" w:tentative="1">
+      <w:start w:val="1"/>
+      <w:numFmt w:val="decimal"/>
+      <w:lvlText w:val="%7."/>
+      <w:lvlJc w:val="left"/>
+      <w:pPr>
+        <w:ind w:left="4680" w:hanging="360"/>
+      </w:pPr>
+    </w:lvl>
+    <w:lvl w:ilvl="7" w:tplc="FFFFFFFF" w:tentative="1">
+      <w:start w:val="1"/>
+      <w:numFmt w:val="lowerLetter"/>
+      <w:lvlText w:val="%8."/>
+      <w:lvlJc w:val="left"/>
+      <w:pPr>
+        <w:ind w:left="5400" w:hanging="360"/>
+      </w:pPr>
+    </w:lvl>
+    <w:lvl w:ilvl="8" w:tplc="FFFFFFFF" w:tentative="1">
+      <w:start w:val="1"/>
+      <w:numFmt w:val="lowerRoman"/>
+      <w:lvlText w:val="%9."/>
+      <w:lvlJc w:val="right"/>
+      <w:pPr>
+        <w:ind w:left="6120" w:hanging="180"/>
+      </w:pPr>
+    </w:lvl>
+  </w:abstractNum>
+  <w:abstractNum w:abstractNumId="74" w15:restartNumberingAfterBreak="0">
     <w:nsid w:val="3B7A0669"/>
     <w:multiLevelType w:val="hybridMultilevel"/>
     <w:tmpl w:val="0E787C5A"/>
@@ -36257,7 +38025,7 @@
       </w:rPr>
     </w:lvl>
   </w:abstractNum>
-  <w:abstractNum w:abstractNumId="74" w15:restartNumberingAfterBreak="0">
+  <w:abstractNum w:abstractNumId="75" w15:restartNumberingAfterBreak="0">
     <w:nsid w:val="3BE34666"/>
     <w:multiLevelType w:val="hybridMultilevel"/>
     <w:tmpl w:val="4AB678D2"/>
@@ -36346,7 +38114,7 @@
       </w:pPr>
     </w:lvl>
   </w:abstractNum>
-  <w:abstractNum w:abstractNumId="75" w15:restartNumberingAfterBreak="0">
+  <w:abstractNum w:abstractNumId="76" w15:restartNumberingAfterBreak="0">
     <w:nsid w:val="3EE80A4C"/>
     <w:multiLevelType w:val="hybridMultilevel"/>
     <w:tmpl w:val="2CEA8B9A"/>
@@ -36435,7 +38203,7 @@
       </w:pPr>
     </w:lvl>
   </w:abstractNum>
-  <w:abstractNum w:abstractNumId="76" w15:restartNumberingAfterBreak="0">
+  <w:abstractNum w:abstractNumId="77" w15:restartNumberingAfterBreak="0">
     <w:nsid w:val="3F9337D7"/>
     <w:multiLevelType w:val="hybridMultilevel"/>
     <w:tmpl w:val="804C85A4"/>
@@ -36524,7 +38292,7 @@
       </w:pPr>
     </w:lvl>
   </w:abstractNum>
-  <w:abstractNum w:abstractNumId="77" w15:restartNumberingAfterBreak="0">
+  <w:abstractNum w:abstractNumId="78" w15:restartNumberingAfterBreak="0">
     <w:nsid w:val="4004250A"/>
     <w:multiLevelType w:val="hybridMultilevel"/>
     <w:tmpl w:val="F904A8B8"/>
@@ -36637,7 +38405,7 @@
       </w:rPr>
     </w:lvl>
   </w:abstractNum>
-  <w:abstractNum w:abstractNumId="78" w15:restartNumberingAfterBreak="0">
+  <w:abstractNum w:abstractNumId="79" w15:restartNumberingAfterBreak="0">
     <w:nsid w:val="40F126C5"/>
     <w:multiLevelType w:val="hybridMultilevel"/>
     <w:tmpl w:val="FC944F4E"/>
@@ -36723,7 +38491,7 @@
       </w:pPr>
     </w:lvl>
   </w:abstractNum>
-  <w:abstractNum w:abstractNumId="79" w15:restartNumberingAfterBreak="0">
+  <w:abstractNum w:abstractNumId="80" w15:restartNumberingAfterBreak="0">
     <w:nsid w:val="40FE7EFE"/>
     <w:multiLevelType w:val="hybridMultilevel"/>
     <w:tmpl w:val="5F7A5176"/>
@@ -36809,7 +38577,7 @@
       </w:pPr>
     </w:lvl>
   </w:abstractNum>
-  <w:abstractNum w:abstractNumId="80" w15:restartNumberingAfterBreak="0">
+  <w:abstractNum w:abstractNumId="81" w15:restartNumberingAfterBreak="0">
     <w:nsid w:val="410E7BC3"/>
     <w:multiLevelType w:val="hybridMultilevel"/>
     <w:tmpl w:val="562C4B32"/>
@@ -36898,7 +38666,7 @@
       </w:pPr>
     </w:lvl>
   </w:abstractNum>
-  <w:abstractNum w:abstractNumId="81" w15:restartNumberingAfterBreak="0">
+  <w:abstractNum w:abstractNumId="82" w15:restartNumberingAfterBreak="0">
     <w:nsid w:val="42C4180C"/>
     <w:multiLevelType w:val="hybridMultilevel"/>
     <w:tmpl w:val="C3CC104E"/>
@@ -36987,7 +38755,7 @@
       </w:pPr>
     </w:lvl>
   </w:abstractNum>
-  <w:abstractNum w:abstractNumId="82" w15:restartNumberingAfterBreak="0">
+  <w:abstractNum w:abstractNumId="83" w15:restartNumberingAfterBreak="0">
     <w:nsid w:val="431D6D54"/>
     <w:multiLevelType w:val="hybridMultilevel"/>
     <w:tmpl w:val="01CE7EA8"/>
@@ -37073,7 +38841,7 @@
       </w:pPr>
     </w:lvl>
   </w:abstractNum>
-  <w:abstractNum w:abstractNumId="83" w15:restartNumberingAfterBreak="0">
+  <w:abstractNum w:abstractNumId="84" w15:restartNumberingAfterBreak="0">
     <w:nsid w:val="435F5F9A"/>
     <w:multiLevelType w:val="hybridMultilevel"/>
     <w:tmpl w:val="AFB436AC"/>
@@ -37159,7 +38927,7 @@
       </w:pPr>
     </w:lvl>
   </w:abstractNum>
-  <w:abstractNum w:abstractNumId="84" w15:restartNumberingAfterBreak="0">
+  <w:abstractNum w:abstractNumId="85" w15:restartNumberingAfterBreak="0">
     <w:nsid w:val="43E20A65"/>
     <w:multiLevelType w:val="hybridMultilevel"/>
     <w:tmpl w:val="0262B030"/>
@@ -37248,7 +39016,7 @@
       </w:pPr>
     </w:lvl>
   </w:abstractNum>
-  <w:abstractNum w:abstractNumId="85" w15:restartNumberingAfterBreak="0">
+  <w:abstractNum w:abstractNumId="86" w15:restartNumberingAfterBreak="0">
     <w:nsid w:val="443205B3"/>
     <w:multiLevelType w:val="hybridMultilevel"/>
     <w:tmpl w:val="31D896AC"/>
@@ -37361,7 +39129,7 @@
       </w:rPr>
     </w:lvl>
   </w:abstractNum>
-  <w:abstractNum w:abstractNumId="86" w15:restartNumberingAfterBreak="0">
+  <w:abstractNum w:abstractNumId="87" w15:restartNumberingAfterBreak="0">
     <w:nsid w:val="451504E1"/>
     <w:multiLevelType w:val="hybridMultilevel"/>
     <w:tmpl w:val="BC4EA7F8"/>
@@ -37450,7 +39218,7 @@
       </w:pPr>
     </w:lvl>
   </w:abstractNum>
-  <w:abstractNum w:abstractNumId="87" w15:restartNumberingAfterBreak="0">
+  <w:abstractNum w:abstractNumId="88" w15:restartNumberingAfterBreak="0">
     <w:nsid w:val="459761D2"/>
     <w:multiLevelType w:val="hybridMultilevel"/>
     <w:tmpl w:val="98D0D35E"/>
@@ -37539,7 +39307,7 @@
       </w:pPr>
     </w:lvl>
   </w:abstractNum>
-  <w:abstractNum w:abstractNumId="88" w15:restartNumberingAfterBreak="0">
+  <w:abstractNum w:abstractNumId="89" w15:restartNumberingAfterBreak="0">
     <w:nsid w:val="45E2368C"/>
     <w:multiLevelType w:val="hybridMultilevel"/>
     <w:tmpl w:val="1CC05460"/>
@@ -37628,7 +39396,7 @@
       </w:pPr>
     </w:lvl>
   </w:abstractNum>
-  <w:abstractNum w:abstractNumId="89" w15:restartNumberingAfterBreak="0">
+  <w:abstractNum w:abstractNumId="90" w15:restartNumberingAfterBreak="0">
     <w:nsid w:val="46A90AE2"/>
     <w:multiLevelType w:val="hybridMultilevel"/>
     <w:tmpl w:val="685E7C24"/>
@@ -37714,7 +39482,7 @@
       </w:pPr>
     </w:lvl>
   </w:abstractNum>
-  <w:abstractNum w:abstractNumId="90" w15:restartNumberingAfterBreak="0">
+  <w:abstractNum w:abstractNumId="91" w15:restartNumberingAfterBreak="0">
     <w:nsid w:val="46B00D8D"/>
     <w:multiLevelType w:val="hybridMultilevel"/>
     <w:tmpl w:val="7B40B058"/>
@@ -37803,7 +39571,7 @@
       </w:pPr>
     </w:lvl>
   </w:abstractNum>
-  <w:abstractNum w:abstractNumId="91" w15:restartNumberingAfterBreak="0">
+  <w:abstractNum w:abstractNumId="92" w15:restartNumberingAfterBreak="0">
     <w:nsid w:val="473D3C61"/>
     <w:multiLevelType w:val="hybridMultilevel"/>
     <w:tmpl w:val="2416A79A"/>
@@ -37892,7 +39660,7 @@
       </w:pPr>
     </w:lvl>
   </w:abstractNum>
-  <w:abstractNum w:abstractNumId="92" w15:restartNumberingAfterBreak="0">
+  <w:abstractNum w:abstractNumId="93" w15:restartNumberingAfterBreak="0">
     <w:nsid w:val="47E9797E"/>
     <w:multiLevelType w:val="hybridMultilevel"/>
     <w:tmpl w:val="91D4EC20"/>
@@ -37978,7 +39746,7 @@
       </w:pPr>
     </w:lvl>
   </w:abstractNum>
-  <w:abstractNum w:abstractNumId="93" w15:restartNumberingAfterBreak="0">
+  <w:abstractNum w:abstractNumId="94" w15:restartNumberingAfterBreak="0">
     <w:nsid w:val="487A3A9F"/>
     <w:multiLevelType w:val="hybridMultilevel"/>
     <w:tmpl w:val="3A02B7BC"/>
@@ -38064,7 +39832,7 @@
       </w:pPr>
     </w:lvl>
   </w:abstractNum>
-  <w:abstractNum w:abstractNumId="94" w15:restartNumberingAfterBreak="0">
+  <w:abstractNum w:abstractNumId="95" w15:restartNumberingAfterBreak="0">
     <w:nsid w:val="49EF1AF2"/>
     <w:multiLevelType w:val="hybridMultilevel"/>
     <w:tmpl w:val="59544CD8"/>
@@ -38153,7 +39921,7 @@
       </w:pPr>
     </w:lvl>
   </w:abstractNum>
-  <w:abstractNum w:abstractNumId="95" w15:restartNumberingAfterBreak="0">
+  <w:abstractNum w:abstractNumId="96" w15:restartNumberingAfterBreak="0">
     <w:nsid w:val="4A171D94"/>
     <w:multiLevelType w:val="hybridMultilevel"/>
     <w:tmpl w:val="E126F3C6"/>
@@ -38242,7 +40010,7 @@
       </w:pPr>
     </w:lvl>
   </w:abstractNum>
-  <w:abstractNum w:abstractNumId="96" w15:restartNumberingAfterBreak="0">
+  <w:abstractNum w:abstractNumId="97" w15:restartNumberingAfterBreak="0">
     <w:nsid w:val="4A667450"/>
     <w:multiLevelType w:val="hybridMultilevel"/>
     <w:tmpl w:val="A0485EC8"/>
@@ -38331,7 +40099,7 @@
       </w:pPr>
     </w:lvl>
   </w:abstractNum>
-  <w:abstractNum w:abstractNumId="97" w15:restartNumberingAfterBreak="0">
+  <w:abstractNum w:abstractNumId="98" w15:restartNumberingAfterBreak="0">
     <w:nsid w:val="4A747E63"/>
     <w:multiLevelType w:val="hybridMultilevel"/>
     <w:tmpl w:val="A630ED00"/>
@@ -38420,7 +40188,7 @@
       </w:pPr>
     </w:lvl>
   </w:abstractNum>
-  <w:abstractNum w:abstractNumId="98" w15:restartNumberingAfterBreak="0">
+  <w:abstractNum w:abstractNumId="99" w15:restartNumberingAfterBreak="0">
     <w:nsid w:val="4B042AA2"/>
     <w:multiLevelType w:val="multilevel"/>
     <w:tmpl w:val="223A7212"/>
@@ -38510,7 +40278,7 @@
       </w:pPr>
     </w:lvl>
   </w:abstractNum>
-  <w:abstractNum w:abstractNumId="99" w15:restartNumberingAfterBreak="0">
+  <w:abstractNum w:abstractNumId="100" w15:restartNumberingAfterBreak="0">
     <w:nsid w:val="4B606B29"/>
     <w:multiLevelType w:val="hybridMultilevel"/>
     <w:tmpl w:val="5D8AF2DE"/>
@@ -38599,7 +40367,7 @@
       </w:pPr>
     </w:lvl>
   </w:abstractNum>
-  <w:abstractNum w:abstractNumId="100" w15:restartNumberingAfterBreak="0">
+  <w:abstractNum w:abstractNumId="101" w15:restartNumberingAfterBreak="0">
     <w:nsid w:val="4C8F5407"/>
     <w:multiLevelType w:val="hybridMultilevel"/>
     <w:tmpl w:val="C5003862"/>
@@ -38688,7 +40456,7 @@
       </w:pPr>
     </w:lvl>
   </w:abstractNum>
-  <w:abstractNum w:abstractNumId="101" w15:restartNumberingAfterBreak="0">
+  <w:abstractNum w:abstractNumId="102" w15:restartNumberingAfterBreak="0">
     <w:nsid w:val="4CFB01F3"/>
     <w:multiLevelType w:val="hybridMultilevel"/>
     <w:tmpl w:val="DFB83128"/>
@@ -38774,7 +40542,7 @@
       </w:pPr>
     </w:lvl>
   </w:abstractNum>
-  <w:abstractNum w:abstractNumId="102" w15:restartNumberingAfterBreak="0">
+  <w:abstractNum w:abstractNumId="103" w15:restartNumberingAfterBreak="0">
     <w:nsid w:val="4E973D78"/>
     <w:multiLevelType w:val="hybridMultilevel"/>
     <w:tmpl w:val="91D4EC20"/>
@@ -38860,7 +40628,7 @@
       </w:pPr>
     </w:lvl>
   </w:abstractNum>
-  <w:abstractNum w:abstractNumId="103" w15:restartNumberingAfterBreak="0">
+  <w:abstractNum w:abstractNumId="104" w15:restartNumberingAfterBreak="0">
     <w:nsid w:val="4FDC7534"/>
     <w:multiLevelType w:val="hybridMultilevel"/>
     <w:tmpl w:val="2AFC4F86"/>
@@ -38946,7 +40714,7 @@
       </w:pPr>
     </w:lvl>
   </w:abstractNum>
-  <w:abstractNum w:abstractNumId="104" w15:restartNumberingAfterBreak="0">
+  <w:abstractNum w:abstractNumId="105" w15:restartNumberingAfterBreak="0">
     <w:nsid w:val="513A6AA5"/>
     <w:multiLevelType w:val="hybridMultilevel"/>
     <w:tmpl w:val="D79ACAFC"/>
@@ -39035,7 +40803,7 @@
       </w:pPr>
     </w:lvl>
   </w:abstractNum>
-  <w:abstractNum w:abstractNumId="105" w15:restartNumberingAfterBreak="0">
+  <w:abstractNum w:abstractNumId="106" w15:restartNumberingAfterBreak="0">
     <w:nsid w:val="517A72EC"/>
     <w:multiLevelType w:val="multilevel"/>
     <w:tmpl w:val="10E6C9BC"/>
@@ -39156,7 +40924,7 @@
       </w:rPr>
     </w:lvl>
   </w:abstractNum>
-  <w:abstractNum w:abstractNumId="106" w15:restartNumberingAfterBreak="0">
+  <w:abstractNum w:abstractNumId="107" w15:restartNumberingAfterBreak="0">
     <w:nsid w:val="519053F6"/>
     <w:multiLevelType w:val="hybridMultilevel"/>
     <w:tmpl w:val="98D0D35E"/>
@@ -39245,7 +41013,7 @@
       </w:pPr>
     </w:lvl>
   </w:abstractNum>
-  <w:abstractNum w:abstractNumId="107" w15:restartNumberingAfterBreak="0">
+  <w:abstractNum w:abstractNumId="108" w15:restartNumberingAfterBreak="0">
     <w:nsid w:val="51986E26"/>
     <w:multiLevelType w:val="hybridMultilevel"/>
     <w:tmpl w:val="500A22D2"/>
@@ -39334,7 +41102,7 @@
       </w:pPr>
     </w:lvl>
   </w:abstractNum>
-  <w:abstractNum w:abstractNumId="108" w15:restartNumberingAfterBreak="0">
+  <w:abstractNum w:abstractNumId="109" w15:restartNumberingAfterBreak="0">
     <w:nsid w:val="51D05A43"/>
     <w:multiLevelType w:val="hybridMultilevel"/>
     <w:tmpl w:val="3106298C"/>
@@ -39447,7 +41215,7 @@
       </w:rPr>
     </w:lvl>
   </w:abstractNum>
-  <w:abstractNum w:abstractNumId="109" w15:restartNumberingAfterBreak="0">
+  <w:abstractNum w:abstractNumId="110" w15:restartNumberingAfterBreak="0">
     <w:nsid w:val="52F13EA7"/>
     <w:multiLevelType w:val="hybridMultilevel"/>
     <w:tmpl w:val="800A8D38"/>
@@ -39560,7 +41328,7 @@
       </w:rPr>
     </w:lvl>
   </w:abstractNum>
-  <w:abstractNum w:abstractNumId="110" w15:restartNumberingAfterBreak="0">
+  <w:abstractNum w:abstractNumId="111" w15:restartNumberingAfterBreak="0">
     <w:nsid w:val="53110215"/>
     <w:multiLevelType w:val="hybridMultilevel"/>
     <w:tmpl w:val="5E8CA2A4"/>
@@ -39649,7 +41417,7 @@
       </w:pPr>
     </w:lvl>
   </w:abstractNum>
-  <w:abstractNum w:abstractNumId="111" w15:restartNumberingAfterBreak="0">
+  <w:abstractNum w:abstractNumId="112" w15:restartNumberingAfterBreak="0">
     <w:nsid w:val="53442532"/>
     <w:multiLevelType w:val="hybridMultilevel"/>
     <w:tmpl w:val="59AA5D4C"/>
@@ -39735,7 +41503,7 @@
       </w:pPr>
     </w:lvl>
   </w:abstractNum>
-  <w:abstractNum w:abstractNumId="112" w15:restartNumberingAfterBreak="0">
+  <w:abstractNum w:abstractNumId="113" w15:restartNumberingAfterBreak="0">
     <w:nsid w:val="53442F44"/>
     <w:multiLevelType w:val="hybridMultilevel"/>
     <w:tmpl w:val="02D29B08"/>
@@ -39821,7 +41589,7 @@
       </w:pPr>
     </w:lvl>
   </w:abstractNum>
-  <w:abstractNum w:abstractNumId="113" w15:restartNumberingAfterBreak="0">
+  <w:abstractNum w:abstractNumId="114" w15:restartNumberingAfterBreak="0">
     <w:nsid w:val="54643B65"/>
     <w:multiLevelType w:val="hybridMultilevel"/>
     <w:tmpl w:val="5C4C5592"/>
@@ -39934,7 +41702,7 @@
       </w:rPr>
     </w:lvl>
   </w:abstractNum>
-  <w:abstractNum w:abstractNumId="114" w15:restartNumberingAfterBreak="0">
+  <w:abstractNum w:abstractNumId="115" w15:restartNumberingAfterBreak="0">
     <w:nsid w:val="572310B7"/>
     <w:multiLevelType w:val="hybridMultilevel"/>
     <w:tmpl w:val="35CC4776"/>
@@ -40023,7 +41791,7 @@
       </w:pPr>
     </w:lvl>
   </w:abstractNum>
-  <w:abstractNum w:abstractNumId="115" w15:restartNumberingAfterBreak="0">
+  <w:abstractNum w:abstractNumId="116" w15:restartNumberingAfterBreak="0">
     <w:nsid w:val="5856299C"/>
     <w:multiLevelType w:val="hybridMultilevel"/>
     <w:tmpl w:val="7BF4C91E"/>
@@ -40112,7 +41880,7 @@
       </w:pPr>
     </w:lvl>
   </w:abstractNum>
-  <w:abstractNum w:abstractNumId="116" w15:restartNumberingAfterBreak="0">
+  <w:abstractNum w:abstractNumId="117" w15:restartNumberingAfterBreak="0">
     <w:nsid w:val="58EF7EFC"/>
     <w:multiLevelType w:val="hybridMultilevel"/>
     <w:tmpl w:val="BC825C2C"/>
@@ -40198,7 +41966,7 @@
       </w:pPr>
     </w:lvl>
   </w:abstractNum>
-  <w:abstractNum w:abstractNumId="117" w15:restartNumberingAfterBreak="0">
+  <w:abstractNum w:abstractNumId="118" w15:restartNumberingAfterBreak="0">
     <w:nsid w:val="59072CFF"/>
     <w:multiLevelType w:val="hybridMultilevel"/>
     <w:tmpl w:val="D52CAF06"/>
@@ -40287,7 +42055,7 @@
       </w:pPr>
     </w:lvl>
   </w:abstractNum>
-  <w:abstractNum w:abstractNumId="118" w15:restartNumberingAfterBreak="0">
+  <w:abstractNum w:abstractNumId="119" w15:restartNumberingAfterBreak="0">
     <w:nsid w:val="59456797"/>
     <w:multiLevelType w:val="hybridMultilevel"/>
     <w:tmpl w:val="E970FA54"/>
@@ -40376,7 +42144,7 @@
       </w:pPr>
     </w:lvl>
   </w:abstractNum>
-  <w:abstractNum w:abstractNumId="119" w15:restartNumberingAfterBreak="0">
+  <w:abstractNum w:abstractNumId="120" w15:restartNumberingAfterBreak="0">
     <w:nsid w:val="5AC03831"/>
     <w:multiLevelType w:val="hybridMultilevel"/>
     <w:tmpl w:val="48D230D8"/>
@@ -40465,7 +42233,7 @@
       </w:pPr>
     </w:lvl>
   </w:abstractNum>
-  <w:abstractNum w:abstractNumId="120" w15:restartNumberingAfterBreak="0">
+  <w:abstractNum w:abstractNumId="121" w15:restartNumberingAfterBreak="0">
     <w:nsid w:val="5B3A785F"/>
     <w:multiLevelType w:val="hybridMultilevel"/>
     <w:tmpl w:val="2AA42C24"/>
@@ -40551,7 +42319,7 @@
       </w:pPr>
     </w:lvl>
   </w:abstractNum>
-  <w:abstractNum w:abstractNumId="121" w15:restartNumberingAfterBreak="0">
+  <w:abstractNum w:abstractNumId="122" w15:restartNumberingAfterBreak="0">
     <w:nsid w:val="5ECE4ECF"/>
     <w:multiLevelType w:val="hybridMultilevel"/>
     <w:tmpl w:val="92486EE2"/>
@@ -40640,7 +42408,7 @@
       </w:pPr>
     </w:lvl>
   </w:abstractNum>
-  <w:abstractNum w:abstractNumId="122" w15:restartNumberingAfterBreak="0">
+  <w:abstractNum w:abstractNumId="123" w15:restartNumberingAfterBreak="0">
     <w:nsid w:val="61F06F78"/>
     <w:multiLevelType w:val="hybridMultilevel"/>
     <w:tmpl w:val="2AA42C24"/>
@@ -40726,7 +42494,7 @@
       </w:pPr>
     </w:lvl>
   </w:abstractNum>
-  <w:abstractNum w:abstractNumId="123" w15:restartNumberingAfterBreak="0">
+  <w:abstractNum w:abstractNumId="124" w15:restartNumberingAfterBreak="0">
     <w:nsid w:val="621E5222"/>
     <w:multiLevelType w:val="multilevel"/>
     <w:tmpl w:val="A12CC6F8"/>
@@ -40844,7 +42612,7 @@
       </w:rPr>
     </w:lvl>
   </w:abstractNum>
-  <w:abstractNum w:abstractNumId="124" w15:restartNumberingAfterBreak="0">
+  <w:abstractNum w:abstractNumId="125" w15:restartNumberingAfterBreak="0">
     <w:nsid w:val="653C7ECB"/>
     <w:multiLevelType w:val="hybridMultilevel"/>
     <w:tmpl w:val="0D6AEDC0"/>
@@ -40930,7 +42698,7 @@
       </w:pPr>
     </w:lvl>
   </w:abstractNum>
-  <w:abstractNum w:abstractNumId="125" w15:restartNumberingAfterBreak="0">
+  <w:abstractNum w:abstractNumId="126" w15:restartNumberingAfterBreak="0">
     <w:nsid w:val="6601744D"/>
     <w:multiLevelType w:val="hybridMultilevel"/>
     <w:tmpl w:val="BBA43AFE"/>
@@ -41019,7 +42787,7 @@
       </w:pPr>
     </w:lvl>
   </w:abstractNum>
-  <w:abstractNum w:abstractNumId="126" w15:restartNumberingAfterBreak="0">
+  <w:abstractNum w:abstractNumId="127" w15:restartNumberingAfterBreak="0">
     <w:nsid w:val="66C26E78"/>
     <w:multiLevelType w:val="hybridMultilevel"/>
     <w:tmpl w:val="860CFD5E"/>
@@ -41108,7 +42876,7 @@
       </w:pPr>
     </w:lvl>
   </w:abstractNum>
-  <w:abstractNum w:abstractNumId="127" w15:restartNumberingAfterBreak="0">
+  <w:abstractNum w:abstractNumId="128" w15:restartNumberingAfterBreak="0">
     <w:nsid w:val="680C530F"/>
     <w:multiLevelType w:val="hybridMultilevel"/>
     <w:tmpl w:val="67FA7A58"/>
@@ -41194,7 +42962,7 @@
       </w:pPr>
     </w:lvl>
   </w:abstractNum>
-  <w:abstractNum w:abstractNumId="128" w15:restartNumberingAfterBreak="0">
+  <w:abstractNum w:abstractNumId="129" w15:restartNumberingAfterBreak="0">
     <w:nsid w:val="68781583"/>
     <w:multiLevelType w:val="hybridMultilevel"/>
     <w:tmpl w:val="59544CD8"/>
@@ -41283,7 +43051,7 @@
       </w:pPr>
     </w:lvl>
   </w:abstractNum>
-  <w:abstractNum w:abstractNumId="129" w15:restartNumberingAfterBreak="0">
+  <w:abstractNum w:abstractNumId="130" w15:restartNumberingAfterBreak="0">
     <w:nsid w:val="689E4937"/>
     <w:multiLevelType w:val="hybridMultilevel"/>
     <w:tmpl w:val="1578FDDA"/>
@@ -41369,7 +43137,7 @@
       </w:pPr>
     </w:lvl>
   </w:abstractNum>
-  <w:abstractNum w:abstractNumId="130" w15:restartNumberingAfterBreak="0">
+  <w:abstractNum w:abstractNumId="131" w15:restartNumberingAfterBreak="0">
     <w:nsid w:val="69DA244E"/>
     <w:multiLevelType w:val="hybridMultilevel"/>
     <w:tmpl w:val="F8CC6BC0"/>
@@ -41455,7 +43223,96 @@
       </w:pPr>
     </w:lvl>
   </w:abstractNum>
-  <w:abstractNum w:abstractNumId="131" w15:restartNumberingAfterBreak="0">
+  <w:abstractNum w:abstractNumId="132" w15:restartNumberingAfterBreak="0">
+    <w:nsid w:val="6A2F6139"/>
+    <w:multiLevelType w:val="hybridMultilevel"/>
+    <w:tmpl w:val="59544CD8"/>
+    <w:lvl w:ilvl="0" w:tplc="FFFFFFFF">
+      <w:start w:val="1"/>
+      <w:numFmt w:val="decimal"/>
+      <w:lvlText w:val="%1."/>
+      <w:lvlJc w:val="left"/>
+      <w:pPr>
+        <w:ind w:left="360" w:hanging="360"/>
+      </w:pPr>
+      <w:rPr>
+        <w:rFonts w:hint="default"/>
+      </w:rPr>
+    </w:lvl>
+    <w:lvl w:ilvl="1" w:tplc="FFFFFFFF" w:tentative="1">
+      <w:start w:val="1"/>
+      <w:numFmt w:val="lowerLetter"/>
+      <w:lvlText w:val="%2."/>
+      <w:lvlJc w:val="left"/>
+      <w:pPr>
+        <w:ind w:left="1080" w:hanging="360"/>
+      </w:pPr>
+    </w:lvl>
+    <w:lvl w:ilvl="2" w:tplc="FFFFFFFF" w:tentative="1">
+      <w:start w:val="1"/>
+      <w:numFmt w:val="lowerRoman"/>
+      <w:lvlText w:val="%3."/>
+      <w:lvlJc w:val="right"/>
+      <w:pPr>
+        <w:ind w:left="1800" w:hanging="180"/>
+      </w:pPr>
+    </w:lvl>
+    <w:lvl w:ilvl="3" w:tplc="FFFFFFFF" w:tentative="1">
+      <w:start w:val="1"/>
+      <w:numFmt w:val="decimal"/>
+      <w:lvlText w:val="%4."/>
+      <w:lvlJc w:val="left"/>
+      <w:pPr>
+        <w:ind w:left="2520" w:hanging="360"/>
+      </w:pPr>
+    </w:lvl>
+    <w:lvl w:ilvl="4" w:tplc="FFFFFFFF" w:tentative="1">
+      <w:start w:val="1"/>
+      <w:numFmt w:val="lowerLetter"/>
+      <w:lvlText w:val="%5."/>
+      <w:lvlJc w:val="left"/>
+      <w:pPr>
+        <w:ind w:left="3240" w:hanging="360"/>
+      </w:pPr>
+    </w:lvl>
+    <w:lvl w:ilvl="5" w:tplc="FFFFFFFF" w:tentative="1">
+      <w:start w:val="1"/>
+      <w:numFmt w:val="lowerRoman"/>
+      <w:lvlText w:val="%6."/>
+      <w:lvlJc w:val="right"/>
+      <w:pPr>
+        <w:ind w:left="3960" w:hanging="180"/>
+      </w:pPr>
+    </w:lvl>
+    <w:lvl w:ilvl="6" w:tplc="FFFFFFFF" w:tentative="1">
+      <w:start w:val="1"/>
+      <w:numFmt w:val="decimal"/>
+      <w:lvlText w:val="%7."/>
+      <w:lvlJc w:val="left"/>
+      <w:pPr>
+        <w:ind w:left="4680" w:hanging="360"/>
+      </w:pPr>
+    </w:lvl>
+    <w:lvl w:ilvl="7" w:tplc="FFFFFFFF" w:tentative="1">
+      <w:start w:val="1"/>
+      <w:numFmt w:val="lowerLetter"/>
+      <w:lvlText w:val="%8."/>
+      <w:lvlJc w:val="left"/>
+      <w:pPr>
+        <w:ind w:left="5400" w:hanging="360"/>
+      </w:pPr>
+    </w:lvl>
+    <w:lvl w:ilvl="8" w:tplc="FFFFFFFF" w:tentative="1">
+      <w:start w:val="1"/>
+      <w:numFmt w:val="lowerRoman"/>
+      <w:lvlText w:val="%9."/>
+      <w:lvlJc w:val="right"/>
+      <w:pPr>
+        <w:ind w:left="6120" w:hanging="180"/>
+      </w:pPr>
+    </w:lvl>
+  </w:abstractNum>
+  <w:abstractNum w:abstractNumId="133" w15:restartNumberingAfterBreak="0">
     <w:nsid w:val="6A7E3B85"/>
     <w:multiLevelType w:val="hybridMultilevel"/>
     <w:tmpl w:val="62CA62CA"/>
@@ -41544,7 +43401,7 @@
       </w:pPr>
     </w:lvl>
   </w:abstractNum>
-  <w:abstractNum w:abstractNumId="132" w15:restartNumberingAfterBreak="0">
+  <w:abstractNum w:abstractNumId="134" w15:restartNumberingAfterBreak="0">
     <w:nsid w:val="6A870A9E"/>
     <w:multiLevelType w:val="hybridMultilevel"/>
     <w:tmpl w:val="E014EC2C"/>
@@ -41633,7 +43490,7 @@
       </w:pPr>
     </w:lvl>
   </w:abstractNum>
-  <w:abstractNum w:abstractNumId="133" w15:restartNumberingAfterBreak="0">
+  <w:abstractNum w:abstractNumId="135" w15:restartNumberingAfterBreak="0">
     <w:nsid w:val="6B0A2114"/>
     <w:multiLevelType w:val="hybridMultilevel"/>
     <w:tmpl w:val="79D0B740"/>
@@ -41719,7 +43576,7 @@
       </w:pPr>
     </w:lvl>
   </w:abstractNum>
-  <w:abstractNum w:abstractNumId="134" w15:restartNumberingAfterBreak="0">
+  <w:abstractNum w:abstractNumId="136" w15:restartNumberingAfterBreak="0">
     <w:nsid w:val="6B4C0EB6"/>
     <w:multiLevelType w:val="hybridMultilevel"/>
     <w:tmpl w:val="F904BB6E"/>
@@ -41805,7 +43662,7 @@
       </w:pPr>
     </w:lvl>
   </w:abstractNum>
-  <w:abstractNum w:abstractNumId="135" w15:restartNumberingAfterBreak="0">
+  <w:abstractNum w:abstractNumId="137" w15:restartNumberingAfterBreak="0">
     <w:nsid w:val="6B543D98"/>
     <w:multiLevelType w:val="hybridMultilevel"/>
     <w:tmpl w:val="D700A8F0"/>
@@ -41894,7 +43751,7 @@
       </w:pPr>
     </w:lvl>
   </w:abstractNum>
-  <w:abstractNum w:abstractNumId="136" w15:restartNumberingAfterBreak="0">
+  <w:abstractNum w:abstractNumId="138" w15:restartNumberingAfterBreak="0">
     <w:nsid w:val="6BB966DF"/>
     <w:multiLevelType w:val="hybridMultilevel"/>
     <w:tmpl w:val="C214ED12"/>
@@ -41983,7 +43840,7 @@
       </w:pPr>
     </w:lvl>
   </w:abstractNum>
-  <w:abstractNum w:abstractNumId="137" w15:restartNumberingAfterBreak="0">
+  <w:abstractNum w:abstractNumId="139" w15:restartNumberingAfterBreak="0">
     <w:nsid w:val="6BE87CBD"/>
     <w:multiLevelType w:val="hybridMultilevel"/>
     <w:tmpl w:val="7DE64662"/>
@@ -42069,7 +43926,7 @@
       </w:pPr>
     </w:lvl>
   </w:abstractNum>
-  <w:abstractNum w:abstractNumId="138" w15:restartNumberingAfterBreak="0">
+  <w:abstractNum w:abstractNumId="140" w15:restartNumberingAfterBreak="0">
     <w:nsid w:val="6C9F59EC"/>
     <w:multiLevelType w:val="hybridMultilevel"/>
     <w:tmpl w:val="DBCCC3BE"/>
@@ -42155,7 +44012,7 @@
       </w:pPr>
     </w:lvl>
   </w:abstractNum>
-  <w:abstractNum w:abstractNumId="139" w15:restartNumberingAfterBreak="0">
+  <w:abstractNum w:abstractNumId="141" w15:restartNumberingAfterBreak="0">
     <w:nsid w:val="6D3E3428"/>
     <w:multiLevelType w:val="hybridMultilevel"/>
     <w:tmpl w:val="98D0D35E"/>
@@ -42244,7 +44101,7 @@
       </w:pPr>
     </w:lvl>
   </w:abstractNum>
-  <w:abstractNum w:abstractNumId="140" w15:restartNumberingAfterBreak="0">
+  <w:abstractNum w:abstractNumId="142" w15:restartNumberingAfterBreak="0">
     <w:nsid w:val="6EE067F1"/>
     <w:multiLevelType w:val="hybridMultilevel"/>
     <w:tmpl w:val="D764B2F2"/>
@@ -42333,7 +44190,7 @@
       </w:pPr>
     </w:lvl>
   </w:abstractNum>
-  <w:abstractNum w:abstractNumId="141" w15:restartNumberingAfterBreak="0">
+  <w:abstractNum w:abstractNumId="143" w15:restartNumberingAfterBreak="0">
     <w:nsid w:val="6F2A5B5D"/>
     <w:multiLevelType w:val="hybridMultilevel"/>
     <w:tmpl w:val="A47CA9D2"/>
@@ -42419,7 +44276,7 @@
       </w:pPr>
     </w:lvl>
   </w:abstractNum>
-  <w:abstractNum w:abstractNumId="142" w15:restartNumberingAfterBreak="0">
+  <w:abstractNum w:abstractNumId="144" w15:restartNumberingAfterBreak="0">
     <w:nsid w:val="71424576"/>
     <w:multiLevelType w:val="hybridMultilevel"/>
     <w:tmpl w:val="500A22D2"/>
@@ -42508,7 +44365,7 @@
       </w:pPr>
     </w:lvl>
   </w:abstractNum>
-  <w:abstractNum w:abstractNumId="143" w15:restartNumberingAfterBreak="0">
+  <w:abstractNum w:abstractNumId="145" w15:restartNumberingAfterBreak="0">
     <w:nsid w:val="720E42D0"/>
     <w:multiLevelType w:val="hybridMultilevel"/>
     <w:tmpl w:val="ED9E56FC"/>
@@ -42594,7 +44451,7 @@
       </w:pPr>
     </w:lvl>
   </w:abstractNum>
-  <w:abstractNum w:abstractNumId="144" w15:restartNumberingAfterBreak="0">
+  <w:abstractNum w:abstractNumId="146" w15:restartNumberingAfterBreak="0">
     <w:nsid w:val="7259222C"/>
     <w:multiLevelType w:val="hybridMultilevel"/>
     <w:tmpl w:val="B92C4E06"/>
@@ -42683,7 +44540,7 @@
       </w:pPr>
     </w:lvl>
   </w:abstractNum>
-  <w:abstractNum w:abstractNumId="145" w15:restartNumberingAfterBreak="0">
+  <w:abstractNum w:abstractNumId="147" w15:restartNumberingAfterBreak="0">
     <w:nsid w:val="729169BF"/>
     <w:multiLevelType w:val="hybridMultilevel"/>
     <w:tmpl w:val="1C042A78"/>
@@ -42769,7 +44626,7 @@
       </w:pPr>
     </w:lvl>
   </w:abstractNum>
-  <w:abstractNum w:abstractNumId="146" w15:restartNumberingAfterBreak="0">
+  <w:abstractNum w:abstractNumId="148" w15:restartNumberingAfterBreak="0">
     <w:nsid w:val="72C37E1D"/>
     <w:multiLevelType w:val="hybridMultilevel"/>
     <w:tmpl w:val="36D6228E"/>
@@ -42882,7 +44739,7 @@
       </w:rPr>
     </w:lvl>
   </w:abstractNum>
-  <w:abstractNum w:abstractNumId="147" w15:restartNumberingAfterBreak="0">
+  <w:abstractNum w:abstractNumId="149" w15:restartNumberingAfterBreak="0">
     <w:nsid w:val="73526D02"/>
     <w:multiLevelType w:val="hybridMultilevel"/>
     <w:tmpl w:val="6D247DAE"/>
@@ -42968,7 +44825,7 @@
       </w:pPr>
     </w:lvl>
   </w:abstractNum>
-  <w:abstractNum w:abstractNumId="148" w15:restartNumberingAfterBreak="0">
+  <w:abstractNum w:abstractNumId="150" w15:restartNumberingAfterBreak="0">
     <w:nsid w:val="735A1C24"/>
     <w:multiLevelType w:val="hybridMultilevel"/>
     <w:tmpl w:val="77A0A016"/>
@@ -43054,7 +44911,7 @@
       </w:pPr>
     </w:lvl>
   </w:abstractNum>
-  <w:abstractNum w:abstractNumId="149" w15:restartNumberingAfterBreak="0">
+  <w:abstractNum w:abstractNumId="151" w15:restartNumberingAfterBreak="0">
     <w:nsid w:val="74E00A45"/>
     <w:multiLevelType w:val="hybridMultilevel"/>
     <w:tmpl w:val="C65C3400"/>
@@ -43143,7 +45000,7 @@
       </w:pPr>
     </w:lvl>
   </w:abstractNum>
-  <w:abstractNum w:abstractNumId="150" w15:restartNumberingAfterBreak="0">
+  <w:abstractNum w:abstractNumId="152" w15:restartNumberingAfterBreak="0">
     <w:nsid w:val="75AF7DFA"/>
     <w:multiLevelType w:val="hybridMultilevel"/>
     <w:tmpl w:val="4732C664"/>
@@ -43232,7 +45089,7 @@
       </w:pPr>
     </w:lvl>
   </w:abstractNum>
-  <w:abstractNum w:abstractNumId="151" w15:restartNumberingAfterBreak="0">
+  <w:abstractNum w:abstractNumId="153" w15:restartNumberingAfterBreak="0">
     <w:nsid w:val="7784438C"/>
     <w:multiLevelType w:val="hybridMultilevel"/>
     <w:tmpl w:val="BDB20B28"/>
@@ -43321,7 +45178,7 @@
       </w:pPr>
     </w:lvl>
   </w:abstractNum>
-  <w:abstractNum w:abstractNumId="152" w15:restartNumberingAfterBreak="0">
+  <w:abstractNum w:abstractNumId="154" w15:restartNumberingAfterBreak="0">
     <w:nsid w:val="788147BE"/>
     <w:multiLevelType w:val="hybridMultilevel"/>
     <w:tmpl w:val="EC8EB108"/>
@@ -43407,7 +45264,7 @@
       </w:pPr>
     </w:lvl>
   </w:abstractNum>
-  <w:abstractNum w:abstractNumId="153" w15:restartNumberingAfterBreak="0">
+  <w:abstractNum w:abstractNumId="155" w15:restartNumberingAfterBreak="0">
     <w:nsid w:val="7938381F"/>
     <w:multiLevelType w:val="hybridMultilevel"/>
     <w:tmpl w:val="BAE21DF2"/>
@@ -43496,7 +45353,7 @@
       </w:pPr>
     </w:lvl>
   </w:abstractNum>
-  <w:abstractNum w:abstractNumId="154" w15:restartNumberingAfterBreak="0">
+  <w:abstractNum w:abstractNumId="156" w15:restartNumberingAfterBreak="0">
     <w:nsid w:val="799E6F91"/>
     <w:multiLevelType w:val="hybridMultilevel"/>
     <w:tmpl w:val="A3EAB6BC"/>
@@ -43582,7 +45439,7 @@
       </w:pPr>
     </w:lvl>
   </w:abstractNum>
-  <w:abstractNum w:abstractNumId="155" w15:restartNumberingAfterBreak="0">
+  <w:abstractNum w:abstractNumId="157" w15:restartNumberingAfterBreak="0">
     <w:nsid w:val="7A77688B"/>
     <w:multiLevelType w:val="hybridMultilevel"/>
     <w:tmpl w:val="1EC4BF30"/>
@@ -43671,7 +45528,7 @@
       </w:pPr>
     </w:lvl>
   </w:abstractNum>
-  <w:abstractNum w:abstractNumId="156" w15:restartNumberingAfterBreak="0">
+  <w:abstractNum w:abstractNumId="158" w15:restartNumberingAfterBreak="0">
     <w:nsid w:val="7B7D4A26"/>
     <w:multiLevelType w:val="hybridMultilevel"/>
     <w:tmpl w:val="A906F5AC"/>
@@ -43757,7 +45614,7 @@
       </w:pPr>
     </w:lvl>
   </w:abstractNum>
-  <w:abstractNum w:abstractNumId="157" w15:restartNumberingAfterBreak="0">
+  <w:abstractNum w:abstractNumId="159" w15:restartNumberingAfterBreak="0">
     <w:nsid w:val="7CB87150"/>
     <w:multiLevelType w:val="hybridMultilevel"/>
     <w:tmpl w:val="BC4EA7F8"/>
@@ -43846,7 +45703,7 @@
       </w:pPr>
     </w:lvl>
   </w:abstractNum>
-  <w:abstractNum w:abstractNumId="158" w15:restartNumberingAfterBreak="0">
+  <w:abstractNum w:abstractNumId="160" w15:restartNumberingAfterBreak="0">
     <w:nsid w:val="7CF91FCE"/>
     <w:multiLevelType w:val="hybridMultilevel"/>
     <w:tmpl w:val="48DEDA40"/>
@@ -43935,7 +45792,7 @@
       </w:pPr>
     </w:lvl>
   </w:abstractNum>
-  <w:abstractNum w:abstractNumId="159" w15:restartNumberingAfterBreak="0">
+  <w:abstractNum w:abstractNumId="161" w15:restartNumberingAfterBreak="0">
     <w:nsid w:val="7D2B20FD"/>
     <w:multiLevelType w:val="hybridMultilevel"/>
     <w:tmpl w:val="C7DCCCB0"/>
@@ -44024,7 +45881,7 @@
       </w:pPr>
     </w:lvl>
   </w:abstractNum>
-  <w:abstractNum w:abstractNumId="160" w15:restartNumberingAfterBreak="0">
+  <w:abstractNum w:abstractNumId="162" w15:restartNumberingAfterBreak="0">
     <w:nsid w:val="7D451DCF"/>
     <w:multiLevelType w:val="hybridMultilevel"/>
     <w:tmpl w:val="59544CD8"/>
@@ -44113,7 +45970,7 @@
       </w:pPr>
     </w:lvl>
   </w:abstractNum>
-  <w:abstractNum w:abstractNumId="161" w15:restartNumberingAfterBreak="0">
+  <w:abstractNum w:abstractNumId="163" w15:restartNumberingAfterBreak="0">
     <w:nsid w:val="7EA9659D"/>
     <w:multiLevelType w:val="hybridMultilevel"/>
     <w:tmpl w:val="804C85A4"/>
@@ -44202,17 +46059,106 @@
       </w:pPr>
     </w:lvl>
   </w:abstractNum>
+  <w:abstractNum w:abstractNumId="164" w15:restartNumberingAfterBreak="0">
+    <w:nsid w:val="7F983535"/>
+    <w:multiLevelType w:val="hybridMultilevel"/>
+    <w:tmpl w:val="5D8AF2DE"/>
+    <w:lvl w:ilvl="0" w:tplc="FFFFFFFF">
+      <w:start w:val="1"/>
+      <w:numFmt w:val="decimal"/>
+      <w:lvlText w:val="%1."/>
+      <w:lvlJc w:val="left"/>
+      <w:pPr>
+        <w:ind w:left="360" w:hanging="360"/>
+      </w:pPr>
+      <w:rPr>
+        <w:rFonts w:hint="default"/>
+      </w:rPr>
+    </w:lvl>
+    <w:lvl w:ilvl="1" w:tplc="FFFFFFFF" w:tentative="1">
+      <w:start w:val="1"/>
+      <w:numFmt w:val="lowerLetter"/>
+      <w:lvlText w:val="%2."/>
+      <w:lvlJc w:val="left"/>
+      <w:pPr>
+        <w:ind w:left="1080" w:hanging="360"/>
+      </w:pPr>
+    </w:lvl>
+    <w:lvl w:ilvl="2" w:tplc="FFFFFFFF" w:tentative="1">
+      <w:start w:val="1"/>
+      <w:numFmt w:val="lowerRoman"/>
+      <w:lvlText w:val="%3."/>
+      <w:lvlJc w:val="right"/>
+      <w:pPr>
+        <w:ind w:left="1800" w:hanging="180"/>
+      </w:pPr>
+    </w:lvl>
+    <w:lvl w:ilvl="3" w:tplc="FFFFFFFF" w:tentative="1">
+      <w:start w:val="1"/>
+      <w:numFmt w:val="decimal"/>
+      <w:lvlText w:val="%4."/>
+      <w:lvlJc w:val="left"/>
+      <w:pPr>
+        <w:ind w:left="2520" w:hanging="360"/>
+      </w:pPr>
+    </w:lvl>
+    <w:lvl w:ilvl="4" w:tplc="FFFFFFFF" w:tentative="1">
+      <w:start w:val="1"/>
+      <w:numFmt w:val="lowerLetter"/>
+      <w:lvlText w:val="%5."/>
+      <w:lvlJc w:val="left"/>
+      <w:pPr>
+        <w:ind w:left="3240" w:hanging="360"/>
+      </w:pPr>
+    </w:lvl>
+    <w:lvl w:ilvl="5" w:tplc="FFFFFFFF" w:tentative="1">
+      <w:start w:val="1"/>
+      <w:numFmt w:val="lowerRoman"/>
+      <w:lvlText w:val="%6."/>
+      <w:lvlJc w:val="right"/>
+      <w:pPr>
+        <w:ind w:left="3960" w:hanging="180"/>
+      </w:pPr>
+    </w:lvl>
+    <w:lvl w:ilvl="6" w:tplc="FFFFFFFF" w:tentative="1">
+      <w:start w:val="1"/>
+      <w:numFmt w:val="decimal"/>
+      <w:lvlText w:val="%7."/>
+      <w:lvlJc w:val="left"/>
+      <w:pPr>
+        <w:ind w:left="4680" w:hanging="360"/>
+      </w:pPr>
+    </w:lvl>
+    <w:lvl w:ilvl="7" w:tplc="FFFFFFFF" w:tentative="1">
+      <w:start w:val="1"/>
+      <w:numFmt w:val="lowerLetter"/>
+      <w:lvlText w:val="%8."/>
+      <w:lvlJc w:val="left"/>
+      <w:pPr>
+        <w:ind w:left="5400" w:hanging="360"/>
+      </w:pPr>
+    </w:lvl>
+    <w:lvl w:ilvl="8" w:tplc="FFFFFFFF" w:tentative="1">
+      <w:start w:val="1"/>
+      <w:numFmt w:val="lowerRoman"/>
+      <w:lvlText w:val="%9."/>
+      <w:lvlJc w:val="right"/>
+      <w:pPr>
+        <w:ind w:left="6120" w:hanging="180"/>
+      </w:pPr>
+    </w:lvl>
+  </w:abstractNum>
   <w:num w:numId="1" w16cid:durableId="512305941">
-    <w:abstractNumId w:val="146"/>
+    <w:abstractNumId w:val="148"/>
   </w:num>
   <w:num w:numId="2" w16cid:durableId="236287250">
-    <w:abstractNumId w:val="105"/>
+    <w:abstractNumId w:val="106"/>
   </w:num>
   <w:num w:numId="3" w16cid:durableId="1060179523">
     <w:abstractNumId w:val="25"/>
   </w:num>
   <w:num w:numId="4" w16cid:durableId="17389390">
-    <w:abstractNumId w:val="131"/>
+    <w:abstractNumId w:val="133"/>
   </w:num>
   <w:num w:numId="5" w16cid:durableId="1417945219">
     <w:abstractNumId w:val="29"/>
@@ -44221,16 +46167,16 @@
     <w:abstractNumId w:val="34"/>
   </w:num>
   <w:num w:numId="7" w16cid:durableId="1955483292">
-    <w:abstractNumId w:val="132"/>
+    <w:abstractNumId w:val="134"/>
   </w:num>
   <w:num w:numId="8" w16cid:durableId="143089077">
-    <w:abstractNumId w:val="126"/>
+    <w:abstractNumId w:val="127"/>
   </w:num>
   <w:num w:numId="9" w16cid:durableId="692071752">
     <w:abstractNumId w:val="8"/>
   </w:num>
   <w:num w:numId="10" w16cid:durableId="1354308862">
-    <w:abstractNumId w:val="142"/>
+    <w:abstractNumId w:val="144"/>
   </w:num>
   <w:num w:numId="11" w16cid:durableId="618875064">
     <w:abstractNumId w:val="44"/>
@@ -44242,52 +46188,52 @@
     <w:abstractNumId w:val="62"/>
   </w:num>
   <w:num w:numId="14" w16cid:durableId="1305234986">
-    <w:abstractNumId w:val="84"/>
+    <w:abstractNumId w:val="85"/>
   </w:num>
   <w:num w:numId="15" w16cid:durableId="1765607075">
-    <w:abstractNumId w:val="140"/>
+    <w:abstractNumId w:val="142"/>
   </w:num>
   <w:num w:numId="16" w16cid:durableId="1026178692">
-    <w:abstractNumId w:val="117"/>
+    <w:abstractNumId w:val="118"/>
   </w:num>
   <w:num w:numId="17" w16cid:durableId="20402844">
-    <w:abstractNumId w:val="136"/>
+    <w:abstractNumId w:val="138"/>
   </w:num>
   <w:num w:numId="18" w16cid:durableId="57166575">
-    <w:abstractNumId w:val="135"/>
+    <w:abstractNumId w:val="137"/>
   </w:num>
   <w:num w:numId="19" w16cid:durableId="1577399185">
-    <w:abstractNumId w:val="80"/>
+    <w:abstractNumId w:val="81"/>
   </w:num>
   <w:num w:numId="20" w16cid:durableId="1974938581">
-    <w:abstractNumId w:val="88"/>
+    <w:abstractNumId w:val="89"/>
   </w:num>
   <w:num w:numId="21" w16cid:durableId="1324621920">
     <w:abstractNumId w:val="13"/>
   </w:num>
   <w:num w:numId="22" w16cid:durableId="1082604540">
-    <w:abstractNumId w:val="114"/>
+    <w:abstractNumId w:val="115"/>
   </w:num>
   <w:num w:numId="23" w16cid:durableId="1811245398">
-    <w:abstractNumId w:val="74"/>
+    <w:abstractNumId w:val="75"/>
   </w:num>
   <w:num w:numId="24" w16cid:durableId="1096436052">
     <w:abstractNumId w:val="23"/>
   </w:num>
   <w:num w:numId="25" w16cid:durableId="1481385145">
-    <w:abstractNumId w:val="155"/>
+    <w:abstractNumId w:val="157"/>
   </w:num>
   <w:num w:numId="26" w16cid:durableId="290793853">
-    <w:abstractNumId w:val="149"/>
+    <w:abstractNumId w:val="151"/>
   </w:num>
   <w:num w:numId="27" w16cid:durableId="1240365652">
     <w:abstractNumId w:val="16"/>
   </w:num>
   <w:num w:numId="28" w16cid:durableId="944578999">
-    <w:abstractNumId w:val="153"/>
+    <w:abstractNumId w:val="155"/>
   </w:num>
   <w:num w:numId="29" w16cid:durableId="1775518375">
-    <w:abstractNumId w:val="159"/>
+    <w:abstractNumId w:val="161"/>
   </w:num>
   <w:num w:numId="30" w16cid:durableId="987128347">
     <w:abstractNumId w:val="41"/>
@@ -44296,25 +46242,25 @@
     <w:abstractNumId w:val="54"/>
   </w:num>
   <w:num w:numId="32" w16cid:durableId="1590507693">
-    <w:abstractNumId w:val="150"/>
+    <w:abstractNumId w:val="152"/>
   </w:num>
   <w:num w:numId="33" w16cid:durableId="719213246">
-    <w:abstractNumId w:val="95"/>
+    <w:abstractNumId w:val="96"/>
   </w:num>
   <w:num w:numId="34" w16cid:durableId="1994602256">
-    <w:abstractNumId w:val="91"/>
+    <w:abstractNumId w:val="92"/>
   </w:num>
   <w:num w:numId="35" w16cid:durableId="253326303">
-    <w:abstractNumId w:val="144"/>
+    <w:abstractNumId w:val="146"/>
   </w:num>
   <w:num w:numId="36" w16cid:durableId="155147717">
-    <w:abstractNumId w:val="115"/>
+    <w:abstractNumId w:val="116"/>
   </w:num>
   <w:num w:numId="37" w16cid:durableId="188185785">
     <w:abstractNumId w:val="21"/>
   </w:num>
   <w:num w:numId="38" w16cid:durableId="1654142327">
-    <w:abstractNumId w:val="76"/>
+    <w:abstractNumId w:val="77"/>
   </w:num>
   <w:num w:numId="39" w16cid:durableId="1276323909">
     <w:abstractNumId w:val="37"/>
@@ -44323,28 +46269,28 @@
     <w:abstractNumId w:val="9"/>
   </w:num>
   <w:num w:numId="41" w16cid:durableId="783812172">
-    <w:abstractNumId w:val="104"/>
+    <w:abstractNumId w:val="105"/>
   </w:num>
   <w:num w:numId="42" w16cid:durableId="977419656">
-    <w:abstractNumId w:val="75"/>
+    <w:abstractNumId w:val="76"/>
   </w:num>
   <w:num w:numId="43" w16cid:durableId="1301423796">
-    <w:abstractNumId w:val="119"/>
+    <w:abstractNumId w:val="120"/>
   </w:num>
   <w:num w:numId="44" w16cid:durableId="940837916">
     <w:abstractNumId w:val="40"/>
   </w:num>
   <w:num w:numId="45" w16cid:durableId="916786028">
-    <w:abstractNumId w:val="121"/>
+    <w:abstractNumId w:val="122"/>
   </w:num>
   <w:num w:numId="46" w16cid:durableId="1547258808">
     <w:abstractNumId w:val="28"/>
   </w:num>
   <w:num w:numId="47" w16cid:durableId="84805708">
-    <w:abstractNumId w:val="110"/>
+    <w:abstractNumId w:val="111"/>
   </w:num>
   <w:num w:numId="48" w16cid:durableId="1043015892">
-    <w:abstractNumId w:val="128"/>
+    <w:abstractNumId w:val="129"/>
   </w:num>
   <w:num w:numId="49" w16cid:durableId="1995405517">
     <w:abstractNumId w:val="51"/>
@@ -44359,10 +46305,10 @@
     <w:abstractNumId w:val="20"/>
   </w:num>
   <w:num w:numId="53" w16cid:durableId="738988641">
-    <w:abstractNumId w:val="97"/>
+    <w:abstractNumId w:val="98"/>
   </w:num>
   <w:num w:numId="54" w16cid:durableId="955141654">
-    <w:abstractNumId w:val="81"/>
+    <w:abstractNumId w:val="82"/>
   </w:num>
   <w:num w:numId="55" w16cid:durableId="1629779498">
     <w:abstractNumId w:val="46"/>
@@ -44374,10 +46320,10 @@
     <w:abstractNumId w:val="6"/>
   </w:num>
   <w:num w:numId="58" w16cid:durableId="869532127">
-    <w:abstractNumId w:val="86"/>
+    <w:abstractNumId w:val="87"/>
   </w:num>
   <w:num w:numId="59" w16cid:durableId="1320814744">
-    <w:abstractNumId w:val="151"/>
+    <w:abstractNumId w:val="153"/>
   </w:num>
   <w:num w:numId="60" w16cid:durableId="1577012496">
     <w:abstractNumId w:val="72"/>
@@ -44389,16 +46335,16 @@
     <w:abstractNumId w:val="5"/>
   </w:num>
   <w:num w:numId="63" w16cid:durableId="131362266">
-    <w:abstractNumId w:val="158"/>
+    <w:abstractNumId w:val="160"/>
   </w:num>
   <w:num w:numId="64" w16cid:durableId="472911856">
     <w:abstractNumId w:val="4"/>
   </w:num>
   <w:num w:numId="65" w16cid:durableId="606043516">
-    <w:abstractNumId w:val="127"/>
+    <w:abstractNumId w:val="128"/>
   </w:num>
   <w:num w:numId="66" w16cid:durableId="1493451495">
-    <w:abstractNumId w:val="89"/>
+    <w:abstractNumId w:val="90"/>
   </w:num>
   <w:num w:numId="67" w16cid:durableId="1462646256">
     <w:abstractNumId w:val="12"/>
@@ -44464,7 +46410,7 @@
     </w:lvlOverride>
   </w:num>
   <w:num w:numId="70" w16cid:durableId="433014062">
-    <w:abstractNumId w:val="124"/>
+    <w:abstractNumId w:val="125"/>
     <w:lvlOverride w:ilvl="0">
       <w:startOverride w:val="1"/>
     </w:lvlOverride>
@@ -44494,7 +46440,7 @@
     </w:lvlOverride>
   </w:num>
   <w:num w:numId="71" w16cid:durableId="1741441743">
-    <w:abstractNumId w:val="103"/>
+    <w:abstractNumId w:val="104"/>
     <w:lvlOverride w:ilvl="0">
       <w:startOverride w:val="1"/>
     </w:lvlOverride>
@@ -44524,7 +46470,7 @@
     </w:lvlOverride>
   </w:num>
   <w:num w:numId="72" w16cid:durableId="1366980279">
-    <w:abstractNumId w:val="138"/>
+    <w:abstractNumId w:val="140"/>
     <w:lvlOverride w:ilvl="0">
       <w:startOverride w:val="1"/>
     </w:lvlOverride>
@@ -44584,28 +46530,28 @@
     </w:lvlOverride>
   </w:num>
   <w:num w:numId="74" w16cid:durableId="1507474593">
-    <w:abstractNumId w:val="133"/>
+    <w:abstractNumId w:val="135"/>
   </w:num>
   <w:num w:numId="75" w16cid:durableId="1022239722">
-    <w:abstractNumId w:val="145"/>
+    <w:abstractNumId w:val="147"/>
   </w:num>
   <w:num w:numId="76" w16cid:durableId="2067876409">
-    <w:abstractNumId w:val="154"/>
+    <w:abstractNumId w:val="156"/>
   </w:num>
   <w:num w:numId="77" w16cid:durableId="968826773">
-    <w:abstractNumId w:val="78"/>
+    <w:abstractNumId w:val="79"/>
   </w:num>
   <w:num w:numId="78" w16cid:durableId="1411192575">
-    <w:abstractNumId w:val="141"/>
+    <w:abstractNumId w:val="143"/>
   </w:num>
   <w:num w:numId="79" w16cid:durableId="1483884969">
-    <w:abstractNumId w:val="130"/>
+    <w:abstractNumId w:val="131"/>
   </w:num>
   <w:num w:numId="80" w16cid:durableId="392894045">
     <w:abstractNumId w:val="43"/>
   </w:num>
   <w:num w:numId="81" w16cid:durableId="867256680">
-    <w:abstractNumId w:val="147"/>
+    <w:abstractNumId w:val="149"/>
   </w:num>
   <w:num w:numId="82" w16cid:durableId="1695308594">
     <w:abstractNumId w:val="66"/>
@@ -44614,34 +46560,34 @@
     <w:abstractNumId w:val="42"/>
   </w:num>
   <w:num w:numId="84" w16cid:durableId="1105224634">
-    <w:abstractNumId w:val="143"/>
+    <w:abstractNumId w:val="145"/>
   </w:num>
   <w:num w:numId="85" w16cid:durableId="818494975">
-    <w:abstractNumId w:val="112"/>
+    <w:abstractNumId w:val="113"/>
   </w:num>
   <w:num w:numId="86" w16cid:durableId="793864002">
-    <w:abstractNumId w:val="101"/>
+    <w:abstractNumId w:val="102"/>
   </w:num>
   <w:num w:numId="87" w16cid:durableId="305747775">
     <w:abstractNumId w:val="17"/>
   </w:num>
   <w:num w:numId="88" w16cid:durableId="1196622849">
-    <w:abstractNumId w:val="79"/>
+    <w:abstractNumId w:val="80"/>
   </w:num>
   <w:num w:numId="89" w16cid:durableId="1266156465">
-    <w:abstractNumId w:val="129"/>
+    <w:abstractNumId w:val="130"/>
   </w:num>
   <w:num w:numId="90" w16cid:durableId="1313217850">
-    <w:abstractNumId w:val="102"/>
+    <w:abstractNumId w:val="103"/>
   </w:num>
   <w:num w:numId="91" w16cid:durableId="2054842380">
-    <w:abstractNumId w:val="92"/>
+    <w:abstractNumId w:val="93"/>
   </w:num>
   <w:num w:numId="92" w16cid:durableId="1528759895">
-    <w:abstractNumId w:val="134"/>
+    <w:abstractNumId w:val="136"/>
   </w:num>
   <w:num w:numId="93" w16cid:durableId="1547260774">
-    <w:abstractNumId w:val="123"/>
+    <w:abstractNumId w:val="124"/>
   </w:num>
   <w:num w:numId="94" w16cid:durableId="1117525738">
     <w:abstractNumId w:val="70"/>
@@ -44650,16 +46596,16 @@
     <w:abstractNumId w:val="15"/>
   </w:num>
   <w:num w:numId="96" w16cid:durableId="1643853369">
-    <w:abstractNumId w:val="148"/>
+    <w:abstractNumId w:val="150"/>
   </w:num>
   <w:num w:numId="97" w16cid:durableId="1640381860">
     <w:abstractNumId w:val="11"/>
   </w:num>
   <w:num w:numId="98" w16cid:durableId="108205733">
-    <w:abstractNumId w:val="122"/>
+    <w:abstractNumId w:val="123"/>
   </w:num>
   <w:num w:numId="99" w16cid:durableId="1734311489">
-    <w:abstractNumId w:val="120"/>
+    <w:abstractNumId w:val="121"/>
   </w:num>
   <w:num w:numId="100" w16cid:durableId="1582451620">
     <w:abstractNumId w:val="67"/>
@@ -44671,16 +46617,16 @@
     <w:abstractNumId w:val="26"/>
   </w:num>
   <w:num w:numId="103" w16cid:durableId="1612475063">
-    <w:abstractNumId w:val="137"/>
+    <w:abstractNumId w:val="139"/>
   </w:num>
   <w:num w:numId="104" w16cid:durableId="1146750017">
-    <w:abstractNumId w:val="116"/>
+    <w:abstractNumId w:val="117"/>
   </w:num>
   <w:num w:numId="105" w16cid:durableId="1468350766">
     <w:abstractNumId w:val="30"/>
   </w:num>
   <w:num w:numId="106" w16cid:durableId="981617926">
-    <w:abstractNumId w:val="83"/>
+    <w:abstractNumId w:val="84"/>
   </w:num>
   <w:num w:numId="107" w16cid:durableId="711030016">
     <w:abstractNumId w:val="19"/>
@@ -44692,10 +46638,10 @@
     <w:abstractNumId w:val="68"/>
   </w:num>
   <w:num w:numId="110" w16cid:durableId="1420832098">
-    <w:abstractNumId w:val="93"/>
+    <w:abstractNumId w:val="94"/>
   </w:num>
   <w:num w:numId="111" w16cid:durableId="1417020274">
-    <w:abstractNumId w:val="111"/>
+    <w:abstractNumId w:val="112"/>
   </w:num>
   <w:num w:numId="112" w16cid:durableId="1612785931">
     <w:abstractNumId w:val="61"/>
@@ -44704,16 +46650,16 @@
     <w:abstractNumId w:val="38"/>
   </w:num>
   <w:num w:numId="114" w16cid:durableId="300235302">
-    <w:abstractNumId w:val="82"/>
+    <w:abstractNumId w:val="83"/>
   </w:num>
   <w:num w:numId="115" w16cid:durableId="2059352680">
-    <w:abstractNumId w:val="156"/>
+    <w:abstractNumId w:val="158"/>
   </w:num>
   <w:num w:numId="116" w16cid:durableId="1564024869">
     <w:abstractNumId w:val="33"/>
   </w:num>
   <w:num w:numId="117" w16cid:durableId="1868980935">
-    <w:abstractNumId w:val="152"/>
+    <w:abstractNumId w:val="154"/>
   </w:num>
   <w:num w:numId="118" w16cid:durableId="943727516">
     <w:abstractNumId w:val="69"/>
@@ -44722,7 +46668,7 @@
     <w:abstractNumId w:val="52"/>
   </w:num>
   <w:num w:numId="120" w16cid:durableId="582297880">
-    <w:abstractNumId w:val="73"/>
+    <w:abstractNumId w:val="74"/>
   </w:num>
   <w:num w:numId="121" w16cid:durableId="1259216385">
     <w:abstractNumId w:val="31"/>
@@ -44740,7 +46686,7 @@
     <w:abstractNumId w:val="14"/>
   </w:num>
   <w:num w:numId="126" w16cid:durableId="927811347">
-    <w:abstractNumId w:val="98"/>
+    <w:abstractNumId w:val="99"/>
   </w:num>
   <w:num w:numId="127" w16cid:durableId="377054832">
     <w:abstractNumId w:val="39"/>
@@ -44749,7 +46695,7 @@
     <w:abstractNumId w:val="59"/>
   </w:num>
   <w:num w:numId="129" w16cid:durableId="1258296810">
-    <w:abstractNumId w:val="106"/>
+    <w:abstractNumId w:val="107"/>
   </w:num>
   <w:num w:numId="130" w16cid:durableId="286396030">
     <w:abstractNumId w:val="60"/>
@@ -44758,13 +46704,13 @@
     <w:abstractNumId w:val="53"/>
   </w:num>
   <w:num w:numId="132" w16cid:durableId="331957010">
-    <w:abstractNumId w:val="139"/>
+    <w:abstractNumId w:val="141"/>
   </w:num>
   <w:num w:numId="133" w16cid:durableId="1584952508">
-    <w:abstractNumId w:val="157"/>
+    <w:abstractNumId w:val="159"/>
   </w:num>
   <w:num w:numId="134" w16cid:durableId="14969484">
-    <w:abstractNumId w:val="77"/>
+    <w:abstractNumId w:val="78"/>
   </w:num>
   <w:num w:numId="135" w16cid:durableId="492765521">
     <w:abstractNumId w:val="65"/>
@@ -44776,13 +46722,13 @@
     <w:abstractNumId w:val="0"/>
   </w:num>
   <w:num w:numId="138" w16cid:durableId="1945376161">
-    <w:abstractNumId w:val="107"/>
+    <w:abstractNumId w:val="108"/>
   </w:num>
   <w:num w:numId="139" w16cid:durableId="1197232206">
-    <w:abstractNumId w:val="100"/>
+    <w:abstractNumId w:val="101"/>
   </w:num>
   <w:num w:numId="140" w16cid:durableId="1928801122">
-    <w:abstractNumId w:val="125"/>
+    <w:abstractNumId w:val="126"/>
   </w:num>
   <w:num w:numId="141" w16cid:durableId="1386946922">
     <w:abstractNumId w:val="22"/>
@@ -44791,13 +46737,13 @@
     <w:abstractNumId w:val="18"/>
   </w:num>
   <w:num w:numId="143" w16cid:durableId="309286684">
-    <w:abstractNumId w:val="87"/>
+    <w:abstractNumId w:val="88"/>
   </w:num>
   <w:num w:numId="144" w16cid:durableId="1873876830">
     <w:abstractNumId w:val="56"/>
   </w:num>
   <w:num w:numId="145" w16cid:durableId="2089033173">
-    <w:abstractNumId w:val="90"/>
+    <w:abstractNumId w:val="91"/>
   </w:num>
   <w:num w:numId="146" w16cid:durableId="1509981714">
     <w:abstractNumId w:val="1"/>
@@ -44806,25 +46752,25 @@
     <w:abstractNumId w:val="55"/>
   </w:num>
   <w:num w:numId="148" w16cid:durableId="224950436">
-    <w:abstractNumId w:val="161"/>
+    <w:abstractNumId w:val="163"/>
   </w:num>
   <w:num w:numId="149" w16cid:durableId="1571229487">
-    <w:abstractNumId w:val="118"/>
+    <w:abstractNumId w:val="119"/>
   </w:num>
   <w:num w:numId="150" w16cid:durableId="2003239557">
-    <w:abstractNumId w:val="108"/>
+    <w:abstractNumId w:val="109"/>
   </w:num>
   <w:num w:numId="151" w16cid:durableId="1824007455">
-    <w:abstractNumId w:val="85"/>
+    <w:abstractNumId w:val="86"/>
   </w:num>
   <w:num w:numId="152" w16cid:durableId="1918511755">
-    <w:abstractNumId w:val="109"/>
+    <w:abstractNumId w:val="110"/>
   </w:num>
   <w:num w:numId="153" w16cid:durableId="76942477">
     <w:abstractNumId w:val="63"/>
   </w:num>
   <w:num w:numId="154" w16cid:durableId="574894768">
-    <w:abstractNumId w:val="113"/>
+    <w:abstractNumId w:val="114"/>
   </w:num>
   <w:num w:numId="155" w16cid:durableId="1631277849">
     <w:abstractNumId w:val="47"/>
@@ -44836,22 +46782,31 @@
     <w:abstractNumId w:val="48"/>
   </w:num>
   <w:num w:numId="158" w16cid:durableId="1563058912">
-    <w:abstractNumId w:val="94"/>
+    <w:abstractNumId w:val="95"/>
   </w:num>
   <w:num w:numId="159" w16cid:durableId="1993365097">
-    <w:abstractNumId w:val="96"/>
+    <w:abstractNumId w:val="97"/>
   </w:num>
   <w:num w:numId="160" w16cid:durableId="1111171579">
-    <w:abstractNumId w:val="99"/>
+    <w:abstractNumId w:val="100"/>
   </w:num>
   <w:num w:numId="161" w16cid:durableId="1275602101">
     <w:abstractNumId w:val="35"/>
   </w:num>
   <w:num w:numId="162" w16cid:durableId="909388237">
-    <w:abstractNumId w:val="160"/>
+    <w:abstractNumId w:val="162"/>
   </w:num>
   <w:num w:numId="163" w16cid:durableId="1862232690">
     <w:abstractNumId w:val="10"/>
+  </w:num>
+  <w:num w:numId="164" w16cid:durableId="1847012815">
+    <w:abstractNumId w:val="73"/>
+  </w:num>
+  <w:num w:numId="165" w16cid:durableId="32774750">
+    <w:abstractNumId w:val="132"/>
+  </w:num>
+  <w:num w:numId="166" w16cid:durableId="16782521">
+    <w:abstractNumId w:val="164"/>
   </w:num>
   <w:numIdMacAtCleanup w:val="122"/>
 </w:numbering>

</xml_diff>

<commit_message>
Adicionado a Tabela de Casos de Uso, Caso de Uso 019 – Registrar Postagens Ofensivas.
</commit_message>
<xml_diff>
--- a/docs/documento-requisitos-do-sistema/prototipo-bem-te-vi-social/bem_te_vi_social.docx
+++ b/docs/documento-requisitos-do-sistema/prototipo-bem-te-vi-social/bem_te_vi_social.docx
@@ -4650,7 +4650,7 @@
           <w:lang w:eastAsia="en-US"/>
           <w14:ligatures w14:val="standardContextual"/>
         </w:rPr>
-        <w:t>RF019: Monitorar e Registrar Postagens Ofensivas</w:t>
+        <w:t>RF019: Registrar Postagens Ofensivas</w:t>
       </w:r>
     </w:p>
     <w:p>
@@ -4675,7 +4675,7 @@
           <w:lang w:eastAsia="en-US"/>
           <w14:ligatures w14:val="standardContextual"/>
         </w:rPr>
-        <w:t>O sistema deve monitorar e registrar todas as postagens consideradas ofensivas pelo modelo BERT.</w:t>
+        <w:t>O sistema deve registrar todas as postagens consideradas ofensivas pelo modelo BERT.</w:t>
       </w:r>
     </w:p>
     <w:p>
@@ -29454,6 +29454,1510 @@
         </w:rPr>
       </w:pPr>
     </w:p>
+    <w:tbl>
+      <w:tblPr>
+        <w:tblStyle w:val="Tabelacomgrade"/>
+        <w:tblW w:w="0" w:type="auto"/>
+        <w:tblLook w:val="04A0" w:firstRow="1" w:lastRow="0" w:firstColumn="1" w:lastColumn="0" w:noHBand="0" w:noVBand="1"/>
+      </w:tblPr>
+      <w:tblGrid>
+        <w:gridCol w:w="4247"/>
+        <w:gridCol w:w="4247"/>
+      </w:tblGrid>
+      <w:tr>
+        <w:tc>
+          <w:tcPr>
+            <w:tcW w:w="8494" w:type="dxa"/>
+            <w:gridSpan w:val="2"/>
+            <w:shd w:val="clear" w:color="auto" w:fill="B4C6E7" w:themeFill="accent1" w:themeFillTint="66"/>
+          </w:tcPr>
+          <w:p>
+            <w:pPr>
+              <w:jc w:val="center"/>
+              <w:rPr>
+                <w:rFonts w:ascii="Times New Roman" w:hAnsi="Times New Roman" w:cs="Times New Roman"/>
+                <w:b/>
+                <w:bCs/>
+                <w:sz w:val="24"/>
+                <w:szCs w:val="24"/>
+              </w:rPr>
+            </w:pPr>
+            <w:r>
+              <w:rPr>
+                <w:rFonts w:ascii="Times New Roman" w:hAnsi="Times New Roman" w:cs="Times New Roman"/>
+                <w:b/>
+                <w:bCs/>
+                <w:sz w:val="24"/>
+                <w:szCs w:val="24"/>
+              </w:rPr>
+              <w:t>Caso de uso 0</w:t>
+            </w:r>
+            <w:r>
+              <w:rPr>
+                <w:rFonts w:ascii="Times New Roman" w:hAnsi="Times New Roman" w:cs="Times New Roman"/>
+                <w:b/>
+                <w:bCs/>
+                <w:sz w:val="24"/>
+                <w:szCs w:val="24"/>
+              </w:rPr>
+              <w:t>1</w:t>
+            </w:r>
+            <w:r>
+              <w:rPr>
+                <w:rFonts w:ascii="Times New Roman" w:hAnsi="Times New Roman" w:cs="Times New Roman"/>
+                <w:b/>
+                <w:bCs/>
+                <w:sz w:val="24"/>
+                <w:szCs w:val="24"/>
+              </w:rPr>
+              <w:t>9</w:t>
+            </w:r>
+            <w:r>
+              <w:rPr>
+                <w:rFonts w:ascii="Times New Roman" w:hAnsi="Times New Roman" w:cs="Times New Roman"/>
+                <w:b/>
+                <w:bCs/>
+                <w:sz w:val="24"/>
+                <w:szCs w:val="24"/>
+              </w:rPr>
+              <w:t xml:space="preserve"> – </w:t>
+            </w:r>
+            <w:r>
+              <w:rPr>
+                <w:rFonts w:ascii="Times New Roman" w:hAnsi="Times New Roman" w:cs="Times New Roman"/>
+                <w:b/>
+                <w:bCs/>
+                <w:sz w:val="24"/>
+                <w:szCs w:val="24"/>
+              </w:rPr>
+              <w:t>Registrar Postagens Ofensivas</w:t>
+            </w:r>
+          </w:p>
+        </w:tc>
+      </w:tr>
+      <w:tr>
+        <w:tc>
+          <w:tcPr>
+            <w:tcW w:w="4247" w:type="dxa"/>
+          </w:tcPr>
+          <w:p>
+            <w:pPr>
+              <w:rPr>
+                <w:rFonts w:ascii="Times New Roman" w:hAnsi="Times New Roman" w:cs="Times New Roman"/>
+                <w:sz w:val="24"/>
+                <w:szCs w:val="24"/>
+              </w:rPr>
+            </w:pPr>
+            <w:r>
+              <w:rPr>
+                <w:rFonts w:ascii="Times New Roman" w:hAnsi="Times New Roman" w:cs="Times New Roman"/>
+                <w:sz w:val="24"/>
+                <w:szCs w:val="24"/>
+              </w:rPr>
+              <w:t>Ator principal</w:t>
+            </w:r>
+          </w:p>
+        </w:tc>
+        <w:tc>
+          <w:tcPr>
+            <w:tcW w:w="4247" w:type="dxa"/>
+          </w:tcPr>
+          <w:p>
+            <w:pPr>
+              <w:rPr>
+                <w:rFonts w:ascii="Times New Roman" w:hAnsi="Times New Roman" w:cs="Times New Roman"/>
+                <w:sz w:val="24"/>
+                <w:szCs w:val="24"/>
+              </w:rPr>
+            </w:pPr>
+            <w:r>
+              <w:rPr>
+                <w:rFonts w:ascii="Times New Roman" w:hAnsi="Times New Roman" w:cs="Times New Roman"/>
+                <w:sz w:val="24"/>
+                <w:szCs w:val="24"/>
+              </w:rPr>
+              <w:t>BERT</w:t>
+            </w:r>
+          </w:p>
+        </w:tc>
+      </w:tr>
+      <w:tr>
+        <w:tc>
+          <w:tcPr>
+            <w:tcW w:w="4247" w:type="dxa"/>
+          </w:tcPr>
+          <w:p>
+            <w:pPr>
+              <w:rPr>
+                <w:rFonts w:ascii="Times New Roman" w:hAnsi="Times New Roman" w:cs="Times New Roman"/>
+                <w:sz w:val="24"/>
+                <w:szCs w:val="24"/>
+              </w:rPr>
+            </w:pPr>
+          </w:p>
+        </w:tc>
+        <w:tc>
+          <w:tcPr>
+            <w:tcW w:w="4247" w:type="dxa"/>
+          </w:tcPr>
+          <w:p>
+            <w:pPr>
+              <w:rPr>
+                <w:rFonts w:ascii="Times New Roman" w:hAnsi="Times New Roman" w:cs="Times New Roman"/>
+                <w:sz w:val="24"/>
+                <w:szCs w:val="24"/>
+              </w:rPr>
+            </w:pPr>
+          </w:p>
+        </w:tc>
+      </w:tr>
+      <w:tr>
+        <w:tc>
+          <w:tcPr>
+            <w:tcW w:w="4247" w:type="dxa"/>
+          </w:tcPr>
+          <w:p>
+            <w:pPr>
+              <w:rPr>
+                <w:rFonts w:ascii="Times New Roman" w:hAnsi="Times New Roman" w:cs="Times New Roman"/>
+                <w:sz w:val="24"/>
+                <w:szCs w:val="24"/>
+              </w:rPr>
+            </w:pPr>
+          </w:p>
+          <w:p>
+            <w:pPr>
+              <w:rPr>
+                <w:rFonts w:ascii="Times New Roman" w:hAnsi="Times New Roman" w:cs="Times New Roman"/>
+                <w:sz w:val="24"/>
+                <w:szCs w:val="24"/>
+              </w:rPr>
+            </w:pPr>
+            <w:r>
+              <w:rPr>
+                <w:rFonts w:ascii="Times New Roman" w:hAnsi="Times New Roman" w:cs="Times New Roman"/>
+                <w:sz w:val="24"/>
+                <w:szCs w:val="24"/>
+              </w:rPr>
+              <w:t>Resumo</w:t>
+            </w:r>
+          </w:p>
+        </w:tc>
+        <w:tc>
+          <w:tcPr>
+            <w:tcW w:w="4247" w:type="dxa"/>
+          </w:tcPr>
+          <w:p>
+            <w:pPr>
+              <w:rPr>
+                <w:rFonts w:ascii="Times New Roman" w:hAnsi="Times New Roman" w:cs="Times New Roman"/>
+                <w:sz w:val="24"/>
+                <w:szCs w:val="24"/>
+              </w:rPr>
+            </w:pPr>
+            <w:r>
+              <w:rPr>
+                <w:rFonts w:ascii="Times New Roman" w:hAnsi="Times New Roman" w:cs="Times New Roman"/>
+                <w:sz w:val="24"/>
+                <w:szCs w:val="24"/>
+              </w:rPr>
+              <w:t>Este caso de uso permite que o sistema registre todas as postagens consideradas ofensivas pelo modelo BERT.</w:t>
+            </w:r>
+          </w:p>
+        </w:tc>
+      </w:tr>
+      <w:tr>
+        <w:tc>
+          <w:tcPr>
+            <w:tcW w:w="4247" w:type="dxa"/>
+          </w:tcPr>
+          <w:p>
+            <w:pPr>
+              <w:rPr>
+                <w:rFonts w:ascii="Times New Roman" w:hAnsi="Times New Roman" w:cs="Times New Roman"/>
+                <w:sz w:val="24"/>
+                <w:szCs w:val="24"/>
+              </w:rPr>
+            </w:pPr>
+          </w:p>
+        </w:tc>
+        <w:tc>
+          <w:tcPr>
+            <w:tcW w:w="4247" w:type="dxa"/>
+          </w:tcPr>
+          <w:p>
+            <w:pPr>
+              <w:rPr>
+                <w:rFonts w:ascii="Times New Roman" w:hAnsi="Times New Roman" w:cs="Times New Roman"/>
+                <w:sz w:val="24"/>
+                <w:szCs w:val="24"/>
+              </w:rPr>
+            </w:pPr>
+          </w:p>
+        </w:tc>
+      </w:tr>
+      <w:tr>
+        <w:trPr>
+          <w:trHeight w:val="96"/>
+        </w:trPr>
+        <w:tc>
+          <w:tcPr>
+            <w:tcW w:w="4247" w:type="dxa"/>
+            <w:vMerge w:val="restart"/>
+          </w:tcPr>
+          <w:p>
+            <w:pPr>
+              <w:rPr>
+                <w:rFonts w:ascii="Times New Roman" w:hAnsi="Times New Roman" w:cs="Times New Roman"/>
+                <w:sz w:val="24"/>
+                <w:szCs w:val="24"/>
+              </w:rPr>
+            </w:pPr>
+          </w:p>
+          <w:p>
+            <w:pPr>
+              <w:rPr>
+                <w:rFonts w:ascii="Times New Roman" w:hAnsi="Times New Roman" w:cs="Times New Roman"/>
+                <w:sz w:val="24"/>
+                <w:szCs w:val="24"/>
+              </w:rPr>
+            </w:pPr>
+            <w:r>
+              <w:rPr>
+                <w:rFonts w:ascii="Times New Roman" w:hAnsi="Times New Roman" w:cs="Times New Roman"/>
+                <w:sz w:val="24"/>
+                <w:szCs w:val="24"/>
+              </w:rPr>
+              <w:t>Pré-condições</w:t>
+            </w:r>
+          </w:p>
+        </w:tc>
+        <w:tc>
+          <w:tcPr>
+            <w:tcW w:w="4247" w:type="dxa"/>
+          </w:tcPr>
+          <w:p>
+            <w:pPr>
+              <w:rPr>
+                <w:rFonts w:ascii="Times New Roman" w:hAnsi="Times New Roman" w:cs="Times New Roman"/>
+                <w:sz w:val="24"/>
+                <w:szCs w:val="24"/>
+              </w:rPr>
+            </w:pPr>
+            <w:r>
+              <w:rPr>
+                <w:rFonts w:ascii="Times New Roman" w:hAnsi="Times New Roman" w:cs="Times New Roman"/>
+                <w:sz w:val="24"/>
+                <w:szCs w:val="24"/>
+              </w:rPr>
+              <w:t xml:space="preserve">1.   </w:t>
+            </w:r>
+            <w:r>
+              <w:rPr>
+                <w:rFonts w:ascii="Times New Roman" w:hAnsi="Times New Roman" w:cs="Times New Roman"/>
+                <w:sz w:val="24"/>
+                <w:szCs w:val="24"/>
+              </w:rPr>
+              <w:t>O usuário deve estar autenticado.</w:t>
+            </w:r>
+          </w:p>
+        </w:tc>
+      </w:tr>
+      <w:tr>
+        <w:tc>
+          <w:tcPr>
+            <w:tcW w:w="4247" w:type="dxa"/>
+            <w:vMerge/>
+          </w:tcPr>
+          <w:p>
+            <w:pPr>
+              <w:rPr>
+                <w:rFonts w:ascii="Times New Roman" w:hAnsi="Times New Roman" w:cs="Times New Roman"/>
+                <w:sz w:val="24"/>
+                <w:szCs w:val="24"/>
+              </w:rPr>
+            </w:pPr>
+          </w:p>
+        </w:tc>
+        <w:tc>
+          <w:tcPr>
+            <w:tcW w:w="4247" w:type="dxa"/>
+          </w:tcPr>
+          <w:p>
+            <w:pPr>
+              <w:rPr>
+                <w:rFonts w:ascii="Times New Roman" w:hAnsi="Times New Roman" w:cs="Times New Roman"/>
+                <w:sz w:val="24"/>
+                <w:szCs w:val="24"/>
+              </w:rPr>
+            </w:pPr>
+            <w:r>
+              <w:rPr>
+                <w:rFonts w:ascii="Times New Roman" w:hAnsi="Times New Roman" w:cs="Times New Roman"/>
+                <w:sz w:val="24"/>
+                <w:szCs w:val="24"/>
+              </w:rPr>
+              <w:t xml:space="preserve">2.   </w:t>
+            </w:r>
+            <w:r>
+              <w:rPr>
+                <w:rFonts w:ascii="Times New Roman" w:hAnsi="Times New Roman" w:cs="Times New Roman"/>
+                <w:sz w:val="24"/>
+                <w:szCs w:val="24"/>
+              </w:rPr>
+              <w:t>O modelo BERT deve ter analisado a postagem e classificado-a como ofensiva.</w:t>
+            </w:r>
+          </w:p>
+        </w:tc>
+      </w:tr>
+      <w:tr>
+        <w:tc>
+          <w:tcPr>
+            <w:tcW w:w="4247" w:type="dxa"/>
+          </w:tcPr>
+          <w:p>
+            <w:pPr>
+              <w:rPr>
+                <w:rFonts w:ascii="Times New Roman" w:hAnsi="Times New Roman" w:cs="Times New Roman"/>
+                <w:sz w:val="24"/>
+                <w:szCs w:val="24"/>
+              </w:rPr>
+            </w:pPr>
+          </w:p>
+        </w:tc>
+        <w:tc>
+          <w:tcPr>
+            <w:tcW w:w="4247" w:type="dxa"/>
+          </w:tcPr>
+          <w:p>
+            <w:pPr>
+              <w:rPr>
+                <w:rFonts w:ascii="Times New Roman" w:hAnsi="Times New Roman" w:cs="Times New Roman"/>
+                <w:sz w:val="24"/>
+                <w:szCs w:val="24"/>
+              </w:rPr>
+            </w:pPr>
+          </w:p>
+        </w:tc>
+      </w:tr>
+      <w:tr>
+        <w:tc>
+          <w:tcPr>
+            <w:tcW w:w="4247" w:type="dxa"/>
+            <w:vMerge w:val="restart"/>
+          </w:tcPr>
+          <w:p>
+            <w:pPr>
+              <w:rPr>
+                <w:rFonts w:ascii="Times New Roman" w:hAnsi="Times New Roman" w:cs="Times New Roman"/>
+                <w:sz w:val="24"/>
+                <w:szCs w:val="24"/>
+              </w:rPr>
+            </w:pPr>
+          </w:p>
+          <w:p>
+            <w:pPr>
+              <w:rPr>
+                <w:rFonts w:ascii="Times New Roman" w:hAnsi="Times New Roman" w:cs="Times New Roman"/>
+                <w:sz w:val="24"/>
+                <w:szCs w:val="24"/>
+              </w:rPr>
+            </w:pPr>
+            <w:r>
+              <w:rPr>
+                <w:rFonts w:ascii="Times New Roman" w:hAnsi="Times New Roman" w:cs="Times New Roman"/>
+                <w:sz w:val="24"/>
+                <w:szCs w:val="24"/>
+              </w:rPr>
+              <w:t>Pós-condições</w:t>
+            </w:r>
+          </w:p>
+        </w:tc>
+        <w:tc>
+          <w:tcPr>
+            <w:tcW w:w="4247" w:type="dxa"/>
+          </w:tcPr>
+          <w:p>
+            <w:pPr>
+              <w:rPr>
+                <w:rFonts w:ascii="Times New Roman" w:hAnsi="Times New Roman" w:cs="Times New Roman"/>
+                <w:sz w:val="24"/>
+                <w:szCs w:val="24"/>
+              </w:rPr>
+            </w:pPr>
+            <w:r>
+              <w:rPr>
+                <w:rFonts w:ascii="Times New Roman" w:hAnsi="Times New Roman" w:cs="Times New Roman"/>
+                <w:sz w:val="24"/>
+                <w:szCs w:val="24"/>
+              </w:rPr>
+              <w:t xml:space="preserve">1.   </w:t>
+            </w:r>
+            <w:r>
+              <w:rPr>
+                <w:rFonts w:ascii="Times New Roman" w:hAnsi="Times New Roman" w:cs="Times New Roman"/>
+                <w:sz w:val="24"/>
+                <w:szCs w:val="24"/>
+              </w:rPr>
+              <w:t>A postagem ofensiva é registrada no sistema para revisão futura.</w:t>
+            </w:r>
+          </w:p>
+        </w:tc>
+      </w:tr>
+      <w:tr>
+        <w:tc>
+          <w:tcPr>
+            <w:tcW w:w="4247" w:type="dxa"/>
+            <w:vMerge/>
+          </w:tcPr>
+          <w:p>
+            <w:pPr>
+              <w:rPr>
+                <w:rFonts w:ascii="Times New Roman" w:hAnsi="Times New Roman" w:cs="Times New Roman"/>
+                <w:sz w:val="24"/>
+                <w:szCs w:val="24"/>
+              </w:rPr>
+            </w:pPr>
+          </w:p>
+        </w:tc>
+        <w:tc>
+          <w:tcPr>
+            <w:tcW w:w="4247" w:type="dxa"/>
+          </w:tcPr>
+          <w:p>
+            <w:pPr>
+              <w:rPr>
+                <w:rFonts w:ascii="Times New Roman" w:hAnsi="Times New Roman" w:cs="Times New Roman"/>
+                <w:sz w:val="24"/>
+                <w:szCs w:val="24"/>
+              </w:rPr>
+            </w:pPr>
+            <w:r>
+              <w:rPr>
+                <w:rFonts w:ascii="Times New Roman" w:hAnsi="Times New Roman" w:cs="Times New Roman"/>
+                <w:sz w:val="24"/>
+                <w:szCs w:val="24"/>
+              </w:rPr>
+              <w:t xml:space="preserve">2.   </w:t>
+            </w:r>
+            <w:r>
+              <w:rPr>
+                <w:rFonts w:ascii="Times New Roman" w:hAnsi="Times New Roman" w:cs="Times New Roman"/>
+                <w:sz w:val="24"/>
+                <w:szCs w:val="24"/>
+              </w:rPr>
+              <w:t>O administrador pode acessar os registros das postagens ofensivas para revisão.</w:t>
+            </w:r>
+          </w:p>
+        </w:tc>
+      </w:tr>
+      <w:tr>
+        <w:tc>
+          <w:tcPr>
+            <w:tcW w:w="4247" w:type="dxa"/>
+          </w:tcPr>
+          <w:p>
+            <w:pPr>
+              <w:rPr>
+                <w:rFonts w:ascii="Times New Roman" w:hAnsi="Times New Roman" w:cs="Times New Roman"/>
+                <w:sz w:val="24"/>
+                <w:szCs w:val="24"/>
+              </w:rPr>
+            </w:pPr>
+          </w:p>
+        </w:tc>
+        <w:tc>
+          <w:tcPr>
+            <w:tcW w:w="4247" w:type="dxa"/>
+          </w:tcPr>
+          <w:p>
+            <w:pPr>
+              <w:rPr>
+                <w:rFonts w:ascii="Times New Roman" w:hAnsi="Times New Roman" w:cs="Times New Roman"/>
+                <w:sz w:val="24"/>
+                <w:szCs w:val="24"/>
+              </w:rPr>
+            </w:pPr>
+          </w:p>
+        </w:tc>
+      </w:tr>
+      <w:tr>
+        <w:tc>
+          <w:tcPr>
+            <w:tcW w:w="8494" w:type="dxa"/>
+            <w:gridSpan w:val="2"/>
+            <w:shd w:val="clear" w:color="auto" w:fill="B4C6E7" w:themeFill="accent1" w:themeFillTint="66"/>
+          </w:tcPr>
+          <w:p>
+            <w:pPr>
+              <w:jc w:val="center"/>
+              <w:rPr>
+                <w:rFonts w:ascii="Times New Roman" w:hAnsi="Times New Roman" w:cs="Times New Roman"/>
+                <w:b/>
+                <w:bCs/>
+                <w:sz w:val="24"/>
+                <w:szCs w:val="24"/>
+              </w:rPr>
+            </w:pPr>
+            <w:r>
+              <w:rPr>
+                <w:rFonts w:ascii="Times New Roman" w:hAnsi="Times New Roman" w:cs="Times New Roman"/>
+                <w:b/>
+                <w:bCs/>
+                <w:sz w:val="24"/>
+                <w:szCs w:val="24"/>
+              </w:rPr>
+              <w:t>Cenário principal</w:t>
+            </w:r>
+          </w:p>
+        </w:tc>
+      </w:tr>
+      <w:tr>
+        <w:tc>
+          <w:tcPr>
+            <w:tcW w:w="4247" w:type="dxa"/>
+          </w:tcPr>
+          <w:p>
+            <w:pPr>
+              <w:jc w:val="center"/>
+              <w:rPr>
+                <w:rFonts w:ascii="Times New Roman" w:hAnsi="Times New Roman" w:cs="Times New Roman"/>
+                <w:b/>
+                <w:bCs/>
+                <w:sz w:val="24"/>
+                <w:szCs w:val="24"/>
+              </w:rPr>
+            </w:pPr>
+            <w:r>
+              <w:rPr>
+                <w:rFonts w:ascii="Times New Roman" w:hAnsi="Times New Roman" w:cs="Times New Roman"/>
+                <w:b/>
+                <w:bCs/>
+                <w:sz w:val="24"/>
+                <w:szCs w:val="24"/>
+              </w:rPr>
+              <w:t>Ações do ator</w:t>
+            </w:r>
+          </w:p>
+        </w:tc>
+        <w:tc>
+          <w:tcPr>
+            <w:tcW w:w="4247" w:type="dxa"/>
+          </w:tcPr>
+          <w:p>
+            <w:pPr>
+              <w:jc w:val="center"/>
+              <w:rPr>
+                <w:rFonts w:ascii="Times New Roman" w:hAnsi="Times New Roman" w:cs="Times New Roman"/>
+                <w:b/>
+                <w:bCs/>
+                <w:sz w:val="24"/>
+                <w:szCs w:val="24"/>
+              </w:rPr>
+            </w:pPr>
+            <w:r>
+              <w:rPr>
+                <w:rFonts w:ascii="Times New Roman" w:hAnsi="Times New Roman" w:cs="Times New Roman"/>
+                <w:b/>
+                <w:bCs/>
+                <w:sz w:val="24"/>
+                <w:szCs w:val="24"/>
+              </w:rPr>
+              <w:t>Ações do sistema</w:t>
+            </w:r>
+          </w:p>
+        </w:tc>
+      </w:tr>
+      <w:tr>
+        <w:tc>
+          <w:tcPr>
+            <w:tcW w:w="4247" w:type="dxa"/>
+          </w:tcPr>
+          <w:p>
+            <w:pPr>
+              <w:pStyle w:val="PargrafodaLista"/>
+              <w:numPr>
+                <w:ilvl w:val="0"/>
+                <w:numId w:val="167"/>
+              </w:numPr>
+              <w:rPr>
+                <w:rFonts w:ascii="Times New Roman" w:hAnsi="Times New Roman" w:cs="Times New Roman"/>
+                <w:sz w:val="24"/>
+                <w:szCs w:val="24"/>
+              </w:rPr>
+            </w:pPr>
+            <w:r>
+              <w:rPr>
+                <w:rFonts w:ascii="Times New Roman" w:hAnsi="Times New Roman" w:cs="Times New Roman"/>
+                <w:sz w:val="24"/>
+                <w:szCs w:val="24"/>
+              </w:rPr>
+              <w:t>O usuário cria e envia uma nova postagem.</w:t>
+            </w:r>
+          </w:p>
+        </w:tc>
+        <w:tc>
+          <w:tcPr>
+            <w:tcW w:w="4247" w:type="dxa"/>
+          </w:tcPr>
+          <w:p>
+            <w:pPr>
+              <w:pStyle w:val="PargrafodaLista"/>
+              <w:numPr>
+                <w:ilvl w:val="0"/>
+                <w:numId w:val="167"/>
+              </w:numPr>
+              <w:rPr>
+                <w:rFonts w:ascii="Times New Roman" w:hAnsi="Times New Roman" w:cs="Times New Roman"/>
+                <w:sz w:val="24"/>
+                <w:szCs w:val="24"/>
+              </w:rPr>
+            </w:pPr>
+            <w:r>
+              <w:rPr>
+                <w:rFonts w:ascii="Times New Roman" w:hAnsi="Times New Roman" w:cs="Times New Roman"/>
+                <w:sz w:val="24"/>
+                <w:szCs w:val="24"/>
+              </w:rPr>
+              <w:t>O sistema recebe a postagem e a submete ao modelo BERT para análise.</w:t>
+            </w:r>
+          </w:p>
+        </w:tc>
+      </w:tr>
+      <w:tr>
+        <w:tc>
+          <w:tcPr>
+            <w:tcW w:w="4247" w:type="dxa"/>
+          </w:tcPr>
+          <w:p>
+            <w:pPr>
+              <w:pStyle w:val="PargrafodaLista"/>
+              <w:ind w:left="360"/>
+              <w:rPr>
+                <w:rFonts w:ascii="Times New Roman" w:hAnsi="Times New Roman" w:cs="Times New Roman"/>
+                <w:sz w:val="24"/>
+                <w:szCs w:val="24"/>
+              </w:rPr>
+            </w:pPr>
+          </w:p>
+        </w:tc>
+        <w:tc>
+          <w:tcPr>
+            <w:tcW w:w="4247" w:type="dxa"/>
+            <w:shd w:val="clear" w:color="auto" w:fill="auto"/>
+          </w:tcPr>
+          <w:p>
+            <w:pPr>
+              <w:rPr>
+                <w:rFonts w:ascii="Times New Roman" w:hAnsi="Times New Roman" w:cs="Times New Roman"/>
+                <w:sz w:val="24"/>
+                <w:szCs w:val="24"/>
+                <w:highlight w:val="yellow"/>
+              </w:rPr>
+            </w:pPr>
+            <w:r>
+              <w:rPr>
+                <w:rFonts w:ascii="Times New Roman" w:hAnsi="Times New Roman" w:cs="Times New Roman"/>
+                <w:sz w:val="24"/>
+                <w:szCs w:val="24"/>
+              </w:rPr>
+              <w:t xml:space="preserve">3.   </w:t>
+            </w:r>
+            <w:r>
+              <w:rPr>
+                <w:rFonts w:ascii="Times New Roman" w:hAnsi="Times New Roman" w:cs="Times New Roman"/>
+                <w:sz w:val="24"/>
+                <w:szCs w:val="24"/>
+              </w:rPr>
+              <w:t>O BERT analisa a postagem e a classifica como ofensiva.</w:t>
+            </w:r>
+          </w:p>
+        </w:tc>
+      </w:tr>
+      <w:tr>
+        <w:tc>
+          <w:tcPr>
+            <w:tcW w:w="4247" w:type="dxa"/>
+          </w:tcPr>
+          <w:p>
+            <w:pPr>
+              <w:rPr>
+                <w:rFonts w:ascii="Times New Roman" w:hAnsi="Times New Roman" w:cs="Times New Roman"/>
+                <w:sz w:val="24"/>
+                <w:szCs w:val="24"/>
+              </w:rPr>
+            </w:pPr>
+          </w:p>
+        </w:tc>
+        <w:tc>
+          <w:tcPr>
+            <w:tcW w:w="4247" w:type="dxa"/>
+          </w:tcPr>
+          <w:p>
+            <w:pPr>
+              <w:rPr>
+                <w:rFonts w:ascii="Times New Roman" w:hAnsi="Times New Roman" w:cs="Times New Roman"/>
+                <w:sz w:val="24"/>
+                <w:szCs w:val="24"/>
+                <w:highlight w:val="yellow"/>
+              </w:rPr>
+            </w:pPr>
+            <w:r>
+              <w:rPr>
+                <w:rFonts w:ascii="Times New Roman" w:hAnsi="Times New Roman" w:cs="Times New Roman"/>
+                <w:sz w:val="24"/>
+                <w:szCs w:val="24"/>
+              </w:rPr>
+              <w:t xml:space="preserve">4.   </w:t>
+            </w:r>
+            <w:r>
+              <w:rPr>
+                <w:rFonts w:ascii="Times New Roman" w:hAnsi="Times New Roman" w:cs="Times New Roman"/>
+                <w:sz w:val="24"/>
+                <w:szCs w:val="24"/>
+              </w:rPr>
+              <w:t>O sistema registra a postagem ofensiva no log de postagens ofensivas, incluindo detalhes como o conteúdo da postagem, o autor e a data/hora.</w:t>
+            </w:r>
+          </w:p>
+        </w:tc>
+      </w:tr>
+      <w:tr>
+        <w:tc>
+          <w:tcPr>
+            <w:tcW w:w="4247" w:type="dxa"/>
+          </w:tcPr>
+          <w:p>
+            <w:pPr>
+              <w:rPr>
+                <w:rFonts w:ascii="Times New Roman" w:hAnsi="Times New Roman" w:cs="Times New Roman"/>
+                <w:sz w:val="24"/>
+                <w:szCs w:val="24"/>
+              </w:rPr>
+            </w:pPr>
+          </w:p>
+        </w:tc>
+        <w:tc>
+          <w:tcPr>
+            <w:tcW w:w="4247" w:type="dxa"/>
+          </w:tcPr>
+          <w:p>
+            <w:pPr>
+              <w:rPr>
+                <w:rFonts w:ascii="Times New Roman" w:hAnsi="Times New Roman" w:cs="Times New Roman"/>
+                <w:sz w:val="24"/>
+                <w:szCs w:val="24"/>
+              </w:rPr>
+            </w:pPr>
+            <w:r>
+              <w:rPr>
+                <w:rFonts w:ascii="Times New Roman" w:hAnsi="Times New Roman" w:cs="Times New Roman"/>
+                <w:sz w:val="24"/>
+                <w:szCs w:val="24"/>
+              </w:rPr>
+              <w:t xml:space="preserve">5.   </w:t>
+            </w:r>
+            <w:r>
+              <w:rPr>
+                <w:rFonts w:ascii="Times New Roman" w:hAnsi="Times New Roman" w:cs="Times New Roman"/>
+                <w:sz w:val="24"/>
+                <w:szCs w:val="24"/>
+              </w:rPr>
+              <w:t>O sistema notifica o usuário que a postagem foi considerada ofensiva e não será publicada.</w:t>
+            </w:r>
+          </w:p>
+        </w:tc>
+      </w:tr>
+      <w:tr>
+        <w:tc>
+          <w:tcPr>
+            <w:tcW w:w="8494" w:type="dxa"/>
+            <w:gridSpan w:val="2"/>
+            <w:shd w:val="clear" w:color="auto" w:fill="B4C6E7" w:themeFill="accent1" w:themeFillTint="66"/>
+          </w:tcPr>
+          <w:p>
+            <w:pPr>
+              <w:jc w:val="center"/>
+              <w:rPr>
+                <w:rFonts w:ascii="Times New Roman" w:hAnsi="Times New Roman" w:cs="Times New Roman"/>
+                <w:b/>
+                <w:bCs/>
+                <w:sz w:val="24"/>
+                <w:szCs w:val="24"/>
+              </w:rPr>
+            </w:pPr>
+            <w:r>
+              <w:rPr>
+                <w:rFonts w:ascii="Times New Roman" w:hAnsi="Times New Roman" w:cs="Times New Roman"/>
+                <w:b/>
+                <w:bCs/>
+                <w:sz w:val="24"/>
+                <w:szCs w:val="24"/>
+              </w:rPr>
+              <w:t>Restrições</w:t>
+            </w:r>
+          </w:p>
+        </w:tc>
+      </w:tr>
+      <w:tr>
+        <w:tc>
+          <w:tcPr>
+            <w:tcW w:w="8494" w:type="dxa"/>
+            <w:gridSpan w:val="2"/>
+          </w:tcPr>
+          <w:p>
+            <w:pPr>
+              <w:jc w:val="both"/>
+              <w:rPr>
+                <w:rFonts w:ascii="Times New Roman" w:hAnsi="Times New Roman" w:cs="Times New Roman"/>
+                <w:sz w:val="24"/>
+                <w:szCs w:val="24"/>
+              </w:rPr>
+            </w:pPr>
+            <w:r>
+              <w:rPr>
+                <w:rFonts w:ascii="Times New Roman" w:hAnsi="Times New Roman" w:cs="Times New Roman"/>
+                <w:sz w:val="24"/>
+                <w:szCs w:val="24"/>
+              </w:rPr>
+              <w:t>O sistema deve registrar todas as postagens consideradas ofensivas de maneira detalhada e segura.</w:t>
+            </w:r>
+          </w:p>
+        </w:tc>
+      </w:tr>
+      <w:tr>
+        <w:tc>
+          <w:tcPr>
+            <w:tcW w:w="8494" w:type="dxa"/>
+            <w:gridSpan w:val="2"/>
+            <w:shd w:val="clear" w:color="auto" w:fill="B4C6E7" w:themeFill="accent1" w:themeFillTint="66"/>
+          </w:tcPr>
+          <w:p>
+            <w:pPr>
+              <w:jc w:val="center"/>
+              <w:rPr>
+                <w:rFonts w:ascii="Times New Roman" w:hAnsi="Times New Roman" w:cs="Times New Roman"/>
+                <w:b/>
+                <w:bCs/>
+                <w:sz w:val="24"/>
+                <w:szCs w:val="24"/>
+              </w:rPr>
+            </w:pPr>
+            <w:r>
+              <w:rPr>
+                <w:rFonts w:ascii="Times New Roman" w:hAnsi="Times New Roman" w:cs="Times New Roman"/>
+                <w:b/>
+                <w:bCs/>
+                <w:sz w:val="24"/>
+                <w:szCs w:val="24"/>
+              </w:rPr>
+              <w:t>Cenário alternativo</w:t>
+            </w:r>
+          </w:p>
+        </w:tc>
+      </w:tr>
+      <w:tr>
+        <w:tc>
+          <w:tcPr>
+            <w:tcW w:w="4247" w:type="dxa"/>
+          </w:tcPr>
+          <w:p>
+            <w:pPr>
+              <w:jc w:val="center"/>
+              <w:rPr>
+                <w:rFonts w:ascii="Times New Roman" w:hAnsi="Times New Roman" w:cs="Times New Roman"/>
+                <w:b/>
+                <w:bCs/>
+                <w:sz w:val="24"/>
+                <w:szCs w:val="24"/>
+              </w:rPr>
+            </w:pPr>
+            <w:r>
+              <w:rPr>
+                <w:rFonts w:ascii="Times New Roman" w:hAnsi="Times New Roman" w:cs="Times New Roman"/>
+                <w:b/>
+                <w:bCs/>
+                <w:sz w:val="24"/>
+                <w:szCs w:val="24"/>
+              </w:rPr>
+              <w:t>Ações do ator</w:t>
+            </w:r>
+          </w:p>
+        </w:tc>
+        <w:tc>
+          <w:tcPr>
+            <w:tcW w:w="4247" w:type="dxa"/>
+          </w:tcPr>
+          <w:p>
+            <w:pPr>
+              <w:jc w:val="center"/>
+              <w:rPr>
+                <w:rFonts w:ascii="Times New Roman" w:hAnsi="Times New Roman" w:cs="Times New Roman"/>
+                <w:b/>
+                <w:bCs/>
+                <w:sz w:val="24"/>
+                <w:szCs w:val="24"/>
+              </w:rPr>
+            </w:pPr>
+            <w:r>
+              <w:rPr>
+                <w:rFonts w:ascii="Times New Roman" w:hAnsi="Times New Roman" w:cs="Times New Roman"/>
+                <w:b/>
+                <w:bCs/>
+                <w:sz w:val="24"/>
+                <w:szCs w:val="24"/>
+              </w:rPr>
+              <w:t>Ações do sistema</w:t>
+            </w:r>
+          </w:p>
+        </w:tc>
+      </w:tr>
+      <w:tr>
+        <w:tc>
+          <w:tcPr>
+            <w:tcW w:w="4247" w:type="dxa"/>
+          </w:tcPr>
+          <w:p>
+            <w:pPr>
+              <w:pStyle w:val="PargrafodaLista"/>
+              <w:numPr>
+                <w:ilvl w:val="0"/>
+                <w:numId w:val="168"/>
+              </w:numPr>
+              <w:rPr>
+                <w:rFonts w:ascii="Times New Roman" w:hAnsi="Times New Roman" w:cs="Times New Roman"/>
+                <w:sz w:val="24"/>
+                <w:szCs w:val="24"/>
+              </w:rPr>
+            </w:pPr>
+            <w:r>
+              <w:rPr>
+                <w:rFonts w:ascii="Times New Roman" w:hAnsi="Times New Roman" w:cs="Times New Roman"/>
+                <w:sz w:val="24"/>
+                <w:szCs w:val="24"/>
+              </w:rPr>
+              <w:t>O usuário edita e reenvia uma postagem previamente rejeitada.</w:t>
+            </w:r>
+          </w:p>
+        </w:tc>
+        <w:tc>
+          <w:tcPr>
+            <w:tcW w:w="4247" w:type="dxa"/>
+          </w:tcPr>
+          <w:p>
+            <w:pPr>
+              <w:pStyle w:val="PargrafodaLista"/>
+              <w:numPr>
+                <w:ilvl w:val="0"/>
+                <w:numId w:val="168"/>
+              </w:numPr>
+              <w:rPr>
+                <w:rFonts w:ascii="Times New Roman" w:hAnsi="Times New Roman" w:cs="Times New Roman"/>
+                <w:sz w:val="24"/>
+                <w:szCs w:val="24"/>
+              </w:rPr>
+            </w:pPr>
+            <w:r>
+              <w:rPr>
+                <w:rFonts w:ascii="Times New Roman" w:hAnsi="Times New Roman" w:cs="Times New Roman"/>
+                <w:sz w:val="24"/>
+                <w:szCs w:val="24"/>
+              </w:rPr>
+              <w:t>O sistema submete a postagem editada ao BERT para uma nova análise.</w:t>
+            </w:r>
+          </w:p>
+        </w:tc>
+      </w:tr>
+      <w:tr>
+        <w:tc>
+          <w:tcPr>
+            <w:tcW w:w="4247" w:type="dxa"/>
+          </w:tcPr>
+          <w:p>
+            <w:pPr>
+              <w:rPr>
+                <w:rFonts w:ascii="Times New Roman" w:hAnsi="Times New Roman" w:cs="Times New Roman"/>
+                <w:sz w:val="24"/>
+                <w:szCs w:val="24"/>
+              </w:rPr>
+            </w:pPr>
+          </w:p>
+        </w:tc>
+        <w:tc>
+          <w:tcPr>
+            <w:tcW w:w="4247" w:type="dxa"/>
+          </w:tcPr>
+          <w:p>
+            <w:pPr>
+              <w:rPr>
+                <w:rFonts w:ascii="Times New Roman" w:hAnsi="Times New Roman" w:cs="Times New Roman"/>
+                <w:sz w:val="24"/>
+                <w:szCs w:val="24"/>
+              </w:rPr>
+            </w:pPr>
+            <w:r>
+              <w:rPr>
+                <w:rFonts w:ascii="Times New Roman" w:hAnsi="Times New Roman" w:cs="Times New Roman"/>
+                <w:sz w:val="24"/>
+                <w:szCs w:val="24"/>
+              </w:rPr>
+              <w:t xml:space="preserve">3.   </w:t>
+            </w:r>
+            <w:r>
+              <w:rPr>
+                <w:rFonts w:ascii="Times New Roman" w:hAnsi="Times New Roman" w:cs="Times New Roman"/>
+                <w:sz w:val="24"/>
+                <w:szCs w:val="24"/>
+              </w:rPr>
+              <w:t>O BERT reanalisa a postagem e, se ainda for considerada ofensiva, o sistema registra novamente a postagem editada no log de postagens ofensivas.</w:t>
+            </w:r>
+          </w:p>
+        </w:tc>
+      </w:tr>
+      <w:tr>
+        <w:tc>
+          <w:tcPr>
+            <w:tcW w:w="4247" w:type="dxa"/>
+          </w:tcPr>
+          <w:p>
+            <w:pPr>
+              <w:rPr>
+                <w:rFonts w:ascii="Times New Roman" w:hAnsi="Times New Roman" w:cs="Times New Roman"/>
+                <w:sz w:val="24"/>
+                <w:szCs w:val="24"/>
+              </w:rPr>
+            </w:pPr>
+          </w:p>
+        </w:tc>
+        <w:tc>
+          <w:tcPr>
+            <w:tcW w:w="4247" w:type="dxa"/>
+          </w:tcPr>
+          <w:p>
+            <w:pPr>
+              <w:rPr>
+                <w:rFonts w:ascii="Times New Roman" w:hAnsi="Times New Roman" w:cs="Times New Roman"/>
+                <w:sz w:val="24"/>
+                <w:szCs w:val="24"/>
+              </w:rPr>
+            </w:pPr>
+            <w:r>
+              <w:rPr>
+                <w:rFonts w:ascii="Times New Roman" w:hAnsi="Times New Roman" w:cs="Times New Roman"/>
+                <w:sz w:val="24"/>
+                <w:szCs w:val="24"/>
+              </w:rPr>
+              <w:t xml:space="preserve">4.   </w:t>
+            </w:r>
+            <w:r>
+              <w:rPr>
+                <w:rFonts w:ascii="Times New Roman" w:hAnsi="Times New Roman" w:cs="Times New Roman"/>
+                <w:sz w:val="24"/>
+                <w:szCs w:val="24"/>
+              </w:rPr>
+              <w:t>O sistema notifica o usuário novamente que a postagem continua ofensiva e não será publicada.</w:t>
+            </w:r>
+          </w:p>
+        </w:tc>
+      </w:tr>
+      <w:tr>
+        <w:tc>
+          <w:tcPr>
+            <w:tcW w:w="8494" w:type="dxa"/>
+            <w:gridSpan w:val="2"/>
+            <w:shd w:val="clear" w:color="auto" w:fill="B4C6E7" w:themeFill="accent1" w:themeFillTint="66"/>
+          </w:tcPr>
+          <w:p>
+            <w:pPr>
+              <w:jc w:val="center"/>
+              <w:rPr>
+                <w:rFonts w:ascii="Times New Roman" w:hAnsi="Times New Roman" w:cs="Times New Roman"/>
+                <w:b/>
+                <w:bCs/>
+                <w:sz w:val="24"/>
+                <w:szCs w:val="24"/>
+              </w:rPr>
+            </w:pPr>
+            <w:r>
+              <w:rPr>
+                <w:rFonts w:ascii="Times New Roman" w:hAnsi="Times New Roman" w:cs="Times New Roman"/>
+                <w:b/>
+                <w:bCs/>
+                <w:sz w:val="24"/>
+                <w:szCs w:val="24"/>
+              </w:rPr>
+              <w:t>Cenário de exceção</w:t>
+            </w:r>
+          </w:p>
+        </w:tc>
+      </w:tr>
+      <w:tr>
+        <w:tc>
+          <w:tcPr>
+            <w:tcW w:w="4247" w:type="dxa"/>
+          </w:tcPr>
+          <w:p>
+            <w:pPr>
+              <w:jc w:val="center"/>
+              <w:rPr>
+                <w:rFonts w:ascii="Times New Roman" w:hAnsi="Times New Roman" w:cs="Times New Roman"/>
+                <w:b/>
+                <w:bCs/>
+                <w:sz w:val="24"/>
+                <w:szCs w:val="24"/>
+              </w:rPr>
+            </w:pPr>
+            <w:r>
+              <w:rPr>
+                <w:rFonts w:ascii="Times New Roman" w:hAnsi="Times New Roman" w:cs="Times New Roman"/>
+                <w:b/>
+                <w:bCs/>
+                <w:sz w:val="24"/>
+                <w:szCs w:val="24"/>
+              </w:rPr>
+              <w:t>Ações do ator</w:t>
+            </w:r>
+          </w:p>
+        </w:tc>
+        <w:tc>
+          <w:tcPr>
+            <w:tcW w:w="4247" w:type="dxa"/>
+          </w:tcPr>
+          <w:p>
+            <w:pPr>
+              <w:jc w:val="center"/>
+              <w:rPr>
+                <w:rFonts w:ascii="Times New Roman" w:hAnsi="Times New Roman" w:cs="Times New Roman"/>
+                <w:b/>
+                <w:bCs/>
+                <w:sz w:val="24"/>
+                <w:szCs w:val="24"/>
+              </w:rPr>
+            </w:pPr>
+            <w:r>
+              <w:rPr>
+                <w:rFonts w:ascii="Times New Roman" w:hAnsi="Times New Roman" w:cs="Times New Roman"/>
+                <w:b/>
+                <w:bCs/>
+                <w:sz w:val="24"/>
+                <w:szCs w:val="24"/>
+              </w:rPr>
+              <w:t>Ações do sistema</w:t>
+            </w:r>
+          </w:p>
+        </w:tc>
+      </w:tr>
+      <w:tr>
+        <w:tc>
+          <w:tcPr>
+            <w:tcW w:w="4247" w:type="dxa"/>
+          </w:tcPr>
+          <w:p>
+            <w:pPr>
+              <w:rPr>
+                <w:rFonts w:ascii="Times New Roman" w:hAnsi="Times New Roman" w:cs="Times New Roman"/>
+                <w:sz w:val="24"/>
+                <w:szCs w:val="24"/>
+              </w:rPr>
+            </w:pPr>
+          </w:p>
+        </w:tc>
+        <w:tc>
+          <w:tcPr>
+            <w:tcW w:w="4247" w:type="dxa"/>
+          </w:tcPr>
+          <w:p>
+            <w:pPr>
+              <w:rPr>
+                <w:rFonts w:ascii="Times New Roman" w:hAnsi="Times New Roman" w:cs="Times New Roman"/>
+                <w:sz w:val="24"/>
+                <w:szCs w:val="24"/>
+              </w:rPr>
+            </w:pPr>
+            <w:r>
+              <w:rPr>
+                <w:rFonts w:ascii="Times New Roman" w:hAnsi="Times New Roman" w:cs="Times New Roman"/>
+                <w:sz w:val="24"/>
+                <w:szCs w:val="24"/>
+              </w:rPr>
+              <w:t xml:space="preserve">1.   </w:t>
+            </w:r>
+            <w:r>
+              <w:rPr>
+                <w:rFonts w:ascii="Times New Roman" w:hAnsi="Times New Roman" w:cs="Times New Roman"/>
+                <w:sz w:val="24"/>
+                <w:szCs w:val="24"/>
+              </w:rPr>
+              <w:t>O sistema falha ao registrar a postagem ofensiva.</w:t>
+            </w:r>
+          </w:p>
+        </w:tc>
+      </w:tr>
+      <w:tr>
+        <w:tc>
+          <w:tcPr>
+            <w:tcW w:w="4247" w:type="dxa"/>
+          </w:tcPr>
+          <w:p>
+            <w:pPr>
+              <w:rPr>
+                <w:rFonts w:ascii="Times New Roman" w:hAnsi="Times New Roman" w:cs="Times New Roman"/>
+                <w:sz w:val="24"/>
+                <w:szCs w:val="24"/>
+              </w:rPr>
+            </w:pPr>
+          </w:p>
+        </w:tc>
+        <w:tc>
+          <w:tcPr>
+            <w:tcW w:w="4247" w:type="dxa"/>
+          </w:tcPr>
+          <w:p>
+            <w:pPr>
+              <w:rPr>
+                <w:rFonts w:ascii="Times New Roman" w:hAnsi="Times New Roman" w:cs="Times New Roman"/>
+                <w:sz w:val="24"/>
+                <w:szCs w:val="24"/>
+              </w:rPr>
+            </w:pPr>
+            <w:r>
+              <w:rPr>
+                <w:rFonts w:ascii="Times New Roman" w:hAnsi="Times New Roman" w:cs="Times New Roman"/>
+                <w:sz w:val="24"/>
+                <w:szCs w:val="24"/>
+              </w:rPr>
+              <w:t xml:space="preserve">2.   </w:t>
+            </w:r>
+            <w:r>
+              <w:rPr>
+                <w:rFonts w:ascii="Times New Roman" w:hAnsi="Times New Roman" w:cs="Times New Roman"/>
+                <w:sz w:val="24"/>
+                <w:szCs w:val="24"/>
+              </w:rPr>
+              <w:t>O sistema exibe uma mensagem de erro para o administrador e registra o erro no log do sistema.</w:t>
+            </w:r>
+          </w:p>
+        </w:tc>
+      </w:tr>
+      <w:tr>
+        <w:tc>
+          <w:tcPr>
+            <w:tcW w:w="4247" w:type="dxa"/>
+          </w:tcPr>
+          <w:p>
+            <w:pPr>
+              <w:rPr>
+                <w:rFonts w:ascii="Times New Roman" w:hAnsi="Times New Roman" w:cs="Times New Roman"/>
+                <w:sz w:val="24"/>
+                <w:szCs w:val="24"/>
+              </w:rPr>
+            </w:pPr>
+          </w:p>
+        </w:tc>
+        <w:tc>
+          <w:tcPr>
+            <w:tcW w:w="4247" w:type="dxa"/>
+          </w:tcPr>
+          <w:p>
+            <w:pPr>
+              <w:rPr>
+                <w:rFonts w:ascii="Times New Roman" w:hAnsi="Times New Roman" w:cs="Times New Roman"/>
+                <w:sz w:val="24"/>
+                <w:szCs w:val="24"/>
+              </w:rPr>
+            </w:pPr>
+            <w:r>
+              <w:rPr>
+                <w:rFonts w:ascii="Times New Roman" w:hAnsi="Times New Roman" w:cs="Times New Roman"/>
+                <w:sz w:val="24"/>
+                <w:szCs w:val="24"/>
+              </w:rPr>
+              <w:t xml:space="preserve">3.   </w:t>
+            </w:r>
+            <w:r>
+              <w:rPr>
+                <w:rFonts w:ascii="Times New Roman" w:hAnsi="Times New Roman" w:cs="Times New Roman"/>
+                <w:sz w:val="24"/>
+                <w:szCs w:val="24"/>
+              </w:rPr>
+              <w:t>O administrador do sistema é notificado sobre a falha no registro da postagem ofensiva.</w:t>
+            </w:r>
+          </w:p>
+        </w:tc>
+      </w:tr>
+      <w:tr>
+        <w:tc>
+          <w:tcPr>
+            <w:tcW w:w="8494" w:type="dxa"/>
+            <w:gridSpan w:val="2"/>
+            <w:shd w:val="clear" w:color="auto" w:fill="B4C6E7" w:themeFill="accent1" w:themeFillTint="66"/>
+          </w:tcPr>
+          <w:p>
+            <w:pPr>
+              <w:jc w:val="center"/>
+              <w:rPr>
+                <w:rFonts w:ascii="Times New Roman" w:hAnsi="Times New Roman" w:cs="Times New Roman"/>
+                <w:b/>
+                <w:bCs/>
+                <w:sz w:val="24"/>
+                <w:szCs w:val="24"/>
+              </w:rPr>
+            </w:pPr>
+            <w:r>
+              <w:rPr>
+                <w:rFonts w:ascii="Times New Roman" w:hAnsi="Times New Roman" w:cs="Times New Roman"/>
+                <w:b/>
+                <w:bCs/>
+                <w:sz w:val="24"/>
+                <w:szCs w:val="24"/>
+              </w:rPr>
+              <w:t>Regras de negócio</w:t>
+            </w:r>
+          </w:p>
+        </w:tc>
+      </w:tr>
+      <w:tr>
+        <w:tc>
+          <w:tcPr>
+            <w:tcW w:w="8494" w:type="dxa"/>
+            <w:gridSpan w:val="2"/>
+          </w:tcPr>
+          <w:p>
+            <w:pPr>
+              <w:pStyle w:val="PargrafodaLista"/>
+              <w:numPr>
+                <w:ilvl w:val="0"/>
+                <w:numId w:val="169"/>
+              </w:numPr>
+              <w:rPr>
+                <w:rFonts w:ascii="Times New Roman" w:hAnsi="Times New Roman" w:cs="Times New Roman"/>
+                <w:sz w:val="24"/>
+                <w:szCs w:val="24"/>
+              </w:rPr>
+            </w:pPr>
+            <w:r>
+              <w:rPr>
+                <w:rFonts w:ascii="Times New Roman" w:hAnsi="Times New Roman" w:cs="Times New Roman"/>
+                <w:sz w:val="24"/>
+                <w:szCs w:val="24"/>
+              </w:rPr>
+              <w:t>Todas as postagens consideradas ofensivas pelo modelo BERT devem ser registradas no sistema para auditoria e revisão futura.</w:t>
+            </w:r>
+          </w:p>
+        </w:tc>
+      </w:tr>
+      <w:tr>
+        <w:tc>
+          <w:tcPr>
+            <w:tcW w:w="8494" w:type="dxa"/>
+            <w:gridSpan w:val="2"/>
+          </w:tcPr>
+          <w:p>
+            <w:pPr>
+              <w:pStyle w:val="PargrafodaLista"/>
+              <w:numPr>
+                <w:ilvl w:val="0"/>
+                <w:numId w:val="169"/>
+              </w:numPr>
+              <w:rPr>
+                <w:rFonts w:ascii="Times New Roman" w:hAnsi="Times New Roman" w:cs="Times New Roman"/>
+                <w:sz w:val="24"/>
+                <w:szCs w:val="24"/>
+              </w:rPr>
+            </w:pPr>
+            <w:r>
+              <w:rPr>
+                <w:rFonts w:ascii="Times New Roman" w:hAnsi="Times New Roman" w:cs="Times New Roman"/>
+                <w:sz w:val="24"/>
+                <w:szCs w:val="24"/>
+              </w:rPr>
+              <w:t>O registro das postagens ofensivas deve incluir detalhes como o conteúdo da postagem, o autor, a data/hora e a razão da classificação como ofensiva.</w:t>
+            </w:r>
+          </w:p>
+        </w:tc>
+      </w:tr>
+      <w:tr>
+        <w:tc>
+          <w:tcPr>
+            <w:tcW w:w="8494" w:type="dxa"/>
+            <w:gridSpan w:val="2"/>
+          </w:tcPr>
+          <w:p>
+            <w:pPr>
+              <w:pStyle w:val="PargrafodaLista"/>
+              <w:numPr>
+                <w:ilvl w:val="0"/>
+                <w:numId w:val="169"/>
+              </w:numPr>
+              <w:rPr>
+                <w:rFonts w:ascii="Times New Roman" w:hAnsi="Times New Roman" w:cs="Times New Roman"/>
+                <w:sz w:val="24"/>
+                <w:szCs w:val="24"/>
+              </w:rPr>
+            </w:pPr>
+            <w:r>
+              <w:rPr>
+                <w:rFonts w:ascii="Times New Roman" w:hAnsi="Times New Roman" w:cs="Times New Roman"/>
+                <w:sz w:val="24"/>
+                <w:szCs w:val="24"/>
+              </w:rPr>
+              <w:t>O sistema deve garantir a segurança e a integridade dos dados registrados, utilizando criptografia e políticas de controle de acesso.</w:t>
+            </w:r>
+          </w:p>
+        </w:tc>
+      </w:tr>
+      <w:tr>
+        <w:tc>
+          <w:tcPr>
+            <w:tcW w:w="8494" w:type="dxa"/>
+            <w:gridSpan w:val="2"/>
+          </w:tcPr>
+          <w:p>
+            <w:pPr>
+              <w:pStyle w:val="PargrafodaLista"/>
+              <w:numPr>
+                <w:ilvl w:val="0"/>
+                <w:numId w:val="169"/>
+              </w:numPr>
+              <w:rPr>
+                <w:rFonts w:ascii="Times New Roman" w:hAnsi="Times New Roman" w:cs="Times New Roman"/>
+                <w:sz w:val="24"/>
+                <w:szCs w:val="24"/>
+              </w:rPr>
+            </w:pPr>
+            <w:r>
+              <w:rPr>
+                <w:rFonts w:ascii="Times New Roman" w:hAnsi="Times New Roman" w:cs="Times New Roman"/>
+                <w:sz w:val="24"/>
+                <w:szCs w:val="24"/>
+              </w:rPr>
+              <w:t>O administrador deve ter acesso aos registros de postagens ofensivas para monitorar e tomar ações corretivas conforme necessário.</w:t>
+            </w:r>
+          </w:p>
+        </w:tc>
+      </w:tr>
+    </w:tbl>
+    <w:p>
+      <w:pPr>
+        <w:rPr>
+          <w:rFonts w:ascii="Times New Roman" w:hAnsi="Times New Roman" w:cs="Times New Roman"/>
+          <w:b/>
+          <w:bCs/>
+          <w:sz w:val="24"/>
+          <w:szCs w:val="24"/>
+        </w:rPr>
+      </w:pPr>
+    </w:p>
+    <w:p>
+      <w:pPr>
+        <w:rPr>
+          <w:rFonts w:ascii="Times New Roman" w:hAnsi="Times New Roman" w:cs="Times New Roman"/>
+          <w:b/>
+          <w:bCs/>
+          <w:sz w:val="24"/>
+          <w:szCs w:val="24"/>
+        </w:rPr>
+      </w:pPr>
+    </w:p>
     <w:p>
       <w:pPr>
         <w:pStyle w:val="Ttulo1"/>
@@ -30013,6 +31517,7 @@
           <w:sz w:val="24"/>
           <w:szCs w:val="24"/>
         </w:rPr>
+        <w:lastRenderedPageBreak/>
         <w:t>Laragon</w:t>
       </w:r>
       <w:proofErr w:type="spellEnd"/>
@@ -30543,7 +32048,6 @@
           <w:sz w:val="24"/>
           <w:szCs w:val="24"/>
         </w:rPr>
-        <w:lastRenderedPageBreak/>
         <w:t xml:space="preserve">Visual </w:t>
       </w:r>
       <w:proofErr w:type="spellStart"/>
@@ -30893,6 +32397,7 @@
           <w:sz w:val="24"/>
           <w:szCs w:val="24"/>
         </w:rPr>
+        <w:lastRenderedPageBreak/>
         <w:t>Guia de Estilo de Codificação (PSR-1/PSR-2 para PHP)</w:t>
       </w:r>
       <w:r>
@@ -31199,16 +32704,7 @@
           <w:sz w:val="24"/>
           <w:szCs w:val="24"/>
         </w:rPr>
-        <w:t xml:space="preserve"> membros da equipe </w:t>
-      </w:r>
-      <w:r>
-        <w:rPr>
-          <w:rFonts w:ascii="Times New Roman" w:hAnsi="Times New Roman" w:cs="Times New Roman"/>
-          <w:sz w:val="24"/>
-          <w:szCs w:val="24"/>
-        </w:rPr>
-        <w:lastRenderedPageBreak/>
-        <w:t>podem entender rapidamente a funcionalidade e o propósito do código existente, facilitando a integração e a continuidade do desenvolvimento. Além disso, uma boa documentação é crucial para a manutenção a longo prazo do sistema, permitindo que alterações e expansões sejam realizadas com segurança e eficácia.</w:t>
+        <w:t xml:space="preserve"> membros da equipe podem entender rapidamente a funcionalidade e o propósito do código existente, facilitando a integração e a continuidade do desenvolvimento. Além disso, uma boa documentação é crucial para a manutenção a longo prazo do sistema, permitindo que alterações e expansões sejam realizadas com segurança e eficácia.</w:t>
       </w:r>
     </w:p>
     <w:p>
@@ -37044,6 +38540,95 @@
     </w:lvl>
   </w:abstractNum>
   <w:abstractNum w:abstractNumId="64" w15:restartNumberingAfterBreak="0">
+    <w:nsid w:val="2F5D3A88"/>
+    <w:multiLevelType w:val="hybridMultilevel"/>
+    <w:tmpl w:val="5E8CA2A4"/>
+    <w:lvl w:ilvl="0" w:tplc="FFFFFFFF">
+      <w:start w:val="1"/>
+      <w:numFmt w:val="decimal"/>
+      <w:lvlText w:val="%1."/>
+      <w:lvlJc w:val="left"/>
+      <w:pPr>
+        <w:ind w:left="360" w:hanging="360"/>
+      </w:pPr>
+      <w:rPr>
+        <w:rFonts w:hint="default"/>
+      </w:rPr>
+    </w:lvl>
+    <w:lvl w:ilvl="1" w:tplc="FFFFFFFF" w:tentative="1">
+      <w:start w:val="1"/>
+      <w:numFmt w:val="lowerLetter"/>
+      <w:lvlText w:val="%2."/>
+      <w:lvlJc w:val="left"/>
+      <w:pPr>
+        <w:ind w:left="1080" w:hanging="360"/>
+      </w:pPr>
+    </w:lvl>
+    <w:lvl w:ilvl="2" w:tplc="FFFFFFFF" w:tentative="1">
+      <w:start w:val="1"/>
+      <w:numFmt w:val="lowerRoman"/>
+      <w:lvlText w:val="%3."/>
+      <w:lvlJc w:val="right"/>
+      <w:pPr>
+        <w:ind w:left="1800" w:hanging="180"/>
+      </w:pPr>
+    </w:lvl>
+    <w:lvl w:ilvl="3" w:tplc="FFFFFFFF" w:tentative="1">
+      <w:start w:val="1"/>
+      <w:numFmt w:val="decimal"/>
+      <w:lvlText w:val="%4."/>
+      <w:lvlJc w:val="left"/>
+      <w:pPr>
+        <w:ind w:left="2520" w:hanging="360"/>
+      </w:pPr>
+    </w:lvl>
+    <w:lvl w:ilvl="4" w:tplc="FFFFFFFF" w:tentative="1">
+      <w:start w:val="1"/>
+      <w:numFmt w:val="lowerLetter"/>
+      <w:lvlText w:val="%5."/>
+      <w:lvlJc w:val="left"/>
+      <w:pPr>
+        <w:ind w:left="3240" w:hanging="360"/>
+      </w:pPr>
+    </w:lvl>
+    <w:lvl w:ilvl="5" w:tplc="FFFFFFFF" w:tentative="1">
+      <w:start w:val="1"/>
+      <w:numFmt w:val="lowerRoman"/>
+      <w:lvlText w:val="%6."/>
+      <w:lvlJc w:val="right"/>
+      <w:pPr>
+        <w:ind w:left="3960" w:hanging="180"/>
+      </w:pPr>
+    </w:lvl>
+    <w:lvl w:ilvl="6" w:tplc="FFFFFFFF" w:tentative="1">
+      <w:start w:val="1"/>
+      <w:numFmt w:val="decimal"/>
+      <w:lvlText w:val="%7."/>
+      <w:lvlJc w:val="left"/>
+      <w:pPr>
+        <w:ind w:left="4680" w:hanging="360"/>
+      </w:pPr>
+    </w:lvl>
+    <w:lvl w:ilvl="7" w:tplc="FFFFFFFF" w:tentative="1">
+      <w:start w:val="1"/>
+      <w:numFmt w:val="lowerLetter"/>
+      <w:lvlText w:val="%8."/>
+      <w:lvlJc w:val="left"/>
+      <w:pPr>
+        <w:ind w:left="5400" w:hanging="360"/>
+      </w:pPr>
+    </w:lvl>
+    <w:lvl w:ilvl="8" w:tplc="FFFFFFFF" w:tentative="1">
+      <w:start w:val="1"/>
+      <w:numFmt w:val="lowerRoman"/>
+      <w:lvlText w:val="%9."/>
+      <w:lvlJc w:val="right"/>
+      <w:pPr>
+        <w:ind w:left="6120" w:hanging="180"/>
+      </w:pPr>
+    </w:lvl>
+  </w:abstractNum>
+  <w:abstractNum w:abstractNumId="65" w15:restartNumberingAfterBreak="0">
     <w:nsid w:val="3236726C"/>
     <w:multiLevelType w:val="hybridMultilevel"/>
     <w:tmpl w:val="BEDEFBC4"/>
@@ -37129,7 +38714,7 @@
       </w:pPr>
     </w:lvl>
   </w:abstractNum>
-  <w:abstractNum w:abstractNumId="65" w15:restartNumberingAfterBreak="0">
+  <w:abstractNum w:abstractNumId="66" w15:restartNumberingAfterBreak="0">
     <w:nsid w:val="32F40A5F"/>
     <w:multiLevelType w:val="hybridMultilevel"/>
     <w:tmpl w:val="C5003862"/>
@@ -37218,7 +38803,7 @@
       </w:pPr>
     </w:lvl>
   </w:abstractNum>
-  <w:abstractNum w:abstractNumId="66" w15:restartNumberingAfterBreak="0">
+  <w:abstractNum w:abstractNumId="67" w15:restartNumberingAfterBreak="0">
     <w:nsid w:val="343875C8"/>
     <w:multiLevelType w:val="hybridMultilevel"/>
     <w:tmpl w:val="7F323830"/>
@@ -37304,7 +38889,7 @@
       </w:pPr>
     </w:lvl>
   </w:abstractNum>
-  <w:abstractNum w:abstractNumId="67" w15:restartNumberingAfterBreak="0">
+  <w:abstractNum w:abstractNumId="68" w15:restartNumberingAfterBreak="0">
     <w:nsid w:val="34E14981"/>
     <w:multiLevelType w:val="hybridMultilevel"/>
     <w:tmpl w:val="2DAC9FDA"/>
@@ -37390,7 +38975,7 @@
       </w:pPr>
     </w:lvl>
   </w:abstractNum>
-  <w:abstractNum w:abstractNumId="68" w15:restartNumberingAfterBreak="0">
+  <w:abstractNum w:abstractNumId="69" w15:restartNumberingAfterBreak="0">
     <w:nsid w:val="35995EAC"/>
     <w:multiLevelType w:val="hybridMultilevel"/>
     <w:tmpl w:val="56D215AA"/>
@@ -37476,7 +39061,7 @@
       </w:pPr>
     </w:lvl>
   </w:abstractNum>
-  <w:abstractNum w:abstractNumId="69" w15:restartNumberingAfterBreak="0">
+  <w:abstractNum w:abstractNumId="70" w15:restartNumberingAfterBreak="0">
     <w:nsid w:val="378655C7"/>
     <w:multiLevelType w:val="hybridMultilevel"/>
     <w:tmpl w:val="015676C0"/>
@@ -37562,7 +39147,7 @@
       </w:pPr>
     </w:lvl>
   </w:abstractNum>
-  <w:abstractNum w:abstractNumId="70" w15:restartNumberingAfterBreak="0">
+  <w:abstractNum w:abstractNumId="71" w15:restartNumberingAfterBreak="0">
     <w:nsid w:val="37FA21A6"/>
     <w:multiLevelType w:val="hybridMultilevel"/>
     <w:tmpl w:val="99560486"/>
@@ -37648,7 +39233,7 @@
       </w:pPr>
     </w:lvl>
   </w:abstractNum>
-  <w:abstractNum w:abstractNumId="71" w15:restartNumberingAfterBreak="0">
+  <w:abstractNum w:abstractNumId="72" w15:restartNumberingAfterBreak="0">
     <w:nsid w:val="3A4C232A"/>
     <w:multiLevelType w:val="hybridMultilevel"/>
     <w:tmpl w:val="8B4A3FB0"/>
@@ -37734,7 +39319,7 @@
       </w:pPr>
     </w:lvl>
   </w:abstractNum>
-  <w:abstractNum w:abstractNumId="72" w15:restartNumberingAfterBreak="0">
+  <w:abstractNum w:abstractNumId="73" w15:restartNumberingAfterBreak="0">
     <w:nsid w:val="3A6858A7"/>
     <w:multiLevelType w:val="hybridMultilevel"/>
     <w:tmpl w:val="11A42638"/>
@@ -37823,7 +39408,7 @@
       </w:pPr>
     </w:lvl>
   </w:abstractNum>
-  <w:abstractNum w:abstractNumId="73" w15:restartNumberingAfterBreak="0">
+  <w:abstractNum w:abstractNumId="74" w15:restartNumberingAfterBreak="0">
     <w:nsid w:val="3B683F02"/>
     <w:multiLevelType w:val="hybridMultilevel"/>
     <w:tmpl w:val="5E8CA2A4"/>
@@ -37912,7 +39497,7 @@
       </w:pPr>
     </w:lvl>
   </w:abstractNum>
-  <w:abstractNum w:abstractNumId="74" w15:restartNumberingAfterBreak="0">
+  <w:abstractNum w:abstractNumId="75" w15:restartNumberingAfterBreak="0">
     <w:nsid w:val="3B7A0669"/>
     <w:multiLevelType w:val="hybridMultilevel"/>
     <w:tmpl w:val="0E787C5A"/>
@@ -38025,7 +39610,7 @@
       </w:rPr>
     </w:lvl>
   </w:abstractNum>
-  <w:abstractNum w:abstractNumId="75" w15:restartNumberingAfterBreak="0">
+  <w:abstractNum w:abstractNumId="76" w15:restartNumberingAfterBreak="0">
     <w:nsid w:val="3BE34666"/>
     <w:multiLevelType w:val="hybridMultilevel"/>
     <w:tmpl w:val="4AB678D2"/>
@@ -38114,7 +39699,7 @@
       </w:pPr>
     </w:lvl>
   </w:abstractNum>
-  <w:abstractNum w:abstractNumId="76" w15:restartNumberingAfterBreak="0">
+  <w:abstractNum w:abstractNumId="77" w15:restartNumberingAfterBreak="0">
     <w:nsid w:val="3EE80A4C"/>
     <w:multiLevelType w:val="hybridMultilevel"/>
     <w:tmpl w:val="2CEA8B9A"/>
@@ -38203,7 +39788,7 @@
       </w:pPr>
     </w:lvl>
   </w:abstractNum>
-  <w:abstractNum w:abstractNumId="77" w15:restartNumberingAfterBreak="0">
+  <w:abstractNum w:abstractNumId="78" w15:restartNumberingAfterBreak="0">
     <w:nsid w:val="3F9337D7"/>
     <w:multiLevelType w:val="hybridMultilevel"/>
     <w:tmpl w:val="804C85A4"/>
@@ -38292,7 +39877,7 @@
       </w:pPr>
     </w:lvl>
   </w:abstractNum>
-  <w:abstractNum w:abstractNumId="78" w15:restartNumberingAfterBreak="0">
+  <w:abstractNum w:abstractNumId="79" w15:restartNumberingAfterBreak="0">
     <w:nsid w:val="4004250A"/>
     <w:multiLevelType w:val="hybridMultilevel"/>
     <w:tmpl w:val="F904A8B8"/>
@@ -38405,7 +39990,7 @@
       </w:rPr>
     </w:lvl>
   </w:abstractNum>
-  <w:abstractNum w:abstractNumId="79" w15:restartNumberingAfterBreak="0">
+  <w:abstractNum w:abstractNumId="80" w15:restartNumberingAfterBreak="0">
     <w:nsid w:val="40F126C5"/>
     <w:multiLevelType w:val="hybridMultilevel"/>
     <w:tmpl w:val="FC944F4E"/>
@@ -38491,7 +40076,7 @@
       </w:pPr>
     </w:lvl>
   </w:abstractNum>
-  <w:abstractNum w:abstractNumId="80" w15:restartNumberingAfterBreak="0">
+  <w:abstractNum w:abstractNumId="81" w15:restartNumberingAfterBreak="0">
     <w:nsid w:val="40FE7EFE"/>
     <w:multiLevelType w:val="hybridMultilevel"/>
     <w:tmpl w:val="5F7A5176"/>
@@ -38577,7 +40162,7 @@
       </w:pPr>
     </w:lvl>
   </w:abstractNum>
-  <w:abstractNum w:abstractNumId="81" w15:restartNumberingAfterBreak="0">
+  <w:abstractNum w:abstractNumId="82" w15:restartNumberingAfterBreak="0">
     <w:nsid w:val="410E7BC3"/>
     <w:multiLevelType w:val="hybridMultilevel"/>
     <w:tmpl w:val="562C4B32"/>
@@ -38666,7 +40251,7 @@
       </w:pPr>
     </w:lvl>
   </w:abstractNum>
-  <w:abstractNum w:abstractNumId="82" w15:restartNumberingAfterBreak="0">
+  <w:abstractNum w:abstractNumId="83" w15:restartNumberingAfterBreak="0">
     <w:nsid w:val="42C4180C"/>
     <w:multiLevelType w:val="hybridMultilevel"/>
     <w:tmpl w:val="C3CC104E"/>
@@ -38755,7 +40340,7 @@
       </w:pPr>
     </w:lvl>
   </w:abstractNum>
-  <w:abstractNum w:abstractNumId="83" w15:restartNumberingAfterBreak="0">
+  <w:abstractNum w:abstractNumId="84" w15:restartNumberingAfterBreak="0">
     <w:nsid w:val="431D6D54"/>
     <w:multiLevelType w:val="hybridMultilevel"/>
     <w:tmpl w:val="01CE7EA8"/>
@@ -38841,7 +40426,7 @@
       </w:pPr>
     </w:lvl>
   </w:abstractNum>
-  <w:abstractNum w:abstractNumId="84" w15:restartNumberingAfterBreak="0">
+  <w:abstractNum w:abstractNumId="85" w15:restartNumberingAfterBreak="0">
     <w:nsid w:val="435F5F9A"/>
     <w:multiLevelType w:val="hybridMultilevel"/>
     <w:tmpl w:val="AFB436AC"/>
@@ -38927,7 +40512,7 @@
       </w:pPr>
     </w:lvl>
   </w:abstractNum>
-  <w:abstractNum w:abstractNumId="85" w15:restartNumberingAfterBreak="0">
+  <w:abstractNum w:abstractNumId="86" w15:restartNumberingAfterBreak="0">
     <w:nsid w:val="43E20A65"/>
     <w:multiLevelType w:val="hybridMultilevel"/>
     <w:tmpl w:val="0262B030"/>
@@ -39016,7 +40601,7 @@
       </w:pPr>
     </w:lvl>
   </w:abstractNum>
-  <w:abstractNum w:abstractNumId="86" w15:restartNumberingAfterBreak="0">
+  <w:abstractNum w:abstractNumId="87" w15:restartNumberingAfterBreak="0">
     <w:nsid w:val="443205B3"/>
     <w:multiLevelType w:val="hybridMultilevel"/>
     <w:tmpl w:val="31D896AC"/>
@@ -39129,7 +40714,7 @@
       </w:rPr>
     </w:lvl>
   </w:abstractNum>
-  <w:abstractNum w:abstractNumId="87" w15:restartNumberingAfterBreak="0">
+  <w:abstractNum w:abstractNumId="88" w15:restartNumberingAfterBreak="0">
     <w:nsid w:val="451504E1"/>
     <w:multiLevelType w:val="hybridMultilevel"/>
     <w:tmpl w:val="BC4EA7F8"/>
@@ -39218,7 +40803,7 @@
       </w:pPr>
     </w:lvl>
   </w:abstractNum>
-  <w:abstractNum w:abstractNumId="88" w15:restartNumberingAfterBreak="0">
+  <w:abstractNum w:abstractNumId="89" w15:restartNumberingAfterBreak="0">
     <w:nsid w:val="459761D2"/>
     <w:multiLevelType w:val="hybridMultilevel"/>
     <w:tmpl w:val="98D0D35E"/>
@@ -39307,7 +40892,7 @@
       </w:pPr>
     </w:lvl>
   </w:abstractNum>
-  <w:abstractNum w:abstractNumId="89" w15:restartNumberingAfterBreak="0">
+  <w:abstractNum w:abstractNumId="90" w15:restartNumberingAfterBreak="0">
     <w:nsid w:val="45E2368C"/>
     <w:multiLevelType w:val="hybridMultilevel"/>
     <w:tmpl w:val="1CC05460"/>
@@ -39396,7 +40981,7 @@
       </w:pPr>
     </w:lvl>
   </w:abstractNum>
-  <w:abstractNum w:abstractNumId="90" w15:restartNumberingAfterBreak="0">
+  <w:abstractNum w:abstractNumId="91" w15:restartNumberingAfterBreak="0">
     <w:nsid w:val="46A90AE2"/>
     <w:multiLevelType w:val="hybridMultilevel"/>
     <w:tmpl w:val="685E7C24"/>
@@ -39482,7 +41067,7 @@
       </w:pPr>
     </w:lvl>
   </w:abstractNum>
-  <w:abstractNum w:abstractNumId="91" w15:restartNumberingAfterBreak="0">
+  <w:abstractNum w:abstractNumId="92" w15:restartNumberingAfterBreak="0">
     <w:nsid w:val="46B00D8D"/>
     <w:multiLevelType w:val="hybridMultilevel"/>
     <w:tmpl w:val="7B40B058"/>
@@ -39571,7 +41156,7 @@
       </w:pPr>
     </w:lvl>
   </w:abstractNum>
-  <w:abstractNum w:abstractNumId="92" w15:restartNumberingAfterBreak="0">
+  <w:abstractNum w:abstractNumId="93" w15:restartNumberingAfterBreak="0">
     <w:nsid w:val="473D3C61"/>
     <w:multiLevelType w:val="hybridMultilevel"/>
     <w:tmpl w:val="2416A79A"/>
@@ -39660,7 +41245,7 @@
       </w:pPr>
     </w:lvl>
   </w:abstractNum>
-  <w:abstractNum w:abstractNumId="93" w15:restartNumberingAfterBreak="0">
+  <w:abstractNum w:abstractNumId="94" w15:restartNumberingAfterBreak="0">
     <w:nsid w:val="47E9797E"/>
     <w:multiLevelType w:val="hybridMultilevel"/>
     <w:tmpl w:val="91D4EC20"/>
@@ -39746,7 +41331,7 @@
       </w:pPr>
     </w:lvl>
   </w:abstractNum>
-  <w:abstractNum w:abstractNumId="94" w15:restartNumberingAfterBreak="0">
+  <w:abstractNum w:abstractNumId="95" w15:restartNumberingAfterBreak="0">
     <w:nsid w:val="487A3A9F"/>
     <w:multiLevelType w:val="hybridMultilevel"/>
     <w:tmpl w:val="3A02B7BC"/>
@@ -39832,7 +41417,7 @@
       </w:pPr>
     </w:lvl>
   </w:abstractNum>
-  <w:abstractNum w:abstractNumId="95" w15:restartNumberingAfterBreak="0">
+  <w:abstractNum w:abstractNumId="96" w15:restartNumberingAfterBreak="0">
     <w:nsid w:val="49EF1AF2"/>
     <w:multiLevelType w:val="hybridMultilevel"/>
     <w:tmpl w:val="59544CD8"/>
@@ -39921,7 +41506,7 @@
       </w:pPr>
     </w:lvl>
   </w:abstractNum>
-  <w:abstractNum w:abstractNumId="96" w15:restartNumberingAfterBreak="0">
+  <w:abstractNum w:abstractNumId="97" w15:restartNumberingAfterBreak="0">
     <w:nsid w:val="4A171D94"/>
     <w:multiLevelType w:val="hybridMultilevel"/>
     <w:tmpl w:val="E126F3C6"/>
@@ -40010,7 +41595,7 @@
       </w:pPr>
     </w:lvl>
   </w:abstractNum>
-  <w:abstractNum w:abstractNumId="97" w15:restartNumberingAfterBreak="0">
+  <w:abstractNum w:abstractNumId="98" w15:restartNumberingAfterBreak="0">
     <w:nsid w:val="4A667450"/>
     <w:multiLevelType w:val="hybridMultilevel"/>
     <w:tmpl w:val="A0485EC8"/>
@@ -40099,7 +41684,7 @@
       </w:pPr>
     </w:lvl>
   </w:abstractNum>
-  <w:abstractNum w:abstractNumId="98" w15:restartNumberingAfterBreak="0">
+  <w:abstractNum w:abstractNumId="99" w15:restartNumberingAfterBreak="0">
     <w:nsid w:val="4A747E63"/>
     <w:multiLevelType w:val="hybridMultilevel"/>
     <w:tmpl w:val="A630ED00"/>
@@ -40188,7 +41773,7 @@
       </w:pPr>
     </w:lvl>
   </w:abstractNum>
-  <w:abstractNum w:abstractNumId="99" w15:restartNumberingAfterBreak="0">
+  <w:abstractNum w:abstractNumId="100" w15:restartNumberingAfterBreak="0">
     <w:nsid w:val="4B042AA2"/>
     <w:multiLevelType w:val="multilevel"/>
     <w:tmpl w:val="223A7212"/>
@@ -40278,7 +41863,7 @@
       </w:pPr>
     </w:lvl>
   </w:abstractNum>
-  <w:abstractNum w:abstractNumId="100" w15:restartNumberingAfterBreak="0">
+  <w:abstractNum w:abstractNumId="101" w15:restartNumberingAfterBreak="0">
     <w:nsid w:val="4B606B29"/>
     <w:multiLevelType w:val="hybridMultilevel"/>
     <w:tmpl w:val="5D8AF2DE"/>
@@ -40367,7 +41952,7 @@
       </w:pPr>
     </w:lvl>
   </w:abstractNum>
-  <w:abstractNum w:abstractNumId="101" w15:restartNumberingAfterBreak="0">
+  <w:abstractNum w:abstractNumId="102" w15:restartNumberingAfterBreak="0">
     <w:nsid w:val="4C8F5407"/>
     <w:multiLevelType w:val="hybridMultilevel"/>
     <w:tmpl w:val="C5003862"/>
@@ -40456,7 +42041,7 @@
       </w:pPr>
     </w:lvl>
   </w:abstractNum>
-  <w:abstractNum w:abstractNumId="102" w15:restartNumberingAfterBreak="0">
+  <w:abstractNum w:abstractNumId="103" w15:restartNumberingAfterBreak="0">
     <w:nsid w:val="4CFB01F3"/>
     <w:multiLevelType w:val="hybridMultilevel"/>
     <w:tmpl w:val="DFB83128"/>
@@ -40542,7 +42127,7 @@
       </w:pPr>
     </w:lvl>
   </w:abstractNum>
-  <w:abstractNum w:abstractNumId="103" w15:restartNumberingAfterBreak="0">
+  <w:abstractNum w:abstractNumId="104" w15:restartNumberingAfterBreak="0">
     <w:nsid w:val="4E973D78"/>
     <w:multiLevelType w:val="hybridMultilevel"/>
     <w:tmpl w:val="91D4EC20"/>
@@ -40628,7 +42213,7 @@
       </w:pPr>
     </w:lvl>
   </w:abstractNum>
-  <w:abstractNum w:abstractNumId="104" w15:restartNumberingAfterBreak="0">
+  <w:abstractNum w:abstractNumId="105" w15:restartNumberingAfterBreak="0">
     <w:nsid w:val="4FDC7534"/>
     <w:multiLevelType w:val="hybridMultilevel"/>
     <w:tmpl w:val="2AFC4F86"/>
@@ -40714,7 +42299,7 @@
       </w:pPr>
     </w:lvl>
   </w:abstractNum>
-  <w:abstractNum w:abstractNumId="105" w15:restartNumberingAfterBreak="0">
+  <w:abstractNum w:abstractNumId="106" w15:restartNumberingAfterBreak="0">
     <w:nsid w:val="513A6AA5"/>
     <w:multiLevelType w:val="hybridMultilevel"/>
     <w:tmpl w:val="D79ACAFC"/>
@@ -40803,7 +42388,7 @@
       </w:pPr>
     </w:lvl>
   </w:abstractNum>
-  <w:abstractNum w:abstractNumId="106" w15:restartNumberingAfterBreak="0">
+  <w:abstractNum w:abstractNumId="107" w15:restartNumberingAfterBreak="0">
     <w:nsid w:val="517A72EC"/>
     <w:multiLevelType w:val="multilevel"/>
     <w:tmpl w:val="10E6C9BC"/>
@@ -40924,7 +42509,7 @@
       </w:rPr>
     </w:lvl>
   </w:abstractNum>
-  <w:abstractNum w:abstractNumId="107" w15:restartNumberingAfterBreak="0">
+  <w:abstractNum w:abstractNumId="108" w15:restartNumberingAfterBreak="0">
     <w:nsid w:val="519053F6"/>
     <w:multiLevelType w:val="hybridMultilevel"/>
     <w:tmpl w:val="98D0D35E"/>
@@ -41013,7 +42598,7 @@
       </w:pPr>
     </w:lvl>
   </w:abstractNum>
-  <w:abstractNum w:abstractNumId="108" w15:restartNumberingAfterBreak="0">
+  <w:abstractNum w:abstractNumId="109" w15:restartNumberingAfterBreak="0">
     <w:nsid w:val="51986E26"/>
     <w:multiLevelType w:val="hybridMultilevel"/>
     <w:tmpl w:val="500A22D2"/>
@@ -41102,7 +42687,7 @@
       </w:pPr>
     </w:lvl>
   </w:abstractNum>
-  <w:abstractNum w:abstractNumId="109" w15:restartNumberingAfterBreak="0">
+  <w:abstractNum w:abstractNumId="110" w15:restartNumberingAfterBreak="0">
     <w:nsid w:val="51D05A43"/>
     <w:multiLevelType w:val="hybridMultilevel"/>
     <w:tmpl w:val="3106298C"/>
@@ -41215,7 +42800,7 @@
       </w:rPr>
     </w:lvl>
   </w:abstractNum>
-  <w:abstractNum w:abstractNumId="110" w15:restartNumberingAfterBreak="0">
+  <w:abstractNum w:abstractNumId="111" w15:restartNumberingAfterBreak="0">
     <w:nsid w:val="52F13EA7"/>
     <w:multiLevelType w:val="hybridMultilevel"/>
     <w:tmpl w:val="800A8D38"/>
@@ -41328,7 +42913,7 @@
       </w:rPr>
     </w:lvl>
   </w:abstractNum>
-  <w:abstractNum w:abstractNumId="111" w15:restartNumberingAfterBreak="0">
+  <w:abstractNum w:abstractNumId="112" w15:restartNumberingAfterBreak="0">
     <w:nsid w:val="53110215"/>
     <w:multiLevelType w:val="hybridMultilevel"/>
     <w:tmpl w:val="5E8CA2A4"/>
@@ -41417,7 +43002,7 @@
       </w:pPr>
     </w:lvl>
   </w:abstractNum>
-  <w:abstractNum w:abstractNumId="112" w15:restartNumberingAfterBreak="0">
+  <w:abstractNum w:abstractNumId="113" w15:restartNumberingAfterBreak="0">
     <w:nsid w:val="53442532"/>
     <w:multiLevelType w:val="hybridMultilevel"/>
     <w:tmpl w:val="59AA5D4C"/>
@@ -41503,7 +43088,7 @@
       </w:pPr>
     </w:lvl>
   </w:abstractNum>
-  <w:abstractNum w:abstractNumId="113" w15:restartNumberingAfterBreak="0">
+  <w:abstractNum w:abstractNumId="114" w15:restartNumberingAfterBreak="0">
     <w:nsid w:val="53442F44"/>
     <w:multiLevelType w:val="hybridMultilevel"/>
     <w:tmpl w:val="02D29B08"/>
@@ -41589,7 +43174,7 @@
       </w:pPr>
     </w:lvl>
   </w:abstractNum>
-  <w:abstractNum w:abstractNumId="114" w15:restartNumberingAfterBreak="0">
+  <w:abstractNum w:abstractNumId="115" w15:restartNumberingAfterBreak="0">
     <w:nsid w:val="54643B65"/>
     <w:multiLevelType w:val="hybridMultilevel"/>
     <w:tmpl w:val="5C4C5592"/>
@@ -41702,7 +43287,7 @@
       </w:rPr>
     </w:lvl>
   </w:abstractNum>
-  <w:abstractNum w:abstractNumId="115" w15:restartNumberingAfterBreak="0">
+  <w:abstractNum w:abstractNumId="116" w15:restartNumberingAfterBreak="0">
     <w:nsid w:val="572310B7"/>
     <w:multiLevelType w:val="hybridMultilevel"/>
     <w:tmpl w:val="35CC4776"/>
@@ -41791,7 +43376,7 @@
       </w:pPr>
     </w:lvl>
   </w:abstractNum>
-  <w:abstractNum w:abstractNumId="116" w15:restartNumberingAfterBreak="0">
+  <w:abstractNum w:abstractNumId="117" w15:restartNumberingAfterBreak="0">
     <w:nsid w:val="5856299C"/>
     <w:multiLevelType w:val="hybridMultilevel"/>
     <w:tmpl w:val="7BF4C91E"/>
@@ -41880,7 +43465,7 @@
       </w:pPr>
     </w:lvl>
   </w:abstractNum>
-  <w:abstractNum w:abstractNumId="117" w15:restartNumberingAfterBreak="0">
+  <w:abstractNum w:abstractNumId="118" w15:restartNumberingAfterBreak="0">
     <w:nsid w:val="58EF7EFC"/>
     <w:multiLevelType w:val="hybridMultilevel"/>
     <w:tmpl w:val="BC825C2C"/>
@@ -41966,7 +43551,7 @@
       </w:pPr>
     </w:lvl>
   </w:abstractNum>
-  <w:abstractNum w:abstractNumId="118" w15:restartNumberingAfterBreak="0">
+  <w:abstractNum w:abstractNumId="119" w15:restartNumberingAfterBreak="0">
     <w:nsid w:val="59072CFF"/>
     <w:multiLevelType w:val="hybridMultilevel"/>
     <w:tmpl w:val="D52CAF06"/>
@@ -42055,7 +43640,7 @@
       </w:pPr>
     </w:lvl>
   </w:abstractNum>
-  <w:abstractNum w:abstractNumId="119" w15:restartNumberingAfterBreak="0">
+  <w:abstractNum w:abstractNumId="120" w15:restartNumberingAfterBreak="0">
     <w:nsid w:val="59456797"/>
     <w:multiLevelType w:val="hybridMultilevel"/>
     <w:tmpl w:val="E970FA54"/>
@@ -42144,7 +43729,7 @@
       </w:pPr>
     </w:lvl>
   </w:abstractNum>
-  <w:abstractNum w:abstractNumId="120" w15:restartNumberingAfterBreak="0">
+  <w:abstractNum w:abstractNumId="121" w15:restartNumberingAfterBreak="0">
     <w:nsid w:val="5AC03831"/>
     <w:multiLevelType w:val="hybridMultilevel"/>
     <w:tmpl w:val="48D230D8"/>
@@ -42233,7 +43818,7 @@
       </w:pPr>
     </w:lvl>
   </w:abstractNum>
-  <w:abstractNum w:abstractNumId="121" w15:restartNumberingAfterBreak="0">
+  <w:abstractNum w:abstractNumId="122" w15:restartNumberingAfterBreak="0">
     <w:nsid w:val="5B3A785F"/>
     <w:multiLevelType w:val="hybridMultilevel"/>
     <w:tmpl w:val="2AA42C24"/>
@@ -42319,7 +43904,96 @@
       </w:pPr>
     </w:lvl>
   </w:abstractNum>
-  <w:abstractNum w:abstractNumId="122" w15:restartNumberingAfterBreak="0">
+  <w:abstractNum w:abstractNumId="123" w15:restartNumberingAfterBreak="0">
+    <w:nsid w:val="5D572FB5"/>
+    <w:multiLevelType w:val="hybridMultilevel"/>
+    <w:tmpl w:val="59544CD8"/>
+    <w:lvl w:ilvl="0" w:tplc="FFFFFFFF">
+      <w:start w:val="1"/>
+      <w:numFmt w:val="decimal"/>
+      <w:lvlText w:val="%1."/>
+      <w:lvlJc w:val="left"/>
+      <w:pPr>
+        <w:ind w:left="360" w:hanging="360"/>
+      </w:pPr>
+      <w:rPr>
+        <w:rFonts w:hint="default"/>
+      </w:rPr>
+    </w:lvl>
+    <w:lvl w:ilvl="1" w:tplc="FFFFFFFF" w:tentative="1">
+      <w:start w:val="1"/>
+      <w:numFmt w:val="lowerLetter"/>
+      <w:lvlText w:val="%2."/>
+      <w:lvlJc w:val="left"/>
+      <w:pPr>
+        <w:ind w:left="1080" w:hanging="360"/>
+      </w:pPr>
+    </w:lvl>
+    <w:lvl w:ilvl="2" w:tplc="FFFFFFFF" w:tentative="1">
+      <w:start w:val="1"/>
+      <w:numFmt w:val="lowerRoman"/>
+      <w:lvlText w:val="%3."/>
+      <w:lvlJc w:val="right"/>
+      <w:pPr>
+        <w:ind w:left="1800" w:hanging="180"/>
+      </w:pPr>
+    </w:lvl>
+    <w:lvl w:ilvl="3" w:tplc="FFFFFFFF" w:tentative="1">
+      <w:start w:val="1"/>
+      <w:numFmt w:val="decimal"/>
+      <w:lvlText w:val="%4."/>
+      <w:lvlJc w:val="left"/>
+      <w:pPr>
+        <w:ind w:left="2520" w:hanging="360"/>
+      </w:pPr>
+    </w:lvl>
+    <w:lvl w:ilvl="4" w:tplc="FFFFFFFF" w:tentative="1">
+      <w:start w:val="1"/>
+      <w:numFmt w:val="lowerLetter"/>
+      <w:lvlText w:val="%5."/>
+      <w:lvlJc w:val="left"/>
+      <w:pPr>
+        <w:ind w:left="3240" w:hanging="360"/>
+      </w:pPr>
+    </w:lvl>
+    <w:lvl w:ilvl="5" w:tplc="FFFFFFFF" w:tentative="1">
+      <w:start w:val="1"/>
+      <w:numFmt w:val="lowerRoman"/>
+      <w:lvlText w:val="%6."/>
+      <w:lvlJc w:val="right"/>
+      <w:pPr>
+        <w:ind w:left="3960" w:hanging="180"/>
+      </w:pPr>
+    </w:lvl>
+    <w:lvl w:ilvl="6" w:tplc="FFFFFFFF" w:tentative="1">
+      <w:start w:val="1"/>
+      <w:numFmt w:val="decimal"/>
+      <w:lvlText w:val="%7."/>
+      <w:lvlJc w:val="left"/>
+      <w:pPr>
+        <w:ind w:left="4680" w:hanging="360"/>
+      </w:pPr>
+    </w:lvl>
+    <w:lvl w:ilvl="7" w:tplc="FFFFFFFF" w:tentative="1">
+      <w:start w:val="1"/>
+      <w:numFmt w:val="lowerLetter"/>
+      <w:lvlText w:val="%8."/>
+      <w:lvlJc w:val="left"/>
+      <w:pPr>
+        <w:ind w:left="5400" w:hanging="360"/>
+      </w:pPr>
+    </w:lvl>
+    <w:lvl w:ilvl="8" w:tplc="FFFFFFFF" w:tentative="1">
+      <w:start w:val="1"/>
+      <w:numFmt w:val="lowerRoman"/>
+      <w:lvlText w:val="%9."/>
+      <w:lvlJc w:val="right"/>
+      <w:pPr>
+        <w:ind w:left="6120" w:hanging="180"/>
+      </w:pPr>
+    </w:lvl>
+  </w:abstractNum>
+  <w:abstractNum w:abstractNumId="124" w15:restartNumberingAfterBreak="0">
     <w:nsid w:val="5ECE4ECF"/>
     <w:multiLevelType w:val="hybridMultilevel"/>
     <w:tmpl w:val="92486EE2"/>
@@ -42408,7 +44082,7 @@
       </w:pPr>
     </w:lvl>
   </w:abstractNum>
-  <w:abstractNum w:abstractNumId="123" w15:restartNumberingAfterBreak="0">
+  <w:abstractNum w:abstractNumId="125" w15:restartNumberingAfterBreak="0">
     <w:nsid w:val="61F06F78"/>
     <w:multiLevelType w:val="hybridMultilevel"/>
     <w:tmpl w:val="2AA42C24"/>
@@ -42494,7 +44168,7 @@
       </w:pPr>
     </w:lvl>
   </w:abstractNum>
-  <w:abstractNum w:abstractNumId="124" w15:restartNumberingAfterBreak="0">
+  <w:abstractNum w:abstractNumId="126" w15:restartNumberingAfterBreak="0">
     <w:nsid w:val="621E5222"/>
     <w:multiLevelType w:val="multilevel"/>
     <w:tmpl w:val="A12CC6F8"/>
@@ -42612,7 +44286,7 @@
       </w:rPr>
     </w:lvl>
   </w:abstractNum>
-  <w:abstractNum w:abstractNumId="125" w15:restartNumberingAfterBreak="0">
+  <w:abstractNum w:abstractNumId="127" w15:restartNumberingAfterBreak="0">
     <w:nsid w:val="653C7ECB"/>
     <w:multiLevelType w:val="hybridMultilevel"/>
     <w:tmpl w:val="0D6AEDC0"/>
@@ -42698,7 +44372,7 @@
       </w:pPr>
     </w:lvl>
   </w:abstractNum>
-  <w:abstractNum w:abstractNumId="126" w15:restartNumberingAfterBreak="0">
+  <w:abstractNum w:abstractNumId="128" w15:restartNumberingAfterBreak="0">
     <w:nsid w:val="6601744D"/>
     <w:multiLevelType w:val="hybridMultilevel"/>
     <w:tmpl w:val="BBA43AFE"/>
@@ -42787,7 +44461,7 @@
       </w:pPr>
     </w:lvl>
   </w:abstractNum>
-  <w:abstractNum w:abstractNumId="127" w15:restartNumberingAfterBreak="0">
+  <w:abstractNum w:abstractNumId="129" w15:restartNumberingAfterBreak="0">
     <w:nsid w:val="66C26E78"/>
     <w:multiLevelType w:val="hybridMultilevel"/>
     <w:tmpl w:val="860CFD5E"/>
@@ -42876,7 +44550,7 @@
       </w:pPr>
     </w:lvl>
   </w:abstractNum>
-  <w:abstractNum w:abstractNumId="128" w15:restartNumberingAfterBreak="0">
+  <w:abstractNum w:abstractNumId="130" w15:restartNumberingAfterBreak="0">
     <w:nsid w:val="680C530F"/>
     <w:multiLevelType w:val="hybridMultilevel"/>
     <w:tmpl w:val="67FA7A58"/>
@@ -42962,7 +44636,7 @@
       </w:pPr>
     </w:lvl>
   </w:abstractNum>
-  <w:abstractNum w:abstractNumId="129" w15:restartNumberingAfterBreak="0">
+  <w:abstractNum w:abstractNumId="131" w15:restartNumberingAfterBreak="0">
     <w:nsid w:val="68781583"/>
     <w:multiLevelType w:val="hybridMultilevel"/>
     <w:tmpl w:val="59544CD8"/>
@@ -43051,7 +44725,7 @@
       </w:pPr>
     </w:lvl>
   </w:abstractNum>
-  <w:abstractNum w:abstractNumId="130" w15:restartNumberingAfterBreak="0">
+  <w:abstractNum w:abstractNumId="132" w15:restartNumberingAfterBreak="0">
     <w:nsid w:val="689E4937"/>
     <w:multiLevelType w:val="hybridMultilevel"/>
     <w:tmpl w:val="1578FDDA"/>
@@ -43137,7 +44811,7 @@
       </w:pPr>
     </w:lvl>
   </w:abstractNum>
-  <w:abstractNum w:abstractNumId="131" w15:restartNumberingAfterBreak="0">
+  <w:abstractNum w:abstractNumId="133" w15:restartNumberingAfterBreak="0">
     <w:nsid w:val="69DA244E"/>
     <w:multiLevelType w:val="hybridMultilevel"/>
     <w:tmpl w:val="F8CC6BC0"/>
@@ -43223,7 +44897,7 @@
       </w:pPr>
     </w:lvl>
   </w:abstractNum>
-  <w:abstractNum w:abstractNumId="132" w15:restartNumberingAfterBreak="0">
+  <w:abstractNum w:abstractNumId="134" w15:restartNumberingAfterBreak="0">
     <w:nsid w:val="6A2F6139"/>
     <w:multiLevelType w:val="hybridMultilevel"/>
     <w:tmpl w:val="59544CD8"/>
@@ -43312,7 +44986,7 @@
       </w:pPr>
     </w:lvl>
   </w:abstractNum>
-  <w:abstractNum w:abstractNumId="133" w15:restartNumberingAfterBreak="0">
+  <w:abstractNum w:abstractNumId="135" w15:restartNumberingAfterBreak="0">
     <w:nsid w:val="6A7E3B85"/>
     <w:multiLevelType w:val="hybridMultilevel"/>
     <w:tmpl w:val="62CA62CA"/>
@@ -43401,7 +45075,7 @@
       </w:pPr>
     </w:lvl>
   </w:abstractNum>
-  <w:abstractNum w:abstractNumId="134" w15:restartNumberingAfterBreak="0">
+  <w:abstractNum w:abstractNumId="136" w15:restartNumberingAfterBreak="0">
     <w:nsid w:val="6A870A9E"/>
     <w:multiLevelType w:val="hybridMultilevel"/>
     <w:tmpl w:val="E014EC2C"/>
@@ -43490,7 +45164,7 @@
       </w:pPr>
     </w:lvl>
   </w:abstractNum>
-  <w:abstractNum w:abstractNumId="135" w15:restartNumberingAfterBreak="0">
+  <w:abstractNum w:abstractNumId="137" w15:restartNumberingAfterBreak="0">
     <w:nsid w:val="6B0A2114"/>
     <w:multiLevelType w:val="hybridMultilevel"/>
     <w:tmpl w:val="79D0B740"/>
@@ -43576,7 +45250,7 @@
       </w:pPr>
     </w:lvl>
   </w:abstractNum>
-  <w:abstractNum w:abstractNumId="136" w15:restartNumberingAfterBreak="0">
+  <w:abstractNum w:abstractNumId="138" w15:restartNumberingAfterBreak="0">
     <w:nsid w:val="6B4C0EB6"/>
     <w:multiLevelType w:val="hybridMultilevel"/>
     <w:tmpl w:val="F904BB6E"/>
@@ -43662,7 +45336,7 @@
       </w:pPr>
     </w:lvl>
   </w:abstractNum>
-  <w:abstractNum w:abstractNumId="137" w15:restartNumberingAfterBreak="0">
+  <w:abstractNum w:abstractNumId="139" w15:restartNumberingAfterBreak="0">
     <w:nsid w:val="6B543D98"/>
     <w:multiLevelType w:val="hybridMultilevel"/>
     <w:tmpl w:val="D700A8F0"/>
@@ -43751,7 +45425,7 @@
       </w:pPr>
     </w:lvl>
   </w:abstractNum>
-  <w:abstractNum w:abstractNumId="138" w15:restartNumberingAfterBreak="0">
+  <w:abstractNum w:abstractNumId="140" w15:restartNumberingAfterBreak="0">
     <w:nsid w:val="6BB966DF"/>
     <w:multiLevelType w:val="hybridMultilevel"/>
     <w:tmpl w:val="C214ED12"/>
@@ -43840,7 +45514,7 @@
       </w:pPr>
     </w:lvl>
   </w:abstractNum>
-  <w:abstractNum w:abstractNumId="139" w15:restartNumberingAfterBreak="0">
+  <w:abstractNum w:abstractNumId="141" w15:restartNumberingAfterBreak="0">
     <w:nsid w:val="6BE87CBD"/>
     <w:multiLevelType w:val="hybridMultilevel"/>
     <w:tmpl w:val="7DE64662"/>
@@ -43926,7 +45600,7 @@
       </w:pPr>
     </w:lvl>
   </w:abstractNum>
-  <w:abstractNum w:abstractNumId="140" w15:restartNumberingAfterBreak="0">
+  <w:abstractNum w:abstractNumId="142" w15:restartNumberingAfterBreak="0">
     <w:nsid w:val="6C9F59EC"/>
     <w:multiLevelType w:val="hybridMultilevel"/>
     <w:tmpl w:val="DBCCC3BE"/>
@@ -44012,7 +45686,7 @@
       </w:pPr>
     </w:lvl>
   </w:abstractNum>
-  <w:abstractNum w:abstractNumId="141" w15:restartNumberingAfterBreak="0">
+  <w:abstractNum w:abstractNumId="143" w15:restartNumberingAfterBreak="0">
     <w:nsid w:val="6D3E3428"/>
     <w:multiLevelType w:val="hybridMultilevel"/>
     <w:tmpl w:val="98D0D35E"/>
@@ -44101,7 +45775,7 @@
       </w:pPr>
     </w:lvl>
   </w:abstractNum>
-  <w:abstractNum w:abstractNumId="142" w15:restartNumberingAfterBreak="0">
+  <w:abstractNum w:abstractNumId="144" w15:restartNumberingAfterBreak="0">
     <w:nsid w:val="6EE067F1"/>
     <w:multiLevelType w:val="hybridMultilevel"/>
     <w:tmpl w:val="D764B2F2"/>
@@ -44190,7 +45864,7 @@
       </w:pPr>
     </w:lvl>
   </w:abstractNum>
-  <w:abstractNum w:abstractNumId="143" w15:restartNumberingAfterBreak="0">
+  <w:abstractNum w:abstractNumId="145" w15:restartNumberingAfterBreak="0">
     <w:nsid w:val="6F2A5B5D"/>
     <w:multiLevelType w:val="hybridMultilevel"/>
     <w:tmpl w:val="A47CA9D2"/>
@@ -44276,7 +45950,7 @@
       </w:pPr>
     </w:lvl>
   </w:abstractNum>
-  <w:abstractNum w:abstractNumId="144" w15:restartNumberingAfterBreak="0">
+  <w:abstractNum w:abstractNumId="146" w15:restartNumberingAfterBreak="0">
     <w:nsid w:val="71424576"/>
     <w:multiLevelType w:val="hybridMultilevel"/>
     <w:tmpl w:val="500A22D2"/>
@@ -44365,7 +46039,7 @@
       </w:pPr>
     </w:lvl>
   </w:abstractNum>
-  <w:abstractNum w:abstractNumId="145" w15:restartNumberingAfterBreak="0">
+  <w:abstractNum w:abstractNumId="147" w15:restartNumberingAfterBreak="0">
     <w:nsid w:val="720E42D0"/>
     <w:multiLevelType w:val="hybridMultilevel"/>
     <w:tmpl w:val="ED9E56FC"/>
@@ -44451,7 +46125,7 @@
       </w:pPr>
     </w:lvl>
   </w:abstractNum>
-  <w:abstractNum w:abstractNumId="146" w15:restartNumberingAfterBreak="0">
+  <w:abstractNum w:abstractNumId="148" w15:restartNumberingAfterBreak="0">
     <w:nsid w:val="7259222C"/>
     <w:multiLevelType w:val="hybridMultilevel"/>
     <w:tmpl w:val="B92C4E06"/>
@@ -44540,7 +46214,7 @@
       </w:pPr>
     </w:lvl>
   </w:abstractNum>
-  <w:abstractNum w:abstractNumId="147" w15:restartNumberingAfterBreak="0">
+  <w:abstractNum w:abstractNumId="149" w15:restartNumberingAfterBreak="0">
     <w:nsid w:val="729169BF"/>
     <w:multiLevelType w:val="hybridMultilevel"/>
     <w:tmpl w:val="1C042A78"/>
@@ -44626,7 +46300,7 @@
       </w:pPr>
     </w:lvl>
   </w:abstractNum>
-  <w:abstractNum w:abstractNumId="148" w15:restartNumberingAfterBreak="0">
+  <w:abstractNum w:abstractNumId="150" w15:restartNumberingAfterBreak="0">
     <w:nsid w:val="72C37E1D"/>
     <w:multiLevelType w:val="hybridMultilevel"/>
     <w:tmpl w:val="36D6228E"/>
@@ -44739,7 +46413,7 @@
       </w:rPr>
     </w:lvl>
   </w:abstractNum>
-  <w:abstractNum w:abstractNumId="149" w15:restartNumberingAfterBreak="0">
+  <w:abstractNum w:abstractNumId="151" w15:restartNumberingAfterBreak="0">
     <w:nsid w:val="73526D02"/>
     <w:multiLevelType w:val="hybridMultilevel"/>
     <w:tmpl w:val="6D247DAE"/>
@@ -44825,7 +46499,7 @@
       </w:pPr>
     </w:lvl>
   </w:abstractNum>
-  <w:abstractNum w:abstractNumId="150" w15:restartNumberingAfterBreak="0">
+  <w:abstractNum w:abstractNumId="152" w15:restartNumberingAfterBreak="0">
     <w:nsid w:val="735A1C24"/>
     <w:multiLevelType w:val="hybridMultilevel"/>
     <w:tmpl w:val="77A0A016"/>
@@ -44911,7 +46585,7 @@
       </w:pPr>
     </w:lvl>
   </w:abstractNum>
-  <w:abstractNum w:abstractNumId="151" w15:restartNumberingAfterBreak="0">
+  <w:abstractNum w:abstractNumId="153" w15:restartNumberingAfterBreak="0">
     <w:nsid w:val="74E00A45"/>
     <w:multiLevelType w:val="hybridMultilevel"/>
     <w:tmpl w:val="C65C3400"/>
@@ -45000,7 +46674,7 @@
       </w:pPr>
     </w:lvl>
   </w:abstractNum>
-  <w:abstractNum w:abstractNumId="152" w15:restartNumberingAfterBreak="0">
+  <w:abstractNum w:abstractNumId="154" w15:restartNumberingAfterBreak="0">
     <w:nsid w:val="75AF7DFA"/>
     <w:multiLevelType w:val="hybridMultilevel"/>
     <w:tmpl w:val="4732C664"/>
@@ -45089,7 +46763,7 @@
       </w:pPr>
     </w:lvl>
   </w:abstractNum>
-  <w:abstractNum w:abstractNumId="153" w15:restartNumberingAfterBreak="0">
+  <w:abstractNum w:abstractNumId="155" w15:restartNumberingAfterBreak="0">
     <w:nsid w:val="7784438C"/>
     <w:multiLevelType w:val="hybridMultilevel"/>
     <w:tmpl w:val="BDB20B28"/>
@@ -45178,7 +46852,96 @@
       </w:pPr>
     </w:lvl>
   </w:abstractNum>
-  <w:abstractNum w:abstractNumId="154" w15:restartNumberingAfterBreak="0">
+  <w:abstractNum w:abstractNumId="156" w15:restartNumberingAfterBreak="0">
+    <w:nsid w:val="78482EC5"/>
+    <w:multiLevelType w:val="hybridMultilevel"/>
+    <w:tmpl w:val="5D8AF2DE"/>
+    <w:lvl w:ilvl="0" w:tplc="FFFFFFFF">
+      <w:start w:val="1"/>
+      <w:numFmt w:val="decimal"/>
+      <w:lvlText w:val="%1."/>
+      <w:lvlJc w:val="left"/>
+      <w:pPr>
+        <w:ind w:left="360" w:hanging="360"/>
+      </w:pPr>
+      <w:rPr>
+        <w:rFonts w:hint="default"/>
+      </w:rPr>
+    </w:lvl>
+    <w:lvl w:ilvl="1" w:tplc="FFFFFFFF" w:tentative="1">
+      <w:start w:val="1"/>
+      <w:numFmt w:val="lowerLetter"/>
+      <w:lvlText w:val="%2."/>
+      <w:lvlJc w:val="left"/>
+      <w:pPr>
+        <w:ind w:left="1080" w:hanging="360"/>
+      </w:pPr>
+    </w:lvl>
+    <w:lvl w:ilvl="2" w:tplc="FFFFFFFF" w:tentative="1">
+      <w:start w:val="1"/>
+      <w:numFmt w:val="lowerRoman"/>
+      <w:lvlText w:val="%3."/>
+      <w:lvlJc w:val="right"/>
+      <w:pPr>
+        <w:ind w:left="1800" w:hanging="180"/>
+      </w:pPr>
+    </w:lvl>
+    <w:lvl w:ilvl="3" w:tplc="FFFFFFFF" w:tentative="1">
+      <w:start w:val="1"/>
+      <w:numFmt w:val="decimal"/>
+      <w:lvlText w:val="%4."/>
+      <w:lvlJc w:val="left"/>
+      <w:pPr>
+        <w:ind w:left="2520" w:hanging="360"/>
+      </w:pPr>
+    </w:lvl>
+    <w:lvl w:ilvl="4" w:tplc="FFFFFFFF" w:tentative="1">
+      <w:start w:val="1"/>
+      <w:numFmt w:val="lowerLetter"/>
+      <w:lvlText w:val="%5."/>
+      <w:lvlJc w:val="left"/>
+      <w:pPr>
+        <w:ind w:left="3240" w:hanging="360"/>
+      </w:pPr>
+    </w:lvl>
+    <w:lvl w:ilvl="5" w:tplc="FFFFFFFF" w:tentative="1">
+      <w:start w:val="1"/>
+      <w:numFmt w:val="lowerRoman"/>
+      <w:lvlText w:val="%6."/>
+      <w:lvlJc w:val="right"/>
+      <w:pPr>
+        <w:ind w:left="3960" w:hanging="180"/>
+      </w:pPr>
+    </w:lvl>
+    <w:lvl w:ilvl="6" w:tplc="FFFFFFFF" w:tentative="1">
+      <w:start w:val="1"/>
+      <w:numFmt w:val="decimal"/>
+      <w:lvlText w:val="%7."/>
+      <w:lvlJc w:val="left"/>
+      <w:pPr>
+        <w:ind w:left="4680" w:hanging="360"/>
+      </w:pPr>
+    </w:lvl>
+    <w:lvl w:ilvl="7" w:tplc="FFFFFFFF" w:tentative="1">
+      <w:start w:val="1"/>
+      <w:numFmt w:val="lowerLetter"/>
+      <w:lvlText w:val="%8."/>
+      <w:lvlJc w:val="left"/>
+      <w:pPr>
+        <w:ind w:left="5400" w:hanging="360"/>
+      </w:pPr>
+    </w:lvl>
+    <w:lvl w:ilvl="8" w:tplc="FFFFFFFF" w:tentative="1">
+      <w:start w:val="1"/>
+      <w:numFmt w:val="lowerRoman"/>
+      <w:lvlText w:val="%9."/>
+      <w:lvlJc w:val="right"/>
+      <w:pPr>
+        <w:ind w:left="6120" w:hanging="180"/>
+      </w:pPr>
+    </w:lvl>
+  </w:abstractNum>
+  <w:abstractNum w:abstractNumId="157" w15:restartNumberingAfterBreak="0">
     <w:nsid w:val="788147BE"/>
     <w:multiLevelType w:val="hybridMultilevel"/>
     <w:tmpl w:val="EC8EB108"/>
@@ -45264,7 +47027,7 @@
       </w:pPr>
     </w:lvl>
   </w:abstractNum>
-  <w:abstractNum w:abstractNumId="155" w15:restartNumberingAfterBreak="0">
+  <w:abstractNum w:abstractNumId="158" w15:restartNumberingAfterBreak="0">
     <w:nsid w:val="7938381F"/>
     <w:multiLevelType w:val="hybridMultilevel"/>
     <w:tmpl w:val="BAE21DF2"/>
@@ -45353,7 +47116,7 @@
       </w:pPr>
     </w:lvl>
   </w:abstractNum>
-  <w:abstractNum w:abstractNumId="156" w15:restartNumberingAfterBreak="0">
+  <w:abstractNum w:abstractNumId="159" w15:restartNumberingAfterBreak="0">
     <w:nsid w:val="799E6F91"/>
     <w:multiLevelType w:val="hybridMultilevel"/>
     <w:tmpl w:val="A3EAB6BC"/>
@@ -45439,7 +47202,7 @@
       </w:pPr>
     </w:lvl>
   </w:abstractNum>
-  <w:abstractNum w:abstractNumId="157" w15:restartNumberingAfterBreak="0">
+  <w:abstractNum w:abstractNumId="160" w15:restartNumberingAfterBreak="0">
     <w:nsid w:val="7A77688B"/>
     <w:multiLevelType w:val="hybridMultilevel"/>
     <w:tmpl w:val="1EC4BF30"/>
@@ -45528,7 +47291,7 @@
       </w:pPr>
     </w:lvl>
   </w:abstractNum>
-  <w:abstractNum w:abstractNumId="158" w15:restartNumberingAfterBreak="0">
+  <w:abstractNum w:abstractNumId="161" w15:restartNumberingAfterBreak="0">
     <w:nsid w:val="7B7D4A26"/>
     <w:multiLevelType w:val="hybridMultilevel"/>
     <w:tmpl w:val="A906F5AC"/>
@@ -45614,7 +47377,7 @@
       </w:pPr>
     </w:lvl>
   </w:abstractNum>
-  <w:abstractNum w:abstractNumId="159" w15:restartNumberingAfterBreak="0">
+  <w:abstractNum w:abstractNumId="162" w15:restartNumberingAfterBreak="0">
     <w:nsid w:val="7CB87150"/>
     <w:multiLevelType w:val="hybridMultilevel"/>
     <w:tmpl w:val="BC4EA7F8"/>
@@ -45703,7 +47466,7 @@
       </w:pPr>
     </w:lvl>
   </w:abstractNum>
-  <w:abstractNum w:abstractNumId="160" w15:restartNumberingAfterBreak="0">
+  <w:abstractNum w:abstractNumId="163" w15:restartNumberingAfterBreak="0">
     <w:nsid w:val="7CF91FCE"/>
     <w:multiLevelType w:val="hybridMultilevel"/>
     <w:tmpl w:val="48DEDA40"/>
@@ -45792,7 +47555,7 @@
       </w:pPr>
     </w:lvl>
   </w:abstractNum>
-  <w:abstractNum w:abstractNumId="161" w15:restartNumberingAfterBreak="0">
+  <w:abstractNum w:abstractNumId="164" w15:restartNumberingAfterBreak="0">
     <w:nsid w:val="7D2B20FD"/>
     <w:multiLevelType w:val="hybridMultilevel"/>
     <w:tmpl w:val="C7DCCCB0"/>
@@ -45881,7 +47644,7 @@
       </w:pPr>
     </w:lvl>
   </w:abstractNum>
-  <w:abstractNum w:abstractNumId="162" w15:restartNumberingAfterBreak="0">
+  <w:abstractNum w:abstractNumId="165" w15:restartNumberingAfterBreak="0">
     <w:nsid w:val="7D451DCF"/>
     <w:multiLevelType w:val="hybridMultilevel"/>
     <w:tmpl w:val="59544CD8"/>
@@ -45970,7 +47733,7 @@
       </w:pPr>
     </w:lvl>
   </w:abstractNum>
-  <w:abstractNum w:abstractNumId="163" w15:restartNumberingAfterBreak="0">
+  <w:abstractNum w:abstractNumId="166" w15:restartNumberingAfterBreak="0">
     <w:nsid w:val="7EA9659D"/>
     <w:multiLevelType w:val="hybridMultilevel"/>
     <w:tmpl w:val="804C85A4"/>
@@ -46059,7 +47822,7 @@
       </w:pPr>
     </w:lvl>
   </w:abstractNum>
-  <w:abstractNum w:abstractNumId="164" w15:restartNumberingAfterBreak="0">
+  <w:abstractNum w:abstractNumId="167" w15:restartNumberingAfterBreak="0">
     <w:nsid w:val="7F983535"/>
     <w:multiLevelType w:val="hybridMultilevel"/>
     <w:tmpl w:val="5D8AF2DE"/>
@@ -46149,16 +47912,16 @@
     </w:lvl>
   </w:abstractNum>
   <w:num w:numId="1" w16cid:durableId="512305941">
-    <w:abstractNumId w:val="148"/>
+    <w:abstractNumId w:val="150"/>
   </w:num>
   <w:num w:numId="2" w16cid:durableId="236287250">
-    <w:abstractNumId w:val="106"/>
+    <w:abstractNumId w:val="107"/>
   </w:num>
   <w:num w:numId="3" w16cid:durableId="1060179523">
     <w:abstractNumId w:val="25"/>
   </w:num>
   <w:num w:numId="4" w16cid:durableId="17389390">
-    <w:abstractNumId w:val="133"/>
+    <w:abstractNumId w:val="135"/>
   </w:num>
   <w:num w:numId="5" w16cid:durableId="1417945219">
     <w:abstractNumId w:val="29"/>
@@ -46167,16 +47930,16 @@
     <w:abstractNumId w:val="34"/>
   </w:num>
   <w:num w:numId="7" w16cid:durableId="1955483292">
-    <w:abstractNumId w:val="134"/>
+    <w:abstractNumId w:val="136"/>
   </w:num>
   <w:num w:numId="8" w16cid:durableId="143089077">
-    <w:abstractNumId w:val="127"/>
+    <w:abstractNumId w:val="129"/>
   </w:num>
   <w:num w:numId="9" w16cid:durableId="692071752">
     <w:abstractNumId w:val="8"/>
   </w:num>
   <w:num w:numId="10" w16cid:durableId="1354308862">
-    <w:abstractNumId w:val="144"/>
+    <w:abstractNumId w:val="146"/>
   </w:num>
   <w:num w:numId="11" w16cid:durableId="618875064">
     <w:abstractNumId w:val="44"/>
@@ -46188,52 +47951,52 @@
     <w:abstractNumId w:val="62"/>
   </w:num>
   <w:num w:numId="14" w16cid:durableId="1305234986">
-    <w:abstractNumId w:val="85"/>
+    <w:abstractNumId w:val="86"/>
   </w:num>
   <w:num w:numId="15" w16cid:durableId="1765607075">
-    <w:abstractNumId w:val="142"/>
+    <w:abstractNumId w:val="144"/>
   </w:num>
   <w:num w:numId="16" w16cid:durableId="1026178692">
-    <w:abstractNumId w:val="118"/>
+    <w:abstractNumId w:val="119"/>
   </w:num>
   <w:num w:numId="17" w16cid:durableId="20402844">
-    <w:abstractNumId w:val="138"/>
+    <w:abstractNumId w:val="140"/>
   </w:num>
   <w:num w:numId="18" w16cid:durableId="57166575">
-    <w:abstractNumId w:val="137"/>
+    <w:abstractNumId w:val="139"/>
   </w:num>
   <w:num w:numId="19" w16cid:durableId="1577399185">
-    <w:abstractNumId w:val="81"/>
+    <w:abstractNumId w:val="82"/>
   </w:num>
   <w:num w:numId="20" w16cid:durableId="1974938581">
-    <w:abstractNumId w:val="89"/>
+    <w:abstractNumId w:val="90"/>
   </w:num>
   <w:num w:numId="21" w16cid:durableId="1324621920">
     <w:abstractNumId w:val="13"/>
   </w:num>
   <w:num w:numId="22" w16cid:durableId="1082604540">
-    <w:abstractNumId w:val="115"/>
+    <w:abstractNumId w:val="116"/>
   </w:num>
   <w:num w:numId="23" w16cid:durableId="1811245398">
-    <w:abstractNumId w:val="75"/>
+    <w:abstractNumId w:val="76"/>
   </w:num>
   <w:num w:numId="24" w16cid:durableId="1096436052">
     <w:abstractNumId w:val="23"/>
   </w:num>
   <w:num w:numId="25" w16cid:durableId="1481385145">
-    <w:abstractNumId w:val="157"/>
+    <w:abstractNumId w:val="160"/>
   </w:num>
   <w:num w:numId="26" w16cid:durableId="290793853">
-    <w:abstractNumId w:val="151"/>
+    <w:abstractNumId w:val="153"/>
   </w:num>
   <w:num w:numId="27" w16cid:durableId="1240365652">
     <w:abstractNumId w:val="16"/>
   </w:num>
   <w:num w:numId="28" w16cid:durableId="944578999">
-    <w:abstractNumId w:val="155"/>
+    <w:abstractNumId w:val="158"/>
   </w:num>
   <w:num w:numId="29" w16cid:durableId="1775518375">
-    <w:abstractNumId w:val="161"/>
+    <w:abstractNumId w:val="164"/>
   </w:num>
   <w:num w:numId="30" w16cid:durableId="987128347">
     <w:abstractNumId w:val="41"/>
@@ -46242,25 +48005,25 @@
     <w:abstractNumId w:val="54"/>
   </w:num>
   <w:num w:numId="32" w16cid:durableId="1590507693">
-    <w:abstractNumId w:val="152"/>
+    <w:abstractNumId w:val="154"/>
   </w:num>
   <w:num w:numId="33" w16cid:durableId="719213246">
-    <w:abstractNumId w:val="96"/>
+    <w:abstractNumId w:val="97"/>
   </w:num>
   <w:num w:numId="34" w16cid:durableId="1994602256">
-    <w:abstractNumId w:val="92"/>
+    <w:abstractNumId w:val="93"/>
   </w:num>
   <w:num w:numId="35" w16cid:durableId="253326303">
-    <w:abstractNumId w:val="146"/>
+    <w:abstractNumId w:val="148"/>
   </w:num>
   <w:num w:numId="36" w16cid:durableId="155147717">
-    <w:abstractNumId w:val="116"/>
+    <w:abstractNumId w:val="117"/>
   </w:num>
   <w:num w:numId="37" w16cid:durableId="188185785">
     <w:abstractNumId w:val="21"/>
   </w:num>
   <w:num w:numId="38" w16cid:durableId="1654142327">
-    <w:abstractNumId w:val="77"/>
+    <w:abstractNumId w:val="78"/>
   </w:num>
   <w:num w:numId="39" w16cid:durableId="1276323909">
     <w:abstractNumId w:val="37"/>
@@ -46269,28 +48032,28 @@
     <w:abstractNumId w:val="9"/>
   </w:num>
   <w:num w:numId="41" w16cid:durableId="783812172">
-    <w:abstractNumId w:val="105"/>
+    <w:abstractNumId w:val="106"/>
   </w:num>
   <w:num w:numId="42" w16cid:durableId="977419656">
-    <w:abstractNumId w:val="76"/>
+    <w:abstractNumId w:val="77"/>
   </w:num>
   <w:num w:numId="43" w16cid:durableId="1301423796">
-    <w:abstractNumId w:val="120"/>
+    <w:abstractNumId w:val="121"/>
   </w:num>
   <w:num w:numId="44" w16cid:durableId="940837916">
     <w:abstractNumId w:val="40"/>
   </w:num>
   <w:num w:numId="45" w16cid:durableId="916786028">
-    <w:abstractNumId w:val="122"/>
+    <w:abstractNumId w:val="124"/>
   </w:num>
   <w:num w:numId="46" w16cid:durableId="1547258808">
     <w:abstractNumId w:val="28"/>
   </w:num>
   <w:num w:numId="47" w16cid:durableId="84805708">
-    <w:abstractNumId w:val="111"/>
+    <w:abstractNumId w:val="112"/>
   </w:num>
   <w:num w:numId="48" w16cid:durableId="1043015892">
-    <w:abstractNumId w:val="129"/>
+    <w:abstractNumId w:val="131"/>
   </w:num>
   <w:num w:numId="49" w16cid:durableId="1995405517">
     <w:abstractNumId w:val="51"/>
@@ -46305,10 +48068,10 @@
     <w:abstractNumId w:val="20"/>
   </w:num>
   <w:num w:numId="53" w16cid:durableId="738988641">
-    <w:abstractNumId w:val="98"/>
+    <w:abstractNumId w:val="99"/>
   </w:num>
   <w:num w:numId="54" w16cid:durableId="955141654">
-    <w:abstractNumId w:val="82"/>
+    <w:abstractNumId w:val="83"/>
   </w:num>
   <w:num w:numId="55" w16cid:durableId="1629779498">
     <w:abstractNumId w:val="46"/>
@@ -46320,13 +48083,13 @@
     <w:abstractNumId w:val="6"/>
   </w:num>
   <w:num w:numId="58" w16cid:durableId="869532127">
-    <w:abstractNumId w:val="87"/>
+    <w:abstractNumId w:val="88"/>
   </w:num>
   <w:num w:numId="59" w16cid:durableId="1320814744">
-    <w:abstractNumId w:val="153"/>
+    <w:abstractNumId w:val="155"/>
   </w:num>
   <w:num w:numId="60" w16cid:durableId="1577012496">
-    <w:abstractNumId w:val="72"/>
+    <w:abstractNumId w:val="73"/>
   </w:num>
   <w:num w:numId="61" w16cid:durableId="907418567">
     <w:abstractNumId w:val="58"/>
@@ -46335,22 +48098,22 @@
     <w:abstractNumId w:val="5"/>
   </w:num>
   <w:num w:numId="63" w16cid:durableId="131362266">
-    <w:abstractNumId w:val="160"/>
+    <w:abstractNumId w:val="163"/>
   </w:num>
   <w:num w:numId="64" w16cid:durableId="472911856">
     <w:abstractNumId w:val="4"/>
   </w:num>
   <w:num w:numId="65" w16cid:durableId="606043516">
-    <w:abstractNumId w:val="128"/>
+    <w:abstractNumId w:val="130"/>
   </w:num>
   <w:num w:numId="66" w16cid:durableId="1493451495">
-    <w:abstractNumId w:val="90"/>
+    <w:abstractNumId w:val="91"/>
   </w:num>
   <w:num w:numId="67" w16cid:durableId="1462646256">
     <w:abstractNumId w:val="12"/>
   </w:num>
   <w:num w:numId="68" w16cid:durableId="1830360760">
-    <w:abstractNumId w:val="64"/>
+    <w:abstractNumId w:val="65"/>
     <w:lvlOverride w:ilvl="0">
       <w:startOverride w:val="1"/>
     </w:lvlOverride>
@@ -46410,7 +48173,7 @@
     </w:lvlOverride>
   </w:num>
   <w:num w:numId="70" w16cid:durableId="433014062">
-    <w:abstractNumId w:val="125"/>
+    <w:abstractNumId w:val="127"/>
     <w:lvlOverride w:ilvl="0">
       <w:startOverride w:val="1"/>
     </w:lvlOverride>
@@ -46440,7 +48203,7 @@
     </w:lvlOverride>
   </w:num>
   <w:num w:numId="71" w16cid:durableId="1741441743">
-    <w:abstractNumId w:val="104"/>
+    <w:abstractNumId w:val="105"/>
     <w:lvlOverride w:ilvl="0">
       <w:startOverride w:val="1"/>
     </w:lvlOverride>
@@ -46470,7 +48233,7 @@
     </w:lvlOverride>
   </w:num>
   <w:num w:numId="72" w16cid:durableId="1366980279">
-    <w:abstractNumId w:val="140"/>
+    <w:abstractNumId w:val="142"/>
     <w:lvlOverride w:ilvl="0">
       <w:startOverride w:val="1"/>
     </w:lvlOverride>
@@ -46530,85 +48293,85 @@
     </w:lvlOverride>
   </w:num>
   <w:num w:numId="74" w16cid:durableId="1507474593">
-    <w:abstractNumId w:val="135"/>
+    <w:abstractNumId w:val="137"/>
   </w:num>
   <w:num w:numId="75" w16cid:durableId="1022239722">
-    <w:abstractNumId w:val="147"/>
+    <w:abstractNumId w:val="149"/>
   </w:num>
   <w:num w:numId="76" w16cid:durableId="2067876409">
-    <w:abstractNumId w:val="156"/>
+    <w:abstractNumId w:val="159"/>
   </w:num>
   <w:num w:numId="77" w16cid:durableId="968826773">
-    <w:abstractNumId w:val="79"/>
+    <w:abstractNumId w:val="80"/>
   </w:num>
   <w:num w:numId="78" w16cid:durableId="1411192575">
-    <w:abstractNumId w:val="143"/>
+    <w:abstractNumId w:val="145"/>
   </w:num>
   <w:num w:numId="79" w16cid:durableId="1483884969">
-    <w:abstractNumId w:val="131"/>
+    <w:abstractNumId w:val="133"/>
   </w:num>
   <w:num w:numId="80" w16cid:durableId="392894045">
     <w:abstractNumId w:val="43"/>
   </w:num>
   <w:num w:numId="81" w16cid:durableId="867256680">
-    <w:abstractNumId w:val="149"/>
+    <w:abstractNumId w:val="151"/>
   </w:num>
   <w:num w:numId="82" w16cid:durableId="1695308594">
-    <w:abstractNumId w:val="66"/>
+    <w:abstractNumId w:val="67"/>
   </w:num>
   <w:num w:numId="83" w16cid:durableId="1480808018">
     <w:abstractNumId w:val="42"/>
   </w:num>
   <w:num w:numId="84" w16cid:durableId="1105224634">
-    <w:abstractNumId w:val="145"/>
+    <w:abstractNumId w:val="147"/>
   </w:num>
   <w:num w:numId="85" w16cid:durableId="818494975">
-    <w:abstractNumId w:val="113"/>
+    <w:abstractNumId w:val="114"/>
   </w:num>
   <w:num w:numId="86" w16cid:durableId="793864002">
-    <w:abstractNumId w:val="102"/>
+    <w:abstractNumId w:val="103"/>
   </w:num>
   <w:num w:numId="87" w16cid:durableId="305747775">
     <w:abstractNumId w:val="17"/>
   </w:num>
   <w:num w:numId="88" w16cid:durableId="1196622849">
-    <w:abstractNumId w:val="80"/>
+    <w:abstractNumId w:val="81"/>
   </w:num>
   <w:num w:numId="89" w16cid:durableId="1266156465">
-    <w:abstractNumId w:val="130"/>
+    <w:abstractNumId w:val="132"/>
   </w:num>
   <w:num w:numId="90" w16cid:durableId="1313217850">
-    <w:abstractNumId w:val="103"/>
+    <w:abstractNumId w:val="104"/>
   </w:num>
   <w:num w:numId="91" w16cid:durableId="2054842380">
-    <w:abstractNumId w:val="93"/>
+    <w:abstractNumId w:val="94"/>
   </w:num>
   <w:num w:numId="92" w16cid:durableId="1528759895">
-    <w:abstractNumId w:val="136"/>
+    <w:abstractNumId w:val="138"/>
   </w:num>
   <w:num w:numId="93" w16cid:durableId="1547260774">
-    <w:abstractNumId w:val="124"/>
+    <w:abstractNumId w:val="126"/>
   </w:num>
   <w:num w:numId="94" w16cid:durableId="1117525738">
-    <w:abstractNumId w:val="70"/>
+    <w:abstractNumId w:val="71"/>
   </w:num>
   <w:num w:numId="95" w16cid:durableId="1318267598">
     <w:abstractNumId w:val="15"/>
   </w:num>
   <w:num w:numId="96" w16cid:durableId="1643853369">
-    <w:abstractNumId w:val="150"/>
+    <w:abstractNumId w:val="152"/>
   </w:num>
   <w:num w:numId="97" w16cid:durableId="1640381860">
     <w:abstractNumId w:val="11"/>
   </w:num>
   <w:num w:numId="98" w16cid:durableId="108205733">
-    <w:abstractNumId w:val="123"/>
+    <w:abstractNumId w:val="125"/>
   </w:num>
   <w:num w:numId="99" w16cid:durableId="1734311489">
-    <w:abstractNumId w:val="121"/>
+    <w:abstractNumId w:val="122"/>
   </w:num>
   <w:num w:numId="100" w16cid:durableId="1582451620">
-    <w:abstractNumId w:val="67"/>
+    <w:abstractNumId w:val="68"/>
   </w:num>
   <w:num w:numId="101" w16cid:durableId="256796441">
     <w:abstractNumId w:val="50"/>
@@ -46617,31 +48380,31 @@
     <w:abstractNumId w:val="26"/>
   </w:num>
   <w:num w:numId="103" w16cid:durableId="1612475063">
-    <w:abstractNumId w:val="139"/>
+    <w:abstractNumId w:val="141"/>
   </w:num>
   <w:num w:numId="104" w16cid:durableId="1146750017">
-    <w:abstractNumId w:val="117"/>
+    <w:abstractNumId w:val="118"/>
   </w:num>
   <w:num w:numId="105" w16cid:durableId="1468350766">
     <w:abstractNumId w:val="30"/>
   </w:num>
   <w:num w:numId="106" w16cid:durableId="981617926">
-    <w:abstractNumId w:val="84"/>
+    <w:abstractNumId w:val="85"/>
   </w:num>
   <w:num w:numId="107" w16cid:durableId="711030016">
     <w:abstractNumId w:val="19"/>
   </w:num>
   <w:num w:numId="108" w16cid:durableId="1649941931">
-    <w:abstractNumId w:val="71"/>
+    <w:abstractNumId w:val="72"/>
   </w:num>
   <w:num w:numId="109" w16cid:durableId="1805732020">
-    <w:abstractNumId w:val="68"/>
+    <w:abstractNumId w:val="69"/>
   </w:num>
   <w:num w:numId="110" w16cid:durableId="1420832098">
-    <w:abstractNumId w:val="94"/>
+    <w:abstractNumId w:val="95"/>
   </w:num>
   <w:num w:numId="111" w16cid:durableId="1417020274">
-    <w:abstractNumId w:val="112"/>
+    <w:abstractNumId w:val="113"/>
   </w:num>
   <w:num w:numId="112" w16cid:durableId="1612785931">
     <w:abstractNumId w:val="61"/>
@@ -46650,25 +48413,25 @@
     <w:abstractNumId w:val="38"/>
   </w:num>
   <w:num w:numId="114" w16cid:durableId="300235302">
-    <w:abstractNumId w:val="83"/>
+    <w:abstractNumId w:val="84"/>
   </w:num>
   <w:num w:numId="115" w16cid:durableId="2059352680">
-    <w:abstractNumId w:val="158"/>
+    <w:abstractNumId w:val="161"/>
   </w:num>
   <w:num w:numId="116" w16cid:durableId="1564024869">
     <w:abstractNumId w:val="33"/>
   </w:num>
   <w:num w:numId="117" w16cid:durableId="1868980935">
-    <w:abstractNumId w:val="154"/>
+    <w:abstractNumId w:val="157"/>
   </w:num>
   <w:num w:numId="118" w16cid:durableId="943727516">
-    <w:abstractNumId w:val="69"/>
+    <w:abstractNumId w:val="70"/>
   </w:num>
   <w:num w:numId="119" w16cid:durableId="1502768764">
     <w:abstractNumId w:val="52"/>
   </w:num>
   <w:num w:numId="120" w16cid:durableId="582297880">
-    <w:abstractNumId w:val="74"/>
+    <w:abstractNumId w:val="75"/>
   </w:num>
   <w:num w:numId="121" w16cid:durableId="1259216385">
     <w:abstractNumId w:val="31"/>
@@ -46686,7 +48449,7 @@
     <w:abstractNumId w:val="14"/>
   </w:num>
   <w:num w:numId="126" w16cid:durableId="927811347">
-    <w:abstractNumId w:val="99"/>
+    <w:abstractNumId w:val="100"/>
   </w:num>
   <w:num w:numId="127" w16cid:durableId="377054832">
     <w:abstractNumId w:val="39"/>
@@ -46695,7 +48458,7 @@
     <w:abstractNumId w:val="59"/>
   </w:num>
   <w:num w:numId="129" w16cid:durableId="1258296810">
-    <w:abstractNumId w:val="107"/>
+    <w:abstractNumId w:val="108"/>
   </w:num>
   <w:num w:numId="130" w16cid:durableId="286396030">
     <w:abstractNumId w:val="60"/>
@@ -46704,16 +48467,16 @@
     <w:abstractNumId w:val="53"/>
   </w:num>
   <w:num w:numId="132" w16cid:durableId="331957010">
-    <w:abstractNumId w:val="141"/>
+    <w:abstractNumId w:val="143"/>
   </w:num>
   <w:num w:numId="133" w16cid:durableId="1584952508">
-    <w:abstractNumId w:val="159"/>
+    <w:abstractNumId w:val="162"/>
   </w:num>
   <w:num w:numId="134" w16cid:durableId="14969484">
-    <w:abstractNumId w:val="78"/>
+    <w:abstractNumId w:val="79"/>
   </w:num>
   <w:num w:numId="135" w16cid:durableId="492765521">
-    <w:abstractNumId w:val="65"/>
+    <w:abstractNumId w:val="66"/>
   </w:num>
   <w:num w:numId="136" w16cid:durableId="1003120803">
     <w:abstractNumId w:val="24"/>
@@ -46722,13 +48485,13 @@
     <w:abstractNumId w:val="0"/>
   </w:num>
   <w:num w:numId="138" w16cid:durableId="1945376161">
-    <w:abstractNumId w:val="108"/>
+    <w:abstractNumId w:val="109"/>
   </w:num>
   <w:num w:numId="139" w16cid:durableId="1197232206">
-    <w:abstractNumId w:val="101"/>
+    <w:abstractNumId w:val="102"/>
   </w:num>
   <w:num w:numId="140" w16cid:durableId="1928801122">
-    <w:abstractNumId w:val="126"/>
+    <w:abstractNumId w:val="128"/>
   </w:num>
   <w:num w:numId="141" w16cid:durableId="1386946922">
     <w:abstractNumId w:val="22"/>
@@ -46737,13 +48500,13 @@
     <w:abstractNumId w:val="18"/>
   </w:num>
   <w:num w:numId="143" w16cid:durableId="309286684">
-    <w:abstractNumId w:val="88"/>
+    <w:abstractNumId w:val="89"/>
   </w:num>
   <w:num w:numId="144" w16cid:durableId="1873876830">
     <w:abstractNumId w:val="56"/>
   </w:num>
   <w:num w:numId="145" w16cid:durableId="2089033173">
-    <w:abstractNumId w:val="91"/>
+    <w:abstractNumId w:val="92"/>
   </w:num>
   <w:num w:numId="146" w16cid:durableId="1509981714">
     <w:abstractNumId w:val="1"/>
@@ -46752,25 +48515,25 @@
     <w:abstractNumId w:val="55"/>
   </w:num>
   <w:num w:numId="148" w16cid:durableId="224950436">
-    <w:abstractNumId w:val="163"/>
+    <w:abstractNumId w:val="166"/>
   </w:num>
   <w:num w:numId="149" w16cid:durableId="1571229487">
-    <w:abstractNumId w:val="119"/>
+    <w:abstractNumId w:val="120"/>
   </w:num>
   <w:num w:numId="150" w16cid:durableId="2003239557">
-    <w:abstractNumId w:val="109"/>
+    <w:abstractNumId w:val="110"/>
   </w:num>
   <w:num w:numId="151" w16cid:durableId="1824007455">
-    <w:abstractNumId w:val="86"/>
+    <w:abstractNumId w:val="87"/>
   </w:num>
   <w:num w:numId="152" w16cid:durableId="1918511755">
-    <w:abstractNumId w:val="110"/>
+    <w:abstractNumId w:val="111"/>
   </w:num>
   <w:num w:numId="153" w16cid:durableId="76942477">
     <w:abstractNumId w:val="63"/>
   </w:num>
   <w:num w:numId="154" w16cid:durableId="574894768">
-    <w:abstractNumId w:val="114"/>
+    <w:abstractNumId w:val="115"/>
   </w:num>
   <w:num w:numId="155" w16cid:durableId="1631277849">
     <w:abstractNumId w:val="47"/>
@@ -46782,31 +48545,40 @@
     <w:abstractNumId w:val="48"/>
   </w:num>
   <w:num w:numId="158" w16cid:durableId="1563058912">
-    <w:abstractNumId w:val="95"/>
+    <w:abstractNumId w:val="96"/>
   </w:num>
   <w:num w:numId="159" w16cid:durableId="1993365097">
-    <w:abstractNumId w:val="97"/>
+    <w:abstractNumId w:val="98"/>
   </w:num>
   <w:num w:numId="160" w16cid:durableId="1111171579">
-    <w:abstractNumId w:val="100"/>
+    <w:abstractNumId w:val="101"/>
   </w:num>
   <w:num w:numId="161" w16cid:durableId="1275602101">
     <w:abstractNumId w:val="35"/>
   </w:num>
   <w:num w:numId="162" w16cid:durableId="909388237">
-    <w:abstractNumId w:val="162"/>
+    <w:abstractNumId w:val="165"/>
   </w:num>
   <w:num w:numId="163" w16cid:durableId="1862232690">
     <w:abstractNumId w:val="10"/>
   </w:num>
   <w:num w:numId="164" w16cid:durableId="1847012815">
-    <w:abstractNumId w:val="73"/>
+    <w:abstractNumId w:val="74"/>
   </w:num>
   <w:num w:numId="165" w16cid:durableId="32774750">
-    <w:abstractNumId w:val="132"/>
+    <w:abstractNumId w:val="134"/>
   </w:num>
   <w:num w:numId="166" w16cid:durableId="16782521">
-    <w:abstractNumId w:val="164"/>
+    <w:abstractNumId w:val="167"/>
+  </w:num>
+  <w:num w:numId="167" w16cid:durableId="838079658">
+    <w:abstractNumId w:val="64"/>
+  </w:num>
+  <w:num w:numId="168" w16cid:durableId="2090150968">
+    <w:abstractNumId w:val="123"/>
+  </w:num>
+  <w:num w:numId="169" w16cid:durableId="86269497">
+    <w:abstractNumId w:val="156"/>
   </w:num>
   <w:numIdMacAtCleanup w:val="122"/>
 </w:numbering>

</xml_diff>

<commit_message>
Adicionado a Tabela de Casos de Uso, Caso de Uso 020 – Fornecer Relatórios de Postagens Filtradas.
</commit_message>
<xml_diff>
--- a/docs/documento-requisitos-do-sistema/prototipo-bem-te-vi-social/bem_te_vi_social.docx
+++ b/docs/documento-requisitos-do-sistema/prototipo-bem-te-vi-social/bem_te_vi_social.docx
@@ -30958,6 +30958,1565 @@
         </w:rPr>
       </w:pPr>
     </w:p>
+    <w:tbl>
+      <w:tblPr>
+        <w:tblStyle w:val="Tabelacomgrade"/>
+        <w:tblW w:w="0" w:type="auto"/>
+        <w:tblLook w:val="04A0" w:firstRow="1" w:lastRow="0" w:firstColumn="1" w:lastColumn="0" w:noHBand="0" w:noVBand="1"/>
+      </w:tblPr>
+      <w:tblGrid>
+        <w:gridCol w:w="4247"/>
+        <w:gridCol w:w="4247"/>
+      </w:tblGrid>
+      <w:tr>
+        <w:tc>
+          <w:tcPr>
+            <w:tcW w:w="8494" w:type="dxa"/>
+            <w:gridSpan w:val="2"/>
+            <w:shd w:val="clear" w:color="auto" w:fill="B4C6E7" w:themeFill="accent1" w:themeFillTint="66"/>
+          </w:tcPr>
+          <w:p>
+            <w:pPr>
+              <w:jc w:val="center"/>
+              <w:rPr>
+                <w:rFonts w:ascii="Times New Roman" w:hAnsi="Times New Roman" w:cs="Times New Roman"/>
+                <w:b/>
+                <w:bCs/>
+                <w:sz w:val="24"/>
+                <w:szCs w:val="24"/>
+              </w:rPr>
+            </w:pPr>
+            <w:r>
+              <w:rPr>
+                <w:rFonts w:ascii="Times New Roman" w:hAnsi="Times New Roman" w:cs="Times New Roman"/>
+                <w:b/>
+                <w:bCs/>
+                <w:sz w:val="24"/>
+                <w:szCs w:val="24"/>
+              </w:rPr>
+              <w:t>Caso de uso 0</w:t>
+            </w:r>
+            <w:r>
+              <w:rPr>
+                <w:rFonts w:ascii="Times New Roman" w:hAnsi="Times New Roman" w:cs="Times New Roman"/>
+                <w:b/>
+                <w:bCs/>
+                <w:sz w:val="24"/>
+                <w:szCs w:val="24"/>
+              </w:rPr>
+              <w:t>20</w:t>
+            </w:r>
+            <w:r>
+              <w:rPr>
+                <w:rFonts w:ascii="Times New Roman" w:hAnsi="Times New Roman" w:cs="Times New Roman"/>
+                <w:b/>
+                <w:bCs/>
+                <w:sz w:val="24"/>
+                <w:szCs w:val="24"/>
+              </w:rPr>
+              <w:t xml:space="preserve"> – </w:t>
+            </w:r>
+            <w:proofErr w:type="spellStart"/>
+            <w:r>
+              <w:rPr>
+                <w:rFonts w:ascii="Times New Roman" w:hAnsi="Times New Roman" w:cs="Times New Roman"/>
+                <w:b/>
+                <w:bCs/>
+                <w:sz w:val="24"/>
+                <w:szCs w:val="24"/>
+              </w:rPr>
+              <w:t>Fornecer</w:t>
+            </w:r>
+            <w:proofErr w:type="spellEnd"/>
+            <w:r>
+              <w:rPr>
+                <w:rFonts w:ascii="Times New Roman" w:hAnsi="Times New Roman" w:cs="Times New Roman"/>
+                <w:b/>
+                <w:bCs/>
+                <w:sz w:val="24"/>
+                <w:szCs w:val="24"/>
+              </w:rPr>
+              <w:t xml:space="preserve"> Relatórios de Postagens Filtradas</w:t>
+            </w:r>
+          </w:p>
+        </w:tc>
+      </w:tr>
+      <w:tr>
+        <w:tc>
+          <w:tcPr>
+            <w:tcW w:w="4247" w:type="dxa"/>
+          </w:tcPr>
+          <w:p>
+            <w:pPr>
+              <w:rPr>
+                <w:rFonts w:ascii="Times New Roman" w:hAnsi="Times New Roman" w:cs="Times New Roman"/>
+                <w:sz w:val="24"/>
+                <w:szCs w:val="24"/>
+              </w:rPr>
+            </w:pPr>
+            <w:r>
+              <w:rPr>
+                <w:rFonts w:ascii="Times New Roman" w:hAnsi="Times New Roman" w:cs="Times New Roman"/>
+                <w:sz w:val="24"/>
+                <w:szCs w:val="24"/>
+              </w:rPr>
+              <w:t>Ator principal</w:t>
+            </w:r>
+          </w:p>
+        </w:tc>
+        <w:tc>
+          <w:tcPr>
+            <w:tcW w:w="4247" w:type="dxa"/>
+          </w:tcPr>
+          <w:p>
+            <w:pPr>
+              <w:rPr>
+                <w:rFonts w:ascii="Times New Roman" w:hAnsi="Times New Roman" w:cs="Times New Roman"/>
+                <w:sz w:val="24"/>
+                <w:szCs w:val="24"/>
+              </w:rPr>
+            </w:pPr>
+            <w:r>
+              <w:rPr>
+                <w:rFonts w:ascii="Times New Roman" w:hAnsi="Times New Roman" w:cs="Times New Roman"/>
+                <w:sz w:val="24"/>
+                <w:szCs w:val="24"/>
+              </w:rPr>
+              <w:t>Administrador</w:t>
+            </w:r>
+          </w:p>
+        </w:tc>
+      </w:tr>
+      <w:tr>
+        <w:tc>
+          <w:tcPr>
+            <w:tcW w:w="4247" w:type="dxa"/>
+          </w:tcPr>
+          <w:p>
+            <w:pPr>
+              <w:rPr>
+                <w:rFonts w:ascii="Times New Roman" w:hAnsi="Times New Roman" w:cs="Times New Roman"/>
+                <w:sz w:val="24"/>
+                <w:szCs w:val="24"/>
+              </w:rPr>
+            </w:pPr>
+          </w:p>
+        </w:tc>
+        <w:tc>
+          <w:tcPr>
+            <w:tcW w:w="4247" w:type="dxa"/>
+          </w:tcPr>
+          <w:p>
+            <w:pPr>
+              <w:rPr>
+                <w:rFonts w:ascii="Times New Roman" w:hAnsi="Times New Roman" w:cs="Times New Roman"/>
+                <w:sz w:val="24"/>
+                <w:szCs w:val="24"/>
+              </w:rPr>
+            </w:pPr>
+          </w:p>
+        </w:tc>
+      </w:tr>
+      <w:tr>
+        <w:tc>
+          <w:tcPr>
+            <w:tcW w:w="4247" w:type="dxa"/>
+          </w:tcPr>
+          <w:p>
+            <w:pPr>
+              <w:rPr>
+                <w:rFonts w:ascii="Times New Roman" w:hAnsi="Times New Roman" w:cs="Times New Roman"/>
+                <w:sz w:val="24"/>
+                <w:szCs w:val="24"/>
+              </w:rPr>
+            </w:pPr>
+          </w:p>
+          <w:p>
+            <w:pPr>
+              <w:rPr>
+                <w:rFonts w:ascii="Times New Roman" w:hAnsi="Times New Roman" w:cs="Times New Roman"/>
+                <w:sz w:val="24"/>
+                <w:szCs w:val="24"/>
+              </w:rPr>
+            </w:pPr>
+            <w:r>
+              <w:rPr>
+                <w:rFonts w:ascii="Times New Roman" w:hAnsi="Times New Roman" w:cs="Times New Roman"/>
+                <w:sz w:val="24"/>
+                <w:szCs w:val="24"/>
+              </w:rPr>
+              <w:t>Resumo</w:t>
+            </w:r>
+          </w:p>
+        </w:tc>
+        <w:tc>
+          <w:tcPr>
+            <w:tcW w:w="4247" w:type="dxa"/>
+          </w:tcPr>
+          <w:p>
+            <w:pPr>
+              <w:rPr>
+                <w:rFonts w:ascii="Times New Roman" w:hAnsi="Times New Roman" w:cs="Times New Roman"/>
+                <w:sz w:val="24"/>
+                <w:szCs w:val="24"/>
+              </w:rPr>
+            </w:pPr>
+            <w:r>
+              <w:rPr>
+                <w:rFonts w:ascii="Times New Roman" w:hAnsi="Times New Roman" w:cs="Times New Roman"/>
+                <w:sz w:val="24"/>
+                <w:szCs w:val="24"/>
+              </w:rPr>
+              <w:t>Este caso de uso permite que o sistema forneça relatórios detalhados sobre as postagens que foram filtradas pelo modelo BERT, classificadas como ofensivas.</w:t>
+            </w:r>
+          </w:p>
+        </w:tc>
+      </w:tr>
+      <w:tr>
+        <w:tc>
+          <w:tcPr>
+            <w:tcW w:w="4247" w:type="dxa"/>
+          </w:tcPr>
+          <w:p>
+            <w:pPr>
+              <w:rPr>
+                <w:rFonts w:ascii="Times New Roman" w:hAnsi="Times New Roman" w:cs="Times New Roman"/>
+                <w:sz w:val="24"/>
+                <w:szCs w:val="24"/>
+              </w:rPr>
+            </w:pPr>
+          </w:p>
+        </w:tc>
+        <w:tc>
+          <w:tcPr>
+            <w:tcW w:w="4247" w:type="dxa"/>
+          </w:tcPr>
+          <w:p>
+            <w:pPr>
+              <w:rPr>
+                <w:rFonts w:ascii="Times New Roman" w:hAnsi="Times New Roman" w:cs="Times New Roman"/>
+                <w:sz w:val="24"/>
+                <w:szCs w:val="24"/>
+              </w:rPr>
+            </w:pPr>
+          </w:p>
+        </w:tc>
+      </w:tr>
+      <w:tr>
+        <w:trPr>
+          <w:trHeight w:val="96"/>
+        </w:trPr>
+        <w:tc>
+          <w:tcPr>
+            <w:tcW w:w="4247" w:type="dxa"/>
+            <w:vMerge w:val="restart"/>
+          </w:tcPr>
+          <w:p>
+            <w:pPr>
+              <w:rPr>
+                <w:rFonts w:ascii="Times New Roman" w:hAnsi="Times New Roman" w:cs="Times New Roman"/>
+                <w:sz w:val="24"/>
+                <w:szCs w:val="24"/>
+              </w:rPr>
+            </w:pPr>
+          </w:p>
+          <w:p>
+            <w:pPr>
+              <w:rPr>
+                <w:rFonts w:ascii="Times New Roman" w:hAnsi="Times New Roman" w:cs="Times New Roman"/>
+                <w:sz w:val="24"/>
+                <w:szCs w:val="24"/>
+              </w:rPr>
+            </w:pPr>
+            <w:r>
+              <w:rPr>
+                <w:rFonts w:ascii="Times New Roman" w:hAnsi="Times New Roman" w:cs="Times New Roman"/>
+                <w:sz w:val="24"/>
+                <w:szCs w:val="24"/>
+              </w:rPr>
+              <w:t>Pré-condições</w:t>
+            </w:r>
+          </w:p>
+        </w:tc>
+        <w:tc>
+          <w:tcPr>
+            <w:tcW w:w="4247" w:type="dxa"/>
+          </w:tcPr>
+          <w:p>
+            <w:pPr>
+              <w:rPr>
+                <w:rFonts w:ascii="Times New Roman" w:hAnsi="Times New Roman" w:cs="Times New Roman"/>
+                <w:sz w:val="24"/>
+                <w:szCs w:val="24"/>
+              </w:rPr>
+            </w:pPr>
+            <w:r>
+              <w:rPr>
+                <w:rFonts w:ascii="Times New Roman" w:hAnsi="Times New Roman" w:cs="Times New Roman"/>
+                <w:sz w:val="24"/>
+                <w:szCs w:val="24"/>
+              </w:rPr>
+              <w:t xml:space="preserve">1.   </w:t>
+            </w:r>
+            <w:r>
+              <w:rPr>
+                <w:rFonts w:ascii="Times New Roman" w:hAnsi="Times New Roman" w:cs="Times New Roman"/>
+                <w:sz w:val="24"/>
+                <w:szCs w:val="24"/>
+              </w:rPr>
+              <w:t>O usuário deve estar autenticado.</w:t>
+            </w:r>
+          </w:p>
+        </w:tc>
+      </w:tr>
+      <w:tr>
+        <w:tc>
+          <w:tcPr>
+            <w:tcW w:w="4247" w:type="dxa"/>
+            <w:vMerge/>
+          </w:tcPr>
+          <w:p>
+            <w:pPr>
+              <w:rPr>
+                <w:rFonts w:ascii="Times New Roman" w:hAnsi="Times New Roman" w:cs="Times New Roman"/>
+                <w:sz w:val="24"/>
+                <w:szCs w:val="24"/>
+              </w:rPr>
+            </w:pPr>
+          </w:p>
+        </w:tc>
+        <w:tc>
+          <w:tcPr>
+            <w:tcW w:w="4247" w:type="dxa"/>
+          </w:tcPr>
+          <w:p>
+            <w:pPr>
+              <w:rPr>
+                <w:rFonts w:ascii="Times New Roman" w:hAnsi="Times New Roman" w:cs="Times New Roman"/>
+                <w:sz w:val="24"/>
+                <w:szCs w:val="24"/>
+              </w:rPr>
+            </w:pPr>
+            <w:r>
+              <w:rPr>
+                <w:rFonts w:ascii="Times New Roman" w:hAnsi="Times New Roman" w:cs="Times New Roman"/>
+                <w:sz w:val="24"/>
+                <w:szCs w:val="24"/>
+              </w:rPr>
+              <w:t xml:space="preserve">2.   </w:t>
+            </w:r>
+            <w:r>
+              <w:rPr>
+                <w:rFonts w:ascii="Times New Roman" w:hAnsi="Times New Roman" w:cs="Times New Roman"/>
+                <w:sz w:val="24"/>
+                <w:szCs w:val="24"/>
+              </w:rPr>
+              <w:t>O sistema deve ter registros de postagens filtradas pelo modelo BERT.</w:t>
+            </w:r>
+          </w:p>
+        </w:tc>
+      </w:tr>
+      <w:tr>
+        <w:tc>
+          <w:tcPr>
+            <w:tcW w:w="4247" w:type="dxa"/>
+          </w:tcPr>
+          <w:p>
+            <w:pPr>
+              <w:rPr>
+                <w:rFonts w:ascii="Times New Roman" w:hAnsi="Times New Roman" w:cs="Times New Roman"/>
+                <w:sz w:val="24"/>
+                <w:szCs w:val="24"/>
+              </w:rPr>
+            </w:pPr>
+          </w:p>
+        </w:tc>
+        <w:tc>
+          <w:tcPr>
+            <w:tcW w:w="4247" w:type="dxa"/>
+          </w:tcPr>
+          <w:p>
+            <w:pPr>
+              <w:rPr>
+                <w:rFonts w:ascii="Times New Roman" w:hAnsi="Times New Roman" w:cs="Times New Roman"/>
+                <w:sz w:val="24"/>
+                <w:szCs w:val="24"/>
+              </w:rPr>
+            </w:pPr>
+          </w:p>
+        </w:tc>
+      </w:tr>
+      <w:tr>
+        <w:tc>
+          <w:tcPr>
+            <w:tcW w:w="4247" w:type="dxa"/>
+            <w:vMerge w:val="restart"/>
+          </w:tcPr>
+          <w:p>
+            <w:pPr>
+              <w:rPr>
+                <w:rFonts w:ascii="Times New Roman" w:hAnsi="Times New Roman" w:cs="Times New Roman"/>
+                <w:sz w:val="24"/>
+                <w:szCs w:val="24"/>
+              </w:rPr>
+            </w:pPr>
+          </w:p>
+          <w:p>
+            <w:pPr>
+              <w:rPr>
+                <w:rFonts w:ascii="Times New Roman" w:hAnsi="Times New Roman" w:cs="Times New Roman"/>
+                <w:sz w:val="24"/>
+                <w:szCs w:val="24"/>
+              </w:rPr>
+            </w:pPr>
+            <w:r>
+              <w:rPr>
+                <w:rFonts w:ascii="Times New Roman" w:hAnsi="Times New Roman" w:cs="Times New Roman"/>
+                <w:sz w:val="24"/>
+                <w:szCs w:val="24"/>
+              </w:rPr>
+              <w:t>Pós-condições</w:t>
+            </w:r>
+          </w:p>
+        </w:tc>
+        <w:tc>
+          <w:tcPr>
+            <w:tcW w:w="4247" w:type="dxa"/>
+          </w:tcPr>
+          <w:p>
+            <w:pPr>
+              <w:rPr>
+                <w:rFonts w:ascii="Times New Roman" w:hAnsi="Times New Roman" w:cs="Times New Roman"/>
+                <w:sz w:val="24"/>
+                <w:szCs w:val="24"/>
+              </w:rPr>
+            </w:pPr>
+            <w:r>
+              <w:rPr>
+                <w:rFonts w:ascii="Times New Roman" w:hAnsi="Times New Roman" w:cs="Times New Roman"/>
+                <w:sz w:val="24"/>
+                <w:szCs w:val="24"/>
+              </w:rPr>
+              <w:t xml:space="preserve">1.   </w:t>
+            </w:r>
+            <w:r>
+              <w:rPr>
+                <w:rFonts w:ascii="Times New Roman" w:hAnsi="Times New Roman" w:cs="Times New Roman"/>
+                <w:sz w:val="24"/>
+                <w:szCs w:val="24"/>
+              </w:rPr>
+              <w:t>O administrador recebe um relatório detalhado das postagens filtradas.</w:t>
+            </w:r>
+          </w:p>
+        </w:tc>
+      </w:tr>
+      <w:tr>
+        <w:tc>
+          <w:tcPr>
+            <w:tcW w:w="4247" w:type="dxa"/>
+            <w:vMerge/>
+          </w:tcPr>
+          <w:p>
+            <w:pPr>
+              <w:rPr>
+                <w:rFonts w:ascii="Times New Roman" w:hAnsi="Times New Roman" w:cs="Times New Roman"/>
+                <w:sz w:val="24"/>
+                <w:szCs w:val="24"/>
+              </w:rPr>
+            </w:pPr>
+          </w:p>
+        </w:tc>
+        <w:tc>
+          <w:tcPr>
+            <w:tcW w:w="4247" w:type="dxa"/>
+          </w:tcPr>
+          <w:p>
+            <w:pPr>
+              <w:rPr>
+                <w:rFonts w:ascii="Times New Roman" w:hAnsi="Times New Roman" w:cs="Times New Roman"/>
+                <w:sz w:val="24"/>
+                <w:szCs w:val="24"/>
+              </w:rPr>
+            </w:pPr>
+            <w:r>
+              <w:rPr>
+                <w:rFonts w:ascii="Times New Roman" w:hAnsi="Times New Roman" w:cs="Times New Roman"/>
+                <w:sz w:val="24"/>
+                <w:szCs w:val="24"/>
+              </w:rPr>
+              <w:t xml:space="preserve">2.   </w:t>
+            </w:r>
+            <w:r>
+              <w:rPr>
+                <w:rFonts w:ascii="Times New Roman" w:hAnsi="Times New Roman" w:cs="Times New Roman"/>
+                <w:sz w:val="24"/>
+                <w:szCs w:val="24"/>
+              </w:rPr>
+              <w:t>O administrador pode tomar ações baseadas nas informações fornecidas nos relatórios.</w:t>
+            </w:r>
+          </w:p>
+        </w:tc>
+      </w:tr>
+      <w:tr>
+        <w:tc>
+          <w:tcPr>
+            <w:tcW w:w="4247" w:type="dxa"/>
+          </w:tcPr>
+          <w:p>
+            <w:pPr>
+              <w:rPr>
+                <w:rFonts w:ascii="Times New Roman" w:hAnsi="Times New Roman" w:cs="Times New Roman"/>
+                <w:sz w:val="24"/>
+                <w:szCs w:val="24"/>
+              </w:rPr>
+            </w:pPr>
+          </w:p>
+        </w:tc>
+        <w:tc>
+          <w:tcPr>
+            <w:tcW w:w="4247" w:type="dxa"/>
+          </w:tcPr>
+          <w:p>
+            <w:pPr>
+              <w:rPr>
+                <w:rFonts w:ascii="Times New Roman" w:hAnsi="Times New Roman" w:cs="Times New Roman"/>
+                <w:sz w:val="24"/>
+                <w:szCs w:val="24"/>
+              </w:rPr>
+            </w:pPr>
+          </w:p>
+        </w:tc>
+      </w:tr>
+      <w:tr>
+        <w:tc>
+          <w:tcPr>
+            <w:tcW w:w="8494" w:type="dxa"/>
+            <w:gridSpan w:val="2"/>
+            <w:shd w:val="clear" w:color="auto" w:fill="B4C6E7" w:themeFill="accent1" w:themeFillTint="66"/>
+          </w:tcPr>
+          <w:p>
+            <w:pPr>
+              <w:jc w:val="center"/>
+              <w:rPr>
+                <w:rFonts w:ascii="Times New Roman" w:hAnsi="Times New Roman" w:cs="Times New Roman"/>
+                <w:b/>
+                <w:bCs/>
+                <w:sz w:val="24"/>
+                <w:szCs w:val="24"/>
+              </w:rPr>
+            </w:pPr>
+            <w:r>
+              <w:rPr>
+                <w:rFonts w:ascii="Times New Roman" w:hAnsi="Times New Roman" w:cs="Times New Roman"/>
+                <w:b/>
+                <w:bCs/>
+                <w:sz w:val="24"/>
+                <w:szCs w:val="24"/>
+              </w:rPr>
+              <w:t>Cenário principal</w:t>
+            </w:r>
+          </w:p>
+        </w:tc>
+      </w:tr>
+      <w:tr>
+        <w:tc>
+          <w:tcPr>
+            <w:tcW w:w="4247" w:type="dxa"/>
+          </w:tcPr>
+          <w:p>
+            <w:pPr>
+              <w:jc w:val="center"/>
+              <w:rPr>
+                <w:rFonts w:ascii="Times New Roman" w:hAnsi="Times New Roman" w:cs="Times New Roman"/>
+                <w:b/>
+                <w:bCs/>
+                <w:sz w:val="24"/>
+                <w:szCs w:val="24"/>
+              </w:rPr>
+            </w:pPr>
+            <w:r>
+              <w:rPr>
+                <w:rFonts w:ascii="Times New Roman" w:hAnsi="Times New Roman" w:cs="Times New Roman"/>
+                <w:b/>
+                <w:bCs/>
+                <w:sz w:val="24"/>
+                <w:szCs w:val="24"/>
+              </w:rPr>
+              <w:t>Ações do ator</w:t>
+            </w:r>
+          </w:p>
+        </w:tc>
+        <w:tc>
+          <w:tcPr>
+            <w:tcW w:w="4247" w:type="dxa"/>
+          </w:tcPr>
+          <w:p>
+            <w:pPr>
+              <w:jc w:val="center"/>
+              <w:rPr>
+                <w:rFonts w:ascii="Times New Roman" w:hAnsi="Times New Roman" w:cs="Times New Roman"/>
+                <w:b/>
+                <w:bCs/>
+                <w:sz w:val="24"/>
+                <w:szCs w:val="24"/>
+              </w:rPr>
+            </w:pPr>
+            <w:r>
+              <w:rPr>
+                <w:rFonts w:ascii="Times New Roman" w:hAnsi="Times New Roman" w:cs="Times New Roman"/>
+                <w:b/>
+                <w:bCs/>
+                <w:sz w:val="24"/>
+                <w:szCs w:val="24"/>
+              </w:rPr>
+              <w:t>Ações do sistema</w:t>
+            </w:r>
+          </w:p>
+        </w:tc>
+      </w:tr>
+      <w:tr>
+        <w:tc>
+          <w:tcPr>
+            <w:tcW w:w="4247" w:type="dxa"/>
+          </w:tcPr>
+          <w:p>
+            <w:pPr>
+              <w:rPr>
+                <w:rFonts w:ascii="Times New Roman" w:hAnsi="Times New Roman" w:cs="Times New Roman"/>
+                <w:sz w:val="24"/>
+                <w:szCs w:val="24"/>
+              </w:rPr>
+            </w:pPr>
+            <w:r>
+              <w:rPr>
+                <w:rFonts w:ascii="Times New Roman" w:hAnsi="Times New Roman" w:cs="Times New Roman"/>
+                <w:sz w:val="24"/>
+                <w:szCs w:val="24"/>
+              </w:rPr>
+              <w:t xml:space="preserve">1.   </w:t>
+            </w:r>
+            <w:r>
+              <w:rPr>
+                <w:rFonts w:ascii="Times New Roman" w:hAnsi="Times New Roman" w:cs="Times New Roman"/>
+                <w:sz w:val="24"/>
+                <w:szCs w:val="24"/>
+              </w:rPr>
+              <w:t>O administrador acessa a seção de relatórios de postagens filtradas.</w:t>
+            </w:r>
+            <w:r>
+              <w:rPr>
+                <w:rFonts w:ascii="Times New Roman" w:hAnsi="Times New Roman" w:cs="Times New Roman"/>
+                <w:sz w:val="24"/>
+                <w:szCs w:val="24"/>
+              </w:rPr>
+              <w:tab/>
+            </w:r>
+          </w:p>
+        </w:tc>
+        <w:tc>
+          <w:tcPr>
+            <w:tcW w:w="4247" w:type="dxa"/>
+          </w:tcPr>
+          <w:p>
+            <w:pPr>
+              <w:rPr>
+                <w:rFonts w:ascii="Times New Roman" w:hAnsi="Times New Roman" w:cs="Times New Roman"/>
+                <w:sz w:val="24"/>
+                <w:szCs w:val="24"/>
+              </w:rPr>
+            </w:pPr>
+            <w:r>
+              <w:rPr>
+                <w:rFonts w:ascii="Times New Roman" w:hAnsi="Times New Roman" w:cs="Times New Roman"/>
+                <w:sz w:val="24"/>
+                <w:szCs w:val="24"/>
+              </w:rPr>
+              <w:t xml:space="preserve">2.   </w:t>
+            </w:r>
+            <w:r>
+              <w:rPr>
+                <w:rFonts w:ascii="Times New Roman" w:hAnsi="Times New Roman" w:cs="Times New Roman"/>
+                <w:sz w:val="24"/>
+                <w:szCs w:val="24"/>
+              </w:rPr>
+              <w:t>O sistema exibe opções de filtro para gerar relatórios detalhados.</w:t>
+            </w:r>
+          </w:p>
+        </w:tc>
+      </w:tr>
+      <w:tr>
+        <w:tc>
+          <w:tcPr>
+            <w:tcW w:w="4247" w:type="dxa"/>
+          </w:tcPr>
+          <w:p>
+            <w:pPr>
+              <w:rPr>
+                <w:rFonts w:ascii="Times New Roman" w:hAnsi="Times New Roman" w:cs="Times New Roman"/>
+                <w:sz w:val="24"/>
+                <w:szCs w:val="24"/>
+              </w:rPr>
+            </w:pPr>
+            <w:r>
+              <w:rPr>
+                <w:rFonts w:ascii="Times New Roman" w:hAnsi="Times New Roman" w:cs="Times New Roman"/>
+                <w:sz w:val="24"/>
+                <w:szCs w:val="24"/>
+              </w:rPr>
+              <w:t xml:space="preserve">3.   </w:t>
+            </w:r>
+            <w:r>
+              <w:rPr>
+                <w:rFonts w:ascii="Times New Roman" w:hAnsi="Times New Roman" w:cs="Times New Roman"/>
+                <w:sz w:val="24"/>
+                <w:szCs w:val="24"/>
+              </w:rPr>
+              <w:t>O administrador seleciona os critérios de filtragem desejados (por exemplo, período de tempo, tipo de conteúdo ofensivo).</w:t>
+            </w:r>
+          </w:p>
+        </w:tc>
+        <w:tc>
+          <w:tcPr>
+            <w:tcW w:w="4247" w:type="dxa"/>
+            <w:shd w:val="clear" w:color="auto" w:fill="auto"/>
+          </w:tcPr>
+          <w:p>
+            <w:pPr>
+              <w:rPr>
+                <w:rFonts w:ascii="Times New Roman" w:hAnsi="Times New Roman" w:cs="Times New Roman"/>
+                <w:sz w:val="24"/>
+                <w:szCs w:val="24"/>
+                <w:highlight w:val="yellow"/>
+              </w:rPr>
+            </w:pPr>
+            <w:r>
+              <w:rPr>
+                <w:rFonts w:ascii="Times New Roman" w:hAnsi="Times New Roman" w:cs="Times New Roman"/>
+                <w:sz w:val="24"/>
+                <w:szCs w:val="24"/>
+              </w:rPr>
+              <w:t xml:space="preserve">4.   </w:t>
+            </w:r>
+            <w:r>
+              <w:rPr>
+                <w:rFonts w:ascii="Times New Roman" w:hAnsi="Times New Roman" w:cs="Times New Roman"/>
+                <w:sz w:val="24"/>
+                <w:szCs w:val="24"/>
+              </w:rPr>
+              <w:t>O sistema gera um relatório baseado nos critérios selecionados.</w:t>
+            </w:r>
+          </w:p>
+        </w:tc>
+      </w:tr>
+      <w:tr>
+        <w:tc>
+          <w:tcPr>
+            <w:tcW w:w="4247" w:type="dxa"/>
+          </w:tcPr>
+          <w:p>
+            <w:pPr>
+              <w:rPr>
+                <w:rFonts w:ascii="Times New Roman" w:hAnsi="Times New Roman" w:cs="Times New Roman"/>
+                <w:sz w:val="24"/>
+                <w:szCs w:val="24"/>
+              </w:rPr>
+            </w:pPr>
+            <w:r>
+              <w:rPr>
+                <w:rFonts w:ascii="Times New Roman" w:hAnsi="Times New Roman" w:cs="Times New Roman"/>
+                <w:sz w:val="24"/>
+                <w:szCs w:val="24"/>
+              </w:rPr>
+              <w:t xml:space="preserve">5.   </w:t>
+            </w:r>
+            <w:r>
+              <w:rPr>
+                <w:rFonts w:ascii="Times New Roman" w:hAnsi="Times New Roman" w:cs="Times New Roman"/>
+                <w:sz w:val="24"/>
+                <w:szCs w:val="24"/>
+              </w:rPr>
+              <w:t>O administrador solicita a visualização do relatório.</w:t>
+            </w:r>
+          </w:p>
+        </w:tc>
+        <w:tc>
+          <w:tcPr>
+            <w:tcW w:w="4247" w:type="dxa"/>
+          </w:tcPr>
+          <w:p>
+            <w:pPr>
+              <w:rPr>
+                <w:rFonts w:ascii="Times New Roman" w:hAnsi="Times New Roman" w:cs="Times New Roman"/>
+                <w:sz w:val="24"/>
+                <w:szCs w:val="24"/>
+                <w:highlight w:val="yellow"/>
+              </w:rPr>
+            </w:pPr>
+            <w:r>
+              <w:rPr>
+                <w:rFonts w:ascii="Times New Roman" w:hAnsi="Times New Roman" w:cs="Times New Roman"/>
+                <w:sz w:val="24"/>
+                <w:szCs w:val="24"/>
+              </w:rPr>
+              <w:t xml:space="preserve">6. </w:t>
+            </w:r>
+            <w:r>
+              <w:rPr>
+                <w:rFonts w:ascii="Times New Roman" w:hAnsi="Times New Roman" w:cs="Times New Roman"/>
+                <w:sz w:val="24"/>
+                <w:szCs w:val="24"/>
+              </w:rPr>
+              <w:t xml:space="preserve">  </w:t>
+            </w:r>
+            <w:r>
+              <w:rPr>
+                <w:rFonts w:ascii="Times New Roman" w:hAnsi="Times New Roman" w:cs="Times New Roman"/>
+                <w:sz w:val="24"/>
+                <w:szCs w:val="24"/>
+              </w:rPr>
+              <w:t>O sistema exibe o relatório detalhado, incluindo informações como o conteúdo das postagens, o autor, a data/hora e a razão da classificação como ofensiva.</w:t>
+            </w:r>
+          </w:p>
+        </w:tc>
+      </w:tr>
+      <w:tr>
+        <w:tc>
+          <w:tcPr>
+            <w:tcW w:w="4247" w:type="dxa"/>
+          </w:tcPr>
+          <w:p>
+            <w:pPr>
+              <w:rPr>
+                <w:rFonts w:ascii="Times New Roman" w:hAnsi="Times New Roman" w:cs="Times New Roman"/>
+                <w:sz w:val="24"/>
+                <w:szCs w:val="24"/>
+              </w:rPr>
+            </w:pPr>
+            <w:r>
+              <w:rPr>
+                <w:rFonts w:ascii="Times New Roman" w:hAnsi="Times New Roman" w:cs="Times New Roman"/>
+                <w:sz w:val="24"/>
+                <w:szCs w:val="24"/>
+              </w:rPr>
+              <w:lastRenderedPageBreak/>
+              <w:t xml:space="preserve">7.   </w:t>
+            </w:r>
+            <w:r>
+              <w:rPr>
+                <w:rFonts w:ascii="Times New Roman" w:hAnsi="Times New Roman" w:cs="Times New Roman"/>
+                <w:sz w:val="24"/>
+                <w:szCs w:val="24"/>
+              </w:rPr>
+              <w:t>O administrador revisa o relatório e toma ações corretivas se necessário.</w:t>
+            </w:r>
+          </w:p>
+        </w:tc>
+        <w:tc>
+          <w:tcPr>
+            <w:tcW w:w="4247" w:type="dxa"/>
+          </w:tcPr>
+          <w:p>
+            <w:pPr>
+              <w:rPr>
+                <w:rFonts w:ascii="Times New Roman" w:hAnsi="Times New Roman" w:cs="Times New Roman"/>
+                <w:sz w:val="24"/>
+                <w:szCs w:val="24"/>
+              </w:rPr>
+            </w:pPr>
+            <w:r>
+              <w:rPr>
+                <w:rFonts w:ascii="Times New Roman" w:hAnsi="Times New Roman" w:cs="Times New Roman"/>
+                <w:sz w:val="24"/>
+                <w:szCs w:val="24"/>
+              </w:rPr>
+              <w:t>8</w:t>
+            </w:r>
+            <w:r>
+              <w:rPr>
+                <w:rFonts w:ascii="Times New Roman" w:hAnsi="Times New Roman" w:cs="Times New Roman"/>
+                <w:sz w:val="24"/>
+                <w:szCs w:val="24"/>
+              </w:rPr>
+              <w:t xml:space="preserve">.   </w:t>
+            </w:r>
+            <w:r>
+              <w:rPr>
+                <w:rFonts w:ascii="Times New Roman" w:hAnsi="Times New Roman" w:cs="Times New Roman"/>
+                <w:sz w:val="24"/>
+                <w:szCs w:val="24"/>
+              </w:rPr>
+              <w:t>O sistema registra as ações tomadas pelo administrador para auditoria futura.</w:t>
+            </w:r>
+          </w:p>
+        </w:tc>
+      </w:tr>
+      <w:tr>
+        <w:tc>
+          <w:tcPr>
+            <w:tcW w:w="8494" w:type="dxa"/>
+            <w:gridSpan w:val="2"/>
+            <w:shd w:val="clear" w:color="auto" w:fill="B4C6E7" w:themeFill="accent1" w:themeFillTint="66"/>
+          </w:tcPr>
+          <w:p>
+            <w:pPr>
+              <w:jc w:val="center"/>
+              <w:rPr>
+                <w:rFonts w:ascii="Times New Roman" w:hAnsi="Times New Roman" w:cs="Times New Roman"/>
+                <w:b/>
+                <w:bCs/>
+                <w:sz w:val="24"/>
+                <w:szCs w:val="24"/>
+              </w:rPr>
+            </w:pPr>
+            <w:r>
+              <w:rPr>
+                <w:rFonts w:ascii="Times New Roman" w:hAnsi="Times New Roman" w:cs="Times New Roman"/>
+                <w:b/>
+                <w:bCs/>
+                <w:sz w:val="24"/>
+                <w:szCs w:val="24"/>
+              </w:rPr>
+              <w:t>Restrições</w:t>
+            </w:r>
+          </w:p>
+        </w:tc>
+      </w:tr>
+      <w:tr>
+        <w:tc>
+          <w:tcPr>
+            <w:tcW w:w="8494" w:type="dxa"/>
+            <w:gridSpan w:val="2"/>
+          </w:tcPr>
+          <w:p>
+            <w:pPr>
+              <w:jc w:val="both"/>
+              <w:rPr>
+                <w:rFonts w:ascii="Times New Roman" w:hAnsi="Times New Roman" w:cs="Times New Roman"/>
+                <w:sz w:val="24"/>
+                <w:szCs w:val="24"/>
+              </w:rPr>
+            </w:pPr>
+            <w:r>
+              <w:rPr>
+                <w:rFonts w:ascii="Times New Roman" w:hAnsi="Times New Roman" w:cs="Times New Roman"/>
+                <w:sz w:val="24"/>
+                <w:szCs w:val="24"/>
+              </w:rPr>
+              <w:t>O sistema deve garantir que apenas administradores autenticados possam acessar os relatórios detalhados.</w:t>
+            </w:r>
+          </w:p>
+        </w:tc>
+      </w:tr>
+      <w:tr>
+        <w:tc>
+          <w:tcPr>
+            <w:tcW w:w="8494" w:type="dxa"/>
+            <w:gridSpan w:val="2"/>
+            <w:shd w:val="clear" w:color="auto" w:fill="B4C6E7" w:themeFill="accent1" w:themeFillTint="66"/>
+          </w:tcPr>
+          <w:p>
+            <w:pPr>
+              <w:jc w:val="center"/>
+              <w:rPr>
+                <w:rFonts w:ascii="Times New Roman" w:hAnsi="Times New Roman" w:cs="Times New Roman"/>
+                <w:b/>
+                <w:bCs/>
+                <w:sz w:val="24"/>
+                <w:szCs w:val="24"/>
+              </w:rPr>
+            </w:pPr>
+            <w:r>
+              <w:rPr>
+                <w:rFonts w:ascii="Times New Roman" w:hAnsi="Times New Roman" w:cs="Times New Roman"/>
+                <w:b/>
+                <w:bCs/>
+                <w:sz w:val="24"/>
+                <w:szCs w:val="24"/>
+              </w:rPr>
+              <w:t>Cenário alternativo</w:t>
+            </w:r>
+          </w:p>
+        </w:tc>
+      </w:tr>
+      <w:tr>
+        <w:tc>
+          <w:tcPr>
+            <w:tcW w:w="4247" w:type="dxa"/>
+          </w:tcPr>
+          <w:p>
+            <w:pPr>
+              <w:jc w:val="center"/>
+              <w:rPr>
+                <w:rFonts w:ascii="Times New Roman" w:hAnsi="Times New Roman" w:cs="Times New Roman"/>
+                <w:b/>
+                <w:bCs/>
+                <w:sz w:val="24"/>
+                <w:szCs w:val="24"/>
+              </w:rPr>
+            </w:pPr>
+            <w:r>
+              <w:rPr>
+                <w:rFonts w:ascii="Times New Roman" w:hAnsi="Times New Roman" w:cs="Times New Roman"/>
+                <w:b/>
+                <w:bCs/>
+                <w:sz w:val="24"/>
+                <w:szCs w:val="24"/>
+              </w:rPr>
+              <w:t>Ações do ator</w:t>
+            </w:r>
+          </w:p>
+        </w:tc>
+        <w:tc>
+          <w:tcPr>
+            <w:tcW w:w="4247" w:type="dxa"/>
+          </w:tcPr>
+          <w:p>
+            <w:pPr>
+              <w:jc w:val="center"/>
+              <w:rPr>
+                <w:rFonts w:ascii="Times New Roman" w:hAnsi="Times New Roman" w:cs="Times New Roman"/>
+                <w:b/>
+                <w:bCs/>
+                <w:sz w:val="24"/>
+                <w:szCs w:val="24"/>
+              </w:rPr>
+            </w:pPr>
+            <w:r>
+              <w:rPr>
+                <w:rFonts w:ascii="Times New Roman" w:hAnsi="Times New Roman" w:cs="Times New Roman"/>
+                <w:b/>
+                <w:bCs/>
+                <w:sz w:val="24"/>
+                <w:szCs w:val="24"/>
+              </w:rPr>
+              <w:t>Ações do sistema</w:t>
+            </w:r>
+          </w:p>
+        </w:tc>
+      </w:tr>
+      <w:tr>
+        <w:tc>
+          <w:tcPr>
+            <w:tcW w:w="4247" w:type="dxa"/>
+          </w:tcPr>
+          <w:p>
+            <w:pPr>
+              <w:rPr>
+                <w:rFonts w:ascii="Times New Roman" w:hAnsi="Times New Roman" w:cs="Times New Roman"/>
+                <w:sz w:val="24"/>
+                <w:szCs w:val="24"/>
+              </w:rPr>
+            </w:pPr>
+            <w:r>
+              <w:rPr>
+                <w:rFonts w:ascii="Times New Roman" w:hAnsi="Times New Roman" w:cs="Times New Roman"/>
+                <w:sz w:val="24"/>
+                <w:szCs w:val="24"/>
+              </w:rPr>
+              <w:t xml:space="preserve">1.   </w:t>
+            </w:r>
+            <w:r>
+              <w:rPr>
+                <w:rFonts w:ascii="Times New Roman" w:hAnsi="Times New Roman" w:cs="Times New Roman"/>
+                <w:sz w:val="24"/>
+                <w:szCs w:val="24"/>
+              </w:rPr>
+              <w:t>O administrador exporta o relatório para análise offline.</w:t>
+            </w:r>
+          </w:p>
+        </w:tc>
+        <w:tc>
+          <w:tcPr>
+            <w:tcW w:w="4247" w:type="dxa"/>
+          </w:tcPr>
+          <w:p>
+            <w:pPr>
+              <w:rPr>
+                <w:rFonts w:ascii="Times New Roman" w:hAnsi="Times New Roman" w:cs="Times New Roman"/>
+                <w:sz w:val="24"/>
+                <w:szCs w:val="24"/>
+              </w:rPr>
+            </w:pPr>
+            <w:r>
+              <w:rPr>
+                <w:rFonts w:ascii="Times New Roman" w:hAnsi="Times New Roman" w:cs="Times New Roman"/>
+                <w:sz w:val="24"/>
+                <w:szCs w:val="24"/>
+              </w:rPr>
+              <w:t xml:space="preserve">2.   </w:t>
+            </w:r>
+            <w:r>
+              <w:rPr>
+                <w:rFonts w:ascii="Times New Roman" w:hAnsi="Times New Roman" w:cs="Times New Roman"/>
+                <w:sz w:val="24"/>
+                <w:szCs w:val="24"/>
+              </w:rPr>
+              <w:t>O sistema gera um arquivo (por exemplo, CSV, PDF) com o relatório detalhado.</w:t>
+            </w:r>
+          </w:p>
+        </w:tc>
+      </w:tr>
+      <w:tr>
+        <w:tc>
+          <w:tcPr>
+            <w:tcW w:w="4247" w:type="dxa"/>
+          </w:tcPr>
+          <w:p>
+            <w:pPr>
+              <w:rPr>
+                <w:rFonts w:ascii="Times New Roman" w:hAnsi="Times New Roman" w:cs="Times New Roman"/>
+                <w:sz w:val="24"/>
+                <w:szCs w:val="24"/>
+              </w:rPr>
+            </w:pPr>
+            <w:r>
+              <w:rPr>
+                <w:rFonts w:ascii="Times New Roman" w:hAnsi="Times New Roman" w:cs="Times New Roman"/>
+                <w:sz w:val="24"/>
+                <w:szCs w:val="24"/>
+              </w:rPr>
+              <w:t xml:space="preserve">3.   </w:t>
+            </w:r>
+            <w:r>
+              <w:rPr>
+                <w:rFonts w:ascii="Times New Roman" w:hAnsi="Times New Roman" w:cs="Times New Roman"/>
+                <w:sz w:val="24"/>
+                <w:szCs w:val="24"/>
+              </w:rPr>
+              <w:t>O administrador faz download do arquivo gerado.</w:t>
+            </w:r>
+          </w:p>
+        </w:tc>
+        <w:tc>
+          <w:tcPr>
+            <w:tcW w:w="4247" w:type="dxa"/>
+          </w:tcPr>
+          <w:p>
+            <w:pPr>
+              <w:rPr>
+                <w:rFonts w:ascii="Times New Roman" w:hAnsi="Times New Roman" w:cs="Times New Roman"/>
+                <w:sz w:val="24"/>
+                <w:szCs w:val="24"/>
+              </w:rPr>
+            </w:pPr>
+            <w:r>
+              <w:rPr>
+                <w:rFonts w:ascii="Times New Roman" w:hAnsi="Times New Roman" w:cs="Times New Roman"/>
+                <w:sz w:val="24"/>
+                <w:szCs w:val="24"/>
+              </w:rPr>
+              <w:t xml:space="preserve">4.   </w:t>
+            </w:r>
+            <w:r>
+              <w:rPr>
+                <w:rFonts w:ascii="Times New Roman" w:hAnsi="Times New Roman" w:cs="Times New Roman"/>
+                <w:sz w:val="24"/>
+                <w:szCs w:val="24"/>
+              </w:rPr>
+              <w:t>O sistema registra a exportação do relatório para auditoria futura.</w:t>
+            </w:r>
+          </w:p>
+        </w:tc>
+      </w:tr>
+      <w:tr>
+        <w:tc>
+          <w:tcPr>
+            <w:tcW w:w="8494" w:type="dxa"/>
+            <w:gridSpan w:val="2"/>
+            <w:shd w:val="clear" w:color="auto" w:fill="B4C6E7" w:themeFill="accent1" w:themeFillTint="66"/>
+          </w:tcPr>
+          <w:p>
+            <w:pPr>
+              <w:jc w:val="center"/>
+              <w:rPr>
+                <w:rFonts w:ascii="Times New Roman" w:hAnsi="Times New Roman" w:cs="Times New Roman"/>
+                <w:b/>
+                <w:bCs/>
+                <w:sz w:val="24"/>
+                <w:szCs w:val="24"/>
+              </w:rPr>
+            </w:pPr>
+            <w:r>
+              <w:rPr>
+                <w:rFonts w:ascii="Times New Roman" w:hAnsi="Times New Roman" w:cs="Times New Roman"/>
+                <w:b/>
+                <w:bCs/>
+                <w:sz w:val="24"/>
+                <w:szCs w:val="24"/>
+              </w:rPr>
+              <w:t>Cenário de exceção</w:t>
+            </w:r>
+          </w:p>
+        </w:tc>
+      </w:tr>
+      <w:tr>
+        <w:tc>
+          <w:tcPr>
+            <w:tcW w:w="4247" w:type="dxa"/>
+          </w:tcPr>
+          <w:p>
+            <w:pPr>
+              <w:jc w:val="center"/>
+              <w:rPr>
+                <w:rFonts w:ascii="Times New Roman" w:hAnsi="Times New Roman" w:cs="Times New Roman"/>
+                <w:b/>
+                <w:bCs/>
+                <w:sz w:val="24"/>
+                <w:szCs w:val="24"/>
+              </w:rPr>
+            </w:pPr>
+            <w:r>
+              <w:rPr>
+                <w:rFonts w:ascii="Times New Roman" w:hAnsi="Times New Roman" w:cs="Times New Roman"/>
+                <w:b/>
+                <w:bCs/>
+                <w:sz w:val="24"/>
+                <w:szCs w:val="24"/>
+              </w:rPr>
+              <w:t>Ações do ator</w:t>
+            </w:r>
+          </w:p>
+        </w:tc>
+        <w:tc>
+          <w:tcPr>
+            <w:tcW w:w="4247" w:type="dxa"/>
+          </w:tcPr>
+          <w:p>
+            <w:pPr>
+              <w:jc w:val="center"/>
+              <w:rPr>
+                <w:rFonts w:ascii="Times New Roman" w:hAnsi="Times New Roman" w:cs="Times New Roman"/>
+                <w:b/>
+                <w:bCs/>
+                <w:sz w:val="24"/>
+                <w:szCs w:val="24"/>
+              </w:rPr>
+            </w:pPr>
+            <w:r>
+              <w:rPr>
+                <w:rFonts w:ascii="Times New Roman" w:hAnsi="Times New Roman" w:cs="Times New Roman"/>
+                <w:b/>
+                <w:bCs/>
+                <w:sz w:val="24"/>
+                <w:szCs w:val="24"/>
+              </w:rPr>
+              <w:t>Ações do sistema</w:t>
+            </w:r>
+          </w:p>
+        </w:tc>
+      </w:tr>
+      <w:tr>
+        <w:tc>
+          <w:tcPr>
+            <w:tcW w:w="4247" w:type="dxa"/>
+          </w:tcPr>
+          <w:p>
+            <w:pPr>
+              <w:rPr>
+                <w:rFonts w:ascii="Times New Roman" w:hAnsi="Times New Roman" w:cs="Times New Roman"/>
+                <w:sz w:val="24"/>
+                <w:szCs w:val="24"/>
+              </w:rPr>
+            </w:pPr>
+          </w:p>
+        </w:tc>
+        <w:tc>
+          <w:tcPr>
+            <w:tcW w:w="4247" w:type="dxa"/>
+          </w:tcPr>
+          <w:p>
+            <w:pPr>
+              <w:rPr>
+                <w:rFonts w:ascii="Times New Roman" w:hAnsi="Times New Roman" w:cs="Times New Roman"/>
+                <w:sz w:val="24"/>
+                <w:szCs w:val="24"/>
+              </w:rPr>
+            </w:pPr>
+            <w:r>
+              <w:rPr>
+                <w:rFonts w:ascii="Times New Roman" w:hAnsi="Times New Roman" w:cs="Times New Roman"/>
+                <w:sz w:val="24"/>
+                <w:szCs w:val="24"/>
+              </w:rPr>
+              <w:t xml:space="preserve">1.   </w:t>
+            </w:r>
+            <w:r>
+              <w:rPr>
+                <w:rFonts w:ascii="Times New Roman" w:hAnsi="Times New Roman" w:cs="Times New Roman"/>
+                <w:sz w:val="24"/>
+                <w:szCs w:val="24"/>
+              </w:rPr>
+              <w:t>O sistema falha ao gerar o relatório solicitado pelo administrador.</w:t>
+            </w:r>
+          </w:p>
+        </w:tc>
+      </w:tr>
+      <w:tr>
+        <w:tc>
+          <w:tcPr>
+            <w:tcW w:w="4247" w:type="dxa"/>
+          </w:tcPr>
+          <w:p>
+            <w:pPr>
+              <w:rPr>
+                <w:rFonts w:ascii="Times New Roman" w:hAnsi="Times New Roman" w:cs="Times New Roman"/>
+                <w:sz w:val="24"/>
+                <w:szCs w:val="24"/>
+              </w:rPr>
+            </w:pPr>
+          </w:p>
+        </w:tc>
+        <w:tc>
+          <w:tcPr>
+            <w:tcW w:w="4247" w:type="dxa"/>
+          </w:tcPr>
+          <w:p>
+            <w:pPr>
+              <w:rPr>
+                <w:rFonts w:ascii="Times New Roman" w:hAnsi="Times New Roman" w:cs="Times New Roman"/>
+                <w:sz w:val="24"/>
+                <w:szCs w:val="24"/>
+              </w:rPr>
+            </w:pPr>
+            <w:r>
+              <w:rPr>
+                <w:rFonts w:ascii="Times New Roman" w:hAnsi="Times New Roman" w:cs="Times New Roman"/>
+                <w:sz w:val="24"/>
+                <w:szCs w:val="24"/>
+              </w:rPr>
+              <w:t xml:space="preserve">2.   </w:t>
+            </w:r>
+            <w:r>
+              <w:rPr>
+                <w:rFonts w:ascii="Times New Roman" w:hAnsi="Times New Roman" w:cs="Times New Roman"/>
+                <w:sz w:val="24"/>
+                <w:szCs w:val="24"/>
+              </w:rPr>
+              <w:t>O sistema exibe uma mensagem de erro e solicita ao administrador que tente novamente.</w:t>
+            </w:r>
+          </w:p>
+        </w:tc>
+      </w:tr>
+      <w:tr>
+        <w:tc>
+          <w:tcPr>
+            <w:tcW w:w="4247" w:type="dxa"/>
+          </w:tcPr>
+          <w:p>
+            <w:pPr>
+              <w:rPr>
+                <w:rFonts w:ascii="Times New Roman" w:hAnsi="Times New Roman" w:cs="Times New Roman"/>
+                <w:sz w:val="24"/>
+                <w:szCs w:val="24"/>
+              </w:rPr>
+            </w:pPr>
+          </w:p>
+        </w:tc>
+        <w:tc>
+          <w:tcPr>
+            <w:tcW w:w="4247" w:type="dxa"/>
+          </w:tcPr>
+          <w:p>
+            <w:pPr>
+              <w:rPr>
+                <w:rFonts w:ascii="Times New Roman" w:hAnsi="Times New Roman" w:cs="Times New Roman"/>
+                <w:sz w:val="24"/>
+                <w:szCs w:val="24"/>
+              </w:rPr>
+            </w:pPr>
+            <w:r>
+              <w:rPr>
+                <w:rFonts w:ascii="Times New Roman" w:hAnsi="Times New Roman" w:cs="Times New Roman"/>
+                <w:sz w:val="24"/>
+                <w:szCs w:val="24"/>
+              </w:rPr>
+              <w:t xml:space="preserve">3.   </w:t>
+            </w:r>
+            <w:r>
+              <w:rPr>
+                <w:rFonts w:ascii="Times New Roman" w:hAnsi="Times New Roman" w:cs="Times New Roman"/>
+                <w:sz w:val="24"/>
+                <w:szCs w:val="24"/>
+              </w:rPr>
+              <w:t>O sistema registra o erro e notifica o administrador do sistema.</w:t>
+            </w:r>
+          </w:p>
+        </w:tc>
+      </w:tr>
+      <w:tr>
+        <w:tc>
+          <w:tcPr>
+            <w:tcW w:w="8494" w:type="dxa"/>
+            <w:gridSpan w:val="2"/>
+            <w:shd w:val="clear" w:color="auto" w:fill="B4C6E7" w:themeFill="accent1" w:themeFillTint="66"/>
+          </w:tcPr>
+          <w:p>
+            <w:pPr>
+              <w:jc w:val="center"/>
+              <w:rPr>
+                <w:rFonts w:ascii="Times New Roman" w:hAnsi="Times New Roman" w:cs="Times New Roman"/>
+                <w:b/>
+                <w:bCs/>
+                <w:sz w:val="24"/>
+                <w:szCs w:val="24"/>
+              </w:rPr>
+            </w:pPr>
+            <w:r>
+              <w:rPr>
+                <w:rFonts w:ascii="Times New Roman" w:hAnsi="Times New Roman" w:cs="Times New Roman"/>
+                <w:b/>
+                <w:bCs/>
+                <w:sz w:val="24"/>
+                <w:szCs w:val="24"/>
+              </w:rPr>
+              <w:t>Regras de negócio</w:t>
+            </w:r>
+          </w:p>
+        </w:tc>
+      </w:tr>
+      <w:tr>
+        <w:tc>
+          <w:tcPr>
+            <w:tcW w:w="8494" w:type="dxa"/>
+            <w:gridSpan w:val="2"/>
+          </w:tcPr>
+          <w:p>
+            <w:pPr>
+              <w:pStyle w:val="PargrafodaLista"/>
+              <w:numPr>
+                <w:ilvl w:val="0"/>
+                <w:numId w:val="170"/>
+              </w:numPr>
+              <w:rPr>
+                <w:rFonts w:ascii="Times New Roman" w:hAnsi="Times New Roman" w:cs="Times New Roman"/>
+                <w:sz w:val="24"/>
+                <w:szCs w:val="24"/>
+              </w:rPr>
+            </w:pPr>
+            <w:r>
+              <w:rPr>
+                <w:rFonts w:ascii="Times New Roman" w:hAnsi="Times New Roman" w:cs="Times New Roman"/>
+                <w:sz w:val="24"/>
+                <w:szCs w:val="24"/>
+              </w:rPr>
+              <w:t>O sistema deve permitir que administradores filtrem e gerem relatórios detalhados sobre postagens filtradas pelo modelo BERT.</w:t>
+            </w:r>
+          </w:p>
+        </w:tc>
+      </w:tr>
+      <w:tr>
+        <w:tc>
+          <w:tcPr>
+            <w:tcW w:w="8494" w:type="dxa"/>
+            <w:gridSpan w:val="2"/>
+          </w:tcPr>
+          <w:p>
+            <w:pPr>
+              <w:pStyle w:val="PargrafodaLista"/>
+              <w:numPr>
+                <w:ilvl w:val="0"/>
+                <w:numId w:val="170"/>
+              </w:numPr>
+              <w:rPr>
+                <w:rFonts w:ascii="Times New Roman" w:hAnsi="Times New Roman" w:cs="Times New Roman"/>
+                <w:sz w:val="24"/>
+                <w:szCs w:val="24"/>
+              </w:rPr>
+            </w:pPr>
+            <w:r>
+              <w:rPr>
+                <w:rFonts w:ascii="Times New Roman" w:hAnsi="Times New Roman" w:cs="Times New Roman"/>
+                <w:sz w:val="24"/>
+                <w:szCs w:val="24"/>
+              </w:rPr>
+              <w:t>Os relatórios devem incluir informações completas e precisas, como conteúdo das postagens, autores, datas/horas e razões para a classificação como ofensiva.</w:t>
+            </w:r>
+          </w:p>
+        </w:tc>
+      </w:tr>
+      <w:tr>
+        <w:tc>
+          <w:tcPr>
+            <w:tcW w:w="8494" w:type="dxa"/>
+            <w:gridSpan w:val="2"/>
+          </w:tcPr>
+          <w:p>
+            <w:pPr>
+              <w:pStyle w:val="PargrafodaLista"/>
+              <w:numPr>
+                <w:ilvl w:val="0"/>
+                <w:numId w:val="170"/>
+              </w:numPr>
+              <w:rPr>
+                <w:rFonts w:ascii="Times New Roman" w:hAnsi="Times New Roman" w:cs="Times New Roman"/>
+                <w:sz w:val="24"/>
+                <w:szCs w:val="24"/>
+              </w:rPr>
+            </w:pPr>
+            <w:r>
+              <w:rPr>
+                <w:rFonts w:ascii="Times New Roman" w:hAnsi="Times New Roman" w:cs="Times New Roman"/>
+                <w:sz w:val="24"/>
+                <w:szCs w:val="24"/>
+              </w:rPr>
+              <w:t>O acesso aos relatórios deve ser restrito a administradores autenticados para garantir a segurança e a privacidade dos dados.</w:t>
+            </w:r>
+          </w:p>
+        </w:tc>
+      </w:tr>
+      <w:tr>
+        <w:tc>
+          <w:tcPr>
+            <w:tcW w:w="8494" w:type="dxa"/>
+            <w:gridSpan w:val="2"/>
+          </w:tcPr>
+          <w:p>
+            <w:pPr>
+              <w:pStyle w:val="PargrafodaLista"/>
+              <w:numPr>
+                <w:ilvl w:val="0"/>
+                <w:numId w:val="170"/>
+              </w:numPr>
+              <w:rPr>
+                <w:rFonts w:ascii="Times New Roman" w:hAnsi="Times New Roman" w:cs="Times New Roman"/>
+                <w:sz w:val="24"/>
+                <w:szCs w:val="24"/>
+              </w:rPr>
+            </w:pPr>
+            <w:r>
+              <w:rPr>
+                <w:rFonts w:ascii="Times New Roman" w:hAnsi="Times New Roman" w:cs="Times New Roman"/>
+                <w:sz w:val="24"/>
+                <w:szCs w:val="24"/>
+              </w:rPr>
+              <w:t>Todas as ações relacionadas à geração, visualização e exportação de relatórios devem ser registradas para auditoria e monitoramento.</w:t>
+            </w:r>
+          </w:p>
+        </w:tc>
+      </w:tr>
+    </w:tbl>
+    <w:p>
+      <w:pPr>
+        <w:rPr>
+          <w:rFonts w:ascii="Times New Roman" w:hAnsi="Times New Roman" w:cs="Times New Roman"/>
+          <w:b/>
+          <w:bCs/>
+          <w:sz w:val="24"/>
+          <w:szCs w:val="24"/>
+        </w:rPr>
+      </w:pPr>
+    </w:p>
+    <w:p>
+      <w:pPr>
+        <w:rPr>
+          <w:rFonts w:ascii="Times New Roman" w:hAnsi="Times New Roman" w:cs="Times New Roman"/>
+          <w:b/>
+          <w:bCs/>
+          <w:sz w:val="24"/>
+          <w:szCs w:val="24"/>
+        </w:rPr>
+      </w:pPr>
+    </w:p>
     <w:p>
       <w:pPr>
         <w:pStyle w:val="Ttulo1"/>
@@ -31287,6 +32846,7 @@
           <w:sz w:val="24"/>
           <w:szCs w:val="24"/>
         </w:rPr>
+        <w:lastRenderedPageBreak/>
         <w:t xml:space="preserve">9. </w:t>
       </w:r>
       <w:r>
@@ -31517,7 +33077,6 @@
           <w:sz w:val="24"/>
           <w:szCs w:val="24"/>
         </w:rPr>
-        <w:lastRenderedPageBreak/>
         <w:t>Laragon</w:t>
       </w:r>
       <w:proofErr w:type="spellEnd"/>
@@ -32304,7 +33863,16 @@
           <w:sz w:val="24"/>
           <w:szCs w:val="24"/>
         </w:rPr>
-        <w:t>, uma plataforma de hospedagem de código-fonte, será usada para armazenar o repositório do projeto, facilitar revisões de código, rastrear problemas e gerenciar atualizações. Essas ferramentas são essenciais para a colaboração efetiva e para manter um histórico detalhado das mudanças no código.</w:t>
+        <w:t xml:space="preserve">, uma plataforma de hospedagem de código-fonte, será usada para armazenar o repositório do projeto, facilitar revisões de código, rastrear problemas e gerenciar atualizações. Essas </w:t>
+      </w:r>
+      <w:r>
+        <w:rPr>
+          <w:rFonts w:ascii="Times New Roman" w:hAnsi="Times New Roman" w:cs="Times New Roman"/>
+          <w:sz w:val="24"/>
+          <w:szCs w:val="24"/>
+        </w:rPr>
+        <w:lastRenderedPageBreak/>
+        <w:t>ferramentas são essenciais para a colaboração efetiva e para manter um histórico detalhado das mudanças no código.</w:t>
       </w:r>
     </w:p>
     <w:p>
@@ -32397,7 +33965,6 @@
           <w:sz w:val="24"/>
           <w:szCs w:val="24"/>
         </w:rPr>
-        <w:lastRenderedPageBreak/>
         <w:t>Guia de Estilo de Codificação (PSR-1/PSR-2 para PHP)</w:t>
       </w:r>
       <w:r>
@@ -36987,6 +38554,95 @@
     </w:lvl>
   </w:abstractNum>
   <w:abstractNum w:abstractNumId="47" w15:restartNumberingAfterBreak="0">
+    <w:nsid w:val="22653F72"/>
+    <w:multiLevelType w:val="hybridMultilevel"/>
+    <w:tmpl w:val="5D8AF2DE"/>
+    <w:lvl w:ilvl="0" w:tplc="FFFFFFFF">
+      <w:start w:val="1"/>
+      <w:numFmt w:val="decimal"/>
+      <w:lvlText w:val="%1."/>
+      <w:lvlJc w:val="left"/>
+      <w:pPr>
+        <w:ind w:left="360" w:hanging="360"/>
+      </w:pPr>
+      <w:rPr>
+        <w:rFonts w:hint="default"/>
+      </w:rPr>
+    </w:lvl>
+    <w:lvl w:ilvl="1" w:tplc="FFFFFFFF" w:tentative="1">
+      <w:start w:val="1"/>
+      <w:numFmt w:val="lowerLetter"/>
+      <w:lvlText w:val="%2."/>
+      <w:lvlJc w:val="left"/>
+      <w:pPr>
+        <w:ind w:left="1080" w:hanging="360"/>
+      </w:pPr>
+    </w:lvl>
+    <w:lvl w:ilvl="2" w:tplc="FFFFFFFF" w:tentative="1">
+      <w:start w:val="1"/>
+      <w:numFmt w:val="lowerRoman"/>
+      <w:lvlText w:val="%3."/>
+      <w:lvlJc w:val="right"/>
+      <w:pPr>
+        <w:ind w:left="1800" w:hanging="180"/>
+      </w:pPr>
+    </w:lvl>
+    <w:lvl w:ilvl="3" w:tplc="FFFFFFFF" w:tentative="1">
+      <w:start w:val="1"/>
+      <w:numFmt w:val="decimal"/>
+      <w:lvlText w:val="%4."/>
+      <w:lvlJc w:val="left"/>
+      <w:pPr>
+        <w:ind w:left="2520" w:hanging="360"/>
+      </w:pPr>
+    </w:lvl>
+    <w:lvl w:ilvl="4" w:tplc="FFFFFFFF" w:tentative="1">
+      <w:start w:val="1"/>
+      <w:numFmt w:val="lowerLetter"/>
+      <w:lvlText w:val="%5."/>
+      <w:lvlJc w:val="left"/>
+      <w:pPr>
+        <w:ind w:left="3240" w:hanging="360"/>
+      </w:pPr>
+    </w:lvl>
+    <w:lvl w:ilvl="5" w:tplc="FFFFFFFF" w:tentative="1">
+      <w:start w:val="1"/>
+      <w:numFmt w:val="lowerRoman"/>
+      <w:lvlText w:val="%6."/>
+      <w:lvlJc w:val="right"/>
+      <w:pPr>
+        <w:ind w:left="3960" w:hanging="180"/>
+      </w:pPr>
+    </w:lvl>
+    <w:lvl w:ilvl="6" w:tplc="FFFFFFFF" w:tentative="1">
+      <w:start w:val="1"/>
+      <w:numFmt w:val="decimal"/>
+      <w:lvlText w:val="%7."/>
+      <w:lvlJc w:val="left"/>
+      <w:pPr>
+        <w:ind w:left="4680" w:hanging="360"/>
+      </w:pPr>
+    </w:lvl>
+    <w:lvl w:ilvl="7" w:tplc="FFFFFFFF" w:tentative="1">
+      <w:start w:val="1"/>
+      <w:numFmt w:val="lowerLetter"/>
+      <w:lvlText w:val="%8."/>
+      <w:lvlJc w:val="left"/>
+      <w:pPr>
+        <w:ind w:left="5400" w:hanging="360"/>
+      </w:pPr>
+    </w:lvl>
+    <w:lvl w:ilvl="8" w:tplc="FFFFFFFF" w:tentative="1">
+      <w:start w:val="1"/>
+      <w:numFmt w:val="lowerRoman"/>
+      <w:lvlText w:val="%9."/>
+      <w:lvlJc w:val="right"/>
+      <w:pPr>
+        <w:ind w:left="6120" w:hanging="180"/>
+      </w:pPr>
+    </w:lvl>
+  </w:abstractNum>
+  <w:abstractNum w:abstractNumId="48" w15:restartNumberingAfterBreak="0">
     <w:nsid w:val="22C92EE6"/>
     <w:multiLevelType w:val="hybridMultilevel"/>
     <w:tmpl w:val="2340AFF4"/>
@@ -37099,7 +38755,7 @@
       </w:rPr>
     </w:lvl>
   </w:abstractNum>
-  <w:abstractNum w:abstractNumId="48" w15:restartNumberingAfterBreak="0">
+  <w:abstractNum w:abstractNumId="49" w15:restartNumberingAfterBreak="0">
     <w:nsid w:val="22F43063"/>
     <w:multiLevelType w:val="hybridMultilevel"/>
     <w:tmpl w:val="5E8CA2A4"/>
@@ -37188,7 +38844,7 @@
       </w:pPr>
     </w:lvl>
   </w:abstractNum>
-  <w:abstractNum w:abstractNumId="49" w15:restartNumberingAfterBreak="0">
+  <w:abstractNum w:abstractNumId="50" w15:restartNumberingAfterBreak="0">
     <w:nsid w:val="236A5AD1"/>
     <w:multiLevelType w:val="multilevel"/>
     <w:tmpl w:val="B874DBE2"/>
@@ -37278,7 +38934,7 @@
       </w:pPr>
     </w:lvl>
   </w:abstractNum>
-  <w:abstractNum w:abstractNumId="50" w15:restartNumberingAfterBreak="0">
+  <w:abstractNum w:abstractNumId="51" w15:restartNumberingAfterBreak="0">
     <w:nsid w:val="25061C41"/>
     <w:multiLevelType w:val="hybridMultilevel"/>
     <w:tmpl w:val="39EC834C"/>
@@ -37364,7 +39020,7 @@
       </w:pPr>
     </w:lvl>
   </w:abstractNum>
-  <w:abstractNum w:abstractNumId="51" w15:restartNumberingAfterBreak="0">
+  <w:abstractNum w:abstractNumId="52" w15:restartNumberingAfterBreak="0">
     <w:nsid w:val="2533439C"/>
     <w:multiLevelType w:val="hybridMultilevel"/>
     <w:tmpl w:val="A0485EC8"/>
@@ -37453,7 +39109,7 @@
       </w:pPr>
     </w:lvl>
   </w:abstractNum>
-  <w:abstractNum w:abstractNumId="52" w15:restartNumberingAfterBreak="0">
+  <w:abstractNum w:abstractNumId="53" w15:restartNumberingAfterBreak="0">
     <w:nsid w:val="253B70A7"/>
     <w:multiLevelType w:val="hybridMultilevel"/>
     <w:tmpl w:val="F1B084A4"/>
@@ -37539,7 +39195,7 @@
       </w:pPr>
     </w:lvl>
   </w:abstractNum>
-  <w:abstractNum w:abstractNumId="53" w15:restartNumberingAfterBreak="0">
+  <w:abstractNum w:abstractNumId="54" w15:restartNumberingAfterBreak="0">
     <w:nsid w:val="257B0AD2"/>
     <w:multiLevelType w:val="hybridMultilevel"/>
     <w:tmpl w:val="BC72FEEA"/>
@@ -37628,7 +39284,7 @@
       </w:pPr>
     </w:lvl>
   </w:abstractNum>
-  <w:abstractNum w:abstractNumId="54" w15:restartNumberingAfterBreak="0">
+  <w:abstractNum w:abstractNumId="55" w15:restartNumberingAfterBreak="0">
     <w:nsid w:val="26570670"/>
     <w:multiLevelType w:val="hybridMultilevel"/>
     <w:tmpl w:val="BCDAA78E"/>
@@ -37717,7 +39373,7 @@
       </w:pPr>
     </w:lvl>
   </w:abstractNum>
-  <w:abstractNum w:abstractNumId="55" w15:restartNumberingAfterBreak="0">
+  <w:abstractNum w:abstractNumId="56" w15:restartNumberingAfterBreak="0">
     <w:nsid w:val="268C0BCC"/>
     <w:multiLevelType w:val="hybridMultilevel"/>
     <w:tmpl w:val="E970FA54"/>
@@ -37806,7 +39462,7 @@
       </w:pPr>
     </w:lvl>
   </w:abstractNum>
-  <w:abstractNum w:abstractNumId="56" w15:restartNumberingAfterBreak="0">
+  <w:abstractNum w:abstractNumId="57" w15:restartNumberingAfterBreak="0">
     <w:nsid w:val="274D65ED"/>
     <w:multiLevelType w:val="hybridMultilevel"/>
     <w:tmpl w:val="BC4EA7F8"/>
@@ -37895,7 +39551,7 @@
       </w:pPr>
     </w:lvl>
   </w:abstractNum>
-  <w:abstractNum w:abstractNumId="57" w15:restartNumberingAfterBreak="0">
+  <w:abstractNum w:abstractNumId="58" w15:restartNumberingAfterBreak="0">
     <w:nsid w:val="27AB0C3E"/>
     <w:multiLevelType w:val="hybridMultilevel"/>
     <w:tmpl w:val="5D8AF2DE"/>
@@ -37984,7 +39640,7 @@
       </w:pPr>
     </w:lvl>
   </w:abstractNum>
-  <w:abstractNum w:abstractNumId="58" w15:restartNumberingAfterBreak="0">
+  <w:abstractNum w:abstractNumId="59" w15:restartNumberingAfterBreak="0">
     <w:nsid w:val="286B3E24"/>
     <w:multiLevelType w:val="hybridMultilevel"/>
     <w:tmpl w:val="630E6A60"/>
@@ -38073,7 +39729,7 @@
       </w:pPr>
     </w:lvl>
   </w:abstractNum>
-  <w:abstractNum w:abstractNumId="59" w15:restartNumberingAfterBreak="0">
+  <w:abstractNum w:abstractNumId="60" w15:restartNumberingAfterBreak="0">
     <w:nsid w:val="28E64286"/>
     <w:multiLevelType w:val="hybridMultilevel"/>
     <w:tmpl w:val="BC72FEEA"/>
@@ -38162,7 +39818,7 @@
       </w:pPr>
     </w:lvl>
   </w:abstractNum>
-  <w:abstractNum w:abstractNumId="60" w15:restartNumberingAfterBreak="0">
+  <w:abstractNum w:abstractNumId="61" w15:restartNumberingAfterBreak="0">
     <w:nsid w:val="2A6E7EE6"/>
     <w:multiLevelType w:val="hybridMultilevel"/>
     <w:tmpl w:val="BC4EA7F8"/>
@@ -38251,7 +39907,7 @@
       </w:pPr>
     </w:lvl>
   </w:abstractNum>
-  <w:abstractNum w:abstractNumId="61" w15:restartNumberingAfterBreak="0">
+  <w:abstractNum w:abstractNumId="62" w15:restartNumberingAfterBreak="0">
     <w:nsid w:val="2C41053D"/>
     <w:multiLevelType w:val="hybridMultilevel"/>
     <w:tmpl w:val="6DEC764A"/>
@@ -38337,7 +39993,7 @@
       </w:pPr>
     </w:lvl>
   </w:abstractNum>
-  <w:abstractNum w:abstractNumId="62" w15:restartNumberingAfterBreak="0">
+  <w:abstractNum w:abstractNumId="63" w15:restartNumberingAfterBreak="0">
     <w:nsid w:val="2E1B0EC6"/>
     <w:multiLevelType w:val="hybridMultilevel"/>
     <w:tmpl w:val="BC2EC330"/>
@@ -38426,7 +40082,7 @@
       </w:pPr>
     </w:lvl>
   </w:abstractNum>
-  <w:abstractNum w:abstractNumId="63" w15:restartNumberingAfterBreak="0">
+  <w:abstractNum w:abstractNumId="64" w15:restartNumberingAfterBreak="0">
     <w:nsid w:val="2E651464"/>
     <w:multiLevelType w:val="hybridMultilevel"/>
     <w:tmpl w:val="65922A2A"/>
@@ -38539,7 +40195,7 @@
       </w:rPr>
     </w:lvl>
   </w:abstractNum>
-  <w:abstractNum w:abstractNumId="64" w15:restartNumberingAfterBreak="0">
+  <w:abstractNum w:abstractNumId="65" w15:restartNumberingAfterBreak="0">
     <w:nsid w:val="2F5D3A88"/>
     <w:multiLevelType w:val="hybridMultilevel"/>
     <w:tmpl w:val="5E8CA2A4"/>
@@ -38628,7 +40284,7 @@
       </w:pPr>
     </w:lvl>
   </w:abstractNum>
-  <w:abstractNum w:abstractNumId="65" w15:restartNumberingAfterBreak="0">
+  <w:abstractNum w:abstractNumId="66" w15:restartNumberingAfterBreak="0">
     <w:nsid w:val="3236726C"/>
     <w:multiLevelType w:val="hybridMultilevel"/>
     <w:tmpl w:val="BEDEFBC4"/>
@@ -38714,7 +40370,7 @@
       </w:pPr>
     </w:lvl>
   </w:abstractNum>
-  <w:abstractNum w:abstractNumId="66" w15:restartNumberingAfterBreak="0">
+  <w:abstractNum w:abstractNumId="67" w15:restartNumberingAfterBreak="0">
     <w:nsid w:val="32F40A5F"/>
     <w:multiLevelType w:val="hybridMultilevel"/>
     <w:tmpl w:val="C5003862"/>
@@ -38803,7 +40459,7 @@
       </w:pPr>
     </w:lvl>
   </w:abstractNum>
-  <w:abstractNum w:abstractNumId="67" w15:restartNumberingAfterBreak="0">
+  <w:abstractNum w:abstractNumId="68" w15:restartNumberingAfterBreak="0">
     <w:nsid w:val="343875C8"/>
     <w:multiLevelType w:val="hybridMultilevel"/>
     <w:tmpl w:val="7F323830"/>
@@ -38889,7 +40545,7 @@
       </w:pPr>
     </w:lvl>
   </w:abstractNum>
-  <w:abstractNum w:abstractNumId="68" w15:restartNumberingAfterBreak="0">
+  <w:abstractNum w:abstractNumId="69" w15:restartNumberingAfterBreak="0">
     <w:nsid w:val="34E14981"/>
     <w:multiLevelType w:val="hybridMultilevel"/>
     <w:tmpl w:val="2DAC9FDA"/>
@@ -38975,7 +40631,7 @@
       </w:pPr>
     </w:lvl>
   </w:abstractNum>
-  <w:abstractNum w:abstractNumId="69" w15:restartNumberingAfterBreak="0">
+  <w:abstractNum w:abstractNumId="70" w15:restartNumberingAfterBreak="0">
     <w:nsid w:val="35995EAC"/>
     <w:multiLevelType w:val="hybridMultilevel"/>
     <w:tmpl w:val="56D215AA"/>
@@ -39061,7 +40717,7 @@
       </w:pPr>
     </w:lvl>
   </w:abstractNum>
-  <w:abstractNum w:abstractNumId="70" w15:restartNumberingAfterBreak="0">
+  <w:abstractNum w:abstractNumId="71" w15:restartNumberingAfterBreak="0">
     <w:nsid w:val="378655C7"/>
     <w:multiLevelType w:val="hybridMultilevel"/>
     <w:tmpl w:val="015676C0"/>
@@ -39147,7 +40803,7 @@
       </w:pPr>
     </w:lvl>
   </w:abstractNum>
-  <w:abstractNum w:abstractNumId="71" w15:restartNumberingAfterBreak="0">
+  <w:abstractNum w:abstractNumId="72" w15:restartNumberingAfterBreak="0">
     <w:nsid w:val="37FA21A6"/>
     <w:multiLevelType w:val="hybridMultilevel"/>
     <w:tmpl w:val="99560486"/>
@@ -39233,7 +40889,7 @@
       </w:pPr>
     </w:lvl>
   </w:abstractNum>
-  <w:abstractNum w:abstractNumId="72" w15:restartNumberingAfterBreak="0">
+  <w:abstractNum w:abstractNumId="73" w15:restartNumberingAfterBreak="0">
     <w:nsid w:val="3A4C232A"/>
     <w:multiLevelType w:val="hybridMultilevel"/>
     <w:tmpl w:val="8B4A3FB0"/>
@@ -39319,7 +40975,7 @@
       </w:pPr>
     </w:lvl>
   </w:abstractNum>
-  <w:abstractNum w:abstractNumId="73" w15:restartNumberingAfterBreak="0">
+  <w:abstractNum w:abstractNumId="74" w15:restartNumberingAfterBreak="0">
     <w:nsid w:val="3A6858A7"/>
     <w:multiLevelType w:val="hybridMultilevel"/>
     <w:tmpl w:val="11A42638"/>
@@ -39408,7 +41064,7 @@
       </w:pPr>
     </w:lvl>
   </w:abstractNum>
-  <w:abstractNum w:abstractNumId="74" w15:restartNumberingAfterBreak="0">
+  <w:abstractNum w:abstractNumId="75" w15:restartNumberingAfterBreak="0">
     <w:nsid w:val="3B683F02"/>
     <w:multiLevelType w:val="hybridMultilevel"/>
     <w:tmpl w:val="5E8CA2A4"/>
@@ -39497,7 +41153,7 @@
       </w:pPr>
     </w:lvl>
   </w:abstractNum>
-  <w:abstractNum w:abstractNumId="75" w15:restartNumberingAfterBreak="0">
+  <w:abstractNum w:abstractNumId="76" w15:restartNumberingAfterBreak="0">
     <w:nsid w:val="3B7A0669"/>
     <w:multiLevelType w:val="hybridMultilevel"/>
     <w:tmpl w:val="0E787C5A"/>
@@ -39610,7 +41266,7 @@
       </w:rPr>
     </w:lvl>
   </w:abstractNum>
-  <w:abstractNum w:abstractNumId="76" w15:restartNumberingAfterBreak="0">
+  <w:abstractNum w:abstractNumId="77" w15:restartNumberingAfterBreak="0">
     <w:nsid w:val="3BE34666"/>
     <w:multiLevelType w:val="hybridMultilevel"/>
     <w:tmpl w:val="4AB678D2"/>
@@ -39699,7 +41355,7 @@
       </w:pPr>
     </w:lvl>
   </w:abstractNum>
-  <w:abstractNum w:abstractNumId="77" w15:restartNumberingAfterBreak="0">
+  <w:abstractNum w:abstractNumId="78" w15:restartNumberingAfterBreak="0">
     <w:nsid w:val="3EE80A4C"/>
     <w:multiLevelType w:val="hybridMultilevel"/>
     <w:tmpl w:val="2CEA8B9A"/>
@@ -39788,7 +41444,7 @@
       </w:pPr>
     </w:lvl>
   </w:abstractNum>
-  <w:abstractNum w:abstractNumId="78" w15:restartNumberingAfterBreak="0">
+  <w:abstractNum w:abstractNumId="79" w15:restartNumberingAfterBreak="0">
     <w:nsid w:val="3F9337D7"/>
     <w:multiLevelType w:val="hybridMultilevel"/>
     <w:tmpl w:val="804C85A4"/>
@@ -39877,7 +41533,7 @@
       </w:pPr>
     </w:lvl>
   </w:abstractNum>
-  <w:abstractNum w:abstractNumId="79" w15:restartNumberingAfterBreak="0">
+  <w:abstractNum w:abstractNumId="80" w15:restartNumberingAfterBreak="0">
     <w:nsid w:val="4004250A"/>
     <w:multiLevelType w:val="hybridMultilevel"/>
     <w:tmpl w:val="F904A8B8"/>
@@ -39990,7 +41646,7 @@
       </w:rPr>
     </w:lvl>
   </w:abstractNum>
-  <w:abstractNum w:abstractNumId="80" w15:restartNumberingAfterBreak="0">
+  <w:abstractNum w:abstractNumId="81" w15:restartNumberingAfterBreak="0">
     <w:nsid w:val="40F126C5"/>
     <w:multiLevelType w:val="hybridMultilevel"/>
     <w:tmpl w:val="FC944F4E"/>
@@ -40076,7 +41732,7 @@
       </w:pPr>
     </w:lvl>
   </w:abstractNum>
-  <w:abstractNum w:abstractNumId="81" w15:restartNumberingAfterBreak="0">
+  <w:abstractNum w:abstractNumId="82" w15:restartNumberingAfterBreak="0">
     <w:nsid w:val="40FE7EFE"/>
     <w:multiLevelType w:val="hybridMultilevel"/>
     <w:tmpl w:val="5F7A5176"/>
@@ -40162,7 +41818,7 @@
       </w:pPr>
     </w:lvl>
   </w:abstractNum>
-  <w:abstractNum w:abstractNumId="82" w15:restartNumberingAfterBreak="0">
+  <w:abstractNum w:abstractNumId="83" w15:restartNumberingAfterBreak="0">
     <w:nsid w:val="410E7BC3"/>
     <w:multiLevelType w:val="hybridMultilevel"/>
     <w:tmpl w:val="562C4B32"/>
@@ -40251,7 +41907,7 @@
       </w:pPr>
     </w:lvl>
   </w:abstractNum>
-  <w:abstractNum w:abstractNumId="83" w15:restartNumberingAfterBreak="0">
+  <w:abstractNum w:abstractNumId="84" w15:restartNumberingAfterBreak="0">
     <w:nsid w:val="42C4180C"/>
     <w:multiLevelType w:val="hybridMultilevel"/>
     <w:tmpl w:val="C3CC104E"/>
@@ -40340,7 +41996,7 @@
       </w:pPr>
     </w:lvl>
   </w:abstractNum>
-  <w:abstractNum w:abstractNumId="84" w15:restartNumberingAfterBreak="0">
+  <w:abstractNum w:abstractNumId="85" w15:restartNumberingAfterBreak="0">
     <w:nsid w:val="431D6D54"/>
     <w:multiLevelType w:val="hybridMultilevel"/>
     <w:tmpl w:val="01CE7EA8"/>
@@ -40426,7 +42082,7 @@
       </w:pPr>
     </w:lvl>
   </w:abstractNum>
-  <w:abstractNum w:abstractNumId="85" w15:restartNumberingAfterBreak="0">
+  <w:abstractNum w:abstractNumId="86" w15:restartNumberingAfterBreak="0">
     <w:nsid w:val="435F5F9A"/>
     <w:multiLevelType w:val="hybridMultilevel"/>
     <w:tmpl w:val="AFB436AC"/>
@@ -40512,7 +42168,7 @@
       </w:pPr>
     </w:lvl>
   </w:abstractNum>
-  <w:abstractNum w:abstractNumId="86" w15:restartNumberingAfterBreak="0">
+  <w:abstractNum w:abstractNumId="87" w15:restartNumberingAfterBreak="0">
     <w:nsid w:val="43E20A65"/>
     <w:multiLevelType w:val="hybridMultilevel"/>
     <w:tmpl w:val="0262B030"/>
@@ -40601,7 +42257,7 @@
       </w:pPr>
     </w:lvl>
   </w:abstractNum>
-  <w:abstractNum w:abstractNumId="87" w15:restartNumberingAfterBreak="0">
+  <w:abstractNum w:abstractNumId="88" w15:restartNumberingAfterBreak="0">
     <w:nsid w:val="443205B3"/>
     <w:multiLevelType w:val="hybridMultilevel"/>
     <w:tmpl w:val="31D896AC"/>
@@ -40714,7 +42370,7 @@
       </w:rPr>
     </w:lvl>
   </w:abstractNum>
-  <w:abstractNum w:abstractNumId="88" w15:restartNumberingAfterBreak="0">
+  <w:abstractNum w:abstractNumId="89" w15:restartNumberingAfterBreak="0">
     <w:nsid w:val="451504E1"/>
     <w:multiLevelType w:val="hybridMultilevel"/>
     <w:tmpl w:val="BC4EA7F8"/>
@@ -40803,7 +42459,7 @@
       </w:pPr>
     </w:lvl>
   </w:abstractNum>
-  <w:abstractNum w:abstractNumId="89" w15:restartNumberingAfterBreak="0">
+  <w:abstractNum w:abstractNumId="90" w15:restartNumberingAfterBreak="0">
     <w:nsid w:val="459761D2"/>
     <w:multiLevelType w:val="hybridMultilevel"/>
     <w:tmpl w:val="98D0D35E"/>
@@ -40892,7 +42548,7 @@
       </w:pPr>
     </w:lvl>
   </w:abstractNum>
-  <w:abstractNum w:abstractNumId="90" w15:restartNumberingAfterBreak="0">
+  <w:abstractNum w:abstractNumId="91" w15:restartNumberingAfterBreak="0">
     <w:nsid w:val="45E2368C"/>
     <w:multiLevelType w:val="hybridMultilevel"/>
     <w:tmpl w:val="1CC05460"/>
@@ -40981,7 +42637,7 @@
       </w:pPr>
     </w:lvl>
   </w:abstractNum>
-  <w:abstractNum w:abstractNumId="91" w15:restartNumberingAfterBreak="0">
+  <w:abstractNum w:abstractNumId="92" w15:restartNumberingAfterBreak="0">
     <w:nsid w:val="46A90AE2"/>
     <w:multiLevelType w:val="hybridMultilevel"/>
     <w:tmpl w:val="685E7C24"/>
@@ -41067,7 +42723,7 @@
       </w:pPr>
     </w:lvl>
   </w:abstractNum>
-  <w:abstractNum w:abstractNumId="92" w15:restartNumberingAfterBreak="0">
+  <w:abstractNum w:abstractNumId="93" w15:restartNumberingAfterBreak="0">
     <w:nsid w:val="46B00D8D"/>
     <w:multiLevelType w:val="hybridMultilevel"/>
     <w:tmpl w:val="7B40B058"/>
@@ -41156,7 +42812,7 @@
       </w:pPr>
     </w:lvl>
   </w:abstractNum>
-  <w:abstractNum w:abstractNumId="93" w15:restartNumberingAfterBreak="0">
+  <w:abstractNum w:abstractNumId="94" w15:restartNumberingAfterBreak="0">
     <w:nsid w:val="473D3C61"/>
     <w:multiLevelType w:val="hybridMultilevel"/>
     <w:tmpl w:val="2416A79A"/>
@@ -41245,7 +42901,7 @@
       </w:pPr>
     </w:lvl>
   </w:abstractNum>
-  <w:abstractNum w:abstractNumId="94" w15:restartNumberingAfterBreak="0">
+  <w:abstractNum w:abstractNumId="95" w15:restartNumberingAfterBreak="0">
     <w:nsid w:val="47E9797E"/>
     <w:multiLevelType w:val="hybridMultilevel"/>
     <w:tmpl w:val="91D4EC20"/>
@@ -41331,7 +42987,7 @@
       </w:pPr>
     </w:lvl>
   </w:abstractNum>
-  <w:abstractNum w:abstractNumId="95" w15:restartNumberingAfterBreak="0">
+  <w:abstractNum w:abstractNumId="96" w15:restartNumberingAfterBreak="0">
     <w:nsid w:val="487A3A9F"/>
     <w:multiLevelType w:val="hybridMultilevel"/>
     <w:tmpl w:val="3A02B7BC"/>
@@ -41417,7 +43073,7 @@
       </w:pPr>
     </w:lvl>
   </w:abstractNum>
-  <w:abstractNum w:abstractNumId="96" w15:restartNumberingAfterBreak="0">
+  <w:abstractNum w:abstractNumId="97" w15:restartNumberingAfterBreak="0">
     <w:nsid w:val="49EF1AF2"/>
     <w:multiLevelType w:val="hybridMultilevel"/>
     <w:tmpl w:val="59544CD8"/>
@@ -41506,7 +43162,7 @@
       </w:pPr>
     </w:lvl>
   </w:abstractNum>
-  <w:abstractNum w:abstractNumId="97" w15:restartNumberingAfterBreak="0">
+  <w:abstractNum w:abstractNumId="98" w15:restartNumberingAfterBreak="0">
     <w:nsid w:val="4A171D94"/>
     <w:multiLevelType w:val="hybridMultilevel"/>
     <w:tmpl w:val="E126F3C6"/>
@@ -41595,7 +43251,7 @@
       </w:pPr>
     </w:lvl>
   </w:abstractNum>
-  <w:abstractNum w:abstractNumId="98" w15:restartNumberingAfterBreak="0">
+  <w:abstractNum w:abstractNumId="99" w15:restartNumberingAfterBreak="0">
     <w:nsid w:val="4A667450"/>
     <w:multiLevelType w:val="hybridMultilevel"/>
     <w:tmpl w:val="A0485EC8"/>
@@ -41684,7 +43340,7 @@
       </w:pPr>
     </w:lvl>
   </w:abstractNum>
-  <w:abstractNum w:abstractNumId="99" w15:restartNumberingAfterBreak="0">
+  <w:abstractNum w:abstractNumId="100" w15:restartNumberingAfterBreak="0">
     <w:nsid w:val="4A747E63"/>
     <w:multiLevelType w:val="hybridMultilevel"/>
     <w:tmpl w:val="A630ED00"/>
@@ -41773,7 +43429,7 @@
       </w:pPr>
     </w:lvl>
   </w:abstractNum>
-  <w:abstractNum w:abstractNumId="100" w15:restartNumberingAfterBreak="0">
+  <w:abstractNum w:abstractNumId="101" w15:restartNumberingAfterBreak="0">
     <w:nsid w:val="4B042AA2"/>
     <w:multiLevelType w:val="multilevel"/>
     <w:tmpl w:val="223A7212"/>
@@ -41863,7 +43519,7 @@
       </w:pPr>
     </w:lvl>
   </w:abstractNum>
-  <w:abstractNum w:abstractNumId="101" w15:restartNumberingAfterBreak="0">
+  <w:abstractNum w:abstractNumId="102" w15:restartNumberingAfterBreak="0">
     <w:nsid w:val="4B606B29"/>
     <w:multiLevelType w:val="hybridMultilevel"/>
     <w:tmpl w:val="5D8AF2DE"/>
@@ -41952,7 +43608,7 @@
       </w:pPr>
     </w:lvl>
   </w:abstractNum>
-  <w:abstractNum w:abstractNumId="102" w15:restartNumberingAfterBreak="0">
+  <w:abstractNum w:abstractNumId="103" w15:restartNumberingAfterBreak="0">
     <w:nsid w:val="4C8F5407"/>
     <w:multiLevelType w:val="hybridMultilevel"/>
     <w:tmpl w:val="C5003862"/>
@@ -42041,7 +43697,7 @@
       </w:pPr>
     </w:lvl>
   </w:abstractNum>
-  <w:abstractNum w:abstractNumId="103" w15:restartNumberingAfterBreak="0">
+  <w:abstractNum w:abstractNumId="104" w15:restartNumberingAfterBreak="0">
     <w:nsid w:val="4CFB01F3"/>
     <w:multiLevelType w:val="hybridMultilevel"/>
     <w:tmpl w:val="DFB83128"/>
@@ -42127,7 +43783,7 @@
       </w:pPr>
     </w:lvl>
   </w:abstractNum>
-  <w:abstractNum w:abstractNumId="104" w15:restartNumberingAfterBreak="0">
+  <w:abstractNum w:abstractNumId="105" w15:restartNumberingAfterBreak="0">
     <w:nsid w:val="4E973D78"/>
     <w:multiLevelType w:val="hybridMultilevel"/>
     <w:tmpl w:val="91D4EC20"/>
@@ -42213,7 +43869,7 @@
       </w:pPr>
     </w:lvl>
   </w:abstractNum>
-  <w:abstractNum w:abstractNumId="105" w15:restartNumberingAfterBreak="0">
+  <w:abstractNum w:abstractNumId="106" w15:restartNumberingAfterBreak="0">
     <w:nsid w:val="4FDC7534"/>
     <w:multiLevelType w:val="hybridMultilevel"/>
     <w:tmpl w:val="2AFC4F86"/>
@@ -42299,7 +43955,7 @@
       </w:pPr>
     </w:lvl>
   </w:abstractNum>
-  <w:abstractNum w:abstractNumId="106" w15:restartNumberingAfterBreak="0">
+  <w:abstractNum w:abstractNumId="107" w15:restartNumberingAfterBreak="0">
     <w:nsid w:val="513A6AA5"/>
     <w:multiLevelType w:val="hybridMultilevel"/>
     <w:tmpl w:val="D79ACAFC"/>
@@ -42388,7 +44044,7 @@
       </w:pPr>
     </w:lvl>
   </w:abstractNum>
-  <w:abstractNum w:abstractNumId="107" w15:restartNumberingAfterBreak="0">
+  <w:abstractNum w:abstractNumId="108" w15:restartNumberingAfterBreak="0">
     <w:nsid w:val="517A72EC"/>
     <w:multiLevelType w:val="multilevel"/>
     <w:tmpl w:val="10E6C9BC"/>
@@ -42509,7 +44165,7 @@
       </w:rPr>
     </w:lvl>
   </w:abstractNum>
-  <w:abstractNum w:abstractNumId="108" w15:restartNumberingAfterBreak="0">
+  <w:abstractNum w:abstractNumId="109" w15:restartNumberingAfterBreak="0">
     <w:nsid w:val="519053F6"/>
     <w:multiLevelType w:val="hybridMultilevel"/>
     <w:tmpl w:val="98D0D35E"/>
@@ -42598,7 +44254,7 @@
       </w:pPr>
     </w:lvl>
   </w:abstractNum>
-  <w:abstractNum w:abstractNumId="109" w15:restartNumberingAfterBreak="0">
+  <w:abstractNum w:abstractNumId="110" w15:restartNumberingAfterBreak="0">
     <w:nsid w:val="51986E26"/>
     <w:multiLevelType w:val="hybridMultilevel"/>
     <w:tmpl w:val="500A22D2"/>
@@ -42687,7 +44343,7 @@
       </w:pPr>
     </w:lvl>
   </w:abstractNum>
-  <w:abstractNum w:abstractNumId="110" w15:restartNumberingAfterBreak="0">
+  <w:abstractNum w:abstractNumId="111" w15:restartNumberingAfterBreak="0">
     <w:nsid w:val="51D05A43"/>
     <w:multiLevelType w:val="hybridMultilevel"/>
     <w:tmpl w:val="3106298C"/>
@@ -42800,7 +44456,7 @@
       </w:rPr>
     </w:lvl>
   </w:abstractNum>
-  <w:abstractNum w:abstractNumId="111" w15:restartNumberingAfterBreak="0">
+  <w:abstractNum w:abstractNumId="112" w15:restartNumberingAfterBreak="0">
     <w:nsid w:val="52F13EA7"/>
     <w:multiLevelType w:val="hybridMultilevel"/>
     <w:tmpl w:val="800A8D38"/>
@@ -42913,7 +44569,7 @@
       </w:rPr>
     </w:lvl>
   </w:abstractNum>
-  <w:abstractNum w:abstractNumId="112" w15:restartNumberingAfterBreak="0">
+  <w:abstractNum w:abstractNumId="113" w15:restartNumberingAfterBreak="0">
     <w:nsid w:val="53110215"/>
     <w:multiLevelType w:val="hybridMultilevel"/>
     <w:tmpl w:val="5E8CA2A4"/>
@@ -43002,7 +44658,7 @@
       </w:pPr>
     </w:lvl>
   </w:abstractNum>
-  <w:abstractNum w:abstractNumId="113" w15:restartNumberingAfterBreak="0">
+  <w:abstractNum w:abstractNumId="114" w15:restartNumberingAfterBreak="0">
     <w:nsid w:val="53442532"/>
     <w:multiLevelType w:val="hybridMultilevel"/>
     <w:tmpl w:val="59AA5D4C"/>
@@ -43088,7 +44744,7 @@
       </w:pPr>
     </w:lvl>
   </w:abstractNum>
-  <w:abstractNum w:abstractNumId="114" w15:restartNumberingAfterBreak="0">
+  <w:abstractNum w:abstractNumId="115" w15:restartNumberingAfterBreak="0">
     <w:nsid w:val="53442F44"/>
     <w:multiLevelType w:val="hybridMultilevel"/>
     <w:tmpl w:val="02D29B08"/>
@@ -43174,7 +44830,7 @@
       </w:pPr>
     </w:lvl>
   </w:abstractNum>
-  <w:abstractNum w:abstractNumId="115" w15:restartNumberingAfterBreak="0">
+  <w:abstractNum w:abstractNumId="116" w15:restartNumberingAfterBreak="0">
     <w:nsid w:val="54643B65"/>
     <w:multiLevelType w:val="hybridMultilevel"/>
     <w:tmpl w:val="5C4C5592"/>
@@ -43287,7 +44943,7 @@
       </w:rPr>
     </w:lvl>
   </w:abstractNum>
-  <w:abstractNum w:abstractNumId="116" w15:restartNumberingAfterBreak="0">
+  <w:abstractNum w:abstractNumId="117" w15:restartNumberingAfterBreak="0">
     <w:nsid w:val="572310B7"/>
     <w:multiLevelType w:val="hybridMultilevel"/>
     <w:tmpl w:val="35CC4776"/>
@@ -43376,7 +45032,7 @@
       </w:pPr>
     </w:lvl>
   </w:abstractNum>
-  <w:abstractNum w:abstractNumId="117" w15:restartNumberingAfterBreak="0">
+  <w:abstractNum w:abstractNumId="118" w15:restartNumberingAfterBreak="0">
     <w:nsid w:val="5856299C"/>
     <w:multiLevelType w:val="hybridMultilevel"/>
     <w:tmpl w:val="7BF4C91E"/>
@@ -43465,7 +45121,7 @@
       </w:pPr>
     </w:lvl>
   </w:abstractNum>
-  <w:abstractNum w:abstractNumId="118" w15:restartNumberingAfterBreak="0">
+  <w:abstractNum w:abstractNumId="119" w15:restartNumberingAfterBreak="0">
     <w:nsid w:val="58EF7EFC"/>
     <w:multiLevelType w:val="hybridMultilevel"/>
     <w:tmpl w:val="BC825C2C"/>
@@ -43551,7 +45207,7 @@
       </w:pPr>
     </w:lvl>
   </w:abstractNum>
-  <w:abstractNum w:abstractNumId="119" w15:restartNumberingAfterBreak="0">
+  <w:abstractNum w:abstractNumId="120" w15:restartNumberingAfterBreak="0">
     <w:nsid w:val="59072CFF"/>
     <w:multiLevelType w:val="hybridMultilevel"/>
     <w:tmpl w:val="D52CAF06"/>
@@ -43640,7 +45296,7 @@
       </w:pPr>
     </w:lvl>
   </w:abstractNum>
-  <w:abstractNum w:abstractNumId="120" w15:restartNumberingAfterBreak="0">
+  <w:abstractNum w:abstractNumId="121" w15:restartNumberingAfterBreak="0">
     <w:nsid w:val="59456797"/>
     <w:multiLevelType w:val="hybridMultilevel"/>
     <w:tmpl w:val="E970FA54"/>
@@ -43729,7 +45385,7 @@
       </w:pPr>
     </w:lvl>
   </w:abstractNum>
-  <w:abstractNum w:abstractNumId="121" w15:restartNumberingAfterBreak="0">
+  <w:abstractNum w:abstractNumId="122" w15:restartNumberingAfterBreak="0">
     <w:nsid w:val="5AC03831"/>
     <w:multiLevelType w:val="hybridMultilevel"/>
     <w:tmpl w:val="48D230D8"/>
@@ -43818,7 +45474,7 @@
       </w:pPr>
     </w:lvl>
   </w:abstractNum>
-  <w:abstractNum w:abstractNumId="122" w15:restartNumberingAfterBreak="0">
+  <w:abstractNum w:abstractNumId="123" w15:restartNumberingAfterBreak="0">
     <w:nsid w:val="5B3A785F"/>
     <w:multiLevelType w:val="hybridMultilevel"/>
     <w:tmpl w:val="2AA42C24"/>
@@ -43904,7 +45560,7 @@
       </w:pPr>
     </w:lvl>
   </w:abstractNum>
-  <w:abstractNum w:abstractNumId="123" w15:restartNumberingAfterBreak="0">
+  <w:abstractNum w:abstractNumId="124" w15:restartNumberingAfterBreak="0">
     <w:nsid w:val="5D572FB5"/>
     <w:multiLevelType w:val="hybridMultilevel"/>
     <w:tmpl w:val="59544CD8"/>
@@ -43993,7 +45649,7 @@
       </w:pPr>
     </w:lvl>
   </w:abstractNum>
-  <w:abstractNum w:abstractNumId="124" w15:restartNumberingAfterBreak="0">
+  <w:abstractNum w:abstractNumId="125" w15:restartNumberingAfterBreak="0">
     <w:nsid w:val="5ECE4ECF"/>
     <w:multiLevelType w:val="hybridMultilevel"/>
     <w:tmpl w:val="92486EE2"/>
@@ -44082,7 +45738,7 @@
       </w:pPr>
     </w:lvl>
   </w:abstractNum>
-  <w:abstractNum w:abstractNumId="125" w15:restartNumberingAfterBreak="0">
+  <w:abstractNum w:abstractNumId="126" w15:restartNumberingAfterBreak="0">
     <w:nsid w:val="61F06F78"/>
     <w:multiLevelType w:val="hybridMultilevel"/>
     <w:tmpl w:val="2AA42C24"/>
@@ -44168,7 +45824,7 @@
       </w:pPr>
     </w:lvl>
   </w:abstractNum>
-  <w:abstractNum w:abstractNumId="126" w15:restartNumberingAfterBreak="0">
+  <w:abstractNum w:abstractNumId="127" w15:restartNumberingAfterBreak="0">
     <w:nsid w:val="621E5222"/>
     <w:multiLevelType w:val="multilevel"/>
     <w:tmpl w:val="A12CC6F8"/>
@@ -44286,7 +45942,7 @@
       </w:rPr>
     </w:lvl>
   </w:abstractNum>
-  <w:abstractNum w:abstractNumId="127" w15:restartNumberingAfterBreak="0">
+  <w:abstractNum w:abstractNumId="128" w15:restartNumberingAfterBreak="0">
     <w:nsid w:val="653C7ECB"/>
     <w:multiLevelType w:val="hybridMultilevel"/>
     <w:tmpl w:val="0D6AEDC0"/>
@@ -44372,7 +46028,7 @@
       </w:pPr>
     </w:lvl>
   </w:abstractNum>
-  <w:abstractNum w:abstractNumId="128" w15:restartNumberingAfterBreak="0">
+  <w:abstractNum w:abstractNumId="129" w15:restartNumberingAfterBreak="0">
     <w:nsid w:val="6601744D"/>
     <w:multiLevelType w:val="hybridMultilevel"/>
     <w:tmpl w:val="BBA43AFE"/>
@@ -44461,7 +46117,7 @@
       </w:pPr>
     </w:lvl>
   </w:abstractNum>
-  <w:abstractNum w:abstractNumId="129" w15:restartNumberingAfterBreak="0">
+  <w:abstractNum w:abstractNumId="130" w15:restartNumberingAfterBreak="0">
     <w:nsid w:val="66C26E78"/>
     <w:multiLevelType w:val="hybridMultilevel"/>
     <w:tmpl w:val="860CFD5E"/>
@@ -44550,7 +46206,7 @@
       </w:pPr>
     </w:lvl>
   </w:abstractNum>
-  <w:abstractNum w:abstractNumId="130" w15:restartNumberingAfterBreak="0">
+  <w:abstractNum w:abstractNumId="131" w15:restartNumberingAfterBreak="0">
     <w:nsid w:val="680C530F"/>
     <w:multiLevelType w:val="hybridMultilevel"/>
     <w:tmpl w:val="67FA7A58"/>
@@ -44636,7 +46292,7 @@
       </w:pPr>
     </w:lvl>
   </w:abstractNum>
-  <w:abstractNum w:abstractNumId="131" w15:restartNumberingAfterBreak="0">
+  <w:abstractNum w:abstractNumId="132" w15:restartNumberingAfterBreak="0">
     <w:nsid w:val="68781583"/>
     <w:multiLevelType w:val="hybridMultilevel"/>
     <w:tmpl w:val="59544CD8"/>
@@ -44725,7 +46381,7 @@
       </w:pPr>
     </w:lvl>
   </w:abstractNum>
-  <w:abstractNum w:abstractNumId="132" w15:restartNumberingAfterBreak="0">
+  <w:abstractNum w:abstractNumId="133" w15:restartNumberingAfterBreak="0">
     <w:nsid w:val="689E4937"/>
     <w:multiLevelType w:val="hybridMultilevel"/>
     <w:tmpl w:val="1578FDDA"/>
@@ -44811,7 +46467,7 @@
       </w:pPr>
     </w:lvl>
   </w:abstractNum>
-  <w:abstractNum w:abstractNumId="133" w15:restartNumberingAfterBreak="0">
+  <w:abstractNum w:abstractNumId="134" w15:restartNumberingAfterBreak="0">
     <w:nsid w:val="69DA244E"/>
     <w:multiLevelType w:val="hybridMultilevel"/>
     <w:tmpl w:val="F8CC6BC0"/>
@@ -44897,7 +46553,7 @@
       </w:pPr>
     </w:lvl>
   </w:abstractNum>
-  <w:abstractNum w:abstractNumId="134" w15:restartNumberingAfterBreak="0">
+  <w:abstractNum w:abstractNumId="135" w15:restartNumberingAfterBreak="0">
     <w:nsid w:val="6A2F6139"/>
     <w:multiLevelType w:val="hybridMultilevel"/>
     <w:tmpl w:val="59544CD8"/>
@@ -44986,7 +46642,7 @@
       </w:pPr>
     </w:lvl>
   </w:abstractNum>
-  <w:abstractNum w:abstractNumId="135" w15:restartNumberingAfterBreak="0">
+  <w:abstractNum w:abstractNumId="136" w15:restartNumberingAfterBreak="0">
     <w:nsid w:val="6A7E3B85"/>
     <w:multiLevelType w:val="hybridMultilevel"/>
     <w:tmpl w:val="62CA62CA"/>
@@ -45075,7 +46731,7 @@
       </w:pPr>
     </w:lvl>
   </w:abstractNum>
-  <w:abstractNum w:abstractNumId="136" w15:restartNumberingAfterBreak="0">
+  <w:abstractNum w:abstractNumId="137" w15:restartNumberingAfterBreak="0">
     <w:nsid w:val="6A870A9E"/>
     <w:multiLevelType w:val="hybridMultilevel"/>
     <w:tmpl w:val="E014EC2C"/>
@@ -45164,7 +46820,7 @@
       </w:pPr>
     </w:lvl>
   </w:abstractNum>
-  <w:abstractNum w:abstractNumId="137" w15:restartNumberingAfterBreak="0">
+  <w:abstractNum w:abstractNumId="138" w15:restartNumberingAfterBreak="0">
     <w:nsid w:val="6B0A2114"/>
     <w:multiLevelType w:val="hybridMultilevel"/>
     <w:tmpl w:val="79D0B740"/>
@@ -45250,7 +46906,7 @@
       </w:pPr>
     </w:lvl>
   </w:abstractNum>
-  <w:abstractNum w:abstractNumId="138" w15:restartNumberingAfterBreak="0">
+  <w:abstractNum w:abstractNumId="139" w15:restartNumberingAfterBreak="0">
     <w:nsid w:val="6B4C0EB6"/>
     <w:multiLevelType w:val="hybridMultilevel"/>
     <w:tmpl w:val="F904BB6E"/>
@@ -45336,7 +46992,7 @@
       </w:pPr>
     </w:lvl>
   </w:abstractNum>
-  <w:abstractNum w:abstractNumId="139" w15:restartNumberingAfterBreak="0">
+  <w:abstractNum w:abstractNumId="140" w15:restartNumberingAfterBreak="0">
     <w:nsid w:val="6B543D98"/>
     <w:multiLevelType w:val="hybridMultilevel"/>
     <w:tmpl w:val="D700A8F0"/>
@@ -45425,7 +47081,7 @@
       </w:pPr>
     </w:lvl>
   </w:abstractNum>
-  <w:abstractNum w:abstractNumId="140" w15:restartNumberingAfterBreak="0">
+  <w:abstractNum w:abstractNumId="141" w15:restartNumberingAfterBreak="0">
     <w:nsid w:val="6BB966DF"/>
     <w:multiLevelType w:val="hybridMultilevel"/>
     <w:tmpl w:val="C214ED12"/>
@@ -45514,7 +47170,7 @@
       </w:pPr>
     </w:lvl>
   </w:abstractNum>
-  <w:abstractNum w:abstractNumId="141" w15:restartNumberingAfterBreak="0">
+  <w:abstractNum w:abstractNumId="142" w15:restartNumberingAfterBreak="0">
     <w:nsid w:val="6BE87CBD"/>
     <w:multiLevelType w:val="hybridMultilevel"/>
     <w:tmpl w:val="7DE64662"/>
@@ -45600,7 +47256,7 @@
       </w:pPr>
     </w:lvl>
   </w:abstractNum>
-  <w:abstractNum w:abstractNumId="142" w15:restartNumberingAfterBreak="0">
+  <w:abstractNum w:abstractNumId="143" w15:restartNumberingAfterBreak="0">
     <w:nsid w:val="6C9F59EC"/>
     <w:multiLevelType w:val="hybridMultilevel"/>
     <w:tmpl w:val="DBCCC3BE"/>
@@ -45686,7 +47342,7 @@
       </w:pPr>
     </w:lvl>
   </w:abstractNum>
-  <w:abstractNum w:abstractNumId="143" w15:restartNumberingAfterBreak="0">
+  <w:abstractNum w:abstractNumId="144" w15:restartNumberingAfterBreak="0">
     <w:nsid w:val="6D3E3428"/>
     <w:multiLevelType w:val="hybridMultilevel"/>
     <w:tmpl w:val="98D0D35E"/>
@@ -45775,7 +47431,7 @@
       </w:pPr>
     </w:lvl>
   </w:abstractNum>
-  <w:abstractNum w:abstractNumId="144" w15:restartNumberingAfterBreak="0">
+  <w:abstractNum w:abstractNumId="145" w15:restartNumberingAfterBreak="0">
     <w:nsid w:val="6EE067F1"/>
     <w:multiLevelType w:val="hybridMultilevel"/>
     <w:tmpl w:val="D764B2F2"/>
@@ -45864,7 +47520,7 @@
       </w:pPr>
     </w:lvl>
   </w:abstractNum>
-  <w:abstractNum w:abstractNumId="145" w15:restartNumberingAfterBreak="0">
+  <w:abstractNum w:abstractNumId="146" w15:restartNumberingAfterBreak="0">
     <w:nsid w:val="6F2A5B5D"/>
     <w:multiLevelType w:val="hybridMultilevel"/>
     <w:tmpl w:val="A47CA9D2"/>
@@ -45950,7 +47606,7 @@
       </w:pPr>
     </w:lvl>
   </w:abstractNum>
-  <w:abstractNum w:abstractNumId="146" w15:restartNumberingAfterBreak="0">
+  <w:abstractNum w:abstractNumId="147" w15:restartNumberingAfterBreak="0">
     <w:nsid w:val="71424576"/>
     <w:multiLevelType w:val="hybridMultilevel"/>
     <w:tmpl w:val="500A22D2"/>
@@ -46039,7 +47695,7 @@
       </w:pPr>
     </w:lvl>
   </w:abstractNum>
-  <w:abstractNum w:abstractNumId="147" w15:restartNumberingAfterBreak="0">
+  <w:abstractNum w:abstractNumId="148" w15:restartNumberingAfterBreak="0">
     <w:nsid w:val="720E42D0"/>
     <w:multiLevelType w:val="hybridMultilevel"/>
     <w:tmpl w:val="ED9E56FC"/>
@@ -46125,7 +47781,7 @@
       </w:pPr>
     </w:lvl>
   </w:abstractNum>
-  <w:abstractNum w:abstractNumId="148" w15:restartNumberingAfterBreak="0">
+  <w:abstractNum w:abstractNumId="149" w15:restartNumberingAfterBreak="0">
     <w:nsid w:val="7259222C"/>
     <w:multiLevelType w:val="hybridMultilevel"/>
     <w:tmpl w:val="B92C4E06"/>
@@ -46214,7 +47870,7 @@
       </w:pPr>
     </w:lvl>
   </w:abstractNum>
-  <w:abstractNum w:abstractNumId="149" w15:restartNumberingAfterBreak="0">
+  <w:abstractNum w:abstractNumId="150" w15:restartNumberingAfterBreak="0">
     <w:nsid w:val="729169BF"/>
     <w:multiLevelType w:val="hybridMultilevel"/>
     <w:tmpl w:val="1C042A78"/>
@@ -46300,7 +47956,7 @@
       </w:pPr>
     </w:lvl>
   </w:abstractNum>
-  <w:abstractNum w:abstractNumId="150" w15:restartNumberingAfterBreak="0">
+  <w:abstractNum w:abstractNumId="151" w15:restartNumberingAfterBreak="0">
     <w:nsid w:val="72C37E1D"/>
     <w:multiLevelType w:val="hybridMultilevel"/>
     <w:tmpl w:val="36D6228E"/>
@@ -46413,7 +48069,7 @@
       </w:rPr>
     </w:lvl>
   </w:abstractNum>
-  <w:abstractNum w:abstractNumId="151" w15:restartNumberingAfterBreak="0">
+  <w:abstractNum w:abstractNumId="152" w15:restartNumberingAfterBreak="0">
     <w:nsid w:val="73526D02"/>
     <w:multiLevelType w:val="hybridMultilevel"/>
     <w:tmpl w:val="6D247DAE"/>
@@ -46499,7 +48155,7 @@
       </w:pPr>
     </w:lvl>
   </w:abstractNum>
-  <w:abstractNum w:abstractNumId="152" w15:restartNumberingAfterBreak="0">
+  <w:abstractNum w:abstractNumId="153" w15:restartNumberingAfterBreak="0">
     <w:nsid w:val="735A1C24"/>
     <w:multiLevelType w:val="hybridMultilevel"/>
     <w:tmpl w:val="77A0A016"/>
@@ -46585,7 +48241,7 @@
       </w:pPr>
     </w:lvl>
   </w:abstractNum>
-  <w:abstractNum w:abstractNumId="153" w15:restartNumberingAfterBreak="0">
+  <w:abstractNum w:abstractNumId="154" w15:restartNumberingAfterBreak="0">
     <w:nsid w:val="74E00A45"/>
     <w:multiLevelType w:val="hybridMultilevel"/>
     <w:tmpl w:val="C65C3400"/>
@@ -46674,7 +48330,7 @@
       </w:pPr>
     </w:lvl>
   </w:abstractNum>
-  <w:abstractNum w:abstractNumId="154" w15:restartNumberingAfterBreak="0">
+  <w:abstractNum w:abstractNumId="155" w15:restartNumberingAfterBreak="0">
     <w:nsid w:val="75AF7DFA"/>
     <w:multiLevelType w:val="hybridMultilevel"/>
     <w:tmpl w:val="4732C664"/>
@@ -46763,7 +48419,7 @@
       </w:pPr>
     </w:lvl>
   </w:abstractNum>
-  <w:abstractNum w:abstractNumId="155" w15:restartNumberingAfterBreak="0">
+  <w:abstractNum w:abstractNumId="156" w15:restartNumberingAfterBreak="0">
     <w:nsid w:val="7784438C"/>
     <w:multiLevelType w:val="hybridMultilevel"/>
     <w:tmpl w:val="BDB20B28"/>
@@ -46852,7 +48508,7 @@
       </w:pPr>
     </w:lvl>
   </w:abstractNum>
-  <w:abstractNum w:abstractNumId="156" w15:restartNumberingAfterBreak="0">
+  <w:abstractNum w:abstractNumId="157" w15:restartNumberingAfterBreak="0">
     <w:nsid w:val="78482EC5"/>
     <w:multiLevelType w:val="hybridMultilevel"/>
     <w:tmpl w:val="5D8AF2DE"/>
@@ -46941,7 +48597,7 @@
       </w:pPr>
     </w:lvl>
   </w:abstractNum>
-  <w:abstractNum w:abstractNumId="157" w15:restartNumberingAfterBreak="0">
+  <w:abstractNum w:abstractNumId="158" w15:restartNumberingAfterBreak="0">
     <w:nsid w:val="788147BE"/>
     <w:multiLevelType w:val="hybridMultilevel"/>
     <w:tmpl w:val="EC8EB108"/>
@@ -47027,7 +48683,7 @@
       </w:pPr>
     </w:lvl>
   </w:abstractNum>
-  <w:abstractNum w:abstractNumId="158" w15:restartNumberingAfterBreak="0">
+  <w:abstractNum w:abstractNumId="159" w15:restartNumberingAfterBreak="0">
     <w:nsid w:val="7938381F"/>
     <w:multiLevelType w:val="hybridMultilevel"/>
     <w:tmpl w:val="BAE21DF2"/>
@@ -47116,7 +48772,7 @@
       </w:pPr>
     </w:lvl>
   </w:abstractNum>
-  <w:abstractNum w:abstractNumId="159" w15:restartNumberingAfterBreak="0">
+  <w:abstractNum w:abstractNumId="160" w15:restartNumberingAfterBreak="0">
     <w:nsid w:val="799E6F91"/>
     <w:multiLevelType w:val="hybridMultilevel"/>
     <w:tmpl w:val="A3EAB6BC"/>
@@ -47202,7 +48858,7 @@
       </w:pPr>
     </w:lvl>
   </w:abstractNum>
-  <w:abstractNum w:abstractNumId="160" w15:restartNumberingAfterBreak="0">
+  <w:abstractNum w:abstractNumId="161" w15:restartNumberingAfterBreak="0">
     <w:nsid w:val="7A77688B"/>
     <w:multiLevelType w:val="hybridMultilevel"/>
     <w:tmpl w:val="1EC4BF30"/>
@@ -47291,7 +48947,7 @@
       </w:pPr>
     </w:lvl>
   </w:abstractNum>
-  <w:abstractNum w:abstractNumId="161" w15:restartNumberingAfterBreak="0">
+  <w:abstractNum w:abstractNumId="162" w15:restartNumberingAfterBreak="0">
     <w:nsid w:val="7B7D4A26"/>
     <w:multiLevelType w:val="hybridMultilevel"/>
     <w:tmpl w:val="A906F5AC"/>
@@ -47377,7 +49033,7 @@
       </w:pPr>
     </w:lvl>
   </w:abstractNum>
-  <w:abstractNum w:abstractNumId="162" w15:restartNumberingAfterBreak="0">
+  <w:abstractNum w:abstractNumId="163" w15:restartNumberingAfterBreak="0">
     <w:nsid w:val="7CB87150"/>
     <w:multiLevelType w:val="hybridMultilevel"/>
     <w:tmpl w:val="BC4EA7F8"/>
@@ -47466,7 +49122,7 @@
       </w:pPr>
     </w:lvl>
   </w:abstractNum>
-  <w:abstractNum w:abstractNumId="163" w15:restartNumberingAfterBreak="0">
+  <w:abstractNum w:abstractNumId="164" w15:restartNumberingAfterBreak="0">
     <w:nsid w:val="7CF91FCE"/>
     <w:multiLevelType w:val="hybridMultilevel"/>
     <w:tmpl w:val="48DEDA40"/>
@@ -47555,7 +49211,7 @@
       </w:pPr>
     </w:lvl>
   </w:abstractNum>
-  <w:abstractNum w:abstractNumId="164" w15:restartNumberingAfterBreak="0">
+  <w:abstractNum w:abstractNumId="165" w15:restartNumberingAfterBreak="0">
     <w:nsid w:val="7D2B20FD"/>
     <w:multiLevelType w:val="hybridMultilevel"/>
     <w:tmpl w:val="C7DCCCB0"/>
@@ -47644,7 +49300,7 @@
       </w:pPr>
     </w:lvl>
   </w:abstractNum>
-  <w:abstractNum w:abstractNumId="165" w15:restartNumberingAfterBreak="0">
+  <w:abstractNum w:abstractNumId="166" w15:restartNumberingAfterBreak="0">
     <w:nsid w:val="7D451DCF"/>
     <w:multiLevelType w:val="hybridMultilevel"/>
     <w:tmpl w:val="59544CD8"/>
@@ -47733,7 +49389,7 @@
       </w:pPr>
     </w:lvl>
   </w:abstractNum>
-  <w:abstractNum w:abstractNumId="166" w15:restartNumberingAfterBreak="0">
+  <w:abstractNum w:abstractNumId="167" w15:restartNumberingAfterBreak="0">
     <w:nsid w:val="7EA9659D"/>
     <w:multiLevelType w:val="hybridMultilevel"/>
     <w:tmpl w:val="804C85A4"/>
@@ -47822,7 +49478,7 @@
       </w:pPr>
     </w:lvl>
   </w:abstractNum>
-  <w:abstractNum w:abstractNumId="167" w15:restartNumberingAfterBreak="0">
+  <w:abstractNum w:abstractNumId="168" w15:restartNumberingAfterBreak="0">
     <w:nsid w:val="7F983535"/>
     <w:multiLevelType w:val="hybridMultilevel"/>
     <w:tmpl w:val="5D8AF2DE"/>
@@ -47912,16 +49568,16 @@
     </w:lvl>
   </w:abstractNum>
   <w:num w:numId="1" w16cid:durableId="512305941">
-    <w:abstractNumId w:val="150"/>
+    <w:abstractNumId w:val="151"/>
   </w:num>
   <w:num w:numId="2" w16cid:durableId="236287250">
-    <w:abstractNumId w:val="107"/>
+    <w:abstractNumId w:val="108"/>
   </w:num>
   <w:num w:numId="3" w16cid:durableId="1060179523">
     <w:abstractNumId w:val="25"/>
   </w:num>
   <w:num w:numId="4" w16cid:durableId="17389390">
-    <w:abstractNumId w:val="135"/>
+    <w:abstractNumId w:val="136"/>
   </w:num>
   <w:num w:numId="5" w16cid:durableId="1417945219">
     <w:abstractNumId w:val="29"/>
@@ -47930,16 +49586,16 @@
     <w:abstractNumId w:val="34"/>
   </w:num>
   <w:num w:numId="7" w16cid:durableId="1955483292">
-    <w:abstractNumId w:val="136"/>
+    <w:abstractNumId w:val="137"/>
   </w:num>
   <w:num w:numId="8" w16cid:durableId="143089077">
-    <w:abstractNumId w:val="129"/>
+    <w:abstractNumId w:val="130"/>
   </w:num>
   <w:num w:numId="9" w16cid:durableId="692071752">
     <w:abstractNumId w:val="8"/>
   </w:num>
   <w:num w:numId="10" w16cid:durableId="1354308862">
-    <w:abstractNumId w:val="146"/>
+    <w:abstractNumId w:val="147"/>
   </w:num>
   <w:num w:numId="11" w16cid:durableId="618875064">
     <w:abstractNumId w:val="44"/>
@@ -47948,82 +49604,82 @@
     <w:abstractNumId w:val="32"/>
   </w:num>
   <w:num w:numId="13" w16cid:durableId="875042859">
-    <w:abstractNumId w:val="62"/>
+    <w:abstractNumId w:val="63"/>
   </w:num>
   <w:num w:numId="14" w16cid:durableId="1305234986">
-    <w:abstractNumId w:val="86"/>
+    <w:abstractNumId w:val="87"/>
   </w:num>
   <w:num w:numId="15" w16cid:durableId="1765607075">
-    <w:abstractNumId w:val="144"/>
+    <w:abstractNumId w:val="145"/>
   </w:num>
   <w:num w:numId="16" w16cid:durableId="1026178692">
-    <w:abstractNumId w:val="119"/>
+    <w:abstractNumId w:val="120"/>
   </w:num>
   <w:num w:numId="17" w16cid:durableId="20402844">
+    <w:abstractNumId w:val="141"/>
+  </w:num>
+  <w:num w:numId="18" w16cid:durableId="57166575">
     <w:abstractNumId w:val="140"/>
   </w:num>
-  <w:num w:numId="18" w16cid:durableId="57166575">
-    <w:abstractNumId w:val="139"/>
-  </w:num>
   <w:num w:numId="19" w16cid:durableId="1577399185">
-    <w:abstractNumId w:val="82"/>
+    <w:abstractNumId w:val="83"/>
   </w:num>
   <w:num w:numId="20" w16cid:durableId="1974938581">
-    <w:abstractNumId w:val="90"/>
+    <w:abstractNumId w:val="91"/>
   </w:num>
   <w:num w:numId="21" w16cid:durableId="1324621920">
     <w:abstractNumId w:val="13"/>
   </w:num>
   <w:num w:numId="22" w16cid:durableId="1082604540">
-    <w:abstractNumId w:val="116"/>
+    <w:abstractNumId w:val="117"/>
   </w:num>
   <w:num w:numId="23" w16cid:durableId="1811245398">
-    <w:abstractNumId w:val="76"/>
+    <w:abstractNumId w:val="77"/>
   </w:num>
   <w:num w:numId="24" w16cid:durableId="1096436052">
     <w:abstractNumId w:val="23"/>
   </w:num>
   <w:num w:numId="25" w16cid:durableId="1481385145">
-    <w:abstractNumId w:val="160"/>
+    <w:abstractNumId w:val="161"/>
   </w:num>
   <w:num w:numId="26" w16cid:durableId="290793853">
-    <w:abstractNumId w:val="153"/>
+    <w:abstractNumId w:val="154"/>
   </w:num>
   <w:num w:numId="27" w16cid:durableId="1240365652">
     <w:abstractNumId w:val="16"/>
   </w:num>
   <w:num w:numId="28" w16cid:durableId="944578999">
-    <w:abstractNumId w:val="158"/>
+    <w:abstractNumId w:val="159"/>
   </w:num>
   <w:num w:numId="29" w16cid:durableId="1775518375">
-    <w:abstractNumId w:val="164"/>
+    <w:abstractNumId w:val="165"/>
   </w:num>
   <w:num w:numId="30" w16cid:durableId="987128347">
     <w:abstractNumId w:val="41"/>
   </w:num>
   <w:num w:numId="31" w16cid:durableId="1809126082">
-    <w:abstractNumId w:val="54"/>
+    <w:abstractNumId w:val="55"/>
   </w:num>
   <w:num w:numId="32" w16cid:durableId="1590507693">
-    <w:abstractNumId w:val="154"/>
+    <w:abstractNumId w:val="155"/>
   </w:num>
   <w:num w:numId="33" w16cid:durableId="719213246">
-    <w:abstractNumId w:val="97"/>
+    <w:abstractNumId w:val="98"/>
   </w:num>
   <w:num w:numId="34" w16cid:durableId="1994602256">
-    <w:abstractNumId w:val="93"/>
+    <w:abstractNumId w:val="94"/>
   </w:num>
   <w:num w:numId="35" w16cid:durableId="253326303">
-    <w:abstractNumId w:val="148"/>
+    <w:abstractNumId w:val="149"/>
   </w:num>
   <w:num w:numId="36" w16cid:durableId="155147717">
-    <w:abstractNumId w:val="117"/>
+    <w:abstractNumId w:val="118"/>
   </w:num>
   <w:num w:numId="37" w16cid:durableId="188185785">
     <w:abstractNumId w:val="21"/>
   </w:num>
   <w:num w:numId="38" w16cid:durableId="1654142327">
-    <w:abstractNumId w:val="78"/>
+    <w:abstractNumId w:val="79"/>
   </w:num>
   <w:num w:numId="39" w16cid:durableId="1276323909">
     <w:abstractNumId w:val="37"/>
@@ -48032,34 +49688,34 @@
     <w:abstractNumId w:val="9"/>
   </w:num>
   <w:num w:numId="41" w16cid:durableId="783812172">
-    <w:abstractNumId w:val="106"/>
+    <w:abstractNumId w:val="107"/>
   </w:num>
   <w:num w:numId="42" w16cid:durableId="977419656">
-    <w:abstractNumId w:val="77"/>
+    <w:abstractNumId w:val="78"/>
   </w:num>
   <w:num w:numId="43" w16cid:durableId="1301423796">
-    <w:abstractNumId w:val="121"/>
+    <w:abstractNumId w:val="122"/>
   </w:num>
   <w:num w:numId="44" w16cid:durableId="940837916">
     <w:abstractNumId w:val="40"/>
   </w:num>
   <w:num w:numId="45" w16cid:durableId="916786028">
-    <w:abstractNumId w:val="124"/>
+    <w:abstractNumId w:val="125"/>
   </w:num>
   <w:num w:numId="46" w16cid:durableId="1547258808">
     <w:abstractNumId w:val="28"/>
   </w:num>
   <w:num w:numId="47" w16cid:durableId="84805708">
-    <w:abstractNumId w:val="112"/>
+    <w:abstractNumId w:val="113"/>
   </w:num>
   <w:num w:numId="48" w16cid:durableId="1043015892">
-    <w:abstractNumId w:val="131"/>
+    <w:abstractNumId w:val="132"/>
   </w:num>
   <w:num w:numId="49" w16cid:durableId="1995405517">
-    <w:abstractNumId w:val="51"/>
+    <w:abstractNumId w:val="52"/>
   </w:num>
   <w:num w:numId="50" w16cid:durableId="694700169">
-    <w:abstractNumId w:val="57"/>
+    <w:abstractNumId w:val="58"/>
   </w:num>
   <w:num w:numId="51" w16cid:durableId="1972175158">
     <w:abstractNumId w:val="36"/>
@@ -48068,10 +49724,10 @@
     <w:abstractNumId w:val="20"/>
   </w:num>
   <w:num w:numId="53" w16cid:durableId="738988641">
-    <w:abstractNumId w:val="99"/>
+    <w:abstractNumId w:val="100"/>
   </w:num>
   <w:num w:numId="54" w16cid:durableId="955141654">
-    <w:abstractNumId w:val="83"/>
+    <w:abstractNumId w:val="84"/>
   </w:num>
   <w:num w:numId="55" w16cid:durableId="1629779498">
     <w:abstractNumId w:val="46"/>
@@ -48083,37 +49739,37 @@
     <w:abstractNumId w:val="6"/>
   </w:num>
   <w:num w:numId="58" w16cid:durableId="869532127">
-    <w:abstractNumId w:val="88"/>
+    <w:abstractNumId w:val="89"/>
   </w:num>
   <w:num w:numId="59" w16cid:durableId="1320814744">
-    <w:abstractNumId w:val="155"/>
+    <w:abstractNumId w:val="156"/>
   </w:num>
   <w:num w:numId="60" w16cid:durableId="1577012496">
-    <w:abstractNumId w:val="73"/>
+    <w:abstractNumId w:val="74"/>
   </w:num>
   <w:num w:numId="61" w16cid:durableId="907418567">
-    <w:abstractNumId w:val="58"/>
+    <w:abstractNumId w:val="59"/>
   </w:num>
   <w:num w:numId="62" w16cid:durableId="1765416504">
     <w:abstractNumId w:val="5"/>
   </w:num>
   <w:num w:numId="63" w16cid:durableId="131362266">
-    <w:abstractNumId w:val="163"/>
+    <w:abstractNumId w:val="164"/>
   </w:num>
   <w:num w:numId="64" w16cid:durableId="472911856">
     <w:abstractNumId w:val="4"/>
   </w:num>
   <w:num w:numId="65" w16cid:durableId="606043516">
-    <w:abstractNumId w:val="130"/>
+    <w:abstractNumId w:val="131"/>
   </w:num>
   <w:num w:numId="66" w16cid:durableId="1493451495">
-    <w:abstractNumId w:val="91"/>
+    <w:abstractNumId w:val="92"/>
   </w:num>
   <w:num w:numId="67" w16cid:durableId="1462646256">
     <w:abstractNumId w:val="12"/>
   </w:num>
   <w:num w:numId="68" w16cid:durableId="1830360760">
-    <w:abstractNumId w:val="65"/>
+    <w:abstractNumId w:val="66"/>
     <w:lvlOverride w:ilvl="0">
       <w:startOverride w:val="1"/>
     </w:lvlOverride>
@@ -48173,7 +49829,7 @@
     </w:lvlOverride>
   </w:num>
   <w:num w:numId="70" w16cid:durableId="433014062">
-    <w:abstractNumId w:val="127"/>
+    <w:abstractNumId w:val="128"/>
     <w:lvlOverride w:ilvl="0">
       <w:startOverride w:val="1"/>
     </w:lvlOverride>
@@ -48203,7 +49859,7 @@
     </w:lvlOverride>
   </w:num>
   <w:num w:numId="71" w16cid:durableId="1741441743">
-    <w:abstractNumId w:val="105"/>
+    <w:abstractNumId w:val="106"/>
     <w:lvlOverride w:ilvl="0">
       <w:startOverride w:val="1"/>
     </w:lvlOverride>
@@ -48233,7 +49889,7 @@
     </w:lvlOverride>
   </w:num>
   <w:num w:numId="72" w16cid:durableId="1366980279">
-    <w:abstractNumId w:val="142"/>
+    <w:abstractNumId w:val="143"/>
     <w:lvlOverride w:ilvl="0">
       <w:startOverride w:val="1"/>
     </w:lvlOverride>
@@ -48293,145 +49949,145 @@
     </w:lvlOverride>
   </w:num>
   <w:num w:numId="74" w16cid:durableId="1507474593">
-    <w:abstractNumId w:val="137"/>
+    <w:abstractNumId w:val="138"/>
   </w:num>
   <w:num w:numId="75" w16cid:durableId="1022239722">
-    <w:abstractNumId w:val="149"/>
+    <w:abstractNumId w:val="150"/>
   </w:num>
   <w:num w:numId="76" w16cid:durableId="2067876409">
-    <w:abstractNumId w:val="159"/>
+    <w:abstractNumId w:val="160"/>
   </w:num>
   <w:num w:numId="77" w16cid:durableId="968826773">
-    <w:abstractNumId w:val="80"/>
+    <w:abstractNumId w:val="81"/>
   </w:num>
   <w:num w:numId="78" w16cid:durableId="1411192575">
-    <w:abstractNumId w:val="145"/>
+    <w:abstractNumId w:val="146"/>
   </w:num>
   <w:num w:numId="79" w16cid:durableId="1483884969">
-    <w:abstractNumId w:val="133"/>
+    <w:abstractNumId w:val="134"/>
   </w:num>
   <w:num w:numId="80" w16cid:durableId="392894045">
     <w:abstractNumId w:val="43"/>
   </w:num>
   <w:num w:numId="81" w16cid:durableId="867256680">
-    <w:abstractNumId w:val="151"/>
+    <w:abstractNumId w:val="152"/>
   </w:num>
   <w:num w:numId="82" w16cid:durableId="1695308594">
-    <w:abstractNumId w:val="67"/>
+    <w:abstractNumId w:val="68"/>
   </w:num>
   <w:num w:numId="83" w16cid:durableId="1480808018">
     <w:abstractNumId w:val="42"/>
   </w:num>
   <w:num w:numId="84" w16cid:durableId="1105224634">
-    <w:abstractNumId w:val="147"/>
+    <w:abstractNumId w:val="148"/>
   </w:num>
   <w:num w:numId="85" w16cid:durableId="818494975">
-    <w:abstractNumId w:val="114"/>
+    <w:abstractNumId w:val="115"/>
   </w:num>
   <w:num w:numId="86" w16cid:durableId="793864002">
-    <w:abstractNumId w:val="103"/>
+    <w:abstractNumId w:val="104"/>
   </w:num>
   <w:num w:numId="87" w16cid:durableId="305747775">
     <w:abstractNumId w:val="17"/>
   </w:num>
   <w:num w:numId="88" w16cid:durableId="1196622849">
-    <w:abstractNumId w:val="81"/>
+    <w:abstractNumId w:val="82"/>
   </w:num>
   <w:num w:numId="89" w16cid:durableId="1266156465">
-    <w:abstractNumId w:val="132"/>
+    <w:abstractNumId w:val="133"/>
   </w:num>
   <w:num w:numId="90" w16cid:durableId="1313217850">
-    <w:abstractNumId w:val="104"/>
+    <w:abstractNumId w:val="105"/>
   </w:num>
   <w:num w:numId="91" w16cid:durableId="2054842380">
-    <w:abstractNumId w:val="94"/>
+    <w:abstractNumId w:val="95"/>
   </w:num>
   <w:num w:numId="92" w16cid:durableId="1528759895">
-    <w:abstractNumId w:val="138"/>
+    <w:abstractNumId w:val="139"/>
   </w:num>
   <w:num w:numId="93" w16cid:durableId="1547260774">
-    <w:abstractNumId w:val="126"/>
+    <w:abstractNumId w:val="127"/>
   </w:num>
   <w:num w:numId="94" w16cid:durableId="1117525738">
-    <w:abstractNumId w:val="71"/>
+    <w:abstractNumId w:val="72"/>
   </w:num>
   <w:num w:numId="95" w16cid:durableId="1318267598">
     <w:abstractNumId w:val="15"/>
   </w:num>
   <w:num w:numId="96" w16cid:durableId="1643853369">
-    <w:abstractNumId w:val="152"/>
+    <w:abstractNumId w:val="153"/>
   </w:num>
   <w:num w:numId="97" w16cid:durableId="1640381860">
     <w:abstractNumId w:val="11"/>
   </w:num>
   <w:num w:numId="98" w16cid:durableId="108205733">
-    <w:abstractNumId w:val="125"/>
+    <w:abstractNumId w:val="126"/>
   </w:num>
   <w:num w:numId="99" w16cid:durableId="1734311489">
-    <w:abstractNumId w:val="122"/>
+    <w:abstractNumId w:val="123"/>
   </w:num>
   <w:num w:numId="100" w16cid:durableId="1582451620">
-    <w:abstractNumId w:val="68"/>
+    <w:abstractNumId w:val="69"/>
   </w:num>
   <w:num w:numId="101" w16cid:durableId="256796441">
-    <w:abstractNumId w:val="50"/>
+    <w:abstractNumId w:val="51"/>
   </w:num>
   <w:num w:numId="102" w16cid:durableId="1868061937">
     <w:abstractNumId w:val="26"/>
   </w:num>
   <w:num w:numId="103" w16cid:durableId="1612475063">
-    <w:abstractNumId w:val="141"/>
+    <w:abstractNumId w:val="142"/>
   </w:num>
   <w:num w:numId="104" w16cid:durableId="1146750017">
-    <w:abstractNumId w:val="118"/>
+    <w:abstractNumId w:val="119"/>
   </w:num>
   <w:num w:numId="105" w16cid:durableId="1468350766">
     <w:abstractNumId w:val="30"/>
   </w:num>
   <w:num w:numId="106" w16cid:durableId="981617926">
-    <w:abstractNumId w:val="85"/>
+    <w:abstractNumId w:val="86"/>
   </w:num>
   <w:num w:numId="107" w16cid:durableId="711030016">
     <w:abstractNumId w:val="19"/>
   </w:num>
   <w:num w:numId="108" w16cid:durableId="1649941931">
-    <w:abstractNumId w:val="72"/>
+    <w:abstractNumId w:val="73"/>
   </w:num>
   <w:num w:numId="109" w16cid:durableId="1805732020">
-    <w:abstractNumId w:val="69"/>
+    <w:abstractNumId w:val="70"/>
   </w:num>
   <w:num w:numId="110" w16cid:durableId="1420832098">
-    <w:abstractNumId w:val="95"/>
+    <w:abstractNumId w:val="96"/>
   </w:num>
   <w:num w:numId="111" w16cid:durableId="1417020274">
-    <w:abstractNumId w:val="113"/>
+    <w:abstractNumId w:val="114"/>
   </w:num>
   <w:num w:numId="112" w16cid:durableId="1612785931">
-    <w:abstractNumId w:val="61"/>
+    <w:abstractNumId w:val="62"/>
   </w:num>
   <w:num w:numId="113" w16cid:durableId="946426271">
     <w:abstractNumId w:val="38"/>
   </w:num>
   <w:num w:numId="114" w16cid:durableId="300235302">
-    <w:abstractNumId w:val="84"/>
+    <w:abstractNumId w:val="85"/>
   </w:num>
   <w:num w:numId="115" w16cid:durableId="2059352680">
-    <w:abstractNumId w:val="161"/>
+    <w:abstractNumId w:val="162"/>
   </w:num>
   <w:num w:numId="116" w16cid:durableId="1564024869">
     <w:abstractNumId w:val="33"/>
   </w:num>
   <w:num w:numId="117" w16cid:durableId="1868980935">
-    <w:abstractNumId w:val="157"/>
+    <w:abstractNumId w:val="158"/>
   </w:num>
   <w:num w:numId="118" w16cid:durableId="943727516">
-    <w:abstractNumId w:val="70"/>
+    <w:abstractNumId w:val="71"/>
   </w:num>
   <w:num w:numId="119" w16cid:durableId="1502768764">
-    <w:abstractNumId w:val="52"/>
+    <w:abstractNumId w:val="53"/>
   </w:num>
   <w:num w:numId="120" w16cid:durableId="582297880">
-    <w:abstractNumId w:val="75"/>
+    <w:abstractNumId w:val="76"/>
   </w:num>
   <w:num w:numId="121" w16cid:durableId="1259216385">
     <w:abstractNumId w:val="31"/>
@@ -48440,7 +50096,7 @@
     <w:abstractNumId w:val="27"/>
   </w:num>
   <w:num w:numId="123" w16cid:durableId="1470588058">
-    <w:abstractNumId w:val="49"/>
+    <w:abstractNumId w:val="50"/>
   </w:num>
   <w:num w:numId="124" w16cid:durableId="598833441">
     <w:abstractNumId w:val="2"/>
@@ -48449,34 +50105,34 @@
     <w:abstractNumId w:val="14"/>
   </w:num>
   <w:num w:numId="126" w16cid:durableId="927811347">
-    <w:abstractNumId w:val="100"/>
+    <w:abstractNumId w:val="101"/>
   </w:num>
   <w:num w:numId="127" w16cid:durableId="377054832">
     <w:abstractNumId w:val="39"/>
   </w:num>
   <w:num w:numId="128" w16cid:durableId="1653950180">
-    <w:abstractNumId w:val="59"/>
+    <w:abstractNumId w:val="60"/>
   </w:num>
   <w:num w:numId="129" w16cid:durableId="1258296810">
-    <w:abstractNumId w:val="108"/>
+    <w:abstractNumId w:val="109"/>
   </w:num>
   <w:num w:numId="130" w16cid:durableId="286396030">
-    <w:abstractNumId w:val="60"/>
+    <w:abstractNumId w:val="61"/>
   </w:num>
   <w:num w:numId="131" w16cid:durableId="1295409405">
-    <w:abstractNumId w:val="53"/>
+    <w:abstractNumId w:val="54"/>
   </w:num>
   <w:num w:numId="132" w16cid:durableId="331957010">
-    <w:abstractNumId w:val="143"/>
+    <w:abstractNumId w:val="144"/>
   </w:num>
   <w:num w:numId="133" w16cid:durableId="1584952508">
-    <w:abstractNumId w:val="162"/>
+    <w:abstractNumId w:val="163"/>
   </w:num>
   <w:num w:numId="134" w16cid:durableId="14969484">
-    <w:abstractNumId w:val="79"/>
+    <w:abstractNumId w:val="80"/>
   </w:num>
   <w:num w:numId="135" w16cid:durableId="492765521">
-    <w:abstractNumId w:val="66"/>
+    <w:abstractNumId w:val="67"/>
   </w:num>
   <w:num w:numId="136" w16cid:durableId="1003120803">
     <w:abstractNumId w:val="24"/>
@@ -48485,13 +50141,13 @@
     <w:abstractNumId w:val="0"/>
   </w:num>
   <w:num w:numId="138" w16cid:durableId="1945376161">
-    <w:abstractNumId w:val="109"/>
+    <w:abstractNumId w:val="110"/>
   </w:num>
   <w:num w:numId="139" w16cid:durableId="1197232206">
-    <w:abstractNumId w:val="102"/>
+    <w:abstractNumId w:val="103"/>
   </w:num>
   <w:num w:numId="140" w16cid:durableId="1928801122">
-    <w:abstractNumId w:val="128"/>
+    <w:abstractNumId w:val="129"/>
   </w:num>
   <w:num w:numId="141" w16cid:durableId="1386946922">
     <w:abstractNumId w:val="22"/>
@@ -48500,85 +50156,88 @@
     <w:abstractNumId w:val="18"/>
   </w:num>
   <w:num w:numId="143" w16cid:durableId="309286684">
-    <w:abstractNumId w:val="89"/>
+    <w:abstractNumId w:val="90"/>
   </w:num>
   <w:num w:numId="144" w16cid:durableId="1873876830">
-    <w:abstractNumId w:val="56"/>
+    <w:abstractNumId w:val="57"/>
   </w:num>
   <w:num w:numId="145" w16cid:durableId="2089033173">
-    <w:abstractNumId w:val="92"/>
+    <w:abstractNumId w:val="93"/>
   </w:num>
   <w:num w:numId="146" w16cid:durableId="1509981714">
     <w:abstractNumId w:val="1"/>
   </w:num>
   <w:num w:numId="147" w16cid:durableId="1257127463">
-    <w:abstractNumId w:val="55"/>
+    <w:abstractNumId w:val="56"/>
   </w:num>
   <w:num w:numId="148" w16cid:durableId="224950436">
-    <w:abstractNumId w:val="166"/>
+    <w:abstractNumId w:val="167"/>
   </w:num>
   <w:num w:numId="149" w16cid:durableId="1571229487">
-    <w:abstractNumId w:val="120"/>
+    <w:abstractNumId w:val="121"/>
   </w:num>
   <w:num w:numId="150" w16cid:durableId="2003239557">
-    <w:abstractNumId w:val="110"/>
+    <w:abstractNumId w:val="111"/>
   </w:num>
   <w:num w:numId="151" w16cid:durableId="1824007455">
-    <w:abstractNumId w:val="87"/>
+    <w:abstractNumId w:val="88"/>
   </w:num>
   <w:num w:numId="152" w16cid:durableId="1918511755">
-    <w:abstractNumId w:val="111"/>
+    <w:abstractNumId w:val="112"/>
   </w:num>
   <w:num w:numId="153" w16cid:durableId="76942477">
-    <w:abstractNumId w:val="63"/>
+    <w:abstractNumId w:val="64"/>
   </w:num>
   <w:num w:numId="154" w16cid:durableId="574894768">
-    <w:abstractNumId w:val="115"/>
+    <w:abstractNumId w:val="116"/>
   </w:num>
   <w:num w:numId="155" w16cid:durableId="1631277849">
-    <w:abstractNumId w:val="47"/>
+    <w:abstractNumId w:val="48"/>
   </w:num>
   <w:num w:numId="156" w16cid:durableId="1769764104">
     <w:abstractNumId w:val="7"/>
   </w:num>
   <w:num w:numId="157" w16cid:durableId="16466837">
-    <w:abstractNumId w:val="48"/>
+    <w:abstractNumId w:val="49"/>
   </w:num>
   <w:num w:numId="158" w16cid:durableId="1563058912">
-    <w:abstractNumId w:val="96"/>
+    <w:abstractNumId w:val="97"/>
   </w:num>
   <w:num w:numId="159" w16cid:durableId="1993365097">
-    <w:abstractNumId w:val="98"/>
+    <w:abstractNumId w:val="99"/>
   </w:num>
   <w:num w:numId="160" w16cid:durableId="1111171579">
-    <w:abstractNumId w:val="101"/>
+    <w:abstractNumId w:val="102"/>
   </w:num>
   <w:num w:numId="161" w16cid:durableId="1275602101">
     <w:abstractNumId w:val="35"/>
   </w:num>
   <w:num w:numId="162" w16cid:durableId="909388237">
-    <w:abstractNumId w:val="165"/>
+    <w:abstractNumId w:val="166"/>
   </w:num>
   <w:num w:numId="163" w16cid:durableId="1862232690">
     <w:abstractNumId w:val="10"/>
   </w:num>
   <w:num w:numId="164" w16cid:durableId="1847012815">
-    <w:abstractNumId w:val="74"/>
+    <w:abstractNumId w:val="75"/>
   </w:num>
   <w:num w:numId="165" w16cid:durableId="32774750">
-    <w:abstractNumId w:val="134"/>
+    <w:abstractNumId w:val="135"/>
   </w:num>
   <w:num w:numId="166" w16cid:durableId="16782521">
-    <w:abstractNumId w:val="167"/>
+    <w:abstractNumId w:val="168"/>
   </w:num>
   <w:num w:numId="167" w16cid:durableId="838079658">
-    <w:abstractNumId w:val="64"/>
+    <w:abstractNumId w:val="65"/>
   </w:num>
   <w:num w:numId="168" w16cid:durableId="2090150968">
-    <w:abstractNumId w:val="123"/>
+    <w:abstractNumId w:val="124"/>
   </w:num>
   <w:num w:numId="169" w16cid:durableId="86269497">
-    <w:abstractNumId w:val="156"/>
+    <w:abstractNumId w:val="157"/>
+  </w:num>
+  <w:num w:numId="170" w16cid:durableId="1146508473">
+    <w:abstractNumId w:val="47"/>
   </w:num>
   <w:numIdMacAtCleanup w:val="122"/>
 </w:numbering>

</xml_diff>

<commit_message>
Tópicos atualizados: 1.2. Convenções, termos e abreviações; e 9. Glossário.
</commit_message>
<xml_diff>
--- a/docs/documento-requisitos-do-sistema/prototipo-bem-te-vi-social/bem_te_vi_social.docx
+++ b/docs/documento-requisitos-do-sistema/prototipo-bem-te-vi-social/bem_te_vi_social.docx
@@ -1187,7 +1187,7 @@
           <w:r>
             <w:fldChar w:fldCharType="separate"/>
           </w:r>
-          <w:hyperlink w:anchor="_Toc166087370" w:history="1">
+          <w:hyperlink w:anchor="_Toc176355362" w:history="1">
             <w:r>
               <w:rPr>
                 <w:rStyle w:val="Hyperlink"/>
@@ -1217,7 +1217,7 @@
                 <w:noProof/>
                 <w:webHidden/>
               </w:rPr>
-              <w:instrText xml:space="preserve"> PAGEREF _Toc166087370 \h </w:instrText>
+              <w:instrText xml:space="preserve"> PAGEREF _Toc176355362 \h </w:instrText>
             </w:r>
             <w:r>
               <w:rPr>
@@ -1263,7 +1263,7 @@
               <w:lang w:eastAsia="pt-BR"/>
             </w:rPr>
           </w:pPr>
-          <w:hyperlink w:anchor="_Toc166087371" w:history="1">
+          <w:hyperlink w:anchor="_Toc176355363" w:history="1">
             <w:r>
               <w:rPr>
                 <w:rStyle w:val="Hyperlink"/>
@@ -1313,7 +1313,7 @@
                 <w:noProof/>
                 <w:webHidden/>
               </w:rPr>
-              <w:instrText xml:space="preserve"> PAGEREF _Toc166087371 \h </w:instrText>
+              <w:instrText xml:space="preserve"> PAGEREF _Toc176355363 \h </w:instrText>
             </w:r>
             <w:r>
               <w:rPr>
@@ -1359,7 +1359,7 @@
               <w:lang w:eastAsia="pt-BR"/>
             </w:rPr>
           </w:pPr>
-          <w:hyperlink w:anchor="_Toc166087372" w:history="1">
+          <w:hyperlink w:anchor="_Toc176355364" w:history="1">
             <w:r>
               <w:rPr>
                 <w:rStyle w:val="Hyperlink"/>
@@ -1409,7 +1409,7 @@
                 <w:noProof/>
                 <w:webHidden/>
               </w:rPr>
-              <w:instrText xml:space="preserve"> PAGEREF _Toc166087372 \h </w:instrText>
+              <w:instrText xml:space="preserve"> PAGEREF _Toc176355364 \h </w:instrText>
             </w:r>
             <w:r>
               <w:rPr>
@@ -1454,7 +1454,7 @@
               <w:lang w:eastAsia="pt-BR"/>
             </w:rPr>
           </w:pPr>
-          <w:hyperlink w:anchor="_Toc166087373" w:history="1">
+          <w:hyperlink w:anchor="_Toc176355365" w:history="1">
             <w:r>
               <w:rPr>
                 <w:rStyle w:val="Hyperlink"/>
@@ -1484,7 +1484,7 @@
                 <w:noProof/>
                 <w:webHidden/>
               </w:rPr>
-              <w:instrText xml:space="preserve"> PAGEREF _Toc166087373 \h </w:instrText>
+              <w:instrText xml:space="preserve"> PAGEREF _Toc176355365 \h </w:instrText>
             </w:r>
             <w:r>
               <w:rPr>
@@ -1529,7 +1529,7 @@
               <w:lang w:eastAsia="pt-BR"/>
             </w:rPr>
           </w:pPr>
-          <w:hyperlink w:anchor="_Toc166087374" w:history="1">
+          <w:hyperlink w:anchor="_Toc176355366" w:history="1">
             <w:r>
               <w:rPr>
                 <w:rStyle w:val="Hyperlink"/>
@@ -1559,7 +1559,7 @@
                 <w:noProof/>
                 <w:webHidden/>
               </w:rPr>
-              <w:instrText xml:space="preserve"> PAGEREF _Toc166087374 \h </w:instrText>
+              <w:instrText xml:space="preserve"> PAGEREF _Toc176355366 \h </w:instrText>
             </w:r>
             <w:r>
               <w:rPr>
@@ -1604,7 +1604,7 @@
               <w:lang w:eastAsia="pt-BR"/>
             </w:rPr>
           </w:pPr>
-          <w:hyperlink w:anchor="_Toc166087375" w:history="1">
+          <w:hyperlink w:anchor="_Toc176355367" w:history="1">
             <w:r>
               <w:rPr>
                 <w:rStyle w:val="Hyperlink"/>
@@ -1634,7 +1634,7 @@
                 <w:noProof/>
                 <w:webHidden/>
               </w:rPr>
-              <w:instrText xml:space="preserve"> PAGEREF _Toc166087375 \h </w:instrText>
+              <w:instrText xml:space="preserve"> PAGEREF _Toc176355367 \h </w:instrText>
             </w:r>
             <w:r>
               <w:rPr>
@@ -1654,7 +1654,7 @@
                 <w:noProof/>
                 <w:webHidden/>
               </w:rPr>
-              <w:t>6</w:t>
+              <w:t>8</w:t>
             </w:r>
             <w:r>
               <w:rPr>
@@ -1679,7 +1679,7 @@
               <w:lang w:eastAsia="pt-BR"/>
             </w:rPr>
           </w:pPr>
-          <w:hyperlink w:anchor="_Toc166087376" w:history="1">
+          <w:hyperlink w:anchor="_Toc176355368" w:history="1">
             <w:r>
               <w:rPr>
                 <w:rStyle w:val="Hyperlink"/>
@@ -1709,7 +1709,7 @@
                 <w:noProof/>
                 <w:webHidden/>
               </w:rPr>
-              <w:instrText xml:space="preserve"> PAGEREF _Toc166087376 \h </w:instrText>
+              <w:instrText xml:space="preserve"> PAGEREF _Toc176355368 \h </w:instrText>
             </w:r>
             <w:r>
               <w:rPr>
@@ -1729,7 +1729,7 @@
                 <w:noProof/>
                 <w:webHidden/>
               </w:rPr>
-              <w:t>7</w:t>
+              <w:t>9</w:t>
             </w:r>
             <w:r>
               <w:rPr>
@@ -1754,7 +1754,7 @@
               <w:lang w:eastAsia="pt-BR"/>
             </w:rPr>
           </w:pPr>
-          <w:hyperlink w:anchor="_Toc166087377" w:history="1">
+          <w:hyperlink w:anchor="_Toc176355369" w:history="1">
             <w:r>
               <w:rPr>
                 <w:rStyle w:val="Hyperlink"/>
@@ -1784,7 +1784,7 @@
                 <w:noProof/>
                 <w:webHidden/>
               </w:rPr>
-              <w:instrText xml:space="preserve"> PAGEREF _Toc166087377 \h </w:instrText>
+              <w:instrText xml:space="preserve"> PAGEREF _Toc176355369 \h </w:instrText>
             </w:r>
             <w:r>
               <w:rPr>
@@ -1804,82 +1804,7 @@
                 <w:noProof/>
                 <w:webHidden/>
               </w:rPr>
-              <w:t>7</w:t>
-            </w:r>
-            <w:r>
-              <w:rPr>
-                <w:noProof/>
-                <w:webHidden/>
-              </w:rPr>
-              <w:fldChar w:fldCharType="end"/>
-            </w:r>
-          </w:hyperlink>
-        </w:p>
-        <w:p>
-          <w:pPr>
-            <w:pStyle w:val="Sumrio3"/>
-            <w:tabs>
-              <w:tab w:val="right" w:leader="dot" w:pos="8494"/>
-            </w:tabs>
-            <w:rPr>
-              <w:rFonts w:eastAsiaTheme="minorEastAsia"/>
-              <w:noProof/>
-              <w:sz w:val="24"/>
-              <w:szCs w:val="24"/>
-              <w:lang w:eastAsia="pt-BR"/>
-            </w:rPr>
-          </w:pPr>
-          <w:hyperlink w:anchor="_Toc166087378" w:history="1">
-            <w:r>
-              <w:rPr>
-                <w:rStyle w:val="Hyperlink"/>
-                <w:rFonts w:ascii="Times New Roman" w:hAnsi="Times New Roman" w:cs="Times New Roman"/>
-                <w:b/>
-                <w:bCs/>
-                <w:noProof/>
-              </w:rPr>
-              <w:t>5.1.1 Usuário não Cadastrado</w:t>
-            </w:r>
-            <w:r>
-              <w:rPr>
-                <w:noProof/>
-                <w:webHidden/>
-              </w:rPr>
-              <w:tab/>
-            </w:r>
-            <w:r>
-              <w:rPr>
-                <w:noProof/>
-                <w:webHidden/>
-              </w:rPr>
-              <w:fldChar w:fldCharType="begin"/>
-            </w:r>
-            <w:r>
-              <w:rPr>
-                <w:noProof/>
-                <w:webHidden/>
-              </w:rPr>
-              <w:instrText xml:space="preserve"> PAGEREF _Toc166087378 \h </w:instrText>
-            </w:r>
-            <w:r>
-              <w:rPr>
-                <w:noProof/>
-                <w:webHidden/>
-              </w:rPr>
-            </w:r>
-            <w:r>
-              <w:rPr>
-                <w:noProof/>
-                <w:webHidden/>
-              </w:rPr>
-              <w:fldChar w:fldCharType="separate"/>
-            </w:r>
-            <w:r>
-              <w:rPr>
-                <w:noProof/>
-                <w:webHidden/>
-              </w:rPr>
-              <w:t>7</w:t>
+              <w:t>9</w:t>
             </w:r>
             <w:r>
               <w:rPr>
@@ -1904,7 +1829,7 @@
               <w:lang w:eastAsia="pt-BR"/>
             </w:rPr>
           </w:pPr>
-          <w:hyperlink w:anchor="_Toc166087379" w:history="1">
+          <w:hyperlink w:anchor="_Toc176355370" w:history="1">
             <w:r>
               <w:rPr>
                 <w:rStyle w:val="Hyperlink"/>
@@ -1934,7 +1859,7 @@
                 <w:noProof/>
                 <w:webHidden/>
               </w:rPr>
-              <w:instrText xml:space="preserve"> PAGEREF _Toc166087379 \h </w:instrText>
+              <w:instrText xml:space="preserve"> PAGEREF _Toc176355370 \h </w:instrText>
             </w:r>
             <w:r>
               <w:rPr>
@@ -1954,7 +1879,7 @@
                 <w:noProof/>
                 <w:webHidden/>
               </w:rPr>
-              <w:t>16</w:t>
+              <w:t>34</w:t>
             </w:r>
             <w:r>
               <w:rPr>
@@ -1979,7 +1904,7 @@
               <w:lang w:eastAsia="pt-BR"/>
             </w:rPr>
           </w:pPr>
-          <w:hyperlink w:anchor="_Toc166087380" w:history="1">
+          <w:hyperlink w:anchor="_Toc176355371" w:history="1">
             <w:r>
               <w:rPr>
                 <w:rStyle w:val="Hyperlink"/>
@@ -2009,7 +1934,7 @@
                 <w:noProof/>
                 <w:webHidden/>
               </w:rPr>
-              <w:instrText xml:space="preserve"> PAGEREF _Toc166087380 \h </w:instrText>
+              <w:instrText xml:space="preserve"> PAGEREF _Toc176355371 \h </w:instrText>
             </w:r>
             <w:r>
               <w:rPr>
@@ -2029,7 +1954,7 @@
                 <w:noProof/>
                 <w:webHidden/>
               </w:rPr>
-              <w:t>16</w:t>
+              <w:t>35</w:t>
             </w:r>
             <w:r>
               <w:rPr>
@@ -2054,7 +1979,7 @@
               <w:lang w:eastAsia="pt-BR"/>
             </w:rPr>
           </w:pPr>
-          <w:hyperlink w:anchor="_Toc166087381" w:history="1">
+          <w:hyperlink w:anchor="_Toc176355372" w:history="1">
             <w:r>
               <w:rPr>
                 <w:rStyle w:val="Hyperlink"/>
@@ -2084,7 +2009,7 @@
                 <w:noProof/>
                 <w:webHidden/>
               </w:rPr>
-              <w:instrText xml:space="preserve"> PAGEREF _Toc166087381 \h </w:instrText>
+              <w:instrText xml:space="preserve"> PAGEREF _Toc176355372 \h </w:instrText>
             </w:r>
             <w:r>
               <w:rPr>
@@ -2104,7 +2029,7 @@
                 <w:noProof/>
                 <w:webHidden/>
               </w:rPr>
-              <w:t>16</w:t>
+              <w:t>35</w:t>
             </w:r>
             <w:r>
               <w:rPr>
@@ -2129,7 +2054,7 @@
               <w:lang w:eastAsia="pt-BR"/>
             </w:rPr>
           </w:pPr>
-          <w:hyperlink w:anchor="_Toc166087382" w:history="1">
+          <w:hyperlink w:anchor="_Toc176355373" w:history="1">
             <w:r>
               <w:rPr>
                 <w:rStyle w:val="Hyperlink"/>
@@ -2159,7 +2084,7 @@
                 <w:noProof/>
                 <w:webHidden/>
               </w:rPr>
-              <w:instrText xml:space="preserve"> PAGEREF _Toc166087382 \h </w:instrText>
+              <w:instrText xml:space="preserve"> PAGEREF _Toc176355373 \h </w:instrText>
             </w:r>
             <w:r>
               <w:rPr>
@@ -2179,7 +2104,7 @@
                 <w:noProof/>
                 <w:webHidden/>
               </w:rPr>
-              <w:t>16</w:t>
+              <w:t>35</w:t>
             </w:r>
             <w:r>
               <w:rPr>
@@ -2204,7 +2129,7 @@
               <w:lang w:eastAsia="pt-BR"/>
             </w:rPr>
           </w:pPr>
-          <w:hyperlink w:anchor="_Toc166087383" w:history="1">
+          <w:hyperlink w:anchor="_Toc176355374" w:history="1">
             <w:r>
               <w:rPr>
                 <w:rStyle w:val="Hyperlink"/>
@@ -2234,7 +2159,7 @@
                 <w:noProof/>
                 <w:webHidden/>
               </w:rPr>
-              <w:instrText xml:space="preserve"> PAGEREF _Toc166087383 \h </w:instrText>
+              <w:instrText xml:space="preserve"> PAGEREF _Toc176355374 \h </w:instrText>
             </w:r>
             <w:r>
               <w:rPr>
@@ -2254,7 +2179,7 @@
                 <w:noProof/>
                 <w:webHidden/>
               </w:rPr>
-              <w:t>16</w:t>
+              <w:t>36</w:t>
             </w:r>
             <w:r>
               <w:rPr>
@@ -2432,7 +2357,7 @@
           <w:szCs w:val="24"/>
         </w:rPr>
       </w:pPr>
-      <w:bookmarkStart w:id="0" w:name="_Toc166087370"/>
+      <w:bookmarkStart w:id="0" w:name="_Toc176355362"/>
       <w:r>
         <w:rPr>
           <w:rFonts w:ascii="Times New Roman" w:hAnsi="Times New Roman" w:cs="Times New Roman"/>
@@ -2534,7 +2459,7 @@
           <w:szCs w:val="24"/>
         </w:rPr>
       </w:pPr>
-      <w:bookmarkStart w:id="1" w:name="_Toc166087371"/>
+      <w:bookmarkStart w:id="1" w:name="_Toc176355363"/>
       <w:r>
         <w:rPr>
           <w:rFonts w:ascii="Times New Roman" w:hAnsi="Times New Roman" w:cs="Times New Roman"/>
@@ -2687,15 +2612,53 @@
           <w:sz w:val="24"/>
           <w:szCs w:val="24"/>
         </w:rPr>
-        <w:t>Seção 5 - Arquitetura do Sistema:</w:t>
+        <w:t xml:space="preserve">Seção 5 </w:t>
       </w:r>
       <w:r>
         <w:rPr>
           <w:rFonts w:ascii="Times New Roman" w:hAnsi="Times New Roman" w:cs="Times New Roman"/>
-          <w:sz w:val="24"/>
-          <w:szCs w:val="24"/>
-        </w:rPr>
-        <w:t xml:space="preserve"> Descreve de forma geral a arquitetura planejada para o sistema.</w:t>
+          <w:b/>
+          <w:bCs/>
+          <w:sz w:val="24"/>
+          <w:szCs w:val="24"/>
+        </w:rPr>
+        <w:t>– Especificação de Requisitos do Sistema</w:t>
+      </w:r>
+      <w:r>
+        <w:rPr>
+          <w:rFonts w:ascii="Times New Roman" w:hAnsi="Times New Roman" w:cs="Times New Roman"/>
+          <w:b/>
+          <w:bCs/>
+          <w:sz w:val="24"/>
+          <w:szCs w:val="24"/>
+        </w:rPr>
+        <w:t>:</w:t>
+      </w:r>
+      <w:r>
+        <w:rPr>
+          <w:rFonts w:ascii="Times New Roman" w:hAnsi="Times New Roman" w:cs="Times New Roman"/>
+          <w:sz w:val="24"/>
+          <w:szCs w:val="24"/>
+        </w:rPr>
+        <w:t xml:space="preserve"> </w:t>
+      </w:r>
+      <w:r>
+        <w:rPr>
+          <w:rFonts w:ascii="Times New Roman" w:hAnsi="Times New Roman" w:cs="Times New Roman"/>
+          <w:sz w:val="24"/>
+          <w:szCs w:val="24"/>
+        </w:rPr>
+        <w:t>Apresenta uma descrição detalhada dos requisitos funcionais</w:t>
+      </w:r>
+      <w:r>
+        <w:rPr>
+          <w:rFonts w:ascii="Times New Roman" w:hAnsi="Times New Roman" w:cs="Times New Roman"/>
+          <w:b/>
+          <w:bCs/>
+          <w:sz w:val="24"/>
+          <w:szCs w:val="24"/>
+        </w:rPr>
+        <w:t>.</w:t>
       </w:r>
     </w:p>
     <w:p>
@@ -2720,15 +2683,35 @@
           <w:sz w:val="24"/>
           <w:szCs w:val="24"/>
         </w:rPr>
-        <w:t>Seção 6 - Especificação de Requisitos do Sistema:</w:t>
+        <w:t xml:space="preserve">Seção </w:t>
       </w:r>
       <w:r>
         <w:rPr>
           <w:rFonts w:ascii="Times New Roman" w:hAnsi="Times New Roman" w:cs="Times New Roman"/>
-          <w:sz w:val="24"/>
-          <w:szCs w:val="24"/>
-        </w:rPr>
-        <w:t xml:space="preserve"> Apresenta uma descrição detalhada dos requisitos funcionais e não-funcionais.</w:t>
+          <w:b/>
+          <w:bCs/>
+          <w:sz w:val="24"/>
+          <w:szCs w:val="24"/>
+        </w:rPr>
+        <w:t>6</w:t>
+      </w:r>
+      <w:r>
+        <w:rPr>
+          <w:rFonts w:ascii="Times New Roman" w:hAnsi="Times New Roman" w:cs="Times New Roman"/>
+          <w:b/>
+          <w:bCs/>
+          <w:sz w:val="24"/>
+          <w:szCs w:val="24"/>
+        </w:rPr>
+        <w:t xml:space="preserve"> - Modelos do Sistema:</w:t>
+      </w:r>
+      <w:r>
+        <w:rPr>
+          <w:rFonts w:ascii="Times New Roman" w:hAnsi="Times New Roman" w:cs="Times New Roman"/>
+          <w:sz w:val="24"/>
+          <w:szCs w:val="24"/>
+        </w:rPr>
+        <w:t xml:space="preserve"> Estabelece modelos que mostram as relações entre os componentes do sistema e seu ambiente.</w:t>
       </w:r>
     </w:p>
     <w:p>
@@ -2753,15 +2736,35 @@
           <w:sz w:val="24"/>
           <w:szCs w:val="24"/>
         </w:rPr>
-        <w:t>Seção 7 - Modelos do Sistema:</w:t>
+        <w:t xml:space="preserve">Seção </w:t>
       </w:r>
       <w:r>
         <w:rPr>
           <w:rFonts w:ascii="Times New Roman" w:hAnsi="Times New Roman" w:cs="Times New Roman"/>
-          <w:sz w:val="24"/>
-          <w:szCs w:val="24"/>
-        </w:rPr>
-        <w:t xml:space="preserve"> Estabelece modelos que mostram as relações entre os componentes do sistema e seu ambiente.</w:t>
+          <w:b/>
+          <w:bCs/>
+          <w:sz w:val="24"/>
+          <w:szCs w:val="24"/>
+        </w:rPr>
+        <w:t>7</w:t>
+      </w:r>
+      <w:r>
+        <w:rPr>
+          <w:rFonts w:ascii="Times New Roman" w:hAnsi="Times New Roman" w:cs="Times New Roman"/>
+          <w:b/>
+          <w:bCs/>
+          <w:sz w:val="24"/>
+          <w:szCs w:val="24"/>
+        </w:rPr>
+        <w:t xml:space="preserve"> - Evolução do Sistema:</w:t>
+      </w:r>
+      <w:r>
+        <w:rPr>
+          <w:rFonts w:ascii="Times New Roman" w:hAnsi="Times New Roman" w:cs="Times New Roman"/>
+          <w:sz w:val="24"/>
+          <w:szCs w:val="24"/>
+        </w:rPr>
+        <w:t xml:space="preserve"> Descreve as mudanças e melhorias previstas para o sistema.</w:t>
       </w:r>
     </w:p>
     <w:p>
@@ -2786,15 +2789,35 @@
           <w:sz w:val="24"/>
           <w:szCs w:val="24"/>
         </w:rPr>
-        <w:t>Seção 8 - Evolução do Sistema:</w:t>
+        <w:t xml:space="preserve">Seção </w:t>
       </w:r>
       <w:r>
         <w:rPr>
           <w:rFonts w:ascii="Times New Roman" w:hAnsi="Times New Roman" w:cs="Times New Roman"/>
-          <w:sz w:val="24"/>
-          <w:szCs w:val="24"/>
-        </w:rPr>
-        <w:t xml:space="preserve"> Descreve as mudanças e melhorias previstas para o sistema.</w:t>
+          <w:b/>
+          <w:bCs/>
+          <w:sz w:val="24"/>
+          <w:szCs w:val="24"/>
+        </w:rPr>
+        <w:t>8</w:t>
+      </w:r>
+      <w:r>
+        <w:rPr>
+          <w:rFonts w:ascii="Times New Roman" w:hAnsi="Times New Roman" w:cs="Times New Roman"/>
+          <w:b/>
+          <w:bCs/>
+          <w:sz w:val="24"/>
+          <w:szCs w:val="24"/>
+        </w:rPr>
+        <w:t xml:space="preserve"> - Glossário:</w:t>
+      </w:r>
+      <w:r>
+        <w:rPr>
+          <w:rFonts w:ascii="Times New Roman" w:hAnsi="Times New Roman" w:cs="Times New Roman"/>
+          <w:sz w:val="24"/>
+          <w:szCs w:val="24"/>
+        </w:rPr>
+        <w:t xml:space="preserve"> Define termos técnicos e abreviações usadas no documento.</w:t>
       </w:r>
     </w:p>
     <w:p>
@@ -2819,7 +2842,7 @@
           <w:sz w:val="24"/>
           <w:szCs w:val="24"/>
         </w:rPr>
-        <w:t>Seção 9 - Glossário:</w:t>
+        <w:t>Seção 9 –</w:t>
       </w:r>
       <w:r>
         <w:rPr>
@@ -2827,7 +2850,111 @@
           <w:sz w:val="24"/>
           <w:szCs w:val="24"/>
         </w:rPr>
-        <w:t xml:space="preserve"> Define termos técnicos e abreviações usadas no documento.</w:t>
+        <w:t xml:space="preserve"> </w:t>
+      </w:r>
+      <w:r>
+        <w:rPr>
+          <w:rFonts w:ascii="Times New Roman" w:hAnsi="Times New Roman" w:cs="Times New Roman"/>
+          <w:b/>
+          <w:bCs/>
+          <w:sz w:val="24"/>
+          <w:szCs w:val="24"/>
+        </w:rPr>
+        <w:t xml:space="preserve">Ferramentas Utilizadas: </w:t>
+      </w:r>
+      <w:r>
+        <w:rPr>
+          <w:rFonts w:ascii="Times New Roman" w:hAnsi="Times New Roman" w:cs="Times New Roman"/>
+          <w:sz w:val="24"/>
+          <w:szCs w:val="24"/>
+        </w:rPr>
+        <w:t>D</w:t>
+      </w:r>
+      <w:r>
+        <w:rPr>
+          <w:rFonts w:ascii="Times New Roman" w:hAnsi="Times New Roman" w:cs="Times New Roman"/>
+          <w:sz w:val="24"/>
+          <w:szCs w:val="24"/>
+        </w:rPr>
+        <w:t>escreve</w:t>
+      </w:r>
+      <w:r>
+        <w:rPr>
+          <w:rFonts w:ascii="Times New Roman" w:hAnsi="Times New Roman" w:cs="Times New Roman"/>
+          <w:sz w:val="24"/>
+          <w:szCs w:val="24"/>
+        </w:rPr>
+        <w:t xml:space="preserve"> quais foram as </w:t>
+      </w:r>
+      <w:r>
+        <w:rPr>
+          <w:rFonts w:ascii="Times New Roman" w:hAnsi="Times New Roman" w:cs="Times New Roman"/>
+          <w:sz w:val="24"/>
+          <w:szCs w:val="24"/>
+        </w:rPr>
+        <w:t xml:space="preserve">ferramentas </w:t>
+      </w:r>
+      <w:r>
+        <w:rPr>
+          <w:rFonts w:ascii="Times New Roman" w:hAnsi="Times New Roman" w:cs="Times New Roman"/>
+          <w:sz w:val="24"/>
+          <w:szCs w:val="24"/>
+        </w:rPr>
+        <w:t>utilizadas</w:t>
+      </w:r>
+      <w:r>
+        <w:rPr>
+          <w:rFonts w:ascii="Times New Roman" w:hAnsi="Times New Roman" w:cs="Times New Roman"/>
+          <w:sz w:val="24"/>
+          <w:szCs w:val="24"/>
+        </w:rPr>
+        <w:t xml:space="preserve"> </w:t>
+      </w:r>
+      <w:r>
+        <w:rPr>
+          <w:rFonts w:ascii="Times New Roman" w:hAnsi="Times New Roman" w:cs="Times New Roman"/>
+          <w:sz w:val="24"/>
+          <w:szCs w:val="24"/>
+        </w:rPr>
+        <w:t>n</w:t>
+      </w:r>
+      <w:r>
+        <w:rPr>
+          <w:rFonts w:ascii="Times New Roman" w:hAnsi="Times New Roman" w:cs="Times New Roman"/>
+          <w:sz w:val="24"/>
+          <w:szCs w:val="24"/>
+        </w:rPr>
+        <w:t>o desenvolvimento, implementação e manutenção do protótipo da rede social Bem-te-vi</w:t>
+      </w:r>
+      <w:r>
+        <w:rPr>
+          <w:rFonts w:ascii="Times New Roman" w:hAnsi="Times New Roman" w:cs="Times New Roman"/>
+          <w:sz w:val="24"/>
+          <w:szCs w:val="24"/>
+        </w:rPr>
+        <w:t>.</w:t>
+      </w:r>
+    </w:p>
+    <w:p>
+      <w:pPr>
+        <w:pStyle w:val="Corpodetexto"/>
+        <w:numPr>
+          <w:ilvl w:val="0"/>
+          <w:numId w:val="120"/>
+        </w:numPr>
+      </w:pPr>
+      <w:r>
+        <w:rPr>
+          <w:b/>
+          <w:bCs/>
+        </w:rPr>
+        <w:t xml:space="preserve">Seção 10 – Boas Práticas: </w:t>
+      </w:r>
+      <w:r>
+        <w:t>D</w:t>
+      </w:r>
+      <w:r>
+        <w:t>etalha as práticas adotadas para promover um código limpo, bem documentado e fácil de manter.</w:t>
       </w:r>
     </w:p>
     <w:p/>
@@ -2848,7 +2975,7 @@
           <w:szCs w:val="24"/>
         </w:rPr>
       </w:pPr>
-      <w:bookmarkStart w:id="2" w:name="_Toc166087372"/>
+      <w:bookmarkStart w:id="2" w:name="_Toc176355364"/>
       <w:r>
         <w:rPr>
           <w:rFonts w:ascii="Times New Roman" w:hAnsi="Times New Roman" w:cs="Times New Roman"/>
@@ -2880,17 +3007,14 @@
         </w:rPr>
         <w:t>A correta interpretação deste documento exige o conhecimento de algumas</w:t>
       </w:r>
-    </w:p>
-    <w:p>
-      <w:pPr>
-        <w:spacing w:after="0"/>
-        <w:jc w:val="both"/>
-        <w:rPr>
-          <w:rFonts w:ascii="Times New Roman" w:hAnsi="Times New Roman" w:cs="Times New Roman"/>
-          <w:sz w:val="24"/>
-          <w:szCs w:val="24"/>
-        </w:rPr>
-      </w:pPr>
+      <w:r>
+        <w:rPr>
+          <w:rFonts w:ascii="Times New Roman" w:hAnsi="Times New Roman" w:cs="Times New Roman"/>
+          <w:sz w:val="24"/>
+          <w:szCs w:val="24"/>
+        </w:rPr>
+        <w:t xml:space="preserve"> </w:t>
+      </w:r>
       <w:r>
         <w:rPr>
           <w:rFonts w:ascii="Times New Roman" w:hAnsi="Times New Roman" w:cs="Times New Roman"/>
@@ -2934,7 +3058,7 @@
           <w:sz w:val="24"/>
           <w:szCs w:val="24"/>
         </w:rPr>
-        <w:t>RF:</w:t>
+        <w:t>BERT:</w:t>
       </w:r>
       <w:r>
         <w:rPr>
@@ -2942,7 +3066,79 @@
           <w:sz w:val="24"/>
           <w:szCs w:val="24"/>
         </w:rPr>
-        <w:t xml:space="preserve"> Requisito Funcional</w:t>
+        <w:t xml:space="preserve"> Modelo de Transformador Bidirecional (</w:t>
+      </w:r>
+      <w:proofErr w:type="spellStart"/>
+      <w:r>
+        <w:rPr>
+          <w:rFonts w:ascii="Times New Roman" w:hAnsi="Times New Roman" w:cs="Times New Roman"/>
+          <w:sz w:val="24"/>
+          <w:szCs w:val="24"/>
+        </w:rPr>
+        <w:t>Bidirectional</w:t>
+      </w:r>
+      <w:proofErr w:type="spellEnd"/>
+      <w:r>
+        <w:rPr>
+          <w:rFonts w:ascii="Times New Roman" w:hAnsi="Times New Roman" w:cs="Times New Roman"/>
+          <w:sz w:val="24"/>
+          <w:szCs w:val="24"/>
+        </w:rPr>
+        <w:t xml:space="preserve"> </w:t>
+      </w:r>
+      <w:proofErr w:type="spellStart"/>
+      <w:r>
+        <w:rPr>
+          <w:rFonts w:ascii="Times New Roman" w:hAnsi="Times New Roman" w:cs="Times New Roman"/>
+          <w:sz w:val="24"/>
+          <w:szCs w:val="24"/>
+        </w:rPr>
+        <w:t>Encoder</w:t>
+      </w:r>
+      <w:proofErr w:type="spellEnd"/>
+      <w:r>
+        <w:rPr>
+          <w:rFonts w:ascii="Times New Roman" w:hAnsi="Times New Roman" w:cs="Times New Roman"/>
+          <w:sz w:val="24"/>
+          <w:szCs w:val="24"/>
+        </w:rPr>
+        <w:t xml:space="preserve"> </w:t>
+      </w:r>
+      <w:proofErr w:type="spellStart"/>
+      <w:r>
+        <w:rPr>
+          <w:rFonts w:ascii="Times New Roman" w:hAnsi="Times New Roman" w:cs="Times New Roman"/>
+          <w:sz w:val="24"/>
+          <w:szCs w:val="24"/>
+        </w:rPr>
+        <w:t>Representations</w:t>
+      </w:r>
+      <w:proofErr w:type="spellEnd"/>
+      <w:r>
+        <w:rPr>
+          <w:rFonts w:ascii="Times New Roman" w:hAnsi="Times New Roman" w:cs="Times New Roman"/>
+          <w:sz w:val="24"/>
+          <w:szCs w:val="24"/>
+        </w:rPr>
+        <w:t xml:space="preserve"> </w:t>
+      </w:r>
+      <w:proofErr w:type="spellStart"/>
+      <w:r>
+        <w:rPr>
+          <w:rFonts w:ascii="Times New Roman" w:hAnsi="Times New Roman" w:cs="Times New Roman"/>
+          <w:sz w:val="24"/>
+          <w:szCs w:val="24"/>
+        </w:rPr>
+        <w:t>from</w:t>
+      </w:r>
+      <w:proofErr w:type="spellEnd"/>
+      <w:r>
+        <w:rPr>
+          <w:rFonts w:ascii="Times New Roman" w:hAnsi="Times New Roman" w:cs="Times New Roman"/>
+          <w:sz w:val="24"/>
+          <w:szCs w:val="24"/>
+        </w:rPr>
+        <w:t xml:space="preserve"> Transformers), usado para análise de postagens</w:t>
       </w:r>
     </w:p>
     <w:p>
@@ -2968,6 +3164,180 @@
           <w:sz w:val="24"/>
           <w:szCs w:val="24"/>
         </w:rPr>
+        <w:t>MFA:</w:t>
+      </w:r>
+      <w:r>
+        <w:rPr>
+          <w:rFonts w:ascii="Times New Roman" w:hAnsi="Times New Roman" w:cs="Times New Roman"/>
+          <w:sz w:val="24"/>
+          <w:szCs w:val="24"/>
+        </w:rPr>
+        <w:t xml:space="preserve"> Autenticação Multifator (</w:t>
+      </w:r>
+      <w:proofErr w:type="spellStart"/>
+      <w:r>
+        <w:rPr>
+          <w:rFonts w:ascii="Times New Roman" w:hAnsi="Times New Roman" w:cs="Times New Roman"/>
+          <w:sz w:val="24"/>
+          <w:szCs w:val="24"/>
+        </w:rPr>
+        <w:t>Multifactor</w:t>
+      </w:r>
+      <w:proofErr w:type="spellEnd"/>
+      <w:r>
+        <w:rPr>
+          <w:rFonts w:ascii="Times New Roman" w:hAnsi="Times New Roman" w:cs="Times New Roman"/>
+          <w:sz w:val="24"/>
+          <w:szCs w:val="24"/>
+        </w:rPr>
+        <w:t xml:space="preserve"> </w:t>
+      </w:r>
+      <w:proofErr w:type="spellStart"/>
+      <w:r>
+        <w:rPr>
+          <w:rFonts w:ascii="Times New Roman" w:hAnsi="Times New Roman" w:cs="Times New Roman"/>
+          <w:sz w:val="24"/>
+          <w:szCs w:val="24"/>
+        </w:rPr>
+        <w:t>Authentication</w:t>
+      </w:r>
+      <w:proofErr w:type="spellEnd"/>
+      <w:r>
+        <w:rPr>
+          <w:rFonts w:ascii="Times New Roman" w:hAnsi="Times New Roman" w:cs="Times New Roman"/>
+          <w:sz w:val="24"/>
+          <w:szCs w:val="24"/>
+        </w:rPr>
+        <w:t>)</w:t>
+      </w:r>
+    </w:p>
+    <w:p>
+      <w:pPr>
+        <w:pStyle w:val="PargrafodaLista"/>
+        <w:numPr>
+          <w:ilvl w:val="0"/>
+          <w:numId w:val="121"/>
+        </w:numPr>
+        <w:spacing w:after="0"/>
+        <w:jc w:val="both"/>
+        <w:rPr>
+          <w:rFonts w:ascii="Times New Roman" w:hAnsi="Times New Roman" w:cs="Times New Roman"/>
+          <w:sz w:val="24"/>
+          <w:szCs w:val="24"/>
+        </w:rPr>
+      </w:pPr>
+      <w:r>
+        <w:rPr>
+          <w:rFonts w:ascii="Times New Roman" w:hAnsi="Times New Roman" w:cs="Times New Roman"/>
+          <w:b/>
+          <w:bCs/>
+          <w:sz w:val="24"/>
+          <w:szCs w:val="24"/>
+        </w:rPr>
+        <w:t>MVC:</w:t>
+      </w:r>
+      <w:r>
+        <w:rPr>
+          <w:rFonts w:ascii="Times New Roman" w:hAnsi="Times New Roman" w:cs="Times New Roman"/>
+          <w:sz w:val="24"/>
+          <w:szCs w:val="24"/>
+        </w:rPr>
+        <w:t xml:space="preserve"> Arquitetura Modelo-Visão-Controlador (Model-</w:t>
+      </w:r>
+      <w:proofErr w:type="spellStart"/>
+      <w:r>
+        <w:rPr>
+          <w:rFonts w:ascii="Times New Roman" w:hAnsi="Times New Roman" w:cs="Times New Roman"/>
+          <w:sz w:val="24"/>
+          <w:szCs w:val="24"/>
+        </w:rPr>
+        <w:t>View</w:t>
+      </w:r>
+      <w:proofErr w:type="spellEnd"/>
+      <w:r>
+        <w:rPr>
+          <w:rFonts w:ascii="Times New Roman" w:hAnsi="Times New Roman" w:cs="Times New Roman"/>
+          <w:sz w:val="24"/>
+          <w:szCs w:val="24"/>
+        </w:rPr>
+        <w:t>-</w:t>
+      </w:r>
+      <w:proofErr w:type="spellStart"/>
+      <w:r>
+        <w:rPr>
+          <w:rFonts w:ascii="Times New Roman" w:hAnsi="Times New Roman" w:cs="Times New Roman"/>
+          <w:sz w:val="24"/>
+          <w:szCs w:val="24"/>
+        </w:rPr>
+        <w:t>Controller</w:t>
+      </w:r>
+      <w:proofErr w:type="spellEnd"/>
+      <w:r>
+        <w:rPr>
+          <w:rFonts w:ascii="Times New Roman" w:hAnsi="Times New Roman" w:cs="Times New Roman"/>
+          <w:sz w:val="24"/>
+          <w:szCs w:val="24"/>
+        </w:rPr>
+        <w:t>)</w:t>
+      </w:r>
+    </w:p>
+    <w:p>
+      <w:pPr>
+        <w:pStyle w:val="PargrafodaLista"/>
+        <w:numPr>
+          <w:ilvl w:val="0"/>
+          <w:numId w:val="121"/>
+        </w:numPr>
+        <w:spacing w:after="0"/>
+        <w:jc w:val="both"/>
+        <w:rPr>
+          <w:rFonts w:ascii="Times New Roman" w:hAnsi="Times New Roman" w:cs="Times New Roman"/>
+          <w:sz w:val="24"/>
+          <w:szCs w:val="24"/>
+        </w:rPr>
+      </w:pPr>
+      <w:r>
+        <w:rPr>
+          <w:rFonts w:ascii="Times New Roman" w:hAnsi="Times New Roman" w:cs="Times New Roman"/>
+          <w:b/>
+          <w:bCs/>
+          <w:sz w:val="24"/>
+          <w:szCs w:val="24"/>
+        </w:rPr>
+        <w:t>RF:</w:t>
+      </w:r>
+      <w:r>
+        <w:rPr>
+          <w:rFonts w:ascii="Times New Roman" w:hAnsi="Times New Roman" w:cs="Times New Roman"/>
+          <w:sz w:val="24"/>
+          <w:szCs w:val="24"/>
+        </w:rPr>
+        <w:t xml:space="preserve"> Requisito Funcional</w:t>
+      </w:r>
+    </w:p>
+    <w:p>
+      <w:pPr>
+        <w:pStyle w:val="PargrafodaLista"/>
+        <w:numPr>
+          <w:ilvl w:val="0"/>
+          <w:numId w:val="121"/>
+        </w:numPr>
+        <w:spacing w:after="0"/>
+        <w:jc w:val="both"/>
+        <w:rPr>
+          <w:rFonts w:ascii="Times New Roman" w:hAnsi="Times New Roman" w:cs="Times New Roman"/>
+          <w:sz w:val="24"/>
+          <w:szCs w:val="24"/>
+        </w:rPr>
+      </w:pPr>
+      <w:r>
+        <w:rPr>
+          <w:rFonts w:ascii="Times New Roman" w:hAnsi="Times New Roman" w:cs="Times New Roman"/>
+          <w:b/>
+          <w:bCs/>
+          <w:sz w:val="24"/>
+          <w:szCs w:val="24"/>
+        </w:rPr>
         <w:t>R</w:t>
       </w:r>
       <w:r>
@@ -2987,6 +3357,76 @@
           <w:szCs w:val="24"/>
         </w:rPr>
         <w:t xml:space="preserve"> Requisito Não Funcional</w:t>
+      </w:r>
+    </w:p>
+    <w:p>
+      <w:pPr>
+        <w:pStyle w:val="PargrafodaLista"/>
+        <w:numPr>
+          <w:ilvl w:val="0"/>
+          <w:numId w:val="121"/>
+        </w:numPr>
+        <w:spacing w:after="0"/>
+        <w:jc w:val="both"/>
+        <w:rPr>
+          <w:rFonts w:ascii="Times New Roman" w:hAnsi="Times New Roman" w:cs="Times New Roman"/>
+          <w:sz w:val="24"/>
+          <w:szCs w:val="24"/>
+        </w:rPr>
+      </w:pPr>
+      <w:r>
+        <w:rPr>
+          <w:rFonts w:ascii="Times New Roman" w:hAnsi="Times New Roman" w:cs="Times New Roman"/>
+          <w:b/>
+          <w:bCs/>
+          <w:sz w:val="24"/>
+          <w:szCs w:val="24"/>
+        </w:rPr>
+        <w:t>SQL:</w:t>
+      </w:r>
+      <w:r>
+        <w:rPr>
+          <w:rFonts w:ascii="Times New Roman" w:hAnsi="Times New Roman" w:cs="Times New Roman"/>
+          <w:sz w:val="24"/>
+          <w:szCs w:val="24"/>
+        </w:rPr>
+        <w:t xml:space="preserve"> </w:t>
+      </w:r>
+      <w:proofErr w:type="spellStart"/>
+      <w:r>
+        <w:rPr>
+          <w:rFonts w:ascii="Times New Roman" w:hAnsi="Times New Roman" w:cs="Times New Roman"/>
+          <w:sz w:val="24"/>
+          <w:szCs w:val="24"/>
+        </w:rPr>
+        <w:t>Structured</w:t>
+      </w:r>
+      <w:proofErr w:type="spellEnd"/>
+      <w:r>
+        <w:rPr>
+          <w:rFonts w:ascii="Times New Roman" w:hAnsi="Times New Roman" w:cs="Times New Roman"/>
+          <w:sz w:val="24"/>
+          <w:szCs w:val="24"/>
+        </w:rPr>
+        <w:t xml:space="preserve"> Query </w:t>
+      </w:r>
+      <w:proofErr w:type="spellStart"/>
+      <w:r>
+        <w:rPr>
+          <w:rFonts w:ascii="Times New Roman" w:hAnsi="Times New Roman" w:cs="Times New Roman"/>
+          <w:sz w:val="24"/>
+          <w:szCs w:val="24"/>
+        </w:rPr>
+        <w:t>Language</w:t>
+      </w:r>
+      <w:proofErr w:type="spellEnd"/>
+      <w:r>
+        <w:rPr>
+          <w:rFonts w:ascii="Times New Roman" w:hAnsi="Times New Roman" w:cs="Times New Roman"/>
+          <w:sz w:val="24"/>
+          <w:szCs w:val="24"/>
+        </w:rPr>
+        <w:t>, utilizado para gerenciamento de bancos de dados relacionais</w:t>
       </w:r>
     </w:p>
     <w:p/>
@@ -3003,7 +3443,7 @@
           <w:szCs w:val="24"/>
         </w:rPr>
       </w:pPr>
-      <w:bookmarkStart w:id="3" w:name="_Toc166087373"/>
+      <w:bookmarkStart w:id="3" w:name="_Toc176355365"/>
       <w:r>
         <w:rPr>
           <w:rFonts w:ascii="Times New Roman" w:hAnsi="Times New Roman" w:cs="Times New Roman"/>
@@ -3092,7 +3532,16 @@
           <w:sz w:val="24"/>
           <w:szCs w:val="24"/>
         </w:rPr>
-        <w:t xml:space="preserve"> seu próprio conteúdo. Além disso, usuários administradores terão a capacidade de monitorar as atividades e postagens dentro da rede. O protótipo também servirá como uma base para o </w:t>
+        <w:t xml:space="preserve"> seu próprio conteúdo. Além disso, usuários administradores terão a capacidade de monitorar as atividades e postagens dentro da rede. </w:t>
+      </w:r>
+      <w:r>
+        <w:rPr>
+          <w:rFonts w:ascii="Times New Roman" w:hAnsi="Times New Roman" w:cs="Times New Roman"/>
+          <w:sz w:val="24"/>
+          <w:szCs w:val="24"/>
+        </w:rPr>
+        <w:lastRenderedPageBreak/>
+        <w:t xml:space="preserve">O protótipo também servirá como uma base para o </w:t>
       </w:r>
       <w:r>
         <w:rPr>
@@ -3115,7 +3564,6 @@
     <w:p>
       <w:pPr>
         <w:pStyle w:val="Ttulo1"/>
-        <w:spacing w:after="240"/>
         <w:rPr>
           <w:rFonts w:ascii="Times New Roman" w:hAnsi="Times New Roman" w:cs="Times New Roman"/>
           <w:b/>
@@ -3125,7 +3573,7 @@
           <w:szCs w:val="24"/>
         </w:rPr>
       </w:pPr>
-      <w:bookmarkStart w:id="4" w:name="_Toc166087374"/>
+      <w:bookmarkStart w:id="4" w:name="_Toc176355366"/>
       <w:r>
         <w:rPr>
           <w:rFonts w:ascii="Times New Roman" w:hAnsi="Times New Roman" w:cs="Times New Roman"/>
@@ -3216,7 +3664,6 @@
           <w:sz w:val="24"/>
           <w:szCs w:val="24"/>
         </w:rPr>
-        <w:lastRenderedPageBreak/>
         <w:t>O sistema deve oferecer uma funcionalidade de cadastro que permita aos novos usuários criarem suas contas, fornecendo informações básicas e passando por processos de verificação de identidade quando necessário.</w:t>
       </w:r>
     </w:p>
@@ -3547,6 +3994,7 @@
           <w:sz w:val="24"/>
           <w:szCs w:val="24"/>
         </w:rPr>
+        <w:lastRenderedPageBreak/>
         <w:t>Os usuários devem poder alterar informações em seus perfis, como foto, nome, biografia e senha a fim de manter sua conta segura, a identidade digital atualizada e relevante.</w:t>
       </w:r>
     </w:p>
@@ -3602,7 +4050,6 @@
           <w:sz w:val="24"/>
           <w:szCs w:val="24"/>
         </w:rPr>
-        <w:lastRenderedPageBreak/>
         <w:t>Usuários podem acessar um histórico de suas atividades e interações dentro da plataforma, incluindo datas e horários de acesso, para monitoramento pessoal de segurança e uso.</w:t>
       </w:r>
     </w:p>
@@ -3933,6 +4380,7 @@
           <w:sz w:val="24"/>
           <w:szCs w:val="24"/>
         </w:rPr>
+        <w:lastRenderedPageBreak/>
         <w:t>O sistema deve analisar as postagens de texto utilizando o modelo BERT para detectar conteúdo ofensivo.</w:t>
       </w:r>
     </w:p>
@@ -4043,25 +4491,7 @@
           <w:sz w:val="24"/>
           <w:szCs w:val="24"/>
         </w:rPr>
-        <w:t xml:space="preserve">O sistema deve permitir que os usuários </w:t>
-      </w:r>
-      <w:proofErr w:type="gramStart"/>
-      <w:r>
-        <w:rPr>
-          <w:rFonts w:ascii="Times New Roman" w:hAnsi="Times New Roman" w:cs="Times New Roman"/>
-          <w:sz w:val="24"/>
-          <w:szCs w:val="24"/>
-        </w:rPr>
-        <w:t>criem uma nova</w:t>
-      </w:r>
-      <w:proofErr w:type="gramEnd"/>
-      <w:r>
-        <w:rPr>
-          <w:rFonts w:ascii="Times New Roman" w:hAnsi="Times New Roman" w:cs="Times New Roman"/>
-          <w:sz w:val="24"/>
-          <w:szCs w:val="24"/>
-        </w:rPr>
-        <w:t xml:space="preserve"> postagem após serem notificados de que sua postagem anterior foi considerada ofensiva.</w:t>
+        <w:t>O sistema deve permitir que os usuários criem uma nova postagem após serem notificados de que sua postagem anterior foi considerada ofensiva.</w:t>
       </w:r>
     </w:p>
     <w:p>
@@ -4370,6 +4800,7 @@
           <w:sz w:val="24"/>
           <w:szCs w:val="24"/>
         </w:rPr>
+        <w:lastRenderedPageBreak/>
         <w:t>As credenciais das contas administrativas devem ser geradas com segurança, utilizando hashing para armazenar senhas, e devem incluir opções para autenticação multifator (MFA).</w:t>
       </w:r>
     </w:p>
@@ -4431,7 +4862,6 @@
     <w:p>
       <w:pPr>
         <w:pStyle w:val="Ttulo1"/>
-        <w:spacing w:after="240"/>
         <w:rPr>
           <w:rFonts w:ascii="Times New Roman" w:hAnsi="Times New Roman" w:cs="Times New Roman"/>
           <w:b/>
@@ -4441,7 +4871,7 @@
           <w:szCs w:val="24"/>
         </w:rPr>
       </w:pPr>
-      <w:bookmarkStart w:id="5" w:name="_Toc166087375"/>
+      <w:bookmarkStart w:id="5" w:name="_Toc176355367"/>
       <w:r>
         <w:rPr>
           <w:rFonts w:ascii="Times New Roman" w:hAnsi="Times New Roman" w:cs="Times New Roman"/>
@@ -4451,7 +4881,6 @@
           <w:sz w:val="24"/>
           <w:szCs w:val="24"/>
         </w:rPr>
-        <w:lastRenderedPageBreak/>
         <w:t xml:space="preserve">4. </w:t>
       </w:r>
       <w:r>
@@ -4685,7 +5114,16 @@
           <w:sz w:val="24"/>
           <w:szCs w:val="24"/>
         </w:rPr>
-        <w:t>O sistema deve ser capaz de processar todas as requisições dentro de um tempo definido como aceitável, garantindo tempos de resposta rápidos mesmo sob carga pesada. Isso é essencial para proporcionar uma experiência de usuário fluida e responsiva, especialmente para operações críticas como o login de administradores e a análise de postagens pelo modelo BERT.</w:t>
+        <w:t xml:space="preserve">O sistema deve ser capaz de processar todas as requisições dentro de um tempo definido como aceitável, garantindo tempos de resposta rápidos mesmo sob carga pesada. Isso é essencial para proporcionar uma experiência de usuário fluida e </w:t>
+      </w:r>
+      <w:r>
+        <w:rPr>
+          <w:rFonts w:ascii="Times New Roman" w:hAnsi="Times New Roman" w:cs="Times New Roman"/>
+          <w:sz w:val="24"/>
+          <w:szCs w:val="24"/>
+        </w:rPr>
+        <w:lastRenderedPageBreak/>
+        <w:t>responsiva, especialmente para operações críticas como o login de administradores e a análise de postagens pelo modelo BERT.</w:t>
       </w:r>
     </w:p>
     <w:p>
@@ -4976,7 +5414,7 @@
           <w:szCs w:val="24"/>
         </w:rPr>
       </w:pPr>
-      <w:bookmarkStart w:id="6" w:name="_Toc166087376"/>
+      <w:bookmarkStart w:id="6" w:name="_Toc176355368"/>
       <w:r>
         <w:rPr>
           <w:rFonts w:ascii="Times New Roman" w:hAnsi="Times New Roman" w:cs="Times New Roman"/>
@@ -4986,6 +5424,7 @@
           <w:sz w:val="24"/>
           <w:szCs w:val="24"/>
         </w:rPr>
+        <w:lastRenderedPageBreak/>
         <w:t xml:space="preserve">5. </w:t>
       </w:r>
       <w:r>
@@ -5003,7 +5442,6 @@
     </w:p>
     <w:p>
       <w:pPr>
-        <w:pStyle w:val="PargrafodaLista"/>
         <w:rPr>
           <w:rFonts w:ascii="Times New Roman" w:hAnsi="Times New Roman" w:cs="Times New Roman"/>
           <w:b/>
@@ -5025,7 +5463,7 @@
           <w:szCs w:val="24"/>
         </w:rPr>
       </w:pPr>
-      <w:bookmarkStart w:id="7" w:name="_Toc166087377"/>
+      <w:bookmarkStart w:id="7" w:name="_Toc176355369"/>
       <w:r>
         <w:rPr>
           <w:rFonts w:ascii="Times New Roman" w:hAnsi="Times New Roman" w:cs="Times New Roman"/>
@@ -6421,6 +6859,7 @@
                 <w:sz w:val="24"/>
                 <w:szCs w:val="24"/>
               </w:rPr>
+              <w:lastRenderedPageBreak/>
               <w:t>O e-mail do usuário deve ser único.</w:t>
             </w:r>
           </w:p>
@@ -7978,6 +8417,7 @@
                 <w:sz w:val="24"/>
                 <w:szCs w:val="24"/>
               </w:rPr>
+              <w:lastRenderedPageBreak/>
               <w:t>O usuário insere um e-mail ou senha inválida.</w:t>
             </w:r>
           </w:p>
@@ -9364,6 +9804,7 @@
                 <w:sz w:val="24"/>
                 <w:szCs w:val="24"/>
               </w:rPr>
+              <w:lastRenderedPageBreak/>
               <w:t>Nenhum cenário alternativo aplicável, pois a ação de sair é direta e sem etapas intermediárias.</w:t>
             </w:r>
           </w:p>
@@ -9659,7 +10100,6 @@
                 <w:sz w:val="24"/>
                 <w:szCs w:val="24"/>
               </w:rPr>
-              <w:lastRenderedPageBreak/>
               <w:t>O sistema deve proteger informações sensíveis do usuário durante o processo de logout.</w:t>
             </w:r>
           </w:p>
@@ -10486,7 +10926,16 @@
                 <w:sz w:val="24"/>
                 <w:szCs w:val="24"/>
               </w:rPr>
-              <w:t>O sistema deve monitorar e moderar o conteúdo postado para garantir que esteja em conformidade com as regras da comunidade e com as restrições de palavras específicas.</w:t>
+              <w:t xml:space="preserve">O sistema deve monitorar e moderar o conteúdo postado para garantir que esteja </w:t>
+            </w:r>
+            <w:r>
+              <w:rPr>
+                <w:rFonts w:ascii="Times New Roman" w:hAnsi="Times New Roman" w:cs="Times New Roman"/>
+                <w:sz w:val="24"/>
+                <w:szCs w:val="24"/>
+              </w:rPr>
+              <w:lastRenderedPageBreak/>
+              <w:t>em conformidade com as regras da comunidade e com as restrições de palavras específicas.</w:t>
             </w:r>
           </w:p>
         </w:tc>
@@ -10517,6 +10966,7 @@
                 <w:sz w:val="24"/>
                 <w:szCs w:val="24"/>
               </w:rPr>
+              <w:lastRenderedPageBreak/>
               <w:t>Cenário alternativo</w:t>
             </w:r>
           </w:p>
@@ -10790,7 +11240,6 @@
                 <w:sz w:val="24"/>
                 <w:szCs w:val="24"/>
               </w:rPr>
-              <w:lastRenderedPageBreak/>
               <w:t>O usuário tenta postar conteúdo que contém palavras listadas no banco de dados de palavras proibidas.</w:t>
             </w:r>
           </w:p>
@@ -11637,6 +12086,7 @@
                 <w:sz w:val="24"/>
                 <w:szCs w:val="24"/>
               </w:rPr>
+              <w:lastRenderedPageBreak/>
               <w:t>Não há restrições específicas, já que todos os perfis e postagens são públicos.</w:t>
             </w:r>
           </w:p>
@@ -11934,7 +12384,6 @@
                 <w:sz w:val="24"/>
                 <w:szCs w:val="24"/>
               </w:rPr>
-              <w:lastRenderedPageBreak/>
               <w:t>Todas as postagens e informações no perfil devem ser públicas e acessíveis a qualquer usuário registrado.</w:t>
             </w:r>
           </w:p>
@@ -12857,6 +13306,7 @@
                 <w:sz w:val="24"/>
                 <w:szCs w:val="24"/>
               </w:rPr>
+              <w:lastRenderedPageBreak/>
               <w:t xml:space="preserve">1.   </w:t>
             </w:r>
             <w:r>
@@ -13169,7 +13619,6 @@
                 <w:sz w:val="24"/>
                 <w:szCs w:val="24"/>
               </w:rPr>
-              <w:lastRenderedPageBreak/>
               <w:t>O sistema deve oferecer opções claras para editar o perfil e visualizar o log de acesso.</w:t>
             </w:r>
           </w:p>
@@ -14040,7 +14489,16 @@
                 <w:sz w:val="24"/>
                 <w:szCs w:val="24"/>
               </w:rPr>
-              <w:t xml:space="preserve">O sistema deve garantir que as novas informações atendam aos requisitos de segurança e formato (por exemplo, senha forte, e-mail </w:t>
+              <w:t xml:space="preserve">O sistema deve garantir que as novas informações atendam aos requisitos de </w:t>
+            </w:r>
+            <w:r>
+              <w:rPr>
+                <w:rFonts w:ascii="Times New Roman" w:hAnsi="Times New Roman" w:cs="Times New Roman"/>
+                <w:sz w:val="24"/>
+                <w:szCs w:val="24"/>
+              </w:rPr>
+              <w:lastRenderedPageBreak/>
+              <w:t xml:space="preserve">segurança e formato (por exemplo, senha forte, e-mail </w:t>
             </w:r>
             <w:proofErr w:type="gramStart"/>
             <w:r>
@@ -14089,6 +14547,7 @@
                 <w:sz w:val="24"/>
                 <w:szCs w:val="24"/>
               </w:rPr>
+              <w:lastRenderedPageBreak/>
               <w:t>Cenário alternativo</w:t>
             </w:r>
           </w:p>
@@ -14336,7 +14795,6 @@
                 <w:sz w:val="24"/>
                 <w:szCs w:val="24"/>
               </w:rPr>
-              <w:lastRenderedPageBreak/>
               <w:t>O usuário clica para alterar a senha.</w:t>
             </w:r>
           </w:p>
@@ -15187,6 +15645,7 @@
                 <w:sz w:val="24"/>
                 <w:szCs w:val="24"/>
               </w:rPr>
+              <w:lastRenderedPageBreak/>
               <w:t>Ações do ator</w:t>
             </w:r>
           </w:p>
@@ -16450,7 +16909,6 @@
                 <w:sz w:val="24"/>
                 <w:szCs w:val="24"/>
               </w:rPr>
-              <w:lastRenderedPageBreak/>
               <w:t xml:space="preserve">2.   </w:t>
             </w:r>
             <w:r>
@@ -17251,17 +17709,7 @@
                 <w:sz w:val="24"/>
                 <w:szCs w:val="24"/>
               </w:rPr>
-              <w:t>1</w:t>
-            </w:r>
-            <w:r>
-              <w:rPr>
-                <w:rFonts w:ascii="Times New Roman" w:hAnsi="Times New Roman" w:cs="Times New Roman"/>
-                <w:b/>
-                <w:bCs/>
-                <w:sz w:val="24"/>
-                <w:szCs w:val="24"/>
-              </w:rPr>
-              <w:t>0</w:t>
+              <w:t>10</w:t>
             </w:r>
             <w:r>
               <w:rPr>
@@ -17427,7 +17875,16 @@
                 <w:sz w:val="24"/>
                 <w:szCs w:val="24"/>
               </w:rPr>
-              <w:t>Este caso de uso descreve o processo pelo qual um administrador acessa a interface administrativa para gerenciar contas de usuários, incluindo a ativação e desativação de acessos conforme necessário.</w:t>
+              <w:t xml:space="preserve">Este caso de uso descreve o processo pelo qual um administrador acessa a interface administrativa para gerenciar contas de </w:t>
+            </w:r>
+            <w:r>
+              <w:rPr>
+                <w:rFonts w:ascii="Times New Roman" w:hAnsi="Times New Roman" w:cs="Times New Roman"/>
+                <w:sz w:val="24"/>
+                <w:szCs w:val="24"/>
+              </w:rPr>
+              <w:lastRenderedPageBreak/>
+              <w:t>usuários, incluindo a ativação e desativação de acessos conforme necessário.</w:t>
             </w:r>
           </w:p>
         </w:tc>
@@ -18554,16 +19011,7 @@
                 <w:sz w:val="24"/>
                 <w:szCs w:val="24"/>
               </w:rPr>
-              <w:t xml:space="preserve">O sistema deve garantir que a ação não seja aplicada parcialmente, mantendo a conta do usuário no estado anterior até que a conexão seja restabelecida e </w:t>
-            </w:r>
-            <w:r>
-              <w:rPr>
-                <w:rFonts w:ascii="Times New Roman" w:hAnsi="Times New Roman" w:cs="Times New Roman"/>
-                <w:sz w:val="24"/>
-                <w:szCs w:val="24"/>
-              </w:rPr>
-              <w:lastRenderedPageBreak/>
-              <w:t>o processo possa ser concluído corretamente.</w:t>
+              <w:t>O sistema deve garantir que a ação não seja aplicada parcialmente, mantendo a conta do usuário no estado anterior até que a conexão seja restabelecida e o processo possa ser concluído corretamente.</w:t>
             </w:r>
           </w:p>
         </w:tc>
@@ -18594,7 +19042,6 @@
                 <w:sz w:val="24"/>
                 <w:szCs w:val="24"/>
               </w:rPr>
-              <w:lastRenderedPageBreak/>
               <w:t>Regras de negócio</w:t>
             </w:r>
           </w:p>
@@ -19757,7 +20204,6 @@
                 <w:sz w:val="24"/>
                 <w:szCs w:val="24"/>
               </w:rPr>
-              <w:lastRenderedPageBreak/>
               <w:t>Ações do ator</w:t>
             </w:r>
           </w:p>
@@ -20754,6 +21200,7 @@
                 <w:sz w:val="24"/>
                 <w:szCs w:val="24"/>
               </w:rPr>
+              <w:lastRenderedPageBreak/>
               <w:t>O usuário administrador acessa a página de monitoramento de logs de acesso.</w:t>
             </w:r>
           </w:p>
@@ -22108,7 +22555,6 @@
                 <w:sz w:val="24"/>
                 <w:szCs w:val="24"/>
               </w:rPr>
-              <w:lastRenderedPageBreak/>
               <w:t>O administrador realiza a ação desejada (</w:t>
             </w:r>
             <w:r>
@@ -23408,7 +23854,6 @@
                 <w:sz w:val="24"/>
                 <w:szCs w:val="24"/>
               </w:rPr>
-              <w:lastRenderedPageBreak/>
               <w:t>Ações do ator</w:t>
             </w:r>
           </w:p>
@@ -25851,7 +26296,6 @@
                 <w:sz w:val="24"/>
                 <w:szCs w:val="24"/>
               </w:rPr>
-              <w:lastRenderedPageBreak/>
               <w:t>Regras de negócio</w:t>
             </w:r>
           </w:p>
@@ -29225,7 +29669,6 @@
                 <w:sz w:val="24"/>
                 <w:szCs w:val="24"/>
               </w:rPr>
-              <w:lastRenderedPageBreak/>
               <w:t>O sistema deve garantir a segurança e a integridade dos dados registrados, utilizando criptografia e políticas de controle de acesso.</w:t>
             </w:r>
           </w:p>
@@ -30256,6 +30699,7 @@
                 <w:sz w:val="24"/>
                 <w:szCs w:val="24"/>
               </w:rPr>
+              <w:lastRenderedPageBreak/>
               <w:t>O sistema deve garantir que apenas administradores autenticados possam acessar os relatórios detalhados.</w:t>
             </w:r>
           </w:p>
@@ -30502,7 +30946,6 @@
                 <w:sz w:val="24"/>
                 <w:szCs w:val="24"/>
               </w:rPr>
-              <w:lastRenderedPageBreak/>
               <w:t>Cenário de exceção</w:t>
             </w:r>
           </w:p>
@@ -30929,17 +31372,7 @@
                 <w:sz w:val="24"/>
                 <w:szCs w:val="24"/>
               </w:rPr>
-              <w:t>1</w:t>
-            </w:r>
-            <w:r>
-              <w:rPr>
-                <w:rFonts w:ascii="Times New Roman" w:hAnsi="Times New Roman" w:cs="Times New Roman"/>
-                <w:b/>
-                <w:bCs/>
-                <w:sz w:val="24"/>
-                <w:szCs w:val="24"/>
-              </w:rPr>
-              <w:t>9</w:t>
+              <w:t>19</w:t>
             </w:r>
             <w:r>
               <w:rPr>
@@ -31548,57 +31981,31 @@
                 <w:sz w:val="24"/>
                 <w:szCs w:val="24"/>
               </w:rPr>
-              <w:t xml:space="preserve">O sistema solicita ao usuário que selecione um motivo para a denúncia a </w:t>
-            </w:r>
-            <w:r>
-              <w:rPr>
-                <w:rFonts w:ascii="Times New Roman" w:hAnsi="Times New Roman" w:cs="Times New Roman"/>
-                <w:sz w:val="24"/>
-                <w:szCs w:val="24"/>
-              </w:rPr>
-              <w:lastRenderedPageBreak/>
-              <w:t xml:space="preserve">partir de uma lista de opções (por exemplo, conteúdo ofensivo, </w:t>
-            </w:r>
-            <w:r>
-              <w:rPr>
-                <w:rFonts w:ascii="Times New Roman" w:hAnsi="Times New Roman" w:cs="Times New Roman"/>
-                <w:sz w:val="24"/>
-                <w:szCs w:val="24"/>
-              </w:rPr>
-              <w:t>spam etc.</w:t>
-            </w:r>
-            <w:r>
-              <w:rPr>
-                <w:rFonts w:ascii="Times New Roman" w:hAnsi="Times New Roman" w:cs="Times New Roman"/>
-                <w:sz w:val="24"/>
-                <w:szCs w:val="24"/>
-              </w:rPr>
-              <w:t>).</w:t>
-            </w:r>
-          </w:p>
-        </w:tc>
-      </w:tr>
-      <w:tr>
-        <w:tc>
-          <w:tcPr>
-            <w:tcW w:w="4247" w:type="dxa"/>
-          </w:tcPr>
-          <w:p>
-            <w:pPr>
-              <w:jc w:val="both"/>
-              <w:rPr>
-                <w:rFonts w:ascii="Times New Roman" w:hAnsi="Times New Roman" w:cs="Times New Roman"/>
-                <w:sz w:val="24"/>
-                <w:szCs w:val="24"/>
-              </w:rPr>
-            </w:pPr>
-            <w:r>
-              <w:rPr>
-                <w:rFonts w:ascii="Times New Roman" w:hAnsi="Times New Roman" w:cs="Times New Roman"/>
-                <w:sz w:val="24"/>
-                <w:szCs w:val="24"/>
-              </w:rPr>
-              <w:lastRenderedPageBreak/>
+              <w:t>O sistema solicita ao usuário que selecione um motivo para a denúncia a partir de uma lista de opções (por exemplo, conteúdo ofensivo, spam etc.).</w:t>
+            </w:r>
+          </w:p>
+        </w:tc>
+      </w:tr>
+      <w:tr>
+        <w:tc>
+          <w:tcPr>
+            <w:tcW w:w="4247" w:type="dxa"/>
+          </w:tcPr>
+          <w:p>
+            <w:pPr>
+              <w:jc w:val="both"/>
+              <w:rPr>
+                <w:rFonts w:ascii="Times New Roman" w:hAnsi="Times New Roman" w:cs="Times New Roman"/>
+                <w:sz w:val="24"/>
+                <w:szCs w:val="24"/>
+              </w:rPr>
+            </w:pPr>
+            <w:r>
+              <w:rPr>
+                <w:rFonts w:ascii="Times New Roman" w:hAnsi="Times New Roman" w:cs="Times New Roman"/>
+                <w:sz w:val="24"/>
+                <w:szCs w:val="24"/>
+              </w:rPr>
               <w:t xml:space="preserve">5.   </w:t>
             </w:r>
             <w:r>
@@ -32487,6 +32894,7 @@
                 <w:sz w:val="24"/>
                 <w:szCs w:val="24"/>
               </w:rPr>
+              <w:lastRenderedPageBreak/>
               <w:t>A denúncia não deve resultar em ação imediata (como a remoção automática da postagem), mas deve ser submetida à revisão dos administradores.</w:t>
             </w:r>
           </w:p>
@@ -33564,6 +33972,7 @@
                 <w:sz w:val="24"/>
                 <w:szCs w:val="24"/>
               </w:rPr>
+              <w:lastRenderedPageBreak/>
               <w:t>Restrições</w:t>
             </w:r>
           </w:p>
@@ -33701,16 +34110,7 @@
                 <w:sz w:val="24"/>
                 <w:szCs w:val="24"/>
               </w:rPr>
-              <w:t xml:space="preserve">Todas as ações de gerenciamento de contas devem ser registradas em logs </w:t>
-            </w:r>
-            <w:r>
-              <w:rPr>
-                <w:rFonts w:ascii="Times New Roman" w:hAnsi="Times New Roman" w:cs="Times New Roman"/>
-                <w:sz w:val="24"/>
-                <w:szCs w:val="24"/>
-              </w:rPr>
-              <w:lastRenderedPageBreak/>
-              <w:t>de auditoria para futura revisão e conformidade.</w:t>
+              <w:t>Todas as ações de gerenciamento de contas devem ser registradas em logs de auditoria para futura revisão e conformidade.</w:t>
             </w:r>
           </w:p>
         </w:tc>
@@ -34447,6 +34847,7 @@
     <w:p>
       <w:pPr>
         <w:pStyle w:val="Ttulo1"/>
+        <w:spacing w:line="360" w:lineRule="auto"/>
         <w:rPr>
           <w:rFonts w:ascii="Times New Roman" w:hAnsi="Times New Roman" w:cs="Times New Roman"/>
           <w:b/>
@@ -34456,7 +34857,7 @@
           <w:szCs w:val="24"/>
         </w:rPr>
       </w:pPr>
-      <w:bookmarkStart w:id="8" w:name="_Toc166087379"/>
+      <w:bookmarkStart w:id="8" w:name="_Toc176355370"/>
       <w:r>
         <w:rPr>
           <w:rFonts w:ascii="Times New Roman" w:hAnsi="Times New Roman" w:cs="Times New Roman"/>
@@ -34466,6 +34867,7 @@
           <w:sz w:val="24"/>
           <w:szCs w:val="24"/>
         </w:rPr>
+        <w:lastRenderedPageBreak/>
         <w:t>6.</w:t>
       </w:r>
       <w:r>
@@ -34494,8 +34896,12 @@
     </w:p>
     <w:p>
       <w:pPr>
-        <w:rPr>
-          <w:rFonts w:ascii="Times New Roman" w:hAnsi="Times New Roman" w:cs="Times New Roman"/>
+        <w:pStyle w:val="Ttulo2"/>
+        <w:rPr>
+          <w:rFonts w:ascii="Times New Roman" w:hAnsi="Times New Roman" w:cs="Times New Roman"/>
+          <w:b/>
+          <w:bCs/>
+          <w:color w:val="auto"/>
           <w:sz w:val="24"/>
           <w:szCs w:val="24"/>
         </w:rPr>
@@ -34503,28 +34909,31 @@
       <w:r>
         <w:rPr>
           <w:rFonts w:ascii="Times New Roman" w:hAnsi="Times New Roman" w:cs="Times New Roman"/>
-          <w:sz w:val="24"/>
-          <w:szCs w:val="24"/>
-        </w:rPr>
-        <w:t xml:space="preserve">... (modelos UML, </w:t>
+          <w:b/>
+          <w:bCs/>
+          <w:color w:val="auto"/>
+          <w:sz w:val="24"/>
+          <w:szCs w:val="24"/>
+        </w:rPr>
+        <w:t>6.1. Diagrama de Casos de Uso</w:t>
       </w:r>
-      <w:proofErr w:type="gramStart"/>
+    </w:p>
+    <w:p/>
+    <w:p>
+      <w:pPr>
+        <w:rPr>
+          <w:rFonts w:ascii="Times New Roman" w:hAnsi="Times New Roman" w:cs="Times New Roman"/>
+          <w:sz w:val="24"/>
+          <w:szCs w:val="24"/>
+        </w:rPr>
+      </w:pPr>
       <w:r>
         <w:rPr>
           <w:rFonts w:ascii="Times New Roman" w:hAnsi="Times New Roman" w:cs="Times New Roman"/>
           <w:sz w:val="24"/>
           <w:szCs w:val="24"/>
         </w:rPr>
-        <w:t>ER, etc.</w:t>
-      </w:r>
-      <w:proofErr w:type="gramEnd"/>
-      <w:r>
-        <w:rPr>
-          <w:rFonts w:ascii="Times New Roman" w:hAnsi="Times New Roman" w:cs="Times New Roman"/>
-          <w:sz w:val="24"/>
-          <w:szCs w:val="24"/>
-        </w:rPr>
-        <w:t>)</w:t>
+        <w:t>Imagem</w:t>
       </w:r>
     </w:p>
     <w:p>
@@ -34538,7 +34947,8 @@
     </w:p>
     <w:p>
       <w:pPr>
-        <w:pStyle w:val="Ttulo1"/>
+        <w:pStyle w:val="Ttulo2"/>
+        <w:spacing w:line="360" w:lineRule="auto"/>
         <w:rPr>
           <w:rFonts w:ascii="Times New Roman" w:hAnsi="Times New Roman" w:cs="Times New Roman"/>
           <w:b/>
@@ -34548,7 +34958,132 @@
           <w:szCs w:val="24"/>
         </w:rPr>
       </w:pPr>
-      <w:bookmarkStart w:id="9" w:name="_Toc166087380"/>
+      <w:r>
+        <w:rPr>
+          <w:rFonts w:ascii="Times New Roman" w:hAnsi="Times New Roman" w:cs="Times New Roman"/>
+          <w:b/>
+          <w:bCs/>
+          <w:color w:val="auto"/>
+          <w:sz w:val="24"/>
+          <w:szCs w:val="24"/>
+        </w:rPr>
+        <w:t xml:space="preserve">6.2. </w:t>
+      </w:r>
+      <w:r>
+        <w:rPr>
+          <w:rFonts w:ascii="Times New Roman" w:hAnsi="Times New Roman" w:cs="Times New Roman"/>
+          <w:b/>
+          <w:bCs/>
+          <w:color w:val="auto"/>
+          <w:sz w:val="24"/>
+          <w:szCs w:val="24"/>
+        </w:rPr>
+        <w:t>Diagrama de Classes</w:t>
+      </w:r>
+    </w:p>
+    <w:p/>
+    <w:p>
+      <w:pPr>
+        <w:rPr>
+          <w:rFonts w:ascii="Times New Roman" w:hAnsi="Times New Roman" w:cs="Times New Roman"/>
+          <w:sz w:val="24"/>
+          <w:szCs w:val="24"/>
+        </w:rPr>
+      </w:pPr>
+      <w:r>
+        <w:rPr>
+          <w:rFonts w:ascii="Times New Roman" w:hAnsi="Times New Roman" w:cs="Times New Roman"/>
+          <w:sz w:val="24"/>
+          <w:szCs w:val="24"/>
+        </w:rPr>
+        <w:t xml:space="preserve">Imagem </w:t>
+      </w:r>
+    </w:p>
+    <w:p>
+      <w:pPr>
+        <w:rPr>
+          <w:rFonts w:ascii="Times New Roman" w:hAnsi="Times New Roman" w:cs="Times New Roman"/>
+          <w:sz w:val="24"/>
+          <w:szCs w:val="24"/>
+        </w:rPr>
+      </w:pPr>
+    </w:p>
+    <w:p>
+      <w:pPr>
+        <w:pStyle w:val="Ttulo2"/>
+        <w:spacing w:line="360" w:lineRule="auto"/>
+        <w:rPr>
+          <w:rFonts w:ascii="Times New Roman" w:hAnsi="Times New Roman" w:cs="Times New Roman"/>
+          <w:b/>
+          <w:bCs/>
+          <w:color w:val="auto"/>
+          <w:sz w:val="24"/>
+          <w:szCs w:val="24"/>
+        </w:rPr>
+      </w:pPr>
+      <w:r>
+        <w:rPr>
+          <w:rFonts w:ascii="Times New Roman" w:hAnsi="Times New Roman" w:cs="Times New Roman"/>
+          <w:b/>
+          <w:bCs/>
+          <w:color w:val="auto"/>
+          <w:sz w:val="24"/>
+          <w:szCs w:val="24"/>
+        </w:rPr>
+        <w:t xml:space="preserve">6.3. </w:t>
+      </w:r>
+      <w:r>
+        <w:rPr>
+          <w:rFonts w:ascii="Times New Roman" w:hAnsi="Times New Roman" w:cs="Times New Roman"/>
+          <w:b/>
+          <w:bCs/>
+          <w:color w:val="auto"/>
+          <w:sz w:val="24"/>
+          <w:szCs w:val="24"/>
+        </w:rPr>
+        <w:t>Entidades de Relacionamento</w:t>
+      </w:r>
+    </w:p>
+    <w:p/>
+    <w:p>
+      <w:pPr>
+        <w:rPr>
+          <w:rFonts w:ascii="Times New Roman" w:hAnsi="Times New Roman" w:cs="Times New Roman"/>
+          <w:sz w:val="24"/>
+          <w:szCs w:val="24"/>
+        </w:rPr>
+      </w:pPr>
+      <w:r>
+        <w:rPr>
+          <w:rFonts w:ascii="Times New Roman" w:hAnsi="Times New Roman" w:cs="Times New Roman"/>
+          <w:sz w:val="24"/>
+          <w:szCs w:val="24"/>
+        </w:rPr>
+        <w:t>Imagem</w:t>
+      </w:r>
+    </w:p>
+    <w:p>
+      <w:pPr>
+        <w:rPr>
+          <w:rFonts w:ascii="Times New Roman" w:hAnsi="Times New Roman" w:cs="Times New Roman"/>
+          <w:sz w:val="24"/>
+          <w:szCs w:val="24"/>
+        </w:rPr>
+      </w:pPr>
+    </w:p>
+    <w:p>
+      <w:pPr>
+        <w:pStyle w:val="Ttulo1"/>
+        <w:rPr>
+          <w:rFonts w:ascii="Times New Roman" w:hAnsi="Times New Roman" w:cs="Times New Roman"/>
+          <w:b/>
+          <w:bCs/>
+          <w:color w:val="auto"/>
+          <w:sz w:val="24"/>
+          <w:szCs w:val="24"/>
+        </w:rPr>
+      </w:pPr>
+      <w:bookmarkStart w:id="9" w:name="_Toc176355371"/>
       <w:r>
         <w:rPr>
           <w:rFonts w:ascii="Times New Roman" w:hAnsi="Times New Roman" w:cs="Times New Roman"/>
@@ -34620,6 +35155,7 @@
     <w:p>
       <w:pPr>
         <w:pStyle w:val="Ttulo1"/>
+        <w:spacing w:line="360" w:lineRule="auto"/>
         <w:rPr>
           <w:rFonts w:ascii="Times New Roman" w:hAnsi="Times New Roman" w:cs="Times New Roman"/>
           <w:b/>
@@ -34629,7 +35165,7 @@
           <w:szCs w:val="24"/>
         </w:rPr>
       </w:pPr>
-      <w:bookmarkStart w:id="10" w:name="_Toc166087381"/>
+      <w:bookmarkStart w:id="10" w:name="_Toc176355372"/>
       <w:r>
         <w:rPr>
           <w:rFonts w:ascii="Times New Roman" w:hAnsi="Times New Roman" w:cs="Times New Roman"/>
@@ -34639,7 +35175,6 @@
           <w:sz w:val="24"/>
           <w:szCs w:val="24"/>
         </w:rPr>
-        <w:lastRenderedPageBreak/>
         <w:t xml:space="preserve">8. </w:t>
       </w:r>
       <w:r>
@@ -34658,7 +35193,10 @@
     <w:p>
       <w:pPr>
         <w:pStyle w:val="PargrafodaLista"/>
-        <w:ind w:left="360"/>
+        <w:numPr>
+          <w:ilvl w:val="0"/>
+          <w:numId w:val="171"/>
+        </w:numPr>
         <w:rPr>
           <w:rFonts w:ascii="Times New Roman" w:hAnsi="Times New Roman" w:cs="Times New Roman"/>
           <w:sz w:val="24"/>
@@ -34673,7 +35211,7 @@
           <w:sz w:val="24"/>
           <w:szCs w:val="24"/>
         </w:rPr>
-        <w:t>Usuário não registrado:</w:t>
+        <w:t>Autenticação Multifator (MFA):</w:t>
       </w:r>
       <w:r>
         <w:rPr>
@@ -34681,13 +35219,16 @@
           <w:sz w:val="24"/>
           <w:szCs w:val="24"/>
         </w:rPr>
-        <w:t xml:space="preserve"> Indivíduo que ainda não completou o processo de registro.</w:t>
+        <w:t xml:space="preserve"> Método de segurança que exige mais de uma forma de verificação antes de conceder acesso a uma conta.</w:t>
       </w:r>
     </w:p>
     <w:p>
       <w:pPr>
         <w:pStyle w:val="PargrafodaLista"/>
-        <w:ind w:left="360"/>
+        <w:numPr>
+          <w:ilvl w:val="0"/>
+          <w:numId w:val="171"/>
+        </w:numPr>
         <w:rPr>
           <w:rFonts w:ascii="Times New Roman" w:hAnsi="Times New Roman" w:cs="Times New Roman"/>
           <w:sz w:val="24"/>
@@ -34702,7 +35243,7 @@
           <w:sz w:val="24"/>
           <w:szCs w:val="24"/>
         </w:rPr>
-        <w:t>Usuário registrado:</w:t>
+        <w:t>Denúncia:</w:t>
       </w:r>
       <w:r>
         <w:rPr>
@@ -34710,13 +35251,16 @@
           <w:sz w:val="24"/>
           <w:szCs w:val="24"/>
         </w:rPr>
-        <w:t xml:space="preserve"> Indivíduo que completou o processo de registro.</w:t>
+        <w:t xml:space="preserve"> Ação realizada por um usuário para reportar uma postagem como inadequada ou ofensiva, para ser analisada por administradores.</w:t>
       </w:r>
     </w:p>
     <w:p>
       <w:pPr>
         <w:pStyle w:val="PargrafodaLista"/>
-        <w:ind w:left="360"/>
+        <w:numPr>
+          <w:ilvl w:val="0"/>
+          <w:numId w:val="171"/>
+        </w:numPr>
         <w:rPr>
           <w:rFonts w:ascii="Times New Roman" w:hAnsi="Times New Roman" w:cs="Times New Roman"/>
           <w:sz w:val="24"/>
@@ -34731,7 +35275,7 @@
           <w:sz w:val="24"/>
           <w:szCs w:val="24"/>
         </w:rPr>
-        <w:t>Usuário administrador:</w:t>
+        <w:t>Inteligência Artificial:</w:t>
       </w:r>
       <w:r>
         <w:rPr>
@@ -34739,11 +35283,203 @@
           <w:sz w:val="24"/>
           <w:szCs w:val="24"/>
         </w:rPr>
-        <w:t xml:space="preserve"> Usuário com permissões elevadas para gerenciar o sistema.</w:t>
+        <w:t xml:space="preserve"> Mecanismos automatizados, como o modelo BERT, usados para analisar e detectar postagens ofensivas no sistema.</w:t>
       </w:r>
     </w:p>
     <w:p>
       <w:pPr>
+        <w:pStyle w:val="PargrafodaLista"/>
+        <w:numPr>
+          <w:ilvl w:val="0"/>
+          <w:numId w:val="171"/>
+        </w:numPr>
+        <w:rPr>
+          <w:rFonts w:ascii="Times New Roman" w:hAnsi="Times New Roman" w:cs="Times New Roman"/>
+          <w:sz w:val="24"/>
+          <w:szCs w:val="24"/>
+        </w:rPr>
+      </w:pPr>
+      <w:r>
+        <w:rPr>
+          <w:rFonts w:ascii="Times New Roman" w:hAnsi="Times New Roman" w:cs="Times New Roman"/>
+          <w:b/>
+          <w:bCs/>
+          <w:sz w:val="24"/>
+          <w:szCs w:val="24"/>
+        </w:rPr>
+        <w:t>Log de Acesso:</w:t>
+      </w:r>
+      <w:r>
+        <w:rPr>
+          <w:rFonts w:ascii="Times New Roman" w:hAnsi="Times New Roman" w:cs="Times New Roman"/>
+          <w:sz w:val="24"/>
+          <w:szCs w:val="24"/>
+        </w:rPr>
+        <w:t xml:space="preserve"> Histórico de acessos de um usuário, registrando datas e horas de login na plataforma.</w:t>
+      </w:r>
+    </w:p>
+    <w:p>
+      <w:pPr>
+        <w:pStyle w:val="PargrafodaLista"/>
+        <w:numPr>
+          <w:ilvl w:val="0"/>
+          <w:numId w:val="171"/>
+        </w:numPr>
+        <w:rPr>
+          <w:rFonts w:ascii="Times New Roman" w:hAnsi="Times New Roman" w:cs="Times New Roman"/>
+          <w:sz w:val="24"/>
+          <w:szCs w:val="24"/>
+        </w:rPr>
+      </w:pPr>
+      <w:r>
+        <w:rPr>
+          <w:rFonts w:ascii="Times New Roman" w:hAnsi="Times New Roman" w:cs="Times New Roman"/>
+          <w:b/>
+          <w:bCs/>
+          <w:sz w:val="24"/>
+          <w:szCs w:val="24"/>
+        </w:rPr>
+        <w:t>Perfil:</w:t>
+      </w:r>
+      <w:r>
+        <w:rPr>
+          <w:rFonts w:ascii="Times New Roman" w:hAnsi="Times New Roman" w:cs="Times New Roman"/>
+          <w:sz w:val="24"/>
+          <w:szCs w:val="24"/>
+        </w:rPr>
+        <w:t xml:space="preserve"> Conjunto de informações visíveis publicamente sobre um usuário, incluindo biografia e postagens.</w:t>
+      </w:r>
+    </w:p>
+    <w:p>
+      <w:pPr>
+        <w:pStyle w:val="PargrafodaLista"/>
+        <w:numPr>
+          <w:ilvl w:val="0"/>
+          <w:numId w:val="171"/>
+        </w:numPr>
+        <w:rPr>
+          <w:rFonts w:ascii="Times New Roman" w:hAnsi="Times New Roman" w:cs="Times New Roman"/>
+          <w:sz w:val="24"/>
+          <w:szCs w:val="24"/>
+        </w:rPr>
+      </w:pPr>
+      <w:r>
+        <w:rPr>
+          <w:rFonts w:ascii="Times New Roman" w:hAnsi="Times New Roman" w:cs="Times New Roman"/>
+          <w:b/>
+          <w:bCs/>
+          <w:sz w:val="24"/>
+          <w:szCs w:val="24"/>
+        </w:rPr>
+        <w:t>Postagem:</w:t>
+      </w:r>
+      <w:r>
+        <w:rPr>
+          <w:rFonts w:ascii="Times New Roman" w:hAnsi="Times New Roman" w:cs="Times New Roman"/>
+          <w:sz w:val="24"/>
+          <w:szCs w:val="24"/>
+        </w:rPr>
+        <w:t xml:space="preserve"> Conteúdo publicado por um usuário em seu perfil, visível por todos na rede social.</w:t>
+      </w:r>
+    </w:p>
+    <w:p>
+      <w:pPr>
+        <w:pStyle w:val="PargrafodaLista"/>
+        <w:numPr>
+          <w:ilvl w:val="0"/>
+          <w:numId w:val="171"/>
+        </w:numPr>
+        <w:rPr>
+          <w:rFonts w:ascii="Times New Roman" w:hAnsi="Times New Roman" w:cs="Times New Roman"/>
+          <w:sz w:val="24"/>
+          <w:szCs w:val="24"/>
+        </w:rPr>
+      </w:pPr>
+      <w:r>
+        <w:rPr>
+          <w:rFonts w:ascii="Times New Roman" w:hAnsi="Times New Roman" w:cs="Times New Roman"/>
+          <w:b/>
+          <w:bCs/>
+          <w:sz w:val="24"/>
+          <w:szCs w:val="24"/>
+        </w:rPr>
+        <w:t>Postagem Ofensiva:</w:t>
+      </w:r>
+      <w:r>
+        <w:rPr>
+          <w:rFonts w:ascii="Times New Roman" w:hAnsi="Times New Roman" w:cs="Times New Roman"/>
+          <w:sz w:val="24"/>
+          <w:szCs w:val="24"/>
+        </w:rPr>
+        <w:t xml:space="preserve"> Postagem identificada pelo modelo BERT ou denunciada pelos usuários por violar as políticas da plataforma.</w:t>
+      </w:r>
+    </w:p>
+    <w:p>
+      <w:pPr>
+        <w:pStyle w:val="PargrafodaLista"/>
+        <w:numPr>
+          <w:ilvl w:val="0"/>
+          <w:numId w:val="171"/>
+        </w:numPr>
+        <w:rPr>
+          <w:rFonts w:ascii="Times New Roman" w:hAnsi="Times New Roman" w:cs="Times New Roman"/>
+          <w:sz w:val="24"/>
+          <w:szCs w:val="24"/>
+        </w:rPr>
+      </w:pPr>
+      <w:r>
+        <w:rPr>
+          <w:rFonts w:ascii="Times New Roman" w:hAnsi="Times New Roman" w:cs="Times New Roman"/>
+          <w:b/>
+          <w:bCs/>
+          <w:sz w:val="24"/>
+          <w:szCs w:val="24"/>
+        </w:rPr>
+        <w:t>Usuário:</w:t>
+      </w:r>
+      <w:r>
+        <w:rPr>
+          <w:rFonts w:ascii="Times New Roman" w:hAnsi="Times New Roman" w:cs="Times New Roman"/>
+          <w:sz w:val="24"/>
+          <w:szCs w:val="24"/>
+        </w:rPr>
+        <w:t xml:space="preserve"> Indivíduo registrado na plataforma que pode postar e interagir com outros perfis.</w:t>
+      </w:r>
+    </w:p>
+    <w:p>
+      <w:pPr>
+        <w:pStyle w:val="PargrafodaLista"/>
+        <w:numPr>
+          <w:ilvl w:val="0"/>
+          <w:numId w:val="171"/>
+        </w:numPr>
+        <w:rPr>
+          <w:rFonts w:ascii="Times New Roman" w:hAnsi="Times New Roman" w:cs="Times New Roman"/>
+          <w:sz w:val="24"/>
+          <w:szCs w:val="24"/>
+        </w:rPr>
+      </w:pPr>
+      <w:r>
+        <w:rPr>
+          <w:rFonts w:ascii="Times New Roman" w:hAnsi="Times New Roman" w:cs="Times New Roman"/>
+          <w:b/>
+          <w:bCs/>
+          <w:sz w:val="24"/>
+          <w:szCs w:val="24"/>
+        </w:rPr>
+        <w:t>Usuário Administrador:</w:t>
+      </w:r>
+      <w:r>
+        <w:rPr>
+          <w:rFonts w:ascii="Times New Roman" w:hAnsi="Times New Roman" w:cs="Times New Roman"/>
+          <w:sz w:val="24"/>
+          <w:szCs w:val="24"/>
+        </w:rPr>
+        <w:t xml:space="preserve"> Usuário com permissões elevadas para gerenciar contas e conteúdo dentro do sistema.</w:t>
+      </w:r>
+    </w:p>
+    <w:p>
+      <w:pPr>
         <w:rPr>
           <w:rFonts w:ascii="Times New Roman" w:hAnsi="Times New Roman" w:cs="Times New Roman"/>
           <w:sz w:val="24"/>
@@ -34764,7 +35500,7 @@
           <w:szCs w:val="24"/>
         </w:rPr>
       </w:pPr>
-      <w:bookmarkStart w:id="11" w:name="_Toc166087382"/>
+      <w:bookmarkStart w:id="11" w:name="_Toc176355373"/>
       <w:r>
         <w:rPr>
           <w:rFonts w:ascii="Times New Roman" w:hAnsi="Times New Roman" w:cs="Times New Roman"/>
@@ -34774,6 +35510,7 @@
           <w:sz w:val="24"/>
           <w:szCs w:val="24"/>
         </w:rPr>
+        <w:lastRenderedPageBreak/>
         <w:t xml:space="preserve">9. </w:t>
       </w:r>
       <w:r>
@@ -35691,16 +36428,7 @@
           <w:sz w:val="24"/>
           <w:szCs w:val="24"/>
         </w:rPr>
-        <w:t xml:space="preserve">, será usada para organizar as tarefas de desenvolvimento, monitorar o progresso e priorizar </w:t>
-      </w:r>
-      <w:r>
-        <w:rPr>
-          <w:rFonts w:ascii="Times New Roman" w:hAnsi="Times New Roman" w:cs="Times New Roman"/>
-          <w:sz w:val="24"/>
-          <w:szCs w:val="24"/>
-        </w:rPr>
-        <w:lastRenderedPageBreak/>
-        <w:t>atividades. Facilita a comunicação e colaboração entre os membros da equipe, garantindo que todos estejam alinhados com os objetivos do projeto.</w:t>
+        <w:t>, será usada para organizar as tarefas de desenvolvimento, monitorar o progresso e priorizar atividades. Facilita a comunicação e colaboração entre os membros da equipe, garantindo que todos estejam alinhados com os objetivos do projeto.</w:t>
       </w:r>
     </w:p>
     <w:p>
@@ -35799,7 +36527,16 @@
           <w:sz w:val="24"/>
           <w:szCs w:val="24"/>
         </w:rPr>
-        <w:t>, uma plataforma de hospedagem de código-fonte, será usada para armazenar o repositório do projeto, facilitar revisões de código, rastrear problemas e gerenciar atualizações. Essas ferramentas são essenciais para a colaboração efetiva e para manter um histórico detalhado das mudanças no código.</w:t>
+        <w:t xml:space="preserve">, uma plataforma de hospedagem de código-fonte, será usada para armazenar o repositório do projeto, facilitar revisões de código, rastrear problemas e gerenciar atualizações. Essas </w:t>
+      </w:r>
+      <w:r>
+        <w:rPr>
+          <w:rFonts w:ascii="Times New Roman" w:hAnsi="Times New Roman" w:cs="Times New Roman"/>
+          <w:sz w:val="24"/>
+          <w:szCs w:val="24"/>
+        </w:rPr>
+        <w:lastRenderedPageBreak/>
+        <w:t>ferramentas são essenciais para a colaboração efetiva e para manter um histórico detalhado das mudanças no código.</w:t>
       </w:r>
     </w:p>
     <w:p>
@@ -35831,7 +36568,7 @@
           <w:szCs w:val="24"/>
         </w:rPr>
       </w:pPr>
-      <w:bookmarkStart w:id="12" w:name="_Toc166087383"/>
+      <w:bookmarkStart w:id="12" w:name="_Toc176355374"/>
       <w:r>
         <w:rPr>
           <w:rFonts w:ascii="Times New Roman" w:hAnsi="Times New Roman" w:cs="Times New Roman"/>
@@ -36218,16 +36955,7 @@
           <w:sz w:val="24"/>
           <w:szCs w:val="24"/>
         </w:rPr>
-        <w:t xml:space="preserve">Adotar essas práticas de desenvolvimento não apenas melhora a qualidade do código, mas também fomenta uma cultura de desenvolvimento disciplinado e comprometido com </w:t>
-      </w:r>
-      <w:r>
-        <w:rPr>
-          <w:rFonts w:ascii="Times New Roman" w:hAnsi="Times New Roman" w:cs="Times New Roman"/>
-          <w:sz w:val="24"/>
-          <w:szCs w:val="24"/>
-        </w:rPr>
-        <w:lastRenderedPageBreak/>
-        <w:t>a qualidade entre os programadores, elementos essenciais para o sucesso do projeto da rede social Bem-te-vi.</w:t>
+        <w:t>Adotar essas práticas de desenvolvimento não apenas melhora a qualidade do código, mas também fomenta uma cultura de desenvolvimento disciplinado e comprometido com a qualidade entre os programadores, elementos essenciais para o sucesso do projeto da rede social Bem-te-vi.</w:t>
       </w:r>
     </w:p>
     <w:p>
@@ -43272,7 +44000,7 @@
   <w:abstractNum w:abstractNumId="78" w15:restartNumberingAfterBreak="0">
     <w:nsid w:val="3B7A0669"/>
     <w:multiLevelType w:val="hybridMultilevel"/>
-    <w:tmpl w:val="0E787C5A"/>
+    <w:tmpl w:val="212CE0EA"/>
     <w:lvl w:ilvl="0" w:tplc="04160001">
       <w:start w:val="1"/>
       <w:numFmt w:val="bullet"/>
@@ -47684,7 +48412,7 @@
   <w:abstractNum w:abstractNumId="126" w15:restartNumberingAfterBreak="0">
     <w:nsid w:val="5AA10F4D"/>
     <w:multiLevelType w:val="hybridMultilevel"/>
-    <w:tmpl w:val="135C196E"/>
+    <w:tmpl w:val="28D86204"/>
     <w:lvl w:ilvl="0" w:tplc="04160001">
       <w:start w:val="1"/>
       <w:numFmt w:val="bullet"/>

</xml_diff>

<commit_message>
Adicionado as imagens de  seção 6. Modelos de
</commit_message>
<xml_diff>
--- a/docs/documento-requisitos-do-sistema/prototipo-bem-te-vi-social/bem_te_vi_social.docx
+++ b/docs/documento-requisitos-do-sistema/prototipo-bem-te-vi-social/bem_te_vi_social.docx
@@ -34930,10 +34930,51 @@
       <w:r>
         <w:rPr>
           <w:rFonts w:ascii="Times New Roman" w:hAnsi="Times New Roman" w:cs="Times New Roman"/>
-          <w:sz w:val="24"/>
-          <w:szCs w:val="24"/>
-        </w:rPr>
-        <w:t>Imagem</w:t>
+          <w:noProof/>
+          <w:sz w:val="24"/>
+          <w:szCs w:val="24"/>
+        </w:rPr>
+        <w:drawing>
+          <wp:inline distT="0" distB="0" distL="0" distR="0" wp14:anchorId="1CE05A33" wp14:editId="0EEA3A20">
+            <wp:extent cx="5374256" cy="3968750"/>
+            <wp:effectExtent l="0" t="0" r="0" b="0"/>
+            <wp:docPr id="671408165" name="Imagem 1" descr="Diagrama&#10;&#10;Descrição gerada automaticamente"/>
+            <wp:cNvGraphicFramePr>
+              <a:graphicFrameLocks xmlns:a="http://schemas.openxmlformats.org/drawingml/2006/main" noChangeAspect="1"/>
+            </wp:cNvGraphicFramePr>
+            <a:graphic xmlns:a="http://schemas.openxmlformats.org/drawingml/2006/main">
+              <a:graphicData uri="http://schemas.openxmlformats.org/drawingml/2006/picture">
+                <pic:pic xmlns:pic="http://schemas.openxmlformats.org/drawingml/2006/picture">
+                  <pic:nvPicPr>
+                    <pic:cNvPr id="671408165" name="Imagem 1" descr="Diagrama&#10;&#10;Descrição gerada automaticamente"/>
+                    <pic:cNvPicPr/>
+                  </pic:nvPicPr>
+                  <pic:blipFill>
+                    <a:blip r:embed="rId5" cstate="print">
+                      <a:extLst>
+                        <a:ext uri="{28A0092B-C50C-407E-A947-70E740481C1C}">
+                          <a14:useLocalDpi xmlns:a14="http://schemas.microsoft.com/office/drawing/2010/main" val="0"/>
+                        </a:ext>
+                      </a:extLst>
+                    </a:blip>
+                    <a:stretch>
+                      <a:fillRect/>
+                    </a:stretch>
+                  </pic:blipFill>
+                  <pic:spPr>
+                    <a:xfrm>
+                      <a:off x="0" y="0"/>
+                      <a:ext cx="5381099" cy="3973804"/>
+                    </a:xfrm>
+                    <a:prstGeom prst="rect">
+                      <a:avLst/>
+                    </a:prstGeom>
+                  </pic:spPr>
+                </pic:pic>
+              </a:graphicData>
+            </a:graphic>
+          </wp:inline>
+        </w:drawing>
       </w:r>
     </w:p>
     <w:p>
@@ -34993,10 +35034,52 @@
       <w:r>
         <w:rPr>
           <w:rFonts w:ascii="Times New Roman" w:hAnsi="Times New Roman" w:cs="Times New Roman"/>
-          <w:sz w:val="24"/>
-          <w:szCs w:val="24"/>
-        </w:rPr>
-        <w:t xml:space="preserve">Imagem </w:t>
+          <w:noProof/>
+          <w:sz w:val="24"/>
+          <w:szCs w:val="24"/>
+        </w:rPr>
+        <w:lastRenderedPageBreak/>
+        <w:drawing>
+          <wp:inline distT="0" distB="0" distL="0" distR="0" wp14:anchorId="2E79DA9A" wp14:editId="478686B2">
+            <wp:extent cx="5400040" cy="3937635"/>
+            <wp:effectExtent l="0" t="0" r="0" b="5715"/>
+            <wp:docPr id="1474210525" name="Imagem 2" descr="Diagrama, Desenho técnico, Esquemático&#10;&#10;Descrição gerada automaticamente"/>
+            <wp:cNvGraphicFramePr>
+              <a:graphicFrameLocks xmlns:a="http://schemas.openxmlformats.org/drawingml/2006/main" noChangeAspect="1"/>
+            </wp:cNvGraphicFramePr>
+            <a:graphic xmlns:a="http://schemas.openxmlformats.org/drawingml/2006/main">
+              <a:graphicData uri="http://schemas.openxmlformats.org/drawingml/2006/picture">
+                <pic:pic xmlns:pic="http://schemas.openxmlformats.org/drawingml/2006/picture">
+                  <pic:nvPicPr>
+                    <pic:cNvPr id="1474210525" name="Imagem 2" descr="Diagrama, Desenho técnico, Esquemático&#10;&#10;Descrição gerada automaticamente"/>
+                    <pic:cNvPicPr/>
+                  </pic:nvPicPr>
+                  <pic:blipFill>
+                    <a:blip r:embed="rId6" cstate="print">
+                      <a:extLst>
+                        <a:ext uri="{28A0092B-C50C-407E-A947-70E740481C1C}">
+                          <a14:useLocalDpi xmlns:a14="http://schemas.microsoft.com/office/drawing/2010/main" val="0"/>
+                        </a:ext>
+                      </a:extLst>
+                    </a:blip>
+                    <a:stretch>
+                      <a:fillRect/>
+                    </a:stretch>
+                  </pic:blipFill>
+                  <pic:spPr>
+                    <a:xfrm>
+                      <a:off x="0" y="0"/>
+                      <a:ext cx="5400040" cy="3937635"/>
+                    </a:xfrm>
+                    <a:prstGeom prst="rect">
+                      <a:avLst/>
+                    </a:prstGeom>
+                  </pic:spPr>
+                </pic:pic>
+              </a:graphicData>
+            </a:graphic>
+          </wp:inline>
+        </w:drawing>
       </w:r>
     </w:p>
     <w:p>
@@ -35371,6 +35454,7 @@
           <w:sz w:val="24"/>
           <w:szCs w:val="24"/>
         </w:rPr>
+        <w:lastRenderedPageBreak/>
         <w:t>Postagem:</w:t>
       </w:r>
       <w:r>
@@ -35510,7 +35594,6 @@
           <w:sz w:val="24"/>
           <w:szCs w:val="24"/>
         </w:rPr>
-        <w:lastRenderedPageBreak/>
         <w:t xml:space="preserve">9. </w:t>
       </w:r>
       <w:r>
@@ -36366,7 +36449,16 @@
           <w:sz w:val="24"/>
           <w:szCs w:val="24"/>
         </w:rPr>
-        <w:t xml:space="preserve"> ajuda a manter a documentação do projeto clara e atualizada, essencial para o alinhamento da equipe e para futuras revisões do projeto.</w:t>
+        <w:t xml:space="preserve"> ajuda a manter a documentação do projeto </w:t>
+      </w:r>
+      <w:r>
+        <w:rPr>
+          <w:rFonts w:ascii="Times New Roman" w:hAnsi="Times New Roman" w:cs="Times New Roman"/>
+          <w:sz w:val="24"/>
+          <w:szCs w:val="24"/>
+        </w:rPr>
+        <w:lastRenderedPageBreak/>
+        <w:t>clara e atualizada, essencial para o alinhamento da equipe e para futuras revisões do projeto.</w:t>
       </w:r>
     </w:p>
     <w:p>
@@ -36527,16 +36619,7 @@
           <w:sz w:val="24"/>
           <w:szCs w:val="24"/>
         </w:rPr>
-        <w:t xml:space="preserve">, uma plataforma de hospedagem de código-fonte, será usada para armazenar o repositório do projeto, facilitar revisões de código, rastrear problemas e gerenciar atualizações. Essas </w:t>
-      </w:r>
-      <w:r>
-        <w:rPr>
-          <w:rFonts w:ascii="Times New Roman" w:hAnsi="Times New Roman" w:cs="Times New Roman"/>
-          <w:sz w:val="24"/>
-          <w:szCs w:val="24"/>
-        </w:rPr>
-        <w:lastRenderedPageBreak/>
-        <w:t>ferramentas são essenciais para a colaboração efetiva e para manter um histórico detalhado das mudanças no código.</w:t>
+        <w:t>, uma plataforma de hospedagem de código-fonte, será usada para armazenar o repositório do projeto, facilitar revisões de código, rastrear problemas e gerenciar atualizações. Essas ferramentas são essenciais para a colaboração efetiva e para manter um histórico detalhado das mudanças no código.</w:t>
       </w:r>
     </w:p>
     <w:p>
@@ -36935,7 +37018,16 @@
           <w:sz w:val="24"/>
           <w:szCs w:val="24"/>
         </w:rPr>
-        <w:t xml:space="preserve"> membros da equipe podem entender rapidamente a funcionalidade e o propósito do código existente, facilitando a integração e a continuidade do desenvolvimento. Além disso, uma boa documentação é crucial para a manutenção a longo prazo do sistema, permitindo que alterações e expansões sejam realizadas com segurança e eficácia.</w:t>
+        <w:t xml:space="preserve"> membros da equipe podem entender rapidamente a funcionalidade e o propósito do código existente, facilitando a integração e a continuidade do desenvolvimento. Além disso, uma boa </w:t>
+      </w:r>
+      <w:r>
+        <w:rPr>
+          <w:rFonts w:ascii="Times New Roman" w:hAnsi="Times New Roman" w:cs="Times New Roman"/>
+          <w:sz w:val="24"/>
+          <w:szCs w:val="24"/>
+        </w:rPr>
+        <w:lastRenderedPageBreak/>
+        <w:t>documentação é crucial para a manutenção a longo prazo do sistema, permitindo que alterações e expansões sejam realizadas com segurança e eficácia.</w:t>
       </w:r>
     </w:p>
     <w:p>

</xml_diff>

<commit_message>
Adicionado as imagens Diagrama de Casos de Uso e de Classes à seção 6. Modelos de Sistema.
</commit_message>
<xml_diff>
--- a/docs/documento-requisitos-do-sistema/prototipo-bem-te-vi-social/bem_te_vi_social.docx
+++ b/docs/documento-requisitos-do-sistema/prototipo-bem-te-vi-social/bem_te_vi_social.docx
@@ -20,7 +20,17 @@
           <w:sz w:val="24"/>
           <w:szCs w:val="24"/>
         </w:rPr>
-        <w:t>Capa</w:t>
+        <w:t>Cap</w:t>
+      </w:r>
+      <w:r>
+        <w:rPr>
+          <w:rFonts w:ascii="Times New Roman" w:hAnsi="Times New Roman" w:cs="Times New Roman"/>
+          <w:b/>
+          <w:bCs/>
+          <w:sz w:val="24"/>
+          <w:szCs w:val="24"/>
+        </w:rPr>
+        <w:t>a</w:t>
       </w:r>
     </w:p>
     <w:p>
@@ -3066,79 +3076,7 @@
           <w:sz w:val="24"/>
           <w:szCs w:val="24"/>
         </w:rPr>
-        <w:t xml:space="preserve"> Modelo de Transformador Bidirecional (</w:t>
-      </w:r>
-      <w:proofErr w:type="spellStart"/>
-      <w:r>
-        <w:rPr>
-          <w:rFonts w:ascii="Times New Roman" w:hAnsi="Times New Roman" w:cs="Times New Roman"/>
-          <w:sz w:val="24"/>
-          <w:szCs w:val="24"/>
-        </w:rPr>
-        <w:t>Bidirectional</w:t>
-      </w:r>
-      <w:proofErr w:type="spellEnd"/>
-      <w:r>
-        <w:rPr>
-          <w:rFonts w:ascii="Times New Roman" w:hAnsi="Times New Roman" w:cs="Times New Roman"/>
-          <w:sz w:val="24"/>
-          <w:szCs w:val="24"/>
-        </w:rPr>
-        <w:t xml:space="preserve"> </w:t>
-      </w:r>
-      <w:proofErr w:type="spellStart"/>
-      <w:r>
-        <w:rPr>
-          <w:rFonts w:ascii="Times New Roman" w:hAnsi="Times New Roman" w:cs="Times New Roman"/>
-          <w:sz w:val="24"/>
-          <w:szCs w:val="24"/>
-        </w:rPr>
-        <w:t>Encoder</w:t>
-      </w:r>
-      <w:proofErr w:type="spellEnd"/>
-      <w:r>
-        <w:rPr>
-          <w:rFonts w:ascii="Times New Roman" w:hAnsi="Times New Roman" w:cs="Times New Roman"/>
-          <w:sz w:val="24"/>
-          <w:szCs w:val="24"/>
-        </w:rPr>
-        <w:t xml:space="preserve"> </w:t>
-      </w:r>
-      <w:proofErr w:type="spellStart"/>
-      <w:r>
-        <w:rPr>
-          <w:rFonts w:ascii="Times New Roman" w:hAnsi="Times New Roman" w:cs="Times New Roman"/>
-          <w:sz w:val="24"/>
-          <w:szCs w:val="24"/>
-        </w:rPr>
-        <w:t>Representations</w:t>
-      </w:r>
-      <w:proofErr w:type="spellEnd"/>
-      <w:r>
-        <w:rPr>
-          <w:rFonts w:ascii="Times New Roman" w:hAnsi="Times New Roman" w:cs="Times New Roman"/>
-          <w:sz w:val="24"/>
-          <w:szCs w:val="24"/>
-        </w:rPr>
-        <w:t xml:space="preserve"> </w:t>
-      </w:r>
-      <w:proofErr w:type="spellStart"/>
-      <w:r>
-        <w:rPr>
-          <w:rFonts w:ascii="Times New Roman" w:hAnsi="Times New Roman" w:cs="Times New Roman"/>
-          <w:sz w:val="24"/>
-          <w:szCs w:val="24"/>
-        </w:rPr>
-        <w:t>from</w:t>
-      </w:r>
-      <w:proofErr w:type="spellEnd"/>
-      <w:r>
-        <w:rPr>
-          <w:rFonts w:ascii="Times New Roman" w:hAnsi="Times New Roman" w:cs="Times New Roman"/>
-          <w:sz w:val="24"/>
-          <w:szCs w:val="24"/>
-        </w:rPr>
-        <w:t xml:space="preserve"> Transformers), usado para análise de postagens</w:t>
+        <w:t xml:space="preserve"> Modelo de Transformador Bidirecional (Bidirectional Encoder Representations from Transformers), usado para análise de postagens</w:t>
       </w:r>
     </w:p>
     <w:p>
@@ -3172,43 +3110,7 @@
           <w:sz w:val="24"/>
           <w:szCs w:val="24"/>
         </w:rPr>
-        <w:t xml:space="preserve"> Autenticação Multifator (</w:t>
-      </w:r>
-      <w:proofErr w:type="spellStart"/>
-      <w:r>
-        <w:rPr>
-          <w:rFonts w:ascii="Times New Roman" w:hAnsi="Times New Roman" w:cs="Times New Roman"/>
-          <w:sz w:val="24"/>
-          <w:szCs w:val="24"/>
-        </w:rPr>
-        <w:t>Multifactor</w:t>
-      </w:r>
-      <w:proofErr w:type="spellEnd"/>
-      <w:r>
-        <w:rPr>
-          <w:rFonts w:ascii="Times New Roman" w:hAnsi="Times New Roman" w:cs="Times New Roman"/>
-          <w:sz w:val="24"/>
-          <w:szCs w:val="24"/>
-        </w:rPr>
-        <w:t xml:space="preserve"> </w:t>
-      </w:r>
-      <w:proofErr w:type="spellStart"/>
-      <w:r>
-        <w:rPr>
-          <w:rFonts w:ascii="Times New Roman" w:hAnsi="Times New Roman" w:cs="Times New Roman"/>
-          <w:sz w:val="24"/>
-          <w:szCs w:val="24"/>
-        </w:rPr>
-        <w:t>Authentication</w:t>
-      </w:r>
-      <w:proofErr w:type="spellEnd"/>
-      <w:r>
-        <w:rPr>
-          <w:rFonts w:ascii="Times New Roman" w:hAnsi="Times New Roman" w:cs="Times New Roman"/>
-          <w:sz w:val="24"/>
-          <w:szCs w:val="24"/>
-        </w:rPr>
-        <w:t>)</w:t>
+        <w:t xml:space="preserve"> Autenticação Multifator (Multifactor Authentication)</w:t>
       </w:r>
     </w:p>
     <w:p>
@@ -3242,43 +3144,7 @@
           <w:sz w:val="24"/>
           <w:szCs w:val="24"/>
         </w:rPr>
-        <w:t xml:space="preserve"> Arquitetura Modelo-Visão-Controlador (Model-</w:t>
-      </w:r>
-      <w:proofErr w:type="spellStart"/>
-      <w:r>
-        <w:rPr>
-          <w:rFonts w:ascii="Times New Roman" w:hAnsi="Times New Roman" w:cs="Times New Roman"/>
-          <w:sz w:val="24"/>
-          <w:szCs w:val="24"/>
-        </w:rPr>
-        <w:t>View</w:t>
-      </w:r>
-      <w:proofErr w:type="spellEnd"/>
-      <w:r>
-        <w:rPr>
-          <w:rFonts w:ascii="Times New Roman" w:hAnsi="Times New Roman" w:cs="Times New Roman"/>
-          <w:sz w:val="24"/>
-          <w:szCs w:val="24"/>
-        </w:rPr>
-        <w:t>-</w:t>
-      </w:r>
-      <w:proofErr w:type="spellStart"/>
-      <w:r>
-        <w:rPr>
-          <w:rFonts w:ascii="Times New Roman" w:hAnsi="Times New Roman" w:cs="Times New Roman"/>
-          <w:sz w:val="24"/>
-          <w:szCs w:val="24"/>
-        </w:rPr>
-        <w:t>Controller</w:t>
-      </w:r>
-      <w:proofErr w:type="spellEnd"/>
-      <w:r>
-        <w:rPr>
-          <w:rFonts w:ascii="Times New Roman" w:hAnsi="Times New Roman" w:cs="Times New Roman"/>
-          <w:sz w:val="24"/>
-          <w:szCs w:val="24"/>
-        </w:rPr>
-        <w:t>)</w:t>
+        <w:t xml:space="preserve"> Arquitetura Modelo-Visão-Controlador (Model-View-Controller)</w:t>
       </w:r>
     </w:p>
     <w:p>
@@ -3390,43 +3256,7 @@
           <w:sz w:val="24"/>
           <w:szCs w:val="24"/>
         </w:rPr>
-        <w:t xml:space="preserve"> </w:t>
-      </w:r>
-      <w:proofErr w:type="spellStart"/>
-      <w:r>
-        <w:rPr>
-          <w:rFonts w:ascii="Times New Roman" w:hAnsi="Times New Roman" w:cs="Times New Roman"/>
-          <w:sz w:val="24"/>
-          <w:szCs w:val="24"/>
-        </w:rPr>
-        <w:t>Structured</w:t>
-      </w:r>
-      <w:proofErr w:type="spellEnd"/>
-      <w:r>
-        <w:rPr>
-          <w:rFonts w:ascii="Times New Roman" w:hAnsi="Times New Roman" w:cs="Times New Roman"/>
-          <w:sz w:val="24"/>
-          <w:szCs w:val="24"/>
-        </w:rPr>
-        <w:t xml:space="preserve"> Query </w:t>
-      </w:r>
-      <w:proofErr w:type="spellStart"/>
-      <w:r>
-        <w:rPr>
-          <w:rFonts w:ascii="Times New Roman" w:hAnsi="Times New Roman" w:cs="Times New Roman"/>
-          <w:sz w:val="24"/>
-          <w:szCs w:val="24"/>
-        </w:rPr>
-        <w:t>Language</w:t>
-      </w:r>
-      <w:proofErr w:type="spellEnd"/>
-      <w:r>
-        <w:rPr>
-          <w:rFonts w:ascii="Times New Roman" w:hAnsi="Times New Roman" w:cs="Times New Roman"/>
-          <w:sz w:val="24"/>
-          <w:szCs w:val="24"/>
-        </w:rPr>
-        <w:t>, utilizado para gerenciamento de bancos de dados relacionais</w:t>
+        <w:t xml:space="preserve"> Structured Query Language, utilizado para gerenciamento de bancos de dados relacionais</w:t>
       </w:r>
     </w:p>
     <w:p/>
@@ -6044,25 +5874,7 @@
                 <w:sz w:val="24"/>
                 <w:szCs w:val="24"/>
               </w:rPr>
-              <w:t xml:space="preserve">O usuário clica no link descrito </w:t>
-            </w:r>
-            <w:proofErr w:type="gramStart"/>
-            <w:r>
-              <w:rPr>
-                <w:rFonts w:ascii="Times New Roman" w:hAnsi="Times New Roman" w:cs="Times New Roman"/>
-                <w:sz w:val="24"/>
-                <w:szCs w:val="24"/>
-              </w:rPr>
-              <w:t>como Registre-se</w:t>
-            </w:r>
-            <w:proofErr w:type="gramEnd"/>
-            <w:r>
-              <w:rPr>
-                <w:rFonts w:ascii="Times New Roman" w:hAnsi="Times New Roman" w:cs="Times New Roman"/>
-                <w:sz w:val="24"/>
-                <w:szCs w:val="24"/>
-              </w:rPr>
-              <w:t xml:space="preserve"> “Aqui”.</w:t>
+              <w:t>O usuário clica no link descrito como Registre-se “Aqui”.</w:t>
             </w:r>
           </w:p>
           <w:p>
@@ -14498,25 +14310,7 @@
                 <w:szCs w:val="24"/>
               </w:rPr>
               <w:lastRenderedPageBreak/>
-              <w:t xml:space="preserve">segurança e formato (por exemplo, senha forte, e-mail </w:t>
-            </w:r>
-            <w:proofErr w:type="gramStart"/>
-            <w:r>
-              <w:rPr>
-                <w:rFonts w:ascii="Times New Roman" w:hAnsi="Times New Roman" w:cs="Times New Roman"/>
-                <w:sz w:val="24"/>
-                <w:szCs w:val="24"/>
-              </w:rPr>
-              <w:t>válido, etc.</w:t>
-            </w:r>
-            <w:proofErr w:type="gramEnd"/>
-            <w:r>
-              <w:rPr>
-                <w:rFonts w:ascii="Times New Roman" w:hAnsi="Times New Roman" w:cs="Times New Roman"/>
-                <w:sz w:val="24"/>
-                <w:szCs w:val="24"/>
-              </w:rPr>
-              <w:t>).</w:t>
+              <w:t>segurança e formato (por exemplo, senha forte, e-mail válido, etc.).</w:t>
             </w:r>
           </w:p>
         </w:tc>
@@ -18346,25 +18140,7 @@
                 <w:sz w:val="24"/>
                 <w:szCs w:val="24"/>
               </w:rPr>
-              <w:t xml:space="preserve">O sistema exibe as opções disponíveis para gerenciar a conta do usuário (ativar, desativar, editar </w:t>
-            </w:r>
-            <w:proofErr w:type="gramStart"/>
-            <w:r>
-              <w:rPr>
-                <w:rFonts w:ascii="Times New Roman" w:hAnsi="Times New Roman" w:cs="Times New Roman"/>
-                <w:sz w:val="24"/>
-                <w:szCs w:val="24"/>
-              </w:rPr>
-              <w:t>informações, etc.</w:t>
-            </w:r>
-            <w:proofErr w:type="gramEnd"/>
-            <w:r>
-              <w:rPr>
-                <w:rFonts w:ascii="Times New Roman" w:hAnsi="Times New Roman" w:cs="Times New Roman"/>
-                <w:sz w:val="24"/>
-                <w:szCs w:val="24"/>
-              </w:rPr>
-              <w:t>).</w:t>
+              <w:t>O sistema exibe as opções disponíveis para gerenciar a conta do usuário (ativar, desativar, editar informações, etc.).</w:t>
             </w:r>
           </w:p>
         </w:tc>
@@ -22881,25 +22657,7 @@
                 <w:sz w:val="24"/>
                 <w:szCs w:val="24"/>
               </w:rPr>
-              <w:t xml:space="preserve">O administrador utiliza filtros avançados de pesquisa para encontrar postagens específicas (por exemplo, por data, </w:t>
-            </w:r>
-            <w:proofErr w:type="gramStart"/>
-            <w:r>
-              <w:rPr>
-                <w:rFonts w:ascii="Times New Roman" w:hAnsi="Times New Roman" w:cs="Times New Roman"/>
-                <w:sz w:val="24"/>
-                <w:szCs w:val="24"/>
-              </w:rPr>
-              <w:t>autor, ou palavras-chave</w:t>
-            </w:r>
-            <w:proofErr w:type="gramEnd"/>
-            <w:r>
-              <w:rPr>
-                <w:rFonts w:ascii="Times New Roman" w:hAnsi="Times New Roman" w:cs="Times New Roman"/>
-                <w:sz w:val="24"/>
-                <w:szCs w:val="24"/>
-              </w:rPr>
-              <w:t>).</w:t>
+              <w:t>O administrador utiliza filtros avançados de pesquisa para encontrar postagens específicas (por exemplo, por data, autor, ou palavras-chave).</w:t>
             </w:r>
           </w:p>
         </w:tc>
@@ -27717,25 +27475,7 @@
                 <w:sz w:val="24"/>
                 <w:szCs w:val="24"/>
               </w:rPr>
-              <w:t xml:space="preserve">O usuário retorna posteriormente para </w:t>
-            </w:r>
-            <w:proofErr w:type="gramStart"/>
-            <w:r>
-              <w:rPr>
-                <w:rFonts w:ascii="Times New Roman" w:hAnsi="Times New Roman" w:cs="Times New Roman"/>
-                <w:sz w:val="24"/>
-                <w:szCs w:val="24"/>
-              </w:rPr>
-              <w:t>criar uma nova</w:t>
-            </w:r>
-            <w:proofErr w:type="gramEnd"/>
-            <w:r>
-              <w:rPr>
-                <w:rFonts w:ascii="Times New Roman" w:hAnsi="Times New Roman" w:cs="Times New Roman"/>
-                <w:sz w:val="24"/>
-                <w:szCs w:val="24"/>
-              </w:rPr>
-              <w:t xml:space="preserve"> postagem.</w:t>
+              <w:t>O usuário retorna posteriormente para criar uma nova postagem.</w:t>
             </w:r>
           </w:p>
         </w:tc>
@@ -32461,25 +32201,7 @@
                 <w:sz w:val="24"/>
                 <w:szCs w:val="24"/>
               </w:rPr>
-              <w:t xml:space="preserve">O usuário acidentalmente seleciona a opção </w:t>
-            </w:r>
-            <w:proofErr w:type="gramStart"/>
-            <w:r>
-              <w:rPr>
-                <w:rFonts w:ascii="Times New Roman" w:hAnsi="Times New Roman" w:cs="Times New Roman"/>
-                <w:sz w:val="24"/>
-                <w:szCs w:val="24"/>
-              </w:rPr>
-              <w:t>"Denunciar"</w:t>
-            </w:r>
-            <w:proofErr w:type="gramEnd"/>
-            <w:r>
-              <w:rPr>
-                <w:rFonts w:ascii="Times New Roman" w:hAnsi="Times New Roman" w:cs="Times New Roman"/>
-                <w:sz w:val="24"/>
-                <w:szCs w:val="24"/>
-              </w:rPr>
-              <w:t xml:space="preserve"> mas decide não prosseguir.</w:t>
+              <w:t>O usuário acidentalmente seleciona a opção "Denunciar" mas decide não prosseguir.</w:t>
             </w:r>
           </w:p>
         </w:tc>
@@ -32660,25 +32382,7 @@
                 <w:sz w:val="24"/>
                 <w:szCs w:val="24"/>
               </w:rPr>
-              <w:t xml:space="preserve">O usuário tenta denunciar uma </w:t>
-            </w:r>
-            <w:proofErr w:type="gramStart"/>
-            <w:r>
-              <w:rPr>
-                <w:rFonts w:ascii="Times New Roman" w:hAnsi="Times New Roman" w:cs="Times New Roman"/>
-                <w:sz w:val="24"/>
-                <w:szCs w:val="24"/>
-              </w:rPr>
-              <w:t>postagem</w:t>
-            </w:r>
-            <w:proofErr w:type="gramEnd"/>
-            <w:r>
-              <w:rPr>
-                <w:rFonts w:ascii="Times New Roman" w:hAnsi="Times New Roman" w:cs="Times New Roman"/>
-                <w:sz w:val="24"/>
-                <w:szCs w:val="24"/>
-              </w:rPr>
-              <w:t xml:space="preserve"> mas não consegue completar a ação devido a problemas de conexão.</w:t>
+              <w:t>O usuário tenta denunciar uma postagem mas não consegue completar a ação devido a problemas de conexão.</w:t>
             </w:r>
           </w:p>
         </w:tc>
@@ -33568,43 +33272,7 @@
                 <w:sz w:val="24"/>
                 <w:szCs w:val="24"/>
               </w:rPr>
-              <w:t xml:space="preserve">O sistema solicita ao administrador que insira as informações necessárias para a nova conta (nome, </w:t>
-            </w:r>
-            <w:proofErr w:type="spellStart"/>
-            <w:r>
-              <w:rPr>
-                <w:rFonts w:ascii="Times New Roman" w:hAnsi="Times New Roman" w:cs="Times New Roman"/>
-                <w:sz w:val="24"/>
-                <w:szCs w:val="24"/>
-              </w:rPr>
-              <w:t>email</w:t>
-            </w:r>
-            <w:proofErr w:type="spellEnd"/>
-            <w:r>
-              <w:rPr>
-                <w:rFonts w:ascii="Times New Roman" w:hAnsi="Times New Roman" w:cs="Times New Roman"/>
-                <w:sz w:val="24"/>
-                <w:szCs w:val="24"/>
-              </w:rPr>
-              <w:t xml:space="preserve">, </w:t>
-            </w:r>
-            <w:proofErr w:type="gramStart"/>
-            <w:r>
-              <w:rPr>
-                <w:rFonts w:ascii="Times New Roman" w:hAnsi="Times New Roman" w:cs="Times New Roman"/>
-                <w:sz w:val="24"/>
-                <w:szCs w:val="24"/>
-              </w:rPr>
-              <w:t>privilégios, etc.</w:t>
-            </w:r>
-            <w:proofErr w:type="gramEnd"/>
-            <w:r>
-              <w:rPr>
-                <w:rFonts w:ascii="Times New Roman" w:hAnsi="Times New Roman" w:cs="Times New Roman"/>
-                <w:sz w:val="24"/>
-                <w:szCs w:val="24"/>
-              </w:rPr>
-              <w:t>).</w:t>
+              <w:t>O sistema solicita ao administrador que insira as informações necessárias para a nova conta (nome, email, privilégios, etc.).</w:t>
             </w:r>
           </w:p>
         </w:tc>
@@ -33677,25 +33345,7 @@
                 <w:sz w:val="24"/>
                 <w:szCs w:val="24"/>
               </w:rPr>
-              <w:t xml:space="preserve">O sistema aplica o </w:t>
-            </w:r>
-            <w:proofErr w:type="spellStart"/>
-            <w:r>
-              <w:rPr>
-                <w:rFonts w:ascii="Times New Roman" w:hAnsi="Times New Roman" w:cs="Times New Roman"/>
-                <w:sz w:val="24"/>
-                <w:szCs w:val="24"/>
-              </w:rPr>
-              <w:t>hashing</w:t>
-            </w:r>
-            <w:proofErr w:type="spellEnd"/>
-            <w:r>
-              <w:rPr>
-                <w:rFonts w:ascii="Times New Roman" w:hAnsi="Times New Roman" w:cs="Times New Roman"/>
-                <w:sz w:val="24"/>
-                <w:szCs w:val="24"/>
-              </w:rPr>
-              <w:t xml:space="preserve"> à senha e armazena as credenciais com segurança.</w:t>
+              <w:t>O sistema aplica o hashing à senha e armazena as credenciais com segurança.</w:t>
             </w:r>
           </w:p>
         </w:tc>
@@ -33767,25 +33417,7 @@
                 <w:sz w:val="24"/>
                 <w:szCs w:val="24"/>
               </w:rPr>
-              <w:t xml:space="preserve">O sistema </w:t>
-            </w:r>
-            <w:proofErr w:type="gramStart"/>
-            <w:r>
-              <w:rPr>
-                <w:rFonts w:ascii="Times New Roman" w:hAnsi="Times New Roman" w:cs="Times New Roman"/>
-                <w:sz w:val="24"/>
-                <w:szCs w:val="24"/>
-              </w:rPr>
-              <w:t>cria a nova</w:t>
-            </w:r>
-            <w:proofErr w:type="gramEnd"/>
-            <w:r>
-              <w:rPr>
-                <w:rFonts w:ascii="Times New Roman" w:hAnsi="Times New Roman" w:cs="Times New Roman"/>
-                <w:sz w:val="24"/>
-                <w:szCs w:val="24"/>
-              </w:rPr>
-              <w:t xml:space="preserve"> conta, registra a ação no log de auditoria e confirma a criação ao administrador.</w:t>
+              <w:t>O sistema cria a nova conta, registra a ação no log de auditoria e confirma a criação ao administrador.</w:t>
             </w:r>
           </w:p>
         </w:tc>
@@ -33849,25 +33481,7 @@
                 <w:sz w:val="24"/>
                 <w:szCs w:val="24"/>
               </w:rPr>
-              <w:t xml:space="preserve">O sistema exibe as opções de modificação (alterar privilégios, redefinir senha, ativar/desativar MFA, suspender </w:t>
-            </w:r>
-            <w:proofErr w:type="gramStart"/>
-            <w:r>
-              <w:rPr>
-                <w:rFonts w:ascii="Times New Roman" w:hAnsi="Times New Roman" w:cs="Times New Roman"/>
-                <w:sz w:val="24"/>
-                <w:szCs w:val="24"/>
-              </w:rPr>
-              <w:t>conta, etc.</w:t>
-            </w:r>
-            <w:proofErr w:type="gramEnd"/>
-            <w:r>
-              <w:rPr>
-                <w:rFonts w:ascii="Times New Roman" w:hAnsi="Times New Roman" w:cs="Times New Roman"/>
-                <w:sz w:val="24"/>
-                <w:szCs w:val="24"/>
-              </w:rPr>
-              <w:t>).</w:t>
+              <w:t>O sistema exibe as opções de modificação (alterar privilégios, redefinir senha, ativar/desativar MFA, suspender conta, etc.).</w:t>
             </w:r>
           </w:p>
         </w:tc>
@@ -34155,25 +33769,7 @@
                 <w:sz w:val="24"/>
                 <w:szCs w:val="24"/>
               </w:rPr>
-              <w:t xml:space="preserve">O sistema deve garantir que as senhas sejam armazenadas de maneira segura, utilizando </w:t>
-            </w:r>
-            <w:proofErr w:type="spellStart"/>
-            <w:r>
-              <w:rPr>
-                <w:rFonts w:ascii="Times New Roman" w:hAnsi="Times New Roman" w:cs="Times New Roman"/>
-                <w:sz w:val="24"/>
-                <w:szCs w:val="24"/>
-              </w:rPr>
-              <w:t>hashing</w:t>
-            </w:r>
-            <w:proofErr w:type="spellEnd"/>
-            <w:r>
-              <w:rPr>
-                <w:rFonts w:ascii="Times New Roman" w:hAnsi="Times New Roman" w:cs="Times New Roman"/>
-                <w:sz w:val="24"/>
-                <w:szCs w:val="24"/>
-              </w:rPr>
-              <w:t>, e que MFA possa ser configurado para todas as contas administrativas.</w:t>
+              <w:t>O sistema deve garantir que as senhas sejam armazenadas de maneira segura, utilizando hashing, e que MFA possa ser configurado para todas as contas administrativas.</w:t>
             </w:r>
           </w:p>
         </w:tc>
@@ -34414,25 +34010,7 @@
                 <w:sz w:val="24"/>
                 <w:szCs w:val="24"/>
               </w:rPr>
-              <w:t xml:space="preserve">O sistema aplica o </w:t>
-            </w:r>
-            <w:proofErr w:type="spellStart"/>
-            <w:r>
-              <w:rPr>
-                <w:rFonts w:ascii="Times New Roman" w:hAnsi="Times New Roman" w:cs="Times New Roman"/>
-                <w:sz w:val="24"/>
-                <w:szCs w:val="24"/>
-              </w:rPr>
-              <w:t>hashing</w:t>
-            </w:r>
-            <w:proofErr w:type="spellEnd"/>
-            <w:r>
-              <w:rPr>
-                <w:rFonts w:ascii="Times New Roman" w:hAnsi="Times New Roman" w:cs="Times New Roman"/>
-                <w:sz w:val="24"/>
-                <w:szCs w:val="24"/>
-              </w:rPr>
-              <w:t xml:space="preserve"> à nova senha, atualiza as credenciais e registra a ação no log de auditoria.</w:t>
+              <w:t>O sistema aplica o hashing à nova senha, atualiza as credenciais e registra a ação no log de auditoria.</w:t>
             </w:r>
           </w:p>
         </w:tc>
@@ -34736,25 +34314,7 @@
                 <w:sz w:val="24"/>
                 <w:szCs w:val="24"/>
               </w:rPr>
-              <w:t xml:space="preserve">As credenciais de todas as contas administrativas devem ser armazenadas de maneira segura, utilizando técnicas de </w:t>
-            </w:r>
-            <w:proofErr w:type="spellStart"/>
-            <w:r>
-              <w:rPr>
-                <w:rFonts w:ascii="Times New Roman" w:hAnsi="Times New Roman" w:cs="Times New Roman"/>
-                <w:sz w:val="24"/>
-                <w:szCs w:val="24"/>
-              </w:rPr>
-              <w:t>hashing</w:t>
-            </w:r>
-            <w:proofErr w:type="spellEnd"/>
-            <w:r>
-              <w:rPr>
-                <w:rFonts w:ascii="Times New Roman" w:hAnsi="Times New Roman" w:cs="Times New Roman"/>
-                <w:sz w:val="24"/>
-                <w:szCs w:val="24"/>
-              </w:rPr>
-              <w:t>, e devem oferecer suporte à autenticação multifator (MFA).</w:t>
+              <w:t>As credenciais de todas as contas administrativas devem ser armazenadas de maneira segura, utilizando técnicas de hashing, e devem oferecer suporte à autenticação multifator (MFA).</w:t>
             </w:r>
           </w:p>
         </w:tc>
@@ -34935,7 +34495,7 @@
           <w:szCs w:val="24"/>
         </w:rPr>
         <w:drawing>
-          <wp:inline distT="0" distB="0" distL="0" distR="0" wp14:anchorId="1CE05A33" wp14:editId="0EEA3A20">
+          <wp:inline distT="0" distB="0" distL="0" distR="0" wp14:anchorId="1CE05A33" wp14:editId="3391C8D2">
             <wp:extent cx="5374256" cy="3968750"/>
             <wp:effectExtent l="0" t="0" r="0" b="0"/>
             <wp:docPr id="671408165" name="Imagem 1" descr="Diagrama&#10;&#10;Descrição gerada automaticamente"/>
@@ -35205,25 +34765,7 @@
           <w:sz w:val="24"/>
           <w:szCs w:val="24"/>
         </w:rPr>
-        <w:t xml:space="preserve">... (possíveis atualizações, adições de novas </w:t>
-      </w:r>
-      <w:proofErr w:type="gramStart"/>
-      <w:r>
-        <w:rPr>
-          <w:rFonts w:ascii="Times New Roman" w:hAnsi="Times New Roman" w:cs="Times New Roman"/>
-          <w:sz w:val="24"/>
-          <w:szCs w:val="24"/>
-        </w:rPr>
-        <w:t>funcionalidades, etc.</w:t>
-      </w:r>
-      <w:proofErr w:type="gramEnd"/>
-      <w:r>
-        <w:rPr>
-          <w:rFonts w:ascii="Times New Roman" w:hAnsi="Times New Roman" w:cs="Times New Roman"/>
-          <w:sz w:val="24"/>
-          <w:szCs w:val="24"/>
-        </w:rPr>
-        <w:t>)</w:t>
+        <w:t>... (possíveis atualizações, adições de novas funcionalidades, etc.)</w:t>
       </w:r>
     </w:p>
     <w:p>
@@ -35642,7 +35184,6 @@
           <w:szCs w:val="24"/>
         </w:rPr>
       </w:pPr>
-      <w:proofErr w:type="spellStart"/>
       <w:r>
         <w:rPr>
           <w:rFonts w:ascii="Times New Roman" w:hAnsi="Times New Roman" w:cs="Times New Roman"/>
@@ -35654,7 +35195,6 @@
         </w:rPr>
         <w:t>Laravel</w:t>
       </w:r>
-      <w:proofErr w:type="spellEnd"/>
       <w:r>
         <w:rPr>
           <w:rFonts w:ascii="Times New Roman" w:hAnsi="Times New Roman" w:cs="Times New Roman"/>
@@ -35717,9 +35257,16 @@
           <w:sz w:val="24"/>
           <w:szCs w:val="24"/>
         </w:rPr>
-        <w:t>Model-</w:t>
+        <w:t>Model-View-Controller</w:t>
       </w:r>
-      <w:proofErr w:type="spellStart"/>
+      <w:r>
+        <w:rPr>
+          <w:rFonts w:ascii="Times New Roman" w:hAnsi="Times New Roman" w:cs="Times New Roman"/>
+          <w:sz w:val="24"/>
+          <w:szCs w:val="24"/>
+        </w:rPr>
+        <w:t xml:space="preserve">). Ele será utilizado para construir a estrutura básica da rede social, oferecendo uma rica biblioteca de funcionalidades que facilitam tarefas comuns como autenticação de usuários, roteamento, sessões e </w:t>
+      </w:r>
       <w:r>
         <w:rPr>
           <w:rFonts w:ascii="Times New Roman" w:hAnsi="Times New Roman" w:cs="Times New Roman"/>
@@ -35728,51 +35275,8 @@
           <w:sz w:val="24"/>
           <w:szCs w:val="24"/>
         </w:rPr>
-        <w:t>View</w:t>
-      </w:r>
-      <w:proofErr w:type="spellEnd"/>
-      <w:r>
-        <w:rPr>
-          <w:rFonts w:ascii="Times New Roman" w:hAnsi="Times New Roman" w:cs="Times New Roman"/>
-          <w:i/>
-          <w:iCs/>
-          <w:sz w:val="24"/>
-          <w:szCs w:val="24"/>
-        </w:rPr>
-        <w:t>-</w:t>
-      </w:r>
-      <w:proofErr w:type="spellStart"/>
-      <w:r>
-        <w:rPr>
-          <w:rFonts w:ascii="Times New Roman" w:hAnsi="Times New Roman" w:cs="Times New Roman"/>
-          <w:i/>
-          <w:iCs/>
-          <w:sz w:val="24"/>
-          <w:szCs w:val="24"/>
-        </w:rPr>
-        <w:t>Controller</w:t>
-      </w:r>
-      <w:proofErr w:type="spellEnd"/>
-      <w:r>
-        <w:rPr>
-          <w:rFonts w:ascii="Times New Roman" w:hAnsi="Times New Roman" w:cs="Times New Roman"/>
-          <w:sz w:val="24"/>
-          <w:szCs w:val="24"/>
-        </w:rPr>
-        <w:t xml:space="preserve">). Ele será utilizado para construir a estrutura básica da rede social, oferecendo uma rica biblioteca de funcionalidades que facilitam tarefas comuns como autenticação de usuários, roteamento, sessões e </w:t>
-      </w:r>
-      <w:proofErr w:type="spellStart"/>
-      <w:r>
-        <w:rPr>
-          <w:rFonts w:ascii="Times New Roman" w:hAnsi="Times New Roman" w:cs="Times New Roman"/>
-          <w:i/>
-          <w:iCs/>
-          <w:sz w:val="24"/>
-          <w:szCs w:val="24"/>
-        </w:rPr>
         <w:t>caching</w:t>
       </w:r>
-      <w:proofErr w:type="spellEnd"/>
       <w:r>
         <w:rPr>
           <w:rFonts w:ascii="Times New Roman" w:hAnsi="Times New Roman" w:cs="Times New Roman"/>
@@ -35781,7 +35285,6 @@
         </w:rPr>
         <w:t xml:space="preserve">. A escolha do </w:t>
       </w:r>
-      <w:proofErr w:type="spellStart"/>
       <w:r>
         <w:rPr>
           <w:rFonts w:ascii="Times New Roman" w:hAnsi="Times New Roman" w:cs="Times New Roman"/>
@@ -35791,7 +35294,6 @@
         </w:rPr>
         <w:t>Laravel</w:t>
       </w:r>
-      <w:proofErr w:type="spellEnd"/>
       <w:r>
         <w:rPr>
           <w:rFonts w:ascii="Times New Roman" w:hAnsi="Times New Roman" w:cs="Times New Roman"/>
@@ -35814,7 +35316,6 @@
           <w:szCs w:val="24"/>
         </w:rPr>
       </w:pPr>
-      <w:proofErr w:type="spellStart"/>
       <w:r>
         <w:rPr>
           <w:rFonts w:ascii="Times New Roman" w:hAnsi="Times New Roman" w:cs="Times New Roman"/>
@@ -35826,7 +35327,6 @@
         </w:rPr>
         <w:t>Laragon</w:t>
       </w:r>
-      <w:proofErr w:type="spellEnd"/>
       <w:r>
         <w:rPr>
           <w:rFonts w:ascii="Times New Roman" w:hAnsi="Times New Roman" w:cs="Times New Roman"/>
@@ -35902,7 +35402,6 @@
           <w:szCs w:val="24"/>
         </w:rPr>
       </w:pPr>
-      <w:proofErr w:type="spellStart"/>
       <w:r>
         <w:rPr>
           <w:rFonts w:ascii="Times New Roman" w:hAnsi="Times New Roman" w:cs="Times New Roman"/>
@@ -35923,20 +35422,8 @@
           <w:sz w:val="24"/>
           <w:szCs w:val="24"/>
         </w:rPr>
-        <w:t>DB</w:t>
+        <w:t xml:space="preserve">DB e </w:t>
       </w:r>
-      <w:proofErr w:type="spellEnd"/>
-      <w:r>
-        <w:rPr>
-          <w:rFonts w:ascii="Times New Roman" w:hAnsi="Times New Roman" w:cs="Times New Roman"/>
-          <w:b/>
-          <w:bCs/>
-          <w:sz w:val="24"/>
-          <w:szCs w:val="24"/>
-        </w:rPr>
-        <w:t xml:space="preserve"> e </w:t>
-      </w:r>
-      <w:proofErr w:type="spellStart"/>
       <w:r>
         <w:rPr>
           <w:rFonts w:ascii="Times New Roman" w:hAnsi="Times New Roman" w:cs="Times New Roman"/>
@@ -35959,7 +35446,6 @@
         </w:rPr>
         <w:t>SQL</w:t>
       </w:r>
-      <w:proofErr w:type="spellEnd"/>
       <w:r>
         <w:rPr>
           <w:rFonts w:ascii="Times New Roman" w:hAnsi="Times New Roman" w:cs="Times New Roman"/>
@@ -35970,7 +35456,6 @@
         </w:rPr>
         <w:t xml:space="preserve">: </w:t>
       </w:r>
-      <w:proofErr w:type="spellStart"/>
       <w:r>
         <w:rPr>
           <w:rFonts w:ascii="Times New Roman" w:hAnsi="Times New Roman" w:cs="Times New Roman"/>
@@ -35987,16 +35472,7 @@
           <w:sz w:val="24"/>
           <w:szCs w:val="24"/>
         </w:rPr>
-        <w:t>DB</w:t>
-      </w:r>
-      <w:proofErr w:type="spellEnd"/>
-      <w:r>
-        <w:rPr>
-          <w:rFonts w:ascii="Times New Roman" w:hAnsi="Times New Roman" w:cs="Times New Roman"/>
-          <w:sz w:val="24"/>
-          <w:szCs w:val="24"/>
-        </w:rPr>
-        <w:t xml:space="preserve">, um sistema de gerenciamento de banco de dados derivado do </w:t>
+        <w:t xml:space="preserve">DB, um sistema de gerenciamento de banco de dados derivado do </w:t>
       </w:r>
       <w:r>
         <w:rPr>
@@ -36015,7 +35491,6 @@
         </w:rPr>
         <w:t xml:space="preserve">, será usado para armazenar e gerenciar todas as informações da rede social. </w:t>
       </w:r>
-      <w:proofErr w:type="spellStart"/>
       <w:r>
         <w:rPr>
           <w:rFonts w:ascii="Times New Roman" w:hAnsi="Times New Roman" w:cs="Times New Roman"/>
@@ -36032,16 +35507,7 @@
           <w:sz w:val="24"/>
           <w:szCs w:val="24"/>
         </w:rPr>
-        <w:t>SQL</w:t>
-      </w:r>
-      <w:proofErr w:type="spellEnd"/>
-      <w:r>
-        <w:rPr>
-          <w:rFonts w:ascii="Times New Roman" w:hAnsi="Times New Roman" w:cs="Times New Roman"/>
-          <w:sz w:val="24"/>
-          <w:szCs w:val="24"/>
-        </w:rPr>
-        <w:t>, uma interface gráfica para gestão de bases de dados, será usada para facilitar a visualização e manipulação dos dados. Esta combinação permite um gerenciamento eficiente dos dados com alta performance, segurança e escalabilidade.</w:t>
+        <w:t>SQL, uma interface gráfica para gestão de bases de dados, será usada para facilitar a visualização e manipulação dos dados. Esta combinação permite um gerenciamento eficiente dos dados com alta performance, segurança e escalabilidade.</w:t>
       </w:r>
     </w:p>
     <w:p>
@@ -36066,21 +35532,8 @@
           <w:sz w:val="24"/>
           <w:szCs w:val="24"/>
         </w:rPr>
-        <w:t xml:space="preserve">Visual Studio </w:t>
+        <w:t>Visual Studio Code</w:t>
       </w:r>
-      <w:proofErr w:type="spellStart"/>
-      <w:r>
-        <w:rPr>
-          <w:rFonts w:ascii="Times New Roman" w:hAnsi="Times New Roman" w:cs="Times New Roman"/>
-          <w:b/>
-          <w:bCs/>
-          <w:i/>
-          <w:sz w:val="24"/>
-          <w:szCs w:val="24"/>
-        </w:rPr>
-        <w:t>Code</w:t>
-      </w:r>
-      <w:proofErr w:type="spellEnd"/>
       <w:r>
         <w:rPr>
           <w:rFonts w:ascii="Times New Roman" w:hAnsi="Times New Roman" w:cs="Times New Roman"/>
@@ -36127,7 +35580,6 @@
         </w:rPr>
         <w:t xml:space="preserve">, incluindo PHP e </w:t>
       </w:r>
-      <w:proofErr w:type="spellStart"/>
       <w:r>
         <w:rPr>
           <w:rFonts w:ascii="Times New Roman" w:hAnsi="Times New Roman" w:cs="Times New Roman"/>
@@ -36137,7 +35589,6 @@
         </w:rPr>
         <w:t>Laravel</w:t>
       </w:r>
-      <w:proofErr w:type="spellEnd"/>
       <w:r>
         <w:rPr>
           <w:rFonts w:ascii="Times New Roman" w:hAnsi="Times New Roman" w:cs="Times New Roman"/>
@@ -36192,7 +35643,6 @@
           <w:szCs w:val="24"/>
         </w:rPr>
       </w:pPr>
-      <w:proofErr w:type="spellStart"/>
       <w:r>
         <w:rPr>
           <w:rFonts w:ascii="Times New Roman" w:hAnsi="Times New Roman" w:cs="Times New Roman"/>
@@ -36204,7 +35654,6 @@
         </w:rPr>
         <w:t>Bulma</w:t>
       </w:r>
-      <w:proofErr w:type="spellEnd"/>
       <w:r>
         <w:rPr>
           <w:rFonts w:ascii="Times New Roman" w:hAnsi="Times New Roman" w:cs="Times New Roman"/>
@@ -36262,7 +35711,6 @@
         </w:rPr>
         <w:t xml:space="preserve"> CSS baseado em </w:t>
       </w:r>
-      <w:proofErr w:type="spellStart"/>
       <w:r>
         <w:rPr>
           <w:rFonts w:ascii="Times New Roman" w:hAnsi="Times New Roman" w:cs="Times New Roman"/>
@@ -36273,7 +35721,6 @@
         </w:rPr>
         <w:t>Flexbox</w:t>
       </w:r>
-      <w:proofErr w:type="spellEnd"/>
       <w:r>
         <w:rPr>
           <w:rFonts w:ascii="Times New Roman" w:hAnsi="Times New Roman" w:cs="Times New Roman"/>
@@ -36282,7 +35729,6 @@
         </w:rPr>
         <w:t xml:space="preserve"> que será utilizado para a construção das interfaces do usuário. Com sua abordagem modular e fácil de usar, o </w:t>
       </w:r>
-      <w:proofErr w:type="spellStart"/>
       <w:r>
         <w:rPr>
           <w:rFonts w:ascii="Times New Roman" w:hAnsi="Times New Roman" w:cs="Times New Roman"/>
@@ -36292,7 +35738,6 @@
         </w:rPr>
         <w:t>Bulma</w:t>
       </w:r>
-      <w:proofErr w:type="spellEnd"/>
       <w:r>
         <w:rPr>
           <w:rFonts w:ascii="Times New Roman" w:hAnsi="Times New Roman" w:cs="Times New Roman"/>
@@ -36309,20 +35754,8 @@
           <w:sz w:val="24"/>
           <w:szCs w:val="24"/>
         </w:rPr>
-        <w:t>front-</w:t>
+        <w:t>front-end</w:t>
       </w:r>
-      <w:proofErr w:type="spellStart"/>
-      <w:r>
-        <w:rPr>
-          <w:rFonts w:ascii="Times New Roman" w:hAnsi="Times New Roman" w:cs="Times New Roman"/>
-          <w:i/>
-          <w:iCs/>
-          <w:sz w:val="24"/>
-          <w:szCs w:val="24"/>
-        </w:rPr>
-        <w:t>end</w:t>
-      </w:r>
-      <w:proofErr w:type="spellEnd"/>
       <w:r>
         <w:rPr>
           <w:rFonts w:ascii="Times New Roman" w:hAnsi="Times New Roman" w:cs="Times New Roman"/>
@@ -36354,31 +35787,7 @@
           <w:sz w:val="24"/>
           <w:szCs w:val="24"/>
         </w:rPr>
-        <w:t xml:space="preserve">Visual </w:t>
-      </w:r>
-      <w:proofErr w:type="spellStart"/>
-      <w:r>
-        <w:rPr>
-          <w:rFonts w:ascii="Times New Roman" w:hAnsi="Times New Roman" w:cs="Times New Roman"/>
-          <w:b/>
-          <w:bCs/>
-          <w:i/>
-          <w:sz w:val="24"/>
-          <w:szCs w:val="24"/>
-        </w:rPr>
-        <w:t>Paradigm</w:t>
-      </w:r>
-      <w:proofErr w:type="spellEnd"/>
-      <w:r>
-        <w:rPr>
-          <w:rFonts w:ascii="Times New Roman" w:hAnsi="Times New Roman" w:cs="Times New Roman"/>
-          <w:b/>
-          <w:bCs/>
-          <w:i/>
-          <w:sz w:val="24"/>
-          <w:szCs w:val="24"/>
-        </w:rPr>
-        <w:t xml:space="preserve"> Online</w:t>
+        <w:t>Visual Paradigm Online</w:t>
       </w:r>
       <w:r>
         <w:rPr>
@@ -36421,27 +35830,7 @@
           <w:sz w:val="24"/>
           <w:szCs w:val="24"/>
         </w:rPr>
-        <w:t xml:space="preserve">Visual </w:t>
-      </w:r>
-      <w:proofErr w:type="spellStart"/>
-      <w:r>
-        <w:rPr>
-          <w:rFonts w:ascii="Times New Roman" w:hAnsi="Times New Roman" w:cs="Times New Roman"/>
-          <w:i/>
-          <w:sz w:val="24"/>
-          <w:szCs w:val="24"/>
-        </w:rPr>
-        <w:t>Paradigm</w:t>
-      </w:r>
-      <w:proofErr w:type="spellEnd"/>
-      <w:r>
-        <w:rPr>
-          <w:rFonts w:ascii="Times New Roman" w:hAnsi="Times New Roman" w:cs="Times New Roman"/>
-          <w:i/>
-          <w:sz w:val="24"/>
-          <w:szCs w:val="24"/>
-        </w:rPr>
-        <w:t xml:space="preserve"> Online</w:t>
+        <w:t>Visual Paradigm Online</w:t>
       </w:r>
       <w:r>
         <w:rPr>
@@ -36472,7 +35861,6 @@
           <w:szCs w:val="24"/>
         </w:rPr>
       </w:pPr>
-      <w:proofErr w:type="spellStart"/>
       <w:r>
         <w:rPr>
           <w:rFonts w:ascii="Times New Roman" w:hAnsi="Times New Roman" w:cs="Times New Roman"/>
@@ -36484,7 +35872,6 @@
         </w:rPr>
         <w:t>Trello</w:t>
       </w:r>
-      <w:proofErr w:type="spellEnd"/>
       <w:r>
         <w:rPr>
           <w:rFonts w:ascii="Times New Roman" w:hAnsi="Times New Roman" w:cs="Times New Roman"/>
@@ -36503,7 +35890,6 @@
         </w:rPr>
         <w:t xml:space="preserve">é uma ferramenta de gerenciamento de projetos baseada em </w:t>
       </w:r>
-      <w:proofErr w:type="spellStart"/>
       <w:r>
         <w:rPr>
           <w:rFonts w:ascii="Times New Roman" w:hAnsi="Times New Roman" w:cs="Times New Roman"/>
@@ -36513,7 +35899,6 @@
         </w:rPr>
         <w:t>Kanban</w:t>
       </w:r>
-      <w:proofErr w:type="spellEnd"/>
       <w:r>
         <w:rPr>
           <w:rFonts w:ascii="Times New Roman" w:hAnsi="Times New Roman" w:cs="Times New Roman"/>
@@ -36534,7 +35919,6 @@
           <w:szCs w:val="24"/>
         </w:rPr>
       </w:pPr>
-      <w:proofErr w:type="spellStart"/>
       <w:r>
         <w:rPr>
           <w:rFonts w:ascii="Times New Roman" w:hAnsi="Times New Roman" w:cs="Times New Roman"/>
@@ -36546,7 +35930,6 @@
         </w:rPr>
         <w:t>Git</w:t>
       </w:r>
-      <w:proofErr w:type="spellEnd"/>
       <w:r>
         <w:rPr>
           <w:rFonts w:ascii="Times New Roman" w:hAnsi="Times New Roman" w:cs="Times New Roman"/>
@@ -36732,7 +36115,6 @@
         </w:rPr>
         <w:t xml:space="preserve">a adesão aos padrões PSR-1 e PSR-2 é fundamental para garantir a uniformidade e legibilidade do código PHP utilizado no projeto. O PSR-1 estabelece normas básicas de codificação, como o uso de </w:t>
       </w:r>
-      <w:proofErr w:type="spellStart"/>
       <w:r>
         <w:rPr>
           <w:rFonts w:ascii="Times New Roman" w:hAnsi="Times New Roman" w:cs="Times New Roman"/>
@@ -36743,7 +36125,6 @@
         </w:rPr>
         <w:t>tags</w:t>
       </w:r>
-      <w:proofErr w:type="spellEnd"/>
       <w:r>
         <w:rPr>
           <w:rFonts w:ascii="Times New Roman" w:hAnsi="Times New Roman" w:cs="Times New Roman"/>
@@ -36752,7 +36133,6 @@
         </w:rPr>
         <w:t xml:space="preserve"> de fechamento PHP, a codificação de caracteres UTF-8 sem BOM para arquivos PHP, e nomes de classes em </w:t>
       </w:r>
-      <w:proofErr w:type="spellStart"/>
       <w:r>
         <w:rPr>
           <w:rFonts w:ascii="Times New Roman" w:hAnsi="Times New Roman" w:cs="Times New Roman"/>
@@ -36763,7 +36143,6 @@
         </w:rPr>
         <w:t>StudlyCaps</w:t>
       </w:r>
-      <w:proofErr w:type="spellEnd"/>
       <w:r>
         <w:rPr>
           <w:rFonts w:ascii="Times New Roman" w:hAnsi="Times New Roman" w:cs="Times New Roman"/>
@@ -36819,7 +36198,6 @@
           <w:szCs w:val="24"/>
         </w:rPr>
       </w:pPr>
-      <w:proofErr w:type="spellStart"/>
       <w:r>
         <w:rPr>
           <w:rFonts w:ascii="Times New Roman" w:hAnsi="Times New Roman" w:cs="Times New Roman"/>
@@ -36831,7 +36209,6 @@
         </w:rPr>
         <w:t>DocBlock</w:t>
       </w:r>
-      <w:proofErr w:type="spellEnd"/>
       <w:r>
         <w:rPr>
           <w:rFonts w:ascii="Times New Roman" w:hAnsi="Times New Roman" w:cs="Times New Roman"/>
@@ -36860,7 +36237,6 @@
         </w:rPr>
         <w:t xml:space="preserve">O uso de </w:t>
       </w:r>
-      <w:proofErr w:type="spellStart"/>
       <w:r>
         <w:rPr>
           <w:rFonts w:ascii="Times New Roman" w:hAnsi="Times New Roman" w:cs="Times New Roman"/>
@@ -36870,7 +36246,6 @@
         </w:rPr>
         <w:t>DocBlock</w:t>
       </w:r>
-      <w:proofErr w:type="spellEnd"/>
       <w:r>
         <w:rPr>
           <w:rFonts w:ascii="Times New Roman" w:hAnsi="Times New Roman" w:cs="Times New Roman"/>
@@ -36879,7 +36254,6 @@
         </w:rPr>
         <w:t xml:space="preserve"> é essencial para a documentação no código PHP. </w:t>
       </w:r>
-      <w:proofErr w:type="spellStart"/>
       <w:r>
         <w:rPr>
           <w:rFonts w:ascii="Times New Roman" w:hAnsi="Times New Roman" w:cs="Times New Roman"/>
@@ -36889,7 +36263,6 @@
         </w:rPr>
         <w:t>DocBlock</w:t>
       </w:r>
-      <w:proofErr w:type="spellEnd"/>
       <w:r>
         <w:rPr>
           <w:rFonts w:ascii="Times New Roman" w:hAnsi="Times New Roman" w:cs="Times New Roman"/>
@@ -36916,7 +36289,6 @@
         </w:rPr>
         <w:t xml:space="preserve">. A prática de utilizar </w:t>
       </w:r>
-      <w:proofErr w:type="spellStart"/>
       <w:r>
         <w:rPr>
           <w:rFonts w:ascii="Times New Roman" w:hAnsi="Times New Roman" w:cs="Times New Roman"/>
@@ -36926,32 +36298,13 @@
         </w:rPr>
         <w:t>DocBlock</w:t>
       </w:r>
-      <w:proofErr w:type="spellEnd"/>
       <w:r>
         <w:rPr>
           <w:rFonts w:ascii="Times New Roman" w:hAnsi="Times New Roman" w:cs="Times New Roman"/>
           <w:sz w:val="24"/>
           <w:szCs w:val="24"/>
         </w:rPr>
-        <w:t xml:space="preserve"> permite que ferramentas de geração de documentação automática, como </w:t>
-      </w:r>
-      <w:proofErr w:type="spellStart"/>
-      <w:r>
-        <w:rPr>
-          <w:rFonts w:ascii="Times New Roman" w:hAnsi="Times New Roman" w:cs="Times New Roman"/>
-          <w:sz w:val="24"/>
-          <w:szCs w:val="24"/>
-        </w:rPr>
-        <w:t>phpDocumentor</w:t>
-      </w:r>
-      <w:proofErr w:type="spellEnd"/>
-      <w:r>
-        <w:rPr>
-          <w:rFonts w:ascii="Times New Roman" w:hAnsi="Times New Roman" w:cs="Times New Roman"/>
-          <w:sz w:val="24"/>
-          <w:szCs w:val="24"/>
-        </w:rPr>
-        <w:t>, criem uma documentação de API detalhada e acessível.</w:t>
+        <w:t xml:space="preserve"> permite que ferramentas de geração de documentação automática, como phpDocumentor, criem uma documentação de API detalhada e acessível.</w:t>
       </w:r>
       <w:r>
         <w:rPr>
@@ -36969,7 +36322,6 @@
         </w:rPr>
         <w:t xml:space="preserve">A documentação de código com </w:t>
       </w:r>
-      <w:proofErr w:type="spellStart"/>
       <w:r>
         <w:rPr>
           <w:rFonts w:ascii="Times New Roman" w:hAnsi="Times New Roman" w:cs="Times New Roman"/>
@@ -36979,7 +36331,6 @@
         </w:rPr>
         <w:t>DocBlock</w:t>
       </w:r>
-      <w:proofErr w:type="spellEnd"/>
       <w:r>
         <w:rPr>
           <w:rFonts w:ascii="Times New Roman" w:hAnsi="Times New Roman" w:cs="Times New Roman"/>

</xml_diff>

<commit_message>
Alteração na Descrição geral do Sistema
</commit_message>
<xml_diff>
--- a/docs/documento-requisitos-do-sistema/prototipo-bem-te-vi-social/bem_te_vi_social.docx
+++ b/docs/documento-requisitos-do-sistema/prototipo-bem-te-vi-social/bem_te_vi_social.docx
@@ -923,8 +923,12 @@
     <w:sdt>
       <w:sdtPr>
         <w:rPr>
-          <w:rFonts w:eastAsiaTheme="minorHAnsi"/>
+          <w:rFonts w:asciiTheme="minorHAnsi" w:eastAsiaTheme="minorHAnsi" w:hAnsiTheme="minorHAnsi" w:cstheme="minorBidi"/>
+          <w:b w:val="0"/>
+          <w:bCs w:val="0"/>
           <w:kern w:val="2"/>
+          <w:sz w:val="22"/>
+          <w:szCs w:val="22"/>
           <w:lang w:eastAsia="en-US"/>
           <w14:ligatures w14:val="standardContextual"/>
         </w:rPr>
@@ -3304,7 +3308,47 @@
           <w:sz w:val="24"/>
           <w:szCs w:val="24"/>
         </w:rPr>
-        <w:t xml:space="preserve"> é de um protótipo de rede social, inspirado no Twitter (atual X), com o diferencial visando um ambiente de interação social mais pacífico, contrário ao Twitter que é de conhecimento comum uma plataforma com reputação de um espaço de problematização e conflitos entre as pessoas que o utilizam. Sendo assim, propõem-se uma forma de compartilhamento de mensagens de cunho mais leve, local onde os usuários se comunicam através de mensagens curtas de natureza amigável, positiva, motivacional e alegre.</w:t>
+        <w:t xml:space="preserve"> é de um protótipo de rede social</w:t>
+      </w:r>
+      <w:r>
+        <w:rPr>
+          <w:rFonts w:ascii="Times New Roman" w:hAnsi="Times New Roman" w:cs="Times New Roman"/>
+          <w:sz w:val="24"/>
+          <w:szCs w:val="24"/>
+        </w:rPr>
+        <w:t xml:space="preserve"> de </w:t>
+      </w:r>
+      <w:r>
+        <w:rPr>
+          <w:rFonts w:ascii="Times New Roman" w:hAnsi="Times New Roman" w:cs="Times New Roman"/>
+          <w:sz w:val="24"/>
+          <w:szCs w:val="24"/>
+        </w:rPr>
+        <w:t>microblogging </w:t>
+      </w:r>
+      <w:r>
+        <w:rPr>
+          <w:rFonts w:ascii="Times New Roman" w:hAnsi="Times New Roman" w:cs="Times New Roman"/>
+          <w:sz w:val="24"/>
+          <w:szCs w:val="24"/>
+        </w:rPr>
+        <w:t>com o diferencial visando um ambiente de interação social mais pacífico</w:t>
+      </w:r>
+      <w:r>
+        <w:rPr>
+          <w:rFonts w:ascii="Times New Roman" w:hAnsi="Times New Roman" w:cs="Times New Roman"/>
+          <w:sz w:val="24"/>
+          <w:szCs w:val="24"/>
+        </w:rPr>
+        <w:t xml:space="preserve">. </w:t>
+      </w:r>
+      <w:r>
+        <w:rPr>
+          <w:rFonts w:ascii="Times New Roman" w:hAnsi="Times New Roman" w:cs="Times New Roman"/>
+          <w:sz w:val="24"/>
+          <w:szCs w:val="24"/>
+        </w:rPr>
+        <w:t>Sendo assim, propõem-se uma forma de compartilhamento de mensagens de cunho mais leve, local onde os usuários se comunicam através de mensagens curtas de natureza amigável, positiva, motivacional e alegre.</w:t>
       </w:r>
     </w:p>
     <w:p>
@@ -3324,7 +3368,47 @@
           <w:sz w:val="24"/>
           <w:szCs w:val="24"/>
         </w:rPr>
-        <w:t>Em sua história o Twitter possuía como ícone marcante um passarinho, o “tweet” é uma onomatopeia em inglês para o som feito por pássaros pequenos. Inspirado nesse contexto utilizou-se a representação do pássaro brasileiro Bem Te Vi como símbolo do protótipo de rede social, uma definição convidativa de desejar o bem ao próximo. Considera-se o uso deste pássaro como identidade e recurso visual para a aplicação.</w:t>
+        <w:t>Para a inspiração</w:t>
+      </w:r>
+      <w:r>
+        <w:rPr>
+          <w:rFonts w:ascii="Times New Roman" w:hAnsi="Times New Roman" w:cs="Times New Roman"/>
+          <w:sz w:val="24"/>
+          <w:szCs w:val="24"/>
+        </w:rPr>
+        <w:t xml:space="preserve"> nesse contexto </w:t>
+      </w:r>
+      <w:r>
+        <w:rPr>
+          <w:rFonts w:ascii="Times New Roman" w:hAnsi="Times New Roman" w:cs="Times New Roman"/>
+          <w:sz w:val="24"/>
+          <w:szCs w:val="24"/>
+        </w:rPr>
+        <w:t>da plataforma</w:t>
+      </w:r>
+      <w:r>
+        <w:rPr>
+          <w:rFonts w:ascii="Times New Roman" w:hAnsi="Times New Roman" w:cs="Times New Roman"/>
+          <w:sz w:val="24"/>
+          <w:szCs w:val="24"/>
+        </w:rPr>
+        <w:t>,</w:t>
+      </w:r>
+      <w:r>
+        <w:rPr>
+          <w:rFonts w:ascii="Times New Roman" w:hAnsi="Times New Roman" w:cs="Times New Roman"/>
+          <w:sz w:val="24"/>
+          <w:szCs w:val="24"/>
+        </w:rPr>
+        <w:t xml:space="preserve"> utiliza-se</w:t>
+      </w:r>
+      <w:r>
+        <w:rPr>
+          <w:rFonts w:ascii="Times New Roman" w:hAnsi="Times New Roman" w:cs="Times New Roman"/>
+          <w:sz w:val="24"/>
+          <w:szCs w:val="24"/>
+        </w:rPr>
+        <w:t xml:space="preserve"> a representação do pássaro brasileiro Bem Te Vi como símbolo do protótipo de rede social, uma definição convidativa de desejar o bem ao próximo. Considera-se o uso deste pássaro como identidade e recurso visual para a aplicação.</w:t>
       </w:r>
     </w:p>
     <w:p>
@@ -3472,7 +3556,6 @@
           <w:sz w:val="24"/>
           <w:szCs w:val="24"/>
         </w:rPr>
-        <w:lastRenderedPageBreak/>
         <w:t>O sistema deve oferecer uma funcionalidade de login que permita aos usuários registrados acessarem suas contas, utilizando credenciais seguras (endereço de e-mail e senha).</w:t>
       </w:r>
     </w:p>
@@ -3507,6 +3590,7 @@
           <w:sz w:val="24"/>
           <w:szCs w:val="24"/>
         </w:rPr>
+        <w:lastRenderedPageBreak/>
         <w:t>RF003: Realizar Logout.</w:t>
       </w:r>
     </w:p>
@@ -3886,7 +3970,6 @@
           <w:sz w:val="24"/>
           <w:szCs w:val="24"/>
         </w:rPr>
-        <w:lastRenderedPageBreak/>
         <w:t>Usuários devem ter a capacidade de remover suas próprias contas, incluindo todos os dados associados, caso desejem deixar a plataforma.</w:t>
       </w:r>
     </w:p>
@@ -3946,6 +4029,7 @@
           <w:sz w:val="24"/>
           <w:szCs w:val="24"/>
         </w:rPr>
+        <w:lastRenderedPageBreak/>
         <w:t>Administradores devem ter ferramentas para gerenciar contas de usuários, incluindo a habilidade de ativar e desativar o acesso dos usuários conforme necessário.</w:t>
       </w:r>
     </w:p>
@@ -4352,7 +4436,6 @@
           <w:sz w:val="24"/>
           <w:szCs w:val="24"/>
         </w:rPr>
-        <w:lastRenderedPageBreak/>
         <w:t>RF017: Registrar Postagens Ofensivas.</w:t>
       </w:r>
     </w:p>
@@ -4479,6 +4562,7 @@
           <w:sz w:val="24"/>
           <w:szCs w:val="24"/>
         </w:rPr>
+        <w:lastRenderedPageBreak/>
         <w:t>O sistema deve fornecer relatórios detalhados sobre as postagens que foram filtradas pelo modelo BERT.</w:t>
       </w:r>
     </w:p>
@@ -4824,16 +4908,7 @@
           <w:sz w:val="24"/>
           <w:szCs w:val="24"/>
         </w:rPr>
-        <w:t xml:space="preserve">O sistema deve implementar medidas de segurança robustas para proteger dados sensíveis e garantir a privacidade. Isso inclui a criptografia de dados, autenticação forte </w:t>
-      </w:r>
-      <w:r>
-        <w:rPr>
-          <w:rFonts w:ascii="Times New Roman" w:hAnsi="Times New Roman" w:cs="Times New Roman"/>
-          <w:sz w:val="24"/>
-          <w:szCs w:val="24"/>
-        </w:rPr>
-        <w:lastRenderedPageBreak/>
-        <w:t>(incluindo autenticação multifator para contas administrativas), e políticas de controle de acesso rigorosas. Além disso, todas as atividades administrativas, como criação, modificação, ou remoção de contas, devem ser registradas em logs de auditoria para monitoramento e conformidade.</w:t>
+        <w:t>O sistema deve implementar medidas de segurança robustas para proteger dados sensíveis e garantir a privacidade. Isso inclui a criptografia de dados, autenticação forte (incluindo autenticação multifator para contas administrativas), e políticas de controle de acesso rigorosas. Além disso, todas as atividades administrativas, como criação, modificação, ou remoção de contas, devem ser registradas em logs de auditoria para monitoramento e conformidade.</w:t>
       </w:r>
     </w:p>
     <w:p>
@@ -5111,7 +5186,6 @@
           <w:sz w:val="24"/>
           <w:szCs w:val="24"/>
         </w:rPr>
-        <w:lastRenderedPageBreak/>
         <w:t>RNF06: Compatibilidade</w:t>
       </w:r>
     </w:p>
@@ -5137,7 +5211,16 @@
           <w:sz w:val="24"/>
           <w:szCs w:val="24"/>
         </w:rPr>
-        <w:t>O sistema deve ser compatível com uma variedade de plataformas e dispositivos, incluindo computadores, smartphones e tablets, e deve funcionar eficientemente nos principais navegadores do mercado, como Chrome, Firefox, Safari e Edge. Isso garante que tanto usuários quanto administradores possam acessar e utilizar o sistema independentemente do dispositivo ou navegador utilizado.</w:t>
+        <w:t xml:space="preserve">O sistema deve ser compatível com uma variedade de plataformas e dispositivos, incluindo computadores, smartphones e tablets, e deve funcionar eficientemente nos principais navegadores do mercado, como Chrome, Firefox, Safari e Edge. Isso garante </w:t>
+      </w:r>
+      <w:r>
+        <w:rPr>
+          <w:rFonts w:ascii="Times New Roman" w:hAnsi="Times New Roman" w:cs="Times New Roman"/>
+          <w:sz w:val="24"/>
+          <w:szCs w:val="24"/>
+        </w:rPr>
+        <w:lastRenderedPageBreak/>
+        <w:t>que tanto usuários quanto administradores possam acessar e utilizar o sistema independentemente do dispositivo ou navegador utilizado.</w:t>
       </w:r>
     </w:p>
     <w:p>
@@ -5807,6 +5890,7 @@
                 <w:sz w:val="24"/>
                 <w:szCs w:val="24"/>
               </w:rPr>
+              <w:lastRenderedPageBreak/>
               <w:t>Cenário principal</w:t>
             </w:r>
           </w:p>
@@ -7256,7 +7340,16 @@
                 <w:sz w:val="24"/>
                 <w:szCs w:val="24"/>
               </w:rPr>
-              <w:t>O sistema valida as credenciais do usuário e, se forem corretas, concede acesso à conta do usuário, permitindo que ele utilize as funcionalidades da plataforma.</w:t>
+              <w:t xml:space="preserve">O sistema valida as credenciais do usuário e, se forem corretas, concede acesso à </w:t>
+            </w:r>
+            <w:r>
+              <w:rPr>
+                <w:rFonts w:ascii="Times New Roman" w:hAnsi="Times New Roman" w:cs="Times New Roman"/>
+                <w:sz w:val="24"/>
+                <w:szCs w:val="24"/>
+              </w:rPr>
+              <w:lastRenderedPageBreak/>
+              <w:t>conta do usuário, permitindo que ele utilize as funcionalidades da plataforma.</w:t>
             </w:r>
           </w:p>
         </w:tc>
@@ -7294,6 +7387,7 @@
                 <w:sz w:val="24"/>
                 <w:szCs w:val="24"/>
               </w:rPr>
+              <w:lastRenderedPageBreak/>
               <w:t>Cenário principal</w:t>
             </w:r>
           </w:p>
@@ -9985,7 +10079,6 @@
                 <w:sz w:val="24"/>
                 <w:szCs w:val="24"/>
               </w:rPr>
-              <w:lastRenderedPageBreak/>
               <w:t>O sistema deve proteger informações sensíveis do usuário durante o processo de logout.</w:t>
             </w:r>
           </w:p>
@@ -11116,7 +11209,6 @@
                 <w:sz w:val="24"/>
                 <w:szCs w:val="24"/>
               </w:rPr>
-              <w:lastRenderedPageBreak/>
               <w:t>O usuário tenta postar conteúdo que contém palavras listadas no banco de dados de palavras proibidas.</w:t>
             </w:r>
           </w:p>
@@ -12260,7 +12352,6 @@
                 <w:sz w:val="24"/>
                 <w:szCs w:val="24"/>
               </w:rPr>
-              <w:lastRenderedPageBreak/>
               <w:t>Todas as postagens e informações no perfil devem ser públicas e acessíveis a qualquer usuário registrado.</w:t>
             </w:r>
           </w:p>
@@ -12466,6 +12557,7 @@
                 <w:sz w:val="24"/>
                 <w:szCs w:val="24"/>
               </w:rPr>
+              <w:lastRenderedPageBreak/>
               <w:t>Resumo</w:t>
             </w:r>
           </w:p>
@@ -13495,7 +13587,6 @@
                 <w:sz w:val="24"/>
                 <w:szCs w:val="24"/>
               </w:rPr>
-              <w:lastRenderedPageBreak/>
               <w:t>O sistema deve oferecer opções claras para editar o perfil e visualizar o log de acesso.</w:t>
             </w:r>
           </w:p>
@@ -13632,6 +13723,7 @@
                 <w:sz w:val="24"/>
                 <w:szCs w:val="24"/>
               </w:rPr>
+              <w:lastRenderedPageBreak/>
               <w:t>Ator principal</w:t>
             </w:r>
           </w:p>
@@ -14662,7 +14754,6 @@
                 <w:sz w:val="24"/>
                 <w:szCs w:val="24"/>
               </w:rPr>
-              <w:lastRenderedPageBreak/>
               <w:t>O usuário clica para alterar a senha.</w:t>
             </w:r>
           </w:p>
@@ -14894,7 +14985,16 @@
                 <w:sz w:val="24"/>
                 <w:szCs w:val="24"/>
               </w:rPr>
-              <w:t>O sistema exibe uma mensagem de erro solicitando que o usuário insira informações válidas (por exemplo, uma senha que atenda aos critérios de segurança).</w:t>
+              <w:t xml:space="preserve">O sistema exibe uma mensagem de erro solicitando que o usuário insira informações válidas (por exemplo, </w:t>
+            </w:r>
+            <w:r>
+              <w:rPr>
+                <w:rFonts w:ascii="Times New Roman" w:hAnsi="Times New Roman" w:cs="Times New Roman"/>
+                <w:sz w:val="24"/>
+                <w:szCs w:val="24"/>
+              </w:rPr>
+              <w:lastRenderedPageBreak/>
+              <w:t>uma senha que atenda aos critérios de segurança).</w:t>
             </w:r>
           </w:p>
         </w:tc>
@@ -14925,6 +15025,7 @@
                 <w:sz w:val="24"/>
                 <w:szCs w:val="24"/>
               </w:rPr>
+              <w:lastRenderedPageBreak/>
               <w:t>Regras de negócio</w:t>
             </w:r>
           </w:p>
@@ -16776,7 +16877,6 @@
                 <w:sz w:val="24"/>
                 <w:szCs w:val="24"/>
               </w:rPr>
-              <w:lastRenderedPageBreak/>
               <w:t xml:space="preserve">2.   </w:t>
             </w:r>
             <w:r>
@@ -18155,6 +18255,7 @@
                 <w:sz w:val="24"/>
                 <w:szCs w:val="24"/>
               </w:rPr>
+              <w:lastRenderedPageBreak/>
               <w:t>O administrador navega até a área de interface administrativa.</w:t>
             </w:r>
           </w:p>
@@ -18906,16 +19007,7 @@
                 <w:sz w:val="24"/>
                 <w:szCs w:val="24"/>
               </w:rPr>
-              <w:t xml:space="preserve">O sistema deve garantir que a ação não seja aplicada parcialmente, mantendo a conta do usuário no estado anterior até que a conexão seja restabelecida e </w:t>
-            </w:r>
-            <w:r>
-              <w:rPr>
-                <w:rFonts w:ascii="Times New Roman" w:hAnsi="Times New Roman" w:cs="Times New Roman"/>
-                <w:sz w:val="24"/>
-                <w:szCs w:val="24"/>
-              </w:rPr>
-              <w:lastRenderedPageBreak/>
-              <w:t>o processo possa ser concluído corretamente.</w:t>
+              <w:t>O sistema deve garantir que a ação não seja aplicada parcialmente, mantendo a conta do usuário no estado anterior até que a conexão seja restabelecida e o processo possa ser concluído corretamente.</w:t>
             </w:r>
           </w:p>
         </w:tc>
@@ -18946,7 +19038,6 @@
                 <w:sz w:val="24"/>
                 <w:szCs w:val="24"/>
               </w:rPr>
-              <w:lastRenderedPageBreak/>
               <w:t>Regras de negócio</w:t>
             </w:r>
           </w:p>
@@ -19104,6 +19195,7 @@
                 <w:sz w:val="24"/>
                 <w:szCs w:val="24"/>
               </w:rPr>
+              <w:lastRenderedPageBreak/>
               <w:t>Caso de uso 0</w:t>
             </w:r>
             <w:r>
@@ -20109,7 +20201,6 @@
                 <w:sz w:val="24"/>
                 <w:szCs w:val="24"/>
               </w:rPr>
-              <w:lastRenderedPageBreak/>
               <w:t>Ações do ator</w:t>
             </w:r>
           </w:p>
@@ -20381,7 +20472,16 @@
                 <w:sz w:val="24"/>
                 <w:szCs w:val="24"/>
               </w:rPr>
-              <w:t>O sistema deve garantir que a ação não seja aplicada parcialmente e manter a conta do usuário no estado anterior até que a conexão seja restabelecida e o processo possa ser concluído corretamente.</w:t>
+              <w:t xml:space="preserve">O sistema deve garantir que a ação não seja aplicada parcialmente e manter a conta do usuário no estado anterior até que a conexão seja restabelecida e o </w:t>
+            </w:r>
+            <w:r>
+              <w:rPr>
+                <w:rFonts w:ascii="Times New Roman" w:hAnsi="Times New Roman" w:cs="Times New Roman"/>
+                <w:sz w:val="24"/>
+                <w:szCs w:val="24"/>
+              </w:rPr>
+              <w:lastRenderedPageBreak/>
+              <w:t>processo possa ser concluído corretamente.</w:t>
             </w:r>
           </w:p>
         </w:tc>
@@ -20412,6 +20512,7 @@
                 <w:sz w:val="24"/>
                 <w:szCs w:val="24"/>
               </w:rPr>
+              <w:lastRenderedPageBreak/>
               <w:t>Regras de negócio</w:t>
             </w:r>
           </w:p>
@@ -21609,6 +21710,7 @@
                 <w:sz w:val="24"/>
                 <w:szCs w:val="24"/>
               </w:rPr>
+              <w:lastRenderedPageBreak/>
               <w:t>O administrador tenta acessar logs de acesso que ele não tem permissão para ver.</w:t>
             </w:r>
           </w:p>
@@ -22460,7 +22562,6 @@
                 <w:sz w:val="24"/>
                 <w:szCs w:val="24"/>
               </w:rPr>
-              <w:lastRenderedPageBreak/>
               <w:t>O administrador realiza a ação desejada (</w:t>
             </w:r>
             <w:r>
@@ -22787,6 +22888,7 @@
                 <w:sz w:val="24"/>
                 <w:szCs w:val="24"/>
               </w:rPr>
+              <w:lastRenderedPageBreak/>
               <w:t xml:space="preserve">O administrador utiliza filtros avançados de pesquisa para encontrar postagens específicas (por exemplo, por data, </w:t>
             </w:r>
             <w:proofErr w:type="gramStart"/>
@@ -23760,7 +23862,6 @@
                 <w:sz w:val="24"/>
                 <w:szCs w:val="24"/>
               </w:rPr>
-              <w:lastRenderedPageBreak/>
               <w:t>Ações do ator</w:t>
             </w:r>
           </w:p>
@@ -26257,7 +26358,6 @@
                 <w:sz w:val="24"/>
                 <w:szCs w:val="24"/>
               </w:rPr>
-              <w:lastRenderedPageBreak/>
               <w:t>Regras de negócio</w:t>
             </w:r>
           </w:p>
@@ -26446,6 +26546,7 @@
                 <w:sz w:val="24"/>
                 <w:szCs w:val="24"/>
               </w:rPr>
+              <w:lastRenderedPageBreak/>
               <w:t>Caso de uso 0</w:t>
             </w:r>
             <w:r>
@@ -27743,6 +27844,7 @@
                 <w:sz w:val="24"/>
                 <w:szCs w:val="24"/>
               </w:rPr>
+              <w:lastRenderedPageBreak/>
               <w:t xml:space="preserve">3.   </w:t>
             </w:r>
             <w:r>
@@ -29739,7 +29841,6 @@
                 <w:sz w:val="24"/>
                 <w:szCs w:val="24"/>
               </w:rPr>
-              <w:lastRenderedPageBreak/>
               <w:t>O sistema deve garantir a segurança e a integridade dos dados registrados, utilizando criptografia e políticas de controle de acesso.</w:t>
             </w:r>
           </w:p>
@@ -30035,7 +30136,16 @@
                 <w:sz w:val="24"/>
                 <w:szCs w:val="24"/>
               </w:rPr>
-              <w:t>Este caso de uso permite que o sistema forneça relatórios detalhados sobre as postagens que foram filtradas pelo modelo BERT, classificadas como ofensivas.</w:t>
+              <w:t xml:space="preserve">Este caso de uso permite que o sistema forneça relatórios detalhados sobre as </w:t>
+            </w:r>
+            <w:r>
+              <w:rPr>
+                <w:rFonts w:ascii="Times New Roman" w:hAnsi="Times New Roman" w:cs="Times New Roman"/>
+                <w:sz w:val="24"/>
+                <w:szCs w:val="24"/>
+              </w:rPr>
+              <w:lastRenderedPageBreak/>
+              <w:t>postagens que foram filtradas pelo modelo BERT, classificadas como ofensivas.</w:t>
             </w:r>
           </w:p>
         </w:tc>
@@ -31046,7 +31156,6 @@
                 <w:sz w:val="24"/>
                 <w:szCs w:val="24"/>
               </w:rPr>
-              <w:lastRenderedPageBreak/>
               <w:t>Cenário de exceção</w:t>
             </w:r>
           </w:p>
@@ -31337,6 +31446,7 @@
                 <w:sz w:val="24"/>
                 <w:szCs w:val="24"/>
               </w:rPr>
+              <w:lastRenderedPageBreak/>
               <w:t>Os relatórios devem incluir informações completas e precisas, como conteúdo das postagens, autores, datas/horas e razões para a classificação como ofensiva.</w:t>
             </w:r>
           </w:p>
@@ -32082,41 +32192,31 @@
                 <w:sz w:val="24"/>
                 <w:szCs w:val="24"/>
               </w:rPr>
-              <w:t xml:space="preserve">O sistema solicita ao usuário que selecione um motivo para a denúncia a </w:t>
-            </w:r>
-            <w:r>
-              <w:rPr>
-                <w:rFonts w:ascii="Times New Roman" w:hAnsi="Times New Roman" w:cs="Times New Roman"/>
-                <w:sz w:val="24"/>
-                <w:szCs w:val="24"/>
-              </w:rPr>
-              <w:lastRenderedPageBreak/>
-              <w:t>partir de uma lista de opções (por exemplo, conteúdo ofensivo, spam etc.).</w:t>
-            </w:r>
-          </w:p>
-        </w:tc>
-      </w:tr>
-      <w:tr>
-        <w:tc>
-          <w:tcPr>
-            <w:tcW w:w="4247" w:type="dxa"/>
-          </w:tcPr>
-          <w:p>
-            <w:pPr>
-              <w:jc w:val="both"/>
-              <w:rPr>
-                <w:rFonts w:ascii="Times New Roman" w:hAnsi="Times New Roman" w:cs="Times New Roman"/>
-                <w:sz w:val="24"/>
-                <w:szCs w:val="24"/>
-              </w:rPr>
-            </w:pPr>
-            <w:r>
-              <w:rPr>
-                <w:rFonts w:ascii="Times New Roman" w:hAnsi="Times New Roman" w:cs="Times New Roman"/>
-                <w:sz w:val="24"/>
-                <w:szCs w:val="24"/>
-              </w:rPr>
-              <w:lastRenderedPageBreak/>
+              <w:t>O sistema solicita ao usuário que selecione um motivo para a denúncia a partir de uma lista de opções (por exemplo, conteúdo ofensivo, spam etc.).</w:t>
+            </w:r>
+          </w:p>
+        </w:tc>
+      </w:tr>
+      <w:tr>
+        <w:tc>
+          <w:tcPr>
+            <w:tcW w:w="4247" w:type="dxa"/>
+          </w:tcPr>
+          <w:p>
+            <w:pPr>
+              <w:jc w:val="both"/>
+              <w:rPr>
+                <w:rFonts w:ascii="Times New Roman" w:hAnsi="Times New Roman" w:cs="Times New Roman"/>
+                <w:sz w:val="24"/>
+                <w:szCs w:val="24"/>
+              </w:rPr>
+            </w:pPr>
+            <w:r>
+              <w:rPr>
+                <w:rFonts w:ascii="Times New Roman" w:hAnsi="Times New Roman" w:cs="Times New Roman"/>
+                <w:sz w:val="24"/>
+                <w:szCs w:val="24"/>
+              </w:rPr>
               <w:t xml:space="preserve">5.   </w:t>
             </w:r>
             <w:r>
@@ -34237,16 +34337,7 @@
                 <w:sz w:val="24"/>
                 <w:szCs w:val="24"/>
               </w:rPr>
-              <w:t xml:space="preserve">Todas as ações de gerenciamento de contas devem ser registradas em logs </w:t>
-            </w:r>
-            <w:r>
-              <w:rPr>
-                <w:rFonts w:ascii="Times New Roman" w:hAnsi="Times New Roman" w:cs="Times New Roman"/>
-                <w:sz w:val="24"/>
-                <w:szCs w:val="24"/>
-              </w:rPr>
-              <w:lastRenderedPageBreak/>
-              <w:t>de auditoria para futura revisão e conformidade.</w:t>
+              <w:t>Todas as ações de gerenciamento de contas devem ser registradas em logs de auditoria para futura revisão e conformidade.</w:t>
             </w:r>
           </w:p>
         </w:tc>
@@ -34439,6 +34530,7 @@
                 <w:sz w:val="24"/>
                 <w:szCs w:val="24"/>
               </w:rPr>
+              <w:lastRenderedPageBreak/>
               <w:t xml:space="preserve">1.   </w:t>
             </w:r>
             <w:r>
@@ -35022,7 +35114,7 @@
         </w:rPr>
         <w:lastRenderedPageBreak/>
         <w:drawing>
-          <wp:inline distT="0" distB="0" distL="0" distR="0" wp14:anchorId="1CE05A33" wp14:editId="7872F8C7">
+          <wp:inline distT="0" distB="0" distL="0" distR="0" wp14:anchorId="1CE05A33" wp14:editId="4E23A2B4">
             <wp:extent cx="5374256" cy="3968750"/>
             <wp:effectExtent l="0" t="0" r="0" b="0"/>
             <wp:docPr id="671408165" name="Imagem 1" descr="Diagrama&#10;&#10;Descrição gerada automaticamente"/>
@@ -53938,7 +54030,6 @@
   <w:style w:type="character" w:default="1" w:styleId="Fontepargpadro">
     <w:name w:val="Default Paragraph Font"/>
     <w:uiPriority w:val="1"/>
-    <w:semiHidden/>
     <w:unhideWhenUsed/>
   </w:style>
   <w:style w:type="table" w:default="1" w:styleId="Tabelanormal">

</xml_diff>

<commit_message>
Nada de importante atualizado.
</commit_message>
<xml_diff>
--- a/docs/documento-requisitos-do-sistema/prototipo-bem-te-vi-social/bem_te_vi_social.docx
+++ b/docs/documento-requisitos-do-sistema/prototipo-bem-te-vi-social/bem_te_vi_social.docx
@@ -3162,7 +3162,25 @@
           <w:sz w:val="24"/>
           <w:szCs w:val="24"/>
         </w:rPr>
-        <w:t xml:space="preserve"> Query Language, utilizado para gerenciamento de bancos de dados relacionais</w:t>
+        <w:t xml:space="preserve"> Query </w:t>
+      </w:r>
+      <w:proofErr w:type="spellStart"/>
+      <w:r>
+        <w:rPr>
+          <w:rFonts w:ascii="Times New Roman" w:hAnsi="Times New Roman" w:cs="Times New Roman"/>
+          <w:sz w:val="24"/>
+          <w:szCs w:val="24"/>
+        </w:rPr>
+        <w:t>Language</w:t>
+      </w:r>
+      <w:proofErr w:type="spellEnd"/>
+      <w:r>
+        <w:rPr>
+          <w:rFonts w:ascii="Times New Roman" w:hAnsi="Times New Roman" w:cs="Times New Roman"/>
+          <w:sz w:val="24"/>
+          <w:szCs w:val="24"/>
+        </w:rPr>
+        <w:t>, utilizado para gerenciamento de bancos de dados relacionais</w:t>
       </w:r>
     </w:p>
     <w:p>
@@ -5402,6 +5420,17 @@
     </w:p>
     <w:p>
       <w:pPr>
+        <w:spacing w:after="0" w:line="360" w:lineRule="auto"/>
+        <w:jc w:val="both"/>
+        <w:rPr>
+          <w:rFonts w:ascii="Times New Roman" w:hAnsi="Times New Roman" w:cs="Times New Roman"/>
+          <w:sz w:val="24"/>
+          <w:szCs w:val="24"/>
+        </w:rPr>
+      </w:pPr>
+    </w:p>
+    <w:p>
+      <w:pPr>
         <w:pStyle w:val="Ttulo1"/>
       </w:pPr>
       <w:bookmarkStart w:id="6" w:name="_Toc176355368"/>
@@ -5491,6 +5520,7 @@
                 <w:szCs w:val="24"/>
               </w:rPr>
             </w:pPr>
+            <w:bookmarkStart w:id="8" w:name="_Hlk177992311"/>
             <w:r>
               <w:rPr>
                 <w:rFonts w:ascii="Times New Roman" w:hAnsi="Times New Roman" w:cs="Times New Roman"/>
@@ -5893,7 +5923,6 @@
                 <w:sz w:val="24"/>
                 <w:szCs w:val="24"/>
               </w:rPr>
-              <w:lastRenderedPageBreak/>
               <w:t>Cenário principal</w:t>
             </w:r>
           </w:p>
@@ -6915,6 +6944,7 @@
           </w:p>
         </w:tc>
       </w:tr>
+      <w:bookmarkEnd w:id="8"/>
     </w:tbl>
     <w:p>
       <w:pPr>
@@ -6969,6 +6999,7 @@
                 <w:szCs w:val="24"/>
               </w:rPr>
             </w:pPr>
+            <w:bookmarkStart w:id="9" w:name="_Hlk177992334"/>
             <w:r>
               <w:rPr>
                 <w:rFonts w:ascii="Times New Roman" w:hAnsi="Times New Roman" w:cs="Times New Roman"/>
@@ -7381,7 +7412,6 @@
                 <w:sz w:val="24"/>
                 <w:szCs w:val="24"/>
               </w:rPr>
-              <w:lastRenderedPageBreak/>
               <w:t>Cenário principal</w:t>
             </w:r>
           </w:p>
@@ -8624,6 +8654,7 @@
           </w:p>
         </w:tc>
       </w:tr>
+      <w:bookmarkEnd w:id="9"/>
     </w:tbl>
     <w:p>
       <w:pPr>
@@ -8678,6 +8709,7 @@
                 <w:szCs w:val="24"/>
               </w:rPr>
             </w:pPr>
+            <w:bookmarkStart w:id="10" w:name="_Hlk177992357"/>
             <w:r>
               <w:rPr>
                 <w:rFonts w:ascii="Times New Roman" w:hAnsi="Times New Roman" w:cs="Times New Roman"/>
@@ -10078,6 +10110,7 @@
           </w:p>
         </w:tc>
       </w:tr>
+      <w:bookmarkEnd w:id="10"/>
     </w:tbl>
     <w:p>
       <w:pPr>
@@ -10125,6 +10158,7 @@
                 <w:szCs w:val="24"/>
               </w:rPr>
             </w:pPr>
+            <w:bookmarkStart w:id="11" w:name="_Hlk177992372"/>
             <w:r>
               <w:rPr>
                 <w:rFonts w:ascii="Times New Roman" w:hAnsi="Times New Roman" w:cs="Times New Roman"/>
@@ -11351,6 +11385,7 @@
           </w:p>
         </w:tc>
       </w:tr>
+      <w:bookmarkEnd w:id="11"/>
     </w:tbl>
     <w:p>
       <w:pPr>
@@ -11401,6 +11436,7 @@
                 <w:szCs w:val="24"/>
               </w:rPr>
             </w:pPr>
+            <w:bookmarkStart w:id="12" w:name="_Hlk177992391"/>
             <w:r>
               <w:rPr>
                 <w:rFonts w:ascii="Times New Roman" w:hAnsi="Times New Roman" w:cs="Times New Roman"/>
@@ -11564,6 +11600,7 @@
                 <w:sz w:val="24"/>
                 <w:szCs w:val="24"/>
               </w:rPr>
+              <w:lastRenderedPageBreak/>
               <w:t>Resumo</w:t>
             </w:r>
           </w:p>
@@ -11587,16 +11624,7 @@
                 <w:sz w:val="24"/>
                 <w:szCs w:val="24"/>
               </w:rPr>
-              <w:t xml:space="preserve">Este caso de uso descreve a funcionalidade onde um usuário pesquisa, acessa e visualiza perfis de outros usuários na rede social. Isso inclui ver </w:t>
-            </w:r>
-            <w:r>
-              <w:rPr>
-                <w:rFonts w:ascii="Times New Roman" w:hAnsi="Times New Roman" w:cs="Times New Roman"/>
-                <w:sz w:val="24"/>
-                <w:szCs w:val="24"/>
-              </w:rPr>
-              <w:lastRenderedPageBreak/>
-              <w:t>todas as informações públicas, como nome de usuário, biografia e postagens, sem a necessidade de seguir o usuário.</w:t>
+              <w:t>Este caso de uso descreve a funcionalidade onde um usuário pesquisa, acessa e visualiza perfis de outros usuários na rede social. Isso inclui ver todas as informações públicas, como nome de usuário, biografia e postagens, sem a necessidade de seguir o usuário.</w:t>
             </w:r>
           </w:p>
         </w:tc>
@@ -12351,6 +12379,7 @@
           </w:p>
         </w:tc>
       </w:tr>
+      <w:bookmarkEnd w:id="12"/>
     </w:tbl>
     <w:p>
       <w:pPr>
@@ -12398,6 +12427,7 @@
                 <w:szCs w:val="24"/>
               </w:rPr>
             </w:pPr>
+            <w:bookmarkStart w:id="13" w:name="_Hlk177992407"/>
             <w:r>
               <w:rPr>
                 <w:rFonts w:ascii="Times New Roman" w:hAnsi="Times New Roman" w:cs="Times New Roman"/>
@@ -12824,6 +12854,7 @@
                 <w:sz w:val="24"/>
                 <w:szCs w:val="24"/>
               </w:rPr>
+              <w:lastRenderedPageBreak/>
               <w:t>Ações do ator</w:t>
             </w:r>
           </w:p>
@@ -12940,7 +12971,6 @@
                 <w:szCs w:val="24"/>
                 <w:highlight w:val="yellow"/>
               </w:rPr>
-              <w:lastRenderedPageBreak/>
               <w:t>O usuário seleciona a opção para editar o perfil ou visualizar o log de acesso.</w:t>
             </w:r>
           </w:p>
@@ -13617,6 +13647,7 @@
           </w:p>
         </w:tc>
       </w:tr>
+      <w:bookmarkEnd w:id="13"/>
     </w:tbl>
     <w:p>
       <w:pPr>
@@ -13664,6 +13695,7 @@
                 <w:szCs w:val="24"/>
               </w:rPr>
             </w:pPr>
+            <w:bookmarkStart w:id="14" w:name="_Hlk177992425"/>
             <w:r>
               <w:rPr>
                 <w:rFonts w:ascii="Times New Roman" w:hAnsi="Times New Roman" w:cs="Times New Roman"/>
@@ -14130,6 +14162,7 @@
                 <w:sz w:val="24"/>
                 <w:szCs w:val="24"/>
               </w:rPr>
+              <w:lastRenderedPageBreak/>
               <w:t>O usuário acessa a área de configurações do perfil.</w:t>
             </w:r>
           </w:p>
@@ -14187,7 +14220,6 @@
                 <w:sz w:val="24"/>
                 <w:szCs w:val="24"/>
               </w:rPr>
-              <w:lastRenderedPageBreak/>
               <w:t xml:space="preserve">2.   </w:t>
             </w:r>
             <w:r>
@@ -15108,6 +15140,7 @@
           </w:p>
         </w:tc>
       </w:tr>
+      <w:bookmarkEnd w:id="14"/>
     </w:tbl>
     <w:p>
       <w:pPr>
@@ -15159,6 +15192,7 @@
                 <w:szCs w:val="24"/>
               </w:rPr>
             </w:pPr>
+            <w:bookmarkStart w:id="15" w:name="_Hlk177992443"/>
             <w:r>
               <w:rPr>
                 <w:rFonts w:ascii="Times New Roman" w:hAnsi="Times New Roman" w:cs="Times New Roman"/>
@@ -16248,6 +16282,7 @@
           </w:p>
         </w:tc>
       </w:tr>
+      <w:bookmarkEnd w:id="15"/>
     </w:tbl>
     <w:p>
       <w:pPr>
@@ -16299,6 +16334,7 @@
                 <w:szCs w:val="24"/>
               </w:rPr>
             </w:pPr>
+            <w:bookmarkStart w:id="16" w:name="_Hlk177992701"/>
             <w:r>
               <w:rPr>
                 <w:rFonts w:ascii="Times New Roman" w:hAnsi="Times New Roman" w:cs="Times New Roman"/>
@@ -16545,6 +16581,7 @@
                 <w:sz w:val="24"/>
                 <w:szCs w:val="24"/>
               </w:rPr>
+              <w:lastRenderedPageBreak/>
               <w:t>Pré-condições</w:t>
             </w:r>
           </w:p>
@@ -17610,6 +17647,7 @@
           </w:p>
         </w:tc>
       </w:tr>
+      <w:bookmarkEnd w:id="16"/>
     </w:tbl>
     <w:p>
       <w:pPr>
@@ -17661,6 +17699,7 @@
                 <w:szCs w:val="24"/>
               </w:rPr>
             </w:pPr>
+            <w:bookmarkStart w:id="17" w:name="_Hlk177992725"/>
             <w:r>
               <w:rPr>
                 <w:rFonts w:ascii="Times New Roman" w:hAnsi="Times New Roman" w:cs="Times New Roman"/>
@@ -17845,7 +17884,16 @@
                 <w:sz w:val="24"/>
                 <w:szCs w:val="24"/>
               </w:rPr>
-              <w:t>Este caso de uso descreve o processo pelo qual um administrador acessa a interface administrativa para gerenciar contas de usuários, incluindo a ativação e desativação de acessos conforme necessário.</w:t>
+              <w:t xml:space="preserve">Este caso de uso descreve o processo pelo qual um administrador acessa a interface administrativa para gerenciar contas de usuários, </w:t>
+            </w:r>
+            <w:r>
+              <w:rPr>
+                <w:rFonts w:ascii="Times New Roman" w:hAnsi="Times New Roman" w:cs="Times New Roman"/>
+                <w:sz w:val="24"/>
+                <w:szCs w:val="24"/>
+              </w:rPr>
+              <w:lastRenderedPageBreak/>
+              <w:t>incluindo a ativação e desativação de acessos conforme necessário.</w:t>
             </w:r>
           </w:p>
         </w:tc>
@@ -18962,6 +19010,7 @@
                 <w:sz w:val="24"/>
                 <w:szCs w:val="24"/>
               </w:rPr>
+              <w:lastRenderedPageBreak/>
               <w:t>O administrador perde a conexão com a internet durante o processo de gerenciamento.</w:t>
             </w:r>
           </w:p>
@@ -18990,16 +19039,7 @@
                 <w:sz w:val="24"/>
                 <w:szCs w:val="24"/>
               </w:rPr>
-              <w:t xml:space="preserve">O sistema deve garantir que a ação não seja aplicada parcialmente, mantendo a conta do usuário no estado anterior até que a conexão </w:t>
-            </w:r>
-            <w:r>
-              <w:rPr>
-                <w:rFonts w:ascii="Times New Roman" w:hAnsi="Times New Roman" w:cs="Times New Roman"/>
-                <w:sz w:val="24"/>
-                <w:szCs w:val="24"/>
-              </w:rPr>
-              <w:lastRenderedPageBreak/>
-              <w:t>seja restabelecida e o processo possa ser concluído corretamente.</w:t>
+              <w:t>O sistema deve garantir que a ação não seja aplicada parcialmente, mantendo a conta do usuário no estado anterior até que a conexão seja restabelecida e o processo possa ser concluído corretamente.</w:t>
             </w:r>
           </w:p>
         </w:tc>
@@ -19030,7 +19070,6 @@
                 <w:sz w:val="24"/>
                 <w:szCs w:val="24"/>
               </w:rPr>
-              <w:lastRenderedPageBreak/>
               <w:t>Regras de negócio</w:t>
             </w:r>
           </w:p>
@@ -19129,6 +19168,7 @@
           </w:p>
         </w:tc>
       </w:tr>
+      <w:bookmarkEnd w:id="17"/>
     </w:tbl>
     <w:p>
       <w:pPr>
@@ -19180,6 +19220,7 @@
                 <w:szCs w:val="24"/>
               </w:rPr>
             </w:pPr>
+            <w:bookmarkStart w:id="18" w:name="_Hlk177992752"/>
             <w:r>
               <w:rPr>
                 <w:rFonts w:ascii="Times New Roman" w:hAnsi="Times New Roman" w:cs="Times New Roman"/>
@@ -20193,7 +20234,6 @@
                 <w:sz w:val="24"/>
                 <w:szCs w:val="24"/>
               </w:rPr>
-              <w:lastRenderedPageBreak/>
               <w:t>Ações do ator</w:t>
             </w:r>
           </w:p>
@@ -20595,6 +20635,7 @@
           </w:p>
         </w:tc>
       </w:tr>
+      <w:bookmarkEnd w:id="18"/>
     </w:tbl>
     <w:p>
       <w:pPr>
@@ -20646,6 +20687,7 @@
                 <w:szCs w:val="24"/>
               </w:rPr>
             </w:pPr>
+            <w:bookmarkStart w:id="19" w:name="_Hlk177992770"/>
             <w:r>
               <w:rPr>
                 <w:rFonts w:ascii="Times New Roman" w:hAnsi="Times New Roman" w:cs="Times New Roman"/>
@@ -21449,7 +21491,6 @@
                 <w:sz w:val="24"/>
                 <w:szCs w:val="24"/>
               </w:rPr>
-              <w:lastRenderedPageBreak/>
               <w:t>Ações do ator</w:t>
             </w:r>
           </w:p>
@@ -21820,6 +21861,7 @@
           </w:p>
         </w:tc>
       </w:tr>
+      <w:bookmarkEnd w:id="19"/>
     </w:tbl>
     <w:p>
       <w:pPr>
@@ -21871,6 +21913,7 @@
                 <w:szCs w:val="24"/>
               </w:rPr>
             </w:pPr>
+            <w:bookmarkStart w:id="20" w:name="_Hlk177992787"/>
             <w:r>
               <w:rPr>
                 <w:rFonts w:ascii="Times New Roman" w:hAnsi="Times New Roman" w:cs="Times New Roman"/>
@@ -22771,7 +22814,6 @@
                 <w:sz w:val="24"/>
                 <w:szCs w:val="24"/>
               </w:rPr>
-              <w:lastRenderedPageBreak/>
               <w:t>Ações do ator</w:t>
             </w:r>
           </w:p>
@@ -23209,6 +23251,7 @@
           </w:p>
         </w:tc>
       </w:tr>
+      <w:bookmarkEnd w:id="20"/>
     </w:tbl>
     <w:p>
       <w:pPr>
@@ -23260,6 +23303,7 @@
                 <w:szCs w:val="24"/>
               </w:rPr>
             </w:pPr>
+            <w:bookmarkStart w:id="21" w:name="_Hlk177992799"/>
             <w:r>
               <w:rPr>
                 <w:rFonts w:ascii="Times New Roman" w:hAnsi="Times New Roman" w:cs="Times New Roman"/>
@@ -24856,6 +24900,7 @@
           </w:p>
         </w:tc>
       </w:tr>
+      <w:bookmarkEnd w:id="21"/>
     </w:tbl>
     <w:p>
       <w:pPr>
@@ -24907,6 +24952,7 @@
                 <w:szCs w:val="24"/>
               </w:rPr>
             </w:pPr>
+            <w:bookmarkStart w:id="22" w:name="_Hlk177992813"/>
             <w:r>
               <w:rPr>
                 <w:rFonts w:ascii="Times New Roman" w:hAnsi="Times New Roman" w:cs="Times New Roman"/>
@@ -26470,6 +26516,7 @@
           </w:p>
         </w:tc>
       </w:tr>
+      <w:bookmarkEnd w:id="22"/>
     </w:tbl>
     <w:p>
       <w:pPr>
@@ -26521,14 +26568,16 @@
                 <w:szCs w:val="24"/>
               </w:rPr>
             </w:pPr>
-            <w:r>
-              <w:rPr>
-                <w:rFonts w:ascii="Times New Roman" w:hAnsi="Times New Roman" w:cs="Times New Roman"/>
-                <w:b/>
-                <w:bCs/>
-                <w:sz w:val="24"/>
-                <w:szCs w:val="24"/>
-              </w:rPr>
+            <w:bookmarkStart w:id="23" w:name="_Hlk177992829"/>
+            <w:r>
+              <w:rPr>
+                <w:rFonts w:ascii="Times New Roman" w:hAnsi="Times New Roman" w:cs="Times New Roman"/>
+                <w:b/>
+                <w:bCs/>
+                <w:sz w:val="24"/>
+                <w:szCs w:val="24"/>
+              </w:rPr>
+              <w:lastRenderedPageBreak/>
               <w:t>Caso de uso 0</w:t>
             </w:r>
             <w:r>
@@ -28297,6 +28346,7 @@
           </w:p>
         </w:tc>
       </w:tr>
+      <w:bookmarkEnd w:id="23"/>
     </w:tbl>
     <w:p>
       <w:pPr>
@@ -28348,6 +28398,7 @@
                 <w:szCs w:val="24"/>
               </w:rPr>
             </w:pPr>
+            <w:bookmarkStart w:id="24" w:name="_Hlk177992846"/>
             <w:r>
               <w:rPr>
                 <w:rFonts w:ascii="Times New Roman" w:hAnsi="Times New Roman" w:cs="Times New Roman"/>
@@ -29229,6 +29280,7 @@
                 <w:sz w:val="24"/>
                 <w:szCs w:val="24"/>
               </w:rPr>
+              <w:lastRenderedPageBreak/>
               <w:t>O sistema deve registrar todas as postagens consideradas ofensivas de maneira detalhada e segura.</w:t>
             </w:r>
           </w:p>
@@ -29289,7 +29341,6 @@
                 <w:sz w:val="24"/>
                 <w:szCs w:val="24"/>
               </w:rPr>
-              <w:lastRenderedPageBreak/>
               <w:t>Ações do ator</w:t>
             </w:r>
           </w:p>
@@ -29859,6 +29910,7 @@
           </w:p>
         </w:tc>
       </w:tr>
+      <w:bookmarkEnd w:id="24"/>
     </w:tbl>
     <w:p>
       <w:pPr>
@@ -29910,6 +29962,7 @@
                 <w:szCs w:val="24"/>
               </w:rPr>
             </w:pPr>
+            <w:bookmarkStart w:id="25" w:name="_Hlk177992862"/>
             <w:r>
               <w:rPr>
                 <w:rFonts w:ascii="Times New Roman" w:hAnsi="Times New Roman" w:cs="Times New Roman"/>
@@ -30507,7 +30560,6 @@
                 <w:sz w:val="24"/>
                 <w:szCs w:val="24"/>
               </w:rPr>
-              <w:lastRenderedPageBreak/>
               <w:t>Ações do ator</w:t>
             </w:r>
           </w:p>
@@ -31487,6 +31539,7 @@
           </w:p>
         </w:tc>
       </w:tr>
+      <w:bookmarkEnd w:id="25"/>
     </w:tbl>
     <w:p>
       <w:pPr>
@@ -31538,6 +31591,7 @@
                 <w:szCs w:val="24"/>
               </w:rPr>
             </w:pPr>
+            <w:bookmarkStart w:id="26" w:name="_Hlk177992882"/>
             <w:r>
               <w:rPr>
                 <w:rFonts w:ascii="Times New Roman" w:hAnsi="Times New Roman" w:cs="Times New Roman"/>
@@ -31714,16 +31768,7 @@
                 <w:sz w:val="24"/>
                 <w:szCs w:val="24"/>
               </w:rPr>
-              <w:t xml:space="preserve">Este caso de uso descreve o processo pelo qual um usuário pode denunciar postagens que considere inadequadas ou ofensivas. A denúncia é então encaminhada para análise dos </w:t>
-            </w:r>
-            <w:r>
-              <w:rPr>
-                <w:rFonts w:ascii="Times New Roman" w:hAnsi="Times New Roman" w:cs="Times New Roman"/>
-                <w:sz w:val="24"/>
-                <w:szCs w:val="24"/>
-              </w:rPr>
-              <w:lastRenderedPageBreak/>
-              <w:t>administradores, que tomarão as ações corretivas necessárias.</w:t>
+              <w:t>Este caso de uso descreve o processo pelo qual um usuário pode denunciar postagens que considere inadequadas ou ofensivas. A denúncia é então encaminhada para análise dos administradores, que tomarão as ações corretivas necessárias.</w:t>
             </w:r>
           </w:p>
         </w:tc>
@@ -32845,6 +32890,7 @@
                 <w:sz w:val="24"/>
                 <w:szCs w:val="24"/>
               </w:rPr>
+              <w:lastRenderedPageBreak/>
               <w:t xml:space="preserve">1.   </w:t>
             </w:r>
             <w:r>
@@ -32963,7 +33009,6 @@
                 <w:sz w:val="24"/>
                 <w:szCs w:val="24"/>
               </w:rPr>
-              <w:lastRenderedPageBreak/>
               <w:t>Regras de negócio</w:t>
             </w:r>
           </w:p>
@@ -33093,6 +33138,7 @@
           </w:p>
         </w:tc>
       </w:tr>
+      <w:bookmarkEnd w:id="26"/>
     </w:tbl>
     <w:p>
       <w:pPr>
@@ -33144,25 +33190,26 @@
                 <w:szCs w:val="24"/>
               </w:rPr>
             </w:pPr>
-            <w:r>
-              <w:rPr>
-                <w:rFonts w:ascii="Times New Roman" w:hAnsi="Times New Roman" w:cs="Times New Roman"/>
-                <w:b/>
-                <w:bCs/>
-                <w:sz w:val="24"/>
-                <w:szCs w:val="24"/>
-              </w:rPr>
-              <w:t>Caso de uso 0</w:t>
-            </w:r>
-            <w:r>
-              <w:rPr>
-                <w:rFonts w:ascii="Times New Roman" w:hAnsi="Times New Roman" w:cs="Times New Roman"/>
-                <w:b/>
-                <w:bCs/>
-                <w:sz w:val="24"/>
-                <w:szCs w:val="24"/>
-              </w:rPr>
-              <w:t>19</w:t>
+            <w:bookmarkStart w:id="27" w:name="_Hlk177992999"/>
+            <w:r>
+              <w:rPr>
+                <w:rFonts w:ascii="Times New Roman" w:hAnsi="Times New Roman" w:cs="Times New Roman"/>
+                <w:b/>
+                <w:bCs/>
+                <w:sz w:val="24"/>
+                <w:szCs w:val="24"/>
+              </w:rPr>
+              <w:t xml:space="preserve">Caso de uso </w:t>
+            </w:r>
+            <w:r>
+              <w:rPr>
+                <w:rFonts w:ascii="Times New Roman" w:hAnsi="Times New Roman" w:cs="Times New Roman"/>
+                <w:b/>
+                <w:bCs/>
+                <w:sz w:val="24"/>
+                <w:szCs w:val="24"/>
+              </w:rPr>
+              <w:t>020</w:t>
             </w:r>
             <w:r>
               <w:rPr>
@@ -33931,6 +33978,7 @@
                 <w:sz w:val="24"/>
                 <w:szCs w:val="24"/>
               </w:rPr>
+              <w:lastRenderedPageBreak/>
               <w:t xml:space="preserve">7.   </w:t>
             </w:r>
             <w:r>
@@ -34108,7 +34156,6 @@
                 <w:sz w:val="24"/>
                 <w:szCs w:val="24"/>
               </w:rPr>
-              <w:lastRenderedPageBreak/>
               <w:t xml:space="preserve">  </w:t>
             </w:r>
             <w:r>
@@ -35027,11 +35074,13 @@
                 <w:sz w:val="24"/>
                 <w:szCs w:val="24"/>
               </w:rPr>
+              <w:lastRenderedPageBreak/>
               <w:t>Administradores devem ter a capacidade de redefinir suas senhas e ativar ou desativar a autenticação multifator (MFA) para aumentar a segurança da conta.</w:t>
             </w:r>
           </w:p>
         </w:tc>
       </w:tr>
+      <w:bookmarkEnd w:id="27"/>
     </w:tbl>
     <w:p>
       <w:pPr>
@@ -35059,15 +35108,14 @@
       <w:pPr>
         <w:pStyle w:val="Ttulo1"/>
       </w:pPr>
-      <w:bookmarkStart w:id="8" w:name="_Toc176355370"/>
+      <w:bookmarkStart w:id="28" w:name="_Toc176355370"/>
       <w:r>
-        <w:lastRenderedPageBreak/>
         <w:t xml:space="preserve">6. </w:t>
       </w:r>
       <w:r>
         <w:t>MODELOS DO SISTEMA</w:t>
       </w:r>
-      <w:bookmarkEnd w:id="8"/>
+      <w:bookmarkEnd w:id="28"/>
     </w:p>
     <w:p>
       <w:pPr>
@@ -35109,7 +35157,7 @@
           <w:szCs w:val="24"/>
         </w:rPr>
         <w:drawing>
-          <wp:inline distT="0" distB="0" distL="0" distR="0" wp14:anchorId="1CE05A33" wp14:editId="3A578734">
+          <wp:inline distT="0" distB="0" distL="0" distR="0" wp14:anchorId="1CE05A33" wp14:editId="1474E174">
             <wp:extent cx="5747249" cy="4244196"/>
             <wp:effectExtent l="0" t="0" r="6350" b="4445"/>
             <wp:docPr id="671408165" name="Imagem 1" descr="Diagrama&#10;&#10;Descrição gerada automaticamente"/>
@@ -35308,14 +35356,14 @@
       <w:pPr>
         <w:pStyle w:val="Ttulo1"/>
       </w:pPr>
-      <w:bookmarkStart w:id="9" w:name="_Toc176355371"/>
+      <w:bookmarkStart w:id="29" w:name="_Toc176355371"/>
       <w:r>
         <w:t xml:space="preserve">7. </w:t>
       </w:r>
       <w:r>
         <w:t>EVOLUÇÃO DO SISTEMA</w:t>
       </w:r>
-      <w:bookmarkEnd w:id="9"/>
+      <w:bookmarkEnd w:id="29"/>
     </w:p>
     <w:p>
       <w:pPr>
@@ -35367,14 +35415,14 @@
       <w:pPr>
         <w:pStyle w:val="Ttulo1"/>
       </w:pPr>
-      <w:bookmarkStart w:id="10" w:name="_Toc176355372"/>
+      <w:bookmarkStart w:id="30" w:name="_Toc176355372"/>
       <w:r>
         <w:t xml:space="preserve">8. </w:t>
       </w:r>
       <w:r>
         <w:t>GLOSSÁRIO</w:t>
       </w:r>
-      <w:bookmarkEnd w:id="10"/>
+      <w:bookmarkEnd w:id="30"/>
     </w:p>
     <w:p>
       <w:pPr>
@@ -35391,6 +35439,7 @@
           <w:szCs w:val="24"/>
         </w:rPr>
       </w:pPr>
+      <w:bookmarkStart w:id="31" w:name="_Hlk177993741"/>
       <w:r>
         <w:rPr>
           <w:rFonts w:ascii="Times New Roman" w:hAnsi="Times New Roman" w:cs="Times New Roman"/>
@@ -35683,6 +35732,7 @@
         <w:t xml:space="preserve"> Usuário com permissões elevadas para gerenciar contas e conteúdo dentro do sistema.</w:t>
       </w:r>
     </w:p>
+    <w:bookmarkEnd w:id="31"/>
     <w:p>
       <w:pPr>
         <w:spacing w:after="0" w:line="360" w:lineRule="auto"/>
@@ -35698,14 +35748,14 @@
       <w:pPr>
         <w:pStyle w:val="Ttulo1"/>
       </w:pPr>
-      <w:bookmarkStart w:id="11" w:name="_Toc176355373"/>
+      <w:bookmarkStart w:id="32" w:name="_Toc176355373"/>
       <w:r>
         <w:t xml:space="preserve">9. </w:t>
       </w:r>
       <w:r>
         <w:t>FERRAMENTAS UTILIZADAS</w:t>
       </w:r>
-      <w:bookmarkEnd w:id="11"/>
+      <w:bookmarkEnd w:id="32"/>
     </w:p>
     <w:p>
       <w:pPr>
@@ -35718,6 +35768,7 @@
           <w:szCs w:val="24"/>
         </w:rPr>
       </w:pPr>
+      <w:bookmarkStart w:id="33" w:name="_Hlk177993797"/>
       <w:r>
         <w:rPr>
           <w:rFonts w:ascii="Times New Roman" w:hAnsi="Times New Roman" w:cs="Times New Roman"/>
@@ -36722,6 +36773,7 @@
         <w:t>Estas ferramentas foram selecionadas não apenas por suas capacidades individuais, mas também pela forma como se integram para criar um ambiente de desenvolvimento coeso e eficaz, diretamente alinhado com os objetivos específicos do projeto Bem-te-vi, especialmente no que tange à criação de um ambiente virtual seguro e amigável para compartilhamento de mensagens.</w:t>
       </w:r>
     </w:p>
+    <w:bookmarkEnd w:id="33"/>
     <w:p>
       <w:pPr>
         <w:pStyle w:val="Recuodecorpodetexto"/>
@@ -36733,14 +36785,14 @@
       <w:pPr>
         <w:pStyle w:val="Ttulo1"/>
       </w:pPr>
-      <w:bookmarkStart w:id="12" w:name="_Toc176355374"/>
+      <w:bookmarkStart w:id="34" w:name="_Toc176355374"/>
       <w:r>
         <w:t xml:space="preserve">10. </w:t>
       </w:r>
       <w:r>
         <w:t>BOAS PRÁTICAS</w:t>
       </w:r>
-      <w:bookmarkEnd w:id="12"/>
+      <w:bookmarkEnd w:id="34"/>
     </w:p>
     <w:p>
       <w:pPr>
@@ -36748,6 +36800,7 @@
         <w:spacing w:line="360" w:lineRule="auto"/>
         <w:ind w:firstLine="709"/>
       </w:pPr>
+      <w:bookmarkStart w:id="35" w:name="_Hlk177993910"/>
       <w:r>
         <w:t>A adoção de boas práticas de desenvolvimento é crucial para garantir a qualidade, a manutenção e a escalabilidade do código no projeto da rede social Bem-te-vi. Este capítulo detalha as práticas adotadas pel</w:t>
       </w:r>
@@ -37110,6 +37163,7 @@
         <w:t>Adotar essas práticas de desenvolvimento não apenas melhora a qualidade do código, mas também fomenta uma cultura de desenvolvimento disciplinado e comprometido com a qualidade entre os programadores, elementos essenciais para o sucesso do projeto da rede social Bem-te-vi.</w:t>
       </w:r>
     </w:p>
+    <w:bookmarkEnd w:id="35"/>
     <w:p>
       <w:pPr>
         <w:spacing w:after="0" w:line="360" w:lineRule="auto"/>

</xml_diff>

<commit_message>
Escrito as legendas dos Diagramas e desenvolvimento do Tópico: Design da Interface de Usuario
</commit_message>
<xml_diff>
--- a/docs/documento-requisitos-do-sistema/prototipo-bem-te-vi-social/bem_te_vi_social.docx
+++ b/docs/documento-requisitos-do-sistema/prototipo-bem-te-vi-social/bem_te_vi_social.docx
@@ -924,11 +924,7 @@
       <w:sdtPr>
         <w:rPr>
           <w:rFonts w:asciiTheme="minorHAnsi" w:eastAsiaTheme="minorHAnsi" w:hAnsiTheme="minorHAnsi" w:cstheme="minorBidi"/>
-          <w:b w:val="0"/>
-          <w:bCs w:val="0"/>
           <w:kern w:val="2"/>
-          <w:sz w:val="22"/>
-          <w:szCs w:val="22"/>
           <w:lang w:eastAsia="en-US"/>
           <w14:ligatures w14:val="standardContextual"/>
         </w:rPr>
@@ -938,20 +934,20 @@
           <w:docPartUnique/>
         </w:docPartObj>
       </w:sdtPr>
+      <w:sdtEndPr>
+        <w:rPr>
+          <w:b w:val="0"/>
+          <w:bCs w:val="0"/>
+          <w:sz w:val="22"/>
+          <w:szCs w:val="22"/>
+        </w:rPr>
+      </w:sdtEndPr>
       <w:sdtContent>
         <w:p>
           <w:pPr>
             <w:pStyle w:val="CabealhodoSumrio"/>
-            <w:rPr>
-              <w:sz w:val="22"/>
-              <w:szCs w:val="22"/>
-            </w:rPr>
           </w:pPr>
           <w:r>
-            <w:rPr>
-              <w:sz w:val="22"/>
-              <w:szCs w:val="22"/>
-            </w:rPr>
             <w:t>Sumário</w:t>
           </w:r>
         </w:p>
@@ -2200,8 +2196,6 @@
     <w:p>
       <w:pPr>
         <w:spacing w:after="0" w:line="360" w:lineRule="auto"/>
-        <w:ind w:firstLine="709"/>
-        <w:jc w:val="both"/>
         <w:rPr>
           <w:rFonts w:ascii="Times New Roman" w:hAnsi="Times New Roman" w:cs="Times New Roman"/>
           <w:sz w:val="24"/>
@@ -3162,25 +3156,7 @@
           <w:sz w:val="24"/>
           <w:szCs w:val="24"/>
         </w:rPr>
-        <w:t xml:space="preserve"> Query </w:t>
-      </w:r>
-      <w:proofErr w:type="spellStart"/>
-      <w:r>
-        <w:rPr>
-          <w:rFonts w:ascii="Times New Roman" w:hAnsi="Times New Roman" w:cs="Times New Roman"/>
-          <w:sz w:val="24"/>
-          <w:szCs w:val="24"/>
-        </w:rPr>
-        <w:t>Language</w:t>
-      </w:r>
-      <w:proofErr w:type="spellEnd"/>
-      <w:r>
-        <w:rPr>
-          <w:rFonts w:ascii="Times New Roman" w:hAnsi="Times New Roman" w:cs="Times New Roman"/>
-          <w:sz w:val="24"/>
-          <w:szCs w:val="24"/>
-        </w:rPr>
-        <w:t>, utilizado para gerenciamento de bancos de dados relacionais</w:t>
+        <w:t xml:space="preserve"> Query Language, utilizado para gerenciamento de bancos de dados relacionais</w:t>
       </w:r>
     </w:p>
     <w:p>
@@ -3339,10 +3315,20 @@
       <w:r>
         <w:rPr>
           <w:rFonts w:ascii="Times New Roman" w:hAnsi="Times New Roman" w:cs="Times New Roman"/>
-          <w:sz w:val="24"/>
-          <w:szCs w:val="24"/>
-        </w:rPr>
-        <w:t>microblogging </w:t>
+          <w:i/>
+          <w:iCs/>
+          <w:sz w:val="24"/>
+          <w:szCs w:val="24"/>
+        </w:rPr>
+        <w:t>microblogging</w:t>
+      </w:r>
+      <w:r>
+        <w:rPr>
+          <w:rFonts w:ascii="Times New Roman" w:hAnsi="Times New Roman" w:cs="Times New Roman"/>
+          <w:sz w:val="24"/>
+          <w:szCs w:val="24"/>
+        </w:rPr>
+        <w:t> </w:t>
       </w:r>
       <w:r>
         <w:rPr>
@@ -3549,7 +3535,29 @@
           <w:sz w:val="24"/>
           <w:szCs w:val="24"/>
         </w:rPr>
-        <w:t>RF002: Realizar Login.</w:t>
+        <w:t xml:space="preserve">RF002: Realizar </w:t>
+      </w:r>
+      <w:r>
+        <w:rPr>
+          <w:rFonts w:ascii="Times New Roman" w:hAnsi="Times New Roman" w:cs="Times New Roman"/>
+          <w:b/>
+          <w:bCs/>
+          <w:i/>
+          <w:iCs/>
+          <w:sz w:val="24"/>
+          <w:szCs w:val="24"/>
+        </w:rPr>
+        <w:t>Login</w:t>
+      </w:r>
+      <w:r>
+        <w:rPr>
+          <w:rFonts w:ascii="Times New Roman" w:hAnsi="Times New Roman" w:cs="Times New Roman"/>
+          <w:b/>
+          <w:bCs/>
+          <w:sz w:val="24"/>
+          <w:szCs w:val="24"/>
+        </w:rPr>
+        <w:t>.</w:t>
       </w:r>
     </w:p>
     <w:p>
@@ -3574,7 +3582,25 @@
           <w:sz w:val="24"/>
           <w:szCs w:val="24"/>
         </w:rPr>
-        <w:t>O sistema deve oferecer uma funcionalidade de login que permita aos usuários registrados acessarem suas contas, utilizando credenciais seguras (endereço de e-mail e senha).</w:t>
+        <w:t xml:space="preserve">O sistema deve oferecer uma funcionalidade de </w:t>
+      </w:r>
+      <w:r>
+        <w:rPr>
+          <w:rFonts w:ascii="Times New Roman" w:hAnsi="Times New Roman" w:cs="Times New Roman"/>
+          <w:i/>
+          <w:iCs/>
+          <w:sz w:val="24"/>
+          <w:szCs w:val="24"/>
+        </w:rPr>
+        <w:t>login</w:t>
+      </w:r>
+      <w:r>
+        <w:rPr>
+          <w:rFonts w:ascii="Times New Roman" w:hAnsi="Times New Roman" w:cs="Times New Roman"/>
+          <w:sz w:val="24"/>
+          <w:szCs w:val="24"/>
+        </w:rPr>
+        <w:t xml:space="preserve"> que permita aos usuários registrados acessarem suas contas, utilizando credenciais seguras (endereço de e-mail e senha).</w:t>
       </w:r>
     </w:p>
     <w:p>
@@ -3609,7 +3635,29 @@
           <w:szCs w:val="24"/>
         </w:rPr>
         <w:lastRenderedPageBreak/>
-        <w:t>RF003: Realizar Logout.</w:t>
+        <w:t xml:space="preserve">RF003: Realizar </w:t>
+      </w:r>
+      <w:r>
+        <w:rPr>
+          <w:rFonts w:ascii="Times New Roman" w:hAnsi="Times New Roman" w:cs="Times New Roman"/>
+          <w:b/>
+          <w:bCs/>
+          <w:i/>
+          <w:iCs/>
+          <w:sz w:val="24"/>
+          <w:szCs w:val="24"/>
+        </w:rPr>
+        <w:t>Logout</w:t>
+      </w:r>
+      <w:r>
+        <w:rPr>
+          <w:rFonts w:ascii="Times New Roman" w:hAnsi="Times New Roman" w:cs="Times New Roman"/>
+          <w:b/>
+          <w:bCs/>
+          <w:sz w:val="24"/>
+          <w:szCs w:val="24"/>
+        </w:rPr>
+        <w:t>.</w:t>
       </w:r>
     </w:p>
     <w:p>
@@ -3634,7 +3682,25 @@
           <w:sz w:val="24"/>
           <w:szCs w:val="24"/>
         </w:rPr>
-        <w:t>Usuários devem ter a capacidade de fazer logout de suas contas, garantindo que suas sessões sejam encerradas corretamente para proteger suas informações.</w:t>
+        <w:t xml:space="preserve">Usuários devem ter a capacidade de fazer </w:t>
+      </w:r>
+      <w:r>
+        <w:rPr>
+          <w:rFonts w:ascii="Times New Roman" w:hAnsi="Times New Roman" w:cs="Times New Roman"/>
+          <w:i/>
+          <w:iCs/>
+          <w:sz w:val="24"/>
+          <w:szCs w:val="24"/>
+        </w:rPr>
+        <w:t>logout</w:t>
+      </w:r>
+      <w:r>
+        <w:rPr>
+          <w:rFonts w:ascii="Times New Roman" w:hAnsi="Times New Roman" w:cs="Times New Roman"/>
+          <w:sz w:val="24"/>
+          <w:szCs w:val="24"/>
+        </w:rPr>
+        <w:t xml:space="preserve"> de suas contas, garantindo que suas sessões sejam encerradas corretamente para proteger suas informações.</w:t>
       </w:r>
     </w:p>
     <w:p>
@@ -4402,25 +4468,7 @@
           <w:sz w:val="24"/>
           <w:szCs w:val="24"/>
         </w:rPr>
-        <w:t xml:space="preserve">O sistema deve permitir que os usuários </w:t>
-      </w:r>
-      <w:proofErr w:type="gramStart"/>
-      <w:r>
-        <w:rPr>
-          <w:rFonts w:ascii="Times New Roman" w:hAnsi="Times New Roman" w:cs="Times New Roman"/>
-          <w:sz w:val="24"/>
-          <w:szCs w:val="24"/>
-        </w:rPr>
-        <w:t>criem uma nova</w:t>
-      </w:r>
-      <w:proofErr w:type="gramEnd"/>
-      <w:r>
-        <w:rPr>
-          <w:rFonts w:ascii="Times New Roman" w:hAnsi="Times New Roman" w:cs="Times New Roman"/>
-          <w:sz w:val="24"/>
-          <w:szCs w:val="24"/>
-        </w:rPr>
-        <w:t xml:space="preserve"> postagem após serem notificados de que sua postagem anterior foi considerada ofensiva.</w:t>
+        <w:t>O sistema deve permitir que os usuários criem uma nova postagem após serem notificados de que sua postagem anterior foi considerada ofensiva.</w:t>
       </w:r>
     </w:p>
     <w:p>
@@ -6030,25 +6078,7 @@
                 <w:sz w:val="24"/>
                 <w:szCs w:val="24"/>
               </w:rPr>
-              <w:t xml:space="preserve">O usuário clica no link descrito </w:t>
-            </w:r>
-            <w:proofErr w:type="gramStart"/>
-            <w:r>
-              <w:rPr>
-                <w:rFonts w:ascii="Times New Roman" w:hAnsi="Times New Roman" w:cs="Times New Roman"/>
-                <w:sz w:val="24"/>
-                <w:szCs w:val="24"/>
-              </w:rPr>
-              <w:t>como Registre-se</w:t>
-            </w:r>
-            <w:proofErr w:type="gramEnd"/>
-            <w:r>
-              <w:rPr>
-                <w:rFonts w:ascii="Times New Roman" w:hAnsi="Times New Roman" w:cs="Times New Roman"/>
-                <w:sz w:val="24"/>
-                <w:szCs w:val="24"/>
-              </w:rPr>
-              <w:t xml:space="preserve"> “Aqui”.</w:t>
+              <w:t>O usuário clica no link descrito como Registre-se “Aqui”.</w:t>
             </w:r>
           </w:p>
           <w:p>
@@ -14484,25 +14514,7 @@
                 <w:sz w:val="24"/>
                 <w:szCs w:val="24"/>
               </w:rPr>
-              <w:t xml:space="preserve">O sistema deve garantir que as novas informações atendam aos requisitos de segurança e formato (por exemplo, senha forte, e-mail </w:t>
-            </w:r>
-            <w:proofErr w:type="gramStart"/>
-            <w:r>
-              <w:rPr>
-                <w:rFonts w:ascii="Times New Roman" w:hAnsi="Times New Roman" w:cs="Times New Roman"/>
-                <w:sz w:val="24"/>
-                <w:szCs w:val="24"/>
-              </w:rPr>
-              <w:t>válido, etc.</w:t>
-            </w:r>
-            <w:proofErr w:type="gramEnd"/>
-            <w:r>
-              <w:rPr>
-                <w:rFonts w:ascii="Times New Roman" w:hAnsi="Times New Roman" w:cs="Times New Roman"/>
-                <w:sz w:val="24"/>
-                <w:szCs w:val="24"/>
-              </w:rPr>
-              <w:t>).</w:t>
+              <w:t>O sistema deve garantir que as novas informações atendam aos requisitos de segurança e formato (por exemplo, senha forte, e-mail válido, etc.).</w:t>
             </w:r>
           </w:p>
         </w:tc>
@@ -18239,25 +18251,7 @@
                 <w:sz w:val="24"/>
                 <w:szCs w:val="24"/>
               </w:rPr>
-              <w:t xml:space="preserve">O sistema </w:t>
-            </w:r>
-            <w:proofErr w:type="gramStart"/>
-            <w:r>
-              <w:rPr>
-                <w:rFonts w:ascii="Times New Roman" w:hAnsi="Times New Roman" w:cs="Times New Roman"/>
-                <w:sz w:val="24"/>
-                <w:szCs w:val="24"/>
-              </w:rPr>
-              <w:t>autentica</w:t>
-            </w:r>
-            <w:proofErr w:type="gramEnd"/>
-            <w:r>
-              <w:rPr>
-                <w:rFonts w:ascii="Times New Roman" w:hAnsi="Times New Roman" w:cs="Times New Roman"/>
-                <w:sz w:val="24"/>
-                <w:szCs w:val="24"/>
-              </w:rPr>
-              <w:t xml:space="preserve"> o administrador e verifica suas permissões de acesso.</w:t>
+              <w:t>O sistema autentica o administrador e verifica suas permissões de acesso.</w:t>
             </w:r>
           </w:p>
         </w:tc>
@@ -18373,25 +18367,7 @@
                 <w:sz w:val="24"/>
                 <w:szCs w:val="24"/>
               </w:rPr>
-              <w:t xml:space="preserve">O sistema exibe as opções disponíveis para gerenciar a conta do usuário (ativar, desativar, editar </w:t>
-            </w:r>
-            <w:proofErr w:type="gramStart"/>
-            <w:r>
-              <w:rPr>
-                <w:rFonts w:ascii="Times New Roman" w:hAnsi="Times New Roman" w:cs="Times New Roman"/>
-                <w:sz w:val="24"/>
-                <w:szCs w:val="24"/>
-              </w:rPr>
-              <w:t>informações, etc.</w:t>
-            </w:r>
-            <w:proofErr w:type="gramEnd"/>
-            <w:r>
-              <w:rPr>
-                <w:rFonts w:ascii="Times New Roman" w:hAnsi="Times New Roman" w:cs="Times New Roman"/>
-                <w:sz w:val="24"/>
-                <w:szCs w:val="24"/>
-              </w:rPr>
-              <w:t>).</w:t>
+              <w:t>O sistema exibe as opções disponíveis para gerenciar a conta do usuário (ativar, desativar, editar informações, etc.).</w:t>
             </w:r>
           </w:p>
         </w:tc>
@@ -22914,25 +22890,7 @@
                 <w:sz w:val="24"/>
                 <w:szCs w:val="24"/>
               </w:rPr>
-              <w:t xml:space="preserve">O administrador utiliza filtros avançados de pesquisa para encontrar postagens específicas (por exemplo, por data, </w:t>
-            </w:r>
-            <w:proofErr w:type="gramStart"/>
-            <w:r>
-              <w:rPr>
-                <w:rFonts w:ascii="Times New Roman" w:hAnsi="Times New Roman" w:cs="Times New Roman"/>
-                <w:sz w:val="24"/>
-                <w:szCs w:val="24"/>
-              </w:rPr>
-              <w:t>autor, ou palavras-chave</w:t>
-            </w:r>
-            <w:proofErr w:type="gramEnd"/>
-            <w:r>
-              <w:rPr>
-                <w:rFonts w:ascii="Times New Roman" w:hAnsi="Times New Roman" w:cs="Times New Roman"/>
-                <w:sz w:val="24"/>
-                <w:szCs w:val="24"/>
-              </w:rPr>
-              <w:t>).</w:t>
+              <w:t>O administrador utiliza filtros avançados de pesquisa para encontrar postagens específicas (por exemplo, por data, autor, ou palavras-chave).</w:t>
             </w:r>
           </w:p>
         </w:tc>
@@ -26796,25 +26754,7 @@
                 <w:sz w:val="24"/>
                 <w:szCs w:val="24"/>
               </w:rPr>
-              <w:t xml:space="preserve">Este caso de uso permite que os usuários </w:t>
-            </w:r>
-            <w:proofErr w:type="gramStart"/>
-            <w:r>
-              <w:rPr>
-                <w:rFonts w:ascii="Times New Roman" w:hAnsi="Times New Roman" w:cs="Times New Roman"/>
-                <w:sz w:val="24"/>
-                <w:szCs w:val="24"/>
-              </w:rPr>
-              <w:t>criem uma nova</w:t>
-            </w:r>
-            <w:proofErr w:type="gramEnd"/>
-            <w:r>
-              <w:rPr>
-                <w:rFonts w:ascii="Times New Roman" w:hAnsi="Times New Roman" w:cs="Times New Roman"/>
-                <w:sz w:val="24"/>
-                <w:szCs w:val="24"/>
-              </w:rPr>
-              <w:t xml:space="preserve"> postagem após serem notificados de que sua postagem anterior foi considerada ofensiva pelo modelo BERT.</w:t>
+              <w:t>Este caso de uso permite que os usuários criem uma nova postagem após serem notificados de que sua postagem anterior foi considerada ofensiva pelo modelo BERT.</w:t>
             </w:r>
           </w:p>
         </w:tc>
@@ -27469,25 +27409,7 @@
                 <w:sz w:val="24"/>
                 <w:szCs w:val="24"/>
               </w:rPr>
-              <w:t xml:space="preserve">O usuário </w:t>
-            </w:r>
-            <w:proofErr w:type="gramStart"/>
-            <w:r>
-              <w:rPr>
-                <w:rFonts w:ascii="Times New Roman" w:hAnsi="Times New Roman" w:cs="Times New Roman"/>
-                <w:sz w:val="24"/>
-                <w:szCs w:val="24"/>
-              </w:rPr>
-              <w:t>cria uma nova</w:t>
-            </w:r>
-            <w:proofErr w:type="gramEnd"/>
-            <w:r>
-              <w:rPr>
-                <w:rFonts w:ascii="Times New Roman" w:hAnsi="Times New Roman" w:cs="Times New Roman"/>
-                <w:sz w:val="24"/>
-                <w:szCs w:val="24"/>
-              </w:rPr>
-              <w:t xml:space="preserve"> postagem.</w:t>
+              <w:t>O usuário cria uma nova postagem.</w:t>
             </w:r>
           </w:p>
         </w:tc>
@@ -27786,25 +27708,7 @@
                 <w:sz w:val="24"/>
                 <w:szCs w:val="24"/>
               </w:rPr>
-              <w:t xml:space="preserve">O usuário opta por não </w:t>
-            </w:r>
-            <w:proofErr w:type="gramStart"/>
-            <w:r>
-              <w:rPr>
-                <w:rFonts w:ascii="Times New Roman" w:hAnsi="Times New Roman" w:cs="Times New Roman"/>
-                <w:sz w:val="24"/>
-                <w:szCs w:val="24"/>
-              </w:rPr>
-              <w:t>criar uma nova</w:t>
-            </w:r>
-            <w:proofErr w:type="gramEnd"/>
-            <w:r>
-              <w:rPr>
-                <w:rFonts w:ascii="Times New Roman" w:hAnsi="Times New Roman" w:cs="Times New Roman"/>
-                <w:sz w:val="24"/>
-                <w:szCs w:val="24"/>
-              </w:rPr>
-              <w:t xml:space="preserve"> postagem imediatamente após ser redirecionado.</w:t>
+              <w:t>O usuário opta por não criar uma nova postagem imediatamente após ser redirecionado.</w:t>
             </w:r>
           </w:p>
         </w:tc>
@@ -27832,25 +27736,7 @@
                 <w:sz w:val="24"/>
                 <w:szCs w:val="24"/>
               </w:rPr>
-              <w:t xml:space="preserve">O sistema mantém o estado do redirecionamento até que o usuário decida </w:t>
-            </w:r>
-            <w:proofErr w:type="gramStart"/>
-            <w:r>
-              <w:rPr>
-                <w:rFonts w:ascii="Times New Roman" w:hAnsi="Times New Roman" w:cs="Times New Roman"/>
-                <w:sz w:val="24"/>
-                <w:szCs w:val="24"/>
-              </w:rPr>
-              <w:t>criar uma nova</w:t>
-            </w:r>
-            <w:proofErr w:type="gramEnd"/>
-            <w:r>
-              <w:rPr>
-                <w:rFonts w:ascii="Times New Roman" w:hAnsi="Times New Roman" w:cs="Times New Roman"/>
-                <w:sz w:val="24"/>
-                <w:szCs w:val="24"/>
-              </w:rPr>
-              <w:t xml:space="preserve"> postagem ou saia da página.</w:t>
+              <w:t>O sistema mantém o estado do redirecionamento até que o usuário decida criar uma nova postagem ou saia da página.</w:t>
             </w:r>
           </w:p>
         </w:tc>
@@ -27883,25 +27769,7 @@
                 <w:sz w:val="24"/>
                 <w:szCs w:val="24"/>
               </w:rPr>
-              <w:t xml:space="preserve">O usuário retorna posteriormente para </w:t>
-            </w:r>
-            <w:proofErr w:type="gramStart"/>
-            <w:r>
-              <w:rPr>
-                <w:rFonts w:ascii="Times New Roman" w:hAnsi="Times New Roman" w:cs="Times New Roman"/>
-                <w:sz w:val="24"/>
-                <w:szCs w:val="24"/>
-              </w:rPr>
-              <w:t>criar uma nova</w:t>
-            </w:r>
-            <w:proofErr w:type="gramEnd"/>
-            <w:r>
-              <w:rPr>
-                <w:rFonts w:ascii="Times New Roman" w:hAnsi="Times New Roman" w:cs="Times New Roman"/>
-                <w:sz w:val="24"/>
-                <w:szCs w:val="24"/>
-              </w:rPr>
-              <w:t xml:space="preserve"> postagem.</w:t>
+              <w:t>O usuário retorna posteriormente para criar uma nova postagem.</w:t>
             </w:r>
           </w:p>
         </w:tc>
@@ -28230,25 +28098,7 @@
                 <w:sz w:val="24"/>
                 <w:szCs w:val="24"/>
               </w:rPr>
-              <w:t xml:space="preserve">O usuário deve ser notificado de maneira clara e compreensível sobre a necessidade de </w:t>
-            </w:r>
-            <w:proofErr w:type="gramStart"/>
-            <w:r>
-              <w:rPr>
-                <w:rFonts w:ascii="Times New Roman" w:hAnsi="Times New Roman" w:cs="Times New Roman"/>
-                <w:sz w:val="24"/>
-                <w:szCs w:val="24"/>
-              </w:rPr>
-              <w:t>criar uma nova</w:t>
-            </w:r>
-            <w:proofErr w:type="gramEnd"/>
-            <w:r>
-              <w:rPr>
-                <w:rFonts w:ascii="Times New Roman" w:hAnsi="Times New Roman" w:cs="Times New Roman"/>
-                <w:sz w:val="24"/>
-                <w:szCs w:val="24"/>
-              </w:rPr>
-              <w:t xml:space="preserve"> postagem após a rejeição da postagem anterior.</w:t>
+              <w:t>O usuário deve ser notificado de maneira clara e compreensível sobre a necessidade de criar uma nova postagem após a rejeição da postagem anterior.</w:t>
             </w:r>
           </w:p>
         </w:tc>
@@ -30692,25 +30542,7 @@
                 <w:sz w:val="24"/>
                 <w:szCs w:val="24"/>
               </w:rPr>
-              <w:t xml:space="preserve">O administrador seleciona os critérios de filtragem desejados (por exemplo, </w:t>
-            </w:r>
-            <w:proofErr w:type="gramStart"/>
-            <w:r>
-              <w:rPr>
-                <w:rFonts w:ascii="Times New Roman" w:hAnsi="Times New Roman" w:cs="Times New Roman"/>
-                <w:sz w:val="24"/>
-                <w:szCs w:val="24"/>
-              </w:rPr>
-              <w:t>período de tempo</w:t>
-            </w:r>
-            <w:proofErr w:type="gramEnd"/>
-            <w:r>
-              <w:rPr>
-                <w:rFonts w:ascii="Times New Roman" w:hAnsi="Times New Roman" w:cs="Times New Roman"/>
-                <w:sz w:val="24"/>
-                <w:szCs w:val="24"/>
-              </w:rPr>
-              <w:t>, tipo de conteúdo ofensivo).</w:t>
+              <w:t>O administrador seleciona os critérios de filtragem desejados (por exemplo, período de tempo, tipo de conteúdo ofensivo).</w:t>
             </w:r>
           </w:p>
         </w:tc>
@@ -32699,25 +32531,7 @@
                 <w:sz w:val="24"/>
                 <w:szCs w:val="24"/>
               </w:rPr>
-              <w:t xml:space="preserve">O usuário acidentalmente seleciona a opção </w:t>
-            </w:r>
-            <w:proofErr w:type="gramStart"/>
-            <w:r>
-              <w:rPr>
-                <w:rFonts w:ascii="Times New Roman" w:hAnsi="Times New Roman" w:cs="Times New Roman"/>
-                <w:sz w:val="24"/>
-                <w:szCs w:val="24"/>
-              </w:rPr>
-              <w:t>"Denunciar"</w:t>
-            </w:r>
-            <w:proofErr w:type="gramEnd"/>
-            <w:r>
-              <w:rPr>
-                <w:rFonts w:ascii="Times New Roman" w:hAnsi="Times New Roman" w:cs="Times New Roman"/>
-                <w:sz w:val="24"/>
-                <w:szCs w:val="24"/>
-              </w:rPr>
-              <w:t xml:space="preserve"> mas decide não prosseguir.</w:t>
+              <w:t>O usuário acidentalmente seleciona a opção "Denunciar" mas decide não prosseguir.</w:t>
             </w:r>
           </w:p>
         </w:tc>
@@ -32899,25 +32713,7 @@
                 <w:sz w:val="24"/>
                 <w:szCs w:val="24"/>
               </w:rPr>
-              <w:t xml:space="preserve">O usuário tenta denunciar uma </w:t>
-            </w:r>
-            <w:proofErr w:type="gramStart"/>
-            <w:r>
-              <w:rPr>
-                <w:rFonts w:ascii="Times New Roman" w:hAnsi="Times New Roman" w:cs="Times New Roman"/>
-                <w:sz w:val="24"/>
-                <w:szCs w:val="24"/>
-              </w:rPr>
-              <w:t>postagem</w:t>
-            </w:r>
-            <w:proofErr w:type="gramEnd"/>
-            <w:r>
-              <w:rPr>
-                <w:rFonts w:ascii="Times New Roman" w:hAnsi="Times New Roman" w:cs="Times New Roman"/>
-                <w:sz w:val="24"/>
-                <w:szCs w:val="24"/>
-              </w:rPr>
-              <w:t xml:space="preserve"> mas não consegue completar a ação devido a problemas de conexão.</w:t>
+              <w:t>O usuário tenta denunciar uma postagem mas não consegue completar a ação devido a problemas de conexão.</w:t>
             </w:r>
           </w:p>
         </w:tc>
@@ -33775,25 +33571,7 @@
                 <w:sz w:val="24"/>
                 <w:szCs w:val="24"/>
               </w:rPr>
-              <w:t xml:space="preserve">O administrador seleciona a opção para </w:t>
-            </w:r>
-            <w:proofErr w:type="gramStart"/>
-            <w:r>
-              <w:rPr>
-                <w:rFonts w:ascii="Times New Roman" w:hAnsi="Times New Roman" w:cs="Times New Roman"/>
-                <w:sz w:val="24"/>
-                <w:szCs w:val="24"/>
-              </w:rPr>
-              <w:t>criar uma nova</w:t>
-            </w:r>
-            <w:proofErr w:type="gramEnd"/>
-            <w:r>
-              <w:rPr>
-                <w:rFonts w:ascii="Times New Roman" w:hAnsi="Times New Roman" w:cs="Times New Roman"/>
-                <w:sz w:val="24"/>
-                <w:szCs w:val="24"/>
-              </w:rPr>
-              <w:t xml:space="preserve"> conta administrativa.</w:t>
+              <w:t>O administrador seleciona a opção para criar uma nova conta administrativa.</w:t>
             </w:r>
           </w:p>
         </w:tc>
@@ -33844,25 +33622,7 @@
                 <w:sz w:val="24"/>
                 <w:szCs w:val="24"/>
               </w:rPr>
-              <w:t xml:space="preserve">, </w:t>
-            </w:r>
-            <w:proofErr w:type="gramStart"/>
-            <w:r>
-              <w:rPr>
-                <w:rFonts w:ascii="Times New Roman" w:hAnsi="Times New Roman" w:cs="Times New Roman"/>
-                <w:sz w:val="24"/>
-                <w:szCs w:val="24"/>
-              </w:rPr>
-              <w:t>privilégios, etc.</w:t>
-            </w:r>
-            <w:proofErr w:type="gramEnd"/>
-            <w:r>
-              <w:rPr>
-                <w:rFonts w:ascii="Times New Roman" w:hAnsi="Times New Roman" w:cs="Times New Roman"/>
-                <w:sz w:val="24"/>
-                <w:szCs w:val="24"/>
-              </w:rPr>
-              <w:t>).</w:t>
+              <w:t>, privilégios, etc.).</w:t>
             </w:r>
           </w:p>
         </w:tc>
@@ -34026,25 +33786,7 @@
                 <w:sz w:val="24"/>
                 <w:szCs w:val="24"/>
               </w:rPr>
-              <w:t xml:space="preserve">O sistema </w:t>
-            </w:r>
-            <w:proofErr w:type="gramStart"/>
-            <w:r>
-              <w:rPr>
-                <w:rFonts w:ascii="Times New Roman" w:hAnsi="Times New Roman" w:cs="Times New Roman"/>
-                <w:sz w:val="24"/>
-                <w:szCs w:val="24"/>
-              </w:rPr>
-              <w:t>cria a nova</w:t>
-            </w:r>
-            <w:proofErr w:type="gramEnd"/>
-            <w:r>
-              <w:rPr>
-                <w:rFonts w:ascii="Times New Roman" w:hAnsi="Times New Roman" w:cs="Times New Roman"/>
-                <w:sz w:val="24"/>
-                <w:szCs w:val="24"/>
-              </w:rPr>
-              <w:t xml:space="preserve"> conta, registra a ação no log de auditoria e confirma a criação ao administrador.</w:t>
+              <w:t>O sistema cria a nova conta, registra a ação no log de auditoria e confirma a criação ao administrador.</w:t>
             </w:r>
           </w:p>
         </w:tc>
@@ -34108,25 +33850,7 @@
                 <w:sz w:val="24"/>
                 <w:szCs w:val="24"/>
               </w:rPr>
-              <w:t xml:space="preserve">O sistema exibe as opções de modificação (alterar privilégios, redefinir senha, ativar/desativar MFA, suspender </w:t>
-            </w:r>
-            <w:proofErr w:type="gramStart"/>
-            <w:r>
-              <w:rPr>
-                <w:rFonts w:ascii="Times New Roman" w:hAnsi="Times New Roman" w:cs="Times New Roman"/>
-                <w:sz w:val="24"/>
-                <w:szCs w:val="24"/>
-              </w:rPr>
-              <w:t>conta, etc.</w:t>
-            </w:r>
-            <w:proofErr w:type="gramEnd"/>
-            <w:r>
-              <w:rPr>
-                <w:rFonts w:ascii="Times New Roman" w:hAnsi="Times New Roman" w:cs="Times New Roman"/>
-                <w:sz w:val="24"/>
-                <w:szCs w:val="24"/>
-              </w:rPr>
-              <w:t>).</w:t>
+              <w:t>O sistema exibe as opções de modificação (alterar privilégios, redefinir senha, ativar/desativar MFA, suspender conta, etc.).</w:t>
             </w:r>
           </w:p>
         </w:tc>
@@ -35143,21 +34867,56 @@
     <w:p>
       <w:pPr>
         <w:spacing w:after="0" w:line="360" w:lineRule="auto"/>
-        <w:rPr>
-          <w:rFonts w:ascii="Times New Roman" w:hAnsi="Times New Roman" w:cs="Times New Roman"/>
-          <w:sz w:val="24"/>
-          <w:szCs w:val="24"/>
+        <w:jc w:val="center"/>
+        <w:rPr>
+          <w:rFonts w:ascii="Times New Roman" w:hAnsi="Times New Roman" w:cs="Times New Roman"/>
+          <w:sz w:val="20"/>
+          <w:szCs w:val="20"/>
         </w:rPr>
       </w:pPr>
       <w:r>
         <w:rPr>
           <w:rFonts w:ascii="Times New Roman" w:hAnsi="Times New Roman" w:cs="Times New Roman"/>
+          <w:sz w:val="20"/>
+          <w:szCs w:val="20"/>
+        </w:rPr>
+        <w:t xml:space="preserve">Figura XX </w:t>
+      </w:r>
+      <w:r>
+        <w:rPr>
+          <w:rFonts w:ascii="Times New Roman" w:hAnsi="Times New Roman" w:cs="Times New Roman"/>
+          <w:sz w:val="20"/>
+          <w:szCs w:val="20"/>
+        </w:rPr>
+        <w:t>-</w:t>
+      </w:r>
+      <w:r>
+        <w:rPr>
+          <w:rFonts w:ascii="Times New Roman" w:hAnsi="Times New Roman" w:cs="Times New Roman"/>
+          <w:sz w:val="20"/>
+          <w:szCs w:val="20"/>
+        </w:rPr>
+        <w:t xml:space="preserve"> Diagrama de Casos de Uso da Rede Social Bem Te Vi.</w:t>
+      </w:r>
+    </w:p>
+    <w:p>
+      <w:pPr>
+        <w:spacing w:after="0" w:line="360" w:lineRule="auto"/>
+        <w:rPr>
+          <w:rFonts w:ascii="Times New Roman" w:hAnsi="Times New Roman" w:cs="Times New Roman"/>
+          <w:sz w:val="24"/>
+          <w:szCs w:val="24"/>
+        </w:rPr>
+      </w:pPr>
+      <w:r>
+        <w:rPr>
+          <w:rFonts w:ascii="Times New Roman" w:hAnsi="Times New Roman" w:cs="Times New Roman"/>
           <w:noProof/>
           <w:sz w:val="24"/>
           <w:szCs w:val="24"/>
         </w:rPr>
         <w:drawing>
-          <wp:inline distT="0" distB="0" distL="0" distR="0" wp14:anchorId="1CE05A33" wp14:editId="1474E174">
+          <wp:inline distT="0" distB="0" distL="0" distR="0" wp14:anchorId="1CE05A33" wp14:editId="3FE81E3D">
             <wp:extent cx="5747249" cy="4244196"/>
             <wp:effectExtent l="0" t="0" r="6350" b="4445"/>
             <wp:docPr id="671408165" name="Imagem 1" descr="Diagrama&#10;&#10;Descrição gerada automaticamente"/>
@@ -35202,6 +34961,41 @@
     <w:p>
       <w:pPr>
         <w:spacing w:after="0" w:line="360" w:lineRule="auto"/>
+        <w:jc w:val="center"/>
+        <w:rPr>
+          <w:rFonts w:ascii="Times New Roman" w:hAnsi="Times New Roman" w:cs="Times New Roman"/>
+          <w:sz w:val="20"/>
+          <w:szCs w:val="20"/>
+        </w:rPr>
+      </w:pPr>
+      <w:r>
+        <w:rPr>
+          <w:rFonts w:ascii="Times New Roman" w:hAnsi="Times New Roman" w:cs="Times New Roman"/>
+          <w:sz w:val="20"/>
+          <w:szCs w:val="20"/>
+        </w:rPr>
+        <w:t>Fonte: De autoria própria (202</w:t>
+      </w:r>
+      <w:r>
+        <w:rPr>
+          <w:rFonts w:ascii="Times New Roman" w:hAnsi="Times New Roman" w:cs="Times New Roman"/>
+          <w:sz w:val="20"/>
+          <w:szCs w:val="20"/>
+        </w:rPr>
+        <w:t>4</w:t>
+      </w:r>
+      <w:r>
+        <w:rPr>
+          <w:rFonts w:ascii="Times New Roman" w:hAnsi="Times New Roman" w:cs="Times New Roman"/>
+          <w:sz w:val="20"/>
+          <w:szCs w:val="20"/>
+        </w:rPr>
+        <w:t>).</w:t>
+      </w:r>
+    </w:p>
+    <w:p>
+      <w:pPr>
+        <w:spacing w:after="0" w:line="360" w:lineRule="auto"/>
         <w:rPr>
           <w:rFonts w:ascii="Times New Roman" w:hAnsi="Times New Roman" w:cs="Times New Roman"/>
           <w:sz w:val="24"/>
@@ -35231,6 +35025,65 @@
           <w:szCs w:val="24"/>
         </w:rPr>
       </w:pPr>
+    </w:p>
+    <w:p>
+      <w:pPr>
+        <w:spacing w:after="0" w:line="360" w:lineRule="auto"/>
+        <w:jc w:val="center"/>
+        <w:rPr>
+          <w:rFonts w:ascii="Times New Roman" w:hAnsi="Times New Roman" w:cs="Times New Roman"/>
+          <w:sz w:val="24"/>
+          <w:szCs w:val="24"/>
+        </w:rPr>
+      </w:pPr>
+      <w:r>
+        <w:rPr>
+          <w:rFonts w:ascii="Times New Roman" w:hAnsi="Times New Roman" w:cs="Times New Roman"/>
+          <w:sz w:val="20"/>
+          <w:szCs w:val="20"/>
+        </w:rPr>
+        <w:t xml:space="preserve">Figura XX </w:t>
+      </w:r>
+      <w:r>
+        <w:rPr>
+          <w:rFonts w:ascii="Times New Roman" w:hAnsi="Times New Roman" w:cs="Times New Roman"/>
+          <w:sz w:val="20"/>
+          <w:szCs w:val="20"/>
+        </w:rPr>
+        <w:t>-</w:t>
+      </w:r>
+      <w:r>
+        <w:rPr>
+          <w:rFonts w:ascii="Times New Roman" w:hAnsi="Times New Roman" w:cs="Times New Roman"/>
+          <w:sz w:val="20"/>
+          <w:szCs w:val="20"/>
+        </w:rPr>
+        <w:t xml:space="preserve"> </w:t>
+      </w:r>
+      <w:r>
+        <w:rPr>
+          <w:rFonts w:ascii="Times New Roman" w:hAnsi="Times New Roman" w:cs="Times New Roman"/>
+          <w:sz w:val="20"/>
+          <w:szCs w:val="20"/>
+        </w:rPr>
+        <w:t xml:space="preserve">Diagrama de </w:t>
+      </w:r>
+      <w:r>
+        <w:rPr>
+          <w:rFonts w:ascii="Times New Roman" w:hAnsi="Times New Roman" w:cs="Times New Roman"/>
+          <w:sz w:val="20"/>
+          <w:szCs w:val="20"/>
+        </w:rPr>
+        <w:t>Classes</w:t>
+      </w:r>
+      <w:r>
+        <w:rPr>
+          <w:rFonts w:ascii="Times New Roman" w:hAnsi="Times New Roman" w:cs="Times New Roman"/>
+          <w:sz w:val="20"/>
+          <w:szCs w:val="20"/>
+        </w:rPr>
+        <w:t xml:space="preserve"> da Rede Social Bem Te Vi.</w:t>
+      </w:r>
     </w:p>
     <w:p>
       <w:pPr>
@@ -35295,6 +35148,42 @@
     <w:p>
       <w:pPr>
         <w:spacing w:after="0" w:line="360" w:lineRule="auto"/>
+        <w:jc w:val="center"/>
+        <w:rPr>
+          <w:rFonts w:ascii="Times New Roman" w:hAnsi="Times New Roman" w:cs="Times New Roman"/>
+          <w:sz w:val="24"/>
+          <w:szCs w:val="24"/>
+          <w:u w:val="single"/>
+        </w:rPr>
+      </w:pPr>
+      <w:r>
+        <w:rPr>
+          <w:rFonts w:ascii="Times New Roman" w:hAnsi="Times New Roman" w:cs="Times New Roman"/>
+          <w:sz w:val="20"/>
+          <w:szCs w:val="20"/>
+        </w:rPr>
+        <w:t>Fonte: De autoria própria (202</w:t>
+      </w:r>
+      <w:r>
+        <w:rPr>
+          <w:rFonts w:ascii="Times New Roman" w:hAnsi="Times New Roman" w:cs="Times New Roman"/>
+          <w:sz w:val="20"/>
+          <w:szCs w:val="20"/>
+        </w:rPr>
+        <w:t>4</w:t>
+      </w:r>
+      <w:r>
+        <w:rPr>
+          <w:rFonts w:ascii="Times New Roman" w:hAnsi="Times New Roman" w:cs="Times New Roman"/>
+          <w:sz w:val="20"/>
+          <w:szCs w:val="20"/>
+        </w:rPr>
+        <w:t>).</w:t>
+      </w:r>
+    </w:p>
+    <w:p>
+      <w:pPr>
+        <w:spacing w:after="0" w:line="360" w:lineRule="auto"/>
         <w:rPr>
           <w:rFonts w:ascii="Times New Roman" w:hAnsi="Times New Roman" w:cs="Times New Roman"/>
           <w:sz w:val="24"/>
@@ -35345,6 +35234,596 @@
     <w:p>
       <w:pPr>
         <w:spacing w:after="0" w:line="360" w:lineRule="auto"/>
+        <w:rPr>
+          <w:rFonts w:ascii="Times New Roman" w:hAnsi="Times New Roman" w:cs="Times New Roman"/>
+          <w:sz w:val="24"/>
+          <w:szCs w:val="24"/>
+        </w:rPr>
+      </w:pPr>
+    </w:p>
+    <w:p>
+      <w:pPr>
+        <w:pStyle w:val="Ttulo1"/>
+        <w:numPr>
+          <w:ilvl w:val="1"/>
+          <w:numId w:val="157"/>
+        </w:numPr>
+      </w:pPr>
+      <w:r>
+        <w:t xml:space="preserve"> </w:t>
+      </w:r>
+      <w:r>
+        <w:rPr>
+          <w:i/>
+          <w:iCs/>
+        </w:rPr>
+        <w:t>Design</w:t>
+      </w:r>
+      <w:r>
+        <w:t xml:space="preserve"> da Interface de Usuário</w:t>
+      </w:r>
+    </w:p>
+    <w:p>
+      <w:pPr>
+        <w:spacing w:after="0" w:line="360" w:lineRule="auto"/>
+        <w:rPr>
+          <w:rFonts w:ascii="Times New Roman" w:hAnsi="Times New Roman" w:cs="Times New Roman"/>
+          <w:sz w:val="24"/>
+          <w:szCs w:val="24"/>
+        </w:rPr>
+      </w:pPr>
+    </w:p>
+    <w:p>
+      <w:pPr>
+        <w:spacing w:after="0" w:line="360" w:lineRule="auto"/>
+        <w:ind w:firstLine="709"/>
+        <w:jc w:val="both"/>
+        <w:rPr>
+          <w:rFonts w:ascii="Times New Roman" w:hAnsi="Times New Roman" w:cs="Times New Roman"/>
+          <w:sz w:val="24"/>
+          <w:szCs w:val="24"/>
+        </w:rPr>
+      </w:pPr>
+      <w:r>
+        <w:rPr>
+          <w:rFonts w:ascii="Times New Roman" w:hAnsi="Times New Roman" w:cs="Times New Roman"/>
+          <w:sz w:val="24"/>
+          <w:szCs w:val="24"/>
+        </w:rPr>
+        <w:t xml:space="preserve">Este tópico visa apresentar os recursos visuais do protótipo da Rede Social Bem Te Vi, expõe-se visualmente as telas principais e os acessos das funcionalidades levantadas, que estão descritas nos requisitos do sistema </w:t>
+      </w:r>
+      <w:r>
+        <w:rPr>
+          <w:rFonts w:ascii="Times New Roman" w:hAnsi="Times New Roman" w:cs="Times New Roman"/>
+          <w:i/>
+          <w:iCs/>
+          <w:sz w:val="24"/>
+          <w:szCs w:val="24"/>
+        </w:rPr>
+        <w:t>web</w:t>
+      </w:r>
+      <w:r>
+        <w:rPr>
+          <w:rFonts w:ascii="Times New Roman" w:hAnsi="Times New Roman" w:cs="Times New Roman"/>
+          <w:sz w:val="24"/>
+          <w:szCs w:val="24"/>
+        </w:rPr>
+        <w:t xml:space="preserve"> e abordadas nos diagramas. O </w:t>
+      </w:r>
+      <w:r>
+        <w:rPr>
+          <w:rFonts w:ascii="Times New Roman" w:hAnsi="Times New Roman" w:cs="Times New Roman"/>
+          <w:i/>
+          <w:iCs/>
+          <w:sz w:val="24"/>
+          <w:szCs w:val="24"/>
+        </w:rPr>
+        <w:t>design</w:t>
+      </w:r>
+      <w:r>
+        <w:rPr>
+          <w:rFonts w:ascii="Times New Roman" w:hAnsi="Times New Roman" w:cs="Times New Roman"/>
+          <w:sz w:val="24"/>
+          <w:szCs w:val="24"/>
+        </w:rPr>
+        <w:t xml:space="preserve"> é uma forma de ilustrar e auxiliar os desenvolvedores no processo de codificação. Como observação, estes desenhos não representam a versão final do software, podendo ocorrer mudanças em sua </w:t>
+      </w:r>
+      <w:r>
+        <w:rPr>
+          <w:rFonts w:ascii="Times New Roman" w:hAnsi="Times New Roman" w:cs="Times New Roman"/>
+          <w:i/>
+          <w:iCs/>
+          <w:sz w:val="24"/>
+          <w:szCs w:val="24"/>
+        </w:rPr>
+        <w:t>User Interface</w:t>
+      </w:r>
+      <w:r>
+        <w:rPr>
+          <w:rFonts w:ascii="Times New Roman" w:hAnsi="Times New Roman" w:cs="Times New Roman"/>
+          <w:sz w:val="24"/>
+          <w:szCs w:val="24"/>
+        </w:rPr>
+        <w:t xml:space="preserve"> (UI), seja na disposição dos elementos em tela, cores e funcionalidades que podem surgir em momentos posteriores.</w:t>
+      </w:r>
+    </w:p>
+    <w:p>
+      <w:pPr>
+        <w:spacing w:after="0" w:line="360" w:lineRule="auto"/>
+        <w:ind w:firstLine="709"/>
+        <w:jc w:val="both"/>
+        <w:rPr>
+          <w:rFonts w:ascii="Times New Roman" w:hAnsi="Times New Roman" w:cs="Times New Roman"/>
+          <w:sz w:val="24"/>
+          <w:szCs w:val="24"/>
+        </w:rPr>
+      </w:pPr>
+      <w:r>
+        <w:rPr>
+          <w:rFonts w:ascii="Times New Roman" w:hAnsi="Times New Roman" w:cs="Times New Roman"/>
+          <w:sz w:val="24"/>
+          <w:szCs w:val="24"/>
+        </w:rPr>
+        <w:t xml:space="preserve">O primeiro recurso criado é a logo da Rede Bem Te Vi, utilizando como modelo a ave de mesmo nome, representa algo amigável, de aparência inconfundível e bela. Usou-se suas </w:t>
+      </w:r>
+      <w:r>
+        <w:rPr>
+          <w:rFonts w:ascii="Times New Roman" w:hAnsi="Times New Roman" w:cs="Times New Roman"/>
+          <w:sz w:val="24"/>
+          <w:szCs w:val="24"/>
+        </w:rPr>
+        <w:lastRenderedPageBreak/>
+        <w:t xml:space="preserve">cores principais: o amarelo, marrom, branco e preto, somado a cores no Esquema Análogo em outros elementos da UI, como o verde e laranja, que são aquelas que estão mais próximas entre si no círculo cromático da Teoria das Cores. Sob a ótica de Tavares et al. (2006), a Teoria das Cores é relevante ao proporcionar uma compreensão sobre como as cores interagem, como elas são percebidas pelo olho humano e como afetam nossas emoções e interpretações do mundo. Esta teoria ajuda a estruturar e orientar a escolha de combinações de cores de maneira harmônica, essencial em muitas áreas como artes visuais, </w:t>
+      </w:r>
+      <w:r>
+        <w:rPr>
+          <w:rFonts w:ascii="Times New Roman" w:hAnsi="Times New Roman" w:cs="Times New Roman"/>
+          <w:i/>
+          <w:iCs/>
+          <w:sz w:val="24"/>
+          <w:szCs w:val="24"/>
+        </w:rPr>
+        <w:t>design</w:t>
+      </w:r>
+      <w:r>
+        <w:rPr>
+          <w:rFonts w:ascii="Times New Roman" w:hAnsi="Times New Roman" w:cs="Times New Roman"/>
+          <w:sz w:val="24"/>
+          <w:szCs w:val="24"/>
+        </w:rPr>
+        <w:t>, etc. Para o desenvolvimento de softwares buscar visuais agradáveis é significativo, proporcionando aos usuários uma melhor usabilidade, acessibilidade e experiência emocional única.</w:t>
+      </w:r>
+    </w:p>
+    <w:p>
+      <w:pPr>
+        <w:spacing w:after="0" w:line="360" w:lineRule="auto"/>
+        <w:ind w:firstLine="709"/>
+        <w:jc w:val="both"/>
+        <w:rPr>
+          <w:rFonts w:ascii="Times New Roman" w:hAnsi="Times New Roman" w:cs="Times New Roman"/>
+          <w:sz w:val="24"/>
+          <w:szCs w:val="24"/>
+        </w:rPr>
+      </w:pPr>
+    </w:p>
+    <w:p>
+      <w:pPr>
+        <w:spacing w:after="0" w:line="360" w:lineRule="auto"/>
+        <w:jc w:val="center"/>
+        <w:rPr>
+          <w:rFonts w:ascii="Times New Roman" w:hAnsi="Times New Roman" w:cs="Times New Roman"/>
+          <w:sz w:val="24"/>
+          <w:szCs w:val="24"/>
+        </w:rPr>
+      </w:pPr>
+      <w:r>
+        <w:rPr>
+          <w:rFonts w:ascii="Times New Roman" w:hAnsi="Times New Roman" w:cs="Times New Roman"/>
+          <w:sz w:val="20"/>
+          <w:szCs w:val="20"/>
+        </w:rPr>
+        <w:t xml:space="preserve">Figura XX </w:t>
+      </w:r>
+      <w:r>
+        <w:rPr>
+          <w:rFonts w:ascii="Times New Roman" w:hAnsi="Times New Roman" w:cs="Times New Roman"/>
+          <w:sz w:val="20"/>
+          <w:szCs w:val="20"/>
+        </w:rPr>
+        <w:t>-</w:t>
+      </w:r>
+      <w:r>
+        <w:rPr>
+          <w:rFonts w:ascii="Times New Roman" w:hAnsi="Times New Roman" w:cs="Times New Roman"/>
+          <w:sz w:val="20"/>
+          <w:szCs w:val="20"/>
+        </w:rPr>
+        <w:t xml:space="preserve"> </w:t>
+      </w:r>
+      <w:r>
+        <w:rPr>
+          <w:rFonts w:ascii="Times New Roman" w:hAnsi="Times New Roman" w:cs="Times New Roman"/>
+          <w:sz w:val="20"/>
+          <w:szCs w:val="20"/>
+        </w:rPr>
+        <w:t>Logo da Rede Social Bem Te Vi</w:t>
+      </w:r>
+      <w:r>
+        <w:rPr>
+          <w:rFonts w:ascii="Times New Roman" w:hAnsi="Times New Roman" w:cs="Times New Roman"/>
+          <w:sz w:val="20"/>
+          <w:szCs w:val="20"/>
+        </w:rPr>
+        <w:t>.</w:t>
+      </w:r>
+    </w:p>
+    <w:p>
+      <w:pPr>
+        <w:spacing w:after="0" w:line="360" w:lineRule="auto"/>
+        <w:jc w:val="center"/>
+        <w:rPr>
+          <w:rFonts w:ascii="Times New Roman" w:hAnsi="Times New Roman" w:cs="Times New Roman"/>
+          <w:sz w:val="20"/>
+          <w:szCs w:val="20"/>
+        </w:rPr>
+      </w:pPr>
+      <w:r>
+        <w:rPr>
+          <w:rFonts w:ascii="Times New Roman" w:hAnsi="Times New Roman" w:cs="Times New Roman"/>
+          <w:noProof/>
+          <w:sz w:val="20"/>
+          <w:szCs w:val="20"/>
+        </w:rPr>
+        <w:drawing>
+          <wp:inline distT="0" distB="0" distL="0" distR="0" wp14:anchorId="4B39B5F2" wp14:editId="3375A38C">
+            <wp:extent cx="2880000" cy="2036416"/>
+            <wp:effectExtent l="0" t="0" r="0" b="2540"/>
+            <wp:docPr id="1073296745" name="Imagem 1" descr="Logotipo&#10;&#10;Descrição gerada automaticamente com confiança média"/>
+            <wp:cNvGraphicFramePr>
+              <a:graphicFrameLocks xmlns:a="http://schemas.openxmlformats.org/drawingml/2006/main" noChangeAspect="1"/>
+            </wp:cNvGraphicFramePr>
+            <a:graphic xmlns:a="http://schemas.openxmlformats.org/drawingml/2006/main">
+              <a:graphicData uri="http://schemas.openxmlformats.org/drawingml/2006/picture">
+                <pic:pic xmlns:pic="http://schemas.openxmlformats.org/drawingml/2006/picture">
+                  <pic:nvPicPr>
+                    <pic:cNvPr id="1073296745" name="Imagem 1" descr="Logotipo&#10;&#10;Descrição gerada automaticamente com confiança média"/>
+                    <pic:cNvPicPr/>
+                  </pic:nvPicPr>
+                  <pic:blipFill>
+                    <a:blip r:embed="rId8" cstate="print">
+                      <a:extLst>
+                        <a:ext uri="{28A0092B-C50C-407E-A947-70E740481C1C}">
+                          <a14:useLocalDpi xmlns:a14="http://schemas.microsoft.com/office/drawing/2010/main" val="0"/>
+                        </a:ext>
+                      </a:extLst>
+                    </a:blip>
+                    <a:stretch>
+                      <a:fillRect/>
+                    </a:stretch>
+                  </pic:blipFill>
+                  <pic:spPr>
+                    <a:xfrm>
+                      <a:off x="0" y="0"/>
+                      <a:ext cx="2880000" cy="2036416"/>
+                    </a:xfrm>
+                    <a:prstGeom prst="rect">
+                      <a:avLst/>
+                    </a:prstGeom>
+                  </pic:spPr>
+                </pic:pic>
+              </a:graphicData>
+            </a:graphic>
+          </wp:inline>
+        </w:drawing>
+      </w:r>
+    </w:p>
+    <w:p>
+      <w:pPr>
+        <w:spacing w:after="0" w:line="360" w:lineRule="auto"/>
+        <w:jc w:val="center"/>
+        <w:rPr>
+          <w:rFonts w:ascii="Times New Roman" w:hAnsi="Times New Roman" w:cs="Times New Roman"/>
+          <w:sz w:val="20"/>
+          <w:szCs w:val="20"/>
+        </w:rPr>
+      </w:pPr>
+      <w:r>
+        <w:rPr>
+          <w:rFonts w:ascii="Times New Roman" w:hAnsi="Times New Roman" w:cs="Times New Roman"/>
+          <w:sz w:val="20"/>
+          <w:szCs w:val="20"/>
+        </w:rPr>
+        <w:t>Fonte: De autoria própria (202</w:t>
+      </w:r>
+      <w:r>
+        <w:rPr>
+          <w:rFonts w:ascii="Times New Roman" w:hAnsi="Times New Roman" w:cs="Times New Roman"/>
+          <w:sz w:val="20"/>
+          <w:szCs w:val="20"/>
+        </w:rPr>
+        <w:t>4</w:t>
+      </w:r>
+      <w:r>
+        <w:rPr>
+          <w:rFonts w:ascii="Times New Roman" w:hAnsi="Times New Roman" w:cs="Times New Roman"/>
+          <w:sz w:val="20"/>
+          <w:szCs w:val="20"/>
+        </w:rPr>
+        <w:t>).</w:t>
+      </w:r>
+    </w:p>
+    <w:p>
+      <w:pPr>
+        <w:spacing w:after="0" w:line="360" w:lineRule="auto"/>
+        <w:jc w:val="center"/>
+        <w:rPr>
+          <w:rFonts w:ascii="Times New Roman" w:hAnsi="Times New Roman" w:cs="Times New Roman"/>
+          <w:sz w:val="20"/>
+          <w:szCs w:val="20"/>
+        </w:rPr>
+      </w:pPr>
+    </w:p>
+    <w:p>
+      <w:pPr>
+        <w:spacing w:after="0" w:line="360" w:lineRule="auto"/>
+        <w:ind w:firstLine="709"/>
+        <w:jc w:val="both"/>
+        <w:rPr>
+          <w:rFonts w:ascii="Times New Roman" w:hAnsi="Times New Roman" w:cs="Times New Roman"/>
+          <w:sz w:val="24"/>
+          <w:szCs w:val="24"/>
+        </w:rPr>
+      </w:pPr>
+      <w:r>
+        <w:rPr>
+          <w:rFonts w:ascii="Times New Roman" w:hAnsi="Times New Roman" w:cs="Times New Roman"/>
+          <w:sz w:val="24"/>
+          <w:szCs w:val="24"/>
+        </w:rPr>
+        <w:t xml:space="preserve">A primeira tela a ser abordada é a de </w:t>
+      </w:r>
+      <w:r>
+        <w:rPr>
+          <w:rFonts w:ascii="Times New Roman" w:hAnsi="Times New Roman" w:cs="Times New Roman"/>
+          <w:i/>
+          <w:iCs/>
+          <w:sz w:val="24"/>
+          <w:szCs w:val="24"/>
+        </w:rPr>
+        <w:t>Login</w:t>
+      </w:r>
+      <w:r>
+        <w:rPr>
+          <w:rFonts w:ascii="Times New Roman" w:hAnsi="Times New Roman" w:cs="Times New Roman"/>
+          <w:sz w:val="24"/>
+          <w:szCs w:val="24"/>
+        </w:rPr>
+        <w:t xml:space="preserve"> de usuário, uma requisição primordial para garantir segurança a um sistema focado em interações entre pessoas, assim as pessoas confirmam que são as reais proprietárias de seus perfis. Além do </w:t>
+      </w:r>
+      <w:r>
+        <w:rPr>
+          <w:rFonts w:ascii="Times New Roman" w:hAnsi="Times New Roman" w:cs="Times New Roman"/>
+          <w:i/>
+          <w:iCs/>
+          <w:sz w:val="24"/>
+          <w:szCs w:val="24"/>
+        </w:rPr>
+        <w:t>login</w:t>
+      </w:r>
+      <w:r>
+        <w:rPr>
+          <w:rFonts w:ascii="Times New Roman" w:hAnsi="Times New Roman" w:cs="Times New Roman"/>
+          <w:sz w:val="24"/>
+          <w:szCs w:val="24"/>
+        </w:rPr>
+        <w:t xml:space="preserve">, que </w:t>
+      </w:r>
+      <w:r>
+        <w:rPr>
+          <w:rFonts w:ascii="Times New Roman" w:hAnsi="Times New Roman" w:cs="Times New Roman"/>
+          <w:sz w:val="24"/>
+          <w:szCs w:val="24"/>
+        </w:rPr>
+        <w:t>autêntica</w:t>
+      </w:r>
+      <w:r>
+        <w:rPr>
+          <w:rFonts w:ascii="Times New Roman" w:hAnsi="Times New Roman" w:cs="Times New Roman"/>
+          <w:sz w:val="24"/>
+          <w:szCs w:val="24"/>
+        </w:rPr>
+        <w:t xml:space="preserve"> os dados inseridos e autoriza o acesso, a interface oferece a opção de "Criar novo usuário", destinada a indivíduos que ainda não possuem um perfil, e a funcionalidade "Esqueci minha senha", que permite ao usuário redefinir sua senha em casos de esquecimento. Esses elementos, combinados, fornecem uma experiência de login acessível e segura, atendendo às necessidades básicas de registro e recuperação de acesso.</w:t>
+      </w:r>
+    </w:p>
+    <w:p>
+      <w:pPr>
+        <w:spacing w:after="0" w:line="360" w:lineRule="auto"/>
+        <w:ind w:firstLine="709"/>
+        <w:jc w:val="both"/>
+        <w:rPr>
+          <w:rFonts w:ascii="Times New Roman" w:hAnsi="Times New Roman" w:cs="Times New Roman"/>
+          <w:sz w:val="24"/>
+          <w:szCs w:val="24"/>
+        </w:rPr>
+      </w:pPr>
+    </w:p>
+    <w:p>
+      <w:pPr>
+        <w:spacing w:after="0" w:line="360" w:lineRule="auto"/>
+        <w:jc w:val="center"/>
+        <w:rPr>
+          <w:rFonts w:ascii="Times New Roman" w:hAnsi="Times New Roman" w:cs="Times New Roman"/>
+          <w:sz w:val="24"/>
+          <w:szCs w:val="24"/>
+        </w:rPr>
+      </w:pPr>
+      <w:r>
+        <w:rPr>
+          <w:rFonts w:ascii="Times New Roman" w:hAnsi="Times New Roman" w:cs="Times New Roman"/>
+          <w:sz w:val="20"/>
+          <w:szCs w:val="20"/>
+        </w:rPr>
+        <w:t xml:space="preserve">Figura XX </w:t>
+      </w:r>
+      <w:r>
+        <w:rPr>
+          <w:rFonts w:ascii="Times New Roman" w:hAnsi="Times New Roman" w:cs="Times New Roman"/>
+          <w:sz w:val="20"/>
+          <w:szCs w:val="20"/>
+        </w:rPr>
+        <w:t>-</w:t>
+      </w:r>
+      <w:r>
+        <w:rPr>
+          <w:rFonts w:ascii="Times New Roman" w:hAnsi="Times New Roman" w:cs="Times New Roman"/>
+          <w:sz w:val="20"/>
+          <w:szCs w:val="20"/>
+        </w:rPr>
+        <w:t xml:space="preserve"> </w:t>
+      </w:r>
+      <w:r>
+        <w:rPr>
+          <w:rFonts w:ascii="Times New Roman" w:hAnsi="Times New Roman" w:cs="Times New Roman"/>
+          <w:sz w:val="20"/>
+          <w:szCs w:val="20"/>
+        </w:rPr>
+        <w:t>Tela de Login</w:t>
+      </w:r>
+      <w:r>
+        <w:rPr>
+          <w:rFonts w:ascii="Times New Roman" w:hAnsi="Times New Roman" w:cs="Times New Roman"/>
+          <w:sz w:val="20"/>
+          <w:szCs w:val="20"/>
+        </w:rPr>
+        <w:t>.</w:t>
+      </w:r>
+    </w:p>
+    <w:p>
+      <w:pPr>
+        <w:spacing w:after="0" w:line="360" w:lineRule="auto"/>
+        <w:jc w:val="center"/>
+        <w:rPr>
+          <w:rFonts w:ascii="Times New Roman" w:hAnsi="Times New Roman" w:cs="Times New Roman"/>
+          <w:sz w:val="20"/>
+          <w:szCs w:val="20"/>
+        </w:rPr>
+      </w:pPr>
+      <w:r>
+        <w:rPr>
+          <w:rFonts w:ascii="Times New Roman" w:hAnsi="Times New Roman" w:cs="Times New Roman"/>
+          <w:noProof/>
+          <w:sz w:val="20"/>
+          <w:szCs w:val="20"/>
+        </w:rPr>
+        <w:lastRenderedPageBreak/>
+        <w:drawing>
+          <wp:inline distT="0" distB="0" distL="0" distR="0" wp14:anchorId="5A64E6EB" wp14:editId="3816FC8E">
+            <wp:extent cx="5760085" cy="3239770"/>
+            <wp:effectExtent l="38100" t="38100" r="88265" b="93980"/>
+            <wp:docPr id="558188305" name="Imagem 2" descr="Interface gráfica do usuário, Texto, Aplicativo&#10;&#10;Descrição gerada automaticamente"/>
+            <wp:cNvGraphicFramePr>
+              <a:graphicFrameLocks xmlns:a="http://schemas.openxmlformats.org/drawingml/2006/main" noChangeAspect="1"/>
+            </wp:cNvGraphicFramePr>
+            <a:graphic xmlns:a="http://schemas.openxmlformats.org/drawingml/2006/main">
+              <a:graphicData uri="http://schemas.openxmlformats.org/drawingml/2006/picture">
+                <pic:pic xmlns:pic="http://schemas.openxmlformats.org/drawingml/2006/picture">
+                  <pic:nvPicPr>
+                    <pic:cNvPr id="558188305" name="Imagem 2" descr="Interface gráfica do usuário, Texto, Aplicativo&#10;&#10;Descrição gerada automaticamente"/>
+                    <pic:cNvPicPr/>
+                  </pic:nvPicPr>
+                  <pic:blipFill>
+                    <a:blip r:embed="rId9" cstate="print">
+                      <a:extLst>
+                        <a:ext uri="{28A0092B-C50C-407E-A947-70E740481C1C}">
+                          <a14:useLocalDpi xmlns:a14="http://schemas.microsoft.com/office/drawing/2010/main" val="0"/>
+                        </a:ext>
+                      </a:extLst>
+                    </a:blip>
+                    <a:stretch>
+                      <a:fillRect/>
+                    </a:stretch>
+                  </pic:blipFill>
+                  <pic:spPr>
+                    <a:xfrm>
+                      <a:off x="0" y="0"/>
+                      <a:ext cx="5760085" cy="3239770"/>
+                    </a:xfrm>
+                    <a:prstGeom prst="rect">
+                      <a:avLst/>
+                    </a:prstGeom>
+                    <a:ln w="6350" cap="sq">
+                      <a:solidFill>
+                        <a:srgbClr val="000000"/>
+                      </a:solidFill>
+                      <a:prstDash val="solid"/>
+                      <a:miter lim="800000"/>
+                    </a:ln>
+                    <a:effectLst>
+                      <a:outerShdw blurRad="50800" dist="38100" dir="2700000" algn="tl" rotWithShape="0">
+                        <a:srgbClr val="000000">
+                          <a:alpha val="43000"/>
+                        </a:srgbClr>
+                      </a:outerShdw>
+                    </a:effectLst>
+                  </pic:spPr>
+                </pic:pic>
+              </a:graphicData>
+            </a:graphic>
+          </wp:inline>
+        </w:drawing>
+      </w:r>
+    </w:p>
+    <w:p>
+      <w:pPr>
+        <w:spacing w:after="0" w:line="360" w:lineRule="auto"/>
+        <w:jc w:val="center"/>
+        <w:rPr>
+          <w:rFonts w:ascii="Times New Roman" w:hAnsi="Times New Roman" w:cs="Times New Roman"/>
+          <w:sz w:val="20"/>
+          <w:szCs w:val="20"/>
+        </w:rPr>
+      </w:pPr>
+      <w:r>
+        <w:rPr>
+          <w:rFonts w:ascii="Times New Roman" w:hAnsi="Times New Roman" w:cs="Times New Roman"/>
+          <w:sz w:val="20"/>
+          <w:szCs w:val="20"/>
+        </w:rPr>
+        <w:t>Fonte: De autoria própria (202</w:t>
+      </w:r>
+      <w:r>
+        <w:rPr>
+          <w:rFonts w:ascii="Times New Roman" w:hAnsi="Times New Roman" w:cs="Times New Roman"/>
+          <w:sz w:val="20"/>
+          <w:szCs w:val="20"/>
+        </w:rPr>
+        <w:t>4</w:t>
+      </w:r>
+      <w:r>
+        <w:rPr>
+          <w:rFonts w:ascii="Times New Roman" w:hAnsi="Times New Roman" w:cs="Times New Roman"/>
+          <w:sz w:val="20"/>
+          <w:szCs w:val="20"/>
+        </w:rPr>
+        <w:t>).</w:t>
+      </w:r>
+    </w:p>
+    <w:p>
+      <w:pPr>
+        <w:spacing w:after="0" w:line="360" w:lineRule="auto"/>
+        <w:jc w:val="center"/>
+        <w:rPr>
+          <w:rFonts w:ascii="Times New Roman" w:hAnsi="Times New Roman" w:cs="Times New Roman"/>
+          <w:sz w:val="20"/>
+          <w:szCs w:val="20"/>
+        </w:rPr>
+      </w:pPr>
+    </w:p>
+    <w:p>
+      <w:pPr>
+        <w:spacing w:after="0" w:line="360" w:lineRule="auto"/>
+        <w:ind w:firstLine="709"/>
+        <w:jc w:val="both"/>
         <w:rPr>
           <w:rFonts w:ascii="Times New Roman" w:hAnsi="Times New Roman" w:cs="Times New Roman"/>
           <w:sz w:val="24"/>
@@ -35380,25 +35859,7 @@
           <w:sz w:val="24"/>
           <w:szCs w:val="24"/>
         </w:rPr>
-        <w:t xml:space="preserve">... (possíveis atualizações, adições de novas </w:t>
-      </w:r>
-      <w:proofErr w:type="gramStart"/>
-      <w:r>
-        <w:rPr>
-          <w:rFonts w:ascii="Times New Roman" w:hAnsi="Times New Roman" w:cs="Times New Roman"/>
-          <w:sz w:val="24"/>
-          <w:szCs w:val="24"/>
-        </w:rPr>
-        <w:t>funcionalidades, etc.</w:t>
-      </w:r>
-      <w:proofErr w:type="gramEnd"/>
-      <w:r>
-        <w:rPr>
-          <w:rFonts w:ascii="Times New Roman" w:hAnsi="Times New Roman" w:cs="Times New Roman"/>
-          <w:sz w:val="24"/>
-          <w:szCs w:val="24"/>
-        </w:rPr>
-        <w:t>)</w:t>
+        <w:t>... (possíveis atualizações, adições de novas funcionalidades, etc.)</w:t>
       </w:r>
     </w:p>
     <w:p>
@@ -35584,7 +36045,6 @@
           <w:sz w:val="24"/>
           <w:szCs w:val="24"/>
         </w:rPr>
-        <w:lastRenderedPageBreak/>
         <w:t>Perfil:</w:t>
       </w:r>
       <w:r>
@@ -35687,6 +36147,7 @@
           <w:sz w:val="24"/>
           <w:szCs w:val="24"/>
         </w:rPr>
+        <w:lastRenderedPageBreak/>
         <w:t>Usuário:</w:t>
       </w:r>
       <w:r>
@@ -36215,7 +36676,6 @@
           <w:sz w:val="24"/>
           <w:szCs w:val="24"/>
         </w:rPr>
-        <w:lastRenderedPageBreak/>
         <w:t xml:space="preserve">Visual Studio </w:t>
       </w:r>
       <w:proofErr w:type="spellStart"/>
@@ -36449,7 +36909,16 @@
           <w:sz w:val="24"/>
           <w:szCs w:val="24"/>
         </w:rPr>
-        <w:t xml:space="preserve"> permite um desenvolvimento rápido e responsivo do </w:t>
+        <w:t xml:space="preserve"> </w:t>
+      </w:r>
+      <w:r>
+        <w:rPr>
+          <w:rFonts w:ascii="Times New Roman" w:hAnsi="Times New Roman" w:cs="Times New Roman"/>
+          <w:sz w:val="24"/>
+          <w:szCs w:val="24"/>
+        </w:rPr>
+        <w:lastRenderedPageBreak/>
+        <w:t xml:space="preserve">permite um desenvolvimento rápido e responsivo do </w:t>
       </w:r>
       <w:r>
         <w:rPr>
@@ -36832,7 +37301,6 @@
           <w:sz w:val="24"/>
           <w:szCs w:val="24"/>
         </w:rPr>
-        <w:lastRenderedPageBreak/>
         <w:t>Guia de Estilo de Codificação (PSR-1/PSR-2 para PHP)</w:t>
       </w:r>
       <w:r>
@@ -36909,7 +37377,16 @@
           <w:sz w:val="24"/>
           <w:szCs w:val="24"/>
         </w:rPr>
-        <w:t xml:space="preserve">A implementação desses guias de estilo ajuda a manter o código organizado e consistente, facilitando a revisão por outros desenvolvedores e contribuindo para um ambiente de trabalho colaborativo mais eficiente. Além disso, a consistência promovida pelos padrões PSR facilita a detecção e correção de erros, melhorando a qualidade geral do </w:t>
+        <w:t xml:space="preserve">A implementação desses guias de estilo ajuda a </w:t>
+      </w:r>
+      <w:r>
+        <w:rPr>
+          <w:rFonts w:ascii="Times New Roman" w:hAnsi="Times New Roman" w:cs="Times New Roman"/>
+          <w:sz w:val="24"/>
+          <w:szCs w:val="24"/>
+        </w:rPr>
+        <w:lastRenderedPageBreak/>
+        <w:t xml:space="preserve">manter o código organizado e consistente, facilitando a revisão por outros desenvolvedores e contribuindo para um ambiente de trabalho colaborativo mais eficiente. Além disso, a consistência promovida pelos padrões PSR facilita a detecção e correção de erros, melhorando a qualidade geral do </w:t>
       </w:r>
       <w:r>
         <w:rPr>
@@ -37163,17 +37640,114 @@
         <w:t>Adotar essas práticas de desenvolvimento não apenas melhora a qualidade do código, mas também fomenta uma cultura de desenvolvimento disciplinado e comprometido com a qualidade entre os programadores, elementos essenciais para o sucesso do projeto da rede social Bem-te-vi.</w:t>
       </w:r>
     </w:p>
+    <w:p>
+      <w:pPr>
+        <w:pStyle w:val="PargrafodaLista"/>
+        <w:spacing w:after="0" w:line="360" w:lineRule="auto"/>
+        <w:ind w:left="0" w:firstLine="709"/>
+        <w:jc w:val="both"/>
+        <w:rPr>
+          <w:rFonts w:ascii="Times New Roman" w:hAnsi="Times New Roman" w:cs="Times New Roman"/>
+          <w:sz w:val="24"/>
+          <w:szCs w:val="24"/>
+        </w:rPr>
+      </w:pPr>
+    </w:p>
+    <w:p>
+      <w:pPr>
+        <w:pStyle w:val="PargrafodaLista"/>
+        <w:spacing w:after="0" w:line="360" w:lineRule="auto"/>
+        <w:ind w:left="0" w:firstLine="709"/>
+        <w:jc w:val="both"/>
+        <w:rPr>
+          <w:rFonts w:ascii="Times New Roman" w:hAnsi="Times New Roman" w:cs="Times New Roman"/>
+          <w:sz w:val="24"/>
+          <w:szCs w:val="24"/>
+        </w:rPr>
+      </w:pPr>
+    </w:p>
     <w:bookmarkEnd w:id="35"/>
     <w:p>
       <w:pPr>
+        <w:pStyle w:val="Ttulo1"/>
+      </w:pPr>
+      <w:r>
+        <w:br w:type="page"/>
+      </w:r>
+      <w:bookmarkStart w:id="36" w:name="_Toc179790053"/>
+      <w:r>
+        <w:lastRenderedPageBreak/>
+        <w:t xml:space="preserve">11. </w:t>
+      </w:r>
+      <w:r>
+        <w:t>REFERÊNCIAS BIBLIOGRÁFICAS</w:t>
+      </w:r>
+      <w:bookmarkEnd w:id="36"/>
+    </w:p>
+    <w:p>
+      <w:pPr>
         <w:spacing w:after="0" w:line="360" w:lineRule="auto"/>
-        <w:ind w:firstLine="709"/>
-        <w:rPr>
-          <w:rFonts w:ascii="Times New Roman" w:hAnsi="Times New Roman" w:cs="Times New Roman"/>
-          <w:sz w:val="24"/>
-          <w:szCs w:val="24"/>
-        </w:rPr>
-      </w:pPr>
+        <w:rPr>
+          <w:rFonts w:ascii="Times New Roman" w:hAnsi="Times New Roman" w:cs="Times New Roman"/>
+          <w:sz w:val="24"/>
+          <w:szCs w:val="24"/>
+        </w:rPr>
+      </w:pPr>
+    </w:p>
+    <w:p>
+      <w:pPr>
+        <w:spacing w:after="0" w:line="240" w:lineRule="auto"/>
+        <w:jc w:val="both"/>
+        <w:rPr>
+          <w:rFonts w:ascii="Times New Roman" w:hAnsi="Times New Roman" w:cs="Times New Roman"/>
+          <w:sz w:val="24"/>
+          <w:szCs w:val="24"/>
+        </w:rPr>
+      </w:pPr>
+      <w:r>
+        <w:rPr>
+          <w:rFonts w:ascii="Times New Roman" w:hAnsi="Times New Roman" w:cs="Times New Roman"/>
+          <w:sz w:val="24"/>
+          <w:szCs w:val="24"/>
+        </w:rPr>
+        <w:t xml:space="preserve">TAVARES, Angélica P. </w:t>
+      </w:r>
+      <w:proofErr w:type="spellStart"/>
+      <w:r>
+        <w:rPr>
+          <w:rFonts w:ascii="Times New Roman" w:hAnsi="Times New Roman" w:cs="Times New Roman"/>
+          <w:sz w:val="24"/>
+          <w:szCs w:val="24"/>
+        </w:rPr>
+        <w:t>Marsicano</w:t>
+      </w:r>
+      <w:proofErr w:type="spellEnd"/>
+      <w:r>
+        <w:rPr>
+          <w:rFonts w:ascii="Times New Roman" w:hAnsi="Times New Roman" w:cs="Times New Roman"/>
+          <w:sz w:val="24"/>
+          <w:szCs w:val="24"/>
+        </w:rPr>
+        <w:t xml:space="preserve">; CARDOSO, Alexandre; LAMOUNIER, Edgard. Desenvolvimento de um Software para Aplicação da Teoria Cromática em Ambientes Virtuais. </w:t>
+      </w:r>
+      <w:r>
+        <w:rPr>
+          <w:rFonts w:ascii="Times New Roman" w:hAnsi="Times New Roman" w:cs="Times New Roman"/>
+          <w:b/>
+          <w:bCs/>
+          <w:sz w:val="24"/>
+          <w:szCs w:val="24"/>
+        </w:rPr>
+        <w:t>Simpósio Brasileiro de Realidade Virtual</w:t>
+      </w:r>
+      <w:r>
+        <w:rPr>
+          <w:rFonts w:ascii="Times New Roman" w:hAnsi="Times New Roman" w:cs="Times New Roman"/>
+          <w:sz w:val="24"/>
+          <w:szCs w:val="24"/>
+        </w:rPr>
+        <w:t>, v. 8, p. 147-158, 2006.</w:t>
+      </w:r>
     </w:p>
     <w:sectPr>
       <w:pgSz w:w="11906" w:h="16838"/>
@@ -41629,9 +42203,9 @@
   </w:abstractNum>
   <w:abstractNum w:abstractNumId="49" w15:restartNumberingAfterBreak="0">
     <w:nsid w:val="22F43063"/>
-    <w:multiLevelType w:val="hybridMultilevel"/>
-    <w:tmpl w:val="5E8CA2A4"/>
-    <w:lvl w:ilvl="0" w:tplc="FFFFFFFF">
+    <w:multiLevelType w:val="multilevel"/>
+    <w:tmpl w:val="A0D0EE5E"/>
+    <w:lvl w:ilvl="0">
       <w:start w:val="1"/>
       <w:numFmt w:val="decimal"/>
       <w:lvlText w:val="%1."/>
@@ -41643,77 +42217,109 @@
         <w:rFonts w:hint="default"/>
       </w:rPr>
     </w:lvl>
-    <w:lvl w:ilvl="1" w:tplc="FFFFFFFF" w:tentative="1">
-      <w:start w:val="1"/>
-      <w:numFmt w:val="lowerLetter"/>
-      <w:lvlText w:val="%2."/>
-      <w:lvlJc w:val="left"/>
-      <w:pPr>
-        <w:ind w:left="1080" w:hanging="360"/>
-      </w:pPr>
-    </w:lvl>
-    <w:lvl w:ilvl="2" w:tplc="FFFFFFFF" w:tentative="1">
-      <w:start w:val="1"/>
-      <w:numFmt w:val="lowerRoman"/>
-      <w:lvlText w:val="%3."/>
-      <w:lvlJc w:val="right"/>
-      <w:pPr>
-        <w:ind w:left="1800" w:hanging="180"/>
-      </w:pPr>
-    </w:lvl>
-    <w:lvl w:ilvl="3" w:tplc="FFFFFFFF" w:tentative="1">
-      <w:start w:val="1"/>
+    <w:lvl w:ilvl="1">
+      <w:start w:val="4"/>
       <w:numFmt w:val="decimal"/>
-      <w:lvlText w:val="%4."/>
-      <w:lvlJc w:val="left"/>
-      <w:pPr>
-        <w:ind w:left="2520" w:hanging="360"/>
-      </w:pPr>
-    </w:lvl>
-    <w:lvl w:ilvl="4" w:tplc="FFFFFFFF" w:tentative="1">
-      <w:start w:val="1"/>
-      <w:numFmt w:val="lowerLetter"/>
-      <w:lvlText w:val="%5."/>
-      <w:lvlJc w:val="left"/>
-      <w:pPr>
-        <w:ind w:left="3240" w:hanging="360"/>
-      </w:pPr>
-    </w:lvl>
-    <w:lvl w:ilvl="5" w:tplc="FFFFFFFF" w:tentative="1">
-      <w:start w:val="1"/>
-      <w:numFmt w:val="lowerRoman"/>
-      <w:lvlText w:val="%6."/>
-      <w:lvlJc w:val="right"/>
-      <w:pPr>
-        <w:ind w:left="3960" w:hanging="180"/>
-      </w:pPr>
-    </w:lvl>
-    <w:lvl w:ilvl="6" w:tplc="FFFFFFFF" w:tentative="1">
+      <w:isLgl/>
+      <w:lvlText w:val="%1.%2."/>
+      <w:lvlJc w:val="left"/>
+      <w:pPr>
+        <w:ind w:left="360" w:hanging="360"/>
+      </w:pPr>
+      <w:rPr>
+        <w:rFonts w:hint="default"/>
+      </w:rPr>
+    </w:lvl>
+    <w:lvl w:ilvl="2">
       <w:start w:val="1"/>
       <w:numFmt w:val="decimal"/>
-      <w:lvlText w:val="%7."/>
-      <w:lvlJc w:val="left"/>
-      <w:pPr>
-        <w:ind w:left="4680" w:hanging="360"/>
-      </w:pPr>
-    </w:lvl>
-    <w:lvl w:ilvl="7" w:tplc="FFFFFFFF" w:tentative="1">
-      <w:start w:val="1"/>
-      <w:numFmt w:val="lowerLetter"/>
-      <w:lvlText w:val="%8."/>
-      <w:lvlJc w:val="left"/>
-      <w:pPr>
-        <w:ind w:left="5400" w:hanging="360"/>
-      </w:pPr>
-    </w:lvl>
-    <w:lvl w:ilvl="8" w:tplc="FFFFFFFF" w:tentative="1">
-      <w:start w:val="1"/>
-      <w:numFmt w:val="lowerRoman"/>
-      <w:lvlText w:val="%9."/>
-      <w:lvlJc w:val="right"/>
-      <w:pPr>
-        <w:ind w:left="6120" w:hanging="180"/>
-      </w:pPr>
+      <w:isLgl/>
+      <w:lvlText w:val="%1.%2.%3."/>
+      <w:lvlJc w:val="left"/>
+      <w:pPr>
+        <w:ind w:left="720" w:hanging="720"/>
+      </w:pPr>
+      <w:rPr>
+        <w:rFonts w:hint="default"/>
+      </w:rPr>
+    </w:lvl>
+    <w:lvl w:ilvl="3">
+      <w:start w:val="1"/>
+      <w:numFmt w:val="decimal"/>
+      <w:isLgl/>
+      <w:lvlText w:val="%1.%2.%3.%4."/>
+      <w:lvlJc w:val="left"/>
+      <w:pPr>
+        <w:ind w:left="720" w:hanging="720"/>
+      </w:pPr>
+      <w:rPr>
+        <w:rFonts w:hint="default"/>
+      </w:rPr>
+    </w:lvl>
+    <w:lvl w:ilvl="4">
+      <w:start w:val="1"/>
+      <w:numFmt w:val="decimal"/>
+      <w:isLgl/>
+      <w:lvlText w:val="%1.%2.%3.%4.%5."/>
+      <w:lvlJc w:val="left"/>
+      <w:pPr>
+        <w:ind w:left="1080" w:hanging="1080"/>
+      </w:pPr>
+      <w:rPr>
+        <w:rFonts w:hint="default"/>
+      </w:rPr>
+    </w:lvl>
+    <w:lvl w:ilvl="5">
+      <w:start w:val="1"/>
+      <w:numFmt w:val="decimal"/>
+      <w:isLgl/>
+      <w:lvlText w:val="%1.%2.%3.%4.%5.%6."/>
+      <w:lvlJc w:val="left"/>
+      <w:pPr>
+        <w:ind w:left="1080" w:hanging="1080"/>
+      </w:pPr>
+      <w:rPr>
+        <w:rFonts w:hint="default"/>
+      </w:rPr>
+    </w:lvl>
+    <w:lvl w:ilvl="6">
+      <w:start w:val="1"/>
+      <w:numFmt w:val="decimal"/>
+      <w:isLgl/>
+      <w:lvlText w:val="%1.%2.%3.%4.%5.%6.%7."/>
+      <w:lvlJc w:val="left"/>
+      <w:pPr>
+        <w:ind w:left="1440" w:hanging="1440"/>
+      </w:pPr>
+      <w:rPr>
+        <w:rFonts w:hint="default"/>
+      </w:rPr>
+    </w:lvl>
+    <w:lvl w:ilvl="7">
+      <w:start w:val="1"/>
+      <w:numFmt w:val="decimal"/>
+      <w:isLgl/>
+      <w:lvlText w:val="%1.%2.%3.%4.%5.%6.%7.%8."/>
+      <w:lvlJc w:val="left"/>
+      <w:pPr>
+        <w:ind w:left="1440" w:hanging="1440"/>
+      </w:pPr>
+      <w:rPr>
+        <w:rFonts w:hint="default"/>
+      </w:rPr>
+    </w:lvl>
+    <w:lvl w:ilvl="8">
+      <w:start w:val="1"/>
+      <w:numFmt w:val="decimal"/>
+      <w:isLgl/>
+      <w:lvlText w:val="%1.%2.%3.%4.%5.%6.%7.%8.%9."/>
+      <w:lvlJc w:val="left"/>
+      <w:pPr>
+        <w:ind w:left="1800" w:hanging="1800"/>
+      </w:pPr>
+      <w:rPr>
+        <w:rFonts w:hint="default"/>
+      </w:rPr>
     </w:lvl>
   </w:abstractNum>
   <w:abstractNum w:abstractNumId="50" w15:restartNumberingAfterBreak="0">
@@ -54012,7 +54618,7 @@
     <w:link w:val="Ttulo1Char"/>
     <w:uiPriority w:val="9"/>
     <w:qFormat/>
-    <w:rsid w:val="00853C98"/>
+    <w:rsid w:val="0033469B"/>
     <w:pPr>
       <w:keepNext/>
       <w:keepLines/>
@@ -54185,7 +54791,7 @@
     <w:basedOn w:val="Fontepargpadro"/>
     <w:link w:val="Ttulo1"/>
     <w:uiPriority w:val="9"/>
-    <w:rsid w:val="00853C98"/>
+    <w:rsid w:val="0033469B"/>
     <w:rPr>
       <w:rFonts w:ascii="Times New Roman" w:eastAsiaTheme="majorEastAsia" w:hAnsi="Times New Roman" w:cs="Times New Roman"/>
       <w:b/>

</xml_diff>

<commit_message>
Escrita do Tópico: Design da Interface de Usuario
</commit_message>
<xml_diff>
--- a/docs/documento-requisitos-do-sistema/prototipo-bem-te-vi-social/bem_te_vi_social.docx
+++ b/docs/documento-requisitos-do-sistema/prototipo-bem-te-vi-social/bem_te_vi_social.docx
@@ -924,7 +924,11 @@
       <w:sdtPr>
         <w:rPr>
           <w:rFonts w:asciiTheme="minorHAnsi" w:eastAsiaTheme="minorHAnsi" w:hAnsiTheme="minorHAnsi" w:cstheme="minorBidi"/>
+          <w:b w:val="0"/>
+          <w:bCs w:val="0"/>
           <w:kern w:val="2"/>
+          <w:sz w:val="22"/>
+          <w:szCs w:val="22"/>
           <w:lang w:eastAsia="en-US"/>
           <w14:ligatures w14:val="standardContextual"/>
         </w:rPr>
@@ -934,14 +938,6 @@
           <w:docPartUnique/>
         </w:docPartObj>
       </w:sdtPr>
-      <w:sdtEndPr>
-        <w:rPr>
-          <w:b w:val="0"/>
-          <w:bCs w:val="0"/>
-          <w:sz w:val="22"/>
-          <w:szCs w:val="22"/>
-        </w:rPr>
-      </w:sdtEndPr>
       <w:sdtContent>
         <w:p>
           <w:pPr>
@@ -4468,7 +4464,25 @@
           <w:sz w:val="24"/>
           <w:szCs w:val="24"/>
         </w:rPr>
-        <w:t>O sistema deve permitir que os usuários criem uma nova postagem após serem notificados de que sua postagem anterior foi considerada ofensiva.</w:t>
+        <w:t xml:space="preserve">O sistema deve permitir que os usuários </w:t>
+      </w:r>
+      <w:proofErr w:type="gramStart"/>
+      <w:r>
+        <w:rPr>
+          <w:rFonts w:ascii="Times New Roman" w:hAnsi="Times New Roman" w:cs="Times New Roman"/>
+          <w:sz w:val="24"/>
+          <w:szCs w:val="24"/>
+        </w:rPr>
+        <w:t>criem uma nova</w:t>
+      </w:r>
+      <w:proofErr w:type="gramEnd"/>
+      <w:r>
+        <w:rPr>
+          <w:rFonts w:ascii="Times New Roman" w:hAnsi="Times New Roman" w:cs="Times New Roman"/>
+          <w:sz w:val="24"/>
+          <w:szCs w:val="24"/>
+        </w:rPr>
+        <w:t xml:space="preserve"> postagem após serem notificados de que sua postagem anterior foi considerada ofensiva.</w:t>
       </w:r>
     </w:p>
     <w:p>
@@ -6078,7 +6092,25 @@
                 <w:sz w:val="24"/>
                 <w:szCs w:val="24"/>
               </w:rPr>
-              <w:t>O usuário clica no link descrito como Registre-se “Aqui”.</w:t>
+              <w:t xml:space="preserve">O usuário clica no link descrito </w:t>
+            </w:r>
+            <w:proofErr w:type="gramStart"/>
+            <w:r>
+              <w:rPr>
+                <w:rFonts w:ascii="Times New Roman" w:hAnsi="Times New Roman" w:cs="Times New Roman"/>
+                <w:sz w:val="24"/>
+                <w:szCs w:val="24"/>
+              </w:rPr>
+              <w:t>como Registre-se</w:t>
+            </w:r>
+            <w:proofErr w:type="gramEnd"/>
+            <w:r>
+              <w:rPr>
+                <w:rFonts w:ascii="Times New Roman" w:hAnsi="Times New Roman" w:cs="Times New Roman"/>
+                <w:sz w:val="24"/>
+                <w:szCs w:val="24"/>
+              </w:rPr>
+              <w:t xml:space="preserve"> “Aqui”.</w:t>
             </w:r>
           </w:p>
           <w:p>
@@ -14514,7 +14546,25 @@
                 <w:sz w:val="24"/>
                 <w:szCs w:val="24"/>
               </w:rPr>
-              <w:t>O sistema deve garantir que as novas informações atendam aos requisitos de segurança e formato (por exemplo, senha forte, e-mail válido, etc.).</w:t>
+              <w:t xml:space="preserve">O sistema deve garantir que as novas informações atendam aos requisitos de segurança e formato (por exemplo, senha forte, e-mail </w:t>
+            </w:r>
+            <w:proofErr w:type="gramStart"/>
+            <w:r>
+              <w:rPr>
+                <w:rFonts w:ascii="Times New Roman" w:hAnsi="Times New Roman" w:cs="Times New Roman"/>
+                <w:sz w:val="24"/>
+                <w:szCs w:val="24"/>
+              </w:rPr>
+              <w:t>válido, etc.</w:t>
+            </w:r>
+            <w:proofErr w:type="gramEnd"/>
+            <w:r>
+              <w:rPr>
+                <w:rFonts w:ascii="Times New Roman" w:hAnsi="Times New Roman" w:cs="Times New Roman"/>
+                <w:sz w:val="24"/>
+                <w:szCs w:val="24"/>
+              </w:rPr>
+              <w:t>).</w:t>
             </w:r>
           </w:p>
         </w:tc>
@@ -18251,7 +18301,25 @@
                 <w:sz w:val="24"/>
                 <w:szCs w:val="24"/>
               </w:rPr>
-              <w:t>O sistema autentica o administrador e verifica suas permissões de acesso.</w:t>
+              <w:t xml:space="preserve">O sistema </w:t>
+            </w:r>
+            <w:proofErr w:type="gramStart"/>
+            <w:r>
+              <w:rPr>
+                <w:rFonts w:ascii="Times New Roman" w:hAnsi="Times New Roman" w:cs="Times New Roman"/>
+                <w:sz w:val="24"/>
+                <w:szCs w:val="24"/>
+              </w:rPr>
+              <w:t>autentica</w:t>
+            </w:r>
+            <w:proofErr w:type="gramEnd"/>
+            <w:r>
+              <w:rPr>
+                <w:rFonts w:ascii="Times New Roman" w:hAnsi="Times New Roman" w:cs="Times New Roman"/>
+                <w:sz w:val="24"/>
+                <w:szCs w:val="24"/>
+              </w:rPr>
+              <w:t xml:space="preserve"> o administrador e verifica suas permissões de acesso.</w:t>
             </w:r>
           </w:p>
         </w:tc>
@@ -18367,7 +18435,25 @@
                 <w:sz w:val="24"/>
                 <w:szCs w:val="24"/>
               </w:rPr>
-              <w:t>O sistema exibe as opções disponíveis para gerenciar a conta do usuário (ativar, desativar, editar informações, etc.).</w:t>
+              <w:t xml:space="preserve">O sistema exibe as opções disponíveis para gerenciar a conta do usuário (ativar, desativar, editar </w:t>
+            </w:r>
+            <w:proofErr w:type="gramStart"/>
+            <w:r>
+              <w:rPr>
+                <w:rFonts w:ascii="Times New Roman" w:hAnsi="Times New Roman" w:cs="Times New Roman"/>
+                <w:sz w:val="24"/>
+                <w:szCs w:val="24"/>
+              </w:rPr>
+              <w:t>informações, etc.</w:t>
+            </w:r>
+            <w:proofErr w:type="gramEnd"/>
+            <w:r>
+              <w:rPr>
+                <w:rFonts w:ascii="Times New Roman" w:hAnsi="Times New Roman" w:cs="Times New Roman"/>
+                <w:sz w:val="24"/>
+                <w:szCs w:val="24"/>
+              </w:rPr>
+              <w:t>).</w:t>
             </w:r>
           </w:p>
         </w:tc>
@@ -22890,7 +22976,25 @@
                 <w:sz w:val="24"/>
                 <w:szCs w:val="24"/>
               </w:rPr>
-              <w:t>O administrador utiliza filtros avançados de pesquisa para encontrar postagens específicas (por exemplo, por data, autor, ou palavras-chave).</w:t>
+              <w:t xml:space="preserve">O administrador utiliza filtros avançados de pesquisa para encontrar postagens específicas (por exemplo, por data, </w:t>
+            </w:r>
+            <w:proofErr w:type="gramStart"/>
+            <w:r>
+              <w:rPr>
+                <w:rFonts w:ascii="Times New Roman" w:hAnsi="Times New Roman" w:cs="Times New Roman"/>
+                <w:sz w:val="24"/>
+                <w:szCs w:val="24"/>
+              </w:rPr>
+              <w:t>autor, ou palavras-chave</w:t>
+            </w:r>
+            <w:proofErr w:type="gramEnd"/>
+            <w:r>
+              <w:rPr>
+                <w:rFonts w:ascii="Times New Roman" w:hAnsi="Times New Roman" w:cs="Times New Roman"/>
+                <w:sz w:val="24"/>
+                <w:szCs w:val="24"/>
+              </w:rPr>
+              <w:t>).</w:t>
             </w:r>
           </w:p>
         </w:tc>
@@ -26754,7 +26858,25 @@
                 <w:sz w:val="24"/>
                 <w:szCs w:val="24"/>
               </w:rPr>
-              <w:t>Este caso de uso permite que os usuários criem uma nova postagem após serem notificados de que sua postagem anterior foi considerada ofensiva pelo modelo BERT.</w:t>
+              <w:t xml:space="preserve">Este caso de uso permite que os usuários </w:t>
+            </w:r>
+            <w:proofErr w:type="gramStart"/>
+            <w:r>
+              <w:rPr>
+                <w:rFonts w:ascii="Times New Roman" w:hAnsi="Times New Roman" w:cs="Times New Roman"/>
+                <w:sz w:val="24"/>
+                <w:szCs w:val="24"/>
+              </w:rPr>
+              <w:t>criem uma nova</w:t>
+            </w:r>
+            <w:proofErr w:type="gramEnd"/>
+            <w:r>
+              <w:rPr>
+                <w:rFonts w:ascii="Times New Roman" w:hAnsi="Times New Roman" w:cs="Times New Roman"/>
+                <w:sz w:val="24"/>
+                <w:szCs w:val="24"/>
+              </w:rPr>
+              <w:t xml:space="preserve"> postagem após serem notificados de que sua postagem anterior foi considerada ofensiva pelo modelo BERT.</w:t>
             </w:r>
           </w:p>
         </w:tc>
@@ -27409,7 +27531,25 @@
                 <w:sz w:val="24"/>
                 <w:szCs w:val="24"/>
               </w:rPr>
-              <w:t>O usuário cria uma nova postagem.</w:t>
+              <w:t xml:space="preserve">O usuário </w:t>
+            </w:r>
+            <w:proofErr w:type="gramStart"/>
+            <w:r>
+              <w:rPr>
+                <w:rFonts w:ascii="Times New Roman" w:hAnsi="Times New Roman" w:cs="Times New Roman"/>
+                <w:sz w:val="24"/>
+                <w:szCs w:val="24"/>
+              </w:rPr>
+              <w:t>cria uma nova</w:t>
+            </w:r>
+            <w:proofErr w:type="gramEnd"/>
+            <w:r>
+              <w:rPr>
+                <w:rFonts w:ascii="Times New Roman" w:hAnsi="Times New Roman" w:cs="Times New Roman"/>
+                <w:sz w:val="24"/>
+                <w:szCs w:val="24"/>
+              </w:rPr>
+              <w:t xml:space="preserve"> postagem.</w:t>
             </w:r>
           </w:p>
         </w:tc>
@@ -27708,7 +27848,25 @@
                 <w:sz w:val="24"/>
                 <w:szCs w:val="24"/>
               </w:rPr>
-              <w:t>O usuário opta por não criar uma nova postagem imediatamente após ser redirecionado.</w:t>
+              <w:t xml:space="preserve">O usuário opta por não </w:t>
+            </w:r>
+            <w:proofErr w:type="gramStart"/>
+            <w:r>
+              <w:rPr>
+                <w:rFonts w:ascii="Times New Roman" w:hAnsi="Times New Roman" w:cs="Times New Roman"/>
+                <w:sz w:val="24"/>
+                <w:szCs w:val="24"/>
+              </w:rPr>
+              <w:t>criar uma nova</w:t>
+            </w:r>
+            <w:proofErr w:type="gramEnd"/>
+            <w:r>
+              <w:rPr>
+                <w:rFonts w:ascii="Times New Roman" w:hAnsi="Times New Roman" w:cs="Times New Roman"/>
+                <w:sz w:val="24"/>
+                <w:szCs w:val="24"/>
+              </w:rPr>
+              <w:t xml:space="preserve"> postagem imediatamente após ser redirecionado.</w:t>
             </w:r>
           </w:p>
         </w:tc>
@@ -27736,7 +27894,25 @@
                 <w:sz w:val="24"/>
                 <w:szCs w:val="24"/>
               </w:rPr>
-              <w:t>O sistema mantém o estado do redirecionamento até que o usuário decida criar uma nova postagem ou saia da página.</w:t>
+              <w:t xml:space="preserve">O sistema mantém o estado do redirecionamento até que o usuário decida </w:t>
+            </w:r>
+            <w:proofErr w:type="gramStart"/>
+            <w:r>
+              <w:rPr>
+                <w:rFonts w:ascii="Times New Roman" w:hAnsi="Times New Roman" w:cs="Times New Roman"/>
+                <w:sz w:val="24"/>
+                <w:szCs w:val="24"/>
+              </w:rPr>
+              <w:t>criar uma nova</w:t>
+            </w:r>
+            <w:proofErr w:type="gramEnd"/>
+            <w:r>
+              <w:rPr>
+                <w:rFonts w:ascii="Times New Roman" w:hAnsi="Times New Roman" w:cs="Times New Roman"/>
+                <w:sz w:val="24"/>
+                <w:szCs w:val="24"/>
+              </w:rPr>
+              <w:t xml:space="preserve"> postagem ou saia da página.</w:t>
             </w:r>
           </w:p>
         </w:tc>
@@ -27769,7 +27945,25 @@
                 <w:sz w:val="24"/>
                 <w:szCs w:val="24"/>
               </w:rPr>
-              <w:t>O usuário retorna posteriormente para criar uma nova postagem.</w:t>
+              <w:t xml:space="preserve">O usuário retorna posteriormente para </w:t>
+            </w:r>
+            <w:proofErr w:type="gramStart"/>
+            <w:r>
+              <w:rPr>
+                <w:rFonts w:ascii="Times New Roman" w:hAnsi="Times New Roman" w:cs="Times New Roman"/>
+                <w:sz w:val="24"/>
+                <w:szCs w:val="24"/>
+              </w:rPr>
+              <w:t>criar uma nova</w:t>
+            </w:r>
+            <w:proofErr w:type="gramEnd"/>
+            <w:r>
+              <w:rPr>
+                <w:rFonts w:ascii="Times New Roman" w:hAnsi="Times New Roman" w:cs="Times New Roman"/>
+                <w:sz w:val="24"/>
+                <w:szCs w:val="24"/>
+              </w:rPr>
+              <w:t xml:space="preserve"> postagem.</w:t>
             </w:r>
           </w:p>
         </w:tc>
@@ -28098,7 +28292,25 @@
                 <w:sz w:val="24"/>
                 <w:szCs w:val="24"/>
               </w:rPr>
-              <w:t>O usuário deve ser notificado de maneira clara e compreensível sobre a necessidade de criar uma nova postagem após a rejeição da postagem anterior.</w:t>
+              <w:t xml:space="preserve">O usuário deve ser notificado de maneira clara e compreensível sobre a necessidade de </w:t>
+            </w:r>
+            <w:proofErr w:type="gramStart"/>
+            <w:r>
+              <w:rPr>
+                <w:rFonts w:ascii="Times New Roman" w:hAnsi="Times New Roman" w:cs="Times New Roman"/>
+                <w:sz w:val="24"/>
+                <w:szCs w:val="24"/>
+              </w:rPr>
+              <w:t>criar uma nova</w:t>
+            </w:r>
+            <w:proofErr w:type="gramEnd"/>
+            <w:r>
+              <w:rPr>
+                <w:rFonts w:ascii="Times New Roman" w:hAnsi="Times New Roman" w:cs="Times New Roman"/>
+                <w:sz w:val="24"/>
+                <w:szCs w:val="24"/>
+              </w:rPr>
+              <w:t xml:space="preserve"> postagem após a rejeição da postagem anterior.</w:t>
             </w:r>
           </w:p>
         </w:tc>
@@ -30542,7 +30754,25 @@
                 <w:sz w:val="24"/>
                 <w:szCs w:val="24"/>
               </w:rPr>
-              <w:t>O administrador seleciona os critérios de filtragem desejados (por exemplo, período de tempo, tipo de conteúdo ofensivo).</w:t>
+              <w:t xml:space="preserve">O administrador seleciona os critérios de filtragem desejados (por exemplo, </w:t>
+            </w:r>
+            <w:proofErr w:type="gramStart"/>
+            <w:r>
+              <w:rPr>
+                <w:rFonts w:ascii="Times New Roman" w:hAnsi="Times New Roman" w:cs="Times New Roman"/>
+                <w:sz w:val="24"/>
+                <w:szCs w:val="24"/>
+              </w:rPr>
+              <w:t>período de tempo</w:t>
+            </w:r>
+            <w:proofErr w:type="gramEnd"/>
+            <w:r>
+              <w:rPr>
+                <w:rFonts w:ascii="Times New Roman" w:hAnsi="Times New Roman" w:cs="Times New Roman"/>
+                <w:sz w:val="24"/>
+                <w:szCs w:val="24"/>
+              </w:rPr>
+              <w:t>, tipo de conteúdo ofensivo).</w:t>
             </w:r>
           </w:p>
         </w:tc>
@@ -32531,7 +32761,25 @@
                 <w:sz w:val="24"/>
                 <w:szCs w:val="24"/>
               </w:rPr>
-              <w:t>O usuário acidentalmente seleciona a opção "Denunciar" mas decide não prosseguir.</w:t>
+              <w:t xml:space="preserve">O usuário acidentalmente seleciona a opção </w:t>
+            </w:r>
+            <w:proofErr w:type="gramStart"/>
+            <w:r>
+              <w:rPr>
+                <w:rFonts w:ascii="Times New Roman" w:hAnsi="Times New Roman" w:cs="Times New Roman"/>
+                <w:sz w:val="24"/>
+                <w:szCs w:val="24"/>
+              </w:rPr>
+              <w:t>"Denunciar"</w:t>
+            </w:r>
+            <w:proofErr w:type="gramEnd"/>
+            <w:r>
+              <w:rPr>
+                <w:rFonts w:ascii="Times New Roman" w:hAnsi="Times New Roman" w:cs="Times New Roman"/>
+                <w:sz w:val="24"/>
+                <w:szCs w:val="24"/>
+              </w:rPr>
+              <w:t xml:space="preserve"> mas decide não prosseguir.</w:t>
             </w:r>
           </w:p>
         </w:tc>
@@ -32713,7 +32961,25 @@
                 <w:sz w:val="24"/>
                 <w:szCs w:val="24"/>
               </w:rPr>
-              <w:t>O usuário tenta denunciar uma postagem mas não consegue completar a ação devido a problemas de conexão.</w:t>
+              <w:t xml:space="preserve">O usuário tenta denunciar uma </w:t>
+            </w:r>
+            <w:proofErr w:type="gramStart"/>
+            <w:r>
+              <w:rPr>
+                <w:rFonts w:ascii="Times New Roman" w:hAnsi="Times New Roman" w:cs="Times New Roman"/>
+                <w:sz w:val="24"/>
+                <w:szCs w:val="24"/>
+              </w:rPr>
+              <w:t>postagem</w:t>
+            </w:r>
+            <w:proofErr w:type="gramEnd"/>
+            <w:r>
+              <w:rPr>
+                <w:rFonts w:ascii="Times New Roman" w:hAnsi="Times New Roman" w:cs="Times New Roman"/>
+                <w:sz w:val="24"/>
+                <w:szCs w:val="24"/>
+              </w:rPr>
+              <w:t xml:space="preserve"> mas não consegue completar a ação devido a problemas de conexão.</w:t>
             </w:r>
           </w:p>
         </w:tc>
@@ -33571,7 +33837,25 @@
                 <w:sz w:val="24"/>
                 <w:szCs w:val="24"/>
               </w:rPr>
-              <w:t>O administrador seleciona a opção para criar uma nova conta administrativa.</w:t>
+              <w:t xml:space="preserve">O administrador seleciona a opção para </w:t>
+            </w:r>
+            <w:proofErr w:type="gramStart"/>
+            <w:r>
+              <w:rPr>
+                <w:rFonts w:ascii="Times New Roman" w:hAnsi="Times New Roman" w:cs="Times New Roman"/>
+                <w:sz w:val="24"/>
+                <w:szCs w:val="24"/>
+              </w:rPr>
+              <w:t>criar uma nova</w:t>
+            </w:r>
+            <w:proofErr w:type="gramEnd"/>
+            <w:r>
+              <w:rPr>
+                <w:rFonts w:ascii="Times New Roman" w:hAnsi="Times New Roman" w:cs="Times New Roman"/>
+                <w:sz w:val="24"/>
+                <w:szCs w:val="24"/>
+              </w:rPr>
+              <w:t xml:space="preserve"> conta administrativa.</w:t>
             </w:r>
           </w:p>
         </w:tc>
@@ -33622,7 +33906,25 @@
                 <w:sz w:val="24"/>
                 <w:szCs w:val="24"/>
               </w:rPr>
-              <w:t>, privilégios, etc.).</w:t>
+              <w:t xml:space="preserve">, </w:t>
+            </w:r>
+            <w:proofErr w:type="gramStart"/>
+            <w:r>
+              <w:rPr>
+                <w:rFonts w:ascii="Times New Roman" w:hAnsi="Times New Roman" w:cs="Times New Roman"/>
+                <w:sz w:val="24"/>
+                <w:szCs w:val="24"/>
+              </w:rPr>
+              <w:t>privilégios, etc.</w:t>
+            </w:r>
+            <w:proofErr w:type="gramEnd"/>
+            <w:r>
+              <w:rPr>
+                <w:rFonts w:ascii="Times New Roman" w:hAnsi="Times New Roman" w:cs="Times New Roman"/>
+                <w:sz w:val="24"/>
+                <w:szCs w:val="24"/>
+              </w:rPr>
+              <w:t>).</w:t>
             </w:r>
           </w:p>
         </w:tc>
@@ -33786,7 +34088,25 @@
                 <w:sz w:val="24"/>
                 <w:szCs w:val="24"/>
               </w:rPr>
-              <w:t>O sistema cria a nova conta, registra a ação no log de auditoria e confirma a criação ao administrador.</w:t>
+              <w:t xml:space="preserve">O sistema </w:t>
+            </w:r>
+            <w:proofErr w:type="gramStart"/>
+            <w:r>
+              <w:rPr>
+                <w:rFonts w:ascii="Times New Roman" w:hAnsi="Times New Roman" w:cs="Times New Roman"/>
+                <w:sz w:val="24"/>
+                <w:szCs w:val="24"/>
+              </w:rPr>
+              <w:t>cria a nova</w:t>
+            </w:r>
+            <w:proofErr w:type="gramEnd"/>
+            <w:r>
+              <w:rPr>
+                <w:rFonts w:ascii="Times New Roman" w:hAnsi="Times New Roman" w:cs="Times New Roman"/>
+                <w:sz w:val="24"/>
+                <w:szCs w:val="24"/>
+              </w:rPr>
+              <w:t xml:space="preserve"> conta, registra a ação no log de auditoria e confirma a criação ao administrador.</w:t>
             </w:r>
           </w:p>
         </w:tc>
@@ -33850,7 +34170,25 @@
                 <w:sz w:val="24"/>
                 <w:szCs w:val="24"/>
               </w:rPr>
-              <w:t>O sistema exibe as opções de modificação (alterar privilégios, redefinir senha, ativar/desativar MFA, suspender conta, etc.).</w:t>
+              <w:t xml:space="preserve">O sistema exibe as opções de modificação (alterar privilégios, redefinir senha, ativar/desativar MFA, suspender </w:t>
+            </w:r>
+            <w:proofErr w:type="gramStart"/>
+            <w:r>
+              <w:rPr>
+                <w:rFonts w:ascii="Times New Roman" w:hAnsi="Times New Roman" w:cs="Times New Roman"/>
+                <w:sz w:val="24"/>
+                <w:szCs w:val="24"/>
+              </w:rPr>
+              <w:t>conta, etc.</w:t>
+            </w:r>
+            <w:proofErr w:type="gramEnd"/>
+            <w:r>
+              <w:rPr>
+                <w:rFonts w:ascii="Times New Roman" w:hAnsi="Times New Roman" w:cs="Times New Roman"/>
+                <w:sz w:val="24"/>
+                <w:szCs w:val="24"/>
+              </w:rPr>
+              <w:t>).</w:t>
             </w:r>
           </w:p>
         </w:tc>
@@ -34916,7 +35254,7 @@
           <w:szCs w:val="24"/>
         </w:rPr>
         <w:drawing>
-          <wp:inline distT="0" distB="0" distL="0" distR="0" wp14:anchorId="1CE05A33" wp14:editId="3FE81E3D">
+          <wp:inline distT="0" distB="0" distL="0" distR="0" wp14:anchorId="1CE05A33" wp14:editId="6A656857">
             <wp:extent cx="5747249" cy="4244196"/>
             <wp:effectExtent l="0" t="0" r="6350" b="4445"/>
             <wp:docPr id="671408165" name="Imagem 1" descr="Diagrama&#10;&#10;Descrição gerada automaticamente"/>
@@ -35066,23 +35404,7 @@
           <w:sz w:val="20"/>
           <w:szCs w:val="20"/>
         </w:rPr>
-        <w:t xml:space="preserve">Diagrama de </w:t>
-      </w:r>
-      <w:r>
-        <w:rPr>
-          <w:rFonts w:ascii="Times New Roman" w:hAnsi="Times New Roman" w:cs="Times New Roman"/>
-          <w:sz w:val="20"/>
-          <w:szCs w:val="20"/>
-        </w:rPr>
-        <w:t>Classes</w:t>
-      </w:r>
-      <w:r>
-        <w:rPr>
-          <w:rFonts w:ascii="Times New Roman" w:hAnsi="Times New Roman" w:cs="Times New Roman"/>
-          <w:sz w:val="20"/>
-          <w:szCs w:val="20"/>
-        </w:rPr>
-        <w:t xml:space="preserve"> da Rede Social Bem Te Vi.</w:t>
+        <w:t>Diagrama de Classes da Rede Social Bem Te Vi.</w:t>
       </w:r>
     </w:p>
     <w:p>
@@ -35375,6 +35697,7 @@
         <w:lastRenderedPageBreak/>
         <w:t xml:space="preserve">cores principais: o amarelo, marrom, branco e preto, somado a cores no Esquema Análogo em outros elementos da UI, como o verde e laranja, que são aquelas que estão mais próximas entre si no círculo cromático da Teoria das Cores. Sob a ótica de Tavares et al. (2006), a Teoria das Cores é relevante ao proporcionar uma compreensão sobre como as cores interagem, como elas são percebidas pelo olho humano e como afetam nossas emoções e interpretações do mundo. Esta teoria ajuda a estruturar e orientar a escolha de combinações de cores de maneira harmônica, essencial em muitas áreas como artes visuais, </w:t>
       </w:r>
+      <w:proofErr w:type="gramStart"/>
       <w:r>
         <w:rPr>
           <w:rFonts w:ascii="Times New Roman" w:hAnsi="Times New Roman" w:cs="Times New Roman"/>
@@ -35391,7 +35714,16 @@
           <w:sz w:val="24"/>
           <w:szCs w:val="24"/>
         </w:rPr>
-        <w:t>, etc. Para o desenvolvimento de softwares buscar visuais agradáveis é significativo, proporcionando aos usuários uma melhor usabilidade, acessibilidade e experiência emocional única.</w:t>
+        <w:t>, etc.</w:t>
+      </w:r>
+      <w:proofErr w:type="gramEnd"/>
+      <w:r>
+        <w:rPr>
+          <w:rFonts w:ascii="Times New Roman" w:hAnsi="Times New Roman" w:cs="Times New Roman"/>
+          <w:sz w:val="24"/>
+          <w:szCs w:val="24"/>
+        </w:rPr>
+        <w:t xml:space="preserve"> Para o desenvolvimento de softwares buscar visuais agradáveis é significativo, proporcionando aos usuários uma melhor usabilidade, acessibilidade e experiência emocional única.</w:t>
       </w:r>
     </w:p>
     <w:p>
@@ -35446,15 +35778,7 @@
           <w:sz w:val="20"/>
           <w:szCs w:val="20"/>
         </w:rPr>
-        <w:t>Logo da Rede Social Bem Te Vi</w:t>
-      </w:r>
-      <w:r>
-        <w:rPr>
-          <w:rFonts w:ascii="Times New Roman" w:hAnsi="Times New Roman" w:cs="Times New Roman"/>
-          <w:sz w:val="20"/>
-          <w:szCs w:val="20"/>
-        </w:rPr>
-        <w:t>.</w:t>
+        <w:t>Logo da Rede Social Bem Te Vi.</w:t>
       </w:r>
     </w:p>
     <w:p>
@@ -35616,23 +35940,7 @@
           <w:sz w:val="24"/>
           <w:szCs w:val="24"/>
         </w:rPr>
-        <w:t xml:space="preserve">, que </w:t>
-      </w:r>
-      <w:r>
-        <w:rPr>
-          <w:rFonts w:ascii="Times New Roman" w:hAnsi="Times New Roman" w:cs="Times New Roman"/>
-          <w:sz w:val="24"/>
-          <w:szCs w:val="24"/>
-        </w:rPr>
-        <w:t>autêntica</w:t>
-      </w:r>
-      <w:r>
-        <w:rPr>
-          <w:rFonts w:ascii="Times New Roman" w:hAnsi="Times New Roman" w:cs="Times New Roman"/>
-          <w:sz w:val="24"/>
-          <w:szCs w:val="24"/>
-        </w:rPr>
-        <w:t xml:space="preserve"> os dados inseridos e autoriza o acesso, a interface oferece a opção de "Criar novo usuário", destinada a indivíduos que ainda não possuem um perfil, e a funcionalidade "Esqueci minha senha", que permite ao usuário redefinir sua senha em casos de esquecimento. Esses elementos, combinados, fornecem uma experiência de login acessível e segura, atendendo às necessidades básicas de registro e recuperação de acesso.</w:t>
+        <w:t>, que autêntica os dados inseridos e autoriza o acesso, a interface oferece a opção de "Criar novo usuário", destinada a indivíduos que ainda não possuem um perfil, e a funcionalidade "Esqueci minha senha", que permite ao usuário redefinir sua senha em casos de esquecimento. Esses elementos, combinados, fornecem uma experiência de login acessível e segura, atendendo às necessidades básicas de registro e recuperação de acesso.</w:t>
       </w:r>
     </w:p>
     <w:p>
@@ -35663,15 +35971,7 @@
           <w:sz w:val="20"/>
           <w:szCs w:val="20"/>
         </w:rPr>
-        <w:t xml:space="preserve">Figura XX </w:t>
-      </w:r>
-      <w:r>
-        <w:rPr>
-          <w:rFonts w:ascii="Times New Roman" w:hAnsi="Times New Roman" w:cs="Times New Roman"/>
-          <w:sz w:val="20"/>
-          <w:szCs w:val="20"/>
-        </w:rPr>
-        <w:t>-</w:t>
+        <w:t>Figura XX -</w:t>
       </w:r>
       <w:r>
         <w:rPr>
@@ -35687,15 +35987,7 @@
           <w:sz w:val="20"/>
           <w:szCs w:val="20"/>
         </w:rPr>
-        <w:t>Tela de Login</w:t>
-      </w:r>
-      <w:r>
-        <w:rPr>
-          <w:rFonts w:ascii="Times New Roman" w:hAnsi="Times New Roman" w:cs="Times New Roman"/>
-          <w:sz w:val="20"/>
-          <w:szCs w:val="20"/>
-        </w:rPr>
-        <w:t>.</w:t>
+        <w:t>Tela de Login.</w:t>
       </w:r>
     </w:p>
     <w:p>
@@ -35830,6 +36122,864 @@
           <w:szCs w:val="24"/>
         </w:rPr>
       </w:pPr>
+      <w:r>
+        <w:rPr>
+          <w:rFonts w:ascii="Times New Roman" w:hAnsi="Times New Roman" w:cs="Times New Roman"/>
+          <w:sz w:val="24"/>
+          <w:szCs w:val="24"/>
+        </w:rPr>
+        <w:t xml:space="preserve">Na próxima tela apresenta-se uma notificação </w:t>
+      </w:r>
+      <w:r>
+        <w:rPr>
+          <w:rFonts w:ascii="Times New Roman" w:hAnsi="Times New Roman" w:cs="Times New Roman"/>
+          <w:i/>
+          <w:iCs/>
+          <w:sz w:val="24"/>
+          <w:szCs w:val="24"/>
+        </w:rPr>
+        <w:t>pop-up</w:t>
+      </w:r>
+      <w:r>
+        <w:rPr>
+          <w:rFonts w:ascii="Times New Roman" w:hAnsi="Times New Roman" w:cs="Times New Roman"/>
+          <w:sz w:val="24"/>
+          <w:szCs w:val="24"/>
+        </w:rPr>
+        <w:t xml:space="preserve"> destinada a alertar o usuário sobre erros no processo de login, este estilo de notificação será usado como modelo em outras condições, quando será útil apresentar alguma resposta ao usuário. Ao exibir o aviso, a interface previne que tentativas de login incorretas se acumulem, reduzindo problemas de autenticação decorrentes de dados equivocados. Além disso, a notificação garante uma resposta rápida e clara, orientando o usuário para revisar suas credenciais e, assim, possibilitar uma nova tentativa de login com informações corretas.</w:t>
+      </w:r>
+    </w:p>
+    <w:p>
+      <w:pPr>
+        <w:spacing w:after="0" w:line="360" w:lineRule="auto"/>
+        <w:jc w:val="center"/>
+        <w:rPr>
+          <w:rFonts w:ascii="Times New Roman" w:hAnsi="Times New Roman" w:cs="Times New Roman"/>
+          <w:sz w:val="20"/>
+          <w:szCs w:val="20"/>
+        </w:rPr>
+      </w:pPr>
+    </w:p>
+    <w:p>
+      <w:pPr>
+        <w:spacing w:after="0" w:line="360" w:lineRule="auto"/>
+        <w:jc w:val="center"/>
+        <w:rPr>
+          <w:rFonts w:ascii="Times New Roman" w:hAnsi="Times New Roman" w:cs="Times New Roman"/>
+          <w:sz w:val="20"/>
+          <w:szCs w:val="20"/>
+        </w:rPr>
+      </w:pPr>
+      <w:r>
+        <w:rPr>
+          <w:rFonts w:ascii="Times New Roman" w:hAnsi="Times New Roman" w:cs="Times New Roman"/>
+          <w:sz w:val="20"/>
+          <w:szCs w:val="20"/>
+        </w:rPr>
+        <w:t xml:space="preserve">Figura XX </w:t>
+      </w:r>
+      <w:r>
+        <w:rPr>
+          <w:rFonts w:ascii="Times New Roman" w:hAnsi="Times New Roman" w:cs="Times New Roman"/>
+          <w:sz w:val="20"/>
+          <w:szCs w:val="20"/>
+        </w:rPr>
+        <w:t>-</w:t>
+      </w:r>
+      <w:r>
+        <w:rPr>
+          <w:rFonts w:ascii="Times New Roman" w:hAnsi="Times New Roman" w:cs="Times New Roman"/>
+          <w:sz w:val="20"/>
+          <w:szCs w:val="20"/>
+        </w:rPr>
+        <w:t xml:space="preserve"> </w:t>
+      </w:r>
+      <w:r>
+        <w:rPr>
+          <w:rFonts w:ascii="Times New Roman" w:hAnsi="Times New Roman" w:cs="Times New Roman"/>
+          <w:sz w:val="20"/>
+          <w:szCs w:val="20"/>
+        </w:rPr>
+        <w:t>Erro ao logar</w:t>
+      </w:r>
+      <w:r>
+        <w:rPr>
+          <w:rFonts w:ascii="Times New Roman" w:hAnsi="Times New Roman" w:cs="Times New Roman"/>
+          <w:sz w:val="20"/>
+          <w:szCs w:val="20"/>
+        </w:rPr>
+        <w:t>.</w:t>
+      </w:r>
+    </w:p>
+    <w:p>
+      <w:pPr>
+        <w:spacing w:after="0" w:line="360" w:lineRule="auto"/>
+        <w:jc w:val="center"/>
+        <w:rPr>
+          <w:rFonts w:ascii="Times New Roman" w:hAnsi="Times New Roman" w:cs="Times New Roman"/>
+          <w:sz w:val="20"/>
+          <w:szCs w:val="20"/>
+        </w:rPr>
+      </w:pPr>
+      <w:r>
+        <w:rPr>
+          <w:rFonts w:ascii="Times New Roman" w:hAnsi="Times New Roman" w:cs="Times New Roman"/>
+          <w:noProof/>
+          <w:sz w:val="20"/>
+          <w:szCs w:val="20"/>
+        </w:rPr>
+        <w:lastRenderedPageBreak/>
+        <w:drawing>
+          <wp:inline distT="0" distB="0" distL="0" distR="0" wp14:anchorId="7CC82C90" wp14:editId="35F7AE14">
+            <wp:extent cx="5760085" cy="3239770"/>
+            <wp:effectExtent l="38100" t="38100" r="88265" b="93980"/>
+            <wp:docPr id="516152158" name="Imagem 1" descr="Interface gráfica do usuário, Texto&#10;&#10;Descrição gerada automaticamente"/>
+            <wp:cNvGraphicFramePr>
+              <a:graphicFrameLocks xmlns:a="http://schemas.openxmlformats.org/drawingml/2006/main" noChangeAspect="1"/>
+            </wp:cNvGraphicFramePr>
+            <a:graphic xmlns:a="http://schemas.openxmlformats.org/drawingml/2006/main">
+              <a:graphicData uri="http://schemas.openxmlformats.org/drawingml/2006/picture">
+                <pic:pic xmlns:pic="http://schemas.openxmlformats.org/drawingml/2006/picture">
+                  <pic:nvPicPr>
+                    <pic:cNvPr id="516152158" name="Imagem 1" descr="Interface gráfica do usuário, Texto&#10;&#10;Descrição gerada automaticamente"/>
+                    <pic:cNvPicPr/>
+                  </pic:nvPicPr>
+                  <pic:blipFill>
+                    <a:blip r:embed="rId10" cstate="print">
+                      <a:extLst>
+                        <a:ext uri="{28A0092B-C50C-407E-A947-70E740481C1C}">
+                          <a14:useLocalDpi xmlns:a14="http://schemas.microsoft.com/office/drawing/2010/main" val="0"/>
+                        </a:ext>
+                      </a:extLst>
+                    </a:blip>
+                    <a:stretch>
+                      <a:fillRect/>
+                    </a:stretch>
+                  </pic:blipFill>
+                  <pic:spPr>
+                    <a:xfrm>
+                      <a:off x="0" y="0"/>
+                      <a:ext cx="5760085" cy="3239770"/>
+                    </a:xfrm>
+                    <a:prstGeom prst="rect">
+                      <a:avLst/>
+                    </a:prstGeom>
+                    <a:ln w="6350" cap="sq">
+                      <a:solidFill>
+                        <a:srgbClr val="000000"/>
+                      </a:solidFill>
+                      <a:prstDash val="solid"/>
+                      <a:miter lim="800000"/>
+                    </a:ln>
+                    <a:effectLst>
+                      <a:outerShdw blurRad="50800" dist="38100" dir="2700000" algn="tl" rotWithShape="0">
+                        <a:srgbClr val="000000">
+                          <a:alpha val="43000"/>
+                        </a:srgbClr>
+                      </a:outerShdw>
+                    </a:effectLst>
+                  </pic:spPr>
+                </pic:pic>
+              </a:graphicData>
+            </a:graphic>
+          </wp:inline>
+        </w:drawing>
+      </w:r>
+    </w:p>
+    <w:p>
+      <w:pPr>
+        <w:spacing w:after="0" w:line="360" w:lineRule="auto"/>
+        <w:jc w:val="center"/>
+        <w:rPr>
+          <w:rFonts w:ascii="Times New Roman" w:hAnsi="Times New Roman" w:cs="Times New Roman"/>
+          <w:sz w:val="20"/>
+          <w:szCs w:val="20"/>
+        </w:rPr>
+      </w:pPr>
+      <w:r>
+        <w:rPr>
+          <w:rFonts w:ascii="Times New Roman" w:hAnsi="Times New Roman" w:cs="Times New Roman"/>
+          <w:sz w:val="20"/>
+          <w:szCs w:val="20"/>
+        </w:rPr>
+        <w:t>Fonte: De autoria própria (202</w:t>
+      </w:r>
+      <w:r>
+        <w:rPr>
+          <w:rFonts w:ascii="Times New Roman" w:hAnsi="Times New Roman" w:cs="Times New Roman"/>
+          <w:sz w:val="20"/>
+          <w:szCs w:val="20"/>
+        </w:rPr>
+        <w:t>4</w:t>
+      </w:r>
+      <w:r>
+        <w:rPr>
+          <w:rFonts w:ascii="Times New Roman" w:hAnsi="Times New Roman" w:cs="Times New Roman"/>
+          <w:sz w:val="20"/>
+          <w:szCs w:val="20"/>
+        </w:rPr>
+        <w:t>).</w:t>
+      </w:r>
+    </w:p>
+    <w:p>
+      <w:pPr>
+        <w:spacing w:after="0" w:line="360" w:lineRule="auto"/>
+        <w:jc w:val="center"/>
+        <w:rPr>
+          <w:rFonts w:ascii="Times New Roman" w:hAnsi="Times New Roman" w:cs="Times New Roman"/>
+          <w:sz w:val="20"/>
+          <w:szCs w:val="20"/>
+        </w:rPr>
+      </w:pPr>
+    </w:p>
+    <w:p>
+      <w:pPr>
+        <w:spacing w:after="0" w:line="360" w:lineRule="auto"/>
+        <w:ind w:firstLine="709"/>
+        <w:jc w:val="both"/>
+        <w:rPr>
+          <w:rFonts w:ascii="Times New Roman" w:hAnsi="Times New Roman" w:cs="Times New Roman"/>
+          <w:sz w:val="24"/>
+          <w:szCs w:val="24"/>
+        </w:rPr>
+      </w:pPr>
+      <w:r>
+        <w:rPr>
+          <w:rFonts w:ascii="Times New Roman" w:hAnsi="Times New Roman" w:cs="Times New Roman"/>
+          <w:sz w:val="24"/>
+          <w:szCs w:val="24"/>
+        </w:rPr>
+        <w:t xml:space="preserve">A tela subsequente é demonstração da notificação </w:t>
+      </w:r>
+      <w:r>
+        <w:rPr>
+          <w:rFonts w:ascii="Times New Roman" w:hAnsi="Times New Roman" w:cs="Times New Roman"/>
+          <w:i/>
+          <w:iCs/>
+          <w:sz w:val="24"/>
+          <w:szCs w:val="24"/>
+        </w:rPr>
+        <w:t>pop-up</w:t>
+      </w:r>
+      <w:r>
+        <w:rPr>
+          <w:rFonts w:ascii="Times New Roman" w:hAnsi="Times New Roman" w:cs="Times New Roman"/>
+          <w:sz w:val="24"/>
+          <w:szCs w:val="24"/>
+        </w:rPr>
+        <w:t xml:space="preserve"> dirigida à redefinição da senha do usuário. Esta é uma ilustração que informa o usuário sobre os passos necessários para recuperar o acesso ao sistema em casos de esquecimento de senha. A notificação orienta o usuário a fornecer um endereço de e-mail registrado, ao qual será enviado um </w:t>
+      </w:r>
+      <w:r>
+        <w:rPr>
+          <w:rFonts w:ascii="Times New Roman" w:hAnsi="Times New Roman" w:cs="Times New Roman"/>
+          <w:i/>
+          <w:iCs/>
+          <w:sz w:val="24"/>
+          <w:szCs w:val="24"/>
+        </w:rPr>
+        <w:t>link</w:t>
+      </w:r>
+      <w:r>
+        <w:rPr>
+          <w:rFonts w:ascii="Times New Roman" w:hAnsi="Times New Roman" w:cs="Times New Roman"/>
+          <w:sz w:val="24"/>
+          <w:szCs w:val="24"/>
+        </w:rPr>
+        <w:t xml:space="preserve"> ou código de redefinição de senha, garantindo que o procedimento ocorra de forma segura e privada.</w:t>
+      </w:r>
+    </w:p>
+    <w:p>
+      <w:pPr>
+        <w:spacing w:after="0" w:line="360" w:lineRule="auto"/>
+        <w:jc w:val="center"/>
+        <w:rPr>
+          <w:rFonts w:ascii="Times New Roman" w:hAnsi="Times New Roman" w:cs="Times New Roman"/>
+          <w:sz w:val="20"/>
+          <w:szCs w:val="20"/>
+        </w:rPr>
+      </w:pPr>
+    </w:p>
+    <w:p>
+      <w:pPr>
+        <w:spacing w:after="0" w:line="360" w:lineRule="auto"/>
+        <w:jc w:val="center"/>
+        <w:rPr>
+          <w:rFonts w:ascii="Times New Roman" w:hAnsi="Times New Roman" w:cs="Times New Roman"/>
+          <w:sz w:val="20"/>
+          <w:szCs w:val="20"/>
+        </w:rPr>
+      </w:pPr>
+      <w:r>
+        <w:rPr>
+          <w:rFonts w:ascii="Times New Roman" w:hAnsi="Times New Roman" w:cs="Times New Roman"/>
+          <w:sz w:val="20"/>
+          <w:szCs w:val="20"/>
+        </w:rPr>
+        <w:t xml:space="preserve">Figura XX </w:t>
+      </w:r>
+      <w:r>
+        <w:rPr>
+          <w:rFonts w:ascii="Times New Roman" w:hAnsi="Times New Roman" w:cs="Times New Roman"/>
+          <w:sz w:val="20"/>
+          <w:szCs w:val="20"/>
+        </w:rPr>
+        <w:t>- Redefinição</w:t>
+      </w:r>
+      <w:r>
+        <w:rPr>
+          <w:rFonts w:ascii="Times New Roman" w:hAnsi="Times New Roman" w:cs="Times New Roman"/>
+          <w:sz w:val="20"/>
+          <w:szCs w:val="20"/>
+        </w:rPr>
+        <w:t xml:space="preserve"> de Senha.</w:t>
+      </w:r>
+    </w:p>
+    <w:p>
+      <w:pPr>
+        <w:spacing w:after="0" w:line="360" w:lineRule="auto"/>
+        <w:jc w:val="center"/>
+        <w:rPr>
+          <w:rFonts w:ascii="Times New Roman" w:hAnsi="Times New Roman" w:cs="Times New Roman"/>
+          <w:sz w:val="20"/>
+          <w:szCs w:val="20"/>
+        </w:rPr>
+      </w:pPr>
+      <w:r>
+        <w:rPr>
+          <w:rFonts w:ascii="Times New Roman" w:hAnsi="Times New Roman" w:cs="Times New Roman"/>
+          <w:noProof/>
+          <w:sz w:val="20"/>
+          <w:szCs w:val="20"/>
+        </w:rPr>
+        <w:lastRenderedPageBreak/>
+        <w:drawing>
+          <wp:inline distT="0" distB="0" distL="0" distR="0" wp14:anchorId="4E86104A" wp14:editId="25E4AE15">
+            <wp:extent cx="5760085" cy="3239770"/>
+            <wp:effectExtent l="38100" t="38100" r="88265" b="93980"/>
+            <wp:docPr id="1071351502" name="Imagem 2" descr="Interface gráfica do usuário, Texto&#10;&#10;Descrição gerada automaticamente"/>
+            <wp:cNvGraphicFramePr>
+              <a:graphicFrameLocks xmlns:a="http://schemas.openxmlformats.org/drawingml/2006/main" noChangeAspect="1"/>
+            </wp:cNvGraphicFramePr>
+            <a:graphic xmlns:a="http://schemas.openxmlformats.org/drawingml/2006/main">
+              <a:graphicData uri="http://schemas.openxmlformats.org/drawingml/2006/picture">
+                <pic:pic xmlns:pic="http://schemas.openxmlformats.org/drawingml/2006/picture">
+                  <pic:nvPicPr>
+                    <pic:cNvPr id="1071351502" name="Imagem 2" descr="Interface gráfica do usuário, Texto&#10;&#10;Descrição gerada automaticamente"/>
+                    <pic:cNvPicPr/>
+                  </pic:nvPicPr>
+                  <pic:blipFill>
+                    <a:blip r:embed="rId11" cstate="print">
+                      <a:extLst>
+                        <a:ext uri="{28A0092B-C50C-407E-A947-70E740481C1C}">
+                          <a14:useLocalDpi xmlns:a14="http://schemas.microsoft.com/office/drawing/2010/main" val="0"/>
+                        </a:ext>
+                      </a:extLst>
+                    </a:blip>
+                    <a:stretch>
+                      <a:fillRect/>
+                    </a:stretch>
+                  </pic:blipFill>
+                  <pic:spPr>
+                    <a:xfrm>
+                      <a:off x="0" y="0"/>
+                      <a:ext cx="5760085" cy="3239770"/>
+                    </a:xfrm>
+                    <a:prstGeom prst="rect">
+                      <a:avLst/>
+                    </a:prstGeom>
+                    <a:ln w="6350" cap="sq">
+                      <a:solidFill>
+                        <a:srgbClr val="000000"/>
+                      </a:solidFill>
+                      <a:prstDash val="solid"/>
+                      <a:miter lim="800000"/>
+                    </a:ln>
+                    <a:effectLst>
+                      <a:outerShdw blurRad="50800" dist="38100" dir="2700000" algn="tl" rotWithShape="0">
+                        <a:srgbClr val="000000">
+                          <a:alpha val="43000"/>
+                        </a:srgbClr>
+                      </a:outerShdw>
+                    </a:effectLst>
+                  </pic:spPr>
+                </pic:pic>
+              </a:graphicData>
+            </a:graphic>
+          </wp:inline>
+        </w:drawing>
+      </w:r>
+    </w:p>
+    <w:p>
+      <w:pPr>
+        <w:spacing w:after="0" w:line="360" w:lineRule="auto"/>
+        <w:jc w:val="center"/>
+        <w:rPr>
+          <w:rFonts w:ascii="Times New Roman" w:hAnsi="Times New Roman" w:cs="Times New Roman"/>
+          <w:sz w:val="20"/>
+          <w:szCs w:val="20"/>
+        </w:rPr>
+      </w:pPr>
+      <w:r>
+        <w:rPr>
+          <w:rFonts w:ascii="Times New Roman" w:hAnsi="Times New Roman" w:cs="Times New Roman"/>
+          <w:sz w:val="20"/>
+          <w:szCs w:val="20"/>
+        </w:rPr>
+        <w:t>Fonte: De autoria própria (202</w:t>
+      </w:r>
+      <w:r>
+        <w:rPr>
+          <w:rFonts w:ascii="Times New Roman" w:hAnsi="Times New Roman" w:cs="Times New Roman"/>
+          <w:sz w:val="20"/>
+          <w:szCs w:val="20"/>
+        </w:rPr>
+        <w:t>4</w:t>
+      </w:r>
+      <w:r>
+        <w:rPr>
+          <w:rFonts w:ascii="Times New Roman" w:hAnsi="Times New Roman" w:cs="Times New Roman"/>
+          <w:sz w:val="20"/>
+          <w:szCs w:val="20"/>
+        </w:rPr>
+        <w:t>).</w:t>
+      </w:r>
+    </w:p>
+    <w:p>
+      <w:pPr>
+        <w:spacing w:after="0" w:line="360" w:lineRule="auto"/>
+        <w:jc w:val="center"/>
+        <w:rPr>
+          <w:rFonts w:ascii="Times New Roman" w:hAnsi="Times New Roman" w:cs="Times New Roman"/>
+          <w:sz w:val="20"/>
+          <w:szCs w:val="20"/>
+        </w:rPr>
+      </w:pPr>
+    </w:p>
+    <w:p>
+      <w:pPr>
+        <w:spacing w:after="0" w:line="360" w:lineRule="auto"/>
+        <w:ind w:firstLine="709"/>
+        <w:jc w:val="both"/>
+        <w:rPr>
+          <w:rFonts w:ascii="Times New Roman" w:hAnsi="Times New Roman" w:cs="Times New Roman"/>
+          <w:sz w:val="24"/>
+          <w:szCs w:val="24"/>
+        </w:rPr>
+      </w:pPr>
+      <w:r>
+        <w:rPr>
+          <w:rFonts w:ascii="Times New Roman" w:hAnsi="Times New Roman" w:cs="Times New Roman"/>
+          <w:sz w:val="24"/>
+          <w:szCs w:val="24"/>
+        </w:rPr>
+        <w:t xml:space="preserve">Na hipótese </w:t>
+      </w:r>
+      <w:proofErr w:type="gramStart"/>
+      <w:r>
+        <w:rPr>
+          <w:rFonts w:ascii="Times New Roman" w:hAnsi="Times New Roman" w:cs="Times New Roman"/>
+          <w:sz w:val="24"/>
+          <w:szCs w:val="24"/>
+        </w:rPr>
+        <w:t>da</w:t>
+      </w:r>
+      <w:proofErr w:type="gramEnd"/>
+      <w:r>
+        <w:rPr>
+          <w:rFonts w:ascii="Times New Roman" w:hAnsi="Times New Roman" w:cs="Times New Roman"/>
+          <w:sz w:val="24"/>
+          <w:szCs w:val="24"/>
+        </w:rPr>
+        <w:t xml:space="preserve"> pessoa ainda não ter um perfil, ao clicar em "cadastre-se!" será redirecionado para a tela de cadastramento de novo usuário, onde será solicitado o preenchimento de informações para a criação de uma conta. Esta tela requer a inserção de dados como nome completo, e-mail, senha, além da reescrita da senha para confirmação. A verificação da senha, por meio de sua reescrita, é uma medida a fim de minimizar erros de digitação, além de assegurar que o usuário se lembre corretamente de sua escolha.</w:t>
+      </w:r>
+    </w:p>
+    <w:p>
+      <w:pPr>
+        <w:spacing w:after="0" w:line="360" w:lineRule="auto"/>
+        <w:jc w:val="center"/>
+        <w:rPr>
+          <w:rFonts w:ascii="Times New Roman" w:hAnsi="Times New Roman" w:cs="Times New Roman"/>
+          <w:sz w:val="20"/>
+          <w:szCs w:val="20"/>
+        </w:rPr>
+      </w:pPr>
+    </w:p>
+    <w:p>
+      <w:pPr>
+        <w:spacing w:after="0" w:line="360" w:lineRule="auto"/>
+        <w:jc w:val="center"/>
+        <w:rPr>
+          <w:rFonts w:ascii="Times New Roman" w:hAnsi="Times New Roman" w:cs="Times New Roman"/>
+          <w:sz w:val="20"/>
+          <w:szCs w:val="20"/>
+        </w:rPr>
+      </w:pPr>
+      <w:r>
+        <w:rPr>
+          <w:rFonts w:ascii="Times New Roman" w:hAnsi="Times New Roman" w:cs="Times New Roman"/>
+          <w:sz w:val="20"/>
+          <w:szCs w:val="20"/>
+        </w:rPr>
+        <w:t xml:space="preserve">Figura XX </w:t>
+      </w:r>
+      <w:r>
+        <w:rPr>
+          <w:rFonts w:ascii="Times New Roman" w:hAnsi="Times New Roman" w:cs="Times New Roman"/>
+          <w:sz w:val="20"/>
+          <w:szCs w:val="20"/>
+        </w:rPr>
+        <w:t>-</w:t>
+      </w:r>
+      <w:r>
+        <w:rPr>
+          <w:rFonts w:ascii="Times New Roman" w:hAnsi="Times New Roman" w:cs="Times New Roman"/>
+          <w:sz w:val="20"/>
+          <w:szCs w:val="20"/>
+        </w:rPr>
+        <w:t xml:space="preserve"> </w:t>
+      </w:r>
+      <w:r>
+        <w:rPr>
+          <w:rFonts w:ascii="Times New Roman" w:hAnsi="Times New Roman" w:cs="Times New Roman"/>
+          <w:sz w:val="20"/>
+          <w:szCs w:val="20"/>
+        </w:rPr>
+        <w:t>Cadastro de Usuário.</w:t>
+      </w:r>
+    </w:p>
+    <w:p>
+      <w:pPr>
+        <w:spacing w:after="0" w:line="360" w:lineRule="auto"/>
+        <w:jc w:val="center"/>
+        <w:rPr>
+          <w:rFonts w:ascii="Times New Roman" w:hAnsi="Times New Roman" w:cs="Times New Roman"/>
+          <w:sz w:val="20"/>
+          <w:szCs w:val="20"/>
+        </w:rPr>
+      </w:pPr>
+      <w:r>
+        <w:rPr>
+          <w:rFonts w:ascii="Times New Roman" w:hAnsi="Times New Roman" w:cs="Times New Roman"/>
+          <w:noProof/>
+          <w:sz w:val="20"/>
+          <w:szCs w:val="20"/>
+        </w:rPr>
+        <w:lastRenderedPageBreak/>
+        <w:drawing>
+          <wp:inline distT="0" distB="0" distL="0" distR="0" wp14:anchorId="4A36FB37" wp14:editId="459C4D7C">
+            <wp:extent cx="5760085" cy="3239770"/>
+            <wp:effectExtent l="38100" t="38100" r="88265" b="93980"/>
+            <wp:docPr id="849492467" name="Imagem 3" descr="Interface gráfica do usuário, Texto, Aplicativo&#10;&#10;Descrição gerada automaticamente"/>
+            <wp:cNvGraphicFramePr>
+              <a:graphicFrameLocks xmlns:a="http://schemas.openxmlformats.org/drawingml/2006/main" noChangeAspect="1"/>
+            </wp:cNvGraphicFramePr>
+            <a:graphic xmlns:a="http://schemas.openxmlformats.org/drawingml/2006/main">
+              <a:graphicData uri="http://schemas.openxmlformats.org/drawingml/2006/picture">
+                <pic:pic xmlns:pic="http://schemas.openxmlformats.org/drawingml/2006/picture">
+                  <pic:nvPicPr>
+                    <pic:cNvPr id="849492467" name="Imagem 3" descr="Interface gráfica do usuário, Texto, Aplicativo&#10;&#10;Descrição gerada automaticamente"/>
+                    <pic:cNvPicPr/>
+                  </pic:nvPicPr>
+                  <pic:blipFill>
+                    <a:blip r:embed="rId12" cstate="print">
+                      <a:extLst>
+                        <a:ext uri="{28A0092B-C50C-407E-A947-70E740481C1C}">
+                          <a14:useLocalDpi xmlns:a14="http://schemas.microsoft.com/office/drawing/2010/main" val="0"/>
+                        </a:ext>
+                      </a:extLst>
+                    </a:blip>
+                    <a:stretch>
+                      <a:fillRect/>
+                    </a:stretch>
+                  </pic:blipFill>
+                  <pic:spPr>
+                    <a:xfrm>
+                      <a:off x="0" y="0"/>
+                      <a:ext cx="5760085" cy="3239770"/>
+                    </a:xfrm>
+                    <a:prstGeom prst="rect">
+                      <a:avLst/>
+                    </a:prstGeom>
+                    <a:ln w="6350" cap="sq">
+                      <a:solidFill>
+                        <a:srgbClr val="000000"/>
+                      </a:solidFill>
+                      <a:prstDash val="solid"/>
+                      <a:miter lim="800000"/>
+                    </a:ln>
+                    <a:effectLst>
+                      <a:outerShdw blurRad="50800" dist="38100" dir="2700000" algn="tl" rotWithShape="0">
+                        <a:srgbClr val="000000">
+                          <a:alpha val="43000"/>
+                        </a:srgbClr>
+                      </a:outerShdw>
+                    </a:effectLst>
+                  </pic:spPr>
+                </pic:pic>
+              </a:graphicData>
+            </a:graphic>
+          </wp:inline>
+        </w:drawing>
+      </w:r>
+    </w:p>
+    <w:p>
+      <w:pPr>
+        <w:spacing w:after="0" w:line="360" w:lineRule="auto"/>
+        <w:jc w:val="center"/>
+        <w:rPr>
+          <w:rFonts w:ascii="Times New Roman" w:hAnsi="Times New Roman" w:cs="Times New Roman"/>
+          <w:sz w:val="20"/>
+          <w:szCs w:val="20"/>
+        </w:rPr>
+      </w:pPr>
+      <w:r>
+        <w:rPr>
+          <w:rFonts w:ascii="Times New Roman" w:hAnsi="Times New Roman" w:cs="Times New Roman"/>
+          <w:sz w:val="20"/>
+          <w:szCs w:val="20"/>
+        </w:rPr>
+        <w:t>Fonte: De autoria própria (202</w:t>
+      </w:r>
+      <w:r>
+        <w:rPr>
+          <w:rFonts w:ascii="Times New Roman" w:hAnsi="Times New Roman" w:cs="Times New Roman"/>
+          <w:sz w:val="20"/>
+          <w:szCs w:val="20"/>
+        </w:rPr>
+        <w:t>4</w:t>
+      </w:r>
+      <w:r>
+        <w:rPr>
+          <w:rFonts w:ascii="Times New Roman" w:hAnsi="Times New Roman" w:cs="Times New Roman"/>
+          <w:sz w:val="20"/>
+          <w:szCs w:val="20"/>
+        </w:rPr>
+        <w:t>).</w:t>
+      </w:r>
+    </w:p>
+    <w:p>
+      <w:pPr>
+        <w:spacing w:after="0" w:line="360" w:lineRule="auto"/>
+        <w:jc w:val="center"/>
+        <w:rPr>
+          <w:rFonts w:ascii="Times New Roman" w:hAnsi="Times New Roman" w:cs="Times New Roman"/>
+          <w:sz w:val="20"/>
+          <w:szCs w:val="20"/>
+        </w:rPr>
+      </w:pPr>
+    </w:p>
+    <w:p>
+      <w:pPr>
+        <w:spacing w:after="0" w:line="360" w:lineRule="auto"/>
+        <w:ind w:firstLine="709"/>
+        <w:jc w:val="both"/>
+        <w:rPr>
+          <w:rFonts w:ascii="Times New Roman" w:hAnsi="Times New Roman" w:cs="Times New Roman"/>
+          <w:sz w:val="24"/>
+          <w:szCs w:val="24"/>
+        </w:rPr>
+      </w:pPr>
+      <w:r>
+        <w:rPr>
+          <w:rFonts w:ascii="Times New Roman" w:hAnsi="Times New Roman" w:cs="Times New Roman"/>
+          <w:sz w:val="24"/>
+          <w:szCs w:val="24"/>
+        </w:rPr>
+        <w:t>Ao concluir o novo registro, o usuário deverá atestar concordância com os "Termos de Uso e Serviço" da Rede Social para finalizar o processo de cadastro. Essa é uma obrigatoriedade, pois garante que o usuário esteja ciente das regras de uso da plataforma e das possíveis sanções, como notificações, bloqueios ou perda de acesso, em caso de infrações. Além disso, o usuário será instruído quanto aos seus direitos e ao uso de seus dados, que serão coletados exclusivamente para fins internos e tratados de maneira transparente, conforme as diretrizes estabelecidas pela plataforma.</w:t>
+      </w:r>
+    </w:p>
+    <w:p>
+      <w:pPr>
+        <w:spacing w:after="0" w:line="360" w:lineRule="auto"/>
+        <w:jc w:val="center"/>
+        <w:rPr>
+          <w:rFonts w:ascii="Times New Roman" w:hAnsi="Times New Roman" w:cs="Times New Roman"/>
+          <w:sz w:val="20"/>
+          <w:szCs w:val="20"/>
+        </w:rPr>
+      </w:pPr>
+    </w:p>
+    <w:p>
+      <w:pPr>
+        <w:spacing w:after="0" w:line="360" w:lineRule="auto"/>
+        <w:jc w:val="center"/>
+        <w:rPr>
+          <w:rFonts w:ascii="Times New Roman" w:hAnsi="Times New Roman" w:cs="Times New Roman"/>
+          <w:sz w:val="20"/>
+          <w:szCs w:val="20"/>
+        </w:rPr>
+      </w:pPr>
+      <w:r>
+        <w:rPr>
+          <w:rFonts w:ascii="Times New Roman" w:hAnsi="Times New Roman" w:cs="Times New Roman"/>
+          <w:sz w:val="20"/>
+          <w:szCs w:val="20"/>
+        </w:rPr>
+        <w:t xml:space="preserve">Figura XX </w:t>
+      </w:r>
+      <w:r>
+        <w:rPr>
+          <w:rFonts w:ascii="Times New Roman" w:hAnsi="Times New Roman" w:cs="Times New Roman"/>
+          <w:sz w:val="20"/>
+          <w:szCs w:val="20"/>
+        </w:rPr>
+        <w:t>–</w:t>
+      </w:r>
+      <w:r>
+        <w:rPr>
+          <w:rFonts w:ascii="Times New Roman" w:hAnsi="Times New Roman" w:cs="Times New Roman"/>
+          <w:sz w:val="20"/>
+          <w:szCs w:val="20"/>
+        </w:rPr>
+        <w:t xml:space="preserve"> </w:t>
+      </w:r>
+      <w:r>
+        <w:rPr>
+          <w:rFonts w:ascii="Times New Roman" w:hAnsi="Times New Roman" w:cs="Times New Roman"/>
+          <w:sz w:val="20"/>
+          <w:szCs w:val="20"/>
+        </w:rPr>
+        <w:t>Confirmação dos Termos</w:t>
+      </w:r>
+      <w:r>
+        <w:rPr>
+          <w:rFonts w:ascii="Times New Roman" w:hAnsi="Times New Roman" w:cs="Times New Roman"/>
+          <w:sz w:val="20"/>
+          <w:szCs w:val="20"/>
+        </w:rPr>
+        <w:t>.</w:t>
+      </w:r>
+    </w:p>
+    <w:p>
+      <w:pPr>
+        <w:spacing w:after="0" w:line="360" w:lineRule="auto"/>
+        <w:jc w:val="center"/>
+        <w:rPr>
+          <w:rFonts w:ascii="Times New Roman" w:hAnsi="Times New Roman" w:cs="Times New Roman"/>
+          <w:sz w:val="20"/>
+          <w:szCs w:val="20"/>
+        </w:rPr>
+      </w:pPr>
+      <w:r>
+        <w:rPr>
+          <w:rFonts w:ascii="Times New Roman" w:hAnsi="Times New Roman" w:cs="Times New Roman"/>
+          <w:noProof/>
+          <w:sz w:val="20"/>
+          <w:szCs w:val="20"/>
+        </w:rPr>
+        <w:lastRenderedPageBreak/>
+        <w:drawing>
+          <wp:inline distT="0" distB="0" distL="0" distR="0" wp14:anchorId="7981894E" wp14:editId="39E031E0">
+            <wp:extent cx="5760085" cy="3239770"/>
+            <wp:effectExtent l="0" t="0" r="0" b="0"/>
+            <wp:docPr id="71386731" name="Imagem 4" descr="Interface gráfica do usuário, Texto, Aplicativo, chat ou mensagem de texto&#10;&#10;Descrição gerada automaticamente"/>
+            <wp:cNvGraphicFramePr>
+              <a:graphicFrameLocks xmlns:a="http://schemas.openxmlformats.org/drawingml/2006/main" noChangeAspect="1"/>
+            </wp:cNvGraphicFramePr>
+            <a:graphic xmlns:a="http://schemas.openxmlformats.org/drawingml/2006/main">
+              <a:graphicData uri="http://schemas.openxmlformats.org/drawingml/2006/picture">
+                <pic:pic xmlns:pic="http://schemas.openxmlformats.org/drawingml/2006/picture">
+                  <pic:nvPicPr>
+                    <pic:cNvPr id="71386731" name="Imagem 4" descr="Interface gráfica do usuário, Texto, Aplicativo, chat ou mensagem de texto&#10;&#10;Descrição gerada automaticamente"/>
+                    <pic:cNvPicPr/>
+                  </pic:nvPicPr>
+                  <pic:blipFill>
+                    <a:blip r:embed="rId13" cstate="print">
+                      <a:extLst>
+                        <a:ext uri="{28A0092B-C50C-407E-A947-70E740481C1C}">
+                          <a14:useLocalDpi xmlns:a14="http://schemas.microsoft.com/office/drawing/2010/main" val="0"/>
+                        </a:ext>
+                      </a:extLst>
+                    </a:blip>
+                    <a:stretch>
+                      <a:fillRect/>
+                    </a:stretch>
+                  </pic:blipFill>
+                  <pic:spPr>
+                    <a:xfrm>
+                      <a:off x="0" y="0"/>
+                      <a:ext cx="5760085" cy="3239770"/>
+                    </a:xfrm>
+                    <a:prstGeom prst="rect">
+                      <a:avLst/>
+                    </a:prstGeom>
+                  </pic:spPr>
+                </pic:pic>
+              </a:graphicData>
+            </a:graphic>
+          </wp:inline>
+        </w:drawing>
+      </w:r>
+    </w:p>
+    <w:p>
+      <w:pPr>
+        <w:spacing w:after="0" w:line="360" w:lineRule="auto"/>
+        <w:jc w:val="center"/>
+        <w:rPr>
+          <w:rFonts w:ascii="Times New Roman" w:hAnsi="Times New Roman" w:cs="Times New Roman"/>
+          <w:sz w:val="20"/>
+          <w:szCs w:val="20"/>
+        </w:rPr>
+      </w:pPr>
+      <w:r>
+        <w:rPr>
+          <w:rFonts w:ascii="Times New Roman" w:hAnsi="Times New Roman" w:cs="Times New Roman"/>
+          <w:sz w:val="20"/>
+          <w:szCs w:val="20"/>
+        </w:rPr>
+        <w:t>Fonte: De autoria própria (202</w:t>
+      </w:r>
+      <w:r>
+        <w:rPr>
+          <w:rFonts w:ascii="Times New Roman" w:hAnsi="Times New Roman" w:cs="Times New Roman"/>
+          <w:sz w:val="20"/>
+          <w:szCs w:val="20"/>
+        </w:rPr>
+        <w:t>4</w:t>
+      </w:r>
+      <w:r>
+        <w:rPr>
+          <w:rFonts w:ascii="Times New Roman" w:hAnsi="Times New Roman" w:cs="Times New Roman"/>
+          <w:sz w:val="20"/>
+          <w:szCs w:val="20"/>
+        </w:rPr>
+        <w:t>).</w:t>
+      </w:r>
+    </w:p>
+    <w:p>
+      <w:pPr>
+        <w:spacing w:after="0" w:line="360" w:lineRule="auto"/>
+        <w:jc w:val="center"/>
+        <w:rPr>
+          <w:rFonts w:ascii="Times New Roman" w:hAnsi="Times New Roman" w:cs="Times New Roman"/>
+          <w:sz w:val="20"/>
+          <w:szCs w:val="20"/>
+        </w:rPr>
+      </w:pPr>
+    </w:p>
+    <w:p>
+      <w:pPr>
+        <w:spacing w:after="0" w:line="360" w:lineRule="auto"/>
+        <w:ind w:firstLine="709"/>
+        <w:jc w:val="both"/>
+        <w:rPr>
+          <w:rFonts w:ascii="Times New Roman" w:hAnsi="Times New Roman" w:cs="Times New Roman"/>
+          <w:sz w:val="24"/>
+          <w:szCs w:val="24"/>
+        </w:rPr>
+      </w:pPr>
+    </w:p>
+    <w:p>
+      <w:pPr>
+        <w:spacing w:after="0" w:line="360" w:lineRule="auto"/>
+        <w:ind w:firstLine="709"/>
+        <w:jc w:val="both"/>
+        <w:rPr>
+          <w:rFonts w:ascii="Times New Roman" w:hAnsi="Times New Roman" w:cs="Times New Roman"/>
+          <w:sz w:val="24"/>
+          <w:szCs w:val="24"/>
+        </w:rPr>
+      </w:pPr>
     </w:p>
     <w:p>
       <w:pPr>
@@ -35859,7 +37009,25 @@
           <w:sz w:val="24"/>
           <w:szCs w:val="24"/>
         </w:rPr>
-        <w:t>... (possíveis atualizações, adições de novas funcionalidades, etc.)</w:t>
+        <w:t xml:space="preserve">... (possíveis atualizações, adições de novas </w:t>
+      </w:r>
+      <w:proofErr w:type="gramStart"/>
+      <w:r>
+        <w:rPr>
+          <w:rFonts w:ascii="Times New Roman" w:hAnsi="Times New Roman" w:cs="Times New Roman"/>
+          <w:sz w:val="24"/>
+          <w:szCs w:val="24"/>
+        </w:rPr>
+        <w:t>funcionalidades, etc.</w:t>
+      </w:r>
+      <w:proofErr w:type="gramEnd"/>
+      <w:r>
+        <w:rPr>
+          <w:rFonts w:ascii="Times New Roman" w:hAnsi="Times New Roman" w:cs="Times New Roman"/>
+          <w:sz w:val="24"/>
+          <w:szCs w:val="24"/>
+        </w:rPr>
+        <w:t>)</w:t>
       </w:r>
     </w:p>
     <w:p>
@@ -36113,6 +37281,7 @@
           <w:sz w:val="24"/>
           <w:szCs w:val="24"/>
         </w:rPr>
+        <w:lastRenderedPageBreak/>
         <w:t>Postagem Ofensiva:</w:t>
       </w:r>
       <w:r>
@@ -36147,7 +37316,6 @@
           <w:sz w:val="24"/>
           <w:szCs w:val="24"/>
         </w:rPr>
-        <w:lastRenderedPageBreak/>
         <w:t>Usuário:</w:t>
       </w:r>
       <w:r>
@@ -36812,6 +37980,7 @@
           <w:sz w:val="24"/>
           <w:szCs w:val="24"/>
         </w:rPr>
+        <w:lastRenderedPageBreak/>
         <w:t>Bulma</w:t>
       </w:r>
       <w:proofErr w:type="spellEnd"/>
@@ -36909,16 +38078,7 @@
           <w:sz w:val="24"/>
           <w:szCs w:val="24"/>
         </w:rPr>
-        <w:t xml:space="preserve"> </w:t>
-      </w:r>
-      <w:r>
-        <w:rPr>
-          <w:rFonts w:ascii="Times New Roman" w:hAnsi="Times New Roman" w:cs="Times New Roman"/>
-          <w:sz w:val="24"/>
-          <w:szCs w:val="24"/>
-        </w:rPr>
-        <w:lastRenderedPageBreak/>
-        <w:t xml:space="preserve">permite um desenvolvimento rápido e responsivo do </w:t>
+        <w:t xml:space="preserve"> permite um desenvolvimento rápido e responsivo do </w:t>
       </w:r>
       <w:r>
         <w:rPr>
@@ -37359,7 +38519,16 @@
           <w:sz w:val="24"/>
           <w:szCs w:val="24"/>
         </w:rPr>
-        <w:t>. Por sua vez, o PSR-2 trata de aspectos de formatação, como a indentação por quatro espaços (sem uso de tabulações), linhas com no máximo 120 caracteres, e colocação de chaves seguindo o estilo K&amp;R.</w:t>
+        <w:t xml:space="preserve">. Por sua vez, o PSR-2 trata de aspectos de formatação, como a </w:t>
+      </w:r>
+      <w:r>
+        <w:rPr>
+          <w:rFonts w:ascii="Times New Roman" w:hAnsi="Times New Roman" w:cs="Times New Roman"/>
+          <w:sz w:val="24"/>
+          <w:szCs w:val="24"/>
+        </w:rPr>
+        <w:lastRenderedPageBreak/>
+        <w:t>indentação por quatro espaços (sem uso de tabulações), linhas com no máximo 120 caracteres, e colocação de chaves seguindo o estilo K&amp;R.</w:t>
       </w:r>
       <w:r>
         <w:rPr>
@@ -37377,16 +38546,7 @@
           <w:sz w:val="24"/>
           <w:szCs w:val="24"/>
         </w:rPr>
-        <w:t xml:space="preserve">A implementação desses guias de estilo ajuda a </w:t>
-      </w:r>
-      <w:r>
-        <w:rPr>
-          <w:rFonts w:ascii="Times New Roman" w:hAnsi="Times New Roman" w:cs="Times New Roman"/>
-          <w:sz w:val="24"/>
-          <w:szCs w:val="24"/>
-        </w:rPr>
-        <w:lastRenderedPageBreak/>
-        <w:t xml:space="preserve">manter o código organizado e consistente, facilitando a revisão por outros desenvolvedores e contribuindo para um ambiente de trabalho colaborativo mais eficiente. Além disso, a consistência promovida pelos padrões PSR facilita a detecção e correção de erros, melhorando a qualidade geral do </w:t>
+        <w:t xml:space="preserve">A implementação desses guias de estilo ajuda a manter o código organizado e consistente, facilitando a revisão por outros desenvolvedores e contribuindo para um ambiente de trabalho colaborativo mais eficiente. Além disso, a consistência promovida pelos padrões PSR facilita a detecção e correção de erros, melhorando a qualidade geral do </w:t>
       </w:r>
       <w:r>
         <w:rPr>
@@ -54732,7 +55892,6 @@
   <w:style w:type="character" w:default="1" w:styleId="Fontepargpadro">
     <w:name w:val="Default Paragraph Font"/>
     <w:uiPriority w:val="1"/>
-    <w:semiHidden/>
     <w:unhideWhenUsed/>
   </w:style>
   <w:style w:type="table" w:default="1" w:styleId="Tabelanormal">

</xml_diff>

<commit_message>
Continuação escrita no Tópico: Design da UI
</commit_message>
<xml_diff>
--- a/docs/documento-requisitos-do-sistema/prototipo-bem-te-vi-social/bem_te_vi_social.docx
+++ b/docs/documento-requisitos-do-sistema/prototipo-bem-te-vi-social/bem_te_vi_social.docx
@@ -2804,79 +2804,7 @@
           <w:sz w:val="24"/>
           <w:szCs w:val="24"/>
         </w:rPr>
-        <w:t xml:space="preserve"> Modelo de Transformador Bidirecional (</w:t>
-      </w:r>
-      <w:proofErr w:type="spellStart"/>
-      <w:r>
-        <w:rPr>
-          <w:rFonts w:ascii="Times New Roman" w:hAnsi="Times New Roman" w:cs="Times New Roman"/>
-          <w:sz w:val="24"/>
-          <w:szCs w:val="24"/>
-        </w:rPr>
-        <w:t>Bidirectional</w:t>
-      </w:r>
-      <w:proofErr w:type="spellEnd"/>
-      <w:r>
-        <w:rPr>
-          <w:rFonts w:ascii="Times New Roman" w:hAnsi="Times New Roman" w:cs="Times New Roman"/>
-          <w:sz w:val="24"/>
-          <w:szCs w:val="24"/>
-        </w:rPr>
-        <w:t xml:space="preserve"> </w:t>
-      </w:r>
-      <w:proofErr w:type="spellStart"/>
-      <w:r>
-        <w:rPr>
-          <w:rFonts w:ascii="Times New Roman" w:hAnsi="Times New Roman" w:cs="Times New Roman"/>
-          <w:sz w:val="24"/>
-          <w:szCs w:val="24"/>
-        </w:rPr>
-        <w:t>Encoder</w:t>
-      </w:r>
-      <w:proofErr w:type="spellEnd"/>
-      <w:r>
-        <w:rPr>
-          <w:rFonts w:ascii="Times New Roman" w:hAnsi="Times New Roman" w:cs="Times New Roman"/>
-          <w:sz w:val="24"/>
-          <w:szCs w:val="24"/>
-        </w:rPr>
-        <w:t xml:space="preserve"> </w:t>
-      </w:r>
-      <w:proofErr w:type="spellStart"/>
-      <w:r>
-        <w:rPr>
-          <w:rFonts w:ascii="Times New Roman" w:hAnsi="Times New Roman" w:cs="Times New Roman"/>
-          <w:sz w:val="24"/>
-          <w:szCs w:val="24"/>
-        </w:rPr>
-        <w:t>Representations</w:t>
-      </w:r>
-      <w:proofErr w:type="spellEnd"/>
-      <w:r>
-        <w:rPr>
-          <w:rFonts w:ascii="Times New Roman" w:hAnsi="Times New Roman" w:cs="Times New Roman"/>
-          <w:sz w:val="24"/>
-          <w:szCs w:val="24"/>
-        </w:rPr>
-        <w:t xml:space="preserve"> </w:t>
-      </w:r>
-      <w:proofErr w:type="spellStart"/>
-      <w:r>
-        <w:rPr>
-          <w:rFonts w:ascii="Times New Roman" w:hAnsi="Times New Roman" w:cs="Times New Roman"/>
-          <w:sz w:val="24"/>
-          <w:szCs w:val="24"/>
-        </w:rPr>
-        <w:t>from</w:t>
-      </w:r>
-      <w:proofErr w:type="spellEnd"/>
-      <w:r>
-        <w:rPr>
-          <w:rFonts w:ascii="Times New Roman" w:hAnsi="Times New Roman" w:cs="Times New Roman"/>
-          <w:sz w:val="24"/>
-          <w:szCs w:val="24"/>
-        </w:rPr>
-        <w:t xml:space="preserve"> Transformers), usado para análise de postagens</w:t>
+        <w:t xml:space="preserve"> Modelo de Transformador Bidirecional (Bidirectional Encoder Representations from Transformers), usado para análise de postagens</w:t>
       </w:r>
     </w:p>
     <w:p>
@@ -2911,43 +2839,7 @@
           <w:sz w:val="24"/>
           <w:szCs w:val="24"/>
         </w:rPr>
-        <w:t xml:space="preserve"> Autenticação Multifator (</w:t>
-      </w:r>
-      <w:proofErr w:type="spellStart"/>
-      <w:r>
-        <w:rPr>
-          <w:rFonts w:ascii="Times New Roman" w:hAnsi="Times New Roman" w:cs="Times New Roman"/>
-          <w:sz w:val="24"/>
-          <w:szCs w:val="24"/>
-        </w:rPr>
-        <w:t>Multifactor</w:t>
-      </w:r>
-      <w:proofErr w:type="spellEnd"/>
-      <w:r>
-        <w:rPr>
-          <w:rFonts w:ascii="Times New Roman" w:hAnsi="Times New Roman" w:cs="Times New Roman"/>
-          <w:sz w:val="24"/>
-          <w:szCs w:val="24"/>
-        </w:rPr>
-        <w:t xml:space="preserve"> </w:t>
-      </w:r>
-      <w:proofErr w:type="spellStart"/>
-      <w:r>
-        <w:rPr>
-          <w:rFonts w:ascii="Times New Roman" w:hAnsi="Times New Roman" w:cs="Times New Roman"/>
-          <w:sz w:val="24"/>
-          <w:szCs w:val="24"/>
-        </w:rPr>
-        <w:t>Authentication</w:t>
-      </w:r>
-      <w:proofErr w:type="spellEnd"/>
-      <w:r>
-        <w:rPr>
-          <w:rFonts w:ascii="Times New Roman" w:hAnsi="Times New Roman" w:cs="Times New Roman"/>
-          <w:sz w:val="24"/>
-          <w:szCs w:val="24"/>
-        </w:rPr>
-        <w:t>)</w:t>
+        <w:t xml:space="preserve"> Autenticação Multifator (Multifactor Authentication)</w:t>
       </w:r>
     </w:p>
     <w:p>
@@ -2983,43 +2875,7 @@
           <w:sz w:val="24"/>
           <w:szCs w:val="24"/>
         </w:rPr>
-        <w:t xml:space="preserve"> Arquitetura Modelo-Visão-Controlador (Model-</w:t>
-      </w:r>
-      <w:proofErr w:type="spellStart"/>
-      <w:r>
-        <w:rPr>
-          <w:rFonts w:ascii="Times New Roman" w:hAnsi="Times New Roman" w:cs="Times New Roman"/>
-          <w:sz w:val="24"/>
-          <w:szCs w:val="24"/>
-        </w:rPr>
-        <w:t>View</w:t>
-      </w:r>
-      <w:proofErr w:type="spellEnd"/>
-      <w:r>
-        <w:rPr>
-          <w:rFonts w:ascii="Times New Roman" w:hAnsi="Times New Roman" w:cs="Times New Roman"/>
-          <w:sz w:val="24"/>
-          <w:szCs w:val="24"/>
-        </w:rPr>
-        <w:t>-</w:t>
-      </w:r>
-      <w:proofErr w:type="spellStart"/>
-      <w:r>
-        <w:rPr>
-          <w:rFonts w:ascii="Times New Roman" w:hAnsi="Times New Roman" w:cs="Times New Roman"/>
-          <w:sz w:val="24"/>
-          <w:szCs w:val="24"/>
-        </w:rPr>
-        <w:t>Controller</w:t>
-      </w:r>
-      <w:proofErr w:type="spellEnd"/>
-      <w:r>
-        <w:rPr>
-          <w:rFonts w:ascii="Times New Roman" w:hAnsi="Times New Roman" w:cs="Times New Roman"/>
-          <w:sz w:val="24"/>
-          <w:szCs w:val="24"/>
-        </w:rPr>
-        <w:t>)</w:t>
+        <w:t xml:space="preserve"> Arquitetura Modelo-Visão-Controlador (Model-View-Controller)</w:t>
       </w:r>
     </w:p>
     <w:p>
@@ -3134,25 +2990,7 @@
           <w:sz w:val="24"/>
           <w:szCs w:val="24"/>
         </w:rPr>
-        <w:t xml:space="preserve"> </w:t>
-      </w:r>
-      <w:proofErr w:type="spellStart"/>
-      <w:r>
-        <w:rPr>
-          <w:rFonts w:ascii="Times New Roman" w:hAnsi="Times New Roman" w:cs="Times New Roman"/>
-          <w:sz w:val="24"/>
-          <w:szCs w:val="24"/>
-        </w:rPr>
-        <w:t>Structured</w:t>
-      </w:r>
-      <w:proofErr w:type="spellEnd"/>
-      <w:r>
-        <w:rPr>
-          <w:rFonts w:ascii="Times New Roman" w:hAnsi="Times New Roman" w:cs="Times New Roman"/>
-          <w:sz w:val="24"/>
-          <w:szCs w:val="24"/>
-        </w:rPr>
-        <w:t xml:space="preserve"> Query Language, utilizado para gerenciamento de bancos de dados relacionais</w:t>
+        <w:t xml:space="preserve"> Structured Query Language, utilizado para gerenciamento de bancos de dados relacionais</w:t>
       </w:r>
     </w:p>
     <w:p>
@@ -4464,25 +4302,7 @@
           <w:sz w:val="24"/>
           <w:szCs w:val="24"/>
         </w:rPr>
-        <w:t xml:space="preserve">O sistema deve permitir que os usuários </w:t>
-      </w:r>
-      <w:proofErr w:type="gramStart"/>
-      <w:r>
-        <w:rPr>
-          <w:rFonts w:ascii="Times New Roman" w:hAnsi="Times New Roman" w:cs="Times New Roman"/>
-          <w:sz w:val="24"/>
-          <w:szCs w:val="24"/>
-        </w:rPr>
-        <w:t>criem uma nova</w:t>
-      </w:r>
-      <w:proofErr w:type="gramEnd"/>
-      <w:r>
-        <w:rPr>
-          <w:rFonts w:ascii="Times New Roman" w:hAnsi="Times New Roman" w:cs="Times New Roman"/>
-          <w:sz w:val="24"/>
-          <w:szCs w:val="24"/>
-        </w:rPr>
-        <w:t xml:space="preserve"> postagem após serem notificados de que sua postagem anterior foi considerada ofensiva.</w:t>
+        <w:t>O sistema deve permitir que os usuários criem uma nova postagem após serem notificados de que sua postagem anterior foi considerada ofensiva.</w:t>
       </w:r>
     </w:p>
     <w:p>
@@ -4575,29 +4395,7 @@
           <w:sz w:val="24"/>
           <w:szCs w:val="24"/>
         </w:rPr>
-        <w:t xml:space="preserve">RF018: </w:t>
-      </w:r>
-      <w:proofErr w:type="spellStart"/>
-      <w:r>
-        <w:rPr>
-          <w:rFonts w:ascii="Times New Roman" w:hAnsi="Times New Roman" w:cs="Times New Roman"/>
-          <w:b/>
-          <w:bCs/>
-          <w:sz w:val="24"/>
-          <w:szCs w:val="24"/>
-        </w:rPr>
-        <w:t>Fornecer</w:t>
-      </w:r>
-      <w:proofErr w:type="spellEnd"/>
-      <w:r>
-        <w:rPr>
-          <w:rFonts w:ascii="Times New Roman" w:hAnsi="Times New Roman" w:cs="Times New Roman"/>
-          <w:b/>
-          <w:bCs/>
-          <w:sz w:val="24"/>
-          <w:szCs w:val="24"/>
-        </w:rPr>
-        <w:t xml:space="preserve"> Relatórios </w:t>
+        <w:t xml:space="preserve">RF018: Fornecer Relatórios </w:t>
       </w:r>
       <w:r>
         <w:rPr>
@@ -4836,25 +4634,7 @@
           <w:sz w:val="24"/>
           <w:szCs w:val="24"/>
         </w:rPr>
-        <w:t xml:space="preserve">As credenciais das contas administrativas devem ser geradas com segurança, utilizando </w:t>
-      </w:r>
-      <w:proofErr w:type="spellStart"/>
-      <w:r>
-        <w:rPr>
-          <w:rFonts w:ascii="Times New Roman" w:hAnsi="Times New Roman" w:cs="Times New Roman"/>
-          <w:sz w:val="24"/>
-          <w:szCs w:val="24"/>
-        </w:rPr>
-        <w:t>hashing</w:t>
-      </w:r>
-      <w:proofErr w:type="spellEnd"/>
-      <w:r>
-        <w:rPr>
-          <w:rFonts w:ascii="Times New Roman" w:hAnsi="Times New Roman" w:cs="Times New Roman"/>
-          <w:sz w:val="24"/>
-          <w:szCs w:val="24"/>
-        </w:rPr>
-        <w:t xml:space="preserve"> para armazenar senhas, e devem incluir opções para autenticação multifator (MFA).</w:t>
+        <w:t>As credenciais das contas administrativas devem ser geradas com segurança, utilizando hashing para armazenar senhas, e devem incluir opções para autenticação multifator (MFA).</w:t>
       </w:r>
     </w:p>
     <w:p>
@@ -6092,25 +5872,7 @@
                 <w:sz w:val="24"/>
                 <w:szCs w:val="24"/>
               </w:rPr>
-              <w:t xml:space="preserve">O usuário clica no link descrito </w:t>
-            </w:r>
-            <w:proofErr w:type="gramStart"/>
-            <w:r>
-              <w:rPr>
-                <w:rFonts w:ascii="Times New Roman" w:hAnsi="Times New Roman" w:cs="Times New Roman"/>
-                <w:sz w:val="24"/>
-                <w:szCs w:val="24"/>
-              </w:rPr>
-              <w:t>como Registre-se</w:t>
-            </w:r>
-            <w:proofErr w:type="gramEnd"/>
-            <w:r>
-              <w:rPr>
-                <w:rFonts w:ascii="Times New Roman" w:hAnsi="Times New Roman" w:cs="Times New Roman"/>
-                <w:sz w:val="24"/>
-                <w:szCs w:val="24"/>
-              </w:rPr>
-              <w:t xml:space="preserve"> “Aqui”.</w:t>
+              <w:t>O usuário clica no link descrito como Registre-se “Aqui”.</w:t>
             </w:r>
           </w:p>
           <w:p>
@@ -6830,25 +6592,7 @@
                 <w:sz w:val="24"/>
                 <w:szCs w:val="24"/>
               </w:rPr>
-              <w:t xml:space="preserve">O sistema </w:t>
-            </w:r>
-            <w:proofErr w:type="spellStart"/>
-            <w:r>
-              <w:rPr>
-                <w:rFonts w:ascii="Times New Roman" w:hAnsi="Times New Roman" w:cs="Times New Roman"/>
-                <w:sz w:val="24"/>
-                <w:szCs w:val="24"/>
-              </w:rPr>
-              <w:t>valida</w:t>
-            </w:r>
-            <w:proofErr w:type="spellEnd"/>
-            <w:r>
-              <w:rPr>
-                <w:rFonts w:ascii="Times New Roman" w:hAnsi="Times New Roman" w:cs="Times New Roman"/>
-                <w:sz w:val="24"/>
-                <w:szCs w:val="24"/>
-              </w:rPr>
-              <w:t xml:space="preserve"> a entrada e exibe uma mensagem de erro solicitando que o usuário insira informações válidas.</w:t>
+              <w:t>O sistema valida a entrada e exibe uma mensagem de erro solicitando que o usuário insira informações válidas.</w:t>
             </w:r>
           </w:p>
         </w:tc>
@@ -14546,25 +14290,7 @@
                 <w:sz w:val="24"/>
                 <w:szCs w:val="24"/>
               </w:rPr>
-              <w:t xml:space="preserve">O sistema deve garantir que as novas informações atendam aos requisitos de segurança e formato (por exemplo, senha forte, e-mail </w:t>
-            </w:r>
-            <w:proofErr w:type="gramStart"/>
-            <w:r>
-              <w:rPr>
-                <w:rFonts w:ascii="Times New Roman" w:hAnsi="Times New Roman" w:cs="Times New Roman"/>
-                <w:sz w:val="24"/>
-                <w:szCs w:val="24"/>
-              </w:rPr>
-              <w:t>válido, etc.</w:t>
-            </w:r>
-            <w:proofErr w:type="gramEnd"/>
-            <w:r>
-              <w:rPr>
-                <w:rFonts w:ascii="Times New Roman" w:hAnsi="Times New Roman" w:cs="Times New Roman"/>
-                <w:sz w:val="24"/>
-                <w:szCs w:val="24"/>
-              </w:rPr>
-              <w:t>).</w:t>
+              <w:t>O sistema deve garantir que as novas informações atendam aos requisitos de segurança e formato (por exemplo, senha forte, e-mail válido, etc.).</w:t>
             </w:r>
           </w:p>
         </w:tc>
@@ -16999,25 +16725,7 @@
                 <w:sz w:val="24"/>
                 <w:szCs w:val="24"/>
               </w:rPr>
-              <w:t xml:space="preserve">O sistema </w:t>
-            </w:r>
-            <w:proofErr w:type="spellStart"/>
-            <w:r>
-              <w:rPr>
-                <w:rFonts w:ascii="Times New Roman" w:hAnsi="Times New Roman" w:cs="Times New Roman"/>
-                <w:sz w:val="24"/>
-                <w:szCs w:val="24"/>
-              </w:rPr>
-              <w:t>valida</w:t>
-            </w:r>
-            <w:proofErr w:type="spellEnd"/>
-            <w:r>
-              <w:rPr>
-                <w:rFonts w:ascii="Times New Roman" w:hAnsi="Times New Roman" w:cs="Times New Roman"/>
-                <w:sz w:val="24"/>
-                <w:szCs w:val="24"/>
-              </w:rPr>
-              <w:t xml:space="preserve"> a solicitação e apaga a conta do usuário, incluindo todos os dados associados.</w:t>
+              <w:t>O sistema valida a solicitação e apaga a conta do usuário, incluindo todos os dados associados.</w:t>
             </w:r>
           </w:p>
         </w:tc>
@@ -18301,25 +18009,7 @@
                 <w:sz w:val="24"/>
                 <w:szCs w:val="24"/>
               </w:rPr>
-              <w:t xml:space="preserve">O sistema </w:t>
-            </w:r>
-            <w:proofErr w:type="gramStart"/>
-            <w:r>
-              <w:rPr>
-                <w:rFonts w:ascii="Times New Roman" w:hAnsi="Times New Roman" w:cs="Times New Roman"/>
-                <w:sz w:val="24"/>
-                <w:szCs w:val="24"/>
-              </w:rPr>
-              <w:t>autentica</w:t>
-            </w:r>
-            <w:proofErr w:type="gramEnd"/>
-            <w:r>
-              <w:rPr>
-                <w:rFonts w:ascii="Times New Roman" w:hAnsi="Times New Roman" w:cs="Times New Roman"/>
-                <w:sz w:val="24"/>
-                <w:szCs w:val="24"/>
-              </w:rPr>
-              <w:t xml:space="preserve"> o administrador e verifica suas permissões de acesso.</w:t>
+              <w:t>O sistema autentica o administrador e verifica suas permissões de acesso.</w:t>
             </w:r>
           </w:p>
         </w:tc>
@@ -18435,25 +18125,7 @@
                 <w:sz w:val="24"/>
                 <w:szCs w:val="24"/>
               </w:rPr>
-              <w:t xml:space="preserve">O sistema exibe as opções disponíveis para gerenciar a conta do usuário (ativar, desativar, editar </w:t>
-            </w:r>
-            <w:proofErr w:type="gramStart"/>
-            <w:r>
-              <w:rPr>
-                <w:rFonts w:ascii="Times New Roman" w:hAnsi="Times New Roman" w:cs="Times New Roman"/>
-                <w:sz w:val="24"/>
-                <w:szCs w:val="24"/>
-              </w:rPr>
-              <w:t>informações, etc.</w:t>
-            </w:r>
-            <w:proofErr w:type="gramEnd"/>
-            <w:r>
-              <w:rPr>
-                <w:rFonts w:ascii="Times New Roman" w:hAnsi="Times New Roman" w:cs="Times New Roman"/>
-                <w:sz w:val="24"/>
-                <w:szCs w:val="24"/>
-              </w:rPr>
-              <w:t>).</w:t>
+              <w:t>O sistema exibe as opções disponíveis para gerenciar a conta do usuário (ativar, desativar, editar informações, etc.).</w:t>
             </w:r>
           </w:p>
         </w:tc>
@@ -22976,25 +22648,7 @@
                 <w:sz w:val="24"/>
                 <w:szCs w:val="24"/>
               </w:rPr>
-              <w:t xml:space="preserve">O administrador utiliza filtros avançados de pesquisa para encontrar postagens específicas (por exemplo, por data, </w:t>
-            </w:r>
-            <w:proofErr w:type="gramStart"/>
-            <w:r>
-              <w:rPr>
-                <w:rFonts w:ascii="Times New Roman" w:hAnsi="Times New Roman" w:cs="Times New Roman"/>
-                <w:sz w:val="24"/>
-                <w:szCs w:val="24"/>
-              </w:rPr>
-              <w:t>autor, ou palavras-chave</w:t>
-            </w:r>
-            <w:proofErr w:type="gramEnd"/>
-            <w:r>
-              <w:rPr>
-                <w:rFonts w:ascii="Times New Roman" w:hAnsi="Times New Roman" w:cs="Times New Roman"/>
-                <w:sz w:val="24"/>
-                <w:szCs w:val="24"/>
-              </w:rPr>
-              <w:t>).</w:t>
+              <w:t>O administrador utiliza filtros avançados de pesquisa para encontrar postagens específicas (por exemplo, por data, autor, ou palavras-chave).</w:t>
             </w:r>
           </w:p>
         </w:tc>
@@ -25380,25 +25034,7 @@
                 <w:sz w:val="24"/>
                 <w:szCs w:val="24"/>
               </w:rPr>
-              <w:t xml:space="preserve">O modelo BERT deve ter analisado a postagem e </w:t>
-            </w:r>
-            <w:proofErr w:type="spellStart"/>
-            <w:r>
-              <w:rPr>
-                <w:rFonts w:ascii="Times New Roman" w:hAnsi="Times New Roman" w:cs="Times New Roman"/>
-                <w:sz w:val="24"/>
-                <w:szCs w:val="24"/>
-              </w:rPr>
-              <w:t>classificado-a</w:t>
-            </w:r>
-            <w:proofErr w:type="spellEnd"/>
-            <w:r>
-              <w:rPr>
-                <w:rFonts w:ascii="Times New Roman" w:hAnsi="Times New Roman" w:cs="Times New Roman"/>
-                <w:sz w:val="24"/>
-                <w:szCs w:val="24"/>
-              </w:rPr>
-              <w:t xml:space="preserve"> como ofensiva.</w:t>
+              <w:t>O modelo BERT deve ter analisado a postagem e classificado-a como ofensiva.</w:t>
             </w:r>
           </w:p>
         </w:tc>
@@ -25546,25 +25182,7 @@
                 <w:sz w:val="24"/>
                 <w:szCs w:val="24"/>
               </w:rPr>
-              <w:t xml:space="preserve">O usuário </w:t>
-            </w:r>
-            <w:proofErr w:type="spellStart"/>
-            <w:r>
-              <w:rPr>
-                <w:rFonts w:ascii="Times New Roman" w:hAnsi="Times New Roman" w:cs="Times New Roman"/>
-                <w:sz w:val="24"/>
-                <w:szCs w:val="24"/>
-              </w:rPr>
-              <w:t>é</w:t>
-            </w:r>
-            <w:proofErr w:type="spellEnd"/>
-            <w:r>
-              <w:rPr>
-                <w:rFonts w:ascii="Times New Roman" w:hAnsi="Times New Roman" w:cs="Times New Roman"/>
-                <w:sz w:val="24"/>
-                <w:szCs w:val="24"/>
-              </w:rPr>
-              <w:t xml:space="preserve"> redirecionado para a página de criação de nova postagem.</w:t>
+              <w:t>O usuário é redirecionado para a página de criação de nova postagem.</w:t>
             </w:r>
           </w:p>
         </w:tc>
@@ -26385,25 +26003,7 @@
                 <w:sz w:val="24"/>
                 <w:szCs w:val="24"/>
               </w:rPr>
-              <w:t xml:space="preserve">O usuário </w:t>
-            </w:r>
-            <w:proofErr w:type="spellStart"/>
-            <w:r>
-              <w:rPr>
-                <w:rFonts w:ascii="Times New Roman" w:hAnsi="Times New Roman" w:cs="Times New Roman"/>
-                <w:sz w:val="24"/>
-                <w:szCs w:val="24"/>
-              </w:rPr>
-              <w:t>é</w:t>
-            </w:r>
-            <w:proofErr w:type="spellEnd"/>
-            <w:r>
-              <w:rPr>
-                <w:rFonts w:ascii="Times New Roman" w:hAnsi="Times New Roman" w:cs="Times New Roman"/>
-                <w:sz w:val="24"/>
-                <w:szCs w:val="24"/>
-              </w:rPr>
-              <w:t xml:space="preserve"> redirecionado diretamente para a página de criação de nova postagem sem ver a mensagem de notificação.</w:t>
+              <w:t>O usuário é redirecionado diretamente para a página de criação de nova postagem sem ver a mensagem de notificação.</w:t>
             </w:r>
           </w:p>
         </w:tc>
@@ -26858,25 +26458,7 @@
                 <w:sz w:val="24"/>
                 <w:szCs w:val="24"/>
               </w:rPr>
-              <w:t xml:space="preserve">Este caso de uso permite que os usuários </w:t>
-            </w:r>
-            <w:proofErr w:type="gramStart"/>
-            <w:r>
-              <w:rPr>
-                <w:rFonts w:ascii="Times New Roman" w:hAnsi="Times New Roman" w:cs="Times New Roman"/>
-                <w:sz w:val="24"/>
-                <w:szCs w:val="24"/>
-              </w:rPr>
-              <w:t>criem uma nova</w:t>
-            </w:r>
-            <w:proofErr w:type="gramEnd"/>
-            <w:r>
-              <w:rPr>
-                <w:rFonts w:ascii="Times New Roman" w:hAnsi="Times New Roman" w:cs="Times New Roman"/>
-                <w:sz w:val="24"/>
-                <w:szCs w:val="24"/>
-              </w:rPr>
-              <w:t xml:space="preserve"> postagem após serem notificados de que sua postagem anterior foi considerada ofensiva pelo modelo BERT.</w:t>
+              <w:t>Este caso de uso permite que os usuários criem uma nova postagem após serem notificados de que sua postagem anterior foi considerada ofensiva pelo modelo BERT.</w:t>
             </w:r>
           </w:p>
         </w:tc>
@@ -27531,25 +27113,7 @@
                 <w:sz w:val="24"/>
                 <w:szCs w:val="24"/>
               </w:rPr>
-              <w:t xml:space="preserve">O usuário </w:t>
-            </w:r>
-            <w:proofErr w:type="gramStart"/>
-            <w:r>
-              <w:rPr>
-                <w:rFonts w:ascii="Times New Roman" w:hAnsi="Times New Roman" w:cs="Times New Roman"/>
-                <w:sz w:val="24"/>
-                <w:szCs w:val="24"/>
-              </w:rPr>
-              <w:t>cria uma nova</w:t>
-            </w:r>
-            <w:proofErr w:type="gramEnd"/>
-            <w:r>
-              <w:rPr>
-                <w:rFonts w:ascii="Times New Roman" w:hAnsi="Times New Roman" w:cs="Times New Roman"/>
-                <w:sz w:val="24"/>
-                <w:szCs w:val="24"/>
-              </w:rPr>
-              <w:t xml:space="preserve"> postagem.</w:t>
+              <w:t>O usuário cria uma nova postagem.</w:t>
             </w:r>
           </w:p>
         </w:tc>
@@ -27848,25 +27412,7 @@
                 <w:sz w:val="24"/>
                 <w:szCs w:val="24"/>
               </w:rPr>
-              <w:t xml:space="preserve">O usuário opta por não </w:t>
-            </w:r>
-            <w:proofErr w:type="gramStart"/>
-            <w:r>
-              <w:rPr>
-                <w:rFonts w:ascii="Times New Roman" w:hAnsi="Times New Roman" w:cs="Times New Roman"/>
-                <w:sz w:val="24"/>
-                <w:szCs w:val="24"/>
-              </w:rPr>
-              <w:t>criar uma nova</w:t>
-            </w:r>
-            <w:proofErr w:type="gramEnd"/>
-            <w:r>
-              <w:rPr>
-                <w:rFonts w:ascii="Times New Roman" w:hAnsi="Times New Roman" w:cs="Times New Roman"/>
-                <w:sz w:val="24"/>
-                <w:szCs w:val="24"/>
-              </w:rPr>
-              <w:t xml:space="preserve"> postagem imediatamente após ser redirecionado.</w:t>
+              <w:t>O usuário opta por não criar uma nova postagem imediatamente após ser redirecionado.</w:t>
             </w:r>
           </w:p>
         </w:tc>
@@ -27894,25 +27440,7 @@
                 <w:sz w:val="24"/>
                 <w:szCs w:val="24"/>
               </w:rPr>
-              <w:t xml:space="preserve">O sistema mantém o estado do redirecionamento até que o usuário decida </w:t>
-            </w:r>
-            <w:proofErr w:type="gramStart"/>
-            <w:r>
-              <w:rPr>
-                <w:rFonts w:ascii="Times New Roman" w:hAnsi="Times New Roman" w:cs="Times New Roman"/>
-                <w:sz w:val="24"/>
-                <w:szCs w:val="24"/>
-              </w:rPr>
-              <w:t>criar uma nova</w:t>
-            </w:r>
-            <w:proofErr w:type="gramEnd"/>
-            <w:r>
-              <w:rPr>
-                <w:rFonts w:ascii="Times New Roman" w:hAnsi="Times New Roman" w:cs="Times New Roman"/>
-                <w:sz w:val="24"/>
-                <w:szCs w:val="24"/>
-              </w:rPr>
-              <w:t xml:space="preserve"> postagem ou saia da página.</w:t>
+              <w:t>O sistema mantém o estado do redirecionamento até que o usuário decida criar uma nova postagem ou saia da página.</w:t>
             </w:r>
           </w:p>
         </w:tc>
@@ -27945,25 +27473,7 @@
                 <w:sz w:val="24"/>
                 <w:szCs w:val="24"/>
               </w:rPr>
-              <w:t xml:space="preserve">O usuário retorna posteriormente para </w:t>
-            </w:r>
-            <w:proofErr w:type="gramStart"/>
-            <w:r>
-              <w:rPr>
-                <w:rFonts w:ascii="Times New Roman" w:hAnsi="Times New Roman" w:cs="Times New Roman"/>
-                <w:sz w:val="24"/>
-                <w:szCs w:val="24"/>
-              </w:rPr>
-              <w:t>criar uma nova</w:t>
-            </w:r>
-            <w:proofErr w:type="gramEnd"/>
-            <w:r>
-              <w:rPr>
-                <w:rFonts w:ascii="Times New Roman" w:hAnsi="Times New Roman" w:cs="Times New Roman"/>
-                <w:sz w:val="24"/>
-                <w:szCs w:val="24"/>
-              </w:rPr>
-              <w:t xml:space="preserve"> postagem.</w:t>
+              <w:t>O usuário retorna posteriormente para criar uma nova postagem.</w:t>
             </w:r>
           </w:p>
         </w:tc>
@@ -28292,25 +27802,7 @@
                 <w:sz w:val="24"/>
                 <w:szCs w:val="24"/>
               </w:rPr>
-              <w:t xml:space="preserve">O usuário deve ser notificado de maneira clara e compreensível sobre a necessidade de </w:t>
-            </w:r>
-            <w:proofErr w:type="gramStart"/>
-            <w:r>
-              <w:rPr>
-                <w:rFonts w:ascii="Times New Roman" w:hAnsi="Times New Roman" w:cs="Times New Roman"/>
-                <w:sz w:val="24"/>
-                <w:szCs w:val="24"/>
-              </w:rPr>
-              <w:t>criar uma nova</w:t>
-            </w:r>
-            <w:proofErr w:type="gramEnd"/>
-            <w:r>
-              <w:rPr>
-                <w:rFonts w:ascii="Times New Roman" w:hAnsi="Times New Roman" w:cs="Times New Roman"/>
-                <w:sz w:val="24"/>
-                <w:szCs w:val="24"/>
-              </w:rPr>
-              <w:t xml:space="preserve"> postagem após a rejeição da postagem anterior.</w:t>
+              <w:t>O usuário deve ser notificado de maneira clara e compreensível sobre a necessidade de criar uma nova postagem após a rejeição da postagem anterior.</w:t>
             </w:r>
           </w:p>
         </w:tc>
@@ -28798,25 +28290,7 @@
                 <w:sz w:val="24"/>
                 <w:szCs w:val="24"/>
               </w:rPr>
-              <w:t xml:space="preserve">O modelo BERT deve ter analisado a postagem e </w:t>
-            </w:r>
-            <w:proofErr w:type="spellStart"/>
-            <w:r>
-              <w:rPr>
-                <w:rFonts w:ascii="Times New Roman" w:hAnsi="Times New Roman" w:cs="Times New Roman"/>
-                <w:sz w:val="24"/>
-                <w:szCs w:val="24"/>
-              </w:rPr>
-              <w:t>classificado-a</w:t>
-            </w:r>
-            <w:proofErr w:type="spellEnd"/>
-            <w:r>
-              <w:rPr>
-                <w:rFonts w:ascii="Times New Roman" w:hAnsi="Times New Roman" w:cs="Times New Roman"/>
-                <w:sz w:val="24"/>
-                <w:szCs w:val="24"/>
-              </w:rPr>
-              <w:t xml:space="preserve"> como ofensiva.</w:t>
+              <w:t>O modelo BERT deve ter analisado a postagem e classificado-a como ofensiva.</w:t>
             </w:r>
           </w:p>
         </w:tc>
@@ -30055,27 +29529,15 @@
               </w:rPr>
               <w:t xml:space="preserve"> – </w:t>
             </w:r>
-            <w:proofErr w:type="spellStart"/>
-            <w:r>
-              <w:rPr>
-                <w:rFonts w:ascii="Times New Roman" w:hAnsi="Times New Roman" w:cs="Times New Roman"/>
-                <w:b/>
-                <w:bCs/>
-                <w:sz w:val="24"/>
-                <w:szCs w:val="24"/>
-              </w:rPr>
-              <w:t>Fornecer</w:t>
-            </w:r>
-            <w:proofErr w:type="spellEnd"/>
-            <w:r>
-              <w:rPr>
-                <w:rFonts w:ascii="Times New Roman" w:hAnsi="Times New Roman" w:cs="Times New Roman"/>
-                <w:b/>
-                <w:bCs/>
-                <w:sz w:val="24"/>
-                <w:szCs w:val="24"/>
-              </w:rPr>
-              <w:t xml:space="preserve"> Relatórios </w:t>
+            <w:r>
+              <w:rPr>
+                <w:rFonts w:ascii="Times New Roman" w:hAnsi="Times New Roman" w:cs="Times New Roman"/>
+                <w:b/>
+                <w:bCs/>
+                <w:sz w:val="24"/>
+                <w:szCs w:val="24"/>
+              </w:rPr>
+              <w:t xml:space="preserve">Fornecer Relatórios </w:t>
             </w:r>
             <w:r>
               <w:rPr>
@@ -30754,25 +30216,7 @@
                 <w:sz w:val="24"/>
                 <w:szCs w:val="24"/>
               </w:rPr>
-              <w:t xml:space="preserve">O administrador seleciona os critérios de filtragem desejados (por exemplo, </w:t>
-            </w:r>
-            <w:proofErr w:type="gramStart"/>
-            <w:r>
-              <w:rPr>
-                <w:rFonts w:ascii="Times New Roman" w:hAnsi="Times New Roman" w:cs="Times New Roman"/>
-                <w:sz w:val="24"/>
-                <w:szCs w:val="24"/>
-              </w:rPr>
-              <w:t>período de tempo</w:t>
-            </w:r>
-            <w:proofErr w:type="gramEnd"/>
-            <w:r>
-              <w:rPr>
-                <w:rFonts w:ascii="Times New Roman" w:hAnsi="Times New Roman" w:cs="Times New Roman"/>
-                <w:sz w:val="24"/>
-                <w:szCs w:val="24"/>
-              </w:rPr>
-              <w:t>, tipo de conteúdo ofensivo).</w:t>
+              <w:t>O administrador seleciona os critérios de filtragem desejados (por exemplo, período de tempo, tipo de conteúdo ofensivo).</w:t>
             </w:r>
           </w:p>
         </w:tc>
@@ -32761,25 +32205,7 @@
                 <w:sz w:val="24"/>
                 <w:szCs w:val="24"/>
               </w:rPr>
-              <w:t xml:space="preserve">O usuário acidentalmente seleciona a opção </w:t>
-            </w:r>
-            <w:proofErr w:type="gramStart"/>
-            <w:r>
-              <w:rPr>
-                <w:rFonts w:ascii="Times New Roman" w:hAnsi="Times New Roman" w:cs="Times New Roman"/>
-                <w:sz w:val="24"/>
-                <w:szCs w:val="24"/>
-              </w:rPr>
-              <w:t>"Denunciar"</w:t>
-            </w:r>
-            <w:proofErr w:type="gramEnd"/>
-            <w:r>
-              <w:rPr>
-                <w:rFonts w:ascii="Times New Roman" w:hAnsi="Times New Roman" w:cs="Times New Roman"/>
-                <w:sz w:val="24"/>
-                <w:szCs w:val="24"/>
-              </w:rPr>
-              <w:t xml:space="preserve"> mas decide não prosseguir.</w:t>
+              <w:t>O usuário acidentalmente seleciona a opção "Denunciar" mas decide não prosseguir.</w:t>
             </w:r>
           </w:p>
         </w:tc>
@@ -32961,25 +32387,7 @@
                 <w:sz w:val="24"/>
                 <w:szCs w:val="24"/>
               </w:rPr>
-              <w:t xml:space="preserve">O usuário tenta denunciar uma </w:t>
-            </w:r>
-            <w:proofErr w:type="gramStart"/>
-            <w:r>
-              <w:rPr>
-                <w:rFonts w:ascii="Times New Roman" w:hAnsi="Times New Roman" w:cs="Times New Roman"/>
-                <w:sz w:val="24"/>
-                <w:szCs w:val="24"/>
-              </w:rPr>
-              <w:t>postagem</w:t>
-            </w:r>
-            <w:proofErr w:type="gramEnd"/>
-            <w:r>
-              <w:rPr>
-                <w:rFonts w:ascii="Times New Roman" w:hAnsi="Times New Roman" w:cs="Times New Roman"/>
-                <w:sz w:val="24"/>
-                <w:szCs w:val="24"/>
-              </w:rPr>
-              <w:t xml:space="preserve"> mas não consegue completar a ação devido a problemas de conexão.</w:t>
+              <w:t>O usuário tenta denunciar uma postagem mas não consegue completar a ação devido a problemas de conexão.</w:t>
             </w:r>
           </w:p>
         </w:tc>
@@ -33837,25 +33245,7 @@
                 <w:sz w:val="24"/>
                 <w:szCs w:val="24"/>
               </w:rPr>
-              <w:t xml:space="preserve">O administrador seleciona a opção para </w:t>
-            </w:r>
-            <w:proofErr w:type="gramStart"/>
-            <w:r>
-              <w:rPr>
-                <w:rFonts w:ascii="Times New Roman" w:hAnsi="Times New Roman" w:cs="Times New Roman"/>
-                <w:sz w:val="24"/>
-                <w:szCs w:val="24"/>
-              </w:rPr>
-              <w:t>criar uma nova</w:t>
-            </w:r>
-            <w:proofErr w:type="gramEnd"/>
-            <w:r>
-              <w:rPr>
-                <w:rFonts w:ascii="Times New Roman" w:hAnsi="Times New Roman" w:cs="Times New Roman"/>
-                <w:sz w:val="24"/>
-                <w:szCs w:val="24"/>
-              </w:rPr>
-              <w:t xml:space="preserve"> conta administrativa.</w:t>
+              <w:t>O administrador seleciona a opção para criar uma nova conta administrativa.</w:t>
             </w:r>
           </w:p>
         </w:tc>
@@ -33888,43 +33278,7 @@
                 <w:sz w:val="24"/>
                 <w:szCs w:val="24"/>
               </w:rPr>
-              <w:t xml:space="preserve">O sistema solicita ao administrador que insira as informações necessárias para a nova conta (nome, </w:t>
-            </w:r>
-            <w:proofErr w:type="spellStart"/>
-            <w:r>
-              <w:rPr>
-                <w:rFonts w:ascii="Times New Roman" w:hAnsi="Times New Roman" w:cs="Times New Roman"/>
-                <w:sz w:val="24"/>
-                <w:szCs w:val="24"/>
-              </w:rPr>
-              <w:t>email</w:t>
-            </w:r>
-            <w:proofErr w:type="spellEnd"/>
-            <w:r>
-              <w:rPr>
-                <w:rFonts w:ascii="Times New Roman" w:hAnsi="Times New Roman" w:cs="Times New Roman"/>
-                <w:sz w:val="24"/>
-                <w:szCs w:val="24"/>
-              </w:rPr>
-              <w:t xml:space="preserve">, </w:t>
-            </w:r>
-            <w:proofErr w:type="gramStart"/>
-            <w:r>
-              <w:rPr>
-                <w:rFonts w:ascii="Times New Roman" w:hAnsi="Times New Roman" w:cs="Times New Roman"/>
-                <w:sz w:val="24"/>
-                <w:szCs w:val="24"/>
-              </w:rPr>
-              <w:t>privilégios, etc.</w:t>
-            </w:r>
-            <w:proofErr w:type="gramEnd"/>
-            <w:r>
-              <w:rPr>
-                <w:rFonts w:ascii="Times New Roman" w:hAnsi="Times New Roman" w:cs="Times New Roman"/>
-                <w:sz w:val="24"/>
-                <w:szCs w:val="24"/>
-              </w:rPr>
-              <w:t>).</w:t>
+              <w:t>O sistema solicita ao administrador que insira as informações necessárias para a nova conta (nome, email, privilégios, etc.).</w:t>
             </w:r>
           </w:p>
         </w:tc>
@@ -33997,25 +33351,7 @@
                 <w:sz w:val="24"/>
                 <w:szCs w:val="24"/>
               </w:rPr>
-              <w:t xml:space="preserve">O sistema aplica o </w:t>
-            </w:r>
-            <w:proofErr w:type="spellStart"/>
-            <w:r>
-              <w:rPr>
-                <w:rFonts w:ascii="Times New Roman" w:hAnsi="Times New Roman" w:cs="Times New Roman"/>
-                <w:sz w:val="24"/>
-                <w:szCs w:val="24"/>
-              </w:rPr>
-              <w:t>hashing</w:t>
-            </w:r>
-            <w:proofErr w:type="spellEnd"/>
-            <w:r>
-              <w:rPr>
-                <w:rFonts w:ascii="Times New Roman" w:hAnsi="Times New Roman" w:cs="Times New Roman"/>
-                <w:sz w:val="24"/>
-                <w:szCs w:val="24"/>
-              </w:rPr>
-              <w:t xml:space="preserve"> à senha e armazena as credenciais com segurança.</w:t>
+              <w:t>O sistema aplica o hashing à senha e armazena as credenciais com segurança.</w:t>
             </w:r>
           </w:p>
         </w:tc>
@@ -34088,25 +33424,7 @@
                 <w:sz w:val="24"/>
                 <w:szCs w:val="24"/>
               </w:rPr>
-              <w:t xml:space="preserve">O sistema </w:t>
-            </w:r>
-            <w:proofErr w:type="gramStart"/>
-            <w:r>
-              <w:rPr>
-                <w:rFonts w:ascii="Times New Roman" w:hAnsi="Times New Roman" w:cs="Times New Roman"/>
-                <w:sz w:val="24"/>
-                <w:szCs w:val="24"/>
-              </w:rPr>
-              <w:t>cria a nova</w:t>
-            </w:r>
-            <w:proofErr w:type="gramEnd"/>
-            <w:r>
-              <w:rPr>
-                <w:rFonts w:ascii="Times New Roman" w:hAnsi="Times New Roman" w:cs="Times New Roman"/>
-                <w:sz w:val="24"/>
-                <w:szCs w:val="24"/>
-              </w:rPr>
-              <w:t xml:space="preserve"> conta, registra a ação no log de auditoria e confirma a criação ao administrador.</w:t>
+              <w:t>O sistema cria a nova conta, registra a ação no log de auditoria e confirma a criação ao administrador.</w:t>
             </w:r>
           </w:p>
         </w:tc>
@@ -34170,25 +33488,7 @@
                 <w:sz w:val="24"/>
                 <w:szCs w:val="24"/>
               </w:rPr>
-              <w:t xml:space="preserve">O sistema exibe as opções de modificação (alterar privilégios, redefinir senha, ativar/desativar MFA, suspender </w:t>
-            </w:r>
-            <w:proofErr w:type="gramStart"/>
-            <w:r>
-              <w:rPr>
-                <w:rFonts w:ascii="Times New Roman" w:hAnsi="Times New Roman" w:cs="Times New Roman"/>
-                <w:sz w:val="24"/>
-                <w:szCs w:val="24"/>
-              </w:rPr>
-              <w:t>conta, etc.</w:t>
-            </w:r>
-            <w:proofErr w:type="gramEnd"/>
-            <w:r>
-              <w:rPr>
-                <w:rFonts w:ascii="Times New Roman" w:hAnsi="Times New Roman" w:cs="Times New Roman"/>
-                <w:sz w:val="24"/>
-                <w:szCs w:val="24"/>
-              </w:rPr>
-              <w:t>).</w:t>
+              <w:t>O sistema exibe as opções de modificação (alterar privilégios, redefinir senha, ativar/desativar MFA, suspender conta, etc.).</w:t>
             </w:r>
           </w:p>
         </w:tc>
@@ -34475,25 +33775,7 @@
                 <w:sz w:val="24"/>
                 <w:szCs w:val="24"/>
               </w:rPr>
-              <w:t xml:space="preserve">O sistema deve garantir que as senhas sejam armazenadas de maneira segura, utilizando </w:t>
-            </w:r>
-            <w:proofErr w:type="spellStart"/>
-            <w:r>
-              <w:rPr>
-                <w:rFonts w:ascii="Times New Roman" w:hAnsi="Times New Roman" w:cs="Times New Roman"/>
-                <w:sz w:val="24"/>
-                <w:szCs w:val="24"/>
-              </w:rPr>
-              <w:t>hashing</w:t>
-            </w:r>
-            <w:proofErr w:type="spellEnd"/>
-            <w:r>
-              <w:rPr>
-                <w:rFonts w:ascii="Times New Roman" w:hAnsi="Times New Roman" w:cs="Times New Roman"/>
-                <w:sz w:val="24"/>
-                <w:szCs w:val="24"/>
-              </w:rPr>
-              <w:t>, e que MFA possa ser configurado para todas as contas administrativas.</w:t>
+              <w:t>O sistema deve garantir que as senhas sejam armazenadas de maneira segura, utilizando hashing, e que MFA possa ser configurado para todas as contas administrativas.</w:t>
             </w:r>
           </w:p>
         </w:tc>
@@ -34734,25 +34016,7 @@
                 <w:sz w:val="24"/>
                 <w:szCs w:val="24"/>
               </w:rPr>
-              <w:t xml:space="preserve">O sistema aplica o </w:t>
-            </w:r>
-            <w:proofErr w:type="spellStart"/>
-            <w:r>
-              <w:rPr>
-                <w:rFonts w:ascii="Times New Roman" w:hAnsi="Times New Roman" w:cs="Times New Roman"/>
-                <w:sz w:val="24"/>
-                <w:szCs w:val="24"/>
-              </w:rPr>
-              <w:t>hashing</w:t>
-            </w:r>
-            <w:proofErr w:type="spellEnd"/>
-            <w:r>
-              <w:rPr>
-                <w:rFonts w:ascii="Times New Roman" w:hAnsi="Times New Roman" w:cs="Times New Roman"/>
-                <w:sz w:val="24"/>
-                <w:szCs w:val="24"/>
-              </w:rPr>
-              <w:t xml:space="preserve"> à nova senha, atualiza as credenciais e registra a ação no log de auditoria.</w:t>
+              <w:t>O sistema aplica o hashing à nova senha, atualiza as credenciais e registra a ação no log de auditoria.</w:t>
             </w:r>
           </w:p>
         </w:tc>
@@ -35056,25 +34320,7 @@
                 <w:sz w:val="24"/>
                 <w:szCs w:val="24"/>
               </w:rPr>
-              <w:t xml:space="preserve">As credenciais de todas as contas administrativas devem ser armazenadas de maneira segura, utilizando técnicas de </w:t>
-            </w:r>
-            <w:proofErr w:type="spellStart"/>
-            <w:r>
-              <w:rPr>
-                <w:rFonts w:ascii="Times New Roman" w:hAnsi="Times New Roman" w:cs="Times New Roman"/>
-                <w:sz w:val="24"/>
-                <w:szCs w:val="24"/>
-              </w:rPr>
-              <w:t>hashing</w:t>
-            </w:r>
-            <w:proofErr w:type="spellEnd"/>
-            <w:r>
-              <w:rPr>
-                <w:rFonts w:ascii="Times New Roman" w:hAnsi="Times New Roman" w:cs="Times New Roman"/>
-                <w:sz w:val="24"/>
-                <w:szCs w:val="24"/>
-              </w:rPr>
-              <w:t>, e devem oferecer suporte à autenticação multifator (MFA).</w:t>
+              <w:t>As credenciais de todas as contas administrativas devem ser armazenadas de maneira segura, utilizando técnicas de hashing, e devem oferecer suporte à autenticação multifator (MFA).</w:t>
             </w:r>
           </w:p>
         </w:tc>
@@ -35254,7 +34500,7 @@
           <w:szCs w:val="24"/>
         </w:rPr>
         <w:drawing>
-          <wp:inline distT="0" distB="0" distL="0" distR="0" wp14:anchorId="1CE05A33" wp14:editId="6A656857">
+          <wp:inline distT="0" distB="0" distL="0" distR="0" wp14:anchorId="1CE05A33" wp14:editId="19030C59">
             <wp:extent cx="5747249" cy="4244196"/>
             <wp:effectExtent l="0" t="0" r="6350" b="4445"/>
             <wp:docPr id="671408165" name="Imagem 1" descr="Diagrama&#10;&#10;Descrição gerada automaticamente"/>
@@ -35697,7 +34943,6 @@
         <w:lastRenderedPageBreak/>
         <w:t xml:space="preserve">cores principais: o amarelo, marrom, branco e preto, somado a cores no Esquema Análogo em outros elementos da UI, como o verde e laranja, que são aquelas que estão mais próximas entre si no círculo cromático da Teoria das Cores. Sob a ótica de Tavares et al. (2006), a Teoria das Cores é relevante ao proporcionar uma compreensão sobre como as cores interagem, como elas são percebidas pelo olho humano e como afetam nossas emoções e interpretações do mundo. Esta teoria ajuda a estruturar e orientar a escolha de combinações de cores de maneira harmônica, essencial em muitas áreas como artes visuais, </w:t>
       </w:r>
-      <w:proofErr w:type="gramStart"/>
       <w:r>
         <w:rPr>
           <w:rFonts w:ascii="Times New Roman" w:hAnsi="Times New Roman" w:cs="Times New Roman"/>
@@ -35714,16 +34959,7 @@
           <w:sz w:val="24"/>
           <w:szCs w:val="24"/>
         </w:rPr>
-        <w:t>, etc.</w:t>
-      </w:r>
-      <w:proofErr w:type="gramEnd"/>
-      <w:r>
-        <w:rPr>
-          <w:rFonts w:ascii="Times New Roman" w:hAnsi="Times New Roman" w:cs="Times New Roman"/>
-          <w:sz w:val="24"/>
-          <w:szCs w:val="24"/>
-        </w:rPr>
-        <w:t xml:space="preserve"> Para o desenvolvimento de softwares buscar visuais agradáveis é significativo, proporcionando aos usuários uma melhor usabilidade, acessibilidade e experiência emocional única.</w:t>
+        <w:t>, etc. Para o desenvolvimento de softwares buscar visuais agradáveis é significativo, proporcionando aos usuários uma melhor usabilidade, acessibilidade e experiência emocional única.</w:t>
       </w:r>
     </w:p>
     <w:p>
@@ -36009,9 +35245,9 @@
         </w:rPr>
         <w:lastRenderedPageBreak/>
         <w:drawing>
-          <wp:inline distT="0" distB="0" distL="0" distR="0" wp14:anchorId="5A64E6EB" wp14:editId="3816FC8E">
-            <wp:extent cx="5760085" cy="3239770"/>
-            <wp:effectExtent l="38100" t="38100" r="88265" b="93980"/>
+          <wp:inline distT="0" distB="0" distL="0" distR="0" wp14:anchorId="5A64E6EB" wp14:editId="1F4E46E9">
+            <wp:extent cx="4320000" cy="2429792"/>
+            <wp:effectExtent l="38100" t="38100" r="99695" b="104140"/>
             <wp:docPr id="558188305" name="Imagem 2" descr="Interface gráfica do usuário, Texto, Aplicativo&#10;&#10;Descrição gerada automaticamente"/>
             <wp:cNvGraphicFramePr>
               <a:graphicFrameLocks xmlns:a="http://schemas.openxmlformats.org/drawingml/2006/main" noChangeAspect="1"/>
@@ -36038,7 +35274,7 @@
                   <pic:spPr>
                     <a:xfrm>
                       <a:off x="0" y="0"/>
-                      <a:ext cx="5760085" cy="3239770"/>
+                      <a:ext cx="4320000" cy="2429792"/>
                     </a:xfrm>
                     <a:prstGeom prst="rect">
                       <a:avLst/>
@@ -36228,11 +35464,10 @@
           <w:sz w:val="20"/>
           <w:szCs w:val="20"/>
         </w:rPr>
-        <w:lastRenderedPageBreak/>
         <w:drawing>
-          <wp:inline distT="0" distB="0" distL="0" distR="0" wp14:anchorId="7CC82C90" wp14:editId="35F7AE14">
-            <wp:extent cx="5760085" cy="3239770"/>
-            <wp:effectExtent l="38100" t="38100" r="88265" b="93980"/>
+          <wp:inline distT="0" distB="0" distL="0" distR="0" wp14:anchorId="7CC82C90" wp14:editId="4F0F76D2">
+            <wp:extent cx="4320000" cy="2429792"/>
+            <wp:effectExtent l="38100" t="38100" r="99695" b="104140"/>
             <wp:docPr id="516152158" name="Imagem 1" descr="Interface gráfica do usuário, Texto&#10;&#10;Descrição gerada automaticamente"/>
             <wp:cNvGraphicFramePr>
               <a:graphicFrameLocks xmlns:a="http://schemas.openxmlformats.org/drawingml/2006/main" noChangeAspect="1"/>
@@ -36259,7 +35494,7 @@
                   <pic:spPr>
                     <a:xfrm>
                       <a:off x="0" y="0"/>
-                      <a:ext cx="5760085" cy="3239770"/>
+                      <a:ext cx="4320000" cy="2429792"/>
                     </a:xfrm>
                     <a:prstGeom prst="rect">
                       <a:avLst/>
@@ -36367,7 +35602,16 @@
           <w:sz w:val="24"/>
           <w:szCs w:val="24"/>
         </w:rPr>
-        <w:t xml:space="preserve"> dirigida à redefinição da senha do usuário. Esta é uma ilustração que informa o usuário sobre os passos necessários para recuperar o acesso ao sistema em casos de esquecimento de senha. A notificação orienta o usuário a fornecer um endereço de e-mail registrado, ao qual será enviado um </w:t>
+        <w:t xml:space="preserve"> dirigida à redefinição da senha do usuário. Esta é uma ilustração que informa o usuário sobre os passos necessários para </w:t>
+      </w:r>
+      <w:r>
+        <w:rPr>
+          <w:rFonts w:ascii="Times New Roman" w:hAnsi="Times New Roman" w:cs="Times New Roman"/>
+          <w:sz w:val="24"/>
+          <w:szCs w:val="24"/>
+        </w:rPr>
+        <w:lastRenderedPageBreak/>
+        <w:t xml:space="preserve">recuperar o acesso ao sistema em casos de esquecimento de senha. A notificação orienta o usuário a fornecer um endereço de e-mail registrado, ao qual será enviado um </w:t>
       </w:r>
       <w:r>
         <w:rPr>
@@ -36451,11 +35695,10 @@
           <w:sz w:val="20"/>
           <w:szCs w:val="20"/>
         </w:rPr>
-        <w:lastRenderedPageBreak/>
         <w:drawing>
-          <wp:inline distT="0" distB="0" distL="0" distR="0" wp14:anchorId="4E86104A" wp14:editId="25E4AE15">
-            <wp:extent cx="5760085" cy="3239770"/>
-            <wp:effectExtent l="38100" t="38100" r="88265" b="93980"/>
+          <wp:inline distT="0" distB="0" distL="0" distR="0" wp14:anchorId="4E86104A" wp14:editId="791FABD1">
+            <wp:extent cx="4320000" cy="2429792"/>
+            <wp:effectExtent l="38100" t="38100" r="99695" b="104140"/>
             <wp:docPr id="1071351502" name="Imagem 2" descr="Interface gráfica do usuário, Texto&#10;&#10;Descrição gerada automaticamente"/>
             <wp:cNvGraphicFramePr>
               <a:graphicFrameLocks xmlns:a="http://schemas.openxmlformats.org/drawingml/2006/main" noChangeAspect="1"/>
@@ -36482,7 +35725,7 @@
                   <pic:spPr>
                     <a:xfrm>
                       <a:off x="0" y="0"/>
-                      <a:ext cx="5760085" cy="3239770"/>
+                      <a:ext cx="4320000" cy="2429792"/>
                     </a:xfrm>
                     <a:prstGeom prst="rect">
                       <a:avLst/>
@@ -36572,25 +35815,7 @@
           <w:sz w:val="24"/>
           <w:szCs w:val="24"/>
         </w:rPr>
-        <w:t xml:space="preserve">Na hipótese </w:t>
-      </w:r>
-      <w:proofErr w:type="gramStart"/>
-      <w:r>
-        <w:rPr>
-          <w:rFonts w:ascii="Times New Roman" w:hAnsi="Times New Roman" w:cs="Times New Roman"/>
-          <w:sz w:val="24"/>
-          <w:szCs w:val="24"/>
-        </w:rPr>
-        <w:t>da</w:t>
-      </w:r>
-      <w:proofErr w:type="gramEnd"/>
-      <w:r>
-        <w:rPr>
-          <w:rFonts w:ascii="Times New Roman" w:hAnsi="Times New Roman" w:cs="Times New Roman"/>
-          <w:sz w:val="24"/>
-          <w:szCs w:val="24"/>
-        </w:rPr>
-        <w:t xml:space="preserve"> pessoa ainda não ter um perfil, ao clicar em "cadastre-se!" será redirecionado para a tela de cadastramento de novo usuário, onde será solicitado o preenchimento de informações para a criação de uma conta. Esta tela requer a inserção de dados como nome completo, e-mail, senha, além da reescrita da senha para confirmação. A verificação da senha, por meio de sua reescrita, é uma medida a fim de minimizar erros de digitação, além de assegurar que o usuário se lembre corretamente de sua escolha.</w:t>
+        <w:t>Na hipótese da pessoa ainda não ter um perfil, ao clicar em "cadastre-se!" será redirecionado para a tela de cadastramento de novo usuário, onde será solicitado o preenchimento de informações para a criação de uma conta. Esta tela requer a inserção de dados como nome completo, e-mail, senha, além da reescrita da senha para confirmação. A verificação da senha, por meio de sua reescrita, é uma medida a fim de minimizar erros de digitação, além de assegurar que o usuário se lembre corretamente de sua escolha.</w:t>
       </w:r>
     </w:p>
     <w:p>
@@ -36620,31 +35845,7 @@
           <w:sz w:val="20"/>
           <w:szCs w:val="20"/>
         </w:rPr>
-        <w:t xml:space="preserve">Figura XX </w:t>
-      </w:r>
-      <w:r>
-        <w:rPr>
-          <w:rFonts w:ascii="Times New Roman" w:hAnsi="Times New Roman" w:cs="Times New Roman"/>
-          <w:sz w:val="20"/>
-          <w:szCs w:val="20"/>
-        </w:rPr>
-        <w:t>-</w:t>
-      </w:r>
-      <w:r>
-        <w:rPr>
-          <w:rFonts w:ascii="Times New Roman" w:hAnsi="Times New Roman" w:cs="Times New Roman"/>
-          <w:sz w:val="20"/>
-          <w:szCs w:val="20"/>
-        </w:rPr>
-        <w:t xml:space="preserve"> </w:t>
-      </w:r>
-      <w:r>
-        <w:rPr>
-          <w:rFonts w:ascii="Times New Roman" w:hAnsi="Times New Roman" w:cs="Times New Roman"/>
-          <w:sz w:val="20"/>
-          <w:szCs w:val="20"/>
-        </w:rPr>
-        <w:t>Cadastro de Usuário.</w:t>
+        <w:t>Figura XX - Cadastro de Usuário.</w:t>
       </w:r>
     </w:p>
     <w:p>
@@ -36666,9 +35867,9 @@
         </w:rPr>
         <w:lastRenderedPageBreak/>
         <w:drawing>
-          <wp:inline distT="0" distB="0" distL="0" distR="0" wp14:anchorId="4A36FB37" wp14:editId="459C4D7C">
-            <wp:extent cx="5760085" cy="3239770"/>
-            <wp:effectExtent l="38100" t="38100" r="88265" b="93980"/>
+          <wp:inline distT="0" distB="0" distL="0" distR="0" wp14:anchorId="4A36FB37" wp14:editId="1F32C0EB">
+            <wp:extent cx="4320000" cy="2429792"/>
+            <wp:effectExtent l="38100" t="38100" r="99695" b="104140"/>
             <wp:docPr id="849492467" name="Imagem 3" descr="Interface gráfica do usuário, Texto, Aplicativo&#10;&#10;Descrição gerada automaticamente"/>
             <wp:cNvGraphicFramePr>
               <a:graphicFrameLocks xmlns:a="http://schemas.openxmlformats.org/drawingml/2006/main" noChangeAspect="1"/>
@@ -36695,7 +35896,7 @@
                   <pic:spPr>
                     <a:xfrm>
                       <a:off x="0" y="0"/>
-                      <a:ext cx="5760085" cy="3239770"/>
+                      <a:ext cx="4320000" cy="2429792"/>
                     </a:xfrm>
                     <a:prstGeom prst="rect">
                       <a:avLst/>
@@ -36823,7 +36024,7 @@
           <w:sz w:val="20"/>
           <w:szCs w:val="20"/>
         </w:rPr>
-        <w:t>–</w:t>
+        <w:t>-</w:t>
       </w:r>
       <w:r>
         <w:rPr>
@@ -36831,23 +36032,7 @@
           <w:sz w:val="20"/>
           <w:szCs w:val="20"/>
         </w:rPr>
-        <w:t xml:space="preserve"> </w:t>
-      </w:r>
-      <w:r>
-        <w:rPr>
-          <w:rFonts w:ascii="Times New Roman" w:hAnsi="Times New Roman" w:cs="Times New Roman"/>
-          <w:sz w:val="20"/>
-          <w:szCs w:val="20"/>
-        </w:rPr>
-        <w:t>Confirmação dos Termos</w:t>
-      </w:r>
-      <w:r>
-        <w:rPr>
-          <w:rFonts w:ascii="Times New Roman" w:hAnsi="Times New Roman" w:cs="Times New Roman"/>
-          <w:sz w:val="20"/>
-          <w:szCs w:val="20"/>
-        </w:rPr>
-        <w:t>.</w:t>
+        <w:t xml:space="preserve"> Confirmação dos Termos.</w:t>
       </w:r>
     </w:p>
     <w:p>
@@ -36867,11 +36052,10 @@
           <w:sz w:val="20"/>
           <w:szCs w:val="20"/>
         </w:rPr>
-        <w:lastRenderedPageBreak/>
         <w:drawing>
-          <wp:inline distT="0" distB="0" distL="0" distR="0" wp14:anchorId="7981894E" wp14:editId="39E031E0">
-            <wp:extent cx="5760085" cy="3239770"/>
-            <wp:effectExtent l="0" t="0" r="0" b="0"/>
+          <wp:inline distT="0" distB="0" distL="0" distR="0" wp14:anchorId="7981894E" wp14:editId="33715E13">
+            <wp:extent cx="4320000" cy="2429792"/>
+            <wp:effectExtent l="38100" t="38100" r="99695" b="104140"/>
             <wp:docPr id="71386731" name="Imagem 4" descr="Interface gráfica do usuário, Texto, Aplicativo, chat ou mensagem de texto&#10;&#10;Descrição gerada automaticamente"/>
             <wp:cNvGraphicFramePr>
               <a:graphicFrameLocks xmlns:a="http://schemas.openxmlformats.org/drawingml/2006/main" noChangeAspect="1"/>
@@ -36898,11 +36082,25 @@
                   <pic:spPr>
                     <a:xfrm>
                       <a:off x="0" y="0"/>
-                      <a:ext cx="5760085" cy="3239770"/>
+                      <a:ext cx="4320000" cy="2429792"/>
                     </a:xfrm>
                     <a:prstGeom prst="rect">
                       <a:avLst/>
                     </a:prstGeom>
+                    <a:ln w="6350" cap="sq">
+                      <a:solidFill>
+                        <a:srgbClr val="000000"/>
+                      </a:solidFill>
+                      <a:prstDash val="solid"/>
+                      <a:miter lim="800000"/>
+                    </a:ln>
+                    <a:effectLst>
+                      <a:outerShdw blurRad="50800" dist="38100" dir="2700000" algn="tl" rotWithShape="0">
+                        <a:srgbClr val="000000">
+                          <a:alpha val="43000"/>
+                        </a:srgbClr>
+                      </a:outerShdw>
+                    </a:effectLst>
                   </pic:spPr>
                 </pic:pic>
               </a:graphicData>
@@ -36956,6 +36154,1667 @@
           <w:szCs w:val="20"/>
         </w:rPr>
       </w:pPr>
+    </w:p>
+    <w:p>
+      <w:pPr>
+        <w:spacing w:after="0" w:line="360" w:lineRule="auto"/>
+        <w:ind w:firstLine="709"/>
+        <w:jc w:val="both"/>
+        <w:rPr>
+          <w:rFonts w:ascii="Times New Roman" w:hAnsi="Times New Roman" w:cs="Times New Roman"/>
+          <w:sz w:val="24"/>
+          <w:szCs w:val="24"/>
+        </w:rPr>
+      </w:pPr>
+      <w:r>
+        <w:rPr>
+          <w:rFonts w:ascii="Times New Roman" w:hAnsi="Times New Roman" w:cs="Times New Roman"/>
+          <w:sz w:val="24"/>
+          <w:szCs w:val="24"/>
+        </w:rPr>
+        <w:t xml:space="preserve">Ao avançar para a tela seguinte, é carregada a tela principal da aplicação, chamada tela de </w:t>
+      </w:r>
+      <w:r>
+        <w:rPr>
+          <w:rFonts w:ascii="Times New Roman" w:hAnsi="Times New Roman" w:cs="Times New Roman"/>
+          <w:i/>
+          <w:iCs/>
+          <w:sz w:val="24"/>
+          <w:szCs w:val="24"/>
+        </w:rPr>
+        <w:t>feed</w:t>
+      </w:r>
+      <w:r>
+        <w:rPr>
+          <w:rFonts w:ascii="Times New Roman" w:hAnsi="Times New Roman" w:cs="Times New Roman"/>
+          <w:sz w:val="24"/>
+          <w:szCs w:val="24"/>
+        </w:rPr>
+        <w:t xml:space="preserve"> ou </w:t>
+      </w:r>
+      <w:r>
+        <w:rPr>
+          <w:rFonts w:ascii="Times New Roman" w:hAnsi="Times New Roman" w:cs="Times New Roman"/>
+          <w:i/>
+          <w:iCs/>
+          <w:sz w:val="24"/>
+          <w:szCs w:val="24"/>
+        </w:rPr>
+        <w:t>home</w:t>
+      </w:r>
+      <w:r>
+        <w:rPr>
+          <w:rFonts w:ascii="Times New Roman" w:hAnsi="Times New Roman" w:cs="Times New Roman"/>
+          <w:sz w:val="24"/>
+          <w:szCs w:val="24"/>
+        </w:rPr>
+        <w:t xml:space="preserve">, página onde o usuário tem a liberdade de se expressar por meio de mensagens </w:t>
+      </w:r>
+      <w:r>
+        <w:rPr>
+          <w:rFonts w:ascii="Times New Roman" w:hAnsi="Times New Roman" w:cs="Times New Roman"/>
+          <w:sz w:val="24"/>
+          <w:szCs w:val="24"/>
+        </w:rPr>
+        <w:lastRenderedPageBreak/>
+        <w:t>e histórias. Este espaço permite que o usuário compartilhe conteúdos de forma ampla, contudo, está sujeito à moderação para assegurar o cumprimento das regras da plataforma. A rede social adota medidas para prevenir a publicação de conteúdo inadequado, como xingamentos, informações falsas, discurso de ódio, assédio, entre outros. Essas políticas são fundamentais para a criação de um ambiente seguro e saudável, protegendo todos os participantes. Além disso, a interface oferece ao usuário a funcionalidade de pesquisar outros perfis, permitindo que ele visualize e interaja com as postagens de outros membros, o que fomenta a interação e o engajamento na rede social, sempre dentro dos parâmetros de respeito e responsabilidade estabelecidos.</w:t>
+      </w:r>
+    </w:p>
+    <w:p>
+      <w:pPr>
+        <w:spacing w:after="0" w:line="360" w:lineRule="auto"/>
+        <w:jc w:val="center"/>
+        <w:rPr>
+          <w:rFonts w:ascii="Times New Roman" w:hAnsi="Times New Roman" w:cs="Times New Roman"/>
+          <w:sz w:val="20"/>
+          <w:szCs w:val="20"/>
+        </w:rPr>
+      </w:pPr>
+    </w:p>
+    <w:p>
+      <w:pPr>
+        <w:spacing w:after="0" w:line="360" w:lineRule="auto"/>
+        <w:jc w:val="center"/>
+        <w:rPr>
+          <w:rFonts w:ascii="Times New Roman" w:hAnsi="Times New Roman" w:cs="Times New Roman"/>
+          <w:sz w:val="20"/>
+          <w:szCs w:val="20"/>
+        </w:rPr>
+      </w:pPr>
+      <w:r>
+        <w:rPr>
+          <w:rFonts w:ascii="Times New Roman" w:hAnsi="Times New Roman" w:cs="Times New Roman"/>
+          <w:sz w:val="20"/>
+          <w:szCs w:val="20"/>
+        </w:rPr>
+        <w:t xml:space="preserve">Figura XX </w:t>
+      </w:r>
+      <w:r>
+        <w:rPr>
+          <w:rFonts w:ascii="Times New Roman" w:hAnsi="Times New Roman" w:cs="Times New Roman"/>
+          <w:sz w:val="20"/>
+          <w:szCs w:val="20"/>
+        </w:rPr>
+        <w:t>-</w:t>
+      </w:r>
+      <w:r>
+        <w:rPr>
+          <w:rFonts w:ascii="Times New Roman" w:hAnsi="Times New Roman" w:cs="Times New Roman"/>
+          <w:sz w:val="20"/>
+          <w:szCs w:val="20"/>
+        </w:rPr>
+        <w:t xml:space="preserve"> </w:t>
+      </w:r>
+      <w:r>
+        <w:rPr>
+          <w:rFonts w:ascii="Times New Roman" w:hAnsi="Times New Roman" w:cs="Times New Roman"/>
+          <w:sz w:val="20"/>
+          <w:szCs w:val="20"/>
+        </w:rPr>
+        <w:t>Feed do usuário</w:t>
+      </w:r>
+      <w:r>
+        <w:rPr>
+          <w:rFonts w:ascii="Times New Roman" w:hAnsi="Times New Roman" w:cs="Times New Roman"/>
+          <w:sz w:val="20"/>
+          <w:szCs w:val="20"/>
+        </w:rPr>
+        <w:t>.</w:t>
+      </w:r>
+    </w:p>
+    <w:p>
+      <w:pPr>
+        <w:spacing w:after="0" w:line="360" w:lineRule="auto"/>
+        <w:jc w:val="center"/>
+        <w:rPr>
+          <w:rFonts w:ascii="Times New Roman" w:hAnsi="Times New Roman" w:cs="Times New Roman"/>
+          <w:sz w:val="20"/>
+          <w:szCs w:val="20"/>
+        </w:rPr>
+      </w:pPr>
+      <w:r>
+        <w:rPr>
+          <w:rFonts w:ascii="Times New Roman" w:hAnsi="Times New Roman" w:cs="Times New Roman"/>
+          <w:noProof/>
+          <w:sz w:val="20"/>
+          <w:szCs w:val="20"/>
+        </w:rPr>
+        <w:drawing>
+          <wp:inline distT="0" distB="0" distL="0" distR="0" wp14:anchorId="1EBB139D" wp14:editId="4D2D482F">
+            <wp:extent cx="4320000" cy="2429792"/>
+            <wp:effectExtent l="38100" t="38100" r="99695" b="104140"/>
+            <wp:docPr id="1974367963" name="Imagem 1" descr="Interface gráfica do usuário, Texto, Aplicativo"/>
+            <wp:cNvGraphicFramePr>
+              <a:graphicFrameLocks xmlns:a="http://schemas.openxmlformats.org/drawingml/2006/main" noChangeAspect="1"/>
+            </wp:cNvGraphicFramePr>
+            <a:graphic xmlns:a="http://schemas.openxmlformats.org/drawingml/2006/main">
+              <a:graphicData uri="http://schemas.openxmlformats.org/drawingml/2006/picture">
+                <pic:pic xmlns:pic="http://schemas.openxmlformats.org/drawingml/2006/picture">
+                  <pic:nvPicPr>
+                    <pic:cNvPr id="1974367963" name="Imagem 1" descr="Interface gráfica do usuário, Texto, Aplicativo"/>
+                    <pic:cNvPicPr/>
+                  </pic:nvPicPr>
+                  <pic:blipFill>
+                    <a:blip r:embed="rId14" cstate="print">
+                      <a:extLst>
+                        <a:ext uri="{28A0092B-C50C-407E-A947-70E740481C1C}">
+                          <a14:useLocalDpi xmlns:a14="http://schemas.microsoft.com/office/drawing/2010/main" val="0"/>
+                        </a:ext>
+                      </a:extLst>
+                    </a:blip>
+                    <a:stretch>
+                      <a:fillRect/>
+                    </a:stretch>
+                  </pic:blipFill>
+                  <pic:spPr>
+                    <a:xfrm>
+                      <a:off x="0" y="0"/>
+                      <a:ext cx="4320000" cy="2429792"/>
+                    </a:xfrm>
+                    <a:prstGeom prst="rect">
+                      <a:avLst/>
+                    </a:prstGeom>
+                    <a:ln w="6350" cap="sq">
+                      <a:solidFill>
+                        <a:srgbClr val="000000"/>
+                      </a:solidFill>
+                      <a:prstDash val="solid"/>
+                      <a:miter lim="800000"/>
+                    </a:ln>
+                    <a:effectLst>
+                      <a:outerShdw blurRad="50800" dist="38100" dir="2700000" algn="tl" rotWithShape="0">
+                        <a:srgbClr val="000000">
+                          <a:alpha val="43000"/>
+                        </a:srgbClr>
+                      </a:outerShdw>
+                    </a:effectLst>
+                  </pic:spPr>
+                </pic:pic>
+              </a:graphicData>
+            </a:graphic>
+          </wp:inline>
+        </w:drawing>
+      </w:r>
+    </w:p>
+    <w:p>
+      <w:pPr>
+        <w:spacing w:after="0" w:line="360" w:lineRule="auto"/>
+        <w:jc w:val="center"/>
+        <w:rPr>
+          <w:rFonts w:ascii="Times New Roman" w:hAnsi="Times New Roman" w:cs="Times New Roman"/>
+          <w:sz w:val="20"/>
+          <w:szCs w:val="20"/>
+        </w:rPr>
+      </w:pPr>
+      <w:r>
+        <w:rPr>
+          <w:rFonts w:ascii="Times New Roman" w:hAnsi="Times New Roman" w:cs="Times New Roman"/>
+          <w:sz w:val="20"/>
+          <w:szCs w:val="20"/>
+        </w:rPr>
+        <w:t>Fonte: De autoria própria (202</w:t>
+      </w:r>
+      <w:r>
+        <w:rPr>
+          <w:rFonts w:ascii="Times New Roman" w:hAnsi="Times New Roman" w:cs="Times New Roman"/>
+          <w:sz w:val="20"/>
+          <w:szCs w:val="20"/>
+        </w:rPr>
+        <w:t>4</w:t>
+      </w:r>
+      <w:r>
+        <w:rPr>
+          <w:rFonts w:ascii="Times New Roman" w:hAnsi="Times New Roman" w:cs="Times New Roman"/>
+          <w:sz w:val="20"/>
+          <w:szCs w:val="20"/>
+        </w:rPr>
+        <w:t>).</w:t>
+      </w:r>
+    </w:p>
+    <w:p>
+      <w:pPr>
+        <w:spacing w:after="0" w:line="360" w:lineRule="auto"/>
+        <w:jc w:val="center"/>
+        <w:rPr>
+          <w:rFonts w:ascii="Times New Roman" w:hAnsi="Times New Roman" w:cs="Times New Roman"/>
+          <w:sz w:val="20"/>
+          <w:szCs w:val="20"/>
+        </w:rPr>
+      </w:pPr>
+    </w:p>
+    <w:p>
+      <w:pPr>
+        <w:spacing w:after="0" w:line="360" w:lineRule="auto"/>
+        <w:ind w:firstLine="709"/>
+        <w:jc w:val="both"/>
+        <w:rPr>
+          <w:rFonts w:ascii="Times New Roman" w:hAnsi="Times New Roman" w:cs="Times New Roman"/>
+          <w:sz w:val="24"/>
+          <w:szCs w:val="24"/>
+        </w:rPr>
+      </w:pPr>
+      <w:r>
+        <w:rPr>
+          <w:rFonts w:ascii="Times New Roman" w:hAnsi="Times New Roman" w:cs="Times New Roman"/>
+          <w:sz w:val="24"/>
+          <w:szCs w:val="24"/>
+        </w:rPr>
+        <w:t>Em caso de ocorrência de descumprimento das diretrizes da Rede Bem Te Vi, o usuário receberá uma notificação em tempo real informando que violou as políticas de "Termos de Uso e Serviço", e a postagem não será registrada. Este é o momento em que se aplica uma parte do processo de moderação automatizada, desenvolvida com o intuito de implementar uma IA capaz de auxiliar na filtragem de conteúdo. A IA tem a função de analisar as postagens em tempo real e indicar se o conteúdo publicado é ou não adequado.</w:t>
+      </w:r>
+    </w:p>
+    <w:p>
+      <w:pPr>
+        <w:spacing w:after="0" w:line="360" w:lineRule="auto"/>
+        <w:jc w:val="center"/>
+        <w:rPr>
+          <w:rFonts w:ascii="Times New Roman" w:hAnsi="Times New Roman" w:cs="Times New Roman"/>
+          <w:sz w:val="20"/>
+          <w:szCs w:val="20"/>
+        </w:rPr>
+      </w:pPr>
+    </w:p>
+    <w:p>
+      <w:pPr>
+        <w:spacing w:after="0" w:line="360" w:lineRule="auto"/>
+        <w:jc w:val="center"/>
+        <w:rPr>
+          <w:rFonts w:ascii="Times New Roman" w:hAnsi="Times New Roman" w:cs="Times New Roman"/>
+          <w:sz w:val="20"/>
+          <w:szCs w:val="20"/>
+        </w:rPr>
+      </w:pPr>
+      <w:r>
+        <w:rPr>
+          <w:rFonts w:ascii="Times New Roman" w:hAnsi="Times New Roman" w:cs="Times New Roman"/>
+          <w:sz w:val="20"/>
+          <w:szCs w:val="20"/>
+        </w:rPr>
+        <w:t xml:space="preserve">Figura XX </w:t>
+      </w:r>
+      <w:r>
+        <w:rPr>
+          <w:rFonts w:ascii="Times New Roman" w:hAnsi="Times New Roman" w:cs="Times New Roman"/>
+          <w:sz w:val="20"/>
+          <w:szCs w:val="20"/>
+        </w:rPr>
+        <w:t>–</w:t>
+      </w:r>
+      <w:r>
+        <w:rPr>
+          <w:rFonts w:ascii="Times New Roman" w:hAnsi="Times New Roman" w:cs="Times New Roman"/>
+          <w:sz w:val="20"/>
+          <w:szCs w:val="20"/>
+        </w:rPr>
+        <w:t xml:space="preserve"> </w:t>
+      </w:r>
+      <w:r>
+        <w:rPr>
+          <w:rFonts w:ascii="Times New Roman" w:hAnsi="Times New Roman" w:cs="Times New Roman"/>
+          <w:sz w:val="20"/>
+          <w:szCs w:val="20"/>
+        </w:rPr>
+        <w:t>Aviso Postagem Indevida</w:t>
+      </w:r>
+      <w:r>
+        <w:rPr>
+          <w:rFonts w:ascii="Times New Roman" w:hAnsi="Times New Roman" w:cs="Times New Roman"/>
+          <w:sz w:val="20"/>
+          <w:szCs w:val="20"/>
+        </w:rPr>
+        <w:t>.</w:t>
+      </w:r>
+    </w:p>
+    <w:p>
+      <w:pPr>
+        <w:spacing w:after="0" w:line="360" w:lineRule="auto"/>
+        <w:jc w:val="center"/>
+        <w:rPr>
+          <w:rFonts w:ascii="Times New Roman" w:hAnsi="Times New Roman" w:cs="Times New Roman"/>
+          <w:sz w:val="20"/>
+          <w:szCs w:val="20"/>
+        </w:rPr>
+      </w:pPr>
+      <w:r>
+        <w:rPr>
+          <w:rFonts w:ascii="Times New Roman" w:hAnsi="Times New Roman" w:cs="Times New Roman"/>
+          <w:noProof/>
+          <w:sz w:val="20"/>
+          <w:szCs w:val="20"/>
+        </w:rPr>
+        <w:lastRenderedPageBreak/>
+        <w:drawing>
+          <wp:inline distT="0" distB="0" distL="0" distR="0" wp14:anchorId="5E78CA91" wp14:editId="3F80E562">
+            <wp:extent cx="4320000" cy="2429792"/>
+            <wp:effectExtent l="38100" t="38100" r="99695" b="104140"/>
+            <wp:docPr id="1685189664" name="Imagem 2" descr="Interface gráfica do usuário, Diagrama, Texto, Aplicativo&#10;&#10;Descrição gerada automaticamente"/>
+            <wp:cNvGraphicFramePr>
+              <a:graphicFrameLocks xmlns:a="http://schemas.openxmlformats.org/drawingml/2006/main" noChangeAspect="1"/>
+            </wp:cNvGraphicFramePr>
+            <a:graphic xmlns:a="http://schemas.openxmlformats.org/drawingml/2006/main">
+              <a:graphicData uri="http://schemas.openxmlformats.org/drawingml/2006/picture">
+                <pic:pic xmlns:pic="http://schemas.openxmlformats.org/drawingml/2006/picture">
+                  <pic:nvPicPr>
+                    <pic:cNvPr id="1685189664" name="Imagem 2" descr="Interface gráfica do usuário, Diagrama, Texto, Aplicativo&#10;&#10;Descrição gerada automaticamente"/>
+                    <pic:cNvPicPr/>
+                  </pic:nvPicPr>
+                  <pic:blipFill>
+                    <a:blip r:embed="rId15" cstate="print">
+                      <a:extLst>
+                        <a:ext uri="{28A0092B-C50C-407E-A947-70E740481C1C}">
+                          <a14:useLocalDpi xmlns:a14="http://schemas.microsoft.com/office/drawing/2010/main" val="0"/>
+                        </a:ext>
+                      </a:extLst>
+                    </a:blip>
+                    <a:stretch>
+                      <a:fillRect/>
+                    </a:stretch>
+                  </pic:blipFill>
+                  <pic:spPr>
+                    <a:xfrm>
+                      <a:off x="0" y="0"/>
+                      <a:ext cx="4320000" cy="2429792"/>
+                    </a:xfrm>
+                    <a:prstGeom prst="rect">
+                      <a:avLst/>
+                    </a:prstGeom>
+                    <a:ln w="6350" cap="sq">
+                      <a:solidFill>
+                        <a:srgbClr val="000000"/>
+                      </a:solidFill>
+                      <a:prstDash val="solid"/>
+                      <a:miter lim="800000"/>
+                    </a:ln>
+                    <a:effectLst>
+                      <a:outerShdw blurRad="50800" dist="38100" dir="2700000" algn="tl" rotWithShape="0">
+                        <a:srgbClr val="000000">
+                          <a:alpha val="43000"/>
+                        </a:srgbClr>
+                      </a:outerShdw>
+                    </a:effectLst>
+                  </pic:spPr>
+                </pic:pic>
+              </a:graphicData>
+            </a:graphic>
+          </wp:inline>
+        </w:drawing>
+      </w:r>
+    </w:p>
+    <w:p>
+      <w:pPr>
+        <w:spacing w:after="0" w:line="360" w:lineRule="auto"/>
+        <w:jc w:val="center"/>
+        <w:rPr>
+          <w:rFonts w:ascii="Times New Roman" w:hAnsi="Times New Roman" w:cs="Times New Roman"/>
+          <w:sz w:val="20"/>
+          <w:szCs w:val="20"/>
+        </w:rPr>
+      </w:pPr>
+      <w:r>
+        <w:rPr>
+          <w:rFonts w:ascii="Times New Roman" w:hAnsi="Times New Roman" w:cs="Times New Roman"/>
+          <w:sz w:val="20"/>
+          <w:szCs w:val="20"/>
+        </w:rPr>
+        <w:t>Fonte: De autoria própria (202</w:t>
+      </w:r>
+      <w:r>
+        <w:rPr>
+          <w:rFonts w:ascii="Times New Roman" w:hAnsi="Times New Roman" w:cs="Times New Roman"/>
+          <w:sz w:val="20"/>
+          <w:szCs w:val="20"/>
+        </w:rPr>
+        <w:t>4</w:t>
+      </w:r>
+      <w:r>
+        <w:rPr>
+          <w:rFonts w:ascii="Times New Roman" w:hAnsi="Times New Roman" w:cs="Times New Roman"/>
+          <w:sz w:val="20"/>
+          <w:szCs w:val="20"/>
+        </w:rPr>
+        <w:t>).</w:t>
+      </w:r>
+    </w:p>
+    <w:p>
+      <w:pPr>
+        <w:spacing w:after="0" w:line="360" w:lineRule="auto"/>
+        <w:jc w:val="center"/>
+        <w:rPr>
+          <w:rFonts w:ascii="Times New Roman" w:hAnsi="Times New Roman" w:cs="Times New Roman"/>
+          <w:sz w:val="20"/>
+          <w:szCs w:val="20"/>
+        </w:rPr>
+      </w:pPr>
+    </w:p>
+    <w:p>
+      <w:pPr>
+        <w:spacing w:after="0" w:line="360" w:lineRule="auto"/>
+        <w:ind w:firstLine="709"/>
+        <w:jc w:val="both"/>
+        <w:rPr>
+          <w:rFonts w:ascii="Times New Roman" w:hAnsi="Times New Roman" w:cs="Times New Roman"/>
+          <w:sz w:val="24"/>
+          <w:szCs w:val="24"/>
+        </w:rPr>
+      </w:pPr>
+      <w:r>
+        <w:rPr>
+          <w:rFonts w:ascii="Times New Roman" w:hAnsi="Times New Roman" w:cs="Times New Roman"/>
+          <w:sz w:val="24"/>
+          <w:szCs w:val="24"/>
+        </w:rPr>
+        <w:t>Se porventura o usuário acessa o perfil de alguém do seu interesse, ele tem a oportunidade de visualizar as postagens desta pessoa. Neste contexto, um recurso fundamental da moderação se faz presente: a funcionalidade de denúncia. Caso o usuário identifique conteúdo inadequado, como violação das diretrizes ou comportamentos nocivos, ele pode utilizar esta ação para alertar a equipe de moderação.</w:t>
+      </w:r>
+    </w:p>
+    <w:p>
+      <w:pPr>
+        <w:spacing w:after="0" w:line="360" w:lineRule="auto"/>
+        <w:jc w:val="center"/>
+        <w:rPr>
+          <w:rFonts w:ascii="Times New Roman" w:hAnsi="Times New Roman" w:cs="Times New Roman"/>
+          <w:sz w:val="20"/>
+          <w:szCs w:val="20"/>
+        </w:rPr>
+      </w:pPr>
+    </w:p>
+    <w:p>
+      <w:pPr>
+        <w:spacing w:after="0" w:line="360" w:lineRule="auto"/>
+        <w:jc w:val="center"/>
+        <w:rPr>
+          <w:rFonts w:ascii="Times New Roman" w:hAnsi="Times New Roman" w:cs="Times New Roman"/>
+          <w:sz w:val="20"/>
+          <w:szCs w:val="20"/>
+        </w:rPr>
+      </w:pPr>
+      <w:r>
+        <w:rPr>
+          <w:rFonts w:ascii="Times New Roman" w:hAnsi="Times New Roman" w:cs="Times New Roman"/>
+          <w:sz w:val="20"/>
+          <w:szCs w:val="20"/>
+        </w:rPr>
+        <w:t xml:space="preserve">Figura XX </w:t>
+      </w:r>
+      <w:r>
+        <w:rPr>
+          <w:rFonts w:ascii="Times New Roman" w:hAnsi="Times New Roman" w:cs="Times New Roman"/>
+          <w:sz w:val="20"/>
+          <w:szCs w:val="20"/>
+        </w:rPr>
+        <w:t>-</w:t>
+      </w:r>
+      <w:r>
+        <w:rPr>
+          <w:rFonts w:ascii="Times New Roman" w:hAnsi="Times New Roman" w:cs="Times New Roman"/>
+          <w:sz w:val="20"/>
+          <w:szCs w:val="20"/>
+        </w:rPr>
+        <w:t xml:space="preserve"> </w:t>
+      </w:r>
+      <w:r>
+        <w:rPr>
+          <w:rFonts w:ascii="Times New Roman" w:hAnsi="Times New Roman" w:cs="Times New Roman"/>
+          <w:sz w:val="20"/>
+          <w:szCs w:val="20"/>
+        </w:rPr>
+        <w:t>Perfil de outro usuário</w:t>
+      </w:r>
+      <w:r>
+        <w:rPr>
+          <w:rFonts w:ascii="Times New Roman" w:hAnsi="Times New Roman" w:cs="Times New Roman"/>
+          <w:sz w:val="20"/>
+          <w:szCs w:val="20"/>
+        </w:rPr>
+        <w:t>.</w:t>
+      </w:r>
+    </w:p>
+    <w:p>
+      <w:pPr>
+        <w:spacing w:after="0" w:line="360" w:lineRule="auto"/>
+        <w:jc w:val="center"/>
+        <w:rPr>
+          <w:rFonts w:ascii="Times New Roman" w:hAnsi="Times New Roman" w:cs="Times New Roman"/>
+          <w:sz w:val="20"/>
+          <w:szCs w:val="20"/>
+        </w:rPr>
+      </w:pPr>
+      <w:r>
+        <w:rPr>
+          <w:rFonts w:ascii="Times New Roman" w:hAnsi="Times New Roman" w:cs="Times New Roman"/>
+          <w:noProof/>
+          <w:sz w:val="20"/>
+          <w:szCs w:val="20"/>
+        </w:rPr>
+        <w:drawing>
+          <wp:inline distT="0" distB="0" distL="0" distR="0" wp14:anchorId="713BA4C9" wp14:editId="3E569CEA">
+            <wp:extent cx="4320000" cy="2429792"/>
+            <wp:effectExtent l="38100" t="38100" r="99695" b="104140"/>
+            <wp:docPr id="1554278304" name="Imagem 3" descr="Interface gráfica do usuário, Texto, Aplicativo&#10;&#10;Descrição gerada automaticamente"/>
+            <wp:cNvGraphicFramePr>
+              <a:graphicFrameLocks xmlns:a="http://schemas.openxmlformats.org/drawingml/2006/main" noChangeAspect="1"/>
+            </wp:cNvGraphicFramePr>
+            <a:graphic xmlns:a="http://schemas.openxmlformats.org/drawingml/2006/main">
+              <a:graphicData uri="http://schemas.openxmlformats.org/drawingml/2006/picture">
+                <pic:pic xmlns:pic="http://schemas.openxmlformats.org/drawingml/2006/picture">
+                  <pic:nvPicPr>
+                    <pic:cNvPr id="1554278304" name="Imagem 3" descr="Interface gráfica do usuário, Texto, Aplicativo&#10;&#10;Descrição gerada automaticamente"/>
+                    <pic:cNvPicPr/>
+                  </pic:nvPicPr>
+                  <pic:blipFill>
+                    <a:blip r:embed="rId16" cstate="print">
+                      <a:extLst>
+                        <a:ext uri="{28A0092B-C50C-407E-A947-70E740481C1C}">
+                          <a14:useLocalDpi xmlns:a14="http://schemas.microsoft.com/office/drawing/2010/main" val="0"/>
+                        </a:ext>
+                      </a:extLst>
+                    </a:blip>
+                    <a:stretch>
+                      <a:fillRect/>
+                    </a:stretch>
+                  </pic:blipFill>
+                  <pic:spPr>
+                    <a:xfrm>
+                      <a:off x="0" y="0"/>
+                      <a:ext cx="4320000" cy="2429792"/>
+                    </a:xfrm>
+                    <a:prstGeom prst="rect">
+                      <a:avLst/>
+                    </a:prstGeom>
+                    <a:ln w="6350" cap="sq">
+                      <a:solidFill>
+                        <a:srgbClr val="000000"/>
+                      </a:solidFill>
+                      <a:prstDash val="solid"/>
+                      <a:miter lim="800000"/>
+                    </a:ln>
+                    <a:effectLst>
+                      <a:outerShdw blurRad="50800" dist="38100" dir="2700000" algn="tl" rotWithShape="0">
+                        <a:srgbClr val="000000">
+                          <a:alpha val="43000"/>
+                        </a:srgbClr>
+                      </a:outerShdw>
+                    </a:effectLst>
+                  </pic:spPr>
+                </pic:pic>
+              </a:graphicData>
+            </a:graphic>
+          </wp:inline>
+        </w:drawing>
+      </w:r>
+    </w:p>
+    <w:p>
+      <w:pPr>
+        <w:spacing w:after="0" w:line="360" w:lineRule="auto"/>
+        <w:jc w:val="center"/>
+        <w:rPr>
+          <w:rFonts w:ascii="Times New Roman" w:hAnsi="Times New Roman" w:cs="Times New Roman"/>
+          <w:sz w:val="20"/>
+          <w:szCs w:val="20"/>
+        </w:rPr>
+      </w:pPr>
+      <w:r>
+        <w:rPr>
+          <w:rFonts w:ascii="Times New Roman" w:hAnsi="Times New Roman" w:cs="Times New Roman"/>
+          <w:sz w:val="20"/>
+          <w:szCs w:val="20"/>
+        </w:rPr>
+        <w:t>Fonte: De autoria própria (202</w:t>
+      </w:r>
+      <w:r>
+        <w:rPr>
+          <w:rFonts w:ascii="Times New Roman" w:hAnsi="Times New Roman" w:cs="Times New Roman"/>
+          <w:sz w:val="20"/>
+          <w:szCs w:val="20"/>
+        </w:rPr>
+        <w:t>4</w:t>
+      </w:r>
+      <w:r>
+        <w:rPr>
+          <w:rFonts w:ascii="Times New Roman" w:hAnsi="Times New Roman" w:cs="Times New Roman"/>
+          <w:sz w:val="20"/>
+          <w:szCs w:val="20"/>
+        </w:rPr>
+        <w:t>).</w:t>
+      </w:r>
+    </w:p>
+    <w:p>
+      <w:pPr>
+        <w:spacing w:after="0" w:line="360" w:lineRule="auto"/>
+        <w:jc w:val="center"/>
+        <w:rPr>
+          <w:rFonts w:ascii="Times New Roman" w:hAnsi="Times New Roman" w:cs="Times New Roman"/>
+          <w:sz w:val="20"/>
+          <w:szCs w:val="20"/>
+        </w:rPr>
+      </w:pPr>
+    </w:p>
+    <w:p>
+      <w:pPr>
+        <w:spacing w:after="0" w:line="360" w:lineRule="auto"/>
+        <w:ind w:firstLine="709"/>
+        <w:jc w:val="both"/>
+        <w:rPr>
+          <w:rFonts w:ascii="Times New Roman" w:hAnsi="Times New Roman" w:cs="Times New Roman"/>
+          <w:sz w:val="24"/>
+          <w:szCs w:val="24"/>
+        </w:rPr>
+      </w:pPr>
+      <w:r>
+        <w:rPr>
+          <w:rFonts w:ascii="Times New Roman" w:hAnsi="Times New Roman" w:cs="Times New Roman"/>
+          <w:sz w:val="24"/>
+          <w:szCs w:val="24"/>
+        </w:rPr>
+        <w:t xml:space="preserve">Esse mecanismo de denúncia garante que a comunidade possa participar ativamente na manutenção de um ambiente seguro, contribuindo para a integridade da plataforma e incentive interações respeitosas. Mesmo com tecnologias avançadas, a IA pode não capturar o contexto </w:t>
+      </w:r>
+      <w:r>
+        <w:rPr>
+          <w:rFonts w:ascii="Times New Roman" w:hAnsi="Times New Roman" w:cs="Times New Roman"/>
+          <w:sz w:val="24"/>
+          <w:szCs w:val="24"/>
+        </w:rPr>
+        <w:lastRenderedPageBreak/>
+        <w:t>completo, e a participação ativa dos usuários permite aperfeiçoar a filtragem de conteúdo e identificar violações que a automação possa não detectar.</w:t>
+      </w:r>
+    </w:p>
+    <w:p>
+      <w:pPr>
+        <w:spacing w:after="0" w:line="360" w:lineRule="auto"/>
+        <w:jc w:val="center"/>
+        <w:rPr>
+          <w:rFonts w:ascii="Times New Roman" w:hAnsi="Times New Roman" w:cs="Times New Roman"/>
+          <w:sz w:val="20"/>
+          <w:szCs w:val="20"/>
+        </w:rPr>
+      </w:pPr>
+    </w:p>
+    <w:p>
+      <w:pPr>
+        <w:spacing w:after="0" w:line="360" w:lineRule="auto"/>
+        <w:jc w:val="center"/>
+        <w:rPr>
+          <w:rFonts w:ascii="Times New Roman" w:hAnsi="Times New Roman" w:cs="Times New Roman"/>
+          <w:sz w:val="20"/>
+          <w:szCs w:val="20"/>
+        </w:rPr>
+      </w:pPr>
+      <w:r>
+        <w:rPr>
+          <w:rFonts w:ascii="Times New Roman" w:hAnsi="Times New Roman" w:cs="Times New Roman"/>
+          <w:sz w:val="20"/>
+          <w:szCs w:val="20"/>
+        </w:rPr>
+        <w:t xml:space="preserve">Figura XX </w:t>
+      </w:r>
+      <w:r>
+        <w:rPr>
+          <w:rFonts w:ascii="Times New Roman" w:hAnsi="Times New Roman" w:cs="Times New Roman"/>
+          <w:sz w:val="20"/>
+          <w:szCs w:val="20"/>
+        </w:rPr>
+        <w:t>-</w:t>
+      </w:r>
+      <w:r>
+        <w:rPr>
+          <w:rFonts w:ascii="Times New Roman" w:hAnsi="Times New Roman" w:cs="Times New Roman"/>
+          <w:sz w:val="20"/>
+          <w:szCs w:val="20"/>
+        </w:rPr>
+        <w:t xml:space="preserve"> </w:t>
+      </w:r>
+      <w:r>
+        <w:rPr>
+          <w:rFonts w:ascii="Times New Roman" w:hAnsi="Times New Roman" w:cs="Times New Roman"/>
+          <w:sz w:val="20"/>
+          <w:szCs w:val="20"/>
+        </w:rPr>
+        <w:t>Denúncia de Postagens</w:t>
+      </w:r>
+      <w:r>
+        <w:rPr>
+          <w:rFonts w:ascii="Times New Roman" w:hAnsi="Times New Roman" w:cs="Times New Roman"/>
+          <w:sz w:val="20"/>
+          <w:szCs w:val="20"/>
+        </w:rPr>
+        <w:t>.</w:t>
+      </w:r>
+    </w:p>
+    <w:p>
+      <w:pPr>
+        <w:spacing w:after="0" w:line="360" w:lineRule="auto"/>
+        <w:jc w:val="center"/>
+        <w:rPr>
+          <w:rFonts w:ascii="Times New Roman" w:hAnsi="Times New Roman" w:cs="Times New Roman"/>
+          <w:sz w:val="20"/>
+          <w:szCs w:val="20"/>
+        </w:rPr>
+      </w:pPr>
+      <w:r>
+        <w:rPr>
+          <w:rFonts w:ascii="Times New Roman" w:hAnsi="Times New Roman" w:cs="Times New Roman"/>
+          <w:noProof/>
+          <w:sz w:val="20"/>
+          <w:szCs w:val="20"/>
+        </w:rPr>
+        <w:drawing>
+          <wp:inline distT="0" distB="0" distL="0" distR="0" wp14:anchorId="21479842" wp14:editId="3A4F88C4">
+            <wp:extent cx="4320000" cy="2429792"/>
+            <wp:effectExtent l="38100" t="38100" r="99695" b="104140"/>
+            <wp:docPr id="1655592004" name="Imagem 4" descr="Interface gráfica do usuário, Texto, Aplicativo&#10;&#10;Descrição gerada automaticamente"/>
+            <wp:cNvGraphicFramePr>
+              <a:graphicFrameLocks xmlns:a="http://schemas.openxmlformats.org/drawingml/2006/main" noChangeAspect="1"/>
+            </wp:cNvGraphicFramePr>
+            <a:graphic xmlns:a="http://schemas.openxmlformats.org/drawingml/2006/main">
+              <a:graphicData uri="http://schemas.openxmlformats.org/drawingml/2006/picture">
+                <pic:pic xmlns:pic="http://schemas.openxmlformats.org/drawingml/2006/picture">
+                  <pic:nvPicPr>
+                    <pic:cNvPr id="1655592004" name="Imagem 4" descr="Interface gráfica do usuário, Texto, Aplicativo&#10;&#10;Descrição gerada automaticamente"/>
+                    <pic:cNvPicPr/>
+                  </pic:nvPicPr>
+                  <pic:blipFill>
+                    <a:blip r:embed="rId17" cstate="print">
+                      <a:extLst>
+                        <a:ext uri="{28A0092B-C50C-407E-A947-70E740481C1C}">
+                          <a14:useLocalDpi xmlns:a14="http://schemas.microsoft.com/office/drawing/2010/main" val="0"/>
+                        </a:ext>
+                      </a:extLst>
+                    </a:blip>
+                    <a:stretch>
+                      <a:fillRect/>
+                    </a:stretch>
+                  </pic:blipFill>
+                  <pic:spPr>
+                    <a:xfrm>
+                      <a:off x="0" y="0"/>
+                      <a:ext cx="4320000" cy="2429792"/>
+                    </a:xfrm>
+                    <a:prstGeom prst="rect">
+                      <a:avLst/>
+                    </a:prstGeom>
+                    <a:ln w="6350" cap="sq">
+                      <a:solidFill>
+                        <a:srgbClr val="000000"/>
+                      </a:solidFill>
+                      <a:prstDash val="solid"/>
+                      <a:miter lim="800000"/>
+                    </a:ln>
+                    <a:effectLst>
+                      <a:outerShdw blurRad="50800" dist="38100" dir="2700000" algn="tl" rotWithShape="0">
+                        <a:srgbClr val="000000">
+                          <a:alpha val="43000"/>
+                        </a:srgbClr>
+                      </a:outerShdw>
+                    </a:effectLst>
+                  </pic:spPr>
+                </pic:pic>
+              </a:graphicData>
+            </a:graphic>
+          </wp:inline>
+        </w:drawing>
+      </w:r>
+    </w:p>
+    <w:p>
+      <w:pPr>
+        <w:spacing w:after="0" w:line="360" w:lineRule="auto"/>
+        <w:jc w:val="center"/>
+        <w:rPr>
+          <w:rFonts w:ascii="Times New Roman" w:hAnsi="Times New Roman" w:cs="Times New Roman"/>
+          <w:sz w:val="20"/>
+          <w:szCs w:val="20"/>
+        </w:rPr>
+      </w:pPr>
+      <w:r>
+        <w:rPr>
+          <w:rFonts w:ascii="Times New Roman" w:hAnsi="Times New Roman" w:cs="Times New Roman"/>
+          <w:sz w:val="20"/>
+          <w:szCs w:val="20"/>
+        </w:rPr>
+        <w:t>Fonte: De autoria própria (202</w:t>
+      </w:r>
+      <w:r>
+        <w:rPr>
+          <w:rFonts w:ascii="Times New Roman" w:hAnsi="Times New Roman" w:cs="Times New Roman"/>
+          <w:sz w:val="20"/>
+          <w:szCs w:val="20"/>
+        </w:rPr>
+        <w:t>4</w:t>
+      </w:r>
+      <w:r>
+        <w:rPr>
+          <w:rFonts w:ascii="Times New Roman" w:hAnsi="Times New Roman" w:cs="Times New Roman"/>
+          <w:sz w:val="20"/>
+          <w:szCs w:val="20"/>
+        </w:rPr>
+        <w:t>).</w:t>
+      </w:r>
+    </w:p>
+    <w:p>
+      <w:pPr>
+        <w:spacing w:after="0" w:line="360" w:lineRule="auto"/>
+        <w:jc w:val="center"/>
+        <w:rPr>
+          <w:rFonts w:ascii="Times New Roman" w:hAnsi="Times New Roman" w:cs="Times New Roman"/>
+          <w:sz w:val="20"/>
+          <w:szCs w:val="20"/>
+        </w:rPr>
+      </w:pPr>
+    </w:p>
+    <w:p>
+      <w:pPr>
+        <w:spacing w:after="0" w:line="360" w:lineRule="auto"/>
+        <w:ind w:firstLine="709"/>
+        <w:jc w:val="both"/>
+        <w:rPr>
+          <w:rFonts w:ascii="Times New Roman" w:hAnsi="Times New Roman" w:cs="Times New Roman"/>
+          <w:sz w:val="24"/>
+          <w:szCs w:val="24"/>
+        </w:rPr>
+      </w:pPr>
+      <w:r>
+        <w:rPr>
+          <w:rFonts w:ascii="Times New Roman" w:hAnsi="Times New Roman" w:cs="Times New Roman"/>
+          <w:sz w:val="24"/>
+          <w:szCs w:val="24"/>
+        </w:rPr>
+        <w:t>Ao clicar no ícone de "engrenagem", é possível entrar nas configurações do perfil, página que oferece diversas opções para editar as informações do usuário. Nesta seção, o usuário pode alterar seu nome, atualizar a biografia, modificar a foto de perfil e redefinir a senha. Em complemento a isso, ele tem a capacidade de visualizar seu log de acesso pessoal, o que permite monitorar atividades recentes, e também possui a opção de desativar sua conta.</w:t>
+      </w:r>
+    </w:p>
+    <w:p>
+      <w:pPr>
+        <w:spacing w:after="0" w:line="360" w:lineRule="auto"/>
+        <w:jc w:val="center"/>
+        <w:rPr>
+          <w:rFonts w:ascii="Times New Roman" w:hAnsi="Times New Roman" w:cs="Times New Roman"/>
+          <w:sz w:val="20"/>
+          <w:szCs w:val="20"/>
+        </w:rPr>
+      </w:pPr>
+    </w:p>
+    <w:p>
+      <w:pPr>
+        <w:spacing w:after="0" w:line="360" w:lineRule="auto"/>
+        <w:jc w:val="center"/>
+        <w:rPr>
+          <w:rFonts w:ascii="Times New Roman" w:hAnsi="Times New Roman" w:cs="Times New Roman"/>
+          <w:sz w:val="20"/>
+          <w:szCs w:val="20"/>
+        </w:rPr>
+      </w:pPr>
+      <w:r>
+        <w:rPr>
+          <w:rFonts w:ascii="Times New Roman" w:hAnsi="Times New Roman" w:cs="Times New Roman"/>
+          <w:sz w:val="20"/>
+          <w:szCs w:val="20"/>
+        </w:rPr>
+        <w:t xml:space="preserve">Figura XX </w:t>
+      </w:r>
+      <w:r>
+        <w:rPr>
+          <w:rFonts w:ascii="Times New Roman" w:hAnsi="Times New Roman" w:cs="Times New Roman"/>
+          <w:sz w:val="20"/>
+          <w:szCs w:val="20"/>
+        </w:rPr>
+        <w:t>-</w:t>
+      </w:r>
+      <w:r>
+        <w:rPr>
+          <w:rFonts w:ascii="Times New Roman" w:hAnsi="Times New Roman" w:cs="Times New Roman"/>
+          <w:sz w:val="20"/>
+          <w:szCs w:val="20"/>
+        </w:rPr>
+        <w:t xml:space="preserve"> </w:t>
+      </w:r>
+      <w:r>
+        <w:rPr>
+          <w:rFonts w:ascii="Times New Roman" w:hAnsi="Times New Roman" w:cs="Times New Roman"/>
+          <w:sz w:val="20"/>
+          <w:szCs w:val="20"/>
+        </w:rPr>
+        <w:t>Tela de Configurações</w:t>
+      </w:r>
+      <w:r>
+        <w:rPr>
+          <w:rFonts w:ascii="Times New Roman" w:hAnsi="Times New Roman" w:cs="Times New Roman"/>
+          <w:sz w:val="20"/>
+          <w:szCs w:val="20"/>
+        </w:rPr>
+        <w:t>.</w:t>
+      </w:r>
+    </w:p>
+    <w:p>
+      <w:pPr>
+        <w:spacing w:after="0" w:line="360" w:lineRule="auto"/>
+        <w:jc w:val="center"/>
+        <w:rPr>
+          <w:rFonts w:ascii="Times New Roman" w:hAnsi="Times New Roman" w:cs="Times New Roman"/>
+          <w:sz w:val="20"/>
+          <w:szCs w:val="20"/>
+        </w:rPr>
+      </w:pPr>
+      <w:r>
+        <w:rPr>
+          <w:rFonts w:ascii="Times New Roman" w:hAnsi="Times New Roman" w:cs="Times New Roman"/>
+          <w:noProof/>
+          <w:sz w:val="20"/>
+          <w:szCs w:val="20"/>
+        </w:rPr>
+        <w:drawing>
+          <wp:inline distT="0" distB="0" distL="0" distR="0" wp14:anchorId="17B8255E" wp14:editId="7D7A07A2">
+            <wp:extent cx="4320000" cy="2429792"/>
+            <wp:effectExtent l="38100" t="38100" r="99695" b="104140"/>
+            <wp:docPr id="307654177" name="Imagem 5" descr="Interface gráfica do usuário, Texto, Aplicativo, chat ou mensagem de texto&#10;&#10;Descrição gerada automaticamente"/>
+            <wp:cNvGraphicFramePr>
+              <a:graphicFrameLocks xmlns:a="http://schemas.openxmlformats.org/drawingml/2006/main" noChangeAspect="1"/>
+            </wp:cNvGraphicFramePr>
+            <a:graphic xmlns:a="http://schemas.openxmlformats.org/drawingml/2006/main">
+              <a:graphicData uri="http://schemas.openxmlformats.org/drawingml/2006/picture">
+                <pic:pic xmlns:pic="http://schemas.openxmlformats.org/drawingml/2006/picture">
+                  <pic:nvPicPr>
+                    <pic:cNvPr id="307654177" name="Imagem 5" descr="Interface gráfica do usuário, Texto, Aplicativo, chat ou mensagem de texto&#10;&#10;Descrição gerada automaticamente"/>
+                    <pic:cNvPicPr/>
+                  </pic:nvPicPr>
+                  <pic:blipFill>
+                    <a:blip r:embed="rId18" cstate="print">
+                      <a:extLst>
+                        <a:ext uri="{28A0092B-C50C-407E-A947-70E740481C1C}">
+                          <a14:useLocalDpi xmlns:a14="http://schemas.microsoft.com/office/drawing/2010/main" val="0"/>
+                        </a:ext>
+                      </a:extLst>
+                    </a:blip>
+                    <a:stretch>
+                      <a:fillRect/>
+                    </a:stretch>
+                  </pic:blipFill>
+                  <pic:spPr>
+                    <a:xfrm>
+                      <a:off x="0" y="0"/>
+                      <a:ext cx="4320000" cy="2429792"/>
+                    </a:xfrm>
+                    <a:prstGeom prst="rect">
+                      <a:avLst/>
+                    </a:prstGeom>
+                    <a:ln w="6350" cap="sq">
+                      <a:solidFill>
+                        <a:srgbClr val="000000"/>
+                      </a:solidFill>
+                      <a:prstDash val="solid"/>
+                      <a:miter lim="800000"/>
+                    </a:ln>
+                    <a:effectLst>
+                      <a:outerShdw blurRad="50800" dist="38100" dir="2700000" algn="tl" rotWithShape="0">
+                        <a:srgbClr val="000000">
+                          <a:alpha val="43000"/>
+                        </a:srgbClr>
+                      </a:outerShdw>
+                    </a:effectLst>
+                  </pic:spPr>
+                </pic:pic>
+              </a:graphicData>
+            </a:graphic>
+          </wp:inline>
+        </w:drawing>
+      </w:r>
+    </w:p>
+    <w:p>
+      <w:pPr>
+        <w:spacing w:after="0" w:line="360" w:lineRule="auto"/>
+        <w:jc w:val="center"/>
+        <w:rPr>
+          <w:rFonts w:ascii="Times New Roman" w:hAnsi="Times New Roman" w:cs="Times New Roman"/>
+          <w:sz w:val="20"/>
+          <w:szCs w:val="20"/>
+        </w:rPr>
+      </w:pPr>
+      <w:r>
+        <w:rPr>
+          <w:rFonts w:ascii="Times New Roman" w:hAnsi="Times New Roman" w:cs="Times New Roman"/>
+          <w:sz w:val="20"/>
+          <w:szCs w:val="20"/>
+        </w:rPr>
+        <w:t>Fonte: De autoria própria (202</w:t>
+      </w:r>
+      <w:r>
+        <w:rPr>
+          <w:rFonts w:ascii="Times New Roman" w:hAnsi="Times New Roman" w:cs="Times New Roman"/>
+          <w:sz w:val="20"/>
+          <w:szCs w:val="20"/>
+        </w:rPr>
+        <w:t>4</w:t>
+      </w:r>
+      <w:r>
+        <w:rPr>
+          <w:rFonts w:ascii="Times New Roman" w:hAnsi="Times New Roman" w:cs="Times New Roman"/>
+          <w:sz w:val="20"/>
+          <w:szCs w:val="20"/>
+        </w:rPr>
+        <w:t>).</w:t>
+      </w:r>
+    </w:p>
+    <w:p>
+      <w:pPr>
+        <w:spacing w:after="0" w:line="360" w:lineRule="auto"/>
+        <w:jc w:val="center"/>
+        <w:rPr>
+          <w:rFonts w:ascii="Times New Roman" w:hAnsi="Times New Roman" w:cs="Times New Roman"/>
+          <w:sz w:val="20"/>
+          <w:szCs w:val="20"/>
+        </w:rPr>
+      </w:pPr>
+    </w:p>
+    <w:p>
+      <w:pPr>
+        <w:spacing w:after="0" w:line="360" w:lineRule="auto"/>
+        <w:ind w:firstLine="709"/>
+        <w:jc w:val="both"/>
+        <w:rPr>
+          <w:rFonts w:ascii="Times New Roman" w:hAnsi="Times New Roman" w:cs="Times New Roman"/>
+          <w:sz w:val="24"/>
+          <w:szCs w:val="24"/>
+        </w:rPr>
+      </w:pPr>
+      <w:r>
+        <w:rPr>
+          <w:rFonts w:ascii="Times New Roman" w:hAnsi="Times New Roman" w:cs="Times New Roman"/>
+          <w:sz w:val="24"/>
+          <w:szCs w:val="24"/>
+        </w:rPr>
+        <w:lastRenderedPageBreak/>
+        <w:t>Mais um dos recursos determinantes para o estabelecimento da moderação é a tela de Administração de Conteúdo, acessível exclusivamente para usuários com privilégios de Administradores. Esta página oferece a visualização centralizada de postagens denunciadas, permitindo que os gestores analisem o conteúdo relatado e tomem ações corretivas, como bloquear o usuário ou excluir a postagem, de forma a garantir que conteúdos inadequados não permaneçam na plataforma. Outro ponto relevante é que, a tela inclui elementos para a gestão de contas e postagens, conforme os privilégios específicos de cada administrador, facilitando a manutenção da integridade da comunidade.</w:t>
+      </w:r>
+    </w:p>
+    <w:p>
+      <w:pPr>
+        <w:spacing w:after="0" w:line="360" w:lineRule="auto"/>
+        <w:jc w:val="center"/>
+        <w:rPr>
+          <w:rFonts w:ascii="Times New Roman" w:hAnsi="Times New Roman" w:cs="Times New Roman"/>
+          <w:sz w:val="20"/>
+          <w:szCs w:val="20"/>
+        </w:rPr>
+      </w:pPr>
+    </w:p>
+    <w:p>
+      <w:pPr>
+        <w:spacing w:after="0" w:line="360" w:lineRule="auto"/>
+        <w:jc w:val="center"/>
+        <w:rPr>
+          <w:rFonts w:ascii="Times New Roman" w:hAnsi="Times New Roman" w:cs="Times New Roman"/>
+          <w:sz w:val="20"/>
+          <w:szCs w:val="20"/>
+        </w:rPr>
+      </w:pPr>
+      <w:r>
+        <w:rPr>
+          <w:rFonts w:ascii="Times New Roman" w:hAnsi="Times New Roman" w:cs="Times New Roman"/>
+          <w:sz w:val="20"/>
+          <w:szCs w:val="20"/>
+        </w:rPr>
+        <w:t xml:space="preserve">Figura XX </w:t>
+      </w:r>
+      <w:r>
+        <w:rPr>
+          <w:rFonts w:ascii="Times New Roman" w:hAnsi="Times New Roman" w:cs="Times New Roman"/>
+          <w:sz w:val="20"/>
+          <w:szCs w:val="20"/>
+        </w:rPr>
+        <w:t>-</w:t>
+      </w:r>
+      <w:r>
+        <w:rPr>
+          <w:rFonts w:ascii="Times New Roman" w:hAnsi="Times New Roman" w:cs="Times New Roman"/>
+          <w:sz w:val="20"/>
+          <w:szCs w:val="20"/>
+        </w:rPr>
+        <w:t xml:space="preserve"> </w:t>
+      </w:r>
+      <w:r>
+        <w:rPr>
+          <w:rFonts w:ascii="Times New Roman" w:hAnsi="Times New Roman" w:cs="Times New Roman"/>
+          <w:sz w:val="20"/>
+          <w:szCs w:val="20"/>
+        </w:rPr>
+        <w:t>Administração de Conteúdo</w:t>
+      </w:r>
+      <w:r>
+        <w:rPr>
+          <w:rFonts w:ascii="Times New Roman" w:hAnsi="Times New Roman" w:cs="Times New Roman"/>
+          <w:sz w:val="20"/>
+          <w:szCs w:val="20"/>
+        </w:rPr>
+        <w:t>.</w:t>
+      </w:r>
+    </w:p>
+    <w:p>
+      <w:pPr>
+        <w:spacing w:after="0" w:line="360" w:lineRule="auto"/>
+        <w:jc w:val="center"/>
+        <w:rPr>
+          <w:rFonts w:ascii="Times New Roman" w:hAnsi="Times New Roman" w:cs="Times New Roman"/>
+          <w:sz w:val="20"/>
+          <w:szCs w:val="20"/>
+        </w:rPr>
+      </w:pPr>
+      <w:r>
+        <w:rPr>
+          <w:rFonts w:ascii="Times New Roman" w:hAnsi="Times New Roman" w:cs="Times New Roman"/>
+          <w:noProof/>
+          <w:sz w:val="20"/>
+          <w:szCs w:val="20"/>
+        </w:rPr>
+        <w:drawing>
+          <wp:inline distT="0" distB="0" distL="0" distR="0" wp14:anchorId="42858822" wp14:editId="7A02DD29">
+            <wp:extent cx="4320000" cy="2429792"/>
+            <wp:effectExtent l="38100" t="38100" r="99695" b="104140"/>
+            <wp:docPr id="938822378" name="Imagem 6" descr="Tabela&#10;&#10;Descrição gerada automaticamente"/>
+            <wp:cNvGraphicFramePr>
+              <a:graphicFrameLocks xmlns:a="http://schemas.openxmlformats.org/drawingml/2006/main" noChangeAspect="1"/>
+            </wp:cNvGraphicFramePr>
+            <a:graphic xmlns:a="http://schemas.openxmlformats.org/drawingml/2006/main">
+              <a:graphicData uri="http://schemas.openxmlformats.org/drawingml/2006/picture">
+                <pic:pic xmlns:pic="http://schemas.openxmlformats.org/drawingml/2006/picture">
+                  <pic:nvPicPr>
+                    <pic:cNvPr id="938822378" name="Imagem 6" descr="Tabela&#10;&#10;Descrição gerada automaticamente"/>
+                    <pic:cNvPicPr/>
+                  </pic:nvPicPr>
+                  <pic:blipFill>
+                    <a:blip r:embed="rId19" cstate="print">
+                      <a:extLst>
+                        <a:ext uri="{28A0092B-C50C-407E-A947-70E740481C1C}">
+                          <a14:useLocalDpi xmlns:a14="http://schemas.microsoft.com/office/drawing/2010/main" val="0"/>
+                        </a:ext>
+                      </a:extLst>
+                    </a:blip>
+                    <a:stretch>
+                      <a:fillRect/>
+                    </a:stretch>
+                  </pic:blipFill>
+                  <pic:spPr>
+                    <a:xfrm>
+                      <a:off x="0" y="0"/>
+                      <a:ext cx="4320000" cy="2429792"/>
+                    </a:xfrm>
+                    <a:prstGeom prst="rect">
+                      <a:avLst/>
+                    </a:prstGeom>
+                    <a:ln w="6350" cap="sq">
+                      <a:solidFill>
+                        <a:srgbClr val="000000"/>
+                      </a:solidFill>
+                      <a:prstDash val="solid"/>
+                      <a:miter lim="800000"/>
+                    </a:ln>
+                    <a:effectLst>
+                      <a:outerShdw blurRad="50800" dist="38100" dir="2700000" algn="tl" rotWithShape="0">
+                        <a:srgbClr val="000000">
+                          <a:alpha val="43000"/>
+                        </a:srgbClr>
+                      </a:outerShdw>
+                    </a:effectLst>
+                  </pic:spPr>
+                </pic:pic>
+              </a:graphicData>
+            </a:graphic>
+          </wp:inline>
+        </w:drawing>
+      </w:r>
+    </w:p>
+    <w:p>
+      <w:pPr>
+        <w:spacing w:after="0" w:line="360" w:lineRule="auto"/>
+        <w:jc w:val="center"/>
+        <w:rPr>
+          <w:rFonts w:ascii="Times New Roman" w:hAnsi="Times New Roman" w:cs="Times New Roman"/>
+          <w:sz w:val="20"/>
+          <w:szCs w:val="20"/>
+        </w:rPr>
+      </w:pPr>
+      <w:r>
+        <w:rPr>
+          <w:rFonts w:ascii="Times New Roman" w:hAnsi="Times New Roman" w:cs="Times New Roman"/>
+          <w:sz w:val="20"/>
+          <w:szCs w:val="20"/>
+        </w:rPr>
+        <w:t>Fonte: De autoria própria (202</w:t>
+      </w:r>
+      <w:r>
+        <w:rPr>
+          <w:rFonts w:ascii="Times New Roman" w:hAnsi="Times New Roman" w:cs="Times New Roman"/>
+          <w:sz w:val="20"/>
+          <w:szCs w:val="20"/>
+        </w:rPr>
+        <w:t>4</w:t>
+      </w:r>
+      <w:r>
+        <w:rPr>
+          <w:rFonts w:ascii="Times New Roman" w:hAnsi="Times New Roman" w:cs="Times New Roman"/>
+          <w:sz w:val="20"/>
+          <w:szCs w:val="20"/>
+        </w:rPr>
+        <w:t>).</w:t>
+      </w:r>
+    </w:p>
+    <w:p>
+      <w:pPr>
+        <w:spacing w:after="0" w:line="360" w:lineRule="auto"/>
+        <w:jc w:val="center"/>
+        <w:rPr>
+          <w:rFonts w:ascii="Times New Roman" w:hAnsi="Times New Roman" w:cs="Times New Roman"/>
+          <w:sz w:val="20"/>
+          <w:szCs w:val="20"/>
+        </w:rPr>
+      </w:pPr>
+    </w:p>
+    <w:p>
+      <w:pPr>
+        <w:spacing w:after="0" w:line="360" w:lineRule="auto"/>
+        <w:ind w:firstLine="709"/>
+        <w:jc w:val="both"/>
+        <w:rPr>
+          <w:rFonts w:ascii="Times New Roman" w:hAnsi="Times New Roman" w:cs="Times New Roman"/>
+          <w:sz w:val="24"/>
+          <w:szCs w:val="24"/>
+        </w:rPr>
+      </w:pPr>
+      <w:r>
+        <w:rPr>
+          <w:rFonts w:ascii="Times New Roman" w:hAnsi="Times New Roman" w:cs="Times New Roman"/>
+          <w:sz w:val="24"/>
+          <w:szCs w:val="24"/>
+        </w:rPr>
+        <w:t>Na tela seguinte, é apresentada o processo de análise de uma postagem denunciada. Nela, são exibidos dados como: os IDs da postagem e do usuário, data da postagem, nome e e-mail do usuário, conteúdo da postagem e a quantidade total de denúncias recebidas. Esses elementos permitem uma avaliação criteriosa e facilitam a tomada de decisão sobre possíveis ações de moderação.</w:t>
+      </w:r>
+    </w:p>
+    <w:p>
+      <w:pPr>
+        <w:spacing w:after="0" w:line="360" w:lineRule="auto"/>
+        <w:jc w:val="center"/>
+        <w:rPr>
+          <w:rFonts w:ascii="Times New Roman" w:hAnsi="Times New Roman" w:cs="Times New Roman"/>
+          <w:sz w:val="20"/>
+          <w:szCs w:val="20"/>
+        </w:rPr>
+      </w:pPr>
+    </w:p>
+    <w:p>
+      <w:pPr>
+        <w:spacing w:after="0" w:line="360" w:lineRule="auto"/>
+        <w:jc w:val="center"/>
+        <w:rPr>
+          <w:rFonts w:ascii="Times New Roman" w:hAnsi="Times New Roman" w:cs="Times New Roman"/>
+          <w:sz w:val="20"/>
+          <w:szCs w:val="20"/>
+        </w:rPr>
+      </w:pPr>
+      <w:r>
+        <w:rPr>
+          <w:rFonts w:ascii="Times New Roman" w:hAnsi="Times New Roman" w:cs="Times New Roman"/>
+          <w:sz w:val="20"/>
+          <w:szCs w:val="20"/>
+        </w:rPr>
+        <w:t xml:space="preserve">Figura XX </w:t>
+      </w:r>
+      <w:r>
+        <w:rPr>
+          <w:rFonts w:ascii="Times New Roman" w:hAnsi="Times New Roman" w:cs="Times New Roman"/>
+          <w:sz w:val="20"/>
+          <w:szCs w:val="20"/>
+        </w:rPr>
+        <w:t>- Checagem de Postagem Denunciada</w:t>
+      </w:r>
+      <w:r>
+        <w:rPr>
+          <w:rFonts w:ascii="Times New Roman" w:hAnsi="Times New Roman" w:cs="Times New Roman"/>
+          <w:sz w:val="20"/>
+          <w:szCs w:val="20"/>
+        </w:rPr>
+        <w:t>.</w:t>
+      </w:r>
+    </w:p>
+    <w:p>
+      <w:pPr>
+        <w:spacing w:after="0" w:line="360" w:lineRule="auto"/>
+        <w:jc w:val="center"/>
+        <w:rPr>
+          <w:rFonts w:ascii="Times New Roman" w:hAnsi="Times New Roman" w:cs="Times New Roman"/>
+          <w:sz w:val="20"/>
+          <w:szCs w:val="20"/>
+        </w:rPr>
+      </w:pPr>
+      <w:r>
+        <w:rPr>
+          <w:rFonts w:ascii="Times New Roman" w:hAnsi="Times New Roman" w:cs="Times New Roman"/>
+          <w:noProof/>
+          <w:sz w:val="20"/>
+          <w:szCs w:val="20"/>
+        </w:rPr>
+        <w:lastRenderedPageBreak/>
+        <w:drawing>
+          <wp:inline distT="0" distB="0" distL="0" distR="0" wp14:anchorId="6873B2D1" wp14:editId="2AA5065D">
+            <wp:extent cx="4320000" cy="2429792"/>
+            <wp:effectExtent l="38100" t="38100" r="99695" b="104140"/>
+            <wp:docPr id="800842654" name="Imagem 7" descr="Interface gráfica do usuário&#10;&#10;Descrição gerada automaticamente com confiança média"/>
+            <wp:cNvGraphicFramePr>
+              <a:graphicFrameLocks xmlns:a="http://schemas.openxmlformats.org/drawingml/2006/main" noChangeAspect="1"/>
+            </wp:cNvGraphicFramePr>
+            <a:graphic xmlns:a="http://schemas.openxmlformats.org/drawingml/2006/main">
+              <a:graphicData uri="http://schemas.openxmlformats.org/drawingml/2006/picture">
+                <pic:pic xmlns:pic="http://schemas.openxmlformats.org/drawingml/2006/picture">
+                  <pic:nvPicPr>
+                    <pic:cNvPr id="800842654" name="Imagem 7" descr="Interface gráfica do usuário&#10;&#10;Descrição gerada automaticamente com confiança média"/>
+                    <pic:cNvPicPr/>
+                  </pic:nvPicPr>
+                  <pic:blipFill>
+                    <a:blip r:embed="rId20" cstate="print">
+                      <a:extLst>
+                        <a:ext uri="{28A0092B-C50C-407E-A947-70E740481C1C}">
+                          <a14:useLocalDpi xmlns:a14="http://schemas.microsoft.com/office/drawing/2010/main" val="0"/>
+                        </a:ext>
+                      </a:extLst>
+                    </a:blip>
+                    <a:stretch>
+                      <a:fillRect/>
+                    </a:stretch>
+                  </pic:blipFill>
+                  <pic:spPr>
+                    <a:xfrm>
+                      <a:off x="0" y="0"/>
+                      <a:ext cx="4320000" cy="2429792"/>
+                    </a:xfrm>
+                    <a:prstGeom prst="rect">
+                      <a:avLst/>
+                    </a:prstGeom>
+                    <a:ln w="6350" cap="sq">
+                      <a:solidFill>
+                        <a:srgbClr val="000000"/>
+                      </a:solidFill>
+                      <a:prstDash val="solid"/>
+                      <a:miter lim="800000"/>
+                    </a:ln>
+                    <a:effectLst>
+                      <a:outerShdw blurRad="50800" dist="38100" dir="2700000" algn="tl" rotWithShape="0">
+                        <a:srgbClr val="000000">
+                          <a:alpha val="43000"/>
+                        </a:srgbClr>
+                      </a:outerShdw>
+                    </a:effectLst>
+                  </pic:spPr>
+                </pic:pic>
+              </a:graphicData>
+            </a:graphic>
+          </wp:inline>
+        </w:drawing>
+      </w:r>
+    </w:p>
+    <w:p>
+      <w:pPr>
+        <w:spacing w:after="0" w:line="360" w:lineRule="auto"/>
+        <w:jc w:val="center"/>
+        <w:rPr>
+          <w:rFonts w:ascii="Times New Roman" w:hAnsi="Times New Roman" w:cs="Times New Roman"/>
+          <w:sz w:val="20"/>
+          <w:szCs w:val="20"/>
+        </w:rPr>
+      </w:pPr>
+      <w:r>
+        <w:rPr>
+          <w:rFonts w:ascii="Times New Roman" w:hAnsi="Times New Roman" w:cs="Times New Roman"/>
+          <w:sz w:val="20"/>
+          <w:szCs w:val="20"/>
+        </w:rPr>
+        <w:t>Fonte: De autoria própria (202</w:t>
+      </w:r>
+      <w:r>
+        <w:rPr>
+          <w:rFonts w:ascii="Times New Roman" w:hAnsi="Times New Roman" w:cs="Times New Roman"/>
+          <w:sz w:val="20"/>
+          <w:szCs w:val="20"/>
+        </w:rPr>
+        <w:t>4</w:t>
+      </w:r>
+      <w:r>
+        <w:rPr>
+          <w:rFonts w:ascii="Times New Roman" w:hAnsi="Times New Roman" w:cs="Times New Roman"/>
+          <w:sz w:val="20"/>
+          <w:szCs w:val="20"/>
+        </w:rPr>
+        <w:t>).</w:t>
+      </w:r>
+    </w:p>
+    <w:p>
+      <w:pPr>
+        <w:spacing w:after="0" w:line="360" w:lineRule="auto"/>
+        <w:jc w:val="center"/>
+        <w:rPr>
+          <w:rFonts w:ascii="Times New Roman" w:hAnsi="Times New Roman" w:cs="Times New Roman"/>
+          <w:sz w:val="20"/>
+          <w:szCs w:val="20"/>
+        </w:rPr>
+      </w:pPr>
+    </w:p>
+    <w:p>
+      <w:pPr>
+        <w:spacing w:after="0" w:line="360" w:lineRule="auto"/>
+        <w:ind w:firstLine="709"/>
+        <w:jc w:val="both"/>
+        <w:rPr>
+          <w:rFonts w:ascii="Times New Roman" w:hAnsi="Times New Roman" w:cs="Times New Roman"/>
+          <w:sz w:val="24"/>
+          <w:szCs w:val="24"/>
+        </w:rPr>
+      </w:pPr>
+      <w:r>
+        <w:rPr>
+          <w:rFonts w:ascii="Times New Roman" w:hAnsi="Times New Roman" w:cs="Times New Roman"/>
+          <w:sz w:val="24"/>
+          <w:szCs w:val="24"/>
+        </w:rPr>
+        <w:t>A última ilustração, ainda demonstrando os recursos da tela de Administração de Conteúdo, apresenta uma lista de logs ou históricos que oferecem informações relevantes para a análise e gestão dos administradores.</w:t>
+      </w:r>
+    </w:p>
+    <w:p>
+      <w:pPr>
+        <w:spacing w:after="0" w:line="360" w:lineRule="auto"/>
+        <w:jc w:val="center"/>
+        <w:rPr>
+          <w:rFonts w:ascii="Times New Roman" w:hAnsi="Times New Roman" w:cs="Times New Roman"/>
+          <w:sz w:val="20"/>
+          <w:szCs w:val="20"/>
+        </w:rPr>
+      </w:pPr>
+    </w:p>
+    <w:p>
+      <w:pPr>
+        <w:spacing w:after="0" w:line="360" w:lineRule="auto"/>
+        <w:jc w:val="center"/>
+        <w:rPr>
+          <w:rFonts w:ascii="Times New Roman" w:hAnsi="Times New Roman" w:cs="Times New Roman"/>
+          <w:sz w:val="20"/>
+          <w:szCs w:val="20"/>
+        </w:rPr>
+      </w:pPr>
+      <w:r>
+        <w:rPr>
+          <w:rFonts w:ascii="Times New Roman" w:hAnsi="Times New Roman" w:cs="Times New Roman"/>
+          <w:sz w:val="20"/>
+          <w:szCs w:val="20"/>
+        </w:rPr>
+        <w:t xml:space="preserve">Figura XX </w:t>
+      </w:r>
+      <w:r>
+        <w:rPr>
+          <w:rFonts w:ascii="Times New Roman" w:hAnsi="Times New Roman" w:cs="Times New Roman"/>
+          <w:sz w:val="20"/>
+          <w:szCs w:val="20"/>
+        </w:rPr>
+        <w:t>- Exemplos de Logs</w:t>
+      </w:r>
+      <w:r>
+        <w:rPr>
+          <w:rFonts w:ascii="Times New Roman" w:hAnsi="Times New Roman" w:cs="Times New Roman"/>
+          <w:sz w:val="20"/>
+          <w:szCs w:val="20"/>
+        </w:rPr>
+        <w:t>.</w:t>
+      </w:r>
+    </w:p>
+    <w:p>
+      <w:pPr>
+        <w:spacing w:after="0" w:line="360" w:lineRule="auto"/>
+        <w:jc w:val="center"/>
+        <w:rPr>
+          <w:rFonts w:ascii="Times New Roman" w:hAnsi="Times New Roman" w:cs="Times New Roman"/>
+          <w:sz w:val="20"/>
+          <w:szCs w:val="20"/>
+        </w:rPr>
+      </w:pPr>
+      <w:r>
+        <w:rPr>
+          <w:rFonts w:ascii="Times New Roman" w:hAnsi="Times New Roman" w:cs="Times New Roman"/>
+          <w:noProof/>
+          <w:sz w:val="20"/>
+          <w:szCs w:val="20"/>
+        </w:rPr>
+        <w:drawing>
+          <wp:inline distT="0" distB="0" distL="0" distR="0" wp14:anchorId="5D8A44DB" wp14:editId="13A974EE">
+            <wp:extent cx="4320000" cy="2429792"/>
+            <wp:effectExtent l="38100" t="38100" r="99695" b="104140"/>
+            <wp:docPr id="223340772" name="Imagem 8" descr="Tabela&#10;&#10;Descrição gerada automaticamente"/>
+            <wp:cNvGraphicFramePr>
+              <a:graphicFrameLocks xmlns:a="http://schemas.openxmlformats.org/drawingml/2006/main" noChangeAspect="1"/>
+            </wp:cNvGraphicFramePr>
+            <a:graphic xmlns:a="http://schemas.openxmlformats.org/drawingml/2006/main">
+              <a:graphicData uri="http://schemas.openxmlformats.org/drawingml/2006/picture">
+                <pic:pic xmlns:pic="http://schemas.openxmlformats.org/drawingml/2006/picture">
+                  <pic:nvPicPr>
+                    <pic:cNvPr id="223340772" name="Imagem 8" descr="Tabela&#10;&#10;Descrição gerada automaticamente"/>
+                    <pic:cNvPicPr/>
+                  </pic:nvPicPr>
+                  <pic:blipFill>
+                    <a:blip r:embed="rId21" cstate="print">
+                      <a:extLst>
+                        <a:ext uri="{28A0092B-C50C-407E-A947-70E740481C1C}">
+                          <a14:useLocalDpi xmlns:a14="http://schemas.microsoft.com/office/drawing/2010/main" val="0"/>
+                        </a:ext>
+                      </a:extLst>
+                    </a:blip>
+                    <a:stretch>
+                      <a:fillRect/>
+                    </a:stretch>
+                  </pic:blipFill>
+                  <pic:spPr>
+                    <a:xfrm>
+                      <a:off x="0" y="0"/>
+                      <a:ext cx="4320000" cy="2429792"/>
+                    </a:xfrm>
+                    <a:prstGeom prst="rect">
+                      <a:avLst/>
+                    </a:prstGeom>
+                    <a:ln w="6350" cap="sq">
+                      <a:solidFill>
+                        <a:srgbClr val="000000"/>
+                      </a:solidFill>
+                      <a:prstDash val="solid"/>
+                      <a:miter lim="800000"/>
+                    </a:ln>
+                    <a:effectLst>
+                      <a:outerShdw blurRad="50800" dist="38100" dir="2700000" algn="tl" rotWithShape="0">
+                        <a:srgbClr val="000000">
+                          <a:alpha val="43000"/>
+                        </a:srgbClr>
+                      </a:outerShdw>
+                    </a:effectLst>
+                  </pic:spPr>
+                </pic:pic>
+              </a:graphicData>
+            </a:graphic>
+          </wp:inline>
+        </w:drawing>
+      </w:r>
+    </w:p>
+    <w:p>
+      <w:pPr>
+        <w:spacing w:after="0" w:line="360" w:lineRule="auto"/>
+        <w:jc w:val="center"/>
+        <w:rPr>
+          <w:rFonts w:ascii="Times New Roman" w:hAnsi="Times New Roman" w:cs="Times New Roman"/>
+          <w:sz w:val="20"/>
+          <w:szCs w:val="20"/>
+        </w:rPr>
+      </w:pPr>
+      <w:r>
+        <w:rPr>
+          <w:rFonts w:ascii="Times New Roman" w:hAnsi="Times New Roman" w:cs="Times New Roman"/>
+          <w:sz w:val="20"/>
+          <w:szCs w:val="20"/>
+        </w:rPr>
+        <w:t>Fonte: De autoria própria (202</w:t>
+      </w:r>
+      <w:r>
+        <w:rPr>
+          <w:rFonts w:ascii="Times New Roman" w:hAnsi="Times New Roman" w:cs="Times New Roman"/>
+          <w:sz w:val="20"/>
+          <w:szCs w:val="20"/>
+        </w:rPr>
+        <w:t>4</w:t>
+      </w:r>
+      <w:r>
+        <w:rPr>
+          <w:rFonts w:ascii="Times New Roman" w:hAnsi="Times New Roman" w:cs="Times New Roman"/>
+          <w:sz w:val="20"/>
+          <w:szCs w:val="20"/>
+        </w:rPr>
+        <w:t>).</w:t>
+      </w:r>
+    </w:p>
+    <w:p>
+      <w:pPr>
+        <w:spacing w:after="0" w:line="360" w:lineRule="auto"/>
+        <w:jc w:val="center"/>
+        <w:rPr>
+          <w:rFonts w:ascii="Times New Roman" w:hAnsi="Times New Roman" w:cs="Times New Roman"/>
+          <w:sz w:val="20"/>
+          <w:szCs w:val="20"/>
+        </w:rPr>
+      </w:pPr>
+    </w:p>
+    <w:p>
+      <w:pPr>
+        <w:spacing w:after="0" w:line="360" w:lineRule="auto"/>
+        <w:ind w:firstLine="709"/>
+        <w:jc w:val="both"/>
+        <w:rPr>
+          <w:rFonts w:ascii="Times New Roman" w:hAnsi="Times New Roman" w:cs="Times New Roman"/>
+          <w:sz w:val="24"/>
+          <w:szCs w:val="24"/>
+        </w:rPr>
+      </w:pPr>
+      <w:r>
+        <w:rPr>
+          <w:rFonts w:ascii="Times New Roman" w:hAnsi="Times New Roman" w:cs="Times New Roman"/>
+          <w:sz w:val="24"/>
+          <w:szCs w:val="24"/>
+        </w:rPr>
+        <w:t>Esses registros incluem o histórico de acessos, cadastros, postagens, postagens denunciadas e postagens filtradas pelo modelo de IA BERT. Neste contexto, também são exibidos o histórico de alterações de senhas e privilégios, suspensão de contas e desativação de perfis. Esse conjunto de dados permite um controle detalhado das atividades na plataforma, facilitando a supervisão contínua e proporcionando uma gestão mais confiável para todos os usuários.</w:t>
+      </w:r>
     </w:p>
     <w:p>
       <w:pPr>
@@ -37009,25 +37868,7 @@
           <w:sz w:val="24"/>
           <w:szCs w:val="24"/>
         </w:rPr>
-        <w:t xml:space="preserve">... (possíveis atualizações, adições de novas </w:t>
-      </w:r>
-      <w:proofErr w:type="gramStart"/>
-      <w:r>
-        <w:rPr>
-          <w:rFonts w:ascii="Times New Roman" w:hAnsi="Times New Roman" w:cs="Times New Roman"/>
-          <w:sz w:val="24"/>
-          <w:szCs w:val="24"/>
-        </w:rPr>
-        <w:t>funcionalidades, etc.</w:t>
-      </w:r>
-      <w:proofErr w:type="gramEnd"/>
-      <w:r>
-        <w:rPr>
-          <w:rFonts w:ascii="Times New Roman" w:hAnsi="Times New Roman" w:cs="Times New Roman"/>
-          <w:sz w:val="24"/>
-          <w:szCs w:val="24"/>
-        </w:rPr>
-        <w:t>)</w:t>
+        <w:t>... (possíveis atualizações, adições de novas funcionalidades, etc.)</w:t>
       </w:r>
     </w:p>
     <w:p>
@@ -37281,7 +38122,6 @@
           <w:sz w:val="24"/>
           <w:szCs w:val="24"/>
         </w:rPr>
-        <w:lastRenderedPageBreak/>
         <w:t>Postagem Ofensiva:</w:t>
       </w:r>
       <w:r>
@@ -37420,7 +38260,6 @@
           <w:szCs w:val="24"/>
         </w:rPr>
       </w:pPr>
-      <w:proofErr w:type="spellStart"/>
       <w:r>
         <w:rPr>
           <w:rFonts w:ascii="Times New Roman" w:hAnsi="Times New Roman" w:cs="Times New Roman"/>
@@ -37432,7 +38271,6 @@
         </w:rPr>
         <w:t>Laravel</w:t>
       </w:r>
-      <w:proofErr w:type="spellEnd"/>
       <w:r>
         <w:rPr>
           <w:rFonts w:ascii="Times New Roman" w:hAnsi="Times New Roman" w:cs="Times New Roman"/>
@@ -37495,9 +38333,25 @@
           <w:sz w:val="24"/>
           <w:szCs w:val="24"/>
         </w:rPr>
-        <w:t>Model-</w:t>
+        <w:t>Model-View-Controller</w:t>
       </w:r>
-      <w:proofErr w:type="spellStart"/>
+      <w:r>
+        <w:rPr>
+          <w:rFonts w:ascii="Times New Roman" w:hAnsi="Times New Roman" w:cs="Times New Roman"/>
+          <w:sz w:val="24"/>
+          <w:szCs w:val="24"/>
+        </w:rPr>
+        <w:t xml:space="preserve">). Ele será utilizado para construir a estrutura básica </w:t>
+      </w:r>
+      <w:r>
+        <w:rPr>
+          <w:rFonts w:ascii="Times New Roman" w:hAnsi="Times New Roman" w:cs="Times New Roman"/>
+          <w:sz w:val="24"/>
+          <w:szCs w:val="24"/>
+        </w:rPr>
+        <w:lastRenderedPageBreak/>
+        <w:t xml:space="preserve">da rede social, oferecendo uma rica biblioteca de funcionalidades que facilitam tarefas comuns como autenticação de usuários, roteamento, sessões e </w:t>
+      </w:r>
       <w:r>
         <w:rPr>
           <w:rFonts w:ascii="Times New Roman" w:hAnsi="Times New Roman" w:cs="Times New Roman"/>
@@ -37506,51 +38360,8 @@
           <w:sz w:val="24"/>
           <w:szCs w:val="24"/>
         </w:rPr>
-        <w:t>View</w:t>
-      </w:r>
-      <w:proofErr w:type="spellEnd"/>
-      <w:r>
-        <w:rPr>
-          <w:rFonts w:ascii="Times New Roman" w:hAnsi="Times New Roman" w:cs="Times New Roman"/>
-          <w:i/>
-          <w:iCs/>
-          <w:sz w:val="24"/>
-          <w:szCs w:val="24"/>
-        </w:rPr>
-        <w:t>-</w:t>
-      </w:r>
-      <w:proofErr w:type="spellStart"/>
-      <w:r>
-        <w:rPr>
-          <w:rFonts w:ascii="Times New Roman" w:hAnsi="Times New Roman" w:cs="Times New Roman"/>
-          <w:i/>
-          <w:iCs/>
-          <w:sz w:val="24"/>
-          <w:szCs w:val="24"/>
-        </w:rPr>
-        <w:t>Controller</w:t>
-      </w:r>
-      <w:proofErr w:type="spellEnd"/>
-      <w:r>
-        <w:rPr>
-          <w:rFonts w:ascii="Times New Roman" w:hAnsi="Times New Roman" w:cs="Times New Roman"/>
-          <w:sz w:val="24"/>
-          <w:szCs w:val="24"/>
-        </w:rPr>
-        <w:t xml:space="preserve">). Ele será utilizado para construir a estrutura básica da rede social, oferecendo uma rica biblioteca de funcionalidades que facilitam tarefas comuns como autenticação de usuários, roteamento, sessões e </w:t>
-      </w:r>
-      <w:proofErr w:type="spellStart"/>
-      <w:r>
-        <w:rPr>
-          <w:rFonts w:ascii="Times New Roman" w:hAnsi="Times New Roman" w:cs="Times New Roman"/>
-          <w:i/>
-          <w:iCs/>
-          <w:sz w:val="24"/>
-          <w:szCs w:val="24"/>
-        </w:rPr>
         <w:t>caching</w:t>
       </w:r>
-      <w:proofErr w:type="spellEnd"/>
       <w:r>
         <w:rPr>
           <w:rFonts w:ascii="Times New Roman" w:hAnsi="Times New Roman" w:cs="Times New Roman"/>
@@ -37559,7 +38370,6 @@
         </w:rPr>
         <w:t xml:space="preserve">. A escolha do </w:t>
       </w:r>
-      <w:proofErr w:type="spellStart"/>
       <w:r>
         <w:rPr>
           <w:rFonts w:ascii="Times New Roman" w:hAnsi="Times New Roman" w:cs="Times New Roman"/>
@@ -37569,7 +38379,6 @@
         </w:rPr>
         <w:t>Laravel</w:t>
       </w:r>
-      <w:proofErr w:type="spellEnd"/>
       <w:r>
         <w:rPr>
           <w:rFonts w:ascii="Times New Roman" w:hAnsi="Times New Roman" w:cs="Times New Roman"/>
@@ -37592,7 +38401,6 @@
           <w:szCs w:val="24"/>
         </w:rPr>
       </w:pPr>
-      <w:proofErr w:type="spellStart"/>
       <w:r>
         <w:rPr>
           <w:rFonts w:ascii="Times New Roman" w:hAnsi="Times New Roman" w:cs="Times New Roman"/>
@@ -37604,7 +38412,6 @@
         </w:rPr>
         <w:t>Laragon</w:t>
       </w:r>
-      <w:proofErr w:type="spellEnd"/>
       <w:r>
         <w:rPr>
           <w:rFonts w:ascii="Times New Roman" w:hAnsi="Times New Roman" w:cs="Times New Roman"/>
@@ -37680,7 +38487,6 @@
           <w:szCs w:val="24"/>
         </w:rPr>
       </w:pPr>
-      <w:proofErr w:type="spellStart"/>
       <w:r>
         <w:rPr>
           <w:rFonts w:ascii="Times New Roman" w:hAnsi="Times New Roman" w:cs="Times New Roman"/>
@@ -37701,20 +38507,8 @@
           <w:sz w:val="24"/>
           <w:szCs w:val="24"/>
         </w:rPr>
-        <w:t>DB</w:t>
+        <w:t xml:space="preserve">DB e </w:t>
       </w:r>
-      <w:proofErr w:type="spellEnd"/>
-      <w:r>
-        <w:rPr>
-          <w:rFonts w:ascii="Times New Roman" w:hAnsi="Times New Roman" w:cs="Times New Roman"/>
-          <w:b/>
-          <w:bCs/>
-          <w:sz w:val="24"/>
-          <w:szCs w:val="24"/>
-        </w:rPr>
-        <w:t xml:space="preserve"> e </w:t>
-      </w:r>
-      <w:proofErr w:type="spellStart"/>
       <w:r>
         <w:rPr>
           <w:rFonts w:ascii="Times New Roman" w:hAnsi="Times New Roman" w:cs="Times New Roman"/>
@@ -37737,7 +38531,6 @@
         </w:rPr>
         <w:t>SQL</w:t>
       </w:r>
-      <w:proofErr w:type="spellEnd"/>
       <w:r>
         <w:rPr>
           <w:rFonts w:ascii="Times New Roman" w:hAnsi="Times New Roman" w:cs="Times New Roman"/>
@@ -37748,7 +38541,6 @@
         </w:rPr>
         <w:t xml:space="preserve">: </w:t>
       </w:r>
-      <w:proofErr w:type="spellStart"/>
       <w:r>
         <w:rPr>
           <w:rFonts w:ascii="Times New Roman" w:hAnsi="Times New Roman" w:cs="Times New Roman"/>
@@ -37765,16 +38557,7 @@
           <w:sz w:val="24"/>
           <w:szCs w:val="24"/>
         </w:rPr>
-        <w:t>DB</w:t>
-      </w:r>
-      <w:proofErr w:type="spellEnd"/>
-      <w:r>
-        <w:rPr>
-          <w:rFonts w:ascii="Times New Roman" w:hAnsi="Times New Roman" w:cs="Times New Roman"/>
-          <w:sz w:val="24"/>
-          <w:szCs w:val="24"/>
-        </w:rPr>
-        <w:t xml:space="preserve">, um sistema de gerenciamento de banco de dados derivado do </w:t>
+        <w:t xml:space="preserve">DB, um sistema de gerenciamento de banco de dados derivado do </w:t>
       </w:r>
       <w:r>
         <w:rPr>
@@ -37793,7 +38576,6 @@
         </w:rPr>
         <w:t xml:space="preserve">, será usado para armazenar e gerenciar todas as informações da rede social. </w:t>
       </w:r>
-      <w:proofErr w:type="spellStart"/>
       <w:r>
         <w:rPr>
           <w:rFonts w:ascii="Times New Roman" w:hAnsi="Times New Roman" w:cs="Times New Roman"/>
@@ -37810,16 +38592,7 @@
           <w:sz w:val="24"/>
           <w:szCs w:val="24"/>
         </w:rPr>
-        <w:t>SQL</w:t>
-      </w:r>
-      <w:proofErr w:type="spellEnd"/>
-      <w:r>
-        <w:rPr>
-          <w:rFonts w:ascii="Times New Roman" w:hAnsi="Times New Roman" w:cs="Times New Roman"/>
-          <w:sz w:val="24"/>
-          <w:szCs w:val="24"/>
-        </w:rPr>
-        <w:t>, uma interface gráfica para gestão de bases de dados, será usada para facilitar a visualização e manipulação dos dados. Esta combinação permite um gerenciamento eficiente dos dados com alta performance, segurança e escalabilidade.</w:t>
+        <w:t>SQL, uma interface gráfica para gestão de bases de dados, será usada para facilitar a visualização e manipulação dos dados. Esta combinação permite um gerenciamento eficiente dos dados com alta performance, segurança e escalabilidade.</w:t>
       </w:r>
     </w:p>
     <w:p>
@@ -37844,21 +38617,8 @@
           <w:sz w:val="24"/>
           <w:szCs w:val="24"/>
         </w:rPr>
-        <w:t xml:space="preserve">Visual Studio </w:t>
+        <w:t>Visual Studio Code</w:t>
       </w:r>
-      <w:proofErr w:type="spellStart"/>
-      <w:r>
-        <w:rPr>
-          <w:rFonts w:ascii="Times New Roman" w:hAnsi="Times New Roman" w:cs="Times New Roman"/>
-          <w:b/>
-          <w:bCs/>
-          <w:i/>
-          <w:sz w:val="24"/>
-          <w:szCs w:val="24"/>
-        </w:rPr>
-        <w:t>Code</w:t>
-      </w:r>
-      <w:proofErr w:type="spellEnd"/>
       <w:r>
         <w:rPr>
           <w:rFonts w:ascii="Times New Roman" w:hAnsi="Times New Roman" w:cs="Times New Roman"/>
@@ -37905,7 +38665,6 @@
         </w:rPr>
         <w:t xml:space="preserve">, incluindo PHP e </w:t>
       </w:r>
-      <w:proofErr w:type="spellStart"/>
       <w:r>
         <w:rPr>
           <w:rFonts w:ascii="Times New Roman" w:hAnsi="Times New Roman" w:cs="Times New Roman"/>
@@ -37915,7 +38674,6 @@
         </w:rPr>
         <w:t>Laravel</w:t>
       </w:r>
-      <w:proofErr w:type="spellEnd"/>
       <w:r>
         <w:rPr>
           <w:rFonts w:ascii="Times New Roman" w:hAnsi="Times New Roman" w:cs="Times New Roman"/>
@@ -37970,7 +38728,6 @@
           <w:szCs w:val="24"/>
         </w:rPr>
       </w:pPr>
-      <w:proofErr w:type="spellStart"/>
       <w:r>
         <w:rPr>
           <w:rFonts w:ascii="Times New Roman" w:hAnsi="Times New Roman" w:cs="Times New Roman"/>
@@ -37980,10 +38737,8 @@
           <w:sz w:val="24"/>
           <w:szCs w:val="24"/>
         </w:rPr>
-        <w:lastRenderedPageBreak/>
         <w:t>Bulma</w:t>
       </w:r>
-      <w:proofErr w:type="spellEnd"/>
       <w:r>
         <w:rPr>
           <w:rFonts w:ascii="Times New Roman" w:hAnsi="Times New Roman" w:cs="Times New Roman"/>
@@ -38041,7 +38796,6 @@
         </w:rPr>
         <w:t xml:space="preserve"> CSS baseado em </w:t>
       </w:r>
-      <w:proofErr w:type="spellStart"/>
       <w:r>
         <w:rPr>
           <w:rFonts w:ascii="Times New Roman" w:hAnsi="Times New Roman" w:cs="Times New Roman"/>
@@ -38052,7 +38806,6 @@
         </w:rPr>
         <w:t>Flexbox</w:t>
       </w:r>
-      <w:proofErr w:type="spellEnd"/>
       <w:r>
         <w:rPr>
           <w:rFonts w:ascii="Times New Roman" w:hAnsi="Times New Roman" w:cs="Times New Roman"/>
@@ -38061,7 +38814,6 @@
         </w:rPr>
         <w:t xml:space="preserve"> que será utilizado para a construção das interfaces do usuário. Com sua abordagem modular e fácil de usar, o </w:t>
       </w:r>
-      <w:proofErr w:type="spellStart"/>
       <w:r>
         <w:rPr>
           <w:rFonts w:ascii="Times New Roman" w:hAnsi="Times New Roman" w:cs="Times New Roman"/>
@@ -38071,7 +38823,6 @@
         </w:rPr>
         <w:t>Bulma</w:t>
       </w:r>
-      <w:proofErr w:type="spellEnd"/>
       <w:r>
         <w:rPr>
           <w:rFonts w:ascii="Times New Roman" w:hAnsi="Times New Roman" w:cs="Times New Roman"/>
@@ -38088,20 +38839,8 @@
           <w:sz w:val="24"/>
           <w:szCs w:val="24"/>
         </w:rPr>
-        <w:t>front-</w:t>
+        <w:t>front-end</w:t>
       </w:r>
-      <w:proofErr w:type="spellStart"/>
-      <w:r>
-        <w:rPr>
-          <w:rFonts w:ascii="Times New Roman" w:hAnsi="Times New Roman" w:cs="Times New Roman"/>
-          <w:i/>
-          <w:iCs/>
-          <w:sz w:val="24"/>
-          <w:szCs w:val="24"/>
-        </w:rPr>
-        <w:t>end</w:t>
-      </w:r>
-      <w:proofErr w:type="spellEnd"/>
       <w:r>
         <w:rPr>
           <w:rFonts w:ascii="Times New Roman" w:hAnsi="Times New Roman" w:cs="Times New Roman"/>
@@ -38133,31 +38872,7 @@
           <w:sz w:val="24"/>
           <w:szCs w:val="24"/>
         </w:rPr>
-        <w:t xml:space="preserve">Visual </w:t>
-      </w:r>
-      <w:proofErr w:type="spellStart"/>
-      <w:r>
-        <w:rPr>
-          <w:rFonts w:ascii="Times New Roman" w:hAnsi="Times New Roman" w:cs="Times New Roman"/>
-          <w:b/>
-          <w:bCs/>
-          <w:i/>
-          <w:sz w:val="24"/>
-          <w:szCs w:val="24"/>
-        </w:rPr>
-        <w:t>Paradigm</w:t>
-      </w:r>
-      <w:proofErr w:type="spellEnd"/>
-      <w:r>
-        <w:rPr>
-          <w:rFonts w:ascii="Times New Roman" w:hAnsi="Times New Roman" w:cs="Times New Roman"/>
-          <w:b/>
-          <w:bCs/>
-          <w:i/>
-          <w:sz w:val="24"/>
-          <w:szCs w:val="24"/>
-        </w:rPr>
-        <w:t xml:space="preserve"> Online</w:t>
+        <w:t>Visual Paradigm Online</w:t>
       </w:r>
       <w:r>
         <w:rPr>
@@ -38200,27 +38915,7 @@
           <w:sz w:val="24"/>
           <w:szCs w:val="24"/>
         </w:rPr>
-        <w:t xml:space="preserve">Visual </w:t>
-      </w:r>
-      <w:proofErr w:type="spellStart"/>
-      <w:r>
-        <w:rPr>
-          <w:rFonts w:ascii="Times New Roman" w:hAnsi="Times New Roman" w:cs="Times New Roman"/>
-          <w:i/>
-          <w:sz w:val="24"/>
-          <w:szCs w:val="24"/>
-        </w:rPr>
-        <w:t>Paradigm</w:t>
-      </w:r>
-      <w:proofErr w:type="spellEnd"/>
-      <w:r>
-        <w:rPr>
-          <w:rFonts w:ascii="Times New Roman" w:hAnsi="Times New Roman" w:cs="Times New Roman"/>
-          <w:i/>
-          <w:sz w:val="24"/>
-          <w:szCs w:val="24"/>
-        </w:rPr>
-        <w:t xml:space="preserve"> Online</w:t>
+        <w:t>Visual Paradigm Online</w:t>
       </w:r>
       <w:r>
         <w:rPr>
@@ -38242,7 +38937,6 @@
           <w:szCs w:val="24"/>
         </w:rPr>
       </w:pPr>
-      <w:proofErr w:type="spellStart"/>
       <w:r>
         <w:rPr>
           <w:rFonts w:ascii="Times New Roman" w:hAnsi="Times New Roman" w:cs="Times New Roman"/>
@@ -38254,7 +38948,6 @@
         </w:rPr>
         <w:t>Trello</w:t>
       </w:r>
-      <w:proofErr w:type="spellEnd"/>
       <w:r>
         <w:rPr>
           <w:rFonts w:ascii="Times New Roman" w:hAnsi="Times New Roman" w:cs="Times New Roman"/>
@@ -38273,7 +38966,6 @@
         </w:rPr>
         <w:t xml:space="preserve">é uma ferramenta de gerenciamento de projetos baseada em </w:t>
       </w:r>
-      <w:proofErr w:type="spellStart"/>
       <w:r>
         <w:rPr>
           <w:rFonts w:ascii="Times New Roman" w:hAnsi="Times New Roman" w:cs="Times New Roman"/>
@@ -38283,7 +38975,6 @@
         </w:rPr>
         <w:t>Kanban</w:t>
       </w:r>
-      <w:proofErr w:type="spellEnd"/>
       <w:r>
         <w:rPr>
           <w:rFonts w:ascii="Times New Roman" w:hAnsi="Times New Roman" w:cs="Times New Roman"/>
@@ -38304,7 +38995,6 @@
           <w:szCs w:val="24"/>
         </w:rPr>
       </w:pPr>
-      <w:proofErr w:type="spellStart"/>
       <w:r>
         <w:rPr>
           <w:rFonts w:ascii="Times New Roman" w:hAnsi="Times New Roman" w:cs="Times New Roman"/>
@@ -38316,7 +39006,6 @@
         </w:rPr>
         <w:t>Git</w:t>
       </w:r>
-      <w:proofErr w:type="spellEnd"/>
       <w:r>
         <w:rPr>
           <w:rFonts w:ascii="Times New Roman" w:hAnsi="Times New Roman" w:cs="Times New Roman"/>
@@ -38389,7 +39078,16 @@
           <w:sz w:val="24"/>
           <w:szCs w:val="24"/>
         </w:rPr>
-        <w:t>, uma plataforma de hospedagem de código-fonte, será usada para armazenar o repositório do projeto, facilitar revisões de código, rastrear problemas e gerenciar atualizações. Essas ferramentas são essenciais para a colaboração efetiva e para manter um histórico detalhado das mudanças no código.</w:t>
+        <w:t xml:space="preserve">, uma plataforma de hospedagem de código-fonte, será usada para armazenar o repositório do projeto, facilitar revisões de código, rastrear problemas e gerenciar atualizações. Essas ferramentas são </w:t>
+      </w:r>
+      <w:r>
+        <w:rPr>
+          <w:rFonts w:ascii="Times New Roman" w:hAnsi="Times New Roman" w:cs="Times New Roman"/>
+          <w:sz w:val="24"/>
+          <w:szCs w:val="24"/>
+        </w:rPr>
+        <w:lastRenderedPageBreak/>
+        <w:t>essenciais para a colaboração efetiva e para manter um histórico detalhado das mudanças no código.</w:t>
       </w:r>
     </w:p>
     <w:p>
@@ -38481,7 +39179,6 @@
         </w:rPr>
         <w:t xml:space="preserve">a adesão aos padrões PSR-1 e PSR-2 é fundamental para garantir a uniformidade e legibilidade do código PHP utilizado no projeto. O PSR-1 estabelece normas básicas de codificação, como o uso de </w:t>
       </w:r>
-      <w:proofErr w:type="spellStart"/>
       <w:r>
         <w:rPr>
           <w:rFonts w:ascii="Times New Roman" w:hAnsi="Times New Roman" w:cs="Times New Roman"/>
@@ -38492,7 +39189,6 @@
         </w:rPr>
         <w:t>tags</w:t>
       </w:r>
-      <w:proofErr w:type="spellEnd"/>
       <w:r>
         <w:rPr>
           <w:rFonts w:ascii="Times New Roman" w:hAnsi="Times New Roman" w:cs="Times New Roman"/>
@@ -38501,7 +39197,6 @@
         </w:rPr>
         <w:t xml:space="preserve"> de fechamento PHP, a codificação de caracteres UTF-8 sem BOM para arquivos PHP, e nomes de classes em </w:t>
       </w:r>
-      <w:proofErr w:type="spellStart"/>
       <w:r>
         <w:rPr>
           <w:rFonts w:ascii="Times New Roman" w:hAnsi="Times New Roman" w:cs="Times New Roman"/>
@@ -38512,23 +39207,13 @@
         </w:rPr>
         <w:t>StudlyCaps</w:t>
       </w:r>
-      <w:proofErr w:type="spellEnd"/>
       <w:r>
         <w:rPr>
           <w:rFonts w:ascii="Times New Roman" w:hAnsi="Times New Roman" w:cs="Times New Roman"/>
           <w:sz w:val="24"/>
           <w:szCs w:val="24"/>
         </w:rPr>
-        <w:t xml:space="preserve">. Por sua vez, o PSR-2 trata de aspectos de formatação, como a </w:t>
-      </w:r>
-      <w:r>
-        <w:rPr>
-          <w:rFonts w:ascii="Times New Roman" w:hAnsi="Times New Roman" w:cs="Times New Roman"/>
-          <w:sz w:val="24"/>
-          <w:szCs w:val="24"/>
-        </w:rPr>
-        <w:lastRenderedPageBreak/>
-        <w:t>indentação por quatro espaços (sem uso de tabulações), linhas com no máximo 120 caracteres, e colocação de chaves seguindo o estilo K&amp;R.</w:t>
+        <w:t>. Por sua vez, o PSR-2 trata de aspectos de formatação, como a indentação por quatro espaços (sem uso de tabulações), linhas com no máximo 120 caracteres, e colocação de chaves seguindo o estilo K&amp;R.</w:t>
       </w:r>
       <w:r>
         <w:rPr>
@@ -38577,7 +39262,6 @@
           <w:szCs w:val="24"/>
         </w:rPr>
       </w:pPr>
-      <w:proofErr w:type="spellStart"/>
       <w:r>
         <w:rPr>
           <w:rFonts w:ascii="Times New Roman" w:hAnsi="Times New Roman" w:cs="Times New Roman"/>
@@ -38589,7 +39273,6 @@
         </w:rPr>
         <w:t>DocBlock</w:t>
       </w:r>
-      <w:proofErr w:type="spellEnd"/>
       <w:r>
         <w:rPr>
           <w:rFonts w:ascii="Times New Roman" w:hAnsi="Times New Roman" w:cs="Times New Roman"/>
@@ -38618,7 +39301,6 @@
         </w:rPr>
         <w:t xml:space="preserve">O uso de </w:t>
       </w:r>
-      <w:proofErr w:type="spellStart"/>
       <w:r>
         <w:rPr>
           <w:rFonts w:ascii="Times New Roman" w:hAnsi="Times New Roman" w:cs="Times New Roman"/>
@@ -38628,7 +39310,6 @@
         </w:rPr>
         <w:t>DocBlock</w:t>
       </w:r>
-      <w:proofErr w:type="spellEnd"/>
       <w:r>
         <w:rPr>
           <w:rFonts w:ascii="Times New Roman" w:hAnsi="Times New Roman" w:cs="Times New Roman"/>
@@ -38637,7 +39318,6 @@
         </w:rPr>
         <w:t xml:space="preserve"> é essencial para a documentação no código PHP. </w:t>
       </w:r>
-      <w:proofErr w:type="spellStart"/>
       <w:r>
         <w:rPr>
           <w:rFonts w:ascii="Times New Roman" w:hAnsi="Times New Roman" w:cs="Times New Roman"/>
@@ -38647,7 +39327,6 @@
         </w:rPr>
         <w:t>DocBlock</w:t>
       </w:r>
-      <w:proofErr w:type="spellEnd"/>
       <w:r>
         <w:rPr>
           <w:rFonts w:ascii="Times New Roman" w:hAnsi="Times New Roman" w:cs="Times New Roman"/>
@@ -38674,7 +39353,6 @@
         </w:rPr>
         <w:t xml:space="preserve">. A prática de utilizar </w:t>
       </w:r>
-      <w:proofErr w:type="spellStart"/>
       <w:r>
         <w:rPr>
           <w:rFonts w:ascii="Times New Roman" w:hAnsi="Times New Roman" w:cs="Times New Roman"/>
@@ -38684,32 +39362,13 @@
         </w:rPr>
         <w:t>DocBlock</w:t>
       </w:r>
-      <w:proofErr w:type="spellEnd"/>
       <w:r>
         <w:rPr>
           <w:rFonts w:ascii="Times New Roman" w:hAnsi="Times New Roman" w:cs="Times New Roman"/>
           <w:sz w:val="24"/>
           <w:szCs w:val="24"/>
         </w:rPr>
-        <w:t xml:space="preserve"> permite que ferramentas de geração de documentação automática, como </w:t>
-      </w:r>
-      <w:proofErr w:type="spellStart"/>
-      <w:r>
-        <w:rPr>
-          <w:rFonts w:ascii="Times New Roman" w:hAnsi="Times New Roman" w:cs="Times New Roman"/>
-          <w:sz w:val="24"/>
-          <w:szCs w:val="24"/>
-        </w:rPr>
-        <w:t>phpDocumentor</w:t>
-      </w:r>
-      <w:proofErr w:type="spellEnd"/>
-      <w:r>
-        <w:rPr>
-          <w:rFonts w:ascii="Times New Roman" w:hAnsi="Times New Roman" w:cs="Times New Roman"/>
-          <w:sz w:val="24"/>
-          <w:szCs w:val="24"/>
-        </w:rPr>
-        <w:t>, criem uma documentação de API detalhada e acessível.</w:t>
+        <w:t xml:space="preserve"> permite que ferramentas de geração de documentação automática, como phpDocumentor, criem uma documentação de API detalhada e acessível.</w:t>
       </w:r>
       <w:r>
         <w:rPr>
@@ -38727,7 +39386,6 @@
         </w:rPr>
         <w:t xml:space="preserve">A documentação de código com </w:t>
       </w:r>
-      <w:proofErr w:type="spellStart"/>
       <w:r>
         <w:rPr>
           <w:rFonts w:ascii="Times New Roman" w:hAnsi="Times New Roman" w:cs="Times New Roman"/>
@@ -38737,7 +39395,6 @@
         </w:rPr>
         <w:t>DocBlock</w:t>
       </w:r>
-      <w:proofErr w:type="spellEnd"/>
       <w:r>
         <w:rPr>
           <w:rFonts w:ascii="Times New Roman" w:hAnsi="Times New Roman" w:cs="Times New Roman"/>
@@ -38776,7 +39433,16 @@
           <w:sz w:val="24"/>
           <w:szCs w:val="24"/>
         </w:rPr>
-        <w:t xml:space="preserve"> membros da equipe podem entender rapidamente a funcionalidade e o propósito do código existente, facilitando a integração e a continuidade do desenvolvimento. Além disso, uma boa documentação é crucial para a manutenção a longo prazo do sistema, permitindo que alterações e expansões sejam realizadas com segurança e eficácia.</w:t>
+        <w:t xml:space="preserve"> membros da equipe podem entender rapidamente a funcionalidade e o propósito do código existente, facilitando a integração e a continuidade do desenvolvimento. </w:t>
+      </w:r>
+      <w:r>
+        <w:rPr>
+          <w:rFonts w:ascii="Times New Roman" w:hAnsi="Times New Roman" w:cs="Times New Roman"/>
+          <w:sz w:val="24"/>
+          <w:szCs w:val="24"/>
+        </w:rPr>
+        <w:lastRenderedPageBreak/>
+        <w:t>Além disso, uma boa documentação é crucial para a manutenção a longo prazo do sistema, permitindo que alterações e expansões sejam realizadas com segurança e eficácia.</w:t>
       </w:r>
     </w:p>
     <w:p>
@@ -38870,25 +39536,7 @@
           <w:sz w:val="24"/>
           <w:szCs w:val="24"/>
         </w:rPr>
-        <w:t xml:space="preserve">TAVARES, Angélica P. </w:t>
-      </w:r>
-      <w:proofErr w:type="spellStart"/>
-      <w:r>
-        <w:rPr>
-          <w:rFonts w:ascii="Times New Roman" w:hAnsi="Times New Roman" w:cs="Times New Roman"/>
-          <w:sz w:val="24"/>
-          <w:szCs w:val="24"/>
-        </w:rPr>
-        <w:t>Marsicano</w:t>
-      </w:r>
-      <w:proofErr w:type="spellEnd"/>
-      <w:r>
-        <w:rPr>
-          <w:rFonts w:ascii="Times New Roman" w:hAnsi="Times New Roman" w:cs="Times New Roman"/>
-          <w:sz w:val="24"/>
-          <w:szCs w:val="24"/>
-        </w:rPr>
-        <w:t xml:space="preserve">; CARDOSO, Alexandre; LAMOUNIER, Edgard. Desenvolvimento de um Software para Aplicação da Teoria Cromática em Ambientes Virtuais. </w:t>
+        <w:t xml:space="preserve">TAVARES, Angélica P. Marsicano; CARDOSO, Alexandre; LAMOUNIER, Edgard. Desenvolvimento de um Software para Aplicação da Teoria Cromática em Ambientes Virtuais. </w:t>
       </w:r>
       <w:r>
         <w:rPr>
@@ -55892,6 +56540,7 @@
   <w:style w:type="character" w:default="1" w:styleId="Fontepargpadro">
     <w:name w:val="Default Paragraph Font"/>
     <w:uiPriority w:val="1"/>
+    <w:semiHidden/>
     <w:unhideWhenUsed/>
   </w:style>
   <w:style w:type="table" w:default="1" w:styleId="Tabelanormal">

</xml_diff>

<commit_message>
Histórico de Alterações adicionado a documentação.
</commit_message>
<xml_diff>
--- a/docs/documento-requisitos-do-sistema/prototipo-bem-te-vi-social/bem_te_vi_social.docx
+++ b/docs/documento-requisitos-do-sistema/prototipo-bem-te-vi-social/bem_te_vi_social.docx
@@ -1,6 +1,6 @@
 
 <file path=word/document.xml><?xml version="1.0" encoding="utf-8"?>
-<w:document xmlns:wpc="http://schemas.microsoft.com/office/word/2010/wordprocessingCanvas" xmlns:cx="http://schemas.microsoft.com/office/drawing/2014/chartex" xmlns:cx1="http://schemas.microsoft.com/office/drawing/2015/9/8/chartex" xmlns:cx2="http://schemas.microsoft.com/office/drawing/2015/10/21/chartex" xmlns:cx3="http://schemas.microsoft.com/office/drawing/2016/5/9/chartex" xmlns:cx4="http://schemas.microsoft.com/office/drawing/2016/5/10/chartex" xmlns:cx5="http://schemas.microsoft.com/office/drawing/2016/5/11/chartex" xmlns:cx6="http://schemas.microsoft.com/office/drawing/2016/5/12/chartex" xmlns:cx7="http://schemas.microsoft.com/office/drawing/2016/5/13/chartex" xmlns:cx8="http://schemas.microsoft.com/office/drawing/2016/5/14/chartex" xmlns:mc="http://schemas.openxmlformats.org/markup-compatibility/2006" xmlns:aink="http://schemas.microsoft.com/office/drawing/2016/ink" xmlns:am3d="http://schemas.microsoft.com/office/drawing/2017/model3d" xmlns:o="urn:schemas-microsoft-com:office:office" xmlns:oel="http://schemas.microsoft.com/office/2019/extlst" xmlns:r="http://schemas.openxmlformats.org/officeDocument/2006/relationships" xmlns:m="http://schemas.openxmlformats.org/officeDocument/2006/math" xmlns:v="urn:schemas-microsoft-com:vml" xmlns:wp14="http://schemas.microsoft.com/office/word/2010/wordprocessingDrawing" xmlns:wp="http://schemas.openxmlformats.org/drawingml/2006/wordprocessingDrawing" xmlns:w10="urn:schemas-microsoft-com:office:word" xmlns:w="http://schemas.openxmlformats.org/wordprocessingml/2006/main" xmlns:w14="http://schemas.microsoft.com/office/word/2010/wordml" xmlns:w15="http://schemas.microsoft.com/office/word/2012/wordml" xmlns:w16cex="http://schemas.microsoft.com/office/word/2018/wordml/cex" xmlns:w16cid="http://schemas.microsoft.com/office/word/2016/wordml/cid" xmlns:w16="http://schemas.microsoft.com/office/word/2018/wordml" xmlns:w16du="http://schemas.microsoft.com/office/word/2023/wordml/word16du" xmlns:w16sdtdh="http://schemas.microsoft.com/office/word/2020/wordml/sdtdatahash" xmlns:w16se="http://schemas.microsoft.com/office/word/2015/wordml/symex" xmlns:wpg="http://schemas.microsoft.com/office/word/2010/wordprocessingGroup" xmlns:wpi="http://schemas.microsoft.com/office/word/2010/wordprocessingInk" xmlns:wne="http://schemas.microsoft.com/office/word/2006/wordml" xmlns:wps="http://schemas.microsoft.com/office/word/2010/wordprocessingShape" mc:Ignorable="w14 w15 w16se w16cid w16 w16cex w16sdtdh w16du wp14">
+<w:document xmlns:wpc="http://schemas.microsoft.com/office/word/2010/wordprocessingCanvas" xmlns:cx="http://schemas.microsoft.com/office/drawing/2014/chartex" xmlns:cx1="http://schemas.microsoft.com/office/drawing/2015/9/8/chartex" xmlns:cx2="http://schemas.microsoft.com/office/drawing/2015/10/21/chartex" xmlns:cx3="http://schemas.microsoft.com/office/drawing/2016/5/9/chartex" xmlns:cx4="http://schemas.microsoft.com/office/drawing/2016/5/10/chartex" xmlns:cx5="http://schemas.microsoft.com/office/drawing/2016/5/11/chartex" xmlns:cx6="http://schemas.microsoft.com/office/drawing/2016/5/12/chartex" xmlns:cx7="http://schemas.microsoft.com/office/drawing/2016/5/13/chartex" xmlns:cx8="http://schemas.microsoft.com/office/drawing/2016/5/14/chartex" xmlns:mc="http://schemas.openxmlformats.org/markup-compatibility/2006" xmlns:aink="http://schemas.microsoft.com/office/drawing/2016/ink" xmlns:am3d="http://schemas.microsoft.com/office/drawing/2017/model3d" xmlns:o="urn:schemas-microsoft-com:office:office" xmlns:oel="http://schemas.microsoft.com/office/2019/extlst" xmlns:r="http://schemas.openxmlformats.org/officeDocument/2006/relationships" xmlns:m="http://schemas.openxmlformats.org/officeDocument/2006/math" xmlns:v="urn:schemas-microsoft-com:vml" xmlns:wp14="http://schemas.microsoft.com/office/word/2010/wordprocessingDrawing" xmlns:wp="http://schemas.openxmlformats.org/drawingml/2006/wordprocessingDrawing" xmlns:w10="urn:schemas-microsoft-com:office:word" xmlns:w="http://schemas.openxmlformats.org/wordprocessingml/2006/main" xmlns:w14="http://schemas.microsoft.com/office/word/2010/wordml" xmlns:w15="http://schemas.microsoft.com/office/word/2012/wordml" xmlns:w16cex="http://schemas.microsoft.com/office/word/2018/wordml/cex" xmlns:w16cid="http://schemas.microsoft.com/office/word/2016/wordml/cid" xmlns:w16="http://schemas.microsoft.com/office/word/2018/wordml" xmlns:w16du="http://schemas.microsoft.com/office/word/2023/wordml/word16du" xmlns:w16sdtdh="http://schemas.microsoft.com/office/word/2020/wordml/sdtdatahash" xmlns:w16sdtfl="http://schemas.microsoft.com/office/word/2024/wordml/sdtformatlock" xmlns:w16se="http://schemas.microsoft.com/office/word/2015/wordml/symex" xmlns:wpg="http://schemas.microsoft.com/office/word/2010/wordprocessingGroup" xmlns:wpi="http://schemas.microsoft.com/office/word/2010/wordprocessingInk" xmlns:wne="http://schemas.microsoft.com/office/word/2006/wordml" xmlns:wps="http://schemas.microsoft.com/office/word/2010/wordprocessingShape" mc:Ignorable="w14 w15 w16se w16cid w16 w16cex w16sdtdh w16sdtfl w16du wp14">
   <w:body>
     <w:p>
       <w:pPr>
@@ -507,12 +507,26 @@
               <w:jc w:val="center"/>
               <w:rPr>
                 <w:rFonts w:ascii="Times New Roman" w:hAnsi="Times New Roman" w:cs="Times New Roman"/>
-                <w:b/>
-                <w:bCs/>
-                <w:sz w:val="24"/>
-                <w:szCs w:val="24"/>
-              </w:rPr>
-            </w:pPr>
+                <w:sz w:val="24"/>
+                <w:szCs w:val="24"/>
+              </w:rPr>
+            </w:pPr>
+            <w:r>
+              <w:rPr>
+                <w:rFonts w:ascii="Times New Roman" w:hAnsi="Times New Roman" w:cs="Times New Roman"/>
+                <w:sz w:val="24"/>
+                <w:szCs w:val="24"/>
+              </w:rPr>
+              <w:t>Abril</w:t>
+            </w:r>
+            <w:r>
+              <w:rPr>
+                <w:rFonts w:ascii="Times New Roman" w:hAnsi="Times New Roman" w:cs="Times New Roman"/>
+                <w:sz w:val="24"/>
+                <w:szCs w:val="24"/>
+              </w:rPr>
+              <w:t>/2024</w:t>
+            </w:r>
           </w:p>
         </w:tc>
         <w:tc>
@@ -534,7 +548,15 @@
                 <w:sz w:val="24"/>
                 <w:szCs w:val="24"/>
               </w:rPr>
-              <w:t>0.0</w:t>
+              <w:t>0.</w:t>
+            </w:r>
+            <w:r>
+              <w:rPr>
+                <w:rFonts w:ascii="Times New Roman" w:hAnsi="Times New Roman" w:cs="Times New Roman"/>
+                <w:sz w:val="24"/>
+                <w:szCs w:val="24"/>
+              </w:rPr>
+              <w:t>1</w:t>
             </w:r>
           </w:p>
         </w:tc>
@@ -544,6 +566,62 @@
           </w:tcPr>
           <w:p>
             <w:pPr>
+              <w:jc w:val="both"/>
+              <w:rPr>
+                <w:rFonts w:ascii="Times New Roman" w:hAnsi="Times New Roman" w:cs="Times New Roman"/>
+                <w:sz w:val="24"/>
+                <w:szCs w:val="24"/>
+              </w:rPr>
+            </w:pPr>
+            <w:r>
+              <w:rPr>
+                <w:rFonts w:ascii="Times New Roman" w:hAnsi="Times New Roman" w:cs="Times New Roman"/>
+                <w:sz w:val="24"/>
+                <w:szCs w:val="24"/>
+              </w:rPr>
+              <w:t>Elaboração dos diagramas UML iniciais, incluindo diagramas de caso de uso, e classes.</w:t>
+            </w:r>
+          </w:p>
+        </w:tc>
+        <w:tc>
+          <w:tcPr>
+            <w:tcW w:w="2124" w:type="dxa"/>
+          </w:tcPr>
+          <w:p>
+            <w:pPr>
+              <w:jc w:val="both"/>
+              <w:rPr>
+                <w:rFonts w:ascii="Times New Roman" w:hAnsi="Times New Roman" w:cs="Times New Roman"/>
+                <w:sz w:val="24"/>
+                <w:szCs w:val="24"/>
+              </w:rPr>
+            </w:pPr>
+            <w:r>
+              <w:rPr>
+                <w:rFonts w:ascii="Times New Roman" w:hAnsi="Times New Roman" w:cs="Times New Roman"/>
+                <w:sz w:val="24"/>
+                <w:szCs w:val="24"/>
+              </w:rPr>
+              <w:t>Rafael de Castro Gomes</w:t>
+            </w:r>
+            <w:r>
+              <w:rPr>
+                <w:rFonts w:ascii="Times New Roman" w:hAnsi="Times New Roman" w:cs="Times New Roman"/>
+                <w:sz w:val="24"/>
+                <w:szCs w:val="24"/>
+              </w:rPr>
+              <w:t xml:space="preserve"> / Renato Medeiros Guimarães </w:t>
+            </w:r>
+          </w:p>
+        </w:tc>
+      </w:tr>
+      <w:tr>
+        <w:tc>
+          <w:tcPr>
+            <w:tcW w:w="2123" w:type="dxa"/>
+          </w:tcPr>
+          <w:p>
+            <w:pPr>
               <w:jc w:val="center"/>
               <w:rPr>
                 <w:rFonts w:ascii="Times New Roman" w:hAnsi="Times New Roman" w:cs="Times New Roman"/>
@@ -557,7 +635,30 @@
                 <w:sz w:val="24"/>
                 <w:szCs w:val="24"/>
               </w:rPr>
-              <w:t>Criação do documento de requisitos, identificação dos requisitos</w:t>
+              <w:t>Maio/2024</w:t>
+            </w:r>
+          </w:p>
+        </w:tc>
+        <w:tc>
+          <w:tcPr>
+            <w:tcW w:w="2123" w:type="dxa"/>
+          </w:tcPr>
+          <w:p>
+            <w:pPr>
+              <w:jc w:val="center"/>
+              <w:rPr>
+                <w:rFonts w:ascii="Times New Roman" w:hAnsi="Times New Roman" w:cs="Times New Roman"/>
+                <w:sz w:val="24"/>
+                <w:szCs w:val="24"/>
+              </w:rPr>
+            </w:pPr>
+            <w:r>
+              <w:rPr>
+                <w:rFonts w:ascii="Times New Roman" w:hAnsi="Times New Roman" w:cs="Times New Roman"/>
+                <w:sz w:val="24"/>
+                <w:szCs w:val="24"/>
+              </w:rPr>
+              <w:t>0.2</w:t>
             </w:r>
           </w:p>
         </w:tc>
@@ -567,6 +668,56 @@
           </w:tcPr>
           <w:p>
             <w:pPr>
+              <w:jc w:val="both"/>
+              <w:rPr>
+                <w:rFonts w:ascii="Times New Roman" w:hAnsi="Times New Roman" w:cs="Times New Roman"/>
+                <w:sz w:val="24"/>
+                <w:szCs w:val="24"/>
+              </w:rPr>
+            </w:pPr>
+            <w:r>
+              <w:rPr>
+                <w:rFonts w:ascii="Times New Roman" w:hAnsi="Times New Roman" w:cs="Times New Roman"/>
+                <w:sz w:val="24"/>
+                <w:szCs w:val="24"/>
+              </w:rPr>
+              <w:t>Ajustes iniciais no protótipo; implementação das funcionalidades básicas (cadastro e login).</w:t>
+            </w:r>
+          </w:p>
+        </w:tc>
+        <w:tc>
+          <w:tcPr>
+            <w:tcW w:w="2124" w:type="dxa"/>
+          </w:tcPr>
+          <w:p>
+            <w:pPr>
+              <w:jc w:val="both"/>
+              <w:rPr>
+                <w:rFonts w:ascii="Times New Roman" w:hAnsi="Times New Roman" w:cs="Times New Roman"/>
+                <w:b/>
+                <w:bCs/>
+                <w:sz w:val="24"/>
+                <w:szCs w:val="24"/>
+              </w:rPr>
+            </w:pPr>
+            <w:r>
+              <w:rPr>
+                <w:rFonts w:ascii="Times New Roman" w:hAnsi="Times New Roman" w:cs="Times New Roman"/>
+                <w:sz w:val="24"/>
+                <w:szCs w:val="24"/>
+              </w:rPr>
+              <w:t>Rafael de Castro Gomes / Renato Medeiros Guimarães</w:t>
+            </w:r>
+          </w:p>
+        </w:tc>
+      </w:tr>
+      <w:tr>
+        <w:tc>
+          <w:tcPr>
+            <w:tcW w:w="2123" w:type="dxa"/>
+          </w:tcPr>
+          <w:p>
+            <w:pPr>
               <w:jc w:val="center"/>
               <w:rPr>
                 <w:rFonts w:ascii="Times New Roman" w:hAnsi="Times New Roman" w:cs="Times New Roman"/>
@@ -580,12 +731,10 @@
                 <w:sz w:val="24"/>
                 <w:szCs w:val="24"/>
               </w:rPr>
-              <w:t>Rafael de Castro Gomes</w:t>
-            </w:r>
-          </w:p>
-        </w:tc>
-      </w:tr>
-      <w:tr>
+              <w:t>Julho/2024</w:t>
+            </w:r>
+          </w:p>
+        </w:tc>
         <w:tc>
           <w:tcPr>
             <w:tcW w:w="2123" w:type="dxa"/>
@@ -595,14 +744,78 @@
               <w:jc w:val="center"/>
               <w:rPr>
                 <w:rFonts w:ascii="Times New Roman" w:hAnsi="Times New Roman" w:cs="Times New Roman"/>
-                <w:b/>
-                <w:bCs/>
-                <w:sz w:val="24"/>
-                <w:szCs w:val="24"/>
-              </w:rPr>
-            </w:pPr>
-          </w:p>
-        </w:tc>
+                <w:sz w:val="24"/>
+                <w:szCs w:val="24"/>
+              </w:rPr>
+            </w:pPr>
+            <w:r>
+              <w:rPr>
+                <w:rFonts w:ascii="Times New Roman" w:hAnsi="Times New Roman" w:cs="Times New Roman"/>
+                <w:sz w:val="24"/>
+                <w:szCs w:val="24"/>
+              </w:rPr>
+              <w:t>0.3</w:t>
+            </w:r>
+          </w:p>
+        </w:tc>
+        <w:tc>
+          <w:tcPr>
+            <w:tcW w:w="2124" w:type="dxa"/>
+          </w:tcPr>
+          <w:p>
+            <w:pPr>
+              <w:jc w:val="both"/>
+              <w:rPr>
+                <w:rFonts w:ascii="Times New Roman" w:hAnsi="Times New Roman" w:cs="Times New Roman"/>
+                <w:sz w:val="24"/>
+                <w:szCs w:val="24"/>
+              </w:rPr>
+            </w:pPr>
+            <w:r>
+              <w:rPr>
+                <w:rFonts w:ascii="Times New Roman" w:hAnsi="Times New Roman" w:cs="Times New Roman"/>
+                <w:sz w:val="24"/>
+                <w:szCs w:val="24"/>
+              </w:rPr>
+              <w:t>Desenvolvimento do sistema de postagens</w:t>
+            </w:r>
+            <w:r>
+              <w:rPr>
+                <w:rFonts w:ascii="Times New Roman" w:hAnsi="Times New Roman" w:cs="Times New Roman"/>
+                <w:sz w:val="24"/>
+                <w:szCs w:val="24"/>
+              </w:rPr>
+              <w:t>.</w:t>
+            </w:r>
+          </w:p>
+        </w:tc>
+        <w:tc>
+          <w:tcPr>
+            <w:tcW w:w="2124" w:type="dxa"/>
+          </w:tcPr>
+          <w:p>
+            <w:pPr>
+              <w:jc w:val="both"/>
+              <w:rPr>
+                <w:rFonts w:ascii="Times New Roman" w:hAnsi="Times New Roman" w:cs="Times New Roman"/>
+                <w:b/>
+                <w:bCs/>
+                <w:sz w:val="24"/>
+                <w:szCs w:val="24"/>
+              </w:rPr>
+            </w:pPr>
+            <w:r>
+              <w:rPr>
+                <w:rFonts w:ascii="Times New Roman" w:hAnsi="Times New Roman" w:cs="Times New Roman"/>
+                <w:sz w:val="24"/>
+                <w:szCs w:val="24"/>
+              </w:rPr>
+              <w:t>Rafael de Castro Gomes / Renato Medeiros Guimarães</w:t>
+            </w:r>
+          </w:p>
+        </w:tc>
+      </w:tr>
+      <w:tr>
         <w:tc>
           <w:tcPr>
             <w:tcW w:w="2123" w:type="dxa"/>
@@ -612,12 +825,41 @@
               <w:jc w:val="center"/>
               <w:rPr>
                 <w:rFonts w:ascii="Times New Roman" w:hAnsi="Times New Roman" w:cs="Times New Roman"/>
-                <w:b/>
-                <w:bCs/>
-                <w:sz w:val="24"/>
-                <w:szCs w:val="24"/>
-              </w:rPr>
-            </w:pPr>
+                <w:sz w:val="24"/>
+                <w:szCs w:val="24"/>
+              </w:rPr>
+            </w:pPr>
+            <w:r>
+              <w:rPr>
+                <w:rFonts w:ascii="Times New Roman" w:hAnsi="Times New Roman" w:cs="Times New Roman"/>
+                <w:sz w:val="24"/>
+                <w:szCs w:val="24"/>
+              </w:rPr>
+              <w:t>Setembro/2024</w:t>
+            </w:r>
+          </w:p>
+        </w:tc>
+        <w:tc>
+          <w:tcPr>
+            <w:tcW w:w="2123" w:type="dxa"/>
+          </w:tcPr>
+          <w:p>
+            <w:pPr>
+              <w:jc w:val="center"/>
+              <w:rPr>
+                <w:rFonts w:ascii="Times New Roman" w:hAnsi="Times New Roman" w:cs="Times New Roman"/>
+                <w:sz w:val="24"/>
+                <w:szCs w:val="24"/>
+              </w:rPr>
+            </w:pPr>
+            <w:r>
+              <w:rPr>
+                <w:rFonts w:ascii="Times New Roman" w:hAnsi="Times New Roman" w:cs="Times New Roman"/>
+                <w:sz w:val="24"/>
+                <w:szCs w:val="24"/>
+              </w:rPr>
+              <w:t>0.4</w:t>
+            </w:r>
           </w:p>
         </w:tc>
         <w:tc>
@@ -626,15 +868,112 @@
           </w:tcPr>
           <w:p>
             <w:pPr>
+              <w:jc w:val="both"/>
+              <w:rPr>
+                <w:rFonts w:ascii="Times New Roman" w:hAnsi="Times New Roman" w:cs="Times New Roman"/>
+                <w:sz w:val="24"/>
+                <w:szCs w:val="24"/>
+              </w:rPr>
+            </w:pPr>
+            <w:r>
+              <w:rPr>
+                <w:rFonts w:ascii="Times New Roman" w:hAnsi="Times New Roman" w:cs="Times New Roman"/>
+                <w:sz w:val="24"/>
+                <w:szCs w:val="24"/>
+              </w:rPr>
+              <w:t xml:space="preserve">Integração da moderação automatizada usando </w:t>
+            </w:r>
+            <w:proofErr w:type="spellStart"/>
+            <w:r>
+              <w:rPr>
+                <w:rFonts w:ascii="Times New Roman" w:hAnsi="Times New Roman" w:cs="Times New Roman"/>
+                <w:sz w:val="24"/>
+                <w:szCs w:val="24"/>
+              </w:rPr>
+              <w:t>BERTimbau</w:t>
+            </w:r>
+            <w:proofErr w:type="spellEnd"/>
+            <w:r>
+              <w:rPr>
+                <w:rFonts w:ascii="Times New Roman" w:hAnsi="Times New Roman" w:cs="Times New Roman"/>
+                <w:sz w:val="24"/>
+                <w:szCs w:val="24"/>
+              </w:rPr>
+              <w:t xml:space="preserve">. </w:t>
+            </w:r>
+          </w:p>
+        </w:tc>
+        <w:tc>
+          <w:tcPr>
+            <w:tcW w:w="2124" w:type="dxa"/>
+          </w:tcPr>
+          <w:p>
+            <w:pPr>
+              <w:jc w:val="both"/>
+              <w:rPr>
+                <w:rFonts w:ascii="Times New Roman" w:hAnsi="Times New Roman" w:cs="Times New Roman"/>
+                <w:b/>
+                <w:bCs/>
+                <w:sz w:val="24"/>
+                <w:szCs w:val="24"/>
+              </w:rPr>
+            </w:pPr>
+            <w:r>
+              <w:rPr>
+                <w:rFonts w:ascii="Times New Roman" w:hAnsi="Times New Roman" w:cs="Times New Roman"/>
+                <w:sz w:val="24"/>
+                <w:szCs w:val="24"/>
+              </w:rPr>
+              <w:t>Rafael de Castro Gomes / Renato Medeiros Guimarães</w:t>
+            </w:r>
+          </w:p>
+        </w:tc>
+      </w:tr>
+      <w:tr>
+        <w:tc>
+          <w:tcPr>
+            <w:tcW w:w="2123" w:type="dxa"/>
+          </w:tcPr>
+          <w:p>
+            <w:pPr>
               <w:jc w:val="center"/>
               <w:rPr>
                 <w:rFonts w:ascii="Times New Roman" w:hAnsi="Times New Roman" w:cs="Times New Roman"/>
-                <w:b/>
-                <w:bCs/>
-                <w:sz w:val="24"/>
-                <w:szCs w:val="24"/>
-              </w:rPr>
-            </w:pPr>
+                <w:sz w:val="24"/>
+                <w:szCs w:val="24"/>
+              </w:rPr>
+            </w:pPr>
+            <w:r>
+              <w:rPr>
+                <w:rFonts w:ascii="Times New Roman" w:hAnsi="Times New Roman" w:cs="Times New Roman"/>
+                <w:sz w:val="24"/>
+                <w:szCs w:val="24"/>
+              </w:rPr>
+              <w:t>Outubro/2024</w:t>
+            </w:r>
+          </w:p>
+        </w:tc>
+        <w:tc>
+          <w:tcPr>
+            <w:tcW w:w="2123" w:type="dxa"/>
+          </w:tcPr>
+          <w:p>
+            <w:pPr>
+              <w:jc w:val="center"/>
+              <w:rPr>
+                <w:rFonts w:ascii="Times New Roman" w:hAnsi="Times New Roman" w:cs="Times New Roman"/>
+                <w:sz w:val="24"/>
+                <w:szCs w:val="24"/>
+              </w:rPr>
+            </w:pPr>
+            <w:r>
+              <w:rPr>
+                <w:rFonts w:ascii="Times New Roman" w:hAnsi="Times New Roman" w:cs="Times New Roman"/>
+                <w:sz w:val="24"/>
+                <w:szCs w:val="24"/>
+              </w:rPr>
+              <w:t>0.5</w:t>
+            </w:r>
           </w:p>
         </w:tc>
         <w:tc>
@@ -643,19 +982,71 @@
           </w:tcPr>
           <w:p>
             <w:pPr>
+              <w:jc w:val="both"/>
+              <w:rPr>
+                <w:rFonts w:ascii="Times New Roman" w:hAnsi="Times New Roman" w:cs="Times New Roman"/>
+                <w:sz w:val="24"/>
+                <w:szCs w:val="24"/>
+              </w:rPr>
+            </w:pPr>
+            <w:r>
+              <w:rPr>
+                <w:rFonts w:ascii="Times New Roman" w:hAnsi="Times New Roman" w:cs="Times New Roman"/>
+                <w:sz w:val="24"/>
+                <w:szCs w:val="24"/>
+              </w:rPr>
+              <w:t>Atualização da documentação; inclusão das políticas de privacidade e termos de uso.</w:t>
+            </w:r>
+          </w:p>
+        </w:tc>
+        <w:tc>
+          <w:tcPr>
+            <w:tcW w:w="2124" w:type="dxa"/>
+          </w:tcPr>
+          <w:p>
+            <w:pPr>
+              <w:jc w:val="both"/>
+              <w:rPr>
+                <w:rFonts w:ascii="Times New Roman" w:hAnsi="Times New Roman" w:cs="Times New Roman"/>
+                <w:sz w:val="24"/>
+                <w:szCs w:val="24"/>
+              </w:rPr>
+            </w:pPr>
+            <w:r>
+              <w:rPr>
+                <w:rFonts w:ascii="Times New Roman" w:hAnsi="Times New Roman" w:cs="Times New Roman"/>
+                <w:sz w:val="24"/>
+                <w:szCs w:val="24"/>
+              </w:rPr>
+              <w:t>Rafael de Castro Gomes / Renato Medeiros Guimarães</w:t>
+            </w:r>
+          </w:p>
+        </w:tc>
+      </w:tr>
+      <w:tr>
+        <w:tc>
+          <w:tcPr>
+            <w:tcW w:w="2123" w:type="dxa"/>
+          </w:tcPr>
+          <w:p>
+            <w:pPr>
               <w:jc w:val="center"/>
               <w:rPr>
                 <w:rFonts w:ascii="Times New Roman" w:hAnsi="Times New Roman" w:cs="Times New Roman"/>
-                <w:b/>
-                <w:bCs/>
-                <w:sz w:val="24"/>
-                <w:szCs w:val="24"/>
-              </w:rPr>
-            </w:pPr>
-          </w:p>
-        </w:tc>
-      </w:tr>
-      <w:tr>
+                <w:sz w:val="24"/>
+                <w:szCs w:val="24"/>
+              </w:rPr>
+            </w:pPr>
+            <w:r>
+              <w:rPr>
+                <w:rFonts w:ascii="Times New Roman" w:hAnsi="Times New Roman" w:cs="Times New Roman"/>
+                <w:sz w:val="24"/>
+                <w:szCs w:val="24"/>
+              </w:rPr>
+              <w:t>Novembro/2024</w:t>
+            </w:r>
+          </w:p>
+        </w:tc>
         <w:tc>
           <w:tcPr>
             <w:tcW w:w="2123" w:type="dxa"/>
@@ -665,14 +1056,68 @@
               <w:jc w:val="center"/>
               <w:rPr>
                 <w:rFonts w:ascii="Times New Roman" w:hAnsi="Times New Roman" w:cs="Times New Roman"/>
-                <w:b/>
-                <w:bCs/>
-                <w:sz w:val="24"/>
-                <w:szCs w:val="24"/>
-              </w:rPr>
-            </w:pPr>
-          </w:p>
-        </w:tc>
+                <w:sz w:val="24"/>
+                <w:szCs w:val="24"/>
+              </w:rPr>
+            </w:pPr>
+            <w:r>
+              <w:rPr>
+                <w:rFonts w:ascii="Times New Roman" w:hAnsi="Times New Roman" w:cs="Times New Roman"/>
+                <w:sz w:val="24"/>
+                <w:szCs w:val="24"/>
+              </w:rPr>
+              <w:t>0.6</w:t>
+            </w:r>
+          </w:p>
+        </w:tc>
+        <w:tc>
+          <w:tcPr>
+            <w:tcW w:w="2124" w:type="dxa"/>
+          </w:tcPr>
+          <w:p>
+            <w:pPr>
+              <w:jc w:val="both"/>
+              <w:rPr>
+                <w:rFonts w:ascii="Times New Roman" w:hAnsi="Times New Roman" w:cs="Times New Roman"/>
+                <w:sz w:val="24"/>
+                <w:szCs w:val="24"/>
+              </w:rPr>
+            </w:pPr>
+            <w:r>
+              <w:rPr>
+                <w:rFonts w:ascii="Times New Roman" w:hAnsi="Times New Roman" w:cs="Times New Roman"/>
+                <w:sz w:val="24"/>
+                <w:szCs w:val="24"/>
+              </w:rPr>
+              <w:t>Finalização do protótipo; testes de integração e correção de erros.</w:t>
+            </w:r>
+          </w:p>
+        </w:tc>
+        <w:tc>
+          <w:tcPr>
+            <w:tcW w:w="2124" w:type="dxa"/>
+          </w:tcPr>
+          <w:p>
+            <w:pPr>
+              <w:jc w:val="both"/>
+              <w:rPr>
+                <w:rFonts w:ascii="Times New Roman" w:hAnsi="Times New Roman" w:cs="Times New Roman"/>
+                <w:sz w:val="24"/>
+                <w:szCs w:val="24"/>
+              </w:rPr>
+            </w:pPr>
+            <w:r>
+              <w:rPr>
+                <w:rFonts w:ascii="Times New Roman" w:hAnsi="Times New Roman" w:cs="Times New Roman"/>
+                <w:sz w:val="24"/>
+                <w:szCs w:val="24"/>
+              </w:rPr>
+              <w:t>Rafael de Castro Gomes / Renato Medeiros Guimarães</w:t>
+            </w:r>
+          </w:p>
+        </w:tc>
+      </w:tr>
+      <w:tr>
         <w:tc>
           <w:tcPr>
             <w:tcW w:w="2123" w:type="dxa"/>
@@ -682,12 +1127,41 @@
               <w:jc w:val="center"/>
               <w:rPr>
                 <w:rFonts w:ascii="Times New Roman" w:hAnsi="Times New Roman" w:cs="Times New Roman"/>
-                <w:b/>
-                <w:bCs/>
-                <w:sz w:val="24"/>
-                <w:szCs w:val="24"/>
-              </w:rPr>
-            </w:pPr>
+                <w:sz w:val="24"/>
+                <w:szCs w:val="24"/>
+              </w:rPr>
+            </w:pPr>
+            <w:r>
+              <w:rPr>
+                <w:rFonts w:ascii="Times New Roman" w:hAnsi="Times New Roman" w:cs="Times New Roman"/>
+                <w:sz w:val="24"/>
+                <w:szCs w:val="24"/>
+              </w:rPr>
+              <w:t>Dezembro/2024</w:t>
+            </w:r>
+          </w:p>
+        </w:tc>
+        <w:tc>
+          <w:tcPr>
+            <w:tcW w:w="2123" w:type="dxa"/>
+          </w:tcPr>
+          <w:p>
+            <w:pPr>
+              <w:jc w:val="center"/>
+              <w:rPr>
+                <w:rFonts w:ascii="Times New Roman" w:hAnsi="Times New Roman" w:cs="Times New Roman"/>
+                <w:sz w:val="24"/>
+                <w:szCs w:val="24"/>
+              </w:rPr>
+            </w:pPr>
+            <w:r>
+              <w:rPr>
+                <w:rFonts w:ascii="Times New Roman" w:hAnsi="Times New Roman" w:cs="Times New Roman"/>
+                <w:sz w:val="24"/>
+                <w:szCs w:val="24"/>
+              </w:rPr>
+              <w:t>1.0</w:t>
+            </w:r>
           </w:p>
         </w:tc>
         <w:tc>
@@ -696,15 +1170,21 @@
           </w:tcPr>
           <w:p>
             <w:pPr>
-              <w:jc w:val="center"/>
-              <w:rPr>
-                <w:rFonts w:ascii="Times New Roman" w:hAnsi="Times New Roman" w:cs="Times New Roman"/>
-                <w:b/>
-                <w:bCs/>
-                <w:sz w:val="24"/>
-                <w:szCs w:val="24"/>
-              </w:rPr>
-            </w:pPr>
+              <w:jc w:val="both"/>
+              <w:rPr>
+                <w:rFonts w:ascii="Times New Roman" w:hAnsi="Times New Roman" w:cs="Times New Roman"/>
+                <w:sz w:val="24"/>
+                <w:szCs w:val="24"/>
+              </w:rPr>
+            </w:pPr>
+            <w:r>
+              <w:rPr>
+                <w:rFonts w:ascii="Times New Roman" w:hAnsi="Times New Roman" w:cs="Times New Roman"/>
+                <w:sz w:val="24"/>
+                <w:szCs w:val="24"/>
+              </w:rPr>
+              <w:t>Entrega final do protótipo para avaliação, com todos os requisitos funcionais implementados.</w:t>
+            </w:r>
           </w:p>
         </w:tc>
         <w:tc>
@@ -713,155 +1193,21 @@
           </w:tcPr>
           <w:p>
             <w:pPr>
-              <w:jc w:val="center"/>
-              <w:rPr>
-                <w:rFonts w:ascii="Times New Roman" w:hAnsi="Times New Roman" w:cs="Times New Roman"/>
-                <w:b/>
-                <w:bCs/>
-                <w:sz w:val="24"/>
-                <w:szCs w:val="24"/>
-              </w:rPr>
-            </w:pPr>
-          </w:p>
-        </w:tc>
-      </w:tr>
-      <w:tr>
-        <w:tc>
-          <w:tcPr>
-            <w:tcW w:w="2123" w:type="dxa"/>
-          </w:tcPr>
-          <w:p>
-            <w:pPr>
-              <w:jc w:val="center"/>
-              <w:rPr>
-                <w:rFonts w:ascii="Times New Roman" w:hAnsi="Times New Roman" w:cs="Times New Roman"/>
-                <w:b/>
-                <w:bCs/>
-                <w:sz w:val="24"/>
-                <w:szCs w:val="24"/>
-              </w:rPr>
-            </w:pPr>
-          </w:p>
-        </w:tc>
-        <w:tc>
-          <w:tcPr>
-            <w:tcW w:w="2123" w:type="dxa"/>
-          </w:tcPr>
-          <w:p>
-            <w:pPr>
-              <w:jc w:val="center"/>
-              <w:rPr>
-                <w:rFonts w:ascii="Times New Roman" w:hAnsi="Times New Roman" w:cs="Times New Roman"/>
-                <w:b/>
-                <w:bCs/>
-                <w:sz w:val="24"/>
-                <w:szCs w:val="24"/>
-              </w:rPr>
-            </w:pPr>
-          </w:p>
-        </w:tc>
-        <w:tc>
-          <w:tcPr>
-            <w:tcW w:w="2124" w:type="dxa"/>
-          </w:tcPr>
-          <w:p>
-            <w:pPr>
-              <w:jc w:val="center"/>
-              <w:rPr>
-                <w:rFonts w:ascii="Times New Roman" w:hAnsi="Times New Roman" w:cs="Times New Roman"/>
-                <w:b/>
-                <w:bCs/>
-                <w:sz w:val="24"/>
-                <w:szCs w:val="24"/>
-              </w:rPr>
-            </w:pPr>
-          </w:p>
-        </w:tc>
-        <w:tc>
-          <w:tcPr>
-            <w:tcW w:w="2124" w:type="dxa"/>
-          </w:tcPr>
-          <w:p>
-            <w:pPr>
-              <w:jc w:val="center"/>
-              <w:rPr>
-                <w:rFonts w:ascii="Times New Roman" w:hAnsi="Times New Roman" w:cs="Times New Roman"/>
-                <w:b/>
-                <w:bCs/>
-                <w:sz w:val="24"/>
-                <w:szCs w:val="24"/>
-              </w:rPr>
-            </w:pPr>
-          </w:p>
-        </w:tc>
-      </w:tr>
-      <w:tr>
-        <w:tc>
-          <w:tcPr>
-            <w:tcW w:w="2123" w:type="dxa"/>
-          </w:tcPr>
-          <w:p>
-            <w:pPr>
-              <w:jc w:val="center"/>
-              <w:rPr>
-                <w:rFonts w:ascii="Times New Roman" w:hAnsi="Times New Roman" w:cs="Times New Roman"/>
-                <w:b/>
-                <w:bCs/>
-                <w:sz w:val="24"/>
-                <w:szCs w:val="24"/>
-              </w:rPr>
-            </w:pPr>
-          </w:p>
-        </w:tc>
-        <w:tc>
-          <w:tcPr>
-            <w:tcW w:w="2123" w:type="dxa"/>
-          </w:tcPr>
-          <w:p>
-            <w:pPr>
-              <w:jc w:val="center"/>
-              <w:rPr>
-                <w:rFonts w:ascii="Times New Roman" w:hAnsi="Times New Roman" w:cs="Times New Roman"/>
-                <w:b/>
-                <w:bCs/>
-                <w:sz w:val="24"/>
-                <w:szCs w:val="24"/>
-              </w:rPr>
-            </w:pPr>
-          </w:p>
-        </w:tc>
-        <w:tc>
-          <w:tcPr>
-            <w:tcW w:w="2124" w:type="dxa"/>
-          </w:tcPr>
-          <w:p>
-            <w:pPr>
-              <w:jc w:val="center"/>
-              <w:rPr>
-                <w:rFonts w:ascii="Times New Roman" w:hAnsi="Times New Roman" w:cs="Times New Roman"/>
-                <w:b/>
-                <w:bCs/>
-                <w:sz w:val="24"/>
-                <w:szCs w:val="24"/>
-              </w:rPr>
-            </w:pPr>
-          </w:p>
-        </w:tc>
-        <w:tc>
-          <w:tcPr>
-            <w:tcW w:w="2124" w:type="dxa"/>
-          </w:tcPr>
-          <w:p>
-            <w:pPr>
-              <w:jc w:val="center"/>
-              <w:rPr>
-                <w:rFonts w:ascii="Times New Roman" w:hAnsi="Times New Roman" w:cs="Times New Roman"/>
-                <w:b/>
-                <w:bCs/>
-                <w:sz w:val="24"/>
-                <w:szCs w:val="24"/>
-              </w:rPr>
-            </w:pPr>
+              <w:jc w:val="both"/>
+              <w:rPr>
+                <w:rFonts w:ascii="Times New Roman" w:hAnsi="Times New Roman" w:cs="Times New Roman"/>
+                <w:sz w:val="24"/>
+                <w:szCs w:val="24"/>
+              </w:rPr>
+            </w:pPr>
+            <w:r>
+              <w:rPr>
+                <w:rFonts w:ascii="Times New Roman" w:hAnsi="Times New Roman" w:cs="Times New Roman"/>
+                <w:sz w:val="24"/>
+                <w:szCs w:val="24"/>
+              </w:rPr>
+              <w:t>Rafael de Castro Gomes / Renato Medeiros Guimarães</w:t>
+            </w:r>
           </w:p>
         </w:tc>
       </w:tr>
@@ -2804,7 +3150,79 @@
           <w:sz w:val="24"/>
           <w:szCs w:val="24"/>
         </w:rPr>
-        <w:t xml:space="preserve"> Modelo de Transformador Bidirecional (Bidirectional Encoder Representations from Transformers), usado para análise de postagens</w:t>
+        <w:t xml:space="preserve"> Modelo de Transformador Bidirecional (</w:t>
+      </w:r>
+      <w:proofErr w:type="spellStart"/>
+      <w:r>
+        <w:rPr>
+          <w:rFonts w:ascii="Times New Roman" w:hAnsi="Times New Roman" w:cs="Times New Roman"/>
+          <w:sz w:val="24"/>
+          <w:szCs w:val="24"/>
+        </w:rPr>
+        <w:t>Bidirectional</w:t>
+      </w:r>
+      <w:proofErr w:type="spellEnd"/>
+      <w:r>
+        <w:rPr>
+          <w:rFonts w:ascii="Times New Roman" w:hAnsi="Times New Roman" w:cs="Times New Roman"/>
+          <w:sz w:val="24"/>
+          <w:szCs w:val="24"/>
+        </w:rPr>
+        <w:t xml:space="preserve"> </w:t>
+      </w:r>
+      <w:proofErr w:type="spellStart"/>
+      <w:r>
+        <w:rPr>
+          <w:rFonts w:ascii="Times New Roman" w:hAnsi="Times New Roman" w:cs="Times New Roman"/>
+          <w:sz w:val="24"/>
+          <w:szCs w:val="24"/>
+        </w:rPr>
+        <w:t>Encoder</w:t>
+      </w:r>
+      <w:proofErr w:type="spellEnd"/>
+      <w:r>
+        <w:rPr>
+          <w:rFonts w:ascii="Times New Roman" w:hAnsi="Times New Roman" w:cs="Times New Roman"/>
+          <w:sz w:val="24"/>
+          <w:szCs w:val="24"/>
+        </w:rPr>
+        <w:t xml:space="preserve"> </w:t>
+      </w:r>
+      <w:proofErr w:type="spellStart"/>
+      <w:r>
+        <w:rPr>
+          <w:rFonts w:ascii="Times New Roman" w:hAnsi="Times New Roman" w:cs="Times New Roman"/>
+          <w:sz w:val="24"/>
+          <w:szCs w:val="24"/>
+        </w:rPr>
+        <w:t>Representations</w:t>
+      </w:r>
+      <w:proofErr w:type="spellEnd"/>
+      <w:r>
+        <w:rPr>
+          <w:rFonts w:ascii="Times New Roman" w:hAnsi="Times New Roman" w:cs="Times New Roman"/>
+          <w:sz w:val="24"/>
+          <w:szCs w:val="24"/>
+        </w:rPr>
+        <w:t xml:space="preserve"> </w:t>
+      </w:r>
+      <w:proofErr w:type="spellStart"/>
+      <w:r>
+        <w:rPr>
+          <w:rFonts w:ascii="Times New Roman" w:hAnsi="Times New Roman" w:cs="Times New Roman"/>
+          <w:sz w:val="24"/>
+          <w:szCs w:val="24"/>
+        </w:rPr>
+        <w:t>from</w:t>
+      </w:r>
+      <w:proofErr w:type="spellEnd"/>
+      <w:r>
+        <w:rPr>
+          <w:rFonts w:ascii="Times New Roman" w:hAnsi="Times New Roman" w:cs="Times New Roman"/>
+          <w:sz w:val="24"/>
+          <w:szCs w:val="24"/>
+        </w:rPr>
+        <w:t xml:space="preserve"> Transformers), usado para análise de postagens</w:t>
       </w:r>
     </w:p>
     <w:p>
@@ -2839,7 +3257,43 @@
           <w:sz w:val="24"/>
           <w:szCs w:val="24"/>
         </w:rPr>
-        <w:t xml:space="preserve"> Autenticação Multifator (Multifactor Authentication)</w:t>
+        <w:t xml:space="preserve"> Autenticação Multifator (</w:t>
+      </w:r>
+      <w:proofErr w:type="spellStart"/>
+      <w:r>
+        <w:rPr>
+          <w:rFonts w:ascii="Times New Roman" w:hAnsi="Times New Roman" w:cs="Times New Roman"/>
+          <w:sz w:val="24"/>
+          <w:szCs w:val="24"/>
+        </w:rPr>
+        <w:t>Multifactor</w:t>
+      </w:r>
+      <w:proofErr w:type="spellEnd"/>
+      <w:r>
+        <w:rPr>
+          <w:rFonts w:ascii="Times New Roman" w:hAnsi="Times New Roman" w:cs="Times New Roman"/>
+          <w:sz w:val="24"/>
+          <w:szCs w:val="24"/>
+        </w:rPr>
+        <w:t xml:space="preserve"> </w:t>
+      </w:r>
+      <w:proofErr w:type="spellStart"/>
+      <w:r>
+        <w:rPr>
+          <w:rFonts w:ascii="Times New Roman" w:hAnsi="Times New Roman" w:cs="Times New Roman"/>
+          <w:sz w:val="24"/>
+          <w:szCs w:val="24"/>
+        </w:rPr>
+        <w:t>Authentication</w:t>
+      </w:r>
+      <w:proofErr w:type="spellEnd"/>
+      <w:r>
+        <w:rPr>
+          <w:rFonts w:ascii="Times New Roman" w:hAnsi="Times New Roman" w:cs="Times New Roman"/>
+          <w:sz w:val="24"/>
+          <w:szCs w:val="24"/>
+        </w:rPr>
+        <w:t>)</w:t>
       </w:r>
     </w:p>
     <w:p>
@@ -2875,7 +3329,43 @@
           <w:sz w:val="24"/>
           <w:szCs w:val="24"/>
         </w:rPr>
-        <w:t xml:space="preserve"> Arquitetura Modelo-Visão-Controlador (Model-View-Controller)</w:t>
+        <w:t xml:space="preserve"> Arquitetura Modelo-Visão-Controlador (Model-</w:t>
+      </w:r>
+      <w:proofErr w:type="spellStart"/>
+      <w:r>
+        <w:rPr>
+          <w:rFonts w:ascii="Times New Roman" w:hAnsi="Times New Roman" w:cs="Times New Roman"/>
+          <w:sz w:val="24"/>
+          <w:szCs w:val="24"/>
+        </w:rPr>
+        <w:t>View</w:t>
+      </w:r>
+      <w:proofErr w:type="spellEnd"/>
+      <w:r>
+        <w:rPr>
+          <w:rFonts w:ascii="Times New Roman" w:hAnsi="Times New Roman" w:cs="Times New Roman"/>
+          <w:sz w:val="24"/>
+          <w:szCs w:val="24"/>
+        </w:rPr>
+        <w:t>-</w:t>
+      </w:r>
+      <w:proofErr w:type="spellStart"/>
+      <w:r>
+        <w:rPr>
+          <w:rFonts w:ascii="Times New Roman" w:hAnsi="Times New Roman" w:cs="Times New Roman"/>
+          <w:sz w:val="24"/>
+          <w:szCs w:val="24"/>
+        </w:rPr>
+        <w:t>Controller</w:t>
+      </w:r>
+      <w:proofErr w:type="spellEnd"/>
+      <w:r>
+        <w:rPr>
+          <w:rFonts w:ascii="Times New Roman" w:hAnsi="Times New Roman" w:cs="Times New Roman"/>
+          <w:sz w:val="24"/>
+          <w:szCs w:val="24"/>
+        </w:rPr>
+        <w:t>)</w:t>
       </w:r>
     </w:p>
     <w:p>
@@ -2990,7 +3480,43 @@
           <w:sz w:val="24"/>
           <w:szCs w:val="24"/>
         </w:rPr>
-        <w:t xml:space="preserve"> Structured Query Language, utilizado para gerenciamento de bancos de dados relacionais</w:t>
+        <w:t xml:space="preserve"> </w:t>
+      </w:r>
+      <w:proofErr w:type="spellStart"/>
+      <w:r>
+        <w:rPr>
+          <w:rFonts w:ascii="Times New Roman" w:hAnsi="Times New Roman" w:cs="Times New Roman"/>
+          <w:sz w:val="24"/>
+          <w:szCs w:val="24"/>
+        </w:rPr>
+        <w:t>Structured</w:t>
+      </w:r>
+      <w:proofErr w:type="spellEnd"/>
+      <w:r>
+        <w:rPr>
+          <w:rFonts w:ascii="Times New Roman" w:hAnsi="Times New Roman" w:cs="Times New Roman"/>
+          <w:sz w:val="24"/>
+          <w:szCs w:val="24"/>
+        </w:rPr>
+        <w:t xml:space="preserve"> Query </w:t>
+      </w:r>
+      <w:proofErr w:type="spellStart"/>
+      <w:r>
+        <w:rPr>
+          <w:rFonts w:ascii="Times New Roman" w:hAnsi="Times New Roman" w:cs="Times New Roman"/>
+          <w:sz w:val="24"/>
+          <w:szCs w:val="24"/>
+        </w:rPr>
+        <w:t>Language</w:t>
+      </w:r>
+      <w:proofErr w:type="spellEnd"/>
+      <w:r>
+        <w:rPr>
+          <w:rFonts w:ascii="Times New Roman" w:hAnsi="Times New Roman" w:cs="Times New Roman"/>
+          <w:sz w:val="24"/>
+          <w:szCs w:val="24"/>
+        </w:rPr>
+        <w:t>, utilizado para gerenciamento de bancos de dados relacionais</w:t>
       </w:r>
     </w:p>
     <w:p>
@@ -3146,6 +3672,7 @@
         </w:rPr>
         <w:t xml:space="preserve"> de </w:t>
       </w:r>
+      <w:proofErr w:type="spellStart"/>
       <w:r>
         <w:rPr>
           <w:rFonts w:ascii="Times New Roman" w:hAnsi="Times New Roman" w:cs="Times New Roman"/>
@@ -3156,6 +3683,7 @@
         </w:rPr>
         <w:t>microblogging</w:t>
       </w:r>
+      <w:proofErr w:type="spellEnd"/>
       <w:r>
         <w:rPr>
           <w:rFonts w:ascii="Times New Roman" w:hAnsi="Times New Roman" w:cs="Times New Roman"/>
@@ -4302,7 +4830,25 @@
           <w:sz w:val="24"/>
           <w:szCs w:val="24"/>
         </w:rPr>
-        <w:t>O sistema deve permitir que os usuários criem uma nova postagem após serem notificados de que sua postagem anterior foi considerada ofensiva.</w:t>
+        <w:t xml:space="preserve">O sistema deve permitir que os usuários </w:t>
+      </w:r>
+      <w:proofErr w:type="gramStart"/>
+      <w:r>
+        <w:rPr>
+          <w:rFonts w:ascii="Times New Roman" w:hAnsi="Times New Roman" w:cs="Times New Roman"/>
+          <w:sz w:val="24"/>
+          <w:szCs w:val="24"/>
+        </w:rPr>
+        <w:t>criem uma nova</w:t>
+      </w:r>
+      <w:proofErr w:type="gramEnd"/>
+      <w:r>
+        <w:rPr>
+          <w:rFonts w:ascii="Times New Roman" w:hAnsi="Times New Roman" w:cs="Times New Roman"/>
+          <w:sz w:val="24"/>
+          <w:szCs w:val="24"/>
+        </w:rPr>
+        <w:t xml:space="preserve"> postagem após serem notificados de que sua postagem anterior foi considerada ofensiva.</w:t>
       </w:r>
     </w:p>
     <w:p>
@@ -4395,7 +4941,29 @@
           <w:sz w:val="24"/>
           <w:szCs w:val="24"/>
         </w:rPr>
-        <w:t xml:space="preserve">RF018: Fornecer Relatórios </w:t>
+        <w:t xml:space="preserve">RF018: </w:t>
+      </w:r>
+      <w:proofErr w:type="spellStart"/>
+      <w:r>
+        <w:rPr>
+          <w:rFonts w:ascii="Times New Roman" w:hAnsi="Times New Roman" w:cs="Times New Roman"/>
+          <w:b/>
+          <w:bCs/>
+          <w:sz w:val="24"/>
+          <w:szCs w:val="24"/>
+        </w:rPr>
+        <w:t>Fornecer</w:t>
+      </w:r>
+      <w:proofErr w:type="spellEnd"/>
+      <w:r>
+        <w:rPr>
+          <w:rFonts w:ascii="Times New Roman" w:hAnsi="Times New Roman" w:cs="Times New Roman"/>
+          <w:b/>
+          <w:bCs/>
+          <w:sz w:val="24"/>
+          <w:szCs w:val="24"/>
+        </w:rPr>
+        <w:t xml:space="preserve"> Relatórios </w:t>
       </w:r>
       <w:r>
         <w:rPr>
@@ -4634,7 +5202,25 @@
           <w:sz w:val="24"/>
           <w:szCs w:val="24"/>
         </w:rPr>
-        <w:t>As credenciais das contas administrativas devem ser geradas com segurança, utilizando hashing para armazenar senhas, e devem incluir opções para autenticação multifator (MFA).</w:t>
+        <w:t xml:space="preserve">As credenciais das contas administrativas devem ser geradas com segurança, utilizando </w:t>
+      </w:r>
+      <w:proofErr w:type="spellStart"/>
+      <w:r>
+        <w:rPr>
+          <w:rFonts w:ascii="Times New Roman" w:hAnsi="Times New Roman" w:cs="Times New Roman"/>
+          <w:sz w:val="24"/>
+          <w:szCs w:val="24"/>
+        </w:rPr>
+        <w:t>hashing</w:t>
+      </w:r>
+      <w:proofErr w:type="spellEnd"/>
+      <w:r>
+        <w:rPr>
+          <w:rFonts w:ascii="Times New Roman" w:hAnsi="Times New Roman" w:cs="Times New Roman"/>
+          <w:sz w:val="24"/>
+          <w:szCs w:val="24"/>
+        </w:rPr>
+        <w:t xml:space="preserve"> para armazenar senhas, e devem incluir opções para autenticação multifator (MFA).</w:t>
       </w:r>
     </w:p>
     <w:p>
@@ -5872,7 +6458,25 @@
                 <w:sz w:val="24"/>
                 <w:szCs w:val="24"/>
               </w:rPr>
-              <w:t>O usuário clica no link descrito como Registre-se “Aqui”.</w:t>
+              <w:t xml:space="preserve">O usuário clica no link descrito </w:t>
+            </w:r>
+            <w:proofErr w:type="gramStart"/>
+            <w:r>
+              <w:rPr>
+                <w:rFonts w:ascii="Times New Roman" w:hAnsi="Times New Roman" w:cs="Times New Roman"/>
+                <w:sz w:val="24"/>
+                <w:szCs w:val="24"/>
+              </w:rPr>
+              <w:t>como Registre-se</w:t>
+            </w:r>
+            <w:proofErr w:type="gramEnd"/>
+            <w:r>
+              <w:rPr>
+                <w:rFonts w:ascii="Times New Roman" w:hAnsi="Times New Roman" w:cs="Times New Roman"/>
+                <w:sz w:val="24"/>
+                <w:szCs w:val="24"/>
+              </w:rPr>
+              <w:t xml:space="preserve"> “Aqui”.</w:t>
             </w:r>
           </w:p>
           <w:p>
@@ -6592,7 +7196,25 @@
                 <w:sz w:val="24"/>
                 <w:szCs w:val="24"/>
               </w:rPr>
-              <w:t>O sistema valida a entrada e exibe uma mensagem de erro solicitando que o usuário insira informações válidas.</w:t>
+              <w:t xml:space="preserve">O sistema </w:t>
+            </w:r>
+            <w:proofErr w:type="spellStart"/>
+            <w:r>
+              <w:rPr>
+                <w:rFonts w:ascii="Times New Roman" w:hAnsi="Times New Roman" w:cs="Times New Roman"/>
+                <w:sz w:val="24"/>
+                <w:szCs w:val="24"/>
+              </w:rPr>
+              <w:t>valida</w:t>
+            </w:r>
+            <w:proofErr w:type="spellEnd"/>
+            <w:r>
+              <w:rPr>
+                <w:rFonts w:ascii="Times New Roman" w:hAnsi="Times New Roman" w:cs="Times New Roman"/>
+                <w:sz w:val="24"/>
+                <w:szCs w:val="24"/>
+              </w:rPr>
+              <w:t xml:space="preserve"> a entrada e exibe uma mensagem de erro solicitando que o usuário insira informações válidas.</w:t>
             </w:r>
           </w:p>
         </w:tc>
@@ -14290,7 +14912,25 @@
                 <w:sz w:val="24"/>
                 <w:szCs w:val="24"/>
               </w:rPr>
-              <w:t>O sistema deve garantir que as novas informações atendam aos requisitos de segurança e formato (por exemplo, senha forte, e-mail válido, etc.).</w:t>
+              <w:t xml:space="preserve">O sistema deve garantir que as novas informações atendam aos requisitos de segurança e formato (por exemplo, senha forte, e-mail </w:t>
+            </w:r>
+            <w:proofErr w:type="gramStart"/>
+            <w:r>
+              <w:rPr>
+                <w:rFonts w:ascii="Times New Roman" w:hAnsi="Times New Roman" w:cs="Times New Roman"/>
+                <w:sz w:val="24"/>
+                <w:szCs w:val="24"/>
+              </w:rPr>
+              <w:t>válido, etc.</w:t>
+            </w:r>
+            <w:proofErr w:type="gramEnd"/>
+            <w:r>
+              <w:rPr>
+                <w:rFonts w:ascii="Times New Roman" w:hAnsi="Times New Roman" w:cs="Times New Roman"/>
+                <w:sz w:val="24"/>
+                <w:szCs w:val="24"/>
+              </w:rPr>
+              <w:t>).</w:t>
             </w:r>
           </w:p>
         </w:tc>
@@ -16725,7 +17365,25 @@
                 <w:sz w:val="24"/>
                 <w:szCs w:val="24"/>
               </w:rPr>
-              <w:t>O sistema valida a solicitação e apaga a conta do usuário, incluindo todos os dados associados.</w:t>
+              <w:t xml:space="preserve">O sistema </w:t>
+            </w:r>
+            <w:proofErr w:type="spellStart"/>
+            <w:r>
+              <w:rPr>
+                <w:rFonts w:ascii="Times New Roman" w:hAnsi="Times New Roman" w:cs="Times New Roman"/>
+                <w:sz w:val="24"/>
+                <w:szCs w:val="24"/>
+              </w:rPr>
+              <w:t>valida</w:t>
+            </w:r>
+            <w:proofErr w:type="spellEnd"/>
+            <w:r>
+              <w:rPr>
+                <w:rFonts w:ascii="Times New Roman" w:hAnsi="Times New Roman" w:cs="Times New Roman"/>
+                <w:sz w:val="24"/>
+                <w:szCs w:val="24"/>
+              </w:rPr>
+              <w:t xml:space="preserve"> a solicitação e apaga a conta do usuário, incluindo todos os dados associados.</w:t>
             </w:r>
           </w:p>
         </w:tc>
@@ -18009,7 +18667,25 @@
                 <w:sz w:val="24"/>
                 <w:szCs w:val="24"/>
               </w:rPr>
-              <w:t>O sistema autentica o administrador e verifica suas permissões de acesso.</w:t>
+              <w:t xml:space="preserve">O sistema </w:t>
+            </w:r>
+            <w:proofErr w:type="gramStart"/>
+            <w:r>
+              <w:rPr>
+                <w:rFonts w:ascii="Times New Roman" w:hAnsi="Times New Roman" w:cs="Times New Roman"/>
+                <w:sz w:val="24"/>
+                <w:szCs w:val="24"/>
+              </w:rPr>
+              <w:t>autentica</w:t>
+            </w:r>
+            <w:proofErr w:type="gramEnd"/>
+            <w:r>
+              <w:rPr>
+                <w:rFonts w:ascii="Times New Roman" w:hAnsi="Times New Roman" w:cs="Times New Roman"/>
+                <w:sz w:val="24"/>
+                <w:szCs w:val="24"/>
+              </w:rPr>
+              <w:t xml:space="preserve"> o administrador e verifica suas permissões de acesso.</w:t>
             </w:r>
           </w:p>
         </w:tc>
@@ -18125,7 +18801,25 @@
                 <w:sz w:val="24"/>
                 <w:szCs w:val="24"/>
               </w:rPr>
-              <w:t>O sistema exibe as opções disponíveis para gerenciar a conta do usuário (ativar, desativar, editar informações, etc.).</w:t>
+              <w:t xml:space="preserve">O sistema exibe as opções disponíveis para gerenciar a conta do usuário (ativar, desativar, editar </w:t>
+            </w:r>
+            <w:proofErr w:type="gramStart"/>
+            <w:r>
+              <w:rPr>
+                <w:rFonts w:ascii="Times New Roman" w:hAnsi="Times New Roman" w:cs="Times New Roman"/>
+                <w:sz w:val="24"/>
+                <w:szCs w:val="24"/>
+              </w:rPr>
+              <w:t>informações, etc.</w:t>
+            </w:r>
+            <w:proofErr w:type="gramEnd"/>
+            <w:r>
+              <w:rPr>
+                <w:rFonts w:ascii="Times New Roman" w:hAnsi="Times New Roman" w:cs="Times New Roman"/>
+                <w:sz w:val="24"/>
+                <w:szCs w:val="24"/>
+              </w:rPr>
+              <w:t>).</w:t>
             </w:r>
           </w:p>
         </w:tc>
@@ -22648,7 +23342,25 @@
                 <w:sz w:val="24"/>
                 <w:szCs w:val="24"/>
               </w:rPr>
-              <w:t>O administrador utiliza filtros avançados de pesquisa para encontrar postagens específicas (por exemplo, por data, autor, ou palavras-chave).</w:t>
+              <w:t xml:space="preserve">O administrador utiliza filtros avançados de pesquisa para encontrar postagens específicas (por exemplo, por data, </w:t>
+            </w:r>
+            <w:proofErr w:type="gramStart"/>
+            <w:r>
+              <w:rPr>
+                <w:rFonts w:ascii="Times New Roman" w:hAnsi="Times New Roman" w:cs="Times New Roman"/>
+                <w:sz w:val="24"/>
+                <w:szCs w:val="24"/>
+              </w:rPr>
+              <w:t>autor, ou palavras-chave</w:t>
+            </w:r>
+            <w:proofErr w:type="gramEnd"/>
+            <w:r>
+              <w:rPr>
+                <w:rFonts w:ascii="Times New Roman" w:hAnsi="Times New Roman" w:cs="Times New Roman"/>
+                <w:sz w:val="24"/>
+                <w:szCs w:val="24"/>
+              </w:rPr>
+              <w:t>).</w:t>
             </w:r>
           </w:p>
         </w:tc>
@@ -25034,7 +25746,25 @@
                 <w:sz w:val="24"/>
                 <w:szCs w:val="24"/>
               </w:rPr>
-              <w:t>O modelo BERT deve ter analisado a postagem e classificado-a como ofensiva.</w:t>
+              <w:t xml:space="preserve">O modelo BERT deve ter analisado a postagem e </w:t>
+            </w:r>
+            <w:proofErr w:type="spellStart"/>
+            <w:r>
+              <w:rPr>
+                <w:rFonts w:ascii="Times New Roman" w:hAnsi="Times New Roman" w:cs="Times New Roman"/>
+                <w:sz w:val="24"/>
+                <w:szCs w:val="24"/>
+              </w:rPr>
+              <w:t>classificado-a</w:t>
+            </w:r>
+            <w:proofErr w:type="spellEnd"/>
+            <w:r>
+              <w:rPr>
+                <w:rFonts w:ascii="Times New Roman" w:hAnsi="Times New Roman" w:cs="Times New Roman"/>
+                <w:sz w:val="24"/>
+                <w:szCs w:val="24"/>
+              </w:rPr>
+              <w:t xml:space="preserve"> como ofensiva.</w:t>
             </w:r>
           </w:p>
         </w:tc>
@@ -25182,7 +25912,25 @@
                 <w:sz w:val="24"/>
                 <w:szCs w:val="24"/>
               </w:rPr>
-              <w:t>O usuário é redirecionado para a página de criação de nova postagem.</w:t>
+              <w:t xml:space="preserve">O usuário </w:t>
+            </w:r>
+            <w:proofErr w:type="spellStart"/>
+            <w:r>
+              <w:rPr>
+                <w:rFonts w:ascii="Times New Roman" w:hAnsi="Times New Roman" w:cs="Times New Roman"/>
+                <w:sz w:val="24"/>
+                <w:szCs w:val="24"/>
+              </w:rPr>
+              <w:t>é</w:t>
+            </w:r>
+            <w:proofErr w:type="spellEnd"/>
+            <w:r>
+              <w:rPr>
+                <w:rFonts w:ascii="Times New Roman" w:hAnsi="Times New Roman" w:cs="Times New Roman"/>
+                <w:sz w:val="24"/>
+                <w:szCs w:val="24"/>
+              </w:rPr>
+              <w:t xml:space="preserve"> redirecionado para a página de criação de nova postagem.</w:t>
             </w:r>
           </w:p>
         </w:tc>
@@ -26003,7 +26751,25 @@
                 <w:sz w:val="24"/>
                 <w:szCs w:val="24"/>
               </w:rPr>
-              <w:t>O usuário é redirecionado diretamente para a página de criação de nova postagem sem ver a mensagem de notificação.</w:t>
+              <w:t xml:space="preserve">O usuário </w:t>
+            </w:r>
+            <w:proofErr w:type="spellStart"/>
+            <w:r>
+              <w:rPr>
+                <w:rFonts w:ascii="Times New Roman" w:hAnsi="Times New Roman" w:cs="Times New Roman"/>
+                <w:sz w:val="24"/>
+                <w:szCs w:val="24"/>
+              </w:rPr>
+              <w:t>é</w:t>
+            </w:r>
+            <w:proofErr w:type="spellEnd"/>
+            <w:r>
+              <w:rPr>
+                <w:rFonts w:ascii="Times New Roman" w:hAnsi="Times New Roman" w:cs="Times New Roman"/>
+                <w:sz w:val="24"/>
+                <w:szCs w:val="24"/>
+              </w:rPr>
+              <w:t xml:space="preserve"> redirecionado diretamente para a página de criação de nova postagem sem ver a mensagem de notificação.</w:t>
             </w:r>
           </w:p>
         </w:tc>
@@ -26458,7 +27224,25 @@
                 <w:sz w:val="24"/>
                 <w:szCs w:val="24"/>
               </w:rPr>
-              <w:t>Este caso de uso permite que os usuários criem uma nova postagem após serem notificados de que sua postagem anterior foi considerada ofensiva pelo modelo BERT.</w:t>
+              <w:t xml:space="preserve">Este caso de uso permite que os usuários </w:t>
+            </w:r>
+            <w:proofErr w:type="gramStart"/>
+            <w:r>
+              <w:rPr>
+                <w:rFonts w:ascii="Times New Roman" w:hAnsi="Times New Roman" w:cs="Times New Roman"/>
+                <w:sz w:val="24"/>
+                <w:szCs w:val="24"/>
+              </w:rPr>
+              <w:t>criem uma nova</w:t>
+            </w:r>
+            <w:proofErr w:type="gramEnd"/>
+            <w:r>
+              <w:rPr>
+                <w:rFonts w:ascii="Times New Roman" w:hAnsi="Times New Roman" w:cs="Times New Roman"/>
+                <w:sz w:val="24"/>
+                <w:szCs w:val="24"/>
+              </w:rPr>
+              <w:t xml:space="preserve"> postagem após serem notificados de que sua postagem anterior foi considerada ofensiva pelo modelo BERT.</w:t>
             </w:r>
           </w:p>
         </w:tc>
@@ -27113,7 +27897,25 @@
                 <w:sz w:val="24"/>
                 <w:szCs w:val="24"/>
               </w:rPr>
-              <w:t>O usuário cria uma nova postagem.</w:t>
+              <w:t xml:space="preserve">O usuário </w:t>
+            </w:r>
+            <w:proofErr w:type="gramStart"/>
+            <w:r>
+              <w:rPr>
+                <w:rFonts w:ascii="Times New Roman" w:hAnsi="Times New Roman" w:cs="Times New Roman"/>
+                <w:sz w:val="24"/>
+                <w:szCs w:val="24"/>
+              </w:rPr>
+              <w:t>cria uma nova</w:t>
+            </w:r>
+            <w:proofErr w:type="gramEnd"/>
+            <w:r>
+              <w:rPr>
+                <w:rFonts w:ascii="Times New Roman" w:hAnsi="Times New Roman" w:cs="Times New Roman"/>
+                <w:sz w:val="24"/>
+                <w:szCs w:val="24"/>
+              </w:rPr>
+              <w:t xml:space="preserve"> postagem.</w:t>
             </w:r>
           </w:p>
         </w:tc>
@@ -27412,7 +28214,25 @@
                 <w:sz w:val="24"/>
                 <w:szCs w:val="24"/>
               </w:rPr>
-              <w:t>O usuário opta por não criar uma nova postagem imediatamente após ser redirecionado.</w:t>
+              <w:t xml:space="preserve">O usuário opta por não </w:t>
+            </w:r>
+            <w:proofErr w:type="gramStart"/>
+            <w:r>
+              <w:rPr>
+                <w:rFonts w:ascii="Times New Roman" w:hAnsi="Times New Roman" w:cs="Times New Roman"/>
+                <w:sz w:val="24"/>
+                <w:szCs w:val="24"/>
+              </w:rPr>
+              <w:t>criar uma nova</w:t>
+            </w:r>
+            <w:proofErr w:type="gramEnd"/>
+            <w:r>
+              <w:rPr>
+                <w:rFonts w:ascii="Times New Roman" w:hAnsi="Times New Roman" w:cs="Times New Roman"/>
+                <w:sz w:val="24"/>
+                <w:szCs w:val="24"/>
+              </w:rPr>
+              <w:t xml:space="preserve"> postagem imediatamente após ser redirecionado.</w:t>
             </w:r>
           </w:p>
         </w:tc>
@@ -27440,7 +28260,25 @@
                 <w:sz w:val="24"/>
                 <w:szCs w:val="24"/>
               </w:rPr>
-              <w:t>O sistema mantém o estado do redirecionamento até que o usuário decida criar uma nova postagem ou saia da página.</w:t>
+              <w:t xml:space="preserve">O sistema mantém o estado do redirecionamento até que o usuário decida </w:t>
+            </w:r>
+            <w:proofErr w:type="gramStart"/>
+            <w:r>
+              <w:rPr>
+                <w:rFonts w:ascii="Times New Roman" w:hAnsi="Times New Roman" w:cs="Times New Roman"/>
+                <w:sz w:val="24"/>
+                <w:szCs w:val="24"/>
+              </w:rPr>
+              <w:t>criar uma nova</w:t>
+            </w:r>
+            <w:proofErr w:type="gramEnd"/>
+            <w:r>
+              <w:rPr>
+                <w:rFonts w:ascii="Times New Roman" w:hAnsi="Times New Roman" w:cs="Times New Roman"/>
+                <w:sz w:val="24"/>
+                <w:szCs w:val="24"/>
+              </w:rPr>
+              <w:t xml:space="preserve"> postagem ou saia da página.</w:t>
             </w:r>
           </w:p>
         </w:tc>
@@ -27473,7 +28311,25 @@
                 <w:sz w:val="24"/>
                 <w:szCs w:val="24"/>
               </w:rPr>
-              <w:t>O usuário retorna posteriormente para criar uma nova postagem.</w:t>
+              <w:t xml:space="preserve">O usuário retorna posteriormente para </w:t>
+            </w:r>
+            <w:proofErr w:type="gramStart"/>
+            <w:r>
+              <w:rPr>
+                <w:rFonts w:ascii="Times New Roman" w:hAnsi="Times New Roman" w:cs="Times New Roman"/>
+                <w:sz w:val="24"/>
+                <w:szCs w:val="24"/>
+              </w:rPr>
+              <w:t>criar uma nova</w:t>
+            </w:r>
+            <w:proofErr w:type="gramEnd"/>
+            <w:r>
+              <w:rPr>
+                <w:rFonts w:ascii="Times New Roman" w:hAnsi="Times New Roman" w:cs="Times New Roman"/>
+                <w:sz w:val="24"/>
+                <w:szCs w:val="24"/>
+              </w:rPr>
+              <w:t xml:space="preserve"> postagem.</w:t>
             </w:r>
           </w:p>
         </w:tc>
@@ -27802,7 +28658,25 @@
                 <w:sz w:val="24"/>
                 <w:szCs w:val="24"/>
               </w:rPr>
-              <w:t>O usuário deve ser notificado de maneira clara e compreensível sobre a necessidade de criar uma nova postagem após a rejeição da postagem anterior.</w:t>
+              <w:t xml:space="preserve">O usuário deve ser notificado de maneira clara e compreensível sobre a necessidade de </w:t>
+            </w:r>
+            <w:proofErr w:type="gramStart"/>
+            <w:r>
+              <w:rPr>
+                <w:rFonts w:ascii="Times New Roman" w:hAnsi="Times New Roman" w:cs="Times New Roman"/>
+                <w:sz w:val="24"/>
+                <w:szCs w:val="24"/>
+              </w:rPr>
+              <w:t>criar uma nova</w:t>
+            </w:r>
+            <w:proofErr w:type="gramEnd"/>
+            <w:r>
+              <w:rPr>
+                <w:rFonts w:ascii="Times New Roman" w:hAnsi="Times New Roman" w:cs="Times New Roman"/>
+                <w:sz w:val="24"/>
+                <w:szCs w:val="24"/>
+              </w:rPr>
+              <w:t xml:space="preserve"> postagem após a rejeição da postagem anterior.</w:t>
             </w:r>
           </w:p>
         </w:tc>
@@ -28290,7 +29164,25 @@
                 <w:sz w:val="24"/>
                 <w:szCs w:val="24"/>
               </w:rPr>
-              <w:t>O modelo BERT deve ter analisado a postagem e classificado-a como ofensiva.</w:t>
+              <w:t xml:space="preserve">O modelo BERT deve ter analisado a postagem e </w:t>
+            </w:r>
+            <w:proofErr w:type="spellStart"/>
+            <w:r>
+              <w:rPr>
+                <w:rFonts w:ascii="Times New Roman" w:hAnsi="Times New Roman" w:cs="Times New Roman"/>
+                <w:sz w:val="24"/>
+                <w:szCs w:val="24"/>
+              </w:rPr>
+              <w:t>classificado-a</w:t>
+            </w:r>
+            <w:proofErr w:type="spellEnd"/>
+            <w:r>
+              <w:rPr>
+                <w:rFonts w:ascii="Times New Roman" w:hAnsi="Times New Roman" w:cs="Times New Roman"/>
+                <w:sz w:val="24"/>
+                <w:szCs w:val="24"/>
+              </w:rPr>
+              <w:t xml:space="preserve"> como ofensiva.</w:t>
             </w:r>
           </w:p>
         </w:tc>
@@ -29529,15 +30421,27 @@
               </w:rPr>
               <w:t xml:space="preserve"> – </w:t>
             </w:r>
-            <w:r>
-              <w:rPr>
-                <w:rFonts w:ascii="Times New Roman" w:hAnsi="Times New Roman" w:cs="Times New Roman"/>
-                <w:b/>
-                <w:bCs/>
-                <w:sz w:val="24"/>
-                <w:szCs w:val="24"/>
-              </w:rPr>
-              <w:t xml:space="preserve">Fornecer Relatórios </w:t>
+            <w:proofErr w:type="spellStart"/>
+            <w:r>
+              <w:rPr>
+                <w:rFonts w:ascii="Times New Roman" w:hAnsi="Times New Roman" w:cs="Times New Roman"/>
+                <w:b/>
+                <w:bCs/>
+                <w:sz w:val="24"/>
+                <w:szCs w:val="24"/>
+              </w:rPr>
+              <w:t>Fornecer</w:t>
+            </w:r>
+            <w:proofErr w:type="spellEnd"/>
+            <w:r>
+              <w:rPr>
+                <w:rFonts w:ascii="Times New Roman" w:hAnsi="Times New Roman" w:cs="Times New Roman"/>
+                <w:b/>
+                <w:bCs/>
+                <w:sz w:val="24"/>
+                <w:szCs w:val="24"/>
+              </w:rPr>
+              <w:t xml:space="preserve"> Relatórios </w:t>
             </w:r>
             <w:r>
               <w:rPr>
@@ -30216,7 +31120,25 @@
                 <w:sz w:val="24"/>
                 <w:szCs w:val="24"/>
               </w:rPr>
-              <w:t>O administrador seleciona os critérios de filtragem desejados (por exemplo, período de tempo, tipo de conteúdo ofensivo).</w:t>
+              <w:t xml:space="preserve">O administrador seleciona os critérios de filtragem desejados (por exemplo, </w:t>
+            </w:r>
+            <w:proofErr w:type="gramStart"/>
+            <w:r>
+              <w:rPr>
+                <w:rFonts w:ascii="Times New Roman" w:hAnsi="Times New Roman" w:cs="Times New Roman"/>
+                <w:sz w:val="24"/>
+                <w:szCs w:val="24"/>
+              </w:rPr>
+              <w:t>período de tempo</w:t>
+            </w:r>
+            <w:proofErr w:type="gramEnd"/>
+            <w:r>
+              <w:rPr>
+                <w:rFonts w:ascii="Times New Roman" w:hAnsi="Times New Roman" w:cs="Times New Roman"/>
+                <w:sz w:val="24"/>
+                <w:szCs w:val="24"/>
+              </w:rPr>
+              <w:t>, tipo de conteúdo ofensivo).</w:t>
             </w:r>
           </w:p>
         </w:tc>
@@ -32205,7 +33127,25 @@
                 <w:sz w:val="24"/>
                 <w:szCs w:val="24"/>
               </w:rPr>
-              <w:t>O usuário acidentalmente seleciona a opção "Denunciar" mas decide não prosseguir.</w:t>
+              <w:t xml:space="preserve">O usuário acidentalmente seleciona a opção </w:t>
+            </w:r>
+            <w:proofErr w:type="gramStart"/>
+            <w:r>
+              <w:rPr>
+                <w:rFonts w:ascii="Times New Roman" w:hAnsi="Times New Roman" w:cs="Times New Roman"/>
+                <w:sz w:val="24"/>
+                <w:szCs w:val="24"/>
+              </w:rPr>
+              <w:t>"Denunciar"</w:t>
+            </w:r>
+            <w:proofErr w:type="gramEnd"/>
+            <w:r>
+              <w:rPr>
+                <w:rFonts w:ascii="Times New Roman" w:hAnsi="Times New Roman" w:cs="Times New Roman"/>
+                <w:sz w:val="24"/>
+                <w:szCs w:val="24"/>
+              </w:rPr>
+              <w:t xml:space="preserve"> mas decide não prosseguir.</w:t>
             </w:r>
           </w:p>
         </w:tc>
@@ -32387,7 +33327,25 @@
                 <w:sz w:val="24"/>
                 <w:szCs w:val="24"/>
               </w:rPr>
-              <w:t>O usuário tenta denunciar uma postagem mas não consegue completar a ação devido a problemas de conexão.</w:t>
+              <w:t xml:space="preserve">O usuário tenta denunciar uma </w:t>
+            </w:r>
+            <w:proofErr w:type="gramStart"/>
+            <w:r>
+              <w:rPr>
+                <w:rFonts w:ascii="Times New Roman" w:hAnsi="Times New Roman" w:cs="Times New Roman"/>
+                <w:sz w:val="24"/>
+                <w:szCs w:val="24"/>
+              </w:rPr>
+              <w:t>postagem</w:t>
+            </w:r>
+            <w:proofErr w:type="gramEnd"/>
+            <w:r>
+              <w:rPr>
+                <w:rFonts w:ascii="Times New Roman" w:hAnsi="Times New Roman" w:cs="Times New Roman"/>
+                <w:sz w:val="24"/>
+                <w:szCs w:val="24"/>
+              </w:rPr>
+              <w:t xml:space="preserve"> mas não consegue completar a ação devido a problemas de conexão.</w:t>
             </w:r>
           </w:p>
         </w:tc>
@@ -33245,7 +34203,25 @@
                 <w:sz w:val="24"/>
                 <w:szCs w:val="24"/>
               </w:rPr>
-              <w:t>O administrador seleciona a opção para criar uma nova conta administrativa.</w:t>
+              <w:t xml:space="preserve">O administrador seleciona a opção para </w:t>
+            </w:r>
+            <w:proofErr w:type="gramStart"/>
+            <w:r>
+              <w:rPr>
+                <w:rFonts w:ascii="Times New Roman" w:hAnsi="Times New Roman" w:cs="Times New Roman"/>
+                <w:sz w:val="24"/>
+                <w:szCs w:val="24"/>
+              </w:rPr>
+              <w:t>criar uma nova</w:t>
+            </w:r>
+            <w:proofErr w:type="gramEnd"/>
+            <w:r>
+              <w:rPr>
+                <w:rFonts w:ascii="Times New Roman" w:hAnsi="Times New Roman" w:cs="Times New Roman"/>
+                <w:sz w:val="24"/>
+                <w:szCs w:val="24"/>
+              </w:rPr>
+              <w:t xml:space="preserve"> conta administrativa.</w:t>
             </w:r>
           </w:p>
         </w:tc>
@@ -33278,7 +34254,43 @@
                 <w:sz w:val="24"/>
                 <w:szCs w:val="24"/>
               </w:rPr>
-              <w:t>O sistema solicita ao administrador que insira as informações necessárias para a nova conta (nome, email, privilégios, etc.).</w:t>
+              <w:t xml:space="preserve">O sistema solicita ao administrador que insira as informações necessárias para a nova conta (nome, </w:t>
+            </w:r>
+            <w:proofErr w:type="spellStart"/>
+            <w:r>
+              <w:rPr>
+                <w:rFonts w:ascii="Times New Roman" w:hAnsi="Times New Roman" w:cs="Times New Roman"/>
+                <w:sz w:val="24"/>
+                <w:szCs w:val="24"/>
+              </w:rPr>
+              <w:t>email</w:t>
+            </w:r>
+            <w:proofErr w:type="spellEnd"/>
+            <w:r>
+              <w:rPr>
+                <w:rFonts w:ascii="Times New Roman" w:hAnsi="Times New Roman" w:cs="Times New Roman"/>
+                <w:sz w:val="24"/>
+                <w:szCs w:val="24"/>
+              </w:rPr>
+              <w:t xml:space="preserve">, </w:t>
+            </w:r>
+            <w:proofErr w:type="gramStart"/>
+            <w:r>
+              <w:rPr>
+                <w:rFonts w:ascii="Times New Roman" w:hAnsi="Times New Roman" w:cs="Times New Roman"/>
+                <w:sz w:val="24"/>
+                <w:szCs w:val="24"/>
+              </w:rPr>
+              <w:t>privilégios, etc.</w:t>
+            </w:r>
+            <w:proofErr w:type="gramEnd"/>
+            <w:r>
+              <w:rPr>
+                <w:rFonts w:ascii="Times New Roman" w:hAnsi="Times New Roman" w:cs="Times New Roman"/>
+                <w:sz w:val="24"/>
+                <w:szCs w:val="24"/>
+              </w:rPr>
+              <w:t>).</w:t>
             </w:r>
           </w:p>
         </w:tc>
@@ -33351,7 +34363,25 @@
                 <w:sz w:val="24"/>
                 <w:szCs w:val="24"/>
               </w:rPr>
-              <w:t>O sistema aplica o hashing à senha e armazena as credenciais com segurança.</w:t>
+              <w:t xml:space="preserve">O sistema aplica o </w:t>
+            </w:r>
+            <w:proofErr w:type="spellStart"/>
+            <w:r>
+              <w:rPr>
+                <w:rFonts w:ascii="Times New Roman" w:hAnsi="Times New Roman" w:cs="Times New Roman"/>
+                <w:sz w:val="24"/>
+                <w:szCs w:val="24"/>
+              </w:rPr>
+              <w:t>hashing</w:t>
+            </w:r>
+            <w:proofErr w:type="spellEnd"/>
+            <w:r>
+              <w:rPr>
+                <w:rFonts w:ascii="Times New Roman" w:hAnsi="Times New Roman" w:cs="Times New Roman"/>
+                <w:sz w:val="24"/>
+                <w:szCs w:val="24"/>
+              </w:rPr>
+              <w:t xml:space="preserve"> à senha e armazena as credenciais com segurança.</w:t>
             </w:r>
           </w:p>
         </w:tc>
@@ -33424,7 +34454,25 @@
                 <w:sz w:val="24"/>
                 <w:szCs w:val="24"/>
               </w:rPr>
-              <w:t>O sistema cria a nova conta, registra a ação no log de auditoria e confirma a criação ao administrador.</w:t>
+              <w:t xml:space="preserve">O sistema </w:t>
+            </w:r>
+            <w:proofErr w:type="gramStart"/>
+            <w:r>
+              <w:rPr>
+                <w:rFonts w:ascii="Times New Roman" w:hAnsi="Times New Roman" w:cs="Times New Roman"/>
+                <w:sz w:val="24"/>
+                <w:szCs w:val="24"/>
+              </w:rPr>
+              <w:t>cria a nova</w:t>
+            </w:r>
+            <w:proofErr w:type="gramEnd"/>
+            <w:r>
+              <w:rPr>
+                <w:rFonts w:ascii="Times New Roman" w:hAnsi="Times New Roman" w:cs="Times New Roman"/>
+                <w:sz w:val="24"/>
+                <w:szCs w:val="24"/>
+              </w:rPr>
+              <w:t xml:space="preserve"> conta, registra a ação no log de auditoria e confirma a criação ao administrador.</w:t>
             </w:r>
           </w:p>
         </w:tc>
@@ -33488,7 +34536,25 @@
                 <w:sz w:val="24"/>
                 <w:szCs w:val="24"/>
               </w:rPr>
-              <w:t>O sistema exibe as opções de modificação (alterar privilégios, redefinir senha, ativar/desativar MFA, suspender conta, etc.).</w:t>
+              <w:t xml:space="preserve">O sistema exibe as opções de modificação (alterar privilégios, redefinir senha, ativar/desativar MFA, suspender </w:t>
+            </w:r>
+            <w:proofErr w:type="gramStart"/>
+            <w:r>
+              <w:rPr>
+                <w:rFonts w:ascii="Times New Roman" w:hAnsi="Times New Roman" w:cs="Times New Roman"/>
+                <w:sz w:val="24"/>
+                <w:szCs w:val="24"/>
+              </w:rPr>
+              <w:t>conta, etc.</w:t>
+            </w:r>
+            <w:proofErr w:type="gramEnd"/>
+            <w:r>
+              <w:rPr>
+                <w:rFonts w:ascii="Times New Roman" w:hAnsi="Times New Roman" w:cs="Times New Roman"/>
+                <w:sz w:val="24"/>
+                <w:szCs w:val="24"/>
+              </w:rPr>
+              <w:t>).</w:t>
             </w:r>
           </w:p>
         </w:tc>
@@ -33775,7 +34841,25 @@
                 <w:sz w:val="24"/>
                 <w:szCs w:val="24"/>
               </w:rPr>
-              <w:t>O sistema deve garantir que as senhas sejam armazenadas de maneira segura, utilizando hashing, e que MFA possa ser configurado para todas as contas administrativas.</w:t>
+              <w:t xml:space="preserve">O sistema deve garantir que as senhas sejam armazenadas de maneira segura, utilizando </w:t>
+            </w:r>
+            <w:proofErr w:type="spellStart"/>
+            <w:r>
+              <w:rPr>
+                <w:rFonts w:ascii="Times New Roman" w:hAnsi="Times New Roman" w:cs="Times New Roman"/>
+                <w:sz w:val="24"/>
+                <w:szCs w:val="24"/>
+              </w:rPr>
+              <w:t>hashing</w:t>
+            </w:r>
+            <w:proofErr w:type="spellEnd"/>
+            <w:r>
+              <w:rPr>
+                <w:rFonts w:ascii="Times New Roman" w:hAnsi="Times New Roman" w:cs="Times New Roman"/>
+                <w:sz w:val="24"/>
+                <w:szCs w:val="24"/>
+              </w:rPr>
+              <w:t>, e que MFA possa ser configurado para todas as contas administrativas.</w:t>
             </w:r>
           </w:p>
         </w:tc>
@@ -34016,7 +35100,25 @@
                 <w:sz w:val="24"/>
                 <w:szCs w:val="24"/>
               </w:rPr>
-              <w:t>O sistema aplica o hashing à nova senha, atualiza as credenciais e registra a ação no log de auditoria.</w:t>
+              <w:t xml:space="preserve">O sistema aplica o </w:t>
+            </w:r>
+            <w:proofErr w:type="spellStart"/>
+            <w:r>
+              <w:rPr>
+                <w:rFonts w:ascii="Times New Roman" w:hAnsi="Times New Roman" w:cs="Times New Roman"/>
+                <w:sz w:val="24"/>
+                <w:szCs w:val="24"/>
+              </w:rPr>
+              <w:t>hashing</w:t>
+            </w:r>
+            <w:proofErr w:type="spellEnd"/>
+            <w:r>
+              <w:rPr>
+                <w:rFonts w:ascii="Times New Roman" w:hAnsi="Times New Roman" w:cs="Times New Roman"/>
+                <w:sz w:val="24"/>
+                <w:szCs w:val="24"/>
+              </w:rPr>
+              <w:t xml:space="preserve"> à nova senha, atualiza as credenciais e registra a ação no log de auditoria.</w:t>
             </w:r>
           </w:p>
         </w:tc>
@@ -34320,7 +35422,25 @@
                 <w:sz w:val="24"/>
                 <w:szCs w:val="24"/>
               </w:rPr>
-              <w:t>As credenciais de todas as contas administrativas devem ser armazenadas de maneira segura, utilizando técnicas de hashing, e devem oferecer suporte à autenticação multifator (MFA).</w:t>
+              <w:t xml:space="preserve">As credenciais de todas as contas administrativas devem ser armazenadas de maneira segura, utilizando técnicas de </w:t>
+            </w:r>
+            <w:proofErr w:type="spellStart"/>
+            <w:r>
+              <w:rPr>
+                <w:rFonts w:ascii="Times New Roman" w:hAnsi="Times New Roman" w:cs="Times New Roman"/>
+                <w:sz w:val="24"/>
+                <w:szCs w:val="24"/>
+              </w:rPr>
+              <w:t>hashing</w:t>
+            </w:r>
+            <w:proofErr w:type="spellEnd"/>
+            <w:r>
+              <w:rPr>
+                <w:rFonts w:ascii="Times New Roman" w:hAnsi="Times New Roman" w:cs="Times New Roman"/>
+                <w:sz w:val="24"/>
+                <w:szCs w:val="24"/>
+              </w:rPr>
+              <w:t>, e devem oferecer suporte à autenticação multifator (MFA).</w:t>
             </w:r>
           </w:p>
         </w:tc>
@@ -34500,7 +35620,7 @@
           <w:szCs w:val="24"/>
         </w:rPr>
         <w:drawing>
-          <wp:inline distT="0" distB="0" distL="0" distR="0" wp14:anchorId="1CE05A33" wp14:editId="19030C59">
+          <wp:inline distT="0" distB="0" distL="0" distR="0" wp14:anchorId="1CE05A33" wp14:editId="3BA21D0E">
             <wp:extent cx="5747249" cy="4244196"/>
             <wp:effectExtent l="0" t="0" r="6350" b="4445"/>
             <wp:docPr id="671408165" name="Imagem 1" descr="Diagrama&#10;&#10;Descrição gerada automaticamente"/>
@@ -34896,6 +36016,7 @@
         </w:rPr>
         <w:t xml:space="preserve"> é uma forma de ilustrar e auxiliar os desenvolvedores no processo de codificação. Como observação, estes desenhos não representam a versão final do software, podendo ocorrer mudanças em sua </w:t>
       </w:r>
+      <w:proofErr w:type="spellStart"/>
       <w:r>
         <w:rPr>
           <w:rFonts w:ascii="Times New Roman" w:hAnsi="Times New Roman" w:cs="Times New Roman"/>
@@ -34904,7 +36025,18 @@
           <w:sz w:val="24"/>
           <w:szCs w:val="24"/>
         </w:rPr>
-        <w:t>User Interface</w:t>
+        <w:t>User</w:t>
+      </w:r>
+      <w:proofErr w:type="spellEnd"/>
+      <w:r>
+        <w:rPr>
+          <w:rFonts w:ascii="Times New Roman" w:hAnsi="Times New Roman" w:cs="Times New Roman"/>
+          <w:i/>
+          <w:iCs/>
+          <w:sz w:val="24"/>
+          <w:szCs w:val="24"/>
+        </w:rPr>
+        <w:t xml:space="preserve"> Interface</w:t>
       </w:r>
       <w:r>
         <w:rPr>
@@ -34943,6 +36075,7 @@
         <w:lastRenderedPageBreak/>
         <w:t xml:space="preserve">cores principais: o amarelo, marrom, branco e preto, somado a cores no Esquema Análogo em outros elementos da UI, como o verde e laranja, que são aquelas que estão mais próximas entre si no círculo cromático da Teoria das Cores. Sob a ótica de Tavares et al. (2006), a Teoria das Cores é relevante ao proporcionar uma compreensão sobre como as cores interagem, como elas são percebidas pelo olho humano e como afetam nossas emoções e interpretações do mundo. Esta teoria ajuda a estruturar e orientar a escolha de combinações de cores de maneira harmônica, essencial em muitas áreas como artes visuais, </w:t>
       </w:r>
+      <w:proofErr w:type="gramStart"/>
       <w:r>
         <w:rPr>
           <w:rFonts w:ascii="Times New Roman" w:hAnsi="Times New Roman" w:cs="Times New Roman"/>
@@ -34959,7 +36092,16 @@
           <w:sz w:val="24"/>
           <w:szCs w:val="24"/>
         </w:rPr>
-        <w:t>, etc. Para o desenvolvimento de softwares buscar visuais agradáveis é significativo, proporcionando aos usuários uma melhor usabilidade, acessibilidade e experiência emocional única.</w:t>
+        <w:t>, etc.</w:t>
+      </w:r>
+      <w:proofErr w:type="gramEnd"/>
+      <w:r>
+        <w:rPr>
+          <w:rFonts w:ascii="Times New Roman" w:hAnsi="Times New Roman" w:cs="Times New Roman"/>
+          <w:sz w:val="24"/>
+          <w:szCs w:val="24"/>
+        </w:rPr>
+        <w:t xml:space="preserve"> Para o desenvolvimento de softwares buscar visuais agradáveis é significativo, proporcionando aos usuários uma melhor usabilidade, acessibilidade e experiência emocional única.</w:t>
       </w:r>
     </w:p>
     <w:p>
@@ -35815,7 +36957,25 @@
           <w:sz w:val="24"/>
           <w:szCs w:val="24"/>
         </w:rPr>
-        <w:t>Na hipótese da pessoa ainda não ter um perfil, ao clicar em "cadastre-se!" será redirecionado para a tela de cadastramento de novo usuário, onde será solicitado o preenchimento de informações para a criação de uma conta. Esta tela requer a inserção de dados como nome completo, e-mail, senha, além da reescrita da senha para confirmação. A verificação da senha, por meio de sua reescrita, é uma medida a fim de minimizar erros de digitação, além de assegurar que o usuário se lembre corretamente de sua escolha.</w:t>
+        <w:t xml:space="preserve">Na hipótese </w:t>
+      </w:r>
+      <w:proofErr w:type="gramStart"/>
+      <w:r>
+        <w:rPr>
+          <w:rFonts w:ascii="Times New Roman" w:hAnsi="Times New Roman" w:cs="Times New Roman"/>
+          <w:sz w:val="24"/>
+          <w:szCs w:val="24"/>
+        </w:rPr>
+        <w:t>da</w:t>
+      </w:r>
+      <w:proofErr w:type="gramEnd"/>
+      <w:r>
+        <w:rPr>
+          <w:rFonts w:ascii="Times New Roman" w:hAnsi="Times New Roman" w:cs="Times New Roman"/>
+          <w:sz w:val="24"/>
+          <w:szCs w:val="24"/>
+        </w:rPr>
+        <w:t xml:space="preserve"> pessoa ainda não ter um perfil, ao clicar em "cadastre-se!" será redirecionado para a tela de cadastramento de novo usuário, onde será solicitado o preenchimento de informações para a criação de uma conta. Esta tela requer a inserção de dados como nome completo, e-mail, senha, além da reescrita da senha para confirmação. A verificação da senha, por meio de sua reescrita, é uma medida a fim de minimizar erros de digitação, além de assegurar que o usuário se lembre corretamente de sua escolha.</w:t>
       </w:r>
     </w:p>
     <w:p>
@@ -36247,39 +37407,7 @@
           <w:sz w:val="20"/>
           <w:szCs w:val="20"/>
         </w:rPr>
-        <w:t xml:space="preserve">Figura XX </w:t>
-      </w:r>
-      <w:r>
-        <w:rPr>
-          <w:rFonts w:ascii="Times New Roman" w:hAnsi="Times New Roman" w:cs="Times New Roman"/>
-          <w:sz w:val="20"/>
-          <w:szCs w:val="20"/>
-        </w:rPr>
-        <w:t>-</w:t>
-      </w:r>
-      <w:r>
-        <w:rPr>
-          <w:rFonts w:ascii="Times New Roman" w:hAnsi="Times New Roman" w:cs="Times New Roman"/>
-          <w:sz w:val="20"/>
-          <w:szCs w:val="20"/>
-        </w:rPr>
-        <w:t xml:space="preserve"> </w:t>
-      </w:r>
-      <w:r>
-        <w:rPr>
-          <w:rFonts w:ascii="Times New Roman" w:hAnsi="Times New Roman" w:cs="Times New Roman"/>
-          <w:sz w:val="20"/>
-          <w:szCs w:val="20"/>
-        </w:rPr>
-        <w:t>Feed do usuário</w:t>
-      </w:r>
-      <w:r>
-        <w:rPr>
-          <w:rFonts w:ascii="Times New Roman" w:hAnsi="Times New Roman" w:cs="Times New Roman"/>
-          <w:sz w:val="20"/>
-          <w:szCs w:val="20"/>
-        </w:rPr>
-        <w:t>.</w:t>
+        <w:t>Figura XX - Feed do usuário.</w:t>
       </w:r>
     </w:p>
     <w:p>
@@ -36652,39 +37780,7 @@
           <w:sz w:val="20"/>
           <w:szCs w:val="20"/>
         </w:rPr>
-        <w:t xml:space="preserve">Figura XX </w:t>
-      </w:r>
-      <w:r>
-        <w:rPr>
-          <w:rFonts w:ascii="Times New Roman" w:hAnsi="Times New Roman" w:cs="Times New Roman"/>
-          <w:sz w:val="20"/>
-          <w:szCs w:val="20"/>
-        </w:rPr>
-        <w:t>-</w:t>
-      </w:r>
-      <w:r>
-        <w:rPr>
-          <w:rFonts w:ascii="Times New Roman" w:hAnsi="Times New Roman" w:cs="Times New Roman"/>
-          <w:sz w:val="20"/>
-          <w:szCs w:val="20"/>
-        </w:rPr>
-        <w:t xml:space="preserve"> </w:t>
-      </w:r>
-      <w:r>
-        <w:rPr>
-          <w:rFonts w:ascii="Times New Roman" w:hAnsi="Times New Roman" w:cs="Times New Roman"/>
-          <w:sz w:val="20"/>
-          <w:szCs w:val="20"/>
-        </w:rPr>
-        <w:t>Perfil de outro usuário</w:t>
-      </w:r>
-      <w:r>
-        <w:rPr>
-          <w:rFonts w:ascii="Times New Roman" w:hAnsi="Times New Roman" w:cs="Times New Roman"/>
-          <w:sz w:val="20"/>
-          <w:szCs w:val="20"/>
-        </w:rPr>
-        <w:t>.</w:t>
+        <w:t>Figura XX - Perfil de outro usuário.</w:t>
       </w:r>
     </w:p>
     <w:p>
@@ -36863,39 +37959,7 @@
           <w:sz w:val="20"/>
           <w:szCs w:val="20"/>
         </w:rPr>
-        <w:t xml:space="preserve">Figura XX </w:t>
-      </w:r>
-      <w:r>
-        <w:rPr>
-          <w:rFonts w:ascii="Times New Roman" w:hAnsi="Times New Roman" w:cs="Times New Roman"/>
-          <w:sz w:val="20"/>
-          <w:szCs w:val="20"/>
-        </w:rPr>
-        <w:t>-</w:t>
-      </w:r>
-      <w:r>
-        <w:rPr>
-          <w:rFonts w:ascii="Times New Roman" w:hAnsi="Times New Roman" w:cs="Times New Roman"/>
-          <w:sz w:val="20"/>
-          <w:szCs w:val="20"/>
-        </w:rPr>
-        <w:t xml:space="preserve"> </w:t>
-      </w:r>
-      <w:r>
-        <w:rPr>
-          <w:rFonts w:ascii="Times New Roman" w:hAnsi="Times New Roman" w:cs="Times New Roman"/>
-          <w:sz w:val="20"/>
-          <w:szCs w:val="20"/>
-        </w:rPr>
-        <w:t>Denúncia de Postagens</w:t>
-      </w:r>
-      <w:r>
-        <w:rPr>
-          <w:rFonts w:ascii="Times New Roman" w:hAnsi="Times New Roman" w:cs="Times New Roman"/>
-          <w:sz w:val="20"/>
-          <w:szCs w:val="20"/>
-        </w:rPr>
-        <w:t>.</w:t>
+        <w:t>Figura XX - Denúncia de Postagens.</w:t>
       </w:r>
     </w:p>
     <w:p>
@@ -37035,7 +38099,25 @@
           <w:sz w:val="24"/>
           <w:szCs w:val="24"/>
         </w:rPr>
-        <w:t>Ao clicar no ícone de "engrenagem", é possível entrar nas configurações do perfil, página que oferece diversas opções para editar as informações do usuário. Nesta seção, o usuário pode alterar seu nome, atualizar a biografia, modificar a foto de perfil e redefinir a senha. Em complemento a isso, ele tem a capacidade de visualizar seu log de acesso pessoal, o que permite monitorar atividades recentes, e também possui a opção de desativar sua conta.</w:t>
+        <w:t xml:space="preserve">Ao clicar no ícone de "engrenagem", é possível entrar nas configurações do perfil, página que oferece diversas opções para editar as informações do usuário. Nesta seção, o usuário pode alterar seu nome, atualizar a biografia, modificar a foto de perfil e redefinir a senha. Em complemento a isso, ele tem a capacidade de visualizar seu log de acesso pessoal, o que permite monitorar atividades recentes, </w:t>
+      </w:r>
+      <w:proofErr w:type="gramStart"/>
+      <w:r>
+        <w:rPr>
+          <w:rFonts w:ascii="Times New Roman" w:hAnsi="Times New Roman" w:cs="Times New Roman"/>
+          <w:sz w:val="24"/>
+          <w:szCs w:val="24"/>
+        </w:rPr>
+        <w:t>e também</w:t>
+      </w:r>
+      <w:proofErr w:type="gramEnd"/>
+      <w:r>
+        <w:rPr>
+          <w:rFonts w:ascii="Times New Roman" w:hAnsi="Times New Roman" w:cs="Times New Roman"/>
+          <w:sz w:val="24"/>
+          <w:szCs w:val="24"/>
+        </w:rPr>
+        <w:t xml:space="preserve"> possui a opção de desativar sua conta.</w:t>
       </w:r>
     </w:p>
     <w:p>
@@ -37065,39 +38147,7 @@
           <w:sz w:val="20"/>
           <w:szCs w:val="20"/>
         </w:rPr>
-        <w:t xml:space="preserve">Figura XX </w:t>
-      </w:r>
-      <w:r>
-        <w:rPr>
-          <w:rFonts w:ascii="Times New Roman" w:hAnsi="Times New Roman" w:cs="Times New Roman"/>
-          <w:sz w:val="20"/>
-          <w:szCs w:val="20"/>
-        </w:rPr>
-        <w:t>-</w:t>
-      </w:r>
-      <w:r>
-        <w:rPr>
-          <w:rFonts w:ascii="Times New Roman" w:hAnsi="Times New Roman" w:cs="Times New Roman"/>
-          <w:sz w:val="20"/>
-          <w:szCs w:val="20"/>
-        </w:rPr>
-        <w:t xml:space="preserve"> </w:t>
-      </w:r>
-      <w:r>
-        <w:rPr>
-          <w:rFonts w:ascii="Times New Roman" w:hAnsi="Times New Roman" w:cs="Times New Roman"/>
-          <w:sz w:val="20"/>
-          <w:szCs w:val="20"/>
-        </w:rPr>
-        <w:t>Tela de Configurações</w:t>
-      </w:r>
-      <w:r>
-        <w:rPr>
-          <w:rFonts w:ascii="Times New Roman" w:hAnsi="Times New Roman" w:cs="Times New Roman"/>
-          <w:sz w:val="20"/>
-          <w:szCs w:val="20"/>
-        </w:rPr>
-        <w:t>.</w:t>
+        <w:t>Figura XX - Tela de Configurações.</w:t>
       </w:r>
     </w:p>
     <w:p>
@@ -37268,39 +38318,7 @@
           <w:sz w:val="20"/>
           <w:szCs w:val="20"/>
         </w:rPr>
-        <w:t xml:space="preserve">Figura XX </w:t>
-      </w:r>
-      <w:r>
-        <w:rPr>
-          <w:rFonts w:ascii="Times New Roman" w:hAnsi="Times New Roman" w:cs="Times New Roman"/>
-          <w:sz w:val="20"/>
-          <w:szCs w:val="20"/>
-        </w:rPr>
-        <w:t>-</w:t>
-      </w:r>
-      <w:r>
-        <w:rPr>
-          <w:rFonts w:ascii="Times New Roman" w:hAnsi="Times New Roman" w:cs="Times New Roman"/>
-          <w:sz w:val="20"/>
-          <w:szCs w:val="20"/>
-        </w:rPr>
-        <w:t xml:space="preserve"> </w:t>
-      </w:r>
-      <w:r>
-        <w:rPr>
-          <w:rFonts w:ascii="Times New Roman" w:hAnsi="Times New Roman" w:cs="Times New Roman"/>
-          <w:sz w:val="20"/>
-          <w:szCs w:val="20"/>
-        </w:rPr>
-        <w:t>Administração de Conteúdo</w:t>
-      </w:r>
-      <w:r>
-        <w:rPr>
-          <w:rFonts w:ascii="Times New Roman" w:hAnsi="Times New Roman" w:cs="Times New Roman"/>
-          <w:sz w:val="20"/>
-          <w:szCs w:val="20"/>
-        </w:rPr>
-        <w:t>.</w:t>
+        <w:t>Figura XX - Administração de Conteúdo.</w:t>
       </w:r>
     </w:p>
     <w:p>
@@ -37440,7 +38458,25 @@
           <w:sz w:val="24"/>
           <w:szCs w:val="24"/>
         </w:rPr>
-        <w:t>Na tela seguinte, é apresentada o processo de análise de uma postagem denunciada. Nela, são exibidos dados como: os IDs da postagem e do usuário, data da postagem, nome e e-mail do usuário, conteúdo da postagem e a quantidade total de denúncias recebidas. Esses elementos permitem uma avaliação criteriosa e facilitam a tomada de decisão sobre possíveis ações de moderação.</w:t>
+        <w:t xml:space="preserve">Na tela seguinte, é apresentada o processo de análise de uma postagem denunciada. Nela, são exibidos dados como: os </w:t>
+      </w:r>
+      <w:proofErr w:type="spellStart"/>
+      <w:r>
+        <w:rPr>
+          <w:rFonts w:ascii="Times New Roman" w:hAnsi="Times New Roman" w:cs="Times New Roman"/>
+          <w:sz w:val="24"/>
+          <w:szCs w:val="24"/>
+        </w:rPr>
+        <w:t>IDs</w:t>
+      </w:r>
+      <w:proofErr w:type="spellEnd"/>
+      <w:r>
+        <w:rPr>
+          <w:rFonts w:ascii="Times New Roman" w:hAnsi="Times New Roman" w:cs="Times New Roman"/>
+          <w:sz w:val="24"/>
+          <w:szCs w:val="24"/>
+        </w:rPr>
+        <w:t xml:space="preserve"> da postagem e do usuário, data da postagem, nome e e-mail do usuário, conteúdo da postagem e a quantidade total de denúncias recebidas. Esses elementos permitem uma avaliação criteriosa e facilitam a tomada de decisão sobre possíveis ações de moderação.</w:t>
       </w:r>
     </w:p>
     <w:p>
@@ -37470,23 +38506,7 @@
           <w:sz w:val="20"/>
           <w:szCs w:val="20"/>
         </w:rPr>
-        <w:t xml:space="preserve">Figura XX </w:t>
-      </w:r>
-      <w:r>
-        <w:rPr>
-          <w:rFonts w:ascii="Times New Roman" w:hAnsi="Times New Roman" w:cs="Times New Roman"/>
-          <w:sz w:val="20"/>
-          <w:szCs w:val="20"/>
-        </w:rPr>
-        <w:t>- Checagem de Postagem Denunciada</w:t>
-      </w:r>
-      <w:r>
-        <w:rPr>
-          <w:rFonts w:ascii="Times New Roman" w:hAnsi="Times New Roman" w:cs="Times New Roman"/>
-          <w:sz w:val="20"/>
-          <w:szCs w:val="20"/>
-        </w:rPr>
-        <w:t>.</w:t>
+        <w:t>Figura XX - Checagem de Postagem Denunciada.</w:t>
       </w:r>
     </w:p>
     <w:p>
@@ -37657,23 +38677,7 @@
           <w:sz w:val="20"/>
           <w:szCs w:val="20"/>
         </w:rPr>
-        <w:t xml:space="preserve">Figura XX </w:t>
-      </w:r>
-      <w:r>
-        <w:rPr>
-          <w:rFonts w:ascii="Times New Roman" w:hAnsi="Times New Roman" w:cs="Times New Roman"/>
-          <w:sz w:val="20"/>
-          <w:szCs w:val="20"/>
-        </w:rPr>
-        <w:t>- Exemplos de Logs</w:t>
-      </w:r>
-      <w:r>
-        <w:rPr>
-          <w:rFonts w:ascii="Times New Roman" w:hAnsi="Times New Roman" w:cs="Times New Roman"/>
-          <w:sz w:val="20"/>
-          <w:szCs w:val="20"/>
-        </w:rPr>
-        <w:t>.</w:t>
+        <w:t>Figura XX - Exemplos de Logs.</w:t>
       </w:r>
     </w:p>
     <w:p>
@@ -37868,7 +38872,25 @@
           <w:sz w:val="24"/>
           <w:szCs w:val="24"/>
         </w:rPr>
-        <w:t>... (possíveis atualizações, adições de novas funcionalidades, etc.)</w:t>
+        <w:t xml:space="preserve">... (possíveis atualizações, adições de novas </w:t>
+      </w:r>
+      <w:proofErr w:type="gramStart"/>
+      <w:r>
+        <w:rPr>
+          <w:rFonts w:ascii="Times New Roman" w:hAnsi="Times New Roman" w:cs="Times New Roman"/>
+          <w:sz w:val="24"/>
+          <w:szCs w:val="24"/>
+        </w:rPr>
+        <w:t>funcionalidades, etc.</w:t>
+      </w:r>
+      <w:proofErr w:type="gramEnd"/>
+      <w:r>
+        <w:rPr>
+          <w:rFonts w:ascii="Times New Roman" w:hAnsi="Times New Roman" w:cs="Times New Roman"/>
+          <w:sz w:val="24"/>
+          <w:szCs w:val="24"/>
+        </w:rPr>
+        <w:t>)</w:t>
       </w:r>
     </w:p>
     <w:p>
@@ -38260,6 +39282,7 @@
           <w:szCs w:val="24"/>
         </w:rPr>
       </w:pPr>
+      <w:proofErr w:type="spellStart"/>
       <w:r>
         <w:rPr>
           <w:rFonts w:ascii="Times New Roman" w:hAnsi="Times New Roman" w:cs="Times New Roman"/>
@@ -38271,6 +39294,7 @@
         </w:rPr>
         <w:t>Laravel</w:t>
       </w:r>
+      <w:proofErr w:type="spellEnd"/>
       <w:r>
         <w:rPr>
           <w:rFonts w:ascii="Times New Roman" w:hAnsi="Times New Roman" w:cs="Times New Roman"/>
@@ -38333,8 +39357,42 @@
           <w:sz w:val="24"/>
           <w:szCs w:val="24"/>
         </w:rPr>
-        <w:t>Model-View-Controller</w:t>
+        <w:t>Model-</w:t>
       </w:r>
+      <w:proofErr w:type="spellStart"/>
+      <w:r>
+        <w:rPr>
+          <w:rFonts w:ascii="Times New Roman" w:hAnsi="Times New Roman" w:cs="Times New Roman"/>
+          <w:i/>
+          <w:iCs/>
+          <w:sz w:val="24"/>
+          <w:szCs w:val="24"/>
+        </w:rPr>
+        <w:t>View</w:t>
+      </w:r>
+      <w:proofErr w:type="spellEnd"/>
+      <w:r>
+        <w:rPr>
+          <w:rFonts w:ascii="Times New Roman" w:hAnsi="Times New Roman" w:cs="Times New Roman"/>
+          <w:i/>
+          <w:iCs/>
+          <w:sz w:val="24"/>
+          <w:szCs w:val="24"/>
+        </w:rPr>
+        <w:t>-</w:t>
+      </w:r>
+      <w:proofErr w:type="spellStart"/>
+      <w:r>
+        <w:rPr>
+          <w:rFonts w:ascii="Times New Roman" w:hAnsi="Times New Roman" w:cs="Times New Roman"/>
+          <w:i/>
+          <w:iCs/>
+          <w:sz w:val="24"/>
+          <w:szCs w:val="24"/>
+        </w:rPr>
+        <w:t>Controller</w:t>
+      </w:r>
+      <w:proofErr w:type="spellEnd"/>
       <w:r>
         <w:rPr>
           <w:rFonts w:ascii="Times New Roman" w:hAnsi="Times New Roman" w:cs="Times New Roman"/>
@@ -38352,6 +39410,7 @@
         <w:lastRenderedPageBreak/>
         <w:t xml:space="preserve">da rede social, oferecendo uma rica biblioteca de funcionalidades que facilitam tarefas comuns como autenticação de usuários, roteamento, sessões e </w:t>
       </w:r>
+      <w:proofErr w:type="spellStart"/>
       <w:r>
         <w:rPr>
           <w:rFonts w:ascii="Times New Roman" w:hAnsi="Times New Roman" w:cs="Times New Roman"/>
@@ -38362,6 +39421,7 @@
         </w:rPr>
         <w:t>caching</w:t>
       </w:r>
+      <w:proofErr w:type="spellEnd"/>
       <w:r>
         <w:rPr>
           <w:rFonts w:ascii="Times New Roman" w:hAnsi="Times New Roman" w:cs="Times New Roman"/>
@@ -38370,6 +39430,7 @@
         </w:rPr>
         <w:t xml:space="preserve">. A escolha do </w:t>
       </w:r>
+      <w:proofErr w:type="spellStart"/>
       <w:r>
         <w:rPr>
           <w:rFonts w:ascii="Times New Roman" w:hAnsi="Times New Roman" w:cs="Times New Roman"/>
@@ -38379,6 +39440,7 @@
         </w:rPr>
         <w:t>Laravel</w:t>
       </w:r>
+      <w:proofErr w:type="spellEnd"/>
       <w:r>
         <w:rPr>
           <w:rFonts w:ascii="Times New Roman" w:hAnsi="Times New Roman" w:cs="Times New Roman"/>
@@ -38401,6 +39463,7 @@
           <w:szCs w:val="24"/>
         </w:rPr>
       </w:pPr>
+      <w:proofErr w:type="spellStart"/>
       <w:r>
         <w:rPr>
           <w:rFonts w:ascii="Times New Roman" w:hAnsi="Times New Roman" w:cs="Times New Roman"/>
@@ -38412,6 +39475,7 @@
         </w:rPr>
         <w:t>Laragon</w:t>
       </w:r>
+      <w:proofErr w:type="spellEnd"/>
       <w:r>
         <w:rPr>
           <w:rFonts w:ascii="Times New Roman" w:hAnsi="Times New Roman" w:cs="Times New Roman"/>
@@ -38487,6 +39551,7 @@
           <w:szCs w:val="24"/>
         </w:rPr>
       </w:pPr>
+      <w:proofErr w:type="spellStart"/>
       <w:r>
         <w:rPr>
           <w:rFonts w:ascii="Times New Roman" w:hAnsi="Times New Roman" w:cs="Times New Roman"/>
@@ -38507,8 +39572,20 @@
           <w:sz w:val="24"/>
           <w:szCs w:val="24"/>
         </w:rPr>
-        <w:t xml:space="preserve">DB e </w:t>
+        <w:t>DB</w:t>
       </w:r>
+      <w:proofErr w:type="spellEnd"/>
+      <w:r>
+        <w:rPr>
+          <w:rFonts w:ascii="Times New Roman" w:hAnsi="Times New Roman" w:cs="Times New Roman"/>
+          <w:b/>
+          <w:bCs/>
+          <w:sz w:val="24"/>
+          <w:szCs w:val="24"/>
+        </w:rPr>
+        <w:t xml:space="preserve"> e </w:t>
+      </w:r>
+      <w:proofErr w:type="spellStart"/>
       <w:r>
         <w:rPr>
           <w:rFonts w:ascii="Times New Roman" w:hAnsi="Times New Roman" w:cs="Times New Roman"/>
@@ -38531,6 +39608,128 @@
         </w:rPr>
         <w:t>SQL</w:t>
       </w:r>
+      <w:proofErr w:type="spellEnd"/>
+      <w:r>
+        <w:rPr>
+          <w:rFonts w:ascii="Times New Roman" w:hAnsi="Times New Roman" w:cs="Times New Roman"/>
+          <w:b/>
+          <w:bCs/>
+          <w:sz w:val="24"/>
+          <w:szCs w:val="24"/>
+        </w:rPr>
+        <w:t xml:space="preserve">: </w:t>
+      </w:r>
+      <w:proofErr w:type="spellStart"/>
+      <w:r>
+        <w:rPr>
+          <w:rFonts w:ascii="Times New Roman" w:hAnsi="Times New Roman" w:cs="Times New Roman"/>
+          <w:i/>
+          <w:iCs/>
+          <w:sz w:val="24"/>
+          <w:szCs w:val="24"/>
+        </w:rPr>
+        <w:t>Maria</w:t>
+      </w:r>
+      <w:r>
+        <w:rPr>
+          <w:rFonts w:ascii="Times New Roman" w:hAnsi="Times New Roman" w:cs="Times New Roman"/>
+          <w:sz w:val="24"/>
+          <w:szCs w:val="24"/>
+        </w:rPr>
+        <w:t>DB</w:t>
+      </w:r>
+      <w:proofErr w:type="spellEnd"/>
+      <w:r>
+        <w:rPr>
+          <w:rFonts w:ascii="Times New Roman" w:hAnsi="Times New Roman" w:cs="Times New Roman"/>
+          <w:sz w:val="24"/>
+          <w:szCs w:val="24"/>
+        </w:rPr>
+        <w:t xml:space="preserve">, um sistema de gerenciamento de banco de dados derivado do </w:t>
+      </w:r>
+      <w:r>
+        <w:rPr>
+          <w:rFonts w:ascii="Times New Roman" w:hAnsi="Times New Roman" w:cs="Times New Roman"/>
+          <w:i/>
+          <w:sz w:val="24"/>
+          <w:szCs w:val="24"/>
+        </w:rPr>
+        <w:t>MySQL</w:t>
+      </w:r>
+      <w:r>
+        <w:rPr>
+          <w:rFonts w:ascii="Times New Roman" w:hAnsi="Times New Roman" w:cs="Times New Roman"/>
+          <w:sz w:val="24"/>
+          <w:szCs w:val="24"/>
+        </w:rPr>
+        <w:t xml:space="preserve">, será usado para armazenar e gerenciar todas as informações da rede social. </w:t>
+      </w:r>
+      <w:proofErr w:type="spellStart"/>
+      <w:r>
+        <w:rPr>
+          <w:rFonts w:ascii="Times New Roman" w:hAnsi="Times New Roman" w:cs="Times New Roman"/>
+          <w:i/>
+          <w:iCs/>
+          <w:sz w:val="24"/>
+          <w:szCs w:val="24"/>
+        </w:rPr>
+        <w:t>Heidi</w:t>
+      </w:r>
+      <w:r>
+        <w:rPr>
+          <w:rFonts w:ascii="Times New Roman" w:hAnsi="Times New Roman" w:cs="Times New Roman"/>
+          <w:sz w:val="24"/>
+          <w:szCs w:val="24"/>
+        </w:rPr>
+        <w:t>SQL</w:t>
+      </w:r>
+      <w:proofErr w:type="spellEnd"/>
+      <w:r>
+        <w:rPr>
+          <w:rFonts w:ascii="Times New Roman" w:hAnsi="Times New Roman" w:cs="Times New Roman"/>
+          <w:sz w:val="24"/>
+          <w:szCs w:val="24"/>
+        </w:rPr>
+        <w:t>, uma interface gráfica para gestão de bases de dados, será usada para facilitar a visualização e manipulação dos dados. Esta combinação permite um gerenciamento eficiente dos dados com alta performance, segurança e escalabilidade.</w:t>
+      </w:r>
+    </w:p>
+    <w:p>
+      <w:pPr>
+        <w:spacing w:after="0" w:line="360" w:lineRule="auto"/>
+        <w:ind w:firstLine="709"/>
+        <w:jc w:val="both"/>
+        <w:rPr>
+          <w:rFonts w:ascii="Times New Roman" w:hAnsi="Times New Roman" w:cs="Times New Roman"/>
+          <w:b/>
+          <w:bCs/>
+          <w:sz w:val="24"/>
+          <w:szCs w:val="24"/>
+        </w:rPr>
+      </w:pPr>
+      <w:r>
+        <w:rPr>
+          <w:rFonts w:ascii="Times New Roman" w:hAnsi="Times New Roman" w:cs="Times New Roman"/>
+          <w:b/>
+          <w:bCs/>
+          <w:i/>
+          <w:sz w:val="24"/>
+          <w:szCs w:val="24"/>
+        </w:rPr>
+        <w:t xml:space="preserve">Visual Studio </w:t>
+      </w:r>
+      <w:proofErr w:type="spellStart"/>
+      <w:r>
+        <w:rPr>
+          <w:rFonts w:ascii="Times New Roman" w:hAnsi="Times New Roman" w:cs="Times New Roman"/>
+          <w:b/>
+          <w:bCs/>
+          <w:i/>
+          <w:sz w:val="24"/>
+          <w:szCs w:val="24"/>
+        </w:rPr>
+        <w:t>Code</w:t>
+      </w:r>
+      <w:proofErr w:type="spellEnd"/>
       <w:r>
         <w:rPr>
           <w:rFonts w:ascii="Times New Roman" w:hAnsi="Times New Roman" w:cs="Times New Roman"/>
@@ -38544,94 +39743,6 @@
       <w:r>
         <w:rPr>
           <w:rFonts w:ascii="Times New Roman" w:hAnsi="Times New Roman" w:cs="Times New Roman"/>
-          <w:i/>
-          <w:iCs/>
-          <w:sz w:val="24"/>
-          <w:szCs w:val="24"/>
-        </w:rPr>
-        <w:t>Maria</w:t>
-      </w:r>
-      <w:r>
-        <w:rPr>
-          <w:rFonts w:ascii="Times New Roman" w:hAnsi="Times New Roman" w:cs="Times New Roman"/>
-          <w:sz w:val="24"/>
-          <w:szCs w:val="24"/>
-        </w:rPr>
-        <w:t xml:space="preserve">DB, um sistema de gerenciamento de banco de dados derivado do </w:t>
-      </w:r>
-      <w:r>
-        <w:rPr>
-          <w:rFonts w:ascii="Times New Roman" w:hAnsi="Times New Roman" w:cs="Times New Roman"/>
-          <w:i/>
-          <w:sz w:val="24"/>
-          <w:szCs w:val="24"/>
-        </w:rPr>
-        <w:t>MySQL</w:t>
-      </w:r>
-      <w:r>
-        <w:rPr>
-          <w:rFonts w:ascii="Times New Roman" w:hAnsi="Times New Roman" w:cs="Times New Roman"/>
-          <w:sz w:val="24"/>
-          <w:szCs w:val="24"/>
-        </w:rPr>
-        <w:t xml:space="preserve">, será usado para armazenar e gerenciar todas as informações da rede social. </w:t>
-      </w:r>
-      <w:r>
-        <w:rPr>
-          <w:rFonts w:ascii="Times New Roman" w:hAnsi="Times New Roman" w:cs="Times New Roman"/>
-          <w:i/>
-          <w:iCs/>
-          <w:sz w:val="24"/>
-          <w:szCs w:val="24"/>
-        </w:rPr>
-        <w:t>Heidi</w:t>
-      </w:r>
-      <w:r>
-        <w:rPr>
-          <w:rFonts w:ascii="Times New Roman" w:hAnsi="Times New Roman" w:cs="Times New Roman"/>
-          <w:sz w:val="24"/>
-          <w:szCs w:val="24"/>
-        </w:rPr>
-        <w:t>SQL, uma interface gráfica para gestão de bases de dados, será usada para facilitar a visualização e manipulação dos dados. Esta combinação permite um gerenciamento eficiente dos dados com alta performance, segurança e escalabilidade.</w:t>
-      </w:r>
-    </w:p>
-    <w:p>
-      <w:pPr>
-        <w:spacing w:after="0" w:line="360" w:lineRule="auto"/>
-        <w:ind w:firstLine="709"/>
-        <w:jc w:val="both"/>
-        <w:rPr>
-          <w:rFonts w:ascii="Times New Roman" w:hAnsi="Times New Roman" w:cs="Times New Roman"/>
-          <w:b/>
-          <w:bCs/>
-          <w:sz w:val="24"/>
-          <w:szCs w:val="24"/>
-        </w:rPr>
-      </w:pPr>
-      <w:r>
-        <w:rPr>
-          <w:rFonts w:ascii="Times New Roman" w:hAnsi="Times New Roman" w:cs="Times New Roman"/>
-          <w:b/>
-          <w:bCs/>
-          <w:i/>
-          <w:sz w:val="24"/>
-          <w:szCs w:val="24"/>
-        </w:rPr>
-        <w:t>Visual Studio Code</w:t>
-      </w:r>
-      <w:r>
-        <w:rPr>
-          <w:rFonts w:ascii="Times New Roman" w:hAnsi="Times New Roman" w:cs="Times New Roman"/>
-          <w:b/>
-          <w:bCs/>
-          <w:sz w:val="24"/>
-          <w:szCs w:val="24"/>
-        </w:rPr>
-        <w:t xml:space="preserve">: </w:t>
-      </w:r>
-      <w:r>
-        <w:rPr>
-          <w:rFonts w:ascii="Times New Roman" w:hAnsi="Times New Roman" w:cs="Times New Roman"/>
           <w:sz w:val="24"/>
           <w:szCs w:val="24"/>
         </w:rPr>
@@ -38665,6 +39776,7 @@
         </w:rPr>
         <w:t xml:space="preserve">, incluindo PHP e </w:t>
       </w:r>
+      <w:proofErr w:type="spellStart"/>
       <w:r>
         <w:rPr>
           <w:rFonts w:ascii="Times New Roman" w:hAnsi="Times New Roman" w:cs="Times New Roman"/>
@@ -38674,6 +39786,7 @@
         </w:rPr>
         <w:t>Laravel</w:t>
       </w:r>
+      <w:proofErr w:type="spellEnd"/>
       <w:r>
         <w:rPr>
           <w:rFonts w:ascii="Times New Roman" w:hAnsi="Times New Roman" w:cs="Times New Roman"/>
@@ -38728,6 +39841,7 @@
           <w:szCs w:val="24"/>
         </w:rPr>
       </w:pPr>
+      <w:proofErr w:type="spellStart"/>
       <w:r>
         <w:rPr>
           <w:rFonts w:ascii="Times New Roman" w:hAnsi="Times New Roman" w:cs="Times New Roman"/>
@@ -38739,6 +39853,7 @@
         </w:rPr>
         <w:t>Bulma</w:t>
       </w:r>
+      <w:proofErr w:type="spellEnd"/>
       <w:r>
         <w:rPr>
           <w:rFonts w:ascii="Times New Roman" w:hAnsi="Times New Roman" w:cs="Times New Roman"/>
@@ -38796,6 +39911,7 @@
         </w:rPr>
         <w:t xml:space="preserve"> CSS baseado em </w:t>
       </w:r>
+      <w:proofErr w:type="spellStart"/>
       <w:r>
         <w:rPr>
           <w:rFonts w:ascii="Times New Roman" w:hAnsi="Times New Roman" w:cs="Times New Roman"/>
@@ -38806,6 +39922,7 @@
         </w:rPr>
         <w:t>Flexbox</w:t>
       </w:r>
+      <w:proofErr w:type="spellEnd"/>
       <w:r>
         <w:rPr>
           <w:rFonts w:ascii="Times New Roman" w:hAnsi="Times New Roman" w:cs="Times New Roman"/>
@@ -38814,6 +39931,7 @@
         </w:rPr>
         <w:t xml:space="preserve"> que será utilizado para a construção das interfaces do usuário. Com sua abordagem modular e fácil de usar, o </w:t>
       </w:r>
+      <w:proofErr w:type="spellStart"/>
       <w:r>
         <w:rPr>
           <w:rFonts w:ascii="Times New Roman" w:hAnsi="Times New Roman" w:cs="Times New Roman"/>
@@ -38823,6 +39941,7 @@
         </w:rPr>
         <w:t>Bulma</w:t>
       </w:r>
+      <w:proofErr w:type="spellEnd"/>
       <w:r>
         <w:rPr>
           <w:rFonts w:ascii="Times New Roman" w:hAnsi="Times New Roman" w:cs="Times New Roman"/>
@@ -38839,8 +39958,20 @@
           <w:sz w:val="24"/>
           <w:szCs w:val="24"/>
         </w:rPr>
-        <w:t>front-end</w:t>
+        <w:t>front-</w:t>
       </w:r>
+      <w:proofErr w:type="spellStart"/>
+      <w:r>
+        <w:rPr>
+          <w:rFonts w:ascii="Times New Roman" w:hAnsi="Times New Roman" w:cs="Times New Roman"/>
+          <w:i/>
+          <w:iCs/>
+          <w:sz w:val="24"/>
+          <w:szCs w:val="24"/>
+        </w:rPr>
+        <w:t>end</w:t>
+      </w:r>
+      <w:proofErr w:type="spellEnd"/>
       <w:r>
         <w:rPr>
           <w:rFonts w:ascii="Times New Roman" w:hAnsi="Times New Roman" w:cs="Times New Roman"/>
@@ -38872,7 +40003,31 @@
           <w:sz w:val="24"/>
           <w:szCs w:val="24"/>
         </w:rPr>
-        <w:t>Visual Paradigm Online</w:t>
+        <w:t xml:space="preserve">Visual </w:t>
+      </w:r>
+      <w:proofErr w:type="spellStart"/>
+      <w:r>
+        <w:rPr>
+          <w:rFonts w:ascii="Times New Roman" w:hAnsi="Times New Roman" w:cs="Times New Roman"/>
+          <w:b/>
+          <w:bCs/>
+          <w:i/>
+          <w:sz w:val="24"/>
+          <w:szCs w:val="24"/>
+        </w:rPr>
+        <w:t>Paradigm</w:t>
+      </w:r>
+      <w:proofErr w:type="spellEnd"/>
+      <w:r>
+        <w:rPr>
+          <w:rFonts w:ascii="Times New Roman" w:hAnsi="Times New Roman" w:cs="Times New Roman"/>
+          <w:b/>
+          <w:bCs/>
+          <w:i/>
+          <w:sz w:val="24"/>
+          <w:szCs w:val="24"/>
+        </w:rPr>
+        <w:t xml:space="preserve"> Online</w:t>
       </w:r>
       <w:r>
         <w:rPr>
@@ -38915,7 +40070,27 @@
           <w:sz w:val="24"/>
           <w:szCs w:val="24"/>
         </w:rPr>
-        <w:t>Visual Paradigm Online</w:t>
+        <w:t xml:space="preserve">Visual </w:t>
+      </w:r>
+      <w:proofErr w:type="spellStart"/>
+      <w:r>
+        <w:rPr>
+          <w:rFonts w:ascii="Times New Roman" w:hAnsi="Times New Roman" w:cs="Times New Roman"/>
+          <w:i/>
+          <w:sz w:val="24"/>
+          <w:szCs w:val="24"/>
+        </w:rPr>
+        <w:t>Paradigm</w:t>
+      </w:r>
+      <w:proofErr w:type="spellEnd"/>
+      <w:r>
+        <w:rPr>
+          <w:rFonts w:ascii="Times New Roman" w:hAnsi="Times New Roman" w:cs="Times New Roman"/>
+          <w:i/>
+          <w:sz w:val="24"/>
+          <w:szCs w:val="24"/>
+        </w:rPr>
+        <w:t xml:space="preserve"> Online</w:t>
       </w:r>
       <w:r>
         <w:rPr>
@@ -38937,6 +40112,7 @@
           <w:szCs w:val="24"/>
         </w:rPr>
       </w:pPr>
+      <w:proofErr w:type="spellStart"/>
       <w:r>
         <w:rPr>
           <w:rFonts w:ascii="Times New Roman" w:hAnsi="Times New Roman" w:cs="Times New Roman"/>
@@ -38948,6 +40124,7 @@
         </w:rPr>
         <w:t>Trello</w:t>
       </w:r>
+      <w:proofErr w:type="spellEnd"/>
       <w:r>
         <w:rPr>
           <w:rFonts w:ascii="Times New Roman" w:hAnsi="Times New Roman" w:cs="Times New Roman"/>
@@ -38966,6 +40143,7 @@
         </w:rPr>
         <w:t xml:space="preserve">é uma ferramenta de gerenciamento de projetos baseada em </w:t>
       </w:r>
+      <w:proofErr w:type="spellStart"/>
       <w:r>
         <w:rPr>
           <w:rFonts w:ascii="Times New Roman" w:hAnsi="Times New Roman" w:cs="Times New Roman"/>
@@ -38975,6 +40153,7 @@
         </w:rPr>
         <w:t>Kanban</w:t>
       </w:r>
+      <w:proofErr w:type="spellEnd"/>
       <w:r>
         <w:rPr>
           <w:rFonts w:ascii="Times New Roman" w:hAnsi="Times New Roman" w:cs="Times New Roman"/>
@@ -38995,6 +40174,7 @@
           <w:szCs w:val="24"/>
         </w:rPr>
       </w:pPr>
+      <w:proofErr w:type="spellStart"/>
       <w:r>
         <w:rPr>
           <w:rFonts w:ascii="Times New Roman" w:hAnsi="Times New Roman" w:cs="Times New Roman"/>
@@ -39006,6 +40186,7 @@
         </w:rPr>
         <w:t>Git</w:t>
       </w:r>
+      <w:proofErr w:type="spellEnd"/>
       <w:r>
         <w:rPr>
           <w:rFonts w:ascii="Times New Roman" w:hAnsi="Times New Roman" w:cs="Times New Roman"/>
@@ -39179,6 +40360,7 @@
         </w:rPr>
         <w:t xml:space="preserve">a adesão aos padrões PSR-1 e PSR-2 é fundamental para garantir a uniformidade e legibilidade do código PHP utilizado no projeto. O PSR-1 estabelece normas básicas de codificação, como o uso de </w:t>
       </w:r>
+      <w:proofErr w:type="spellStart"/>
       <w:r>
         <w:rPr>
           <w:rFonts w:ascii="Times New Roman" w:hAnsi="Times New Roman" w:cs="Times New Roman"/>
@@ -39189,6 +40371,7 @@
         </w:rPr>
         <w:t>tags</w:t>
       </w:r>
+      <w:proofErr w:type="spellEnd"/>
       <w:r>
         <w:rPr>
           <w:rFonts w:ascii="Times New Roman" w:hAnsi="Times New Roman" w:cs="Times New Roman"/>
@@ -39197,6 +40380,7 @@
         </w:rPr>
         <w:t xml:space="preserve"> de fechamento PHP, a codificação de caracteres UTF-8 sem BOM para arquivos PHP, e nomes de classes em </w:t>
       </w:r>
+      <w:proofErr w:type="spellStart"/>
       <w:r>
         <w:rPr>
           <w:rFonts w:ascii="Times New Roman" w:hAnsi="Times New Roman" w:cs="Times New Roman"/>
@@ -39207,6 +40391,7 @@
         </w:rPr>
         <w:t>StudlyCaps</w:t>
       </w:r>
+      <w:proofErr w:type="spellEnd"/>
       <w:r>
         <w:rPr>
           <w:rFonts w:ascii="Times New Roman" w:hAnsi="Times New Roman" w:cs="Times New Roman"/>
@@ -39262,6 +40447,7 @@
           <w:szCs w:val="24"/>
         </w:rPr>
       </w:pPr>
+      <w:proofErr w:type="spellStart"/>
       <w:r>
         <w:rPr>
           <w:rFonts w:ascii="Times New Roman" w:hAnsi="Times New Roman" w:cs="Times New Roman"/>
@@ -39273,6 +40459,7 @@
         </w:rPr>
         <w:t>DocBlock</w:t>
       </w:r>
+      <w:proofErr w:type="spellEnd"/>
       <w:r>
         <w:rPr>
           <w:rFonts w:ascii="Times New Roman" w:hAnsi="Times New Roman" w:cs="Times New Roman"/>
@@ -39301,6 +40488,7 @@
         </w:rPr>
         <w:t xml:space="preserve">O uso de </w:t>
       </w:r>
+      <w:proofErr w:type="spellStart"/>
       <w:r>
         <w:rPr>
           <w:rFonts w:ascii="Times New Roman" w:hAnsi="Times New Roman" w:cs="Times New Roman"/>
@@ -39310,6 +40498,7 @@
         </w:rPr>
         <w:t>DocBlock</w:t>
       </w:r>
+      <w:proofErr w:type="spellEnd"/>
       <w:r>
         <w:rPr>
           <w:rFonts w:ascii="Times New Roman" w:hAnsi="Times New Roman" w:cs="Times New Roman"/>
@@ -39318,6 +40507,7 @@
         </w:rPr>
         <w:t xml:space="preserve"> é essencial para a documentação no código PHP. </w:t>
       </w:r>
+      <w:proofErr w:type="spellStart"/>
       <w:r>
         <w:rPr>
           <w:rFonts w:ascii="Times New Roman" w:hAnsi="Times New Roman" w:cs="Times New Roman"/>
@@ -39327,6 +40517,7 @@
         </w:rPr>
         <w:t>DocBlock</w:t>
       </w:r>
+      <w:proofErr w:type="spellEnd"/>
       <w:r>
         <w:rPr>
           <w:rFonts w:ascii="Times New Roman" w:hAnsi="Times New Roman" w:cs="Times New Roman"/>
@@ -39353,6 +40544,7 @@
         </w:rPr>
         <w:t xml:space="preserve">. A prática de utilizar </w:t>
       </w:r>
+      <w:proofErr w:type="spellStart"/>
       <w:r>
         <w:rPr>
           <w:rFonts w:ascii="Times New Roman" w:hAnsi="Times New Roman" w:cs="Times New Roman"/>
@@ -39362,13 +40554,32 @@
         </w:rPr>
         <w:t>DocBlock</w:t>
       </w:r>
+      <w:proofErr w:type="spellEnd"/>
       <w:r>
         <w:rPr>
           <w:rFonts w:ascii="Times New Roman" w:hAnsi="Times New Roman" w:cs="Times New Roman"/>
           <w:sz w:val="24"/>
           <w:szCs w:val="24"/>
         </w:rPr>
-        <w:t xml:space="preserve"> permite que ferramentas de geração de documentação automática, como phpDocumentor, criem uma documentação de API detalhada e acessível.</w:t>
+        <w:t xml:space="preserve"> permite que ferramentas de geração de documentação automática, como </w:t>
+      </w:r>
+      <w:proofErr w:type="spellStart"/>
+      <w:r>
+        <w:rPr>
+          <w:rFonts w:ascii="Times New Roman" w:hAnsi="Times New Roman" w:cs="Times New Roman"/>
+          <w:sz w:val="24"/>
+          <w:szCs w:val="24"/>
+        </w:rPr>
+        <w:t>phpDocumentor</w:t>
+      </w:r>
+      <w:proofErr w:type="spellEnd"/>
+      <w:r>
+        <w:rPr>
+          <w:rFonts w:ascii="Times New Roman" w:hAnsi="Times New Roman" w:cs="Times New Roman"/>
+          <w:sz w:val="24"/>
+          <w:szCs w:val="24"/>
+        </w:rPr>
+        <w:t>, criem uma documentação de API detalhada e acessível.</w:t>
       </w:r>
       <w:r>
         <w:rPr>
@@ -39386,6 +40597,7 @@
         </w:rPr>
         <w:t xml:space="preserve">A documentação de código com </w:t>
       </w:r>
+      <w:proofErr w:type="spellStart"/>
       <w:r>
         <w:rPr>
           <w:rFonts w:ascii="Times New Roman" w:hAnsi="Times New Roman" w:cs="Times New Roman"/>
@@ -39395,6 +40607,7 @@
         </w:rPr>
         <w:t>DocBlock</w:t>
       </w:r>
+      <w:proofErr w:type="spellEnd"/>
       <w:r>
         <w:rPr>
           <w:rFonts w:ascii="Times New Roman" w:hAnsi="Times New Roman" w:cs="Times New Roman"/>
@@ -39536,7 +40749,25 @@
           <w:sz w:val="24"/>
           <w:szCs w:val="24"/>
         </w:rPr>
-        <w:t xml:space="preserve">TAVARES, Angélica P. Marsicano; CARDOSO, Alexandre; LAMOUNIER, Edgard. Desenvolvimento de um Software para Aplicação da Teoria Cromática em Ambientes Virtuais. </w:t>
+        <w:t xml:space="preserve">TAVARES, Angélica P. </w:t>
+      </w:r>
+      <w:proofErr w:type="spellStart"/>
+      <w:r>
+        <w:rPr>
+          <w:rFonts w:ascii="Times New Roman" w:hAnsi="Times New Roman" w:cs="Times New Roman"/>
+          <w:sz w:val="24"/>
+          <w:szCs w:val="24"/>
+        </w:rPr>
+        <w:t>Marsicano</w:t>
+      </w:r>
+      <w:proofErr w:type="spellEnd"/>
+      <w:r>
+        <w:rPr>
+          <w:rFonts w:ascii="Times New Roman" w:hAnsi="Times New Roman" w:cs="Times New Roman"/>
+          <w:sz w:val="24"/>
+          <w:szCs w:val="24"/>
+        </w:rPr>
+        <w:t xml:space="preserve">; CARDOSO, Alexandre; LAMOUNIER, Edgard. Desenvolvimento de um Software para Aplicação da Teoria Cromática em Ambientes Virtuais. </w:t>
       </w:r>
       <w:r>
         <w:rPr>
@@ -39568,7 +40799,7 @@
 </file>
 
 <file path=word/numbering.xml><?xml version="1.0" encoding="utf-8"?>
-<w:numbering xmlns:wpc="http://schemas.microsoft.com/office/word/2010/wordprocessingCanvas" xmlns:cx="http://schemas.microsoft.com/office/drawing/2014/chartex" xmlns:cx1="http://schemas.microsoft.com/office/drawing/2015/9/8/chartex" xmlns:cx2="http://schemas.microsoft.com/office/drawing/2015/10/21/chartex" xmlns:cx3="http://schemas.microsoft.com/office/drawing/2016/5/9/chartex" xmlns:cx4="http://schemas.microsoft.com/office/drawing/2016/5/10/chartex" xmlns:cx5="http://schemas.microsoft.com/office/drawing/2016/5/11/chartex" xmlns:cx6="http://schemas.microsoft.com/office/drawing/2016/5/12/chartex" xmlns:cx7="http://schemas.microsoft.com/office/drawing/2016/5/13/chartex" xmlns:cx8="http://schemas.microsoft.com/office/drawing/2016/5/14/chartex" xmlns:mc="http://schemas.openxmlformats.org/markup-compatibility/2006" xmlns:aink="http://schemas.microsoft.com/office/drawing/2016/ink" xmlns:am3d="http://schemas.microsoft.com/office/drawing/2017/model3d" xmlns:o="urn:schemas-microsoft-com:office:office" xmlns:oel="http://schemas.microsoft.com/office/2019/extlst" xmlns:r="http://schemas.openxmlformats.org/officeDocument/2006/relationships" xmlns:m="http://schemas.openxmlformats.org/officeDocument/2006/math" xmlns:v="urn:schemas-microsoft-com:vml" xmlns:wp14="http://schemas.microsoft.com/office/word/2010/wordprocessingDrawing" xmlns:wp="http://schemas.openxmlformats.org/drawingml/2006/wordprocessingDrawing" xmlns:w10="urn:schemas-microsoft-com:office:word" xmlns:w="http://schemas.openxmlformats.org/wordprocessingml/2006/main" xmlns:w14="http://schemas.microsoft.com/office/word/2010/wordml" xmlns:w15="http://schemas.microsoft.com/office/word/2012/wordml" xmlns:w16cex="http://schemas.microsoft.com/office/word/2018/wordml/cex" xmlns:w16cid="http://schemas.microsoft.com/office/word/2016/wordml/cid" xmlns:w16="http://schemas.microsoft.com/office/word/2018/wordml" xmlns:w16du="http://schemas.microsoft.com/office/word/2023/wordml/word16du" xmlns:w16sdtdh="http://schemas.microsoft.com/office/word/2020/wordml/sdtdatahash" xmlns:w16se="http://schemas.microsoft.com/office/word/2015/wordml/symex" xmlns:wpg="http://schemas.microsoft.com/office/word/2010/wordprocessingGroup" xmlns:wpi="http://schemas.microsoft.com/office/word/2010/wordprocessingInk" xmlns:wne="http://schemas.microsoft.com/office/word/2006/wordml" xmlns:wps="http://schemas.microsoft.com/office/word/2010/wordprocessingShape" mc:Ignorable="w14 w15 w16se w16cid w16 w16cex w16sdtdh w16du wp14">
+<w:numbering xmlns:wpc="http://schemas.microsoft.com/office/word/2010/wordprocessingCanvas" xmlns:cx="http://schemas.microsoft.com/office/drawing/2014/chartex" xmlns:cx1="http://schemas.microsoft.com/office/drawing/2015/9/8/chartex" xmlns:cx2="http://schemas.microsoft.com/office/drawing/2015/10/21/chartex" xmlns:cx3="http://schemas.microsoft.com/office/drawing/2016/5/9/chartex" xmlns:cx4="http://schemas.microsoft.com/office/drawing/2016/5/10/chartex" xmlns:cx5="http://schemas.microsoft.com/office/drawing/2016/5/11/chartex" xmlns:cx6="http://schemas.microsoft.com/office/drawing/2016/5/12/chartex" xmlns:cx7="http://schemas.microsoft.com/office/drawing/2016/5/13/chartex" xmlns:cx8="http://schemas.microsoft.com/office/drawing/2016/5/14/chartex" xmlns:mc="http://schemas.openxmlformats.org/markup-compatibility/2006" xmlns:aink="http://schemas.microsoft.com/office/drawing/2016/ink" xmlns:am3d="http://schemas.microsoft.com/office/drawing/2017/model3d" xmlns:o="urn:schemas-microsoft-com:office:office" xmlns:oel="http://schemas.microsoft.com/office/2019/extlst" xmlns:r="http://schemas.openxmlformats.org/officeDocument/2006/relationships" xmlns:m="http://schemas.openxmlformats.org/officeDocument/2006/math" xmlns:v="urn:schemas-microsoft-com:vml" xmlns:wp14="http://schemas.microsoft.com/office/word/2010/wordprocessingDrawing" xmlns:wp="http://schemas.openxmlformats.org/drawingml/2006/wordprocessingDrawing" xmlns:w10="urn:schemas-microsoft-com:office:word" xmlns:w="http://schemas.openxmlformats.org/wordprocessingml/2006/main" xmlns:w14="http://schemas.microsoft.com/office/word/2010/wordml" xmlns:w15="http://schemas.microsoft.com/office/word/2012/wordml" xmlns:w16cex="http://schemas.microsoft.com/office/word/2018/wordml/cex" xmlns:w16cid="http://schemas.microsoft.com/office/word/2016/wordml/cid" xmlns:w16="http://schemas.microsoft.com/office/word/2018/wordml" xmlns:w16du="http://schemas.microsoft.com/office/word/2023/wordml/word16du" xmlns:w16sdtdh="http://schemas.microsoft.com/office/word/2020/wordml/sdtdatahash" xmlns:w16sdtfl="http://schemas.microsoft.com/office/word/2024/wordml/sdtformatlock" xmlns:w16se="http://schemas.microsoft.com/office/word/2015/wordml/symex" xmlns:wpg="http://schemas.microsoft.com/office/word/2010/wordprocessingGroup" xmlns:wpi="http://schemas.microsoft.com/office/word/2010/wordprocessingInk" xmlns:wne="http://schemas.microsoft.com/office/word/2006/wordml" xmlns:wps="http://schemas.microsoft.com/office/word/2010/wordprocessingShape" mc:Ignorable="w14 w15 w16se w16cid w16 w16cex w16sdtdh w16sdtfl w16du wp14">
   <w:abstractNum w:abstractNumId="0" w15:restartNumberingAfterBreak="0">
     <w:nsid w:val="003A69F5"/>
     <w:multiLevelType w:val="hybridMultilevel"/>
@@ -56019,7 +57250,7 @@
 </file>
 
 <file path=word/styles.xml><?xml version="1.0" encoding="utf-8"?>
-<w:styles xmlns:mc="http://schemas.openxmlformats.org/markup-compatibility/2006" xmlns:r="http://schemas.openxmlformats.org/officeDocument/2006/relationships" xmlns:w="http://schemas.openxmlformats.org/wordprocessingml/2006/main" xmlns:w14="http://schemas.microsoft.com/office/word/2010/wordml" xmlns:w15="http://schemas.microsoft.com/office/word/2012/wordml" xmlns:w16cex="http://schemas.microsoft.com/office/word/2018/wordml/cex" xmlns:w16cid="http://schemas.microsoft.com/office/word/2016/wordml/cid" xmlns:w16="http://schemas.microsoft.com/office/word/2018/wordml" xmlns:w16du="http://schemas.microsoft.com/office/word/2023/wordml/word16du" xmlns:w16sdtdh="http://schemas.microsoft.com/office/word/2020/wordml/sdtdatahash" xmlns:w16se="http://schemas.microsoft.com/office/word/2015/wordml/symex" mc:Ignorable="w14 w15 w16se w16cid w16 w16cex w16sdtdh w16du">
+<w:styles xmlns:mc="http://schemas.openxmlformats.org/markup-compatibility/2006" xmlns:r="http://schemas.openxmlformats.org/officeDocument/2006/relationships" xmlns:w="http://schemas.openxmlformats.org/wordprocessingml/2006/main" xmlns:w14="http://schemas.microsoft.com/office/word/2010/wordml" xmlns:w15="http://schemas.microsoft.com/office/word/2012/wordml" xmlns:w16cex="http://schemas.microsoft.com/office/word/2018/wordml/cex" xmlns:w16cid="http://schemas.microsoft.com/office/word/2016/wordml/cid" xmlns:w16="http://schemas.microsoft.com/office/word/2018/wordml" xmlns:w16du="http://schemas.microsoft.com/office/word/2023/wordml/word16du" xmlns:w16sdtdh="http://schemas.microsoft.com/office/word/2020/wordml/sdtdatahash" xmlns:w16sdtfl="http://schemas.microsoft.com/office/word/2024/wordml/sdtformatlock" xmlns:w16se="http://schemas.microsoft.com/office/word/2015/wordml/symex" mc:Ignorable="w14 w15 w16se w16cid w16 w16cex w16sdtdh w16sdtfl w16du">
   <w:docDefaults>
     <w:rPrDefault>
       <w:rPr>
@@ -56540,7 +57771,6 @@
   <w:style w:type="character" w:default="1" w:styleId="Fontepargpadro">
     <w:name w:val="Default Paragraph Font"/>
     <w:uiPriority w:val="1"/>
-    <w:semiHidden/>
     <w:unhideWhenUsed/>
   </w:style>
   <w:style w:type="table" w:default="1" w:styleId="Tabelanormal">

</xml_diff>